<commit_message>
had done the part of initial values without txt processing
</commit_message>
<xml_diff>
--- a/template.docx
+++ b/template.docx
@@ -19,7 +19,29 @@
           <w:sz w:val="36"/>
           <w:szCs w:val="36"/>
         </w:rPr>
-        <w:t>Северо-Западный НПЦ «АрхиМет»</w:t>
+        <w:t>Северо-Западный НПЦ «</w:t>
+      </w:r>
+      <w:proofErr w:type="spellStart"/>
+      <w:r>
+        <w:rPr>
+          <w:rFonts w:ascii="Times New Roman" w:hAnsi="Times New Roman"/>
+          <w:b/>
+          <w:bCs/>
+          <w:sz w:val="36"/>
+          <w:szCs w:val="36"/>
+        </w:rPr>
+        <w:t>АрхиМет</w:t>
+      </w:r>
+      <w:proofErr w:type="spellEnd"/>
+      <w:r>
+        <w:rPr>
+          <w:rFonts w:ascii="Times New Roman" w:hAnsi="Times New Roman"/>
+          <w:b/>
+          <w:bCs/>
+          <w:sz w:val="36"/>
+          <w:szCs w:val="36"/>
+        </w:rPr>
+        <w:t>»</w:t>
       </w:r>
     </w:p>
     <w:p>
@@ -245,6 +267,7 @@
           <w:sz w:val="20"/>
         </w:rPr>
       </w:pPr>
+      <w:proofErr w:type="spellStart"/>
       <w:r>
         <w:rPr>
           <w:b/>
@@ -252,7 +275,17 @@
           <w:sz w:val="21"/>
           <w:szCs w:val="21"/>
         </w:rPr>
-        <w:t>Экз №___</w:t>
+        <w:t>Экз</w:t>
+      </w:r>
+      <w:proofErr w:type="spellEnd"/>
+      <w:r>
+        <w:rPr>
+          <w:b/>
+          <w:bCs/>
+          <w:sz w:val="21"/>
+          <w:szCs w:val="21"/>
+        </w:rPr>
+        <w:t xml:space="preserve"> №___</w:t>
       </w:r>
     </w:p>
     <w:p>
@@ -398,6 +431,7 @@
                 <w:lang w:val="en-US"/>
               </w:rPr>
             </w:pPr>
+            <w:proofErr w:type="gramStart"/>
             <w:r>
               <w:rPr>
                 <w:rFonts w:ascii="Times New Roman" w:hAnsi="Times New Roman"/>
@@ -418,6 +452,7 @@
               </w:rPr>
               <w:t xml:space="preserve"> </w:t>
             </w:r>
+            <w:proofErr w:type="spellStart"/>
             <w:r>
               <w:rPr>
                 <w:rFonts w:ascii="Times New Roman" w:hAnsi="Times New Roman"/>
@@ -426,8 +461,20 @@
                 <w:szCs w:val="24"/>
                 <w:lang w:val="en-US"/>
               </w:rPr>
-              <w:t>project_name</w:t>
-            </w:r>
+              <w:t>project</w:t>
+            </w:r>
+            <w:proofErr w:type="gramEnd"/>
+            <w:r>
+              <w:rPr>
+                <w:rFonts w:ascii="Times New Roman" w:hAnsi="Times New Roman"/>
+                <w:b/>
+                <w:sz w:val="24"/>
+                <w:szCs w:val="24"/>
+                <w:lang w:val="en-US"/>
+              </w:rPr>
+              <w:t>_name</w:t>
+            </w:r>
+            <w:proofErr w:type="spellEnd"/>
             <w:r>
               <w:rPr>
                 <w:rFonts w:ascii="Times New Roman" w:hAnsi="Times New Roman"/>
@@ -587,6 +634,7 @@
                 <w:lang w:val="en-US"/>
               </w:rPr>
             </w:pPr>
+            <w:proofErr w:type="gramStart"/>
             <w:r>
               <w:rPr>
                 <w:rFonts w:ascii="Times New Roman" w:hAnsi="Times New Roman"/>
@@ -609,6 +657,7 @@
               </w:rPr>
               <w:t xml:space="preserve"> </w:t>
             </w:r>
+            <w:proofErr w:type="spellStart"/>
             <w:r>
               <w:rPr>
                 <w:rFonts w:ascii="Times New Roman" w:hAnsi="Times New Roman"/>
@@ -618,8 +667,21 @@
                 <w:szCs w:val="40"/>
                 <w:lang w:val="en-US"/>
               </w:rPr>
-              <w:t>project_code</w:t>
-            </w:r>
+              <w:t>project</w:t>
+            </w:r>
+            <w:proofErr w:type="gramEnd"/>
+            <w:r>
+              <w:rPr>
+                <w:rFonts w:ascii="Times New Roman" w:hAnsi="Times New Roman"/>
+                <w:b/>
+                <w:color w:val="000000"/>
+                <w:sz w:val="40"/>
+                <w:szCs w:val="40"/>
+                <w:lang w:val="en-US"/>
+              </w:rPr>
+              <w:t>_code</w:t>
+            </w:r>
+            <w:proofErr w:type="spellEnd"/>
             <w:r>
               <w:rPr>
                 <w:rFonts w:ascii="Times New Roman" w:hAnsi="Times New Roman"/>
@@ -818,6 +880,7 @@
               </w:rPr>
               <w:t xml:space="preserve"> </w:t>
             </w:r>
+            <w:proofErr w:type="spellStart"/>
             <w:r>
               <w:rPr>
                 <w:rFonts w:ascii="Times New Roman" w:hAnsi="Times New Roman"/>
@@ -825,7 +888,17 @@
                 <w:kern w:val="32"/>
                 <w:szCs w:val="24"/>
               </w:rPr>
-              <w:t>Собин К.Н.</w:t>
+              <w:t>Собин</w:t>
+            </w:r>
+            <w:proofErr w:type="spellEnd"/>
+            <w:r>
+              <w:rPr>
+                <w:rFonts w:ascii="Times New Roman" w:hAnsi="Times New Roman"/>
+                <w:spacing w:val="20"/>
+                <w:kern w:val="32"/>
+                <w:szCs w:val="24"/>
+              </w:rPr>
+              <w:t xml:space="preserve"> К.Н.</w:t>
             </w:r>
             <w:r>
               <w:t xml:space="preserve"> </w:t>
@@ -923,7 +996,27 @@
                 <w:kern w:val="32"/>
                 <w:szCs w:val="24"/>
               </w:rPr>
-              <w:t xml:space="preserve"> Родчихин С.В.</w:t>
+              <w:t xml:space="preserve"> </w:t>
+            </w:r>
+            <w:proofErr w:type="spellStart"/>
+            <w:r>
+              <w:rPr>
+                <w:rFonts w:ascii="Times New Roman" w:hAnsi="Times New Roman"/>
+                <w:spacing w:val="20"/>
+                <w:kern w:val="32"/>
+                <w:szCs w:val="24"/>
+              </w:rPr>
+              <w:t>Родчихин</w:t>
+            </w:r>
+            <w:proofErr w:type="spellEnd"/>
+            <w:r>
+              <w:rPr>
+                <w:rFonts w:ascii="Times New Roman" w:hAnsi="Times New Roman"/>
+                <w:spacing w:val="20"/>
+                <w:kern w:val="32"/>
+                <w:szCs w:val="24"/>
+              </w:rPr>
+              <w:t xml:space="preserve"> С.В.</w:t>
             </w:r>
             <w:r>
               <w:t xml:space="preserve"> </w:t>
@@ -1232,6 +1325,7 @@
                 <w:szCs w:val="24"/>
               </w:rPr>
             </w:pPr>
+            <w:proofErr w:type="gramStart"/>
             <w:r>
               <w:rPr>
                 <w:rFonts w:ascii="Times New Roman" w:hAnsi="Times New Roman"/>
@@ -1264,6 +1358,7 @@
               </w:rPr>
               <w:t>year</w:t>
             </w:r>
+            <w:proofErr w:type="gramEnd"/>
             <w:r>
               <w:rPr>
                 <w:rFonts w:ascii="Times New Roman" w:hAnsi="Times New Roman"/>
@@ -2819,6 +2914,7 @@
         </w:rPr>
         <w:t xml:space="preserve"> </w:t>
       </w:r>
+      <w:proofErr w:type="gramStart"/>
       <w:r>
         <w:rPr>
           <w:rFonts w:ascii="Times New Roman" w:hAnsi="Times New Roman"/>
@@ -2844,6 +2940,7 @@
         </w:rPr>
         <w:t>pole</w:t>
       </w:r>
+      <w:proofErr w:type="gramEnd"/>
       <w:r>
         <w:rPr>
           <w:rFonts w:ascii="Times New Roman" w:hAnsi="Times New Roman"/>
@@ -3018,6 +3115,7 @@
         </w:rPr>
         <w:t xml:space="preserve">е напряжения в проводах </w:t>
       </w:r>
+      <w:proofErr w:type="gramStart"/>
       <w:r>
         <w:rPr>
           <w:rFonts w:ascii="Times New Roman" w:hAnsi="Times New Roman"/>
@@ -3043,6 +3141,7 @@
         </w:rPr>
         <w:t>wire</w:t>
       </w:r>
+      <w:proofErr w:type="gramEnd"/>
       <w:r>
         <w:rPr>
           <w:rFonts w:ascii="Times New Roman" w:hAnsi="Times New Roman"/>
@@ -3143,6 +3242,7 @@
         </w:rPr>
         <w:t xml:space="preserve"> на конкретные условия ВЛ </w:t>
       </w:r>
+      <w:proofErr w:type="gramStart"/>
       <w:r>
         <w:rPr>
           <w:rFonts w:ascii="Times New Roman" w:hAnsi="Times New Roman"/>
@@ -3168,6 +3268,7 @@
         </w:rPr>
         <w:t>voltage</w:t>
       </w:r>
+      <w:proofErr w:type="gramEnd"/>
       <w:r>
         <w:rPr>
           <w:rFonts w:ascii="Times New Roman" w:hAnsi="Times New Roman"/>
@@ -3190,7 +3291,25 @@
           <w:sz w:val="28"/>
           <w:szCs w:val="28"/>
         </w:rPr>
-        <w:t xml:space="preserve"> кВ в рамках работы по титулу: </w:t>
+        <w:t xml:space="preserve"> </w:t>
+      </w:r>
+      <w:proofErr w:type="spellStart"/>
+      <w:r>
+        <w:rPr>
+          <w:rFonts w:ascii="Times New Roman" w:hAnsi="Times New Roman"/>
+          <w:sz w:val="28"/>
+          <w:szCs w:val="28"/>
+        </w:rPr>
+        <w:t>кВ</w:t>
+      </w:r>
+      <w:proofErr w:type="spellEnd"/>
+      <w:r>
+        <w:rPr>
+          <w:rFonts w:ascii="Times New Roman" w:hAnsi="Times New Roman"/>
+          <w:sz w:val="28"/>
+          <w:szCs w:val="28"/>
+        </w:rPr>
+        <w:t xml:space="preserve"> в рамках работы по титулу: </w:t>
       </w:r>
       <w:r>
         <w:rPr>
@@ -3439,7 +3558,25 @@
                 <w:sz w:val="28"/>
                 <w:szCs w:val="28"/>
               </w:rPr>
-              <w:t>СНиП II-23-81*</w:t>
+              <w:t>СНиП II-</w:t>
+            </w:r>
+            <w:proofErr w:type="gramStart"/>
+            <w:r>
+              <w:rPr>
+                <w:rFonts w:ascii="Times New Roman" w:hAnsi="Times New Roman"/>
+                <w:sz w:val="28"/>
+                <w:szCs w:val="28"/>
+              </w:rPr>
+              <w:t>23-81</w:t>
+            </w:r>
+            <w:proofErr w:type="gramEnd"/>
+            <w:r>
+              <w:rPr>
+                <w:rFonts w:ascii="Times New Roman" w:hAnsi="Times New Roman"/>
+                <w:sz w:val="28"/>
+                <w:szCs w:val="28"/>
+              </w:rPr>
+              <w:t>*</w:t>
             </w:r>
           </w:p>
         </w:tc>
@@ -4459,7 +4596,25 @@
                 <w:sz w:val="28"/>
                 <w:szCs w:val="28"/>
               </w:rPr>
-              <w:t>Нормативное ветровое давление на высоте 10м над поверхностью земли (Wо), Па</w:t>
+              <w:t>Нормативное ветровое давление на высоте 10м над поверхностью земли (</w:t>
+            </w:r>
+            <w:proofErr w:type="spellStart"/>
+            <w:r>
+              <w:rPr>
+                <w:rFonts w:ascii="Times New Roman" w:hAnsi="Times New Roman"/>
+                <w:sz w:val="28"/>
+                <w:szCs w:val="28"/>
+              </w:rPr>
+              <w:t>Wо</w:t>
+            </w:r>
+            <w:proofErr w:type="spellEnd"/>
+            <w:r>
+              <w:rPr>
+                <w:rFonts w:ascii="Times New Roman" w:hAnsi="Times New Roman"/>
+                <w:sz w:val="28"/>
+                <w:szCs w:val="28"/>
+              </w:rPr>
+              <w:t>), Па</w:t>
             </w:r>
           </w:p>
         </w:tc>
@@ -4486,6 +4641,7 @@
                 <w:lang w:val="en-US"/>
               </w:rPr>
             </w:pPr>
+            <w:proofErr w:type="gramStart"/>
             <w:r>
               <w:rPr>
                 <w:rFonts w:ascii="Times New Roman" w:hAnsi="Times New Roman"/>
@@ -4504,15 +4660,27 @@
               </w:rPr>
               <w:t xml:space="preserve"> </w:t>
             </w:r>
-            <w:r>
-              <w:rPr>
-                <w:rFonts w:ascii="Times New Roman" w:hAnsi="Times New Roman"/>
-                <w:sz w:val="28"/>
-                <w:szCs w:val="28"/>
-                <w:lang w:val="en-US"/>
-              </w:rPr>
-              <w:t>wind_region</w:t>
-            </w:r>
+            <w:proofErr w:type="spellStart"/>
+            <w:r>
+              <w:rPr>
+                <w:rFonts w:ascii="Times New Roman" w:hAnsi="Times New Roman"/>
+                <w:sz w:val="28"/>
+                <w:szCs w:val="28"/>
+                <w:lang w:val="en-US"/>
+              </w:rPr>
+              <w:t>wind</w:t>
+            </w:r>
+            <w:proofErr w:type="gramEnd"/>
+            <w:r>
+              <w:rPr>
+                <w:rFonts w:ascii="Times New Roman" w:hAnsi="Times New Roman"/>
+                <w:sz w:val="28"/>
+                <w:szCs w:val="28"/>
+                <w:lang w:val="en-US"/>
+              </w:rPr>
+              <w:t>_region</w:t>
+            </w:r>
+            <w:proofErr w:type="spellEnd"/>
             <w:r>
               <w:rPr>
                 <w:rFonts w:ascii="Times New Roman" w:hAnsi="Times New Roman"/>
@@ -4556,6 +4724,7 @@
                 <w:lang w:val="en-US"/>
               </w:rPr>
             </w:pPr>
+            <w:proofErr w:type="gramStart"/>
             <w:r>
               <w:rPr>
                 <w:rFonts w:ascii="Times New Roman" w:hAnsi="Times New Roman"/>
@@ -4574,15 +4743,27 @@
               </w:rPr>
               <w:t xml:space="preserve"> </w:t>
             </w:r>
-            <w:r>
-              <w:rPr>
-                <w:rFonts w:ascii="Times New Roman" w:hAnsi="Times New Roman"/>
-                <w:sz w:val="28"/>
-                <w:szCs w:val="28"/>
-                <w:lang w:val="en-US"/>
-              </w:rPr>
-              <w:t>wind_pressure</w:t>
-            </w:r>
+            <w:proofErr w:type="spellStart"/>
+            <w:r>
+              <w:rPr>
+                <w:rFonts w:ascii="Times New Roman" w:hAnsi="Times New Roman"/>
+                <w:sz w:val="28"/>
+                <w:szCs w:val="28"/>
+                <w:lang w:val="en-US"/>
+              </w:rPr>
+              <w:t>wind</w:t>
+            </w:r>
+            <w:proofErr w:type="gramEnd"/>
+            <w:r>
+              <w:rPr>
+                <w:rFonts w:ascii="Times New Roman" w:hAnsi="Times New Roman"/>
+                <w:sz w:val="28"/>
+                <w:szCs w:val="28"/>
+                <w:lang w:val="en-US"/>
+              </w:rPr>
+              <w:t>_pressure</w:t>
+            </w:r>
+            <w:proofErr w:type="spellEnd"/>
             <w:r>
               <w:rPr>
                 <w:rFonts w:ascii="Times New Roman" w:hAnsi="Times New Roman"/>
@@ -4663,6 +4844,7 @@
                 <w:lang w:val="en-US"/>
               </w:rPr>
             </w:pPr>
+            <w:proofErr w:type="gramStart"/>
             <w:r>
               <w:rPr>
                 <w:rFonts w:ascii="Times New Roman" w:hAnsi="Times New Roman"/>
@@ -4690,6 +4872,7 @@
               </w:rPr>
               <w:t>area</w:t>
             </w:r>
+            <w:proofErr w:type="gramEnd"/>
             <w:r>
               <w:rPr>
                 <w:rFonts w:ascii="Times New Roman" w:hAnsi="Times New Roman"/>
@@ -4788,6 +4971,7 @@
                 <w:lang w:val="en-US"/>
               </w:rPr>
             </w:pPr>
+            <w:proofErr w:type="gramStart"/>
             <w:r>
               <w:rPr>
                 <w:rFonts w:ascii="Times New Roman" w:hAnsi="Times New Roman"/>
@@ -4806,15 +4990,27 @@
               </w:rPr>
               <w:t xml:space="preserve"> </w:t>
             </w:r>
-            <w:r>
-              <w:rPr>
-                <w:rFonts w:ascii="Times New Roman" w:hAnsi="Times New Roman"/>
-                <w:sz w:val="28"/>
-                <w:szCs w:val="28"/>
-                <w:lang w:val="en-US"/>
-              </w:rPr>
-              <w:t>ice_region</w:t>
-            </w:r>
+            <w:proofErr w:type="spellStart"/>
+            <w:r>
+              <w:rPr>
+                <w:rFonts w:ascii="Times New Roman" w:hAnsi="Times New Roman"/>
+                <w:sz w:val="28"/>
+                <w:szCs w:val="28"/>
+                <w:lang w:val="en-US"/>
+              </w:rPr>
+              <w:t>ice</w:t>
+            </w:r>
+            <w:proofErr w:type="gramEnd"/>
+            <w:r>
+              <w:rPr>
+                <w:rFonts w:ascii="Times New Roman" w:hAnsi="Times New Roman"/>
+                <w:sz w:val="28"/>
+                <w:szCs w:val="28"/>
+                <w:lang w:val="en-US"/>
+              </w:rPr>
+              <w:t>_region</w:t>
+            </w:r>
+            <w:proofErr w:type="spellEnd"/>
             <w:r>
               <w:rPr>
                 <w:rFonts w:ascii="Times New Roman" w:hAnsi="Times New Roman"/>
@@ -4846,6 +5042,7 @@
                 <w:lang w:val="en-US"/>
               </w:rPr>
             </w:pPr>
+            <w:proofErr w:type="gramStart"/>
             <w:r>
               <w:rPr>
                 <w:rFonts w:ascii="Times New Roman" w:hAnsi="Times New Roman"/>
@@ -4864,15 +5061,27 @@
               </w:rPr>
               <w:t xml:space="preserve"> </w:t>
             </w:r>
-            <w:r>
-              <w:rPr>
-                <w:rFonts w:ascii="Times New Roman" w:hAnsi="Times New Roman"/>
-                <w:sz w:val="28"/>
-                <w:szCs w:val="28"/>
-                <w:lang w:val="en-US"/>
-              </w:rPr>
-              <w:t>ice_thickness</w:t>
-            </w:r>
+            <w:proofErr w:type="spellStart"/>
+            <w:r>
+              <w:rPr>
+                <w:rFonts w:ascii="Times New Roman" w:hAnsi="Times New Roman"/>
+                <w:sz w:val="28"/>
+                <w:szCs w:val="28"/>
+                <w:lang w:val="en-US"/>
+              </w:rPr>
+              <w:t>ice</w:t>
+            </w:r>
+            <w:proofErr w:type="gramEnd"/>
+            <w:r>
+              <w:rPr>
+                <w:rFonts w:ascii="Times New Roman" w:hAnsi="Times New Roman"/>
+                <w:sz w:val="28"/>
+                <w:szCs w:val="28"/>
+                <w:lang w:val="en-US"/>
+              </w:rPr>
+              <w:t>_thickness</w:t>
+            </w:r>
+            <w:proofErr w:type="spellEnd"/>
             <w:r>
               <w:rPr>
                 <w:rFonts w:ascii="Times New Roman" w:hAnsi="Times New Roman"/>
@@ -4967,6 +5176,7 @@
               </w:rPr>
               <w:t xml:space="preserve"> </w:t>
             </w:r>
+            <w:proofErr w:type="spellStart"/>
             <w:r>
               <w:rPr>
                 <w:rFonts w:ascii="Times New Roman" w:hAnsi="Times New Roman"/>
@@ -4976,6 +5186,7 @@
               </w:rPr>
               <w:t>ice_wind_pressure</w:t>
             </w:r>
+            <w:proofErr w:type="spellEnd"/>
             <w:r>
               <w:rPr>
                 <w:rFonts w:ascii="Times New Roman" w:hAnsi="Times New Roman"/>
@@ -5158,6 +5369,7 @@
                 <w:lang w:val="en-US"/>
               </w:rPr>
             </w:pPr>
+            <w:proofErr w:type="gramStart"/>
             <w:r>
               <w:rPr>
                 <w:rFonts w:ascii="Times New Roman" w:hAnsi="Times New Roman"/>
@@ -5176,15 +5388,27 @@
               </w:rPr>
               <w:t xml:space="preserve"> </w:t>
             </w:r>
-            <w:r>
-              <w:rPr>
-                <w:rFonts w:ascii="Times New Roman" w:hAnsi="Times New Roman"/>
-                <w:sz w:val="28"/>
-                <w:szCs w:val="28"/>
-                <w:lang w:val="en-US"/>
-              </w:rPr>
-              <w:t>year_average_temp</w:t>
-            </w:r>
+            <w:proofErr w:type="spellStart"/>
+            <w:r>
+              <w:rPr>
+                <w:rFonts w:ascii="Times New Roman" w:hAnsi="Times New Roman"/>
+                <w:sz w:val="28"/>
+                <w:szCs w:val="28"/>
+                <w:lang w:val="en-US"/>
+              </w:rPr>
+              <w:t>year</w:t>
+            </w:r>
+            <w:proofErr w:type="gramEnd"/>
+            <w:r>
+              <w:rPr>
+                <w:rFonts w:ascii="Times New Roman" w:hAnsi="Times New Roman"/>
+                <w:sz w:val="28"/>
+                <w:szCs w:val="28"/>
+                <w:lang w:val="en-US"/>
+              </w:rPr>
+              <w:t>_average_temp</w:t>
+            </w:r>
+            <w:proofErr w:type="spellEnd"/>
             <w:r>
               <w:rPr>
                 <w:rFonts w:ascii="Times New Roman" w:hAnsi="Times New Roman"/>
@@ -5216,6 +5440,7 @@
                 <w:lang w:val="en-US"/>
               </w:rPr>
             </w:pPr>
+            <w:proofErr w:type="gramStart"/>
             <w:r>
               <w:rPr>
                 <w:rFonts w:ascii="Times New Roman" w:hAnsi="Times New Roman"/>
@@ -5234,15 +5459,27 @@
               </w:rPr>
               <w:t xml:space="preserve"> </w:t>
             </w:r>
-            <w:r>
-              <w:rPr>
-                <w:rFonts w:ascii="Times New Roman" w:hAnsi="Times New Roman"/>
-                <w:sz w:val="28"/>
-                <w:szCs w:val="28"/>
-                <w:lang w:val="en-US"/>
-              </w:rPr>
-              <w:t>min_temp</w:t>
-            </w:r>
+            <w:proofErr w:type="spellStart"/>
+            <w:r>
+              <w:rPr>
+                <w:rFonts w:ascii="Times New Roman" w:hAnsi="Times New Roman"/>
+                <w:sz w:val="28"/>
+                <w:szCs w:val="28"/>
+                <w:lang w:val="en-US"/>
+              </w:rPr>
+              <w:t>min</w:t>
+            </w:r>
+            <w:proofErr w:type="gramEnd"/>
+            <w:r>
+              <w:rPr>
+                <w:rFonts w:ascii="Times New Roman" w:hAnsi="Times New Roman"/>
+                <w:sz w:val="28"/>
+                <w:szCs w:val="28"/>
+                <w:lang w:val="en-US"/>
+              </w:rPr>
+              <w:t>_temp</w:t>
+            </w:r>
+            <w:proofErr w:type="spellEnd"/>
             <w:r>
               <w:rPr>
                 <w:rFonts w:ascii="Times New Roman" w:hAnsi="Times New Roman"/>
@@ -5274,6 +5511,7 @@
                 <w:lang w:val="en-US"/>
               </w:rPr>
             </w:pPr>
+            <w:proofErr w:type="gramStart"/>
             <w:r>
               <w:rPr>
                 <w:rFonts w:ascii="Times New Roman" w:hAnsi="Times New Roman"/>
@@ -5292,15 +5530,27 @@
               </w:rPr>
               <w:t xml:space="preserve"> </w:t>
             </w:r>
-            <w:r>
-              <w:rPr>
-                <w:rFonts w:ascii="Times New Roman" w:hAnsi="Times New Roman"/>
-                <w:sz w:val="28"/>
-                <w:szCs w:val="28"/>
-                <w:lang w:val="en-US"/>
-              </w:rPr>
-              <w:t>wind_temp</w:t>
-            </w:r>
+            <w:proofErr w:type="spellStart"/>
+            <w:r>
+              <w:rPr>
+                <w:rFonts w:ascii="Times New Roman" w:hAnsi="Times New Roman"/>
+                <w:sz w:val="28"/>
+                <w:szCs w:val="28"/>
+                <w:lang w:val="en-US"/>
+              </w:rPr>
+              <w:t>wind</w:t>
+            </w:r>
+            <w:proofErr w:type="gramEnd"/>
+            <w:r>
+              <w:rPr>
+                <w:rFonts w:ascii="Times New Roman" w:hAnsi="Times New Roman"/>
+                <w:sz w:val="28"/>
+                <w:szCs w:val="28"/>
+                <w:lang w:val="en-US"/>
+              </w:rPr>
+              <w:t>_temp</w:t>
+            </w:r>
+            <w:proofErr w:type="spellEnd"/>
             <w:r>
               <w:rPr>
                 <w:rFonts w:ascii="Times New Roman" w:hAnsi="Times New Roman"/>
@@ -5332,6 +5582,7 @@
                 <w:lang w:val="en-US"/>
               </w:rPr>
             </w:pPr>
+            <w:proofErr w:type="gramStart"/>
             <w:r>
               <w:rPr>
                 <w:rFonts w:ascii="Times New Roman" w:hAnsi="Times New Roman"/>
@@ -5350,15 +5601,27 @@
               </w:rPr>
               <w:t xml:space="preserve"> </w:t>
             </w:r>
-            <w:r>
-              <w:rPr>
-                <w:rFonts w:ascii="Times New Roman" w:hAnsi="Times New Roman"/>
-                <w:sz w:val="28"/>
-                <w:szCs w:val="28"/>
-                <w:lang w:val="en-US"/>
-              </w:rPr>
-              <w:t>ice_temp</w:t>
-            </w:r>
+            <w:proofErr w:type="spellStart"/>
+            <w:r>
+              <w:rPr>
+                <w:rFonts w:ascii="Times New Roman" w:hAnsi="Times New Roman"/>
+                <w:sz w:val="28"/>
+                <w:szCs w:val="28"/>
+                <w:lang w:val="en-US"/>
+              </w:rPr>
+              <w:t>ice</w:t>
+            </w:r>
+            <w:proofErr w:type="gramEnd"/>
+            <w:r>
+              <w:rPr>
+                <w:rFonts w:ascii="Times New Roman" w:hAnsi="Times New Roman"/>
+                <w:sz w:val="28"/>
+                <w:szCs w:val="28"/>
+                <w:lang w:val="en-US"/>
+              </w:rPr>
+              <w:t>_temp</w:t>
+            </w:r>
+            <w:proofErr w:type="spellEnd"/>
             <w:r>
               <w:rPr>
                 <w:rFonts w:ascii="Times New Roman" w:hAnsi="Times New Roman"/>
@@ -5390,6 +5653,7 @@
                 <w:lang w:val="en-US"/>
               </w:rPr>
             </w:pPr>
+            <w:proofErr w:type="gramStart"/>
             <w:r>
               <w:rPr>
                 <w:rFonts w:ascii="Times New Roman" w:hAnsi="Times New Roman"/>
@@ -5408,15 +5672,27 @@
               </w:rPr>
               <w:t xml:space="preserve"> </w:t>
             </w:r>
-            <w:r>
-              <w:rPr>
-                <w:rFonts w:ascii="Times New Roman" w:hAnsi="Times New Roman"/>
-                <w:sz w:val="28"/>
-                <w:szCs w:val="28"/>
-                <w:lang w:val="en-US"/>
-              </w:rPr>
-              <w:t>max_temp</w:t>
-            </w:r>
+            <w:proofErr w:type="spellStart"/>
+            <w:r>
+              <w:rPr>
+                <w:rFonts w:ascii="Times New Roman" w:hAnsi="Times New Roman"/>
+                <w:sz w:val="28"/>
+                <w:szCs w:val="28"/>
+                <w:lang w:val="en-US"/>
+              </w:rPr>
+              <w:t>max</w:t>
+            </w:r>
+            <w:proofErr w:type="gramEnd"/>
+            <w:r>
+              <w:rPr>
+                <w:rFonts w:ascii="Times New Roman" w:hAnsi="Times New Roman"/>
+                <w:sz w:val="28"/>
+                <w:szCs w:val="28"/>
+                <w:lang w:val="en-US"/>
+              </w:rPr>
+              <w:t>_temp</w:t>
+            </w:r>
+            <w:proofErr w:type="spellEnd"/>
             <w:r>
               <w:rPr>
                 <w:rFonts w:ascii="Times New Roman" w:hAnsi="Times New Roman"/>
@@ -5542,6 +5818,7 @@
                 <w:lang w:val="en-US"/>
               </w:rPr>
             </w:pPr>
+            <w:proofErr w:type="gramStart"/>
             <w:r>
               <w:rPr>
                 <w:rFonts w:ascii="Times New Roman" w:hAnsi="Times New Roman"/>
@@ -5560,15 +5837,27 @@
               </w:rPr>
               <w:t xml:space="preserve"> </w:t>
             </w:r>
-            <w:r>
-              <w:rPr>
-                <w:rFonts w:ascii="Times New Roman" w:hAnsi="Times New Roman"/>
-                <w:sz w:val="28"/>
-                <w:szCs w:val="28"/>
-                <w:lang w:val="en-US"/>
-              </w:rPr>
-              <w:t>wind_reg_coef</w:t>
-            </w:r>
+            <w:proofErr w:type="spellStart"/>
+            <w:r>
+              <w:rPr>
+                <w:rFonts w:ascii="Times New Roman" w:hAnsi="Times New Roman"/>
+                <w:sz w:val="28"/>
+                <w:szCs w:val="28"/>
+                <w:lang w:val="en-US"/>
+              </w:rPr>
+              <w:t>wind</w:t>
+            </w:r>
+            <w:proofErr w:type="gramEnd"/>
+            <w:r>
+              <w:rPr>
+                <w:rFonts w:ascii="Times New Roman" w:hAnsi="Times New Roman"/>
+                <w:sz w:val="28"/>
+                <w:szCs w:val="28"/>
+                <w:lang w:val="en-US"/>
+              </w:rPr>
+              <w:t>_reg_coef</w:t>
+            </w:r>
+            <w:proofErr w:type="spellEnd"/>
             <w:r>
               <w:rPr>
                 <w:rFonts w:ascii="Times New Roman" w:hAnsi="Times New Roman"/>
@@ -5600,6 +5889,7 @@
                 <w:lang w:val="en-US"/>
               </w:rPr>
             </w:pPr>
+            <w:proofErr w:type="gramStart"/>
             <w:r>
               <w:rPr>
                 <w:rFonts w:ascii="Times New Roman" w:hAnsi="Times New Roman"/>
@@ -5618,15 +5908,27 @@
               </w:rPr>
               <w:t xml:space="preserve"> </w:t>
             </w:r>
-            <w:r>
-              <w:rPr>
-                <w:rFonts w:ascii="Times New Roman" w:hAnsi="Times New Roman"/>
-                <w:sz w:val="28"/>
-                <w:szCs w:val="28"/>
-                <w:lang w:val="en-US"/>
-              </w:rPr>
-              <w:t>ice_reg_coef</w:t>
-            </w:r>
+            <w:proofErr w:type="spellStart"/>
+            <w:r>
+              <w:rPr>
+                <w:rFonts w:ascii="Times New Roman" w:hAnsi="Times New Roman"/>
+                <w:sz w:val="28"/>
+                <w:szCs w:val="28"/>
+                <w:lang w:val="en-US"/>
+              </w:rPr>
+              <w:t>ice</w:t>
+            </w:r>
+            <w:proofErr w:type="gramEnd"/>
+            <w:r>
+              <w:rPr>
+                <w:rFonts w:ascii="Times New Roman" w:hAnsi="Times New Roman"/>
+                <w:sz w:val="28"/>
+                <w:szCs w:val="28"/>
+                <w:lang w:val="en-US"/>
+              </w:rPr>
+              <w:t>_reg_coef</w:t>
+            </w:r>
+            <w:proofErr w:type="spellEnd"/>
             <w:r>
               <w:rPr>
                 <w:rFonts w:ascii="Times New Roman" w:hAnsi="Times New Roman"/>
@@ -5702,6 +6004,7 @@
                 <w:lang w:val="en-US"/>
               </w:rPr>
             </w:pPr>
+            <w:proofErr w:type="gramStart"/>
             <w:r>
               <w:rPr>
                 <w:rFonts w:ascii="Times New Roman" w:hAnsi="Times New Roman"/>
@@ -5720,15 +6023,27 @@
               </w:rPr>
               <w:t xml:space="preserve"> </w:t>
             </w:r>
-            <w:r>
-              <w:rPr>
-                <w:rFonts w:ascii="Times New Roman" w:hAnsi="Times New Roman"/>
-                <w:sz w:val="28"/>
-                <w:szCs w:val="28"/>
-                <w:lang w:val="en-US"/>
-              </w:rPr>
-              <w:t>wire_hesitation</w:t>
-            </w:r>
+            <w:proofErr w:type="spellStart"/>
+            <w:r>
+              <w:rPr>
+                <w:rFonts w:ascii="Times New Roman" w:hAnsi="Times New Roman"/>
+                <w:sz w:val="28"/>
+                <w:szCs w:val="28"/>
+                <w:lang w:val="en-US"/>
+              </w:rPr>
+              <w:t>wire</w:t>
+            </w:r>
+            <w:proofErr w:type="gramEnd"/>
+            <w:r>
+              <w:rPr>
+                <w:rFonts w:ascii="Times New Roman" w:hAnsi="Times New Roman"/>
+                <w:sz w:val="28"/>
+                <w:szCs w:val="28"/>
+                <w:lang w:val="en-US"/>
+              </w:rPr>
+              <w:t>_hesitation</w:t>
+            </w:r>
+            <w:proofErr w:type="spellEnd"/>
             <w:r>
               <w:rPr>
                 <w:rFonts w:ascii="Times New Roman" w:hAnsi="Times New Roman"/>
@@ -5820,6 +6135,7 @@
                 <w:lang w:val="en-US"/>
               </w:rPr>
             </w:pPr>
+            <w:proofErr w:type="gramStart"/>
             <w:r>
               <w:rPr>
                 <w:rFonts w:ascii="Times New Roman" w:hAnsi="Times New Roman"/>
@@ -5847,6 +6163,7 @@
               </w:rPr>
               <w:t>seismicity</w:t>
             </w:r>
+            <w:proofErr w:type="gramEnd"/>
             <w:r>
               <w:rPr>
                 <w:rFonts w:ascii="Times New Roman" w:hAnsi="Times New Roman"/>
@@ -6133,6 +6450,7 @@
         </w:rPr>
         <w:tab/>
       </w:r>
+      <w:proofErr w:type="gramStart"/>
       <w:r>
         <w:rPr>
           <w:sz w:val="28"/>
@@ -6157,6 +6475,7 @@
         </w:rPr>
         <w:t>wind</w:t>
       </w:r>
+      <w:proofErr w:type="gramEnd"/>
       <w:r>
         <w:rPr>
           <w:sz w:val="28"/>
@@ -6165,6 +6484,7 @@
         </w:rPr>
         <w:t>_</w:t>
       </w:r>
+      <w:proofErr w:type="spellStart"/>
       <w:r>
         <w:rPr>
           <w:sz w:val="28"/>
@@ -6173,6 +6493,7 @@
         </w:rPr>
         <w:t>coef</w:t>
       </w:r>
+      <w:proofErr w:type="spellEnd"/>
       <w:r>
         <w:rPr>
           <w:sz w:val="28"/>
@@ -6235,6 +6556,7 @@
         </w:rPr>
         <w:tab/>
       </w:r>
+      <w:proofErr w:type="gramStart"/>
       <w:r>
         <w:rPr>
           <w:sz w:val="28"/>
@@ -6259,6 +6581,7 @@
         </w:rPr>
         <w:t>wind</w:t>
       </w:r>
+      <w:proofErr w:type="gramEnd"/>
       <w:r>
         <w:rPr>
           <w:sz w:val="28"/>
@@ -6283,6 +6606,7 @@
         </w:rPr>
         <w:t>_</w:t>
       </w:r>
+      <w:proofErr w:type="spellStart"/>
       <w:r>
         <w:rPr>
           <w:sz w:val="28"/>
@@ -6291,6 +6615,7 @@
         </w:rPr>
         <w:t>coef</w:t>
       </w:r>
+      <w:proofErr w:type="spellEnd"/>
       <w:r>
         <w:rPr>
           <w:sz w:val="28"/>
@@ -6353,6 +6678,7 @@
         </w:rPr>
         <w:tab/>
       </w:r>
+      <w:proofErr w:type="gramStart"/>
       <w:r>
         <w:rPr>
           <w:sz w:val="28"/>
@@ -6377,6 +6703,7 @@
         </w:rPr>
         <w:t>ice</w:t>
       </w:r>
+      <w:proofErr w:type="gramEnd"/>
       <w:r>
         <w:rPr>
           <w:sz w:val="28"/>
@@ -6385,6 +6712,7 @@
         </w:rPr>
         <w:t>_</w:t>
       </w:r>
+      <w:proofErr w:type="spellStart"/>
       <w:r>
         <w:rPr>
           <w:sz w:val="28"/>
@@ -6393,6 +6721,7 @@
         </w:rPr>
         <w:t>coef</w:t>
       </w:r>
+      <w:proofErr w:type="spellEnd"/>
       <w:r>
         <w:rPr>
           <w:sz w:val="28"/>
@@ -6463,6 +6792,7 @@
         </w:rPr>
         <w:tab/>
       </w:r>
+      <w:proofErr w:type="gramStart"/>
       <w:r>
         <w:rPr>
           <w:sz w:val="28"/>
@@ -6487,6 +6817,7 @@
         </w:rPr>
         <w:t>ice</w:t>
       </w:r>
+      <w:proofErr w:type="gramEnd"/>
       <w:r>
         <w:rPr>
           <w:sz w:val="28"/>
@@ -6511,6 +6842,7 @@
         </w:rPr>
         <w:t>_</w:t>
       </w:r>
+      <w:proofErr w:type="spellStart"/>
       <w:r>
         <w:rPr>
           <w:sz w:val="28"/>
@@ -6519,6 +6851,7 @@
         </w:rPr>
         <w:t>coef</w:t>
       </w:r>
+      <w:proofErr w:type="spellEnd"/>
       <w:r>
         <w:rPr>
           <w:sz w:val="28"/>
@@ -6582,6 +6915,7 @@
         </w:rPr>
         <w:tab/>
       </w:r>
+      <w:proofErr w:type="gramStart"/>
       <w:r>
         <w:rPr>
           <w:sz w:val="28"/>
@@ -6606,6 +6940,7 @@
         </w:rPr>
         <w:t>ice</w:t>
       </w:r>
+      <w:proofErr w:type="gramEnd"/>
       <w:r>
         <w:rPr>
           <w:sz w:val="28"/>
@@ -6614,6 +6949,7 @@
         </w:rPr>
         <w:t>_</w:t>
       </w:r>
+      <w:proofErr w:type="spellStart"/>
       <w:r>
         <w:rPr>
           <w:sz w:val="28"/>
@@ -6622,6 +6958,7 @@
         </w:rPr>
         <w:t>coef</w:t>
       </w:r>
+      <w:proofErr w:type="spellEnd"/>
       <w:r>
         <w:rPr>
           <w:sz w:val="28"/>
@@ -6683,7 +7020,25 @@
           <w:szCs w:val="28"/>
           <w:lang w:eastAsia="ru-RU"/>
         </w:rPr>
-        <w:t>сочетаний при расчете тяжения проводов:</w:t>
+        <w:t xml:space="preserve">сочетаний при расчете </w:t>
+      </w:r>
+      <w:proofErr w:type="spellStart"/>
+      <w:r>
+        <w:rPr>
+          <w:sz w:val="28"/>
+          <w:szCs w:val="28"/>
+          <w:lang w:eastAsia="ru-RU"/>
+        </w:rPr>
+        <w:t>тяжения</w:t>
+      </w:r>
+      <w:proofErr w:type="spellEnd"/>
+      <w:r>
+        <w:rPr>
+          <w:sz w:val="28"/>
+          <w:szCs w:val="28"/>
+          <w:lang w:eastAsia="ru-RU"/>
+        </w:rPr>
+        <w:t xml:space="preserve"> проводов:</w:t>
       </w:r>
       <w:r>
         <w:rPr>
@@ -6949,7 +7304,25 @@
           <w:szCs w:val="28"/>
           <w:lang w:eastAsia="ru-RU"/>
         </w:rPr>
-        <w:t>надежности при расчете тяжения проводов:</w:t>
+        <w:t xml:space="preserve">надежности при расчете </w:t>
+      </w:r>
+      <w:proofErr w:type="spellStart"/>
+      <w:r>
+        <w:rPr>
+          <w:sz w:val="28"/>
+          <w:szCs w:val="28"/>
+          <w:lang w:eastAsia="ru-RU"/>
+        </w:rPr>
+        <w:t>тяжения</w:t>
+      </w:r>
+      <w:proofErr w:type="spellEnd"/>
+      <w:r>
+        <w:rPr>
+          <w:sz w:val="28"/>
+          <w:szCs w:val="28"/>
+          <w:lang w:eastAsia="ru-RU"/>
+        </w:rPr>
+        <w:t xml:space="preserve"> проводов:</w:t>
       </w:r>
       <w:r>
         <w:rPr>
@@ -7087,6 +7460,7 @@
         </w:rPr>
         <w:t xml:space="preserve"> </w:t>
       </w:r>
+      <w:proofErr w:type="spellStart"/>
       <w:r>
         <w:rPr>
           <w:color w:val="000000"/>
@@ -7096,6 +7470,7 @@
         </w:rPr>
         <w:t>wire_tencion</w:t>
       </w:r>
+      <w:proofErr w:type="spellEnd"/>
       <w:r>
         <w:rPr>
           <w:color w:val="000000"/>
@@ -7187,6 +7562,15 @@
           <w:szCs w:val="28"/>
         </w:rPr>
         <w:t>уровня ответственности</w:t>
+      </w:r>
+      <w:r>
+        <w:rPr>
+          <w:color w:val="000000"/>
+          <w:sz w:val="28"/>
+          <w:szCs w:val="28"/>
+          <w:lang w:val="ru-RU"/>
+        </w:rPr>
+        <w:t xml:space="preserve"> </w:t>
       </w:r>
       <w:r>
         <w:rPr>
@@ -7540,14 +7924,32 @@
           <w:sz w:val="28"/>
           <w:szCs w:val="28"/>
         </w:rPr>
-        <w:t>Расчеты несущей способности элементов по первой (по прочности и устойчивости) и второй (по деформативности) группам предельных состояний. Опоры рассчитаны, как простран</w:t>
-      </w:r>
+        <w:t xml:space="preserve">Расчеты несущей способности элементов по первой (по прочности и устойчивости) и второй (по </w:t>
+      </w:r>
+      <w:proofErr w:type="spellStart"/>
       <w:r>
         <w:rPr>
           <w:color w:val="000000"/>
           <w:sz w:val="28"/>
           <w:szCs w:val="28"/>
         </w:rPr>
+        <w:t>деформативности</w:t>
+      </w:r>
+      <w:proofErr w:type="spellEnd"/>
+      <w:r>
+        <w:rPr>
+          <w:color w:val="000000"/>
+          <w:sz w:val="28"/>
+          <w:szCs w:val="28"/>
+        </w:rPr>
+        <w:t>) группам предельных состояний. Опоры рассчитаны, как простран</w:t>
+      </w:r>
+      <w:r>
+        <w:rPr>
+          <w:color w:val="000000"/>
+          <w:sz w:val="28"/>
+          <w:szCs w:val="28"/>
+        </w:rPr>
         <w:t xml:space="preserve">ственные консольно-стержневые системы </w:t>
       </w:r>
       <w:r>
@@ -7558,6 +7960,7 @@
         </w:rPr>
         <w:t>в программном комплексе «</w:t>
       </w:r>
+      <w:proofErr w:type="spellStart"/>
       <w:r>
         <w:rPr>
           <w:color w:val="000000"/>
@@ -7567,6 +7970,7 @@
         </w:rPr>
         <w:t>ScadOffice</w:t>
       </w:r>
+      <w:proofErr w:type="spellEnd"/>
       <w:r>
         <w:rPr>
           <w:color w:val="000000"/>
@@ -7595,6 +7999,7 @@
         </w:rPr>
         <w:t xml:space="preserve">    Нагрузка от собственного веса задается программным комплексом «</w:t>
       </w:r>
+      <w:proofErr w:type="spellStart"/>
       <w:r>
         <w:rPr>
           <w:color w:val="000000"/>
@@ -7604,6 +8009,7 @@
         </w:rPr>
         <w:t>ScadOffice</w:t>
       </w:r>
+      <w:proofErr w:type="spellEnd"/>
       <w:r>
         <w:rPr>
           <w:color w:val="000000"/>
@@ -7680,6 +8086,7 @@
         <w:t xml:space="preserve">Расчет анкерно-угловой опоры </w:t>
       </w:r>
       <w:bookmarkEnd w:id="9"/>
+      <w:proofErr w:type="gramStart"/>
       <w:r>
         <w:t xml:space="preserve">{{ </w:t>
       </w:r>
@@ -7689,6 +8096,7 @@
         </w:rPr>
         <w:t>pole</w:t>
       </w:r>
+      <w:proofErr w:type="gramEnd"/>
       <w:r>
         <w:t>_</w:t>
       </w:r>
@@ -7802,6 +8210,7 @@
         </w:rPr>
         <w:t xml:space="preserve">Конструктивно сооружение состоит из </w:t>
       </w:r>
+      <w:proofErr w:type="gramStart"/>
       <w:r>
         <w:rPr>
           <w:rFonts w:ascii="Times New Roman" w:hAnsi="Times New Roman"/>
@@ -7819,6 +8228,7 @@
         </w:rPr>
         <w:t>sections</w:t>
       </w:r>
+      <w:proofErr w:type="gramEnd"/>
       <w:r>
         <w:rPr>
           <w:rFonts w:ascii="Times New Roman" w:hAnsi="Times New Roman"/>
@@ -7835,6 +8245,7 @@
         </w:rPr>
         <w:t xml:space="preserve">-х секций в виде усеченной пирамиды. Сторона грани в основании опоры составляет </w:t>
       </w:r>
+      <w:proofErr w:type="gramStart"/>
       <w:r>
         <w:rPr>
           <w:rFonts w:ascii="Times New Roman" w:hAnsi="Times New Roman"/>
@@ -7852,6 +8263,7 @@
         </w:rPr>
         <w:t>pole</w:t>
       </w:r>
+      <w:proofErr w:type="gramEnd"/>
       <w:r>
         <w:rPr>
           <w:rFonts w:ascii="Times New Roman" w:hAnsi="Times New Roman"/>
@@ -7933,15 +8345,33 @@
           <w:sz w:val="28"/>
           <w:szCs w:val="28"/>
         </w:rPr>
-        <w:t>м. На отметке +</w:t>
-      </w:r>
-      <w:r>
-        <w:rPr>
-          <w:rFonts w:ascii="Times New Roman" w:hAnsi="Times New Roman"/>
-          <w:sz w:val="28"/>
-          <w:szCs w:val="28"/>
-        </w:rPr>
-        <w:t xml:space="preserve">{{ </w:t>
+        <w:t xml:space="preserve">м. На отметке </w:t>
+      </w:r>
+      <w:proofErr w:type="gramStart"/>
+      <w:r>
+        <w:rPr>
+          <w:rFonts w:ascii="Times New Roman" w:hAnsi="Times New Roman"/>
+          <w:sz w:val="28"/>
+          <w:szCs w:val="28"/>
+        </w:rPr>
+        <w:t>+</w:t>
+      </w:r>
+      <w:r>
+        <w:rPr>
+          <w:rFonts w:ascii="Times New Roman" w:hAnsi="Times New Roman"/>
+          <w:sz w:val="28"/>
+          <w:szCs w:val="28"/>
+        </w:rPr>
+        <w:t>{</w:t>
+      </w:r>
+      <w:proofErr w:type="gramEnd"/>
+      <w:r>
+        <w:rPr>
+          <w:rFonts w:ascii="Times New Roman" w:hAnsi="Times New Roman"/>
+          <w:sz w:val="28"/>
+          <w:szCs w:val="28"/>
+        </w:rPr>
+        <w:t xml:space="preserve">{ </w:t>
       </w:r>
       <w:r>
         <w:rPr>
@@ -8253,7 +8683,27 @@
                 <w:szCs w:val="28"/>
                 <w:lang w:val="en-US"/>
               </w:rPr>
-              <w:t>{%tr for davit in davit_dict %}</w:t>
+              <w:t xml:space="preserve">{%tr for davit in </w:t>
+            </w:r>
+            <w:proofErr w:type="spellStart"/>
+            <w:r>
+              <w:rPr>
+                <w:rFonts w:ascii="Times New Roman" w:hAnsi="Times New Roman"/>
+                <w:sz w:val="28"/>
+                <w:szCs w:val="28"/>
+                <w:lang w:val="en-US"/>
+              </w:rPr>
+              <w:t>davit_dict</w:t>
+            </w:r>
+            <w:proofErr w:type="spellEnd"/>
+            <w:r>
+              <w:rPr>
+                <w:rFonts w:ascii="Times New Roman" w:hAnsi="Times New Roman"/>
+                <w:sz w:val="28"/>
+                <w:szCs w:val="28"/>
+                <w:lang w:val="en-US"/>
+              </w:rPr>
+              <w:t xml:space="preserve"> %}</w:t>
             </w:r>
           </w:p>
         </w:tc>
@@ -8277,14 +8727,45 @@
                 <w:lang w:val="en-US"/>
               </w:rPr>
             </w:pPr>
-            <w:r>
-              <w:rPr>
-                <w:rFonts w:ascii="Times New Roman" w:hAnsi="Times New Roman"/>
-                <w:sz w:val="28"/>
-                <w:szCs w:val="28"/>
-                <w:lang w:val="en-US"/>
-              </w:rPr>
-              <w:t>{{ davit_dict[davit][0] }}</w:t>
+            <w:proofErr w:type="gramStart"/>
+            <w:r>
+              <w:rPr>
+                <w:rFonts w:ascii="Times New Roman" w:hAnsi="Times New Roman"/>
+                <w:sz w:val="28"/>
+                <w:szCs w:val="28"/>
+                <w:lang w:val="en-US"/>
+              </w:rPr>
+              <w:t xml:space="preserve">{{ </w:t>
+            </w:r>
+            <w:proofErr w:type="spellStart"/>
+            <w:r>
+              <w:rPr>
+                <w:rFonts w:ascii="Times New Roman" w:hAnsi="Times New Roman"/>
+                <w:sz w:val="28"/>
+                <w:szCs w:val="28"/>
+                <w:lang w:val="en-US"/>
+              </w:rPr>
+              <w:t>davit</w:t>
+            </w:r>
+            <w:proofErr w:type="gramEnd"/>
+            <w:r>
+              <w:rPr>
+                <w:rFonts w:ascii="Times New Roman" w:hAnsi="Times New Roman"/>
+                <w:sz w:val="28"/>
+                <w:szCs w:val="28"/>
+                <w:lang w:val="en-US"/>
+              </w:rPr>
+              <w:t>_dict</w:t>
+            </w:r>
+            <w:proofErr w:type="spellEnd"/>
+            <w:r>
+              <w:rPr>
+                <w:rFonts w:ascii="Times New Roman" w:hAnsi="Times New Roman"/>
+                <w:sz w:val="28"/>
+                <w:szCs w:val="28"/>
+                <w:lang w:val="en-US"/>
+              </w:rPr>
+              <w:t>[davit][0] }}</w:t>
             </w:r>
           </w:p>
         </w:tc>
@@ -8306,14 +8787,45 @@
                 <w:lang w:val="en-US"/>
               </w:rPr>
             </w:pPr>
-            <w:r>
-              <w:rPr>
-                <w:rFonts w:ascii="Times New Roman" w:hAnsi="Times New Roman"/>
-                <w:sz w:val="28"/>
-                <w:szCs w:val="28"/>
-                <w:lang w:val="en-US"/>
-              </w:rPr>
-              <w:t>{{ davit_dict[davit][1] }}</w:t>
+            <w:proofErr w:type="gramStart"/>
+            <w:r>
+              <w:rPr>
+                <w:rFonts w:ascii="Times New Roman" w:hAnsi="Times New Roman"/>
+                <w:sz w:val="28"/>
+                <w:szCs w:val="28"/>
+                <w:lang w:val="en-US"/>
+              </w:rPr>
+              <w:t xml:space="preserve">{{ </w:t>
+            </w:r>
+            <w:proofErr w:type="spellStart"/>
+            <w:r>
+              <w:rPr>
+                <w:rFonts w:ascii="Times New Roman" w:hAnsi="Times New Roman"/>
+                <w:sz w:val="28"/>
+                <w:szCs w:val="28"/>
+                <w:lang w:val="en-US"/>
+              </w:rPr>
+              <w:t>davit</w:t>
+            </w:r>
+            <w:proofErr w:type="gramEnd"/>
+            <w:r>
+              <w:rPr>
+                <w:rFonts w:ascii="Times New Roman" w:hAnsi="Times New Roman"/>
+                <w:sz w:val="28"/>
+                <w:szCs w:val="28"/>
+                <w:lang w:val="en-US"/>
+              </w:rPr>
+              <w:t>_dict</w:t>
+            </w:r>
+            <w:proofErr w:type="spellEnd"/>
+            <w:r>
+              <w:rPr>
+                <w:rFonts w:ascii="Times New Roman" w:hAnsi="Times New Roman"/>
+                <w:sz w:val="28"/>
+                <w:szCs w:val="28"/>
+                <w:lang w:val="en-US"/>
+              </w:rPr>
+              <w:t>[davit][1] }}</w:t>
             </w:r>
           </w:p>
         </w:tc>
@@ -8334,14 +8846,45 @@
                 <w:lang w:val="en-US"/>
               </w:rPr>
             </w:pPr>
-            <w:r>
-              <w:rPr>
-                <w:rFonts w:ascii="Times New Roman" w:hAnsi="Times New Roman"/>
-                <w:sz w:val="28"/>
-                <w:szCs w:val="28"/>
-                <w:lang w:val="en-US"/>
-              </w:rPr>
-              <w:t>{{ davit_dict[davit][2] }}</w:t>
+            <w:proofErr w:type="gramStart"/>
+            <w:r>
+              <w:rPr>
+                <w:rFonts w:ascii="Times New Roman" w:hAnsi="Times New Roman"/>
+                <w:sz w:val="28"/>
+                <w:szCs w:val="28"/>
+                <w:lang w:val="en-US"/>
+              </w:rPr>
+              <w:t xml:space="preserve">{{ </w:t>
+            </w:r>
+            <w:proofErr w:type="spellStart"/>
+            <w:r>
+              <w:rPr>
+                <w:rFonts w:ascii="Times New Roman" w:hAnsi="Times New Roman"/>
+                <w:sz w:val="28"/>
+                <w:szCs w:val="28"/>
+                <w:lang w:val="en-US"/>
+              </w:rPr>
+              <w:t>davit</w:t>
+            </w:r>
+            <w:proofErr w:type="gramEnd"/>
+            <w:r>
+              <w:rPr>
+                <w:rFonts w:ascii="Times New Roman" w:hAnsi="Times New Roman"/>
+                <w:sz w:val="28"/>
+                <w:szCs w:val="28"/>
+                <w:lang w:val="en-US"/>
+              </w:rPr>
+              <w:t>_dict</w:t>
+            </w:r>
+            <w:proofErr w:type="spellEnd"/>
+            <w:r>
+              <w:rPr>
+                <w:rFonts w:ascii="Times New Roman" w:hAnsi="Times New Roman"/>
+                <w:sz w:val="28"/>
+                <w:szCs w:val="28"/>
+                <w:lang w:val="en-US"/>
+              </w:rPr>
+              <w:t>[davit][2] }}</w:t>
             </w:r>
           </w:p>
         </w:tc>
@@ -8373,7 +8916,27 @@
                 <w:szCs w:val="28"/>
                 <w:lang w:val="en-US"/>
               </w:rPr>
-              <w:t>{%tr endfor %}</w:t>
+              <w:t xml:space="preserve">{%tr </w:t>
+            </w:r>
+            <w:proofErr w:type="spellStart"/>
+            <w:r>
+              <w:rPr>
+                <w:rFonts w:ascii="Times New Roman" w:hAnsi="Times New Roman"/>
+                <w:sz w:val="28"/>
+                <w:szCs w:val="28"/>
+                <w:lang w:val="en-US"/>
+              </w:rPr>
+              <w:t>endfor</w:t>
+            </w:r>
+            <w:proofErr w:type="spellEnd"/>
+            <w:r>
+              <w:rPr>
+                <w:rFonts w:ascii="Times New Roman" w:hAnsi="Times New Roman"/>
+                <w:sz w:val="28"/>
+                <w:szCs w:val="28"/>
+                <w:lang w:val="en-US"/>
+              </w:rPr>
+              <w:t xml:space="preserve"> %}</w:t>
             </w:r>
           </w:p>
         </w:tc>
@@ -8409,6 +8972,7 @@
         </w:rPr>
         <w:t xml:space="preserve">Ветровой пролет – </w:t>
       </w:r>
+      <w:proofErr w:type="gramStart"/>
       <w:r>
         <w:rPr>
           <w:rFonts w:ascii="Times New Roman" w:hAnsi="Times New Roman"/>
@@ -8426,6 +8990,7 @@
         </w:rPr>
         <w:t>wind</w:t>
       </w:r>
+      <w:proofErr w:type="gramEnd"/>
       <w:r>
         <w:rPr>
           <w:rFonts w:ascii="Times New Roman" w:hAnsi="Times New Roman"/>
@@ -8478,6 +9043,7 @@
         </w:rPr>
         <w:t xml:space="preserve">Весовой пролет – </w:t>
       </w:r>
+      <w:proofErr w:type="gramStart"/>
       <w:r>
         <w:rPr>
           <w:rFonts w:ascii="Times New Roman" w:hAnsi="Times New Roman"/>
@@ -8495,6 +9061,7 @@
         </w:rPr>
         <w:t>weight</w:t>
       </w:r>
+      <w:proofErr w:type="gramEnd"/>
       <w:r>
         <w:rPr>
           <w:rFonts w:ascii="Times New Roman" w:hAnsi="Times New Roman"/>
@@ -8547,6 +9114,7 @@
         <w:tab/>
         <w:t xml:space="preserve">На рис.3.1. представлена расчетная схема опоры </w:t>
       </w:r>
+      <w:proofErr w:type="gramStart"/>
       <w:r>
         <w:rPr>
           <w:rFonts w:ascii="Times New Roman" w:hAnsi="Times New Roman"/>
@@ -8572,6 +9140,7 @@
         </w:rPr>
         <w:t>pole</w:t>
       </w:r>
+      <w:proofErr w:type="gramEnd"/>
       <w:r>
         <w:rPr>
           <w:rFonts w:ascii="Times New Roman" w:hAnsi="Times New Roman"/>
@@ -8638,6 +9207,7 @@
                 <w:lang w:val="en-US"/>
               </w:rPr>
             </w:pPr>
+            <w:proofErr w:type="gramStart"/>
             <w:r>
               <w:rPr>
                 <w:rFonts w:ascii="Times New Roman" w:hAnsi="Times New Roman"/>
@@ -8656,15 +9226,27 @@
               </w:rPr>
               <w:t xml:space="preserve"> </w:t>
             </w:r>
-            <w:r>
-              <w:rPr>
-                <w:rFonts w:ascii="Times New Roman" w:hAnsi="Times New Roman"/>
-                <w:sz w:val="28"/>
-                <w:szCs w:val="28"/>
-                <w:lang w:val="en-US"/>
-              </w:rPr>
-              <w:t>pole_pic</w:t>
-            </w:r>
+            <w:proofErr w:type="spellStart"/>
+            <w:r>
+              <w:rPr>
+                <w:rFonts w:ascii="Times New Roman" w:hAnsi="Times New Roman"/>
+                <w:sz w:val="28"/>
+                <w:szCs w:val="28"/>
+                <w:lang w:val="en-US"/>
+              </w:rPr>
+              <w:t>pole</w:t>
+            </w:r>
+            <w:proofErr w:type="gramEnd"/>
+            <w:r>
+              <w:rPr>
+                <w:rFonts w:ascii="Times New Roman" w:hAnsi="Times New Roman"/>
+                <w:sz w:val="28"/>
+                <w:szCs w:val="28"/>
+                <w:lang w:val="en-US"/>
+              </w:rPr>
+              <w:t>_pic</w:t>
+            </w:r>
+            <w:proofErr w:type="spellEnd"/>
             <w:r>
               <w:rPr>
                 <w:rFonts w:ascii="Times New Roman" w:hAnsi="Times New Roman"/>
@@ -8707,6 +9289,7 @@
               </w:rPr>
               <w:t xml:space="preserve">Рис.3.1. Расчетная схема </w:t>
             </w:r>
+            <w:proofErr w:type="gramStart"/>
             <w:r>
               <w:rPr>
                 <w:rFonts w:ascii="Times New Roman" w:hAnsi="Times New Roman"/>
@@ -8729,6 +9312,7 @@
               </w:rPr>
               <w:t>pole</w:t>
             </w:r>
+            <w:proofErr w:type="gramEnd"/>
             <w:r>
               <w:rPr>
                 <w:rFonts w:ascii="Times New Roman" w:hAnsi="Times New Roman"/>
@@ -8796,7 +9380,25 @@
           <w:sz w:val="28"/>
           <w:szCs w:val="28"/>
         </w:rPr>
-        <w:t>Для данной расчетной схемы рассматривались следующие расчетные загружения:</w:t>
+        <w:t xml:space="preserve">Для данной расчетной схемы рассматривались следующие расчетные </w:t>
+      </w:r>
+      <w:proofErr w:type="spellStart"/>
+      <w:r>
+        <w:rPr>
+          <w:rFonts w:ascii="Times New Roman" w:hAnsi="Times New Roman"/>
+          <w:sz w:val="28"/>
+          <w:szCs w:val="28"/>
+        </w:rPr>
+        <w:t>загружения</w:t>
+      </w:r>
+      <w:proofErr w:type="spellEnd"/>
+      <w:r>
+        <w:rPr>
+          <w:rFonts w:ascii="Times New Roman" w:hAnsi="Times New Roman"/>
+          <w:sz w:val="28"/>
+          <w:szCs w:val="28"/>
+        </w:rPr>
+        <w:t>:</w:t>
       </w:r>
     </w:p>
     <w:p>
@@ -8838,7 +9440,47 @@
           <w:szCs w:val="28"/>
           <w:lang w:val="en-US"/>
         </w:rPr>
-        <w:t xml:space="preserve"> for load_case in loads_case_dict %}</w:t>
+        <w:t xml:space="preserve"> for </w:t>
+      </w:r>
+      <w:proofErr w:type="spellStart"/>
+      <w:r>
+        <w:rPr>
+          <w:rFonts w:ascii="Times New Roman" w:hAnsi="Times New Roman"/>
+          <w:sz w:val="28"/>
+          <w:szCs w:val="28"/>
+          <w:lang w:val="en-US"/>
+        </w:rPr>
+        <w:t>load_case</w:t>
+      </w:r>
+      <w:proofErr w:type="spellEnd"/>
+      <w:r>
+        <w:rPr>
+          <w:rFonts w:ascii="Times New Roman" w:hAnsi="Times New Roman"/>
+          <w:sz w:val="28"/>
+          <w:szCs w:val="28"/>
+          <w:lang w:val="en-US"/>
+        </w:rPr>
+        <w:t xml:space="preserve"> in </w:t>
+      </w:r>
+      <w:proofErr w:type="spellStart"/>
+      <w:r>
+        <w:rPr>
+          <w:rFonts w:ascii="Times New Roman" w:hAnsi="Times New Roman"/>
+          <w:sz w:val="28"/>
+          <w:szCs w:val="28"/>
+          <w:lang w:val="en-US"/>
+        </w:rPr>
+        <w:t>loads_case_dict</w:t>
+      </w:r>
+      <w:proofErr w:type="spellEnd"/>
+      <w:r>
+        <w:rPr>
+          <w:rFonts w:ascii="Times New Roman" w:hAnsi="Times New Roman"/>
+          <w:sz w:val="28"/>
+          <w:szCs w:val="28"/>
+          <w:lang w:val="en-US"/>
+        </w:rPr>
+        <w:t xml:space="preserve"> %}</w:t>
       </w:r>
     </w:p>
     <w:p>
@@ -8856,6 +9498,7 @@
           <w:lang w:val="en-US"/>
         </w:rPr>
       </w:pPr>
+      <w:proofErr w:type="gramStart"/>
       <w:r>
         <w:rPr>
           <w:rFonts w:ascii="Times New Roman" w:hAnsi="Times New Roman"/>
@@ -8863,8 +9506,9 @@
           <w:szCs w:val="28"/>
           <w:lang w:val="en-US"/>
         </w:rPr>
-        <w:t>{{ loads_case_dict[l</w:t>
-      </w:r>
+        <w:t xml:space="preserve">{{ </w:t>
+      </w:r>
+      <w:proofErr w:type="spellStart"/>
       <w:r>
         <w:rPr>
           <w:rFonts w:ascii="Times New Roman" w:hAnsi="Times New Roman"/>
@@ -8872,8 +9516,48 @@
           <w:szCs w:val="28"/>
           <w:lang w:val="en-US"/>
         </w:rPr>
+        <w:t>loads</w:t>
+      </w:r>
+      <w:proofErr w:type="gramEnd"/>
+      <w:r>
+        <w:rPr>
+          <w:rFonts w:ascii="Times New Roman" w:hAnsi="Times New Roman"/>
+          <w:sz w:val="28"/>
+          <w:szCs w:val="28"/>
+          <w:lang w:val="en-US"/>
+        </w:rPr>
+        <w:t>_case_dict</w:t>
+      </w:r>
+      <w:proofErr w:type="spellEnd"/>
+      <w:r>
+        <w:rPr>
+          <w:rFonts w:ascii="Times New Roman" w:hAnsi="Times New Roman"/>
+          <w:sz w:val="28"/>
+          <w:szCs w:val="28"/>
+          <w:lang w:val="en-US"/>
+        </w:rPr>
+        <w:t>[</w:t>
+      </w:r>
+      <w:proofErr w:type="spellStart"/>
+      <w:r>
+        <w:rPr>
+          <w:rFonts w:ascii="Times New Roman" w:hAnsi="Times New Roman"/>
+          <w:sz w:val="28"/>
+          <w:szCs w:val="28"/>
+          <w:lang w:val="en-US"/>
+        </w:rPr>
+        <w:t>l</w:t>
+      </w:r>
+      <w:r>
+        <w:rPr>
+          <w:rFonts w:ascii="Times New Roman" w:hAnsi="Times New Roman"/>
+          <w:sz w:val="28"/>
+          <w:szCs w:val="28"/>
+          <w:lang w:val="en-US"/>
+        </w:rPr>
         <w:t>oad_case</w:t>
       </w:r>
+      <w:proofErr w:type="spellEnd"/>
       <w:r>
         <w:rPr>
           <w:rFonts w:ascii="Times New Roman" w:hAnsi="Times New Roman"/>
@@ -8919,12 +9603,40 @@
           <w:szCs w:val="28"/>
           <w:lang w:val="en-US"/>
         </w:rPr>
-        <w:t xml:space="preserve"> endfor %}</w:t>
+        <w:t xml:space="preserve"> </w:t>
+      </w:r>
+      <w:proofErr w:type="spellStart"/>
+      <w:r>
+        <w:rPr>
+          <w:rFonts w:ascii="Times New Roman" w:hAnsi="Times New Roman"/>
+          <w:sz w:val="28"/>
+          <w:szCs w:val="28"/>
+          <w:lang w:val="en-US"/>
+        </w:rPr>
+        <w:t>endfor</w:t>
+      </w:r>
+      <w:proofErr w:type="spellEnd"/>
+      <w:r>
+        <w:rPr>
+          <w:rFonts w:ascii="Times New Roman" w:hAnsi="Times New Roman"/>
+          <w:sz w:val="28"/>
+          <w:szCs w:val="28"/>
+          <w:lang w:val="en-US"/>
+        </w:rPr>
+        <w:t xml:space="preserve"> %}</w:t>
       </w:r>
     </w:p>
     <w:tbl>
       <w:tblPr>
         <w:tblW w:w="5000" w:type="pct"/>
+        <w:tblBorders>
+          <w:top w:val="single" w:sz="4" w:space="0" w:color="auto"/>
+          <w:left w:val="single" w:sz="4" w:space="0" w:color="auto"/>
+          <w:bottom w:val="single" w:sz="4" w:space="0" w:color="auto"/>
+          <w:right w:val="single" w:sz="4" w:space="0" w:color="auto"/>
+          <w:insideH w:val="single" w:sz="4" w:space="0" w:color="auto"/>
+          <w:insideV w:val="single" w:sz="4" w:space="0" w:color="auto"/>
+        </w:tblBorders>
         <w:tblLook w:val="04A0" w:firstRow="1" w:lastRow="0" w:firstColumn="1" w:lastColumn="0" w:noHBand="0" w:noVBand="1"/>
       </w:tblPr>
       <w:tblGrid>
@@ -8932,9 +9644,13 @@
         <w:gridCol w:w="5069"/>
       </w:tblGrid>
       <w:tr>
+        <w:trPr>
+          <w:trHeight w:val="359"/>
+        </w:trPr>
         <w:tc>
           <w:tcPr>
-            <w:tcW w:w="2500" w:type="pct"/>
+            <w:tcW w:w="5000" w:type="pct"/>
+            <w:gridSpan w:val="2"/>
           </w:tcPr>
           <w:p>
             <w:pPr>
@@ -8946,126 +9662,59 @@
               <w:jc w:val="center"/>
               <w:rPr>
                 <w:rFonts w:ascii="Times New Roman" w:hAnsi="Times New Roman"/>
-                <w:szCs w:val="22"/>
+                <w:sz w:val="28"/>
+                <w:szCs w:val="28"/>
                 <w:lang w:val="en-US"/>
               </w:rPr>
             </w:pPr>
             <w:r>
               <w:rPr>
                 <w:rFonts w:ascii="Times New Roman" w:hAnsi="Times New Roman"/>
-                <w:szCs w:val="22"/>
-                <w:lang w:val="en-US"/>
-              </w:rPr>
-              <w:t>{{</w:t>
-            </w:r>
-            <w:r>
-              <w:rPr>
-                <w:rFonts w:ascii="Times New Roman" w:hAnsi="Times New Roman"/>
-                <w:szCs w:val="22"/>
-                <w:lang w:val="en-US"/>
-              </w:rPr>
-              <w:t xml:space="preserve"> </w:t>
-            </w:r>
-            <w:r>
-              <w:rPr>
-                <w:rFonts w:ascii="Times New Roman" w:hAnsi="Times New Roman"/>
-                <w:szCs w:val="22"/>
-                <w:lang w:val="en-US"/>
-              </w:rPr>
-              <w:t>max_wind</w:t>
-            </w:r>
-            <w:r>
-              <w:rPr>
-                <w:rFonts w:ascii="Times New Roman" w:hAnsi="Times New Roman"/>
-                <w:szCs w:val="22"/>
-                <w:lang w:val="en-US"/>
-              </w:rPr>
-              <w:t>_pic</w:t>
-            </w:r>
-            <w:r>
-              <w:rPr>
-                <w:rFonts w:ascii="Times New Roman" w:hAnsi="Times New Roman"/>
-                <w:szCs w:val="22"/>
-                <w:lang w:val="en-US"/>
-              </w:rPr>
-              <w:t xml:space="preserve"> </w:t>
-            </w:r>
-            <w:r>
-              <w:rPr>
-                <w:rFonts w:ascii="Times New Roman" w:hAnsi="Times New Roman"/>
-                <w:szCs w:val="22"/>
-                <w:lang w:val="en-US"/>
-              </w:rPr>
-              <w:t>}}</w:t>
-            </w:r>
-          </w:p>
-        </w:tc>
-        <w:tc>
-          <w:tcPr>
-            <w:tcW w:w="2500" w:type="pct"/>
-          </w:tcPr>
-          <w:p>
-            <w:pPr>
-              <w:tabs>
-                <w:tab w:val="num" w:pos="1080"/>
-              </w:tabs>
-              <w:spacing w:line="360" w:lineRule="auto"/>
-              <w:ind w:left="0" w:right="0" w:firstLine="0"/>
-              <w:jc w:val="center"/>
-              <w:rPr>
-                <w:rFonts w:ascii="Times New Roman" w:hAnsi="Times New Roman"/>
-                <w:sz w:val="28"/>
-                <w:szCs w:val="28"/>
-                <w:lang w:val="en-US"/>
-              </w:rPr>
-            </w:pPr>
-            <w:r>
-              <w:rPr>
-                <w:rFonts w:ascii="Times New Roman" w:hAnsi="Times New Roman"/>
-                <w:szCs w:val="22"/>
-                <w:lang w:val="en-US"/>
-              </w:rPr>
-              <w:t>{{</w:t>
-            </w:r>
-            <w:r>
-              <w:rPr>
-                <w:rFonts w:ascii="Times New Roman" w:hAnsi="Times New Roman"/>
-                <w:szCs w:val="22"/>
-                <w:lang w:val="en-US"/>
-              </w:rPr>
-              <w:t xml:space="preserve"> </w:t>
-            </w:r>
-            <w:r>
-              <w:rPr>
-                <w:rFonts w:ascii="Times New Roman" w:hAnsi="Times New Roman"/>
-                <w:szCs w:val="22"/>
-                <w:lang w:val="en-US"/>
-              </w:rPr>
-              <w:t>wind_ice</w:t>
-            </w:r>
-            <w:r>
-              <w:rPr>
-                <w:rFonts w:ascii="Times New Roman" w:hAnsi="Times New Roman"/>
-                <w:szCs w:val="22"/>
-                <w:lang w:val="en-US"/>
-              </w:rPr>
-              <w:t>_pic</w:t>
-            </w:r>
-            <w:r>
-              <w:rPr>
-                <w:rFonts w:ascii="Times New Roman" w:hAnsi="Times New Roman"/>
-                <w:szCs w:val="22"/>
-                <w:lang w:val="en-US"/>
-              </w:rPr>
-              <w:t xml:space="preserve"> </w:t>
-            </w:r>
-            <w:r>
-              <w:rPr>
-                <w:rFonts w:ascii="Times New Roman" w:hAnsi="Times New Roman"/>
-                <w:szCs w:val="22"/>
-                <w:lang w:val="en-US"/>
-              </w:rPr>
-              <w:t>}}</w:t>
+                <w:sz w:val="28"/>
+                <w:szCs w:val="28"/>
+                <w:lang w:val="en-US"/>
+              </w:rPr>
+              <w:t xml:space="preserve">{%tr for </w:t>
+            </w:r>
+            <w:proofErr w:type="spellStart"/>
+            <w:r>
+              <w:rPr>
+                <w:rFonts w:ascii="Times New Roman" w:hAnsi="Times New Roman"/>
+                <w:sz w:val="28"/>
+                <w:szCs w:val="28"/>
+                <w:lang w:val="en-US"/>
+              </w:rPr>
+              <w:t>load_case</w:t>
+            </w:r>
+            <w:proofErr w:type="spellEnd"/>
+            <w:r>
+              <w:rPr>
+                <w:rFonts w:ascii="Times New Roman" w:hAnsi="Times New Roman"/>
+                <w:sz w:val="28"/>
+                <w:szCs w:val="28"/>
+                <w:lang w:val="en-US"/>
+              </w:rPr>
+              <w:t xml:space="preserve"> in </w:t>
+            </w:r>
+            <w:proofErr w:type="spellStart"/>
+            <w:r>
+              <w:rPr>
+                <w:rFonts w:ascii="Times New Roman" w:hAnsi="Times New Roman"/>
+                <w:sz w:val="28"/>
+                <w:szCs w:val="28"/>
+                <w:lang w:val="en-US"/>
+              </w:rPr>
+              <w:t>load_pic_dict</w:t>
+            </w:r>
+            <w:proofErr w:type="spellEnd"/>
+            <w:r>
+              <w:rPr>
+                <w:rFonts w:ascii="Times New Roman" w:hAnsi="Times New Roman"/>
+                <w:sz w:val="28"/>
+                <w:szCs w:val="28"/>
+                <w:lang w:val="en-US"/>
+              </w:rPr>
+              <w:t xml:space="preserve"> %}</w:t>
             </w:r>
           </w:p>
         </w:tc>
@@ -9086,14 +9735,86 @@
               <w:rPr>
                 <w:rFonts w:ascii="Times New Roman" w:hAnsi="Times New Roman"/>
                 <w:szCs w:val="22"/>
+                <w:lang w:val="en-US"/>
               </w:rPr>
             </w:pPr>
+            <w:proofErr w:type="gramStart"/>
             <w:r>
               <w:rPr>
                 <w:rFonts w:ascii="Times New Roman" w:hAnsi="Times New Roman"/>
                 <w:szCs w:val="22"/>
-              </w:rPr>
-              <w:t>Рис.3.1.1 Максимальный ветер</w:t>
+                <w:lang w:val="en-US"/>
+              </w:rPr>
+              <w:t>{{</w:t>
+            </w:r>
+            <w:r>
+              <w:rPr>
+                <w:rFonts w:ascii="Times New Roman" w:hAnsi="Times New Roman"/>
+                <w:szCs w:val="22"/>
+                <w:lang w:val="en-US"/>
+              </w:rPr>
+              <w:t xml:space="preserve"> </w:t>
+            </w:r>
+            <w:proofErr w:type="spellStart"/>
+            <w:r>
+              <w:rPr>
+                <w:rFonts w:ascii="Times New Roman" w:hAnsi="Times New Roman"/>
+                <w:szCs w:val="22"/>
+                <w:lang w:val="en-US"/>
+              </w:rPr>
+              <w:t>load</w:t>
+            </w:r>
+            <w:proofErr w:type="gramEnd"/>
+            <w:r>
+              <w:rPr>
+                <w:rFonts w:ascii="Times New Roman" w:hAnsi="Times New Roman"/>
+                <w:szCs w:val="22"/>
+                <w:lang w:val="en-US"/>
+              </w:rPr>
+              <w:t>_pic_dict</w:t>
+            </w:r>
+            <w:proofErr w:type="spellEnd"/>
+            <w:r>
+              <w:rPr>
+                <w:rFonts w:ascii="Times New Roman" w:hAnsi="Times New Roman"/>
+                <w:szCs w:val="22"/>
+                <w:lang w:val="en-US"/>
+              </w:rPr>
+              <w:t>[</w:t>
+            </w:r>
+            <w:proofErr w:type="spellStart"/>
+            <w:r>
+              <w:rPr>
+                <w:rFonts w:ascii="Times New Roman" w:hAnsi="Times New Roman"/>
+                <w:szCs w:val="22"/>
+                <w:lang w:val="en-US"/>
+              </w:rPr>
+              <w:t>load_case</w:t>
+            </w:r>
+            <w:proofErr w:type="spellEnd"/>
+            <w:r>
+              <w:rPr>
+                <w:rFonts w:ascii="Times New Roman" w:hAnsi="Times New Roman"/>
+                <w:szCs w:val="22"/>
+                <w:lang w:val="en-US"/>
+              </w:rPr>
+              <w:t>][0]</w:t>
+            </w:r>
+            <w:r>
+              <w:rPr>
+                <w:rFonts w:ascii="Times New Roman" w:hAnsi="Times New Roman"/>
+                <w:szCs w:val="22"/>
+                <w:lang w:val="en-US"/>
+              </w:rPr>
+              <w:t xml:space="preserve"> </w:t>
+            </w:r>
+            <w:r>
+              <w:rPr>
+                <w:rFonts w:ascii="Times New Roman" w:hAnsi="Times New Roman"/>
+                <w:szCs w:val="22"/>
+                <w:lang w:val="en-US"/>
+              </w:rPr>
+              <w:t>}}</w:t>
             </w:r>
           </w:p>
         </w:tc>
@@ -9112,14 +9833,17 @@
               <w:rPr>
                 <w:rFonts w:ascii="Times New Roman" w:hAnsi="Times New Roman"/>
                 <w:szCs w:val="22"/>
+                <w:lang w:val="en-US"/>
               </w:rPr>
             </w:pPr>
+            <w:proofErr w:type="gramStart"/>
             <w:r>
               <w:rPr>
                 <w:rFonts w:ascii="Times New Roman" w:hAnsi="Times New Roman"/>
                 <w:szCs w:val="22"/>
-              </w:rPr>
-              <w:t>Рис.3.1.</w:t>
+                <w:lang w:val="en-US"/>
+              </w:rPr>
+              <w:t>{{</w:t>
             </w:r>
             <w:r>
               <w:rPr>
@@ -9127,14 +9851,76 @@
                 <w:szCs w:val="22"/>
                 <w:lang w:val="en-US"/>
               </w:rPr>
+              <w:t xml:space="preserve"> </w:t>
+            </w:r>
+            <w:proofErr w:type="spellStart"/>
+            <w:r>
+              <w:rPr>
+                <w:rFonts w:ascii="Times New Roman" w:hAnsi="Times New Roman"/>
+                <w:szCs w:val="22"/>
+                <w:lang w:val="en-US"/>
+              </w:rPr>
+              <w:t>load</w:t>
+            </w:r>
+            <w:proofErr w:type="gramEnd"/>
+            <w:r>
+              <w:rPr>
+                <w:rFonts w:ascii="Times New Roman" w:hAnsi="Times New Roman"/>
+                <w:szCs w:val="22"/>
+                <w:lang w:val="en-US"/>
+              </w:rPr>
+              <w:t>_pic_dict</w:t>
+            </w:r>
+            <w:proofErr w:type="spellEnd"/>
+            <w:r>
+              <w:rPr>
+                <w:rFonts w:ascii="Times New Roman" w:hAnsi="Times New Roman"/>
+                <w:szCs w:val="22"/>
+                <w:lang w:val="en-US"/>
+              </w:rPr>
+              <w:t>[</w:t>
+            </w:r>
+            <w:proofErr w:type="spellStart"/>
+            <w:r>
+              <w:rPr>
+                <w:rFonts w:ascii="Times New Roman" w:hAnsi="Times New Roman"/>
+                <w:szCs w:val="22"/>
+                <w:lang w:val="en-US"/>
+              </w:rPr>
+              <w:t>load_case</w:t>
+            </w:r>
+            <w:proofErr w:type="spellEnd"/>
+            <w:r>
+              <w:rPr>
+                <w:rFonts w:ascii="Times New Roman" w:hAnsi="Times New Roman"/>
+                <w:szCs w:val="22"/>
+                <w:lang w:val="en-US"/>
+              </w:rPr>
+              <w:t>][</w:t>
+            </w:r>
+            <w:r>
+              <w:rPr>
+                <w:rFonts w:ascii="Times New Roman" w:hAnsi="Times New Roman"/>
+                <w:szCs w:val="22"/>
+                <w:lang w:val="en-US"/>
+              </w:rPr>
               <w:t>2</w:t>
             </w:r>
             <w:r>
               <w:rPr>
                 <w:rFonts w:ascii="Times New Roman" w:hAnsi="Times New Roman"/>
                 <w:szCs w:val="22"/>
-              </w:rPr>
-              <w:t xml:space="preserve"> Ветер и гололед</w:t>
+                <w:lang w:val="en-US"/>
+              </w:rPr>
+              <w:t xml:space="preserve">] </w:t>
+            </w:r>
+            <w:r>
+              <w:rPr>
+                <w:rFonts w:ascii="Times New Roman" w:hAnsi="Times New Roman"/>
+                <w:szCs w:val="22"/>
+                <w:lang w:val="en-US"/>
+              </w:rPr>
+              <w:t>}}</w:t>
             </w:r>
           </w:p>
         </w:tc>
@@ -9158,6 +9944,7 @@
                 <w:lang w:val="en-US"/>
               </w:rPr>
             </w:pPr>
+            <w:proofErr w:type="gramStart"/>
             <w:r>
               <w:rPr>
                 <w:rFonts w:ascii="Times New Roman" w:hAnsi="Times New Roman"/>
@@ -9174,45 +9961,50 @@
               </w:rPr>
               <w:t xml:space="preserve"> </w:t>
             </w:r>
+            <w:proofErr w:type="spellStart"/>
             <w:r>
               <w:rPr>
                 <w:rFonts w:ascii="Times New Roman" w:hAnsi="Times New Roman"/>
                 <w:szCs w:val="22"/>
                 <w:lang w:val="en-US"/>
               </w:rPr>
-              <w:t>lower_and_upper_pic</w:t>
-            </w:r>
+              <w:t>load</w:t>
+            </w:r>
+            <w:proofErr w:type="gramEnd"/>
             <w:r>
               <w:rPr>
                 <w:rFonts w:ascii="Times New Roman" w:hAnsi="Times New Roman"/>
                 <w:szCs w:val="22"/>
                 <w:lang w:val="en-US"/>
               </w:rPr>
-              <w:t xml:space="preserve"> </w:t>
-            </w:r>
+              <w:t>_pic_dict</w:t>
+            </w:r>
+            <w:proofErr w:type="spellEnd"/>
             <w:r>
               <w:rPr>
                 <w:rFonts w:ascii="Times New Roman" w:hAnsi="Times New Roman"/>
                 <w:szCs w:val="22"/>
                 <w:lang w:val="en-US"/>
               </w:rPr>
-              <w:t>}}{{</w:t>
-            </w:r>
+              <w:t>[</w:t>
+            </w:r>
+            <w:proofErr w:type="spellStart"/>
             <w:r>
               <w:rPr>
                 <w:rFonts w:ascii="Times New Roman" w:hAnsi="Times New Roman"/>
                 <w:szCs w:val="22"/>
                 <w:lang w:val="en-US"/>
               </w:rPr>
-              <w:t xml:space="preserve"> </w:t>
-            </w:r>
+              <w:t>load_case</w:t>
+            </w:r>
+            <w:proofErr w:type="spellEnd"/>
             <w:r>
               <w:rPr>
                 <w:rFonts w:ascii="Times New Roman" w:hAnsi="Times New Roman"/>
                 <w:szCs w:val="22"/>
                 <w:lang w:val="en-US"/>
               </w:rPr>
-              <w:t>upper_pic</w:t>
+              <w:t>][</w:t>
             </w:r>
             <w:r>
               <w:rPr>
@@ -9220,7 +10012,15 @@
                 <w:szCs w:val="22"/>
                 <w:lang w:val="en-US"/>
               </w:rPr>
-              <w:t xml:space="preserve"> </w:t>
+              <w:t>1</w:t>
+            </w:r>
+            <w:r>
+              <w:rPr>
+                <w:rFonts w:ascii="Times New Roman" w:hAnsi="Times New Roman"/>
+                <w:szCs w:val="22"/>
+                <w:lang w:val="en-US"/>
+              </w:rPr>
+              <w:t xml:space="preserve">] </w:t>
             </w:r>
             <w:r>
               <w:rPr>
@@ -9250,6 +10050,7 @@
                 <w:lang w:val="en-US"/>
               </w:rPr>
             </w:pPr>
+            <w:proofErr w:type="gramStart"/>
             <w:r>
               <w:rPr>
                 <w:rFonts w:ascii="Times New Roman" w:hAnsi="Times New Roman"/>
@@ -9266,21 +10067,66 @@
               </w:rPr>
               <w:t xml:space="preserve"> </w:t>
             </w:r>
+            <w:proofErr w:type="spellStart"/>
             <w:r>
               <w:rPr>
                 <w:rFonts w:ascii="Times New Roman" w:hAnsi="Times New Roman"/>
                 <w:szCs w:val="22"/>
                 <w:lang w:val="en-US"/>
               </w:rPr>
-              <w:t>middle_pic</w:t>
-            </w:r>
+              <w:t>load</w:t>
+            </w:r>
+            <w:proofErr w:type="gramEnd"/>
             <w:r>
               <w:rPr>
                 <w:rFonts w:ascii="Times New Roman" w:hAnsi="Times New Roman"/>
                 <w:szCs w:val="22"/>
                 <w:lang w:val="en-US"/>
               </w:rPr>
-              <w:t xml:space="preserve"> </w:t>
+              <w:t>_pic_dict</w:t>
+            </w:r>
+            <w:proofErr w:type="spellEnd"/>
+            <w:r>
+              <w:rPr>
+                <w:rFonts w:ascii="Times New Roman" w:hAnsi="Times New Roman"/>
+                <w:szCs w:val="22"/>
+                <w:lang w:val="en-US"/>
+              </w:rPr>
+              <w:t>[</w:t>
+            </w:r>
+            <w:proofErr w:type="spellStart"/>
+            <w:r>
+              <w:rPr>
+                <w:rFonts w:ascii="Times New Roman" w:hAnsi="Times New Roman"/>
+                <w:szCs w:val="22"/>
+                <w:lang w:val="en-US"/>
+              </w:rPr>
+              <w:t>load_case</w:t>
+            </w:r>
+            <w:proofErr w:type="spellEnd"/>
+            <w:r>
+              <w:rPr>
+                <w:rFonts w:ascii="Times New Roman" w:hAnsi="Times New Roman"/>
+                <w:szCs w:val="22"/>
+                <w:lang w:val="en-US"/>
+              </w:rPr>
+              <w:t>][</w:t>
+            </w:r>
+            <w:r>
+              <w:rPr>
+                <w:rFonts w:ascii="Times New Roman" w:hAnsi="Times New Roman"/>
+                <w:szCs w:val="22"/>
+                <w:lang w:val="en-US"/>
+              </w:rPr>
+              <w:t>3</w:t>
+            </w:r>
+            <w:r>
+              <w:rPr>
+                <w:rFonts w:ascii="Times New Roman" w:hAnsi="Times New Roman"/>
+                <w:szCs w:val="22"/>
+                <w:lang w:val="en-US"/>
+              </w:rPr>
+              <w:t xml:space="preserve">] </w:t>
             </w:r>
             <w:r>
               <w:rPr>
@@ -9296,7 +10142,8 @@
       <w:tr>
         <w:tc>
           <w:tcPr>
-            <w:tcW w:w="2500" w:type="pct"/>
+            <w:tcW w:w="5000" w:type="pct"/>
+            <w:gridSpan w:val="2"/>
           </w:tcPr>
           <w:p>
             <w:pPr>
@@ -9318,267 +10165,25 @@
                 <w:szCs w:val="22"/>
                 <w:lang w:val="en-US"/>
               </w:rPr>
-              <w:t>{{</w:t>
-            </w:r>
+              <w:t xml:space="preserve">{%tr </w:t>
+            </w:r>
+            <w:proofErr w:type="spellStart"/>
             <w:r>
               <w:rPr>
                 <w:rFonts w:ascii="Times New Roman" w:hAnsi="Times New Roman"/>
                 <w:szCs w:val="22"/>
                 <w:lang w:val="en-US"/>
               </w:rPr>
-              <w:t xml:space="preserve"> </w:t>
-            </w:r>
+              <w:t>endfor</w:t>
+            </w:r>
+            <w:proofErr w:type="spellEnd"/>
             <w:r>
               <w:rPr>
                 <w:rFonts w:ascii="Times New Roman" w:hAnsi="Times New Roman"/>
                 <w:szCs w:val="22"/>
                 <w:lang w:val="en-US"/>
               </w:rPr>
-              <w:t>lower_and_upper</w:t>
-            </w:r>
-            <w:r>
-              <w:rPr>
-                <w:rFonts w:ascii="Times New Roman" w:hAnsi="Times New Roman"/>
-                <w:szCs w:val="22"/>
-                <w:lang w:val="en-US"/>
-              </w:rPr>
-              <w:t xml:space="preserve"> </w:t>
-            </w:r>
-            <w:r>
-              <w:rPr>
-                <w:rFonts w:ascii="Times New Roman" w:hAnsi="Times New Roman"/>
-                <w:szCs w:val="22"/>
-                <w:lang w:val="en-US"/>
-              </w:rPr>
-              <w:t>}}{{</w:t>
-            </w:r>
-            <w:r>
-              <w:rPr>
-                <w:rFonts w:ascii="Times New Roman" w:hAnsi="Times New Roman"/>
-                <w:szCs w:val="22"/>
-                <w:lang w:val="en-US"/>
-              </w:rPr>
-              <w:t xml:space="preserve"> </w:t>
-            </w:r>
-            <w:r>
-              <w:rPr>
-                <w:rFonts w:ascii="Times New Roman" w:hAnsi="Times New Roman"/>
-                <w:szCs w:val="22"/>
-                <w:lang w:val="en-US"/>
-              </w:rPr>
-              <w:t>upper</w:t>
-            </w:r>
-            <w:r>
-              <w:rPr>
-                <w:rFonts w:ascii="Times New Roman" w:hAnsi="Times New Roman"/>
-                <w:szCs w:val="22"/>
-                <w:lang w:val="en-US"/>
-              </w:rPr>
-              <w:t xml:space="preserve"> </w:t>
-            </w:r>
-            <w:r>
-              <w:rPr>
-                <w:rFonts w:ascii="Times New Roman" w:hAnsi="Times New Roman"/>
-                <w:szCs w:val="22"/>
-                <w:lang w:val="en-US"/>
-              </w:rPr>
-              <w:t>}}</w:t>
-            </w:r>
-          </w:p>
-        </w:tc>
-        <w:tc>
-          <w:tcPr>
-            <w:tcW w:w="2500" w:type="pct"/>
-          </w:tcPr>
-          <w:p>
-            <w:pPr>
-              <w:tabs>
-                <w:tab w:val="num" w:pos="1080"/>
-              </w:tabs>
-              <w:spacing w:line="360" w:lineRule="auto"/>
-              <w:ind w:left="0" w:right="0" w:firstLine="0"/>
-              <w:jc w:val="center"/>
-              <w:rPr>
-                <w:rFonts w:ascii="Times New Roman" w:hAnsi="Times New Roman"/>
-                <w:szCs w:val="22"/>
-                <w:lang w:val="en-US"/>
-              </w:rPr>
-            </w:pPr>
-            <w:r>
-              <w:rPr>
-                <w:rFonts w:ascii="Times New Roman" w:hAnsi="Times New Roman"/>
-                <w:szCs w:val="22"/>
-                <w:lang w:val="en-US"/>
-              </w:rPr>
-              <w:t>{{</w:t>
-            </w:r>
-            <w:r>
-              <w:rPr>
-                <w:rFonts w:ascii="Times New Roman" w:hAnsi="Times New Roman"/>
-                <w:szCs w:val="22"/>
-                <w:lang w:val="en-US"/>
-              </w:rPr>
-              <w:t xml:space="preserve"> </w:t>
-            </w:r>
-            <w:r>
-              <w:rPr>
-                <w:rFonts w:ascii="Times New Roman" w:hAnsi="Times New Roman"/>
-                <w:szCs w:val="22"/>
-                <w:lang w:val="en-US"/>
-              </w:rPr>
-              <w:t>middle</w:t>
-            </w:r>
-            <w:r>
-              <w:rPr>
-                <w:rFonts w:ascii="Times New Roman" w:hAnsi="Times New Roman"/>
-                <w:szCs w:val="22"/>
-                <w:lang w:val="en-US"/>
-              </w:rPr>
-              <w:t xml:space="preserve"> </w:t>
-            </w:r>
-            <w:r>
-              <w:rPr>
-                <w:rFonts w:ascii="Times New Roman" w:hAnsi="Times New Roman"/>
-                <w:szCs w:val="22"/>
-                <w:lang w:val="en-US"/>
-              </w:rPr>
-              <w:t>}}</w:t>
-            </w:r>
-            <w:r>
-              <w:rPr>
-                <w:rFonts w:ascii="Times New Roman" w:hAnsi="Times New Roman"/>
-                <w:szCs w:val="22"/>
-              </w:rPr>
-              <w:t xml:space="preserve"> </w:t>
-            </w:r>
-          </w:p>
-        </w:tc>
-      </w:tr>
-      <w:tr>
-        <w:tc>
-          <w:tcPr>
-            <w:tcW w:w="2500" w:type="pct"/>
-          </w:tcPr>
-          <w:p>
-            <w:pPr>
-              <w:tabs>
-                <w:tab w:val="num" w:pos="1080"/>
-              </w:tabs>
-              <w:spacing w:line="360" w:lineRule="auto"/>
-              <w:ind w:left="0" w:right="0" w:firstLine="0"/>
-              <w:jc w:val="center"/>
-              <w:rPr>
-                <w:rFonts w:ascii="Times New Roman" w:hAnsi="Times New Roman"/>
-                <w:szCs w:val="22"/>
-              </w:rPr>
-            </w:pPr>
-            <w:r>
-              <w:rPr>
-                <w:rFonts w:ascii="Times New Roman" w:hAnsi="Times New Roman"/>
-                <w:szCs w:val="22"/>
-                <w:lang w:val="en-US"/>
-              </w:rPr>
-              <w:t>{{ ground_pic }}</w:t>
-            </w:r>
-          </w:p>
-        </w:tc>
-        <w:tc>
-          <w:tcPr>
-            <w:tcW w:w="2500" w:type="pct"/>
-          </w:tcPr>
-          <w:p>
-            <w:pPr>
-              <w:tabs>
-                <w:tab w:val="num" w:pos="1080"/>
-              </w:tabs>
-              <w:spacing w:line="360" w:lineRule="auto"/>
-              <w:ind w:left="0" w:right="0" w:firstLine="0"/>
-              <w:jc w:val="center"/>
-              <w:rPr>
-                <w:rFonts w:ascii="Times New Roman" w:hAnsi="Times New Roman"/>
-                <w:szCs w:val="22"/>
-              </w:rPr>
-            </w:pPr>
-            <w:r>
-              <w:rPr>
-                <w:rFonts w:ascii="Times New Roman" w:hAnsi="Times New Roman"/>
-                <w:szCs w:val="22"/>
-                <w:lang w:val="en-US"/>
-              </w:rPr>
-              <w:t>{{ mont_pic }}</w:t>
-            </w:r>
-          </w:p>
-        </w:tc>
-      </w:tr>
-      <w:tr>
-        <w:tc>
-          <w:tcPr>
-            <w:tcW w:w="2500" w:type="pct"/>
-          </w:tcPr>
-          <w:p>
-            <w:pPr>
-              <w:tabs>
-                <w:tab w:val="num" w:pos="1080"/>
-              </w:tabs>
-              <w:spacing w:line="360" w:lineRule="auto"/>
-              <w:ind w:left="0" w:right="0" w:firstLine="0"/>
-              <w:jc w:val="center"/>
-              <w:rPr>
-                <w:rFonts w:ascii="Times New Roman" w:hAnsi="Times New Roman"/>
-                <w:szCs w:val="22"/>
-                <w:lang w:val="en-US"/>
-              </w:rPr>
-            </w:pPr>
-            <w:r>
-              <w:rPr>
-                <w:rFonts w:ascii="Times New Roman" w:hAnsi="Times New Roman"/>
-                <w:szCs w:val="22"/>
-                <w:lang w:val="en-US"/>
-              </w:rPr>
-              <w:t>{{</w:t>
-            </w:r>
-            <w:r>
-              <w:rPr>
-                <w:rFonts w:ascii="Times New Roman" w:hAnsi="Times New Roman"/>
-                <w:szCs w:val="22"/>
-                <w:lang w:val="en-US"/>
-              </w:rPr>
-              <w:t xml:space="preserve"> ground </w:t>
-            </w:r>
-            <w:r>
-              <w:rPr>
-                <w:rFonts w:ascii="Times New Roman" w:hAnsi="Times New Roman"/>
-                <w:szCs w:val="22"/>
-                <w:lang w:val="en-US"/>
-              </w:rPr>
-              <w:t>}}</w:t>
-            </w:r>
-          </w:p>
-        </w:tc>
-        <w:tc>
-          <w:tcPr>
-            <w:tcW w:w="2500" w:type="pct"/>
-          </w:tcPr>
-          <w:p>
-            <w:pPr>
-              <w:tabs>
-                <w:tab w:val="num" w:pos="1080"/>
-              </w:tabs>
-              <w:spacing w:line="360" w:lineRule="auto"/>
-              <w:ind w:left="0" w:right="0" w:firstLine="0"/>
-              <w:jc w:val="center"/>
-              <w:rPr>
-                <w:rFonts w:ascii="Times New Roman" w:hAnsi="Times New Roman"/>
-                <w:szCs w:val="22"/>
-              </w:rPr>
-            </w:pPr>
-            <w:r>
-              <w:rPr>
-                <w:rFonts w:ascii="Times New Roman" w:hAnsi="Times New Roman"/>
-                <w:szCs w:val="22"/>
-                <w:lang w:val="en-US"/>
-              </w:rPr>
-              <w:t>{{ mont }}</w:t>
+              <w:t xml:space="preserve"> %}</w:t>
             </w:r>
           </w:p>
         </w:tc>
@@ -9623,6 +10228,7 @@
           <w:rFonts w:ascii="Times New Roman" w:hAnsi="Times New Roman"/>
           <w:sz w:val="28"/>
           <w:szCs w:val="28"/>
+          <w:lang w:val="en-US"/>
         </w:rPr>
       </w:pPr>
     </w:p>
@@ -9657,6 +10263,7 @@
         </w:rPr>
         <w:t xml:space="preserve"> </w:t>
       </w:r>
+      <w:proofErr w:type="gramStart"/>
       <w:r>
         <w:rPr>
           <w:rFonts w:ascii="Times New Roman" w:hAnsi="Times New Roman"/>
@@ -9688,6 +10295,7 @@
         </w:rPr>
         <w:t>pole</w:t>
       </w:r>
+      <w:proofErr w:type="gramEnd"/>
       <w:r>
         <w:rPr>
           <w:rFonts w:ascii="Times New Roman" w:hAnsi="Times New Roman"/>
@@ -9822,7 +10430,25 @@
           <w:sz w:val="28"/>
           <w:szCs w:val="28"/>
         </w:rPr>
-        <w:t>) составляет для опор ВЛ анкерного типа высотой до 60 м  - 1/120.</w:t>
+        <w:t xml:space="preserve">) составляет для опор ВЛ анкерного типа высотой до 60 </w:t>
+      </w:r>
+      <w:proofErr w:type="gramStart"/>
+      <w:r>
+        <w:rPr>
+          <w:rFonts w:ascii="Times New Roman" w:hAnsi="Times New Roman"/>
+          <w:sz w:val="28"/>
+          <w:szCs w:val="28"/>
+        </w:rPr>
+        <w:t>м  -</w:t>
+      </w:r>
+      <w:proofErr w:type="gramEnd"/>
+      <w:r>
+        <w:rPr>
+          <w:rFonts w:ascii="Times New Roman" w:hAnsi="Times New Roman"/>
+          <w:sz w:val="28"/>
+          <w:szCs w:val="28"/>
+        </w:rPr>
+        <w:t xml:space="preserve"> 1/120.</w:t>
       </w:r>
     </w:p>
     <w:p>
@@ -9842,6 +10468,7 @@
         </w:rPr>
         <w:t xml:space="preserve">Высота опоры </w:t>
       </w:r>
+      <w:proofErr w:type="gramStart"/>
       <w:r>
         <w:rPr>
           <w:rFonts w:ascii="Times New Roman" w:hAnsi="Times New Roman"/>
@@ -9859,6 +10486,7 @@
         </w:rPr>
         <w:t>pole</w:t>
       </w:r>
+      <w:proofErr w:type="gramEnd"/>
       <w:r>
         <w:rPr>
           <w:rFonts w:ascii="Times New Roman" w:hAnsi="Times New Roman"/>
@@ -10119,15 +10747,33 @@
           <w:sz w:val="28"/>
           <w:szCs w:val="28"/>
         </w:rPr>
-        <w:t xml:space="preserve">мм &lt; </w:t>
-      </w:r>
-      <w:r>
-        <w:rPr>
-          <w:rFonts w:ascii="Times New Roman" w:hAnsi="Times New Roman"/>
-          <w:sz w:val="28"/>
-          <w:szCs w:val="28"/>
-        </w:rPr>
-        <w:t xml:space="preserve">{{ </w:t>
+        <w:t xml:space="preserve">мм </w:t>
+      </w:r>
+      <w:proofErr w:type="gramStart"/>
+      <w:r>
+        <w:rPr>
+          <w:rFonts w:ascii="Times New Roman" w:hAnsi="Times New Roman"/>
+          <w:sz w:val="28"/>
+          <w:szCs w:val="28"/>
+        </w:rPr>
+        <w:t xml:space="preserve">&lt; </w:t>
+      </w:r>
+      <w:r>
+        <w:rPr>
+          <w:rFonts w:ascii="Times New Roman" w:hAnsi="Times New Roman"/>
+          <w:sz w:val="28"/>
+          <w:szCs w:val="28"/>
+        </w:rPr>
+        <w:t>{</w:t>
+      </w:r>
+      <w:proofErr w:type="gramEnd"/>
+      <w:r>
+        <w:rPr>
+          <w:rFonts w:ascii="Times New Roman" w:hAnsi="Times New Roman"/>
+          <w:sz w:val="28"/>
+          <w:szCs w:val="28"/>
+        </w:rPr>
+        <w:t xml:space="preserve">{ </w:t>
       </w:r>
       <w:r>
         <w:rPr>
@@ -10228,7 +10874,25 @@
           <w:sz w:val="28"/>
           <w:szCs w:val="28"/>
         </w:rPr>
-        <w:t>) составляет для опор ВЛ анкерного типа высотой до 60 м  - 1/120 в пролете и 1/70 на консоли.</w:t>
+        <w:t xml:space="preserve">) составляет для опор ВЛ анкерного типа высотой до 60 </w:t>
+      </w:r>
+      <w:proofErr w:type="gramStart"/>
+      <w:r>
+        <w:rPr>
+          <w:rFonts w:ascii="Times New Roman" w:hAnsi="Times New Roman"/>
+          <w:sz w:val="28"/>
+          <w:szCs w:val="28"/>
+        </w:rPr>
+        <w:t>м  -</w:t>
+      </w:r>
+      <w:proofErr w:type="gramEnd"/>
+      <w:r>
+        <w:rPr>
+          <w:rFonts w:ascii="Times New Roman" w:hAnsi="Times New Roman"/>
+          <w:sz w:val="28"/>
+          <w:szCs w:val="28"/>
+        </w:rPr>
+        <w:t xml:space="preserve"> 1/120 в пролете и 1/70 на консоли.</w:t>
       </w:r>
     </w:p>
     <w:p>
@@ -10399,8 +11063,9 @@
           <w:szCs w:val="28"/>
           <w:highlight w:val="yellow"/>
         </w:rPr>
-        <w:t>на консоле</w:t>
-      </w:r>
+        <w:t xml:space="preserve">на </w:t>
+      </w:r>
+      <w:proofErr w:type="spellStart"/>
       <w:r>
         <w:rPr>
           <w:rFonts w:ascii="Times New Roman" w:hAnsi="Times New Roman"/>
@@ -10408,6 +11073,16 @@
           <w:szCs w:val="28"/>
           <w:highlight w:val="yellow"/>
         </w:rPr>
+        <w:t>консоле</w:t>
+      </w:r>
+      <w:proofErr w:type="spellEnd"/>
+      <w:r>
+        <w:rPr>
+          <w:rFonts w:ascii="Times New Roman" w:hAnsi="Times New Roman"/>
+          <w:sz w:val="28"/>
+          <w:szCs w:val="28"/>
+          <w:highlight w:val="yellow"/>
+        </w:rPr>
         <w:t xml:space="preserve">     </w:t>
       </w:r>
       <w:r>
@@ -10426,8 +11101,9 @@
           <w:szCs w:val="28"/>
           <w:highlight w:val="yellow"/>
         </w:rPr>
-        <w:t xml:space="preserve">мм &lt; </w:t>
-      </w:r>
+        <w:t xml:space="preserve">мм </w:t>
+      </w:r>
+      <w:proofErr w:type="gramStart"/>
       <w:r>
         <w:rPr>
           <w:rFonts w:ascii="Times New Roman" w:hAnsi="Times New Roman"/>
@@ -10435,7 +11111,26 @@
           <w:szCs w:val="28"/>
           <w:highlight w:val="yellow"/>
         </w:rPr>
-        <w:t>20,5</w:t>
+        <w:t xml:space="preserve">&lt; </w:t>
+      </w:r>
+      <w:r>
+        <w:rPr>
+          <w:rFonts w:ascii="Times New Roman" w:hAnsi="Times New Roman"/>
+          <w:sz w:val="28"/>
+          <w:szCs w:val="28"/>
+          <w:highlight w:val="yellow"/>
+        </w:rPr>
+        <w:t>20</w:t>
+      </w:r>
+      <w:proofErr w:type="gramEnd"/>
+      <w:r>
+        <w:rPr>
+          <w:rFonts w:ascii="Times New Roman" w:hAnsi="Times New Roman"/>
+          <w:sz w:val="28"/>
+          <w:szCs w:val="28"/>
+          <w:highlight w:val="yellow"/>
+        </w:rPr>
+        <w:t>,5</w:t>
       </w:r>
       <w:r>
         <w:rPr>
@@ -10510,7 +11205,27 @@
           <w:szCs w:val="28"/>
           <w:highlight w:val="yellow"/>
         </w:rPr>
-        <w:t>0мм &lt; 35,1</w:t>
+        <w:t xml:space="preserve">0мм </w:t>
+      </w:r>
+      <w:proofErr w:type="gramStart"/>
+      <w:r>
+        <w:rPr>
+          <w:rFonts w:ascii="Times New Roman" w:hAnsi="Times New Roman"/>
+          <w:sz w:val="28"/>
+          <w:szCs w:val="28"/>
+          <w:highlight w:val="yellow"/>
+        </w:rPr>
+        <w:t>&lt; 35</w:t>
+      </w:r>
+      <w:proofErr w:type="gramEnd"/>
+      <w:r>
+        <w:rPr>
+          <w:rFonts w:ascii="Times New Roman" w:hAnsi="Times New Roman"/>
+          <w:sz w:val="28"/>
+          <w:szCs w:val="28"/>
+          <w:highlight w:val="yellow"/>
+        </w:rPr>
+        <w:t>,1</w:t>
       </w:r>
       <w:r>
         <w:rPr>
@@ -10578,8 +11293,9 @@
           <w:szCs w:val="28"/>
           <w:highlight w:val="yellow"/>
         </w:rPr>
-        <w:t xml:space="preserve">        на консоле     </w:t>
-      </w:r>
+        <w:t xml:space="preserve">        на </w:t>
+      </w:r>
+      <w:proofErr w:type="spellStart"/>
       <w:r>
         <w:rPr>
           <w:rFonts w:ascii="Times New Roman" w:hAnsi="Times New Roman"/>
@@ -10587,6 +11303,25 @@
           <w:szCs w:val="28"/>
           <w:highlight w:val="yellow"/>
         </w:rPr>
+        <w:t>консоле</w:t>
+      </w:r>
+      <w:proofErr w:type="spellEnd"/>
+      <w:r>
+        <w:rPr>
+          <w:rFonts w:ascii="Times New Roman" w:hAnsi="Times New Roman"/>
+          <w:sz w:val="28"/>
+          <w:szCs w:val="28"/>
+          <w:highlight w:val="yellow"/>
+        </w:rPr>
+        <w:t xml:space="preserve">     </w:t>
+      </w:r>
+      <w:r>
+        <w:rPr>
+          <w:rFonts w:ascii="Times New Roman" w:hAnsi="Times New Roman"/>
+          <w:sz w:val="28"/>
+          <w:szCs w:val="28"/>
+          <w:highlight w:val="yellow"/>
+        </w:rPr>
         <w:t>12,6</w:t>
       </w:r>
       <w:r>
@@ -10596,7 +11331,27 @@
           <w:szCs w:val="28"/>
           <w:highlight w:val="yellow"/>
         </w:rPr>
-        <w:t>мм &lt; 32,1 мм – условие выполнено.</w:t>
+        <w:t xml:space="preserve">мм </w:t>
+      </w:r>
+      <w:proofErr w:type="gramStart"/>
+      <w:r>
+        <w:rPr>
+          <w:rFonts w:ascii="Times New Roman" w:hAnsi="Times New Roman"/>
+          <w:sz w:val="28"/>
+          <w:szCs w:val="28"/>
+          <w:highlight w:val="yellow"/>
+        </w:rPr>
+        <w:t>&lt; 32</w:t>
+      </w:r>
+      <w:proofErr w:type="gramEnd"/>
+      <w:r>
+        <w:rPr>
+          <w:rFonts w:ascii="Times New Roman" w:hAnsi="Times New Roman"/>
+          <w:sz w:val="28"/>
+          <w:szCs w:val="28"/>
+          <w:highlight w:val="yellow"/>
+        </w:rPr>
+        <w:t>,1 мм – условие выполнено.</w:t>
       </w:r>
     </w:p>
     <w:p>
@@ -10634,7 +11389,27 @@
           <w:szCs w:val="28"/>
           <w:highlight w:val="yellow"/>
         </w:rPr>
-        <w:t>мм &lt; 55,0 мм – условие выполнено.</w:t>
+        <w:t xml:space="preserve">мм </w:t>
+      </w:r>
+      <w:proofErr w:type="gramStart"/>
+      <w:r>
+        <w:rPr>
+          <w:rFonts w:ascii="Times New Roman" w:hAnsi="Times New Roman"/>
+          <w:sz w:val="28"/>
+          <w:szCs w:val="28"/>
+          <w:highlight w:val="yellow"/>
+        </w:rPr>
+        <w:t>&lt; 55</w:t>
+      </w:r>
+      <w:proofErr w:type="gramEnd"/>
+      <w:r>
+        <w:rPr>
+          <w:rFonts w:ascii="Times New Roman" w:hAnsi="Times New Roman"/>
+          <w:sz w:val="28"/>
+          <w:szCs w:val="28"/>
+          <w:highlight w:val="yellow"/>
+        </w:rPr>
+        <w:t>,0 мм – условие выполнено.</w:t>
       </w:r>
     </w:p>
     <w:p>
@@ -10680,6 +11455,7 @@
         </w:rPr>
         <w:t xml:space="preserve"> конструкций опоры </w:t>
       </w:r>
+      <w:proofErr w:type="gramStart"/>
       <w:r>
         <w:rPr>
           <w:rFonts w:ascii="Times New Roman" w:hAnsi="Times New Roman"/>
@@ -10701,6 +11477,7 @@
         </w:rPr>
         <w:t>pole</w:t>
       </w:r>
+      <w:proofErr w:type="gramEnd"/>
       <w:r>
         <w:rPr>
           <w:rFonts w:ascii="Times New Roman" w:hAnsi="Times New Roman"/>
@@ -10793,13 +11570,23 @@
           <w:szCs w:val="28"/>
         </w:rPr>
       </w:pPr>
+      <w:proofErr w:type="gramStart"/>
       <w:r>
         <w:rPr>
           <w:rFonts w:ascii="Times New Roman" w:hAnsi="Times New Roman" w:cs="Arial"/>
           <w:sz w:val="28"/>
           <w:szCs w:val="28"/>
         </w:rPr>
-        <w:t xml:space="preserve">Максимальные  напряжения сжатия в расчетном сечении ствола </w:t>
+        <w:t>Максимальные  напряжения</w:t>
+      </w:r>
+      <w:proofErr w:type="gramEnd"/>
+      <w:r>
+        <w:rPr>
+          <w:rFonts w:ascii="Times New Roman" w:hAnsi="Times New Roman" w:cs="Arial"/>
+          <w:sz w:val="28"/>
+          <w:szCs w:val="28"/>
+        </w:rPr>
+        <w:t xml:space="preserve"> сжатия в расчетном сечении ствола </w:t>
       </w:r>
       <w:r>
         <w:rPr>
@@ -11651,7 +12438,25 @@
           <w:sz w:val="28"/>
           <w:szCs w:val="28"/>
         </w:rPr>
-        <w:t xml:space="preserve"> кВ в рамках работы по титулу: </w:t>
+        <w:t xml:space="preserve"> </w:t>
+      </w:r>
+      <w:proofErr w:type="spellStart"/>
+      <w:r>
+        <w:rPr>
+          <w:rFonts w:ascii="Times New Roman" w:hAnsi="Times New Roman"/>
+          <w:sz w:val="28"/>
+          <w:szCs w:val="28"/>
+        </w:rPr>
+        <w:t>кВ</w:t>
+      </w:r>
+      <w:proofErr w:type="spellEnd"/>
+      <w:r>
+        <w:rPr>
+          <w:rFonts w:ascii="Times New Roman" w:hAnsi="Times New Roman"/>
+          <w:sz w:val="28"/>
+          <w:szCs w:val="28"/>
+        </w:rPr>
+        <w:t xml:space="preserve"> в рамках работы по титулу: </w:t>
       </w:r>
       <w:r>
         <w:rPr>
@@ -11709,8 +12514,18 @@
           <w:sz w:val="28"/>
           <w:szCs w:val="28"/>
         </w:rPr>
-        <w:t>, деформативности</w:t>
-      </w:r>
+        <w:t xml:space="preserve">, </w:t>
+      </w:r>
+      <w:proofErr w:type="spellStart"/>
+      <w:r>
+        <w:rPr>
+          <w:rFonts w:ascii="Times New Roman" w:hAnsi="Times New Roman" w:cs="Arial"/>
+          <w:sz w:val="28"/>
+          <w:szCs w:val="28"/>
+        </w:rPr>
+        <w:t>деформативности</w:t>
+      </w:r>
+      <w:proofErr w:type="spellEnd"/>
       <w:r>
         <w:rPr>
           <w:rFonts w:ascii="Times New Roman" w:hAnsi="Times New Roman" w:cs="Arial"/>
@@ -12164,7 +12979,27 @@
               <w:szCs w:val="24"/>
               <w:lang w:val="en-US"/>
             </w:rPr>
-            <w:t>{{ project_name }}</w:t>
+            <w:t xml:space="preserve">{{ </w:t>
+          </w:r>
+          <w:proofErr w:type="spellStart"/>
+          <w:r>
+            <w:rPr>
+              <w:rFonts w:ascii="Times New Roman" w:hAnsi="Times New Roman"/>
+              <w:sz w:val="24"/>
+              <w:szCs w:val="24"/>
+              <w:lang w:val="en-US"/>
+            </w:rPr>
+            <w:t>project_name</w:t>
+          </w:r>
+          <w:proofErr w:type="spellEnd"/>
+          <w:r>
+            <w:rPr>
+              <w:rFonts w:ascii="Times New Roman" w:hAnsi="Times New Roman"/>
+              <w:sz w:val="24"/>
+              <w:szCs w:val="24"/>
+              <w:lang w:val="en-US"/>
+            </w:rPr>
+            <w:t xml:space="preserve"> }}</w:t>
           </w:r>
         </w:p>
       </w:tc>
@@ -12515,13 +13350,23 @@
             </w:rPr>
             <w:t xml:space="preserve">}} </w:t>
           </w:r>
+          <w:proofErr w:type="spellStart"/>
           <w:r>
             <w:rPr>
               <w:rFonts w:ascii="Times New Roman" w:hAnsi="Times New Roman"/>
               <w:sz w:val="24"/>
               <w:szCs w:val="24"/>
             </w:rPr>
-            <w:t>кВ. Заключение на поверочный расчет металлоконструкций опор</w:t>
+            <w:t>кВ.</w:t>
+          </w:r>
+          <w:proofErr w:type="spellEnd"/>
+          <w:r>
+            <w:rPr>
+              <w:rFonts w:ascii="Times New Roman" w:hAnsi="Times New Roman"/>
+              <w:sz w:val="24"/>
+              <w:szCs w:val="24"/>
+            </w:rPr>
+            <w:t xml:space="preserve"> Заключение на поверочный расчет металлоконструкций опор</w:t>
           </w:r>
         </w:p>
       </w:tc>
@@ -12581,6 +13426,7 @@
               <w:sz w:val="18"/>
             </w:rPr>
           </w:pPr>
+          <w:proofErr w:type="spellStart"/>
           <w:r>
             <w:rPr>
               <w:rFonts w:cs="Arial"/>
@@ -12589,6 +13435,7 @@
             </w:rPr>
             <w:t>Кол.уч</w:t>
           </w:r>
+          <w:proofErr w:type="spellEnd"/>
         </w:p>
       </w:tc>
       <w:tc>
@@ -12793,6 +13640,7 @@
               <w:lang w:val="en-US"/>
             </w:rPr>
           </w:pPr>
+          <w:proofErr w:type="gramStart"/>
           <w:r>
             <w:rPr>
               <w:rFonts w:cs="Arial"/>
@@ -12820,6 +13668,7 @@
             </w:rPr>
             <w:t>developer</w:t>
           </w:r>
+          <w:proofErr w:type="gramEnd"/>
           <w:r>
             <w:rPr>
               <w:rFonts w:cs="Arial"/>
@@ -12883,6 +13732,7 @@
               <w:lang w:val="en-US"/>
             </w:rPr>
           </w:pPr>
+          <w:proofErr w:type="gramStart"/>
           <w:r>
             <w:rPr>
               <w:rFonts w:cs="Arial"/>
@@ -12910,6 +13760,7 @@
             </w:rPr>
             <w:t>year</w:t>
           </w:r>
+          <w:proofErr w:type="gramEnd"/>
           <w:r>
             <w:rPr>
               <w:rFonts w:cs="Arial"/>
@@ -12953,6 +13804,7 @@
               <w:lang w:val="en-US"/>
             </w:rPr>
           </w:pPr>
+          <w:proofErr w:type="gramStart"/>
           <w:r>
             <w:rPr>
               <w:rFonts w:ascii="Times New Roman" w:hAnsi="Times New Roman"/>
@@ -12971,6 +13823,7 @@
             </w:rPr>
             <w:t xml:space="preserve"> </w:t>
           </w:r>
+          <w:proofErr w:type="spellStart"/>
           <w:r>
             <w:rPr>
               <w:rFonts w:ascii="Times New Roman" w:hAnsi="Times New Roman"/>
@@ -12978,8 +13831,19 @@
               <w:szCs w:val="24"/>
               <w:lang w:val="en-US"/>
             </w:rPr>
-            <w:t>project_code</w:t>
+            <w:t>project</w:t>
           </w:r>
+          <w:proofErr w:type="gramEnd"/>
+          <w:r>
+            <w:rPr>
+              <w:rFonts w:ascii="Times New Roman" w:hAnsi="Times New Roman"/>
+              <w:sz w:val="24"/>
+              <w:szCs w:val="24"/>
+              <w:lang w:val="en-US"/>
+            </w:rPr>
+            <w:t>_code</w:t>
+          </w:r>
+          <w:proofErr w:type="spellEnd"/>
           <w:r>
             <w:rPr>
               <w:rFonts w:ascii="Times New Roman" w:hAnsi="Times New Roman"/>
@@ -13145,6 +14009,7 @@
               <w:sz w:val="18"/>
             </w:rPr>
           </w:pPr>
+          <w:proofErr w:type="spellStart"/>
           <w:r>
             <w:rPr>
               <w:rFonts w:cs="Arial"/>
@@ -13153,6 +14018,7 @@
             </w:rPr>
             <w:t>Родчихин</w:t>
           </w:r>
+          <w:proofErr w:type="spellEnd"/>
         </w:p>
       </w:tc>
       <w:tc>
@@ -13198,6 +14064,7 @@
               <w:lang w:val="en-US"/>
             </w:rPr>
           </w:pPr>
+          <w:proofErr w:type="gramStart"/>
           <w:r>
             <w:rPr>
               <w:rFonts w:cs="Arial"/>
@@ -13225,6 +14092,7 @@
             </w:rPr>
             <w:t>year</w:t>
           </w:r>
+          <w:proofErr w:type="gramEnd"/>
           <w:r>
             <w:rPr>
               <w:rFonts w:cs="Arial"/>
@@ -13991,6 +14859,7 @@
               <w:lang w:val="en-US"/>
             </w:rPr>
           </w:pPr>
+          <w:proofErr w:type="gramStart"/>
           <w:r>
             <w:rPr>
               <w:rFonts w:ascii="Times New Roman" w:hAnsi="Times New Roman"/>
@@ -14007,14 +14876,25 @@
             </w:rPr>
             <w:t xml:space="preserve"> </w:t>
           </w:r>
+          <w:proofErr w:type="spellStart"/>
           <w:r>
             <w:rPr>
               <w:rFonts w:ascii="Times New Roman" w:hAnsi="Times New Roman"/>
               <w:sz w:val="32"/>
               <w:lang w:val="en-US"/>
             </w:rPr>
-            <w:t>project_code</w:t>
+            <w:t>project</w:t>
           </w:r>
+          <w:proofErr w:type="gramEnd"/>
+          <w:r>
+            <w:rPr>
+              <w:rFonts w:ascii="Times New Roman" w:hAnsi="Times New Roman"/>
+              <w:sz w:val="32"/>
+              <w:lang w:val="en-US"/>
+            </w:rPr>
+            <w:t>_code</w:t>
+          </w:r>
+          <w:proofErr w:type="spellEnd"/>
           <w:r>
             <w:rPr>
               <w:rFonts w:ascii="Times New Roman" w:hAnsi="Times New Roman"/>
@@ -14273,6 +15153,7 @@
               <w:sz w:val="20"/>
             </w:rPr>
           </w:pPr>
+          <w:proofErr w:type="spellStart"/>
           <w:r>
             <w:rPr>
               <w:spacing w:val="-10"/>
@@ -14280,6 +15161,7 @@
             </w:rPr>
             <w:t>Кол.уч</w:t>
           </w:r>
+          <w:proofErr w:type="spellEnd"/>
         </w:p>
       </w:tc>
       <w:tc>
@@ -14889,7 +15771,7 @@
         <v:path o:extrusionok="f" gradientshapeok="t" o:connecttype="rect"/>
         <o:lock v:ext="edit" aspectratio="t"/>
       </v:shapetype>
-      <v:shape id="_x0000_i1902" type="#_x0000_t75" style="width:30.75pt;height:17.25pt" o:bullet="t">
+      <v:shape id="_x0000_i2313" type="#_x0000_t75" style="width:30.75pt;height:17.25pt" o:bullet="t">
         <v:imagedata r:id="rId1" o:title=""/>
       </v:shape>
     </w:pict>

</xml_diff>

<commit_message>
make appendix generation and add logic for template data
</commit_message>
<xml_diff>
--- a/template.docx
+++ b/template.docx
@@ -156,8 +156,18 @@
           <w:sz w:val="24"/>
           <w:szCs w:val="24"/>
         </w:rPr>
-        <w:t>Тел.: (812)309-38-03</w:t>
-      </w:r>
+        <w:t>Тел.: (812)309-</w:t>
+      </w:r>
+      <w:proofErr w:type="gramStart"/>
+      <w:r>
+        <w:rPr>
+          <w:rFonts w:ascii="Times New Roman" w:hAnsi="Times New Roman"/>
+          <w:sz w:val="24"/>
+          <w:szCs w:val="24"/>
+        </w:rPr>
+        <w:t>38-03</w:t>
+      </w:r>
+      <w:proofErr w:type="gramEnd"/>
     </w:p>
     <w:p>
       <w:pPr>
@@ -857,7 +867,7 @@
             </w:r>
             <w:r>
               <w:pict w14:anchorId="50E2BEF9">
-                <v:shape id="Рисунок 12" o:spid="_x0000_i1026" type="#_x0000_t75" style="width:63pt;height:29.25pt;visibility:visible">
+                <v:shape id="Рисунок 12" o:spid="_x0000_i1026" type="#_x0000_t75" style="width:63pt;height:29pt;visibility:visible">
                   <v:imagedata r:id="rId9" o:title=""/>
                 </v:shape>
               </w:pict>
@@ -975,7 +985,7 @@
             </w:r>
             <w:r>
               <w:pict w14:anchorId="25C547FA">
-                <v:shape id="Рисунок 11" o:spid="_x0000_i1027" type="#_x0000_t75" style="width:39pt;height:27.75pt;visibility:visible">
+                <v:shape id="Рисунок 11" o:spid="_x0000_i1027" type="#_x0000_t75" style="width:39pt;height:28pt;visibility:visible">
                   <v:imagedata r:id="rId10" o:title=""/>
                 </v:shape>
               </w:pict>
@@ -5158,6 +5168,7 @@
                 <w:lang w:val="en-US"/>
               </w:rPr>
             </w:pPr>
+            <w:proofErr w:type="gramStart"/>
             <w:r>
               <w:rPr>
                 <w:rFonts w:ascii="Times New Roman" w:hAnsi="Times New Roman"/>
@@ -5184,7 +5195,17 @@
                 <w:szCs w:val="28"/>
                 <w:lang w:val="en-US"/>
               </w:rPr>
-              <w:t>ice_wind_pressure</w:t>
+              <w:t>ice</w:t>
+            </w:r>
+            <w:proofErr w:type="gramEnd"/>
+            <w:r>
+              <w:rPr>
+                <w:rFonts w:ascii="Times New Roman" w:hAnsi="Times New Roman"/>
+                <w:sz w:val="28"/>
+                <w:szCs w:val="28"/>
+                <w:lang w:val="en-US"/>
+              </w:rPr>
+              <w:t>_wind_pressure</w:t>
             </w:r>
             <w:proofErr w:type="spellEnd"/>
             <w:r>
@@ -7593,7 +7614,7 @@
           <w:position w:val="-11"/>
         </w:rPr>
         <w:pict w14:anchorId="15C71E68">
-          <v:shape id="_x0000_i1032" type="#_x0000_t75" style="width:135.75pt;height:18.75pt" equationxml="&lt;?xml version=&quot;1.0&quot; encoding=&quot;UTF-8&quot; standalone=&quot;yes&quot;?&gt;&#10;&lt;?mso-application progid=&quot;Word.Document&quot;?&gt;&#10;&lt;w:wordDocument xmlns:aml=&quot;http://schemas.microsoft.com/aml/2001/core&quot; xmlns:wpc=&quot;http://schemas.microsoft.com/office/word/2010/wordprocessingCanvas&quot; xmlns:cx=&quot;http://schemas.microsoft.com/office/drawing/2014/chartex&quot; xmlns:cx1=&quot;http://schemas.microsoft.com/office/drawing/2015/9/8/chartex&quot; xmlns:cx2=&quot;http://schemas.microsoft.com/office/drawing/2015/10/21/chartex&quot; xmlns:cx3=&quot;http://schemas.microsoft.com/office/drawing/2016/5/9/chartex&quot; xmlns:cx4=&quot;http://schemas.microsoft.com/office/drawing/2016/5/10/chartex&quot; xmlns:cx5=&quot;http://schemas.microsoft.com/office/drawing/2016/5/11/chartex&quot; xmlns:cx6=&quot;http://schemas.microsoft.com/office/drawing/2016/5/12/chartex&quot; xmlns:cx7=&quot;http://schemas.microsoft.com/office/drawing/2016/5/13/chartex&quot; xmlns:cx8=&quot;http://schemas.microsoft.com/office/drawing/2016/5/14/chartex&quot; xmlns:cr=&quot;http://schemas.microsoft.com/office/comments/2020/reactions&quot; xmlns:dt=&quot;uuid:C2F41010-65B3-11d1-A29F-00AA00C14882&quot; xmlns:mc=&quot;http://schemas.openxmlformats.org/markup-compatibility/2006&quot; xmlns:aink=&quot;http://schemas.microsoft.com/office/drawing/2016/ink&quot; xmlns:am3d=&quot;http://schemas.microsoft.com/office/drawing/2017/model3d&quot; xmlns:o=&quot;urn:schemas-microsoft-com:office:office&quot; xmlns:oel=&quot;http://schemas.microsoft.com/office/2019/extlst&quot; xmlns:m=&quot;http://schemas.openxmlformats.org/officeDocument/2006/math&quot; xmlns:v=&quot;urn:schemas-microsoft-com:vml&quot; xmlns:w10=&quot;urn:schemas-microsoft-com:office:word&quot; xmlns:w=&quot;http://schemas.microsoft.com/office/word/2003/wordml&quot; xmlns:wx=&quot;http://schemas.microsoft.com/office/word/2003/auxHint&quot; xmlns:wne=&quot;http://schemas.microsoft.com/office/word/2006/wordml&quot; xmlns:wsp=&quot;http://schemas.microsoft.com/office/word/2003/wordml/sp2&quot; xmlns:sl=&quot;http://schemas.microsoft.com/schemaLibrary/2003/core&quot; w:macrosPresent=&quot;no&quot; w:embeddedObjPresent=&quot;no&quot; w:ocxPresent=&quot;no&quot; xml:space=&quot;preserve&quot;&gt;&lt;w:ignoreSubtree w:val=&quot;http://schemas.microsoft.com/office/word/2003/wordml/sp2&quot;/&gt;&lt;o:DocumentProperties&gt;&lt;o:Version&gt;16&lt;/o:Version&gt;&lt;/o:DocumentProperties&gt;&lt;w:docPr&gt;&lt;w:view w:val=&quot;print&quot;/&gt;&lt;w:zoom w:percent=&quot;100&quot;/&gt;&lt;w:removePersonalInformation/&gt;&lt;w:activeWritingStyle w:lang=&quot;RU&quot; w:vendorID=&quot;1&quot; w:dllVersion=&quot;512&quot; w:optionSet=&quot;1&quot;/&gt;&lt;w:activeWritingStyle w:lang=&quot;RU-MO&quot; w:vendorID=&quot;1&quot; w:dllVersion=&quot;512&quot; w:optionSet=&quot;1&quot;/&gt;&lt;w:stylePaneFormatFilter w:val=&quot;3F01&quot;/&gt;&lt;w:defaultTabStop w:val=&quot;720&quot;/&gt;&lt;w:hyphenationZone w:val=&quot;357&quot;/&gt;&lt;w:doNotHyphenateCaps/&gt;&lt;w:displayHorizontalDrawingGridEvery w:val=&quot;0&quot;/&gt;&lt;w:displayVerticalDrawingGridEvery w:val=&quot;0&quot;/&gt;&lt;w:useMarginsForDrawingGridOrigin/&gt;&lt;w:characterSpacingControl w:val=&quot;DontCompress&quot;/&gt;&lt;w:optimizeForBrowser/&gt;&lt;w:validateAgainstSchema/&gt;&lt;w:saveInvalidXML w:val=&quot;off&quot;/&gt;&lt;w:ignoreMixedContent w:val=&quot;off&quot;/&gt;&lt;w:alwaysShowPlaceholderText w:val=&quot;off&quot;/&gt;&lt;w:compat&gt;&lt;w:footnoteLayoutLikeWW8/&gt;&lt;w:shapeLayoutLikeWW8/&gt;&lt;w:alignTablesRowByRow/&gt;&lt;w:forgetLastTabAlignment/&gt;&lt;w:doNotUseHTMLParagraphAutoSpacing/&gt;&lt;w:layoutRawTableWidth/&gt;&lt;w:layoutTableRowsApart/&gt;&lt;w:useWord97LineBreakingRules/&gt;&lt;w:dontAllowFieldEndSelect/&gt;&lt;w:useWord2002TableStyleRules/&gt;&lt;/w:compat&gt;&lt;wsp:rsids&gt;&lt;wsp:rsidRoot wsp:val=&quot;00003D1C&quot;/&gt;&lt;wsp:rsid wsp:val=&quot;00000969&quot;/&gt;&lt;wsp:rsid wsp:val=&quot;00000D1B&quot;/&gt;&lt;wsp:rsid wsp:val=&quot;000015D9&quot;/&gt;&lt;wsp:rsid wsp:val=&quot;00001E54&quot;/&gt;&lt;wsp:rsid wsp:val=&quot;0000299A&quot;/&gt;&lt;wsp:rsid wsp:val=&quot;00003D1C&quot;/&gt;&lt;wsp:rsid wsp:val=&quot;00004824&quot;/&gt;&lt;wsp:rsid wsp:val=&quot;000049C6&quot;/&gt;&lt;wsp:rsid wsp:val=&quot;00005141&quot;/&gt;&lt;wsp:rsid wsp:val=&quot;00005E3A&quot;/&gt;&lt;wsp:rsid wsp:val=&quot;0000772F&quot;/&gt;&lt;wsp:rsid wsp:val=&quot;00007D37&quot;/&gt;&lt;wsp:rsid wsp:val=&quot;00010B32&quot;/&gt;&lt;wsp:rsid wsp:val=&quot;0001205B&quot;/&gt;&lt;wsp:rsid wsp:val=&quot;00012974&quot;/&gt;&lt;wsp:rsid wsp:val=&quot;0001453C&quot;/&gt;&lt;wsp:rsid wsp:val=&quot;00014D12&quot;/&gt;&lt;wsp:rsid wsp:val=&quot;00015540&quot;/&gt;&lt;wsp:rsid wsp:val=&quot;00015A9F&quot;/&gt;&lt;wsp:rsid wsp:val=&quot;00015CF4&quot;/&gt;&lt;wsp:rsid wsp:val=&quot;0001626F&quot;/&gt;&lt;wsp:rsid wsp:val=&quot;00017437&quot;/&gt;&lt;wsp:rsid wsp:val=&quot;00017575&quot;/&gt;&lt;wsp:rsid wsp:val=&quot;000177E1&quot;/&gt;&lt;wsp:rsid wsp:val=&quot;000205BD&quot;/&gt;&lt;wsp:rsid wsp:val=&quot;000219FC&quot;/&gt;&lt;wsp:rsid wsp:val=&quot;00021AFE&quot;/&gt;&lt;wsp:rsid wsp:val=&quot;0002361B&quot;/&gt;&lt;wsp:rsid wsp:val=&quot;00023F40&quot;/&gt;&lt;wsp:rsid wsp:val=&quot;00024C19&quot;/&gt;&lt;wsp:rsid wsp:val=&quot;00025BF8&quot;/&gt;&lt;wsp:rsid wsp:val=&quot;00026D9A&quot;/&gt;&lt;wsp:rsid wsp:val=&quot;00027655&quot;/&gt;&lt;wsp:rsid wsp:val=&quot;00030043&quot;/&gt;&lt;wsp:rsid wsp:val=&quot;0003053F&quot;/&gt;&lt;wsp:rsid wsp:val=&quot;00030565&quot;/&gt;&lt;wsp:rsid wsp:val=&quot;00030CDC&quot;/&gt;&lt;wsp:rsid wsp:val=&quot;00030FE3&quot;/&gt;&lt;wsp:rsid wsp:val=&quot;00032D51&quot;/&gt;&lt;wsp:rsid wsp:val=&quot;00033441&quot;/&gt;&lt;wsp:rsid wsp:val=&quot;00033A4B&quot;/&gt;&lt;wsp:rsid wsp:val=&quot;00033E4B&quot;/&gt;&lt;wsp:rsid wsp:val=&quot;00035FAC&quot;/&gt;&lt;wsp:rsid wsp:val=&quot;00040068&quot;/&gt;&lt;wsp:rsid wsp:val=&quot;00040660&quot;/&gt;&lt;wsp:rsid wsp:val=&quot;00041127&quot;/&gt;&lt;wsp:rsid wsp:val=&quot;00041645&quot;/&gt;&lt;wsp:rsid wsp:val=&quot;00042C5D&quot;/&gt;&lt;wsp:rsid wsp:val=&quot;00043BD8&quot;/&gt;&lt;wsp:rsid wsp:val=&quot;00043C1A&quot;/&gt;&lt;wsp:rsid wsp:val=&quot;00043CAA&quot;/&gt;&lt;wsp:rsid wsp:val=&quot;00045C0F&quot;/&gt;&lt;wsp:rsid wsp:val=&quot;00045FB0&quot;/&gt;&lt;wsp:rsid wsp:val=&quot;0004673B&quot;/&gt;&lt;wsp:rsid wsp:val=&quot;0005349D&quot;/&gt;&lt;wsp:rsid wsp:val=&quot;000534E7&quot;/&gt;&lt;wsp:rsid wsp:val=&quot;000545A5&quot;/&gt;&lt;wsp:rsid wsp:val=&quot;000562F0&quot;/&gt;&lt;wsp:rsid wsp:val=&quot;00057B25&quot;/&gt;&lt;wsp:rsid wsp:val=&quot;00057F57&quot;/&gt;&lt;wsp:rsid wsp:val=&quot;00060535&quot;/&gt;&lt;wsp:rsid wsp:val=&quot;000614B8&quot;/&gt;&lt;wsp:rsid wsp:val=&quot;000617D1&quot;/&gt;&lt;wsp:rsid wsp:val=&quot;0006243A&quot;/&gt;&lt;wsp:rsid wsp:val=&quot;00062C17&quot;/&gt;&lt;wsp:rsid wsp:val=&quot;0006330B&quot;/&gt;&lt;wsp:rsid wsp:val=&quot;00064BB4&quot;/&gt;&lt;wsp:rsid wsp:val=&quot;00066217&quot;/&gt;&lt;wsp:rsid wsp:val=&quot;00066503&quot;/&gt;&lt;wsp:rsid wsp:val=&quot;00067153&quot;/&gt;&lt;wsp:rsid wsp:val=&quot;00070216&quot;/&gt;&lt;wsp:rsid wsp:val=&quot;0007041E&quot;/&gt;&lt;wsp:rsid wsp:val=&quot;00070F02&quot;/&gt;&lt;wsp:rsid wsp:val=&quot;000710D0&quot;/&gt;&lt;wsp:rsid wsp:val=&quot;0007169F&quot;/&gt;&lt;wsp:rsid wsp:val=&quot;000738FE&quot;/&gt;&lt;wsp:rsid wsp:val=&quot;00073961&quot;/&gt;&lt;wsp:rsid wsp:val=&quot;00074343&quot;/&gt;&lt;wsp:rsid wsp:val=&quot;00074AEA&quot;/&gt;&lt;wsp:rsid wsp:val=&quot;00076A90&quot;/&gt;&lt;wsp:rsid wsp:val=&quot;000804EA&quot;/&gt;&lt;wsp:rsid wsp:val=&quot;00081438&quot;/&gt;&lt;wsp:rsid wsp:val=&quot;00081DE4&quot;/&gt;&lt;wsp:rsid wsp:val=&quot;00082B3D&quot;/&gt;&lt;wsp:rsid wsp:val=&quot;00082DCA&quot;/&gt;&lt;wsp:rsid wsp:val=&quot;00084939&quot;/&gt;&lt;wsp:rsid wsp:val=&quot;00084C47&quot;/&gt;&lt;wsp:rsid wsp:val=&quot;00085949&quot;/&gt;&lt;wsp:rsid wsp:val=&quot;00086027&quot;/&gt;&lt;wsp:rsid wsp:val=&quot;00086081&quot;/&gt;&lt;wsp:rsid wsp:val=&quot;00086EE3&quot;/&gt;&lt;wsp:rsid wsp:val=&quot;00087C0F&quot;/&gt;&lt;wsp:rsid wsp:val=&quot;00093120&quot;/&gt;&lt;wsp:rsid wsp:val=&quot;00093E10&quot;/&gt;&lt;wsp:rsid wsp:val=&quot;000957BB&quot;/&gt;&lt;wsp:rsid wsp:val=&quot;000A0680&quot;/&gt;&lt;wsp:rsid wsp:val=&quot;000A0739&quot;/&gt;&lt;wsp:rsid wsp:val=&quot;000A0EDD&quot;/&gt;&lt;wsp:rsid wsp:val=&quot;000A1D5F&quot;/&gt;&lt;wsp:rsid wsp:val=&quot;000A3077&quot;/&gt;&lt;wsp:rsid wsp:val=&quot;000A3FCF&quot;/&gt;&lt;wsp:rsid wsp:val=&quot;000A654B&quot;/&gt;&lt;wsp:rsid wsp:val=&quot;000A73A4&quot;/&gt;&lt;wsp:rsid wsp:val=&quot;000A76AF&quot;/&gt;&lt;wsp:rsid wsp:val=&quot;000A79A5&quot;/&gt;&lt;wsp:rsid wsp:val=&quot;000A7FAB&quot;/&gt;&lt;wsp:rsid wsp:val=&quot;000B10CB&quot;/&gt;&lt;wsp:rsid wsp:val=&quot;000B195A&quot;/&gt;&lt;wsp:rsid wsp:val=&quot;000B1B97&quot;/&gt;&lt;wsp:rsid wsp:val=&quot;000B208B&quot;/&gt;&lt;wsp:rsid wsp:val=&quot;000B2366&quot;/&gt;&lt;wsp:rsid wsp:val=&quot;000B31AD&quot;/&gt;&lt;wsp:rsid wsp:val=&quot;000B55A3&quot;/&gt;&lt;wsp:rsid wsp:val=&quot;000B5896&quot;/&gt;&lt;wsp:rsid wsp:val=&quot;000B6366&quot;/&gt;&lt;wsp:rsid wsp:val=&quot;000B6434&quot;/&gt;&lt;wsp:rsid wsp:val=&quot;000B6594&quot;/&gt;&lt;wsp:rsid wsp:val=&quot;000B7A24&quot;/&gt;&lt;wsp:rsid wsp:val=&quot;000B7BCA&quot;/&gt;&lt;wsp:rsid wsp:val=&quot;000C0F59&quot;/&gt;&lt;wsp:rsid wsp:val=&quot;000C1657&quot;/&gt;&lt;wsp:rsid wsp:val=&quot;000C18F2&quot;/&gt;&lt;wsp:rsid wsp:val=&quot;000C1E9E&quot;/&gt;&lt;wsp:rsid wsp:val=&quot;000C23B7&quot;/&gt;&lt;wsp:rsid wsp:val=&quot;000C3408&quot;/&gt;&lt;wsp:rsid wsp:val=&quot;000C397C&quot;/&gt;&lt;wsp:rsid wsp:val=&quot;000C64BE&quot;/&gt;&lt;wsp:rsid wsp:val=&quot;000C68CC&quot;/&gt;&lt;wsp:rsid wsp:val=&quot;000C74A8&quot;/&gt;&lt;wsp:rsid wsp:val=&quot;000D09FB&quot;/&gt;&lt;wsp:rsid wsp:val=&quot;000D0DF5&quot;/&gt;&lt;wsp:rsid wsp:val=&quot;000D27EC&quot;/&gt;&lt;wsp:rsid wsp:val=&quot;000D29D2&quot;/&gt;&lt;wsp:rsid wsp:val=&quot;000D33B4&quot;/&gt;&lt;wsp:rsid wsp:val=&quot;000D435B&quot;/&gt;&lt;wsp:rsid wsp:val=&quot;000D602F&quot;/&gt;&lt;wsp:rsid wsp:val=&quot;000D6194&quot;/&gt;&lt;wsp:rsid wsp:val=&quot;000D79DF&quot;/&gt;&lt;wsp:rsid wsp:val=&quot;000D7EC5&quot;/&gt;&lt;wsp:rsid wsp:val=&quot;000E0393&quot;/&gt;&lt;wsp:rsid wsp:val=&quot;000E100C&quot;/&gt;&lt;wsp:rsid wsp:val=&quot;000E1E9E&quot;/&gt;&lt;wsp:rsid wsp:val=&quot;000E1F0D&quot;/&gt;&lt;wsp:rsid wsp:val=&quot;000E2364&quot;/&gt;&lt;wsp:rsid wsp:val=&quot;000E2F72&quot;/&gt;&lt;wsp:rsid wsp:val=&quot;000E3622&quot;/&gt;&lt;wsp:rsid wsp:val=&quot;000E3C03&quot;/&gt;&lt;wsp:rsid wsp:val=&quot;000E3EF9&quot;/&gt;&lt;wsp:rsid wsp:val=&quot;000E416C&quot;/&gt;&lt;wsp:rsid wsp:val=&quot;000E4E14&quot;/&gt;&lt;wsp:rsid wsp:val=&quot;000E5F63&quot;/&gt;&lt;wsp:rsid wsp:val=&quot;000E6AE4&quot;/&gt;&lt;wsp:rsid wsp:val=&quot;000E6BF5&quot;/&gt;&lt;wsp:rsid wsp:val=&quot;000E6D15&quot;/&gt;&lt;wsp:rsid wsp:val=&quot;000E793A&quot;/&gt;&lt;wsp:rsid wsp:val=&quot;000E7FAA&quot;/&gt;&lt;wsp:rsid wsp:val=&quot;000F0925&quot;/&gt;&lt;wsp:rsid wsp:val=&quot;000F09B2&quot;/&gt;&lt;wsp:rsid wsp:val=&quot;000F1E2D&quot;/&gt;&lt;wsp:rsid wsp:val=&quot;000F201C&quot;/&gt;&lt;wsp:rsid wsp:val=&quot;000F2A86&quot;/&gt;&lt;wsp:rsid wsp:val=&quot;000F39F5&quot;/&gt;&lt;wsp:rsid wsp:val=&quot;000F4F4C&quot;/&gt;&lt;wsp:rsid wsp:val=&quot;000F5629&quot;/&gt;&lt;wsp:rsid wsp:val=&quot;000F5AED&quot;/&gt;&lt;wsp:rsid wsp:val=&quot;000F76AD&quot;/&gt;&lt;wsp:rsid wsp:val=&quot;000F7991&quot;/&gt;&lt;wsp:rsid wsp:val=&quot;00100084&quot;/&gt;&lt;wsp:rsid wsp:val=&quot;001010D6&quot;/&gt;&lt;wsp:rsid wsp:val=&quot;00101143&quot;/&gt;&lt;wsp:rsid wsp:val=&quot;00103A8C&quot;/&gt;&lt;wsp:rsid wsp:val=&quot;00104C4A&quot;/&gt;&lt;wsp:rsid wsp:val=&quot;001053C0&quot;/&gt;&lt;wsp:rsid wsp:val=&quot;001061E8&quot;/&gt;&lt;wsp:rsid wsp:val=&quot;001076E5&quot;/&gt;&lt;wsp:rsid wsp:val=&quot;001108B6&quot;/&gt;&lt;wsp:rsid wsp:val=&quot;001109AF&quot;/&gt;&lt;wsp:rsid wsp:val=&quot;00110C8B&quot;/&gt;&lt;wsp:rsid wsp:val=&quot;00110DCF&quot;/&gt;&lt;wsp:rsid wsp:val=&quot;001138E4&quot;/&gt;&lt;wsp:rsid wsp:val=&quot;00115113&quot;/&gt;&lt;wsp:rsid wsp:val=&quot;00115B17&quot;/&gt;&lt;wsp:rsid wsp:val=&quot;00115C12&quot;/&gt;&lt;wsp:rsid wsp:val=&quot;00115C71&quot;/&gt;&lt;wsp:rsid wsp:val=&quot;00117675&quot;/&gt;&lt;wsp:rsid wsp:val=&quot;00120218&quot;/&gt;&lt;wsp:rsid wsp:val=&quot;0012057B&quot;/&gt;&lt;wsp:rsid wsp:val=&quot;00123241&quot;/&gt;&lt;wsp:rsid wsp:val=&quot;0012330A&quot;/&gt;&lt;wsp:rsid wsp:val=&quot;00123A88&quot;/&gt;&lt;wsp:rsid wsp:val=&quot;00123FDC&quot;/&gt;&lt;wsp:rsid wsp:val=&quot;0012523F&quot;/&gt;&lt;wsp:rsid wsp:val=&quot;0012535F&quot;/&gt;&lt;wsp:rsid wsp:val=&quot;00126DAA&quot;/&gt;&lt;wsp:rsid wsp:val=&quot;0013177B&quot;/&gt;&lt;wsp:rsid wsp:val=&quot;001333B5&quot;/&gt;&lt;wsp:rsid wsp:val=&quot;00134429&quot;/&gt;&lt;wsp:rsid wsp:val=&quot;001351C1&quot;/&gt;&lt;wsp:rsid wsp:val=&quot;00136F9B&quot;/&gt;&lt;wsp:rsid wsp:val=&quot;00137247&quot;/&gt;&lt;wsp:rsid wsp:val=&quot;00137D7F&quot;/&gt;&lt;wsp:rsid wsp:val=&quot;00142049&quot;/&gt;&lt;wsp:rsid wsp:val=&quot;00142931&quot;/&gt;&lt;wsp:rsid wsp:val=&quot;00142966&quot;/&gt;&lt;wsp:rsid wsp:val=&quot;001429A9&quot;/&gt;&lt;wsp:rsid wsp:val=&quot;00143202&quot;/&gt;&lt;wsp:rsid wsp:val=&quot;00145661&quot;/&gt;&lt;wsp:rsid wsp:val=&quot;00145C11&quot;/&gt;&lt;wsp:rsid wsp:val=&quot;00145E36&quot;/&gt;&lt;wsp:rsid wsp:val=&quot;00147738&quot;/&gt;&lt;wsp:rsid wsp:val=&quot;00150084&quot;/&gt;&lt;wsp:rsid wsp:val=&quot;00153302&quot;/&gt;&lt;wsp:rsid wsp:val=&quot;0015488A&quot;/&gt;&lt;wsp:rsid wsp:val=&quot;00154E14&quot;/&gt;&lt;wsp:rsid wsp:val=&quot;00154E6C&quot;/&gt;&lt;wsp:rsid wsp:val=&quot;00155FD8&quot;/&gt;&lt;wsp:rsid wsp:val=&quot;00157AE9&quot;/&gt;&lt;wsp:rsid wsp:val=&quot;001607F4&quot;/&gt;&lt;wsp:rsid wsp:val=&quot;00163884&quot;/&gt;&lt;wsp:rsid wsp:val=&quot;00163E7E&quot;/&gt;&lt;wsp:rsid wsp:val=&quot;001658E1&quot;/&gt;&lt;wsp:rsid wsp:val=&quot;00166416&quot;/&gt;&lt;wsp:rsid wsp:val=&quot;00167F6F&quot;/&gt;&lt;wsp:rsid wsp:val=&quot;00170B40&quot;/&gt;&lt;wsp:rsid wsp:val=&quot;00170F83&quot;/&gt;&lt;wsp:rsid wsp:val=&quot;00172687&quot;/&gt;&lt;wsp:rsid wsp:val=&quot;001730B4&quot;/&gt;&lt;wsp:rsid wsp:val=&quot;00173DB0&quot;/&gt;&lt;wsp:rsid wsp:val=&quot;00174349&quot;/&gt;&lt;wsp:rsid wsp:val=&quot;00174FE0&quot;/&gt;&lt;wsp:rsid wsp:val=&quot;00175A06&quot;/&gt;&lt;wsp:rsid wsp:val=&quot;00176743&quot;/&gt;&lt;wsp:rsid wsp:val=&quot;00176C11&quot;/&gt;&lt;wsp:rsid wsp:val=&quot;001775FE&quot;/&gt;&lt;wsp:rsid wsp:val=&quot;00180204&quot;/&gt;&lt;wsp:rsid wsp:val=&quot;001802AD&quot;/&gt;&lt;wsp:rsid wsp:val=&quot;001809EC&quot;/&gt;&lt;wsp:rsid wsp:val=&quot;00181965&quot;/&gt;&lt;wsp:rsid wsp:val=&quot;00182064&quot;/&gt;&lt;wsp:rsid wsp:val=&quot;00182338&quot;/&gt;&lt;wsp:rsid wsp:val=&quot;001829BD&quot;/&gt;&lt;wsp:rsid wsp:val=&quot;00182FBF&quot;/&gt;&lt;wsp:rsid wsp:val=&quot;001832BE&quot;/&gt;&lt;wsp:rsid wsp:val=&quot;0018512D&quot;/&gt;&lt;wsp:rsid wsp:val=&quot;001854CB&quot;/&gt;&lt;wsp:rsid wsp:val=&quot;001865D5&quot;/&gt;&lt;wsp:rsid wsp:val=&quot;001869DA&quot;/&gt;&lt;wsp:rsid wsp:val=&quot;001923E3&quot;/&gt;&lt;wsp:rsid wsp:val=&quot;00192AAD&quot;/&gt;&lt;wsp:rsid wsp:val=&quot;00192B04&quot;/&gt;&lt;wsp:rsid wsp:val=&quot;001936D0&quot;/&gt;&lt;wsp:rsid wsp:val=&quot;00193D46&quot;/&gt;&lt;wsp:rsid wsp:val=&quot;0019426F&quot;/&gt;&lt;wsp:rsid wsp:val=&quot;00194D50&quot;/&gt;&lt;wsp:rsid wsp:val=&quot;00197633&quot;/&gt;&lt;wsp:rsid wsp:val=&quot;00197806&quot;/&gt;&lt;wsp:rsid wsp:val=&quot;001A0D2A&quot;/&gt;&lt;wsp:rsid wsp:val=&quot;001A174E&quot;/&gt;&lt;wsp:rsid wsp:val=&quot;001A22EA&quot;/&gt;&lt;wsp:rsid wsp:val=&quot;001A311C&quot;/&gt;&lt;wsp:rsid wsp:val=&quot;001A332B&quot;/&gt;&lt;wsp:rsid wsp:val=&quot;001A3552&quot;/&gt;&lt;wsp:rsid wsp:val=&quot;001A363F&quot;/&gt;&lt;wsp:rsid wsp:val=&quot;001A3918&quot;/&gt;&lt;wsp:rsid wsp:val=&quot;001A4B7B&quot;/&gt;&lt;wsp:rsid wsp:val=&quot;001A52E7&quot;/&gt;&lt;wsp:rsid wsp:val=&quot;001A5A3B&quot;/&gt;&lt;wsp:rsid wsp:val=&quot;001B078A&quot;/&gt;&lt;wsp:rsid wsp:val=&quot;001B0A12&quot;/&gt;&lt;wsp:rsid wsp:val=&quot;001B0F92&quot;/&gt;&lt;wsp:rsid wsp:val=&quot;001B14B3&quot;/&gt;&lt;wsp:rsid wsp:val=&quot;001B1799&quot;/&gt;&lt;wsp:rsid wsp:val=&quot;001B1B76&quot;/&gt;&lt;wsp:rsid wsp:val=&quot;001B363A&quot;/&gt;&lt;wsp:rsid wsp:val=&quot;001B3A4B&quot;/&gt;&lt;wsp:rsid wsp:val=&quot;001B491D&quot;/&gt;&lt;wsp:rsid wsp:val=&quot;001B4C00&quot;/&gt;&lt;wsp:rsid wsp:val=&quot;001B5F77&quot;/&gt;&lt;wsp:rsid wsp:val=&quot;001B65E7&quot;/&gt;&lt;wsp:rsid wsp:val=&quot;001B6761&quot;/&gt;&lt;wsp:rsid wsp:val=&quot;001B6D3A&quot;/&gt;&lt;wsp:rsid wsp:val=&quot;001B6D8E&quot;/&gt;&lt;wsp:rsid wsp:val=&quot;001B7380&quot;/&gt;&lt;wsp:rsid wsp:val=&quot;001B7AF3&quot;/&gt;&lt;wsp:rsid wsp:val=&quot;001C16CD&quot;/&gt;&lt;wsp:rsid wsp:val=&quot;001C2CB5&quot;/&gt;&lt;wsp:rsid wsp:val=&quot;001C35BC&quot;/&gt;&lt;wsp:rsid wsp:val=&quot;001C3BA7&quot;/&gt;&lt;wsp:rsid wsp:val=&quot;001C4281&quot;/&gt;&lt;wsp:rsid wsp:val=&quot;001C4710&quot;/&gt;&lt;wsp:rsid wsp:val=&quot;001C52D9&quot;/&gt;&lt;wsp:rsid wsp:val=&quot;001C54F8&quot;/&gt;&lt;wsp:rsid wsp:val=&quot;001C58FD&quot;/&gt;&lt;wsp:rsid wsp:val=&quot;001D04B1&quot;/&gt;&lt;wsp:rsid wsp:val=&quot;001D1564&quot;/&gt;&lt;wsp:rsid wsp:val=&quot;001D1C53&quot;/&gt;&lt;wsp:rsid wsp:val=&quot;001D1D14&quot;/&gt;&lt;wsp:rsid wsp:val=&quot;001D2D53&quot;/&gt;&lt;wsp:rsid wsp:val=&quot;001D4675&quot;/&gt;&lt;wsp:rsid wsp:val=&quot;001D55E0&quot;/&gt;&lt;wsp:rsid wsp:val=&quot;001D581A&quot;/&gt;&lt;wsp:rsid wsp:val=&quot;001D5AD1&quot;/&gt;&lt;wsp:rsid wsp:val=&quot;001D618F&quot;/&gt;&lt;wsp:rsid wsp:val=&quot;001D61F7&quot;/&gt;&lt;wsp:rsid wsp:val=&quot;001D71AC&quot;/&gt;&lt;wsp:rsid wsp:val=&quot;001D736D&quot;/&gt;&lt;wsp:rsid wsp:val=&quot;001D7B1C&quot;/&gt;&lt;wsp:rsid wsp:val=&quot;001E0F96&quot;/&gt;&lt;wsp:rsid wsp:val=&quot;001E1420&quot;/&gt;&lt;wsp:rsid wsp:val=&quot;001E4985&quot;/&gt;&lt;wsp:rsid wsp:val=&quot;001E6539&quot;/&gt;&lt;wsp:rsid wsp:val=&quot;001E7039&quot;/&gt;&lt;wsp:rsid wsp:val=&quot;001F2E7E&quot;/&gt;&lt;wsp:rsid wsp:val=&quot;001F331E&quot;/&gt;&lt;wsp:rsid wsp:val=&quot;001F4618&quot;/&gt;&lt;wsp:rsid wsp:val=&quot;001F5E1F&quot;/&gt;&lt;wsp:rsid wsp:val=&quot;001F67D0&quot;/&gt;&lt;wsp:rsid wsp:val=&quot;001F6FEF&quot;/&gt;&lt;wsp:rsid wsp:val=&quot;001F7D71&quot;/&gt;&lt;wsp:rsid wsp:val=&quot;0020031E&quot;/&gt;&lt;wsp:rsid wsp:val=&quot;0020165E&quot;/&gt;&lt;wsp:rsid wsp:val=&quot;00201A7B&quot;/&gt;&lt;wsp:rsid wsp:val=&quot;00202453&quot;/&gt;&lt;wsp:rsid wsp:val=&quot;00202694&quot;/&gt;&lt;wsp:rsid wsp:val=&quot;00202862&quot;/&gt;&lt;wsp:rsid wsp:val=&quot;002028C6&quot;/&gt;&lt;wsp:rsid wsp:val=&quot;00202A88&quot;/&gt;&lt;wsp:rsid wsp:val=&quot;00202B37&quot;/&gt;&lt;wsp:rsid wsp:val=&quot;00203D90&quot;/&gt;&lt;wsp:rsid wsp:val=&quot;00205057&quot;/&gt;&lt;wsp:rsid wsp:val=&quot;00207839&quot;/&gt;&lt;wsp:rsid wsp:val=&quot;0021032C&quot;/&gt;&lt;wsp:rsid wsp:val=&quot;002123FB&quot;/&gt;&lt;wsp:rsid wsp:val=&quot;0021440A&quot;/&gt;&lt;wsp:rsid wsp:val=&quot;0021441B&quot;/&gt;&lt;wsp:rsid wsp:val=&quot;002221C5&quot;/&gt;&lt;wsp:rsid wsp:val=&quot;002221EE&quot;/&gt;&lt;wsp:rsid wsp:val=&quot;002228F2&quot;/&gt;&lt;wsp:rsid wsp:val=&quot;00222D78&quot;/&gt;&lt;wsp:rsid wsp:val=&quot;002239AF&quot;/&gt;&lt;wsp:rsid wsp:val=&quot;00223DF3&quot;/&gt;&lt;wsp:rsid wsp:val=&quot;002241AE&quot;/&gt;&lt;wsp:rsid wsp:val=&quot;00224E6A&quot;/&gt;&lt;wsp:rsid wsp:val=&quot;002266DE&quot;/&gt;&lt;wsp:rsid wsp:val=&quot;002277AA&quot;/&gt;&lt;wsp:rsid wsp:val=&quot;00230DFA&quot;/&gt;&lt;wsp:rsid wsp:val=&quot;002313F5&quot;/&gt;&lt;wsp:rsid wsp:val=&quot;00231432&quot;/&gt;&lt;wsp:rsid wsp:val=&quot;00233AD4&quot;/&gt;&lt;wsp:rsid wsp:val=&quot;00235912&quot;/&gt;&lt;wsp:rsid wsp:val=&quot;00236066&quot;/&gt;&lt;wsp:rsid wsp:val=&quot;00236A37&quot;/&gt;&lt;wsp:rsid wsp:val=&quot;00240CA3&quot;/&gt;&lt;wsp:rsid wsp:val=&quot;002419E6&quot;/&gt;&lt;wsp:rsid wsp:val=&quot;00241B7B&quot;/&gt;&lt;wsp:rsid wsp:val=&quot;00241BC8&quot;/&gt;&lt;wsp:rsid wsp:val=&quot;002428A2&quot;/&gt;&lt;wsp:rsid wsp:val=&quot;0024498D&quot;/&gt;&lt;wsp:rsid wsp:val=&quot;00244B4D&quot;/&gt;&lt;wsp:rsid wsp:val=&quot;0024593B&quot;/&gt;&lt;wsp:rsid wsp:val=&quot;00245A89&quot;/&gt;&lt;wsp:rsid wsp:val=&quot;002465BC&quot;/&gt;&lt;wsp:rsid wsp:val=&quot;00246946&quot;/&gt;&lt;wsp:rsid wsp:val=&quot;002478C8&quot;/&gt;&lt;wsp:rsid wsp:val=&quot;00247FB9&quot;/&gt;&lt;wsp:rsid wsp:val=&quot;00250D12&quot;/&gt;&lt;wsp:rsid wsp:val=&quot;00251B4E&quot;/&gt;&lt;wsp:rsid wsp:val=&quot;0025224A&quot;/&gt;&lt;wsp:rsid wsp:val=&quot;00253C96&quot;/&gt;&lt;wsp:rsid wsp:val=&quot;00254610&quot;/&gt;&lt;wsp:rsid wsp:val=&quot;00254D1C&quot;/&gt;&lt;wsp:rsid wsp:val=&quot;0025582F&quot;/&gt;&lt;wsp:rsid wsp:val=&quot;00255A42&quot;/&gt;&lt;wsp:rsid wsp:val=&quot;00255BE6&quot;/&gt;&lt;wsp:rsid wsp:val=&quot;002568A3&quot;/&gt;&lt;wsp:rsid wsp:val=&quot;00257AC0&quot;/&gt;&lt;wsp:rsid wsp:val=&quot;00257BEC&quot;/&gt;&lt;wsp:rsid wsp:val=&quot;0026197C&quot;/&gt;&lt;wsp:rsid wsp:val=&quot;00261E74&quot;/&gt;&lt;wsp:rsid wsp:val=&quot;00262BF0&quot;/&gt;&lt;wsp:rsid wsp:val=&quot;00262ED0&quot;/&gt;&lt;wsp:rsid wsp:val=&quot;00262EF6&quot;/&gt;&lt;wsp:rsid wsp:val=&quot;00263E39&quot;/&gt;&lt;wsp:rsid wsp:val=&quot;0026481C&quot;/&gt;&lt;wsp:rsid wsp:val=&quot;00264B0B&quot;/&gt;&lt;wsp:rsid wsp:val=&quot;00265BF2&quot;/&gt;&lt;wsp:rsid wsp:val=&quot;00266B1D&quot;/&gt;&lt;wsp:rsid wsp:val=&quot;00266E17&quot;/&gt;&lt;wsp:rsid wsp:val=&quot;00267788&quot;/&gt;&lt;wsp:rsid wsp:val=&quot;00267FC7&quot;/&gt;&lt;wsp:rsid wsp:val=&quot;002701F3&quot;/&gt;&lt;wsp:rsid wsp:val=&quot;0027082E&quot;/&gt;&lt;wsp:rsid wsp:val=&quot;00271F8B&quot;/&gt;&lt;wsp:rsid wsp:val=&quot;00273D30&quot;/&gt;&lt;wsp:rsid wsp:val=&quot;00273E13&quot;/&gt;&lt;wsp:rsid wsp:val=&quot;0027560A&quot;/&gt;&lt;wsp:rsid wsp:val=&quot;00276430&quot;/&gt;&lt;wsp:rsid wsp:val=&quot;00277B99&quot;/&gt;&lt;wsp:rsid wsp:val=&quot;00277C27&quot;/&gt;&lt;wsp:rsid wsp:val=&quot;00280805&quot;/&gt;&lt;wsp:rsid wsp:val=&quot;00280B81&quot;/&gt;&lt;wsp:rsid wsp:val=&quot;00282589&quot;/&gt;&lt;wsp:rsid wsp:val=&quot;00282A1F&quot;/&gt;&lt;wsp:rsid wsp:val=&quot;00282AE6&quot;/&gt;&lt;wsp:rsid wsp:val=&quot;00283793&quot;/&gt;&lt;wsp:rsid wsp:val=&quot;002838ED&quot;/&gt;&lt;wsp:rsid wsp:val=&quot;002853D1&quot;/&gt;&lt;wsp:rsid wsp:val=&quot;00285A18&quot;/&gt;&lt;wsp:rsid wsp:val=&quot;00286549&quot;/&gt;&lt;wsp:rsid wsp:val=&quot;00286F88&quot;/&gt;&lt;wsp:rsid wsp:val=&quot;002902AA&quot;/&gt;&lt;wsp:rsid wsp:val=&quot;0029317A&quot;/&gt;&lt;wsp:rsid wsp:val=&quot;00293BF7&quot;/&gt;&lt;wsp:rsid wsp:val=&quot;00294CB9&quot;/&gt;&lt;wsp:rsid wsp:val=&quot;002957F1&quot;/&gt;&lt;wsp:rsid wsp:val=&quot;00295E86&quot;/&gt;&lt;wsp:rsid wsp:val=&quot;002A0CC1&quot;/&gt;&lt;wsp:rsid wsp:val=&quot;002A12E3&quot;/&gt;&lt;wsp:rsid wsp:val=&quot;002A21D5&quot;/&gt;&lt;wsp:rsid wsp:val=&quot;002A286D&quot;/&gt;&lt;wsp:rsid wsp:val=&quot;002A3A75&quot;/&gt;&lt;wsp:rsid wsp:val=&quot;002A4D31&quot;/&gt;&lt;wsp:rsid wsp:val=&quot;002A5B41&quot;/&gt;&lt;wsp:rsid wsp:val=&quot;002A5D91&quot;/&gt;&lt;wsp:rsid wsp:val=&quot;002A5D9A&quot;/&gt;&lt;wsp:rsid wsp:val=&quot;002A6B29&quot;/&gt;&lt;wsp:rsid wsp:val=&quot;002B01D2&quot;/&gt;&lt;wsp:rsid wsp:val=&quot;002B020F&quot;/&gt;&lt;wsp:rsid wsp:val=&quot;002B14D2&quot;/&gt;&lt;wsp:rsid wsp:val=&quot;002B197A&quot;/&gt;&lt;wsp:rsid wsp:val=&quot;002B254E&quot;/&gt;&lt;wsp:rsid wsp:val=&quot;002B57E3&quot;/&gt;&lt;wsp:rsid wsp:val=&quot;002B706C&quot;/&gt;&lt;wsp:rsid wsp:val=&quot;002B7825&quot;/&gt;&lt;wsp:rsid wsp:val=&quot;002C04B7&quot;/&gt;&lt;wsp:rsid wsp:val=&quot;002C0CA8&quot;/&gt;&lt;wsp:rsid wsp:val=&quot;002C175D&quot;/&gt;&lt;wsp:rsid wsp:val=&quot;002D01B5&quot;/&gt;&lt;wsp:rsid wsp:val=&quot;002D0E4B&quot;/&gt;&lt;wsp:rsid wsp:val=&quot;002D3386&quot;/&gt;&lt;wsp:rsid wsp:val=&quot;002D33BA&quot;/&gt;&lt;wsp:rsid wsp:val=&quot;002D36EF&quot;/&gt;&lt;wsp:rsid wsp:val=&quot;002D3CCD&quot;/&gt;&lt;wsp:rsid wsp:val=&quot;002D3ECB&quot;/&gt;&lt;wsp:rsid wsp:val=&quot;002D6F90&quot;/&gt;&lt;wsp:rsid wsp:val=&quot;002E01B0&quot;/&gt;&lt;wsp:rsid wsp:val=&quot;002E0694&quot;/&gt;&lt;wsp:rsid wsp:val=&quot;002E06F0&quot;/&gt;&lt;wsp:rsid wsp:val=&quot;002E163A&quot;/&gt;&lt;wsp:rsid wsp:val=&quot;002E1870&quot;/&gt;&lt;wsp:rsid wsp:val=&quot;002E1BBD&quot;/&gt;&lt;wsp:rsid wsp:val=&quot;002E21E5&quot;/&gt;&lt;wsp:rsid wsp:val=&quot;002E2D88&quot;/&gt;&lt;wsp:rsid wsp:val=&quot;002E2F69&quot;/&gt;&lt;wsp:rsid wsp:val=&quot;002E7333&quot;/&gt;&lt;wsp:rsid wsp:val=&quot;002E74FA&quot;/&gt;&lt;wsp:rsid wsp:val=&quot;002F0492&quot;/&gt;&lt;wsp:rsid wsp:val=&quot;002F45C5&quot;/&gt;&lt;wsp:rsid wsp:val=&quot;002F526D&quot;/&gt;&lt;wsp:rsid wsp:val=&quot;002F778B&quot;/&gt;&lt;wsp:rsid wsp:val=&quot;00304D90&quot;/&gt;&lt;wsp:rsid wsp:val=&quot;0030623F&quot;/&gt;&lt;wsp:rsid wsp:val=&quot;00306D96&quot;/&gt;&lt;wsp:rsid wsp:val=&quot;00311FC6&quot;/&gt;&lt;wsp:rsid wsp:val=&quot;0031285D&quot;/&gt;&lt;wsp:rsid wsp:val=&quot;0031348A&quot;/&gt;&lt;wsp:rsid wsp:val=&quot;00314FE9&quot;/&gt;&lt;wsp:rsid wsp:val=&quot;00315AD9&quot;/&gt;&lt;wsp:rsid wsp:val=&quot;00315C1E&quot;/&gt;&lt;wsp:rsid wsp:val=&quot;00316CB3&quot;/&gt;&lt;wsp:rsid wsp:val=&quot;003177A3&quot;/&gt;&lt;wsp:rsid wsp:val=&quot;00317AA8&quot;/&gt;&lt;wsp:rsid wsp:val=&quot;00320335&quot;/&gt;&lt;wsp:rsid wsp:val=&quot;0032279F&quot;/&gt;&lt;wsp:rsid wsp:val=&quot;003231C0&quot;/&gt;&lt;wsp:rsid wsp:val=&quot;00323A42&quot;/&gt;&lt;wsp:rsid wsp:val=&quot;0032419C&quot;/&gt;&lt;wsp:rsid wsp:val=&quot;003246A0&quot;/&gt;&lt;wsp:rsid wsp:val=&quot;00324FD9&quot;/&gt;&lt;wsp:rsid wsp:val=&quot;00325B68&quot;/&gt;&lt;wsp:rsid wsp:val=&quot;00326238&quot;/&gt;&lt;wsp:rsid wsp:val=&quot;00327535&quot;/&gt;&lt;wsp:rsid wsp:val=&quot;00327BE2&quot;/&gt;&lt;wsp:rsid wsp:val=&quot;00327E83&quot;/&gt;&lt;wsp:rsid wsp:val=&quot;00330009&quot;/&gt;&lt;wsp:rsid wsp:val=&quot;00330886&quot;/&gt;&lt;wsp:rsid wsp:val=&quot;00330B04&quot;/&gt;&lt;wsp:rsid wsp:val=&quot;0033223F&quot;/&gt;&lt;wsp:rsid wsp:val=&quot;003334E5&quot;/&gt;&lt;wsp:rsid wsp:val=&quot;00333F85&quot;/&gt;&lt;wsp:rsid wsp:val=&quot;00335262&quot;/&gt;&lt;wsp:rsid wsp:val=&quot;00336190&quot;/&gt;&lt;wsp:rsid wsp:val=&quot;00336ED9&quot;/&gt;&lt;wsp:rsid wsp:val=&quot;00341684&quot;/&gt;&lt;wsp:rsid wsp:val=&quot;003429E7&quot;/&gt;&lt;wsp:rsid wsp:val=&quot;00345483&quot;/&gt;&lt;wsp:rsid wsp:val=&quot;003466C4&quot;/&gt;&lt;wsp:rsid wsp:val=&quot;00346708&quot;/&gt;&lt;wsp:rsid wsp:val=&quot;00347CE3&quot;/&gt;&lt;wsp:rsid wsp:val=&quot;00352020&quot;/&gt;&lt;wsp:rsid wsp:val=&quot;0035237A&quot;/&gt;&lt;wsp:rsid wsp:val=&quot;003527C5&quot;/&gt;&lt;wsp:rsid wsp:val=&quot;00355260&quot;/&gt;&lt;wsp:rsid wsp:val=&quot;00355A31&quot;/&gt;&lt;wsp:rsid wsp:val=&quot;00357304&quot;/&gt;&lt;wsp:rsid wsp:val=&quot;003608EC&quot;/&gt;&lt;wsp:rsid wsp:val=&quot;00361CF6&quot;/&gt;&lt;wsp:rsid wsp:val=&quot;00362A3C&quot;/&gt;&lt;wsp:rsid wsp:val=&quot;00363808&quot;/&gt;&lt;wsp:rsid wsp:val=&quot;00364945&quot;/&gt;&lt;wsp:rsid wsp:val=&quot;0036563B&quot;/&gt;&lt;wsp:rsid wsp:val=&quot;0036572F&quot;/&gt;&lt;wsp:rsid wsp:val=&quot;00365D3A&quot;/&gt;&lt;wsp:rsid wsp:val=&quot;00366016&quot;/&gt;&lt;wsp:rsid wsp:val=&quot;003664B9&quot;/&gt;&lt;wsp:rsid wsp:val=&quot;00366AC6&quot;/&gt;&lt;wsp:rsid wsp:val=&quot;0036770F&quot;/&gt;&lt;wsp:rsid wsp:val=&quot;003715F9&quot;/&gt;&lt;wsp:rsid wsp:val=&quot;00372D75&quot;/&gt;&lt;wsp:rsid wsp:val=&quot;00374921&quot;/&gt;&lt;wsp:rsid wsp:val=&quot;00377948&quot;/&gt;&lt;wsp:rsid wsp:val=&quot;003813E0&quot;/&gt;&lt;wsp:rsid wsp:val=&quot;0038189A&quot;/&gt;&lt;wsp:rsid wsp:val=&quot;0038281F&quot;/&gt;&lt;wsp:rsid wsp:val=&quot;00382B37&quot;/&gt;&lt;wsp:rsid wsp:val=&quot;003853C2&quot;/&gt;&lt;wsp:rsid wsp:val=&quot;00385E98&quot;/&gt;&lt;wsp:rsid wsp:val=&quot;00386F94&quot;/&gt;&lt;wsp:rsid wsp:val=&quot;00387F83&quot;/&gt;&lt;wsp:rsid wsp:val=&quot;003917D3&quot;/&gt;&lt;wsp:rsid wsp:val=&quot;00391AC8&quot;/&gt;&lt;wsp:rsid wsp:val=&quot;003922C3&quot;/&gt;&lt;wsp:rsid wsp:val=&quot;00392CEF&quot;/&gt;&lt;wsp:rsid wsp:val=&quot;00392FD4&quot;/&gt;&lt;wsp:rsid wsp:val=&quot;00393635&quot;/&gt;&lt;wsp:rsid wsp:val=&quot;003941F3&quot;/&gt;&lt;wsp:rsid wsp:val=&quot;003946A9&quot;/&gt;&lt;wsp:rsid wsp:val=&quot;00394C6C&quot;/&gt;&lt;wsp:rsid wsp:val=&quot;00395AA2&quot;/&gt;&lt;wsp:rsid wsp:val=&quot;00395D20&quot;/&gt;&lt;wsp:rsid wsp:val=&quot;003965E5&quot;/&gt;&lt;wsp:rsid wsp:val=&quot;0039698D&quot;/&gt;&lt;wsp:rsid wsp:val=&quot;003A1153&quot;/&gt;&lt;wsp:rsid wsp:val=&quot;003A134D&quot;/&gt;&lt;wsp:rsid wsp:val=&quot;003A16D2&quot;/&gt;&lt;wsp:rsid wsp:val=&quot;003A1850&quot;/&gt;&lt;wsp:rsid wsp:val=&quot;003A3E76&quot;/&gt;&lt;wsp:rsid wsp:val=&quot;003A4B58&quot;/&gt;&lt;wsp:rsid wsp:val=&quot;003A55FC&quot;/&gt;&lt;wsp:rsid wsp:val=&quot;003A6450&quot;/&gt;&lt;wsp:rsid wsp:val=&quot;003A775A&quot;/&gt;&lt;wsp:rsid wsp:val=&quot;003B0FCC&quot;/&gt;&lt;wsp:rsid wsp:val=&quot;003B1B1A&quot;/&gt;&lt;wsp:rsid wsp:val=&quot;003B2B61&quot;/&gt;&lt;wsp:rsid wsp:val=&quot;003B302A&quot;/&gt;&lt;wsp:rsid wsp:val=&quot;003B3436&quot;/&gt;&lt;wsp:rsid wsp:val=&quot;003B3F4E&quot;/&gt;&lt;wsp:rsid wsp:val=&quot;003B492B&quot;/&gt;&lt;wsp:rsid wsp:val=&quot;003B538A&quot;/&gt;&lt;wsp:rsid wsp:val=&quot;003B5E9D&quot;/&gt;&lt;wsp:rsid wsp:val=&quot;003C00BE&quot;/&gt;&lt;wsp:rsid wsp:val=&quot;003C0216&quot;/&gt;&lt;wsp:rsid wsp:val=&quot;003C0DBF&quot;/&gt;&lt;wsp:rsid wsp:val=&quot;003C0FD4&quot;/&gt;&lt;wsp:rsid wsp:val=&quot;003C1802&quot;/&gt;&lt;wsp:rsid wsp:val=&quot;003C25AF&quot;/&gt;&lt;wsp:rsid wsp:val=&quot;003C448C&quot;/&gt;&lt;wsp:rsid wsp:val=&quot;003C5744&quot;/&gt;&lt;wsp:rsid wsp:val=&quot;003D0215&quot;/&gt;&lt;wsp:rsid wsp:val=&quot;003D0BBA&quot;/&gt;&lt;wsp:rsid wsp:val=&quot;003D0C41&quot;/&gt;&lt;wsp:rsid wsp:val=&quot;003D1198&quot;/&gt;&lt;wsp:rsid wsp:val=&quot;003D17E4&quot;/&gt;&lt;wsp:rsid wsp:val=&quot;003D3668&quot;/&gt;&lt;wsp:rsid wsp:val=&quot;003D3E60&quot;/&gt;&lt;wsp:rsid wsp:val=&quot;003D5952&quot;/&gt;&lt;wsp:rsid wsp:val=&quot;003D61E8&quot;/&gt;&lt;wsp:rsid wsp:val=&quot;003D66C0&quot;/&gt;&lt;wsp:rsid wsp:val=&quot;003D66E0&quot;/&gt;&lt;wsp:rsid wsp:val=&quot;003D67BC&quot;/&gt;&lt;wsp:rsid wsp:val=&quot;003D7DC3&quot;/&gt;&lt;wsp:rsid wsp:val=&quot;003E0AFF&quot;/&gt;&lt;wsp:rsid wsp:val=&quot;003E0BA2&quot;/&gt;&lt;wsp:rsid wsp:val=&quot;003E20C9&quot;/&gt;&lt;wsp:rsid wsp:val=&quot;003E3D3A&quot;/&gt;&lt;wsp:rsid wsp:val=&quot;003E5CDE&quot;/&gt;&lt;wsp:rsid wsp:val=&quot;003F01C4&quot;/&gt;&lt;wsp:rsid wsp:val=&quot;003F0225&quot;/&gt;&lt;wsp:rsid wsp:val=&quot;003F03F0&quot;/&gt;&lt;wsp:rsid wsp:val=&quot;003F2347&quot;/&gt;&lt;wsp:rsid wsp:val=&quot;003F2714&quot;/&gt;&lt;wsp:rsid wsp:val=&quot;003F3860&quot;/&gt;&lt;wsp:rsid wsp:val=&quot;003F42A7&quot;/&gt;&lt;wsp:rsid wsp:val=&quot;003F57B6&quot;/&gt;&lt;wsp:rsid wsp:val=&quot;003F679C&quot;/&gt;&lt;wsp:rsid wsp:val=&quot;003F773F&quot;/&gt;&lt;wsp:rsid wsp:val=&quot;003F7A14&quot;/&gt;&lt;wsp:rsid wsp:val=&quot;00400FE0&quot;/&gt;&lt;wsp:rsid wsp:val=&quot;00402E8A&quot;/&gt;&lt;wsp:rsid wsp:val=&quot;00403BC6&quot;/&gt;&lt;wsp:rsid wsp:val=&quot;0040403D&quot;/&gt;&lt;wsp:rsid wsp:val=&quot;00404B43&quot;/&gt;&lt;wsp:rsid wsp:val=&quot;00404CCA&quot;/&gt;&lt;wsp:rsid wsp:val=&quot;00405887&quot;/&gt;&lt;wsp:rsid wsp:val=&quot;00405BFD&quot;/&gt;&lt;wsp:rsid wsp:val=&quot;00407BFF&quot;/&gt;&lt;wsp:rsid wsp:val=&quot;00407F1E&quot;/&gt;&lt;wsp:rsid wsp:val=&quot;004104D6&quot;/&gt;&lt;wsp:rsid wsp:val=&quot;00410F0F&quot;/&gt;&lt;wsp:rsid wsp:val=&quot;0041225C&quot;/&gt;&lt;wsp:rsid wsp:val=&quot;00412384&quot;/&gt;&lt;wsp:rsid wsp:val=&quot;00413068&quot;/&gt;&lt;wsp:rsid wsp:val=&quot;00414912&quot;/&gt;&lt;wsp:rsid wsp:val=&quot;00414A76&quot;/&gt;&lt;wsp:rsid wsp:val=&quot;00415281&quot;/&gt;&lt;wsp:rsid wsp:val=&quot;004153CF&quot;/&gt;&lt;wsp:rsid wsp:val=&quot;004159D9&quot;/&gt;&lt;wsp:rsid wsp:val=&quot;00415C59&quot;/&gt;&lt;wsp:rsid wsp:val=&quot;00417CD0&quot;/&gt;&lt;wsp:rsid wsp:val=&quot;00417D25&quot;/&gt;&lt;wsp:rsid wsp:val=&quot;004208AC&quot;/&gt;&lt;wsp:rsid wsp:val=&quot;004229CD&quot;/&gt;&lt;wsp:rsid wsp:val=&quot;00423131&quot;/&gt;&lt;wsp:rsid wsp:val=&quot;00424BF6&quot;/&gt;&lt;wsp:rsid wsp:val=&quot;00424F96&quot;/&gt;&lt;wsp:rsid wsp:val=&quot;004256C1&quot;/&gt;&lt;wsp:rsid wsp:val=&quot;00426CF7&quot;/&gt;&lt;wsp:rsid wsp:val=&quot;004274C9&quot;/&gt;&lt;wsp:rsid wsp:val=&quot;00427C24&quot;/&gt;&lt;wsp:rsid wsp:val=&quot;0043001E&quot;/&gt;&lt;wsp:rsid wsp:val=&quot;004319A9&quot;/&gt;&lt;wsp:rsid wsp:val=&quot;00432079&quot;/&gt;&lt;wsp:rsid wsp:val=&quot;0043309D&quot;/&gt;&lt;wsp:rsid wsp:val=&quot;0043342D&quot;/&gt;&lt;wsp:rsid wsp:val=&quot;00433461&quot;/&gt;&lt;wsp:rsid wsp:val=&quot;0043391E&quot;/&gt;&lt;wsp:rsid wsp:val=&quot;00433D8E&quot;/&gt;&lt;wsp:rsid wsp:val=&quot;004350A9&quot;/&gt;&lt;wsp:rsid wsp:val=&quot;0043514E&quot;/&gt;&lt;wsp:rsid wsp:val=&quot;0043566B&quot;/&gt;&lt;wsp:rsid wsp:val=&quot;00436270&quot;/&gt;&lt;wsp:rsid wsp:val=&quot;004366D1&quot;/&gt;&lt;wsp:rsid wsp:val=&quot;0043712D&quot;/&gt;&lt;wsp:rsid wsp:val=&quot;00440E6F&quot;/&gt;&lt;wsp:rsid wsp:val=&quot;00440ECF&quot;/&gt;&lt;wsp:rsid wsp:val=&quot;00445B4F&quot;/&gt;&lt;wsp:rsid wsp:val=&quot;00450C89&quot;/&gt;&lt;wsp:rsid wsp:val=&quot;00450FD6&quot;/&gt;&lt;wsp:rsid wsp:val=&quot;0045134B&quot;/&gt;&lt;wsp:rsid wsp:val=&quot;00452CF2&quot;/&gt;&lt;wsp:rsid wsp:val=&quot;00453DF3&quot;/&gt;&lt;wsp:rsid wsp:val=&quot;00455052&quot;/&gt;&lt;wsp:rsid wsp:val=&quot;004561CC&quot;/&gt;&lt;wsp:rsid wsp:val=&quot;00456AE8&quot;/&gt;&lt;wsp:rsid wsp:val=&quot;00457864&quot;/&gt;&lt;wsp:rsid wsp:val=&quot;00457C88&quot;/&gt;&lt;wsp:rsid wsp:val=&quot;004600EC&quot;/&gt;&lt;wsp:rsid wsp:val=&quot;0046276C&quot;/&gt;&lt;wsp:rsid wsp:val=&quot;004633EB&quot;/&gt;&lt;wsp:rsid wsp:val=&quot;00465269&quot;/&gt;&lt;wsp:rsid wsp:val=&quot;00465A53&quot;/&gt;&lt;wsp:rsid wsp:val=&quot;0046683E&quot;/&gt;&lt;wsp:rsid wsp:val=&quot;004671FC&quot;/&gt;&lt;wsp:rsid wsp:val=&quot;00467337&quot;/&gt;&lt;wsp:rsid wsp:val=&quot;00470786&quot;/&gt;&lt;wsp:rsid wsp:val=&quot;00471511&quot;/&gt;&lt;wsp:rsid wsp:val=&quot;00471A5E&quot;/&gt;&lt;wsp:rsid wsp:val=&quot;00471ADC&quot;/&gt;&lt;wsp:rsid wsp:val=&quot;00472C5F&quot;/&gt;&lt;wsp:rsid wsp:val=&quot;00473609&quot;/&gt;&lt;wsp:rsid wsp:val=&quot;00474436&quot;/&gt;&lt;wsp:rsid wsp:val=&quot;00474C4F&quot;/&gt;&lt;wsp:rsid wsp:val=&quot;00474EB0&quot;/&gt;&lt;wsp:rsid wsp:val=&quot;00475107&quot;/&gt;&lt;wsp:rsid wsp:val=&quot;00475A33&quot;/&gt;&lt;wsp:rsid wsp:val=&quot;00475DDC&quot;/&gt;&lt;wsp:rsid wsp:val=&quot;00475ECA&quot;/&gt;&lt;wsp:rsid wsp:val=&quot;004763D7&quot;/&gt;&lt;wsp:rsid wsp:val=&quot;004778AA&quot;/&gt;&lt;wsp:rsid wsp:val=&quot;00477A39&quot;/&gt;&lt;wsp:rsid wsp:val=&quot;00482D0D&quot;/&gt;&lt;wsp:rsid wsp:val=&quot;00483229&quot;/&gt;&lt;wsp:rsid wsp:val=&quot;004838FF&quot;/&gt;&lt;wsp:rsid wsp:val=&quot;00485BCD&quot;/&gt;&lt;wsp:rsid wsp:val=&quot;004871EF&quot;/&gt;&lt;wsp:rsid wsp:val=&quot;004904CB&quot;/&gt;&lt;wsp:rsid wsp:val=&quot;00491ECD&quot;/&gt;&lt;wsp:rsid wsp:val=&quot;0049286D&quot;/&gt;&lt;wsp:rsid wsp:val=&quot;004949E9&quot;/&gt;&lt;wsp:rsid wsp:val=&quot;00495635&quot;/&gt;&lt;wsp:rsid wsp:val=&quot;00495797&quot;/&gt;&lt;wsp:rsid wsp:val=&quot;00495DFB&quot;/&gt;&lt;wsp:rsid wsp:val=&quot;00496206&quot;/&gt;&lt;wsp:rsid wsp:val=&quot;004A02EB&quot;/&gt;&lt;wsp:rsid wsp:val=&quot;004A1503&quot;/&gt;&lt;wsp:rsid wsp:val=&quot;004A1772&quot;/&gt;&lt;wsp:rsid wsp:val=&quot;004A37FA&quot;/&gt;&lt;wsp:rsid wsp:val=&quot;004A388F&quot;/&gt;&lt;wsp:rsid wsp:val=&quot;004A417C&quot;/&gt;&lt;wsp:rsid wsp:val=&quot;004A51FE&quot;/&gt;&lt;wsp:rsid wsp:val=&quot;004A54E3&quot;/&gt;&lt;wsp:rsid wsp:val=&quot;004A5FB8&quot;/&gt;&lt;wsp:rsid wsp:val=&quot;004A7522&quot;/&gt;&lt;wsp:rsid wsp:val=&quot;004B0476&quot;/&gt;&lt;wsp:rsid wsp:val=&quot;004B203F&quot;/&gt;&lt;wsp:rsid wsp:val=&quot;004B2195&quot;/&gt;&lt;wsp:rsid wsp:val=&quot;004B3DE6&quot;/&gt;&lt;wsp:rsid wsp:val=&quot;004B595A&quot;/&gt;&lt;wsp:rsid wsp:val=&quot;004B6567&quot;/&gt;&lt;wsp:rsid wsp:val=&quot;004B6955&quot;/&gt;&lt;wsp:rsid wsp:val=&quot;004B7358&quot;/&gt;&lt;wsp:rsid wsp:val=&quot;004B7A44&quot;/&gt;&lt;wsp:rsid wsp:val=&quot;004C07F2&quot;/&gt;&lt;wsp:rsid wsp:val=&quot;004C1A41&quot;/&gt;&lt;wsp:rsid wsp:val=&quot;004C284A&quot;/&gt;&lt;wsp:rsid wsp:val=&quot;004C289B&quot;/&gt;&lt;wsp:rsid wsp:val=&quot;004C3144&quot;/&gt;&lt;wsp:rsid wsp:val=&quot;004C49BC&quot;/&gt;&lt;wsp:rsid wsp:val=&quot;004C6203&quot;/&gt;&lt;wsp:rsid wsp:val=&quot;004C64DD&quot;/&gt;&lt;wsp:rsid wsp:val=&quot;004C6B74&quot;/&gt;&lt;wsp:rsid wsp:val=&quot;004D05A3&quot;/&gt;&lt;wsp:rsid wsp:val=&quot;004D073C&quot;/&gt;&lt;wsp:rsid wsp:val=&quot;004D0A44&quot;/&gt;&lt;wsp:rsid wsp:val=&quot;004D1268&quot;/&gt;&lt;wsp:rsid wsp:val=&quot;004D2074&quot;/&gt;&lt;wsp:rsid wsp:val=&quot;004D261F&quot;/&gt;&lt;wsp:rsid wsp:val=&quot;004D2BE0&quot;/&gt;&lt;wsp:rsid wsp:val=&quot;004D308E&quot;/&gt;&lt;wsp:rsid wsp:val=&quot;004D4D49&quot;/&gt;&lt;wsp:rsid wsp:val=&quot;004D5273&quot;/&gt;&lt;wsp:rsid wsp:val=&quot;004D7568&quot;/&gt;&lt;wsp:rsid wsp:val=&quot;004D7FE4&quot;/&gt;&lt;wsp:rsid wsp:val=&quot;004E1145&quot;/&gt;&lt;wsp:rsid wsp:val=&quot;004E1D8D&quot;/&gt;&lt;wsp:rsid wsp:val=&quot;004E1F57&quot;/&gt;&lt;wsp:rsid wsp:val=&quot;004E3A8F&quot;/&gt;&lt;wsp:rsid wsp:val=&quot;004E3D61&quot;/&gt;&lt;wsp:rsid wsp:val=&quot;004E4421&quot;/&gt;&lt;wsp:rsid wsp:val=&quot;004E5632&quot;/&gt;&lt;wsp:rsid wsp:val=&quot;004E6358&quot;/&gt;&lt;wsp:rsid wsp:val=&quot;004E68C6&quot;/&gt;&lt;wsp:rsid wsp:val=&quot;004E7A75&quot;/&gt;&lt;wsp:rsid wsp:val=&quot;004E7DBF&quot;/&gt;&lt;wsp:rsid wsp:val=&quot;004F3890&quot;/&gt;&lt;wsp:rsid wsp:val=&quot;004F3CA2&quot;/&gt;&lt;wsp:rsid wsp:val=&quot;004F42FC&quot;/&gt;&lt;wsp:rsid wsp:val=&quot;00501309&quot;/&gt;&lt;wsp:rsid wsp:val=&quot;005025CD&quot;/&gt;&lt;wsp:rsid wsp:val=&quot;00503CD3&quot;/&gt;&lt;wsp:rsid wsp:val=&quot;005042AC&quot;/&gt;&lt;wsp:rsid wsp:val=&quot;00504E29&quot;/&gt;&lt;wsp:rsid wsp:val=&quot;0050516B&quot;/&gt;&lt;wsp:rsid wsp:val=&quot;00505785&quot;/&gt;&lt;wsp:rsid wsp:val=&quot;005061F8&quot;/&gt;&lt;wsp:rsid wsp:val=&quot;00506A2C&quot;/&gt;&lt;wsp:rsid wsp:val=&quot;00506D2C&quot;/&gt;&lt;wsp:rsid wsp:val=&quot;005075EC&quot;/&gt;&lt;wsp:rsid wsp:val=&quot;00510130&quot;/&gt;&lt;wsp:rsid wsp:val=&quot;00510710&quot;/&gt;&lt;wsp:rsid wsp:val=&quot;005116D3&quot;/&gt;&lt;wsp:rsid wsp:val=&quot;005117EC&quot;/&gt;&lt;wsp:rsid wsp:val=&quot;005122A5&quot;/&gt;&lt;wsp:rsid wsp:val=&quot;00512F8B&quot;/&gt;&lt;wsp:rsid wsp:val=&quot;00513AAB&quot;/&gt;&lt;wsp:rsid wsp:val=&quot;00514090&quot;/&gt;&lt;wsp:rsid wsp:val=&quot;005142F7&quot;/&gt;&lt;wsp:rsid wsp:val=&quot;0051645C&quot;/&gt;&lt;wsp:rsid wsp:val=&quot;00516811&quot;/&gt;&lt;wsp:rsid wsp:val=&quot;005169A0&quot;/&gt;&lt;wsp:rsid wsp:val=&quot;00517F20&quot;/&gt;&lt;wsp:rsid wsp:val=&quot;0052038E&quot;/&gt;&lt;wsp:rsid wsp:val=&quot;005203E0&quot;/&gt;&lt;wsp:rsid wsp:val=&quot;00520478&quot;/&gt;&lt;wsp:rsid wsp:val=&quot;00520991&quot;/&gt;&lt;wsp:rsid wsp:val=&quot;00521956&quot;/&gt;&lt;wsp:rsid wsp:val=&quot;00521B7F&quot;/&gt;&lt;wsp:rsid wsp:val=&quot;00522E3A&quot;/&gt;&lt;wsp:rsid wsp:val=&quot;00526A65&quot;/&gt;&lt;wsp:rsid wsp:val=&quot;00526AB1&quot;/&gt;&lt;wsp:rsid wsp:val=&quot;00526D2C&quot;/&gt;&lt;wsp:rsid wsp:val=&quot;0053052B&quot;/&gt;&lt;wsp:rsid wsp:val=&quot;00530D61&quot;/&gt;&lt;wsp:rsid wsp:val=&quot;0053308D&quot;/&gt;&lt;wsp:rsid wsp:val=&quot;00533FD3&quot;/&gt;&lt;wsp:rsid wsp:val=&quot;00536A7F&quot;/&gt;&lt;wsp:rsid wsp:val=&quot;0053717A&quot;/&gt;&lt;wsp:rsid wsp:val=&quot;00540A37&quot;/&gt;&lt;wsp:rsid wsp:val=&quot;005415EC&quot;/&gt;&lt;wsp:rsid wsp:val=&quot;00542AEE&quot;/&gt;&lt;wsp:rsid wsp:val=&quot;0054659F&quot;/&gt;&lt;wsp:rsid wsp:val=&quot;00546C11&quot;/&gt;&lt;wsp:rsid wsp:val=&quot;00550176&quot;/&gt;&lt;wsp:rsid wsp:val=&quot;0055425E&quot;/&gt;&lt;wsp:rsid wsp:val=&quot;0055437F&quot;/&gt;&lt;wsp:rsid wsp:val=&quot;005549FA&quot;/&gt;&lt;wsp:rsid wsp:val=&quot;00555552&quot;/&gt;&lt;wsp:rsid wsp:val=&quot;00555CD2&quot;/&gt;&lt;wsp:rsid wsp:val=&quot;005565BB&quot;/&gt;&lt;wsp:rsid wsp:val=&quot;00556BCB&quot;/&gt;&lt;wsp:rsid wsp:val=&quot;00562B52&quot;/&gt;&lt;wsp:rsid wsp:val=&quot;00562F3F&quot;/&gt;&lt;wsp:rsid wsp:val=&quot;005636F4&quot;/&gt;&lt;wsp:rsid wsp:val=&quot;00563BF5&quot;/&gt;&lt;wsp:rsid wsp:val=&quot;005640B1&quot;/&gt;&lt;wsp:rsid wsp:val=&quot;00564306&quot;/&gt;&lt;wsp:rsid wsp:val=&quot;005645B0&quot;/&gt;&lt;wsp:rsid wsp:val=&quot;00564F30&quot;/&gt;&lt;wsp:rsid wsp:val=&quot;00565440&quot;/&gt;&lt;wsp:rsid wsp:val=&quot;00565A35&quot;/&gt;&lt;wsp:rsid wsp:val=&quot;00565C4C&quot;/&gt;&lt;wsp:rsid wsp:val=&quot;00566EC1&quot;/&gt;&lt;wsp:rsid wsp:val=&quot;0057093F&quot;/&gt;&lt;wsp:rsid wsp:val=&quot;00570EEC&quot;/&gt;&lt;wsp:rsid wsp:val=&quot;00571458&quot;/&gt;&lt;wsp:rsid wsp:val=&quot;005728CC&quot;/&gt;&lt;wsp:rsid wsp:val=&quot;005751C0&quot;/&gt;&lt;wsp:rsid wsp:val=&quot;005758EF&quot;/&gt;&lt;wsp:rsid wsp:val=&quot;00576528&quot;/&gt;&lt;wsp:rsid wsp:val=&quot;005770AD&quot;/&gt;&lt;wsp:rsid wsp:val=&quot;00577E38&quot;/&gt;&lt;wsp:rsid wsp:val=&quot;00580423&quot;/&gt;&lt;wsp:rsid wsp:val=&quot;00580C78&quot;/&gt;&lt;wsp:rsid wsp:val=&quot;00581058&quot;/&gt;&lt;wsp:rsid wsp:val=&quot;00582FD3&quot;/&gt;&lt;wsp:rsid wsp:val=&quot;005837E5&quot;/&gt;&lt;wsp:rsid wsp:val=&quot;00584B51&quot;/&gt;&lt;wsp:rsid wsp:val=&quot;0058549B&quot;/&gt;&lt;wsp:rsid wsp:val=&quot;00591AC5&quot;/&gt;&lt;wsp:rsid wsp:val=&quot;00592493&quot;/&gt;&lt;wsp:rsid wsp:val=&quot;00593269&quot;/&gt;&lt;wsp:rsid wsp:val=&quot;005957EE&quot;/&gt;&lt;wsp:rsid wsp:val=&quot;005959AC&quot;/&gt;&lt;wsp:rsid wsp:val=&quot;00595A89&quot;/&gt;&lt;wsp:rsid wsp:val=&quot;00596308&quot;/&gt;&lt;wsp:rsid wsp:val=&quot;00596742&quot;/&gt;&lt;wsp:rsid wsp:val=&quot;00596F25&quot;/&gt;&lt;wsp:rsid wsp:val=&quot;005A0C2C&quot;/&gt;&lt;wsp:rsid wsp:val=&quot;005A1017&quot;/&gt;&lt;wsp:rsid wsp:val=&quot;005A1128&quot;/&gt;&lt;wsp:rsid wsp:val=&quot;005A132E&quot;/&gt;&lt;wsp:rsid wsp:val=&quot;005A150F&quot;/&gt;&lt;wsp:rsid wsp:val=&quot;005A16F8&quot;/&gt;&lt;wsp:rsid wsp:val=&quot;005A1F87&quot;/&gt;&lt;wsp:rsid wsp:val=&quot;005A23D2&quot;/&gt;&lt;wsp:rsid wsp:val=&quot;005A2ABE&quot;/&gt;&lt;wsp:rsid wsp:val=&quot;005A3346&quot;/&gt;&lt;wsp:rsid wsp:val=&quot;005A3525&quot;/&gt;&lt;wsp:rsid wsp:val=&quot;005A3649&quot;/&gt;&lt;wsp:rsid wsp:val=&quot;005A3917&quot;/&gt;&lt;wsp:rsid wsp:val=&quot;005A4259&quot;/&gt;&lt;wsp:rsid wsp:val=&quot;005A692A&quot;/&gt;&lt;wsp:rsid wsp:val=&quot;005A6C9E&quot;/&gt;&lt;wsp:rsid wsp:val=&quot;005A702C&quot;/&gt;&lt;wsp:rsid wsp:val=&quot;005B0525&quot;/&gt;&lt;wsp:rsid wsp:val=&quot;005B0663&quot;/&gt;&lt;wsp:rsid wsp:val=&quot;005B1564&quot;/&gt;&lt;wsp:rsid wsp:val=&quot;005B183A&quot;/&gt;&lt;wsp:rsid wsp:val=&quot;005B1DB6&quot;/&gt;&lt;wsp:rsid wsp:val=&quot;005B2A3A&quot;/&gt;&lt;wsp:rsid wsp:val=&quot;005B2ACE&quot;/&gt;&lt;wsp:rsid wsp:val=&quot;005B4579&quot;/&gt;&lt;wsp:rsid wsp:val=&quot;005B4C0E&quot;/&gt;&lt;wsp:rsid wsp:val=&quot;005B6C1C&quot;/&gt;&lt;wsp:rsid wsp:val=&quot;005B7069&quot;/&gt;&lt;wsp:rsid wsp:val=&quot;005C030C&quot;/&gt;&lt;wsp:rsid wsp:val=&quot;005C08BF&quot;/&gt;&lt;wsp:rsid wsp:val=&quot;005C0A9A&quot;/&gt;&lt;wsp:rsid wsp:val=&quot;005C1423&quot;/&gt;&lt;wsp:rsid wsp:val=&quot;005C18F3&quot;/&gt;&lt;wsp:rsid wsp:val=&quot;005C1AC1&quot;/&gt;&lt;wsp:rsid wsp:val=&quot;005C1B08&quot;/&gt;&lt;wsp:rsid wsp:val=&quot;005C1F8F&quot;/&gt;&lt;wsp:rsid wsp:val=&quot;005C416B&quot;/&gt;&lt;wsp:rsid wsp:val=&quot;005C4DA4&quot;/&gt;&lt;wsp:rsid wsp:val=&quot;005C5408&quot;/&gt;&lt;wsp:rsid wsp:val=&quot;005C5ADD&quot;/&gt;&lt;wsp:rsid wsp:val=&quot;005C628C&quot;/&gt;&lt;wsp:rsid wsp:val=&quot;005C741E&quot;/&gt;&lt;wsp:rsid wsp:val=&quot;005C7F8B&quot;/&gt;&lt;wsp:rsid wsp:val=&quot;005D056D&quot;/&gt;&lt;wsp:rsid wsp:val=&quot;005D0696&quot;/&gt;&lt;wsp:rsid wsp:val=&quot;005D1D92&quot;/&gt;&lt;wsp:rsid wsp:val=&quot;005D33D3&quot;/&gt;&lt;wsp:rsid wsp:val=&quot;005D35C0&quot;/&gt;&lt;wsp:rsid wsp:val=&quot;005D4158&quot;/&gt;&lt;wsp:rsid wsp:val=&quot;005D7D94&quot;/&gt;&lt;wsp:rsid wsp:val=&quot;005E04FA&quot;/&gt;&lt;wsp:rsid wsp:val=&quot;005E056D&quot;/&gt;&lt;wsp:rsid wsp:val=&quot;005E212D&quot;/&gt;&lt;wsp:rsid wsp:val=&quot;005E2724&quot;/&gt;&lt;wsp:rsid wsp:val=&quot;005E2956&quot;/&gt;&lt;wsp:rsid wsp:val=&quot;005E3727&quot;/&gt;&lt;wsp:rsid wsp:val=&quot;005E78FD&quot;/&gt;&lt;wsp:rsid wsp:val=&quot;005E7AD1&quot;/&gt;&lt;wsp:rsid wsp:val=&quot;005F0885&quot;/&gt;&lt;wsp:rsid wsp:val=&quot;005F09C8&quot;/&gt;&lt;wsp:rsid wsp:val=&quot;005F5E0B&quot;/&gt;&lt;wsp:rsid wsp:val=&quot;005F6AF9&quot;/&gt;&lt;wsp:rsid wsp:val=&quot;005F7F6B&quot;/&gt;&lt;wsp:rsid wsp:val=&quot;006019B0&quot;/&gt;&lt;wsp:rsid wsp:val=&quot;00601F52&quot;/&gt;&lt;wsp:rsid wsp:val=&quot;00604396&quot;/&gt;&lt;wsp:rsid wsp:val=&quot;00604B6F&quot;/&gt;&lt;wsp:rsid wsp:val=&quot;00604F4F&quot;/&gt;&lt;wsp:rsid wsp:val=&quot;006057AD&quot;/&gt;&lt;wsp:rsid wsp:val=&quot;00605991&quot;/&gt;&lt;wsp:rsid wsp:val=&quot;006060F8&quot;/&gt;&lt;wsp:rsid wsp:val=&quot;00606505&quot;/&gt;&lt;wsp:rsid wsp:val=&quot;00606542&quot;/&gt;&lt;wsp:rsid wsp:val=&quot;00606A87&quot;/&gt;&lt;wsp:rsid wsp:val=&quot;00607338&quot;/&gt;&lt;wsp:rsid wsp:val=&quot;00607545&quot;/&gt;&lt;wsp:rsid wsp:val=&quot;0061273A&quot;/&gt;&lt;wsp:rsid wsp:val=&quot;0061435E&quot;/&gt;&lt;wsp:rsid wsp:val=&quot;006163C8&quot;/&gt;&lt;wsp:rsid wsp:val=&quot;006165B2&quot;/&gt;&lt;wsp:rsid wsp:val=&quot;00616D0E&quot;/&gt;&lt;wsp:rsid wsp:val=&quot;00617449&quot;/&gt;&lt;wsp:rsid wsp:val=&quot;00620BF7&quot;/&gt;&lt;wsp:rsid wsp:val=&quot;00621FBE&quot;/&gt;&lt;wsp:rsid wsp:val=&quot;0062204A&quot;/&gt;&lt;wsp:rsid wsp:val=&quot;00622621&quot;/&gt;&lt;wsp:rsid wsp:val=&quot;006226BF&quot;/&gt;&lt;wsp:rsid wsp:val=&quot;00622C25&quot;/&gt;&lt;wsp:rsid wsp:val=&quot;00623570&quot;/&gt;&lt;wsp:rsid wsp:val=&quot;006242A7&quot;/&gt;&lt;wsp:rsid wsp:val=&quot;00624EE7&quot;/&gt;&lt;wsp:rsid wsp:val=&quot;006258AD&quot;/&gt;&lt;wsp:rsid wsp:val=&quot;00626B36&quot;/&gt;&lt;wsp:rsid wsp:val=&quot;00630867&quot;/&gt;&lt;wsp:rsid wsp:val=&quot;00631113&quot;/&gt;&lt;wsp:rsid wsp:val=&quot;006312F0&quot;/&gt;&lt;wsp:rsid wsp:val=&quot;006314AA&quot;/&gt;&lt;wsp:rsid wsp:val=&quot;00632F07&quot;/&gt;&lt;wsp:rsid wsp:val=&quot;00633298&quot;/&gt;&lt;wsp:rsid wsp:val=&quot;006335AB&quot;/&gt;&lt;wsp:rsid wsp:val=&quot;00634219&quot;/&gt;&lt;wsp:rsid wsp:val=&quot;0063564F&quot;/&gt;&lt;wsp:rsid wsp:val=&quot;00635820&quot;/&gt;&lt;wsp:rsid wsp:val=&quot;00637A9B&quot;/&gt;&lt;wsp:rsid wsp:val=&quot;00637BA9&quot;/&gt;&lt;wsp:rsid wsp:val=&quot;00640DEB&quot;/&gt;&lt;wsp:rsid wsp:val=&quot;00641C1E&quot;/&gt;&lt;wsp:rsid wsp:val=&quot;00642D1E&quot;/&gt;&lt;wsp:rsid wsp:val=&quot;00643583&quot;/&gt;&lt;wsp:rsid wsp:val=&quot;00643BAD&quot;/&gt;&lt;wsp:rsid wsp:val=&quot;00644D98&quot;/&gt;&lt;wsp:rsid wsp:val=&quot;00645893&quot;/&gt;&lt;wsp:rsid wsp:val=&quot;00645EFC&quot;/&gt;&lt;wsp:rsid wsp:val=&quot;00646F21&quot;/&gt;&lt;wsp:rsid wsp:val=&quot;00647473&quot;/&gt;&lt;wsp:rsid wsp:val=&quot;00647B03&quot;/&gt;&lt;wsp:rsid wsp:val=&quot;00650689&quot;/&gt;&lt;wsp:rsid wsp:val=&quot;00651F55&quot;/&gt;&lt;wsp:rsid wsp:val=&quot;00653292&quot;/&gt;&lt;wsp:rsid wsp:val=&quot;00653B97&quot;/&gt;&lt;wsp:rsid wsp:val=&quot;00653F27&quot;/&gt;&lt;wsp:rsid wsp:val=&quot;00654284&quot;/&gt;&lt;wsp:rsid wsp:val=&quot;006544FC&quot;/&gt;&lt;wsp:rsid wsp:val=&quot;006603E8&quot;/&gt;&lt;wsp:rsid wsp:val=&quot;006610D1&quot;/&gt;&lt;wsp:rsid wsp:val=&quot;006613B2&quot;/&gt;&lt;wsp:rsid wsp:val=&quot;006615AF&quot;/&gt;&lt;wsp:rsid wsp:val=&quot;00663631&quot;/&gt;&lt;wsp:rsid wsp:val=&quot;00664685&quot;/&gt;&lt;wsp:rsid wsp:val=&quot;006650AA&quot;/&gt;&lt;wsp:rsid wsp:val=&quot;0066639C&quot;/&gt;&lt;wsp:rsid wsp:val=&quot;00666C96&quot;/&gt;&lt;wsp:rsid wsp:val=&quot;00667A89&quot;/&gt;&lt;wsp:rsid wsp:val=&quot;00670441&quot;/&gt;&lt;wsp:rsid wsp:val=&quot;0067066B&quot;/&gt;&lt;wsp:rsid wsp:val=&quot;00670DCA&quot;/&gt;&lt;wsp:rsid wsp:val=&quot;00670FDA&quot;/&gt;&lt;wsp:rsid wsp:val=&quot;00671A09&quot;/&gt;&lt;wsp:rsid wsp:val=&quot;00671DB6&quot;/&gt;&lt;wsp:rsid wsp:val=&quot;006733CE&quot;/&gt;&lt;wsp:rsid wsp:val=&quot;006739B3&quot;/&gt;&lt;wsp:rsid wsp:val=&quot;00673AD4&quot;/&gt;&lt;wsp:rsid wsp:val=&quot;00673E63&quot;/&gt;&lt;wsp:rsid wsp:val=&quot;0067458C&quot;/&gt;&lt;wsp:rsid wsp:val=&quot;006772A3&quot;/&gt;&lt;wsp:rsid wsp:val=&quot;006772DD&quot;/&gt;&lt;wsp:rsid wsp:val=&quot;00681C17&quot;/&gt;&lt;wsp:rsid wsp:val=&quot;006842FF&quot;/&gt;&lt;wsp:rsid wsp:val=&quot;00685C14&quot;/&gt;&lt;wsp:rsid wsp:val=&quot;00686C47&quot;/&gt;&lt;wsp:rsid wsp:val=&quot;0068720F&quot;/&gt;&lt;wsp:rsid wsp:val=&quot;0069072F&quot;/&gt;&lt;wsp:rsid wsp:val=&quot;0069387D&quot;/&gt;&lt;wsp:rsid wsp:val=&quot;00693929&quot;/&gt;&lt;wsp:rsid wsp:val=&quot;006962FA&quot;/&gt;&lt;wsp:rsid wsp:val=&quot;00696960&quot;/&gt;&lt;wsp:rsid wsp:val=&quot;00696F3E&quot;/&gt;&lt;wsp:rsid wsp:val=&quot;00697361&quot;/&gt;&lt;wsp:rsid wsp:val=&quot;006A0126&quot;/&gt;&lt;wsp:rsid wsp:val=&quot;006A01F6&quot;/&gt;&lt;wsp:rsid wsp:val=&quot;006A0334&quot;/&gt;&lt;wsp:rsid wsp:val=&quot;006A23B8&quot;/&gt;&lt;wsp:rsid wsp:val=&quot;006A244A&quot;/&gt;&lt;wsp:rsid wsp:val=&quot;006A2E28&quot;/&gt;&lt;wsp:rsid wsp:val=&quot;006A308F&quot;/&gt;&lt;wsp:rsid wsp:val=&quot;006A4087&quot;/&gt;&lt;wsp:rsid wsp:val=&quot;006A5B13&quot;/&gt;&lt;wsp:rsid wsp:val=&quot;006A6134&quot;/&gt;&lt;wsp:rsid wsp:val=&quot;006A617A&quot;/&gt;&lt;wsp:rsid wsp:val=&quot;006A6B99&quot;/&gt;&lt;wsp:rsid wsp:val=&quot;006A728A&quot;/&gt;&lt;wsp:rsid wsp:val=&quot;006A753C&quot;/&gt;&lt;wsp:rsid wsp:val=&quot;006A7592&quot;/&gt;&lt;wsp:rsid wsp:val=&quot;006A79C7&quot;/&gt;&lt;wsp:rsid wsp:val=&quot;006A79D1&quot;/&gt;&lt;wsp:rsid wsp:val=&quot;006A7C49&quot;/&gt;&lt;wsp:rsid wsp:val=&quot;006B1287&quot;/&gt;&lt;wsp:rsid wsp:val=&quot;006B558B&quot;/&gt;&lt;wsp:rsid wsp:val=&quot;006B599B&quot;/&gt;&lt;wsp:rsid wsp:val=&quot;006B6E2B&quot;/&gt;&lt;wsp:rsid wsp:val=&quot;006B7F59&quot;/&gt;&lt;wsp:rsid wsp:val=&quot;006C1540&quot;/&gt;&lt;wsp:rsid wsp:val=&quot;006C1A01&quot;/&gt;&lt;wsp:rsid wsp:val=&quot;006C23AB&quot;/&gt;&lt;wsp:rsid wsp:val=&quot;006C240A&quot;/&gt;&lt;wsp:rsid wsp:val=&quot;006C37AA&quot;/&gt;&lt;wsp:rsid wsp:val=&quot;006C41FE&quot;/&gt;&lt;wsp:rsid wsp:val=&quot;006C4748&quot;/&gt;&lt;wsp:rsid wsp:val=&quot;006C4AA5&quot;/&gt;&lt;wsp:rsid wsp:val=&quot;006C4C94&quot;/&gt;&lt;wsp:rsid wsp:val=&quot;006C5193&quot;/&gt;&lt;wsp:rsid wsp:val=&quot;006C6332&quot;/&gt;&lt;wsp:rsid wsp:val=&quot;006C6827&quot;/&gt;&lt;wsp:rsid wsp:val=&quot;006C7076&quot;/&gt;&lt;wsp:rsid wsp:val=&quot;006C7303&quot;/&gt;&lt;wsp:rsid wsp:val=&quot;006C7BD3&quot;/&gt;&lt;wsp:rsid wsp:val=&quot;006D0578&quot;/&gt;&lt;wsp:rsid wsp:val=&quot;006D16CD&quot;/&gt;&lt;wsp:rsid wsp:val=&quot;006D2797&quot;/&gt;&lt;wsp:rsid wsp:val=&quot;006D4534&quot;/&gt;&lt;wsp:rsid wsp:val=&quot;006D47CE&quot;/&gt;&lt;wsp:rsid wsp:val=&quot;006D547D&quot;/&gt;&lt;wsp:rsid wsp:val=&quot;006D5900&quot;/&gt;&lt;wsp:rsid wsp:val=&quot;006D6BA0&quot;/&gt;&lt;wsp:rsid wsp:val=&quot;006D6EBC&quot;/&gt;&lt;wsp:rsid wsp:val=&quot;006E1362&quot;/&gt;&lt;wsp:rsid wsp:val=&quot;006E4BC1&quot;/&gt;&lt;wsp:rsid wsp:val=&quot;006E4D9F&quot;/&gt;&lt;wsp:rsid wsp:val=&quot;006E507D&quot;/&gt;&lt;wsp:rsid wsp:val=&quot;006E6900&quot;/&gt;&lt;wsp:rsid wsp:val=&quot;006E6A7B&quot;/&gt;&lt;wsp:rsid wsp:val=&quot;006E775A&quot;/&gt;&lt;wsp:rsid wsp:val=&quot;006E7F4D&quot;/&gt;&lt;wsp:rsid wsp:val=&quot;006F0197&quot;/&gt;&lt;wsp:rsid wsp:val=&quot;006F0C14&quot;/&gt;&lt;wsp:rsid wsp:val=&quot;006F5C5E&quot;/&gt;&lt;wsp:rsid wsp:val=&quot;006F73CD&quot;/&gt;&lt;wsp:rsid wsp:val=&quot;007007C5&quot;/&gt;&lt;wsp:rsid wsp:val=&quot;007010A4&quot;/&gt;&lt;wsp:rsid wsp:val=&quot;00701418&quot;/&gt;&lt;wsp:rsid wsp:val=&quot;00702397&quot;/&gt;&lt;wsp:rsid wsp:val=&quot;007024C1&quot;/&gt;&lt;wsp:rsid wsp:val=&quot;0070359C&quot;/&gt;&lt;wsp:rsid wsp:val=&quot;00704148&quot;/&gt;&lt;wsp:rsid wsp:val=&quot;00705D49&quot;/&gt;&lt;wsp:rsid wsp:val=&quot;00705E5A&quot;/&gt;&lt;wsp:rsid wsp:val=&quot;007070EC&quot;/&gt;&lt;wsp:rsid wsp:val=&quot;00707F0C&quot;/&gt;&lt;wsp:rsid wsp:val=&quot;007121A2&quot;/&gt;&lt;wsp:rsid wsp:val=&quot;007128B3&quot;/&gt;&lt;wsp:rsid wsp:val=&quot;00712E96&quot;/&gt;&lt;wsp:rsid wsp:val=&quot;00714207&quot;/&gt;&lt;wsp:rsid wsp:val=&quot;00714DC2&quot;/&gt;&lt;wsp:rsid wsp:val=&quot;007152D8&quot;/&gt;&lt;wsp:rsid wsp:val=&quot;00715315&quot;/&gt;&lt;wsp:rsid wsp:val=&quot;00715672&quot;/&gt;&lt;wsp:rsid wsp:val=&quot;0071682C&quot;/&gt;&lt;wsp:rsid wsp:val=&quot;00716A9E&quot;/&gt;&lt;wsp:rsid wsp:val=&quot;007206AF&quot;/&gt;&lt;wsp:rsid wsp:val=&quot;00721231&quot;/&gt;&lt;wsp:rsid wsp:val=&quot;00721353&quot;/&gt;&lt;wsp:rsid wsp:val=&quot;0072181F&quot;/&gt;&lt;wsp:rsid wsp:val=&quot;00721AF3&quot;/&gt;&lt;wsp:rsid wsp:val=&quot;00722634&quot;/&gt;&lt;wsp:rsid wsp:val=&quot;007242BB&quot;/&gt;&lt;wsp:rsid wsp:val=&quot;00725F45&quot;/&gt;&lt;wsp:rsid wsp:val=&quot;00726687&quot;/&gt;&lt;wsp:rsid wsp:val=&quot;00727638&quot;/&gt;&lt;wsp:rsid wsp:val=&quot;00727D94&quot;/&gt;&lt;wsp:rsid wsp:val=&quot;0073081E&quot;/&gt;&lt;wsp:rsid wsp:val=&quot;00730C55&quot;/&gt;&lt;wsp:rsid wsp:val=&quot;007333F1&quot;/&gt;&lt;wsp:rsid wsp:val=&quot;00735135&quot;/&gt;&lt;wsp:rsid wsp:val=&quot;00735213&quot;/&gt;&lt;wsp:rsid wsp:val=&quot;00735805&quot;/&gt;&lt;wsp:rsid wsp:val=&quot;00736FCF&quot;/&gt;&lt;wsp:rsid wsp:val=&quot;00737B31&quot;/&gt;&lt;wsp:rsid wsp:val=&quot;00737D96&quot;/&gt;&lt;wsp:rsid wsp:val=&quot;00737EF2&quot;/&gt;&lt;wsp:rsid wsp:val=&quot;00742638&quot;/&gt;&lt;wsp:rsid wsp:val=&quot;00746980&quot;/&gt;&lt;wsp:rsid wsp:val=&quot;00747467&quot;/&gt;&lt;wsp:rsid wsp:val=&quot;00747A47&quot;/&gt;&lt;wsp:rsid wsp:val=&quot;00750D19&quot;/&gt;&lt;wsp:rsid wsp:val=&quot;007510DB&quot;/&gt;&lt;wsp:rsid wsp:val=&quot;0075112F&quot;/&gt;&lt;wsp:rsid wsp:val=&quot;00751492&quot;/&gt;&lt;wsp:rsid wsp:val=&quot;00751661&quot;/&gt;&lt;wsp:rsid wsp:val=&quot;00752CF2&quot;/&gt;&lt;wsp:rsid wsp:val=&quot;00752D5E&quot;/&gt;&lt;wsp:rsid wsp:val=&quot;00755319&quot;/&gt;&lt;wsp:rsid wsp:val=&quot;00755828&quot;/&gt;&lt;wsp:rsid wsp:val=&quot;00755B17&quot;/&gt;&lt;wsp:rsid wsp:val=&quot;00756214&quot;/&gt;&lt;wsp:rsid wsp:val=&quot;007579C4&quot;/&gt;&lt;wsp:rsid wsp:val=&quot;007608F7&quot;/&gt;&lt;wsp:rsid wsp:val=&quot;007610C5&quot;/&gt;&lt;wsp:rsid wsp:val=&quot;007645F6&quot;/&gt;&lt;wsp:rsid wsp:val=&quot;00764711&quot;/&gt;&lt;wsp:rsid wsp:val=&quot;00765481&quot;/&gt;&lt;wsp:rsid wsp:val=&quot;00765B93&quot;/&gt;&lt;wsp:rsid wsp:val=&quot;00765D32&quot;/&gt;&lt;wsp:rsid wsp:val=&quot;00765D96&quot;/&gt;&lt;wsp:rsid wsp:val=&quot;00766123&quot;/&gt;&lt;wsp:rsid wsp:val=&quot;00766792&quot;/&gt;&lt;wsp:rsid wsp:val=&quot;007673A8&quot;/&gt;&lt;wsp:rsid wsp:val=&quot;00767D00&quot;/&gt;&lt;wsp:rsid wsp:val=&quot;007706A7&quot;/&gt;&lt;wsp:rsid wsp:val=&quot;007714EF&quot;/&gt;&lt;wsp:rsid wsp:val=&quot;00771BEC&quot;/&gt;&lt;wsp:rsid wsp:val=&quot;00772CC3&quot;/&gt;&lt;wsp:rsid wsp:val=&quot;00773539&quot;/&gt;&lt;wsp:rsid wsp:val=&quot;00773CEF&quot;/&gt;&lt;wsp:rsid wsp:val=&quot;007758FB&quot;/&gt;&lt;wsp:rsid wsp:val=&quot;007809FE&quot;/&gt;&lt;wsp:rsid wsp:val=&quot;00780B27&quot;/&gt;&lt;wsp:rsid wsp:val=&quot;007816CA&quot;/&gt;&lt;wsp:rsid wsp:val=&quot;00781C1E&quot;/&gt;&lt;wsp:rsid wsp:val=&quot;00784479&quot;/&gt;&lt;wsp:rsid wsp:val=&quot;00784889&quot;/&gt;&lt;wsp:rsid wsp:val=&quot;00790840&quot;/&gt;&lt;wsp:rsid wsp:val=&quot;00790A51&quot;/&gt;&lt;wsp:rsid wsp:val=&quot;0079306E&quot;/&gt;&lt;wsp:rsid wsp:val=&quot;007932D1&quot;/&gt;&lt;wsp:rsid wsp:val=&quot;00793D7B&quot;/&gt;&lt;wsp:rsid wsp:val=&quot;00794329&quot;/&gt;&lt;wsp:rsid wsp:val=&quot;00794DB2&quot;/&gt;&lt;wsp:rsid wsp:val=&quot;00795A47&quot;/&gt;&lt;wsp:rsid wsp:val=&quot;00795AB4&quot;/&gt;&lt;wsp:rsid wsp:val=&quot;00796916&quot;/&gt;&lt;wsp:rsid wsp:val=&quot;00797DC2&quot;/&gt;&lt;wsp:rsid wsp:val=&quot;007A0B4C&quot;/&gt;&lt;wsp:rsid wsp:val=&quot;007A1234&quot;/&gt;&lt;wsp:rsid wsp:val=&quot;007A203A&quot;/&gt;&lt;wsp:rsid wsp:val=&quot;007A47E4&quot;/&gt;&lt;wsp:rsid wsp:val=&quot;007A7502&quot;/&gt;&lt;wsp:rsid wsp:val=&quot;007B1661&quot;/&gt;&lt;wsp:rsid wsp:val=&quot;007B1AE4&quot;/&gt;&lt;wsp:rsid wsp:val=&quot;007B1D46&quot;/&gt;&lt;wsp:rsid wsp:val=&quot;007B51EA&quot;/&gt;&lt;wsp:rsid wsp:val=&quot;007B6EE3&quot;/&gt;&lt;wsp:rsid wsp:val=&quot;007B6F87&quot;/&gt;&lt;wsp:rsid wsp:val=&quot;007B725E&quot;/&gt;&lt;wsp:rsid wsp:val=&quot;007C0A3D&quot;/&gt;&lt;wsp:rsid wsp:val=&quot;007C12EE&quot;/&gt;&lt;wsp:rsid wsp:val=&quot;007C2857&quot;/&gt;&lt;wsp:rsid wsp:val=&quot;007C290D&quot;/&gt;&lt;wsp:rsid wsp:val=&quot;007C2F79&quot;/&gt;&lt;wsp:rsid wsp:val=&quot;007C475D&quot;/&gt;&lt;wsp:rsid wsp:val=&quot;007C4C27&quot;/&gt;&lt;wsp:rsid wsp:val=&quot;007C4D86&quot;/&gt;&lt;wsp:rsid wsp:val=&quot;007C4F41&quot;/&gt;&lt;wsp:rsid wsp:val=&quot;007C6DCB&quot;/&gt;&lt;wsp:rsid wsp:val=&quot;007C6E71&quot;/&gt;&lt;wsp:rsid wsp:val=&quot;007D0648&quot;/&gt;&lt;wsp:rsid wsp:val=&quot;007D0689&quot;/&gt;&lt;wsp:rsid wsp:val=&quot;007D1433&quot;/&gt;&lt;wsp:rsid wsp:val=&quot;007D1824&quot;/&gt;&lt;wsp:rsid wsp:val=&quot;007D2082&quot;/&gt;&lt;wsp:rsid wsp:val=&quot;007D43CA&quot;/&gt;&lt;wsp:rsid wsp:val=&quot;007D530E&quot;/&gt;&lt;wsp:rsid wsp:val=&quot;007D6BE0&quot;/&gt;&lt;wsp:rsid wsp:val=&quot;007D7638&quot;/&gt;&lt;wsp:rsid wsp:val=&quot;007E06B2&quot;/&gt;&lt;wsp:rsid wsp:val=&quot;007E2227&quot;/&gt;&lt;wsp:rsid wsp:val=&quot;007E257B&quot;/&gt;&lt;wsp:rsid wsp:val=&quot;007E3002&quot;/&gt;&lt;wsp:rsid wsp:val=&quot;007E4065&quot;/&gt;&lt;wsp:rsid wsp:val=&quot;007E4F0B&quot;/&gt;&lt;wsp:rsid wsp:val=&quot;007E5AC9&quot;/&gt;&lt;wsp:rsid wsp:val=&quot;007E7B1B&quot;/&gt;&lt;wsp:rsid wsp:val=&quot;007E7D2A&quot;/&gt;&lt;wsp:rsid wsp:val=&quot;007F11A7&quot;/&gt;&lt;wsp:rsid wsp:val=&quot;007F1433&quot;/&gt;&lt;wsp:rsid wsp:val=&quot;007F1641&quot;/&gt;&lt;wsp:rsid wsp:val=&quot;007F16BF&quot;/&gt;&lt;wsp:rsid wsp:val=&quot;007F185C&quot;/&gt;&lt;wsp:rsid wsp:val=&quot;007F1A7B&quot;/&gt;&lt;wsp:rsid wsp:val=&quot;007F1CF3&quot;/&gt;&lt;wsp:rsid wsp:val=&quot;007F263D&quot;/&gt;&lt;wsp:rsid wsp:val=&quot;007F3E2D&quot;/&gt;&lt;wsp:rsid wsp:val=&quot;007F3E56&quot;/&gt;&lt;wsp:rsid wsp:val=&quot;007F440A&quot;/&gt;&lt;wsp:rsid wsp:val=&quot;007F730E&quot;/&gt;&lt;wsp:rsid wsp:val=&quot;007F7B9A&quot;/&gt;&lt;wsp:rsid wsp:val=&quot;00801753&quot;/&gt;&lt;wsp:rsid wsp:val=&quot;008031AF&quot;/&gt;&lt;wsp:rsid wsp:val=&quot;00803246&quot;/&gt;&lt;wsp:rsid wsp:val=&quot;00803E2E&quot;/&gt;&lt;wsp:rsid wsp:val=&quot;008042C4&quot;/&gt;&lt;wsp:rsid wsp:val=&quot;00807B1E&quot;/&gt;&lt;wsp:rsid wsp:val=&quot;008103C3&quot;/&gt;&lt;wsp:rsid wsp:val=&quot;00812C4D&quot;/&gt;&lt;wsp:rsid wsp:val=&quot;00814CE1&quot;/&gt;&lt;wsp:rsid wsp:val=&quot;008157DB&quot;/&gt;&lt;wsp:rsid wsp:val=&quot;008159CE&quot;/&gt;&lt;wsp:rsid wsp:val=&quot;008178EB&quot;/&gt;&lt;wsp:rsid wsp:val=&quot;00817979&quot;/&gt;&lt;wsp:rsid wsp:val=&quot;00817F42&quot;/&gt;&lt;wsp:rsid wsp:val=&quot;008207EB&quot;/&gt;&lt;wsp:rsid wsp:val=&quot;00820C1F&quot;/&gt;&lt;wsp:rsid wsp:val=&quot;00820FB9&quot;/&gt;&lt;wsp:rsid wsp:val=&quot;008217E1&quot;/&gt;&lt;wsp:rsid wsp:val=&quot;00821C04&quot;/&gt;&lt;wsp:rsid wsp:val=&quot;00822B13&quot;/&gt;&lt;wsp:rsid wsp:val=&quot;0082376B&quot;/&gt;&lt;wsp:rsid wsp:val=&quot;00823A44&quot;/&gt;&lt;wsp:rsid wsp:val=&quot;00824367&quot;/&gt;&lt;wsp:rsid wsp:val=&quot;008247AE&quot;/&gt;&lt;wsp:rsid wsp:val=&quot;00826328&quot;/&gt;&lt;wsp:rsid wsp:val=&quot;00826C32&quot;/&gt;&lt;wsp:rsid wsp:val=&quot;008275BB&quot;/&gt;&lt;wsp:rsid wsp:val=&quot;008276F7&quot;/&gt;&lt;wsp:rsid wsp:val=&quot;00827BE0&quot;/&gt;&lt;wsp:rsid wsp:val=&quot;008308E9&quot;/&gt;&lt;wsp:rsid wsp:val=&quot;0083189D&quot;/&gt;&lt;wsp:rsid wsp:val=&quot;00831D79&quot;/&gt;&lt;wsp:rsid wsp:val=&quot;00831F86&quot;/&gt;&lt;wsp:rsid wsp:val=&quot;008338BA&quot;/&gt;&lt;wsp:rsid wsp:val=&quot;00833AFD&quot;/&gt;&lt;wsp:rsid wsp:val=&quot;008356A8&quot;/&gt;&lt;wsp:rsid wsp:val=&quot;00835891&quot;/&gt;&lt;wsp:rsid wsp:val=&quot;00835B0E&quot;/&gt;&lt;wsp:rsid wsp:val=&quot;00835E2A&quot;/&gt;&lt;wsp:rsid wsp:val=&quot;00835E76&quot;/&gt;&lt;wsp:rsid wsp:val=&quot;00836D98&quot;/&gt;&lt;wsp:rsid wsp:val=&quot;00841704&quot;/&gt;&lt;wsp:rsid wsp:val=&quot;0084289F&quot;/&gt;&lt;wsp:rsid wsp:val=&quot;00846466&quot;/&gt;&lt;wsp:rsid wsp:val=&quot;00846EC4&quot;/&gt;&lt;wsp:rsid wsp:val=&quot;00850127&quot;/&gt;&lt;wsp:rsid wsp:val=&quot;00850B4B&quot;/&gt;&lt;wsp:rsid wsp:val=&quot;00851011&quot;/&gt;&lt;wsp:rsid wsp:val=&quot;0085150E&quot;/&gt;&lt;wsp:rsid wsp:val=&quot;00851806&quot;/&gt;&lt;wsp:rsid wsp:val=&quot;008521B0&quot;/&gt;&lt;wsp:rsid wsp:val=&quot;00852985&quot;/&gt;&lt;wsp:rsid wsp:val=&quot;00852C78&quot;/&gt;&lt;wsp:rsid wsp:val=&quot;008538F5&quot;/&gt;&lt;wsp:rsid wsp:val=&quot;00853983&quot;/&gt;&lt;wsp:rsid wsp:val=&quot;008539B7&quot;/&gt;&lt;wsp:rsid wsp:val=&quot;00853A51&quot;/&gt;&lt;wsp:rsid wsp:val=&quot;00853AD6&quot;/&gt;&lt;wsp:rsid wsp:val=&quot;00854E41&quot;/&gt;&lt;wsp:rsid wsp:val=&quot;00855837&quot;/&gt;&lt;wsp:rsid wsp:val=&quot;008561DF&quot;/&gt;&lt;wsp:rsid wsp:val=&quot;0085634B&quot;/&gt;&lt;wsp:rsid wsp:val=&quot;00856DAA&quot;/&gt;&lt;wsp:rsid wsp:val=&quot;00857089&quot;/&gt;&lt;wsp:rsid wsp:val=&quot;0086057B&quot;/&gt;&lt;wsp:rsid wsp:val=&quot;00860CA3&quot;/&gt;&lt;wsp:rsid wsp:val=&quot;0086168A&quot;/&gt;&lt;wsp:rsid wsp:val=&quot;0086171F&quot;/&gt;&lt;wsp:rsid wsp:val=&quot;0086194D&quot;/&gt;&lt;wsp:rsid wsp:val=&quot;00862512&quot;/&gt;&lt;wsp:rsid wsp:val=&quot;0086280B&quot;/&gt;&lt;wsp:rsid wsp:val=&quot;00862D69&quot;/&gt;&lt;wsp:rsid wsp:val=&quot;00862EBF&quot;/&gt;&lt;wsp:rsid wsp:val=&quot;00862FBB&quot;/&gt;&lt;wsp:rsid wsp:val=&quot;008638B2&quot;/&gt;&lt;wsp:rsid wsp:val=&quot;0086395D&quot;/&gt;&lt;wsp:rsid wsp:val=&quot;00863F65&quot;/&gt;&lt;wsp:rsid wsp:val=&quot;00864EF9&quot;/&gt;&lt;wsp:rsid wsp:val=&quot;008656C6&quot;/&gt;&lt;wsp:rsid wsp:val=&quot;00865E05&quot;/&gt;&lt;wsp:rsid wsp:val=&quot;00865F83&quot;/&gt;&lt;wsp:rsid wsp:val=&quot;008664B4&quot;/&gt;&lt;wsp:rsid wsp:val=&quot;00871127&quot;/&gt;&lt;wsp:rsid wsp:val=&quot;008712C1&quot;/&gt;&lt;wsp:rsid wsp:val=&quot;00872E59&quot;/&gt;&lt;wsp:rsid wsp:val=&quot;0087393B&quot;/&gt;&lt;wsp:rsid wsp:val=&quot;00874989&quot;/&gt;&lt;wsp:rsid wsp:val=&quot;00876741&quot;/&gt;&lt;wsp:rsid wsp:val=&quot;008772A7&quot;/&gt;&lt;wsp:rsid wsp:val=&quot;008772D1&quot;/&gt;&lt;wsp:rsid wsp:val=&quot;00880414&quot;/&gt;&lt;wsp:rsid wsp:val=&quot;008816F4&quot;/&gt;&lt;wsp:rsid wsp:val=&quot;00882180&quot;/&gt;&lt;wsp:rsid wsp:val=&quot;00882886&quot;/&gt;&lt;wsp:rsid wsp:val=&quot;008829A6&quot;/&gt;&lt;wsp:rsid wsp:val=&quot;00883070&quot;/&gt;&lt;wsp:rsid wsp:val=&quot;00883A8B&quot;/&gt;&lt;wsp:rsid wsp:val=&quot;00885942&quot;/&gt;&lt;wsp:rsid wsp:val=&quot;00887006&quot;/&gt;&lt;wsp:rsid wsp:val=&quot;0089147E&quot;/&gt;&lt;wsp:rsid wsp:val=&quot;00891562&quot;/&gt;&lt;wsp:rsid wsp:val=&quot;00891602&quot;/&gt;&lt;wsp:rsid wsp:val=&quot;008924AF&quot;/&gt;&lt;wsp:rsid wsp:val=&quot;0089349A&quot;/&gt;&lt;wsp:rsid wsp:val=&quot;008944BB&quot;/&gt;&lt;wsp:rsid wsp:val=&quot;00894F77&quot;/&gt;&lt;wsp:rsid wsp:val=&quot;00894FBF&quot;/&gt;&lt;wsp:rsid wsp:val=&quot;0089550A&quot;/&gt;&lt;wsp:rsid wsp:val=&quot;00895E5E&quot;/&gt;&lt;wsp:rsid wsp:val=&quot;00896589&quot;/&gt;&lt;wsp:rsid wsp:val=&quot;00897689&quot;/&gt;&lt;wsp:rsid wsp:val=&quot;00897988&quot;/&gt;&lt;wsp:rsid wsp:val=&quot;008A0377&quot;/&gt;&lt;wsp:rsid wsp:val=&quot;008A32C1&quot;/&gt;&lt;wsp:rsid wsp:val=&quot;008A3A18&quot;/&gt;&lt;wsp:rsid wsp:val=&quot;008A578B&quot;/&gt;&lt;wsp:rsid wsp:val=&quot;008B0974&quot;/&gt;&lt;wsp:rsid wsp:val=&quot;008B18E0&quot;/&gt;&lt;wsp:rsid wsp:val=&quot;008B1E84&quot;/&gt;&lt;wsp:rsid wsp:val=&quot;008B319E&quot;/&gt;&lt;wsp:rsid wsp:val=&quot;008B369F&quot;/&gt;&lt;wsp:rsid wsp:val=&quot;008B4D07&quot;/&gt;&lt;wsp:rsid wsp:val=&quot;008B6151&quot;/&gt;&lt;wsp:rsid wsp:val=&quot;008B74FD&quot;/&gt;&lt;wsp:rsid wsp:val=&quot;008B7C09&quot;/&gt;&lt;wsp:rsid wsp:val=&quot;008C0058&quot;/&gt;&lt;wsp:rsid wsp:val=&quot;008C1206&quot;/&gt;&lt;wsp:rsid wsp:val=&quot;008C146D&quot;/&gt;&lt;wsp:rsid wsp:val=&quot;008C2573&quot;/&gt;&lt;wsp:rsid wsp:val=&quot;008C3B8E&quot;/&gt;&lt;wsp:rsid wsp:val=&quot;008C4ADA&quot;/&gt;&lt;wsp:rsid wsp:val=&quot;008C504B&quot;/&gt;&lt;wsp:rsid wsp:val=&quot;008C5D61&quot;/&gt;&lt;wsp:rsid wsp:val=&quot;008C6472&quot;/&gt;&lt;wsp:rsid wsp:val=&quot;008C69F1&quot;/&gt;&lt;wsp:rsid wsp:val=&quot;008D0562&quot;/&gt;&lt;wsp:rsid wsp:val=&quot;008D3B50&quot;/&gt;&lt;wsp:rsid wsp:val=&quot;008D41B3&quot;/&gt;&lt;wsp:rsid wsp:val=&quot;008D43EC&quot;/&gt;&lt;wsp:rsid wsp:val=&quot;008D54F4&quot;/&gt;&lt;wsp:rsid wsp:val=&quot;008D57E8&quot;/&gt;&lt;wsp:rsid wsp:val=&quot;008D5CD0&quot;/&gt;&lt;wsp:rsid wsp:val=&quot;008D65F0&quot;/&gt;&lt;wsp:rsid wsp:val=&quot;008D7765&quot;/&gt;&lt;wsp:rsid wsp:val=&quot;008D79A0&quot;/&gt;&lt;wsp:rsid wsp:val=&quot;008D7BF3&quot;/&gt;&lt;wsp:rsid wsp:val=&quot;008E0765&quot;/&gt;&lt;wsp:rsid wsp:val=&quot;008E3B1D&quot;/&gt;&lt;wsp:rsid wsp:val=&quot;008E3EF3&quot;/&gt;&lt;wsp:rsid wsp:val=&quot;008E76C6&quot;/&gt;&lt;wsp:rsid wsp:val=&quot;008F0C1D&quot;/&gt;&lt;wsp:rsid wsp:val=&quot;008F456B&quot;/&gt;&lt;wsp:rsid wsp:val=&quot;008F48AA&quot;/&gt;&lt;wsp:rsid wsp:val=&quot;008F54F6&quot;/&gt;&lt;wsp:rsid wsp:val=&quot;008F6BD5&quot;/&gt;&lt;wsp:rsid wsp:val=&quot;008F7124&quot;/&gt;&lt;wsp:rsid wsp:val=&quot;008F7E6A&quot;/&gt;&lt;wsp:rsid wsp:val=&quot;009023C1&quot;/&gt;&lt;wsp:rsid wsp:val=&quot;00902F43&quot;/&gt;&lt;wsp:rsid wsp:val=&quot;0090362A&quot;/&gt;&lt;wsp:rsid wsp:val=&quot;0090373D&quot;/&gt;&lt;wsp:rsid wsp:val=&quot;009042B8&quot;/&gt;&lt;wsp:rsid wsp:val=&quot;00904880&quot;/&gt;&lt;wsp:rsid wsp:val=&quot;00904C9F&quot;/&gt;&lt;wsp:rsid wsp:val=&quot;009069C9&quot;/&gt;&lt;wsp:rsid wsp:val=&quot;00907593&quot;/&gt;&lt;wsp:rsid wsp:val=&quot;00907604&quot;/&gt;&lt;wsp:rsid wsp:val=&quot;009110C2&quot;/&gt;&lt;wsp:rsid wsp:val=&quot;00912ABD&quot;/&gt;&lt;wsp:rsid wsp:val=&quot;00912F9B&quot;/&gt;&lt;wsp:rsid wsp:val=&quot;00913080&quot;/&gt;&lt;wsp:rsid wsp:val=&quot;0091312E&quot;/&gt;&lt;wsp:rsid wsp:val=&quot;00913F1E&quot;/&gt;&lt;wsp:rsid wsp:val=&quot;00914CFB&quot;/&gt;&lt;wsp:rsid wsp:val=&quot;009157BC&quot;/&gt;&lt;wsp:rsid wsp:val=&quot;00916489&quot;/&gt;&lt;wsp:rsid wsp:val=&quot;00916579&quot;/&gt;&lt;wsp:rsid wsp:val=&quot;009176A0&quot;/&gt;&lt;wsp:rsid wsp:val=&quot;009177E7&quot;/&gt;&lt;wsp:rsid wsp:val=&quot;0091797C&quot;/&gt;&lt;wsp:rsid wsp:val=&quot;009204A1&quot;/&gt;&lt;wsp:rsid wsp:val=&quot;0092071F&quot;/&gt;&lt;wsp:rsid wsp:val=&quot;00921712&quot;/&gt;&lt;wsp:rsid wsp:val=&quot;00921C6A&quot;/&gt;&lt;wsp:rsid wsp:val=&quot;00922221&quot;/&gt;&lt;wsp:rsid wsp:val=&quot;0092252C&quot;/&gt;&lt;wsp:rsid wsp:val=&quot;009227D8&quot;/&gt;&lt;wsp:rsid wsp:val=&quot;00923796&quot;/&gt;&lt;wsp:rsid wsp:val=&quot;00923D7F&quot;/&gt;&lt;wsp:rsid wsp:val=&quot;00924969&quot;/&gt;&lt;wsp:rsid wsp:val=&quot;00925DE3&quot;/&gt;&lt;wsp:rsid wsp:val=&quot;009266B5&quot;/&gt;&lt;wsp:rsid wsp:val=&quot;009277E4&quot;/&gt;&lt;wsp:rsid wsp:val=&quot;00931560&quot;/&gt;&lt;wsp:rsid wsp:val=&quot;009317E6&quot;/&gt;&lt;wsp:rsid wsp:val=&quot;00932A07&quot;/&gt;&lt;wsp:rsid wsp:val=&quot;0093304D&quot;/&gt;&lt;wsp:rsid wsp:val=&quot;0093756D&quot;/&gt;&lt;wsp:rsid wsp:val=&quot;0094026C&quot;/&gt;&lt;wsp:rsid wsp:val=&quot;009406A1&quot;/&gt;&lt;wsp:rsid wsp:val=&quot;00940D2D&quot;/&gt;&lt;wsp:rsid wsp:val=&quot;0094152C&quot;/&gt;&lt;wsp:rsid wsp:val=&quot;009423C4&quot;/&gt;&lt;wsp:rsid wsp:val=&quot;00942BFD&quot;/&gt;&lt;wsp:rsid wsp:val=&quot;00942CE4&quot;/&gt;&lt;wsp:rsid wsp:val=&quot;0094333B&quot;/&gt;&lt;wsp:rsid wsp:val=&quot;009434F2&quot;/&gt;&lt;wsp:rsid wsp:val=&quot;00943938&quot;/&gt;&lt;wsp:rsid wsp:val=&quot;00943B2E&quot;/&gt;&lt;wsp:rsid wsp:val=&quot;009447BE&quot;/&gt;&lt;wsp:rsid wsp:val=&quot;00944A83&quot;/&gt;&lt;wsp:rsid wsp:val=&quot;00945FEC&quot;/&gt;&lt;wsp:rsid wsp:val=&quot;0094656A&quot;/&gt;&lt;wsp:rsid wsp:val=&quot;009467D7&quot;/&gt;&lt;wsp:rsid wsp:val=&quot;00946D82&quot;/&gt;&lt;wsp:rsid wsp:val=&quot;00947F53&quot;/&gt;&lt;wsp:rsid wsp:val=&quot;009515FB&quot;/&gt;&lt;wsp:rsid wsp:val=&quot;00951A06&quot;/&gt;&lt;wsp:rsid wsp:val=&quot;00951CDF&quot;/&gt;&lt;wsp:rsid wsp:val=&quot;00956F1B&quot;/&gt;&lt;wsp:rsid wsp:val=&quot;00957933&quot;/&gt;&lt;wsp:rsid wsp:val=&quot;00960CBD&quot;/&gt;&lt;wsp:rsid wsp:val=&quot;00960DD1&quot;/&gt;&lt;wsp:rsid wsp:val=&quot;009629F6&quot;/&gt;&lt;wsp:rsid wsp:val=&quot;00962BA7&quot;/&gt;&lt;wsp:rsid wsp:val=&quot;00963C41&quot;/&gt;&lt;wsp:rsid wsp:val=&quot;0096435A&quot;/&gt;&lt;wsp:rsid wsp:val=&quot;00965250&quot;/&gt;&lt;wsp:rsid wsp:val=&quot;00965AB2&quot;/&gt;&lt;wsp:rsid wsp:val=&quot;00965E44&quot;/&gt;&lt;wsp:rsid wsp:val=&quot;00966B84&quot;/&gt;&lt;wsp:rsid wsp:val=&quot;00967029&quot;/&gt;&lt;wsp:rsid wsp:val=&quot;00967200&quot;/&gt;&lt;wsp:rsid wsp:val=&quot;00967511&quot;/&gt;&lt;wsp:rsid wsp:val=&quot;00967E5F&quot;/&gt;&lt;wsp:rsid wsp:val=&quot;00967FBE&quot;/&gt;&lt;wsp:rsid wsp:val=&quot;00970884&quot;/&gt;&lt;wsp:rsid wsp:val=&quot;009714FF&quot;/&gt;&lt;wsp:rsid wsp:val=&quot;00971790&quot;/&gt;&lt;wsp:rsid wsp:val=&quot;00971E05&quot;/&gt;&lt;wsp:rsid wsp:val=&quot;00973D22&quot;/&gt;&lt;wsp:rsid wsp:val=&quot;00974BB9&quot;/&gt;&lt;wsp:rsid wsp:val=&quot;00976242&quot;/&gt;&lt;wsp:rsid wsp:val=&quot;00976A44&quot;/&gt;&lt;wsp:rsid wsp:val=&quot;00976E97&quot;/&gt;&lt;wsp:rsid wsp:val=&quot;00982125&quot;/&gt;&lt;wsp:rsid wsp:val=&quot;00982263&quot;/&gt;&lt;wsp:rsid wsp:val=&quot;009834E2&quot;/&gt;&lt;wsp:rsid wsp:val=&quot;00984C2A&quot;/&gt;&lt;wsp:rsid wsp:val=&quot;00984C6C&quot;/&gt;&lt;wsp:rsid wsp:val=&quot;00985288&quot;/&gt;&lt;wsp:rsid wsp:val=&quot;0098574F&quot;/&gt;&lt;wsp:rsid wsp:val=&quot;0098636E&quot;/&gt;&lt;wsp:rsid wsp:val=&quot;0098787D&quot;/&gt;&lt;wsp:rsid wsp:val=&quot;00990672&quot;/&gt;&lt;wsp:rsid wsp:val=&quot;0099071A&quot;/&gt;&lt;wsp:rsid wsp:val=&quot;009910A4&quot;/&gt;&lt;wsp:rsid wsp:val=&quot;0099403D&quot;/&gt;&lt;wsp:rsid wsp:val=&quot;009953BF&quot;/&gt;&lt;wsp:rsid wsp:val=&quot;009959F7&quot;/&gt;&lt;wsp:rsid wsp:val=&quot;0099729A&quot;/&gt;&lt;wsp:rsid wsp:val=&quot;009A0426&quot;/&gt;&lt;wsp:rsid wsp:val=&quot;009A0C9B&quot;/&gt;&lt;wsp:rsid wsp:val=&quot;009A2DF3&quot;/&gt;&lt;wsp:rsid wsp:val=&quot;009A4295&quot;/&gt;&lt;wsp:rsid wsp:val=&quot;009A4972&quot;/&gt;&lt;wsp:rsid wsp:val=&quot;009A4D2D&quot;/&gt;&lt;wsp:rsid wsp:val=&quot;009A5909&quot;/&gt;&lt;wsp:rsid wsp:val=&quot;009A735F&quot;/&gt;&lt;wsp:rsid wsp:val=&quot;009B03A5&quot;/&gt;&lt;wsp:rsid wsp:val=&quot;009B134E&quot;/&gt;&lt;wsp:rsid wsp:val=&quot;009B1B49&quot;/&gt;&lt;wsp:rsid wsp:val=&quot;009B2429&quot;/&gt;&lt;wsp:rsid wsp:val=&quot;009B4095&quot;/&gt;&lt;wsp:rsid wsp:val=&quot;009B5375&quot;/&gt;&lt;wsp:rsid wsp:val=&quot;009B6ABC&quot;/&gt;&lt;wsp:rsid wsp:val=&quot;009B6C35&quot;/&gt;&lt;wsp:rsid wsp:val=&quot;009B7AA7&quot;/&gt;&lt;wsp:rsid wsp:val=&quot;009C347C&quot;/&gt;&lt;wsp:rsid wsp:val=&quot;009C453F&quot;/&gt;&lt;wsp:rsid wsp:val=&quot;009C472A&quot;/&gt;&lt;wsp:rsid wsp:val=&quot;009C4C4F&quot;/&gt;&lt;wsp:rsid wsp:val=&quot;009C524E&quot;/&gt;&lt;wsp:rsid wsp:val=&quot;009C5830&quot;/&gt;&lt;wsp:rsid wsp:val=&quot;009C7F99&quot;/&gt;&lt;wsp:rsid wsp:val=&quot;009D172E&quot;/&gt;&lt;wsp:rsid wsp:val=&quot;009D1991&quot;/&gt;&lt;wsp:rsid wsp:val=&quot;009D3D2A&quot;/&gt;&lt;wsp:rsid wsp:val=&quot;009D50AE&quot;/&gt;&lt;wsp:rsid wsp:val=&quot;009E0816&quot;/&gt;&lt;wsp:rsid wsp:val=&quot;009E090A&quot;/&gt;&lt;wsp:rsid wsp:val=&quot;009E1621&quot;/&gt;&lt;wsp:rsid wsp:val=&quot;009E17BC&quot;/&gt;&lt;wsp:rsid wsp:val=&quot;009E21DF&quot;/&gt;&lt;wsp:rsid wsp:val=&quot;009E2B35&quot;/&gt;&lt;wsp:rsid wsp:val=&quot;009E2BF3&quot;/&gt;&lt;wsp:rsid wsp:val=&quot;009E395A&quot;/&gt;&lt;wsp:rsid wsp:val=&quot;009E3A4E&quot;/&gt;&lt;wsp:rsid wsp:val=&quot;009E40B2&quot;/&gt;&lt;wsp:rsid wsp:val=&quot;009E4974&quot;/&gt;&lt;wsp:rsid wsp:val=&quot;009E498F&quot;/&gt;&lt;wsp:rsid wsp:val=&quot;009E4E60&quot;/&gt;&lt;wsp:rsid wsp:val=&quot;009E72FC&quot;/&gt;&lt;wsp:rsid wsp:val=&quot;009E772B&quot;/&gt;&lt;wsp:rsid wsp:val=&quot;009F0B07&quot;/&gt;&lt;wsp:rsid wsp:val=&quot;009F0BFE&quot;/&gt;&lt;wsp:rsid wsp:val=&quot;009F168F&quot;/&gt;&lt;wsp:rsid wsp:val=&quot;009F364F&quot;/&gt;&lt;wsp:rsid wsp:val=&quot;009F3E04&quot;/&gt;&lt;wsp:rsid wsp:val=&quot;009F41D9&quot;/&gt;&lt;wsp:rsid wsp:val=&quot;009F44A1&quot;/&gt;&lt;wsp:rsid wsp:val=&quot;009F46BD&quot;/&gt;&lt;wsp:rsid wsp:val=&quot;009F4793&quot;/&gt;&lt;wsp:rsid wsp:val=&quot;009F50A9&quot;/&gt;&lt;wsp:rsid wsp:val=&quot;009F56A7&quot;/&gt;&lt;wsp:rsid wsp:val=&quot;009F6372&quot;/&gt;&lt;wsp:rsid wsp:val=&quot;009F76F6&quot;/&gt;&lt;wsp:rsid wsp:val=&quot;00A00140&quot;/&gt;&lt;wsp:rsid wsp:val=&quot;00A0160F&quot;/&gt;&lt;wsp:rsid wsp:val=&quot;00A016C3&quot;/&gt;&lt;wsp:rsid wsp:val=&quot;00A025E2&quot;/&gt;&lt;wsp:rsid wsp:val=&quot;00A0304C&quot;/&gt;&lt;wsp:rsid wsp:val=&quot;00A04702&quot;/&gt;&lt;wsp:rsid wsp:val=&quot;00A053AB&quot;/&gt;&lt;wsp:rsid wsp:val=&quot;00A06444&quot;/&gt;&lt;wsp:rsid wsp:val=&quot;00A106DC&quot;/&gt;&lt;wsp:rsid wsp:val=&quot;00A10D78&quot;/&gt;&lt;wsp:rsid wsp:val=&quot;00A11A02&quot;/&gt;&lt;wsp:rsid wsp:val=&quot;00A11D6F&quot;/&gt;&lt;wsp:rsid wsp:val=&quot;00A12855&quot;/&gt;&lt;wsp:rsid wsp:val=&quot;00A12E1B&quot;/&gt;&lt;wsp:rsid wsp:val=&quot;00A12ECC&quot;/&gt;&lt;wsp:rsid wsp:val=&quot;00A13A27&quot;/&gt;&lt;wsp:rsid wsp:val=&quot;00A13F8E&quot;/&gt;&lt;wsp:rsid wsp:val=&quot;00A14883&quot;/&gt;&lt;wsp:rsid wsp:val=&quot;00A168F8&quot;/&gt;&lt;wsp:rsid wsp:val=&quot;00A1706C&quot;/&gt;&lt;wsp:rsid wsp:val=&quot;00A20943&quot;/&gt;&lt;wsp:rsid wsp:val=&quot;00A20DD0&quot;/&gt;&lt;wsp:rsid wsp:val=&quot;00A223C4&quot;/&gt;&lt;wsp:rsid wsp:val=&quot;00A22E08&quot;/&gt;&lt;wsp:rsid wsp:val=&quot;00A26460&quot;/&gt;&lt;wsp:rsid wsp:val=&quot;00A26EEC&quot;/&gt;&lt;wsp:rsid wsp:val=&quot;00A27401&quot;/&gt;&lt;wsp:rsid wsp:val=&quot;00A27D69&quot;/&gt;&lt;wsp:rsid wsp:val=&quot;00A30974&quot;/&gt;&lt;wsp:rsid wsp:val=&quot;00A31508&quot;/&gt;&lt;wsp:rsid wsp:val=&quot;00A32A88&quot;/&gt;&lt;wsp:rsid wsp:val=&quot;00A3337B&quot;/&gt;&lt;wsp:rsid wsp:val=&quot;00A351A2&quot;/&gt;&lt;wsp:rsid wsp:val=&quot;00A36460&quot;/&gt;&lt;wsp:rsid wsp:val=&quot;00A40FD2&quot;/&gt;&lt;wsp:rsid wsp:val=&quot;00A4402F&quot;/&gt;&lt;wsp:rsid wsp:val=&quot;00A45EBB&quot;/&gt;&lt;wsp:rsid wsp:val=&quot;00A45FCD&quot;/&gt;&lt;wsp:rsid wsp:val=&quot;00A4727D&quot;/&gt;&lt;wsp:rsid wsp:val=&quot;00A5000F&quot;/&gt;&lt;wsp:rsid wsp:val=&quot;00A51B1E&quot;/&gt;&lt;wsp:rsid wsp:val=&quot;00A51C7E&quot;/&gt;&lt;wsp:rsid wsp:val=&quot;00A52431&quot;/&gt;&lt;wsp:rsid wsp:val=&quot;00A52757&quot;/&gt;&lt;wsp:rsid wsp:val=&quot;00A52774&quot;/&gt;&lt;wsp:rsid wsp:val=&quot;00A52D94&quot;/&gt;&lt;wsp:rsid wsp:val=&quot;00A532A1&quot;/&gt;&lt;wsp:rsid wsp:val=&quot;00A55BAA&quot;/&gt;&lt;wsp:rsid wsp:val=&quot;00A57034&quot;/&gt;&lt;wsp:rsid wsp:val=&quot;00A578BC&quot;/&gt;&lt;wsp:rsid wsp:val=&quot;00A57AF7&quot;/&gt;&lt;wsp:rsid wsp:val=&quot;00A60479&quot;/&gt;&lt;wsp:rsid wsp:val=&quot;00A615B7&quot;/&gt;&lt;wsp:rsid wsp:val=&quot;00A628E0&quot;/&gt;&lt;wsp:rsid wsp:val=&quot;00A631C4&quot;/&gt;&lt;wsp:rsid wsp:val=&quot;00A63489&quot;/&gt;&lt;wsp:rsid wsp:val=&quot;00A645E6&quot;/&gt;&lt;wsp:rsid wsp:val=&quot;00A64DFD&quot;/&gt;&lt;wsp:rsid wsp:val=&quot;00A64E7B&quot;/&gt;&lt;wsp:rsid wsp:val=&quot;00A66372&quot;/&gt;&lt;wsp:rsid wsp:val=&quot;00A66B5D&quot;/&gt;&lt;wsp:rsid wsp:val=&quot;00A713BF&quot;/&gt;&lt;wsp:rsid wsp:val=&quot;00A71573&quot;/&gt;&lt;wsp:rsid wsp:val=&quot;00A72496&quot;/&gt;&lt;wsp:rsid wsp:val=&quot;00A727C8&quot;/&gt;&lt;wsp:rsid wsp:val=&quot;00A72C65&quot;/&gt;&lt;wsp:rsid wsp:val=&quot;00A73F9D&quot;/&gt;&lt;wsp:rsid wsp:val=&quot;00A74128&quot;/&gt;&lt;wsp:rsid wsp:val=&quot;00A746CA&quot;/&gt;&lt;wsp:rsid wsp:val=&quot;00A74C9E&quot;/&gt;&lt;wsp:rsid wsp:val=&quot;00A74DF7&quot;/&gt;&lt;wsp:rsid wsp:val=&quot;00A74E57&quot;/&gt;&lt;wsp:rsid wsp:val=&quot;00A74ECF&quot;/&gt;&lt;wsp:rsid wsp:val=&quot;00A77A6A&quot;/&gt;&lt;wsp:rsid wsp:val=&quot;00A77DB9&quot;/&gt;&lt;wsp:rsid wsp:val=&quot;00A814DE&quot;/&gt;&lt;wsp:rsid wsp:val=&quot;00A83134&quot;/&gt;&lt;wsp:rsid wsp:val=&quot;00A831CA&quot;/&gt;&lt;wsp:rsid wsp:val=&quot;00A83D9D&quot;/&gt;&lt;wsp:rsid wsp:val=&quot;00A84088&quot;/&gt;&lt;wsp:rsid wsp:val=&quot;00A85EB4&quot;/&gt;&lt;wsp:rsid wsp:val=&quot;00A869AE&quot;/&gt;&lt;wsp:rsid wsp:val=&quot;00A872E3&quot;/&gt;&lt;wsp:rsid wsp:val=&quot;00A92BD6&quot;/&gt;&lt;wsp:rsid wsp:val=&quot;00A94486&quot;/&gt;&lt;wsp:rsid wsp:val=&quot;00A95095&quot;/&gt;&lt;wsp:rsid wsp:val=&quot;00A95EE0&quot;/&gt;&lt;wsp:rsid wsp:val=&quot;00A961EE&quot;/&gt;&lt;wsp:rsid wsp:val=&quot;00AA0BA0&quot;/&gt;&lt;wsp:rsid wsp:val=&quot;00AA20B0&quot;/&gt;&lt;wsp:rsid wsp:val=&quot;00AA2CE6&quot;/&gt;&lt;wsp:rsid wsp:val=&quot;00AA2F8D&quot;/&gt;&lt;wsp:rsid wsp:val=&quot;00AA331B&quot;/&gt;&lt;wsp:rsid wsp:val=&quot;00AA3403&quot;/&gt;&lt;wsp:rsid wsp:val=&quot;00AA627A&quot;/&gt;&lt;wsp:rsid wsp:val=&quot;00AB004F&quot;/&gt;&lt;wsp:rsid wsp:val=&quot;00AB325F&quot;/&gt;&lt;wsp:rsid wsp:val=&quot;00AB369D&quot;/&gt;&lt;wsp:rsid wsp:val=&quot;00AB4D9D&quot;/&gt;&lt;wsp:rsid wsp:val=&quot;00AB55E0&quot;/&gt;&lt;wsp:rsid wsp:val=&quot;00AB6589&quot;/&gt;&lt;wsp:rsid wsp:val=&quot;00AB7D39&quot;/&gt;&lt;wsp:rsid wsp:val=&quot;00AC134D&quot;/&gt;&lt;wsp:rsid wsp:val=&quot;00AC2F05&quot;/&gt;&lt;wsp:rsid wsp:val=&quot;00AC4521&quot;/&gt;&lt;wsp:rsid wsp:val=&quot;00AC495F&quot;/&gt;&lt;wsp:rsid wsp:val=&quot;00AC4CA0&quot;/&gt;&lt;wsp:rsid wsp:val=&quot;00AC557B&quot;/&gt;&lt;wsp:rsid wsp:val=&quot;00AC57EF&quot;/&gt;&lt;wsp:rsid wsp:val=&quot;00AC747A&quot;/&gt;&lt;wsp:rsid wsp:val=&quot;00AD13F1&quot;/&gt;&lt;wsp:rsid wsp:val=&quot;00AD2B3D&quot;/&gt;&lt;wsp:rsid wsp:val=&quot;00AD2CC7&quot;/&gt;&lt;wsp:rsid wsp:val=&quot;00AD3B7A&quot;/&gt;&lt;wsp:rsid wsp:val=&quot;00AD436B&quot;/&gt;&lt;wsp:rsid wsp:val=&quot;00AD4CEB&quot;/&gt;&lt;wsp:rsid wsp:val=&quot;00AD6126&quot;/&gt;&lt;wsp:rsid wsp:val=&quot;00AD6332&quot;/&gt;&lt;wsp:rsid wsp:val=&quot;00AD749C&quot;/&gt;&lt;wsp:rsid wsp:val=&quot;00AD7A10&quot;/&gt;&lt;wsp:rsid wsp:val=&quot;00AD7C77&quot;/&gt;&lt;wsp:rsid wsp:val=&quot;00AD7ECE&quot;/&gt;&lt;wsp:rsid wsp:val=&quot;00AE06EA&quot;/&gt;&lt;wsp:rsid wsp:val=&quot;00AE07C0&quot;/&gt;&lt;wsp:rsid wsp:val=&quot;00AE160A&quot;/&gt;&lt;wsp:rsid wsp:val=&quot;00AE2DA9&quot;/&gt;&lt;wsp:rsid wsp:val=&quot;00AE3178&quot;/&gt;&lt;wsp:rsid wsp:val=&quot;00AE38AE&quot;/&gt;&lt;wsp:rsid wsp:val=&quot;00AE421A&quot;/&gt;&lt;wsp:rsid wsp:val=&quot;00AE4769&quot;/&gt;&lt;wsp:rsid wsp:val=&quot;00AE5040&quot;/&gt;&lt;wsp:rsid wsp:val=&quot;00AE5720&quot;/&gt;&lt;wsp:rsid wsp:val=&quot;00AE5CBA&quot;/&gt;&lt;wsp:rsid wsp:val=&quot;00AE722D&quot;/&gt;&lt;wsp:rsid wsp:val=&quot;00AE727E&quot;/&gt;&lt;wsp:rsid wsp:val=&quot;00AE79D0&quot;/&gt;&lt;wsp:rsid wsp:val=&quot;00AE7E38&quot;/&gt;&lt;wsp:rsid wsp:val=&quot;00AF0481&quot;/&gt;&lt;wsp:rsid wsp:val=&quot;00AF10A5&quot;/&gt;&lt;wsp:rsid wsp:val=&quot;00AF19AD&quot;/&gt;&lt;wsp:rsid wsp:val=&quot;00AF309C&quot;/&gt;&lt;wsp:rsid wsp:val=&quot;00AF336C&quot;/&gt;&lt;wsp:rsid wsp:val=&quot;00AF35ED&quot;/&gt;&lt;wsp:rsid wsp:val=&quot;00AF4C75&quot;/&gt;&lt;wsp:rsid wsp:val=&quot;00B007B1&quot;/&gt;&lt;wsp:rsid wsp:val=&quot;00B0160B&quot;/&gt;&lt;wsp:rsid wsp:val=&quot;00B01CD6&quot;/&gt;&lt;wsp:rsid wsp:val=&quot;00B03229&quot;/&gt;&lt;wsp:rsid wsp:val=&quot;00B067DA&quot;/&gt;&lt;wsp:rsid wsp:val=&quot;00B069EC&quot;/&gt;&lt;wsp:rsid wsp:val=&quot;00B105AC&quot;/&gt;&lt;wsp:rsid wsp:val=&quot;00B10639&quot;/&gt;&lt;wsp:rsid wsp:val=&quot;00B11C11&quot;/&gt;&lt;wsp:rsid wsp:val=&quot;00B11F11&quot;/&gt;&lt;wsp:rsid wsp:val=&quot;00B1241A&quot;/&gt;&lt;wsp:rsid wsp:val=&quot;00B15469&quot;/&gt;&lt;wsp:rsid wsp:val=&quot;00B15C57&quot;/&gt;&lt;wsp:rsid wsp:val=&quot;00B167A3&quot;/&gt;&lt;wsp:rsid wsp:val=&quot;00B16C32&quot;/&gt;&lt;wsp:rsid wsp:val=&quot;00B16E02&quot;/&gt;&lt;wsp:rsid wsp:val=&quot;00B21631&quot;/&gt;&lt;wsp:rsid wsp:val=&quot;00B2184B&quot;/&gt;&lt;wsp:rsid wsp:val=&quot;00B22638&quot;/&gt;&lt;wsp:rsid wsp:val=&quot;00B236DC&quot;/&gt;&lt;wsp:rsid wsp:val=&quot;00B248E2&quot;/&gt;&lt;wsp:rsid wsp:val=&quot;00B257D3&quot;/&gt;&lt;wsp:rsid wsp:val=&quot;00B27751&quot;/&gt;&lt;wsp:rsid wsp:val=&quot;00B305B0&quot;/&gt;&lt;wsp:rsid wsp:val=&quot;00B31BED&quot;/&gt;&lt;wsp:rsid wsp:val=&quot;00B32326&quot;/&gt;&lt;wsp:rsid wsp:val=&quot;00B32AD9&quot;/&gt;&lt;wsp:rsid wsp:val=&quot;00B32D94&quot;/&gt;&lt;wsp:rsid wsp:val=&quot;00B352AE&quot;/&gt;&lt;wsp:rsid wsp:val=&quot;00B35C8E&quot;/&gt;&lt;wsp:rsid wsp:val=&quot;00B36FB8&quot;/&gt;&lt;wsp:rsid wsp:val=&quot;00B40499&quot;/&gt;&lt;wsp:rsid wsp:val=&quot;00B40B4B&quot;/&gt;&lt;wsp:rsid wsp:val=&quot;00B40CEA&quot;/&gt;&lt;wsp:rsid wsp:val=&quot;00B410D9&quot;/&gt;&lt;wsp:rsid wsp:val=&quot;00B44FB8&quot;/&gt;&lt;wsp:rsid wsp:val=&quot;00B4567E&quot;/&gt;&lt;wsp:rsid wsp:val=&quot;00B457CC&quot;/&gt;&lt;wsp:rsid wsp:val=&quot;00B45CB9&quot;/&gt;&lt;wsp:rsid wsp:val=&quot;00B461C0&quot;/&gt;&lt;wsp:rsid wsp:val=&quot;00B46384&quot;/&gt;&lt;wsp:rsid wsp:val=&quot;00B46E98&quot;/&gt;&lt;wsp:rsid wsp:val=&quot;00B50D74&quot;/&gt;&lt;wsp:rsid wsp:val=&quot;00B52CB7&quot;/&gt;&lt;wsp:rsid wsp:val=&quot;00B549D9&quot;/&gt;&lt;wsp:rsid wsp:val=&quot;00B5671B&quot;/&gt;&lt;wsp:rsid wsp:val=&quot;00B5690E&quot;/&gt;&lt;wsp:rsid wsp:val=&quot;00B577E1&quot;/&gt;&lt;wsp:rsid wsp:val=&quot;00B57E31&quot;/&gt;&lt;wsp:rsid wsp:val=&quot;00B61BA5&quot;/&gt;&lt;wsp:rsid wsp:val=&quot;00B61F7F&quot;/&gt;&lt;wsp:rsid wsp:val=&quot;00B66219&quot;/&gt;&lt;wsp:rsid wsp:val=&quot;00B66DEF&quot;/&gt;&lt;wsp:rsid wsp:val=&quot;00B67B8A&quot;/&gt;&lt;wsp:rsid wsp:val=&quot;00B703B6&quot;/&gt;&lt;wsp:rsid wsp:val=&quot;00B72C09&quot;/&gt;&lt;wsp:rsid wsp:val=&quot;00B73E47&quot;/&gt;&lt;wsp:rsid wsp:val=&quot;00B74776&quot;/&gt;&lt;wsp:rsid wsp:val=&quot;00B751DF&quot;/&gt;&lt;wsp:rsid wsp:val=&quot;00B7603C&quot;/&gt;&lt;wsp:rsid wsp:val=&quot;00B7694B&quot;/&gt;&lt;wsp:rsid wsp:val=&quot;00B77215&quot;/&gt;&lt;wsp:rsid wsp:val=&quot;00B7753A&quot;/&gt;&lt;wsp:rsid wsp:val=&quot;00B77E2C&quot;/&gt;&lt;wsp:rsid wsp:val=&quot;00B80964&quot;/&gt;&lt;wsp:rsid wsp:val=&quot;00B84376&quot;/&gt;&lt;wsp:rsid wsp:val=&quot;00B85546&quot;/&gt;&lt;wsp:rsid wsp:val=&quot;00B86249&quot;/&gt;&lt;wsp:rsid wsp:val=&quot;00B866C6&quot;/&gt;&lt;wsp:rsid wsp:val=&quot;00B868B5&quot;/&gt;&lt;wsp:rsid wsp:val=&quot;00B86E42&quot;/&gt;&lt;wsp:rsid wsp:val=&quot;00B87379&quot;/&gt;&lt;wsp:rsid wsp:val=&quot;00B87F1F&quot;/&gt;&lt;wsp:rsid wsp:val=&quot;00B908D1&quot;/&gt;&lt;wsp:rsid wsp:val=&quot;00B90E09&quot;/&gt;&lt;wsp:rsid wsp:val=&quot;00B91479&quot;/&gt;&lt;wsp:rsid wsp:val=&quot;00B9153A&quot;/&gt;&lt;wsp:rsid wsp:val=&quot;00B91545&quot;/&gt;&lt;wsp:rsid wsp:val=&quot;00B91CE0&quot;/&gt;&lt;wsp:rsid wsp:val=&quot;00B92352&quot;/&gt;&lt;wsp:rsid wsp:val=&quot;00B93169&quot;/&gt;&lt;wsp:rsid wsp:val=&quot;00B9327E&quot;/&gt;&lt;wsp:rsid wsp:val=&quot;00B9492D&quot;/&gt;&lt;wsp:rsid wsp:val=&quot;00B94CDB&quot;/&gt;&lt;wsp:rsid wsp:val=&quot;00B95372&quot;/&gt;&lt;wsp:rsid wsp:val=&quot;00B95ABD&quot;/&gt;&lt;wsp:rsid wsp:val=&quot;00B96FA6&quot;/&gt;&lt;wsp:rsid wsp:val=&quot;00B97629&quot;/&gt;&lt;wsp:rsid wsp:val=&quot;00BA00E0&quot;/&gt;&lt;wsp:rsid wsp:val=&quot;00BA0F83&quot;/&gt;&lt;wsp:rsid wsp:val=&quot;00BA1D76&quot;/&gt;&lt;wsp:rsid wsp:val=&quot;00BA2ECC&quot;/&gt;&lt;wsp:rsid wsp:val=&quot;00BA3834&quot;/&gt;&lt;wsp:rsid wsp:val=&quot;00BA4B31&quot;/&gt;&lt;wsp:rsid wsp:val=&quot;00BA723E&quot;/&gt;&lt;wsp:rsid wsp:val=&quot;00BB044F&quot;/&gt;&lt;wsp:rsid wsp:val=&quot;00BB0F07&quot;/&gt;&lt;wsp:rsid wsp:val=&quot;00BB1002&quot;/&gt;&lt;wsp:rsid wsp:val=&quot;00BB20CF&quot;/&gt;&lt;wsp:rsid wsp:val=&quot;00BB2340&quot;/&gt;&lt;wsp:rsid wsp:val=&quot;00BB2AA1&quot;/&gt;&lt;wsp:rsid wsp:val=&quot;00BB422F&quot;/&gt;&lt;wsp:rsid wsp:val=&quot;00BB692A&quot;/&gt;&lt;wsp:rsid wsp:val=&quot;00BB708F&quot;/&gt;&lt;wsp:rsid wsp:val=&quot;00BC02A6&quot;/&gt;&lt;wsp:rsid wsp:val=&quot;00BC0A06&quot;/&gt;&lt;wsp:rsid wsp:val=&quot;00BC1DAE&quot;/&gt;&lt;wsp:rsid wsp:val=&quot;00BC2874&quot;/&gt;&lt;wsp:rsid wsp:val=&quot;00BC2F2D&quot;/&gt;&lt;wsp:rsid wsp:val=&quot;00BC3B33&quot;/&gt;&lt;wsp:rsid wsp:val=&quot;00BC3C24&quot;/&gt;&lt;wsp:rsid wsp:val=&quot;00BC5711&quot;/&gt;&lt;wsp:rsid wsp:val=&quot;00BC6B36&quot;/&gt;&lt;wsp:rsid wsp:val=&quot;00BC7E7C&quot;/&gt;&lt;wsp:rsid wsp:val=&quot;00BD0B07&quot;/&gt;&lt;wsp:rsid wsp:val=&quot;00BD1598&quot;/&gt;&lt;wsp:rsid wsp:val=&quot;00BD160E&quot;/&gt;&lt;wsp:rsid wsp:val=&quot;00BD1B2A&quot;/&gt;&lt;wsp:rsid wsp:val=&quot;00BD34FA&quot;/&gt;&lt;wsp:rsid wsp:val=&quot;00BD364B&quot;/&gt;&lt;wsp:rsid wsp:val=&quot;00BD4791&quot;/&gt;&lt;wsp:rsid wsp:val=&quot;00BD48C2&quot;/&gt;&lt;wsp:rsid wsp:val=&quot;00BD687E&quot;/&gt;&lt;wsp:rsid wsp:val=&quot;00BD6972&quot;/&gt;&lt;wsp:rsid wsp:val=&quot;00BD6B0D&quot;/&gt;&lt;wsp:rsid wsp:val=&quot;00BD7B97&quot;/&gt;&lt;wsp:rsid wsp:val=&quot;00BE0631&quot;/&gt;&lt;wsp:rsid wsp:val=&quot;00BE1C52&quot;/&gt;&lt;wsp:rsid wsp:val=&quot;00BE1DCD&quot;/&gt;&lt;wsp:rsid wsp:val=&quot;00BE2610&quot;/&gt;&lt;wsp:rsid wsp:val=&quot;00BE37A1&quot;/&gt;&lt;wsp:rsid wsp:val=&quot;00BE3C42&quot;/&gt;&lt;wsp:rsid wsp:val=&quot;00BE5903&quot;/&gt;&lt;wsp:rsid wsp:val=&quot;00BE59FA&quot;/&gt;&lt;wsp:rsid wsp:val=&quot;00BE635A&quot;/&gt;&lt;wsp:rsid wsp:val=&quot;00BE6C4E&quot;/&gt;&lt;wsp:rsid wsp:val=&quot;00BF0348&quot;/&gt;&lt;wsp:rsid wsp:val=&quot;00BF26A7&quot;/&gt;&lt;wsp:rsid wsp:val=&quot;00BF2D54&quot;/&gt;&lt;wsp:rsid wsp:val=&quot;00BF3DB9&quot;/&gt;&lt;wsp:rsid wsp:val=&quot;00BF42BF&quot;/&gt;&lt;wsp:rsid wsp:val=&quot;00BF44A8&quot;/&gt;&lt;wsp:rsid wsp:val=&quot;00BF7A96&quot;/&gt;&lt;wsp:rsid wsp:val=&quot;00BF7CCA&quot;/&gt;&lt;wsp:rsid wsp:val=&quot;00C02855&quot;/&gt;&lt;wsp:rsid wsp:val=&quot;00C034CC&quot;/&gt;&lt;wsp:rsid wsp:val=&quot;00C05216&quot;/&gt;&lt;wsp:rsid wsp:val=&quot;00C05354&quot;/&gt;&lt;wsp:rsid wsp:val=&quot;00C0741A&quot;/&gt;&lt;wsp:rsid wsp:val=&quot;00C07641&quot;/&gt;&lt;wsp:rsid wsp:val=&quot;00C07D74&quot;/&gt;&lt;wsp:rsid wsp:val=&quot;00C1035A&quot;/&gt;&lt;wsp:rsid wsp:val=&quot;00C1182C&quot;/&gt;&lt;wsp:rsid wsp:val=&quot;00C118D6&quot;/&gt;&lt;wsp:rsid wsp:val=&quot;00C12F93&quot;/&gt;&lt;wsp:rsid wsp:val=&quot;00C14286&quot;/&gt;&lt;wsp:rsid wsp:val=&quot;00C14B4B&quot;/&gt;&lt;wsp:rsid wsp:val=&quot;00C14D9D&quot;/&gt;&lt;wsp:rsid wsp:val=&quot;00C14D9E&quot;/&gt;&lt;wsp:rsid wsp:val=&quot;00C14EFF&quot;/&gt;&lt;wsp:rsid wsp:val=&quot;00C150D0&quot;/&gt;&lt;wsp:rsid wsp:val=&quot;00C168BA&quot;/&gt;&lt;wsp:rsid wsp:val=&quot;00C168C7&quot;/&gt;&lt;wsp:rsid wsp:val=&quot;00C16D7D&quot;/&gt;&lt;wsp:rsid wsp:val=&quot;00C17632&quot;/&gt;&lt;wsp:rsid wsp:val=&quot;00C179CC&quot;/&gt;&lt;wsp:rsid wsp:val=&quot;00C17C18&quot;/&gt;&lt;wsp:rsid wsp:val=&quot;00C20B58&quot;/&gt;&lt;wsp:rsid wsp:val=&quot;00C230FA&quot;/&gt;&lt;wsp:rsid wsp:val=&quot;00C233D1&quot;/&gt;&lt;wsp:rsid wsp:val=&quot;00C23D5E&quot;/&gt;&lt;wsp:rsid wsp:val=&quot;00C23F65&quot;/&gt;&lt;wsp:rsid wsp:val=&quot;00C24079&quot;/&gt;&lt;wsp:rsid wsp:val=&quot;00C2407D&quot;/&gt;&lt;wsp:rsid wsp:val=&quot;00C245A6&quot;/&gt;&lt;wsp:rsid wsp:val=&quot;00C24B04&quot;/&gt;&lt;wsp:rsid wsp:val=&quot;00C24B61&quot;/&gt;&lt;wsp:rsid wsp:val=&quot;00C26004&quot;/&gt;&lt;wsp:rsid wsp:val=&quot;00C30903&quot;/&gt;&lt;wsp:rsid wsp:val=&quot;00C32756&quot;/&gt;&lt;wsp:rsid wsp:val=&quot;00C33438&quot;/&gt;&lt;wsp:rsid wsp:val=&quot;00C33888&quot;/&gt;&lt;wsp:rsid wsp:val=&quot;00C33E82&quot;/&gt;&lt;wsp:rsid wsp:val=&quot;00C34642&quot;/&gt;&lt;wsp:rsid wsp:val=&quot;00C34783&quot;/&gt;&lt;wsp:rsid wsp:val=&quot;00C35148&quot;/&gt;&lt;wsp:rsid wsp:val=&quot;00C3591B&quot;/&gt;&lt;wsp:rsid wsp:val=&quot;00C36F17&quot;/&gt;&lt;wsp:rsid wsp:val=&quot;00C37689&quot;/&gt;&lt;wsp:rsid wsp:val=&quot;00C37E59&quot;/&gt;&lt;wsp:rsid wsp:val=&quot;00C40A38&quot;/&gt;&lt;wsp:rsid wsp:val=&quot;00C41186&quot;/&gt;&lt;wsp:rsid wsp:val=&quot;00C425EC&quot;/&gt;&lt;wsp:rsid wsp:val=&quot;00C43550&quot;/&gt;&lt;wsp:rsid wsp:val=&quot;00C43E77&quot;/&gt;&lt;wsp:rsid wsp:val=&quot;00C44588&quot;/&gt;&lt;wsp:rsid wsp:val=&quot;00C44FED&quot;/&gt;&lt;wsp:rsid wsp:val=&quot;00C464A9&quot;/&gt;&lt;wsp:rsid wsp:val=&quot;00C47BBD&quot;/&gt;&lt;wsp:rsid wsp:val=&quot;00C50196&quot;/&gt;&lt;wsp:rsid wsp:val=&quot;00C513F1&quot;/&gt;&lt;wsp:rsid wsp:val=&quot;00C52145&quot;/&gt;&lt;wsp:rsid wsp:val=&quot;00C53365&quot;/&gt;&lt;wsp:rsid wsp:val=&quot;00C5441F&quot;/&gt;&lt;wsp:rsid wsp:val=&quot;00C54434&quot;/&gt;&lt;wsp:rsid wsp:val=&quot;00C54A16&quot;/&gt;&lt;wsp:rsid wsp:val=&quot;00C54F92&quot;/&gt;&lt;wsp:rsid wsp:val=&quot;00C56D5B&quot;/&gt;&lt;wsp:rsid wsp:val=&quot;00C57016&quot;/&gt;&lt;wsp:rsid wsp:val=&quot;00C570A7&quot;/&gt;&lt;wsp:rsid wsp:val=&quot;00C57E83&quot;/&gt;&lt;wsp:rsid wsp:val=&quot;00C6031D&quot;/&gt;&lt;wsp:rsid wsp:val=&quot;00C6037B&quot;/&gt;&lt;wsp:rsid wsp:val=&quot;00C610F0&quot;/&gt;&lt;wsp:rsid wsp:val=&quot;00C61487&quot;/&gt;&lt;wsp:rsid wsp:val=&quot;00C61CFA&quot;/&gt;&lt;wsp:rsid wsp:val=&quot;00C6204C&quot;/&gt;&lt;wsp:rsid wsp:val=&quot;00C631FA&quot;/&gt;&lt;wsp:rsid wsp:val=&quot;00C63243&quot;/&gt;&lt;wsp:rsid wsp:val=&quot;00C64AB8&quot;/&gt;&lt;wsp:rsid wsp:val=&quot;00C6589D&quot;/&gt;&lt;wsp:rsid wsp:val=&quot;00C66421&quot;/&gt;&lt;wsp:rsid wsp:val=&quot;00C66F23&quot;/&gt;&lt;wsp:rsid wsp:val=&quot;00C704E4&quot;/&gt;&lt;wsp:rsid wsp:val=&quot;00C70CC5&quot;/&gt;&lt;wsp:rsid wsp:val=&quot;00C7212B&quot;/&gt;&lt;wsp:rsid wsp:val=&quot;00C73437&quot;/&gt;&lt;wsp:rsid wsp:val=&quot;00C7382F&quot;/&gt;&lt;wsp:rsid wsp:val=&quot;00C75B25&quot;/&gt;&lt;wsp:rsid wsp:val=&quot;00C772B8&quot;/&gt;&lt;wsp:rsid wsp:val=&quot;00C80BFC&quot;/&gt;&lt;wsp:rsid wsp:val=&quot;00C81A9A&quot;/&gt;&lt;wsp:rsid wsp:val=&quot;00C83548&quot;/&gt;&lt;wsp:rsid wsp:val=&quot;00C851E2&quot;/&gt;&lt;wsp:rsid wsp:val=&quot;00C859E5&quot;/&gt;&lt;wsp:rsid wsp:val=&quot;00C901A8&quot;/&gt;&lt;wsp:rsid wsp:val=&quot;00C905E0&quot;/&gt;&lt;wsp:rsid wsp:val=&quot;00C90EA8&quot;/&gt;&lt;wsp:rsid wsp:val=&quot;00C91785&quot;/&gt;&lt;wsp:rsid wsp:val=&quot;00C9466C&quot;/&gt;&lt;wsp:rsid wsp:val=&quot;00C9500A&quot;/&gt;&lt;wsp:rsid wsp:val=&quot;00C956F1&quot;/&gt;&lt;wsp:rsid wsp:val=&quot;00C96CDC&quot;/&gt;&lt;wsp:rsid wsp:val=&quot;00C9755E&quot;/&gt;&lt;wsp:rsid wsp:val=&quot;00CA1654&quot;/&gt;&lt;wsp:rsid wsp:val=&quot;00CA28B0&quot;/&gt;&lt;wsp:rsid wsp:val=&quot;00CA3489&quot;/&gt;&lt;wsp:rsid wsp:val=&quot;00CA5C5E&quot;/&gt;&lt;wsp:rsid wsp:val=&quot;00CA6095&quot;/&gt;&lt;wsp:rsid wsp:val=&quot;00CA675C&quot;/&gt;&lt;wsp:rsid wsp:val=&quot;00CA6E0D&quot;/&gt;&lt;wsp:rsid wsp:val=&quot;00CA77FD&quot;/&gt;&lt;wsp:rsid wsp:val=&quot;00CA7FB9&quot;/&gt;&lt;wsp:rsid wsp:val=&quot;00CB0B27&quot;/&gt;&lt;wsp:rsid wsp:val=&quot;00CB1AEE&quot;/&gt;&lt;wsp:rsid wsp:val=&quot;00CB2586&quot;/&gt;&lt;wsp:rsid wsp:val=&quot;00CB308A&quot;/&gt;&lt;wsp:rsid wsp:val=&quot;00CB3505&quot;/&gt;&lt;wsp:rsid wsp:val=&quot;00CB37F6&quot;/&gt;&lt;wsp:rsid wsp:val=&quot;00CB6485&quot;/&gt;&lt;wsp:rsid wsp:val=&quot;00CB6537&quot;/&gt;&lt;wsp:rsid wsp:val=&quot;00CB7260&quot;/&gt;&lt;wsp:rsid wsp:val=&quot;00CC1979&quot;/&gt;&lt;wsp:rsid wsp:val=&quot;00CC3219&quot;/&gt;&lt;wsp:rsid wsp:val=&quot;00CC40AF&quot;/&gt;&lt;wsp:rsid wsp:val=&quot;00CC6A6F&quot;/&gt;&lt;wsp:rsid wsp:val=&quot;00CD02DA&quot;/&gt;&lt;wsp:rsid wsp:val=&quot;00CD1525&quot;/&gt;&lt;wsp:rsid wsp:val=&quot;00CD17F8&quot;/&gt;&lt;wsp:rsid wsp:val=&quot;00CD21E7&quot;/&gt;&lt;wsp:rsid wsp:val=&quot;00CD3064&quot;/&gt;&lt;wsp:rsid wsp:val=&quot;00CD37E4&quot;/&gt;&lt;wsp:rsid wsp:val=&quot;00CD398C&quot;/&gt;&lt;wsp:rsid wsp:val=&quot;00CD44FF&quot;/&gt;&lt;wsp:rsid wsp:val=&quot;00CD6FD4&quot;/&gt;&lt;wsp:rsid wsp:val=&quot;00CD70A4&quot;/&gt;&lt;wsp:rsid wsp:val=&quot;00CE1A9B&quot;/&gt;&lt;wsp:rsid wsp:val=&quot;00CE1DFC&quot;/&gt;&lt;wsp:rsid wsp:val=&quot;00CE20DC&quot;/&gt;&lt;wsp:rsid wsp:val=&quot;00CE23D9&quot;/&gt;&lt;wsp:rsid wsp:val=&quot;00CE29E0&quot;/&gt;&lt;wsp:rsid wsp:val=&quot;00CE3165&quot;/&gt;&lt;wsp:rsid wsp:val=&quot;00CE3C6C&quot;/&gt;&lt;wsp:rsid wsp:val=&quot;00CE41DE&quot;/&gt;&lt;wsp:rsid wsp:val=&quot;00CE5429&quot;/&gt;&lt;wsp:rsid wsp:val=&quot;00CE6315&quot;/&gt;&lt;wsp:rsid wsp:val=&quot;00CE7527&quot;/&gt;&lt;wsp:rsid wsp:val=&quot;00CF095F&quot;/&gt;&lt;wsp:rsid wsp:val=&quot;00CF1387&quot;/&gt;&lt;wsp:rsid wsp:val=&quot;00CF19B1&quot;/&gt;&lt;wsp:rsid wsp:val=&quot;00CF550B&quot;/&gt;&lt;wsp:rsid wsp:val=&quot;00CF5F7C&quot;/&gt;&lt;wsp:rsid wsp:val=&quot;00D01099&quot;/&gt;&lt;wsp:rsid wsp:val=&quot;00D027D5&quot;/&gt;&lt;wsp:rsid wsp:val=&quot;00D034A5&quot;/&gt;&lt;wsp:rsid wsp:val=&quot;00D047E9&quot;/&gt;&lt;wsp:rsid wsp:val=&quot;00D0559A&quot;/&gt;&lt;wsp:rsid wsp:val=&quot;00D05D25&quot;/&gt;&lt;wsp:rsid wsp:val=&quot;00D06509&quot;/&gt;&lt;wsp:rsid wsp:val=&quot;00D073B1&quot;/&gt;&lt;wsp:rsid wsp:val=&quot;00D07E47&quot;/&gt;&lt;wsp:rsid wsp:val=&quot;00D10DF2&quot;/&gt;&lt;wsp:rsid wsp:val=&quot;00D129D4&quot;/&gt;&lt;wsp:rsid wsp:val=&quot;00D13B38&quot;/&gt;&lt;wsp:rsid wsp:val=&quot;00D14716&quot;/&gt;&lt;wsp:rsid wsp:val=&quot;00D14B0D&quot;/&gt;&lt;wsp:rsid wsp:val=&quot;00D14B1E&quot;/&gt;&lt;wsp:rsid wsp:val=&quot;00D1601F&quot;/&gt;&lt;wsp:rsid wsp:val=&quot;00D16282&quot;/&gt;&lt;wsp:rsid wsp:val=&quot;00D16D91&quot;/&gt;&lt;wsp:rsid wsp:val=&quot;00D1749D&quot;/&gt;&lt;wsp:rsid wsp:val=&quot;00D17AA2&quot;/&gt;&lt;wsp:rsid wsp:val=&quot;00D17B81&quot;/&gt;&lt;wsp:rsid wsp:val=&quot;00D201E6&quot;/&gt;&lt;wsp:rsid wsp:val=&quot;00D20991&quot;/&gt;&lt;wsp:rsid wsp:val=&quot;00D21A40&quot;/&gt;&lt;wsp:rsid wsp:val=&quot;00D21A66&quot;/&gt;&lt;wsp:rsid wsp:val=&quot;00D21BBA&quot;/&gt;&lt;wsp:rsid wsp:val=&quot;00D21ECF&quot;/&gt;&lt;wsp:rsid wsp:val=&quot;00D22152&quot;/&gt;&lt;wsp:rsid wsp:val=&quot;00D22BCA&quot;/&gt;&lt;wsp:rsid wsp:val=&quot;00D23167&quot;/&gt;&lt;wsp:rsid wsp:val=&quot;00D25FEC&quot;/&gt;&lt;wsp:rsid wsp:val=&quot;00D26138&quot;/&gt;&lt;wsp:rsid wsp:val=&quot;00D26465&quot;/&gt;&lt;wsp:rsid wsp:val=&quot;00D277B4&quot;/&gt;&lt;wsp:rsid wsp:val=&quot;00D318DE&quot;/&gt;&lt;wsp:rsid wsp:val=&quot;00D31A3C&quot;/&gt;&lt;wsp:rsid wsp:val=&quot;00D31BCE&quot;/&gt;&lt;wsp:rsid wsp:val=&quot;00D31D54&quot;/&gt;&lt;wsp:rsid wsp:val=&quot;00D32546&quot;/&gt;&lt;wsp:rsid wsp:val=&quot;00D32E23&quot;/&gt;&lt;wsp:rsid wsp:val=&quot;00D34B91&quot;/&gt;&lt;wsp:rsid wsp:val=&quot;00D34DE9&quot;/&gt;&lt;wsp:rsid wsp:val=&quot;00D359BB&quot;/&gt;&lt;wsp:rsid wsp:val=&quot;00D40BFB&quot;/&gt;&lt;wsp:rsid wsp:val=&quot;00D41401&quot;/&gt;&lt;wsp:rsid wsp:val=&quot;00D41FA3&quot;/&gt;&lt;wsp:rsid wsp:val=&quot;00D4343D&quot;/&gt;&lt;wsp:rsid wsp:val=&quot;00D43942&quot;/&gt;&lt;wsp:rsid wsp:val=&quot;00D43C44&quot;/&gt;&lt;wsp:rsid wsp:val=&quot;00D443B8&quot;/&gt;&lt;wsp:rsid wsp:val=&quot;00D44D3E&quot;/&gt;&lt;wsp:rsid wsp:val=&quot;00D44FC4&quot;/&gt;&lt;wsp:rsid wsp:val=&quot;00D452A6&quot;/&gt;&lt;wsp:rsid wsp:val=&quot;00D4572B&quot;/&gt;&lt;wsp:rsid wsp:val=&quot;00D46E7A&quot;/&gt;&lt;wsp:rsid wsp:val=&quot;00D47388&quot;/&gt;&lt;wsp:rsid wsp:val=&quot;00D47705&quot;/&gt;&lt;wsp:rsid wsp:val=&quot;00D47991&quot;/&gt;&lt;wsp:rsid wsp:val=&quot;00D47BF5&quot;/&gt;&lt;wsp:rsid wsp:val=&quot;00D51C0F&quot;/&gt;&lt;wsp:rsid wsp:val=&quot;00D5260A&quot;/&gt;&lt;wsp:rsid wsp:val=&quot;00D54353&quot;/&gt;&lt;wsp:rsid wsp:val=&quot;00D56C4D&quot;/&gt;&lt;wsp:rsid wsp:val=&quot;00D57448&quot;/&gt;&lt;wsp:rsid wsp:val=&quot;00D57FCA&quot;/&gt;&lt;wsp:rsid wsp:val=&quot;00D60FAF&quot;/&gt;&lt;wsp:rsid wsp:val=&quot;00D61AC4&quot;/&gt;&lt;wsp:rsid wsp:val=&quot;00D61EB4&quot;/&gt;&lt;wsp:rsid wsp:val=&quot;00D624B6&quot;/&gt;&lt;wsp:rsid wsp:val=&quot;00D63361&quot;/&gt;&lt;wsp:rsid wsp:val=&quot;00D639C9&quot;/&gt;&lt;wsp:rsid wsp:val=&quot;00D653E7&quot;/&gt;&lt;wsp:rsid wsp:val=&quot;00D657A1&quot;/&gt;&lt;wsp:rsid wsp:val=&quot;00D65D28&quot;/&gt;&lt;wsp:rsid wsp:val=&quot;00D66F56&quot;/&gt;&lt;wsp:rsid wsp:val=&quot;00D67094&quot;/&gt;&lt;wsp:rsid wsp:val=&quot;00D6792C&quot;/&gt;&lt;wsp:rsid wsp:val=&quot;00D67C09&quot;/&gt;&lt;wsp:rsid wsp:val=&quot;00D70C9D&quot;/&gt;&lt;wsp:rsid wsp:val=&quot;00D71CDD&quot;/&gt;&lt;wsp:rsid wsp:val=&quot;00D72AC3&quot;/&gt;&lt;wsp:rsid wsp:val=&quot;00D7367C&quot;/&gt;&lt;wsp:rsid wsp:val=&quot;00D757FA&quot;/&gt;&lt;wsp:rsid wsp:val=&quot;00D7781B&quot;/&gt;&lt;wsp:rsid wsp:val=&quot;00D8186D&quot;/&gt;&lt;wsp:rsid wsp:val=&quot;00D825A9&quot;/&gt;&lt;wsp:rsid wsp:val=&quot;00D83EFF&quot;/&gt;&lt;wsp:rsid wsp:val=&quot;00D85E9A&quot;/&gt;&lt;wsp:rsid wsp:val=&quot;00D87968&quot;/&gt;&lt;wsp:rsid wsp:val=&quot;00D87974&quot;/&gt;&lt;wsp:rsid wsp:val=&quot;00D90CE5&quot;/&gt;&lt;wsp:rsid wsp:val=&quot;00D9104C&quot;/&gt;&lt;wsp:rsid wsp:val=&quot;00D9177D&quot;/&gt;&lt;wsp:rsid wsp:val=&quot;00D919CD&quot;/&gt;&lt;wsp:rsid wsp:val=&quot;00D92537&quot;/&gt;&lt;wsp:rsid wsp:val=&quot;00D93BCA&quot;/&gt;&lt;wsp:rsid wsp:val=&quot;00D944FF&quot;/&gt;&lt;wsp:rsid wsp:val=&quot;00D945F8&quot;/&gt;&lt;wsp:rsid wsp:val=&quot;00D94725&quot;/&gt;&lt;wsp:rsid wsp:val=&quot;00D94E3E&quot;/&gt;&lt;wsp:rsid wsp:val=&quot;00D95570&quot;/&gt;&lt;wsp:rsid wsp:val=&quot;00D955FB&quot;/&gt;&lt;wsp:rsid wsp:val=&quot;00D95FCD&quot;/&gt;&lt;wsp:rsid wsp:val=&quot;00D96C9C&quot;/&gt;&lt;wsp:rsid wsp:val=&quot;00DA049B&quot;/&gt;&lt;wsp:rsid wsp:val=&quot;00DA0CC6&quot;/&gt;&lt;wsp:rsid wsp:val=&quot;00DA2305&quot;/&gt;&lt;wsp:rsid wsp:val=&quot;00DA350F&quot;/&gt;&lt;wsp:rsid wsp:val=&quot;00DA35E0&quot;/&gt;&lt;wsp:rsid wsp:val=&quot;00DA3B89&quot;/&gt;&lt;wsp:rsid wsp:val=&quot;00DA3C48&quot;/&gt;&lt;wsp:rsid wsp:val=&quot;00DA4E46&quot;/&gt;&lt;wsp:rsid wsp:val=&quot;00DA510B&quot;/&gt;&lt;wsp:rsid wsp:val=&quot;00DA6FB2&quot;/&gt;&lt;wsp:rsid wsp:val=&quot;00DB025B&quot;/&gt;&lt;wsp:rsid wsp:val=&quot;00DB0910&quot;/&gt;&lt;wsp:rsid wsp:val=&quot;00DB509E&quot;/&gt;&lt;wsp:rsid wsp:val=&quot;00DB517B&quot;/&gt;&lt;wsp:rsid wsp:val=&quot;00DB53E0&quot;/&gt;&lt;wsp:rsid wsp:val=&quot;00DB5824&quot;/&gt;&lt;wsp:rsid wsp:val=&quot;00DB5BC4&quot;/&gt;&lt;wsp:rsid wsp:val=&quot;00DB5F18&quot;/&gt;&lt;wsp:rsid wsp:val=&quot;00DB6B08&quot;/&gt;&lt;wsp:rsid wsp:val=&quot;00DB6D35&quot;/&gt;&lt;wsp:rsid wsp:val=&quot;00DB713F&quot;/&gt;&lt;wsp:rsid wsp:val=&quot;00DB7AB0&quot;/&gt;&lt;wsp:rsid wsp:val=&quot;00DC1293&quot;/&gt;&lt;wsp:rsid wsp:val=&quot;00DC18F3&quot;/&gt;&lt;wsp:rsid wsp:val=&quot;00DC4831&quot;/&gt;&lt;wsp:rsid wsp:val=&quot;00DC4FF9&quot;/&gt;&lt;wsp:rsid wsp:val=&quot;00DC5C0C&quot;/&gt;&lt;wsp:rsid wsp:val=&quot;00DC707C&quot;/&gt;&lt;wsp:rsid wsp:val=&quot;00DD07B8&quot;/&gt;&lt;wsp:rsid wsp:val=&quot;00DD07DF&quot;/&gt;&lt;wsp:rsid wsp:val=&quot;00DD0856&quot;/&gt;&lt;wsp:rsid wsp:val=&quot;00DD0B0B&quot;/&gt;&lt;wsp:rsid wsp:val=&quot;00DD165B&quot;/&gt;&lt;wsp:rsid wsp:val=&quot;00DD2356&quot;/&gt;&lt;wsp:rsid wsp:val=&quot;00DD3BED&quot;/&gt;&lt;wsp:rsid wsp:val=&quot;00DD497C&quot;/&gt;&lt;wsp:rsid wsp:val=&quot;00DD66F6&quot;/&gt;&lt;wsp:rsid wsp:val=&quot;00DD6F07&quot;/&gt;&lt;wsp:rsid wsp:val=&quot;00DD74BE&quot;/&gt;&lt;wsp:rsid wsp:val=&quot;00DE11E8&quot;/&gt;&lt;wsp:rsid wsp:val=&quot;00DE16F5&quot;/&gt;&lt;wsp:rsid wsp:val=&quot;00DE1E2E&quot;/&gt;&lt;wsp:rsid wsp:val=&quot;00DE46FD&quot;/&gt;&lt;wsp:rsid wsp:val=&quot;00DE5466&quot;/&gt;&lt;wsp:rsid wsp:val=&quot;00DE55E5&quot;/&gt;&lt;wsp:rsid wsp:val=&quot;00DE5E41&quot;/&gt;&lt;wsp:rsid wsp:val=&quot;00DE5EF4&quot;/&gt;&lt;wsp:rsid wsp:val=&quot;00DE743A&quot;/&gt;&lt;wsp:rsid wsp:val=&quot;00DE7648&quot;/&gt;&lt;wsp:rsid wsp:val=&quot;00DF0081&quot;/&gt;&lt;wsp:rsid wsp:val=&quot;00DF0B9D&quot;/&gt;&lt;wsp:rsid wsp:val=&quot;00DF0E8D&quot;/&gt;&lt;wsp:rsid wsp:val=&quot;00DF14B7&quot;/&gt;&lt;wsp:rsid wsp:val=&quot;00DF1DD3&quot;/&gt;&lt;wsp:rsid wsp:val=&quot;00DF2A7C&quot;/&gt;&lt;wsp:rsid wsp:val=&quot;00DF30A5&quot;/&gt;&lt;wsp:rsid wsp:val=&quot;00DF3BF8&quot;/&gt;&lt;wsp:rsid wsp:val=&quot;00DF476E&quot;/&gt;&lt;wsp:rsid wsp:val=&quot;00DF4895&quot;/&gt;&lt;wsp:rsid wsp:val=&quot;00DF6DAF&quot;/&gt;&lt;wsp:rsid wsp:val=&quot;00DF778F&quot;/&gt;&lt;wsp:rsid wsp:val=&quot;00DF7955&quot;/&gt;&lt;wsp:rsid wsp:val=&quot;00E02B5B&quot;/&gt;&lt;wsp:rsid wsp:val=&quot;00E02F35&quot;/&gt;&lt;wsp:rsid wsp:val=&quot;00E0312F&quot;/&gt;&lt;wsp:rsid wsp:val=&quot;00E038A3&quot;/&gt;&lt;wsp:rsid wsp:val=&quot;00E038FF&quot;/&gt;&lt;wsp:rsid wsp:val=&quot;00E03DD7&quot;/&gt;&lt;wsp:rsid wsp:val=&quot;00E051EB&quot;/&gt;&lt;wsp:rsid wsp:val=&quot;00E05636&quot;/&gt;&lt;wsp:rsid wsp:val=&quot;00E05973&quot;/&gt;&lt;wsp:rsid wsp:val=&quot;00E0653B&quot;/&gt;&lt;wsp:rsid wsp:val=&quot;00E06DFD&quot;/&gt;&lt;wsp:rsid wsp:val=&quot;00E10AF7&quot;/&gt;&lt;wsp:rsid wsp:val=&quot;00E11A4E&quot;/&gt;&lt;wsp:rsid wsp:val=&quot;00E11AA7&quot;/&gt;&lt;wsp:rsid wsp:val=&quot;00E11C26&quot;/&gt;&lt;wsp:rsid wsp:val=&quot;00E13254&quot;/&gt;&lt;wsp:rsid wsp:val=&quot;00E148F6&quot;/&gt;&lt;wsp:rsid wsp:val=&quot;00E15B87&quot;/&gt;&lt;wsp:rsid wsp:val=&quot;00E163DD&quot;/&gt;&lt;wsp:rsid wsp:val=&quot;00E17057&quot;/&gt;&lt;wsp:rsid wsp:val=&quot;00E218BF&quot;/&gt;&lt;wsp:rsid wsp:val=&quot;00E218E9&quot;/&gt;&lt;wsp:rsid wsp:val=&quot;00E21D2F&quot;/&gt;&lt;wsp:rsid wsp:val=&quot;00E22E0A&quot;/&gt;&lt;wsp:rsid wsp:val=&quot;00E22F04&quot;/&gt;&lt;wsp:rsid wsp:val=&quot;00E230F5&quot;/&gt;&lt;wsp:rsid wsp:val=&quot;00E24D31&quot;/&gt;&lt;wsp:rsid wsp:val=&quot;00E24EAF&quot;/&gt;&lt;wsp:rsid wsp:val=&quot;00E25179&quot;/&gt;&lt;wsp:rsid wsp:val=&quot;00E2530E&quot;/&gt;&lt;wsp:rsid wsp:val=&quot;00E274ED&quot;/&gt;&lt;wsp:rsid wsp:val=&quot;00E27830&quot;/&gt;&lt;wsp:rsid wsp:val=&quot;00E27FEC&quot;/&gt;&lt;wsp:rsid wsp:val=&quot;00E30343&quot;/&gt;&lt;wsp:rsid wsp:val=&quot;00E3092A&quot;/&gt;&lt;wsp:rsid wsp:val=&quot;00E31CA1&quot;/&gt;&lt;wsp:rsid wsp:val=&quot;00E344F5&quot;/&gt;&lt;wsp:rsid wsp:val=&quot;00E34CB1&quot;/&gt;&lt;wsp:rsid wsp:val=&quot;00E351CF&quot;/&gt;&lt;wsp:rsid wsp:val=&quot;00E3570E&quot;/&gt;&lt;wsp:rsid wsp:val=&quot;00E36792&quot;/&gt;&lt;wsp:rsid wsp:val=&quot;00E40EDD&quot;/&gt;&lt;wsp:rsid wsp:val=&quot;00E41903&quot;/&gt;&lt;wsp:rsid wsp:val=&quot;00E41FF7&quot;/&gt;&lt;wsp:rsid wsp:val=&quot;00E426A5&quot;/&gt;&lt;wsp:rsid wsp:val=&quot;00E42B1C&quot;/&gt;&lt;wsp:rsid wsp:val=&quot;00E43705&quot;/&gt;&lt;wsp:rsid wsp:val=&quot;00E439EF&quot;/&gt;&lt;wsp:rsid wsp:val=&quot;00E43E79&quot;/&gt;&lt;wsp:rsid wsp:val=&quot;00E44108&quot;/&gt;&lt;wsp:rsid wsp:val=&quot;00E467AC&quot;/&gt;&lt;wsp:rsid wsp:val=&quot;00E47DD1&quot;/&gt;&lt;wsp:rsid wsp:val=&quot;00E505B4&quot;/&gt;&lt;wsp:rsid wsp:val=&quot;00E527D3&quot;/&gt;&lt;wsp:rsid wsp:val=&quot;00E542DF&quot;/&gt;&lt;wsp:rsid wsp:val=&quot;00E555F2&quot;/&gt;&lt;wsp:rsid wsp:val=&quot;00E55892&quot;/&gt;&lt;wsp:rsid wsp:val=&quot;00E56503&quot;/&gt;&lt;wsp:rsid wsp:val=&quot;00E56AD0&quot;/&gt;&lt;wsp:rsid wsp:val=&quot;00E57631&quot;/&gt;&lt;wsp:rsid wsp:val=&quot;00E61322&quot;/&gt;&lt;wsp:rsid wsp:val=&quot;00E61A4B&quot;/&gt;&lt;wsp:rsid wsp:val=&quot;00E61CAB&quot;/&gt;&lt;wsp:rsid wsp:val=&quot;00E63457&quot;/&gt;&lt;wsp:rsid wsp:val=&quot;00E64F44&quot;/&gt;&lt;wsp:rsid wsp:val=&quot;00E701A9&quot;/&gt;&lt;wsp:rsid wsp:val=&quot;00E712B8&quot;/&gt;&lt;wsp:rsid wsp:val=&quot;00E71850&quot;/&gt;&lt;wsp:rsid wsp:val=&quot;00E72033&quot;/&gt;&lt;wsp:rsid wsp:val=&quot;00E737C1&quot;/&gt;&lt;wsp:rsid wsp:val=&quot;00E73F85&quot;/&gt;&lt;wsp:rsid wsp:val=&quot;00E748B1&quot;/&gt;&lt;wsp:rsid wsp:val=&quot;00E7515F&quot;/&gt;&lt;wsp:rsid wsp:val=&quot;00E76254&quot;/&gt;&lt;wsp:rsid wsp:val=&quot;00E76A06&quot;/&gt;&lt;wsp:rsid wsp:val=&quot;00E80AA2&quot;/&gt;&lt;wsp:rsid wsp:val=&quot;00E80D50&quot;/&gt;&lt;wsp:rsid wsp:val=&quot;00E81143&quot;/&gt;&lt;wsp:rsid wsp:val=&quot;00E81E10&quot;/&gt;&lt;wsp:rsid wsp:val=&quot;00E8211C&quot;/&gt;&lt;wsp:rsid wsp:val=&quot;00E82881&quot;/&gt;&lt;wsp:rsid wsp:val=&quot;00E8687C&quot;/&gt;&lt;wsp:rsid wsp:val=&quot;00E87790&quot;/&gt;&lt;wsp:rsid wsp:val=&quot;00E90A6B&quot;/&gt;&lt;wsp:rsid wsp:val=&quot;00E922BF&quot;/&gt;&lt;wsp:rsid wsp:val=&quot;00E9245A&quot;/&gt;&lt;wsp:rsid wsp:val=&quot;00E92CB3&quot;/&gt;&lt;wsp:rsid wsp:val=&quot;00E94630&quot;/&gt;&lt;wsp:rsid wsp:val=&quot;00E950F3&quot;/&gt;&lt;wsp:rsid wsp:val=&quot;00E95A1A&quot;/&gt;&lt;wsp:rsid wsp:val=&quot;00E95A5D&quot;/&gt;&lt;wsp:rsid wsp:val=&quot;00E9624B&quot;/&gt;&lt;wsp:rsid wsp:val=&quot;00E96E93&quot;/&gt;&lt;wsp:rsid wsp:val=&quot;00E97171&quot;/&gt;&lt;wsp:rsid wsp:val=&quot;00E971AD&quot;/&gt;&lt;wsp:rsid wsp:val=&quot;00E972C5&quot;/&gt;&lt;wsp:rsid wsp:val=&quot;00E97886&quot;/&gt;&lt;wsp:rsid wsp:val=&quot;00EA06B7&quot;/&gt;&lt;wsp:rsid wsp:val=&quot;00EA1B57&quot;/&gt;&lt;wsp:rsid wsp:val=&quot;00EA2242&quot;/&gt;&lt;wsp:rsid wsp:val=&quot;00EA23A6&quot;/&gt;&lt;wsp:rsid wsp:val=&quot;00EA2CB5&quot;/&gt;&lt;wsp:rsid wsp:val=&quot;00EA2DD2&quot;/&gt;&lt;wsp:rsid wsp:val=&quot;00EA2F82&quot;/&gt;&lt;wsp:rsid wsp:val=&quot;00EA320F&quot;/&gt;&lt;wsp:rsid wsp:val=&quot;00EA3E9F&quot;/&gt;&lt;wsp:rsid wsp:val=&quot;00EA4092&quot;/&gt;&lt;wsp:rsid wsp:val=&quot;00EA41BC&quot;/&gt;&lt;wsp:rsid wsp:val=&quot;00EA4224&quot;/&gt;&lt;wsp:rsid wsp:val=&quot;00EA4B86&quot;/&gt;&lt;wsp:rsid wsp:val=&quot;00EA7182&quot;/&gt;&lt;wsp:rsid wsp:val=&quot;00EA7C21&quot;/&gt;&lt;wsp:rsid wsp:val=&quot;00EB0398&quot;/&gt;&lt;wsp:rsid wsp:val=&quot;00EB0AF9&quot;/&gt;&lt;wsp:rsid wsp:val=&quot;00EB0F32&quot;/&gt;&lt;wsp:rsid wsp:val=&quot;00EB134E&quot;/&gt;&lt;wsp:rsid wsp:val=&quot;00EB196C&quot;/&gt;&lt;wsp:rsid wsp:val=&quot;00EB1B24&quot;/&gt;&lt;wsp:rsid wsp:val=&quot;00EB28BB&quot;/&gt;&lt;wsp:rsid wsp:val=&quot;00EB2AE7&quot;/&gt;&lt;wsp:rsid wsp:val=&quot;00EB2EE5&quot;/&gt;&lt;wsp:rsid wsp:val=&quot;00EB3793&quot;/&gt;&lt;wsp:rsid wsp:val=&quot;00EB6B78&quot;/&gt;&lt;wsp:rsid wsp:val=&quot;00EB7461&quot;/&gt;&lt;wsp:rsid wsp:val=&quot;00EC1BCC&quot;/&gt;&lt;wsp:rsid wsp:val=&quot;00EC2BA7&quot;/&gt;&lt;wsp:rsid wsp:val=&quot;00EC2CD6&quot;/&gt;&lt;wsp:rsid wsp:val=&quot;00EC34E7&quot;/&gt;&lt;wsp:rsid wsp:val=&quot;00EC62D3&quot;/&gt;&lt;wsp:rsid wsp:val=&quot;00EC6437&quot;/&gt;&lt;wsp:rsid wsp:val=&quot;00EC6D47&quot;/&gt;&lt;wsp:rsid wsp:val=&quot;00EC749B&quot;/&gt;&lt;wsp:rsid wsp:val=&quot;00ED2692&quot;/&gt;&lt;wsp:rsid wsp:val=&quot;00ED352D&quot;/&gt;&lt;wsp:rsid wsp:val=&quot;00ED7D70&quot;/&gt;&lt;wsp:rsid wsp:val=&quot;00EE139D&quot;/&gt;&lt;wsp:rsid wsp:val=&quot;00EE1FF4&quot;/&gt;&lt;wsp:rsid wsp:val=&quot;00EF03B1&quot;/&gt;&lt;wsp:rsid wsp:val=&quot;00EF109D&quot;/&gt;&lt;wsp:rsid wsp:val=&quot;00EF5BBE&quot;/&gt;&lt;wsp:rsid wsp:val=&quot;00F00B99&quot;/&gt;&lt;wsp:rsid wsp:val=&quot;00F00F0D&quot;/&gt;&lt;wsp:rsid wsp:val=&quot;00F0110A&quot;/&gt;&lt;wsp:rsid wsp:val=&quot;00F014E1&quot;/&gt;&lt;wsp:rsid wsp:val=&quot;00F01517&quot;/&gt;&lt;wsp:rsid wsp:val=&quot;00F01590&quot;/&gt;&lt;wsp:rsid wsp:val=&quot;00F01F25&quot;/&gt;&lt;wsp:rsid wsp:val=&quot;00F01F84&quot;/&gt;&lt;wsp:rsid wsp:val=&quot;00F0289D&quot;/&gt;&lt;wsp:rsid wsp:val=&quot;00F033A4&quot;/&gt;&lt;wsp:rsid wsp:val=&quot;00F04402&quot;/&gt;&lt;wsp:rsid wsp:val=&quot;00F04C0D&quot;/&gt;&lt;wsp:rsid wsp:val=&quot;00F076E0&quot;/&gt;&lt;wsp:rsid wsp:val=&quot;00F07BB7&quot;/&gt;&lt;wsp:rsid wsp:val=&quot;00F07EB4&quot;/&gt;&lt;wsp:rsid wsp:val=&quot;00F07F42&quot;/&gt;&lt;wsp:rsid wsp:val=&quot;00F1020B&quot;/&gt;&lt;wsp:rsid wsp:val=&quot;00F11DC3&quot;/&gt;&lt;wsp:rsid wsp:val=&quot;00F12480&quot;/&gt;&lt;wsp:rsid wsp:val=&quot;00F12A77&quot;/&gt;&lt;wsp:rsid wsp:val=&quot;00F12E45&quot;/&gt;&lt;wsp:rsid wsp:val=&quot;00F13359&quot;/&gt;&lt;wsp:rsid wsp:val=&quot;00F13C73&quot;/&gt;&lt;wsp:rsid wsp:val=&quot;00F14968&quot;/&gt;&lt;wsp:rsid wsp:val=&quot;00F14B5E&quot;/&gt;&lt;wsp:rsid wsp:val=&quot;00F14B88&quot;/&gt;&lt;wsp:rsid wsp:val=&quot;00F15B29&quot;/&gt;&lt;wsp:rsid wsp:val=&quot;00F16206&quot;/&gt;&lt;wsp:rsid wsp:val=&quot;00F17E5F&quot;/&gt;&lt;wsp:rsid wsp:val=&quot;00F17EC7&quot;/&gt;&lt;wsp:rsid wsp:val=&quot;00F211B2&quot;/&gt;&lt;wsp:rsid wsp:val=&quot;00F216B0&quot;/&gt;&lt;wsp:rsid wsp:val=&quot;00F21EC6&quot;/&gt;&lt;wsp:rsid wsp:val=&quot;00F22CF4&quot;/&gt;&lt;wsp:rsid wsp:val=&quot;00F238E8&quot;/&gt;&lt;wsp:rsid wsp:val=&quot;00F23D1D&quot;/&gt;&lt;wsp:rsid wsp:val=&quot;00F2504E&quot;/&gt;&lt;wsp:rsid wsp:val=&quot;00F25BD1&quot;/&gt;&lt;wsp:rsid wsp:val=&quot;00F26C9F&quot;/&gt;&lt;wsp:rsid wsp:val=&quot;00F303D2&quot;/&gt;&lt;wsp:rsid wsp:val=&quot;00F311C0&quot;/&gt;&lt;wsp:rsid wsp:val=&quot;00F32AFD&quot;/&gt;&lt;wsp:rsid wsp:val=&quot;00F34544&quot;/&gt;&lt;wsp:rsid wsp:val=&quot;00F34B75&quot;/&gt;&lt;wsp:rsid wsp:val=&quot;00F357FE&quot;/&gt;&lt;wsp:rsid wsp:val=&quot;00F3676E&quot;/&gt;&lt;wsp:rsid wsp:val=&quot;00F36ED7&quot;/&gt;&lt;wsp:rsid wsp:val=&quot;00F372AA&quot;/&gt;&lt;wsp:rsid wsp:val=&quot;00F432A6&quot;/&gt;&lt;wsp:rsid wsp:val=&quot;00F43783&quot;/&gt;&lt;wsp:rsid wsp:val=&quot;00F43A99&quot;/&gt;&lt;wsp:rsid wsp:val=&quot;00F45676&quot;/&gt;&lt;wsp:rsid wsp:val=&quot;00F46E1B&quot;/&gt;&lt;wsp:rsid wsp:val=&quot;00F5057F&quot;/&gt;&lt;wsp:rsid wsp:val=&quot;00F51642&quot;/&gt;&lt;wsp:rsid wsp:val=&quot;00F51910&quot;/&gt;&lt;wsp:rsid wsp:val=&quot;00F52160&quot;/&gt;&lt;wsp:rsid wsp:val=&quot;00F55F7B&quot;/&gt;&lt;wsp:rsid wsp:val=&quot;00F56237&quot;/&gt;&lt;wsp:rsid wsp:val=&quot;00F608E2&quot;/&gt;&lt;wsp:rsid wsp:val=&quot;00F63B65&quot;/&gt;&lt;wsp:rsid wsp:val=&quot;00F645AC&quot;/&gt;&lt;wsp:rsid wsp:val=&quot;00F64FF2&quot;/&gt;&lt;wsp:rsid wsp:val=&quot;00F65500&quot;/&gt;&lt;wsp:rsid wsp:val=&quot;00F655C4&quot;/&gt;&lt;wsp:rsid wsp:val=&quot;00F664D4&quot;/&gt;&lt;wsp:rsid wsp:val=&quot;00F67612&quot;/&gt;&lt;wsp:rsid wsp:val=&quot;00F71072&quot;/&gt;&lt;wsp:rsid wsp:val=&quot;00F71851&quot;/&gt;&lt;wsp:rsid wsp:val=&quot;00F72861&quot;/&gt;&lt;wsp:rsid wsp:val=&quot;00F73882&quot;/&gt;&lt;wsp:rsid wsp:val=&quot;00F73906&quot;/&gt;&lt;wsp:rsid wsp:val=&quot;00F73BD1&quot;/&gt;&lt;wsp:rsid wsp:val=&quot;00F73C9F&quot;/&gt;&lt;wsp:rsid wsp:val=&quot;00F73DEF&quot;/&gt;&lt;wsp:rsid wsp:val=&quot;00F74F86&quot;/&gt;&lt;wsp:rsid wsp:val=&quot;00F75E95&quot;/&gt;&lt;wsp:rsid wsp:val=&quot;00F7768F&quot;/&gt;&lt;wsp:rsid wsp:val=&quot;00F819C9&quot;/&gt;&lt;wsp:rsid wsp:val=&quot;00F81E86&quot;/&gt;&lt;wsp:rsid wsp:val=&quot;00F83631&quot;/&gt;&lt;wsp:rsid wsp:val=&quot;00F839B4&quot;/&gt;&lt;wsp:rsid wsp:val=&quot;00F8501F&quot;/&gt;&lt;wsp:rsid wsp:val=&quot;00F863B3&quot;/&gt;&lt;wsp:rsid wsp:val=&quot;00F91C4D&quot;/&gt;&lt;wsp:rsid wsp:val=&quot;00F91F3F&quot;/&gt;&lt;wsp:rsid wsp:val=&quot;00F92635&quot;/&gt;&lt;wsp:rsid wsp:val=&quot;00F93E63&quot;/&gt;&lt;wsp:rsid wsp:val=&quot;00F943ED&quot;/&gt;&lt;wsp:rsid wsp:val=&quot;00F9508F&quot;/&gt;&lt;wsp:rsid wsp:val=&quot;00F95982&quot;/&gt;&lt;wsp:rsid wsp:val=&quot;00F978E5&quot;/&gt;&lt;wsp:rsid wsp:val=&quot;00FA1263&quot;/&gt;&lt;wsp:rsid wsp:val=&quot;00FA1A71&quot;/&gt;&lt;wsp:rsid wsp:val=&quot;00FA336D&quot;/&gt;&lt;wsp:rsid wsp:val=&quot;00FA440A&quot;/&gt;&lt;wsp:rsid wsp:val=&quot;00FA47E3&quot;/&gt;&lt;wsp:rsid wsp:val=&quot;00FA63BC&quot;/&gt;&lt;wsp:rsid wsp:val=&quot;00FA6498&quot;/&gt;&lt;wsp:rsid wsp:val=&quot;00FA7635&quot;/&gt;&lt;wsp:rsid wsp:val=&quot;00FA7693&quot;/&gt;&lt;wsp:rsid wsp:val=&quot;00FA7911&quot;/&gt;&lt;wsp:rsid wsp:val=&quot;00FB0CE3&quot;/&gt;&lt;wsp:rsid wsp:val=&quot;00FB1979&quot;/&gt;&lt;wsp:rsid wsp:val=&quot;00FB4F32&quot;/&gt;&lt;wsp:rsid wsp:val=&quot;00FB5949&quot;/&gt;&lt;wsp:rsid wsp:val=&quot;00FB6BF4&quot;/&gt;&lt;wsp:rsid wsp:val=&quot;00FB6CA3&quot;/&gt;&lt;wsp:rsid wsp:val=&quot;00FB6CDE&quot;/&gt;&lt;wsp:rsid wsp:val=&quot;00FB7272&quot;/&gt;&lt;wsp:rsid wsp:val=&quot;00FB7493&quot;/&gt;&lt;wsp:rsid wsp:val=&quot;00FB7673&quot;/&gt;&lt;wsp:rsid wsp:val=&quot;00FC0452&quot;/&gt;&lt;wsp:rsid wsp:val=&quot;00FC14ED&quot;/&gt;&lt;wsp:rsid wsp:val=&quot;00FC2246&quot;/&gt;&lt;wsp:rsid wsp:val=&quot;00FC3429&quot;/&gt;&lt;wsp:rsid wsp:val=&quot;00FC35EA&quot;/&gt;&lt;wsp:rsid wsp:val=&quot;00FC3671&quot;/&gt;&lt;wsp:rsid wsp:val=&quot;00FC3CF3&quot;/&gt;&lt;wsp:rsid wsp:val=&quot;00FC46DF&quot;/&gt;&lt;wsp:rsid wsp:val=&quot;00FC56A9&quot;/&gt;&lt;wsp:rsid wsp:val=&quot;00FC66DF&quot;/&gt;&lt;wsp:rsid wsp:val=&quot;00FC6F86&quot;/&gt;&lt;wsp:rsid wsp:val=&quot;00FC7304&quot;/&gt;&lt;wsp:rsid wsp:val=&quot;00FC774E&quot;/&gt;&lt;wsp:rsid wsp:val=&quot;00FC77F9&quot;/&gt;&lt;wsp:rsid wsp:val=&quot;00FC7928&quot;/&gt;&lt;wsp:rsid wsp:val=&quot;00FD023C&quot;/&gt;&lt;wsp:rsid wsp:val=&quot;00FD1D37&quot;/&gt;&lt;wsp:rsid wsp:val=&quot;00FD1EA4&quot;/&gt;&lt;wsp:rsid wsp:val=&quot;00FD1F6F&quot;/&gt;&lt;wsp:rsid wsp:val=&quot;00FD21F3&quot;/&gt;&lt;wsp:rsid wsp:val=&quot;00FD2C5B&quot;/&gt;&lt;wsp:rsid wsp:val=&quot;00FD30C1&quot;/&gt;&lt;wsp:rsid wsp:val=&quot;00FD3186&quot;/&gt;&lt;wsp:rsid wsp:val=&quot;00FD5E40&quot;/&gt;&lt;wsp:rsid wsp:val=&quot;00FD6843&quot;/&gt;&lt;wsp:rsid wsp:val=&quot;00FE0F7A&quot;/&gt;&lt;wsp:rsid wsp:val=&quot;00FE1380&quot;/&gt;&lt;wsp:rsid wsp:val=&quot;00FE1AB2&quot;/&gt;&lt;wsp:rsid wsp:val=&quot;00FE1D91&quot;/&gt;&lt;wsp:rsid wsp:val=&quot;00FE47FF&quot;/&gt;&lt;wsp:rsid wsp:val=&quot;00FE57B4&quot;/&gt;&lt;wsp:rsid wsp:val=&quot;00FE5985&quot;/&gt;&lt;wsp:rsid wsp:val=&quot;00FE62CA&quot;/&gt;&lt;wsp:rsid wsp:val=&quot;00FE65D5&quot;/&gt;&lt;wsp:rsid wsp:val=&quot;00FE6750&quot;/&gt;&lt;wsp:rsid wsp:val=&quot;00FF0E3F&quot;/&gt;&lt;wsp:rsid wsp:val=&quot;00FF1448&quot;/&gt;&lt;wsp:rsid wsp:val=&quot;00FF19D5&quot;/&gt;&lt;wsp:rsid wsp:val=&quot;00FF415E&quot;/&gt;&lt;wsp:rsid wsp:val=&quot;00FF5092&quot;/&gt;&lt;wsp:rsid wsp:val=&quot;00FF5A21&quot;/&gt;&lt;wsp:rsid wsp:val=&quot;00FF5FDC&quot;/&gt;&lt;wsp:rsid wsp:val=&quot;00FF604F&quot;/&gt;&lt;wsp:rsid wsp:val=&quot;00FF6300&quot;/&gt;&lt;wsp:rsid wsp:val=&quot;00FF6A1F&quot;/&gt;&lt;wsp:rsid wsp:val=&quot;00FF73BD&quot;/&gt;&lt;wsp:rsid wsp:val=&quot;00FF7589&quot;/&gt;&lt;/wsp:rsids&gt;&lt;/w:docPr&gt;&lt;w:body&gt;&lt;wx:sect&gt;&lt;w:p wsp:rsidR=&quot;00000000&quot; wsp:rsidRDefault=&quot;00AE06EA&quot; wsp:rsidP=&quot;00AE06EA&quot;&gt;&lt;m:oMathPara&gt;&lt;m:oMath&gt;&lt;m:sSub&gt;&lt;m:sSubPr&gt;&lt;m:ctrlPr&gt;&lt;w:rPr&gt;&lt;w:rFonts w:ascii=&quot;Cambria Math&quot;/&gt;&lt;wx:font wx:val=&quot;Cambria Math&quot;/&gt;&lt;w:i/&gt;&lt;w:color w:val=&quot;000000&quot;/&gt;&lt;w:sz w:val=&quot;28&quot;/&gt;&lt;w:sz-cs w:val=&quot;28&quot;/&gt;&lt;/w:rPr&gt;&lt;/m:ctrlPr&gt;&lt;/m:sSubPr&gt;&lt;m:e&gt;&lt;m:r&gt;&lt;w:rPr&gt;&lt;w:rFonts w:ascii=&quot;Cambria Math&quot;/&gt;&lt;wx:font wx:val=&quot;Cambria Math&quot;/&gt;&lt;w:i/&gt;&lt;w:color w:val=&quot;000000&quot;/&gt;&lt;w:sz w:val=&quot;28&quot;/&gt;&lt;w:sz-cs w:val=&quot;28&quot;/&gt;&lt;/w:rPr&gt;&lt;m:t&gt;Оі&lt;/m:t&gt;&lt;/m:r&gt;&lt;/m:e&gt;&lt;m:sub&gt;&lt;m:r&gt;&lt;w:rPr&gt;&lt;w:rFonts w:ascii=&quot;Cambria Math&quot;/&gt;&lt;wx:font wx:val=&quot;Cambria Math&quot;/&gt;&lt;w:i/&gt;&lt;w:color w:val=&quot;000000&quot;/&gt;&lt;w:sz w:val=&quot;28&quot;/&gt;&lt;w:sz-cs w:val=&quot;28&quot;/&gt;&lt;/w:rPr&gt;&lt;m:t&gt;n&lt;/m:t&gt;&lt;/m:r&gt;&lt;/m:sub&gt;&lt;/m:sSub&gt;&lt;m:r&gt;&lt;w:rPr&gt;&lt;w:rFonts w:ascii=&quot;Cambria Math&quot;/&gt;&lt;wx:font wx:val=&quot;Cambria Math&quot;/&gt;&lt;w:i/&gt;&lt;w:color w:val=&quot;000000&quot;/&gt;&lt;w:sz w:val=&quot;28&quot;/&gt;&lt;w:sz-cs w:val=&quot;28&quot;/&gt;&lt;/w:rPr&gt;&lt;m:t&gt;={{ safety_coef }}&lt;/m:t&gt;&lt;/m:r&gt;&lt;/m:oMath&gt;&lt;/m:oMathPara&gt;&lt;/w:p&gt;&lt;w:sectPr wsp:rsidR=&quot;00000000&quot;&gt;&lt;w:pgSz w:w=&quot;12240&quot; w:h=&quot;15840&quot;/&gt;&lt;w:pgMar w:top=&quot;1134&quot; w:right=&quot;850&quot; w:bottom=&quot;1134&quot; w:left=&quot;1701&quot; w:header=&quot;720&quot; w:footer=&quot;720&quot; w:gutter=&quot;0&quot;/&gt;&lt;w:cols w:space=&quot;720&quot;/&gt;&lt;/w:sectPr&gt;&lt;/wx:sect&gt;&lt;/w:body&gt;&lt;/w:wordDocument&gt;">
+          <v:shape id="_x0000_i1028" type="#_x0000_t75" style="width:136pt;height:19pt" equationxml="&lt;?xml version=&quot;1.0&quot; encoding=&quot;UTF-8&quot; standalone=&quot;yes&quot;?&gt;&#10;&lt;?mso-application progid=&quot;Word.Document&quot;?&gt;&#10;&lt;w:wordDocument xmlns:aml=&quot;http://schemas.microsoft.com/aml/2001/core&quot; xmlns:wpc=&quot;http://schemas.microsoft.com/office/word/2010/wordprocessingCanvas&quot; xmlns:cx=&quot;http://schemas.microsoft.com/office/drawing/2014/chartex&quot; xmlns:cx1=&quot;http://schemas.microsoft.com/office/drawing/2015/9/8/chartex&quot; xmlns:cx2=&quot;http://schemas.microsoft.com/office/drawing/2015/10/21/chartex&quot; xmlns:cx3=&quot;http://schemas.microsoft.com/office/drawing/2016/5/9/chartex&quot; xmlns:cx4=&quot;http://schemas.microsoft.com/office/drawing/2016/5/10/chartex&quot; xmlns:cx5=&quot;http://schemas.microsoft.com/office/drawing/2016/5/11/chartex&quot; xmlns:cx6=&quot;http://schemas.microsoft.com/office/drawing/2016/5/12/chartex&quot; xmlns:cx7=&quot;http://schemas.microsoft.com/office/drawing/2016/5/13/chartex&quot; xmlns:cx8=&quot;http://schemas.microsoft.com/office/drawing/2016/5/14/chartex&quot; xmlns:cr=&quot;http://schemas.microsoft.com/office/comments/2020/reactions&quot; xmlns:dt=&quot;uuid:C2F41010-65B3-11d1-A29F-00AA00C14882&quot; xmlns:mc=&quot;http://schemas.openxmlformats.org/markup-compatibility/2006&quot; xmlns:aink=&quot;http://schemas.microsoft.com/office/drawing/2016/ink&quot; xmlns:am3d=&quot;http://schemas.microsoft.com/office/drawing/2017/model3d&quot; xmlns:o=&quot;urn:schemas-microsoft-com:office:office&quot; xmlns:oel=&quot;http://schemas.microsoft.com/office/2019/extlst&quot; xmlns:m=&quot;http://schemas.openxmlformats.org/officeDocument/2006/math&quot; xmlns:v=&quot;urn:schemas-microsoft-com:vml&quot; xmlns:w10=&quot;urn:schemas-microsoft-com:office:word&quot; xmlns:w=&quot;http://schemas.microsoft.com/office/word/2003/wordml&quot; xmlns:wx=&quot;http://schemas.microsoft.com/office/word/2003/auxHint&quot; xmlns:wne=&quot;http://schemas.microsoft.com/office/word/2006/wordml&quot; xmlns:wsp=&quot;http://schemas.microsoft.com/office/word/2003/wordml/sp2&quot; xmlns:sl=&quot;http://schemas.microsoft.com/schemaLibrary/2003/core&quot; w:macrosPresent=&quot;no&quot; w:embeddedObjPresent=&quot;no&quot; w:ocxPresent=&quot;no&quot; xml:space=&quot;preserve&quot;&gt;&lt;w:ignoreSubtree w:val=&quot;http://schemas.microsoft.com/office/word/2003/wordml/sp2&quot;/&gt;&lt;o:DocumentProperties&gt;&lt;o:Version&gt;16&lt;/o:Version&gt;&lt;/o:DocumentProperties&gt;&lt;w:docPr&gt;&lt;w:view w:val=&quot;print&quot;/&gt;&lt;w:zoom w:percent=&quot;100&quot;/&gt;&lt;w:removePersonalInformation/&gt;&lt;w:activeWritingStyle w:lang=&quot;RU&quot; w:vendorID=&quot;1&quot; w:dllVersion=&quot;512&quot; w:optionSet=&quot;1&quot;/&gt;&lt;w:activeWritingStyle w:lang=&quot;RU-MO&quot; w:vendorID=&quot;1&quot; w:dllVersion=&quot;512&quot; w:optionSet=&quot;1&quot;/&gt;&lt;w:stylePaneFormatFilter w:val=&quot;3F01&quot;/&gt;&lt;w:defaultTabStop w:val=&quot;720&quot;/&gt;&lt;w:hyphenationZone w:val=&quot;357&quot;/&gt;&lt;w:doNotHyphenateCaps/&gt;&lt;w:displayHorizontalDrawingGridEvery w:val=&quot;0&quot;/&gt;&lt;w:displayVerticalDrawingGridEvery w:val=&quot;0&quot;/&gt;&lt;w:useMarginsForDrawingGridOrigin/&gt;&lt;w:characterSpacingControl w:val=&quot;DontCompress&quot;/&gt;&lt;w:optimizeForBrowser/&gt;&lt;w:validateAgainstSchema/&gt;&lt;w:saveInvalidXML w:val=&quot;off&quot;/&gt;&lt;w:ignoreMixedContent w:val=&quot;off&quot;/&gt;&lt;w:alwaysShowPlaceholderText w:val=&quot;off&quot;/&gt;&lt;w:compat&gt;&lt;w:footnoteLayoutLikeWW8/&gt;&lt;w:shapeLayoutLikeWW8/&gt;&lt;w:alignTablesRowByRow/&gt;&lt;w:forgetLastTabAlignment/&gt;&lt;w:doNotUseHTMLParagraphAutoSpacing/&gt;&lt;w:layoutRawTableWidth/&gt;&lt;w:layoutTableRowsApart/&gt;&lt;w:useWord97LineBreakingRules/&gt;&lt;w:dontAllowFieldEndSelect/&gt;&lt;w:useWord2002TableStyleRules/&gt;&lt;/w:compat&gt;&lt;wsp:rsids&gt;&lt;wsp:rsidRoot wsp:val=&quot;00003D1C&quot;/&gt;&lt;wsp:rsid wsp:val=&quot;00000969&quot;/&gt;&lt;wsp:rsid wsp:val=&quot;00000D1B&quot;/&gt;&lt;wsp:rsid wsp:val=&quot;000015D9&quot;/&gt;&lt;wsp:rsid wsp:val=&quot;00001E54&quot;/&gt;&lt;wsp:rsid wsp:val=&quot;0000299A&quot;/&gt;&lt;wsp:rsid wsp:val=&quot;00003D1C&quot;/&gt;&lt;wsp:rsid wsp:val=&quot;00004824&quot;/&gt;&lt;wsp:rsid wsp:val=&quot;000049C6&quot;/&gt;&lt;wsp:rsid wsp:val=&quot;00005141&quot;/&gt;&lt;wsp:rsid wsp:val=&quot;00005E3A&quot;/&gt;&lt;wsp:rsid wsp:val=&quot;0000772F&quot;/&gt;&lt;wsp:rsid wsp:val=&quot;00007D37&quot;/&gt;&lt;wsp:rsid wsp:val=&quot;00010B32&quot;/&gt;&lt;wsp:rsid wsp:val=&quot;0001205B&quot;/&gt;&lt;wsp:rsid wsp:val=&quot;00012974&quot;/&gt;&lt;wsp:rsid wsp:val=&quot;0001453C&quot;/&gt;&lt;wsp:rsid wsp:val=&quot;00014D12&quot;/&gt;&lt;wsp:rsid wsp:val=&quot;00015540&quot;/&gt;&lt;wsp:rsid wsp:val=&quot;00015A9F&quot;/&gt;&lt;wsp:rsid wsp:val=&quot;00015CF4&quot;/&gt;&lt;wsp:rsid wsp:val=&quot;0001626F&quot;/&gt;&lt;wsp:rsid wsp:val=&quot;00017437&quot;/&gt;&lt;wsp:rsid wsp:val=&quot;00017575&quot;/&gt;&lt;wsp:rsid wsp:val=&quot;000177E1&quot;/&gt;&lt;wsp:rsid wsp:val=&quot;000205BD&quot;/&gt;&lt;wsp:rsid wsp:val=&quot;000219FC&quot;/&gt;&lt;wsp:rsid wsp:val=&quot;00021AFE&quot;/&gt;&lt;wsp:rsid wsp:val=&quot;0002361B&quot;/&gt;&lt;wsp:rsid wsp:val=&quot;00023F40&quot;/&gt;&lt;wsp:rsid wsp:val=&quot;00024C19&quot;/&gt;&lt;wsp:rsid wsp:val=&quot;00025BF8&quot;/&gt;&lt;wsp:rsid wsp:val=&quot;00026D9A&quot;/&gt;&lt;wsp:rsid wsp:val=&quot;00027655&quot;/&gt;&lt;wsp:rsid wsp:val=&quot;00030043&quot;/&gt;&lt;wsp:rsid wsp:val=&quot;0003053F&quot;/&gt;&lt;wsp:rsid wsp:val=&quot;00030565&quot;/&gt;&lt;wsp:rsid wsp:val=&quot;00030CDC&quot;/&gt;&lt;wsp:rsid wsp:val=&quot;00030FE3&quot;/&gt;&lt;wsp:rsid wsp:val=&quot;00032D51&quot;/&gt;&lt;wsp:rsid wsp:val=&quot;00033441&quot;/&gt;&lt;wsp:rsid wsp:val=&quot;00033A4B&quot;/&gt;&lt;wsp:rsid wsp:val=&quot;00033E4B&quot;/&gt;&lt;wsp:rsid wsp:val=&quot;00035FAC&quot;/&gt;&lt;wsp:rsid wsp:val=&quot;00040068&quot;/&gt;&lt;wsp:rsid wsp:val=&quot;00040660&quot;/&gt;&lt;wsp:rsid wsp:val=&quot;00041127&quot;/&gt;&lt;wsp:rsid wsp:val=&quot;00041645&quot;/&gt;&lt;wsp:rsid wsp:val=&quot;00042C5D&quot;/&gt;&lt;wsp:rsid wsp:val=&quot;00043BD8&quot;/&gt;&lt;wsp:rsid wsp:val=&quot;00043C1A&quot;/&gt;&lt;wsp:rsid wsp:val=&quot;00043CAA&quot;/&gt;&lt;wsp:rsid wsp:val=&quot;00045C0F&quot;/&gt;&lt;wsp:rsid wsp:val=&quot;00045FB0&quot;/&gt;&lt;wsp:rsid wsp:val=&quot;0004673B&quot;/&gt;&lt;wsp:rsid wsp:val=&quot;0005349D&quot;/&gt;&lt;wsp:rsid wsp:val=&quot;000534E7&quot;/&gt;&lt;wsp:rsid wsp:val=&quot;000545A5&quot;/&gt;&lt;wsp:rsid wsp:val=&quot;000562F0&quot;/&gt;&lt;wsp:rsid wsp:val=&quot;00057B25&quot;/&gt;&lt;wsp:rsid wsp:val=&quot;00057F57&quot;/&gt;&lt;wsp:rsid wsp:val=&quot;00060535&quot;/&gt;&lt;wsp:rsid wsp:val=&quot;000614B8&quot;/&gt;&lt;wsp:rsid wsp:val=&quot;000617D1&quot;/&gt;&lt;wsp:rsid wsp:val=&quot;0006243A&quot;/&gt;&lt;wsp:rsid wsp:val=&quot;00062C17&quot;/&gt;&lt;wsp:rsid wsp:val=&quot;0006330B&quot;/&gt;&lt;wsp:rsid wsp:val=&quot;00064BB4&quot;/&gt;&lt;wsp:rsid wsp:val=&quot;00066217&quot;/&gt;&lt;wsp:rsid wsp:val=&quot;00066503&quot;/&gt;&lt;wsp:rsid wsp:val=&quot;00067153&quot;/&gt;&lt;wsp:rsid wsp:val=&quot;00070216&quot;/&gt;&lt;wsp:rsid wsp:val=&quot;0007041E&quot;/&gt;&lt;wsp:rsid wsp:val=&quot;00070F02&quot;/&gt;&lt;wsp:rsid wsp:val=&quot;000710D0&quot;/&gt;&lt;wsp:rsid wsp:val=&quot;0007169F&quot;/&gt;&lt;wsp:rsid wsp:val=&quot;000738FE&quot;/&gt;&lt;wsp:rsid wsp:val=&quot;00073961&quot;/&gt;&lt;wsp:rsid wsp:val=&quot;00074343&quot;/&gt;&lt;wsp:rsid wsp:val=&quot;00074AEA&quot;/&gt;&lt;wsp:rsid wsp:val=&quot;00076A90&quot;/&gt;&lt;wsp:rsid wsp:val=&quot;000804EA&quot;/&gt;&lt;wsp:rsid wsp:val=&quot;00081438&quot;/&gt;&lt;wsp:rsid wsp:val=&quot;00081DE4&quot;/&gt;&lt;wsp:rsid wsp:val=&quot;00082B3D&quot;/&gt;&lt;wsp:rsid wsp:val=&quot;00082DCA&quot;/&gt;&lt;wsp:rsid wsp:val=&quot;00084939&quot;/&gt;&lt;wsp:rsid wsp:val=&quot;00084C47&quot;/&gt;&lt;wsp:rsid wsp:val=&quot;00085949&quot;/&gt;&lt;wsp:rsid wsp:val=&quot;00086027&quot;/&gt;&lt;wsp:rsid wsp:val=&quot;00086081&quot;/&gt;&lt;wsp:rsid wsp:val=&quot;00086EE3&quot;/&gt;&lt;wsp:rsid wsp:val=&quot;00087C0F&quot;/&gt;&lt;wsp:rsid wsp:val=&quot;00093120&quot;/&gt;&lt;wsp:rsid wsp:val=&quot;00093E10&quot;/&gt;&lt;wsp:rsid wsp:val=&quot;000957BB&quot;/&gt;&lt;wsp:rsid wsp:val=&quot;000A0680&quot;/&gt;&lt;wsp:rsid wsp:val=&quot;000A0739&quot;/&gt;&lt;wsp:rsid wsp:val=&quot;000A0EDD&quot;/&gt;&lt;wsp:rsid wsp:val=&quot;000A1D5F&quot;/&gt;&lt;wsp:rsid wsp:val=&quot;000A3077&quot;/&gt;&lt;wsp:rsid wsp:val=&quot;000A3FCF&quot;/&gt;&lt;wsp:rsid wsp:val=&quot;000A654B&quot;/&gt;&lt;wsp:rsid wsp:val=&quot;000A73A4&quot;/&gt;&lt;wsp:rsid wsp:val=&quot;000A76AF&quot;/&gt;&lt;wsp:rsid wsp:val=&quot;000A79A5&quot;/&gt;&lt;wsp:rsid wsp:val=&quot;000A7FAB&quot;/&gt;&lt;wsp:rsid wsp:val=&quot;000B10CB&quot;/&gt;&lt;wsp:rsid wsp:val=&quot;000B195A&quot;/&gt;&lt;wsp:rsid wsp:val=&quot;000B1B97&quot;/&gt;&lt;wsp:rsid wsp:val=&quot;000B208B&quot;/&gt;&lt;wsp:rsid wsp:val=&quot;000B2366&quot;/&gt;&lt;wsp:rsid wsp:val=&quot;000B31AD&quot;/&gt;&lt;wsp:rsid wsp:val=&quot;000B55A3&quot;/&gt;&lt;wsp:rsid wsp:val=&quot;000B5896&quot;/&gt;&lt;wsp:rsid wsp:val=&quot;000B6366&quot;/&gt;&lt;wsp:rsid wsp:val=&quot;000B6434&quot;/&gt;&lt;wsp:rsid wsp:val=&quot;000B6594&quot;/&gt;&lt;wsp:rsid wsp:val=&quot;000B7A24&quot;/&gt;&lt;wsp:rsid wsp:val=&quot;000B7BCA&quot;/&gt;&lt;wsp:rsid wsp:val=&quot;000C0F59&quot;/&gt;&lt;wsp:rsid wsp:val=&quot;000C1657&quot;/&gt;&lt;wsp:rsid wsp:val=&quot;000C18F2&quot;/&gt;&lt;wsp:rsid wsp:val=&quot;000C1E9E&quot;/&gt;&lt;wsp:rsid wsp:val=&quot;000C23B7&quot;/&gt;&lt;wsp:rsid wsp:val=&quot;000C3408&quot;/&gt;&lt;wsp:rsid wsp:val=&quot;000C397C&quot;/&gt;&lt;wsp:rsid wsp:val=&quot;000C64BE&quot;/&gt;&lt;wsp:rsid wsp:val=&quot;000C68CC&quot;/&gt;&lt;wsp:rsid wsp:val=&quot;000C74A8&quot;/&gt;&lt;wsp:rsid wsp:val=&quot;000D09FB&quot;/&gt;&lt;wsp:rsid wsp:val=&quot;000D0DF5&quot;/&gt;&lt;wsp:rsid wsp:val=&quot;000D27EC&quot;/&gt;&lt;wsp:rsid wsp:val=&quot;000D29D2&quot;/&gt;&lt;wsp:rsid wsp:val=&quot;000D33B4&quot;/&gt;&lt;wsp:rsid wsp:val=&quot;000D435B&quot;/&gt;&lt;wsp:rsid wsp:val=&quot;000D602F&quot;/&gt;&lt;wsp:rsid wsp:val=&quot;000D6194&quot;/&gt;&lt;wsp:rsid wsp:val=&quot;000D79DF&quot;/&gt;&lt;wsp:rsid wsp:val=&quot;000D7EC5&quot;/&gt;&lt;wsp:rsid wsp:val=&quot;000E0393&quot;/&gt;&lt;wsp:rsid wsp:val=&quot;000E100C&quot;/&gt;&lt;wsp:rsid wsp:val=&quot;000E1E9E&quot;/&gt;&lt;wsp:rsid wsp:val=&quot;000E1F0D&quot;/&gt;&lt;wsp:rsid wsp:val=&quot;000E2364&quot;/&gt;&lt;wsp:rsid wsp:val=&quot;000E2F72&quot;/&gt;&lt;wsp:rsid wsp:val=&quot;000E3622&quot;/&gt;&lt;wsp:rsid wsp:val=&quot;000E3C03&quot;/&gt;&lt;wsp:rsid wsp:val=&quot;000E3EF9&quot;/&gt;&lt;wsp:rsid wsp:val=&quot;000E416C&quot;/&gt;&lt;wsp:rsid wsp:val=&quot;000E4E14&quot;/&gt;&lt;wsp:rsid wsp:val=&quot;000E5F63&quot;/&gt;&lt;wsp:rsid wsp:val=&quot;000E6AE4&quot;/&gt;&lt;wsp:rsid wsp:val=&quot;000E6BF5&quot;/&gt;&lt;wsp:rsid wsp:val=&quot;000E6D15&quot;/&gt;&lt;wsp:rsid wsp:val=&quot;000E793A&quot;/&gt;&lt;wsp:rsid wsp:val=&quot;000E7FAA&quot;/&gt;&lt;wsp:rsid wsp:val=&quot;000F0925&quot;/&gt;&lt;wsp:rsid wsp:val=&quot;000F09B2&quot;/&gt;&lt;wsp:rsid wsp:val=&quot;000F1E2D&quot;/&gt;&lt;wsp:rsid wsp:val=&quot;000F201C&quot;/&gt;&lt;wsp:rsid wsp:val=&quot;000F2A86&quot;/&gt;&lt;wsp:rsid wsp:val=&quot;000F39F5&quot;/&gt;&lt;wsp:rsid wsp:val=&quot;000F4F4C&quot;/&gt;&lt;wsp:rsid wsp:val=&quot;000F5629&quot;/&gt;&lt;wsp:rsid wsp:val=&quot;000F5AED&quot;/&gt;&lt;wsp:rsid wsp:val=&quot;000F76AD&quot;/&gt;&lt;wsp:rsid wsp:val=&quot;000F7991&quot;/&gt;&lt;wsp:rsid wsp:val=&quot;00100084&quot;/&gt;&lt;wsp:rsid wsp:val=&quot;001010D6&quot;/&gt;&lt;wsp:rsid wsp:val=&quot;00101143&quot;/&gt;&lt;wsp:rsid wsp:val=&quot;00103A8C&quot;/&gt;&lt;wsp:rsid wsp:val=&quot;00104C4A&quot;/&gt;&lt;wsp:rsid wsp:val=&quot;001053C0&quot;/&gt;&lt;wsp:rsid wsp:val=&quot;001061E8&quot;/&gt;&lt;wsp:rsid wsp:val=&quot;001076E5&quot;/&gt;&lt;wsp:rsid wsp:val=&quot;001108B6&quot;/&gt;&lt;wsp:rsid wsp:val=&quot;001109AF&quot;/&gt;&lt;wsp:rsid wsp:val=&quot;00110C8B&quot;/&gt;&lt;wsp:rsid wsp:val=&quot;00110DCF&quot;/&gt;&lt;wsp:rsid wsp:val=&quot;001138E4&quot;/&gt;&lt;wsp:rsid wsp:val=&quot;00115113&quot;/&gt;&lt;wsp:rsid wsp:val=&quot;00115B17&quot;/&gt;&lt;wsp:rsid wsp:val=&quot;00115C12&quot;/&gt;&lt;wsp:rsid wsp:val=&quot;00115C71&quot;/&gt;&lt;wsp:rsid wsp:val=&quot;00117675&quot;/&gt;&lt;wsp:rsid wsp:val=&quot;00120218&quot;/&gt;&lt;wsp:rsid wsp:val=&quot;0012057B&quot;/&gt;&lt;wsp:rsid wsp:val=&quot;00123241&quot;/&gt;&lt;wsp:rsid wsp:val=&quot;0012330A&quot;/&gt;&lt;wsp:rsid wsp:val=&quot;00123A88&quot;/&gt;&lt;wsp:rsid wsp:val=&quot;00123FDC&quot;/&gt;&lt;wsp:rsid wsp:val=&quot;0012523F&quot;/&gt;&lt;wsp:rsid wsp:val=&quot;0012535F&quot;/&gt;&lt;wsp:rsid wsp:val=&quot;00126DAA&quot;/&gt;&lt;wsp:rsid wsp:val=&quot;0013177B&quot;/&gt;&lt;wsp:rsid wsp:val=&quot;001333B5&quot;/&gt;&lt;wsp:rsid wsp:val=&quot;00134429&quot;/&gt;&lt;wsp:rsid wsp:val=&quot;001351C1&quot;/&gt;&lt;wsp:rsid wsp:val=&quot;00136F9B&quot;/&gt;&lt;wsp:rsid wsp:val=&quot;00137247&quot;/&gt;&lt;wsp:rsid wsp:val=&quot;00137D7F&quot;/&gt;&lt;wsp:rsid wsp:val=&quot;00142049&quot;/&gt;&lt;wsp:rsid wsp:val=&quot;00142931&quot;/&gt;&lt;wsp:rsid wsp:val=&quot;00142966&quot;/&gt;&lt;wsp:rsid wsp:val=&quot;001429A9&quot;/&gt;&lt;wsp:rsid wsp:val=&quot;00143202&quot;/&gt;&lt;wsp:rsid wsp:val=&quot;00145661&quot;/&gt;&lt;wsp:rsid wsp:val=&quot;00145C11&quot;/&gt;&lt;wsp:rsid wsp:val=&quot;00145E36&quot;/&gt;&lt;wsp:rsid wsp:val=&quot;00147738&quot;/&gt;&lt;wsp:rsid wsp:val=&quot;00150084&quot;/&gt;&lt;wsp:rsid wsp:val=&quot;00153302&quot;/&gt;&lt;wsp:rsid wsp:val=&quot;0015488A&quot;/&gt;&lt;wsp:rsid wsp:val=&quot;00154E14&quot;/&gt;&lt;wsp:rsid wsp:val=&quot;00154E6C&quot;/&gt;&lt;wsp:rsid wsp:val=&quot;00155FD8&quot;/&gt;&lt;wsp:rsid wsp:val=&quot;00157AE9&quot;/&gt;&lt;wsp:rsid wsp:val=&quot;001607F4&quot;/&gt;&lt;wsp:rsid wsp:val=&quot;00163884&quot;/&gt;&lt;wsp:rsid wsp:val=&quot;00163E7E&quot;/&gt;&lt;wsp:rsid wsp:val=&quot;001658E1&quot;/&gt;&lt;wsp:rsid wsp:val=&quot;00166416&quot;/&gt;&lt;wsp:rsid wsp:val=&quot;00167F6F&quot;/&gt;&lt;wsp:rsid wsp:val=&quot;00170B40&quot;/&gt;&lt;wsp:rsid wsp:val=&quot;00170F83&quot;/&gt;&lt;wsp:rsid wsp:val=&quot;00172687&quot;/&gt;&lt;wsp:rsid wsp:val=&quot;001730B4&quot;/&gt;&lt;wsp:rsid wsp:val=&quot;00173DB0&quot;/&gt;&lt;wsp:rsid wsp:val=&quot;00174349&quot;/&gt;&lt;wsp:rsid wsp:val=&quot;00174FE0&quot;/&gt;&lt;wsp:rsid wsp:val=&quot;00175A06&quot;/&gt;&lt;wsp:rsid wsp:val=&quot;00176743&quot;/&gt;&lt;wsp:rsid wsp:val=&quot;00176C11&quot;/&gt;&lt;wsp:rsid wsp:val=&quot;001775FE&quot;/&gt;&lt;wsp:rsid wsp:val=&quot;00180204&quot;/&gt;&lt;wsp:rsid wsp:val=&quot;001802AD&quot;/&gt;&lt;wsp:rsid wsp:val=&quot;001809EC&quot;/&gt;&lt;wsp:rsid wsp:val=&quot;00181965&quot;/&gt;&lt;wsp:rsid wsp:val=&quot;00182064&quot;/&gt;&lt;wsp:rsid wsp:val=&quot;00182338&quot;/&gt;&lt;wsp:rsid wsp:val=&quot;001829BD&quot;/&gt;&lt;wsp:rsid wsp:val=&quot;00182FBF&quot;/&gt;&lt;wsp:rsid wsp:val=&quot;001832BE&quot;/&gt;&lt;wsp:rsid wsp:val=&quot;0018512D&quot;/&gt;&lt;wsp:rsid wsp:val=&quot;001854CB&quot;/&gt;&lt;wsp:rsid wsp:val=&quot;001865D5&quot;/&gt;&lt;wsp:rsid wsp:val=&quot;001869DA&quot;/&gt;&lt;wsp:rsid wsp:val=&quot;001923E3&quot;/&gt;&lt;wsp:rsid wsp:val=&quot;00192AAD&quot;/&gt;&lt;wsp:rsid wsp:val=&quot;00192B04&quot;/&gt;&lt;wsp:rsid wsp:val=&quot;001936D0&quot;/&gt;&lt;wsp:rsid wsp:val=&quot;00193D46&quot;/&gt;&lt;wsp:rsid wsp:val=&quot;0019426F&quot;/&gt;&lt;wsp:rsid wsp:val=&quot;00194D50&quot;/&gt;&lt;wsp:rsid wsp:val=&quot;00197633&quot;/&gt;&lt;wsp:rsid wsp:val=&quot;00197806&quot;/&gt;&lt;wsp:rsid wsp:val=&quot;001A0D2A&quot;/&gt;&lt;wsp:rsid wsp:val=&quot;001A174E&quot;/&gt;&lt;wsp:rsid wsp:val=&quot;001A22EA&quot;/&gt;&lt;wsp:rsid wsp:val=&quot;001A311C&quot;/&gt;&lt;wsp:rsid wsp:val=&quot;001A332B&quot;/&gt;&lt;wsp:rsid wsp:val=&quot;001A3552&quot;/&gt;&lt;wsp:rsid wsp:val=&quot;001A363F&quot;/&gt;&lt;wsp:rsid wsp:val=&quot;001A3918&quot;/&gt;&lt;wsp:rsid wsp:val=&quot;001A4B7B&quot;/&gt;&lt;wsp:rsid wsp:val=&quot;001A52E7&quot;/&gt;&lt;wsp:rsid wsp:val=&quot;001A5A3B&quot;/&gt;&lt;wsp:rsid wsp:val=&quot;001B078A&quot;/&gt;&lt;wsp:rsid wsp:val=&quot;001B0A12&quot;/&gt;&lt;wsp:rsid wsp:val=&quot;001B0F92&quot;/&gt;&lt;wsp:rsid wsp:val=&quot;001B14B3&quot;/&gt;&lt;wsp:rsid wsp:val=&quot;001B1799&quot;/&gt;&lt;wsp:rsid wsp:val=&quot;001B1B76&quot;/&gt;&lt;wsp:rsid wsp:val=&quot;001B363A&quot;/&gt;&lt;wsp:rsid wsp:val=&quot;001B3A4B&quot;/&gt;&lt;wsp:rsid wsp:val=&quot;001B491D&quot;/&gt;&lt;wsp:rsid wsp:val=&quot;001B4C00&quot;/&gt;&lt;wsp:rsid wsp:val=&quot;001B5F77&quot;/&gt;&lt;wsp:rsid wsp:val=&quot;001B65E7&quot;/&gt;&lt;wsp:rsid wsp:val=&quot;001B6761&quot;/&gt;&lt;wsp:rsid wsp:val=&quot;001B6D3A&quot;/&gt;&lt;wsp:rsid wsp:val=&quot;001B6D8E&quot;/&gt;&lt;wsp:rsid wsp:val=&quot;001B7380&quot;/&gt;&lt;wsp:rsid wsp:val=&quot;001B7AF3&quot;/&gt;&lt;wsp:rsid wsp:val=&quot;001C16CD&quot;/&gt;&lt;wsp:rsid wsp:val=&quot;001C2CB5&quot;/&gt;&lt;wsp:rsid wsp:val=&quot;001C35BC&quot;/&gt;&lt;wsp:rsid wsp:val=&quot;001C3BA7&quot;/&gt;&lt;wsp:rsid wsp:val=&quot;001C4281&quot;/&gt;&lt;wsp:rsid wsp:val=&quot;001C4710&quot;/&gt;&lt;wsp:rsid wsp:val=&quot;001C52D9&quot;/&gt;&lt;wsp:rsid wsp:val=&quot;001C54F8&quot;/&gt;&lt;wsp:rsid wsp:val=&quot;001C58FD&quot;/&gt;&lt;wsp:rsid wsp:val=&quot;001D04B1&quot;/&gt;&lt;wsp:rsid wsp:val=&quot;001D1564&quot;/&gt;&lt;wsp:rsid wsp:val=&quot;001D1C53&quot;/&gt;&lt;wsp:rsid wsp:val=&quot;001D1D14&quot;/&gt;&lt;wsp:rsid wsp:val=&quot;001D2D53&quot;/&gt;&lt;wsp:rsid wsp:val=&quot;001D4675&quot;/&gt;&lt;wsp:rsid wsp:val=&quot;001D55E0&quot;/&gt;&lt;wsp:rsid wsp:val=&quot;001D581A&quot;/&gt;&lt;wsp:rsid wsp:val=&quot;001D5AD1&quot;/&gt;&lt;wsp:rsid wsp:val=&quot;001D618F&quot;/&gt;&lt;wsp:rsid wsp:val=&quot;001D61F7&quot;/&gt;&lt;wsp:rsid wsp:val=&quot;001D71AC&quot;/&gt;&lt;wsp:rsid wsp:val=&quot;001D736D&quot;/&gt;&lt;wsp:rsid wsp:val=&quot;001D7B1C&quot;/&gt;&lt;wsp:rsid wsp:val=&quot;001E0F96&quot;/&gt;&lt;wsp:rsid wsp:val=&quot;001E1420&quot;/&gt;&lt;wsp:rsid wsp:val=&quot;001E4985&quot;/&gt;&lt;wsp:rsid wsp:val=&quot;001E6539&quot;/&gt;&lt;wsp:rsid wsp:val=&quot;001E7039&quot;/&gt;&lt;wsp:rsid wsp:val=&quot;001F2E7E&quot;/&gt;&lt;wsp:rsid wsp:val=&quot;001F331E&quot;/&gt;&lt;wsp:rsid wsp:val=&quot;001F4618&quot;/&gt;&lt;wsp:rsid wsp:val=&quot;001F5E1F&quot;/&gt;&lt;wsp:rsid wsp:val=&quot;001F67D0&quot;/&gt;&lt;wsp:rsid wsp:val=&quot;001F6FEF&quot;/&gt;&lt;wsp:rsid wsp:val=&quot;001F7D71&quot;/&gt;&lt;wsp:rsid wsp:val=&quot;0020031E&quot;/&gt;&lt;wsp:rsid wsp:val=&quot;0020165E&quot;/&gt;&lt;wsp:rsid wsp:val=&quot;00201A7B&quot;/&gt;&lt;wsp:rsid wsp:val=&quot;00202453&quot;/&gt;&lt;wsp:rsid wsp:val=&quot;00202694&quot;/&gt;&lt;wsp:rsid wsp:val=&quot;00202862&quot;/&gt;&lt;wsp:rsid wsp:val=&quot;002028C6&quot;/&gt;&lt;wsp:rsid wsp:val=&quot;00202A88&quot;/&gt;&lt;wsp:rsid wsp:val=&quot;00202B37&quot;/&gt;&lt;wsp:rsid wsp:val=&quot;00203D90&quot;/&gt;&lt;wsp:rsid wsp:val=&quot;00205057&quot;/&gt;&lt;wsp:rsid wsp:val=&quot;00207839&quot;/&gt;&lt;wsp:rsid wsp:val=&quot;0021032C&quot;/&gt;&lt;wsp:rsid wsp:val=&quot;002123FB&quot;/&gt;&lt;wsp:rsid wsp:val=&quot;0021440A&quot;/&gt;&lt;wsp:rsid wsp:val=&quot;0021441B&quot;/&gt;&lt;wsp:rsid wsp:val=&quot;002221C5&quot;/&gt;&lt;wsp:rsid wsp:val=&quot;002221EE&quot;/&gt;&lt;wsp:rsid wsp:val=&quot;002228F2&quot;/&gt;&lt;wsp:rsid wsp:val=&quot;00222D78&quot;/&gt;&lt;wsp:rsid wsp:val=&quot;002239AF&quot;/&gt;&lt;wsp:rsid wsp:val=&quot;00223DF3&quot;/&gt;&lt;wsp:rsid wsp:val=&quot;002241AE&quot;/&gt;&lt;wsp:rsid wsp:val=&quot;00224E6A&quot;/&gt;&lt;wsp:rsid wsp:val=&quot;002266DE&quot;/&gt;&lt;wsp:rsid wsp:val=&quot;002277AA&quot;/&gt;&lt;wsp:rsid wsp:val=&quot;00230DFA&quot;/&gt;&lt;wsp:rsid wsp:val=&quot;002313F5&quot;/&gt;&lt;wsp:rsid wsp:val=&quot;00231432&quot;/&gt;&lt;wsp:rsid wsp:val=&quot;00233AD4&quot;/&gt;&lt;wsp:rsid wsp:val=&quot;00235912&quot;/&gt;&lt;wsp:rsid wsp:val=&quot;00236066&quot;/&gt;&lt;wsp:rsid wsp:val=&quot;00236A37&quot;/&gt;&lt;wsp:rsid wsp:val=&quot;00240CA3&quot;/&gt;&lt;wsp:rsid wsp:val=&quot;002419E6&quot;/&gt;&lt;wsp:rsid wsp:val=&quot;00241B7B&quot;/&gt;&lt;wsp:rsid wsp:val=&quot;00241BC8&quot;/&gt;&lt;wsp:rsid wsp:val=&quot;002428A2&quot;/&gt;&lt;wsp:rsid wsp:val=&quot;0024498D&quot;/&gt;&lt;wsp:rsid wsp:val=&quot;00244B4D&quot;/&gt;&lt;wsp:rsid wsp:val=&quot;0024593B&quot;/&gt;&lt;wsp:rsid wsp:val=&quot;00245A89&quot;/&gt;&lt;wsp:rsid wsp:val=&quot;002465BC&quot;/&gt;&lt;wsp:rsid wsp:val=&quot;00246946&quot;/&gt;&lt;wsp:rsid wsp:val=&quot;002478C8&quot;/&gt;&lt;wsp:rsid wsp:val=&quot;00247FB9&quot;/&gt;&lt;wsp:rsid wsp:val=&quot;00250D12&quot;/&gt;&lt;wsp:rsid wsp:val=&quot;00251B4E&quot;/&gt;&lt;wsp:rsid wsp:val=&quot;0025224A&quot;/&gt;&lt;wsp:rsid wsp:val=&quot;00253C96&quot;/&gt;&lt;wsp:rsid wsp:val=&quot;00254610&quot;/&gt;&lt;wsp:rsid wsp:val=&quot;00254D1C&quot;/&gt;&lt;wsp:rsid wsp:val=&quot;0025582F&quot;/&gt;&lt;wsp:rsid wsp:val=&quot;00255A42&quot;/&gt;&lt;wsp:rsid wsp:val=&quot;00255BE6&quot;/&gt;&lt;wsp:rsid wsp:val=&quot;002568A3&quot;/&gt;&lt;wsp:rsid wsp:val=&quot;00257AC0&quot;/&gt;&lt;wsp:rsid wsp:val=&quot;00257BEC&quot;/&gt;&lt;wsp:rsid wsp:val=&quot;0026197C&quot;/&gt;&lt;wsp:rsid wsp:val=&quot;00261E74&quot;/&gt;&lt;wsp:rsid wsp:val=&quot;00262BF0&quot;/&gt;&lt;wsp:rsid wsp:val=&quot;00262ED0&quot;/&gt;&lt;wsp:rsid wsp:val=&quot;00262EF6&quot;/&gt;&lt;wsp:rsid wsp:val=&quot;00263E39&quot;/&gt;&lt;wsp:rsid wsp:val=&quot;0026481C&quot;/&gt;&lt;wsp:rsid wsp:val=&quot;00264B0B&quot;/&gt;&lt;wsp:rsid wsp:val=&quot;00265BF2&quot;/&gt;&lt;wsp:rsid wsp:val=&quot;00266B1D&quot;/&gt;&lt;wsp:rsid wsp:val=&quot;00266E17&quot;/&gt;&lt;wsp:rsid wsp:val=&quot;00267788&quot;/&gt;&lt;wsp:rsid wsp:val=&quot;00267FC7&quot;/&gt;&lt;wsp:rsid wsp:val=&quot;002701F3&quot;/&gt;&lt;wsp:rsid wsp:val=&quot;0027082E&quot;/&gt;&lt;wsp:rsid wsp:val=&quot;00271F8B&quot;/&gt;&lt;wsp:rsid wsp:val=&quot;00273D30&quot;/&gt;&lt;wsp:rsid wsp:val=&quot;00273E13&quot;/&gt;&lt;wsp:rsid wsp:val=&quot;0027560A&quot;/&gt;&lt;wsp:rsid wsp:val=&quot;00276430&quot;/&gt;&lt;wsp:rsid wsp:val=&quot;00277B99&quot;/&gt;&lt;wsp:rsid wsp:val=&quot;00277C27&quot;/&gt;&lt;wsp:rsid wsp:val=&quot;00280805&quot;/&gt;&lt;wsp:rsid wsp:val=&quot;00280B81&quot;/&gt;&lt;wsp:rsid wsp:val=&quot;00282589&quot;/&gt;&lt;wsp:rsid wsp:val=&quot;00282A1F&quot;/&gt;&lt;wsp:rsid wsp:val=&quot;00282AE6&quot;/&gt;&lt;wsp:rsid wsp:val=&quot;00283793&quot;/&gt;&lt;wsp:rsid wsp:val=&quot;002838ED&quot;/&gt;&lt;wsp:rsid wsp:val=&quot;002853D1&quot;/&gt;&lt;wsp:rsid wsp:val=&quot;00285A18&quot;/&gt;&lt;wsp:rsid wsp:val=&quot;00286549&quot;/&gt;&lt;wsp:rsid wsp:val=&quot;00286F88&quot;/&gt;&lt;wsp:rsid wsp:val=&quot;002902AA&quot;/&gt;&lt;wsp:rsid wsp:val=&quot;0029317A&quot;/&gt;&lt;wsp:rsid wsp:val=&quot;00293BF7&quot;/&gt;&lt;wsp:rsid wsp:val=&quot;00294CB9&quot;/&gt;&lt;wsp:rsid wsp:val=&quot;002957F1&quot;/&gt;&lt;wsp:rsid wsp:val=&quot;00295E86&quot;/&gt;&lt;wsp:rsid wsp:val=&quot;002A0CC1&quot;/&gt;&lt;wsp:rsid wsp:val=&quot;002A12E3&quot;/&gt;&lt;wsp:rsid wsp:val=&quot;002A21D5&quot;/&gt;&lt;wsp:rsid wsp:val=&quot;002A286D&quot;/&gt;&lt;wsp:rsid wsp:val=&quot;002A3A75&quot;/&gt;&lt;wsp:rsid wsp:val=&quot;002A4D31&quot;/&gt;&lt;wsp:rsid wsp:val=&quot;002A5B41&quot;/&gt;&lt;wsp:rsid wsp:val=&quot;002A5D91&quot;/&gt;&lt;wsp:rsid wsp:val=&quot;002A5D9A&quot;/&gt;&lt;wsp:rsid wsp:val=&quot;002A6B29&quot;/&gt;&lt;wsp:rsid wsp:val=&quot;002B01D2&quot;/&gt;&lt;wsp:rsid wsp:val=&quot;002B020F&quot;/&gt;&lt;wsp:rsid wsp:val=&quot;002B14D2&quot;/&gt;&lt;wsp:rsid wsp:val=&quot;002B197A&quot;/&gt;&lt;wsp:rsid wsp:val=&quot;002B254E&quot;/&gt;&lt;wsp:rsid wsp:val=&quot;002B57E3&quot;/&gt;&lt;wsp:rsid wsp:val=&quot;002B706C&quot;/&gt;&lt;wsp:rsid wsp:val=&quot;002B7825&quot;/&gt;&lt;wsp:rsid wsp:val=&quot;002C04B7&quot;/&gt;&lt;wsp:rsid wsp:val=&quot;002C0CA8&quot;/&gt;&lt;wsp:rsid wsp:val=&quot;002C175D&quot;/&gt;&lt;wsp:rsid wsp:val=&quot;002D01B5&quot;/&gt;&lt;wsp:rsid wsp:val=&quot;002D0E4B&quot;/&gt;&lt;wsp:rsid wsp:val=&quot;002D3386&quot;/&gt;&lt;wsp:rsid wsp:val=&quot;002D33BA&quot;/&gt;&lt;wsp:rsid wsp:val=&quot;002D36EF&quot;/&gt;&lt;wsp:rsid wsp:val=&quot;002D3CCD&quot;/&gt;&lt;wsp:rsid wsp:val=&quot;002D3ECB&quot;/&gt;&lt;wsp:rsid wsp:val=&quot;002D6F90&quot;/&gt;&lt;wsp:rsid wsp:val=&quot;002E01B0&quot;/&gt;&lt;wsp:rsid wsp:val=&quot;002E0694&quot;/&gt;&lt;wsp:rsid wsp:val=&quot;002E06F0&quot;/&gt;&lt;wsp:rsid wsp:val=&quot;002E163A&quot;/&gt;&lt;wsp:rsid wsp:val=&quot;002E1870&quot;/&gt;&lt;wsp:rsid wsp:val=&quot;002E1BBD&quot;/&gt;&lt;wsp:rsid wsp:val=&quot;002E21E5&quot;/&gt;&lt;wsp:rsid wsp:val=&quot;002E2D88&quot;/&gt;&lt;wsp:rsid wsp:val=&quot;002E2F69&quot;/&gt;&lt;wsp:rsid wsp:val=&quot;002E7333&quot;/&gt;&lt;wsp:rsid wsp:val=&quot;002E74FA&quot;/&gt;&lt;wsp:rsid wsp:val=&quot;002F0492&quot;/&gt;&lt;wsp:rsid wsp:val=&quot;002F45C5&quot;/&gt;&lt;wsp:rsid wsp:val=&quot;002F526D&quot;/&gt;&lt;wsp:rsid wsp:val=&quot;002F778B&quot;/&gt;&lt;wsp:rsid wsp:val=&quot;00304D90&quot;/&gt;&lt;wsp:rsid wsp:val=&quot;0030623F&quot;/&gt;&lt;wsp:rsid wsp:val=&quot;00306D96&quot;/&gt;&lt;wsp:rsid wsp:val=&quot;00311FC6&quot;/&gt;&lt;wsp:rsid wsp:val=&quot;0031285D&quot;/&gt;&lt;wsp:rsid wsp:val=&quot;0031348A&quot;/&gt;&lt;wsp:rsid wsp:val=&quot;00314FE9&quot;/&gt;&lt;wsp:rsid wsp:val=&quot;00315AD9&quot;/&gt;&lt;wsp:rsid wsp:val=&quot;00315C1E&quot;/&gt;&lt;wsp:rsid wsp:val=&quot;00316CB3&quot;/&gt;&lt;wsp:rsid wsp:val=&quot;003177A3&quot;/&gt;&lt;wsp:rsid wsp:val=&quot;00317AA8&quot;/&gt;&lt;wsp:rsid wsp:val=&quot;00320335&quot;/&gt;&lt;wsp:rsid wsp:val=&quot;0032279F&quot;/&gt;&lt;wsp:rsid wsp:val=&quot;003231C0&quot;/&gt;&lt;wsp:rsid wsp:val=&quot;00323A42&quot;/&gt;&lt;wsp:rsid wsp:val=&quot;0032419C&quot;/&gt;&lt;wsp:rsid wsp:val=&quot;003246A0&quot;/&gt;&lt;wsp:rsid wsp:val=&quot;00324FD9&quot;/&gt;&lt;wsp:rsid wsp:val=&quot;00325B68&quot;/&gt;&lt;wsp:rsid wsp:val=&quot;00326238&quot;/&gt;&lt;wsp:rsid wsp:val=&quot;00327535&quot;/&gt;&lt;wsp:rsid wsp:val=&quot;00327BE2&quot;/&gt;&lt;wsp:rsid wsp:val=&quot;00327E83&quot;/&gt;&lt;wsp:rsid wsp:val=&quot;00330009&quot;/&gt;&lt;wsp:rsid wsp:val=&quot;00330886&quot;/&gt;&lt;wsp:rsid wsp:val=&quot;00330B04&quot;/&gt;&lt;wsp:rsid wsp:val=&quot;0033223F&quot;/&gt;&lt;wsp:rsid wsp:val=&quot;003334E5&quot;/&gt;&lt;wsp:rsid wsp:val=&quot;00333F85&quot;/&gt;&lt;wsp:rsid wsp:val=&quot;00335262&quot;/&gt;&lt;wsp:rsid wsp:val=&quot;00336190&quot;/&gt;&lt;wsp:rsid wsp:val=&quot;00336ED9&quot;/&gt;&lt;wsp:rsid wsp:val=&quot;00341684&quot;/&gt;&lt;wsp:rsid wsp:val=&quot;003429E7&quot;/&gt;&lt;wsp:rsid wsp:val=&quot;00345483&quot;/&gt;&lt;wsp:rsid wsp:val=&quot;003466C4&quot;/&gt;&lt;wsp:rsid wsp:val=&quot;00346708&quot;/&gt;&lt;wsp:rsid wsp:val=&quot;00347CE3&quot;/&gt;&lt;wsp:rsid wsp:val=&quot;00352020&quot;/&gt;&lt;wsp:rsid wsp:val=&quot;0035237A&quot;/&gt;&lt;wsp:rsid wsp:val=&quot;003527C5&quot;/&gt;&lt;wsp:rsid wsp:val=&quot;00355260&quot;/&gt;&lt;wsp:rsid wsp:val=&quot;00355A31&quot;/&gt;&lt;wsp:rsid wsp:val=&quot;00357304&quot;/&gt;&lt;wsp:rsid wsp:val=&quot;003608EC&quot;/&gt;&lt;wsp:rsid wsp:val=&quot;00361CF6&quot;/&gt;&lt;wsp:rsid wsp:val=&quot;00362A3C&quot;/&gt;&lt;wsp:rsid wsp:val=&quot;00363808&quot;/&gt;&lt;wsp:rsid wsp:val=&quot;00364945&quot;/&gt;&lt;wsp:rsid wsp:val=&quot;0036563B&quot;/&gt;&lt;wsp:rsid wsp:val=&quot;0036572F&quot;/&gt;&lt;wsp:rsid wsp:val=&quot;00365D3A&quot;/&gt;&lt;wsp:rsid wsp:val=&quot;00366016&quot;/&gt;&lt;wsp:rsid wsp:val=&quot;003664B9&quot;/&gt;&lt;wsp:rsid wsp:val=&quot;00366AC6&quot;/&gt;&lt;wsp:rsid wsp:val=&quot;0036770F&quot;/&gt;&lt;wsp:rsid wsp:val=&quot;003715F9&quot;/&gt;&lt;wsp:rsid wsp:val=&quot;00372D75&quot;/&gt;&lt;wsp:rsid wsp:val=&quot;00374921&quot;/&gt;&lt;wsp:rsid wsp:val=&quot;00377948&quot;/&gt;&lt;wsp:rsid wsp:val=&quot;003813E0&quot;/&gt;&lt;wsp:rsid wsp:val=&quot;0038189A&quot;/&gt;&lt;wsp:rsid wsp:val=&quot;0038281F&quot;/&gt;&lt;wsp:rsid wsp:val=&quot;00382B37&quot;/&gt;&lt;wsp:rsid wsp:val=&quot;003853C2&quot;/&gt;&lt;wsp:rsid wsp:val=&quot;00385E98&quot;/&gt;&lt;wsp:rsid wsp:val=&quot;00386F94&quot;/&gt;&lt;wsp:rsid wsp:val=&quot;00387F83&quot;/&gt;&lt;wsp:rsid wsp:val=&quot;003917D3&quot;/&gt;&lt;wsp:rsid wsp:val=&quot;00391AC8&quot;/&gt;&lt;wsp:rsid wsp:val=&quot;003922C3&quot;/&gt;&lt;wsp:rsid wsp:val=&quot;00392CEF&quot;/&gt;&lt;wsp:rsid wsp:val=&quot;00392FD4&quot;/&gt;&lt;wsp:rsid wsp:val=&quot;00393635&quot;/&gt;&lt;wsp:rsid wsp:val=&quot;003941F3&quot;/&gt;&lt;wsp:rsid wsp:val=&quot;003946A9&quot;/&gt;&lt;wsp:rsid wsp:val=&quot;00394C6C&quot;/&gt;&lt;wsp:rsid wsp:val=&quot;00395AA2&quot;/&gt;&lt;wsp:rsid wsp:val=&quot;00395D20&quot;/&gt;&lt;wsp:rsid wsp:val=&quot;003965E5&quot;/&gt;&lt;wsp:rsid wsp:val=&quot;0039698D&quot;/&gt;&lt;wsp:rsid wsp:val=&quot;003A1153&quot;/&gt;&lt;wsp:rsid wsp:val=&quot;003A134D&quot;/&gt;&lt;wsp:rsid wsp:val=&quot;003A16D2&quot;/&gt;&lt;wsp:rsid wsp:val=&quot;003A1850&quot;/&gt;&lt;wsp:rsid wsp:val=&quot;003A3E76&quot;/&gt;&lt;wsp:rsid wsp:val=&quot;003A4B58&quot;/&gt;&lt;wsp:rsid wsp:val=&quot;003A55FC&quot;/&gt;&lt;wsp:rsid wsp:val=&quot;003A6450&quot;/&gt;&lt;wsp:rsid wsp:val=&quot;003A775A&quot;/&gt;&lt;wsp:rsid wsp:val=&quot;003B0FCC&quot;/&gt;&lt;wsp:rsid wsp:val=&quot;003B1B1A&quot;/&gt;&lt;wsp:rsid wsp:val=&quot;003B2B61&quot;/&gt;&lt;wsp:rsid wsp:val=&quot;003B302A&quot;/&gt;&lt;wsp:rsid wsp:val=&quot;003B3436&quot;/&gt;&lt;wsp:rsid wsp:val=&quot;003B3F4E&quot;/&gt;&lt;wsp:rsid wsp:val=&quot;003B492B&quot;/&gt;&lt;wsp:rsid wsp:val=&quot;003B538A&quot;/&gt;&lt;wsp:rsid wsp:val=&quot;003B5E9D&quot;/&gt;&lt;wsp:rsid wsp:val=&quot;003C00BE&quot;/&gt;&lt;wsp:rsid wsp:val=&quot;003C0216&quot;/&gt;&lt;wsp:rsid wsp:val=&quot;003C0DBF&quot;/&gt;&lt;wsp:rsid wsp:val=&quot;003C0FD4&quot;/&gt;&lt;wsp:rsid wsp:val=&quot;003C1802&quot;/&gt;&lt;wsp:rsid wsp:val=&quot;003C25AF&quot;/&gt;&lt;wsp:rsid wsp:val=&quot;003C448C&quot;/&gt;&lt;wsp:rsid wsp:val=&quot;003C5744&quot;/&gt;&lt;wsp:rsid wsp:val=&quot;003D0215&quot;/&gt;&lt;wsp:rsid wsp:val=&quot;003D0BBA&quot;/&gt;&lt;wsp:rsid wsp:val=&quot;003D0C41&quot;/&gt;&lt;wsp:rsid wsp:val=&quot;003D1198&quot;/&gt;&lt;wsp:rsid wsp:val=&quot;003D17E4&quot;/&gt;&lt;wsp:rsid wsp:val=&quot;003D3668&quot;/&gt;&lt;wsp:rsid wsp:val=&quot;003D3E60&quot;/&gt;&lt;wsp:rsid wsp:val=&quot;003D5952&quot;/&gt;&lt;wsp:rsid wsp:val=&quot;003D61E8&quot;/&gt;&lt;wsp:rsid wsp:val=&quot;003D66C0&quot;/&gt;&lt;wsp:rsid wsp:val=&quot;003D66E0&quot;/&gt;&lt;wsp:rsid wsp:val=&quot;003D67BC&quot;/&gt;&lt;wsp:rsid wsp:val=&quot;003D7DC3&quot;/&gt;&lt;wsp:rsid wsp:val=&quot;003E0AFF&quot;/&gt;&lt;wsp:rsid wsp:val=&quot;003E0BA2&quot;/&gt;&lt;wsp:rsid wsp:val=&quot;003E20C9&quot;/&gt;&lt;wsp:rsid wsp:val=&quot;003E3D3A&quot;/&gt;&lt;wsp:rsid wsp:val=&quot;003E5CDE&quot;/&gt;&lt;wsp:rsid wsp:val=&quot;003F01C4&quot;/&gt;&lt;wsp:rsid wsp:val=&quot;003F0225&quot;/&gt;&lt;wsp:rsid wsp:val=&quot;003F03F0&quot;/&gt;&lt;wsp:rsid wsp:val=&quot;003F2347&quot;/&gt;&lt;wsp:rsid wsp:val=&quot;003F2714&quot;/&gt;&lt;wsp:rsid wsp:val=&quot;003F3860&quot;/&gt;&lt;wsp:rsid wsp:val=&quot;003F42A7&quot;/&gt;&lt;wsp:rsid wsp:val=&quot;003F57B6&quot;/&gt;&lt;wsp:rsid wsp:val=&quot;003F679C&quot;/&gt;&lt;wsp:rsid wsp:val=&quot;003F773F&quot;/&gt;&lt;wsp:rsid wsp:val=&quot;003F7A14&quot;/&gt;&lt;wsp:rsid wsp:val=&quot;00400FE0&quot;/&gt;&lt;wsp:rsid wsp:val=&quot;00402E8A&quot;/&gt;&lt;wsp:rsid wsp:val=&quot;00403BC6&quot;/&gt;&lt;wsp:rsid wsp:val=&quot;0040403D&quot;/&gt;&lt;wsp:rsid wsp:val=&quot;00404B43&quot;/&gt;&lt;wsp:rsid wsp:val=&quot;00404CCA&quot;/&gt;&lt;wsp:rsid wsp:val=&quot;00405887&quot;/&gt;&lt;wsp:rsid wsp:val=&quot;00405BFD&quot;/&gt;&lt;wsp:rsid wsp:val=&quot;00407BFF&quot;/&gt;&lt;wsp:rsid wsp:val=&quot;00407F1E&quot;/&gt;&lt;wsp:rsid wsp:val=&quot;004104D6&quot;/&gt;&lt;wsp:rsid wsp:val=&quot;00410F0F&quot;/&gt;&lt;wsp:rsid wsp:val=&quot;0041225C&quot;/&gt;&lt;wsp:rsid wsp:val=&quot;00412384&quot;/&gt;&lt;wsp:rsid wsp:val=&quot;00413068&quot;/&gt;&lt;wsp:rsid wsp:val=&quot;00414912&quot;/&gt;&lt;wsp:rsid wsp:val=&quot;00414A76&quot;/&gt;&lt;wsp:rsid wsp:val=&quot;00415281&quot;/&gt;&lt;wsp:rsid wsp:val=&quot;004153CF&quot;/&gt;&lt;wsp:rsid wsp:val=&quot;004159D9&quot;/&gt;&lt;wsp:rsid wsp:val=&quot;00415C59&quot;/&gt;&lt;wsp:rsid wsp:val=&quot;00417CD0&quot;/&gt;&lt;wsp:rsid wsp:val=&quot;00417D25&quot;/&gt;&lt;wsp:rsid wsp:val=&quot;004208AC&quot;/&gt;&lt;wsp:rsid wsp:val=&quot;004229CD&quot;/&gt;&lt;wsp:rsid wsp:val=&quot;00423131&quot;/&gt;&lt;wsp:rsid wsp:val=&quot;00424BF6&quot;/&gt;&lt;wsp:rsid wsp:val=&quot;00424F96&quot;/&gt;&lt;wsp:rsid wsp:val=&quot;004256C1&quot;/&gt;&lt;wsp:rsid wsp:val=&quot;00426CF7&quot;/&gt;&lt;wsp:rsid wsp:val=&quot;004274C9&quot;/&gt;&lt;wsp:rsid wsp:val=&quot;00427C24&quot;/&gt;&lt;wsp:rsid wsp:val=&quot;0043001E&quot;/&gt;&lt;wsp:rsid wsp:val=&quot;004319A9&quot;/&gt;&lt;wsp:rsid wsp:val=&quot;00432079&quot;/&gt;&lt;wsp:rsid wsp:val=&quot;0043309D&quot;/&gt;&lt;wsp:rsid wsp:val=&quot;0043342D&quot;/&gt;&lt;wsp:rsid wsp:val=&quot;00433461&quot;/&gt;&lt;wsp:rsid wsp:val=&quot;0043391E&quot;/&gt;&lt;wsp:rsid wsp:val=&quot;00433D8E&quot;/&gt;&lt;wsp:rsid wsp:val=&quot;004350A9&quot;/&gt;&lt;wsp:rsid wsp:val=&quot;0043514E&quot;/&gt;&lt;wsp:rsid wsp:val=&quot;0043566B&quot;/&gt;&lt;wsp:rsid wsp:val=&quot;00436270&quot;/&gt;&lt;wsp:rsid wsp:val=&quot;004366D1&quot;/&gt;&lt;wsp:rsid wsp:val=&quot;0043712D&quot;/&gt;&lt;wsp:rsid wsp:val=&quot;00440E6F&quot;/&gt;&lt;wsp:rsid wsp:val=&quot;00440ECF&quot;/&gt;&lt;wsp:rsid wsp:val=&quot;00445B4F&quot;/&gt;&lt;wsp:rsid wsp:val=&quot;00450C89&quot;/&gt;&lt;wsp:rsid wsp:val=&quot;00450FD6&quot;/&gt;&lt;wsp:rsid wsp:val=&quot;0045134B&quot;/&gt;&lt;wsp:rsid wsp:val=&quot;00452CF2&quot;/&gt;&lt;wsp:rsid wsp:val=&quot;00453DF3&quot;/&gt;&lt;wsp:rsid wsp:val=&quot;00455052&quot;/&gt;&lt;wsp:rsid wsp:val=&quot;004561CC&quot;/&gt;&lt;wsp:rsid wsp:val=&quot;00456AE8&quot;/&gt;&lt;wsp:rsid wsp:val=&quot;00457864&quot;/&gt;&lt;wsp:rsid wsp:val=&quot;00457C88&quot;/&gt;&lt;wsp:rsid wsp:val=&quot;004600EC&quot;/&gt;&lt;wsp:rsid wsp:val=&quot;0046276C&quot;/&gt;&lt;wsp:rsid wsp:val=&quot;004633EB&quot;/&gt;&lt;wsp:rsid wsp:val=&quot;00465269&quot;/&gt;&lt;wsp:rsid wsp:val=&quot;00465A53&quot;/&gt;&lt;wsp:rsid wsp:val=&quot;0046683E&quot;/&gt;&lt;wsp:rsid wsp:val=&quot;004671FC&quot;/&gt;&lt;wsp:rsid wsp:val=&quot;00467337&quot;/&gt;&lt;wsp:rsid wsp:val=&quot;00470786&quot;/&gt;&lt;wsp:rsid wsp:val=&quot;00471511&quot;/&gt;&lt;wsp:rsid wsp:val=&quot;00471A5E&quot;/&gt;&lt;wsp:rsid wsp:val=&quot;00471ADC&quot;/&gt;&lt;wsp:rsid wsp:val=&quot;00472C5F&quot;/&gt;&lt;wsp:rsid wsp:val=&quot;00473609&quot;/&gt;&lt;wsp:rsid wsp:val=&quot;00474436&quot;/&gt;&lt;wsp:rsid wsp:val=&quot;00474C4F&quot;/&gt;&lt;wsp:rsid wsp:val=&quot;00474EB0&quot;/&gt;&lt;wsp:rsid wsp:val=&quot;00475107&quot;/&gt;&lt;wsp:rsid wsp:val=&quot;00475A33&quot;/&gt;&lt;wsp:rsid wsp:val=&quot;00475DDC&quot;/&gt;&lt;wsp:rsid wsp:val=&quot;00475ECA&quot;/&gt;&lt;wsp:rsid wsp:val=&quot;004763D7&quot;/&gt;&lt;wsp:rsid wsp:val=&quot;004778AA&quot;/&gt;&lt;wsp:rsid wsp:val=&quot;00477A39&quot;/&gt;&lt;wsp:rsid wsp:val=&quot;00482D0D&quot;/&gt;&lt;wsp:rsid wsp:val=&quot;00483229&quot;/&gt;&lt;wsp:rsid wsp:val=&quot;004838FF&quot;/&gt;&lt;wsp:rsid wsp:val=&quot;00485BCD&quot;/&gt;&lt;wsp:rsid wsp:val=&quot;004871EF&quot;/&gt;&lt;wsp:rsid wsp:val=&quot;004904CB&quot;/&gt;&lt;wsp:rsid wsp:val=&quot;00491ECD&quot;/&gt;&lt;wsp:rsid wsp:val=&quot;0049286D&quot;/&gt;&lt;wsp:rsid wsp:val=&quot;004949E9&quot;/&gt;&lt;wsp:rsid wsp:val=&quot;00495635&quot;/&gt;&lt;wsp:rsid wsp:val=&quot;00495797&quot;/&gt;&lt;wsp:rsid wsp:val=&quot;00495DFB&quot;/&gt;&lt;wsp:rsid wsp:val=&quot;00496206&quot;/&gt;&lt;wsp:rsid wsp:val=&quot;004A02EB&quot;/&gt;&lt;wsp:rsid wsp:val=&quot;004A1503&quot;/&gt;&lt;wsp:rsid wsp:val=&quot;004A1772&quot;/&gt;&lt;wsp:rsid wsp:val=&quot;004A37FA&quot;/&gt;&lt;wsp:rsid wsp:val=&quot;004A388F&quot;/&gt;&lt;wsp:rsid wsp:val=&quot;004A417C&quot;/&gt;&lt;wsp:rsid wsp:val=&quot;004A51FE&quot;/&gt;&lt;wsp:rsid wsp:val=&quot;004A54E3&quot;/&gt;&lt;wsp:rsid wsp:val=&quot;004A5FB8&quot;/&gt;&lt;wsp:rsid wsp:val=&quot;004A7522&quot;/&gt;&lt;wsp:rsid wsp:val=&quot;004B0476&quot;/&gt;&lt;wsp:rsid wsp:val=&quot;004B203F&quot;/&gt;&lt;wsp:rsid wsp:val=&quot;004B2195&quot;/&gt;&lt;wsp:rsid wsp:val=&quot;004B3DE6&quot;/&gt;&lt;wsp:rsid wsp:val=&quot;004B595A&quot;/&gt;&lt;wsp:rsid wsp:val=&quot;004B6567&quot;/&gt;&lt;wsp:rsid wsp:val=&quot;004B6955&quot;/&gt;&lt;wsp:rsid wsp:val=&quot;004B7358&quot;/&gt;&lt;wsp:rsid wsp:val=&quot;004B7A44&quot;/&gt;&lt;wsp:rsid wsp:val=&quot;004C07F2&quot;/&gt;&lt;wsp:rsid wsp:val=&quot;004C1A41&quot;/&gt;&lt;wsp:rsid wsp:val=&quot;004C284A&quot;/&gt;&lt;wsp:rsid wsp:val=&quot;004C289B&quot;/&gt;&lt;wsp:rsid wsp:val=&quot;004C3144&quot;/&gt;&lt;wsp:rsid wsp:val=&quot;004C49BC&quot;/&gt;&lt;wsp:rsid wsp:val=&quot;004C6203&quot;/&gt;&lt;wsp:rsid wsp:val=&quot;004C64DD&quot;/&gt;&lt;wsp:rsid wsp:val=&quot;004C6B74&quot;/&gt;&lt;wsp:rsid wsp:val=&quot;004D05A3&quot;/&gt;&lt;wsp:rsid wsp:val=&quot;004D073C&quot;/&gt;&lt;wsp:rsid wsp:val=&quot;004D0A44&quot;/&gt;&lt;wsp:rsid wsp:val=&quot;004D1268&quot;/&gt;&lt;wsp:rsid wsp:val=&quot;004D2074&quot;/&gt;&lt;wsp:rsid wsp:val=&quot;004D261F&quot;/&gt;&lt;wsp:rsid wsp:val=&quot;004D2BE0&quot;/&gt;&lt;wsp:rsid wsp:val=&quot;004D308E&quot;/&gt;&lt;wsp:rsid wsp:val=&quot;004D4D49&quot;/&gt;&lt;wsp:rsid wsp:val=&quot;004D5273&quot;/&gt;&lt;wsp:rsid wsp:val=&quot;004D7568&quot;/&gt;&lt;wsp:rsid wsp:val=&quot;004D7FE4&quot;/&gt;&lt;wsp:rsid wsp:val=&quot;004E1145&quot;/&gt;&lt;wsp:rsid wsp:val=&quot;004E1D8D&quot;/&gt;&lt;wsp:rsid wsp:val=&quot;004E1F57&quot;/&gt;&lt;wsp:rsid wsp:val=&quot;004E3A8F&quot;/&gt;&lt;wsp:rsid wsp:val=&quot;004E3D61&quot;/&gt;&lt;wsp:rsid wsp:val=&quot;004E4421&quot;/&gt;&lt;wsp:rsid wsp:val=&quot;004E5632&quot;/&gt;&lt;wsp:rsid wsp:val=&quot;004E6358&quot;/&gt;&lt;wsp:rsid wsp:val=&quot;004E68C6&quot;/&gt;&lt;wsp:rsid wsp:val=&quot;004E7A75&quot;/&gt;&lt;wsp:rsid wsp:val=&quot;004E7DBF&quot;/&gt;&lt;wsp:rsid wsp:val=&quot;004F3890&quot;/&gt;&lt;wsp:rsid wsp:val=&quot;004F3CA2&quot;/&gt;&lt;wsp:rsid wsp:val=&quot;004F42FC&quot;/&gt;&lt;wsp:rsid wsp:val=&quot;00501309&quot;/&gt;&lt;wsp:rsid wsp:val=&quot;005025CD&quot;/&gt;&lt;wsp:rsid wsp:val=&quot;00503CD3&quot;/&gt;&lt;wsp:rsid wsp:val=&quot;005042AC&quot;/&gt;&lt;wsp:rsid wsp:val=&quot;00504E29&quot;/&gt;&lt;wsp:rsid wsp:val=&quot;0050516B&quot;/&gt;&lt;wsp:rsid wsp:val=&quot;00505785&quot;/&gt;&lt;wsp:rsid wsp:val=&quot;005061F8&quot;/&gt;&lt;wsp:rsid wsp:val=&quot;00506A2C&quot;/&gt;&lt;wsp:rsid wsp:val=&quot;00506D2C&quot;/&gt;&lt;wsp:rsid wsp:val=&quot;005075EC&quot;/&gt;&lt;wsp:rsid wsp:val=&quot;00510130&quot;/&gt;&lt;wsp:rsid wsp:val=&quot;00510710&quot;/&gt;&lt;wsp:rsid wsp:val=&quot;005116D3&quot;/&gt;&lt;wsp:rsid wsp:val=&quot;005117EC&quot;/&gt;&lt;wsp:rsid wsp:val=&quot;005122A5&quot;/&gt;&lt;wsp:rsid wsp:val=&quot;00512F8B&quot;/&gt;&lt;wsp:rsid wsp:val=&quot;00513AAB&quot;/&gt;&lt;wsp:rsid wsp:val=&quot;00514090&quot;/&gt;&lt;wsp:rsid wsp:val=&quot;005142F7&quot;/&gt;&lt;wsp:rsid wsp:val=&quot;0051645C&quot;/&gt;&lt;wsp:rsid wsp:val=&quot;00516811&quot;/&gt;&lt;wsp:rsid wsp:val=&quot;005169A0&quot;/&gt;&lt;wsp:rsid wsp:val=&quot;00517F20&quot;/&gt;&lt;wsp:rsid wsp:val=&quot;0052038E&quot;/&gt;&lt;wsp:rsid wsp:val=&quot;005203E0&quot;/&gt;&lt;wsp:rsid wsp:val=&quot;00520478&quot;/&gt;&lt;wsp:rsid wsp:val=&quot;00520991&quot;/&gt;&lt;wsp:rsid wsp:val=&quot;00521956&quot;/&gt;&lt;wsp:rsid wsp:val=&quot;00521B7F&quot;/&gt;&lt;wsp:rsid wsp:val=&quot;00522E3A&quot;/&gt;&lt;wsp:rsid wsp:val=&quot;00526A65&quot;/&gt;&lt;wsp:rsid wsp:val=&quot;00526AB1&quot;/&gt;&lt;wsp:rsid wsp:val=&quot;00526D2C&quot;/&gt;&lt;wsp:rsid wsp:val=&quot;0053052B&quot;/&gt;&lt;wsp:rsid wsp:val=&quot;00530D61&quot;/&gt;&lt;wsp:rsid wsp:val=&quot;0053308D&quot;/&gt;&lt;wsp:rsid wsp:val=&quot;00533FD3&quot;/&gt;&lt;wsp:rsid wsp:val=&quot;00536A7F&quot;/&gt;&lt;wsp:rsid wsp:val=&quot;0053717A&quot;/&gt;&lt;wsp:rsid wsp:val=&quot;00540A37&quot;/&gt;&lt;wsp:rsid wsp:val=&quot;005415EC&quot;/&gt;&lt;wsp:rsid wsp:val=&quot;00542AEE&quot;/&gt;&lt;wsp:rsid wsp:val=&quot;0054659F&quot;/&gt;&lt;wsp:rsid wsp:val=&quot;00546C11&quot;/&gt;&lt;wsp:rsid wsp:val=&quot;00550176&quot;/&gt;&lt;wsp:rsid wsp:val=&quot;0055425E&quot;/&gt;&lt;wsp:rsid wsp:val=&quot;0055437F&quot;/&gt;&lt;wsp:rsid wsp:val=&quot;005549FA&quot;/&gt;&lt;wsp:rsid wsp:val=&quot;00555552&quot;/&gt;&lt;wsp:rsid wsp:val=&quot;00555CD2&quot;/&gt;&lt;wsp:rsid wsp:val=&quot;005565BB&quot;/&gt;&lt;wsp:rsid wsp:val=&quot;00556BCB&quot;/&gt;&lt;wsp:rsid wsp:val=&quot;00562B52&quot;/&gt;&lt;wsp:rsid wsp:val=&quot;00562F3F&quot;/&gt;&lt;wsp:rsid wsp:val=&quot;005636F4&quot;/&gt;&lt;wsp:rsid wsp:val=&quot;00563BF5&quot;/&gt;&lt;wsp:rsid wsp:val=&quot;005640B1&quot;/&gt;&lt;wsp:rsid wsp:val=&quot;00564306&quot;/&gt;&lt;wsp:rsid wsp:val=&quot;005645B0&quot;/&gt;&lt;wsp:rsid wsp:val=&quot;00564F30&quot;/&gt;&lt;wsp:rsid wsp:val=&quot;00565440&quot;/&gt;&lt;wsp:rsid wsp:val=&quot;00565A35&quot;/&gt;&lt;wsp:rsid wsp:val=&quot;00565C4C&quot;/&gt;&lt;wsp:rsid wsp:val=&quot;00566EC1&quot;/&gt;&lt;wsp:rsid wsp:val=&quot;0057093F&quot;/&gt;&lt;wsp:rsid wsp:val=&quot;00570EEC&quot;/&gt;&lt;wsp:rsid wsp:val=&quot;00571458&quot;/&gt;&lt;wsp:rsid wsp:val=&quot;005728CC&quot;/&gt;&lt;wsp:rsid wsp:val=&quot;005751C0&quot;/&gt;&lt;wsp:rsid wsp:val=&quot;005758EF&quot;/&gt;&lt;wsp:rsid wsp:val=&quot;00576528&quot;/&gt;&lt;wsp:rsid wsp:val=&quot;005770AD&quot;/&gt;&lt;wsp:rsid wsp:val=&quot;00577E38&quot;/&gt;&lt;wsp:rsid wsp:val=&quot;00580423&quot;/&gt;&lt;wsp:rsid wsp:val=&quot;00580C78&quot;/&gt;&lt;wsp:rsid wsp:val=&quot;00581058&quot;/&gt;&lt;wsp:rsid wsp:val=&quot;00582FD3&quot;/&gt;&lt;wsp:rsid wsp:val=&quot;005837E5&quot;/&gt;&lt;wsp:rsid wsp:val=&quot;00584B51&quot;/&gt;&lt;wsp:rsid wsp:val=&quot;0058549B&quot;/&gt;&lt;wsp:rsid wsp:val=&quot;00591AC5&quot;/&gt;&lt;wsp:rsid wsp:val=&quot;00592493&quot;/&gt;&lt;wsp:rsid wsp:val=&quot;00593269&quot;/&gt;&lt;wsp:rsid wsp:val=&quot;005957EE&quot;/&gt;&lt;wsp:rsid wsp:val=&quot;005959AC&quot;/&gt;&lt;wsp:rsid wsp:val=&quot;00595A89&quot;/&gt;&lt;wsp:rsid wsp:val=&quot;00596308&quot;/&gt;&lt;wsp:rsid wsp:val=&quot;00596742&quot;/&gt;&lt;wsp:rsid wsp:val=&quot;00596F25&quot;/&gt;&lt;wsp:rsid wsp:val=&quot;005A0C2C&quot;/&gt;&lt;wsp:rsid wsp:val=&quot;005A1017&quot;/&gt;&lt;wsp:rsid wsp:val=&quot;005A1128&quot;/&gt;&lt;wsp:rsid wsp:val=&quot;005A132E&quot;/&gt;&lt;wsp:rsid wsp:val=&quot;005A150F&quot;/&gt;&lt;wsp:rsid wsp:val=&quot;005A16F8&quot;/&gt;&lt;wsp:rsid wsp:val=&quot;005A1F87&quot;/&gt;&lt;wsp:rsid wsp:val=&quot;005A23D2&quot;/&gt;&lt;wsp:rsid wsp:val=&quot;005A2ABE&quot;/&gt;&lt;wsp:rsid wsp:val=&quot;005A3346&quot;/&gt;&lt;wsp:rsid wsp:val=&quot;005A3525&quot;/&gt;&lt;wsp:rsid wsp:val=&quot;005A3649&quot;/&gt;&lt;wsp:rsid wsp:val=&quot;005A3917&quot;/&gt;&lt;wsp:rsid wsp:val=&quot;005A4259&quot;/&gt;&lt;wsp:rsid wsp:val=&quot;005A692A&quot;/&gt;&lt;wsp:rsid wsp:val=&quot;005A6C9E&quot;/&gt;&lt;wsp:rsid wsp:val=&quot;005A702C&quot;/&gt;&lt;wsp:rsid wsp:val=&quot;005B0525&quot;/&gt;&lt;wsp:rsid wsp:val=&quot;005B0663&quot;/&gt;&lt;wsp:rsid wsp:val=&quot;005B1564&quot;/&gt;&lt;wsp:rsid wsp:val=&quot;005B183A&quot;/&gt;&lt;wsp:rsid wsp:val=&quot;005B1DB6&quot;/&gt;&lt;wsp:rsid wsp:val=&quot;005B2A3A&quot;/&gt;&lt;wsp:rsid wsp:val=&quot;005B2ACE&quot;/&gt;&lt;wsp:rsid wsp:val=&quot;005B4579&quot;/&gt;&lt;wsp:rsid wsp:val=&quot;005B4C0E&quot;/&gt;&lt;wsp:rsid wsp:val=&quot;005B6C1C&quot;/&gt;&lt;wsp:rsid wsp:val=&quot;005B7069&quot;/&gt;&lt;wsp:rsid wsp:val=&quot;005C030C&quot;/&gt;&lt;wsp:rsid wsp:val=&quot;005C08BF&quot;/&gt;&lt;wsp:rsid wsp:val=&quot;005C0A9A&quot;/&gt;&lt;wsp:rsid wsp:val=&quot;005C1423&quot;/&gt;&lt;wsp:rsid wsp:val=&quot;005C18F3&quot;/&gt;&lt;wsp:rsid wsp:val=&quot;005C1AC1&quot;/&gt;&lt;wsp:rsid wsp:val=&quot;005C1B08&quot;/&gt;&lt;wsp:rsid wsp:val=&quot;005C1F8F&quot;/&gt;&lt;wsp:rsid wsp:val=&quot;005C416B&quot;/&gt;&lt;wsp:rsid wsp:val=&quot;005C4DA4&quot;/&gt;&lt;wsp:rsid wsp:val=&quot;005C5408&quot;/&gt;&lt;wsp:rsid wsp:val=&quot;005C5ADD&quot;/&gt;&lt;wsp:rsid wsp:val=&quot;005C628C&quot;/&gt;&lt;wsp:rsid wsp:val=&quot;005C741E&quot;/&gt;&lt;wsp:rsid wsp:val=&quot;005C7F8B&quot;/&gt;&lt;wsp:rsid wsp:val=&quot;005D056D&quot;/&gt;&lt;wsp:rsid wsp:val=&quot;005D0696&quot;/&gt;&lt;wsp:rsid wsp:val=&quot;005D1D92&quot;/&gt;&lt;wsp:rsid wsp:val=&quot;005D33D3&quot;/&gt;&lt;wsp:rsid wsp:val=&quot;005D35C0&quot;/&gt;&lt;wsp:rsid wsp:val=&quot;005D4158&quot;/&gt;&lt;wsp:rsid wsp:val=&quot;005D7D94&quot;/&gt;&lt;wsp:rsid wsp:val=&quot;005E04FA&quot;/&gt;&lt;wsp:rsid wsp:val=&quot;005E056D&quot;/&gt;&lt;wsp:rsid wsp:val=&quot;005E212D&quot;/&gt;&lt;wsp:rsid wsp:val=&quot;005E2724&quot;/&gt;&lt;wsp:rsid wsp:val=&quot;005E2956&quot;/&gt;&lt;wsp:rsid wsp:val=&quot;005E3727&quot;/&gt;&lt;wsp:rsid wsp:val=&quot;005E78FD&quot;/&gt;&lt;wsp:rsid wsp:val=&quot;005E7AD1&quot;/&gt;&lt;wsp:rsid wsp:val=&quot;005F0885&quot;/&gt;&lt;wsp:rsid wsp:val=&quot;005F09C8&quot;/&gt;&lt;wsp:rsid wsp:val=&quot;005F5E0B&quot;/&gt;&lt;wsp:rsid wsp:val=&quot;005F6AF9&quot;/&gt;&lt;wsp:rsid wsp:val=&quot;005F7F6B&quot;/&gt;&lt;wsp:rsid wsp:val=&quot;006019B0&quot;/&gt;&lt;wsp:rsid wsp:val=&quot;00601F52&quot;/&gt;&lt;wsp:rsid wsp:val=&quot;00604396&quot;/&gt;&lt;wsp:rsid wsp:val=&quot;00604B6F&quot;/&gt;&lt;wsp:rsid wsp:val=&quot;00604F4F&quot;/&gt;&lt;wsp:rsid wsp:val=&quot;006057AD&quot;/&gt;&lt;wsp:rsid wsp:val=&quot;00605991&quot;/&gt;&lt;wsp:rsid wsp:val=&quot;006060F8&quot;/&gt;&lt;wsp:rsid wsp:val=&quot;00606505&quot;/&gt;&lt;wsp:rsid wsp:val=&quot;00606542&quot;/&gt;&lt;wsp:rsid wsp:val=&quot;00606A87&quot;/&gt;&lt;wsp:rsid wsp:val=&quot;00607338&quot;/&gt;&lt;wsp:rsid wsp:val=&quot;00607545&quot;/&gt;&lt;wsp:rsid wsp:val=&quot;0061273A&quot;/&gt;&lt;wsp:rsid wsp:val=&quot;0061435E&quot;/&gt;&lt;wsp:rsid wsp:val=&quot;006163C8&quot;/&gt;&lt;wsp:rsid wsp:val=&quot;006165B2&quot;/&gt;&lt;wsp:rsid wsp:val=&quot;00616D0E&quot;/&gt;&lt;wsp:rsid wsp:val=&quot;00617449&quot;/&gt;&lt;wsp:rsid wsp:val=&quot;00620BF7&quot;/&gt;&lt;wsp:rsid wsp:val=&quot;00621FBE&quot;/&gt;&lt;wsp:rsid wsp:val=&quot;0062204A&quot;/&gt;&lt;wsp:rsid wsp:val=&quot;00622621&quot;/&gt;&lt;wsp:rsid wsp:val=&quot;006226BF&quot;/&gt;&lt;wsp:rsid wsp:val=&quot;00622C25&quot;/&gt;&lt;wsp:rsid wsp:val=&quot;00623570&quot;/&gt;&lt;wsp:rsid wsp:val=&quot;006242A7&quot;/&gt;&lt;wsp:rsid wsp:val=&quot;00624EE7&quot;/&gt;&lt;wsp:rsid wsp:val=&quot;006258AD&quot;/&gt;&lt;wsp:rsid wsp:val=&quot;00626B36&quot;/&gt;&lt;wsp:rsid wsp:val=&quot;00630867&quot;/&gt;&lt;wsp:rsid wsp:val=&quot;00631113&quot;/&gt;&lt;wsp:rsid wsp:val=&quot;006312F0&quot;/&gt;&lt;wsp:rsid wsp:val=&quot;006314AA&quot;/&gt;&lt;wsp:rsid wsp:val=&quot;00632F07&quot;/&gt;&lt;wsp:rsid wsp:val=&quot;00633298&quot;/&gt;&lt;wsp:rsid wsp:val=&quot;006335AB&quot;/&gt;&lt;wsp:rsid wsp:val=&quot;00634219&quot;/&gt;&lt;wsp:rsid wsp:val=&quot;0063564F&quot;/&gt;&lt;wsp:rsid wsp:val=&quot;00635820&quot;/&gt;&lt;wsp:rsid wsp:val=&quot;00637A9B&quot;/&gt;&lt;wsp:rsid wsp:val=&quot;00637BA9&quot;/&gt;&lt;wsp:rsid wsp:val=&quot;00640DEB&quot;/&gt;&lt;wsp:rsid wsp:val=&quot;00641C1E&quot;/&gt;&lt;wsp:rsid wsp:val=&quot;00642D1E&quot;/&gt;&lt;wsp:rsid wsp:val=&quot;00643583&quot;/&gt;&lt;wsp:rsid wsp:val=&quot;00643BAD&quot;/&gt;&lt;wsp:rsid wsp:val=&quot;00644D98&quot;/&gt;&lt;wsp:rsid wsp:val=&quot;00645893&quot;/&gt;&lt;wsp:rsid wsp:val=&quot;00645EFC&quot;/&gt;&lt;wsp:rsid wsp:val=&quot;00646F21&quot;/&gt;&lt;wsp:rsid wsp:val=&quot;00647473&quot;/&gt;&lt;wsp:rsid wsp:val=&quot;00647B03&quot;/&gt;&lt;wsp:rsid wsp:val=&quot;00650689&quot;/&gt;&lt;wsp:rsid wsp:val=&quot;00651F55&quot;/&gt;&lt;wsp:rsid wsp:val=&quot;00653292&quot;/&gt;&lt;wsp:rsid wsp:val=&quot;00653B97&quot;/&gt;&lt;wsp:rsid wsp:val=&quot;00653F27&quot;/&gt;&lt;wsp:rsid wsp:val=&quot;00654284&quot;/&gt;&lt;wsp:rsid wsp:val=&quot;006544FC&quot;/&gt;&lt;wsp:rsid wsp:val=&quot;006603E8&quot;/&gt;&lt;wsp:rsid wsp:val=&quot;006610D1&quot;/&gt;&lt;wsp:rsid wsp:val=&quot;006613B2&quot;/&gt;&lt;wsp:rsid wsp:val=&quot;006615AF&quot;/&gt;&lt;wsp:rsid wsp:val=&quot;00663631&quot;/&gt;&lt;wsp:rsid wsp:val=&quot;00664685&quot;/&gt;&lt;wsp:rsid wsp:val=&quot;006650AA&quot;/&gt;&lt;wsp:rsid wsp:val=&quot;0066639C&quot;/&gt;&lt;wsp:rsid wsp:val=&quot;00666C96&quot;/&gt;&lt;wsp:rsid wsp:val=&quot;00667A89&quot;/&gt;&lt;wsp:rsid wsp:val=&quot;00670441&quot;/&gt;&lt;wsp:rsid wsp:val=&quot;0067066B&quot;/&gt;&lt;wsp:rsid wsp:val=&quot;00670DCA&quot;/&gt;&lt;wsp:rsid wsp:val=&quot;00670FDA&quot;/&gt;&lt;wsp:rsid wsp:val=&quot;00671A09&quot;/&gt;&lt;wsp:rsid wsp:val=&quot;00671DB6&quot;/&gt;&lt;wsp:rsid wsp:val=&quot;006733CE&quot;/&gt;&lt;wsp:rsid wsp:val=&quot;006739B3&quot;/&gt;&lt;wsp:rsid wsp:val=&quot;00673AD4&quot;/&gt;&lt;wsp:rsid wsp:val=&quot;00673E63&quot;/&gt;&lt;wsp:rsid wsp:val=&quot;0067458C&quot;/&gt;&lt;wsp:rsid wsp:val=&quot;006772A3&quot;/&gt;&lt;wsp:rsid wsp:val=&quot;006772DD&quot;/&gt;&lt;wsp:rsid wsp:val=&quot;00681C17&quot;/&gt;&lt;wsp:rsid wsp:val=&quot;006842FF&quot;/&gt;&lt;wsp:rsid wsp:val=&quot;00685C14&quot;/&gt;&lt;wsp:rsid wsp:val=&quot;00686C47&quot;/&gt;&lt;wsp:rsid wsp:val=&quot;0068720F&quot;/&gt;&lt;wsp:rsid wsp:val=&quot;0069072F&quot;/&gt;&lt;wsp:rsid wsp:val=&quot;0069387D&quot;/&gt;&lt;wsp:rsid wsp:val=&quot;00693929&quot;/&gt;&lt;wsp:rsid wsp:val=&quot;006962FA&quot;/&gt;&lt;wsp:rsid wsp:val=&quot;00696960&quot;/&gt;&lt;wsp:rsid wsp:val=&quot;00696F3E&quot;/&gt;&lt;wsp:rsid wsp:val=&quot;00697361&quot;/&gt;&lt;wsp:rsid wsp:val=&quot;006A0126&quot;/&gt;&lt;wsp:rsid wsp:val=&quot;006A01F6&quot;/&gt;&lt;wsp:rsid wsp:val=&quot;006A0334&quot;/&gt;&lt;wsp:rsid wsp:val=&quot;006A23B8&quot;/&gt;&lt;wsp:rsid wsp:val=&quot;006A244A&quot;/&gt;&lt;wsp:rsid wsp:val=&quot;006A2E28&quot;/&gt;&lt;wsp:rsid wsp:val=&quot;006A308F&quot;/&gt;&lt;wsp:rsid wsp:val=&quot;006A4087&quot;/&gt;&lt;wsp:rsid wsp:val=&quot;006A5B13&quot;/&gt;&lt;wsp:rsid wsp:val=&quot;006A6134&quot;/&gt;&lt;wsp:rsid wsp:val=&quot;006A617A&quot;/&gt;&lt;wsp:rsid wsp:val=&quot;006A6B99&quot;/&gt;&lt;wsp:rsid wsp:val=&quot;006A728A&quot;/&gt;&lt;wsp:rsid wsp:val=&quot;006A753C&quot;/&gt;&lt;wsp:rsid wsp:val=&quot;006A7592&quot;/&gt;&lt;wsp:rsid wsp:val=&quot;006A79C7&quot;/&gt;&lt;wsp:rsid wsp:val=&quot;006A79D1&quot;/&gt;&lt;wsp:rsid wsp:val=&quot;006A7C49&quot;/&gt;&lt;wsp:rsid wsp:val=&quot;006B1287&quot;/&gt;&lt;wsp:rsid wsp:val=&quot;006B558B&quot;/&gt;&lt;wsp:rsid wsp:val=&quot;006B599B&quot;/&gt;&lt;wsp:rsid wsp:val=&quot;006B6E2B&quot;/&gt;&lt;wsp:rsid wsp:val=&quot;006B7F59&quot;/&gt;&lt;wsp:rsid wsp:val=&quot;006C1540&quot;/&gt;&lt;wsp:rsid wsp:val=&quot;006C1A01&quot;/&gt;&lt;wsp:rsid wsp:val=&quot;006C23AB&quot;/&gt;&lt;wsp:rsid wsp:val=&quot;006C240A&quot;/&gt;&lt;wsp:rsid wsp:val=&quot;006C37AA&quot;/&gt;&lt;wsp:rsid wsp:val=&quot;006C41FE&quot;/&gt;&lt;wsp:rsid wsp:val=&quot;006C4748&quot;/&gt;&lt;wsp:rsid wsp:val=&quot;006C4AA5&quot;/&gt;&lt;wsp:rsid wsp:val=&quot;006C4C94&quot;/&gt;&lt;wsp:rsid wsp:val=&quot;006C5193&quot;/&gt;&lt;wsp:rsid wsp:val=&quot;006C6332&quot;/&gt;&lt;wsp:rsid wsp:val=&quot;006C6827&quot;/&gt;&lt;wsp:rsid wsp:val=&quot;006C7076&quot;/&gt;&lt;wsp:rsid wsp:val=&quot;006C7303&quot;/&gt;&lt;wsp:rsid wsp:val=&quot;006C7BD3&quot;/&gt;&lt;wsp:rsid wsp:val=&quot;006D0578&quot;/&gt;&lt;wsp:rsid wsp:val=&quot;006D16CD&quot;/&gt;&lt;wsp:rsid wsp:val=&quot;006D2797&quot;/&gt;&lt;wsp:rsid wsp:val=&quot;006D4534&quot;/&gt;&lt;wsp:rsid wsp:val=&quot;006D47CE&quot;/&gt;&lt;wsp:rsid wsp:val=&quot;006D547D&quot;/&gt;&lt;wsp:rsid wsp:val=&quot;006D5900&quot;/&gt;&lt;wsp:rsid wsp:val=&quot;006D6BA0&quot;/&gt;&lt;wsp:rsid wsp:val=&quot;006D6EBC&quot;/&gt;&lt;wsp:rsid wsp:val=&quot;006E1362&quot;/&gt;&lt;wsp:rsid wsp:val=&quot;006E4BC1&quot;/&gt;&lt;wsp:rsid wsp:val=&quot;006E4D9F&quot;/&gt;&lt;wsp:rsid wsp:val=&quot;006E507D&quot;/&gt;&lt;wsp:rsid wsp:val=&quot;006E6900&quot;/&gt;&lt;wsp:rsid wsp:val=&quot;006E6A7B&quot;/&gt;&lt;wsp:rsid wsp:val=&quot;006E775A&quot;/&gt;&lt;wsp:rsid wsp:val=&quot;006E7F4D&quot;/&gt;&lt;wsp:rsid wsp:val=&quot;006F0197&quot;/&gt;&lt;wsp:rsid wsp:val=&quot;006F0C14&quot;/&gt;&lt;wsp:rsid wsp:val=&quot;006F5C5E&quot;/&gt;&lt;wsp:rsid wsp:val=&quot;006F73CD&quot;/&gt;&lt;wsp:rsid wsp:val=&quot;007007C5&quot;/&gt;&lt;wsp:rsid wsp:val=&quot;007010A4&quot;/&gt;&lt;wsp:rsid wsp:val=&quot;00701418&quot;/&gt;&lt;wsp:rsid wsp:val=&quot;00702397&quot;/&gt;&lt;wsp:rsid wsp:val=&quot;007024C1&quot;/&gt;&lt;wsp:rsid wsp:val=&quot;0070359C&quot;/&gt;&lt;wsp:rsid wsp:val=&quot;00704148&quot;/&gt;&lt;wsp:rsid wsp:val=&quot;00705D49&quot;/&gt;&lt;wsp:rsid wsp:val=&quot;00705E5A&quot;/&gt;&lt;wsp:rsid wsp:val=&quot;007070EC&quot;/&gt;&lt;wsp:rsid wsp:val=&quot;00707F0C&quot;/&gt;&lt;wsp:rsid wsp:val=&quot;007121A2&quot;/&gt;&lt;wsp:rsid wsp:val=&quot;007128B3&quot;/&gt;&lt;wsp:rsid wsp:val=&quot;00712E96&quot;/&gt;&lt;wsp:rsid wsp:val=&quot;00714207&quot;/&gt;&lt;wsp:rsid wsp:val=&quot;00714DC2&quot;/&gt;&lt;wsp:rsid wsp:val=&quot;007152D8&quot;/&gt;&lt;wsp:rsid wsp:val=&quot;00715315&quot;/&gt;&lt;wsp:rsid wsp:val=&quot;00715672&quot;/&gt;&lt;wsp:rsid wsp:val=&quot;0071682C&quot;/&gt;&lt;wsp:rsid wsp:val=&quot;00716A9E&quot;/&gt;&lt;wsp:rsid wsp:val=&quot;007206AF&quot;/&gt;&lt;wsp:rsid wsp:val=&quot;00721231&quot;/&gt;&lt;wsp:rsid wsp:val=&quot;00721353&quot;/&gt;&lt;wsp:rsid wsp:val=&quot;0072181F&quot;/&gt;&lt;wsp:rsid wsp:val=&quot;00721AF3&quot;/&gt;&lt;wsp:rsid wsp:val=&quot;00722634&quot;/&gt;&lt;wsp:rsid wsp:val=&quot;007242BB&quot;/&gt;&lt;wsp:rsid wsp:val=&quot;00725F45&quot;/&gt;&lt;wsp:rsid wsp:val=&quot;00726687&quot;/&gt;&lt;wsp:rsid wsp:val=&quot;00727638&quot;/&gt;&lt;wsp:rsid wsp:val=&quot;00727D94&quot;/&gt;&lt;wsp:rsid wsp:val=&quot;0073081E&quot;/&gt;&lt;wsp:rsid wsp:val=&quot;00730C55&quot;/&gt;&lt;wsp:rsid wsp:val=&quot;007333F1&quot;/&gt;&lt;wsp:rsid wsp:val=&quot;00735135&quot;/&gt;&lt;wsp:rsid wsp:val=&quot;00735213&quot;/&gt;&lt;wsp:rsid wsp:val=&quot;00735805&quot;/&gt;&lt;wsp:rsid wsp:val=&quot;00736FCF&quot;/&gt;&lt;wsp:rsid wsp:val=&quot;00737B31&quot;/&gt;&lt;wsp:rsid wsp:val=&quot;00737D96&quot;/&gt;&lt;wsp:rsid wsp:val=&quot;00737EF2&quot;/&gt;&lt;wsp:rsid wsp:val=&quot;00742638&quot;/&gt;&lt;wsp:rsid wsp:val=&quot;00746980&quot;/&gt;&lt;wsp:rsid wsp:val=&quot;00747467&quot;/&gt;&lt;wsp:rsid wsp:val=&quot;00747A47&quot;/&gt;&lt;wsp:rsid wsp:val=&quot;00750D19&quot;/&gt;&lt;wsp:rsid wsp:val=&quot;007510DB&quot;/&gt;&lt;wsp:rsid wsp:val=&quot;0075112F&quot;/&gt;&lt;wsp:rsid wsp:val=&quot;00751492&quot;/&gt;&lt;wsp:rsid wsp:val=&quot;00751661&quot;/&gt;&lt;wsp:rsid wsp:val=&quot;00752CF2&quot;/&gt;&lt;wsp:rsid wsp:val=&quot;00752D5E&quot;/&gt;&lt;wsp:rsid wsp:val=&quot;00755319&quot;/&gt;&lt;wsp:rsid wsp:val=&quot;00755828&quot;/&gt;&lt;wsp:rsid wsp:val=&quot;00755B17&quot;/&gt;&lt;wsp:rsid wsp:val=&quot;00756214&quot;/&gt;&lt;wsp:rsid wsp:val=&quot;007579C4&quot;/&gt;&lt;wsp:rsid wsp:val=&quot;007608F7&quot;/&gt;&lt;wsp:rsid wsp:val=&quot;007610C5&quot;/&gt;&lt;wsp:rsid wsp:val=&quot;007645F6&quot;/&gt;&lt;wsp:rsid wsp:val=&quot;00764711&quot;/&gt;&lt;wsp:rsid wsp:val=&quot;00765481&quot;/&gt;&lt;wsp:rsid wsp:val=&quot;00765B93&quot;/&gt;&lt;wsp:rsid wsp:val=&quot;00765D32&quot;/&gt;&lt;wsp:rsid wsp:val=&quot;00765D96&quot;/&gt;&lt;wsp:rsid wsp:val=&quot;00766123&quot;/&gt;&lt;wsp:rsid wsp:val=&quot;00766792&quot;/&gt;&lt;wsp:rsid wsp:val=&quot;007673A8&quot;/&gt;&lt;wsp:rsid wsp:val=&quot;00767D00&quot;/&gt;&lt;wsp:rsid wsp:val=&quot;007706A7&quot;/&gt;&lt;wsp:rsid wsp:val=&quot;007714EF&quot;/&gt;&lt;wsp:rsid wsp:val=&quot;00771BEC&quot;/&gt;&lt;wsp:rsid wsp:val=&quot;00772CC3&quot;/&gt;&lt;wsp:rsid wsp:val=&quot;00773539&quot;/&gt;&lt;wsp:rsid wsp:val=&quot;00773CEF&quot;/&gt;&lt;wsp:rsid wsp:val=&quot;007758FB&quot;/&gt;&lt;wsp:rsid wsp:val=&quot;007809FE&quot;/&gt;&lt;wsp:rsid wsp:val=&quot;00780B27&quot;/&gt;&lt;wsp:rsid wsp:val=&quot;007816CA&quot;/&gt;&lt;wsp:rsid wsp:val=&quot;00781C1E&quot;/&gt;&lt;wsp:rsid wsp:val=&quot;00784479&quot;/&gt;&lt;wsp:rsid wsp:val=&quot;00784889&quot;/&gt;&lt;wsp:rsid wsp:val=&quot;00790840&quot;/&gt;&lt;wsp:rsid wsp:val=&quot;00790A51&quot;/&gt;&lt;wsp:rsid wsp:val=&quot;0079306E&quot;/&gt;&lt;wsp:rsid wsp:val=&quot;007932D1&quot;/&gt;&lt;wsp:rsid wsp:val=&quot;00793D7B&quot;/&gt;&lt;wsp:rsid wsp:val=&quot;00794329&quot;/&gt;&lt;wsp:rsid wsp:val=&quot;00794DB2&quot;/&gt;&lt;wsp:rsid wsp:val=&quot;00795A47&quot;/&gt;&lt;wsp:rsid wsp:val=&quot;00795AB4&quot;/&gt;&lt;wsp:rsid wsp:val=&quot;00796916&quot;/&gt;&lt;wsp:rsid wsp:val=&quot;00797DC2&quot;/&gt;&lt;wsp:rsid wsp:val=&quot;007A0B4C&quot;/&gt;&lt;wsp:rsid wsp:val=&quot;007A1234&quot;/&gt;&lt;wsp:rsid wsp:val=&quot;007A203A&quot;/&gt;&lt;wsp:rsid wsp:val=&quot;007A47E4&quot;/&gt;&lt;wsp:rsid wsp:val=&quot;007A7502&quot;/&gt;&lt;wsp:rsid wsp:val=&quot;007B1661&quot;/&gt;&lt;wsp:rsid wsp:val=&quot;007B1AE4&quot;/&gt;&lt;wsp:rsid wsp:val=&quot;007B1D46&quot;/&gt;&lt;wsp:rsid wsp:val=&quot;007B51EA&quot;/&gt;&lt;wsp:rsid wsp:val=&quot;007B6EE3&quot;/&gt;&lt;wsp:rsid wsp:val=&quot;007B6F87&quot;/&gt;&lt;wsp:rsid wsp:val=&quot;007B725E&quot;/&gt;&lt;wsp:rsid wsp:val=&quot;007C0A3D&quot;/&gt;&lt;wsp:rsid wsp:val=&quot;007C12EE&quot;/&gt;&lt;wsp:rsid wsp:val=&quot;007C2857&quot;/&gt;&lt;wsp:rsid wsp:val=&quot;007C290D&quot;/&gt;&lt;wsp:rsid wsp:val=&quot;007C2F79&quot;/&gt;&lt;wsp:rsid wsp:val=&quot;007C475D&quot;/&gt;&lt;wsp:rsid wsp:val=&quot;007C4C27&quot;/&gt;&lt;wsp:rsid wsp:val=&quot;007C4D86&quot;/&gt;&lt;wsp:rsid wsp:val=&quot;007C4F41&quot;/&gt;&lt;wsp:rsid wsp:val=&quot;007C6DCB&quot;/&gt;&lt;wsp:rsid wsp:val=&quot;007C6E71&quot;/&gt;&lt;wsp:rsid wsp:val=&quot;007D0648&quot;/&gt;&lt;wsp:rsid wsp:val=&quot;007D0689&quot;/&gt;&lt;wsp:rsid wsp:val=&quot;007D1433&quot;/&gt;&lt;wsp:rsid wsp:val=&quot;007D1824&quot;/&gt;&lt;wsp:rsid wsp:val=&quot;007D2082&quot;/&gt;&lt;wsp:rsid wsp:val=&quot;007D43CA&quot;/&gt;&lt;wsp:rsid wsp:val=&quot;007D530E&quot;/&gt;&lt;wsp:rsid wsp:val=&quot;007D6BE0&quot;/&gt;&lt;wsp:rsid wsp:val=&quot;007D7638&quot;/&gt;&lt;wsp:rsid wsp:val=&quot;007E06B2&quot;/&gt;&lt;wsp:rsid wsp:val=&quot;007E2227&quot;/&gt;&lt;wsp:rsid wsp:val=&quot;007E257B&quot;/&gt;&lt;wsp:rsid wsp:val=&quot;007E3002&quot;/&gt;&lt;wsp:rsid wsp:val=&quot;007E4065&quot;/&gt;&lt;wsp:rsid wsp:val=&quot;007E4F0B&quot;/&gt;&lt;wsp:rsid wsp:val=&quot;007E5AC9&quot;/&gt;&lt;wsp:rsid wsp:val=&quot;007E7B1B&quot;/&gt;&lt;wsp:rsid wsp:val=&quot;007E7D2A&quot;/&gt;&lt;wsp:rsid wsp:val=&quot;007F11A7&quot;/&gt;&lt;wsp:rsid wsp:val=&quot;007F1433&quot;/&gt;&lt;wsp:rsid wsp:val=&quot;007F1641&quot;/&gt;&lt;wsp:rsid wsp:val=&quot;007F16BF&quot;/&gt;&lt;wsp:rsid wsp:val=&quot;007F185C&quot;/&gt;&lt;wsp:rsid wsp:val=&quot;007F1A7B&quot;/&gt;&lt;wsp:rsid wsp:val=&quot;007F1CF3&quot;/&gt;&lt;wsp:rsid wsp:val=&quot;007F263D&quot;/&gt;&lt;wsp:rsid wsp:val=&quot;007F3E2D&quot;/&gt;&lt;wsp:rsid wsp:val=&quot;007F3E56&quot;/&gt;&lt;wsp:rsid wsp:val=&quot;007F440A&quot;/&gt;&lt;wsp:rsid wsp:val=&quot;007F730E&quot;/&gt;&lt;wsp:rsid wsp:val=&quot;007F7B9A&quot;/&gt;&lt;wsp:rsid wsp:val=&quot;00801753&quot;/&gt;&lt;wsp:rsid wsp:val=&quot;008031AF&quot;/&gt;&lt;wsp:rsid wsp:val=&quot;00803246&quot;/&gt;&lt;wsp:rsid wsp:val=&quot;00803E2E&quot;/&gt;&lt;wsp:rsid wsp:val=&quot;008042C4&quot;/&gt;&lt;wsp:rsid wsp:val=&quot;00807B1E&quot;/&gt;&lt;wsp:rsid wsp:val=&quot;008103C3&quot;/&gt;&lt;wsp:rsid wsp:val=&quot;00812C4D&quot;/&gt;&lt;wsp:rsid wsp:val=&quot;00814CE1&quot;/&gt;&lt;wsp:rsid wsp:val=&quot;008157DB&quot;/&gt;&lt;wsp:rsid wsp:val=&quot;008159CE&quot;/&gt;&lt;wsp:rsid wsp:val=&quot;008178EB&quot;/&gt;&lt;wsp:rsid wsp:val=&quot;00817979&quot;/&gt;&lt;wsp:rsid wsp:val=&quot;00817F42&quot;/&gt;&lt;wsp:rsid wsp:val=&quot;008207EB&quot;/&gt;&lt;wsp:rsid wsp:val=&quot;00820C1F&quot;/&gt;&lt;wsp:rsid wsp:val=&quot;00820FB9&quot;/&gt;&lt;wsp:rsid wsp:val=&quot;008217E1&quot;/&gt;&lt;wsp:rsid wsp:val=&quot;00821C04&quot;/&gt;&lt;wsp:rsid wsp:val=&quot;00822B13&quot;/&gt;&lt;wsp:rsid wsp:val=&quot;0082376B&quot;/&gt;&lt;wsp:rsid wsp:val=&quot;00823A44&quot;/&gt;&lt;wsp:rsid wsp:val=&quot;00824367&quot;/&gt;&lt;wsp:rsid wsp:val=&quot;008247AE&quot;/&gt;&lt;wsp:rsid wsp:val=&quot;00826328&quot;/&gt;&lt;wsp:rsid wsp:val=&quot;00826C32&quot;/&gt;&lt;wsp:rsid wsp:val=&quot;008275BB&quot;/&gt;&lt;wsp:rsid wsp:val=&quot;008276F7&quot;/&gt;&lt;wsp:rsid wsp:val=&quot;00827BE0&quot;/&gt;&lt;wsp:rsid wsp:val=&quot;008308E9&quot;/&gt;&lt;wsp:rsid wsp:val=&quot;0083189D&quot;/&gt;&lt;wsp:rsid wsp:val=&quot;00831D79&quot;/&gt;&lt;wsp:rsid wsp:val=&quot;00831F86&quot;/&gt;&lt;wsp:rsid wsp:val=&quot;008338BA&quot;/&gt;&lt;wsp:rsid wsp:val=&quot;00833AFD&quot;/&gt;&lt;wsp:rsid wsp:val=&quot;008356A8&quot;/&gt;&lt;wsp:rsid wsp:val=&quot;00835891&quot;/&gt;&lt;wsp:rsid wsp:val=&quot;00835B0E&quot;/&gt;&lt;wsp:rsid wsp:val=&quot;00835E2A&quot;/&gt;&lt;wsp:rsid wsp:val=&quot;00835E76&quot;/&gt;&lt;wsp:rsid wsp:val=&quot;00836D98&quot;/&gt;&lt;wsp:rsid wsp:val=&quot;00841704&quot;/&gt;&lt;wsp:rsid wsp:val=&quot;0084289F&quot;/&gt;&lt;wsp:rsid wsp:val=&quot;00846466&quot;/&gt;&lt;wsp:rsid wsp:val=&quot;00846EC4&quot;/&gt;&lt;wsp:rsid wsp:val=&quot;00850127&quot;/&gt;&lt;wsp:rsid wsp:val=&quot;00850B4B&quot;/&gt;&lt;wsp:rsid wsp:val=&quot;00851011&quot;/&gt;&lt;wsp:rsid wsp:val=&quot;0085150E&quot;/&gt;&lt;wsp:rsid wsp:val=&quot;00851806&quot;/&gt;&lt;wsp:rsid wsp:val=&quot;008521B0&quot;/&gt;&lt;wsp:rsid wsp:val=&quot;00852985&quot;/&gt;&lt;wsp:rsid wsp:val=&quot;00852C78&quot;/&gt;&lt;wsp:rsid wsp:val=&quot;008538F5&quot;/&gt;&lt;wsp:rsid wsp:val=&quot;00853983&quot;/&gt;&lt;wsp:rsid wsp:val=&quot;008539B7&quot;/&gt;&lt;wsp:rsid wsp:val=&quot;00853A51&quot;/&gt;&lt;wsp:rsid wsp:val=&quot;00853AD6&quot;/&gt;&lt;wsp:rsid wsp:val=&quot;00854E41&quot;/&gt;&lt;wsp:rsid wsp:val=&quot;00855837&quot;/&gt;&lt;wsp:rsid wsp:val=&quot;008561DF&quot;/&gt;&lt;wsp:rsid wsp:val=&quot;0085634B&quot;/&gt;&lt;wsp:rsid wsp:val=&quot;00856DAA&quot;/&gt;&lt;wsp:rsid wsp:val=&quot;00857089&quot;/&gt;&lt;wsp:rsid wsp:val=&quot;0086057B&quot;/&gt;&lt;wsp:rsid wsp:val=&quot;00860CA3&quot;/&gt;&lt;wsp:rsid wsp:val=&quot;0086168A&quot;/&gt;&lt;wsp:rsid wsp:val=&quot;0086171F&quot;/&gt;&lt;wsp:rsid wsp:val=&quot;0086194D&quot;/&gt;&lt;wsp:rsid wsp:val=&quot;00862512&quot;/&gt;&lt;wsp:rsid wsp:val=&quot;0086280B&quot;/&gt;&lt;wsp:rsid wsp:val=&quot;00862D69&quot;/&gt;&lt;wsp:rsid wsp:val=&quot;00862EBF&quot;/&gt;&lt;wsp:rsid wsp:val=&quot;00862FBB&quot;/&gt;&lt;wsp:rsid wsp:val=&quot;008638B2&quot;/&gt;&lt;wsp:rsid wsp:val=&quot;0086395D&quot;/&gt;&lt;wsp:rsid wsp:val=&quot;00863F65&quot;/&gt;&lt;wsp:rsid wsp:val=&quot;00864EF9&quot;/&gt;&lt;wsp:rsid wsp:val=&quot;008656C6&quot;/&gt;&lt;wsp:rsid wsp:val=&quot;00865E05&quot;/&gt;&lt;wsp:rsid wsp:val=&quot;00865F83&quot;/&gt;&lt;wsp:rsid wsp:val=&quot;008664B4&quot;/&gt;&lt;wsp:rsid wsp:val=&quot;00871127&quot;/&gt;&lt;wsp:rsid wsp:val=&quot;008712C1&quot;/&gt;&lt;wsp:rsid wsp:val=&quot;00872E59&quot;/&gt;&lt;wsp:rsid wsp:val=&quot;0087393B&quot;/&gt;&lt;wsp:rsid wsp:val=&quot;00874989&quot;/&gt;&lt;wsp:rsid wsp:val=&quot;00876741&quot;/&gt;&lt;wsp:rsid wsp:val=&quot;008772A7&quot;/&gt;&lt;wsp:rsid wsp:val=&quot;008772D1&quot;/&gt;&lt;wsp:rsid wsp:val=&quot;00880414&quot;/&gt;&lt;wsp:rsid wsp:val=&quot;008816F4&quot;/&gt;&lt;wsp:rsid wsp:val=&quot;00882180&quot;/&gt;&lt;wsp:rsid wsp:val=&quot;00882886&quot;/&gt;&lt;wsp:rsid wsp:val=&quot;008829A6&quot;/&gt;&lt;wsp:rsid wsp:val=&quot;00883070&quot;/&gt;&lt;wsp:rsid wsp:val=&quot;00883A8B&quot;/&gt;&lt;wsp:rsid wsp:val=&quot;00885942&quot;/&gt;&lt;wsp:rsid wsp:val=&quot;00887006&quot;/&gt;&lt;wsp:rsid wsp:val=&quot;0089147E&quot;/&gt;&lt;wsp:rsid wsp:val=&quot;00891562&quot;/&gt;&lt;wsp:rsid wsp:val=&quot;00891602&quot;/&gt;&lt;wsp:rsid wsp:val=&quot;008924AF&quot;/&gt;&lt;wsp:rsid wsp:val=&quot;0089349A&quot;/&gt;&lt;wsp:rsid wsp:val=&quot;008944BB&quot;/&gt;&lt;wsp:rsid wsp:val=&quot;00894F77&quot;/&gt;&lt;wsp:rsid wsp:val=&quot;00894FBF&quot;/&gt;&lt;wsp:rsid wsp:val=&quot;0089550A&quot;/&gt;&lt;wsp:rsid wsp:val=&quot;00895E5E&quot;/&gt;&lt;wsp:rsid wsp:val=&quot;00896589&quot;/&gt;&lt;wsp:rsid wsp:val=&quot;00897689&quot;/&gt;&lt;wsp:rsid wsp:val=&quot;00897988&quot;/&gt;&lt;wsp:rsid wsp:val=&quot;008A0377&quot;/&gt;&lt;wsp:rsid wsp:val=&quot;008A32C1&quot;/&gt;&lt;wsp:rsid wsp:val=&quot;008A3A18&quot;/&gt;&lt;wsp:rsid wsp:val=&quot;008A578B&quot;/&gt;&lt;wsp:rsid wsp:val=&quot;008B0974&quot;/&gt;&lt;wsp:rsid wsp:val=&quot;008B18E0&quot;/&gt;&lt;wsp:rsid wsp:val=&quot;008B1E84&quot;/&gt;&lt;wsp:rsid wsp:val=&quot;008B319E&quot;/&gt;&lt;wsp:rsid wsp:val=&quot;008B369F&quot;/&gt;&lt;wsp:rsid wsp:val=&quot;008B4D07&quot;/&gt;&lt;wsp:rsid wsp:val=&quot;008B6151&quot;/&gt;&lt;wsp:rsid wsp:val=&quot;008B74FD&quot;/&gt;&lt;wsp:rsid wsp:val=&quot;008B7C09&quot;/&gt;&lt;wsp:rsid wsp:val=&quot;008C0058&quot;/&gt;&lt;wsp:rsid wsp:val=&quot;008C1206&quot;/&gt;&lt;wsp:rsid wsp:val=&quot;008C146D&quot;/&gt;&lt;wsp:rsid wsp:val=&quot;008C2573&quot;/&gt;&lt;wsp:rsid wsp:val=&quot;008C3B8E&quot;/&gt;&lt;wsp:rsid wsp:val=&quot;008C4ADA&quot;/&gt;&lt;wsp:rsid wsp:val=&quot;008C504B&quot;/&gt;&lt;wsp:rsid wsp:val=&quot;008C5D61&quot;/&gt;&lt;wsp:rsid wsp:val=&quot;008C6472&quot;/&gt;&lt;wsp:rsid wsp:val=&quot;008C69F1&quot;/&gt;&lt;wsp:rsid wsp:val=&quot;008D0562&quot;/&gt;&lt;wsp:rsid wsp:val=&quot;008D3B50&quot;/&gt;&lt;wsp:rsid wsp:val=&quot;008D41B3&quot;/&gt;&lt;wsp:rsid wsp:val=&quot;008D43EC&quot;/&gt;&lt;wsp:rsid wsp:val=&quot;008D54F4&quot;/&gt;&lt;wsp:rsid wsp:val=&quot;008D57E8&quot;/&gt;&lt;wsp:rsid wsp:val=&quot;008D5CD0&quot;/&gt;&lt;wsp:rsid wsp:val=&quot;008D65F0&quot;/&gt;&lt;wsp:rsid wsp:val=&quot;008D7765&quot;/&gt;&lt;wsp:rsid wsp:val=&quot;008D79A0&quot;/&gt;&lt;wsp:rsid wsp:val=&quot;008D7BF3&quot;/&gt;&lt;wsp:rsid wsp:val=&quot;008E0765&quot;/&gt;&lt;wsp:rsid wsp:val=&quot;008E3B1D&quot;/&gt;&lt;wsp:rsid wsp:val=&quot;008E3EF3&quot;/&gt;&lt;wsp:rsid wsp:val=&quot;008E76C6&quot;/&gt;&lt;wsp:rsid wsp:val=&quot;008F0C1D&quot;/&gt;&lt;wsp:rsid wsp:val=&quot;008F456B&quot;/&gt;&lt;wsp:rsid wsp:val=&quot;008F48AA&quot;/&gt;&lt;wsp:rsid wsp:val=&quot;008F54F6&quot;/&gt;&lt;wsp:rsid wsp:val=&quot;008F6BD5&quot;/&gt;&lt;wsp:rsid wsp:val=&quot;008F7124&quot;/&gt;&lt;wsp:rsid wsp:val=&quot;008F7E6A&quot;/&gt;&lt;wsp:rsid wsp:val=&quot;009023C1&quot;/&gt;&lt;wsp:rsid wsp:val=&quot;00902F43&quot;/&gt;&lt;wsp:rsid wsp:val=&quot;0090362A&quot;/&gt;&lt;wsp:rsid wsp:val=&quot;0090373D&quot;/&gt;&lt;wsp:rsid wsp:val=&quot;009042B8&quot;/&gt;&lt;wsp:rsid wsp:val=&quot;00904880&quot;/&gt;&lt;wsp:rsid wsp:val=&quot;00904C9F&quot;/&gt;&lt;wsp:rsid wsp:val=&quot;009069C9&quot;/&gt;&lt;wsp:rsid wsp:val=&quot;00907593&quot;/&gt;&lt;wsp:rsid wsp:val=&quot;00907604&quot;/&gt;&lt;wsp:rsid wsp:val=&quot;009110C2&quot;/&gt;&lt;wsp:rsid wsp:val=&quot;00912ABD&quot;/&gt;&lt;wsp:rsid wsp:val=&quot;00912F9B&quot;/&gt;&lt;wsp:rsid wsp:val=&quot;00913080&quot;/&gt;&lt;wsp:rsid wsp:val=&quot;0091312E&quot;/&gt;&lt;wsp:rsid wsp:val=&quot;00913F1E&quot;/&gt;&lt;wsp:rsid wsp:val=&quot;00914CFB&quot;/&gt;&lt;wsp:rsid wsp:val=&quot;009157BC&quot;/&gt;&lt;wsp:rsid wsp:val=&quot;00916489&quot;/&gt;&lt;wsp:rsid wsp:val=&quot;00916579&quot;/&gt;&lt;wsp:rsid wsp:val=&quot;009176A0&quot;/&gt;&lt;wsp:rsid wsp:val=&quot;009177E7&quot;/&gt;&lt;wsp:rsid wsp:val=&quot;0091797C&quot;/&gt;&lt;wsp:rsid wsp:val=&quot;009204A1&quot;/&gt;&lt;wsp:rsid wsp:val=&quot;0092071F&quot;/&gt;&lt;wsp:rsid wsp:val=&quot;00921712&quot;/&gt;&lt;wsp:rsid wsp:val=&quot;00921C6A&quot;/&gt;&lt;wsp:rsid wsp:val=&quot;00922221&quot;/&gt;&lt;wsp:rsid wsp:val=&quot;0092252C&quot;/&gt;&lt;wsp:rsid wsp:val=&quot;009227D8&quot;/&gt;&lt;wsp:rsid wsp:val=&quot;00923796&quot;/&gt;&lt;wsp:rsid wsp:val=&quot;00923D7F&quot;/&gt;&lt;wsp:rsid wsp:val=&quot;00924969&quot;/&gt;&lt;wsp:rsid wsp:val=&quot;00925DE3&quot;/&gt;&lt;wsp:rsid wsp:val=&quot;009266B5&quot;/&gt;&lt;wsp:rsid wsp:val=&quot;009277E4&quot;/&gt;&lt;wsp:rsid wsp:val=&quot;00931560&quot;/&gt;&lt;wsp:rsid wsp:val=&quot;009317E6&quot;/&gt;&lt;wsp:rsid wsp:val=&quot;00932A07&quot;/&gt;&lt;wsp:rsid wsp:val=&quot;0093304D&quot;/&gt;&lt;wsp:rsid wsp:val=&quot;0093756D&quot;/&gt;&lt;wsp:rsid wsp:val=&quot;0094026C&quot;/&gt;&lt;wsp:rsid wsp:val=&quot;009406A1&quot;/&gt;&lt;wsp:rsid wsp:val=&quot;00940D2D&quot;/&gt;&lt;wsp:rsid wsp:val=&quot;0094152C&quot;/&gt;&lt;wsp:rsid wsp:val=&quot;009423C4&quot;/&gt;&lt;wsp:rsid wsp:val=&quot;00942BFD&quot;/&gt;&lt;wsp:rsid wsp:val=&quot;00942CE4&quot;/&gt;&lt;wsp:rsid wsp:val=&quot;0094333B&quot;/&gt;&lt;wsp:rsid wsp:val=&quot;009434F2&quot;/&gt;&lt;wsp:rsid wsp:val=&quot;00943938&quot;/&gt;&lt;wsp:rsid wsp:val=&quot;00943B2E&quot;/&gt;&lt;wsp:rsid wsp:val=&quot;009447BE&quot;/&gt;&lt;wsp:rsid wsp:val=&quot;00944A83&quot;/&gt;&lt;wsp:rsid wsp:val=&quot;00945FEC&quot;/&gt;&lt;wsp:rsid wsp:val=&quot;0094656A&quot;/&gt;&lt;wsp:rsid wsp:val=&quot;009467D7&quot;/&gt;&lt;wsp:rsid wsp:val=&quot;00946D82&quot;/&gt;&lt;wsp:rsid wsp:val=&quot;00947F53&quot;/&gt;&lt;wsp:rsid wsp:val=&quot;009515FB&quot;/&gt;&lt;wsp:rsid wsp:val=&quot;00951A06&quot;/&gt;&lt;wsp:rsid wsp:val=&quot;00951CDF&quot;/&gt;&lt;wsp:rsid wsp:val=&quot;00956F1B&quot;/&gt;&lt;wsp:rsid wsp:val=&quot;00957933&quot;/&gt;&lt;wsp:rsid wsp:val=&quot;00960CBD&quot;/&gt;&lt;wsp:rsid wsp:val=&quot;00960DD1&quot;/&gt;&lt;wsp:rsid wsp:val=&quot;009629F6&quot;/&gt;&lt;wsp:rsid wsp:val=&quot;00962BA7&quot;/&gt;&lt;wsp:rsid wsp:val=&quot;00963C41&quot;/&gt;&lt;wsp:rsid wsp:val=&quot;0096435A&quot;/&gt;&lt;wsp:rsid wsp:val=&quot;00965250&quot;/&gt;&lt;wsp:rsid wsp:val=&quot;00965AB2&quot;/&gt;&lt;wsp:rsid wsp:val=&quot;00965E44&quot;/&gt;&lt;wsp:rsid wsp:val=&quot;00966B84&quot;/&gt;&lt;wsp:rsid wsp:val=&quot;00967029&quot;/&gt;&lt;wsp:rsid wsp:val=&quot;00967200&quot;/&gt;&lt;wsp:rsid wsp:val=&quot;00967511&quot;/&gt;&lt;wsp:rsid wsp:val=&quot;00967E5F&quot;/&gt;&lt;wsp:rsid wsp:val=&quot;00967FBE&quot;/&gt;&lt;wsp:rsid wsp:val=&quot;00970884&quot;/&gt;&lt;wsp:rsid wsp:val=&quot;009714FF&quot;/&gt;&lt;wsp:rsid wsp:val=&quot;00971790&quot;/&gt;&lt;wsp:rsid wsp:val=&quot;00971E05&quot;/&gt;&lt;wsp:rsid wsp:val=&quot;00973D22&quot;/&gt;&lt;wsp:rsid wsp:val=&quot;00974BB9&quot;/&gt;&lt;wsp:rsid wsp:val=&quot;00976242&quot;/&gt;&lt;wsp:rsid wsp:val=&quot;00976A44&quot;/&gt;&lt;wsp:rsid wsp:val=&quot;00976E97&quot;/&gt;&lt;wsp:rsid wsp:val=&quot;00982125&quot;/&gt;&lt;wsp:rsid wsp:val=&quot;00982263&quot;/&gt;&lt;wsp:rsid wsp:val=&quot;009834E2&quot;/&gt;&lt;wsp:rsid wsp:val=&quot;00984C2A&quot;/&gt;&lt;wsp:rsid wsp:val=&quot;00984C6C&quot;/&gt;&lt;wsp:rsid wsp:val=&quot;00985288&quot;/&gt;&lt;wsp:rsid wsp:val=&quot;0098574F&quot;/&gt;&lt;wsp:rsid wsp:val=&quot;0098636E&quot;/&gt;&lt;wsp:rsid wsp:val=&quot;0098787D&quot;/&gt;&lt;wsp:rsid wsp:val=&quot;00990672&quot;/&gt;&lt;wsp:rsid wsp:val=&quot;0099071A&quot;/&gt;&lt;wsp:rsid wsp:val=&quot;009910A4&quot;/&gt;&lt;wsp:rsid wsp:val=&quot;0099403D&quot;/&gt;&lt;wsp:rsid wsp:val=&quot;009953BF&quot;/&gt;&lt;wsp:rsid wsp:val=&quot;009959F7&quot;/&gt;&lt;wsp:rsid wsp:val=&quot;0099729A&quot;/&gt;&lt;wsp:rsid wsp:val=&quot;009A0426&quot;/&gt;&lt;wsp:rsid wsp:val=&quot;009A0C9B&quot;/&gt;&lt;wsp:rsid wsp:val=&quot;009A2DF3&quot;/&gt;&lt;wsp:rsid wsp:val=&quot;009A4295&quot;/&gt;&lt;wsp:rsid wsp:val=&quot;009A4972&quot;/&gt;&lt;wsp:rsid wsp:val=&quot;009A4D2D&quot;/&gt;&lt;wsp:rsid wsp:val=&quot;009A5909&quot;/&gt;&lt;wsp:rsid wsp:val=&quot;009A735F&quot;/&gt;&lt;wsp:rsid wsp:val=&quot;009B03A5&quot;/&gt;&lt;wsp:rsid wsp:val=&quot;009B134E&quot;/&gt;&lt;wsp:rsid wsp:val=&quot;009B1B49&quot;/&gt;&lt;wsp:rsid wsp:val=&quot;009B2429&quot;/&gt;&lt;wsp:rsid wsp:val=&quot;009B4095&quot;/&gt;&lt;wsp:rsid wsp:val=&quot;009B5375&quot;/&gt;&lt;wsp:rsid wsp:val=&quot;009B6ABC&quot;/&gt;&lt;wsp:rsid wsp:val=&quot;009B6C35&quot;/&gt;&lt;wsp:rsid wsp:val=&quot;009B7AA7&quot;/&gt;&lt;wsp:rsid wsp:val=&quot;009C347C&quot;/&gt;&lt;wsp:rsid wsp:val=&quot;009C453F&quot;/&gt;&lt;wsp:rsid wsp:val=&quot;009C472A&quot;/&gt;&lt;wsp:rsid wsp:val=&quot;009C4C4F&quot;/&gt;&lt;wsp:rsid wsp:val=&quot;009C524E&quot;/&gt;&lt;wsp:rsid wsp:val=&quot;009C5830&quot;/&gt;&lt;wsp:rsid wsp:val=&quot;009C7F99&quot;/&gt;&lt;wsp:rsid wsp:val=&quot;009D172E&quot;/&gt;&lt;wsp:rsid wsp:val=&quot;009D1991&quot;/&gt;&lt;wsp:rsid wsp:val=&quot;009D3D2A&quot;/&gt;&lt;wsp:rsid wsp:val=&quot;009D50AE&quot;/&gt;&lt;wsp:rsid wsp:val=&quot;009E0816&quot;/&gt;&lt;wsp:rsid wsp:val=&quot;009E090A&quot;/&gt;&lt;wsp:rsid wsp:val=&quot;009E1621&quot;/&gt;&lt;wsp:rsid wsp:val=&quot;009E17BC&quot;/&gt;&lt;wsp:rsid wsp:val=&quot;009E21DF&quot;/&gt;&lt;wsp:rsid wsp:val=&quot;009E2B35&quot;/&gt;&lt;wsp:rsid wsp:val=&quot;009E2BF3&quot;/&gt;&lt;wsp:rsid wsp:val=&quot;009E395A&quot;/&gt;&lt;wsp:rsid wsp:val=&quot;009E3A4E&quot;/&gt;&lt;wsp:rsid wsp:val=&quot;009E40B2&quot;/&gt;&lt;wsp:rsid wsp:val=&quot;009E4974&quot;/&gt;&lt;wsp:rsid wsp:val=&quot;009E498F&quot;/&gt;&lt;wsp:rsid wsp:val=&quot;009E4E60&quot;/&gt;&lt;wsp:rsid wsp:val=&quot;009E72FC&quot;/&gt;&lt;wsp:rsid wsp:val=&quot;009E772B&quot;/&gt;&lt;wsp:rsid wsp:val=&quot;009F0B07&quot;/&gt;&lt;wsp:rsid wsp:val=&quot;009F0BFE&quot;/&gt;&lt;wsp:rsid wsp:val=&quot;009F168F&quot;/&gt;&lt;wsp:rsid wsp:val=&quot;009F364F&quot;/&gt;&lt;wsp:rsid wsp:val=&quot;009F3E04&quot;/&gt;&lt;wsp:rsid wsp:val=&quot;009F41D9&quot;/&gt;&lt;wsp:rsid wsp:val=&quot;009F44A1&quot;/&gt;&lt;wsp:rsid wsp:val=&quot;009F46BD&quot;/&gt;&lt;wsp:rsid wsp:val=&quot;009F4793&quot;/&gt;&lt;wsp:rsid wsp:val=&quot;009F50A9&quot;/&gt;&lt;wsp:rsid wsp:val=&quot;009F56A7&quot;/&gt;&lt;wsp:rsid wsp:val=&quot;009F6372&quot;/&gt;&lt;wsp:rsid wsp:val=&quot;009F76F6&quot;/&gt;&lt;wsp:rsid wsp:val=&quot;00A00140&quot;/&gt;&lt;wsp:rsid wsp:val=&quot;00A0160F&quot;/&gt;&lt;wsp:rsid wsp:val=&quot;00A016C3&quot;/&gt;&lt;wsp:rsid wsp:val=&quot;00A025E2&quot;/&gt;&lt;wsp:rsid wsp:val=&quot;00A0304C&quot;/&gt;&lt;wsp:rsid wsp:val=&quot;00A04702&quot;/&gt;&lt;wsp:rsid wsp:val=&quot;00A053AB&quot;/&gt;&lt;wsp:rsid wsp:val=&quot;00A06444&quot;/&gt;&lt;wsp:rsid wsp:val=&quot;00A106DC&quot;/&gt;&lt;wsp:rsid wsp:val=&quot;00A10D78&quot;/&gt;&lt;wsp:rsid wsp:val=&quot;00A11A02&quot;/&gt;&lt;wsp:rsid wsp:val=&quot;00A11D6F&quot;/&gt;&lt;wsp:rsid wsp:val=&quot;00A12855&quot;/&gt;&lt;wsp:rsid wsp:val=&quot;00A12E1B&quot;/&gt;&lt;wsp:rsid wsp:val=&quot;00A12ECC&quot;/&gt;&lt;wsp:rsid wsp:val=&quot;00A13A27&quot;/&gt;&lt;wsp:rsid wsp:val=&quot;00A13F8E&quot;/&gt;&lt;wsp:rsid wsp:val=&quot;00A14883&quot;/&gt;&lt;wsp:rsid wsp:val=&quot;00A168F8&quot;/&gt;&lt;wsp:rsid wsp:val=&quot;00A1706C&quot;/&gt;&lt;wsp:rsid wsp:val=&quot;00A20943&quot;/&gt;&lt;wsp:rsid wsp:val=&quot;00A20DD0&quot;/&gt;&lt;wsp:rsid wsp:val=&quot;00A223C4&quot;/&gt;&lt;wsp:rsid wsp:val=&quot;00A22E08&quot;/&gt;&lt;wsp:rsid wsp:val=&quot;00A26460&quot;/&gt;&lt;wsp:rsid wsp:val=&quot;00A26EEC&quot;/&gt;&lt;wsp:rsid wsp:val=&quot;00A27401&quot;/&gt;&lt;wsp:rsid wsp:val=&quot;00A27D69&quot;/&gt;&lt;wsp:rsid wsp:val=&quot;00A30974&quot;/&gt;&lt;wsp:rsid wsp:val=&quot;00A31508&quot;/&gt;&lt;wsp:rsid wsp:val=&quot;00A32A88&quot;/&gt;&lt;wsp:rsid wsp:val=&quot;00A3337B&quot;/&gt;&lt;wsp:rsid wsp:val=&quot;00A351A2&quot;/&gt;&lt;wsp:rsid wsp:val=&quot;00A36460&quot;/&gt;&lt;wsp:rsid wsp:val=&quot;00A40FD2&quot;/&gt;&lt;wsp:rsid wsp:val=&quot;00A4402F&quot;/&gt;&lt;wsp:rsid wsp:val=&quot;00A45EBB&quot;/&gt;&lt;wsp:rsid wsp:val=&quot;00A45FCD&quot;/&gt;&lt;wsp:rsid wsp:val=&quot;00A4727D&quot;/&gt;&lt;wsp:rsid wsp:val=&quot;00A5000F&quot;/&gt;&lt;wsp:rsid wsp:val=&quot;00A51B1E&quot;/&gt;&lt;wsp:rsid wsp:val=&quot;00A51C7E&quot;/&gt;&lt;wsp:rsid wsp:val=&quot;00A52431&quot;/&gt;&lt;wsp:rsid wsp:val=&quot;00A52757&quot;/&gt;&lt;wsp:rsid wsp:val=&quot;00A52774&quot;/&gt;&lt;wsp:rsid wsp:val=&quot;00A52D94&quot;/&gt;&lt;wsp:rsid wsp:val=&quot;00A532A1&quot;/&gt;&lt;wsp:rsid wsp:val=&quot;00A55BAA&quot;/&gt;&lt;wsp:rsid wsp:val=&quot;00A57034&quot;/&gt;&lt;wsp:rsid wsp:val=&quot;00A578BC&quot;/&gt;&lt;wsp:rsid wsp:val=&quot;00A57AF7&quot;/&gt;&lt;wsp:rsid wsp:val=&quot;00A60479&quot;/&gt;&lt;wsp:rsid wsp:val=&quot;00A615B7&quot;/&gt;&lt;wsp:rsid wsp:val=&quot;00A628E0&quot;/&gt;&lt;wsp:rsid wsp:val=&quot;00A631C4&quot;/&gt;&lt;wsp:rsid wsp:val=&quot;00A63489&quot;/&gt;&lt;wsp:rsid wsp:val=&quot;00A645E6&quot;/&gt;&lt;wsp:rsid wsp:val=&quot;00A64DFD&quot;/&gt;&lt;wsp:rsid wsp:val=&quot;00A64E7B&quot;/&gt;&lt;wsp:rsid wsp:val=&quot;00A66372&quot;/&gt;&lt;wsp:rsid wsp:val=&quot;00A66B5D&quot;/&gt;&lt;wsp:rsid wsp:val=&quot;00A713BF&quot;/&gt;&lt;wsp:rsid wsp:val=&quot;00A71573&quot;/&gt;&lt;wsp:rsid wsp:val=&quot;00A72496&quot;/&gt;&lt;wsp:rsid wsp:val=&quot;00A727C8&quot;/&gt;&lt;wsp:rsid wsp:val=&quot;00A72C65&quot;/&gt;&lt;wsp:rsid wsp:val=&quot;00A73F9D&quot;/&gt;&lt;wsp:rsid wsp:val=&quot;00A74128&quot;/&gt;&lt;wsp:rsid wsp:val=&quot;00A746CA&quot;/&gt;&lt;wsp:rsid wsp:val=&quot;00A74C9E&quot;/&gt;&lt;wsp:rsid wsp:val=&quot;00A74DF7&quot;/&gt;&lt;wsp:rsid wsp:val=&quot;00A74E57&quot;/&gt;&lt;wsp:rsid wsp:val=&quot;00A74ECF&quot;/&gt;&lt;wsp:rsid wsp:val=&quot;00A77A6A&quot;/&gt;&lt;wsp:rsid wsp:val=&quot;00A77DB9&quot;/&gt;&lt;wsp:rsid wsp:val=&quot;00A814DE&quot;/&gt;&lt;wsp:rsid wsp:val=&quot;00A83134&quot;/&gt;&lt;wsp:rsid wsp:val=&quot;00A831CA&quot;/&gt;&lt;wsp:rsid wsp:val=&quot;00A83D9D&quot;/&gt;&lt;wsp:rsid wsp:val=&quot;00A84088&quot;/&gt;&lt;wsp:rsid wsp:val=&quot;00A85EB4&quot;/&gt;&lt;wsp:rsid wsp:val=&quot;00A869AE&quot;/&gt;&lt;wsp:rsid wsp:val=&quot;00A872E3&quot;/&gt;&lt;wsp:rsid wsp:val=&quot;00A92BD6&quot;/&gt;&lt;wsp:rsid wsp:val=&quot;00A94486&quot;/&gt;&lt;wsp:rsid wsp:val=&quot;00A95095&quot;/&gt;&lt;wsp:rsid wsp:val=&quot;00A95EE0&quot;/&gt;&lt;wsp:rsid wsp:val=&quot;00A961EE&quot;/&gt;&lt;wsp:rsid wsp:val=&quot;00AA0BA0&quot;/&gt;&lt;wsp:rsid wsp:val=&quot;00AA20B0&quot;/&gt;&lt;wsp:rsid wsp:val=&quot;00AA2CE6&quot;/&gt;&lt;wsp:rsid wsp:val=&quot;00AA2F8D&quot;/&gt;&lt;wsp:rsid wsp:val=&quot;00AA331B&quot;/&gt;&lt;wsp:rsid wsp:val=&quot;00AA3403&quot;/&gt;&lt;wsp:rsid wsp:val=&quot;00AA627A&quot;/&gt;&lt;wsp:rsid wsp:val=&quot;00AB004F&quot;/&gt;&lt;wsp:rsid wsp:val=&quot;00AB325F&quot;/&gt;&lt;wsp:rsid wsp:val=&quot;00AB369D&quot;/&gt;&lt;wsp:rsid wsp:val=&quot;00AB4D9D&quot;/&gt;&lt;wsp:rsid wsp:val=&quot;00AB55E0&quot;/&gt;&lt;wsp:rsid wsp:val=&quot;00AB6589&quot;/&gt;&lt;wsp:rsid wsp:val=&quot;00AB7D39&quot;/&gt;&lt;wsp:rsid wsp:val=&quot;00AC134D&quot;/&gt;&lt;wsp:rsid wsp:val=&quot;00AC2F05&quot;/&gt;&lt;wsp:rsid wsp:val=&quot;00AC4521&quot;/&gt;&lt;wsp:rsid wsp:val=&quot;00AC495F&quot;/&gt;&lt;wsp:rsid wsp:val=&quot;00AC4CA0&quot;/&gt;&lt;wsp:rsid wsp:val=&quot;00AC557B&quot;/&gt;&lt;wsp:rsid wsp:val=&quot;00AC57EF&quot;/&gt;&lt;wsp:rsid wsp:val=&quot;00AC747A&quot;/&gt;&lt;wsp:rsid wsp:val=&quot;00AD13F1&quot;/&gt;&lt;wsp:rsid wsp:val=&quot;00AD2B3D&quot;/&gt;&lt;wsp:rsid wsp:val=&quot;00AD2CC7&quot;/&gt;&lt;wsp:rsid wsp:val=&quot;00AD3B7A&quot;/&gt;&lt;wsp:rsid wsp:val=&quot;00AD436B&quot;/&gt;&lt;wsp:rsid wsp:val=&quot;00AD4CEB&quot;/&gt;&lt;wsp:rsid wsp:val=&quot;00AD6126&quot;/&gt;&lt;wsp:rsid wsp:val=&quot;00AD6332&quot;/&gt;&lt;wsp:rsid wsp:val=&quot;00AD749C&quot;/&gt;&lt;wsp:rsid wsp:val=&quot;00AD7A10&quot;/&gt;&lt;wsp:rsid wsp:val=&quot;00AD7C77&quot;/&gt;&lt;wsp:rsid wsp:val=&quot;00AD7ECE&quot;/&gt;&lt;wsp:rsid wsp:val=&quot;00AE06EA&quot;/&gt;&lt;wsp:rsid wsp:val=&quot;00AE07C0&quot;/&gt;&lt;wsp:rsid wsp:val=&quot;00AE160A&quot;/&gt;&lt;wsp:rsid wsp:val=&quot;00AE2DA9&quot;/&gt;&lt;wsp:rsid wsp:val=&quot;00AE3178&quot;/&gt;&lt;wsp:rsid wsp:val=&quot;00AE38AE&quot;/&gt;&lt;wsp:rsid wsp:val=&quot;00AE421A&quot;/&gt;&lt;wsp:rsid wsp:val=&quot;00AE4769&quot;/&gt;&lt;wsp:rsid wsp:val=&quot;00AE5040&quot;/&gt;&lt;wsp:rsid wsp:val=&quot;00AE5720&quot;/&gt;&lt;wsp:rsid wsp:val=&quot;00AE5CBA&quot;/&gt;&lt;wsp:rsid wsp:val=&quot;00AE722D&quot;/&gt;&lt;wsp:rsid wsp:val=&quot;00AE727E&quot;/&gt;&lt;wsp:rsid wsp:val=&quot;00AE79D0&quot;/&gt;&lt;wsp:rsid wsp:val=&quot;00AE7E38&quot;/&gt;&lt;wsp:rsid wsp:val=&quot;00AF0481&quot;/&gt;&lt;wsp:rsid wsp:val=&quot;00AF10A5&quot;/&gt;&lt;wsp:rsid wsp:val=&quot;00AF19AD&quot;/&gt;&lt;wsp:rsid wsp:val=&quot;00AF309C&quot;/&gt;&lt;wsp:rsid wsp:val=&quot;00AF336C&quot;/&gt;&lt;wsp:rsid wsp:val=&quot;00AF35ED&quot;/&gt;&lt;wsp:rsid wsp:val=&quot;00AF4C75&quot;/&gt;&lt;wsp:rsid wsp:val=&quot;00B007B1&quot;/&gt;&lt;wsp:rsid wsp:val=&quot;00B0160B&quot;/&gt;&lt;wsp:rsid wsp:val=&quot;00B01CD6&quot;/&gt;&lt;wsp:rsid wsp:val=&quot;00B03229&quot;/&gt;&lt;wsp:rsid wsp:val=&quot;00B067DA&quot;/&gt;&lt;wsp:rsid wsp:val=&quot;00B069EC&quot;/&gt;&lt;wsp:rsid wsp:val=&quot;00B105AC&quot;/&gt;&lt;wsp:rsid wsp:val=&quot;00B10639&quot;/&gt;&lt;wsp:rsid wsp:val=&quot;00B11C11&quot;/&gt;&lt;wsp:rsid wsp:val=&quot;00B11F11&quot;/&gt;&lt;wsp:rsid wsp:val=&quot;00B1241A&quot;/&gt;&lt;wsp:rsid wsp:val=&quot;00B15469&quot;/&gt;&lt;wsp:rsid wsp:val=&quot;00B15C57&quot;/&gt;&lt;wsp:rsid wsp:val=&quot;00B167A3&quot;/&gt;&lt;wsp:rsid wsp:val=&quot;00B16C32&quot;/&gt;&lt;wsp:rsid wsp:val=&quot;00B16E02&quot;/&gt;&lt;wsp:rsid wsp:val=&quot;00B21631&quot;/&gt;&lt;wsp:rsid wsp:val=&quot;00B2184B&quot;/&gt;&lt;wsp:rsid wsp:val=&quot;00B22638&quot;/&gt;&lt;wsp:rsid wsp:val=&quot;00B236DC&quot;/&gt;&lt;wsp:rsid wsp:val=&quot;00B248E2&quot;/&gt;&lt;wsp:rsid wsp:val=&quot;00B257D3&quot;/&gt;&lt;wsp:rsid wsp:val=&quot;00B27751&quot;/&gt;&lt;wsp:rsid wsp:val=&quot;00B305B0&quot;/&gt;&lt;wsp:rsid wsp:val=&quot;00B31BED&quot;/&gt;&lt;wsp:rsid wsp:val=&quot;00B32326&quot;/&gt;&lt;wsp:rsid wsp:val=&quot;00B32AD9&quot;/&gt;&lt;wsp:rsid wsp:val=&quot;00B32D94&quot;/&gt;&lt;wsp:rsid wsp:val=&quot;00B352AE&quot;/&gt;&lt;wsp:rsid wsp:val=&quot;00B35C8E&quot;/&gt;&lt;wsp:rsid wsp:val=&quot;00B36FB8&quot;/&gt;&lt;wsp:rsid wsp:val=&quot;00B40499&quot;/&gt;&lt;wsp:rsid wsp:val=&quot;00B40B4B&quot;/&gt;&lt;wsp:rsid wsp:val=&quot;00B40CEA&quot;/&gt;&lt;wsp:rsid wsp:val=&quot;00B410D9&quot;/&gt;&lt;wsp:rsid wsp:val=&quot;00B44FB8&quot;/&gt;&lt;wsp:rsid wsp:val=&quot;00B4567E&quot;/&gt;&lt;wsp:rsid wsp:val=&quot;00B457CC&quot;/&gt;&lt;wsp:rsid wsp:val=&quot;00B45CB9&quot;/&gt;&lt;wsp:rsid wsp:val=&quot;00B461C0&quot;/&gt;&lt;wsp:rsid wsp:val=&quot;00B46384&quot;/&gt;&lt;wsp:rsid wsp:val=&quot;00B46E98&quot;/&gt;&lt;wsp:rsid wsp:val=&quot;00B50D74&quot;/&gt;&lt;wsp:rsid wsp:val=&quot;00B52CB7&quot;/&gt;&lt;wsp:rsid wsp:val=&quot;00B549D9&quot;/&gt;&lt;wsp:rsid wsp:val=&quot;00B5671B&quot;/&gt;&lt;wsp:rsid wsp:val=&quot;00B5690E&quot;/&gt;&lt;wsp:rsid wsp:val=&quot;00B577E1&quot;/&gt;&lt;wsp:rsid wsp:val=&quot;00B57E31&quot;/&gt;&lt;wsp:rsid wsp:val=&quot;00B61BA5&quot;/&gt;&lt;wsp:rsid wsp:val=&quot;00B61F7F&quot;/&gt;&lt;wsp:rsid wsp:val=&quot;00B66219&quot;/&gt;&lt;wsp:rsid wsp:val=&quot;00B66DEF&quot;/&gt;&lt;wsp:rsid wsp:val=&quot;00B67B8A&quot;/&gt;&lt;wsp:rsid wsp:val=&quot;00B703B6&quot;/&gt;&lt;wsp:rsid wsp:val=&quot;00B72C09&quot;/&gt;&lt;wsp:rsid wsp:val=&quot;00B73E47&quot;/&gt;&lt;wsp:rsid wsp:val=&quot;00B74776&quot;/&gt;&lt;wsp:rsid wsp:val=&quot;00B751DF&quot;/&gt;&lt;wsp:rsid wsp:val=&quot;00B7603C&quot;/&gt;&lt;wsp:rsid wsp:val=&quot;00B7694B&quot;/&gt;&lt;wsp:rsid wsp:val=&quot;00B77215&quot;/&gt;&lt;wsp:rsid wsp:val=&quot;00B7753A&quot;/&gt;&lt;wsp:rsid wsp:val=&quot;00B77E2C&quot;/&gt;&lt;wsp:rsid wsp:val=&quot;00B80964&quot;/&gt;&lt;wsp:rsid wsp:val=&quot;00B84376&quot;/&gt;&lt;wsp:rsid wsp:val=&quot;00B85546&quot;/&gt;&lt;wsp:rsid wsp:val=&quot;00B86249&quot;/&gt;&lt;wsp:rsid wsp:val=&quot;00B866C6&quot;/&gt;&lt;wsp:rsid wsp:val=&quot;00B868B5&quot;/&gt;&lt;wsp:rsid wsp:val=&quot;00B86E42&quot;/&gt;&lt;wsp:rsid wsp:val=&quot;00B87379&quot;/&gt;&lt;wsp:rsid wsp:val=&quot;00B87F1F&quot;/&gt;&lt;wsp:rsid wsp:val=&quot;00B908D1&quot;/&gt;&lt;wsp:rsid wsp:val=&quot;00B90E09&quot;/&gt;&lt;wsp:rsid wsp:val=&quot;00B91479&quot;/&gt;&lt;wsp:rsid wsp:val=&quot;00B9153A&quot;/&gt;&lt;wsp:rsid wsp:val=&quot;00B91545&quot;/&gt;&lt;wsp:rsid wsp:val=&quot;00B91CE0&quot;/&gt;&lt;wsp:rsid wsp:val=&quot;00B92352&quot;/&gt;&lt;wsp:rsid wsp:val=&quot;00B93169&quot;/&gt;&lt;wsp:rsid wsp:val=&quot;00B9327E&quot;/&gt;&lt;wsp:rsid wsp:val=&quot;00B9492D&quot;/&gt;&lt;wsp:rsid wsp:val=&quot;00B94CDB&quot;/&gt;&lt;wsp:rsid wsp:val=&quot;00B95372&quot;/&gt;&lt;wsp:rsid wsp:val=&quot;00B95ABD&quot;/&gt;&lt;wsp:rsid wsp:val=&quot;00B96FA6&quot;/&gt;&lt;wsp:rsid wsp:val=&quot;00B97629&quot;/&gt;&lt;wsp:rsid wsp:val=&quot;00BA00E0&quot;/&gt;&lt;wsp:rsid wsp:val=&quot;00BA0F83&quot;/&gt;&lt;wsp:rsid wsp:val=&quot;00BA1D76&quot;/&gt;&lt;wsp:rsid wsp:val=&quot;00BA2ECC&quot;/&gt;&lt;wsp:rsid wsp:val=&quot;00BA3834&quot;/&gt;&lt;wsp:rsid wsp:val=&quot;00BA4B31&quot;/&gt;&lt;wsp:rsid wsp:val=&quot;00BA723E&quot;/&gt;&lt;wsp:rsid wsp:val=&quot;00BB044F&quot;/&gt;&lt;wsp:rsid wsp:val=&quot;00BB0F07&quot;/&gt;&lt;wsp:rsid wsp:val=&quot;00BB1002&quot;/&gt;&lt;wsp:rsid wsp:val=&quot;00BB20CF&quot;/&gt;&lt;wsp:rsid wsp:val=&quot;00BB2340&quot;/&gt;&lt;wsp:rsid wsp:val=&quot;00BB2AA1&quot;/&gt;&lt;wsp:rsid wsp:val=&quot;00BB422F&quot;/&gt;&lt;wsp:rsid wsp:val=&quot;00BB692A&quot;/&gt;&lt;wsp:rsid wsp:val=&quot;00BB708F&quot;/&gt;&lt;wsp:rsid wsp:val=&quot;00BC02A6&quot;/&gt;&lt;wsp:rsid wsp:val=&quot;00BC0A06&quot;/&gt;&lt;wsp:rsid wsp:val=&quot;00BC1DAE&quot;/&gt;&lt;wsp:rsid wsp:val=&quot;00BC2874&quot;/&gt;&lt;wsp:rsid wsp:val=&quot;00BC2F2D&quot;/&gt;&lt;wsp:rsid wsp:val=&quot;00BC3B33&quot;/&gt;&lt;wsp:rsid wsp:val=&quot;00BC3C24&quot;/&gt;&lt;wsp:rsid wsp:val=&quot;00BC5711&quot;/&gt;&lt;wsp:rsid wsp:val=&quot;00BC6B36&quot;/&gt;&lt;wsp:rsid wsp:val=&quot;00BC7E7C&quot;/&gt;&lt;wsp:rsid wsp:val=&quot;00BD0B07&quot;/&gt;&lt;wsp:rsid wsp:val=&quot;00BD1598&quot;/&gt;&lt;wsp:rsid wsp:val=&quot;00BD160E&quot;/&gt;&lt;wsp:rsid wsp:val=&quot;00BD1B2A&quot;/&gt;&lt;wsp:rsid wsp:val=&quot;00BD34FA&quot;/&gt;&lt;wsp:rsid wsp:val=&quot;00BD364B&quot;/&gt;&lt;wsp:rsid wsp:val=&quot;00BD4791&quot;/&gt;&lt;wsp:rsid wsp:val=&quot;00BD48C2&quot;/&gt;&lt;wsp:rsid wsp:val=&quot;00BD687E&quot;/&gt;&lt;wsp:rsid wsp:val=&quot;00BD6972&quot;/&gt;&lt;wsp:rsid wsp:val=&quot;00BD6B0D&quot;/&gt;&lt;wsp:rsid wsp:val=&quot;00BD7B97&quot;/&gt;&lt;wsp:rsid wsp:val=&quot;00BE0631&quot;/&gt;&lt;wsp:rsid wsp:val=&quot;00BE1C52&quot;/&gt;&lt;wsp:rsid wsp:val=&quot;00BE1DCD&quot;/&gt;&lt;wsp:rsid wsp:val=&quot;00BE2610&quot;/&gt;&lt;wsp:rsid wsp:val=&quot;00BE37A1&quot;/&gt;&lt;wsp:rsid wsp:val=&quot;00BE3C42&quot;/&gt;&lt;wsp:rsid wsp:val=&quot;00BE5903&quot;/&gt;&lt;wsp:rsid wsp:val=&quot;00BE59FA&quot;/&gt;&lt;wsp:rsid wsp:val=&quot;00BE635A&quot;/&gt;&lt;wsp:rsid wsp:val=&quot;00BE6C4E&quot;/&gt;&lt;wsp:rsid wsp:val=&quot;00BF0348&quot;/&gt;&lt;wsp:rsid wsp:val=&quot;00BF26A7&quot;/&gt;&lt;wsp:rsid wsp:val=&quot;00BF2D54&quot;/&gt;&lt;wsp:rsid wsp:val=&quot;00BF3DB9&quot;/&gt;&lt;wsp:rsid wsp:val=&quot;00BF42BF&quot;/&gt;&lt;wsp:rsid wsp:val=&quot;00BF44A8&quot;/&gt;&lt;wsp:rsid wsp:val=&quot;00BF7A96&quot;/&gt;&lt;wsp:rsid wsp:val=&quot;00BF7CCA&quot;/&gt;&lt;wsp:rsid wsp:val=&quot;00C02855&quot;/&gt;&lt;wsp:rsid wsp:val=&quot;00C034CC&quot;/&gt;&lt;wsp:rsid wsp:val=&quot;00C05216&quot;/&gt;&lt;wsp:rsid wsp:val=&quot;00C05354&quot;/&gt;&lt;wsp:rsid wsp:val=&quot;00C0741A&quot;/&gt;&lt;wsp:rsid wsp:val=&quot;00C07641&quot;/&gt;&lt;wsp:rsid wsp:val=&quot;00C07D74&quot;/&gt;&lt;wsp:rsid wsp:val=&quot;00C1035A&quot;/&gt;&lt;wsp:rsid wsp:val=&quot;00C1182C&quot;/&gt;&lt;wsp:rsid wsp:val=&quot;00C118D6&quot;/&gt;&lt;wsp:rsid wsp:val=&quot;00C12F93&quot;/&gt;&lt;wsp:rsid wsp:val=&quot;00C14286&quot;/&gt;&lt;wsp:rsid wsp:val=&quot;00C14B4B&quot;/&gt;&lt;wsp:rsid wsp:val=&quot;00C14D9D&quot;/&gt;&lt;wsp:rsid wsp:val=&quot;00C14D9E&quot;/&gt;&lt;wsp:rsid wsp:val=&quot;00C14EFF&quot;/&gt;&lt;wsp:rsid wsp:val=&quot;00C150D0&quot;/&gt;&lt;wsp:rsid wsp:val=&quot;00C168BA&quot;/&gt;&lt;wsp:rsid wsp:val=&quot;00C168C7&quot;/&gt;&lt;wsp:rsid wsp:val=&quot;00C16D7D&quot;/&gt;&lt;wsp:rsid wsp:val=&quot;00C17632&quot;/&gt;&lt;wsp:rsid wsp:val=&quot;00C179CC&quot;/&gt;&lt;wsp:rsid wsp:val=&quot;00C17C18&quot;/&gt;&lt;wsp:rsid wsp:val=&quot;00C20B58&quot;/&gt;&lt;wsp:rsid wsp:val=&quot;00C230FA&quot;/&gt;&lt;wsp:rsid wsp:val=&quot;00C233D1&quot;/&gt;&lt;wsp:rsid wsp:val=&quot;00C23D5E&quot;/&gt;&lt;wsp:rsid wsp:val=&quot;00C23F65&quot;/&gt;&lt;wsp:rsid wsp:val=&quot;00C24079&quot;/&gt;&lt;wsp:rsid wsp:val=&quot;00C2407D&quot;/&gt;&lt;wsp:rsid wsp:val=&quot;00C245A6&quot;/&gt;&lt;wsp:rsid wsp:val=&quot;00C24B04&quot;/&gt;&lt;wsp:rsid wsp:val=&quot;00C24B61&quot;/&gt;&lt;wsp:rsid wsp:val=&quot;00C26004&quot;/&gt;&lt;wsp:rsid wsp:val=&quot;00C30903&quot;/&gt;&lt;wsp:rsid wsp:val=&quot;00C32756&quot;/&gt;&lt;wsp:rsid wsp:val=&quot;00C33438&quot;/&gt;&lt;wsp:rsid wsp:val=&quot;00C33888&quot;/&gt;&lt;wsp:rsid wsp:val=&quot;00C33E82&quot;/&gt;&lt;wsp:rsid wsp:val=&quot;00C34642&quot;/&gt;&lt;wsp:rsid wsp:val=&quot;00C34783&quot;/&gt;&lt;wsp:rsid wsp:val=&quot;00C35148&quot;/&gt;&lt;wsp:rsid wsp:val=&quot;00C3591B&quot;/&gt;&lt;wsp:rsid wsp:val=&quot;00C36F17&quot;/&gt;&lt;wsp:rsid wsp:val=&quot;00C37689&quot;/&gt;&lt;wsp:rsid wsp:val=&quot;00C37E59&quot;/&gt;&lt;wsp:rsid wsp:val=&quot;00C40A38&quot;/&gt;&lt;wsp:rsid wsp:val=&quot;00C41186&quot;/&gt;&lt;wsp:rsid wsp:val=&quot;00C425EC&quot;/&gt;&lt;wsp:rsid wsp:val=&quot;00C43550&quot;/&gt;&lt;wsp:rsid wsp:val=&quot;00C43E77&quot;/&gt;&lt;wsp:rsid wsp:val=&quot;00C44588&quot;/&gt;&lt;wsp:rsid wsp:val=&quot;00C44FED&quot;/&gt;&lt;wsp:rsid wsp:val=&quot;00C464A9&quot;/&gt;&lt;wsp:rsid wsp:val=&quot;00C47BBD&quot;/&gt;&lt;wsp:rsid wsp:val=&quot;00C50196&quot;/&gt;&lt;wsp:rsid wsp:val=&quot;00C513F1&quot;/&gt;&lt;wsp:rsid wsp:val=&quot;00C52145&quot;/&gt;&lt;wsp:rsid wsp:val=&quot;00C53365&quot;/&gt;&lt;wsp:rsid wsp:val=&quot;00C5441F&quot;/&gt;&lt;wsp:rsid wsp:val=&quot;00C54434&quot;/&gt;&lt;wsp:rsid wsp:val=&quot;00C54A16&quot;/&gt;&lt;wsp:rsid wsp:val=&quot;00C54F92&quot;/&gt;&lt;wsp:rsid wsp:val=&quot;00C56D5B&quot;/&gt;&lt;wsp:rsid wsp:val=&quot;00C57016&quot;/&gt;&lt;wsp:rsid wsp:val=&quot;00C570A7&quot;/&gt;&lt;wsp:rsid wsp:val=&quot;00C57E83&quot;/&gt;&lt;wsp:rsid wsp:val=&quot;00C6031D&quot;/&gt;&lt;wsp:rsid wsp:val=&quot;00C6037B&quot;/&gt;&lt;wsp:rsid wsp:val=&quot;00C610F0&quot;/&gt;&lt;wsp:rsid wsp:val=&quot;00C61487&quot;/&gt;&lt;wsp:rsid wsp:val=&quot;00C61CFA&quot;/&gt;&lt;wsp:rsid wsp:val=&quot;00C6204C&quot;/&gt;&lt;wsp:rsid wsp:val=&quot;00C631FA&quot;/&gt;&lt;wsp:rsid wsp:val=&quot;00C63243&quot;/&gt;&lt;wsp:rsid wsp:val=&quot;00C64AB8&quot;/&gt;&lt;wsp:rsid wsp:val=&quot;00C6589D&quot;/&gt;&lt;wsp:rsid wsp:val=&quot;00C66421&quot;/&gt;&lt;wsp:rsid wsp:val=&quot;00C66F23&quot;/&gt;&lt;wsp:rsid wsp:val=&quot;00C704E4&quot;/&gt;&lt;wsp:rsid wsp:val=&quot;00C70CC5&quot;/&gt;&lt;wsp:rsid wsp:val=&quot;00C7212B&quot;/&gt;&lt;wsp:rsid wsp:val=&quot;00C73437&quot;/&gt;&lt;wsp:rsid wsp:val=&quot;00C7382F&quot;/&gt;&lt;wsp:rsid wsp:val=&quot;00C75B25&quot;/&gt;&lt;wsp:rsid wsp:val=&quot;00C772B8&quot;/&gt;&lt;wsp:rsid wsp:val=&quot;00C80BFC&quot;/&gt;&lt;wsp:rsid wsp:val=&quot;00C81A9A&quot;/&gt;&lt;wsp:rsid wsp:val=&quot;00C83548&quot;/&gt;&lt;wsp:rsid wsp:val=&quot;00C851E2&quot;/&gt;&lt;wsp:rsid wsp:val=&quot;00C859E5&quot;/&gt;&lt;wsp:rsid wsp:val=&quot;00C901A8&quot;/&gt;&lt;wsp:rsid wsp:val=&quot;00C905E0&quot;/&gt;&lt;wsp:rsid wsp:val=&quot;00C90EA8&quot;/&gt;&lt;wsp:rsid wsp:val=&quot;00C91785&quot;/&gt;&lt;wsp:rsid wsp:val=&quot;00C9466C&quot;/&gt;&lt;wsp:rsid wsp:val=&quot;00C9500A&quot;/&gt;&lt;wsp:rsid wsp:val=&quot;00C956F1&quot;/&gt;&lt;wsp:rsid wsp:val=&quot;00C96CDC&quot;/&gt;&lt;wsp:rsid wsp:val=&quot;00C9755E&quot;/&gt;&lt;wsp:rsid wsp:val=&quot;00CA1654&quot;/&gt;&lt;wsp:rsid wsp:val=&quot;00CA28B0&quot;/&gt;&lt;wsp:rsid wsp:val=&quot;00CA3489&quot;/&gt;&lt;wsp:rsid wsp:val=&quot;00CA5C5E&quot;/&gt;&lt;wsp:rsid wsp:val=&quot;00CA6095&quot;/&gt;&lt;wsp:rsid wsp:val=&quot;00CA675C&quot;/&gt;&lt;wsp:rsid wsp:val=&quot;00CA6E0D&quot;/&gt;&lt;wsp:rsid wsp:val=&quot;00CA77FD&quot;/&gt;&lt;wsp:rsid wsp:val=&quot;00CA7FB9&quot;/&gt;&lt;wsp:rsid wsp:val=&quot;00CB0B27&quot;/&gt;&lt;wsp:rsid wsp:val=&quot;00CB1AEE&quot;/&gt;&lt;wsp:rsid wsp:val=&quot;00CB2586&quot;/&gt;&lt;wsp:rsid wsp:val=&quot;00CB308A&quot;/&gt;&lt;wsp:rsid wsp:val=&quot;00CB3505&quot;/&gt;&lt;wsp:rsid wsp:val=&quot;00CB37F6&quot;/&gt;&lt;wsp:rsid wsp:val=&quot;00CB6485&quot;/&gt;&lt;wsp:rsid wsp:val=&quot;00CB6537&quot;/&gt;&lt;wsp:rsid wsp:val=&quot;00CB7260&quot;/&gt;&lt;wsp:rsid wsp:val=&quot;00CC1979&quot;/&gt;&lt;wsp:rsid wsp:val=&quot;00CC3219&quot;/&gt;&lt;wsp:rsid wsp:val=&quot;00CC40AF&quot;/&gt;&lt;wsp:rsid wsp:val=&quot;00CC6A6F&quot;/&gt;&lt;wsp:rsid wsp:val=&quot;00CD02DA&quot;/&gt;&lt;wsp:rsid wsp:val=&quot;00CD1525&quot;/&gt;&lt;wsp:rsid wsp:val=&quot;00CD17F8&quot;/&gt;&lt;wsp:rsid wsp:val=&quot;00CD21E7&quot;/&gt;&lt;wsp:rsid wsp:val=&quot;00CD3064&quot;/&gt;&lt;wsp:rsid wsp:val=&quot;00CD37E4&quot;/&gt;&lt;wsp:rsid wsp:val=&quot;00CD398C&quot;/&gt;&lt;wsp:rsid wsp:val=&quot;00CD44FF&quot;/&gt;&lt;wsp:rsid wsp:val=&quot;00CD6FD4&quot;/&gt;&lt;wsp:rsid wsp:val=&quot;00CD70A4&quot;/&gt;&lt;wsp:rsid wsp:val=&quot;00CE1A9B&quot;/&gt;&lt;wsp:rsid wsp:val=&quot;00CE1DFC&quot;/&gt;&lt;wsp:rsid wsp:val=&quot;00CE20DC&quot;/&gt;&lt;wsp:rsid wsp:val=&quot;00CE23D9&quot;/&gt;&lt;wsp:rsid wsp:val=&quot;00CE29E0&quot;/&gt;&lt;wsp:rsid wsp:val=&quot;00CE3165&quot;/&gt;&lt;wsp:rsid wsp:val=&quot;00CE3C6C&quot;/&gt;&lt;wsp:rsid wsp:val=&quot;00CE41DE&quot;/&gt;&lt;wsp:rsid wsp:val=&quot;00CE5429&quot;/&gt;&lt;wsp:rsid wsp:val=&quot;00CE6315&quot;/&gt;&lt;wsp:rsid wsp:val=&quot;00CE7527&quot;/&gt;&lt;wsp:rsid wsp:val=&quot;00CF095F&quot;/&gt;&lt;wsp:rsid wsp:val=&quot;00CF1387&quot;/&gt;&lt;wsp:rsid wsp:val=&quot;00CF19B1&quot;/&gt;&lt;wsp:rsid wsp:val=&quot;00CF550B&quot;/&gt;&lt;wsp:rsid wsp:val=&quot;00CF5F7C&quot;/&gt;&lt;wsp:rsid wsp:val=&quot;00D01099&quot;/&gt;&lt;wsp:rsid wsp:val=&quot;00D027D5&quot;/&gt;&lt;wsp:rsid wsp:val=&quot;00D034A5&quot;/&gt;&lt;wsp:rsid wsp:val=&quot;00D047E9&quot;/&gt;&lt;wsp:rsid wsp:val=&quot;00D0559A&quot;/&gt;&lt;wsp:rsid wsp:val=&quot;00D05D25&quot;/&gt;&lt;wsp:rsid wsp:val=&quot;00D06509&quot;/&gt;&lt;wsp:rsid wsp:val=&quot;00D073B1&quot;/&gt;&lt;wsp:rsid wsp:val=&quot;00D07E47&quot;/&gt;&lt;wsp:rsid wsp:val=&quot;00D10DF2&quot;/&gt;&lt;wsp:rsid wsp:val=&quot;00D129D4&quot;/&gt;&lt;wsp:rsid wsp:val=&quot;00D13B38&quot;/&gt;&lt;wsp:rsid wsp:val=&quot;00D14716&quot;/&gt;&lt;wsp:rsid wsp:val=&quot;00D14B0D&quot;/&gt;&lt;wsp:rsid wsp:val=&quot;00D14B1E&quot;/&gt;&lt;wsp:rsid wsp:val=&quot;00D1601F&quot;/&gt;&lt;wsp:rsid wsp:val=&quot;00D16282&quot;/&gt;&lt;wsp:rsid wsp:val=&quot;00D16D91&quot;/&gt;&lt;wsp:rsid wsp:val=&quot;00D1749D&quot;/&gt;&lt;wsp:rsid wsp:val=&quot;00D17AA2&quot;/&gt;&lt;wsp:rsid wsp:val=&quot;00D17B81&quot;/&gt;&lt;wsp:rsid wsp:val=&quot;00D201E6&quot;/&gt;&lt;wsp:rsid wsp:val=&quot;00D20991&quot;/&gt;&lt;wsp:rsid wsp:val=&quot;00D21A40&quot;/&gt;&lt;wsp:rsid wsp:val=&quot;00D21A66&quot;/&gt;&lt;wsp:rsid wsp:val=&quot;00D21BBA&quot;/&gt;&lt;wsp:rsid wsp:val=&quot;00D21ECF&quot;/&gt;&lt;wsp:rsid wsp:val=&quot;00D22152&quot;/&gt;&lt;wsp:rsid wsp:val=&quot;00D22BCA&quot;/&gt;&lt;wsp:rsid wsp:val=&quot;00D23167&quot;/&gt;&lt;wsp:rsid wsp:val=&quot;00D25FEC&quot;/&gt;&lt;wsp:rsid wsp:val=&quot;00D26138&quot;/&gt;&lt;wsp:rsid wsp:val=&quot;00D26465&quot;/&gt;&lt;wsp:rsid wsp:val=&quot;00D277B4&quot;/&gt;&lt;wsp:rsid wsp:val=&quot;00D318DE&quot;/&gt;&lt;wsp:rsid wsp:val=&quot;00D31A3C&quot;/&gt;&lt;wsp:rsid wsp:val=&quot;00D31BCE&quot;/&gt;&lt;wsp:rsid wsp:val=&quot;00D31D54&quot;/&gt;&lt;wsp:rsid wsp:val=&quot;00D32546&quot;/&gt;&lt;wsp:rsid wsp:val=&quot;00D32E23&quot;/&gt;&lt;wsp:rsid wsp:val=&quot;00D34B91&quot;/&gt;&lt;wsp:rsid wsp:val=&quot;00D34DE9&quot;/&gt;&lt;wsp:rsid wsp:val=&quot;00D359BB&quot;/&gt;&lt;wsp:rsid wsp:val=&quot;00D40BFB&quot;/&gt;&lt;wsp:rsid wsp:val=&quot;00D41401&quot;/&gt;&lt;wsp:rsid wsp:val=&quot;00D41FA3&quot;/&gt;&lt;wsp:rsid wsp:val=&quot;00D4343D&quot;/&gt;&lt;wsp:rsid wsp:val=&quot;00D43942&quot;/&gt;&lt;wsp:rsid wsp:val=&quot;00D43C44&quot;/&gt;&lt;wsp:rsid wsp:val=&quot;00D443B8&quot;/&gt;&lt;wsp:rsid wsp:val=&quot;00D44D3E&quot;/&gt;&lt;wsp:rsid wsp:val=&quot;00D44FC4&quot;/&gt;&lt;wsp:rsid wsp:val=&quot;00D452A6&quot;/&gt;&lt;wsp:rsid wsp:val=&quot;00D4572B&quot;/&gt;&lt;wsp:rsid wsp:val=&quot;00D46E7A&quot;/&gt;&lt;wsp:rsid wsp:val=&quot;00D47388&quot;/&gt;&lt;wsp:rsid wsp:val=&quot;00D47705&quot;/&gt;&lt;wsp:rsid wsp:val=&quot;00D47991&quot;/&gt;&lt;wsp:rsid wsp:val=&quot;00D47BF5&quot;/&gt;&lt;wsp:rsid wsp:val=&quot;00D51C0F&quot;/&gt;&lt;wsp:rsid wsp:val=&quot;00D5260A&quot;/&gt;&lt;wsp:rsid wsp:val=&quot;00D54353&quot;/&gt;&lt;wsp:rsid wsp:val=&quot;00D56C4D&quot;/&gt;&lt;wsp:rsid wsp:val=&quot;00D57448&quot;/&gt;&lt;wsp:rsid wsp:val=&quot;00D57FCA&quot;/&gt;&lt;wsp:rsid wsp:val=&quot;00D60FAF&quot;/&gt;&lt;wsp:rsid wsp:val=&quot;00D61AC4&quot;/&gt;&lt;wsp:rsid wsp:val=&quot;00D61EB4&quot;/&gt;&lt;wsp:rsid wsp:val=&quot;00D624B6&quot;/&gt;&lt;wsp:rsid wsp:val=&quot;00D63361&quot;/&gt;&lt;wsp:rsid wsp:val=&quot;00D639C9&quot;/&gt;&lt;wsp:rsid wsp:val=&quot;00D653E7&quot;/&gt;&lt;wsp:rsid wsp:val=&quot;00D657A1&quot;/&gt;&lt;wsp:rsid wsp:val=&quot;00D65D28&quot;/&gt;&lt;wsp:rsid wsp:val=&quot;00D66F56&quot;/&gt;&lt;wsp:rsid wsp:val=&quot;00D67094&quot;/&gt;&lt;wsp:rsid wsp:val=&quot;00D6792C&quot;/&gt;&lt;wsp:rsid wsp:val=&quot;00D67C09&quot;/&gt;&lt;wsp:rsid wsp:val=&quot;00D70C9D&quot;/&gt;&lt;wsp:rsid wsp:val=&quot;00D71CDD&quot;/&gt;&lt;wsp:rsid wsp:val=&quot;00D72AC3&quot;/&gt;&lt;wsp:rsid wsp:val=&quot;00D7367C&quot;/&gt;&lt;wsp:rsid wsp:val=&quot;00D757FA&quot;/&gt;&lt;wsp:rsid wsp:val=&quot;00D7781B&quot;/&gt;&lt;wsp:rsid wsp:val=&quot;00D8186D&quot;/&gt;&lt;wsp:rsid wsp:val=&quot;00D825A9&quot;/&gt;&lt;wsp:rsid wsp:val=&quot;00D83EFF&quot;/&gt;&lt;wsp:rsid wsp:val=&quot;00D85E9A&quot;/&gt;&lt;wsp:rsid wsp:val=&quot;00D87968&quot;/&gt;&lt;wsp:rsid wsp:val=&quot;00D87974&quot;/&gt;&lt;wsp:rsid wsp:val=&quot;00D90CE5&quot;/&gt;&lt;wsp:rsid wsp:val=&quot;00D9104C&quot;/&gt;&lt;wsp:rsid wsp:val=&quot;00D9177D&quot;/&gt;&lt;wsp:rsid wsp:val=&quot;00D919CD&quot;/&gt;&lt;wsp:rsid wsp:val=&quot;00D92537&quot;/&gt;&lt;wsp:rsid wsp:val=&quot;00D93BCA&quot;/&gt;&lt;wsp:rsid wsp:val=&quot;00D944FF&quot;/&gt;&lt;wsp:rsid wsp:val=&quot;00D945F8&quot;/&gt;&lt;wsp:rsid wsp:val=&quot;00D94725&quot;/&gt;&lt;wsp:rsid wsp:val=&quot;00D94E3E&quot;/&gt;&lt;wsp:rsid wsp:val=&quot;00D95570&quot;/&gt;&lt;wsp:rsid wsp:val=&quot;00D955FB&quot;/&gt;&lt;wsp:rsid wsp:val=&quot;00D95FCD&quot;/&gt;&lt;wsp:rsid wsp:val=&quot;00D96C9C&quot;/&gt;&lt;wsp:rsid wsp:val=&quot;00DA049B&quot;/&gt;&lt;wsp:rsid wsp:val=&quot;00DA0CC6&quot;/&gt;&lt;wsp:rsid wsp:val=&quot;00DA2305&quot;/&gt;&lt;wsp:rsid wsp:val=&quot;00DA350F&quot;/&gt;&lt;wsp:rsid wsp:val=&quot;00DA35E0&quot;/&gt;&lt;wsp:rsid wsp:val=&quot;00DA3B89&quot;/&gt;&lt;wsp:rsid wsp:val=&quot;00DA3C48&quot;/&gt;&lt;wsp:rsid wsp:val=&quot;00DA4E46&quot;/&gt;&lt;wsp:rsid wsp:val=&quot;00DA510B&quot;/&gt;&lt;wsp:rsid wsp:val=&quot;00DA6FB2&quot;/&gt;&lt;wsp:rsid wsp:val=&quot;00DB025B&quot;/&gt;&lt;wsp:rsid wsp:val=&quot;00DB0910&quot;/&gt;&lt;wsp:rsid wsp:val=&quot;00DB509E&quot;/&gt;&lt;wsp:rsid wsp:val=&quot;00DB517B&quot;/&gt;&lt;wsp:rsid wsp:val=&quot;00DB53E0&quot;/&gt;&lt;wsp:rsid wsp:val=&quot;00DB5824&quot;/&gt;&lt;wsp:rsid wsp:val=&quot;00DB5BC4&quot;/&gt;&lt;wsp:rsid wsp:val=&quot;00DB5F18&quot;/&gt;&lt;wsp:rsid wsp:val=&quot;00DB6B08&quot;/&gt;&lt;wsp:rsid wsp:val=&quot;00DB6D35&quot;/&gt;&lt;wsp:rsid wsp:val=&quot;00DB713F&quot;/&gt;&lt;wsp:rsid wsp:val=&quot;00DB7AB0&quot;/&gt;&lt;wsp:rsid wsp:val=&quot;00DC1293&quot;/&gt;&lt;wsp:rsid wsp:val=&quot;00DC18F3&quot;/&gt;&lt;wsp:rsid wsp:val=&quot;00DC4831&quot;/&gt;&lt;wsp:rsid wsp:val=&quot;00DC4FF9&quot;/&gt;&lt;wsp:rsid wsp:val=&quot;00DC5C0C&quot;/&gt;&lt;wsp:rsid wsp:val=&quot;00DC707C&quot;/&gt;&lt;wsp:rsid wsp:val=&quot;00DD07B8&quot;/&gt;&lt;wsp:rsid wsp:val=&quot;00DD07DF&quot;/&gt;&lt;wsp:rsid wsp:val=&quot;00DD0856&quot;/&gt;&lt;wsp:rsid wsp:val=&quot;00DD0B0B&quot;/&gt;&lt;wsp:rsid wsp:val=&quot;00DD165B&quot;/&gt;&lt;wsp:rsid wsp:val=&quot;00DD2356&quot;/&gt;&lt;wsp:rsid wsp:val=&quot;00DD3BED&quot;/&gt;&lt;wsp:rsid wsp:val=&quot;00DD497C&quot;/&gt;&lt;wsp:rsid wsp:val=&quot;00DD66F6&quot;/&gt;&lt;wsp:rsid wsp:val=&quot;00DD6F07&quot;/&gt;&lt;wsp:rsid wsp:val=&quot;00DD74BE&quot;/&gt;&lt;wsp:rsid wsp:val=&quot;00DE11E8&quot;/&gt;&lt;wsp:rsid wsp:val=&quot;00DE16F5&quot;/&gt;&lt;wsp:rsid wsp:val=&quot;00DE1E2E&quot;/&gt;&lt;wsp:rsid wsp:val=&quot;00DE46FD&quot;/&gt;&lt;wsp:rsid wsp:val=&quot;00DE5466&quot;/&gt;&lt;wsp:rsid wsp:val=&quot;00DE55E5&quot;/&gt;&lt;wsp:rsid wsp:val=&quot;00DE5E41&quot;/&gt;&lt;wsp:rsid wsp:val=&quot;00DE5EF4&quot;/&gt;&lt;wsp:rsid wsp:val=&quot;00DE743A&quot;/&gt;&lt;wsp:rsid wsp:val=&quot;00DE7648&quot;/&gt;&lt;wsp:rsid wsp:val=&quot;00DF0081&quot;/&gt;&lt;wsp:rsid wsp:val=&quot;00DF0B9D&quot;/&gt;&lt;wsp:rsid wsp:val=&quot;00DF0E8D&quot;/&gt;&lt;wsp:rsid wsp:val=&quot;00DF14B7&quot;/&gt;&lt;wsp:rsid wsp:val=&quot;00DF1DD3&quot;/&gt;&lt;wsp:rsid wsp:val=&quot;00DF2A7C&quot;/&gt;&lt;wsp:rsid wsp:val=&quot;00DF30A5&quot;/&gt;&lt;wsp:rsid wsp:val=&quot;00DF3BF8&quot;/&gt;&lt;wsp:rsid wsp:val=&quot;00DF476E&quot;/&gt;&lt;wsp:rsid wsp:val=&quot;00DF4895&quot;/&gt;&lt;wsp:rsid wsp:val=&quot;00DF6DAF&quot;/&gt;&lt;wsp:rsid wsp:val=&quot;00DF778F&quot;/&gt;&lt;wsp:rsid wsp:val=&quot;00DF7955&quot;/&gt;&lt;wsp:rsid wsp:val=&quot;00E02B5B&quot;/&gt;&lt;wsp:rsid wsp:val=&quot;00E02F35&quot;/&gt;&lt;wsp:rsid wsp:val=&quot;00E0312F&quot;/&gt;&lt;wsp:rsid wsp:val=&quot;00E038A3&quot;/&gt;&lt;wsp:rsid wsp:val=&quot;00E038FF&quot;/&gt;&lt;wsp:rsid wsp:val=&quot;00E03DD7&quot;/&gt;&lt;wsp:rsid wsp:val=&quot;00E051EB&quot;/&gt;&lt;wsp:rsid wsp:val=&quot;00E05636&quot;/&gt;&lt;wsp:rsid wsp:val=&quot;00E05973&quot;/&gt;&lt;wsp:rsid wsp:val=&quot;00E0653B&quot;/&gt;&lt;wsp:rsid wsp:val=&quot;00E06DFD&quot;/&gt;&lt;wsp:rsid wsp:val=&quot;00E10AF7&quot;/&gt;&lt;wsp:rsid wsp:val=&quot;00E11A4E&quot;/&gt;&lt;wsp:rsid wsp:val=&quot;00E11AA7&quot;/&gt;&lt;wsp:rsid wsp:val=&quot;00E11C26&quot;/&gt;&lt;wsp:rsid wsp:val=&quot;00E13254&quot;/&gt;&lt;wsp:rsid wsp:val=&quot;00E148F6&quot;/&gt;&lt;wsp:rsid wsp:val=&quot;00E15B87&quot;/&gt;&lt;wsp:rsid wsp:val=&quot;00E163DD&quot;/&gt;&lt;wsp:rsid wsp:val=&quot;00E17057&quot;/&gt;&lt;wsp:rsid wsp:val=&quot;00E218BF&quot;/&gt;&lt;wsp:rsid wsp:val=&quot;00E218E9&quot;/&gt;&lt;wsp:rsid wsp:val=&quot;00E21D2F&quot;/&gt;&lt;wsp:rsid wsp:val=&quot;00E22E0A&quot;/&gt;&lt;wsp:rsid wsp:val=&quot;00E22F04&quot;/&gt;&lt;wsp:rsid wsp:val=&quot;00E230F5&quot;/&gt;&lt;wsp:rsid wsp:val=&quot;00E24D31&quot;/&gt;&lt;wsp:rsid wsp:val=&quot;00E24EAF&quot;/&gt;&lt;wsp:rsid wsp:val=&quot;00E25179&quot;/&gt;&lt;wsp:rsid wsp:val=&quot;00E2530E&quot;/&gt;&lt;wsp:rsid wsp:val=&quot;00E274ED&quot;/&gt;&lt;wsp:rsid wsp:val=&quot;00E27830&quot;/&gt;&lt;wsp:rsid wsp:val=&quot;00E27FEC&quot;/&gt;&lt;wsp:rsid wsp:val=&quot;00E30343&quot;/&gt;&lt;wsp:rsid wsp:val=&quot;00E3092A&quot;/&gt;&lt;wsp:rsid wsp:val=&quot;00E31CA1&quot;/&gt;&lt;wsp:rsid wsp:val=&quot;00E344F5&quot;/&gt;&lt;wsp:rsid wsp:val=&quot;00E34CB1&quot;/&gt;&lt;wsp:rsid wsp:val=&quot;00E351CF&quot;/&gt;&lt;wsp:rsid wsp:val=&quot;00E3570E&quot;/&gt;&lt;wsp:rsid wsp:val=&quot;00E36792&quot;/&gt;&lt;wsp:rsid wsp:val=&quot;00E40EDD&quot;/&gt;&lt;wsp:rsid wsp:val=&quot;00E41903&quot;/&gt;&lt;wsp:rsid wsp:val=&quot;00E41FF7&quot;/&gt;&lt;wsp:rsid wsp:val=&quot;00E426A5&quot;/&gt;&lt;wsp:rsid wsp:val=&quot;00E42B1C&quot;/&gt;&lt;wsp:rsid wsp:val=&quot;00E43705&quot;/&gt;&lt;wsp:rsid wsp:val=&quot;00E439EF&quot;/&gt;&lt;wsp:rsid wsp:val=&quot;00E43E79&quot;/&gt;&lt;wsp:rsid wsp:val=&quot;00E44108&quot;/&gt;&lt;wsp:rsid wsp:val=&quot;00E467AC&quot;/&gt;&lt;wsp:rsid wsp:val=&quot;00E47DD1&quot;/&gt;&lt;wsp:rsid wsp:val=&quot;00E505B4&quot;/&gt;&lt;wsp:rsid wsp:val=&quot;00E527D3&quot;/&gt;&lt;wsp:rsid wsp:val=&quot;00E542DF&quot;/&gt;&lt;wsp:rsid wsp:val=&quot;00E555F2&quot;/&gt;&lt;wsp:rsid wsp:val=&quot;00E55892&quot;/&gt;&lt;wsp:rsid wsp:val=&quot;00E56503&quot;/&gt;&lt;wsp:rsid wsp:val=&quot;00E56AD0&quot;/&gt;&lt;wsp:rsid wsp:val=&quot;00E57631&quot;/&gt;&lt;wsp:rsid wsp:val=&quot;00E61322&quot;/&gt;&lt;wsp:rsid wsp:val=&quot;00E61A4B&quot;/&gt;&lt;wsp:rsid wsp:val=&quot;00E61CAB&quot;/&gt;&lt;wsp:rsid wsp:val=&quot;00E63457&quot;/&gt;&lt;wsp:rsid wsp:val=&quot;00E64F44&quot;/&gt;&lt;wsp:rsid wsp:val=&quot;00E701A9&quot;/&gt;&lt;wsp:rsid wsp:val=&quot;00E712B8&quot;/&gt;&lt;wsp:rsid wsp:val=&quot;00E71850&quot;/&gt;&lt;wsp:rsid wsp:val=&quot;00E72033&quot;/&gt;&lt;wsp:rsid wsp:val=&quot;00E737C1&quot;/&gt;&lt;wsp:rsid wsp:val=&quot;00E73F85&quot;/&gt;&lt;wsp:rsid wsp:val=&quot;00E748B1&quot;/&gt;&lt;wsp:rsid wsp:val=&quot;00E7515F&quot;/&gt;&lt;wsp:rsid wsp:val=&quot;00E76254&quot;/&gt;&lt;wsp:rsid wsp:val=&quot;00E76A06&quot;/&gt;&lt;wsp:rsid wsp:val=&quot;00E80AA2&quot;/&gt;&lt;wsp:rsid wsp:val=&quot;00E80D50&quot;/&gt;&lt;wsp:rsid wsp:val=&quot;00E81143&quot;/&gt;&lt;wsp:rsid wsp:val=&quot;00E81E10&quot;/&gt;&lt;wsp:rsid wsp:val=&quot;00E8211C&quot;/&gt;&lt;wsp:rsid wsp:val=&quot;00E82881&quot;/&gt;&lt;wsp:rsid wsp:val=&quot;00E8687C&quot;/&gt;&lt;wsp:rsid wsp:val=&quot;00E87790&quot;/&gt;&lt;wsp:rsid wsp:val=&quot;00E90A6B&quot;/&gt;&lt;wsp:rsid wsp:val=&quot;00E922BF&quot;/&gt;&lt;wsp:rsid wsp:val=&quot;00E9245A&quot;/&gt;&lt;wsp:rsid wsp:val=&quot;00E92CB3&quot;/&gt;&lt;wsp:rsid wsp:val=&quot;00E94630&quot;/&gt;&lt;wsp:rsid wsp:val=&quot;00E950F3&quot;/&gt;&lt;wsp:rsid wsp:val=&quot;00E95A1A&quot;/&gt;&lt;wsp:rsid wsp:val=&quot;00E95A5D&quot;/&gt;&lt;wsp:rsid wsp:val=&quot;00E9624B&quot;/&gt;&lt;wsp:rsid wsp:val=&quot;00E96E93&quot;/&gt;&lt;wsp:rsid wsp:val=&quot;00E97171&quot;/&gt;&lt;wsp:rsid wsp:val=&quot;00E971AD&quot;/&gt;&lt;wsp:rsid wsp:val=&quot;00E972C5&quot;/&gt;&lt;wsp:rsid wsp:val=&quot;00E97886&quot;/&gt;&lt;wsp:rsid wsp:val=&quot;00EA06B7&quot;/&gt;&lt;wsp:rsid wsp:val=&quot;00EA1B57&quot;/&gt;&lt;wsp:rsid wsp:val=&quot;00EA2242&quot;/&gt;&lt;wsp:rsid wsp:val=&quot;00EA23A6&quot;/&gt;&lt;wsp:rsid wsp:val=&quot;00EA2CB5&quot;/&gt;&lt;wsp:rsid wsp:val=&quot;00EA2DD2&quot;/&gt;&lt;wsp:rsid wsp:val=&quot;00EA2F82&quot;/&gt;&lt;wsp:rsid wsp:val=&quot;00EA320F&quot;/&gt;&lt;wsp:rsid wsp:val=&quot;00EA3E9F&quot;/&gt;&lt;wsp:rsid wsp:val=&quot;00EA4092&quot;/&gt;&lt;wsp:rsid wsp:val=&quot;00EA41BC&quot;/&gt;&lt;wsp:rsid wsp:val=&quot;00EA4224&quot;/&gt;&lt;wsp:rsid wsp:val=&quot;00EA4B86&quot;/&gt;&lt;wsp:rsid wsp:val=&quot;00EA7182&quot;/&gt;&lt;wsp:rsid wsp:val=&quot;00EA7C21&quot;/&gt;&lt;wsp:rsid wsp:val=&quot;00EB0398&quot;/&gt;&lt;wsp:rsid wsp:val=&quot;00EB0AF9&quot;/&gt;&lt;wsp:rsid wsp:val=&quot;00EB0F32&quot;/&gt;&lt;wsp:rsid wsp:val=&quot;00EB134E&quot;/&gt;&lt;wsp:rsid wsp:val=&quot;00EB196C&quot;/&gt;&lt;wsp:rsid wsp:val=&quot;00EB1B24&quot;/&gt;&lt;wsp:rsid wsp:val=&quot;00EB28BB&quot;/&gt;&lt;wsp:rsid wsp:val=&quot;00EB2AE7&quot;/&gt;&lt;wsp:rsid wsp:val=&quot;00EB2EE5&quot;/&gt;&lt;wsp:rsid wsp:val=&quot;00EB3793&quot;/&gt;&lt;wsp:rsid wsp:val=&quot;00EB6B78&quot;/&gt;&lt;wsp:rsid wsp:val=&quot;00EB7461&quot;/&gt;&lt;wsp:rsid wsp:val=&quot;00EC1BCC&quot;/&gt;&lt;wsp:rsid wsp:val=&quot;00EC2BA7&quot;/&gt;&lt;wsp:rsid wsp:val=&quot;00EC2CD6&quot;/&gt;&lt;wsp:rsid wsp:val=&quot;00EC34E7&quot;/&gt;&lt;wsp:rsid wsp:val=&quot;00EC62D3&quot;/&gt;&lt;wsp:rsid wsp:val=&quot;00EC6437&quot;/&gt;&lt;wsp:rsid wsp:val=&quot;00EC6D47&quot;/&gt;&lt;wsp:rsid wsp:val=&quot;00EC749B&quot;/&gt;&lt;wsp:rsid wsp:val=&quot;00ED2692&quot;/&gt;&lt;wsp:rsid wsp:val=&quot;00ED352D&quot;/&gt;&lt;wsp:rsid wsp:val=&quot;00ED7D70&quot;/&gt;&lt;wsp:rsid wsp:val=&quot;00EE139D&quot;/&gt;&lt;wsp:rsid wsp:val=&quot;00EE1FF4&quot;/&gt;&lt;wsp:rsid wsp:val=&quot;00EF03B1&quot;/&gt;&lt;wsp:rsid wsp:val=&quot;00EF109D&quot;/&gt;&lt;wsp:rsid wsp:val=&quot;00EF5BBE&quot;/&gt;&lt;wsp:rsid wsp:val=&quot;00F00B99&quot;/&gt;&lt;wsp:rsid wsp:val=&quot;00F00F0D&quot;/&gt;&lt;wsp:rsid wsp:val=&quot;00F0110A&quot;/&gt;&lt;wsp:rsid wsp:val=&quot;00F014E1&quot;/&gt;&lt;wsp:rsid wsp:val=&quot;00F01517&quot;/&gt;&lt;wsp:rsid wsp:val=&quot;00F01590&quot;/&gt;&lt;wsp:rsid wsp:val=&quot;00F01F25&quot;/&gt;&lt;wsp:rsid wsp:val=&quot;00F01F84&quot;/&gt;&lt;wsp:rsid wsp:val=&quot;00F0289D&quot;/&gt;&lt;wsp:rsid wsp:val=&quot;00F033A4&quot;/&gt;&lt;wsp:rsid wsp:val=&quot;00F04402&quot;/&gt;&lt;wsp:rsid wsp:val=&quot;00F04C0D&quot;/&gt;&lt;wsp:rsid wsp:val=&quot;00F076E0&quot;/&gt;&lt;wsp:rsid wsp:val=&quot;00F07BB7&quot;/&gt;&lt;wsp:rsid wsp:val=&quot;00F07EB4&quot;/&gt;&lt;wsp:rsid wsp:val=&quot;00F07F42&quot;/&gt;&lt;wsp:rsid wsp:val=&quot;00F1020B&quot;/&gt;&lt;wsp:rsid wsp:val=&quot;00F11DC3&quot;/&gt;&lt;wsp:rsid wsp:val=&quot;00F12480&quot;/&gt;&lt;wsp:rsid wsp:val=&quot;00F12A77&quot;/&gt;&lt;wsp:rsid wsp:val=&quot;00F12E45&quot;/&gt;&lt;wsp:rsid wsp:val=&quot;00F13359&quot;/&gt;&lt;wsp:rsid wsp:val=&quot;00F13C73&quot;/&gt;&lt;wsp:rsid wsp:val=&quot;00F14968&quot;/&gt;&lt;wsp:rsid wsp:val=&quot;00F14B5E&quot;/&gt;&lt;wsp:rsid wsp:val=&quot;00F14B88&quot;/&gt;&lt;wsp:rsid wsp:val=&quot;00F15B29&quot;/&gt;&lt;wsp:rsid wsp:val=&quot;00F16206&quot;/&gt;&lt;wsp:rsid wsp:val=&quot;00F17E5F&quot;/&gt;&lt;wsp:rsid wsp:val=&quot;00F17EC7&quot;/&gt;&lt;wsp:rsid wsp:val=&quot;00F211B2&quot;/&gt;&lt;wsp:rsid wsp:val=&quot;00F216B0&quot;/&gt;&lt;wsp:rsid wsp:val=&quot;00F21EC6&quot;/&gt;&lt;wsp:rsid wsp:val=&quot;00F22CF4&quot;/&gt;&lt;wsp:rsid wsp:val=&quot;00F238E8&quot;/&gt;&lt;wsp:rsid wsp:val=&quot;00F23D1D&quot;/&gt;&lt;wsp:rsid wsp:val=&quot;00F2504E&quot;/&gt;&lt;wsp:rsid wsp:val=&quot;00F25BD1&quot;/&gt;&lt;wsp:rsid wsp:val=&quot;00F26C9F&quot;/&gt;&lt;wsp:rsid wsp:val=&quot;00F303D2&quot;/&gt;&lt;wsp:rsid wsp:val=&quot;00F311C0&quot;/&gt;&lt;wsp:rsid wsp:val=&quot;00F32AFD&quot;/&gt;&lt;wsp:rsid wsp:val=&quot;00F34544&quot;/&gt;&lt;wsp:rsid wsp:val=&quot;00F34B75&quot;/&gt;&lt;wsp:rsid wsp:val=&quot;00F357FE&quot;/&gt;&lt;wsp:rsid wsp:val=&quot;00F3676E&quot;/&gt;&lt;wsp:rsid wsp:val=&quot;00F36ED7&quot;/&gt;&lt;wsp:rsid wsp:val=&quot;00F372AA&quot;/&gt;&lt;wsp:rsid wsp:val=&quot;00F432A6&quot;/&gt;&lt;wsp:rsid wsp:val=&quot;00F43783&quot;/&gt;&lt;wsp:rsid wsp:val=&quot;00F43A99&quot;/&gt;&lt;wsp:rsid wsp:val=&quot;00F45676&quot;/&gt;&lt;wsp:rsid wsp:val=&quot;00F46E1B&quot;/&gt;&lt;wsp:rsid wsp:val=&quot;00F5057F&quot;/&gt;&lt;wsp:rsid wsp:val=&quot;00F51642&quot;/&gt;&lt;wsp:rsid wsp:val=&quot;00F51910&quot;/&gt;&lt;wsp:rsid wsp:val=&quot;00F52160&quot;/&gt;&lt;wsp:rsid wsp:val=&quot;00F55F7B&quot;/&gt;&lt;wsp:rsid wsp:val=&quot;00F56237&quot;/&gt;&lt;wsp:rsid wsp:val=&quot;00F608E2&quot;/&gt;&lt;wsp:rsid wsp:val=&quot;00F63B65&quot;/&gt;&lt;wsp:rsid wsp:val=&quot;00F645AC&quot;/&gt;&lt;wsp:rsid wsp:val=&quot;00F64FF2&quot;/&gt;&lt;wsp:rsid wsp:val=&quot;00F65500&quot;/&gt;&lt;wsp:rsid wsp:val=&quot;00F655C4&quot;/&gt;&lt;wsp:rsid wsp:val=&quot;00F664D4&quot;/&gt;&lt;wsp:rsid wsp:val=&quot;00F67612&quot;/&gt;&lt;wsp:rsid wsp:val=&quot;00F71072&quot;/&gt;&lt;wsp:rsid wsp:val=&quot;00F71851&quot;/&gt;&lt;wsp:rsid wsp:val=&quot;00F72861&quot;/&gt;&lt;wsp:rsid wsp:val=&quot;00F73882&quot;/&gt;&lt;wsp:rsid wsp:val=&quot;00F73906&quot;/&gt;&lt;wsp:rsid wsp:val=&quot;00F73BD1&quot;/&gt;&lt;wsp:rsid wsp:val=&quot;00F73C9F&quot;/&gt;&lt;wsp:rsid wsp:val=&quot;00F73DEF&quot;/&gt;&lt;wsp:rsid wsp:val=&quot;00F74F86&quot;/&gt;&lt;wsp:rsid wsp:val=&quot;00F75E95&quot;/&gt;&lt;wsp:rsid wsp:val=&quot;00F7768F&quot;/&gt;&lt;wsp:rsid wsp:val=&quot;00F819C9&quot;/&gt;&lt;wsp:rsid wsp:val=&quot;00F81E86&quot;/&gt;&lt;wsp:rsid wsp:val=&quot;00F83631&quot;/&gt;&lt;wsp:rsid wsp:val=&quot;00F839B4&quot;/&gt;&lt;wsp:rsid wsp:val=&quot;00F8501F&quot;/&gt;&lt;wsp:rsid wsp:val=&quot;00F863B3&quot;/&gt;&lt;wsp:rsid wsp:val=&quot;00F91C4D&quot;/&gt;&lt;wsp:rsid wsp:val=&quot;00F91F3F&quot;/&gt;&lt;wsp:rsid wsp:val=&quot;00F92635&quot;/&gt;&lt;wsp:rsid wsp:val=&quot;00F93E63&quot;/&gt;&lt;wsp:rsid wsp:val=&quot;00F943ED&quot;/&gt;&lt;wsp:rsid wsp:val=&quot;00F9508F&quot;/&gt;&lt;wsp:rsid wsp:val=&quot;00F95982&quot;/&gt;&lt;wsp:rsid wsp:val=&quot;00F978E5&quot;/&gt;&lt;wsp:rsid wsp:val=&quot;00FA1263&quot;/&gt;&lt;wsp:rsid wsp:val=&quot;00FA1A71&quot;/&gt;&lt;wsp:rsid wsp:val=&quot;00FA336D&quot;/&gt;&lt;wsp:rsid wsp:val=&quot;00FA440A&quot;/&gt;&lt;wsp:rsid wsp:val=&quot;00FA47E3&quot;/&gt;&lt;wsp:rsid wsp:val=&quot;00FA63BC&quot;/&gt;&lt;wsp:rsid wsp:val=&quot;00FA6498&quot;/&gt;&lt;wsp:rsid wsp:val=&quot;00FA7635&quot;/&gt;&lt;wsp:rsid wsp:val=&quot;00FA7693&quot;/&gt;&lt;wsp:rsid wsp:val=&quot;00FA7911&quot;/&gt;&lt;wsp:rsid wsp:val=&quot;00FB0CE3&quot;/&gt;&lt;wsp:rsid wsp:val=&quot;00FB1979&quot;/&gt;&lt;wsp:rsid wsp:val=&quot;00FB4F32&quot;/&gt;&lt;wsp:rsid wsp:val=&quot;00FB5949&quot;/&gt;&lt;wsp:rsid wsp:val=&quot;00FB6BF4&quot;/&gt;&lt;wsp:rsid wsp:val=&quot;00FB6CA3&quot;/&gt;&lt;wsp:rsid wsp:val=&quot;00FB6CDE&quot;/&gt;&lt;wsp:rsid wsp:val=&quot;00FB7272&quot;/&gt;&lt;wsp:rsid wsp:val=&quot;00FB7493&quot;/&gt;&lt;wsp:rsid wsp:val=&quot;00FB7673&quot;/&gt;&lt;wsp:rsid wsp:val=&quot;00FC0452&quot;/&gt;&lt;wsp:rsid wsp:val=&quot;00FC14ED&quot;/&gt;&lt;wsp:rsid wsp:val=&quot;00FC2246&quot;/&gt;&lt;wsp:rsid wsp:val=&quot;00FC3429&quot;/&gt;&lt;wsp:rsid wsp:val=&quot;00FC35EA&quot;/&gt;&lt;wsp:rsid wsp:val=&quot;00FC3671&quot;/&gt;&lt;wsp:rsid wsp:val=&quot;00FC3CF3&quot;/&gt;&lt;wsp:rsid wsp:val=&quot;00FC46DF&quot;/&gt;&lt;wsp:rsid wsp:val=&quot;00FC56A9&quot;/&gt;&lt;wsp:rsid wsp:val=&quot;00FC66DF&quot;/&gt;&lt;wsp:rsid wsp:val=&quot;00FC6F86&quot;/&gt;&lt;wsp:rsid wsp:val=&quot;00FC7304&quot;/&gt;&lt;wsp:rsid wsp:val=&quot;00FC774E&quot;/&gt;&lt;wsp:rsid wsp:val=&quot;00FC77F9&quot;/&gt;&lt;wsp:rsid wsp:val=&quot;00FC7928&quot;/&gt;&lt;wsp:rsid wsp:val=&quot;00FD023C&quot;/&gt;&lt;wsp:rsid wsp:val=&quot;00FD1D37&quot;/&gt;&lt;wsp:rsid wsp:val=&quot;00FD1EA4&quot;/&gt;&lt;wsp:rsid wsp:val=&quot;00FD1F6F&quot;/&gt;&lt;wsp:rsid wsp:val=&quot;00FD21F3&quot;/&gt;&lt;wsp:rsid wsp:val=&quot;00FD2C5B&quot;/&gt;&lt;wsp:rsid wsp:val=&quot;00FD30C1&quot;/&gt;&lt;wsp:rsid wsp:val=&quot;00FD3186&quot;/&gt;&lt;wsp:rsid wsp:val=&quot;00FD5E40&quot;/&gt;&lt;wsp:rsid wsp:val=&quot;00FD6843&quot;/&gt;&lt;wsp:rsid wsp:val=&quot;00FE0F7A&quot;/&gt;&lt;wsp:rsid wsp:val=&quot;00FE1380&quot;/&gt;&lt;wsp:rsid wsp:val=&quot;00FE1AB2&quot;/&gt;&lt;wsp:rsid wsp:val=&quot;00FE1D91&quot;/&gt;&lt;wsp:rsid wsp:val=&quot;00FE47FF&quot;/&gt;&lt;wsp:rsid wsp:val=&quot;00FE57B4&quot;/&gt;&lt;wsp:rsid wsp:val=&quot;00FE5985&quot;/&gt;&lt;wsp:rsid wsp:val=&quot;00FE62CA&quot;/&gt;&lt;wsp:rsid wsp:val=&quot;00FE65D5&quot;/&gt;&lt;wsp:rsid wsp:val=&quot;00FE6750&quot;/&gt;&lt;wsp:rsid wsp:val=&quot;00FF0E3F&quot;/&gt;&lt;wsp:rsid wsp:val=&quot;00FF1448&quot;/&gt;&lt;wsp:rsid wsp:val=&quot;00FF19D5&quot;/&gt;&lt;wsp:rsid wsp:val=&quot;00FF415E&quot;/&gt;&lt;wsp:rsid wsp:val=&quot;00FF5092&quot;/&gt;&lt;wsp:rsid wsp:val=&quot;00FF5A21&quot;/&gt;&lt;wsp:rsid wsp:val=&quot;00FF5FDC&quot;/&gt;&lt;wsp:rsid wsp:val=&quot;00FF604F&quot;/&gt;&lt;wsp:rsid wsp:val=&quot;00FF6300&quot;/&gt;&lt;wsp:rsid wsp:val=&quot;00FF6A1F&quot;/&gt;&lt;wsp:rsid wsp:val=&quot;00FF73BD&quot;/&gt;&lt;wsp:rsid wsp:val=&quot;00FF7589&quot;/&gt;&lt;/wsp:rsids&gt;&lt;/w:docPr&gt;&lt;w:body&gt;&lt;wx:sect&gt;&lt;w:p wsp:rsidR=&quot;00000000&quot; wsp:rsidRDefault=&quot;00AE06EA&quot; wsp:rsidP=&quot;00AE06EA&quot;&gt;&lt;m:oMathPara&gt;&lt;m:oMath&gt;&lt;m:sSub&gt;&lt;m:sSubPr&gt;&lt;m:ctrlPr&gt;&lt;w:rPr&gt;&lt;w:rFonts w:ascii=&quot;Cambria Math&quot;/&gt;&lt;wx:font wx:val=&quot;Cambria Math&quot;/&gt;&lt;w:i/&gt;&lt;w:color w:val=&quot;000000&quot;/&gt;&lt;w:sz w:val=&quot;28&quot;/&gt;&lt;w:sz-cs w:val=&quot;28&quot;/&gt;&lt;/w:rPr&gt;&lt;/m:ctrlPr&gt;&lt;/m:sSubPr&gt;&lt;m:e&gt;&lt;m:r&gt;&lt;w:rPr&gt;&lt;w:rFonts w:ascii=&quot;Cambria Math&quot;/&gt;&lt;wx:font wx:val=&quot;Cambria Math&quot;/&gt;&lt;w:i/&gt;&lt;w:color w:val=&quot;000000&quot;/&gt;&lt;w:sz w:val=&quot;28&quot;/&gt;&lt;w:sz-cs w:val=&quot;28&quot;/&gt;&lt;/w:rPr&gt;&lt;m:t&gt;Оі&lt;/m:t&gt;&lt;/m:r&gt;&lt;/m:e&gt;&lt;m:sub&gt;&lt;m:r&gt;&lt;w:rPr&gt;&lt;w:rFonts w:ascii=&quot;Cambria Math&quot;/&gt;&lt;wx:font wx:val=&quot;Cambria Math&quot;/&gt;&lt;w:i/&gt;&lt;w:color w:val=&quot;000000&quot;/&gt;&lt;w:sz w:val=&quot;28&quot;/&gt;&lt;w:sz-cs w:val=&quot;28&quot;/&gt;&lt;/w:rPr&gt;&lt;m:t&gt;n&lt;/m:t&gt;&lt;/m:r&gt;&lt;/m:sub&gt;&lt;/m:sSub&gt;&lt;m:r&gt;&lt;w:rPr&gt;&lt;w:rFonts w:ascii=&quot;Cambria Math&quot;/&gt;&lt;wx:font wx:val=&quot;Cambria Math&quot;/&gt;&lt;w:i/&gt;&lt;w:color w:val=&quot;000000&quot;/&gt;&lt;w:sz w:val=&quot;28&quot;/&gt;&lt;w:sz-cs w:val=&quot;28&quot;/&gt;&lt;/w:rPr&gt;&lt;m:t&gt;={{ safety_coef }}&lt;/m:t&gt;&lt;/m:r&gt;&lt;/m:oMath&gt;&lt;/m:oMathPara&gt;&lt;/w:p&gt;&lt;w:sectPr wsp:rsidR=&quot;00000000&quot;&gt;&lt;w:pgSz w:w=&quot;12240&quot; w:h=&quot;15840&quot;/&gt;&lt;w:pgMar w:top=&quot;1134&quot; w:right=&quot;850&quot; w:bottom=&quot;1134&quot; w:left=&quot;1701&quot; w:header=&quot;720&quot; w:footer=&quot;720&quot; w:gutter=&quot;0&quot;/&gt;&lt;w:cols w:space=&quot;720&quot;/&gt;&lt;/w:sectPr&gt;&lt;/wx:sect&gt;&lt;/w:body&gt;&lt;/w:wordDocument&gt;">
             <v:imagedata r:id="rId16" o:title="" chromakey="white"/>
           </v:shape>
         </w:pict>
@@ -7619,7 +7640,7 @@
           <w:position w:val="-11"/>
         </w:rPr>
         <w:pict w14:anchorId="36092868">
-          <v:shape id="_x0000_i1033" type="#_x0000_t75" style="width:135.75pt;height:18.75pt" equationxml="&lt;?xml version=&quot;1.0&quot; encoding=&quot;UTF-8&quot; standalone=&quot;yes&quot;?&gt;&#10;&lt;?mso-application progid=&quot;Word.Document&quot;?&gt;&#10;&lt;w:wordDocument xmlns:aml=&quot;http://schemas.microsoft.com/aml/2001/core&quot; xmlns:wpc=&quot;http://schemas.microsoft.com/office/word/2010/wordprocessingCanvas&quot; xmlns:cx=&quot;http://schemas.microsoft.com/office/drawing/2014/chartex&quot; xmlns:cx1=&quot;http://schemas.microsoft.com/office/drawing/2015/9/8/chartex&quot; xmlns:cx2=&quot;http://schemas.microsoft.com/office/drawing/2015/10/21/chartex&quot; xmlns:cx3=&quot;http://schemas.microsoft.com/office/drawing/2016/5/9/chartex&quot; xmlns:cx4=&quot;http://schemas.microsoft.com/office/drawing/2016/5/10/chartex&quot; xmlns:cx5=&quot;http://schemas.microsoft.com/office/drawing/2016/5/11/chartex&quot; xmlns:cx6=&quot;http://schemas.microsoft.com/office/drawing/2016/5/12/chartex&quot; xmlns:cx7=&quot;http://schemas.microsoft.com/office/drawing/2016/5/13/chartex&quot; xmlns:cx8=&quot;http://schemas.microsoft.com/office/drawing/2016/5/14/chartex&quot; xmlns:cr=&quot;http://schemas.microsoft.com/office/comments/2020/reactions&quot; xmlns:dt=&quot;uuid:C2F41010-65B3-11d1-A29F-00AA00C14882&quot; xmlns:mc=&quot;http://schemas.openxmlformats.org/markup-compatibility/2006&quot; xmlns:aink=&quot;http://schemas.microsoft.com/office/drawing/2016/ink&quot; xmlns:am3d=&quot;http://schemas.microsoft.com/office/drawing/2017/model3d&quot; xmlns:o=&quot;urn:schemas-microsoft-com:office:office&quot; xmlns:oel=&quot;http://schemas.microsoft.com/office/2019/extlst&quot; xmlns:m=&quot;http://schemas.openxmlformats.org/officeDocument/2006/math&quot; xmlns:v=&quot;urn:schemas-microsoft-com:vml&quot; xmlns:w10=&quot;urn:schemas-microsoft-com:office:word&quot; xmlns:w=&quot;http://schemas.microsoft.com/office/word/2003/wordml&quot; xmlns:wx=&quot;http://schemas.microsoft.com/office/word/2003/auxHint&quot; xmlns:wne=&quot;http://schemas.microsoft.com/office/word/2006/wordml&quot; xmlns:wsp=&quot;http://schemas.microsoft.com/office/word/2003/wordml/sp2&quot; xmlns:sl=&quot;http://schemas.microsoft.com/schemaLibrary/2003/core&quot; w:macrosPresent=&quot;no&quot; w:embeddedObjPresent=&quot;no&quot; w:ocxPresent=&quot;no&quot; xml:space=&quot;preserve&quot;&gt;&lt;w:ignoreSubtree w:val=&quot;http://schemas.microsoft.com/office/word/2003/wordml/sp2&quot;/&gt;&lt;o:DocumentProperties&gt;&lt;o:Version&gt;16&lt;/o:Version&gt;&lt;/o:DocumentProperties&gt;&lt;w:docPr&gt;&lt;w:view w:val=&quot;print&quot;/&gt;&lt;w:zoom w:percent=&quot;100&quot;/&gt;&lt;w:removePersonalInformation/&gt;&lt;w:activeWritingStyle w:lang=&quot;RU&quot; w:vendorID=&quot;1&quot; w:dllVersion=&quot;512&quot; w:optionSet=&quot;1&quot;/&gt;&lt;w:activeWritingStyle w:lang=&quot;RU-MO&quot; w:vendorID=&quot;1&quot; w:dllVersion=&quot;512&quot; w:optionSet=&quot;1&quot;/&gt;&lt;w:stylePaneFormatFilter w:val=&quot;3F01&quot;/&gt;&lt;w:defaultTabStop w:val=&quot;720&quot;/&gt;&lt;w:hyphenationZone w:val=&quot;357&quot;/&gt;&lt;w:doNotHyphenateCaps/&gt;&lt;w:displayHorizontalDrawingGridEvery w:val=&quot;0&quot;/&gt;&lt;w:displayVerticalDrawingGridEvery w:val=&quot;0&quot;/&gt;&lt;w:useMarginsForDrawingGridOrigin/&gt;&lt;w:characterSpacingControl w:val=&quot;DontCompress&quot;/&gt;&lt;w:optimizeForBrowser/&gt;&lt;w:validateAgainstSchema/&gt;&lt;w:saveInvalidXML w:val=&quot;off&quot;/&gt;&lt;w:ignoreMixedContent w:val=&quot;off&quot;/&gt;&lt;w:alwaysShowPlaceholderText w:val=&quot;off&quot;/&gt;&lt;w:compat&gt;&lt;w:footnoteLayoutLikeWW8/&gt;&lt;w:shapeLayoutLikeWW8/&gt;&lt;w:alignTablesRowByRow/&gt;&lt;w:forgetLastTabAlignment/&gt;&lt;w:doNotUseHTMLParagraphAutoSpacing/&gt;&lt;w:layoutRawTableWidth/&gt;&lt;w:layoutTableRowsApart/&gt;&lt;w:useWord97LineBreakingRules/&gt;&lt;w:dontAllowFieldEndSelect/&gt;&lt;w:useWord2002TableStyleRules/&gt;&lt;/w:compat&gt;&lt;wsp:rsids&gt;&lt;wsp:rsidRoot wsp:val=&quot;00003D1C&quot;/&gt;&lt;wsp:rsid wsp:val=&quot;00000969&quot;/&gt;&lt;wsp:rsid wsp:val=&quot;00000D1B&quot;/&gt;&lt;wsp:rsid wsp:val=&quot;000015D9&quot;/&gt;&lt;wsp:rsid wsp:val=&quot;00001E54&quot;/&gt;&lt;wsp:rsid wsp:val=&quot;0000299A&quot;/&gt;&lt;wsp:rsid wsp:val=&quot;00003D1C&quot;/&gt;&lt;wsp:rsid wsp:val=&quot;00004824&quot;/&gt;&lt;wsp:rsid wsp:val=&quot;000049C6&quot;/&gt;&lt;wsp:rsid wsp:val=&quot;00005141&quot;/&gt;&lt;wsp:rsid wsp:val=&quot;00005E3A&quot;/&gt;&lt;wsp:rsid wsp:val=&quot;0000772F&quot;/&gt;&lt;wsp:rsid wsp:val=&quot;00007D37&quot;/&gt;&lt;wsp:rsid wsp:val=&quot;00010B32&quot;/&gt;&lt;wsp:rsid wsp:val=&quot;0001205B&quot;/&gt;&lt;wsp:rsid wsp:val=&quot;00012974&quot;/&gt;&lt;wsp:rsid wsp:val=&quot;0001453C&quot;/&gt;&lt;wsp:rsid wsp:val=&quot;00014D12&quot;/&gt;&lt;wsp:rsid wsp:val=&quot;00015540&quot;/&gt;&lt;wsp:rsid wsp:val=&quot;00015A9F&quot;/&gt;&lt;wsp:rsid wsp:val=&quot;00015CF4&quot;/&gt;&lt;wsp:rsid wsp:val=&quot;0001626F&quot;/&gt;&lt;wsp:rsid wsp:val=&quot;00017437&quot;/&gt;&lt;wsp:rsid wsp:val=&quot;00017575&quot;/&gt;&lt;wsp:rsid wsp:val=&quot;000177E1&quot;/&gt;&lt;wsp:rsid wsp:val=&quot;000205BD&quot;/&gt;&lt;wsp:rsid wsp:val=&quot;000219FC&quot;/&gt;&lt;wsp:rsid wsp:val=&quot;00021AFE&quot;/&gt;&lt;wsp:rsid wsp:val=&quot;0002361B&quot;/&gt;&lt;wsp:rsid wsp:val=&quot;00023F40&quot;/&gt;&lt;wsp:rsid wsp:val=&quot;00024C19&quot;/&gt;&lt;wsp:rsid wsp:val=&quot;00025BF8&quot;/&gt;&lt;wsp:rsid wsp:val=&quot;00026D9A&quot;/&gt;&lt;wsp:rsid wsp:val=&quot;00027655&quot;/&gt;&lt;wsp:rsid wsp:val=&quot;00030043&quot;/&gt;&lt;wsp:rsid wsp:val=&quot;0003053F&quot;/&gt;&lt;wsp:rsid wsp:val=&quot;00030565&quot;/&gt;&lt;wsp:rsid wsp:val=&quot;00030CDC&quot;/&gt;&lt;wsp:rsid wsp:val=&quot;00030FE3&quot;/&gt;&lt;wsp:rsid wsp:val=&quot;00032D51&quot;/&gt;&lt;wsp:rsid wsp:val=&quot;00033441&quot;/&gt;&lt;wsp:rsid wsp:val=&quot;00033A4B&quot;/&gt;&lt;wsp:rsid wsp:val=&quot;00033E4B&quot;/&gt;&lt;wsp:rsid wsp:val=&quot;00035FAC&quot;/&gt;&lt;wsp:rsid wsp:val=&quot;00040068&quot;/&gt;&lt;wsp:rsid wsp:val=&quot;00040660&quot;/&gt;&lt;wsp:rsid wsp:val=&quot;00041127&quot;/&gt;&lt;wsp:rsid wsp:val=&quot;00041645&quot;/&gt;&lt;wsp:rsid wsp:val=&quot;00042C5D&quot;/&gt;&lt;wsp:rsid wsp:val=&quot;00043BD8&quot;/&gt;&lt;wsp:rsid wsp:val=&quot;00043C1A&quot;/&gt;&lt;wsp:rsid wsp:val=&quot;00043CAA&quot;/&gt;&lt;wsp:rsid wsp:val=&quot;00045C0F&quot;/&gt;&lt;wsp:rsid wsp:val=&quot;00045FB0&quot;/&gt;&lt;wsp:rsid wsp:val=&quot;0004673B&quot;/&gt;&lt;wsp:rsid wsp:val=&quot;0005349D&quot;/&gt;&lt;wsp:rsid wsp:val=&quot;000534E7&quot;/&gt;&lt;wsp:rsid wsp:val=&quot;000545A5&quot;/&gt;&lt;wsp:rsid wsp:val=&quot;000562F0&quot;/&gt;&lt;wsp:rsid wsp:val=&quot;00057B25&quot;/&gt;&lt;wsp:rsid wsp:val=&quot;00057F57&quot;/&gt;&lt;wsp:rsid wsp:val=&quot;00060535&quot;/&gt;&lt;wsp:rsid wsp:val=&quot;000614B8&quot;/&gt;&lt;wsp:rsid wsp:val=&quot;000617D1&quot;/&gt;&lt;wsp:rsid wsp:val=&quot;0006243A&quot;/&gt;&lt;wsp:rsid wsp:val=&quot;00062C17&quot;/&gt;&lt;wsp:rsid wsp:val=&quot;0006330B&quot;/&gt;&lt;wsp:rsid wsp:val=&quot;00064BB4&quot;/&gt;&lt;wsp:rsid wsp:val=&quot;00066217&quot;/&gt;&lt;wsp:rsid wsp:val=&quot;00066503&quot;/&gt;&lt;wsp:rsid wsp:val=&quot;00067153&quot;/&gt;&lt;wsp:rsid wsp:val=&quot;00070216&quot;/&gt;&lt;wsp:rsid wsp:val=&quot;0007041E&quot;/&gt;&lt;wsp:rsid wsp:val=&quot;00070F02&quot;/&gt;&lt;wsp:rsid wsp:val=&quot;000710D0&quot;/&gt;&lt;wsp:rsid wsp:val=&quot;0007169F&quot;/&gt;&lt;wsp:rsid wsp:val=&quot;000738FE&quot;/&gt;&lt;wsp:rsid wsp:val=&quot;00073961&quot;/&gt;&lt;wsp:rsid wsp:val=&quot;00074343&quot;/&gt;&lt;wsp:rsid wsp:val=&quot;00074AEA&quot;/&gt;&lt;wsp:rsid wsp:val=&quot;00076A90&quot;/&gt;&lt;wsp:rsid wsp:val=&quot;000804EA&quot;/&gt;&lt;wsp:rsid wsp:val=&quot;00081438&quot;/&gt;&lt;wsp:rsid wsp:val=&quot;00081DE4&quot;/&gt;&lt;wsp:rsid wsp:val=&quot;00082B3D&quot;/&gt;&lt;wsp:rsid wsp:val=&quot;00082DCA&quot;/&gt;&lt;wsp:rsid wsp:val=&quot;00084939&quot;/&gt;&lt;wsp:rsid wsp:val=&quot;00084C47&quot;/&gt;&lt;wsp:rsid wsp:val=&quot;00085949&quot;/&gt;&lt;wsp:rsid wsp:val=&quot;00086027&quot;/&gt;&lt;wsp:rsid wsp:val=&quot;00086081&quot;/&gt;&lt;wsp:rsid wsp:val=&quot;00086EE3&quot;/&gt;&lt;wsp:rsid wsp:val=&quot;00087C0F&quot;/&gt;&lt;wsp:rsid wsp:val=&quot;00093120&quot;/&gt;&lt;wsp:rsid wsp:val=&quot;00093E10&quot;/&gt;&lt;wsp:rsid wsp:val=&quot;000957BB&quot;/&gt;&lt;wsp:rsid wsp:val=&quot;000A0680&quot;/&gt;&lt;wsp:rsid wsp:val=&quot;000A0739&quot;/&gt;&lt;wsp:rsid wsp:val=&quot;000A0EDD&quot;/&gt;&lt;wsp:rsid wsp:val=&quot;000A1D5F&quot;/&gt;&lt;wsp:rsid wsp:val=&quot;000A3077&quot;/&gt;&lt;wsp:rsid wsp:val=&quot;000A3FCF&quot;/&gt;&lt;wsp:rsid wsp:val=&quot;000A654B&quot;/&gt;&lt;wsp:rsid wsp:val=&quot;000A73A4&quot;/&gt;&lt;wsp:rsid wsp:val=&quot;000A76AF&quot;/&gt;&lt;wsp:rsid wsp:val=&quot;000A79A5&quot;/&gt;&lt;wsp:rsid wsp:val=&quot;000A7FAB&quot;/&gt;&lt;wsp:rsid wsp:val=&quot;000B10CB&quot;/&gt;&lt;wsp:rsid wsp:val=&quot;000B195A&quot;/&gt;&lt;wsp:rsid wsp:val=&quot;000B1B97&quot;/&gt;&lt;wsp:rsid wsp:val=&quot;000B208B&quot;/&gt;&lt;wsp:rsid wsp:val=&quot;000B2366&quot;/&gt;&lt;wsp:rsid wsp:val=&quot;000B31AD&quot;/&gt;&lt;wsp:rsid wsp:val=&quot;000B55A3&quot;/&gt;&lt;wsp:rsid wsp:val=&quot;000B5896&quot;/&gt;&lt;wsp:rsid wsp:val=&quot;000B6366&quot;/&gt;&lt;wsp:rsid wsp:val=&quot;000B6434&quot;/&gt;&lt;wsp:rsid wsp:val=&quot;000B6594&quot;/&gt;&lt;wsp:rsid wsp:val=&quot;000B7A24&quot;/&gt;&lt;wsp:rsid wsp:val=&quot;000B7BCA&quot;/&gt;&lt;wsp:rsid wsp:val=&quot;000C0F59&quot;/&gt;&lt;wsp:rsid wsp:val=&quot;000C1657&quot;/&gt;&lt;wsp:rsid wsp:val=&quot;000C18F2&quot;/&gt;&lt;wsp:rsid wsp:val=&quot;000C1E9E&quot;/&gt;&lt;wsp:rsid wsp:val=&quot;000C23B7&quot;/&gt;&lt;wsp:rsid wsp:val=&quot;000C3408&quot;/&gt;&lt;wsp:rsid wsp:val=&quot;000C397C&quot;/&gt;&lt;wsp:rsid wsp:val=&quot;000C64BE&quot;/&gt;&lt;wsp:rsid wsp:val=&quot;000C68CC&quot;/&gt;&lt;wsp:rsid wsp:val=&quot;000C74A8&quot;/&gt;&lt;wsp:rsid wsp:val=&quot;000D09FB&quot;/&gt;&lt;wsp:rsid wsp:val=&quot;000D0DF5&quot;/&gt;&lt;wsp:rsid wsp:val=&quot;000D27EC&quot;/&gt;&lt;wsp:rsid wsp:val=&quot;000D29D2&quot;/&gt;&lt;wsp:rsid wsp:val=&quot;000D33B4&quot;/&gt;&lt;wsp:rsid wsp:val=&quot;000D435B&quot;/&gt;&lt;wsp:rsid wsp:val=&quot;000D602F&quot;/&gt;&lt;wsp:rsid wsp:val=&quot;000D6194&quot;/&gt;&lt;wsp:rsid wsp:val=&quot;000D79DF&quot;/&gt;&lt;wsp:rsid wsp:val=&quot;000D7EC5&quot;/&gt;&lt;wsp:rsid wsp:val=&quot;000E0393&quot;/&gt;&lt;wsp:rsid wsp:val=&quot;000E100C&quot;/&gt;&lt;wsp:rsid wsp:val=&quot;000E1E9E&quot;/&gt;&lt;wsp:rsid wsp:val=&quot;000E1F0D&quot;/&gt;&lt;wsp:rsid wsp:val=&quot;000E2364&quot;/&gt;&lt;wsp:rsid wsp:val=&quot;000E2F72&quot;/&gt;&lt;wsp:rsid wsp:val=&quot;000E3622&quot;/&gt;&lt;wsp:rsid wsp:val=&quot;000E3C03&quot;/&gt;&lt;wsp:rsid wsp:val=&quot;000E3EF9&quot;/&gt;&lt;wsp:rsid wsp:val=&quot;000E416C&quot;/&gt;&lt;wsp:rsid wsp:val=&quot;000E4E14&quot;/&gt;&lt;wsp:rsid wsp:val=&quot;000E5F63&quot;/&gt;&lt;wsp:rsid wsp:val=&quot;000E6AE4&quot;/&gt;&lt;wsp:rsid wsp:val=&quot;000E6BF5&quot;/&gt;&lt;wsp:rsid wsp:val=&quot;000E6D15&quot;/&gt;&lt;wsp:rsid wsp:val=&quot;000E793A&quot;/&gt;&lt;wsp:rsid wsp:val=&quot;000E7FAA&quot;/&gt;&lt;wsp:rsid wsp:val=&quot;000F0925&quot;/&gt;&lt;wsp:rsid wsp:val=&quot;000F09B2&quot;/&gt;&lt;wsp:rsid wsp:val=&quot;000F1E2D&quot;/&gt;&lt;wsp:rsid wsp:val=&quot;000F201C&quot;/&gt;&lt;wsp:rsid wsp:val=&quot;000F2A86&quot;/&gt;&lt;wsp:rsid wsp:val=&quot;000F39F5&quot;/&gt;&lt;wsp:rsid wsp:val=&quot;000F4F4C&quot;/&gt;&lt;wsp:rsid wsp:val=&quot;000F5629&quot;/&gt;&lt;wsp:rsid wsp:val=&quot;000F5AED&quot;/&gt;&lt;wsp:rsid wsp:val=&quot;000F76AD&quot;/&gt;&lt;wsp:rsid wsp:val=&quot;000F7991&quot;/&gt;&lt;wsp:rsid wsp:val=&quot;00100084&quot;/&gt;&lt;wsp:rsid wsp:val=&quot;001010D6&quot;/&gt;&lt;wsp:rsid wsp:val=&quot;00101143&quot;/&gt;&lt;wsp:rsid wsp:val=&quot;00103A8C&quot;/&gt;&lt;wsp:rsid wsp:val=&quot;00104C4A&quot;/&gt;&lt;wsp:rsid wsp:val=&quot;001053C0&quot;/&gt;&lt;wsp:rsid wsp:val=&quot;001061E8&quot;/&gt;&lt;wsp:rsid wsp:val=&quot;001076E5&quot;/&gt;&lt;wsp:rsid wsp:val=&quot;001108B6&quot;/&gt;&lt;wsp:rsid wsp:val=&quot;001109AF&quot;/&gt;&lt;wsp:rsid wsp:val=&quot;00110C8B&quot;/&gt;&lt;wsp:rsid wsp:val=&quot;00110DCF&quot;/&gt;&lt;wsp:rsid wsp:val=&quot;001138E4&quot;/&gt;&lt;wsp:rsid wsp:val=&quot;00115113&quot;/&gt;&lt;wsp:rsid wsp:val=&quot;00115B17&quot;/&gt;&lt;wsp:rsid wsp:val=&quot;00115C12&quot;/&gt;&lt;wsp:rsid wsp:val=&quot;00115C71&quot;/&gt;&lt;wsp:rsid wsp:val=&quot;00117675&quot;/&gt;&lt;wsp:rsid wsp:val=&quot;00120218&quot;/&gt;&lt;wsp:rsid wsp:val=&quot;0012057B&quot;/&gt;&lt;wsp:rsid wsp:val=&quot;00123241&quot;/&gt;&lt;wsp:rsid wsp:val=&quot;0012330A&quot;/&gt;&lt;wsp:rsid wsp:val=&quot;00123A88&quot;/&gt;&lt;wsp:rsid wsp:val=&quot;00123FDC&quot;/&gt;&lt;wsp:rsid wsp:val=&quot;0012523F&quot;/&gt;&lt;wsp:rsid wsp:val=&quot;0012535F&quot;/&gt;&lt;wsp:rsid wsp:val=&quot;00126DAA&quot;/&gt;&lt;wsp:rsid wsp:val=&quot;0013177B&quot;/&gt;&lt;wsp:rsid wsp:val=&quot;001333B5&quot;/&gt;&lt;wsp:rsid wsp:val=&quot;00134429&quot;/&gt;&lt;wsp:rsid wsp:val=&quot;001351C1&quot;/&gt;&lt;wsp:rsid wsp:val=&quot;00136F9B&quot;/&gt;&lt;wsp:rsid wsp:val=&quot;00137247&quot;/&gt;&lt;wsp:rsid wsp:val=&quot;00137D7F&quot;/&gt;&lt;wsp:rsid wsp:val=&quot;00142049&quot;/&gt;&lt;wsp:rsid wsp:val=&quot;00142931&quot;/&gt;&lt;wsp:rsid wsp:val=&quot;00142966&quot;/&gt;&lt;wsp:rsid wsp:val=&quot;001429A9&quot;/&gt;&lt;wsp:rsid wsp:val=&quot;00143202&quot;/&gt;&lt;wsp:rsid wsp:val=&quot;00145661&quot;/&gt;&lt;wsp:rsid wsp:val=&quot;00145C11&quot;/&gt;&lt;wsp:rsid wsp:val=&quot;00145E36&quot;/&gt;&lt;wsp:rsid wsp:val=&quot;00147738&quot;/&gt;&lt;wsp:rsid wsp:val=&quot;00150084&quot;/&gt;&lt;wsp:rsid wsp:val=&quot;00153302&quot;/&gt;&lt;wsp:rsid wsp:val=&quot;0015488A&quot;/&gt;&lt;wsp:rsid wsp:val=&quot;00154E14&quot;/&gt;&lt;wsp:rsid wsp:val=&quot;00154E6C&quot;/&gt;&lt;wsp:rsid wsp:val=&quot;00155FD8&quot;/&gt;&lt;wsp:rsid wsp:val=&quot;00157AE9&quot;/&gt;&lt;wsp:rsid wsp:val=&quot;001607F4&quot;/&gt;&lt;wsp:rsid wsp:val=&quot;00163884&quot;/&gt;&lt;wsp:rsid wsp:val=&quot;00163E7E&quot;/&gt;&lt;wsp:rsid wsp:val=&quot;001658E1&quot;/&gt;&lt;wsp:rsid wsp:val=&quot;00166416&quot;/&gt;&lt;wsp:rsid wsp:val=&quot;00167F6F&quot;/&gt;&lt;wsp:rsid wsp:val=&quot;00170B40&quot;/&gt;&lt;wsp:rsid wsp:val=&quot;00170F83&quot;/&gt;&lt;wsp:rsid wsp:val=&quot;00172687&quot;/&gt;&lt;wsp:rsid wsp:val=&quot;001730B4&quot;/&gt;&lt;wsp:rsid wsp:val=&quot;00173DB0&quot;/&gt;&lt;wsp:rsid wsp:val=&quot;00174349&quot;/&gt;&lt;wsp:rsid wsp:val=&quot;00174FE0&quot;/&gt;&lt;wsp:rsid wsp:val=&quot;00175A06&quot;/&gt;&lt;wsp:rsid wsp:val=&quot;00176743&quot;/&gt;&lt;wsp:rsid wsp:val=&quot;00176C11&quot;/&gt;&lt;wsp:rsid wsp:val=&quot;001775FE&quot;/&gt;&lt;wsp:rsid wsp:val=&quot;00180204&quot;/&gt;&lt;wsp:rsid wsp:val=&quot;001802AD&quot;/&gt;&lt;wsp:rsid wsp:val=&quot;001809EC&quot;/&gt;&lt;wsp:rsid wsp:val=&quot;00181965&quot;/&gt;&lt;wsp:rsid wsp:val=&quot;00182064&quot;/&gt;&lt;wsp:rsid wsp:val=&quot;00182338&quot;/&gt;&lt;wsp:rsid wsp:val=&quot;001829BD&quot;/&gt;&lt;wsp:rsid wsp:val=&quot;00182FBF&quot;/&gt;&lt;wsp:rsid wsp:val=&quot;001832BE&quot;/&gt;&lt;wsp:rsid wsp:val=&quot;0018512D&quot;/&gt;&lt;wsp:rsid wsp:val=&quot;001854CB&quot;/&gt;&lt;wsp:rsid wsp:val=&quot;001865D5&quot;/&gt;&lt;wsp:rsid wsp:val=&quot;001869DA&quot;/&gt;&lt;wsp:rsid wsp:val=&quot;001923E3&quot;/&gt;&lt;wsp:rsid wsp:val=&quot;00192AAD&quot;/&gt;&lt;wsp:rsid wsp:val=&quot;00192B04&quot;/&gt;&lt;wsp:rsid wsp:val=&quot;001936D0&quot;/&gt;&lt;wsp:rsid wsp:val=&quot;00193D46&quot;/&gt;&lt;wsp:rsid wsp:val=&quot;0019426F&quot;/&gt;&lt;wsp:rsid wsp:val=&quot;00194D50&quot;/&gt;&lt;wsp:rsid wsp:val=&quot;00197633&quot;/&gt;&lt;wsp:rsid wsp:val=&quot;00197806&quot;/&gt;&lt;wsp:rsid wsp:val=&quot;001A0D2A&quot;/&gt;&lt;wsp:rsid wsp:val=&quot;001A174E&quot;/&gt;&lt;wsp:rsid wsp:val=&quot;001A22EA&quot;/&gt;&lt;wsp:rsid wsp:val=&quot;001A311C&quot;/&gt;&lt;wsp:rsid wsp:val=&quot;001A332B&quot;/&gt;&lt;wsp:rsid wsp:val=&quot;001A3552&quot;/&gt;&lt;wsp:rsid wsp:val=&quot;001A363F&quot;/&gt;&lt;wsp:rsid wsp:val=&quot;001A3918&quot;/&gt;&lt;wsp:rsid wsp:val=&quot;001A4B7B&quot;/&gt;&lt;wsp:rsid wsp:val=&quot;001A52E7&quot;/&gt;&lt;wsp:rsid wsp:val=&quot;001A5A3B&quot;/&gt;&lt;wsp:rsid wsp:val=&quot;001B078A&quot;/&gt;&lt;wsp:rsid wsp:val=&quot;001B0A12&quot;/&gt;&lt;wsp:rsid wsp:val=&quot;001B0F92&quot;/&gt;&lt;wsp:rsid wsp:val=&quot;001B14B3&quot;/&gt;&lt;wsp:rsid wsp:val=&quot;001B1799&quot;/&gt;&lt;wsp:rsid wsp:val=&quot;001B1B76&quot;/&gt;&lt;wsp:rsid wsp:val=&quot;001B363A&quot;/&gt;&lt;wsp:rsid wsp:val=&quot;001B3A4B&quot;/&gt;&lt;wsp:rsid wsp:val=&quot;001B491D&quot;/&gt;&lt;wsp:rsid wsp:val=&quot;001B4C00&quot;/&gt;&lt;wsp:rsid wsp:val=&quot;001B5F77&quot;/&gt;&lt;wsp:rsid wsp:val=&quot;001B65E7&quot;/&gt;&lt;wsp:rsid wsp:val=&quot;001B6761&quot;/&gt;&lt;wsp:rsid wsp:val=&quot;001B6D3A&quot;/&gt;&lt;wsp:rsid wsp:val=&quot;001B6D8E&quot;/&gt;&lt;wsp:rsid wsp:val=&quot;001B7380&quot;/&gt;&lt;wsp:rsid wsp:val=&quot;001B7AF3&quot;/&gt;&lt;wsp:rsid wsp:val=&quot;001C16CD&quot;/&gt;&lt;wsp:rsid wsp:val=&quot;001C2CB5&quot;/&gt;&lt;wsp:rsid wsp:val=&quot;001C35BC&quot;/&gt;&lt;wsp:rsid wsp:val=&quot;001C3BA7&quot;/&gt;&lt;wsp:rsid wsp:val=&quot;001C4281&quot;/&gt;&lt;wsp:rsid wsp:val=&quot;001C4710&quot;/&gt;&lt;wsp:rsid wsp:val=&quot;001C52D9&quot;/&gt;&lt;wsp:rsid wsp:val=&quot;001C54F8&quot;/&gt;&lt;wsp:rsid wsp:val=&quot;001C58FD&quot;/&gt;&lt;wsp:rsid wsp:val=&quot;001D04B1&quot;/&gt;&lt;wsp:rsid wsp:val=&quot;001D1564&quot;/&gt;&lt;wsp:rsid wsp:val=&quot;001D1C53&quot;/&gt;&lt;wsp:rsid wsp:val=&quot;001D1D14&quot;/&gt;&lt;wsp:rsid wsp:val=&quot;001D2D53&quot;/&gt;&lt;wsp:rsid wsp:val=&quot;001D4675&quot;/&gt;&lt;wsp:rsid wsp:val=&quot;001D55E0&quot;/&gt;&lt;wsp:rsid wsp:val=&quot;001D581A&quot;/&gt;&lt;wsp:rsid wsp:val=&quot;001D5AD1&quot;/&gt;&lt;wsp:rsid wsp:val=&quot;001D618F&quot;/&gt;&lt;wsp:rsid wsp:val=&quot;001D61F7&quot;/&gt;&lt;wsp:rsid wsp:val=&quot;001D71AC&quot;/&gt;&lt;wsp:rsid wsp:val=&quot;001D736D&quot;/&gt;&lt;wsp:rsid wsp:val=&quot;001D7B1C&quot;/&gt;&lt;wsp:rsid wsp:val=&quot;001E0F96&quot;/&gt;&lt;wsp:rsid wsp:val=&quot;001E1420&quot;/&gt;&lt;wsp:rsid wsp:val=&quot;001E4985&quot;/&gt;&lt;wsp:rsid wsp:val=&quot;001E6539&quot;/&gt;&lt;wsp:rsid wsp:val=&quot;001E7039&quot;/&gt;&lt;wsp:rsid wsp:val=&quot;001F2E7E&quot;/&gt;&lt;wsp:rsid wsp:val=&quot;001F331E&quot;/&gt;&lt;wsp:rsid wsp:val=&quot;001F4618&quot;/&gt;&lt;wsp:rsid wsp:val=&quot;001F5E1F&quot;/&gt;&lt;wsp:rsid wsp:val=&quot;001F67D0&quot;/&gt;&lt;wsp:rsid wsp:val=&quot;001F6FEF&quot;/&gt;&lt;wsp:rsid wsp:val=&quot;001F7D71&quot;/&gt;&lt;wsp:rsid wsp:val=&quot;0020031E&quot;/&gt;&lt;wsp:rsid wsp:val=&quot;0020165E&quot;/&gt;&lt;wsp:rsid wsp:val=&quot;00201A7B&quot;/&gt;&lt;wsp:rsid wsp:val=&quot;00202453&quot;/&gt;&lt;wsp:rsid wsp:val=&quot;00202694&quot;/&gt;&lt;wsp:rsid wsp:val=&quot;00202862&quot;/&gt;&lt;wsp:rsid wsp:val=&quot;002028C6&quot;/&gt;&lt;wsp:rsid wsp:val=&quot;00202A88&quot;/&gt;&lt;wsp:rsid wsp:val=&quot;00202B37&quot;/&gt;&lt;wsp:rsid wsp:val=&quot;00203D90&quot;/&gt;&lt;wsp:rsid wsp:val=&quot;00205057&quot;/&gt;&lt;wsp:rsid wsp:val=&quot;00207839&quot;/&gt;&lt;wsp:rsid wsp:val=&quot;0021032C&quot;/&gt;&lt;wsp:rsid wsp:val=&quot;002123FB&quot;/&gt;&lt;wsp:rsid wsp:val=&quot;0021440A&quot;/&gt;&lt;wsp:rsid wsp:val=&quot;0021441B&quot;/&gt;&lt;wsp:rsid wsp:val=&quot;002221C5&quot;/&gt;&lt;wsp:rsid wsp:val=&quot;002221EE&quot;/&gt;&lt;wsp:rsid wsp:val=&quot;002228F2&quot;/&gt;&lt;wsp:rsid wsp:val=&quot;00222D78&quot;/&gt;&lt;wsp:rsid wsp:val=&quot;002239AF&quot;/&gt;&lt;wsp:rsid wsp:val=&quot;00223DF3&quot;/&gt;&lt;wsp:rsid wsp:val=&quot;002241AE&quot;/&gt;&lt;wsp:rsid wsp:val=&quot;00224E6A&quot;/&gt;&lt;wsp:rsid wsp:val=&quot;002266DE&quot;/&gt;&lt;wsp:rsid wsp:val=&quot;002277AA&quot;/&gt;&lt;wsp:rsid wsp:val=&quot;00230DFA&quot;/&gt;&lt;wsp:rsid wsp:val=&quot;002313F5&quot;/&gt;&lt;wsp:rsid wsp:val=&quot;00231432&quot;/&gt;&lt;wsp:rsid wsp:val=&quot;00233AD4&quot;/&gt;&lt;wsp:rsid wsp:val=&quot;00235912&quot;/&gt;&lt;wsp:rsid wsp:val=&quot;00236066&quot;/&gt;&lt;wsp:rsid wsp:val=&quot;00236A37&quot;/&gt;&lt;wsp:rsid wsp:val=&quot;00240CA3&quot;/&gt;&lt;wsp:rsid wsp:val=&quot;002419E6&quot;/&gt;&lt;wsp:rsid wsp:val=&quot;00241B7B&quot;/&gt;&lt;wsp:rsid wsp:val=&quot;00241BC8&quot;/&gt;&lt;wsp:rsid wsp:val=&quot;002428A2&quot;/&gt;&lt;wsp:rsid wsp:val=&quot;0024498D&quot;/&gt;&lt;wsp:rsid wsp:val=&quot;00244B4D&quot;/&gt;&lt;wsp:rsid wsp:val=&quot;0024593B&quot;/&gt;&lt;wsp:rsid wsp:val=&quot;00245A89&quot;/&gt;&lt;wsp:rsid wsp:val=&quot;002465BC&quot;/&gt;&lt;wsp:rsid wsp:val=&quot;00246946&quot;/&gt;&lt;wsp:rsid wsp:val=&quot;002478C8&quot;/&gt;&lt;wsp:rsid wsp:val=&quot;00247FB9&quot;/&gt;&lt;wsp:rsid wsp:val=&quot;00250D12&quot;/&gt;&lt;wsp:rsid wsp:val=&quot;00251B4E&quot;/&gt;&lt;wsp:rsid wsp:val=&quot;0025224A&quot;/&gt;&lt;wsp:rsid wsp:val=&quot;00253C96&quot;/&gt;&lt;wsp:rsid wsp:val=&quot;00254610&quot;/&gt;&lt;wsp:rsid wsp:val=&quot;00254D1C&quot;/&gt;&lt;wsp:rsid wsp:val=&quot;0025582F&quot;/&gt;&lt;wsp:rsid wsp:val=&quot;00255A42&quot;/&gt;&lt;wsp:rsid wsp:val=&quot;00255BE6&quot;/&gt;&lt;wsp:rsid wsp:val=&quot;002568A3&quot;/&gt;&lt;wsp:rsid wsp:val=&quot;00257AC0&quot;/&gt;&lt;wsp:rsid wsp:val=&quot;00257BEC&quot;/&gt;&lt;wsp:rsid wsp:val=&quot;0026197C&quot;/&gt;&lt;wsp:rsid wsp:val=&quot;00261E74&quot;/&gt;&lt;wsp:rsid wsp:val=&quot;00262BF0&quot;/&gt;&lt;wsp:rsid wsp:val=&quot;00262ED0&quot;/&gt;&lt;wsp:rsid wsp:val=&quot;00262EF6&quot;/&gt;&lt;wsp:rsid wsp:val=&quot;00263E39&quot;/&gt;&lt;wsp:rsid wsp:val=&quot;0026481C&quot;/&gt;&lt;wsp:rsid wsp:val=&quot;00264B0B&quot;/&gt;&lt;wsp:rsid wsp:val=&quot;00265BF2&quot;/&gt;&lt;wsp:rsid wsp:val=&quot;00266B1D&quot;/&gt;&lt;wsp:rsid wsp:val=&quot;00266E17&quot;/&gt;&lt;wsp:rsid wsp:val=&quot;00267788&quot;/&gt;&lt;wsp:rsid wsp:val=&quot;00267FC7&quot;/&gt;&lt;wsp:rsid wsp:val=&quot;002701F3&quot;/&gt;&lt;wsp:rsid wsp:val=&quot;0027082E&quot;/&gt;&lt;wsp:rsid wsp:val=&quot;00271F8B&quot;/&gt;&lt;wsp:rsid wsp:val=&quot;00273D30&quot;/&gt;&lt;wsp:rsid wsp:val=&quot;00273E13&quot;/&gt;&lt;wsp:rsid wsp:val=&quot;0027560A&quot;/&gt;&lt;wsp:rsid wsp:val=&quot;00276430&quot;/&gt;&lt;wsp:rsid wsp:val=&quot;00277B99&quot;/&gt;&lt;wsp:rsid wsp:val=&quot;00277C27&quot;/&gt;&lt;wsp:rsid wsp:val=&quot;00280805&quot;/&gt;&lt;wsp:rsid wsp:val=&quot;00280B81&quot;/&gt;&lt;wsp:rsid wsp:val=&quot;00282589&quot;/&gt;&lt;wsp:rsid wsp:val=&quot;00282A1F&quot;/&gt;&lt;wsp:rsid wsp:val=&quot;00282AE6&quot;/&gt;&lt;wsp:rsid wsp:val=&quot;00283793&quot;/&gt;&lt;wsp:rsid wsp:val=&quot;002838ED&quot;/&gt;&lt;wsp:rsid wsp:val=&quot;002853D1&quot;/&gt;&lt;wsp:rsid wsp:val=&quot;00285A18&quot;/&gt;&lt;wsp:rsid wsp:val=&quot;00286549&quot;/&gt;&lt;wsp:rsid wsp:val=&quot;00286F88&quot;/&gt;&lt;wsp:rsid wsp:val=&quot;002902AA&quot;/&gt;&lt;wsp:rsid wsp:val=&quot;0029317A&quot;/&gt;&lt;wsp:rsid wsp:val=&quot;00293BF7&quot;/&gt;&lt;wsp:rsid wsp:val=&quot;00294CB9&quot;/&gt;&lt;wsp:rsid wsp:val=&quot;002957F1&quot;/&gt;&lt;wsp:rsid wsp:val=&quot;00295E86&quot;/&gt;&lt;wsp:rsid wsp:val=&quot;002A0CC1&quot;/&gt;&lt;wsp:rsid wsp:val=&quot;002A12E3&quot;/&gt;&lt;wsp:rsid wsp:val=&quot;002A21D5&quot;/&gt;&lt;wsp:rsid wsp:val=&quot;002A286D&quot;/&gt;&lt;wsp:rsid wsp:val=&quot;002A3A75&quot;/&gt;&lt;wsp:rsid wsp:val=&quot;002A4D31&quot;/&gt;&lt;wsp:rsid wsp:val=&quot;002A5B41&quot;/&gt;&lt;wsp:rsid wsp:val=&quot;002A5D91&quot;/&gt;&lt;wsp:rsid wsp:val=&quot;002A5D9A&quot;/&gt;&lt;wsp:rsid wsp:val=&quot;002A6B29&quot;/&gt;&lt;wsp:rsid wsp:val=&quot;002B01D2&quot;/&gt;&lt;wsp:rsid wsp:val=&quot;002B020F&quot;/&gt;&lt;wsp:rsid wsp:val=&quot;002B14D2&quot;/&gt;&lt;wsp:rsid wsp:val=&quot;002B197A&quot;/&gt;&lt;wsp:rsid wsp:val=&quot;002B254E&quot;/&gt;&lt;wsp:rsid wsp:val=&quot;002B57E3&quot;/&gt;&lt;wsp:rsid wsp:val=&quot;002B706C&quot;/&gt;&lt;wsp:rsid wsp:val=&quot;002B7825&quot;/&gt;&lt;wsp:rsid wsp:val=&quot;002C04B7&quot;/&gt;&lt;wsp:rsid wsp:val=&quot;002C0CA8&quot;/&gt;&lt;wsp:rsid wsp:val=&quot;002C175D&quot;/&gt;&lt;wsp:rsid wsp:val=&quot;002D01B5&quot;/&gt;&lt;wsp:rsid wsp:val=&quot;002D0E4B&quot;/&gt;&lt;wsp:rsid wsp:val=&quot;002D3386&quot;/&gt;&lt;wsp:rsid wsp:val=&quot;002D33BA&quot;/&gt;&lt;wsp:rsid wsp:val=&quot;002D36EF&quot;/&gt;&lt;wsp:rsid wsp:val=&quot;002D3CCD&quot;/&gt;&lt;wsp:rsid wsp:val=&quot;002D3ECB&quot;/&gt;&lt;wsp:rsid wsp:val=&quot;002D6F90&quot;/&gt;&lt;wsp:rsid wsp:val=&quot;002E01B0&quot;/&gt;&lt;wsp:rsid wsp:val=&quot;002E0694&quot;/&gt;&lt;wsp:rsid wsp:val=&quot;002E06F0&quot;/&gt;&lt;wsp:rsid wsp:val=&quot;002E163A&quot;/&gt;&lt;wsp:rsid wsp:val=&quot;002E1870&quot;/&gt;&lt;wsp:rsid wsp:val=&quot;002E1BBD&quot;/&gt;&lt;wsp:rsid wsp:val=&quot;002E21E5&quot;/&gt;&lt;wsp:rsid wsp:val=&quot;002E2D88&quot;/&gt;&lt;wsp:rsid wsp:val=&quot;002E2F69&quot;/&gt;&lt;wsp:rsid wsp:val=&quot;002E7333&quot;/&gt;&lt;wsp:rsid wsp:val=&quot;002E74FA&quot;/&gt;&lt;wsp:rsid wsp:val=&quot;002F0492&quot;/&gt;&lt;wsp:rsid wsp:val=&quot;002F45C5&quot;/&gt;&lt;wsp:rsid wsp:val=&quot;002F526D&quot;/&gt;&lt;wsp:rsid wsp:val=&quot;002F778B&quot;/&gt;&lt;wsp:rsid wsp:val=&quot;00304D90&quot;/&gt;&lt;wsp:rsid wsp:val=&quot;0030623F&quot;/&gt;&lt;wsp:rsid wsp:val=&quot;00306D96&quot;/&gt;&lt;wsp:rsid wsp:val=&quot;00311FC6&quot;/&gt;&lt;wsp:rsid wsp:val=&quot;0031285D&quot;/&gt;&lt;wsp:rsid wsp:val=&quot;0031348A&quot;/&gt;&lt;wsp:rsid wsp:val=&quot;00314FE9&quot;/&gt;&lt;wsp:rsid wsp:val=&quot;00315AD9&quot;/&gt;&lt;wsp:rsid wsp:val=&quot;00315C1E&quot;/&gt;&lt;wsp:rsid wsp:val=&quot;00316CB3&quot;/&gt;&lt;wsp:rsid wsp:val=&quot;003177A3&quot;/&gt;&lt;wsp:rsid wsp:val=&quot;00317AA8&quot;/&gt;&lt;wsp:rsid wsp:val=&quot;00320335&quot;/&gt;&lt;wsp:rsid wsp:val=&quot;0032279F&quot;/&gt;&lt;wsp:rsid wsp:val=&quot;003231C0&quot;/&gt;&lt;wsp:rsid wsp:val=&quot;00323A42&quot;/&gt;&lt;wsp:rsid wsp:val=&quot;0032419C&quot;/&gt;&lt;wsp:rsid wsp:val=&quot;003246A0&quot;/&gt;&lt;wsp:rsid wsp:val=&quot;00324FD9&quot;/&gt;&lt;wsp:rsid wsp:val=&quot;00325B68&quot;/&gt;&lt;wsp:rsid wsp:val=&quot;00326238&quot;/&gt;&lt;wsp:rsid wsp:val=&quot;00327535&quot;/&gt;&lt;wsp:rsid wsp:val=&quot;00327BE2&quot;/&gt;&lt;wsp:rsid wsp:val=&quot;00327E83&quot;/&gt;&lt;wsp:rsid wsp:val=&quot;00330009&quot;/&gt;&lt;wsp:rsid wsp:val=&quot;00330886&quot;/&gt;&lt;wsp:rsid wsp:val=&quot;00330B04&quot;/&gt;&lt;wsp:rsid wsp:val=&quot;0033223F&quot;/&gt;&lt;wsp:rsid wsp:val=&quot;003334E5&quot;/&gt;&lt;wsp:rsid wsp:val=&quot;00333F85&quot;/&gt;&lt;wsp:rsid wsp:val=&quot;00335262&quot;/&gt;&lt;wsp:rsid wsp:val=&quot;00336190&quot;/&gt;&lt;wsp:rsid wsp:val=&quot;00336ED9&quot;/&gt;&lt;wsp:rsid wsp:val=&quot;00341684&quot;/&gt;&lt;wsp:rsid wsp:val=&quot;003429E7&quot;/&gt;&lt;wsp:rsid wsp:val=&quot;00345483&quot;/&gt;&lt;wsp:rsid wsp:val=&quot;003466C4&quot;/&gt;&lt;wsp:rsid wsp:val=&quot;00346708&quot;/&gt;&lt;wsp:rsid wsp:val=&quot;00347CE3&quot;/&gt;&lt;wsp:rsid wsp:val=&quot;00352020&quot;/&gt;&lt;wsp:rsid wsp:val=&quot;0035237A&quot;/&gt;&lt;wsp:rsid wsp:val=&quot;003527C5&quot;/&gt;&lt;wsp:rsid wsp:val=&quot;00355260&quot;/&gt;&lt;wsp:rsid wsp:val=&quot;00355A31&quot;/&gt;&lt;wsp:rsid wsp:val=&quot;00357304&quot;/&gt;&lt;wsp:rsid wsp:val=&quot;003608EC&quot;/&gt;&lt;wsp:rsid wsp:val=&quot;00361CF6&quot;/&gt;&lt;wsp:rsid wsp:val=&quot;00362A3C&quot;/&gt;&lt;wsp:rsid wsp:val=&quot;00363808&quot;/&gt;&lt;wsp:rsid wsp:val=&quot;00364945&quot;/&gt;&lt;wsp:rsid wsp:val=&quot;0036563B&quot;/&gt;&lt;wsp:rsid wsp:val=&quot;0036572F&quot;/&gt;&lt;wsp:rsid wsp:val=&quot;00365D3A&quot;/&gt;&lt;wsp:rsid wsp:val=&quot;00366016&quot;/&gt;&lt;wsp:rsid wsp:val=&quot;003664B9&quot;/&gt;&lt;wsp:rsid wsp:val=&quot;00366AC6&quot;/&gt;&lt;wsp:rsid wsp:val=&quot;0036770F&quot;/&gt;&lt;wsp:rsid wsp:val=&quot;003715F9&quot;/&gt;&lt;wsp:rsid wsp:val=&quot;00372D75&quot;/&gt;&lt;wsp:rsid wsp:val=&quot;00374921&quot;/&gt;&lt;wsp:rsid wsp:val=&quot;00377948&quot;/&gt;&lt;wsp:rsid wsp:val=&quot;003813E0&quot;/&gt;&lt;wsp:rsid wsp:val=&quot;0038189A&quot;/&gt;&lt;wsp:rsid wsp:val=&quot;0038281F&quot;/&gt;&lt;wsp:rsid wsp:val=&quot;00382B37&quot;/&gt;&lt;wsp:rsid wsp:val=&quot;003853C2&quot;/&gt;&lt;wsp:rsid wsp:val=&quot;00385E98&quot;/&gt;&lt;wsp:rsid wsp:val=&quot;00386F94&quot;/&gt;&lt;wsp:rsid wsp:val=&quot;00387F83&quot;/&gt;&lt;wsp:rsid wsp:val=&quot;003917D3&quot;/&gt;&lt;wsp:rsid wsp:val=&quot;00391AC8&quot;/&gt;&lt;wsp:rsid wsp:val=&quot;003922C3&quot;/&gt;&lt;wsp:rsid wsp:val=&quot;00392CEF&quot;/&gt;&lt;wsp:rsid wsp:val=&quot;00392FD4&quot;/&gt;&lt;wsp:rsid wsp:val=&quot;00393635&quot;/&gt;&lt;wsp:rsid wsp:val=&quot;003941F3&quot;/&gt;&lt;wsp:rsid wsp:val=&quot;003946A9&quot;/&gt;&lt;wsp:rsid wsp:val=&quot;00394C6C&quot;/&gt;&lt;wsp:rsid wsp:val=&quot;00395AA2&quot;/&gt;&lt;wsp:rsid wsp:val=&quot;00395D20&quot;/&gt;&lt;wsp:rsid wsp:val=&quot;003965E5&quot;/&gt;&lt;wsp:rsid wsp:val=&quot;0039698D&quot;/&gt;&lt;wsp:rsid wsp:val=&quot;003A1153&quot;/&gt;&lt;wsp:rsid wsp:val=&quot;003A134D&quot;/&gt;&lt;wsp:rsid wsp:val=&quot;003A16D2&quot;/&gt;&lt;wsp:rsid wsp:val=&quot;003A1850&quot;/&gt;&lt;wsp:rsid wsp:val=&quot;003A3E76&quot;/&gt;&lt;wsp:rsid wsp:val=&quot;003A4B58&quot;/&gt;&lt;wsp:rsid wsp:val=&quot;003A55FC&quot;/&gt;&lt;wsp:rsid wsp:val=&quot;003A6450&quot;/&gt;&lt;wsp:rsid wsp:val=&quot;003A775A&quot;/&gt;&lt;wsp:rsid wsp:val=&quot;003B0FCC&quot;/&gt;&lt;wsp:rsid wsp:val=&quot;003B1B1A&quot;/&gt;&lt;wsp:rsid wsp:val=&quot;003B2B61&quot;/&gt;&lt;wsp:rsid wsp:val=&quot;003B302A&quot;/&gt;&lt;wsp:rsid wsp:val=&quot;003B3436&quot;/&gt;&lt;wsp:rsid wsp:val=&quot;003B3F4E&quot;/&gt;&lt;wsp:rsid wsp:val=&quot;003B492B&quot;/&gt;&lt;wsp:rsid wsp:val=&quot;003B538A&quot;/&gt;&lt;wsp:rsid wsp:val=&quot;003B5E9D&quot;/&gt;&lt;wsp:rsid wsp:val=&quot;003C00BE&quot;/&gt;&lt;wsp:rsid wsp:val=&quot;003C0216&quot;/&gt;&lt;wsp:rsid wsp:val=&quot;003C0DBF&quot;/&gt;&lt;wsp:rsid wsp:val=&quot;003C0FD4&quot;/&gt;&lt;wsp:rsid wsp:val=&quot;003C1802&quot;/&gt;&lt;wsp:rsid wsp:val=&quot;003C25AF&quot;/&gt;&lt;wsp:rsid wsp:val=&quot;003C448C&quot;/&gt;&lt;wsp:rsid wsp:val=&quot;003C5744&quot;/&gt;&lt;wsp:rsid wsp:val=&quot;003D0215&quot;/&gt;&lt;wsp:rsid wsp:val=&quot;003D0BBA&quot;/&gt;&lt;wsp:rsid wsp:val=&quot;003D0C41&quot;/&gt;&lt;wsp:rsid wsp:val=&quot;003D1198&quot;/&gt;&lt;wsp:rsid wsp:val=&quot;003D17E4&quot;/&gt;&lt;wsp:rsid wsp:val=&quot;003D3668&quot;/&gt;&lt;wsp:rsid wsp:val=&quot;003D3E60&quot;/&gt;&lt;wsp:rsid wsp:val=&quot;003D5952&quot;/&gt;&lt;wsp:rsid wsp:val=&quot;003D61E8&quot;/&gt;&lt;wsp:rsid wsp:val=&quot;003D66C0&quot;/&gt;&lt;wsp:rsid wsp:val=&quot;003D66E0&quot;/&gt;&lt;wsp:rsid wsp:val=&quot;003D67BC&quot;/&gt;&lt;wsp:rsid wsp:val=&quot;003D7DC3&quot;/&gt;&lt;wsp:rsid wsp:val=&quot;003E0AFF&quot;/&gt;&lt;wsp:rsid wsp:val=&quot;003E0BA2&quot;/&gt;&lt;wsp:rsid wsp:val=&quot;003E20C9&quot;/&gt;&lt;wsp:rsid wsp:val=&quot;003E3D3A&quot;/&gt;&lt;wsp:rsid wsp:val=&quot;003E5CDE&quot;/&gt;&lt;wsp:rsid wsp:val=&quot;003F01C4&quot;/&gt;&lt;wsp:rsid wsp:val=&quot;003F0225&quot;/&gt;&lt;wsp:rsid wsp:val=&quot;003F03F0&quot;/&gt;&lt;wsp:rsid wsp:val=&quot;003F2347&quot;/&gt;&lt;wsp:rsid wsp:val=&quot;003F2714&quot;/&gt;&lt;wsp:rsid wsp:val=&quot;003F3860&quot;/&gt;&lt;wsp:rsid wsp:val=&quot;003F42A7&quot;/&gt;&lt;wsp:rsid wsp:val=&quot;003F57B6&quot;/&gt;&lt;wsp:rsid wsp:val=&quot;003F679C&quot;/&gt;&lt;wsp:rsid wsp:val=&quot;003F773F&quot;/&gt;&lt;wsp:rsid wsp:val=&quot;003F7A14&quot;/&gt;&lt;wsp:rsid wsp:val=&quot;00400FE0&quot;/&gt;&lt;wsp:rsid wsp:val=&quot;00402E8A&quot;/&gt;&lt;wsp:rsid wsp:val=&quot;00403BC6&quot;/&gt;&lt;wsp:rsid wsp:val=&quot;0040403D&quot;/&gt;&lt;wsp:rsid wsp:val=&quot;00404B43&quot;/&gt;&lt;wsp:rsid wsp:val=&quot;00404CCA&quot;/&gt;&lt;wsp:rsid wsp:val=&quot;00405887&quot;/&gt;&lt;wsp:rsid wsp:val=&quot;00405BFD&quot;/&gt;&lt;wsp:rsid wsp:val=&quot;00407BFF&quot;/&gt;&lt;wsp:rsid wsp:val=&quot;00407F1E&quot;/&gt;&lt;wsp:rsid wsp:val=&quot;004104D6&quot;/&gt;&lt;wsp:rsid wsp:val=&quot;00410F0F&quot;/&gt;&lt;wsp:rsid wsp:val=&quot;0041225C&quot;/&gt;&lt;wsp:rsid wsp:val=&quot;00412384&quot;/&gt;&lt;wsp:rsid wsp:val=&quot;00413068&quot;/&gt;&lt;wsp:rsid wsp:val=&quot;00414912&quot;/&gt;&lt;wsp:rsid wsp:val=&quot;00414A76&quot;/&gt;&lt;wsp:rsid wsp:val=&quot;00415281&quot;/&gt;&lt;wsp:rsid wsp:val=&quot;004153CF&quot;/&gt;&lt;wsp:rsid wsp:val=&quot;004159D9&quot;/&gt;&lt;wsp:rsid wsp:val=&quot;00415C59&quot;/&gt;&lt;wsp:rsid wsp:val=&quot;00417CD0&quot;/&gt;&lt;wsp:rsid wsp:val=&quot;00417D25&quot;/&gt;&lt;wsp:rsid wsp:val=&quot;004208AC&quot;/&gt;&lt;wsp:rsid wsp:val=&quot;004229CD&quot;/&gt;&lt;wsp:rsid wsp:val=&quot;00423131&quot;/&gt;&lt;wsp:rsid wsp:val=&quot;00424BF6&quot;/&gt;&lt;wsp:rsid wsp:val=&quot;00424F96&quot;/&gt;&lt;wsp:rsid wsp:val=&quot;004256C1&quot;/&gt;&lt;wsp:rsid wsp:val=&quot;00426CF7&quot;/&gt;&lt;wsp:rsid wsp:val=&quot;004274C9&quot;/&gt;&lt;wsp:rsid wsp:val=&quot;00427C24&quot;/&gt;&lt;wsp:rsid wsp:val=&quot;0043001E&quot;/&gt;&lt;wsp:rsid wsp:val=&quot;004319A9&quot;/&gt;&lt;wsp:rsid wsp:val=&quot;00432079&quot;/&gt;&lt;wsp:rsid wsp:val=&quot;0043309D&quot;/&gt;&lt;wsp:rsid wsp:val=&quot;0043342D&quot;/&gt;&lt;wsp:rsid wsp:val=&quot;00433461&quot;/&gt;&lt;wsp:rsid wsp:val=&quot;0043391E&quot;/&gt;&lt;wsp:rsid wsp:val=&quot;00433D8E&quot;/&gt;&lt;wsp:rsid wsp:val=&quot;004350A9&quot;/&gt;&lt;wsp:rsid wsp:val=&quot;0043514E&quot;/&gt;&lt;wsp:rsid wsp:val=&quot;0043566B&quot;/&gt;&lt;wsp:rsid wsp:val=&quot;00436270&quot;/&gt;&lt;wsp:rsid wsp:val=&quot;004366D1&quot;/&gt;&lt;wsp:rsid wsp:val=&quot;0043712D&quot;/&gt;&lt;wsp:rsid wsp:val=&quot;00440E6F&quot;/&gt;&lt;wsp:rsid wsp:val=&quot;00440ECF&quot;/&gt;&lt;wsp:rsid wsp:val=&quot;00445B4F&quot;/&gt;&lt;wsp:rsid wsp:val=&quot;00450C89&quot;/&gt;&lt;wsp:rsid wsp:val=&quot;00450FD6&quot;/&gt;&lt;wsp:rsid wsp:val=&quot;0045134B&quot;/&gt;&lt;wsp:rsid wsp:val=&quot;00452CF2&quot;/&gt;&lt;wsp:rsid wsp:val=&quot;00453DF3&quot;/&gt;&lt;wsp:rsid wsp:val=&quot;00455052&quot;/&gt;&lt;wsp:rsid wsp:val=&quot;004561CC&quot;/&gt;&lt;wsp:rsid wsp:val=&quot;00456AE8&quot;/&gt;&lt;wsp:rsid wsp:val=&quot;00457864&quot;/&gt;&lt;wsp:rsid wsp:val=&quot;00457C88&quot;/&gt;&lt;wsp:rsid wsp:val=&quot;004600EC&quot;/&gt;&lt;wsp:rsid wsp:val=&quot;0046276C&quot;/&gt;&lt;wsp:rsid wsp:val=&quot;004633EB&quot;/&gt;&lt;wsp:rsid wsp:val=&quot;00465269&quot;/&gt;&lt;wsp:rsid wsp:val=&quot;00465A53&quot;/&gt;&lt;wsp:rsid wsp:val=&quot;0046683E&quot;/&gt;&lt;wsp:rsid wsp:val=&quot;004671FC&quot;/&gt;&lt;wsp:rsid wsp:val=&quot;00467337&quot;/&gt;&lt;wsp:rsid wsp:val=&quot;00470786&quot;/&gt;&lt;wsp:rsid wsp:val=&quot;00471511&quot;/&gt;&lt;wsp:rsid wsp:val=&quot;00471A5E&quot;/&gt;&lt;wsp:rsid wsp:val=&quot;00471ADC&quot;/&gt;&lt;wsp:rsid wsp:val=&quot;00472C5F&quot;/&gt;&lt;wsp:rsid wsp:val=&quot;00473609&quot;/&gt;&lt;wsp:rsid wsp:val=&quot;00474436&quot;/&gt;&lt;wsp:rsid wsp:val=&quot;00474C4F&quot;/&gt;&lt;wsp:rsid wsp:val=&quot;00474EB0&quot;/&gt;&lt;wsp:rsid wsp:val=&quot;00475107&quot;/&gt;&lt;wsp:rsid wsp:val=&quot;00475A33&quot;/&gt;&lt;wsp:rsid wsp:val=&quot;00475DDC&quot;/&gt;&lt;wsp:rsid wsp:val=&quot;00475ECA&quot;/&gt;&lt;wsp:rsid wsp:val=&quot;004763D7&quot;/&gt;&lt;wsp:rsid wsp:val=&quot;004778AA&quot;/&gt;&lt;wsp:rsid wsp:val=&quot;00477A39&quot;/&gt;&lt;wsp:rsid wsp:val=&quot;00482D0D&quot;/&gt;&lt;wsp:rsid wsp:val=&quot;00483229&quot;/&gt;&lt;wsp:rsid wsp:val=&quot;004838FF&quot;/&gt;&lt;wsp:rsid wsp:val=&quot;00485BCD&quot;/&gt;&lt;wsp:rsid wsp:val=&quot;004871EF&quot;/&gt;&lt;wsp:rsid wsp:val=&quot;004904CB&quot;/&gt;&lt;wsp:rsid wsp:val=&quot;00491ECD&quot;/&gt;&lt;wsp:rsid wsp:val=&quot;0049286D&quot;/&gt;&lt;wsp:rsid wsp:val=&quot;004949E9&quot;/&gt;&lt;wsp:rsid wsp:val=&quot;00495635&quot;/&gt;&lt;wsp:rsid wsp:val=&quot;00495797&quot;/&gt;&lt;wsp:rsid wsp:val=&quot;00495DFB&quot;/&gt;&lt;wsp:rsid wsp:val=&quot;00496206&quot;/&gt;&lt;wsp:rsid wsp:val=&quot;004A02EB&quot;/&gt;&lt;wsp:rsid wsp:val=&quot;004A1503&quot;/&gt;&lt;wsp:rsid wsp:val=&quot;004A1772&quot;/&gt;&lt;wsp:rsid wsp:val=&quot;004A37FA&quot;/&gt;&lt;wsp:rsid wsp:val=&quot;004A388F&quot;/&gt;&lt;wsp:rsid wsp:val=&quot;004A417C&quot;/&gt;&lt;wsp:rsid wsp:val=&quot;004A51FE&quot;/&gt;&lt;wsp:rsid wsp:val=&quot;004A54E3&quot;/&gt;&lt;wsp:rsid wsp:val=&quot;004A5FB8&quot;/&gt;&lt;wsp:rsid wsp:val=&quot;004A7522&quot;/&gt;&lt;wsp:rsid wsp:val=&quot;004B0476&quot;/&gt;&lt;wsp:rsid wsp:val=&quot;004B203F&quot;/&gt;&lt;wsp:rsid wsp:val=&quot;004B2195&quot;/&gt;&lt;wsp:rsid wsp:val=&quot;004B3DE6&quot;/&gt;&lt;wsp:rsid wsp:val=&quot;004B595A&quot;/&gt;&lt;wsp:rsid wsp:val=&quot;004B6567&quot;/&gt;&lt;wsp:rsid wsp:val=&quot;004B6955&quot;/&gt;&lt;wsp:rsid wsp:val=&quot;004B7358&quot;/&gt;&lt;wsp:rsid wsp:val=&quot;004B7A44&quot;/&gt;&lt;wsp:rsid wsp:val=&quot;004C07F2&quot;/&gt;&lt;wsp:rsid wsp:val=&quot;004C1A41&quot;/&gt;&lt;wsp:rsid wsp:val=&quot;004C284A&quot;/&gt;&lt;wsp:rsid wsp:val=&quot;004C289B&quot;/&gt;&lt;wsp:rsid wsp:val=&quot;004C3144&quot;/&gt;&lt;wsp:rsid wsp:val=&quot;004C49BC&quot;/&gt;&lt;wsp:rsid wsp:val=&quot;004C6203&quot;/&gt;&lt;wsp:rsid wsp:val=&quot;004C64DD&quot;/&gt;&lt;wsp:rsid wsp:val=&quot;004C6B74&quot;/&gt;&lt;wsp:rsid wsp:val=&quot;004D05A3&quot;/&gt;&lt;wsp:rsid wsp:val=&quot;004D073C&quot;/&gt;&lt;wsp:rsid wsp:val=&quot;004D0A44&quot;/&gt;&lt;wsp:rsid wsp:val=&quot;004D1268&quot;/&gt;&lt;wsp:rsid wsp:val=&quot;004D2074&quot;/&gt;&lt;wsp:rsid wsp:val=&quot;004D261F&quot;/&gt;&lt;wsp:rsid wsp:val=&quot;004D2BE0&quot;/&gt;&lt;wsp:rsid wsp:val=&quot;004D308E&quot;/&gt;&lt;wsp:rsid wsp:val=&quot;004D4D49&quot;/&gt;&lt;wsp:rsid wsp:val=&quot;004D5273&quot;/&gt;&lt;wsp:rsid wsp:val=&quot;004D7568&quot;/&gt;&lt;wsp:rsid wsp:val=&quot;004D7FE4&quot;/&gt;&lt;wsp:rsid wsp:val=&quot;004E1145&quot;/&gt;&lt;wsp:rsid wsp:val=&quot;004E1D8D&quot;/&gt;&lt;wsp:rsid wsp:val=&quot;004E1F57&quot;/&gt;&lt;wsp:rsid wsp:val=&quot;004E3A8F&quot;/&gt;&lt;wsp:rsid wsp:val=&quot;004E3D61&quot;/&gt;&lt;wsp:rsid wsp:val=&quot;004E4421&quot;/&gt;&lt;wsp:rsid wsp:val=&quot;004E5632&quot;/&gt;&lt;wsp:rsid wsp:val=&quot;004E6358&quot;/&gt;&lt;wsp:rsid wsp:val=&quot;004E68C6&quot;/&gt;&lt;wsp:rsid wsp:val=&quot;004E7A75&quot;/&gt;&lt;wsp:rsid wsp:val=&quot;004E7DBF&quot;/&gt;&lt;wsp:rsid wsp:val=&quot;004F3890&quot;/&gt;&lt;wsp:rsid wsp:val=&quot;004F3CA2&quot;/&gt;&lt;wsp:rsid wsp:val=&quot;004F42FC&quot;/&gt;&lt;wsp:rsid wsp:val=&quot;00501309&quot;/&gt;&lt;wsp:rsid wsp:val=&quot;005025CD&quot;/&gt;&lt;wsp:rsid wsp:val=&quot;00503CD3&quot;/&gt;&lt;wsp:rsid wsp:val=&quot;005042AC&quot;/&gt;&lt;wsp:rsid wsp:val=&quot;00504E29&quot;/&gt;&lt;wsp:rsid wsp:val=&quot;0050516B&quot;/&gt;&lt;wsp:rsid wsp:val=&quot;00505785&quot;/&gt;&lt;wsp:rsid wsp:val=&quot;005061F8&quot;/&gt;&lt;wsp:rsid wsp:val=&quot;00506A2C&quot;/&gt;&lt;wsp:rsid wsp:val=&quot;00506D2C&quot;/&gt;&lt;wsp:rsid wsp:val=&quot;005075EC&quot;/&gt;&lt;wsp:rsid wsp:val=&quot;00510130&quot;/&gt;&lt;wsp:rsid wsp:val=&quot;00510710&quot;/&gt;&lt;wsp:rsid wsp:val=&quot;005116D3&quot;/&gt;&lt;wsp:rsid wsp:val=&quot;005117EC&quot;/&gt;&lt;wsp:rsid wsp:val=&quot;005122A5&quot;/&gt;&lt;wsp:rsid wsp:val=&quot;00512F8B&quot;/&gt;&lt;wsp:rsid wsp:val=&quot;00513AAB&quot;/&gt;&lt;wsp:rsid wsp:val=&quot;00514090&quot;/&gt;&lt;wsp:rsid wsp:val=&quot;005142F7&quot;/&gt;&lt;wsp:rsid wsp:val=&quot;0051645C&quot;/&gt;&lt;wsp:rsid wsp:val=&quot;00516811&quot;/&gt;&lt;wsp:rsid wsp:val=&quot;005169A0&quot;/&gt;&lt;wsp:rsid wsp:val=&quot;00517F20&quot;/&gt;&lt;wsp:rsid wsp:val=&quot;0052038E&quot;/&gt;&lt;wsp:rsid wsp:val=&quot;005203E0&quot;/&gt;&lt;wsp:rsid wsp:val=&quot;00520478&quot;/&gt;&lt;wsp:rsid wsp:val=&quot;00520991&quot;/&gt;&lt;wsp:rsid wsp:val=&quot;00521956&quot;/&gt;&lt;wsp:rsid wsp:val=&quot;00521B7F&quot;/&gt;&lt;wsp:rsid wsp:val=&quot;00522E3A&quot;/&gt;&lt;wsp:rsid wsp:val=&quot;00526A65&quot;/&gt;&lt;wsp:rsid wsp:val=&quot;00526AB1&quot;/&gt;&lt;wsp:rsid wsp:val=&quot;00526D2C&quot;/&gt;&lt;wsp:rsid wsp:val=&quot;0053052B&quot;/&gt;&lt;wsp:rsid wsp:val=&quot;00530D61&quot;/&gt;&lt;wsp:rsid wsp:val=&quot;0053308D&quot;/&gt;&lt;wsp:rsid wsp:val=&quot;00533FD3&quot;/&gt;&lt;wsp:rsid wsp:val=&quot;00536A7F&quot;/&gt;&lt;wsp:rsid wsp:val=&quot;0053717A&quot;/&gt;&lt;wsp:rsid wsp:val=&quot;00540A37&quot;/&gt;&lt;wsp:rsid wsp:val=&quot;005415EC&quot;/&gt;&lt;wsp:rsid wsp:val=&quot;00542AEE&quot;/&gt;&lt;wsp:rsid wsp:val=&quot;0054659F&quot;/&gt;&lt;wsp:rsid wsp:val=&quot;00546C11&quot;/&gt;&lt;wsp:rsid wsp:val=&quot;00550176&quot;/&gt;&lt;wsp:rsid wsp:val=&quot;0055425E&quot;/&gt;&lt;wsp:rsid wsp:val=&quot;0055437F&quot;/&gt;&lt;wsp:rsid wsp:val=&quot;005549FA&quot;/&gt;&lt;wsp:rsid wsp:val=&quot;00555552&quot;/&gt;&lt;wsp:rsid wsp:val=&quot;00555CD2&quot;/&gt;&lt;wsp:rsid wsp:val=&quot;005565BB&quot;/&gt;&lt;wsp:rsid wsp:val=&quot;00556BCB&quot;/&gt;&lt;wsp:rsid wsp:val=&quot;00562B52&quot;/&gt;&lt;wsp:rsid wsp:val=&quot;00562F3F&quot;/&gt;&lt;wsp:rsid wsp:val=&quot;005636F4&quot;/&gt;&lt;wsp:rsid wsp:val=&quot;00563BF5&quot;/&gt;&lt;wsp:rsid wsp:val=&quot;005640B1&quot;/&gt;&lt;wsp:rsid wsp:val=&quot;00564306&quot;/&gt;&lt;wsp:rsid wsp:val=&quot;005645B0&quot;/&gt;&lt;wsp:rsid wsp:val=&quot;00564F30&quot;/&gt;&lt;wsp:rsid wsp:val=&quot;00565440&quot;/&gt;&lt;wsp:rsid wsp:val=&quot;00565A35&quot;/&gt;&lt;wsp:rsid wsp:val=&quot;00565C4C&quot;/&gt;&lt;wsp:rsid wsp:val=&quot;00566EC1&quot;/&gt;&lt;wsp:rsid wsp:val=&quot;0057093F&quot;/&gt;&lt;wsp:rsid wsp:val=&quot;00570EEC&quot;/&gt;&lt;wsp:rsid wsp:val=&quot;00571458&quot;/&gt;&lt;wsp:rsid wsp:val=&quot;005728CC&quot;/&gt;&lt;wsp:rsid wsp:val=&quot;005751C0&quot;/&gt;&lt;wsp:rsid wsp:val=&quot;005758EF&quot;/&gt;&lt;wsp:rsid wsp:val=&quot;00576528&quot;/&gt;&lt;wsp:rsid wsp:val=&quot;005770AD&quot;/&gt;&lt;wsp:rsid wsp:val=&quot;00577E38&quot;/&gt;&lt;wsp:rsid wsp:val=&quot;00580423&quot;/&gt;&lt;wsp:rsid wsp:val=&quot;00580C78&quot;/&gt;&lt;wsp:rsid wsp:val=&quot;00581058&quot;/&gt;&lt;wsp:rsid wsp:val=&quot;00582FD3&quot;/&gt;&lt;wsp:rsid wsp:val=&quot;005837E5&quot;/&gt;&lt;wsp:rsid wsp:val=&quot;00584B51&quot;/&gt;&lt;wsp:rsid wsp:val=&quot;0058549B&quot;/&gt;&lt;wsp:rsid wsp:val=&quot;00591AC5&quot;/&gt;&lt;wsp:rsid wsp:val=&quot;00592493&quot;/&gt;&lt;wsp:rsid wsp:val=&quot;00593269&quot;/&gt;&lt;wsp:rsid wsp:val=&quot;005957EE&quot;/&gt;&lt;wsp:rsid wsp:val=&quot;005959AC&quot;/&gt;&lt;wsp:rsid wsp:val=&quot;00595A89&quot;/&gt;&lt;wsp:rsid wsp:val=&quot;00596308&quot;/&gt;&lt;wsp:rsid wsp:val=&quot;00596742&quot;/&gt;&lt;wsp:rsid wsp:val=&quot;00596F25&quot;/&gt;&lt;wsp:rsid wsp:val=&quot;005A0C2C&quot;/&gt;&lt;wsp:rsid wsp:val=&quot;005A1017&quot;/&gt;&lt;wsp:rsid wsp:val=&quot;005A1128&quot;/&gt;&lt;wsp:rsid wsp:val=&quot;005A132E&quot;/&gt;&lt;wsp:rsid wsp:val=&quot;005A150F&quot;/&gt;&lt;wsp:rsid wsp:val=&quot;005A16F8&quot;/&gt;&lt;wsp:rsid wsp:val=&quot;005A1F87&quot;/&gt;&lt;wsp:rsid wsp:val=&quot;005A23D2&quot;/&gt;&lt;wsp:rsid wsp:val=&quot;005A2ABE&quot;/&gt;&lt;wsp:rsid wsp:val=&quot;005A3346&quot;/&gt;&lt;wsp:rsid wsp:val=&quot;005A3525&quot;/&gt;&lt;wsp:rsid wsp:val=&quot;005A3649&quot;/&gt;&lt;wsp:rsid wsp:val=&quot;005A3917&quot;/&gt;&lt;wsp:rsid wsp:val=&quot;005A4259&quot;/&gt;&lt;wsp:rsid wsp:val=&quot;005A692A&quot;/&gt;&lt;wsp:rsid wsp:val=&quot;005A6C9E&quot;/&gt;&lt;wsp:rsid wsp:val=&quot;005A702C&quot;/&gt;&lt;wsp:rsid wsp:val=&quot;005B0525&quot;/&gt;&lt;wsp:rsid wsp:val=&quot;005B0663&quot;/&gt;&lt;wsp:rsid wsp:val=&quot;005B1564&quot;/&gt;&lt;wsp:rsid wsp:val=&quot;005B183A&quot;/&gt;&lt;wsp:rsid wsp:val=&quot;005B1DB6&quot;/&gt;&lt;wsp:rsid wsp:val=&quot;005B2A3A&quot;/&gt;&lt;wsp:rsid wsp:val=&quot;005B2ACE&quot;/&gt;&lt;wsp:rsid wsp:val=&quot;005B4579&quot;/&gt;&lt;wsp:rsid wsp:val=&quot;005B4C0E&quot;/&gt;&lt;wsp:rsid wsp:val=&quot;005B6C1C&quot;/&gt;&lt;wsp:rsid wsp:val=&quot;005B7069&quot;/&gt;&lt;wsp:rsid wsp:val=&quot;005C030C&quot;/&gt;&lt;wsp:rsid wsp:val=&quot;005C08BF&quot;/&gt;&lt;wsp:rsid wsp:val=&quot;005C0A9A&quot;/&gt;&lt;wsp:rsid wsp:val=&quot;005C1423&quot;/&gt;&lt;wsp:rsid wsp:val=&quot;005C18F3&quot;/&gt;&lt;wsp:rsid wsp:val=&quot;005C1AC1&quot;/&gt;&lt;wsp:rsid wsp:val=&quot;005C1B08&quot;/&gt;&lt;wsp:rsid wsp:val=&quot;005C1F8F&quot;/&gt;&lt;wsp:rsid wsp:val=&quot;005C416B&quot;/&gt;&lt;wsp:rsid wsp:val=&quot;005C4DA4&quot;/&gt;&lt;wsp:rsid wsp:val=&quot;005C5408&quot;/&gt;&lt;wsp:rsid wsp:val=&quot;005C5ADD&quot;/&gt;&lt;wsp:rsid wsp:val=&quot;005C628C&quot;/&gt;&lt;wsp:rsid wsp:val=&quot;005C741E&quot;/&gt;&lt;wsp:rsid wsp:val=&quot;005C7F8B&quot;/&gt;&lt;wsp:rsid wsp:val=&quot;005D056D&quot;/&gt;&lt;wsp:rsid wsp:val=&quot;005D0696&quot;/&gt;&lt;wsp:rsid wsp:val=&quot;005D1D92&quot;/&gt;&lt;wsp:rsid wsp:val=&quot;005D33D3&quot;/&gt;&lt;wsp:rsid wsp:val=&quot;005D35C0&quot;/&gt;&lt;wsp:rsid wsp:val=&quot;005D4158&quot;/&gt;&lt;wsp:rsid wsp:val=&quot;005D7D94&quot;/&gt;&lt;wsp:rsid wsp:val=&quot;005E04FA&quot;/&gt;&lt;wsp:rsid wsp:val=&quot;005E056D&quot;/&gt;&lt;wsp:rsid wsp:val=&quot;005E212D&quot;/&gt;&lt;wsp:rsid wsp:val=&quot;005E2724&quot;/&gt;&lt;wsp:rsid wsp:val=&quot;005E2956&quot;/&gt;&lt;wsp:rsid wsp:val=&quot;005E3727&quot;/&gt;&lt;wsp:rsid wsp:val=&quot;005E78FD&quot;/&gt;&lt;wsp:rsid wsp:val=&quot;005E7AD1&quot;/&gt;&lt;wsp:rsid wsp:val=&quot;005F0885&quot;/&gt;&lt;wsp:rsid wsp:val=&quot;005F09C8&quot;/&gt;&lt;wsp:rsid wsp:val=&quot;005F5E0B&quot;/&gt;&lt;wsp:rsid wsp:val=&quot;005F6AF9&quot;/&gt;&lt;wsp:rsid wsp:val=&quot;005F7F6B&quot;/&gt;&lt;wsp:rsid wsp:val=&quot;006019B0&quot;/&gt;&lt;wsp:rsid wsp:val=&quot;00601F52&quot;/&gt;&lt;wsp:rsid wsp:val=&quot;00604396&quot;/&gt;&lt;wsp:rsid wsp:val=&quot;00604B6F&quot;/&gt;&lt;wsp:rsid wsp:val=&quot;00604F4F&quot;/&gt;&lt;wsp:rsid wsp:val=&quot;006057AD&quot;/&gt;&lt;wsp:rsid wsp:val=&quot;00605991&quot;/&gt;&lt;wsp:rsid wsp:val=&quot;006060F8&quot;/&gt;&lt;wsp:rsid wsp:val=&quot;00606505&quot;/&gt;&lt;wsp:rsid wsp:val=&quot;00606542&quot;/&gt;&lt;wsp:rsid wsp:val=&quot;00606A87&quot;/&gt;&lt;wsp:rsid wsp:val=&quot;00607338&quot;/&gt;&lt;wsp:rsid wsp:val=&quot;00607545&quot;/&gt;&lt;wsp:rsid wsp:val=&quot;0061273A&quot;/&gt;&lt;wsp:rsid wsp:val=&quot;0061435E&quot;/&gt;&lt;wsp:rsid wsp:val=&quot;006163C8&quot;/&gt;&lt;wsp:rsid wsp:val=&quot;006165B2&quot;/&gt;&lt;wsp:rsid wsp:val=&quot;00616D0E&quot;/&gt;&lt;wsp:rsid wsp:val=&quot;00617449&quot;/&gt;&lt;wsp:rsid wsp:val=&quot;00620BF7&quot;/&gt;&lt;wsp:rsid wsp:val=&quot;00621FBE&quot;/&gt;&lt;wsp:rsid wsp:val=&quot;0062204A&quot;/&gt;&lt;wsp:rsid wsp:val=&quot;00622621&quot;/&gt;&lt;wsp:rsid wsp:val=&quot;006226BF&quot;/&gt;&lt;wsp:rsid wsp:val=&quot;00622C25&quot;/&gt;&lt;wsp:rsid wsp:val=&quot;00623570&quot;/&gt;&lt;wsp:rsid wsp:val=&quot;006242A7&quot;/&gt;&lt;wsp:rsid wsp:val=&quot;00624EE7&quot;/&gt;&lt;wsp:rsid wsp:val=&quot;006258AD&quot;/&gt;&lt;wsp:rsid wsp:val=&quot;00626B36&quot;/&gt;&lt;wsp:rsid wsp:val=&quot;00630867&quot;/&gt;&lt;wsp:rsid wsp:val=&quot;00631113&quot;/&gt;&lt;wsp:rsid wsp:val=&quot;006312F0&quot;/&gt;&lt;wsp:rsid wsp:val=&quot;006314AA&quot;/&gt;&lt;wsp:rsid wsp:val=&quot;00632F07&quot;/&gt;&lt;wsp:rsid wsp:val=&quot;00633298&quot;/&gt;&lt;wsp:rsid wsp:val=&quot;006335AB&quot;/&gt;&lt;wsp:rsid wsp:val=&quot;00634219&quot;/&gt;&lt;wsp:rsid wsp:val=&quot;0063564F&quot;/&gt;&lt;wsp:rsid wsp:val=&quot;00635820&quot;/&gt;&lt;wsp:rsid wsp:val=&quot;00637A9B&quot;/&gt;&lt;wsp:rsid wsp:val=&quot;00637BA9&quot;/&gt;&lt;wsp:rsid wsp:val=&quot;00640DEB&quot;/&gt;&lt;wsp:rsid wsp:val=&quot;00641C1E&quot;/&gt;&lt;wsp:rsid wsp:val=&quot;00642D1E&quot;/&gt;&lt;wsp:rsid wsp:val=&quot;00643583&quot;/&gt;&lt;wsp:rsid wsp:val=&quot;00643BAD&quot;/&gt;&lt;wsp:rsid wsp:val=&quot;00644D98&quot;/&gt;&lt;wsp:rsid wsp:val=&quot;00645893&quot;/&gt;&lt;wsp:rsid wsp:val=&quot;00645EFC&quot;/&gt;&lt;wsp:rsid wsp:val=&quot;00646F21&quot;/&gt;&lt;wsp:rsid wsp:val=&quot;00647473&quot;/&gt;&lt;wsp:rsid wsp:val=&quot;00647B03&quot;/&gt;&lt;wsp:rsid wsp:val=&quot;00650689&quot;/&gt;&lt;wsp:rsid wsp:val=&quot;00651F55&quot;/&gt;&lt;wsp:rsid wsp:val=&quot;00653292&quot;/&gt;&lt;wsp:rsid wsp:val=&quot;00653B97&quot;/&gt;&lt;wsp:rsid wsp:val=&quot;00653F27&quot;/&gt;&lt;wsp:rsid wsp:val=&quot;00654284&quot;/&gt;&lt;wsp:rsid wsp:val=&quot;006544FC&quot;/&gt;&lt;wsp:rsid wsp:val=&quot;006603E8&quot;/&gt;&lt;wsp:rsid wsp:val=&quot;006610D1&quot;/&gt;&lt;wsp:rsid wsp:val=&quot;006613B2&quot;/&gt;&lt;wsp:rsid wsp:val=&quot;006615AF&quot;/&gt;&lt;wsp:rsid wsp:val=&quot;00663631&quot;/&gt;&lt;wsp:rsid wsp:val=&quot;00664685&quot;/&gt;&lt;wsp:rsid wsp:val=&quot;006650AA&quot;/&gt;&lt;wsp:rsid wsp:val=&quot;0066639C&quot;/&gt;&lt;wsp:rsid wsp:val=&quot;00666C96&quot;/&gt;&lt;wsp:rsid wsp:val=&quot;00667A89&quot;/&gt;&lt;wsp:rsid wsp:val=&quot;00670441&quot;/&gt;&lt;wsp:rsid wsp:val=&quot;0067066B&quot;/&gt;&lt;wsp:rsid wsp:val=&quot;00670DCA&quot;/&gt;&lt;wsp:rsid wsp:val=&quot;00670FDA&quot;/&gt;&lt;wsp:rsid wsp:val=&quot;00671A09&quot;/&gt;&lt;wsp:rsid wsp:val=&quot;00671DB6&quot;/&gt;&lt;wsp:rsid wsp:val=&quot;006733CE&quot;/&gt;&lt;wsp:rsid wsp:val=&quot;006739B3&quot;/&gt;&lt;wsp:rsid wsp:val=&quot;00673AD4&quot;/&gt;&lt;wsp:rsid wsp:val=&quot;00673E63&quot;/&gt;&lt;wsp:rsid wsp:val=&quot;0067458C&quot;/&gt;&lt;wsp:rsid wsp:val=&quot;006772A3&quot;/&gt;&lt;wsp:rsid wsp:val=&quot;006772DD&quot;/&gt;&lt;wsp:rsid wsp:val=&quot;00681C17&quot;/&gt;&lt;wsp:rsid wsp:val=&quot;006842FF&quot;/&gt;&lt;wsp:rsid wsp:val=&quot;00685C14&quot;/&gt;&lt;wsp:rsid wsp:val=&quot;00686C47&quot;/&gt;&lt;wsp:rsid wsp:val=&quot;0068720F&quot;/&gt;&lt;wsp:rsid wsp:val=&quot;0069072F&quot;/&gt;&lt;wsp:rsid wsp:val=&quot;0069387D&quot;/&gt;&lt;wsp:rsid wsp:val=&quot;00693929&quot;/&gt;&lt;wsp:rsid wsp:val=&quot;006962FA&quot;/&gt;&lt;wsp:rsid wsp:val=&quot;00696960&quot;/&gt;&lt;wsp:rsid wsp:val=&quot;00696F3E&quot;/&gt;&lt;wsp:rsid wsp:val=&quot;00697361&quot;/&gt;&lt;wsp:rsid wsp:val=&quot;006A0126&quot;/&gt;&lt;wsp:rsid wsp:val=&quot;006A01F6&quot;/&gt;&lt;wsp:rsid wsp:val=&quot;006A0334&quot;/&gt;&lt;wsp:rsid wsp:val=&quot;006A23B8&quot;/&gt;&lt;wsp:rsid wsp:val=&quot;006A244A&quot;/&gt;&lt;wsp:rsid wsp:val=&quot;006A2E28&quot;/&gt;&lt;wsp:rsid wsp:val=&quot;006A308F&quot;/&gt;&lt;wsp:rsid wsp:val=&quot;006A4087&quot;/&gt;&lt;wsp:rsid wsp:val=&quot;006A5B13&quot;/&gt;&lt;wsp:rsid wsp:val=&quot;006A6134&quot;/&gt;&lt;wsp:rsid wsp:val=&quot;006A617A&quot;/&gt;&lt;wsp:rsid wsp:val=&quot;006A6B99&quot;/&gt;&lt;wsp:rsid wsp:val=&quot;006A728A&quot;/&gt;&lt;wsp:rsid wsp:val=&quot;006A753C&quot;/&gt;&lt;wsp:rsid wsp:val=&quot;006A7592&quot;/&gt;&lt;wsp:rsid wsp:val=&quot;006A79C7&quot;/&gt;&lt;wsp:rsid wsp:val=&quot;006A79D1&quot;/&gt;&lt;wsp:rsid wsp:val=&quot;006A7C49&quot;/&gt;&lt;wsp:rsid wsp:val=&quot;006B1287&quot;/&gt;&lt;wsp:rsid wsp:val=&quot;006B558B&quot;/&gt;&lt;wsp:rsid wsp:val=&quot;006B599B&quot;/&gt;&lt;wsp:rsid wsp:val=&quot;006B6E2B&quot;/&gt;&lt;wsp:rsid wsp:val=&quot;006B7F59&quot;/&gt;&lt;wsp:rsid wsp:val=&quot;006C1540&quot;/&gt;&lt;wsp:rsid wsp:val=&quot;006C1A01&quot;/&gt;&lt;wsp:rsid wsp:val=&quot;006C23AB&quot;/&gt;&lt;wsp:rsid wsp:val=&quot;006C240A&quot;/&gt;&lt;wsp:rsid wsp:val=&quot;006C37AA&quot;/&gt;&lt;wsp:rsid wsp:val=&quot;006C41FE&quot;/&gt;&lt;wsp:rsid wsp:val=&quot;006C4748&quot;/&gt;&lt;wsp:rsid wsp:val=&quot;006C4AA5&quot;/&gt;&lt;wsp:rsid wsp:val=&quot;006C4C94&quot;/&gt;&lt;wsp:rsid wsp:val=&quot;006C5193&quot;/&gt;&lt;wsp:rsid wsp:val=&quot;006C6332&quot;/&gt;&lt;wsp:rsid wsp:val=&quot;006C6827&quot;/&gt;&lt;wsp:rsid wsp:val=&quot;006C7076&quot;/&gt;&lt;wsp:rsid wsp:val=&quot;006C7303&quot;/&gt;&lt;wsp:rsid wsp:val=&quot;006C7BD3&quot;/&gt;&lt;wsp:rsid wsp:val=&quot;006D0578&quot;/&gt;&lt;wsp:rsid wsp:val=&quot;006D16CD&quot;/&gt;&lt;wsp:rsid wsp:val=&quot;006D2797&quot;/&gt;&lt;wsp:rsid wsp:val=&quot;006D4534&quot;/&gt;&lt;wsp:rsid wsp:val=&quot;006D47CE&quot;/&gt;&lt;wsp:rsid wsp:val=&quot;006D547D&quot;/&gt;&lt;wsp:rsid wsp:val=&quot;006D5900&quot;/&gt;&lt;wsp:rsid wsp:val=&quot;006D6BA0&quot;/&gt;&lt;wsp:rsid wsp:val=&quot;006D6EBC&quot;/&gt;&lt;wsp:rsid wsp:val=&quot;006E1362&quot;/&gt;&lt;wsp:rsid wsp:val=&quot;006E4BC1&quot;/&gt;&lt;wsp:rsid wsp:val=&quot;006E4D9F&quot;/&gt;&lt;wsp:rsid wsp:val=&quot;006E507D&quot;/&gt;&lt;wsp:rsid wsp:val=&quot;006E6900&quot;/&gt;&lt;wsp:rsid wsp:val=&quot;006E6A7B&quot;/&gt;&lt;wsp:rsid wsp:val=&quot;006E775A&quot;/&gt;&lt;wsp:rsid wsp:val=&quot;006E7F4D&quot;/&gt;&lt;wsp:rsid wsp:val=&quot;006F0197&quot;/&gt;&lt;wsp:rsid wsp:val=&quot;006F0C14&quot;/&gt;&lt;wsp:rsid wsp:val=&quot;006F5C5E&quot;/&gt;&lt;wsp:rsid wsp:val=&quot;006F73CD&quot;/&gt;&lt;wsp:rsid wsp:val=&quot;007007C5&quot;/&gt;&lt;wsp:rsid wsp:val=&quot;007010A4&quot;/&gt;&lt;wsp:rsid wsp:val=&quot;00701418&quot;/&gt;&lt;wsp:rsid wsp:val=&quot;00702397&quot;/&gt;&lt;wsp:rsid wsp:val=&quot;007024C1&quot;/&gt;&lt;wsp:rsid wsp:val=&quot;0070359C&quot;/&gt;&lt;wsp:rsid wsp:val=&quot;00704148&quot;/&gt;&lt;wsp:rsid wsp:val=&quot;00705D49&quot;/&gt;&lt;wsp:rsid wsp:val=&quot;00705E5A&quot;/&gt;&lt;wsp:rsid wsp:val=&quot;007070EC&quot;/&gt;&lt;wsp:rsid wsp:val=&quot;00707F0C&quot;/&gt;&lt;wsp:rsid wsp:val=&quot;007121A2&quot;/&gt;&lt;wsp:rsid wsp:val=&quot;007128B3&quot;/&gt;&lt;wsp:rsid wsp:val=&quot;00712E96&quot;/&gt;&lt;wsp:rsid wsp:val=&quot;00714207&quot;/&gt;&lt;wsp:rsid wsp:val=&quot;00714DC2&quot;/&gt;&lt;wsp:rsid wsp:val=&quot;007152D8&quot;/&gt;&lt;wsp:rsid wsp:val=&quot;00715315&quot;/&gt;&lt;wsp:rsid wsp:val=&quot;00715672&quot;/&gt;&lt;wsp:rsid wsp:val=&quot;0071682C&quot;/&gt;&lt;wsp:rsid wsp:val=&quot;00716A9E&quot;/&gt;&lt;wsp:rsid wsp:val=&quot;007206AF&quot;/&gt;&lt;wsp:rsid wsp:val=&quot;00721231&quot;/&gt;&lt;wsp:rsid wsp:val=&quot;00721353&quot;/&gt;&lt;wsp:rsid wsp:val=&quot;0072181F&quot;/&gt;&lt;wsp:rsid wsp:val=&quot;00721AF3&quot;/&gt;&lt;wsp:rsid wsp:val=&quot;00722634&quot;/&gt;&lt;wsp:rsid wsp:val=&quot;007242BB&quot;/&gt;&lt;wsp:rsid wsp:val=&quot;00725F45&quot;/&gt;&lt;wsp:rsid wsp:val=&quot;00726687&quot;/&gt;&lt;wsp:rsid wsp:val=&quot;00727638&quot;/&gt;&lt;wsp:rsid wsp:val=&quot;00727D94&quot;/&gt;&lt;wsp:rsid wsp:val=&quot;0073081E&quot;/&gt;&lt;wsp:rsid wsp:val=&quot;00730C55&quot;/&gt;&lt;wsp:rsid wsp:val=&quot;007333F1&quot;/&gt;&lt;wsp:rsid wsp:val=&quot;00735135&quot;/&gt;&lt;wsp:rsid wsp:val=&quot;00735213&quot;/&gt;&lt;wsp:rsid wsp:val=&quot;00735805&quot;/&gt;&lt;wsp:rsid wsp:val=&quot;00736FCF&quot;/&gt;&lt;wsp:rsid wsp:val=&quot;00737B31&quot;/&gt;&lt;wsp:rsid wsp:val=&quot;00737D96&quot;/&gt;&lt;wsp:rsid wsp:val=&quot;00737EF2&quot;/&gt;&lt;wsp:rsid wsp:val=&quot;00742638&quot;/&gt;&lt;wsp:rsid wsp:val=&quot;00746980&quot;/&gt;&lt;wsp:rsid wsp:val=&quot;00747467&quot;/&gt;&lt;wsp:rsid wsp:val=&quot;00747A47&quot;/&gt;&lt;wsp:rsid wsp:val=&quot;00750D19&quot;/&gt;&lt;wsp:rsid wsp:val=&quot;007510DB&quot;/&gt;&lt;wsp:rsid wsp:val=&quot;0075112F&quot;/&gt;&lt;wsp:rsid wsp:val=&quot;00751492&quot;/&gt;&lt;wsp:rsid wsp:val=&quot;00751661&quot;/&gt;&lt;wsp:rsid wsp:val=&quot;00752CF2&quot;/&gt;&lt;wsp:rsid wsp:val=&quot;00752D5E&quot;/&gt;&lt;wsp:rsid wsp:val=&quot;00755319&quot;/&gt;&lt;wsp:rsid wsp:val=&quot;00755828&quot;/&gt;&lt;wsp:rsid wsp:val=&quot;00755B17&quot;/&gt;&lt;wsp:rsid wsp:val=&quot;00756214&quot;/&gt;&lt;wsp:rsid wsp:val=&quot;007579C4&quot;/&gt;&lt;wsp:rsid wsp:val=&quot;007608F7&quot;/&gt;&lt;wsp:rsid wsp:val=&quot;007610C5&quot;/&gt;&lt;wsp:rsid wsp:val=&quot;007645F6&quot;/&gt;&lt;wsp:rsid wsp:val=&quot;00764711&quot;/&gt;&lt;wsp:rsid wsp:val=&quot;00765481&quot;/&gt;&lt;wsp:rsid wsp:val=&quot;00765B93&quot;/&gt;&lt;wsp:rsid wsp:val=&quot;00765D32&quot;/&gt;&lt;wsp:rsid wsp:val=&quot;00765D96&quot;/&gt;&lt;wsp:rsid wsp:val=&quot;00766123&quot;/&gt;&lt;wsp:rsid wsp:val=&quot;00766792&quot;/&gt;&lt;wsp:rsid wsp:val=&quot;007673A8&quot;/&gt;&lt;wsp:rsid wsp:val=&quot;00767D00&quot;/&gt;&lt;wsp:rsid wsp:val=&quot;007706A7&quot;/&gt;&lt;wsp:rsid wsp:val=&quot;007714EF&quot;/&gt;&lt;wsp:rsid wsp:val=&quot;00771BEC&quot;/&gt;&lt;wsp:rsid wsp:val=&quot;00772CC3&quot;/&gt;&lt;wsp:rsid wsp:val=&quot;00773539&quot;/&gt;&lt;wsp:rsid wsp:val=&quot;00773CEF&quot;/&gt;&lt;wsp:rsid wsp:val=&quot;007758FB&quot;/&gt;&lt;wsp:rsid wsp:val=&quot;007809FE&quot;/&gt;&lt;wsp:rsid wsp:val=&quot;00780B27&quot;/&gt;&lt;wsp:rsid wsp:val=&quot;007816CA&quot;/&gt;&lt;wsp:rsid wsp:val=&quot;00781C1E&quot;/&gt;&lt;wsp:rsid wsp:val=&quot;00784479&quot;/&gt;&lt;wsp:rsid wsp:val=&quot;00784889&quot;/&gt;&lt;wsp:rsid wsp:val=&quot;00790840&quot;/&gt;&lt;wsp:rsid wsp:val=&quot;00790A51&quot;/&gt;&lt;wsp:rsid wsp:val=&quot;0079306E&quot;/&gt;&lt;wsp:rsid wsp:val=&quot;007932D1&quot;/&gt;&lt;wsp:rsid wsp:val=&quot;00793D7B&quot;/&gt;&lt;wsp:rsid wsp:val=&quot;00794329&quot;/&gt;&lt;wsp:rsid wsp:val=&quot;00794DB2&quot;/&gt;&lt;wsp:rsid wsp:val=&quot;00795A47&quot;/&gt;&lt;wsp:rsid wsp:val=&quot;00795AB4&quot;/&gt;&lt;wsp:rsid wsp:val=&quot;00796916&quot;/&gt;&lt;wsp:rsid wsp:val=&quot;00797DC2&quot;/&gt;&lt;wsp:rsid wsp:val=&quot;007A0B4C&quot;/&gt;&lt;wsp:rsid wsp:val=&quot;007A1234&quot;/&gt;&lt;wsp:rsid wsp:val=&quot;007A203A&quot;/&gt;&lt;wsp:rsid wsp:val=&quot;007A47E4&quot;/&gt;&lt;wsp:rsid wsp:val=&quot;007A7502&quot;/&gt;&lt;wsp:rsid wsp:val=&quot;007B1661&quot;/&gt;&lt;wsp:rsid wsp:val=&quot;007B1AE4&quot;/&gt;&lt;wsp:rsid wsp:val=&quot;007B1D46&quot;/&gt;&lt;wsp:rsid wsp:val=&quot;007B51EA&quot;/&gt;&lt;wsp:rsid wsp:val=&quot;007B6EE3&quot;/&gt;&lt;wsp:rsid wsp:val=&quot;007B6F87&quot;/&gt;&lt;wsp:rsid wsp:val=&quot;007B725E&quot;/&gt;&lt;wsp:rsid wsp:val=&quot;007C0A3D&quot;/&gt;&lt;wsp:rsid wsp:val=&quot;007C12EE&quot;/&gt;&lt;wsp:rsid wsp:val=&quot;007C2857&quot;/&gt;&lt;wsp:rsid wsp:val=&quot;007C290D&quot;/&gt;&lt;wsp:rsid wsp:val=&quot;007C2F79&quot;/&gt;&lt;wsp:rsid wsp:val=&quot;007C475D&quot;/&gt;&lt;wsp:rsid wsp:val=&quot;007C4C27&quot;/&gt;&lt;wsp:rsid wsp:val=&quot;007C4D86&quot;/&gt;&lt;wsp:rsid wsp:val=&quot;007C4F41&quot;/&gt;&lt;wsp:rsid wsp:val=&quot;007C6DCB&quot;/&gt;&lt;wsp:rsid wsp:val=&quot;007C6E71&quot;/&gt;&lt;wsp:rsid wsp:val=&quot;007D0648&quot;/&gt;&lt;wsp:rsid wsp:val=&quot;007D0689&quot;/&gt;&lt;wsp:rsid wsp:val=&quot;007D1433&quot;/&gt;&lt;wsp:rsid wsp:val=&quot;007D1824&quot;/&gt;&lt;wsp:rsid wsp:val=&quot;007D2082&quot;/&gt;&lt;wsp:rsid wsp:val=&quot;007D43CA&quot;/&gt;&lt;wsp:rsid wsp:val=&quot;007D530E&quot;/&gt;&lt;wsp:rsid wsp:val=&quot;007D6BE0&quot;/&gt;&lt;wsp:rsid wsp:val=&quot;007D7638&quot;/&gt;&lt;wsp:rsid wsp:val=&quot;007E06B2&quot;/&gt;&lt;wsp:rsid wsp:val=&quot;007E2227&quot;/&gt;&lt;wsp:rsid wsp:val=&quot;007E257B&quot;/&gt;&lt;wsp:rsid wsp:val=&quot;007E3002&quot;/&gt;&lt;wsp:rsid wsp:val=&quot;007E4065&quot;/&gt;&lt;wsp:rsid wsp:val=&quot;007E4F0B&quot;/&gt;&lt;wsp:rsid wsp:val=&quot;007E5AC9&quot;/&gt;&lt;wsp:rsid wsp:val=&quot;007E7B1B&quot;/&gt;&lt;wsp:rsid wsp:val=&quot;007E7D2A&quot;/&gt;&lt;wsp:rsid wsp:val=&quot;007F11A7&quot;/&gt;&lt;wsp:rsid wsp:val=&quot;007F1433&quot;/&gt;&lt;wsp:rsid wsp:val=&quot;007F1641&quot;/&gt;&lt;wsp:rsid wsp:val=&quot;007F16BF&quot;/&gt;&lt;wsp:rsid wsp:val=&quot;007F185C&quot;/&gt;&lt;wsp:rsid wsp:val=&quot;007F1A7B&quot;/&gt;&lt;wsp:rsid wsp:val=&quot;007F1CF3&quot;/&gt;&lt;wsp:rsid wsp:val=&quot;007F263D&quot;/&gt;&lt;wsp:rsid wsp:val=&quot;007F3E2D&quot;/&gt;&lt;wsp:rsid wsp:val=&quot;007F3E56&quot;/&gt;&lt;wsp:rsid wsp:val=&quot;007F440A&quot;/&gt;&lt;wsp:rsid wsp:val=&quot;007F730E&quot;/&gt;&lt;wsp:rsid wsp:val=&quot;007F7B9A&quot;/&gt;&lt;wsp:rsid wsp:val=&quot;00801753&quot;/&gt;&lt;wsp:rsid wsp:val=&quot;008031AF&quot;/&gt;&lt;wsp:rsid wsp:val=&quot;00803246&quot;/&gt;&lt;wsp:rsid wsp:val=&quot;00803E2E&quot;/&gt;&lt;wsp:rsid wsp:val=&quot;008042C4&quot;/&gt;&lt;wsp:rsid wsp:val=&quot;00807B1E&quot;/&gt;&lt;wsp:rsid wsp:val=&quot;008103C3&quot;/&gt;&lt;wsp:rsid wsp:val=&quot;00812C4D&quot;/&gt;&lt;wsp:rsid wsp:val=&quot;00814CE1&quot;/&gt;&lt;wsp:rsid wsp:val=&quot;008157DB&quot;/&gt;&lt;wsp:rsid wsp:val=&quot;008159CE&quot;/&gt;&lt;wsp:rsid wsp:val=&quot;008178EB&quot;/&gt;&lt;wsp:rsid wsp:val=&quot;00817979&quot;/&gt;&lt;wsp:rsid wsp:val=&quot;00817F42&quot;/&gt;&lt;wsp:rsid wsp:val=&quot;008207EB&quot;/&gt;&lt;wsp:rsid wsp:val=&quot;00820C1F&quot;/&gt;&lt;wsp:rsid wsp:val=&quot;00820FB9&quot;/&gt;&lt;wsp:rsid wsp:val=&quot;008217E1&quot;/&gt;&lt;wsp:rsid wsp:val=&quot;00821C04&quot;/&gt;&lt;wsp:rsid wsp:val=&quot;00822B13&quot;/&gt;&lt;wsp:rsid wsp:val=&quot;0082376B&quot;/&gt;&lt;wsp:rsid wsp:val=&quot;00823A44&quot;/&gt;&lt;wsp:rsid wsp:val=&quot;00824367&quot;/&gt;&lt;wsp:rsid wsp:val=&quot;008247AE&quot;/&gt;&lt;wsp:rsid wsp:val=&quot;00826328&quot;/&gt;&lt;wsp:rsid wsp:val=&quot;00826C32&quot;/&gt;&lt;wsp:rsid wsp:val=&quot;008275BB&quot;/&gt;&lt;wsp:rsid wsp:val=&quot;008276F7&quot;/&gt;&lt;wsp:rsid wsp:val=&quot;00827BE0&quot;/&gt;&lt;wsp:rsid wsp:val=&quot;008308E9&quot;/&gt;&lt;wsp:rsid wsp:val=&quot;0083189D&quot;/&gt;&lt;wsp:rsid wsp:val=&quot;00831D79&quot;/&gt;&lt;wsp:rsid wsp:val=&quot;00831F86&quot;/&gt;&lt;wsp:rsid wsp:val=&quot;008338BA&quot;/&gt;&lt;wsp:rsid wsp:val=&quot;00833AFD&quot;/&gt;&lt;wsp:rsid wsp:val=&quot;008356A8&quot;/&gt;&lt;wsp:rsid wsp:val=&quot;00835891&quot;/&gt;&lt;wsp:rsid wsp:val=&quot;00835B0E&quot;/&gt;&lt;wsp:rsid wsp:val=&quot;00835E2A&quot;/&gt;&lt;wsp:rsid wsp:val=&quot;00835E76&quot;/&gt;&lt;wsp:rsid wsp:val=&quot;00836D98&quot;/&gt;&lt;wsp:rsid wsp:val=&quot;00841704&quot;/&gt;&lt;wsp:rsid wsp:val=&quot;0084289F&quot;/&gt;&lt;wsp:rsid wsp:val=&quot;00846466&quot;/&gt;&lt;wsp:rsid wsp:val=&quot;00846EC4&quot;/&gt;&lt;wsp:rsid wsp:val=&quot;00850127&quot;/&gt;&lt;wsp:rsid wsp:val=&quot;00850B4B&quot;/&gt;&lt;wsp:rsid wsp:val=&quot;00851011&quot;/&gt;&lt;wsp:rsid wsp:val=&quot;0085150E&quot;/&gt;&lt;wsp:rsid wsp:val=&quot;00851806&quot;/&gt;&lt;wsp:rsid wsp:val=&quot;008521B0&quot;/&gt;&lt;wsp:rsid wsp:val=&quot;00852985&quot;/&gt;&lt;wsp:rsid wsp:val=&quot;00852C78&quot;/&gt;&lt;wsp:rsid wsp:val=&quot;008538F5&quot;/&gt;&lt;wsp:rsid wsp:val=&quot;00853983&quot;/&gt;&lt;wsp:rsid wsp:val=&quot;008539B7&quot;/&gt;&lt;wsp:rsid wsp:val=&quot;00853A51&quot;/&gt;&lt;wsp:rsid wsp:val=&quot;00853AD6&quot;/&gt;&lt;wsp:rsid wsp:val=&quot;00854E41&quot;/&gt;&lt;wsp:rsid wsp:val=&quot;00855837&quot;/&gt;&lt;wsp:rsid wsp:val=&quot;008561DF&quot;/&gt;&lt;wsp:rsid wsp:val=&quot;0085634B&quot;/&gt;&lt;wsp:rsid wsp:val=&quot;00856DAA&quot;/&gt;&lt;wsp:rsid wsp:val=&quot;00857089&quot;/&gt;&lt;wsp:rsid wsp:val=&quot;0086057B&quot;/&gt;&lt;wsp:rsid wsp:val=&quot;00860CA3&quot;/&gt;&lt;wsp:rsid wsp:val=&quot;0086168A&quot;/&gt;&lt;wsp:rsid wsp:val=&quot;0086171F&quot;/&gt;&lt;wsp:rsid wsp:val=&quot;0086194D&quot;/&gt;&lt;wsp:rsid wsp:val=&quot;00862512&quot;/&gt;&lt;wsp:rsid wsp:val=&quot;0086280B&quot;/&gt;&lt;wsp:rsid wsp:val=&quot;00862D69&quot;/&gt;&lt;wsp:rsid wsp:val=&quot;00862EBF&quot;/&gt;&lt;wsp:rsid wsp:val=&quot;00862FBB&quot;/&gt;&lt;wsp:rsid wsp:val=&quot;008638B2&quot;/&gt;&lt;wsp:rsid wsp:val=&quot;0086395D&quot;/&gt;&lt;wsp:rsid wsp:val=&quot;00863F65&quot;/&gt;&lt;wsp:rsid wsp:val=&quot;00864EF9&quot;/&gt;&lt;wsp:rsid wsp:val=&quot;008656C6&quot;/&gt;&lt;wsp:rsid wsp:val=&quot;00865E05&quot;/&gt;&lt;wsp:rsid wsp:val=&quot;00865F83&quot;/&gt;&lt;wsp:rsid wsp:val=&quot;008664B4&quot;/&gt;&lt;wsp:rsid wsp:val=&quot;00871127&quot;/&gt;&lt;wsp:rsid wsp:val=&quot;008712C1&quot;/&gt;&lt;wsp:rsid wsp:val=&quot;00872E59&quot;/&gt;&lt;wsp:rsid wsp:val=&quot;0087393B&quot;/&gt;&lt;wsp:rsid wsp:val=&quot;00874989&quot;/&gt;&lt;wsp:rsid wsp:val=&quot;00876741&quot;/&gt;&lt;wsp:rsid wsp:val=&quot;008772A7&quot;/&gt;&lt;wsp:rsid wsp:val=&quot;008772D1&quot;/&gt;&lt;wsp:rsid wsp:val=&quot;00880414&quot;/&gt;&lt;wsp:rsid wsp:val=&quot;008816F4&quot;/&gt;&lt;wsp:rsid wsp:val=&quot;00882180&quot;/&gt;&lt;wsp:rsid wsp:val=&quot;00882886&quot;/&gt;&lt;wsp:rsid wsp:val=&quot;008829A6&quot;/&gt;&lt;wsp:rsid wsp:val=&quot;00883070&quot;/&gt;&lt;wsp:rsid wsp:val=&quot;00883A8B&quot;/&gt;&lt;wsp:rsid wsp:val=&quot;00885942&quot;/&gt;&lt;wsp:rsid wsp:val=&quot;00887006&quot;/&gt;&lt;wsp:rsid wsp:val=&quot;0089147E&quot;/&gt;&lt;wsp:rsid wsp:val=&quot;00891562&quot;/&gt;&lt;wsp:rsid wsp:val=&quot;00891602&quot;/&gt;&lt;wsp:rsid wsp:val=&quot;008924AF&quot;/&gt;&lt;wsp:rsid wsp:val=&quot;0089349A&quot;/&gt;&lt;wsp:rsid wsp:val=&quot;008944BB&quot;/&gt;&lt;wsp:rsid wsp:val=&quot;00894F77&quot;/&gt;&lt;wsp:rsid wsp:val=&quot;00894FBF&quot;/&gt;&lt;wsp:rsid wsp:val=&quot;0089550A&quot;/&gt;&lt;wsp:rsid wsp:val=&quot;00895E5E&quot;/&gt;&lt;wsp:rsid wsp:val=&quot;00896589&quot;/&gt;&lt;wsp:rsid wsp:val=&quot;00897689&quot;/&gt;&lt;wsp:rsid wsp:val=&quot;00897988&quot;/&gt;&lt;wsp:rsid wsp:val=&quot;008A0377&quot;/&gt;&lt;wsp:rsid wsp:val=&quot;008A32C1&quot;/&gt;&lt;wsp:rsid wsp:val=&quot;008A3A18&quot;/&gt;&lt;wsp:rsid wsp:val=&quot;008A578B&quot;/&gt;&lt;wsp:rsid wsp:val=&quot;008B0974&quot;/&gt;&lt;wsp:rsid wsp:val=&quot;008B18E0&quot;/&gt;&lt;wsp:rsid wsp:val=&quot;008B1E84&quot;/&gt;&lt;wsp:rsid wsp:val=&quot;008B319E&quot;/&gt;&lt;wsp:rsid wsp:val=&quot;008B369F&quot;/&gt;&lt;wsp:rsid wsp:val=&quot;008B4D07&quot;/&gt;&lt;wsp:rsid wsp:val=&quot;008B6151&quot;/&gt;&lt;wsp:rsid wsp:val=&quot;008B74FD&quot;/&gt;&lt;wsp:rsid wsp:val=&quot;008B7C09&quot;/&gt;&lt;wsp:rsid wsp:val=&quot;008C0058&quot;/&gt;&lt;wsp:rsid wsp:val=&quot;008C1206&quot;/&gt;&lt;wsp:rsid wsp:val=&quot;008C146D&quot;/&gt;&lt;wsp:rsid wsp:val=&quot;008C2573&quot;/&gt;&lt;wsp:rsid wsp:val=&quot;008C3B8E&quot;/&gt;&lt;wsp:rsid wsp:val=&quot;008C4ADA&quot;/&gt;&lt;wsp:rsid wsp:val=&quot;008C504B&quot;/&gt;&lt;wsp:rsid wsp:val=&quot;008C5D61&quot;/&gt;&lt;wsp:rsid wsp:val=&quot;008C6472&quot;/&gt;&lt;wsp:rsid wsp:val=&quot;008C69F1&quot;/&gt;&lt;wsp:rsid wsp:val=&quot;008D0562&quot;/&gt;&lt;wsp:rsid wsp:val=&quot;008D3B50&quot;/&gt;&lt;wsp:rsid wsp:val=&quot;008D41B3&quot;/&gt;&lt;wsp:rsid wsp:val=&quot;008D43EC&quot;/&gt;&lt;wsp:rsid wsp:val=&quot;008D54F4&quot;/&gt;&lt;wsp:rsid wsp:val=&quot;008D57E8&quot;/&gt;&lt;wsp:rsid wsp:val=&quot;008D5CD0&quot;/&gt;&lt;wsp:rsid wsp:val=&quot;008D65F0&quot;/&gt;&lt;wsp:rsid wsp:val=&quot;008D7765&quot;/&gt;&lt;wsp:rsid wsp:val=&quot;008D79A0&quot;/&gt;&lt;wsp:rsid wsp:val=&quot;008D7BF3&quot;/&gt;&lt;wsp:rsid wsp:val=&quot;008E0765&quot;/&gt;&lt;wsp:rsid wsp:val=&quot;008E3B1D&quot;/&gt;&lt;wsp:rsid wsp:val=&quot;008E3EF3&quot;/&gt;&lt;wsp:rsid wsp:val=&quot;008E76C6&quot;/&gt;&lt;wsp:rsid wsp:val=&quot;008F0C1D&quot;/&gt;&lt;wsp:rsid wsp:val=&quot;008F456B&quot;/&gt;&lt;wsp:rsid wsp:val=&quot;008F48AA&quot;/&gt;&lt;wsp:rsid wsp:val=&quot;008F54F6&quot;/&gt;&lt;wsp:rsid wsp:val=&quot;008F6BD5&quot;/&gt;&lt;wsp:rsid wsp:val=&quot;008F7124&quot;/&gt;&lt;wsp:rsid wsp:val=&quot;008F7E6A&quot;/&gt;&lt;wsp:rsid wsp:val=&quot;009023C1&quot;/&gt;&lt;wsp:rsid wsp:val=&quot;00902F43&quot;/&gt;&lt;wsp:rsid wsp:val=&quot;0090362A&quot;/&gt;&lt;wsp:rsid wsp:val=&quot;0090373D&quot;/&gt;&lt;wsp:rsid wsp:val=&quot;009042B8&quot;/&gt;&lt;wsp:rsid wsp:val=&quot;00904880&quot;/&gt;&lt;wsp:rsid wsp:val=&quot;00904C9F&quot;/&gt;&lt;wsp:rsid wsp:val=&quot;009069C9&quot;/&gt;&lt;wsp:rsid wsp:val=&quot;00907593&quot;/&gt;&lt;wsp:rsid wsp:val=&quot;00907604&quot;/&gt;&lt;wsp:rsid wsp:val=&quot;009110C2&quot;/&gt;&lt;wsp:rsid wsp:val=&quot;00912ABD&quot;/&gt;&lt;wsp:rsid wsp:val=&quot;00912F9B&quot;/&gt;&lt;wsp:rsid wsp:val=&quot;00913080&quot;/&gt;&lt;wsp:rsid wsp:val=&quot;0091312E&quot;/&gt;&lt;wsp:rsid wsp:val=&quot;00913F1E&quot;/&gt;&lt;wsp:rsid wsp:val=&quot;00914CFB&quot;/&gt;&lt;wsp:rsid wsp:val=&quot;009157BC&quot;/&gt;&lt;wsp:rsid wsp:val=&quot;00916489&quot;/&gt;&lt;wsp:rsid wsp:val=&quot;00916579&quot;/&gt;&lt;wsp:rsid wsp:val=&quot;009176A0&quot;/&gt;&lt;wsp:rsid wsp:val=&quot;009177E7&quot;/&gt;&lt;wsp:rsid wsp:val=&quot;0091797C&quot;/&gt;&lt;wsp:rsid wsp:val=&quot;009204A1&quot;/&gt;&lt;wsp:rsid wsp:val=&quot;0092071F&quot;/&gt;&lt;wsp:rsid wsp:val=&quot;00921712&quot;/&gt;&lt;wsp:rsid wsp:val=&quot;00921C6A&quot;/&gt;&lt;wsp:rsid wsp:val=&quot;00922221&quot;/&gt;&lt;wsp:rsid wsp:val=&quot;0092252C&quot;/&gt;&lt;wsp:rsid wsp:val=&quot;009227D8&quot;/&gt;&lt;wsp:rsid wsp:val=&quot;00923796&quot;/&gt;&lt;wsp:rsid wsp:val=&quot;00923D7F&quot;/&gt;&lt;wsp:rsid wsp:val=&quot;00924969&quot;/&gt;&lt;wsp:rsid wsp:val=&quot;00925DE3&quot;/&gt;&lt;wsp:rsid wsp:val=&quot;009266B5&quot;/&gt;&lt;wsp:rsid wsp:val=&quot;009277E4&quot;/&gt;&lt;wsp:rsid wsp:val=&quot;00931560&quot;/&gt;&lt;wsp:rsid wsp:val=&quot;009317E6&quot;/&gt;&lt;wsp:rsid wsp:val=&quot;00932A07&quot;/&gt;&lt;wsp:rsid wsp:val=&quot;0093304D&quot;/&gt;&lt;wsp:rsid wsp:val=&quot;0093756D&quot;/&gt;&lt;wsp:rsid wsp:val=&quot;0094026C&quot;/&gt;&lt;wsp:rsid wsp:val=&quot;009406A1&quot;/&gt;&lt;wsp:rsid wsp:val=&quot;00940D2D&quot;/&gt;&lt;wsp:rsid wsp:val=&quot;0094152C&quot;/&gt;&lt;wsp:rsid wsp:val=&quot;009423C4&quot;/&gt;&lt;wsp:rsid wsp:val=&quot;00942BFD&quot;/&gt;&lt;wsp:rsid wsp:val=&quot;00942CE4&quot;/&gt;&lt;wsp:rsid wsp:val=&quot;0094333B&quot;/&gt;&lt;wsp:rsid wsp:val=&quot;009434F2&quot;/&gt;&lt;wsp:rsid wsp:val=&quot;00943938&quot;/&gt;&lt;wsp:rsid wsp:val=&quot;00943B2E&quot;/&gt;&lt;wsp:rsid wsp:val=&quot;009447BE&quot;/&gt;&lt;wsp:rsid wsp:val=&quot;00944A83&quot;/&gt;&lt;wsp:rsid wsp:val=&quot;00945FEC&quot;/&gt;&lt;wsp:rsid wsp:val=&quot;0094656A&quot;/&gt;&lt;wsp:rsid wsp:val=&quot;009467D7&quot;/&gt;&lt;wsp:rsid wsp:val=&quot;00946D82&quot;/&gt;&lt;wsp:rsid wsp:val=&quot;00947F53&quot;/&gt;&lt;wsp:rsid wsp:val=&quot;009515FB&quot;/&gt;&lt;wsp:rsid wsp:val=&quot;00951A06&quot;/&gt;&lt;wsp:rsid wsp:val=&quot;00951CDF&quot;/&gt;&lt;wsp:rsid wsp:val=&quot;00956F1B&quot;/&gt;&lt;wsp:rsid wsp:val=&quot;00957933&quot;/&gt;&lt;wsp:rsid wsp:val=&quot;00960CBD&quot;/&gt;&lt;wsp:rsid wsp:val=&quot;00960DD1&quot;/&gt;&lt;wsp:rsid wsp:val=&quot;009629F6&quot;/&gt;&lt;wsp:rsid wsp:val=&quot;00962BA7&quot;/&gt;&lt;wsp:rsid wsp:val=&quot;00963C41&quot;/&gt;&lt;wsp:rsid wsp:val=&quot;0096435A&quot;/&gt;&lt;wsp:rsid wsp:val=&quot;00965250&quot;/&gt;&lt;wsp:rsid wsp:val=&quot;00965AB2&quot;/&gt;&lt;wsp:rsid wsp:val=&quot;00965E44&quot;/&gt;&lt;wsp:rsid wsp:val=&quot;00966B84&quot;/&gt;&lt;wsp:rsid wsp:val=&quot;00967029&quot;/&gt;&lt;wsp:rsid wsp:val=&quot;00967200&quot;/&gt;&lt;wsp:rsid wsp:val=&quot;00967511&quot;/&gt;&lt;wsp:rsid wsp:val=&quot;00967E5F&quot;/&gt;&lt;wsp:rsid wsp:val=&quot;00967FBE&quot;/&gt;&lt;wsp:rsid wsp:val=&quot;00970884&quot;/&gt;&lt;wsp:rsid wsp:val=&quot;009714FF&quot;/&gt;&lt;wsp:rsid wsp:val=&quot;00971790&quot;/&gt;&lt;wsp:rsid wsp:val=&quot;00971E05&quot;/&gt;&lt;wsp:rsid wsp:val=&quot;00973D22&quot;/&gt;&lt;wsp:rsid wsp:val=&quot;00974BB9&quot;/&gt;&lt;wsp:rsid wsp:val=&quot;00976242&quot;/&gt;&lt;wsp:rsid wsp:val=&quot;00976A44&quot;/&gt;&lt;wsp:rsid wsp:val=&quot;00976E97&quot;/&gt;&lt;wsp:rsid wsp:val=&quot;00982125&quot;/&gt;&lt;wsp:rsid wsp:val=&quot;00982263&quot;/&gt;&lt;wsp:rsid wsp:val=&quot;009834E2&quot;/&gt;&lt;wsp:rsid wsp:val=&quot;00984C2A&quot;/&gt;&lt;wsp:rsid wsp:val=&quot;00984C6C&quot;/&gt;&lt;wsp:rsid wsp:val=&quot;00985288&quot;/&gt;&lt;wsp:rsid wsp:val=&quot;0098574F&quot;/&gt;&lt;wsp:rsid wsp:val=&quot;0098636E&quot;/&gt;&lt;wsp:rsid wsp:val=&quot;0098787D&quot;/&gt;&lt;wsp:rsid wsp:val=&quot;00990672&quot;/&gt;&lt;wsp:rsid wsp:val=&quot;0099071A&quot;/&gt;&lt;wsp:rsid wsp:val=&quot;009910A4&quot;/&gt;&lt;wsp:rsid wsp:val=&quot;0099403D&quot;/&gt;&lt;wsp:rsid wsp:val=&quot;009953BF&quot;/&gt;&lt;wsp:rsid wsp:val=&quot;009959F7&quot;/&gt;&lt;wsp:rsid wsp:val=&quot;0099729A&quot;/&gt;&lt;wsp:rsid wsp:val=&quot;009A0426&quot;/&gt;&lt;wsp:rsid wsp:val=&quot;009A0C9B&quot;/&gt;&lt;wsp:rsid wsp:val=&quot;009A2DF3&quot;/&gt;&lt;wsp:rsid wsp:val=&quot;009A4295&quot;/&gt;&lt;wsp:rsid wsp:val=&quot;009A4972&quot;/&gt;&lt;wsp:rsid wsp:val=&quot;009A4D2D&quot;/&gt;&lt;wsp:rsid wsp:val=&quot;009A5909&quot;/&gt;&lt;wsp:rsid wsp:val=&quot;009A735F&quot;/&gt;&lt;wsp:rsid wsp:val=&quot;009B03A5&quot;/&gt;&lt;wsp:rsid wsp:val=&quot;009B134E&quot;/&gt;&lt;wsp:rsid wsp:val=&quot;009B1B49&quot;/&gt;&lt;wsp:rsid wsp:val=&quot;009B2429&quot;/&gt;&lt;wsp:rsid wsp:val=&quot;009B4095&quot;/&gt;&lt;wsp:rsid wsp:val=&quot;009B5375&quot;/&gt;&lt;wsp:rsid wsp:val=&quot;009B6ABC&quot;/&gt;&lt;wsp:rsid wsp:val=&quot;009B6C35&quot;/&gt;&lt;wsp:rsid wsp:val=&quot;009B7AA7&quot;/&gt;&lt;wsp:rsid wsp:val=&quot;009C347C&quot;/&gt;&lt;wsp:rsid wsp:val=&quot;009C453F&quot;/&gt;&lt;wsp:rsid wsp:val=&quot;009C472A&quot;/&gt;&lt;wsp:rsid wsp:val=&quot;009C4C4F&quot;/&gt;&lt;wsp:rsid wsp:val=&quot;009C524E&quot;/&gt;&lt;wsp:rsid wsp:val=&quot;009C5830&quot;/&gt;&lt;wsp:rsid wsp:val=&quot;009C7F99&quot;/&gt;&lt;wsp:rsid wsp:val=&quot;009D172E&quot;/&gt;&lt;wsp:rsid wsp:val=&quot;009D1991&quot;/&gt;&lt;wsp:rsid wsp:val=&quot;009D3D2A&quot;/&gt;&lt;wsp:rsid wsp:val=&quot;009D50AE&quot;/&gt;&lt;wsp:rsid wsp:val=&quot;009E0816&quot;/&gt;&lt;wsp:rsid wsp:val=&quot;009E090A&quot;/&gt;&lt;wsp:rsid wsp:val=&quot;009E1621&quot;/&gt;&lt;wsp:rsid wsp:val=&quot;009E17BC&quot;/&gt;&lt;wsp:rsid wsp:val=&quot;009E21DF&quot;/&gt;&lt;wsp:rsid wsp:val=&quot;009E2B35&quot;/&gt;&lt;wsp:rsid wsp:val=&quot;009E2BF3&quot;/&gt;&lt;wsp:rsid wsp:val=&quot;009E395A&quot;/&gt;&lt;wsp:rsid wsp:val=&quot;009E3A4E&quot;/&gt;&lt;wsp:rsid wsp:val=&quot;009E40B2&quot;/&gt;&lt;wsp:rsid wsp:val=&quot;009E4974&quot;/&gt;&lt;wsp:rsid wsp:val=&quot;009E498F&quot;/&gt;&lt;wsp:rsid wsp:val=&quot;009E4E60&quot;/&gt;&lt;wsp:rsid wsp:val=&quot;009E72FC&quot;/&gt;&lt;wsp:rsid wsp:val=&quot;009E772B&quot;/&gt;&lt;wsp:rsid wsp:val=&quot;009F0B07&quot;/&gt;&lt;wsp:rsid wsp:val=&quot;009F0BFE&quot;/&gt;&lt;wsp:rsid wsp:val=&quot;009F168F&quot;/&gt;&lt;wsp:rsid wsp:val=&quot;009F364F&quot;/&gt;&lt;wsp:rsid wsp:val=&quot;009F3E04&quot;/&gt;&lt;wsp:rsid wsp:val=&quot;009F41D9&quot;/&gt;&lt;wsp:rsid wsp:val=&quot;009F44A1&quot;/&gt;&lt;wsp:rsid wsp:val=&quot;009F46BD&quot;/&gt;&lt;wsp:rsid wsp:val=&quot;009F4793&quot;/&gt;&lt;wsp:rsid wsp:val=&quot;009F50A9&quot;/&gt;&lt;wsp:rsid wsp:val=&quot;009F56A7&quot;/&gt;&lt;wsp:rsid wsp:val=&quot;009F6372&quot;/&gt;&lt;wsp:rsid wsp:val=&quot;009F76F6&quot;/&gt;&lt;wsp:rsid wsp:val=&quot;00A00140&quot;/&gt;&lt;wsp:rsid wsp:val=&quot;00A0160F&quot;/&gt;&lt;wsp:rsid wsp:val=&quot;00A016C3&quot;/&gt;&lt;wsp:rsid wsp:val=&quot;00A025E2&quot;/&gt;&lt;wsp:rsid wsp:val=&quot;00A0304C&quot;/&gt;&lt;wsp:rsid wsp:val=&quot;00A04702&quot;/&gt;&lt;wsp:rsid wsp:val=&quot;00A053AB&quot;/&gt;&lt;wsp:rsid wsp:val=&quot;00A06444&quot;/&gt;&lt;wsp:rsid wsp:val=&quot;00A106DC&quot;/&gt;&lt;wsp:rsid wsp:val=&quot;00A10D78&quot;/&gt;&lt;wsp:rsid wsp:val=&quot;00A11A02&quot;/&gt;&lt;wsp:rsid wsp:val=&quot;00A11D6F&quot;/&gt;&lt;wsp:rsid wsp:val=&quot;00A12855&quot;/&gt;&lt;wsp:rsid wsp:val=&quot;00A12E1B&quot;/&gt;&lt;wsp:rsid wsp:val=&quot;00A12ECC&quot;/&gt;&lt;wsp:rsid wsp:val=&quot;00A13A27&quot;/&gt;&lt;wsp:rsid wsp:val=&quot;00A13F8E&quot;/&gt;&lt;wsp:rsid wsp:val=&quot;00A14883&quot;/&gt;&lt;wsp:rsid wsp:val=&quot;00A168F8&quot;/&gt;&lt;wsp:rsid wsp:val=&quot;00A1706C&quot;/&gt;&lt;wsp:rsid wsp:val=&quot;00A20943&quot;/&gt;&lt;wsp:rsid wsp:val=&quot;00A20DD0&quot;/&gt;&lt;wsp:rsid wsp:val=&quot;00A223C4&quot;/&gt;&lt;wsp:rsid wsp:val=&quot;00A22E08&quot;/&gt;&lt;wsp:rsid wsp:val=&quot;00A26460&quot;/&gt;&lt;wsp:rsid wsp:val=&quot;00A26EEC&quot;/&gt;&lt;wsp:rsid wsp:val=&quot;00A27401&quot;/&gt;&lt;wsp:rsid wsp:val=&quot;00A27D69&quot;/&gt;&lt;wsp:rsid wsp:val=&quot;00A30974&quot;/&gt;&lt;wsp:rsid wsp:val=&quot;00A31508&quot;/&gt;&lt;wsp:rsid wsp:val=&quot;00A32A88&quot;/&gt;&lt;wsp:rsid wsp:val=&quot;00A3337B&quot;/&gt;&lt;wsp:rsid wsp:val=&quot;00A351A2&quot;/&gt;&lt;wsp:rsid wsp:val=&quot;00A36460&quot;/&gt;&lt;wsp:rsid wsp:val=&quot;00A40FD2&quot;/&gt;&lt;wsp:rsid wsp:val=&quot;00A4402F&quot;/&gt;&lt;wsp:rsid wsp:val=&quot;00A45EBB&quot;/&gt;&lt;wsp:rsid wsp:val=&quot;00A45FCD&quot;/&gt;&lt;wsp:rsid wsp:val=&quot;00A4727D&quot;/&gt;&lt;wsp:rsid wsp:val=&quot;00A5000F&quot;/&gt;&lt;wsp:rsid wsp:val=&quot;00A51B1E&quot;/&gt;&lt;wsp:rsid wsp:val=&quot;00A51C7E&quot;/&gt;&lt;wsp:rsid wsp:val=&quot;00A52431&quot;/&gt;&lt;wsp:rsid wsp:val=&quot;00A52757&quot;/&gt;&lt;wsp:rsid wsp:val=&quot;00A52774&quot;/&gt;&lt;wsp:rsid wsp:val=&quot;00A52D94&quot;/&gt;&lt;wsp:rsid wsp:val=&quot;00A532A1&quot;/&gt;&lt;wsp:rsid wsp:val=&quot;00A55BAA&quot;/&gt;&lt;wsp:rsid wsp:val=&quot;00A57034&quot;/&gt;&lt;wsp:rsid wsp:val=&quot;00A578BC&quot;/&gt;&lt;wsp:rsid wsp:val=&quot;00A57AF7&quot;/&gt;&lt;wsp:rsid wsp:val=&quot;00A60479&quot;/&gt;&lt;wsp:rsid wsp:val=&quot;00A615B7&quot;/&gt;&lt;wsp:rsid wsp:val=&quot;00A628E0&quot;/&gt;&lt;wsp:rsid wsp:val=&quot;00A631C4&quot;/&gt;&lt;wsp:rsid wsp:val=&quot;00A63489&quot;/&gt;&lt;wsp:rsid wsp:val=&quot;00A645E6&quot;/&gt;&lt;wsp:rsid wsp:val=&quot;00A64DFD&quot;/&gt;&lt;wsp:rsid wsp:val=&quot;00A64E7B&quot;/&gt;&lt;wsp:rsid wsp:val=&quot;00A66372&quot;/&gt;&lt;wsp:rsid wsp:val=&quot;00A66B5D&quot;/&gt;&lt;wsp:rsid wsp:val=&quot;00A713BF&quot;/&gt;&lt;wsp:rsid wsp:val=&quot;00A71573&quot;/&gt;&lt;wsp:rsid wsp:val=&quot;00A72496&quot;/&gt;&lt;wsp:rsid wsp:val=&quot;00A727C8&quot;/&gt;&lt;wsp:rsid wsp:val=&quot;00A72C65&quot;/&gt;&lt;wsp:rsid wsp:val=&quot;00A73F9D&quot;/&gt;&lt;wsp:rsid wsp:val=&quot;00A74128&quot;/&gt;&lt;wsp:rsid wsp:val=&quot;00A746CA&quot;/&gt;&lt;wsp:rsid wsp:val=&quot;00A74C9E&quot;/&gt;&lt;wsp:rsid wsp:val=&quot;00A74DF7&quot;/&gt;&lt;wsp:rsid wsp:val=&quot;00A74E57&quot;/&gt;&lt;wsp:rsid wsp:val=&quot;00A74ECF&quot;/&gt;&lt;wsp:rsid wsp:val=&quot;00A77A6A&quot;/&gt;&lt;wsp:rsid wsp:val=&quot;00A77DB9&quot;/&gt;&lt;wsp:rsid wsp:val=&quot;00A814DE&quot;/&gt;&lt;wsp:rsid wsp:val=&quot;00A83134&quot;/&gt;&lt;wsp:rsid wsp:val=&quot;00A831CA&quot;/&gt;&lt;wsp:rsid wsp:val=&quot;00A83D9D&quot;/&gt;&lt;wsp:rsid wsp:val=&quot;00A84088&quot;/&gt;&lt;wsp:rsid wsp:val=&quot;00A85EB4&quot;/&gt;&lt;wsp:rsid wsp:val=&quot;00A869AE&quot;/&gt;&lt;wsp:rsid wsp:val=&quot;00A872E3&quot;/&gt;&lt;wsp:rsid wsp:val=&quot;00A92BD6&quot;/&gt;&lt;wsp:rsid wsp:val=&quot;00A94486&quot;/&gt;&lt;wsp:rsid wsp:val=&quot;00A95095&quot;/&gt;&lt;wsp:rsid wsp:val=&quot;00A95EE0&quot;/&gt;&lt;wsp:rsid wsp:val=&quot;00A961EE&quot;/&gt;&lt;wsp:rsid wsp:val=&quot;00AA0BA0&quot;/&gt;&lt;wsp:rsid wsp:val=&quot;00AA20B0&quot;/&gt;&lt;wsp:rsid wsp:val=&quot;00AA2CE6&quot;/&gt;&lt;wsp:rsid wsp:val=&quot;00AA2F8D&quot;/&gt;&lt;wsp:rsid wsp:val=&quot;00AA331B&quot;/&gt;&lt;wsp:rsid wsp:val=&quot;00AA3403&quot;/&gt;&lt;wsp:rsid wsp:val=&quot;00AA627A&quot;/&gt;&lt;wsp:rsid wsp:val=&quot;00AB004F&quot;/&gt;&lt;wsp:rsid wsp:val=&quot;00AB325F&quot;/&gt;&lt;wsp:rsid wsp:val=&quot;00AB369D&quot;/&gt;&lt;wsp:rsid wsp:val=&quot;00AB4D9D&quot;/&gt;&lt;wsp:rsid wsp:val=&quot;00AB55E0&quot;/&gt;&lt;wsp:rsid wsp:val=&quot;00AB6589&quot;/&gt;&lt;wsp:rsid wsp:val=&quot;00AB7D39&quot;/&gt;&lt;wsp:rsid wsp:val=&quot;00AC134D&quot;/&gt;&lt;wsp:rsid wsp:val=&quot;00AC2F05&quot;/&gt;&lt;wsp:rsid wsp:val=&quot;00AC4521&quot;/&gt;&lt;wsp:rsid wsp:val=&quot;00AC495F&quot;/&gt;&lt;wsp:rsid wsp:val=&quot;00AC4CA0&quot;/&gt;&lt;wsp:rsid wsp:val=&quot;00AC557B&quot;/&gt;&lt;wsp:rsid wsp:val=&quot;00AC57EF&quot;/&gt;&lt;wsp:rsid wsp:val=&quot;00AC747A&quot;/&gt;&lt;wsp:rsid wsp:val=&quot;00AD13F1&quot;/&gt;&lt;wsp:rsid wsp:val=&quot;00AD2B3D&quot;/&gt;&lt;wsp:rsid wsp:val=&quot;00AD2CC7&quot;/&gt;&lt;wsp:rsid wsp:val=&quot;00AD3B7A&quot;/&gt;&lt;wsp:rsid wsp:val=&quot;00AD436B&quot;/&gt;&lt;wsp:rsid wsp:val=&quot;00AD4CEB&quot;/&gt;&lt;wsp:rsid wsp:val=&quot;00AD6126&quot;/&gt;&lt;wsp:rsid wsp:val=&quot;00AD6332&quot;/&gt;&lt;wsp:rsid wsp:val=&quot;00AD749C&quot;/&gt;&lt;wsp:rsid wsp:val=&quot;00AD7A10&quot;/&gt;&lt;wsp:rsid wsp:val=&quot;00AD7C77&quot;/&gt;&lt;wsp:rsid wsp:val=&quot;00AD7ECE&quot;/&gt;&lt;wsp:rsid wsp:val=&quot;00AE06EA&quot;/&gt;&lt;wsp:rsid wsp:val=&quot;00AE07C0&quot;/&gt;&lt;wsp:rsid wsp:val=&quot;00AE160A&quot;/&gt;&lt;wsp:rsid wsp:val=&quot;00AE2DA9&quot;/&gt;&lt;wsp:rsid wsp:val=&quot;00AE3178&quot;/&gt;&lt;wsp:rsid wsp:val=&quot;00AE38AE&quot;/&gt;&lt;wsp:rsid wsp:val=&quot;00AE421A&quot;/&gt;&lt;wsp:rsid wsp:val=&quot;00AE4769&quot;/&gt;&lt;wsp:rsid wsp:val=&quot;00AE5040&quot;/&gt;&lt;wsp:rsid wsp:val=&quot;00AE5720&quot;/&gt;&lt;wsp:rsid wsp:val=&quot;00AE5CBA&quot;/&gt;&lt;wsp:rsid wsp:val=&quot;00AE722D&quot;/&gt;&lt;wsp:rsid wsp:val=&quot;00AE727E&quot;/&gt;&lt;wsp:rsid wsp:val=&quot;00AE79D0&quot;/&gt;&lt;wsp:rsid wsp:val=&quot;00AE7E38&quot;/&gt;&lt;wsp:rsid wsp:val=&quot;00AF0481&quot;/&gt;&lt;wsp:rsid wsp:val=&quot;00AF10A5&quot;/&gt;&lt;wsp:rsid wsp:val=&quot;00AF19AD&quot;/&gt;&lt;wsp:rsid wsp:val=&quot;00AF309C&quot;/&gt;&lt;wsp:rsid wsp:val=&quot;00AF336C&quot;/&gt;&lt;wsp:rsid wsp:val=&quot;00AF35ED&quot;/&gt;&lt;wsp:rsid wsp:val=&quot;00AF4C75&quot;/&gt;&lt;wsp:rsid wsp:val=&quot;00B007B1&quot;/&gt;&lt;wsp:rsid wsp:val=&quot;00B0160B&quot;/&gt;&lt;wsp:rsid wsp:val=&quot;00B01CD6&quot;/&gt;&lt;wsp:rsid wsp:val=&quot;00B03229&quot;/&gt;&lt;wsp:rsid wsp:val=&quot;00B067DA&quot;/&gt;&lt;wsp:rsid wsp:val=&quot;00B069EC&quot;/&gt;&lt;wsp:rsid wsp:val=&quot;00B105AC&quot;/&gt;&lt;wsp:rsid wsp:val=&quot;00B10639&quot;/&gt;&lt;wsp:rsid wsp:val=&quot;00B11C11&quot;/&gt;&lt;wsp:rsid wsp:val=&quot;00B11F11&quot;/&gt;&lt;wsp:rsid wsp:val=&quot;00B1241A&quot;/&gt;&lt;wsp:rsid wsp:val=&quot;00B15469&quot;/&gt;&lt;wsp:rsid wsp:val=&quot;00B15C57&quot;/&gt;&lt;wsp:rsid wsp:val=&quot;00B167A3&quot;/&gt;&lt;wsp:rsid wsp:val=&quot;00B16C32&quot;/&gt;&lt;wsp:rsid wsp:val=&quot;00B16E02&quot;/&gt;&lt;wsp:rsid wsp:val=&quot;00B21631&quot;/&gt;&lt;wsp:rsid wsp:val=&quot;00B2184B&quot;/&gt;&lt;wsp:rsid wsp:val=&quot;00B22638&quot;/&gt;&lt;wsp:rsid wsp:val=&quot;00B236DC&quot;/&gt;&lt;wsp:rsid wsp:val=&quot;00B248E2&quot;/&gt;&lt;wsp:rsid wsp:val=&quot;00B257D3&quot;/&gt;&lt;wsp:rsid wsp:val=&quot;00B27751&quot;/&gt;&lt;wsp:rsid wsp:val=&quot;00B305B0&quot;/&gt;&lt;wsp:rsid wsp:val=&quot;00B31BED&quot;/&gt;&lt;wsp:rsid wsp:val=&quot;00B32326&quot;/&gt;&lt;wsp:rsid wsp:val=&quot;00B32AD9&quot;/&gt;&lt;wsp:rsid wsp:val=&quot;00B32D94&quot;/&gt;&lt;wsp:rsid wsp:val=&quot;00B352AE&quot;/&gt;&lt;wsp:rsid wsp:val=&quot;00B35C8E&quot;/&gt;&lt;wsp:rsid wsp:val=&quot;00B36FB8&quot;/&gt;&lt;wsp:rsid wsp:val=&quot;00B40499&quot;/&gt;&lt;wsp:rsid wsp:val=&quot;00B40B4B&quot;/&gt;&lt;wsp:rsid wsp:val=&quot;00B40CEA&quot;/&gt;&lt;wsp:rsid wsp:val=&quot;00B410D9&quot;/&gt;&lt;wsp:rsid wsp:val=&quot;00B44FB8&quot;/&gt;&lt;wsp:rsid wsp:val=&quot;00B4567E&quot;/&gt;&lt;wsp:rsid wsp:val=&quot;00B457CC&quot;/&gt;&lt;wsp:rsid wsp:val=&quot;00B45CB9&quot;/&gt;&lt;wsp:rsid wsp:val=&quot;00B461C0&quot;/&gt;&lt;wsp:rsid wsp:val=&quot;00B46384&quot;/&gt;&lt;wsp:rsid wsp:val=&quot;00B46E98&quot;/&gt;&lt;wsp:rsid wsp:val=&quot;00B50D74&quot;/&gt;&lt;wsp:rsid wsp:val=&quot;00B52CB7&quot;/&gt;&lt;wsp:rsid wsp:val=&quot;00B549D9&quot;/&gt;&lt;wsp:rsid wsp:val=&quot;00B5671B&quot;/&gt;&lt;wsp:rsid wsp:val=&quot;00B5690E&quot;/&gt;&lt;wsp:rsid wsp:val=&quot;00B577E1&quot;/&gt;&lt;wsp:rsid wsp:val=&quot;00B57E31&quot;/&gt;&lt;wsp:rsid wsp:val=&quot;00B61BA5&quot;/&gt;&lt;wsp:rsid wsp:val=&quot;00B61F7F&quot;/&gt;&lt;wsp:rsid wsp:val=&quot;00B66219&quot;/&gt;&lt;wsp:rsid wsp:val=&quot;00B66DEF&quot;/&gt;&lt;wsp:rsid wsp:val=&quot;00B67B8A&quot;/&gt;&lt;wsp:rsid wsp:val=&quot;00B703B6&quot;/&gt;&lt;wsp:rsid wsp:val=&quot;00B72C09&quot;/&gt;&lt;wsp:rsid wsp:val=&quot;00B73E47&quot;/&gt;&lt;wsp:rsid wsp:val=&quot;00B74776&quot;/&gt;&lt;wsp:rsid wsp:val=&quot;00B751DF&quot;/&gt;&lt;wsp:rsid wsp:val=&quot;00B7603C&quot;/&gt;&lt;wsp:rsid wsp:val=&quot;00B7694B&quot;/&gt;&lt;wsp:rsid wsp:val=&quot;00B77215&quot;/&gt;&lt;wsp:rsid wsp:val=&quot;00B7753A&quot;/&gt;&lt;wsp:rsid wsp:val=&quot;00B77E2C&quot;/&gt;&lt;wsp:rsid wsp:val=&quot;00B80964&quot;/&gt;&lt;wsp:rsid wsp:val=&quot;00B84376&quot;/&gt;&lt;wsp:rsid wsp:val=&quot;00B85546&quot;/&gt;&lt;wsp:rsid wsp:val=&quot;00B86249&quot;/&gt;&lt;wsp:rsid wsp:val=&quot;00B866C6&quot;/&gt;&lt;wsp:rsid wsp:val=&quot;00B868B5&quot;/&gt;&lt;wsp:rsid wsp:val=&quot;00B86E42&quot;/&gt;&lt;wsp:rsid wsp:val=&quot;00B87379&quot;/&gt;&lt;wsp:rsid wsp:val=&quot;00B87F1F&quot;/&gt;&lt;wsp:rsid wsp:val=&quot;00B908D1&quot;/&gt;&lt;wsp:rsid wsp:val=&quot;00B90E09&quot;/&gt;&lt;wsp:rsid wsp:val=&quot;00B91479&quot;/&gt;&lt;wsp:rsid wsp:val=&quot;00B9153A&quot;/&gt;&lt;wsp:rsid wsp:val=&quot;00B91545&quot;/&gt;&lt;wsp:rsid wsp:val=&quot;00B91CE0&quot;/&gt;&lt;wsp:rsid wsp:val=&quot;00B92352&quot;/&gt;&lt;wsp:rsid wsp:val=&quot;00B93169&quot;/&gt;&lt;wsp:rsid wsp:val=&quot;00B9327E&quot;/&gt;&lt;wsp:rsid wsp:val=&quot;00B9492D&quot;/&gt;&lt;wsp:rsid wsp:val=&quot;00B94CDB&quot;/&gt;&lt;wsp:rsid wsp:val=&quot;00B95372&quot;/&gt;&lt;wsp:rsid wsp:val=&quot;00B95ABD&quot;/&gt;&lt;wsp:rsid wsp:val=&quot;00B96FA6&quot;/&gt;&lt;wsp:rsid wsp:val=&quot;00B97629&quot;/&gt;&lt;wsp:rsid wsp:val=&quot;00BA00E0&quot;/&gt;&lt;wsp:rsid wsp:val=&quot;00BA0F83&quot;/&gt;&lt;wsp:rsid wsp:val=&quot;00BA1D76&quot;/&gt;&lt;wsp:rsid wsp:val=&quot;00BA2ECC&quot;/&gt;&lt;wsp:rsid wsp:val=&quot;00BA3834&quot;/&gt;&lt;wsp:rsid wsp:val=&quot;00BA4B31&quot;/&gt;&lt;wsp:rsid wsp:val=&quot;00BA723E&quot;/&gt;&lt;wsp:rsid wsp:val=&quot;00BB044F&quot;/&gt;&lt;wsp:rsid wsp:val=&quot;00BB0F07&quot;/&gt;&lt;wsp:rsid wsp:val=&quot;00BB1002&quot;/&gt;&lt;wsp:rsid wsp:val=&quot;00BB20CF&quot;/&gt;&lt;wsp:rsid wsp:val=&quot;00BB2340&quot;/&gt;&lt;wsp:rsid wsp:val=&quot;00BB2AA1&quot;/&gt;&lt;wsp:rsid wsp:val=&quot;00BB422F&quot;/&gt;&lt;wsp:rsid wsp:val=&quot;00BB692A&quot;/&gt;&lt;wsp:rsid wsp:val=&quot;00BB708F&quot;/&gt;&lt;wsp:rsid wsp:val=&quot;00BC02A6&quot;/&gt;&lt;wsp:rsid wsp:val=&quot;00BC0A06&quot;/&gt;&lt;wsp:rsid wsp:val=&quot;00BC1DAE&quot;/&gt;&lt;wsp:rsid wsp:val=&quot;00BC2874&quot;/&gt;&lt;wsp:rsid wsp:val=&quot;00BC2F2D&quot;/&gt;&lt;wsp:rsid wsp:val=&quot;00BC3B33&quot;/&gt;&lt;wsp:rsid wsp:val=&quot;00BC3C24&quot;/&gt;&lt;wsp:rsid wsp:val=&quot;00BC5711&quot;/&gt;&lt;wsp:rsid wsp:val=&quot;00BC6B36&quot;/&gt;&lt;wsp:rsid wsp:val=&quot;00BC7E7C&quot;/&gt;&lt;wsp:rsid wsp:val=&quot;00BD0B07&quot;/&gt;&lt;wsp:rsid wsp:val=&quot;00BD1598&quot;/&gt;&lt;wsp:rsid wsp:val=&quot;00BD160E&quot;/&gt;&lt;wsp:rsid wsp:val=&quot;00BD1B2A&quot;/&gt;&lt;wsp:rsid wsp:val=&quot;00BD34FA&quot;/&gt;&lt;wsp:rsid wsp:val=&quot;00BD364B&quot;/&gt;&lt;wsp:rsid wsp:val=&quot;00BD4791&quot;/&gt;&lt;wsp:rsid wsp:val=&quot;00BD48C2&quot;/&gt;&lt;wsp:rsid wsp:val=&quot;00BD687E&quot;/&gt;&lt;wsp:rsid wsp:val=&quot;00BD6972&quot;/&gt;&lt;wsp:rsid wsp:val=&quot;00BD6B0D&quot;/&gt;&lt;wsp:rsid wsp:val=&quot;00BD7B97&quot;/&gt;&lt;wsp:rsid wsp:val=&quot;00BE0631&quot;/&gt;&lt;wsp:rsid wsp:val=&quot;00BE1C52&quot;/&gt;&lt;wsp:rsid wsp:val=&quot;00BE1DCD&quot;/&gt;&lt;wsp:rsid wsp:val=&quot;00BE2610&quot;/&gt;&lt;wsp:rsid wsp:val=&quot;00BE37A1&quot;/&gt;&lt;wsp:rsid wsp:val=&quot;00BE3C42&quot;/&gt;&lt;wsp:rsid wsp:val=&quot;00BE5903&quot;/&gt;&lt;wsp:rsid wsp:val=&quot;00BE59FA&quot;/&gt;&lt;wsp:rsid wsp:val=&quot;00BE635A&quot;/&gt;&lt;wsp:rsid wsp:val=&quot;00BE6C4E&quot;/&gt;&lt;wsp:rsid wsp:val=&quot;00BF0348&quot;/&gt;&lt;wsp:rsid wsp:val=&quot;00BF26A7&quot;/&gt;&lt;wsp:rsid wsp:val=&quot;00BF2D54&quot;/&gt;&lt;wsp:rsid wsp:val=&quot;00BF3DB9&quot;/&gt;&lt;wsp:rsid wsp:val=&quot;00BF42BF&quot;/&gt;&lt;wsp:rsid wsp:val=&quot;00BF44A8&quot;/&gt;&lt;wsp:rsid wsp:val=&quot;00BF7A96&quot;/&gt;&lt;wsp:rsid wsp:val=&quot;00BF7CCA&quot;/&gt;&lt;wsp:rsid wsp:val=&quot;00C02855&quot;/&gt;&lt;wsp:rsid wsp:val=&quot;00C034CC&quot;/&gt;&lt;wsp:rsid wsp:val=&quot;00C05216&quot;/&gt;&lt;wsp:rsid wsp:val=&quot;00C05354&quot;/&gt;&lt;wsp:rsid wsp:val=&quot;00C0741A&quot;/&gt;&lt;wsp:rsid wsp:val=&quot;00C07641&quot;/&gt;&lt;wsp:rsid wsp:val=&quot;00C07D74&quot;/&gt;&lt;wsp:rsid wsp:val=&quot;00C1035A&quot;/&gt;&lt;wsp:rsid wsp:val=&quot;00C1182C&quot;/&gt;&lt;wsp:rsid wsp:val=&quot;00C118D6&quot;/&gt;&lt;wsp:rsid wsp:val=&quot;00C12F93&quot;/&gt;&lt;wsp:rsid wsp:val=&quot;00C14286&quot;/&gt;&lt;wsp:rsid wsp:val=&quot;00C14B4B&quot;/&gt;&lt;wsp:rsid wsp:val=&quot;00C14D9D&quot;/&gt;&lt;wsp:rsid wsp:val=&quot;00C14D9E&quot;/&gt;&lt;wsp:rsid wsp:val=&quot;00C14EFF&quot;/&gt;&lt;wsp:rsid wsp:val=&quot;00C150D0&quot;/&gt;&lt;wsp:rsid wsp:val=&quot;00C168BA&quot;/&gt;&lt;wsp:rsid wsp:val=&quot;00C168C7&quot;/&gt;&lt;wsp:rsid wsp:val=&quot;00C16D7D&quot;/&gt;&lt;wsp:rsid wsp:val=&quot;00C17632&quot;/&gt;&lt;wsp:rsid wsp:val=&quot;00C179CC&quot;/&gt;&lt;wsp:rsid wsp:val=&quot;00C17C18&quot;/&gt;&lt;wsp:rsid wsp:val=&quot;00C20B58&quot;/&gt;&lt;wsp:rsid wsp:val=&quot;00C230FA&quot;/&gt;&lt;wsp:rsid wsp:val=&quot;00C233D1&quot;/&gt;&lt;wsp:rsid wsp:val=&quot;00C23D5E&quot;/&gt;&lt;wsp:rsid wsp:val=&quot;00C23F65&quot;/&gt;&lt;wsp:rsid wsp:val=&quot;00C24079&quot;/&gt;&lt;wsp:rsid wsp:val=&quot;00C2407D&quot;/&gt;&lt;wsp:rsid wsp:val=&quot;00C245A6&quot;/&gt;&lt;wsp:rsid wsp:val=&quot;00C24B04&quot;/&gt;&lt;wsp:rsid wsp:val=&quot;00C24B61&quot;/&gt;&lt;wsp:rsid wsp:val=&quot;00C26004&quot;/&gt;&lt;wsp:rsid wsp:val=&quot;00C30903&quot;/&gt;&lt;wsp:rsid wsp:val=&quot;00C32756&quot;/&gt;&lt;wsp:rsid wsp:val=&quot;00C33438&quot;/&gt;&lt;wsp:rsid wsp:val=&quot;00C33888&quot;/&gt;&lt;wsp:rsid wsp:val=&quot;00C33E82&quot;/&gt;&lt;wsp:rsid wsp:val=&quot;00C34642&quot;/&gt;&lt;wsp:rsid wsp:val=&quot;00C34783&quot;/&gt;&lt;wsp:rsid wsp:val=&quot;00C35148&quot;/&gt;&lt;wsp:rsid wsp:val=&quot;00C3591B&quot;/&gt;&lt;wsp:rsid wsp:val=&quot;00C36F17&quot;/&gt;&lt;wsp:rsid wsp:val=&quot;00C37689&quot;/&gt;&lt;wsp:rsid wsp:val=&quot;00C37E59&quot;/&gt;&lt;wsp:rsid wsp:val=&quot;00C40A38&quot;/&gt;&lt;wsp:rsid wsp:val=&quot;00C41186&quot;/&gt;&lt;wsp:rsid wsp:val=&quot;00C425EC&quot;/&gt;&lt;wsp:rsid wsp:val=&quot;00C43550&quot;/&gt;&lt;wsp:rsid wsp:val=&quot;00C43E77&quot;/&gt;&lt;wsp:rsid wsp:val=&quot;00C44588&quot;/&gt;&lt;wsp:rsid wsp:val=&quot;00C44FED&quot;/&gt;&lt;wsp:rsid wsp:val=&quot;00C464A9&quot;/&gt;&lt;wsp:rsid wsp:val=&quot;00C47BBD&quot;/&gt;&lt;wsp:rsid wsp:val=&quot;00C50196&quot;/&gt;&lt;wsp:rsid wsp:val=&quot;00C513F1&quot;/&gt;&lt;wsp:rsid wsp:val=&quot;00C52145&quot;/&gt;&lt;wsp:rsid wsp:val=&quot;00C53365&quot;/&gt;&lt;wsp:rsid wsp:val=&quot;00C5441F&quot;/&gt;&lt;wsp:rsid wsp:val=&quot;00C54434&quot;/&gt;&lt;wsp:rsid wsp:val=&quot;00C54A16&quot;/&gt;&lt;wsp:rsid wsp:val=&quot;00C54F92&quot;/&gt;&lt;wsp:rsid wsp:val=&quot;00C56D5B&quot;/&gt;&lt;wsp:rsid wsp:val=&quot;00C57016&quot;/&gt;&lt;wsp:rsid wsp:val=&quot;00C570A7&quot;/&gt;&lt;wsp:rsid wsp:val=&quot;00C57E83&quot;/&gt;&lt;wsp:rsid wsp:val=&quot;00C6031D&quot;/&gt;&lt;wsp:rsid wsp:val=&quot;00C6037B&quot;/&gt;&lt;wsp:rsid wsp:val=&quot;00C610F0&quot;/&gt;&lt;wsp:rsid wsp:val=&quot;00C61487&quot;/&gt;&lt;wsp:rsid wsp:val=&quot;00C61CFA&quot;/&gt;&lt;wsp:rsid wsp:val=&quot;00C6204C&quot;/&gt;&lt;wsp:rsid wsp:val=&quot;00C631FA&quot;/&gt;&lt;wsp:rsid wsp:val=&quot;00C63243&quot;/&gt;&lt;wsp:rsid wsp:val=&quot;00C64AB8&quot;/&gt;&lt;wsp:rsid wsp:val=&quot;00C6589D&quot;/&gt;&lt;wsp:rsid wsp:val=&quot;00C66421&quot;/&gt;&lt;wsp:rsid wsp:val=&quot;00C66F23&quot;/&gt;&lt;wsp:rsid wsp:val=&quot;00C704E4&quot;/&gt;&lt;wsp:rsid wsp:val=&quot;00C70CC5&quot;/&gt;&lt;wsp:rsid wsp:val=&quot;00C7212B&quot;/&gt;&lt;wsp:rsid wsp:val=&quot;00C73437&quot;/&gt;&lt;wsp:rsid wsp:val=&quot;00C7382F&quot;/&gt;&lt;wsp:rsid wsp:val=&quot;00C75B25&quot;/&gt;&lt;wsp:rsid wsp:val=&quot;00C772B8&quot;/&gt;&lt;wsp:rsid wsp:val=&quot;00C80BFC&quot;/&gt;&lt;wsp:rsid wsp:val=&quot;00C81A9A&quot;/&gt;&lt;wsp:rsid wsp:val=&quot;00C83548&quot;/&gt;&lt;wsp:rsid wsp:val=&quot;00C851E2&quot;/&gt;&lt;wsp:rsid wsp:val=&quot;00C859E5&quot;/&gt;&lt;wsp:rsid wsp:val=&quot;00C901A8&quot;/&gt;&lt;wsp:rsid wsp:val=&quot;00C905E0&quot;/&gt;&lt;wsp:rsid wsp:val=&quot;00C90EA8&quot;/&gt;&lt;wsp:rsid wsp:val=&quot;00C91785&quot;/&gt;&lt;wsp:rsid wsp:val=&quot;00C9466C&quot;/&gt;&lt;wsp:rsid wsp:val=&quot;00C9500A&quot;/&gt;&lt;wsp:rsid wsp:val=&quot;00C956F1&quot;/&gt;&lt;wsp:rsid wsp:val=&quot;00C96CDC&quot;/&gt;&lt;wsp:rsid wsp:val=&quot;00C9755E&quot;/&gt;&lt;wsp:rsid wsp:val=&quot;00CA1654&quot;/&gt;&lt;wsp:rsid wsp:val=&quot;00CA28B0&quot;/&gt;&lt;wsp:rsid wsp:val=&quot;00CA3489&quot;/&gt;&lt;wsp:rsid wsp:val=&quot;00CA5C5E&quot;/&gt;&lt;wsp:rsid wsp:val=&quot;00CA6095&quot;/&gt;&lt;wsp:rsid wsp:val=&quot;00CA675C&quot;/&gt;&lt;wsp:rsid wsp:val=&quot;00CA6E0D&quot;/&gt;&lt;wsp:rsid wsp:val=&quot;00CA77FD&quot;/&gt;&lt;wsp:rsid wsp:val=&quot;00CA7FB9&quot;/&gt;&lt;wsp:rsid wsp:val=&quot;00CB0B27&quot;/&gt;&lt;wsp:rsid wsp:val=&quot;00CB1AEE&quot;/&gt;&lt;wsp:rsid wsp:val=&quot;00CB2586&quot;/&gt;&lt;wsp:rsid wsp:val=&quot;00CB308A&quot;/&gt;&lt;wsp:rsid wsp:val=&quot;00CB3505&quot;/&gt;&lt;wsp:rsid wsp:val=&quot;00CB37F6&quot;/&gt;&lt;wsp:rsid wsp:val=&quot;00CB6485&quot;/&gt;&lt;wsp:rsid wsp:val=&quot;00CB6537&quot;/&gt;&lt;wsp:rsid wsp:val=&quot;00CB7260&quot;/&gt;&lt;wsp:rsid wsp:val=&quot;00CC1979&quot;/&gt;&lt;wsp:rsid wsp:val=&quot;00CC3219&quot;/&gt;&lt;wsp:rsid wsp:val=&quot;00CC40AF&quot;/&gt;&lt;wsp:rsid wsp:val=&quot;00CC6A6F&quot;/&gt;&lt;wsp:rsid wsp:val=&quot;00CD02DA&quot;/&gt;&lt;wsp:rsid wsp:val=&quot;00CD1525&quot;/&gt;&lt;wsp:rsid wsp:val=&quot;00CD17F8&quot;/&gt;&lt;wsp:rsid wsp:val=&quot;00CD21E7&quot;/&gt;&lt;wsp:rsid wsp:val=&quot;00CD3064&quot;/&gt;&lt;wsp:rsid wsp:val=&quot;00CD37E4&quot;/&gt;&lt;wsp:rsid wsp:val=&quot;00CD398C&quot;/&gt;&lt;wsp:rsid wsp:val=&quot;00CD44FF&quot;/&gt;&lt;wsp:rsid wsp:val=&quot;00CD6FD4&quot;/&gt;&lt;wsp:rsid wsp:val=&quot;00CD70A4&quot;/&gt;&lt;wsp:rsid wsp:val=&quot;00CE1A9B&quot;/&gt;&lt;wsp:rsid wsp:val=&quot;00CE1DFC&quot;/&gt;&lt;wsp:rsid wsp:val=&quot;00CE20DC&quot;/&gt;&lt;wsp:rsid wsp:val=&quot;00CE23D9&quot;/&gt;&lt;wsp:rsid wsp:val=&quot;00CE29E0&quot;/&gt;&lt;wsp:rsid wsp:val=&quot;00CE3165&quot;/&gt;&lt;wsp:rsid wsp:val=&quot;00CE3C6C&quot;/&gt;&lt;wsp:rsid wsp:val=&quot;00CE41DE&quot;/&gt;&lt;wsp:rsid wsp:val=&quot;00CE5429&quot;/&gt;&lt;wsp:rsid wsp:val=&quot;00CE6315&quot;/&gt;&lt;wsp:rsid wsp:val=&quot;00CE7527&quot;/&gt;&lt;wsp:rsid wsp:val=&quot;00CF095F&quot;/&gt;&lt;wsp:rsid wsp:val=&quot;00CF1387&quot;/&gt;&lt;wsp:rsid wsp:val=&quot;00CF19B1&quot;/&gt;&lt;wsp:rsid wsp:val=&quot;00CF550B&quot;/&gt;&lt;wsp:rsid wsp:val=&quot;00CF5F7C&quot;/&gt;&lt;wsp:rsid wsp:val=&quot;00D01099&quot;/&gt;&lt;wsp:rsid wsp:val=&quot;00D027D5&quot;/&gt;&lt;wsp:rsid wsp:val=&quot;00D034A5&quot;/&gt;&lt;wsp:rsid wsp:val=&quot;00D047E9&quot;/&gt;&lt;wsp:rsid wsp:val=&quot;00D0559A&quot;/&gt;&lt;wsp:rsid wsp:val=&quot;00D05D25&quot;/&gt;&lt;wsp:rsid wsp:val=&quot;00D06509&quot;/&gt;&lt;wsp:rsid wsp:val=&quot;00D073B1&quot;/&gt;&lt;wsp:rsid wsp:val=&quot;00D07E47&quot;/&gt;&lt;wsp:rsid wsp:val=&quot;00D10DF2&quot;/&gt;&lt;wsp:rsid wsp:val=&quot;00D129D4&quot;/&gt;&lt;wsp:rsid wsp:val=&quot;00D13B38&quot;/&gt;&lt;wsp:rsid wsp:val=&quot;00D14716&quot;/&gt;&lt;wsp:rsid wsp:val=&quot;00D14B0D&quot;/&gt;&lt;wsp:rsid wsp:val=&quot;00D14B1E&quot;/&gt;&lt;wsp:rsid wsp:val=&quot;00D1601F&quot;/&gt;&lt;wsp:rsid wsp:val=&quot;00D16282&quot;/&gt;&lt;wsp:rsid wsp:val=&quot;00D16D91&quot;/&gt;&lt;wsp:rsid wsp:val=&quot;00D1749D&quot;/&gt;&lt;wsp:rsid wsp:val=&quot;00D17AA2&quot;/&gt;&lt;wsp:rsid wsp:val=&quot;00D17B81&quot;/&gt;&lt;wsp:rsid wsp:val=&quot;00D201E6&quot;/&gt;&lt;wsp:rsid wsp:val=&quot;00D20991&quot;/&gt;&lt;wsp:rsid wsp:val=&quot;00D21A40&quot;/&gt;&lt;wsp:rsid wsp:val=&quot;00D21A66&quot;/&gt;&lt;wsp:rsid wsp:val=&quot;00D21BBA&quot;/&gt;&lt;wsp:rsid wsp:val=&quot;00D21ECF&quot;/&gt;&lt;wsp:rsid wsp:val=&quot;00D22152&quot;/&gt;&lt;wsp:rsid wsp:val=&quot;00D22BCA&quot;/&gt;&lt;wsp:rsid wsp:val=&quot;00D23167&quot;/&gt;&lt;wsp:rsid wsp:val=&quot;00D25FEC&quot;/&gt;&lt;wsp:rsid wsp:val=&quot;00D26138&quot;/&gt;&lt;wsp:rsid wsp:val=&quot;00D26465&quot;/&gt;&lt;wsp:rsid wsp:val=&quot;00D277B4&quot;/&gt;&lt;wsp:rsid wsp:val=&quot;00D318DE&quot;/&gt;&lt;wsp:rsid wsp:val=&quot;00D31A3C&quot;/&gt;&lt;wsp:rsid wsp:val=&quot;00D31BCE&quot;/&gt;&lt;wsp:rsid wsp:val=&quot;00D31D54&quot;/&gt;&lt;wsp:rsid wsp:val=&quot;00D32546&quot;/&gt;&lt;wsp:rsid wsp:val=&quot;00D32E23&quot;/&gt;&lt;wsp:rsid wsp:val=&quot;00D34B91&quot;/&gt;&lt;wsp:rsid wsp:val=&quot;00D34DE9&quot;/&gt;&lt;wsp:rsid wsp:val=&quot;00D359BB&quot;/&gt;&lt;wsp:rsid wsp:val=&quot;00D40BFB&quot;/&gt;&lt;wsp:rsid wsp:val=&quot;00D41401&quot;/&gt;&lt;wsp:rsid wsp:val=&quot;00D41FA3&quot;/&gt;&lt;wsp:rsid wsp:val=&quot;00D4343D&quot;/&gt;&lt;wsp:rsid wsp:val=&quot;00D43942&quot;/&gt;&lt;wsp:rsid wsp:val=&quot;00D43C44&quot;/&gt;&lt;wsp:rsid wsp:val=&quot;00D443B8&quot;/&gt;&lt;wsp:rsid wsp:val=&quot;00D44D3E&quot;/&gt;&lt;wsp:rsid wsp:val=&quot;00D44FC4&quot;/&gt;&lt;wsp:rsid wsp:val=&quot;00D452A6&quot;/&gt;&lt;wsp:rsid wsp:val=&quot;00D4572B&quot;/&gt;&lt;wsp:rsid wsp:val=&quot;00D46E7A&quot;/&gt;&lt;wsp:rsid wsp:val=&quot;00D47388&quot;/&gt;&lt;wsp:rsid wsp:val=&quot;00D47705&quot;/&gt;&lt;wsp:rsid wsp:val=&quot;00D47991&quot;/&gt;&lt;wsp:rsid wsp:val=&quot;00D47BF5&quot;/&gt;&lt;wsp:rsid wsp:val=&quot;00D51C0F&quot;/&gt;&lt;wsp:rsid wsp:val=&quot;00D5260A&quot;/&gt;&lt;wsp:rsid wsp:val=&quot;00D54353&quot;/&gt;&lt;wsp:rsid wsp:val=&quot;00D56C4D&quot;/&gt;&lt;wsp:rsid wsp:val=&quot;00D57448&quot;/&gt;&lt;wsp:rsid wsp:val=&quot;00D57FCA&quot;/&gt;&lt;wsp:rsid wsp:val=&quot;00D60FAF&quot;/&gt;&lt;wsp:rsid wsp:val=&quot;00D61AC4&quot;/&gt;&lt;wsp:rsid wsp:val=&quot;00D61EB4&quot;/&gt;&lt;wsp:rsid wsp:val=&quot;00D624B6&quot;/&gt;&lt;wsp:rsid wsp:val=&quot;00D63361&quot;/&gt;&lt;wsp:rsid wsp:val=&quot;00D639C9&quot;/&gt;&lt;wsp:rsid wsp:val=&quot;00D653E7&quot;/&gt;&lt;wsp:rsid wsp:val=&quot;00D657A1&quot;/&gt;&lt;wsp:rsid wsp:val=&quot;00D65D28&quot;/&gt;&lt;wsp:rsid wsp:val=&quot;00D66F56&quot;/&gt;&lt;wsp:rsid wsp:val=&quot;00D67094&quot;/&gt;&lt;wsp:rsid wsp:val=&quot;00D6792C&quot;/&gt;&lt;wsp:rsid wsp:val=&quot;00D67C09&quot;/&gt;&lt;wsp:rsid wsp:val=&quot;00D70C9D&quot;/&gt;&lt;wsp:rsid wsp:val=&quot;00D71CDD&quot;/&gt;&lt;wsp:rsid wsp:val=&quot;00D72AC3&quot;/&gt;&lt;wsp:rsid wsp:val=&quot;00D7367C&quot;/&gt;&lt;wsp:rsid wsp:val=&quot;00D757FA&quot;/&gt;&lt;wsp:rsid wsp:val=&quot;00D7781B&quot;/&gt;&lt;wsp:rsid wsp:val=&quot;00D8186D&quot;/&gt;&lt;wsp:rsid wsp:val=&quot;00D825A9&quot;/&gt;&lt;wsp:rsid wsp:val=&quot;00D83EFF&quot;/&gt;&lt;wsp:rsid wsp:val=&quot;00D85E9A&quot;/&gt;&lt;wsp:rsid wsp:val=&quot;00D87968&quot;/&gt;&lt;wsp:rsid wsp:val=&quot;00D87974&quot;/&gt;&lt;wsp:rsid wsp:val=&quot;00D90CE5&quot;/&gt;&lt;wsp:rsid wsp:val=&quot;00D9104C&quot;/&gt;&lt;wsp:rsid wsp:val=&quot;00D9177D&quot;/&gt;&lt;wsp:rsid wsp:val=&quot;00D919CD&quot;/&gt;&lt;wsp:rsid wsp:val=&quot;00D92537&quot;/&gt;&lt;wsp:rsid wsp:val=&quot;00D93BCA&quot;/&gt;&lt;wsp:rsid wsp:val=&quot;00D944FF&quot;/&gt;&lt;wsp:rsid wsp:val=&quot;00D945F8&quot;/&gt;&lt;wsp:rsid wsp:val=&quot;00D94725&quot;/&gt;&lt;wsp:rsid wsp:val=&quot;00D94E3E&quot;/&gt;&lt;wsp:rsid wsp:val=&quot;00D95570&quot;/&gt;&lt;wsp:rsid wsp:val=&quot;00D955FB&quot;/&gt;&lt;wsp:rsid wsp:val=&quot;00D95FCD&quot;/&gt;&lt;wsp:rsid wsp:val=&quot;00D96C9C&quot;/&gt;&lt;wsp:rsid wsp:val=&quot;00DA049B&quot;/&gt;&lt;wsp:rsid wsp:val=&quot;00DA0CC6&quot;/&gt;&lt;wsp:rsid wsp:val=&quot;00DA2305&quot;/&gt;&lt;wsp:rsid wsp:val=&quot;00DA350F&quot;/&gt;&lt;wsp:rsid wsp:val=&quot;00DA35E0&quot;/&gt;&lt;wsp:rsid wsp:val=&quot;00DA3B89&quot;/&gt;&lt;wsp:rsid wsp:val=&quot;00DA3C48&quot;/&gt;&lt;wsp:rsid wsp:val=&quot;00DA4E46&quot;/&gt;&lt;wsp:rsid wsp:val=&quot;00DA510B&quot;/&gt;&lt;wsp:rsid wsp:val=&quot;00DA6FB2&quot;/&gt;&lt;wsp:rsid wsp:val=&quot;00DB025B&quot;/&gt;&lt;wsp:rsid wsp:val=&quot;00DB0910&quot;/&gt;&lt;wsp:rsid wsp:val=&quot;00DB509E&quot;/&gt;&lt;wsp:rsid wsp:val=&quot;00DB517B&quot;/&gt;&lt;wsp:rsid wsp:val=&quot;00DB53E0&quot;/&gt;&lt;wsp:rsid wsp:val=&quot;00DB5824&quot;/&gt;&lt;wsp:rsid wsp:val=&quot;00DB5BC4&quot;/&gt;&lt;wsp:rsid wsp:val=&quot;00DB5F18&quot;/&gt;&lt;wsp:rsid wsp:val=&quot;00DB6B08&quot;/&gt;&lt;wsp:rsid wsp:val=&quot;00DB6D35&quot;/&gt;&lt;wsp:rsid wsp:val=&quot;00DB713F&quot;/&gt;&lt;wsp:rsid wsp:val=&quot;00DB7AB0&quot;/&gt;&lt;wsp:rsid wsp:val=&quot;00DC1293&quot;/&gt;&lt;wsp:rsid wsp:val=&quot;00DC18F3&quot;/&gt;&lt;wsp:rsid wsp:val=&quot;00DC4831&quot;/&gt;&lt;wsp:rsid wsp:val=&quot;00DC4FF9&quot;/&gt;&lt;wsp:rsid wsp:val=&quot;00DC5C0C&quot;/&gt;&lt;wsp:rsid wsp:val=&quot;00DC707C&quot;/&gt;&lt;wsp:rsid wsp:val=&quot;00DD07B8&quot;/&gt;&lt;wsp:rsid wsp:val=&quot;00DD07DF&quot;/&gt;&lt;wsp:rsid wsp:val=&quot;00DD0856&quot;/&gt;&lt;wsp:rsid wsp:val=&quot;00DD0B0B&quot;/&gt;&lt;wsp:rsid wsp:val=&quot;00DD165B&quot;/&gt;&lt;wsp:rsid wsp:val=&quot;00DD2356&quot;/&gt;&lt;wsp:rsid wsp:val=&quot;00DD3BED&quot;/&gt;&lt;wsp:rsid wsp:val=&quot;00DD497C&quot;/&gt;&lt;wsp:rsid wsp:val=&quot;00DD66F6&quot;/&gt;&lt;wsp:rsid wsp:val=&quot;00DD6F07&quot;/&gt;&lt;wsp:rsid wsp:val=&quot;00DD74BE&quot;/&gt;&lt;wsp:rsid wsp:val=&quot;00DE11E8&quot;/&gt;&lt;wsp:rsid wsp:val=&quot;00DE16F5&quot;/&gt;&lt;wsp:rsid wsp:val=&quot;00DE1E2E&quot;/&gt;&lt;wsp:rsid wsp:val=&quot;00DE46FD&quot;/&gt;&lt;wsp:rsid wsp:val=&quot;00DE5466&quot;/&gt;&lt;wsp:rsid wsp:val=&quot;00DE55E5&quot;/&gt;&lt;wsp:rsid wsp:val=&quot;00DE5E41&quot;/&gt;&lt;wsp:rsid wsp:val=&quot;00DE5EF4&quot;/&gt;&lt;wsp:rsid wsp:val=&quot;00DE743A&quot;/&gt;&lt;wsp:rsid wsp:val=&quot;00DE7648&quot;/&gt;&lt;wsp:rsid wsp:val=&quot;00DF0081&quot;/&gt;&lt;wsp:rsid wsp:val=&quot;00DF0B9D&quot;/&gt;&lt;wsp:rsid wsp:val=&quot;00DF0E8D&quot;/&gt;&lt;wsp:rsid wsp:val=&quot;00DF14B7&quot;/&gt;&lt;wsp:rsid wsp:val=&quot;00DF1DD3&quot;/&gt;&lt;wsp:rsid wsp:val=&quot;00DF2A7C&quot;/&gt;&lt;wsp:rsid wsp:val=&quot;00DF30A5&quot;/&gt;&lt;wsp:rsid wsp:val=&quot;00DF3BF8&quot;/&gt;&lt;wsp:rsid wsp:val=&quot;00DF476E&quot;/&gt;&lt;wsp:rsid wsp:val=&quot;00DF4895&quot;/&gt;&lt;wsp:rsid wsp:val=&quot;00DF6DAF&quot;/&gt;&lt;wsp:rsid wsp:val=&quot;00DF778F&quot;/&gt;&lt;wsp:rsid wsp:val=&quot;00DF7955&quot;/&gt;&lt;wsp:rsid wsp:val=&quot;00E02B5B&quot;/&gt;&lt;wsp:rsid wsp:val=&quot;00E02F35&quot;/&gt;&lt;wsp:rsid wsp:val=&quot;00E0312F&quot;/&gt;&lt;wsp:rsid wsp:val=&quot;00E038A3&quot;/&gt;&lt;wsp:rsid wsp:val=&quot;00E038FF&quot;/&gt;&lt;wsp:rsid wsp:val=&quot;00E03DD7&quot;/&gt;&lt;wsp:rsid wsp:val=&quot;00E051EB&quot;/&gt;&lt;wsp:rsid wsp:val=&quot;00E05636&quot;/&gt;&lt;wsp:rsid wsp:val=&quot;00E05973&quot;/&gt;&lt;wsp:rsid wsp:val=&quot;00E0653B&quot;/&gt;&lt;wsp:rsid wsp:val=&quot;00E06DFD&quot;/&gt;&lt;wsp:rsid wsp:val=&quot;00E10AF7&quot;/&gt;&lt;wsp:rsid wsp:val=&quot;00E11A4E&quot;/&gt;&lt;wsp:rsid wsp:val=&quot;00E11AA7&quot;/&gt;&lt;wsp:rsid wsp:val=&quot;00E11C26&quot;/&gt;&lt;wsp:rsid wsp:val=&quot;00E13254&quot;/&gt;&lt;wsp:rsid wsp:val=&quot;00E148F6&quot;/&gt;&lt;wsp:rsid wsp:val=&quot;00E15B87&quot;/&gt;&lt;wsp:rsid wsp:val=&quot;00E163DD&quot;/&gt;&lt;wsp:rsid wsp:val=&quot;00E17057&quot;/&gt;&lt;wsp:rsid wsp:val=&quot;00E218BF&quot;/&gt;&lt;wsp:rsid wsp:val=&quot;00E218E9&quot;/&gt;&lt;wsp:rsid wsp:val=&quot;00E21D2F&quot;/&gt;&lt;wsp:rsid wsp:val=&quot;00E22E0A&quot;/&gt;&lt;wsp:rsid wsp:val=&quot;00E22F04&quot;/&gt;&lt;wsp:rsid wsp:val=&quot;00E230F5&quot;/&gt;&lt;wsp:rsid wsp:val=&quot;00E24D31&quot;/&gt;&lt;wsp:rsid wsp:val=&quot;00E24EAF&quot;/&gt;&lt;wsp:rsid wsp:val=&quot;00E25179&quot;/&gt;&lt;wsp:rsid wsp:val=&quot;00E2530E&quot;/&gt;&lt;wsp:rsid wsp:val=&quot;00E274ED&quot;/&gt;&lt;wsp:rsid wsp:val=&quot;00E27830&quot;/&gt;&lt;wsp:rsid wsp:val=&quot;00E27FEC&quot;/&gt;&lt;wsp:rsid wsp:val=&quot;00E30343&quot;/&gt;&lt;wsp:rsid wsp:val=&quot;00E3092A&quot;/&gt;&lt;wsp:rsid wsp:val=&quot;00E31CA1&quot;/&gt;&lt;wsp:rsid wsp:val=&quot;00E344F5&quot;/&gt;&lt;wsp:rsid wsp:val=&quot;00E34CB1&quot;/&gt;&lt;wsp:rsid wsp:val=&quot;00E351CF&quot;/&gt;&lt;wsp:rsid wsp:val=&quot;00E3570E&quot;/&gt;&lt;wsp:rsid wsp:val=&quot;00E36792&quot;/&gt;&lt;wsp:rsid wsp:val=&quot;00E40EDD&quot;/&gt;&lt;wsp:rsid wsp:val=&quot;00E41903&quot;/&gt;&lt;wsp:rsid wsp:val=&quot;00E41FF7&quot;/&gt;&lt;wsp:rsid wsp:val=&quot;00E426A5&quot;/&gt;&lt;wsp:rsid wsp:val=&quot;00E42B1C&quot;/&gt;&lt;wsp:rsid wsp:val=&quot;00E43705&quot;/&gt;&lt;wsp:rsid wsp:val=&quot;00E439EF&quot;/&gt;&lt;wsp:rsid wsp:val=&quot;00E43E79&quot;/&gt;&lt;wsp:rsid wsp:val=&quot;00E44108&quot;/&gt;&lt;wsp:rsid wsp:val=&quot;00E467AC&quot;/&gt;&lt;wsp:rsid wsp:val=&quot;00E47DD1&quot;/&gt;&lt;wsp:rsid wsp:val=&quot;00E505B4&quot;/&gt;&lt;wsp:rsid wsp:val=&quot;00E527D3&quot;/&gt;&lt;wsp:rsid wsp:val=&quot;00E542DF&quot;/&gt;&lt;wsp:rsid wsp:val=&quot;00E555F2&quot;/&gt;&lt;wsp:rsid wsp:val=&quot;00E55892&quot;/&gt;&lt;wsp:rsid wsp:val=&quot;00E56503&quot;/&gt;&lt;wsp:rsid wsp:val=&quot;00E56AD0&quot;/&gt;&lt;wsp:rsid wsp:val=&quot;00E57631&quot;/&gt;&lt;wsp:rsid wsp:val=&quot;00E61322&quot;/&gt;&lt;wsp:rsid wsp:val=&quot;00E61A4B&quot;/&gt;&lt;wsp:rsid wsp:val=&quot;00E61CAB&quot;/&gt;&lt;wsp:rsid wsp:val=&quot;00E63457&quot;/&gt;&lt;wsp:rsid wsp:val=&quot;00E64F44&quot;/&gt;&lt;wsp:rsid wsp:val=&quot;00E701A9&quot;/&gt;&lt;wsp:rsid wsp:val=&quot;00E712B8&quot;/&gt;&lt;wsp:rsid wsp:val=&quot;00E71850&quot;/&gt;&lt;wsp:rsid wsp:val=&quot;00E72033&quot;/&gt;&lt;wsp:rsid wsp:val=&quot;00E737C1&quot;/&gt;&lt;wsp:rsid wsp:val=&quot;00E73F85&quot;/&gt;&lt;wsp:rsid wsp:val=&quot;00E748B1&quot;/&gt;&lt;wsp:rsid wsp:val=&quot;00E7515F&quot;/&gt;&lt;wsp:rsid wsp:val=&quot;00E76254&quot;/&gt;&lt;wsp:rsid wsp:val=&quot;00E76A06&quot;/&gt;&lt;wsp:rsid wsp:val=&quot;00E80AA2&quot;/&gt;&lt;wsp:rsid wsp:val=&quot;00E80D50&quot;/&gt;&lt;wsp:rsid wsp:val=&quot;00E81143&quot;/&gt;&lt;wsp:rsid wsp:val=&quot;00E81E10&quot;/&gt;&lt;wsp:rsid wsp:val=&quot;00E8211C&quot;/&gt;&lt;wsp:rsid wsp:val=&quot;00E82881&quot;/&gt;&lt;wsp:rsid wsp:val=&quot;00E8687C&quot;/&gt;&lt;wsp:rsid wsp:val=&quot;00E87790&quot;/&gt;&lt;wsp:rsid wsp:val=&quot;00E90A6B&quot;/&gt;&lt;wsp:rsid wsp:val=&quot;00E922BF&quot;/&gt;&lt;wsp:rsid wsp:val=&quot;00E9245A&quot;/&gt;&lt;wsp:rsid wsp:val=&quot;00E92CB3&quot;/&gt;&lt;wsp:rsid wsp:val=&quot;00E94630&quot;/&gt;&lt;wsp:rsid wsp:val=&quot;00E950F3&quot;/&gt;&lt;wsp:rsid wsp:val=&quot;00E95A1A&quot;/&gt;&lt;wsp:rsid wsp:val=&quot;00E95A5D&quot;/&gt;&lt;wsp:rsid wsp:val=&quot;00E9624B&quot;/&gt;&lt;wsp:rsid wsp:val=&quot;00E96E93&quot;/&gt;&lt;wsp:rsid wsp:val=&quot;00E97171&quot;/&gt;&lt;wsp:rsid wsp:val=&quot;00E971AD&quot;/&gt;&lt;wsp:rsid wsp:val=&quot;00E972C5&quot;/&gt;&lt;wsp:rsid wsp:val=&quot;00E97886&quot;/&gt;&lt;wsp:rsid wsp:val=&quot;00EA06B7&quot;/&gt;&lt;wsp:rsid wsp:val=&quot;00EA1B57&quot;/&gt;&lt;wsp:rsid wsp:val=&quot;00EA2242&quot;/&gt;&lt;wsp:rsid wsp:val=&quot;00EA23A6&quot;/&gt;&lt;wsp:rsid wsp:val=&quot;00EA2CB5&quot;/&gt;&lt;wsp:rsid wsp:val=&quot;00EA2DD2&quot;/&gt;&lt;wsp:rsid wsp:val=&quot;00EA2F82&quot;/&gt;&lt;wsp:rsid wsp:val=&quot;00EA320F&quot;/&gt;&lt;wsp:rsid wsp:val=&quot;00EA3E9F&quot;/&gt;&lt;wsp:rsid wsp:val=&quot;00EA4092&quot;/&gt;&lt;wsp:rsid wsp:val=&quot;00EA41BC&quot;/&gt;&lt;wsp:rsid wsp:val=&quot;00EA4224&quot;/&gt;&lt;wsp:rsid wsp:val=&quot;00EA4B86&quot;/&gt;&lt;wsp:rsid wsp:val=&quot;00EA7182&quot;/&gt;&lt;wsp:rsid wsp:val=&quot;00EA7C21&quot;/&gt;&lt;wsp:rsid wsp:val=&quot;00EB0398&quot;/&gt;&lt;wsp:rsid wsp:val=&quot;00EB0AF9&quot;/&gt;&lt;wsp:rsid wsp:val=&quot;00EB0F32&quot;/&gt;&lt;wsp:rsid wsp:val=&quot;00EB134E&quot;/&gt;&lt;wsp:rsid wsp:val=&quot;00EB196C&quot;/&gt;&lt;wsp:rsid wsp:val=&quot;00EB1B24&quot;/&gt;&lt;wsp:rsid wsp:val=&quot;00EB28BB&quot;/&gt;&lt;wsp:rsid wsp:val=&quot;00EB2AE7&quot;/&gt;&lt;wsp:rsid wsp:val=&quot;00EB2EE5&quot;/&gt;&lt;wsp:rsid wsp:val=&quot;00EB3793&quot;/&gt;&lt;wsp:rsid wsp:val=&quot;00EB6B78&quot;/&gt;&lt;wsp:rsid wsp:val=&quot;00EB7461&quot;/&gt;&lt;wsp:rsid wsp:val=&quot;00EC1BCC&quot;/&gt;&lt;wsp:rsid wsp:val=&quot;00EC2BA7&quot;/&gt;&lt;wsp:rsid wsp:val=&quot;00EC2CD6&quot;/&gt;&lt;wsp:rsid wsp:val=&quot;00EC34E7&quot;/&gt;&lt;wsp:rsid wsp:val=&quot;00EC62D3&quot;/&gt;&lt;wsp:rsid wsp:val=&quot;00EC6437&quot;/&gt;&lt;wsp:rsid wsp:val=&quot;00EC6D47&quot;/&gt;&lt;wsp:rsid wsp:val=&quot;00EC749B&quot;/&gt;&lt;wsp:rsid wsp:val=&quot;00ED2692&quot;/&gt;&lt;wsp:rsid wsp:val=&quot;00ED352D&quot;/&gt;&lt;wsp:rsid wsp:val=&quot;00ED7D70&quot;/&gt;&lt;wsp:rsid wsp:val=&quot;00EE139D&quot;/&gt;&lt;wsp:rsid wsp:val=&quot;00EE1FF4&quot;/&gt;&lt;wsp:rsid wsp:val=&quot;00EF03B1&quot;/&gt;&lt;wsp:rsid wsp:val=&quot;00EF109D&quot;/&gt;&lt;wsp:rsid wsp:val=&quot;00EF5BBE&quot;/&gt;&lt;wsp:rsid wsp:val=&quot;00F00B99&quot;/&gt;&lt;wsp:rsid wsp:val=&quot;00F00F0D&quot;/&gt;&lt;wsp:rsid wsp:val=&quot;00F0110A&quot;/&gt;&lt;wsp:rsid wsp:val=&quot;00F014E1&quot;/&gt;&lt;wsp:rsid wsp:val=&quot;00F01517&quot;/&gt;&lt;wsp:rsid wsp:val=&quot;00F01590&quot;/&gt;&lt;wsp:rsid wsp:val=&quot;00F01F25&quot;/&gt;&lt;wsp:rsid wsp:val=&quot;00F01F84&quot;/&gt;&lt;wsp:rsid wsp:val=&quot;00F0289D&quot;/&gt;&lt;wsp:rsid wsp:val=&quot;00F033A4&quot;/&gt;&lt;wsp:rsid wsp:val=&quot;00F04402&quot;/&gt;&lt;wsp:rsid wsp:val=&quot;00F04C0D&quot;/&gt;&lt;wsp:rsid wsp:val=&quot;00F076E0&quot;/&gt;&lt;wsp:rsid wsp:val=&quot;00F07BB7&quot;/&gt;&lt;wsp:rsid wsp:val=&quot;00F07EB4&quot;/&gt;&lt;wsp:rsid wsp:val=&quot;00F07F42&quot;/&gt;&lt;wsp:rsid wsp:val=&quot;00F1020B&quot;/&gt;&lt;wsp:rsid wsp:val=&quot;00F11DC3&quot;/&gt;&lt;wsp:rsid wsp:val=&quot;00F12480&quot;/&gt;&lt;wsp:rsid wsp:val=&quot;00F12A77&quot;/&gt;&lt;wsp:rsid wsp:val=&quot;00F12E45&quot;/&gt;&lt;wsp:rsid wsp:val=&quot;00F13359&quot;/&gt;&lt;wsp:rsid wsp:val=&quot;00F13C73&quot;/&gt;&lt;wsp:rsid wsp:val=&quot;00F14968&quot;/&gt;&lt;wsp:rsid wsp:val=&quot;00F14B5E&quot;/&gt;&lt;wsp:rsid wsp:val=&quot;00F14B88&quot;/&gt;&lt;wsp:rsid wsp:val=&quot;00F15B29&quot;/&gt;&lt;wsp:rsid wsp:val=&quot;00F16206&quot;/&gt;&lt;wsp:rsid wsp:val=&quot;00F17E5F&quot;/&gt;&lt;wsp:rsid wsp:val=&quot;00F17EC7&quot;/&gt;&lt;wsp:rsid wsp:val=&quot;00F211B2&quot;/&gt;&lt;wsp:rsid wsp:val=&quot;00F216B0&quot;/&gt;&lt;wsp:rsid wsp:val=&quot;00F21EC6&quot;/&gt;&lt;wsp:rsid wsp:val=&quot;00F22CF4&quot;/&gt;&lt;wsp:rsid wsp:val=&quot;00F238E8&quot;/&gt;&lt;wsp:rsid wsp:val=&quot;00F23D1D&quot;/&gt;&lt;wsp:rsid wsp:val=&quot;00F2504E&quot;/&gt;&lt;wsp:rsid wsp:val=&quot;00F25BD1&quot;/&gt;&lt;wsp:rsid wsp:val=&quot;00F26C9F&quot;/&gt;&lt;wsp:rsid wsp:val=&quot;00F303D2&quot;/&gt;&lt;wsp:rsid wsp:val=&quot;00F311C0&quot;/&gt;&lt;wsp:rsid wsp:val=&quot;00F32AFD&quot;/&gt;&lt;wsp:rsid wsp:val=&quot;00F34544&quot;/&gt;&lt;wsp:rsid wsp:val=&quot;00F34B75&quot;/&gt;&lt;wsp:rsid wsp:val=&quot;00F357FE&quot;/&gt;&lt;wsp:rsid wsp:val=&quot;00F3676E&quot;/&gt;&lt;wsp:rsid wsp:val=&quot;00F36ED7&quot;/&gt;&lt;wsp:rsid wsp:val=&quot;00F372AA&quot;/&gt;&lt;wsp:rsid wsp:val=&quot;00F432A6&quot;/&gt;&lt;wsp:rsid wsp:val=&quot;00F43783&quot;/&gt;&lt;wsp:rsid wsp:val=&quot;00F43A99&quot;/&gt;&lt;wsp:rsid wsp:val=&quot;00F45676&quot;/&gt;&lt;wsp:rsid wsp:val=&quot;00F46E1B&quot;/&gt;&lt;wsp:rsid wsp:val=&quot;00F5057F&quot;/&gt;&lt;wsp:rsid wsp:val=&quot;00F51642&quot;/&gt;&lt;wsp:rsid wsp:val=&quot;00F51910&quot;/&gt;&lt;wsp:rsid wsp:val=&quot;00F52160&quot;/&gt;&lt;wsp:rsid wsp:val=&quot;00F55F7B&quot;/&gt;&lt;wsp:rsid wsp:val=&quot;00F56237&quot;/&gt;&lt;wsp:rsid wsp:val=&quot;00F608E2&quot;/&gt;&lt;wsp:rsid wsp:val=&quot;00F63B65&quot;/&gt;&lt;wsp:rsid wsp:val=&quot;00F645AC&quot;/&gt;&lt;wsp:rsid wsp:val=&quot;00F64FF2&quot;/&gt;&lt;wsp:rsid wsp:val=&quot;00F65500&quot;/&gt;&lt;wsp:rsid wsp:val=&quot;00F655C4&quot;/&gt;&lt;wsp:rsid wsp:val=&quot;00F664D4&quot;/&gt;&lt;wsp:rsid wsp:val=&quot;00F67612&quot;/&gt;&lt;wsp:rsid wsp:val=&quot;00F71072&quot;/&gt;&lt;wsp:rsid wsp:val=&quot;00F71851&quot;/&gt;&lt;wsp:rsid wsp:val=&quot;00F72861&quot;/&gt;&lt;wsp:rsid wsp:val=&quot;00F73882&quot;/&gt;&lt;wsp:rsid wsp:val=&quot;00F73906&quot;/&gt;&lt;wsp:rsid wsp:val=&quot;00F73BD1&quot;/&gt;&lt;wsp:rsid wsp:val=&quot;00F73C9F&quot;/&gt;&lt;wsp:rsid wsp:val=&quot;00F73DEF&quot;/&gt;&lt;wsp:rsid wsp:val=&quot;00F74F86&quot;/&gt;&lt;wsp:rsid wsp:val=&quot;00F75E95&quot;/&gt;&lt;wsp:rsid wsp:val=&quot;00F7768F&quot;/&gt;&lt;wsp:rsid wsp:val=&quot;00F819C9&quot;/&gt;&lt;wsp:rsid wsp:val=&quot;00F81E86&quot;/&gt;&lt;wsp:rsid wsp:val=&quot;00F83631&quot;/&gt;&lt;wsp:rsid wsp:val=&quot;00F839B4&quot;/&gt;&lt;wsp:rsid wsp:val=&quot;00F8501F&quot;/&gt;&lt;wsp:rsid wsp:val=&quot;00F863B3&quot;/&gt;&lt;wsp:rsid wsp:val=&quot;00F91C4D&quot;/&gt;&lt;wsp:rsid wsp:val=&quot;00F91F3F&quot;/&gt;&lt;wsp:rsid wsp:val=&quot;00F92635&quot;/&gt;&lt;wsp:rsid wsp:val=&quot;00F93E63&quot;/&gt;&lt;wsp:rsid wsp:val=&quot;00F943ED&quot;/&gt;&lt;wsp:rsid wsp:val=&quot;00F9508F&quot;/&gt;&lt;wsp:rsid wsp:val=&quot;00F95982&quot;/&gt;&lt;wsp:rsid wsp:val=&quot;00F978E5&quot;/&gt;&lt;wsp:rsid wsp:val=&quot;00FA1263&quot;/&gt;&lt;wsp:rsid wsp:val=&quot;00FA1A71&quot;/&gt;&lt;wsp:rsid wsp:val=&quot;00FA336D&quot;/&gt;&lt;wsp:rsid wsp:val=&quot;00FA440A&quot;/&gt;&lt;wsp:rsid wsp:val=&quot;00FA47E3&quot;/&gt;&lt;wsp:rsid wsp:val=&quot;00FA63BC&quot;/&gt;&lt;wsp:rsid wsp:val=&quot;00FA6498&quot;/&gt;&lt;wsp:rsid wsp:val=&quot;00FA7635&quot;/&gt;&lt;wsp:rsid wsp:val=&quot;00FA7693&quot;/&gt;&lt;wsp:rsid wsp:val=&quot;00FA7911&quot;/&gt;&lt;wsp:rsid wsp:val=&quot;00FB0CE3&quot;/&gt;&lt;wsp:rsid wsp:val=&quot;00FB1979&quot;/&gt;&lt;wsp:rsid wsp:val=&quot;00FB4F32&quot;/&gt;&lt;wsp:rsid wsp:val=&quot;00FB5949&quot;/&gt;&lt;wsp:rsid wsp:val=&quot;00FB6BF4&quot;/&gt;&lt;wsp:rsid wsp:val=&quot;00FB6CA3&quot;/&gt;&lt;wsp:rsid wsp:val=&quot;00FB6CDE&quot;/&gt;&lt;wsp:rsid wsp:val=&quot;00FB7272&quot;/&gt;&lt;wsp:rsid wsp:val=&quot;00FB7493&quot;/&gt;&lt;wsp:rsid wsp:val=&quot;00FB7673&quot;/&gt;&lt;wsp:rsid wsp:val=&quot;00FC0452&quot;/&gt;&lt;wsp:rsid wsp:val=&quot;00FC14ED&quot;/&gt;&lt;wsp:rsid wsp:val=&quot;00FC2246&quot;/&gt;&lt;wsp:rsid wsp:val=&quot;00FC3429&quot;/&gt;&lt;wsp:rsid wsp:val=&quot;00FC35EA&quot;/&gt;&lt;wsp:rsid wsp:val=&quot;00FC3671&quot;/&gt;&lt;wsp:rsid wsp:val=&quot;00FC3CF3&quot;/&gt;&lt;wsp:rsid wsp:val=&quot;00FC46DF&quot;/&gt;&lt;wsp:rsid wsp:val=&quot;00FC56A9&quot;/&gt;&lt;wsp:rsid wsp:val=&quot;00FC66DF&quot;/&gt;&lt;wsp:rsid wsp:val=&quot;00FC6F86&quot;/&gt;&lt;wsp:rsid wsp:val=&quot;00FC7304&quot;/&gt;&lt;wsp:rsid wsp:val=&quot;00FC774E&quot;/&gt;&lt;wsp:rsid wsp:val=&quot;00FC77F9&quot;/&gt;&lt;wsp:rsid wsp:val=&quot;00FC7928&quot;/&gt;&lt;wsp:rsid wsp:val=&quot;00FD023C&quot;/&gt;&lt;wsp:rsid wsp:val=&quot;00FD1D37&quot;/&gt;&lt;wsp:rsid wsp:val=&quot;00FD1EA4&quot;/&gt;&lt;wsp:rsid wsp:val=&quot;00FD1F6F&quot;/&gt;&lt;wsp:rsid wsp:val=&quot;00FD21F3&quot;/&gt;&lt;wsp:rsid wsp:val=&quot;00FD2C5B&quot;/&gt;&lt;wsp:rsid wsp:val=&quot;00FD30C1&quot;/&gt;&lt;wsp:rsid wsp:val=&quot;00FD3186&quot;/&gt;&lt;wsp:rsid wsp:val=&quot;00FD5E40&quot;/&gt;&lt;wsp:rsid wsp:val=&quot;00FD6843&quot;/&gt;&lt;wsp:rsid wsp:val=&quot;00FE0F7A&quot;/&gt;&lt;wsp:rsid wsp:val=&quot;00FE1380&quot;/&gt;&lt;wsp:rsid wsp:val=&quot;00FE1AB2&quot;/&gt;&lt;wsp:rsid wsp:val=&quot;00FE1D91&quot;/&gt;&lt;wsp:rsid wsp:val=&quot;00FE47FF&quot;/&gt;&lt;wsp:rsid wsp:val=&quot;00FE57B4&quot;/&gt;&lt;wsp:rsid wsp:val=&quot;00FE5985&quot;/&gt;&lt;wsp:rsid wsp:val=&quot;00FE62CA&quot;/&gt;&lt;wsp:rsid wsp:val=&quot;00FE65D5&quot;/&gt;&lt;wsp:rsid wsp:val=&quot;00FE6750&quot;/&gt;&lt;wsp:rsid wsp:val=&quot;00FF0E3F&quot;/&gt;&lt;wsp:rsid wsp:val=&quot;00FF1448&quot;/&gt;&lt;wsp:rsid wsp:val=&quot;00FF19D5&quot;/&gt;&lt;wsp:rsid wsp:val=&quot;00FF415E&quot;/&gt;&lt;wsp:rsid wsp:val=&quot;00FF5092&quot;/&gt;&lt;wsp:rsid wsp:val=&quot;00FF5A21&quot;/&gt;&lt;wsp:rsid wsp:val=&quot;00FF5FDC&quot;/&gt;&lt;wsp:rsid wsp:val=&quot;00FF604F&quot;/&gt;&lt;wsp:rsid wsp:val=&quot;00FF6300&quot;/&gt;&lt;wsp:rsid wsp:val=&quot;00FF6A1F&quot;/&gt;&lt;wsp:rsid wsp:val=&quot;00FF73BD&quot;/&gt;&lt;wsp:rsid wsp:val=&quot;00FF7589&quot;/&gt;&lt;/wsp:rsids&gt;&lt;/w:docPr&gt;&lt;w:body&gt;&lt;wx:sect&gt;&lt;w:p wsp:rsidR=&quot;00000000&quot; wsp:rsidRDefault=&quot;00AE06EA&quot; wsp:rsidP=&quot;00AE06EA&quot;&gt;&lt;m:oMathPara&gt;&lt;m:oMath&gt;&lt;m:sSub&gt;&lt;m:sSubPr&gt;&lt;m:ctrlPr&gt;&lt;w:rPr&gt;&lt;w:rFonts w:ascii=&quot;Cambria Math&quot;/&gt;&lt;wx:font wx:val=&quot;Cambria Math&quot;/&gt;&lt;w:i/&gt;&lt;w:color w:val=&quot;000000&quot;/&gt;&lt;w:sz w:val=&quot;28&quot;/&gt;&lt;w:sz-cs w:val=&quot;28&quot;/&gt;&lt;/w:rPr&gt;&lt;/m:ctrlPr&gt;&lt;/m:sSubPr&gt;&lt;m:e&gt;&lt;m:r&gt;&lt;w:rPr&gt;&lt;w:rFonts w:ascii=&quot;Cambria Math&quot;/&gt;&lt;wx:font wx:val=&quot;Cambria Math&quot;/&gt;&lt;w:i/&gt;&lt;w:color w:val=&quot;000000&quot;/&gt;&lt;w:sz w:val=&quot;28&quot;/&gt;&lt;w:sz-cs w:val=&quot;28&quot;/&gt;&lt;/w:rPr&gt;&lt;m:t&gt;Оі&lt;/m:t&gt;&lt;/m:r&gt;&lt;/m:e&gt;&lt;m:sub&gt;&lt;m:r&gt;&lt;w:rPr&gt;&lt;w:rFonts w:ascii=&quot;Cambria Math&quot;/&gt;&lt;wx:font wx:val=&quot;Cambria Math&quot;/&gt;&lt;w:i/&gt;&lt;w:color w:val=&quot;000000&quot;/&gt;&lt;w:sz w:val=&quot;28&quot;/&gt;&lt;w:sz-cs w:val=&quot;28&quot;/&gt;&lt;/w:rPr&gt;&lt;m:t&gt;n&lt;/m:t&gt;&lt;/m:r&gt;&lt;/m:sub&gt;&lt;/m:sSub&gt;&lt;m:r&gt;&lt;w:rPr&gt;&lt;w:rFonts w:ascii=&quot;Cambria Math&quot;/&gt;&lt;wx:font wx:val=&quot;Cambria Math&quot;/&gt;&lt;w:i/&gt;&lt;w:color w:val=&quot;000000&quot;/&gt;&lt;w:sz w:val=&quot;28&quot;/&gt;&lt;w:sz-cs w:val=&quot;28&quot;/&gt;&lt;/w:rPr&gt;&lt;m:t&gt;={{ safety_coef }}&lt;/m:t&gt;&lt;/m:r&gt;&lt;/m:oMath&gt;&lt;/m:oMathPara&gt;&lt;/w:p&gt;&lt;w:sectPr wsp:rsidR=&quot;00000000&quot;&gt;&lt;w:pgSz w:w=&quot;12240&quot; w:h=&quot;15840&quot;/&gt;&lt;w:pgMar w:top=&quot;1134&quot; w:right=&quot;850&quot; w:bottom=&quot;1134&quot; w:left=&quot;1701&quot; w:header=&quot;720&quot; w:footer=&quot;720&quot; w:gutter=&quot;0&quot;/&gt;&lt;w:cols w:space=&quot;720&quot;/&gt;&lt;/w:sectPr&gt;&lt;/wx:sect&gt;&lt;/w:body&gt;&lt;/w:wordDocument&gt;">
+          <v:shape id="_x0000_i1029" type="#_x0000_t75" style="width:136pt;height:19pt" equationxml="&lt;?xml version=&quot;1.0&quot; encoding=&quot;UTF-8&quot; standalone=&quot;yes&quot;?&gt;&#10;&lt;?mso-application progid=&quot;Word.Document&quot;?&gt;&#10;&lt;w:wordDocument xmlns:aml=&quot;http://schemas.microsoft.com/aml/2001/core&quot; xmlns:wpc=&quot;http://schemas.microsoft.com/office/word/2010/wordprocessingCanvas&quot; xmlns:cx=&quot;http://schemas.microsoft.com/office/drawing/2014/chartex&quot; xmlns:cx1=&quot;http://schemas.microsoft.com/office/drawing/2015/9/8/chartex&quot; xmlns:cx2=&quot;http://schemas.microsoft.com/office/drawing/2015/10/21/chartex&quot; xmlns:cx3=&quot;http://schemas.microsoft.com/office/drawing/2016/5/9/chartex&quot; xmlns:cx4=&quot;http://schemas.microsoft.com/office/drawing/2016/5/10/chartex&quot; xmlns:cx5=&quot;http://schemas.microsoft.com/office/drawing/2016/5/11/chartex&quot; xmlns:cx6=&quot;http://schemas.microsoft.com/office/drawing/2016/5/12/chartex&quot; xmlns:cx7=&quot;http://schemas.microsoft.com/office/drawing/2016/5/13/chartex&quot; xmlns:cx8=&quot;http://schemas.microsoft.com/office/drawing/2016/5/14/chartex&quot; xmlns:cr=&quot;http://schemas.microsoft.com/office/comments/2020/reactions&quot; xmlns:dt=&quot;uuid:C2F41010-65B3-11d1-A29F-00AA00C14882&quot; xmlns:mc=&quot;http://schemas.openxmlformats.org/markup-compatibility/2006&quot; xmlns:aink=&quot;http://schemas.microsoft.com/office/drawing/2016/ink&quot; xmlns:am3d=&quot;http://schemas.microsoft.com/office/drawing/2017/model3d&quot; xmlns:o=&quot;urn:schemas-microsoft-com:office:office&quot; xmlns:oel=&quot;http://schemas.microsoft.com/office/2019/extlst&quot; xmlns:m=&quot;http://schemas.openxmlformats.org/officeDocument/2006/math&quot; xmlns:v=&quot;urn:schemas-microsoft-com:vml&quot; xmlns:w10=&quot;urn:schemas-microsoft-com:office:word&quot; xmlns:w=&quot;http://schemas.microsoft.com/office/word/2003/wordml&quot; xmlns:wx=&quot;http://schemas.microsoft.com/office/word/2003/auxHint&quot; xmlns:wne=&quot;http://schemas.microsoft.com/office/word/2006/wordml&quot; xmlns:wsp=&quot;http://schemas.microsoft.com/office/word/2003/wordml/sp2&quot; xmlns:sl=&quot;http://schemas.microsoft.com/schemaLibrary/2003/core&quot; w:macrosPresent=&quot;no&quot; w:embeddedObjPresent=&quot;no&quot; w:ocxPresent=&quot;no&quot; xml:space=&quot;preserve&quot;&gt;&lt;w:ignoreSubtree w:val=&quot;http://schemas.microsoft.com/office/word/2003/wordml/sp2&quot;/&gt;&lt;o:DocumentProperties&gt;&lt;o:Version&gt;16&lt;/o:Version&gt;&lt;/o:DocumentProperties&gt;&lt;w:docPr&gt;&lt;w:view w:val=&quot;print&quot;/&gt;&lt;w:zoom w:percent=&quot;100&quot;/&gt;&lt;w:removePersonalInformation/&gt;&lt;w:activeWritingStyle w:lang=&quot;RU&quot; w:vendorID=&quot;1&quot; w:dllVersion=&quot;512&quot; w:optionSet=&quot;1&quot;/&gt;&lt;w:activeWritingStyle w:lang=&quot;RU-MO&quot; w:vendorID=&quot;1&quot; w:dllVersion=&quot;512&quot; w:optionSet=&quot;1&quot;/&gt;&lt;w:stylePaneFormatFilter w:val=&quot;3F01&quot;/&gt;&lt;w:defaultTabStop w:val=&quot;720&quot;/&gt;&lt;w:hyphenationZone w:val=&quot;357&quot;/&gt;&lt;w:doNotHyphenateCaps/&gt;&lt;w:displayHorizontalDrawingGridEvery w:val=&quot;0&quot;/&gt;&lt;w:displayVerticalDrawingGridEvery w:val=&quot;0&quot;/&gt;&lt;w:useMarginsForDrawingGridOrigin/&gt;&lt;w:characterSpacingControl w:val=&quot;DontCompress&quot;/&gt;&lt;w:optimizeForBrowser/&gt;&lt;w:validateAgainstSchema/&gt;&lt;w:saveInvalidXML w:val=&quot;off&quot;/&gt;&lt;w:ignoreMixedContent w:val=&quot;off&quot;/&gt;&lt;w:alwaysShowPlaceholderText w:val=&quot;off&quot;/&gt;&lt;w:compat&gt;&lt;w:footnoteLayoutLikeWW8/&gt;&lt;w:shapeLayoutLikeWW8/&gt;&lt;w:alignTablesRowByRow/&gt;&lt;w:forgetLastTabAlignment/&gt;&lt;w:doNotUseHTMLParagraphAutoSpacing/&gt;&lt;w:layoutRawTableWidth/&gt;&lt;w:layoutTableRowsApart/&gt;&lt;w:useWord97LineBreakingRules/&gt;&lt;w:dontAllowFieldEndSelect/&gt;&lt;w:useWord2002TableStyleRules/&gt;&lt;/w:compat&gt;&lt;wsp:rsids&gt;&lt;wsp:rsidRoot wsp:val=&quot;00003D1C&quot;/&gt;&lt;wsp:rsid wsp:val=&quot;00000969&quot;/&gt;&lt;wsp:rsid wsp:val=&quot;00000D1B&quot;/&gt;&lt;wsp:rsid wsp:val=&quot;000015D9&quot;/&gt;&lt;wsp:rsid wsp:val=&quot;00001E54&quot;/&gt;&lt;wsp:rsid wsp:val=&quot;0000299A&quot;/&gt;&lt;wsp:rsid wsp:val=&quot;00003D1C&quot;/&gt;&lt;wsp:rsid wsp:val=&quot;00004824&quot;/&gt;&lt;wsp:rsid wsp:val=&quot;000049C6&quot;/&gt;&lt;wsp:rsid wsp:val=&quot;00005141&quot;/&gt;&lt;wsp:rsid wsp:val=&quot;00005E3A&quot;/&gt;&lt;wsp:rsid wsp:val=&quot;0000772F&quot;/&gt;&lt;wsp:rsid wsp:val=&quot;00007D37&quot;/&gt;&lt;wsp:rsid wsp:val=&quot;00010B32&quot;/&gt;&lt;wsp:rsid wsp:val=&quot;0001205B&quot;/&gt;&lt;wsp:rsid wsp:val=&quot;00012974&quot;/&gt;&lt;wsp:rsid wsp:val=&quot;0001453C&quot;/&gt;&lt;wsp:rsid wsp:val=&quot;00014D12&quot;/&gt;&lt;wsp:rsid wsp:val=&quot;00015540&quot;/&gt;&lt;wsp:rsid wsp:val=&quot;00015A9F&quot;/&gt;&lt;wsp:rsid wsp:val=&quot;00015CF4&quot;/&gt;&lt;wsp:rsid wsp:val=&quot;0001626F&quot;/&gt;&lt;wsp:rsid wsp:val=&quot;00017437&quot;/&gt;&lt;wsp:rsid wsp:val=&quot;00017575&quot;/&gt;&lt;wsp:rsid wsp:val=&quot;000177E1&quot;/&gt;&lt;wsp:rsid wsp:val=&quot;000205BD&quot;/&gt;&lt;wsp:rsid wsp:val=&quot;000219FC&quot;/&gt;&lt;wsp:rsid wsp:val=&quot;00021AFE&quot;/&gt;&lt;wsp:rsid wsp:val=&quot;0002361B&quot;/&gt;&lt;wsp:rsid wsp:val=&quot;00023F40&quot;/&gt;&lt;wsp:rsid wsp:val=&quot;00024C19&quot;/&gt;&lt;wsp:rsid wsp:val=&quot;00025BF8&quot;/&gt;&lt;wsp:rsid wsp:val=&quot;00026D9A&quot;/&gt;&lt;wsp:rsid wsp:val=&quot;00027655&quot;/&gt;&lt;wsp:rsid wsp:val=&quot;00030043&quot;/&gt;&lt;wsp:rsid wsp:val=&quot;0003053F&quot;/&gt;&lt;wsp:rsid wsp:val=&quot;00030565&quot;/&gt;&lt;wsp:rsid wsp:val=&quot;00030CDC&quot;/&gt;&lt;wsp:rsid wsp:val=&quot;00030FE3&quot;/&gt;&lt;wsp:rsid wsp:val=&quot;00032D51&quot;/&gt;&lt;wsp:rsid wsp:val=&quot;00033441&quot;/&gt;&lt;wsp:rsid wsp:val=&quot;00033A4B&quot;/&gt;&lt;wsp:rsid wsp:val=&quot;00033E4B&quot;/&gt;&lt;wsp:rsid wsp:val=&quot;00035FAC&quot;/&gt;&lt;wsp:rsid wsp:val=&quot;00040068&quot;/&gt;&lt;wsp:rsid wsp:val=&quot;00040660&quot;/&gt;&lt;wsp:rsid wsp:val=&quot;00041127&quot;/&gt;&lt;wsp:rsid wsp:val=&quot;00041645&quot;/&gt;&lt;wsp:rsid wsp:val=&quot;00042C5D&quot;/&gt;&lt;wsp:rsid wsp:val=&quot;00043BD8&quot;/&gt;&lt;wsp:rsid wsp:val=&quot;00043C1A&quot;/&gt;&lt;wsp:rsid wsp:val=&quot;00043CAA&quot;/&gt;&lt;wsp:rsid wsp:val=&quot;00045C0F&quot;/&gt;&lt;wsp:rsid wsp:val=&quot;00045FB0&quot;/&gt;&lt;wsp:rsid wsp:val=&quot;0004673B&quot;/&gt;&lt;wsp:rsid wsp:val=&quot;0005349D&quot;/&gt;&lt;wsp:rsid wsp:val=&quot;000534E7&quot;/&gt;&lt;wsp:rsid wsp:val=&quot;000545A5&quot;/&gt;&lt;wsp:rsid wsp:val=&quot;000562F0&quot;/&gt;&lt;wsp:rsid wsp:val=&quot;00057B25&quot;/&gt;&lt;wsp:rsid wsp:val=&quot;00057F57&quot;/&gt;&lt;wsp:rsid wsp:val=&quot;00060535&quot;/&gt;&lt;wsp:rsid wsp:val=&quot;000614B8&quot;/&gt;&lt;wsp:rsid wsp:val=&quot;000617D1&quot;/&gt;&lt;wsp:rsid wsp:val=&quot;0006243A&quot;/&gt;&lt;wsp:rsid wsp:val=&quot;00062C17&quot;/&gt;&lt;wsp:rsid wsp:val=&quot;0006330B&quot;/&gt;&lt;wsp:rsid wsp:val=&quot;00064BB4&quot;/&gt;&lt;wsp:rsid wsp:val=&quot;00066217&quot;/&gt;&lt;wsp:rsid wsp:val=&quot;00066503&quot;/&gt;&lt;wsp:rsid wsp:val=&quot;00067153&quot;/&gt;&lt;wsp:rsid wsp:val=&quot;00070216&quot;/&gt;&lt;wsp:rsid wsp:val=&quot;0007041E&quot;/&gt;&lt;wsp:rsid wsp:val=&quot;00070F02&quot;/&gt;&lt;wsp:rsid wsp:val=&quot;000710D0&quot;/&gt;&lt;wsp:rsid wsp:val=&quot;0007169F&quot;/&gt;&lt;wsp:rsid wsp:val=&quot;000738FE&quot;/&gt;&lt;wsp:rsid wsp:val=&quot;00073961&quot;/&gt;&lt;wsp:rsid wsp:val=&quot;00074343&quot;/&gt;&lt;wsp:rsid wsp:val=&quot;00074AEA&quot;/&gt;&lt;wsp:rsid wsp:val=&quot;00076A90&quot;/&gt;&lt;wsp:rsid wsp:val=&quot;000804EA&quot;/&gt;&lt;wsp:rsid wsp:val=&quot;00081438&quot;/&gt;&lt;wsp:rsid wsp:val=&quot;00081DE4&quot;/&gt;&lt;wsp:rsid wsp:val=&quot;00082B3D&quot;/&gt;&lt;wsp:rsid wsp:val=&quot;00082DCA&quot;/&gt;&lt;wsp:rsid wsp:val=&quot;00084939&quot;/&gt;&lt;wsp:rsid wsp:val=&quot;00084C47&quot;/&gt;&lt;wsp:rsid wsp:val=&quot;00085949&quot;/&gt;&lt;wsp:rsid wsp:val=&quot;00086027&quot;/&gt;&lt;wsp:rsid wsp:val=&quot;00086081&quot;/&gt;&lt;wsp:rsid wsp:val=&quot;00086EE3&quot;/&gt;&lt;wsp:rsid wsp:val=&quot;00087C0F&quot;/&gt;&lt;wsp:rsid wsp:val=&quot;00093120&quot;/&gt;&lt;wsp:rsid wsp:val=&quot;00093E10&quot;/&gt;&lt;wsp:rsid wsp:val=&quot;000957BB&quot;/&gt;&lt;wsp:rsid wsp:val=&quot;000A0680&quot;/&gt;&lt;wsp:rsid wsp:val=&quot;000A0739&quot;/&gt;&lt;wsp:rsid wsp:val=&quot;000A0EDD&quot;/&gt;&lt;wsp:rsid wsp:val=&quot;000A1D5F&quot;/&gt;&lt;wsp:rsid wsp:val=&quot;000A3077&quot;/&gt;&lt;wsp:rsid wsp:val=&quot;000A3FCF&quot;/&gt;&lt;wsp:rsid wsp:val=&quot;000A654B&quot;/&gt;&lt;wsp:rsid wsp:val=&quot;000A73A4&quot;/&gt;&lt;wsp:rsid wsp:val=&quot;000A76AF&quot;/&gt;&lt;wsp:rsid wsp:val=&quot;000A79A5&quot;/&gt;&lt;wsp:rsid wsp:val=&quot;000A7FAB&quot;/&gt;&lt;wsp:rsid wsp:val=&quot;000B10CB&quot;/&gt;&lt;wsp:rsid wsp:val=&quot;000B195A&quot;/&gt;&lt;wsp:rsid wsp:val=&quot;000B1B97&quot;/&gt;&lt;wsp:rsid wsp:val=&quot;000B208B&quot;/&gt;&lt;wsp:rsid wsp:val=&quot;000B2366&quot;/&gt;&lt;wsp:rsid wsp:val=&quot;000B31AD&quot;/&gt;&lt;wsp:rsid wsp:val=&quot;000B55A3&quot;/&gt;&lt;wsp:rsid wsp:val=&quot;000B5896&quot;/&gt;&lt;wsp:rsid wsp:val=&quot;000B6366&quot;/&gt;&lt;wsp:rsid wsp:val=&quot;000B6434&quot;/&gt;&lt;wsp:rsid wsp:val=&quot;000B6594&quot;/&gt;&lt;wsp:rsid wsp:val=&quot;000B7A24&quot;/&gt;&lt;wsp:rsid wsp:val=&quot;000B7BCA&quot;/&gt;&lt;wsp:rsid wsp:val=&quot;000C0F59&quot;/&gt;&lt;wsp:rsid wsp:val=&quot;000C1657&quot;/&gt;&lt;wsp:rsid wsp:val=&quot;000C18F2&quot;/&gt;&lt;wsp:rsid wsp:val=&quot;000C1E9E&quot;/&gt;&lt;wsp:rsid wsp:val=&quot;000C23B7&quot;/&gt;&lt;wsp:rsid wsp:val=&quot;000C3408&quot;/&gt;&lt;wsp:rsid wsp:val=&quot;000C397C&quot;/&gt;&lt;wsp:rsid wsp:val=&quot;000C64BE&quot;/&gt;&lt;wsp:rsid wsp:val=&quot;000C68CC&quot;/&gt;&lt;wsp:rsid wsp:val=&quot;000C74A8&quot;/&gt;&lt;wsp:rsid wsp:val=&quot;000D09FB&quot;/&gt;&lt;wsp:rsid wsp:val=&quot;000D0DF5&quot;/&gt;&lt;wsp:rsid wsp:val=&quot;000D27EC&quot;/&gt;&lt;wsp:rsid wsp:val=&quot;000D29D2&quot;/&gt;&lt;wsp:rsid wsp:val=&quot;000D33B4&quot;/&gt;&lt;wsp:rsid wsp:val=&quot;000D435B&quot;/&gt;&lt;wsp:rsid wsp:val=&quot;000D602F&quot;/&gt;&lt;wsp:rsid wsp:val=&quot;000D6194&quot;/&gt;&lt;wsp:rsid wsp:val=&quot;000D79DF&quot;/&gt;&lt;wsp:rsid wsp:val=&quot;000D7EC5&quot;/&gt;&lt;wsp:rsid wsp:val=&quot;000E0393&quot;/&gt;&lt;wsp:rsid wsp:val=&quot;000E100C&quot;/&gt;&lt;wsp:rsid wsp:val=&quot;000E1E9E&quot;/&gt;&lt;wsp:rsid wsp:val=&quot;000E1F0D&quot;/&gt;&lt;wsp:rsid wsp:val=&quot;000E2364&quot;/&gt;&lt;wsp:rsid wsp:val=&quot;000E2F72&quot;/&gt;&lt;wsp:rsid wsp:val=&quot;000E3622&quot;/&gt;&lt;wsp:rsid wsp:val=&quot;000E3C03&quot;/&gt;&lt;wsp:rsid wsp:val=&quot;000E3EF9&quot;/&gt;&lt;wsp:rsid wsp:val=&quot;000E416C&quot;/&gt;&lt;wsp:rsid wsp:val=&quot;000E4E14&quot;/&gt;&lt;wsp:rsid wsp:val=&quot;000E5F63&quot;/&gt;&lt;wsp:rsid wsp:val=&quot;000E6AE4&quot;/&gt;&lt;wsp:rsid wsp:val=&quot;000E6BF5&quot;/&gt;&lt;wsp:rsid wsp:val=&quot;000E6D15&quot;/&gt;&lt;wsp:rsid wsp:val=&quot;000E793A&quot;/&gt;&lt;wsp:rsid wsp:val=&quot;000E7FAA&quot;/&gt;&lt;wsp:rsid wsp:val=&quot;000F0925&quot;/&gt;&lt;wsp:rsid wsp:val=&quot;000F09B2&quot;/&gt;&lt;wsp:rsid wsp:val=&quot;000F1E2D&quot;/&gt;&lt;wsp:rsid wsp:val=&quot;000F201C&quot;/&gt;&lt;wsp:rsid wsp:val=&quot;000F2A86&quot;/&gt;&lt;wsp:rsid wsp:val=&quot;000F39F5&quot;/&gt;&lt;wsp:rsid wsp:val=&quot;000F4F4C&quot;/&gt;&lt;wsp:rsid wsp:val=&quot;000F5629&quot;/&gt;&lt;wsp:rsid wsp:val=&quot;000F5AED&quot;/&gt;&lt;wsp:rsid wsp:val=&quot;000F76AD&quot;/&gt;&lt;wsp:rsid wsp:val=&quot;000F7991&quot;/&gt;&lt;wsp:rsid wsp:val=&quot;00100084&quot;/&gt;&lt;wsp:rsid wsp:val=&quot;001010D6&quot;/&gt;&lt;wsp:rsid wsp:val=&quot;00101143&quot;/&gt;&lt;wsp:rsid wsp:val=&quot;00103A8C&quot;/&gt;&lt;wsp:rsid wsp:val=&quot;00104C4A&quot;/&gt;&lt;wsp:rsid wsp:val=&quot;001053C0&quot;/&gt;&lt;wsp:rsid wsp:val=&quot;001061E8&quot;/&gt;&lt;wsp:rsid wsp:val=&quot;001076E5&quot;/&gt;&lt;wsp:rsid wsp:val=&quot;001108B6&quot;/&gt;&lt;wsp:rsid wsp:val=&quot;001109AF&quot;/&gt;&lt;wsp:rsid wsp:val=&quot;00110C8B&quot;/&gt;&lt;wsp:rsid wsp:val=&quot;00110DCF&quot;/&gt;&lt;wsp:rsid wsp:val=&quot;001138E4&quot;/&gt;&lt;wsp:rsid wsp:val=&quot;00115113&quot;/&gt;&lt;wsp:rsid wsp:val=&quot;00115B17&quot;/&gt;&lt;wsp:rsid wsp:val=&quot;00115C12&quot;/&gt;&lt;wsp:rsid wsp:val=&quot;00115C71&quot;/&gt;&lt;wsp:rsid wsp:val=&quot;00117675&quot;/&gt;&lt;wsp:rsid wsp:val=&quot;00120218&quot;/&gt;&lt;wsp:rsid wsp:val=&quot;0012057B&quot;/&gt;&lt;wsp:rsid wsp:val=&quot;00123241&quot;/&gt;&lt;wsp:rsid wsp:val=&quot;0012330A&quot;/&gt;&lt;wsp:rsid wsp:val=&quot;00123A88&quot;/&gt;&lt;wsp:rsid wsp:val=&quot;00123FDC&quot;/&gt;&lt;wsp:rsid wsp:val=&quot;0012523F&quot;/&gt;&lt;wsp:rsid wsp:val=&quot;0012535F&quot;/&gt;&lt;wsp:rsid wsp:val=&quot;00126DAA&quot;/&gt;&lt;wsp:rsid wsp:val=&quot;0013177B&quot;/&gt;&lt;wsp:rsid wsp:val=&quot;001333B5&quot;/&gt;&lt;wsp:rsid wsp:val=&quot;00134429&quot;/&gt;&lt;wsp:rsid wsp:val=&quot;001351C1&quot;/&gt;&lt;wsp:rsid wsp:val=&quot;00136F9B&quot;/&gt;&lt;wsp:rsid wsp:val=&quot;00137247&quot;/&gt;&lt;wsp:rsid wsp:val=&quot;00137D7F&quot;/&gt;&lt;wsp:rsid wsp:val=&quot;00142049&quot;/&gt;&lt;wsp:rsid wsp:val=&quot;00142931&quot;/&gt;&lt;wsp:rsid wsp:val=&quot;00142966&quot;/&gt;&lt;wsp:rsid wsp:val=&quot;001429A9&quot;/&gt;&lt;wsp:rsid wsp:val=&quot;00143202&quot;/&gt;&lt;wsp:rsid wsp:val=&quot;00145661&quot;/&gt;&lt;wsp:rsid wsp:val=&quot;00145C11&quot;/&gt;&lt;wsp:rsid wsp:val=&quot;00145E36&quot;/&gt;&lt;wsp:rsid wsp:val=&quot;00147738&quot;/&gt;&lt;wsp:rsid wsp:val=&quot;00150084&quot;/&gt;&lt;wsp:rsid wsp:val=&quot;00153302&quot;/&gt;&lt;wsp:rsid wsp:val=&quot;0015488A&quot;/&gt;&lt;wsp:rsid wsp:val=&quot;00154E14&quot;/&gt;&lt;wsp:rsid wsp:val=&quot;00154E6C&quot;/&gt;&lt;wsp:rsid wsp:val=&quot;00155FD8&quot;/&gt;&lt;wsp:rsid wsp:val=&quot;00157AE9&quot;/&gt;&lt;wsp:rsid wsp:val=&quot;001607F4&quot;/&gt;&lt;wsp:rsid wsp:val=&quot;00163884&quot;/&gt;&lt;wsp:rsid wsp:val=&quot;00163E7E&quot;/&gt;&lt;wsp:rsid wsp:val=&quot;001658E1&quot;/&gt;&lt;wsp:rsid wsp:val=&quot;00166416&quot;/&gt;&lt;wsp:rsid wsp:val=&quot;00167F6F&quot;/&gt;&lt;wsp:rsid wsp:val=&quot;00170B40&quot;/&gt;&lt;wsp:rsid wsp:val=&quot;00170F83&quot;/&gt;&lt;wsp:rsid wsp:val=&quot;00172687&quot;/&gt;&lt;wsp:rsid wsp:val=&quot;001730B4&quot;/&gt;&lt;wsp:rsid wsp:val=&quot;00173DB0&quot;/&gt;&lt;wsp:rsid wsp:val=&quot;00174349&quot;/&gt;&lt;wsp:rsid wsp:val=&quot;00174FE0&quot;/&gt;&lt;wsp:rsid wsp:val=&quot;00175A06&quot;/&gt;&lt;wsp:rsid wsp:val=&quot;00176743&quot;/&gt;&lt;wsp:rsid wsp:val=&quot;00176C11&quot;/&gt;&lt;wsp:rsid wsp:val=&quot;001775FE&quot;/&gt;&lt;wsp:rsid wsp:val=&quot;00180204&quot;/&gt;&lt;wsp:rsid wsp:val=&quot;001802AD&quot;/&gt;&lt;wsp:rsid wsp:val=&quot;001809EC&quot;/&gt;&lt;wsp:rsid wsp:val=&quot;00181965&quot;/&gt;&lt;wsp:rsid wsp:val=&quot;00182064&quot;/&gt;&lt;wsp:rsid wsp:val=&quot;00182338&quot;/&gt;&lt;wsp:rsid wsp:val=&quot;001829BD&quot;/&gt;&lt;wsp:rsid wsp:val=&quot;00182FBF&quot;/&gt;&lt;wsp:rsid wsp:val=&quot;001832BE&quot;/&gt;&lt;wsp:rsid wsp:val=&quot;0018512D&quot;/&gt;&lt;wsp:rsid wsp:val=&quot;001854CB&quot;/&gt;&lt;wsp:rsid wsp:val=&quot;001865D5&quot;/&gt;&lt;wsp:rsid wsp:val=&quot;001869DA&quot;/&gt;&lt;wsp:rsid wsp:val=&quot;001923E3&quot;/&gt;&lt;wsp:rsid wsp:val=&quot;00192AAD&quot;/&gt;&lt;wsp:rsid wsp:val=&quot;00192B04&quot;/&gt;&lt;wsp:rsid wsp:val=&quot;001936D0&quot;/&gt;&lt;wsp:rsid wsp:val=&quot;00193D46&quot;/&gt;&lt;wsp:rsid wsp:val=&quot;0019426F&quot;/&gt;&lt;wsp:rsid wsp:val=&quot;00194D50&quot;/&gt;&lt;wsp:rsid wsp:val=&quot;00197633&quot;/&gt;&lt;wsp:rsid wsp:val=&quot;00197806&quot;/&gt;&lt;wsp:rsid wsp:val=&quot;001A0D2A&quot;/&gt;&lt;wsp:rsid wsp:val=&quot;001A174E&quot;/&gt;&lt;wsp:rsid wsp:val=&quot;001A22EA&quot;/&gt;&lt;wsp:rsid wsp:val=&quot;001A311C&quot;/&gt;&lt;wsp:rsid wsp:val=&quot;001A332B&quot;/&gt;&lt;wsp:rsid wsp:val=&quot;001A3552&quot;/&gt;&lt;wsp:rsid wsp:val=&quot;001A363F&quot;/&gt;&lt;wsp:rsid wsp:val=&quot;001A3918&quot;/&gt;&lt;wsp:rsid wsp:val=&quot;001A4B7B&quot;/&gt;&lt;wsp:rsid wsp:val=&quot;001A52E7&quot;/&gt;&lt;wsp:rsid wsp:val=&quot;001A5A3B&quot;/&gt;&lt;wsp:rsid wsp:val=&quot;001B078A&quot;/&gt;&lt;wsp:rsid wsp:val=&quot;001B0A12&quot;/&gt;&lt;wsp:rsid wsp:val=&quot;001B0F92&quot;/&gt;&lt;wsp:rsid wsp:val=&quot;001B14B3&quot;/&gt;&lt;wsp:rsid wsp:val=&quot;001B1799&quot;/&gt;&lt;wsp:rsid wsp:val=&quot;001B1B76&quot;/&gt;&lt;wsp:rsid wsp:val=&quot;001B363A&quot;/&gt;&lt;wsp:rsid wsp:val=&quot;001B3A4B&quot;/&gt;&lt;wsp:rsid wsp:val=&quot;001B491D&quot;/&gt;&lt;wsp:rsid wsp:val=&quot;001B4C00&quot;/&gt;&lt;wsp:rsid wsp:val=&quot;001B5F77&quot;/&gt;&lt;wsp:rsid wsp:val=&quot;001B65E7&quot;/&gt;&lt;wsp:rsid wsp:val=&quot;001B6761&quot;/&gt;&lt;wsp:rsid wsp:val=&quot;001B6D3A&quot;/&gt;&lt;wsp:rsid wsp:val=&quot;001B6D8E&quot;/&gt;&lt;wsp:rsid wsp:val=&quot;001B7380&quot;/&gt;&lt;wsp:rsid wsp:val=&quot;001B7AF3&quot;/&gt;&lt;wsp:rsid wsp:val=&quot;001C16CD&quot;/&gt;&lt;wsp:rsid wsp:val=&quot;001C2CB5&quot;/&gt;&lt;wsp:rsid wsp:val=&quot;001C35BC&quot;/&gt;&lt;wsp:rsid wsp:val=&quot;001C3BA7&quot;/&gt;&lt;wsp:rsid wsp:val=&quot;001C4281&quot;/&gt;&lt;wsp:rsid wsp:val=&quot;001C4710&quot;/&gt;&lt;wsp:rsid wsp:val=&quot;001C52D9&quot;/&gt;&lt;wsp:rsid wsp:val=&quot;001C54F8&quot;/&gt;&lt;wsp:rsid wsp:val=&quot;001C58FD&quot;/&gt;&lt;wsp:rsid wsp:val=&quot;001D04B1&quot;/&gt;&lt;wsp:rsid wsp:val=&quot;001D1564&quot;/&gt;&lt;wsp:rsid wsp:val=&quot;001D1C53&quot;/&gt;&lt;wsp:rsid wsp:val=&quot;001D1D14&quot;/&gt;&lt;wsp:rsid wsp:val=&quot;001D2D53&quot;/&gt;&lt;wsp:rsid wsp:val=&quot;001D4675&quot;/&gt;&lt;wsp:rsid wsp:val=&quot;001D55E0&quot;/&gt;&lt;wsp:rsid wsp:val=&quot;001D581A&quot;/&gt;&lt;wsp:rsid wsp:val=&quot;001D5AD1&quot;/&gt;&lt;wsp:rsid wsp:val=&quot;001D618F&quot;/&gt;&lt;wsp:rsid wsp:val=&quot;001D61F7&quot;/&gt;&lt;wsp:rsid wsp:val=&quot;001D71AC&quot;/&gt;&lt;wsp:rsid wsp:val=&quot;001D736D&quot;/&gt;&lt;wsp:rsid wsp:val=&quot;001D7B1C&quot;/&gt;&lt;wsp:rsid wsp:val=&quot;001E0F96&quot;/&gt;&lt;wsp:rsid wsp:val=&quot;001E1420&quot;/&gt;&lt;wsp:rsid wsp:val=&quot;001E4985&quot;/&gt;&lt;wsp:rsid wsp:val=&quot;001E6539&quot;/&gt;&lt;wsp:rsid wsp:val=&quot;001E7039&quot;/&gt;&lt;wsp:rsid wsp:val=&quot;001F2E7E&quot;/&gt;&lt;wsp:rsid wsp:val=&quot;001F331E&quot;/&gt;&lt;wsp:rsid wsp:val=&quot;001F4618&quot;/&gt;&lt;wsp:rsid wsp:val=&quot;001F5E1F&quot;/&gt;&lt;wsp:rsid wsp:val=&quot;001F67D0&quot;/&gt;&lt;wsp:rsid wsp:val=&quot;001F6FEF&quot;/&gt;&lt;wsp:rsid wsp:val=&quot;001F7D71&quot;/&gt;&lt;wsp:rsid wsp:val=&quot;0020031E&quot;/&gt;&lt;wsp:rsid wsp:val=&quot;0020165E&quot;/&gt;&lt;wsp:rsid wsp:val=&quot;00201A7B&quot;/&gt;&lt;wsp:rsid wsp:val=&quot;00202453&quot;/&gt;&lt;wsp:rsid wsp:val=&quot;00202694&quot;/&gt;&lt;wsp:rsid wsp:val=&quot;00202862&quot;/&gt;&lt;wsp:rsid wsp:val=&quot;002028C6&quot;/&gt;&lt;wsp:rsid wsp:val=&quot;00202A88&quot;/&gt;&lt;wsp:rsid wsp:val=&quot;00202B37&quot;/&gt;&lt;wsp:rsid wsp:val=&quot;00203D90&quot;/&gt;&lt;wsp:rsid wsp:val=&quot;00205057&quot;/&gt;&lt;wsp:rsid wsp:val=&quot;00207839&quot;/&gt;&lt;wsp:rsid wsp:val=&quot;0021032C&quot;/&gt;&lt;wsp:rsid wsp:val=&quot;002123FB&quot;/&gt;&lt;wsp:rsid wsp:val=&quot;0021440A&quot;/&gt;&lt;wsp:rsid wsp:val=&quot;0021441B&quot;/&gt;&lt;wsp:rsid wsp:val=&quot;002221C5&quot;/&gt;&lt;wsp:rsid wsp:val=&quot;002221EE&quot;/&gt;&lt;wsp:rsid wsp:val=&quot;002228F2&quot;/&gt;&lt;wsp:rsid wsp:val=&quot;00222D78&quot;/&gt;&lt;wsp:rsid wsp:val=&quot;002239AF&quot;/&gt;&lt;wsp:rsid wsp:val=&quot;00223DF3&quot;/&gt;&lt;wsp:rsid wsp:val=&quot;002241AE&quot;/&gt;&lt;wsp:rsid wsp:val=&quot;00224E6A&quot;/&gt;&lt;wsp:rsid wsp:val=&quot;002266DE&quot;/&gt;&lt;wsp:rsid wsp:val=&quot;002277AA&quot;/&gt;&lt;wsp:rsid wsp:val=&quot;00230DFA&quot;/&gt;&lt;wsp:rsid wsp:val=&quot;002313F5&quot;/&gt;&lt;wsp:rsid wsp:val=&quot;00231432&quot;/&gt;&lt;wsp:rsid wsp:val=&quot;00233AD4&quot;/&gt;&lt;wsp:rsid wsp:val=&quot;00235912&quot;/&gt;&lt;wsp:rsid wsp:val=&quot;00236066&quot;/&gt;&lt;wsp:rsid wsp:val=&quot;00236A37&quot;/&gt;&lt;wsp:rsid wsp:val=&quot;00240CA3&quot;/&gt;&lt;wsp:rsid wsp:val=&quot;002419E6&quot;/&gt;&lt;wsp:rsid wsp:val=&quot;00241B7B&quot;/&gt;&lt;wsp:rsid wsp:val=&quot;00241BC8&quot;/&gt;&lt;wsp:rsid wsp:val=&quot;002428A2&quot;/&gt;&lt;wsp:rsid wsp:val=&quot;0024498D&quot;/&gt;&lt;wsp:rsid wsp:val=&quot;00244B4D&quot;/&gt;&lt;wsp:rsid wsp:val=&quot;0024593B&quot;/&gt;&lt;wsp:rsid wsp:val=&quot;00245A89&quot;/&gt;&lt;wsp:rsid wsp:val=&quot;002465BC&quot;/&gt;&lt;wsp:rsid wsp:val=&quot;00246946&quot;/&gt;&lt;wsp:rsid wsp:val=&quot;002478C8&quot;/&gt;&lt;wsp:rsid wsp:val=&quot;00247FB9&quot;/&gt;&lt;wsp:rsid wsp:val=&quot;00250D12&quot;/&gt;&lt;wsp:rsid wsp:val=&quot;00251B4E&quot;/&gt;&lt;wsp:rsid wsp:val=&quot;0025224A&quot;/&gt;&lt;wsp:rsid wsp:val=&quot;00253C96&quot;/&gt;&lt;wsp:rsid wsp:val=&quot;00254610&quot;/&gt;&lt;wsp:rsid wsp:val=&quot;00254D1C&quot;/&gt;&lt;wsp:rsid wsp:val=&quot;0025582F&quot;/&gt;&lt;wsp:rsid wsp:val=&quot;00255A42&quot;/&gt;&lt;wsp:rsid wsp:val=&quot;00255BE6&quot;/&gt;&lt;wsp:rsid wsp:val=&quot;002568A3&quot;/&gt;&lt;wsp:rsid wsp:val=&quot;00257AC0&quot;/&gt;&lt;wsp:rsid wsp:val=&quot;00257BEC&quot;/&gt;&lt;wsp:rsid wsp:val=&quot;0026197C&quot;/&gt;&lt;wsp:rsid wsp:val=&quot;00261E74&quot;/&gt;&lt;wsp:rsid wsp:val=&quot;00262BF0&quot;/&gt;&lt;wsp:rsid wsp:val=&quot;00262ED0&quot;/&gt;&lt;wsp:rsid wsp:val=&quot;00262EF6&quot;/&gt;&lt;wsp:rsid wsp:val=&quot;00263E39&quot;/&gt;&lt;wsp:rsid wsp:val=&quot;0026481C&quot;/&gt;&lt;wsp:rsid wsp:val=&quot;00264B0B&quot;/&gt;&lt;wsp:rsid wsp:val=&quot;00265BF2&quot;/&gt;&lt;wsp:rsid wsp:val=&quot;00266B1D&quot;/&gt;&lt;wsp:rsid wsp:val=&quot;00266E17&quot;/&gt;&lt;wsp:rsid wsp:val=&quot;00267788&quot;/&gt;&lt;wsp:rsid wsp:val=&quot;00267FC7&quot;/&gt;&lt;wsp:rsid wsp:val=&quot;002701F3&quot;/&gt;&lt;wsp:rsid wsp:val=&quot;0027082E&quot;/&gt;&lt;wsp:rsid wsp:val=&quot;00271F8B&quot;/&gt;&lt;wsp:rsid wsp:val=&quot;00273D30&quot;/&gt;&lt;wsp:rsid wsp:val=&quot;00273E13&quot;/&gt;&lt;wsp:rsid wsp:val=&quot;0027560A&quot;/&gt;&lt;wsp:rsid wsp:val=&quot;00276430&quot;/&gt;&lt;wsp:rsid wsp:val=&quot;00277B99&quot;/&gt;&lt;wsp:rsid wsp:val=&quot;00277C27&quot;/&gt;&lt;wsp:rsid wsp:val=&quot;00280805&quot;/&gt;&lt;wsp:rsid wsp:val=&quot;00280B81&quot;/&gt;&lt;wsp:rsid wsp:val=&quot;00282589&quot;/&gt;&lt;wsp:rsid wsp:val=&quot;00282A1F&quot;/&gt;&lt;wsp:rsid wsp:val=&quot;00282AE6&quot;/&gt;&lt;wsp:rsid wsp:val=&quot;00283793&quot;/&gt;&lt;wsp:rsid wsp:val=&quot;002838ED&quot;/&gt;&lt;wsp:rsid wsp:val=&quot;002853D1&quot;/&gt;&lt;wsp:rsid wsp:val=&quot;00285A18&quot;/&gt;&lt;wsp:rsid wsp:val=&quot;00286549&quot;/&gt;&lt;wsp:rsid wsp:val=&quot;00286F88&quot;/&gt;&lt;wsp:rsid wsp:val=&quot;002902AA&quot;/&gt;&lt;wsp:rsid wsp:val=&quot;0029317A&quot;/&gt;&lt;wsp:rsid wsp:val=&quot;00293BF7&quot;/&gt;&lt;wsp:rsid wsp:val=&quot;00294CB9&quot;/&gt;&lt;wsp:rsid wsp:val=&quot;002957F1&quot;/&gt;&lt;wsp:rsid wsp:val=&quot;00295E86&quot;/&gt;&lt;wsp:rsid wsp:val=&quot;002A0CC1&quot;/&gt;&lt;wsp:rsid wsp:val=&quot;002A12E3&quot;/&gt;&lt;wsp:rsid wsp:val=&quot;002A21D5&quot;/&gt;&lt;wsp:rsid wsp:val=&quot;002A286D&quot;/&gt;&lt;wsp:rsid wsp:val=&quot;002A3A75&quot;/&gt;&lt;wsp:rsid wsp:val=&quot;002A4D31&quot;/&gt;&lt;wsp:rsid wsp:val=&quot;002A5B41&quot;/&gt;&lt;wsp:rsid wsp:val=&quot;002A5D91&quot;/&gt;&lt;wsp:rsid wsp:val=&quot;002A5D9A&quot;/&gt;&lt;wsp:rsid wsp:val=&quot;002A6B29&quot;/&gt;&lt;wsp:rsid wsp:val=&quot;002B01D2&quot;/&gt;&lt;wsp:rsid wsp:val=&quot;002B020F&quot;/&gt;&lt;wsp:rsid wsp:val=&quot;002B14D2&quot;/&gt;&lt;wsp:rsid wsp:val=&quot;002B197A&quot;/&gt;&lt;wsp:rsid wsp:val=&quot;002B254E&quot;/&gt;&lt;wsp:rsid wsp:val=&quot;002B57E3&quot;/&gt;&lt;wsp:rsid wsp:val=&quot;002B706C&quot;/&gt;&lt;wsp:rsid wsp:val=&quot;002B7825&quot;/&gt;&lt;wsp:rsid wsp:val=&quot;002C04B7&quot;/&gt;&lt;wsp:rsid wsp:val=&quot;002C0CA8&quot;/&gt;&lt;wsp:rsid wsp:val=&quot;002C175D&quot;/&gt;&lt;wsp:rsid wsp:val=&quot;002D01B5&quot;/&gt;&lt;wsp:rsid wsp:val=&quot;002D0E4B&quot;/&gt;&lt;wsp:rsid wsp:val=&quot;002D3386&quot;/&gt;&lt;wsp:rsid wsp:val=&quot;002D33BA&quot;/&gt;&lt;wsp:rsid wsp:val=&quot;002D36EF&quot;/&gt;&lt;wsp:rsid wsp:val=&quot;002D3CCD&quot;/&gt;&lt;wsp:rsid wsp:val=&quot;002D3ECB&quot;/&gt;&lt;wsp:rsid wsp:val=&quot;002D6F90&quot;/&gt;&lt;wsp:rsid wsp:val=&quot;002E01B0&quot;/&gt;&lt;wsp:rsid wsp:val=&quot;002E0694&quot;/&gt;&lt;wsp:rsid wsp:val=&quot;002E06F0&quot;/&gt;&lt;wsp:rsid wsp:val=&quot;002E163A&quot;/&gt;&lt;wsp:rsid wsp:val=&quot;002E1870&quot;/&gt;&lt;wsp:rsid wsp:val=&quot;002E1BBD&quot;/&gt;&lt;wsp:rsid wsp:val=&quot;002E21E5&quot;/&gt;&lt;wsp:rsid wsp:val=&quot;002E2D88&quot;/&gt;&lt;wsp:rsid wsp:val=&quot;002E2F69&quot;/&gt;&lt;wsp:rsid wsp:val=&quot;002E7333&quot;/&gt;&lt;wsp:rsid wsp:val=&quot;002E74FA&quot;/&gt;&lt;wsp:rsid wsp:val=&quot;002F0492&quot;/&gt;&lt;wsp:rsid wsp:val=&quot;002F45C5&quot;/&gt;&lt;wsp:rsid wsp:val=&quot;002F526D&quot;/&gt;&lt;wsp:rsid wsp:val=&quot;002F778B&quot;/&gt;&lt;wsp:rsid wsp:val=&quot;00304D90&quot;/&gt;&lt;wsp:rsid wsp:val=&quot;0030623F&quot;/&gt;&lt;wsp:rsid wsp:val=&quot;00306D96&quot;/&gt;&lt;wsp:rsid wsp:val=&quot;00311FC6&quot;/&gt;&lt;wsp:rsid wsp:val=&quot;0031285D&quot;/&gt;&lt;wsp:rsid wsp:val=&quot;0031348A&quot;/&gt;&lt;wsp:rsid wsp:val=&quot;00314FE9&quot;/&gt;&lt;wsp:rsid wsp:val=&quot;00315AD9&quot;/&gt;&lt;wsp:rsid wsp:val=&quot;00315C1E&quot;/&gt;&lt;wsp:rsid wsp:val=&quot;00316CB3&quot;/&gt;&lt;wsp:rsid wsp:val=&quot;003177A3&quot;/&gt;&lt;wsp:rsid wsp:val=&quot;00317AA8&quot;/&gt;&lt;wsp:rsid wsp:val=&quot;00320335&quot;/&gt;&lt;wsp:rsid wsp:val=&quot;0032279F&quot;/&gt;&lt;wsp:rsid wsp:val=&quot;003231C0&quot;/&gt;&lt;wsp:rsid wsp:val=&quot;00323A42&quot;/&gt;&lt;wsp:rsid wsp:val=&quot;0032419C&quot;/&gt;&lt;wsp:rsid wsp:val=&quot;003246A0&quot;/&gt;&lt;wsp:rsid wsp:val=&quot;00324FD9&quot;/&gt;&lt;wsp:rsid wsp:val=&quot;00325B68&quot;/&gt;&lt;wsp:rsid wsp:val=&quot;00326238&quot;/&gt;&lt;wsp:rsid wsp:val=&quot;00327535&quot;/&gt;&lt;wsp:rsid wsp:val=&quot;00327BE2&quot;/&gt;&lt;wsp:rsid wsp:val=&quot;00327E83&quot;/&gt;&lt;wsp:rsid wsp:val=&quot;00330009&quot;/&gt;&lt;wsp:rsid wsp:val=&quot;00330886&quot;/&gt;&lt;wsp:rsid wsp:val=&quot;00330B04&quot;/&gt;&lt;wsp:rsid wsp:val=&quot;0033223F&quot;/&gt;&lt;wsp:rsid wsp:val=&quot;003334E5&quot;/&gt;&lt;wsp:rsid wsp:val=&quot;00333F85&quot;/&gt;&lt;wsp:rsid wsp:val=&quot;00335262&quot;/&gt;&lt;wsp:rsid wsp:val=&quot;00336190&quot;/&gt;&lt;wsp:rsid wsp:val=&quot;00336ED9&quot;/&gt;&lt;wsp:rsid wsp:val=&quot;00341684&quot;/&gt;&lt;wsp:rsid wsp:val=&quot;003429E7&quot;/&gt;&lt;wsp:rsid wsp:val=&quot;00345483&quot;/&gt;&lt;wsp:rsid wsp:val=&quot;003466C4&quot;/&gt;&lt;wsp:rsid wsp:val=&quot;00346708&quot;/&gt;&lt;wsp:rsid wsp:val=&quot;00347CE3&quot;/&gt;&lt;wsp:rsid wsp:val=&quot;00352020&quot;/&gt;&lt;wsp:rsid wsp:val=&quot;0035237A&quot;/&gt;&lt;wsp:rsid wsp:val=&quot;003527C5&quot;/&gt;&lt;wsp:rsid wsp:val=&quot;00355260&quot;/&gt;&lt;wsp:rsid wsp:val=&quot;00355A31&quot;/&gt;&lt;wsp:rsid wsp:val=&quot;00357304&quot;/&gt;&lt;wsp:rsid wsp:val=&quot;003608EC&quot;/&gt;&lt;wsp:rsid wsp:val=&quot;00361CF6&quot;/&gt;&lt;wsp:rsid wsp:val=&quot;00362A3C&quot;/&gt;&lt;wsp:rsid wsp:val=&quot;00363808&quot;/&gt;&lt;wsp:rsid wsp:val=&quot;00364945&quot;/&gt;&lt;wsp:rsid wsp:val=&quot;0036563B&quot;/&gt;&lt;wsp:rsid wsp:val=&quot;0036572F&quot;/&gt;&lt;wsp:rsid wsp:val=&quot;00365D3A&quot;/&gt;&lt;wsp:rsid wsp:val=&quot;00366016&quot;/&gt;&lt;wsp:rsid wsp:val=&quot;003664B9&quot;/&gt;&lt;wsp:rsid wsp:val=&quot;00366AC6&quot;/&gt;&lt;wsp:rsid wsp:val=&quot;0036770F&quot;/&gt;&lt;wsp:rsid wsp:val=&quot;003715F9&quot;/&gt;&lt;wsp:rsid wsp:val=&quot;00372D75&quot;/&gt;&lt;wsp:rsid wsp:val=&quot;00374921&quot;/&gt;&lt;wsp:rsid wsp:val=&quot;00377948&quot;/&gt;&lt;wsp:rsid wsp:val=&quot;003813E0&quot;/&gt;&lt;wsp:rsid wsp:val=&quot;0038189A&quot;/&gt;&lt;wsp:rsid wsp:val=&quot;0038281F&quot;/&gt;&lt;wsp:rsid wsp:val=&quot;00382B37&quot;/&gt;&lt;wsp:rsid wsp:val=&quot;003853C2&quot;/&gt;&lt;wsp:rsid wsp:val=&quot;00385E98&quot;/&gt;&lt;wsp:rsid wsp:val=&quot;00386F94&quot;/&gt;&lt;wsp:rsid wsp:val=&quot;00387F83&quot;/&gt;&lt;wsp:rsid wsp:val=&quot;003917D3&quot;/&gt;&lt;wsp:rsid wsp:val=&quot;00391AC8&quot;/&gt;&lt;wsp:rsid wsp:val=&quot;003922C3&quot;/&gt;&lt;wsp:rsid wsp:val=&quot;00392CEF&quot;/&gt;&lt;wsp:rsid wsp:val=&quot;00392FD4&quot;/&gt;&lt;wsp:rsid wsp:val=&quot;00393635&quot;/&gt;&lt;wsp:rsid wsp:val=&quot;003941F3&quot;/&gt;&lt;wsp:rsid wsp:val=&quot;003946A9&quot;/&gt;&lt;wsp:rsid wsp:val=&quot;00394C6C&quot;/&gt;&lt;wsp:rsid wsp:val=&quot;00395AA2&quot;/&gt;&lt;wsp:rsid wsp:val=&quot;00395D20&quot;/&gt;&lt;wsp:rsid wsp:val=&quot;003965E5&quot;/&gt;&lt;wsp:rsid wsp:val=&quot;0039698D&quot;/&gt;&lt;wsp:rsid wsp:val=&quot;003A1153&quot;/&gt;&lt;wsp:rsid wsp:val=&quot;003A134D&quot;/&gt;&lt;wsp:rsid wsp:val=&quot;003A16D2&quot;/&gt;&lt;wsp:rsid wsp:val=&quot;003A1850&quot;/&gt;&lt;wsp:rsid wsp:val=&quot;003A3E76&quot;/&gt;&lt;wsp:rsid wsp:val=&quot;003A4B58&quot;/&gt;&lt;wsp:rsid wsp:val=&quot;003A55FC&quot;/&gt;&lt;wsp:rsid wsp:val=&quot;003A6450&quot;/&gt;&lt;wsp:rsid wsp:val=&quot;003A775A&quot;/&gt;&lt;wsp:rsid wsp:val=&quot;003B0FCC&quot;/&gt;&lt;wsp:rsid wsp:val=&quot;003B1B1A&quot;/&gt;&lt;wsp:rsid wsp:val=&quot;003B2B61&quot;/&gt;&lt;wsp:rsid wsp:val=&quot;003B302A&quot;/&gt;&lt;wsp:rsid wsp:val=&quot;003B3436&quot;/&gt;&lt;wsp:rsid wsp:val=&quot;003B3F4E&quot;/&gt;&lt;wsp:rsid wsp:val=&quot;003B492B&quot;/&gt;&lt;wsp:rsid wsp:val=&quot;003B538A&quot;/&gt;&lt;wsp:rsid wsp:val=&quot;003B5E9D&quot;/&gt;&lt;wsp:rsid wsp:val=&quot;003C00BE&quot;/&gt;&lt;wsp:rsid wsp:val=&quot;003C0216&quot;/&gt;&lt;wsp:rsid wsp:val=&quot;003C0DBF&quot;/&gt;&lt;wsp:rsid wsp:val=&quot;003C0FD4&quot;/&gt;&lt;wsp:rsid wsp:val=&quot;003C1802&quot;/&gt;&lt;wsp:rsid wsp:val=&quot;003C25AF&quot;/&gt;&lt;wsp:rsid wsp:val=&quot;003C448C&quot;/&gt;&lt;wsp:rsid wsp:val=&quot;003C5744&quot;/&gt;&lt;wsp:rsid wsp:val=&quot;003D0215&quot;/&gt;&lt;wsp:rsid wsp:val=&quot;003D0BBA&quot;/&gt;&lt;wsp:rsid wsp:val=&quot;003D0C41&quot;/&gt;&lt;wsp:rsid wsp:val=&quot;003D1198&quot;/&gt;&lt;wsp:rsid wsp:val=&quot;003D17E4&quot;/&gt;&lt;wsp:rsid wsp:val=&quot;003D3668&quot;/&gt;&lt;wsp:rsid wsp:val=&quot;003D3E60&quot;/&gt;&lt;wsp:rsid wsp:val=&quot;003D5952&quot;/&gt;&lt;wsp:rsid wsp:val=&quot;003D61E8&quot;/&gt;&lt;wsp:rsid wsp:val=&quot;003D66C0&quot;/&gt;&lt;wsp:rsid wsp:val=&quot;003D66E0&quot;/&gt;&lt;wsp:rsid wsp:val=&quot;003D67BC&quot;/&gt;&lt;wsp:rsid wsp:val=&quot;003D7DC3&quot;/&gt;&lt;wsp:rsid wsp:val=&quot;003E0AFF&quot;/&gt;&lt;wsp:rsid wsp:val=&quot;003E0BA2&quot;/&gt;&lt;wsp:rsid wsp:val=&quot;003E20C9&quot;/&gt;&lt;wsp:rsid wsp:val=&quot;003E3D3A&quot;/&gt;&lt;wsp:rsid wsp:val=&quot;003E5CDE&quot;/&gt;&lt;wsp:rsid wsp:val=&quot;003F01C4&quot;/&gt;&lt;wsp:rsid wsp:val=&quot;003F0225&quot;/&gt;&lt;wsp:rsid wsp:val=&quot;003F03F0&quot;/&gt;&lt;wsp:rsid wsp:val=&quot;003F2347&quot;/&gt;&lt;wsp:rsid wsp:val=&quot;003F2714&quot;/&gt;&lt;wsp:rsid wsp:val=&quot;003F3860&quot;/&gt;&lt;wsp:rsid wsp:val=&quot;003F42A7&quot;/&gt;&lt;wsp:rsid wsp:val=&quot;003F57B6&quot;/&gt;&lt;wsp:rsid wsp:val=&quot;003F679C&quot;/&gt;&lt;wsp:rsid wsp:val=&quot;003F773F&quot;/&gt;&lt;wsp:rsid wsp:val=&quot;003F7A14&quot;/&gt;&lt;wsp:rsid wsp:val=&quot;00400FE0&quot;/&gt;&lt;wsp:rsid wsp:val=&quot;00402E8A&quot;/&gt;&lt;wsp:rsid wsp:val=&quot;00403BC6&quot;/&gt;&lt;wsp:rsid wsp:val=&quot;0040403D&quot;/&gt;&lt;wsp:rsid wsp:val=&quot;00404B43&quot;/&gt;&lt;wsp:rsid wsp:val=&quot;00404CCA&quot;/&gt;&lt;wsp:rsid wsp:val=&quot;00405887&quot;/&gt;&lt;wsp:rsid wsp:val=&quot;00405BFD&quot;/&gt;&lt;wsp:rsid wsp:val=&quot;00407BFF&quot;/&gt;&lt;wsp:rsid wsp:val=&quot;00407F1E&quot;/&gt;&lt;wsp:rsid wsp:val=&quot;004104D6&quot;/&gt;&lt;wsp:rsid wsp:val=&quot;00410F0F&quot;/&gt;&lt;wsp:rsid wsp:val=&quot;0041225C&quot;/&gt;&lt;wsp:rsid wsp:val=&quot;00412384&quot;/&gt;&lt;wsp:rsid wsp:val=&quot;00413068&quot;/&gt;&lt;wsp:rsid wsp:val=&quot;00414912&quot;/&gt;&lt;wsp:rsid wsp:val=&quot;00414A76&quot;/&gt;&lt;wsp:rsid wsp:val=&quot;00415281&quot;/&gt;&lt;wsp:rsid wsp:val=&quot;004153CF&quot;/&gt;&lt;wsp:rsid wsp:val=&quot;004159D9&quot;/&gt;&lt;wsp:rsid wsp:val=&quot;00415C59&quot;/&gt;&lt;wsp:rsid wsp:val=&quot;00417CD0&quot;/&gt;&lt;wsp:rsid wsp:val=&quot;00417D25&quot;/&gt;&lt;wsp:rsid wsp:val=&quot;004208AC&quot;/&gt;&lt;wsp:rsid wsp:val=&quot;004229CD&quot;/&gt;&lt;wsp:rsid wsp:val=&quot;00423131&quot;/&gt;&lt;wsp:rsid wsp:val=&quot;00424BF6&quot;/&gt;&lt;wsp:rsid wsp:val=&quot;00424F96&quot;/&gt;&lt;wsp:rsid wsp:val=&quot;004256C1&quot;/&gt;&lt;wsp:rsid wsp:val=&quot;00426CF7&quot;/&gt;&lt;wsp:rsid wsp:val=&quot;004274C9&quot;/&gt;&lt;wsp:rsid wsp:val=&quot;00427C24&quot;/&gt;&lt;wsp:rsid wsp:val=&quot;0043001E&quot;/&gt;&lt;wsp:rsid wsp:val=&quot;004319A9&quot;/&gt;&lt;wsp:rsid wsp:val=&quot;00432079&quot;/&gt;&lt;wsp:rsid wsp:val=&quot;0043309D&quot;/&gt;&lt;wsp:rsid wsp:val=&quot;0043342D&quot;/&gt;&lt;wsp:rsid wsp:val=&quot;00433461&quot;/&gt;&lt;wsp:rsid wsp:val=&quot;0043391E&quot;/&gt;&lt;wsp:rsid wsp:val=&quot;00433D8E&quot;/&gt;&lt;wsp:rsid wsp:val=&quot;004350A9&quot;/&gt;&lt;wsp:rsid wsp:val=&quot;0043514E&quot;/&gt;&lt;wsp:rsid wsp:val=&quot;0043566B&quot;/&gt;&lt;wsp:rsid wsp:val=&quot;00436270&quot;/&gt;&lt;wsp:rsid wsp:val=&quot;004366D1&quot;/&gt;&lt;wsp:rsid wsp:val=&quot;0043712D&quot;/&gt;&lt;wsp:rsid wsp:val=&quot;00440E6F&quot;/&gt;&lt;wsp:rsid wsp:val=&quot;00440ECF&quot;/&gt;&lt;wsp:rsid wsp:val=&quot;00445B4F&quot;/&gt;&lt;wsp:rsid wsp:val=&quot;00450C89&quot;/&gt;&lt;wsp:rsid wsp:val=&quot;00450FD6&quot;/&gt;&lt;wsp:rsid wsp:val=&quot;0045134B&quot;/&gt;&lt;wsp:rsid wsp:val=&quot;00452CF2&quot;/&gt;&lt;wsp:rsid wsp:val=&quot;00453DF3&quot;/&gt;&lt;wsp:rsid wsp:val=&quot;00455052&quot;/&gt;&lt;wsp:rsid wsp:val=&quot;004561CC&quot;/&gt;&lt;wsp:rsid wsp:val=&quot;00456AE8&quot;/&gt;&lt;wsp:rsid wsp:val=&quot;00457864&quot;/&gt;&lt;wsp:rsid wsp:val=&quot;00457C88&quot;/&gt;&lt;wsp:rsid wsp:val=&quot;004600EC&quot;/&gt;&lt;wsp:rsid wsp:val=&quot;0046276C&quot;/&gt;&lt;wsp:rsid wsp:val=&quot;004633EB&quot;/&gt;&lt;wsp:rsid wsp:val=&quot;00465269&quot;/&gt;&lt;wsp:rsid wsp:val=&quot;00465A53&quot;/&gt;&lt;wsp:rsid wsp:val=&quot;0046683E&quot;/&gt;&lt;wsp:rsid wsp:val=&quot;004671FC&quot;/&gt;&lt;wsp:rsid wsp:val=&quot;00467337&quot;/&gt;&lt;wsp:rsid wsp:val=&quot;00470786&quot;/&gt;&lt;wsp:rsid wsp:val=&quot;00471511&quot;/&gt;&lt;wsp:rsid wsp:val=&quot;00471A5E&quot;/&gt;&lt;wsp:rsid wsp:val=&quot;00471ADC&quot;/&gt;&lt;wsp:rsid wsp:val=&quot;00472C5F&quot;/&gt;&lt;wsp:rsid wsp:val=&quot;00473609&quot;/&gt;&lt;wsp:rsid wsp:val=&quot;00474436&quot;/&gt;&lt;wsp:rsid wsp:val=&quot;00474C4F&quot;/&gt;&lt;wsp:rsid wsp:val=&quot;00474EB0&quot;/&gt;&lt;wsp:rsid wsp:val=&quot;00475107&quot;/&gt;&lt;wsp:rsid wsp:val=&quot;00475A33&quot;/&gt;&lt;wsp:rsid wsp:val=&quot;00475DDC&quot;/&gt;&lt;wsp:rsid wsp:val=&quot;00475ECA&quot;/&gt;&lt;wsp:rsid wsp:val=&quot;004763D7&quot;/&gt;&lt;wsp:rsid wsp:val=&quot;004778AA&quot;/&gt;&lt;wsp:rsid wsp:val=&quot;00477A39&quot;/&gt;&lt;wsp:rsid wsp:val=&quot;00482D0D&quot;/&gt;&lt;wsp:rsid wsp:val=&quot;00483229&quot;/&gt;&lt;wsp:rsid wsp:val=&quot;004838FF&quot;/&gt;&lt;wsp:rsid wsp:val=&quot;00485BCD&quot;/&gt;&lt;wsp:rsid wsp:val=&quot;004871EF&quot;/&gt;&lt;wsp:rsid wsp:val=&quot;004904CB&quot;/&gt;&lt;wsp:rsid wsp:val=&quot;00491ECD&quot;/&gt;&lt;wsp:rsid wsp:val=&quot;0049286D&quot;/&gt;&lt;wsp:rsid wsp:val=&quot;004949E9&quot;/&gt;&lt;wsp:rsid wsp:val=&quot;00495635&quot;/&gt;&lt;wsp:rsid wsp:val=&quot;00495797&quot;/&gt;&lt;wsp:rsid wsp:val=&quot;00495DFB&quot;/&gt;&lt;wsp:rsid wsp:val=&quot;00496206&quot;/&gt;&lt;wsp:rsid wsp:val=&quot;004A02EB&quot;/&gt;&lt;wsp:rsid wsp:val=&quot;004A1503&quot;/&gt;&lt;wsp:rsid wsp:val=&quot;004A1772&quot;/&gt;&lt;wsp:rsid wsp:val=&quot;004A37FA&quot;/&gt;&lt;wsp:rsid wsp:val=&quot;004A388F&quot;/&gt;&lt;wsp:rsid wsp:val=&quot;004A417C&quot;/&gt;&lt;wsp:rsid wsp:val=&quot;004A51FE&quot;/&gt;&lt;wsp:rsid wsp:val=&quot;004A54E3&quot;/&gt;&lt;wsp:rsid wsp:val=&quot;004A5FB8&quot;/&gt;&lt;wsp:rsid wsp:val=&quot;004A7522&quot;/&gt;&lt;wsp:rsid wsp:val=&quot;004B0476&quot;/&gt;&lt;wsp:rsid wsp:val=&quot;004B203F&quot;/&gt;&lt;wsp:rsid wsp:val=&quot;004B2195&quot;/&gt;&lt;wsp:rsid wsp:val=&quot;004B3DE6&quot;/&gt;&lt;wsp:rsid wsp:val=&quot;004B595A&quot;/&gt;&lt;wsp:rsid wsp:val=&quot;004B6567&quot;/&gt;&lt;wsp:rsid wsp:val=&quot;004B6955&quot;/&gt;&lt;wsp:rsid wsp:val=&quot;004B7358&quot;/&gt;&lt;wsp:rsid wsp:val=&quot;004B7A44&quot;/&gt;&lt;wsp:rsid wsp:val=&quot;004C07F2&quot;/&gt;&lt;wsp:rsid wsp:val=&quot;004C1A41&quot;/&gt;&lt;wsp:rsid wsp:val=&quot;004C284A&quot;/&gt;&lt;wsp:rsid wsp:val=&quot;004C289B&quot;/&gt;&lt;wsp:rsid wsp:val=&quot;004C3144&quot;/&gt;&lt;wsp:rsid wsp:val=&quot;004C49BC&quot;/&gt;&lt;wsp:rsid wsp:val=&quot;004C6203&quot;/&gt;&lt;wsp:rsid wsp:val=&quot;004C64DD&quot;/&gt;&lt;wsp:rsid wsp:val=&quot;004C6B74&quot;/&gt;&lt;wsp:rsid wsp:val=&quot;004D05A3&quot;/&gt;&lt;wsp:rsid wsp:val=&quot;004D073C&quot;/&gt;&lt;wsp:rsid wsp:val=&quot;004D0A44&quot;/&gt;&lt;wsp:rsid wsp:val=&quot;004D1268&quot;/&gt;&lt;wsp:rsid wsp:val=&quot;004D2074&quot;/&gt;&lt;wsp:rsid wsp:val=&quot;004D261F&quot;/&gt;&lt;wsp:rsid wsp:val=&quot;004D2BE0&quot;/&gt;&lt;wsp:rsid wsp:val=&quot;004D308E&quot;/&gt;&lt;wsp:rsid wsp:val=&quot;004D4D49&quot;/&gt;&lt;wsp:rsid wsp:val=&quot;004D5273&quot;/&gt;&lt;wsp:rsid wsp:val=&quot;004D7568&quot;/&gt;&lt;wsp:rsid wsp:val=&quot;004D7FE4&quot;/&gt;&lt;wsp:rsid wsp:val=&quot;004E1145&quot;/&gt;&lt;wsp:rsid wsp:val=&quot;004E1D8D&quot;/&gt;&lt;wsp:rsid wsp:val=&quot;004E1F57&quot;/&gt;&lt;wsp:rsid wsp:val=&quot;004E3A8F&quot;/&gt;&lt;wsp:rsid wsp:val=&quot;004E3D61&quot;/&gt;&lt;wsp:rsid wsp:val=&quot;004E4421&quot;/&gt;&lt;wsp:rsid wsp:val=&quot;004E5632&quot;/&gt;&lt;wsp:rsid wsp:val=&quot;004E6358&quot;/&gt;&lt;wsp:rsid wsp:val=&quot;004E68C6&quot;/&gt;&lt;wsp:rsid wsp:val=&quot;004E7A75&quot;/&gt;&lt;wsp:rsid wsp:val=&quot;004E7DBF&quot;/&gt;&lt;wsp:rsid wsp:val=&quot;004F3890&quot;/&gt;&lt;wsp:rsid wsp:val=&quot;004F3CA2&quot;/&gt;&lt;wsp:rsid wsp:val=&quot;004F42FC&quot;/&gt;&lt;wsp:rsid wsp:val=&quot;00501309&quot;/&gt;&lt;wsp:rsid wsp:val=&quot;005025CD&quot;/&gt;&lt;wsp:rsid wsp:val=&quot;00503CD3&quot;/&gt;&lt;wsp:rsid wsp:val=&quot;005042AC&quot;/&gt;&lt;wsp:rsid wsp:val=&quot;00504E29&quot;/&gt;&lt;wsp:rsid wsp:val=&quot;0050516B&quot;/&gt;&lt;wsp:rsid wsp:val=&quot;00505785&quot;/&gt;&lt;wsp:rsid wsp:val=&quot;005061F8&quot;/&gt;&lt;wsp:rsid wsp:val=&quot;00506A2C&quot;/&gt;&lt;wsp:rsid wsp:val=&quot;00506D2C&quot;/&gt;&lt;wsp:rsid wsp:val=&quot;005075EC&quot;/&gt;&lt;wsp:rsid wsp:val=&quot;00510130&quot;/&gt;&lt;wsp:rsid wsp:val=&quot;00510710&quot;/&gt;&lt;wsp:rsid wsp:val=&quot;005116D3&quot;/&gt;&lt;wsp:rsid wsp:val=&quot;005117EC&quot;/&gt;&lt;wsp:rsid wsp:val=&quot;005122A5&quot;/&gt;&lt;wsp:rsid wsp:val=&quot;00512F8B&quot;/&gt;&lt;wsp:rsid wsp:val=&quot;00513AAB&quot;/&gt;&lt;wsp:rsid wsp:val=&quot;00514090&quot;/&gt;&lt;wsp:rsid wsp:val=&quot;005142F7&quot;/&gt;&lt;wsp:rsid wsp:val=&quot;0051645C&quot;/&gt;&lt;wsp:rsid wsp:val=&quot;00516811&quot;/&gt;&lt;wsp:rsid wsp:val=&quot;005169A0&quot;/&gt;&lt;wsp:rsid wsp:val=&quot;00517F20&quot;/&gt;&lt;wsp:rsid wsp:val=&quot;0052038E&quot;/&gt;&lt;wsp:rsid wsp:val=&quot;005203E0&quot;/&gt;&lt;wsp:rsid wsp:val=&quot;00520478&quot;/&gt;&lt;wsp:rsid wsp:val=&quot;00520991&quot;/&gt;&lt;wsp:rsid wsp:val=&quot;00521956&quot;/&gt;&lt;wsp:rsid wsp:val=&quot;00521B7F&quot;/&gt;&lt;wsp:rsid wsp:val=&quot;00522E3A&quot;/&gt;&lt;wsp:rsid wsp:val=&quot;00526A65&quot;/&gt;&lt;wsp:rsid wsp:val=&quot;00526AB1&quot;/&gt;&lt;wsp:rsid wsp:val=&quot;00526D2C&quot;/&gt;&lt;wsp:rsid wsp:val=&quot;0053052B&quot;/&gt;&lt;wsp:rsid wsp:val=&quot;00530D61&quot;/&gt;&lt;wsp:rsid wsp:val=&quot;0053308D&quot;/&gt;&lt;wsp:rsid wsp:val=&quot;00533FD3&quot;/&gt;&lt;wsp:rsid wsp:val=&quot;00536A7F&quot;/&gt;&lt;wsp:rsid wsp:val=&quot;0053717A&quot;/&gt;&lt;wsp:rsid wsp:val=&quot;00540A37&quot;/&gt;&lt;wsp:rsid wsp:val=&quot;005415EC&quot;/&gt;&lt;wsp:rsid wsp:val=&quot;00542AEE&quot;/&gt;&lt;wsp:rsid wsp:val=&quot;0054659F&quot;/&gt;&lt;wsp:rsid wsp:val=&quot;00546C11&quot;/&gt;&lt;wsp:rsid wsp:val=&quot;00550176&quot;/&gt;&lt;wsp:rsid wsp:val=&quot;0055425E&quot;/&gt;&lt;wsp:rsid wsp:val=&quot;0055437F&quot;/&gt;&lt;wsp:rsid wsp:val=&quot;005549FA&quot;/&gt;&lt;wsp:rsid wsp:val=&quot;00555552&quot;/&gt;&lt;wsp:rsid wsp:val=&quot;00555CD2&quot;/&gt;&lt;wsp:rsid wsp:val=&quot;005565BB&quot;/&gt;&lt;wsp:rsid wsp:val=&quot;00556BCB&quot;/&gt;&lt;wsp:rsid wsp:val=&quot;00562B52&quot;/&gt;&lt;wsp:rsid wsp:val=&quot;00562F3F&quot;/&gt;&lt;wsp:rsid wsp:val=&quot;005636F4&quot;/&gt;&lt;wsp:rsid wsp:val=&quot;00563BF5&quot;/&gt;&lt;wsp:rsid wsp:val=&quot;005640B1&quot;/&gt;&lt;wsp:rsid wsp:val=&quot;00564306&quot;/&gt;&lt;wsp:rsid wsp:val=&quot;005645B0&quot;/&gt;&lt;wsp:rsid wsp:val=&quot;00564F30&quot;/&gt;&lt;wsp:rsid wsp:val=&quot;00565440&quot;/&gt;&lt;wsp:rsid wsp:val=&quot;00565A35&quot;/&gt;&lt;wsp:rsid wsp:val=&quot;00565C4C&quot;/&gt;&lt;wsp:rsid wsp:val=&quot;00566EC1&quot;/&gt;&lt;wsp:rsid wsp:val=&quot;0057093F&quot;/&gt;&lt;wsp:rsid wsp:val=&quot;00570EEC&quot;/&gt;&lt;wsp:rsid wsp:val=&quot;00571458&quot;/&gt;&lt;wsp:rsid wsp:val=&quot;005728CC&quot;/&gt;&lt;wsp:rsid wsp:val=&quot;005751C0&quot;/&gt;&lt;wsp:rsid wsp:val=&quot;005758EF&quot;/&gt;&lt;wsp:rsid wsp:val=&quot;00576528&quot;/&gt;&lt;wsp:rsid wsp:val=&quot;005770AD&quot;/&gt;&lt;wsp:rsid wsp:val=&quot;00577E38&quot;/&gt;&lt;wsp:rsid wsp:val=&quot;00580423&quot;/&gt;&lt;wsp:rsid wsp:val=&quot;00580C78&quot;/&gt;&lt;wsp:rsid wsp:val=&quot;00581058&quot;/&gt;&lt;wsp:rsid wsp:val=&quot;00582FD3&quot;/&gt;&lt;wsp:rsid wsp:val=&quot;005837E5&quot;/&gt;&lt;wsp:rsid wsp:val=&quot;00584B51&quot;/&gt;&lt;wsp:rsid wsp:val=&quot;0058549B&quot;/&gt;&lt;wsp:rsid wsp:val=&quot;00591AC5&quot;/&gt;&lt;wsp:rsid wsp:val=&quot;00592493&quot;/&gt;&lt;wsp:rsid wsp:val=&quot;00593269&quot;/&gt;&lt;wsp:rsid wsp:val=&quot;005957EE&quot;/&gt;&lt;wsp:rsid wsp:val=&quot;005959AC&quot;/&gt;&lt;wsp:rsid wsp:val=&quot;00595A89&quot;/&gt;&lt;wsp:rsid wsp:val=&quot;00596308&quot;/&gt;&lt;wsp:rsid wsp:val=&quot;00596742&quot;/&gt;&lt;wsp:rsid wsp:val=&quot;00596F25&quot;/&gt;&lt;wsp:rsid wsp:val=&quot;005A0C2C&quot;/&gt;&lt;wsp:rsid wsp:val=&quot;005A1017&quot;/&gt;&lt;wsp:rsid wsp:val=&quot;005A1128&quot;/&gt;&lt;wsp:rsid wsp:val=&quot;005A132E&quot;/&gt;&lt;wsp:rsid wsp:val=&quot;005A150F&quot;/&gt;&lt;wsp:rsid wsp:val=&quot;005A16F8&quot;/&gt;&lt;wsp:rsid wsp:val=&quot;005A1F87&quot;/&gt;&lt;wsp:rsid wsp:val=&quot;005A23D2&quot;/&gt;&lt;wsp:rsid wsp:val=&quot;005A2ABE&quot;/&gt;&lt;wsp:rsid wsp:val=&quot;005A3346&quot;/&gt;&lt;wsp:rsid wsp:val=&quot;005A3525&quot;/&gt;&lt;wsp:rsid wsp:val=&quot;005A3649&quot;/&gt;&lt;wsp:rsid wsp:val=&quot;005A3917&quot;/&gt;&lt;wsp:rsid wsp:val=&quot;005A4259&quot;/&gt;&lt;wsp:rsid wsp:val=&quot;005A692A&quot;/&gt;&lt;wsp:rsid wsp:val=&quot;005A6C9E&quot;/&gt;&lt;wsp:rsid wsp:val=&quot;005A702C&quot;/&gt;&lt;wsp:rsid wsp:val=&quot;005B0525&quot;/&gt;&lt;wsp:rsid wsp:val=&quot;005B0663&quot;/&gt;&lt;wsp:rsid wsp:val=&quot;005B1564&quot;/&gt;&lt;wsp:rsid wsp:val=&quot;005B183A&quot;/&gt;&lt;wsp:rsid wsp:val=&quot;005B1DB6&quot;/&gt;&lt;wsp:rsid wsp:val=&quot;005B2A3A&quot;/&gt;&lt;wsp:rsid wsp:val=&quot;005B2ACE&quot;/&gt;&lt;wsp:rsid wsp:val=&quot;005B4579&quot;/&gt;&lt;wsp:rsid wsp:val=&quot;005B4C0E&quot;/&gt;&lt;wsp:rsid wsp:val=&quot;005B6C1C&quot;/&gt;&lt;wsp:rsid wsp:val=&quot;005B7069&quot;/&gt;&lt;wsp:rsid wsp:val=&quot;005C030C&quot;/&gt;&lt;wsp:rsid wsp:val=&quot;005C08BF&quot;/&gt;&lt;wsp:rsid wsp:val=&quot;005C0A9A&quot;/&gt;&lt;wsp:rsid wsp:val=&quot;005C1423&quot;/&gt;&lt;wsp:rsid wsp:val=&quot;005C18F3&quot;/&gt;&lt;wsp:rsid wsp:val=&quot;005C1AC1&quot;/&gt;&lt;wsp:rsid wsp:val=&quot;005C1B08&quot;/&gt;&lt;wsp:rsid wsp:val=&quot;005C1F8F&quot;/&gt;&lt;wsp:rsid wsp:val=&quot;005C416B&quot;/&gt;&lt;wsp:rsid wsp:val=&quot;005C4DA4&quot;/&gt;&lt;wsp:rsid wsp:val=&quot;005C5408&quot;/&gt;&lt;wsp:rsid wsp:val=&quot;005C5ADD&quot;/&gt;&lt;wsp:rsid wsp:val=&quot;005C628C&quot;/&gt;&lt;wsp:rsid wsp:val=&quot;005C741E&quot;/&gt;&lt;wsp:rsid wsp:val=&quot;005C7F8B&quot;/&gt;&lt;wsp:rsid wsp:val=&quot;005D056D&quot;/&gt;&lt;wsp:rsid wsp:val=&quot;005D0696&quot;/&gt;&lt;wsp:rsid wsp:val=&quot;005D1D92&quot;/&gt;&lt;wsp:rsid wsp:val=&quot;005D33D3&quot;/&gt;&lt;wsp:rsid wsp:val=&quot;005D35C0&quot;/&gt;&lt;wsp:rsid wsp:val=&quot;005D4158&quot;/&gt;&lt;wsp:rsid wsp:val=&quot;005D7D94&quot;/&gt;&lt;wsp:rsid wsp:val=&quot;005E04FA&quot;/&gt;&lt;wsp:rsid wsp:val=&quot;005E056D&quot;/&gt;&lt;wsp:rsid wsp:val=&quot;005E212D&quot;/&gt;&lt;wsp:rsid wsp:val=&quot;005E2724&quot;/&gt;&lt;wsp:rsid wsp:val=&quot;005E2956&quot;/&gt;&lt;wsp:rsid wsp:val=&quot;005E3727&quot;/&gt;&lt;wsp:rsid wsp:val=&quot;005E78FD&quot;/&gt;&lt;wsp:rsid wsp:val=&quot;005E7AD1&quot;/&gt;&lt;wsp:rsid wsp:val=&quot;005F0885&quot;/&gt;&lt;wsp:rsid wsp:val=&quot;005F09C8&quot;/&gt;&lt;wsp:rsid wsp:val=&quot;005F5E0B&quot;/&gt;&lt;wsp:rsid wsp:val=&quot;005F6AF9&quot;/&gt;&lt;wsp:rsid wsp:val=&quot;005F7F6B&quot;/&gt;&lt;wsp:rsid wsp:val=&quot;006019B0&quot;/&gt;&lt;wsp:rsid wsp:val=&quot;00601F52&quot;/&gt;&lt;wsp:rsid wsp:val=&quot;00604396&quot;/&gt;&lt;wsp:rsid wsp:val=&quot;00604B6F&quot;/&gt;&lt;wsp:rsid wsp:val=&quot;00604F4F&quot;/&gt;&lt;wsp:rsid wsp:val=&quot;006057AD&quot;/&gt;&lt;wsp:rsid wsp:val=&quot;00605991&quot;/&gt;&lt;wsp:rsid wsp:val=&quot;006060F8&quot;/&gt;&lt;wsp:rsid wsp:val=&quot;00606505&quot;/&gt;&lt;wsp:rsid wsp:val=&quot;00606542&quot;/&gt;&lt;wsp:rsid wsp:val=&quot;00606A87&quot;/&gt;&lt;wsp:rsid wsp:val=&quot;00607338&quot;/&gt;&lt;wsp:rsid wsp:val=&quot;00607545&quot;/&gt;&lt;wsp:rsid wsp:val=&quot;0061273A&quot;/&gt;&lt;wsp:rsid wsp:val=&quot;0061435E&quot;/&gt;&lt;wsp:rsid wsp:val=&quot;006163C8&quot;/&gt;&lt;wsp:rsid wsp:val=&quot;006165B2&quot;/&gt;&lt;wsp:rsid wsp:val=&quot;00616D0E&quot;/&gt;&lt;wsp:rsid wsp:val=&quot;00617449&quot;/&gt;&lt;wsp:rsid wsp:val=&quot;00620BF7&quot;/&gt;&lt;wsp:rsid wsp:val=&quot;00621FBE&quot;/&gt;&lt;wsp:rsid wsp:val=&quot;0062204A&quot;/&gt;&lt;wsp:rsid wsp:val=&quot;00622621&quot;/&gt;&lt;wsp:rsid wsp:val=&quot;006226BF&quot;/&gt;&lt;wsp:rsid wsp:val=&quot;00622C25&quot;/&gt;&lt;wsp:rsid wsp:val=&quot;00623570&quot;/&gt;&lt;wsp:rsid wsp:val=&quot;006242A7&quot;/&gt;&lt;wsp:rsid wsp:val=&quot;00624EE7&quot;/&gt;&lt;wsp:rsid wsp:val=&quot;006258AD&quot;/&gt;&lt;wsp:rsid wsp:val=&quot;00626B36&quot;/&gt;&lt;wsp:rsid wsp:val=&quot;00630867&quot;/&gt;&lt;wsp:rsid wsp:val=&quot;00631113&quot;/&gt;&lt;wsp:rsid wsp:val=&quot;006312F0&quot;/&gt;&lt;wsp:rsid wsp:val=&quot;006314AA&quot;/&gt;&lt;wsp:rsid wsp:val=&quot;00632F07&quot;/&gt;&lt;wsp:rsid wsp:val=&quot;00633298&quot;/&gt;&lt;wsp:rsid wsp:val=&quot;006335AB&quot;/&gt;&lt;wsp:rsid wsp:val=&quot;00634219&quot;/&gt;&lt;wsp:rsid wsp:val=&quot;0063564F&quot;/&gt;&lt;wsp:rsid wsp:val=&quot;00635820&quot;/&gt;&lt;wsp:rsid wsp:val=&quot;00637A9B&quot;/&gt;&lt;wsp:rsid wsp:val=&quot;00637BA9&quot;/&gt;&lt;wsp:rsid wsp:val=&quot;00640DEB&quot;/&gt;&lt;wsp:rsid wsp:val=&quot;00641C1E&quot;/&gt;&lt;wsp:rsid wsp:val=&quot;00642D1E&quot;/&gt;&lt;wsp:rsid wsp:val=&quot;00643583&quot;/&gt;&lt;wsp:rsid wsp:val=&quot;00643BAD&quot;/&gt;&lt;wsp:rsid wsp:val=&quot;00644D98&quot;/&gt;&lt;wsp:rsid wsp:val=&quot;00645893&quot;/&gt;&lt;wsp:rsid wsp:val=&quot;00645EFC&quot;/&gt;&lt;wsp:rsid wsp:val=&quot;00646F21&quot;/&gt;&lt;wsp:rsid wsp:val=&quot;00647473&quot;/&gt;&lt;wsp:rsid wsp:val=&quot;00647B03&quot;/&gt;&lt;wsp:rsid wsp:val=&quot;00650689&quot;/&gt;&lt;wsp:rsid wsp:val=&quot;00651F55&quot;/&gt;&lt;wsp:rsid wsp:val=&quot;00653292&quot;/&gt;&lt;wsp:rsid wsp:val=&quot;00653B97&quot;/&gt;&lt;wsp:rsid wsp:val=&quot;00653F27&quot;/&gt;&lt;wsp:rsid wsp:val=&quot;00654284&quot;/&gt;&lt;wsp:rsid wsp:val=&quot;006544FC&quot;/&gt;&lt;wsp:rsid wsp:val=&quot;006603E8&quot;/&gt;&lt;wsp:rsid wsp:val=&quot;006610D1&quot;/&gt;&lt;wsp:rsid wsp:val=&quot;006613B2&quot;/&gt;&lt;wsp:rsid wsp:val=&quot;006615AF&quot;/&gt;&lt;wsp:rsid wsp:val=&quot;00663631&quot;/&gt;&lt;wsp:rsid wsp:val=&quot;00664685&quot;/&gt;&lt;wsp:rsid wsp:val=&quot;006650AA&quot;/&gt;&lt;wsp:rsid wsp:val=&quot;0066639C&quot;/&gt;&lt;wsp:rsid wsp:val=&quot;00666C96&quot;/&gt;&lt;wsp:rsid wsp:val=&quot;00667A89&quot;/&gt;&lt;wsp:rsid wsp:val=&quot;00670441&quot;/&gt;&lt;wsp:rsid wsp:val=&quot;0067066B&quot;/&gt;&lt;wsp:rsid wsp:val=&quot;00670DCA&quot;/&gt;&lt;wsp:rsid wsp:val=&quot;00670FDA&quot;/&gt;&lt;wsp:rsid wsp:val=&quot;00671A09&quot;/&gt;&lt;wsp:rsid wsp:val=&quot;00671DB6&quot;/&gt;&lt;wsp:rsid wsp:val=&quot;006733CE&quot;/&gt;&lt;wsp:rsid wsp:val=&quot;006739B3&quot;/&gt;&lt;wsp:rsid wsp:val=&quot;00673AD4&quot;/&gt;&lt;wsp:rsid wsp:val=&quot;00673E63&quot;/&gt;&lt;wsp:rsid wsp:val=&quot;0067458C&quot;/&gt;&lt;wsp:rsid wsp:val=&quot;006772A3&quot;/&gt;&lt;wsp:rsid wsp:val=&quot;006772DD&quot;/&gt;&lt;wsp:rsid wsp:val=&quot;00681C17&quot;/&gt;&lt;wsp:rsid wsp:val=&quot;006842FF&quot;/&gt;&lt;wsp:rsid wsp:val=&quot;00685C14&quot;/&gt;&lt;wsp:rsid wsp:val=&quot;00686C47&quot;/&gt;&lt;wsp:rsid wsp:val=&quot;0068720F&quot;/&gt;&lt;wsp:rsid wsp:val=&quot;0069072F&quot;/&gt;&lt;wsp:rsid wsp:val=&quot;0069387D&quot;/&gt;&lt;wsp:rsid wsp:val=&quot;00693929&quot;/&gt;&lt;wsp:rsid wsp:val=&quot;006962FA&quot;/&gt;&lt;wsp:rsid wsp:val=&quot;00696960&quot;/&gt;&lt;wsp:rsid wsp:val=&quot;00696F3E&quot;/&gt;&lt;wsp:rsid wsp:val=&quot;00697361&quot;/&gt;&lt;wsp:rsid wsp:val=&quot;006A0126&quot;/&gt;&lt;wsp:rsid wsp:val=&quot;006A01F6&quot;/&gt;&lt;wsp:rsid wsp:val=&quot;006A0334&quot;/&gt;&lt;wsp:rsid wsp:val=&quot;006A23B8&quot;/&gt;&lt;wsp:rsid wsp:val=&quot;006A244A&quot;/&gt;&lt;wsp:rsid wsp:val=&quot;006A2E28&quot;/&gt;&lt;wsp:rsid wsp:val=&quot;006A308F&quot;/&gt;&lt;wsp:rsid wsp:val=&quot;006A4087&quot;/&gt;&lt;wsp:rsid wsp:val=&quot;006A5B13&quot;/&gt;&lt;wsp:rsid wsp:val=&quot;006A6134&quot;/&gt;&lt;wsp:rsid wsp:val=&quot;006A617A&quot;/&gt;&lt;wsp:rsid wsp:val=&quot;006A6B99&quot;/&gt;&lt;wsp:rsid wsp:val=&quot;006A728A&quot;/&gt;&lt;wsp:rsid wsp:val=&quot;006A753C&quot;/&gt;&lt;wsp:rsid wsp:val=&quot;006A7592&quot;/&gt;&lt;wsp:rsid wsp:val=&quot;006A79C7&quot;/&gt;&lt;wsp:rsid wsp:val=&quot;006A79D1&quot;/&gt;&lt;wsp:rsid wsp:val=&quot;006A7C49&quot;/&gt;&lt;wsp:rsid wsp:val=&quot;006B1287&quot;/&gt;&lt;wsp:rsid wsp:val=&quot;006B558B&quot;/&gt;&lt;wsp:rsid wsp:val=&quot;006B599B&quot;/&gt;&lt;wsp:rsid wsp:val=&quot;006B6E2B&quot;/&gt;&lt;wsp:rsid wsp:val=&quot;006B7F59&quot;/&gt;&lt;wsp:rsid wsp:val=&quot;006C1540&quot;/&gt;&lt;wsp:rsid wsp:val=&quot;006C1A01&quot;/&gt;&lt;wsp:rsid wsp:val=&quot;006C23AB&quot;/&gt;&lt;wsp:rsid wsp:val=&quot;006C240A&quot;/&gt;&lt;wsp:rsid wsp:val=&quot;006C37AA&quot;/&gt;&lt;wsp:rsid wsp:val=&quot;006C41FE&quot;/&gt;&lt;wsp:rsid wsp:val=&quot;006C4748&quot;/&gt;&lt;wsp:rsid wsp:val=&quot;006C4AA5&quot;/&gt;&lt;wsp:rsid wsp:val=&quot;006C4C94&quot;/&gt;&lt;wsp:rsid wsp:val=&quot;006C5193&quot;/&gt;&lt;wsp:rsid wsp:val=&quot;006C6332&quot;/&gt;&lt;wsp:rsid wsp:val=&quot;006C6827&quot;/&gt;&lt;wsp:rsid wsp:val=&quot;006C7076&quot;/&gt;&lt;wsp:rsid wsp:val=&quot;006C7303&quot;/&gt;&lt;wsp:rsid wsp:val=&quot;006C7BD3&quot;/&gt;&lt;wsp:rsid wsp:val=&quot;006D0578&quot;/&gt;&lt;wsp:rsid wsp:val=&quot;006D16CD&quot;/&gt;&lt;wsp:rsid wsp:val=&quot;006D2797&quot;/&gt;&lt;wsp:rsid wsp:val=&quot;006D4534&quot;/&gt;&lt;wsp:rsid wsp:val=&quot;006D47CE&quot;/&gt;&lt;wsp:rsid wsp:val=&quot;006D547D&quot;/&gt;&lt;wsp:rsid wsp:val=&quot;006D5900&quot;/&gt;&lt;wsp:rsid wsp:val=&quot;006D6BA0&quot;/&gt;&lt;wsp:rsid wsp:val=&quot;006D6EBC&quot;/&gt;&lt;wsp:rsid wsp:val=&quot;006E1362&quot;/&gt;&lt;wsp:rsid wsp:val=&quot;006E4BC1&quot;/&gt;&lt;wsp:rsid wsp:val=&quot;006E4D9F&quot;/&gt;&lt;wsp:rsid wsp:val=&quot;006E507D&quot;/&gt;&lt;wsp:rsid wsp:val=&quot;006E6900&quot;/&gt;&lt;wsp:rsid wsp:val=&quot;006E6A7B&quot;/&gt;&lt;wsp:rsid wsp:val=&quot;006E775A&quot;/&gt;&lt;wsp:rsid wsp:val=&quot;006E7F4D&quot;/&gt;&lt;wsp:rsid wsp:val=&quot;006F0197&quot;/&gt;&lt;wsp:rsid wsp:val=&quot;006F0C14&quot;/&gt;&lt;wsp:rsid wsp:val=&quot;006F5C5E&quot;/&gt;&lt;wsp:rsid wsp:val=&quot;006F73CD&quot;/&gt;&lt;wsp:rsid wsp:val=&quot;007007C5&quot;/&gt;&lt;wsp:rsid wsp:val=&quot;007010A4&quot;/&gt;&lt;wsp:rsid wsp:val=&quot;00701418&quot;/&gt;&lt;wsp:rsid wsp:val=&quot;00702397&quot;/&gt;&lt;wsp:rsid wsp:val=&quot;007024C1&quot;/&gt;&lt;wsp:rsid wsp:val=&quot;0070359C&quot;/&gt;&lt;wsp:rsid wsp:val=&quot;00704148&quot;/&gt;&lt;wsp:rsid wsp:val=&quot;00705D49&quot;/&gt;&lt;wsp:rsid wsp:val=&quot;00705E5A&quot;/&gt;&lt;wsp:rsid wsp:val=&quot;007070EC&quot;/&gt;&lt;wsp:rsid wsp:val=&quot;00707F0C&quot;/&gt;&lt;wsp:rsid wsp:val=&quot;007121A2&quot;/&gt;&lt;wsp:rsid wsp:val=&quot;007128B3&quot;/&gt;&lt;wsp:rsid wsp:val=&quot;00712E96&quot;/&gt;&lt;wsp:rsid wsp:val=&quot;00714207&quot;/&gt;&lt;wsp:rsid wsp:val=&quot;00714DC2&quot;/&gt;&lt;wsp:rsid wsp:val=&quot;007152D8&quot;/&gt;&lt;wsp:rsid wsp:val=&quot;00715315&quot;/&gt;&lt;wsp:rsid wsp:val=&quot;00715672&quot;/&gt;&lt;wsp:rsid wsp:val=&quot;0071682C&quot;/&gt;&lt;wsp:rsid wsp:val=&quot;00716A9E&quot;/&gt;&lt;wsp:rsid wsp:val=&quot;007206AF&quot;/&gt;&lt;wsp:rsid wsp:val=&quot;00721231&quot;/&gt;&lt;wsp:rsid wsp:val=&quot;00721353&quot;/&gt;&lt;wsp:rsid wsp:val=&quot;0072181F&quot;/&gt;&lt;wsp:rsid wsp:val=&quot;00721AF3&quot;/&gt;&lt;wsp:rsid wsp:val=&quot;00722634&quot;/&gt;&lt;wsp:rsid wsp:val=&quot;007242BB&quot;/&gt;&lt;wsp:rsid wsp:val=&quot;00725F45&quot;/&gt;&lt;wsp:rsid wsp:val=&quot;00726687&quot;/&gt;&lt;wsp:rsid wsp:val=&quot;00727638&quot;/&gt;&lt;wsp:rsid wsp:val=&quot;00727D94&quot;/&gt;&lt;wsp:rsid wsp:val=&quot;0073081E&quot;/&gt;&lt;wsp:rsid wsp:val=&quot;00730C55&quot;/&gt;&lt;wsp:rsid wsp:val=&quot;007333F1&quot;/&gt;&lt;wsp:rsid wsp:val=&quot;00735135&quot;/&gt;&lt;wsp:rsid wsp:val=&quot;00735213&quot;/&gt;&lt;wsp:rsid wsp:val=&quot;00735805&quot;/&gt;&lt;wsp:rsid wsp:val=&quot;00736FCF&quot;/&gt;&lt;wsp:rsid wsp:val=&quot;00737B31&quot;/&gt;&lt;wsp:rsid wsp:val=&quot;00737D96&quot;/&gt;&lt;wsp:rsid wsp:val=&quot;00737EF2&quot;/&gt;&lt;wsp:rsid wsp:val=&quot;00742638&quot;/&gt;&lt;wsp:rsid wsp:val=&quot;00746980&quot;/&gt;&lt;wsp:rsid wsp:val=&quot;00747467&quot;/&gt;&lt;wsp:rsid wsp:val=&quot;00747A47&quot;/&gt;&lt;wsp:rsid wsp:val=&quot;00750D19&quot;/&gt;&lt;wsp:rsid wsp:val=&quot;007510DB&quot;/&gt;&lt;wsp:rsid wsp:val=&quot;0075112F&quot;/&gt;&lt;wsp:rsid wsp:val=&quot;00751492&quot;/&gt;&lt;wsp:rsid wsp:val=&quot;00751661&quot;/&gt;&lt;wsp:rsid wsp:val=&quot;00752CF2&quot;/&gt;&lt;wsp:rsid wsp:val=&quot;00752D5E&quot;/&gt;&lt;wsp:rsid wsp:val=&quot;00755319&quot;/&gt;&lt;wsp:rsid wsp:val=&quot;00755828&quot;/&gt;&lt;wsp:rsid wsp:val=&quot;00755B17&quot;/&gt;&lt;wsp:rsid wsp:val=&quot;00756214&quot;/&gt;&lt;wsp:rsid wsp:val=&quot;007579C4&quot;/&gt;&lt;wsp:rsid wsp:val=&quot;007608F7&quot;/&gt;&lt;wsp:rsid wsp:val=&quot;007610C5&quot;/&gt;&lt;wsp:rsid wsp:val=&quot;007645F6&quot;/&gt;&lt;wsp:rsid wsp:val=&quot;00764711&quot;/&gt;&lt;wsp:rsid wsp:val=&quot;00765481&quot;/&gt;&lt;wsp:rsid wsp:val=&quot;00765B93&quot;/&gt;&lt;wsp:rsid wsp:val=&quot;00765D32&quot;/&gt;&lt;wsp:rsid wsp:val=&quot;00765D96&quot;/&gt;&lt;wsp:rsid wsp:val=&quot;00766123&quot;/&gt;&lt;wsp:rsid wsp:val=&quot;00766792&quot;/&gt;&lt;wsp:rsid wsp:val=&quot;007673A8&quot;/&gt;&lt;wsp:rsid wsp:val=&quot;00767D00&quot;/&gt;&lt;wsp:rsid wsp:val=&quot;007706A7&quot;/&gt;&lt;wsp:rsid wsp:val=&quot;007714EF&quot;/&gt;&lt;wsp:rsid wsp:val=&quot;00771BEC&quot;/&gt;&lt;wsp:rsid wsp:val=&quot;00772CC3&quot;/&gt;&lt;wsp:rsid wsp:val=&quot;00773539&quot;/&gt;&lt;wsp:rsid wsp:val=&quot;00773CEF&quot;/&gt;&lt;wsp:rsid wsp:val=&quot;007758FB&quot;/&gt;&lt;wsp:rsid wsp:val=&quot;007809FE&quot;/&gt;&lt;wsp:rsid wsp:val=&quot;00780B27&quot;/&gt;&lt;wsp:rsid wsp:val=&quot;007816CA&quot;/&gt;&lt;wsp:rsid wsp:val=&quot;00781C1E&quot;/&gt;&lt;wsp:rsid wsp:val=&quot;00784479&quot;/&gt;&lt;wsp:rsid wsp:val=&quot;00784889&quot;/&gt;&lt;wsp:rsid wsp:val=&quot;00790840&quot;/&gt;&lt;wsp:rsid wsp:val=&quot;00790A51&quot;/&gt;&lt;wsp:rsid wsp:val=&quot;0079306E&quot;/&gt;&lt;wsp:rsid wsp:val=&quot;007932D1&quot;/&gt;&lt;wsp:rsid wsp:val=&quot;00793D7B&quot;/&gt;&lt;wsp:rsid wsp:val=&quot;00794329&quot;/&gt;&lt;wsp:rsid wsp:val=&quot;00794DB2&quot;/&gt;&lt;wsp:rsid wsp:val=&quot;00795A47&quot;/&gt;&lt;wsp:rsid wsp:val=&quot;00795AB4&quot;/&gt;&lt;wsp:rsid wsp:val=&quot;00796916&quot;/&gt;&lt;wsp:rsid wsp:val=&quot;00797DC2&quot;/&gt;&lt;wsp:rsid wsp:val=&quot;007A0B4C&quot;/&gt;&lt;wsp:rsid wsp:val=&quot;007A1234&quot;/&gt;&lt;wsp:rsid wsp:val=&quot;007A203A&quot;/&gt;&lt;wsp:rsid wsp:val=&quot;007A47E4&quot;/&gt;&lt;wsp:rsid wsp:val=&quot;007A7502&quot;/&gt;&lt;wsp:rsid wsp:val=&quot;007B1661&quot;/&gt;&lt;wsp:rsid wsp:val=&quot;007B1AE4&quot;/&gt;&lt;wsp:rsid wsp:val=&quot;007B1D46&quot;/&gt;&lt;wsp:rsid wsp:val=&quot;007B51EA&quot;/&gt;&lt;wsp:rsid wsp:val=&quot;007B6EE3&quot;/&gt;&lt;wsp:rsid wsp:val=&quot;007B6F87&quot;/&gt;&lt;wsp:rsid wsp:val=&quot;007B725E&quot;/&gt;&lt;wsp:rsid wsp:val=&quot;007C0A3D&quot;/&gt;&lt;wsp:rsid wsp:val=&quot;007C12EE&quot;/&gt;&lt;wsp:rsid wsp:val=&quot;007C2857&quot;/&gt;&lt;wsp:rsid wsp:val=&quot;007C290D&quot;/&gt;&lt;wsp:rsid wsp:val=&quot;007C2F79&quot;/&gt;&lt;wsp:rsid wsp:val=&quot;007C475D&quot;/&gt;&lt;wsp:rsid wsp:val=&quot;007C4C27&quot;/&gt;&lt;wsp:rsid wsp:val=&quot;007C4D86&quot;/&gt;&lt;wsp:rsid wsp:val=&quot;007C4F41&quot;/&gt;&lt;wsp:rsid wsp:val=&quot;007C6DCB&quot;/&gt;&lt;wsp:rsid wsp:val=&quot;007C6E71&quot;/&gt;&lt;wsp:rsid wsp:val=&quot;007D0648&quot;/&gt;&lt;wsp:rsid wsp:val=&quot;007D0689&quot;/&gt;&lt;wsp:rsid wsp:val=&quot;007D1433&quot;/&gt;&lt;wsp:rsid wsp:val=&quot;007D1824&quot;/&gt;&lt;wsp:rsid wsp:val=&quot;007D2082&quot;/&gt;&lt;wsp:rsid wsp:val=&quot;007D43CA&quot;/&gt;&lt;wsp:rsid wsp:val=&quot;007D530E&quot;/&gt;&lt;wsp:rsid wsp:val=&quot;007D6BE0&quot;/&gt;&lt;wsp:rsid wsp:val=&quot;007D7638&quot;/&gt;&lt;wsp:rsid wsp:val=&quot;007E06B2&quot;/&gt;&lt;wsp:rsid wsp:val=&quot;007E2227&quot;/&gt;&lt;wsp:rsid wsp:val=&quot;007E257B&quot;/&gt;&lt;wsp:rsid wsp:val=&quot;007E3002&quot;/&gt;&lt;wsp:rsid wsp:val=&quot;007E4065&quot;/&gt;&lt;wsp:rsid wsp:val=&quot;007E4F0B&quot;/&gt;&lt;wsp:rsid wsp:val=&quot;007E5AC9&quot;/&gt;&lt;wsp:rsid wsp:val=&quot;007E7B1B&quot;/&gt;&lt;wsp:rsid wsp:val=&quot;007E7D2A&quot;/&gt;&lt;wsp:rsid wsp:val=&quot;007F11A7&quot;/&gt;&lt;wsp:rsid wsp:val=&quot;007F1433&quot;/&gt;&lt;wsp:rsid wsp:val=&quot;007F1641&quot;/&gt;&lt;wsp:rsid wsp:val=&quot;007F16BF&quot;/&gt;&lt;wsp:rsid wsp:val=&quot;007F185C&quot;/&gt;&lt;wsp:rsid wsp:val=&quot;007F1A7B&quot;/&gt;&lt;wsp:rsid wsp:val=&quot;007F1CF3&quot;/&gt;&lt;wsp:rsid wsp:val=&quot;007F263D&quot;/&gt;&lt;wsp:rsid wsp:val=&quot;007F3E2D&quot;/&gt;&lt;wsp:rsid wsp:val=&quot;007F3E56&quot;/&gt;&lt;wsp:rsid wsp:val=&quot;007F440A&quot;/&gt;&lt;wsp:rsid wsp:val=&quot;007F730E&quot;/&gt;&lt;wsp:rsid wsp:val=&quot;007F7B9A&quot;/&gt;&lt;wsp:rsid wsp:val=&quot;00801753&quot;/&gt;&lt;wsp:rsid wsp:val=&quot;008031AF&quot;/&gt;&lt;wsp:rsid wsp:val=&quot;00803246&quot;/&gt;&lt;wsp:rsid wsp:val=&quot;00803E2E&quot;/&gt;&lt;wsp:rsid wsp:val=&quot;008042C4&quot;/&gt;&lt;wsp:rsid wsp:val=&quot;00807B1E&quot;/&gt;&lt;wsp:rsid wsp:val=&quot;008103C3&quot;/&gt;&lt;wsp:rsid wsp:val=&quot;00812C4D&quot;/&gt;&lt;wsp:rsid wsp:val=&quot;00814CE1&quot;/&gt;&lt;wsp:rsid wsp:val=&quot;008157DB&quot;/&gt;&lt;wsp:rsid wsp:val=&quot;008159CE&quot;/&gt;&lt;wsp:rsid wsp:val=&quot;008178EB&quot;/&gt;&lt;wsp:rsid wsp:val=&quot;00817979&quot;/&gt;&lt;wsp:rsid wsp:val=&quot;00817F42&quot;/&gt;&lt;wsp:rsid wsp:val=&quot;008207EB&quot;/&gt;&lt;wsp:rsid wsp:val=&quot;00820C1F&quot;/&gt;&lt;wsp:rsid wsp:val=&quot;00820FB9&quot;/&gt;&lt;wsp:rsid wsp:val=&quot;008217E1&quot;/&gt;&lt;wsp:rsid wsp:val=&quot;00821C04&quot;/&gt;&lt;wsp:rsid wsp:val=&quot;00822B13&quot;/&gt;&lt;wsp:rsid wsp:val=&quot;0082376B&quot;/&gt;&lt;wsp:rsid wsp:val=&quot;00823A44&quot;/&gt;&lt;wsp:rsid wsp:val=&quot;00824367&quot;/&gt;&lt;wsp:rsid wsp:val=&quot;008247AE&quot;/&gt;&lt;wsp:rsid wsp:val=&quot;00826328&quot;/&gt;&lt;wsp:rsid wsp:val=&quot;00826C32&quot;/&gt;&lt;wsp:rsid wsp:val=&quot;008275BB&quot;/&gt;&lt;wsp:rsid wsp:val=&quot;008276F7&quot;/&gt;&lt;wsp:rsid wsp:val=&quot;00827BE0&quot;/&gt;&lt;wsp:rsid wsp:val=&quot;008308E9&quot;/&gt;&lt;wsp:rsid wsp:val=&quot;0083189D&quot;/&gt;&lt;wsp:rsid wsp:val=&quot;00831D79&quot;/&gt;&lt;wsp:rsid wsp:val=&quot;00831F86&quot;/&gt;&lt;wsp:rsid wsp:val=&quot;008338BA&quot;/&gt;&lt;wsp:rsid wsp:val=&quot;00833AFD&quot;/&gt;&lt;wsp:rsid wsp:val=&quot;008356A8&quot;/&gt;&lt;wsp:rsid wsp:val=&quot;00835891&quot;/&gt;&lt;wsp:rsid wsp:val=&quot;00835B0E&quot;/&gt;&lt;wsp:rsid wsp:val=&quot;00835E2A&quot;/&gt;&lt;wsp:rsid wsp:val=&quot;00835E76&quot;/&gt;&lt;wsp:rsid wsp:val=&quot;00836D98&quot;/&gt;&lt;wsp:rsid wsp:val=&quot;00841704&quot;/&gt;&lt;wsp:rsid wsp:val=&quot;0084289F&quot;/&gt;&lt;wsp:rsid wsp:val=&quot;00846466&quot;/&gt;&lt;wsp:rsid wsp:val=&quot;00846EC4&quot;/&gt;&lt;wsp:rsid wsp:val=&quot;00850127&quot;/&gt;&lt;wsp:rsid wsp:val=&quot;00850B4B&quot;/&gt;&lt;wsp:rsid wsp:val=&quot;00851011&quot;/&gt;&lt;wsp:rsid wsp:val=&quot;0085150E&quot;/&gt;&lt;wsp:rsid wsp:val=&quot;00851806&quot;/&gt;&lt;wsp:rsid wsp:val=&quot;008521B0&quot;/&gt;&lt;wsp:rsid wsp:val=&quot;00852985&quot;/&gt;&lt;wsp:rsid wsp:val=&quot;00852C78&quot;/&gt;&lt;wsp:rsid wsp:val=&quot;008538F5&quot;/&gt;&lt;wsp:rsid wsp:val=&quot;00853983&quot;/&gt;&lt;wsp:rsid wsp:val=&quot;008539B7&quot;/&gt;&lt;wsp:rsid wsp:val=&quot;00853A51&quot;/&gt;&lt;wsp:rsid wsp:val=&quot;00853AD6&quot;/&gt;&lt;wsp:rsid wsp:val=&quot;00854E41&quot;/&gt;&lt;wsp:rsid wsp:val=&quot;00855837&quot;/&gt;&lt;wsp:rsid wsp:val=&quot;008561DF&quot;/&gt;&lt;wsp:rsid wsp:val=&quot;0085634B&quot;/&gt;&lt;wsp:rsid wsp:val=&quot;00856DAA&quot;/&gt;&lt;wsp:rsid wsp:val=&quot;00857089&quot;/&gt;&lt;wsp:rsid wsp:val=&quot;0086057B&quot;/&gt;&lt;wsp:rsid wsp:val=&quot;00860CA3&quot;/&gt;&lt;wsp:rsid wsp:val=&quot;0086168A&quot;/&gt;&lt;wsp:rsid wsp:val=&quot;0086171F&quot;/&gt;&lt;wsp:rsid wsp:val=&quot;0086194D&quot;/&gt;&lt;wsp:rsid wsp:val=&quot;00862512&quot;/&gt;&lt;wsp:rsid wsp:val=&quot;0086280B&quot;/&gt;&lt;wsp:rsid wsp:val=&quot;00862D69&quot;/&gt;&lt;wsp:rsid wsp:val=&quot;00862EBF&quot;/&gt;&lt;wsp:rsid wsp:val=&quot;00862FBB&quot;/&gt;&lt;wsp:rsid wsp:val=&quot;008638B2&quot;/&gt;&lt;wsp:rsid wsp:val=&quot;0086395D&quot;/&gt;&lt;wsp:rsid wsp:val=&quot;00863F65&quot;/&gt;&lt;wsp:rsid wsp:val=&quot;00864EF9&quot;/&gt;&lt;wsp:rsid wsp:val=&quot;008656C6&quot;/&gt;&lt;wsp:rsid wsp:val=&quot;00865E05&quot;/&gt;&lt;wsp:rsid wsp:val=&quot;00865F83&quot;/&gt;&lt;wsp:rsid wsp:val=&quot;008664B4&quot;/&gt;&lt;wsp:rsid wsp:val=&quot;00871127&quot;/&gt;&lt;wsp:rsid wsp:val=&quot;008712C1&quot;/&gt;&lt;wsp:rsid wsp:val=&quot;00872E59&quot;/&gt;&lt;wsp:rsid wsp:val=&quot;0087393B&quot;/&gt;&lt;wsp:rsid wsp:val=&quot;00874989&quot;/&gt;&lt;wsp:rsid wsp:val=&quot;00876741&quot;/&gt;&lt;wsp:rsid wsp:val=&quot;008772A7&quot;/&gt;&lt;wsp:rsid wsp:val=&quot;008772D1&quot;/&gt;&lt;wsp:rsid wsp:val=&quot;00880414&quot;/&gt;&lt;wsp:rsid wsp:val=&quot;008816F4&quot;/&gt;&lt;wsp:rsid wsp:val=&quot;00882180&quot;/&gt;&lt;wsp:rsid wsp:val=&quot;00882886&quot;/&gt;&lt;wsp:rsid wsp:val=&quot;008829A6&quot;/&gt;&lt;wsp:rsid wsp:val=&quot;00883070&quot;/&gt;&lt;wsp:rsid wsp:val=&quot;00883A8B&quot;/&gt;&lt;wsp:rsid wsp:val=&quot;00885942&quot;/&gt;&lt;wsp:rsid wsp:val=&quot;00887006&quot;/&gt;&lt;wsp:rsid wsp:val=&quot;0089147E&quot;/&gt;&lt;wsp:rsid wsp:val=&quot;00891562&quot;/&gt;&lt;wsp:rsid wsp:val=&quot;00891602&quot;/&gt;&lt;wsp:rsid wsp:val=&quot;008924AF&quot;/&gt;&lt;wsp:rsid wsp:val=&quot;0089349A&quot;/&gt;&lt;wsp:rsid wsp:val=&quot;008944BB&quot;/&gt;&lt;wsp:rsid wsp:val=&quot;00894F77&quot;/&gt;&lt;wsp:rsid wsp:val=&quot;00894FBF&quot;/&gt;&lt;wsp:rsid wsp:val=&quot;0089550A&quot;/&gt;&lt;wsp:rsid wsp:val=&quot;00895E5E&quot;/&gt;&lt;wsp:rsid wsp:val=&quot;00896589&quot;/&gt;&lt;wsp:rsid wsp:val=&quot;00897689&quot;/&gt;&lt;wsp:rsid wsp:val=&quot;00897988&quot;/&gt;&lt;wsp:rsid wsp:val=&quot;008A0377&quot;/&gt;&lt;wsp:rsid wsp:val=&quot;008A32C1&quot;/&gt;&lt;wsp:rsid wsp:val=&quot;008A3A18&quot;/&gt;&lt;wsp:rsid wsp:val=&quot;008A578B&quot;/&gt;&lt;wsp:rsid wsp:val=&quot;008B0974&quot;/&gt;&lt;wsp:rsid wsp:val=&quot;008B18E0&quot;/&gt;&lt;wsp:rsid wsp:val=&quot;008B1E84&quot;/&gt;&lt;wsp:rsid wsp:val=&quot;008B319E&quot;/&gt;&lt;wsp:rsid wsp:val=&quot;008B369F&quot;/&gt;&lt;wsp:rsid wsp:val=&quot;008B4D07&quot;/&gt;&lt;wsp:rsid wsp:val=&quot;008B6151&quot;/&gt;&lt;wsp:rsid wsp:val=&quot;008B74FD&quot;/&gt;&lt;wsp:rsid wsp:val=&quot;008B7C09&quot;/&gt;&lt;wsp:rsid wsp:val=&quot;008C0058&quot;/&gt;&lt;wsp:rsid wsp:val=&quot;008C1206&quot;/&gt;&lt;wsp:rsid wsp:val=&quot;008C146D&quot;/&gt;&lt;wsp:rsid wsp:val=&quot;008C2573&quot;/&gt;&lt;wsp:rsid wsp:val=&quot;008C3B8E&quot;/&gt;&lt;wsp:rsid wsp:val=&quot;008C4ADA&quot;/&gt;&lt;wsp:rsid wsp:val=&quot;008C504B&quot;/&gt;&lt;wsp:rsid wsp:val=&quot;008C5D61&quot;/&gt;&lt;wsp:rsid wsp:val=&quot;008C6472&quot;/&gt;&lt;wsp:rsid wsp:val=&quot;008C69F1&quot;/&gt;&lt;wsp:rsid wsp:val=&quot;008D0562&quot;/&gt;&lt;wsp:rsid wsp:val=&quot;008D3B50&quot;/&gt;&lt;wsp:rsid wsp:val=&quot;008D41B3&quot;/&gt;&lt;wsp:rsid wsp:val=&quot;008D43EC&quot;/&gt;&lt;wsp:rsid wsp:val=&quot;008D54F4&quot;/&gt;&lt;wsp:rsid wsp:val=&quot;008D57E8&quot;/&gt;&lt;wsp:rsid wsp:val=&quot;008D5CD0&quot;/&gt;&lt;wsp:rsid wsp:val=&quot;008D65F0&quot;/&gt;&lt;wsp:rsid wsp:val=&quot;008D7765&quot;/&gt;&lt;wsp:rsid wsp:val=&quot;008D79A0&quot;/&gt;&lt;wsp:rsid wsp:val=&quot;008D7BF3&quot;/&gt;&lt;wsp:rsid wsp:val=&quot;008E0765&quot;/&gt;&lt;wsp:rsid wsp:val=&quot;008E3B1D&quot;/&gt;&lt;wsp:rsid wsp:val=&quot;008E3EF3&quot;/&gt;&lt;wsp:rsid wsp:val=&quot;008E76C6&quot;/&gt;&lt;wsp:rsid wsp:val=&quot;008F0C1D&quot;/&gt;&lt;wsp:rsid wsp:val=&quot;008F456B&quot;/&gt;&lt;wsp:rsid wsp:val=&quot;008F48AA&quot;/&gt;&lt;wsp:rsid wsp:val=&quot;008F54F6&quot;/&gt;&lt;wsp:rsid wsp:val=&quot;008F6BD5&quot;/&gt;&lt;wsp:rsid wsp:val=&quot;008F7124&quot;/&gt;&lt;wsp:rsid wsp:val=&quot;008F7E6A&quot;/&gt;&lt;wsp:rsid wsp:val=&quot;009023C1&quot;/&gt;&lt;wsp:rsid wsp:val=&quot;00902F43&quot;/&gt;&lt;wsp:rsid wsp:val=&quot;0090362A&quot;/&gt;&lt;wsp:rsid wsp:val=&quot;0090373D&quot;/&gt;&lt;wsp:rsid wsp:val=&quot;009042B8&quot;/&gt;&lt;wsp:rsid wsp:val=&quot;00904880&quot;/&gt;&lt;wsp:rsid wsp:val=&quot;00904C9F&quot;/&gt;&lt;wsp:rsid wsp:val=&quot;009069C9&quot;/&gt;&lt;wsp:rsid wsp:val=&quot;00907593&quot;/&gt;&lt;wsp:rsid wsp:val=&quot;00907604&quot;/&gt;&lt;wsp:rsid wsp:val=&quot;009110C2&quot;/&gt;&lt;wsp:rsid wsp:val=&quot;00912ABD&quot;/&gt;&lt;wsp:rsid wsp:val=&quot;00912F9B&quot;/&gt;&lt;wsp:rsid wsp:val=&quot;00913080&quot;/&gt;&lt;wsp:rsid wsp:val=&quot;0091312E&quot;/&gt;&lt;wsp:rsid wsp:val=&quot;00913F1E&quot;/&gt;&lt;wsp:rsid wsp:val=&quot;00914CFB&quot;/&gt;&lt;wsp:rsid wsp:val=&quot;009157BC&quot;/&gt;&lt;wsp:rsid wsp:val=&quot;00916489&quot;/&gt;&lt;wsp:rsid wsp:val=&quot;00916579&quot;/&gt;&lt;wsp:rsid wsp:val=&quot;009176A0&quot;/&gt;&lt;wsp:rsid wsp:val=&quot;009177E7&quot;/&gt;&lt;wsp:rsid wsp:val=&quot;0091797C&quot;/&gt;&lt;wsp:rsid wsp:val=&quot;009204A1&quot;/&gt;&lt;wsp:rsid wsp:val=&quot;0092071F&quot;/&gt;&lt;wsp:rsid wsp:val=&quot;00921712&quot;/&gt;&lt;wsp:rsid wsp:val=&quot;00921C6A&quot;/&gt;&lt;wsp:rsid wsp:val=&quot;00922221&quot;/&gt;&lt;wsp:rsid wsp:val=&quot;0092252C&quot;/&gt;&lt;wsp:rsid wsp:val=&quot;009227D8&quot;/&gt;&lt;wsp:rsid wsp:val=&quot;00923796&quot;/&gt;&lt;wsp:rsid wsp:val=&quot;00923D7F&quot;/&gt;&lt;wsp:rsid wsp:val=&quot;00924969&quot;/&gt;&lt;wsp:rsid wsp:val=&quot;00925DE3&quot;/&gt;&lt;wsp:rsid wsp:val=&quot;009266B5&quot;/&gt;&lt;wsp:rsid wsp:val=&quot;009277E4&quot;/&gt;&lt;wsp:rsid wsp:val=&quot;00931560&quot;/&gt;&lt;wsp:rsid wsp:val=&quot;009317E6&quot;/&gt;&lt;wsp:rsid wsp:val=&quot;00932A07&quot;/&gt;&lt;wsp:rsid wsp:val=&quot;0093304D&quot;/&gt;&lt;wsp:rsid wsp:val=&quot;0093756D&quot;/&gt;&lt;wsp:rsid wsp:val=&quot;0094026C&quot;/&gt;&lt;wsp:rsid wsp:val=&quot;009406A1&quot;/&gt;&lt;wsp:rsid wsp:val=&quot;00940D2D&quot;/&gt;&lt;wsp:rsid wsp:val=&quot;0094152C&quot;/&gt;&lt;wsp:rsid wsp:val=&quot;009423C4&quot;/&gt;&lt;wsp:rsid wsp:val=&quot;00942BFD&quot;/&gt;&lt;wsp:rsid wsp:val=&quot;00942CE4&quot;/&gt;&lt;wsp:rsid wsp:val=&quot;0094333B&quot;/&gt;&lt;wsp:rsid wsp:val=&quot;009434F2&quot;/&gt;&lt;wsp:rsid wsp:val=&quot;00943938&quot;/&gt;&lt;wsp:rsid wsp:val=&quot;00943B2E&quot;/&gt;&lt;wsp:rsid wsp:val=&quot;009447BE&quot;/&gt;&lt;wsp:rsid wsp:val=&quot;00944A83&quot;/&gt;&lt;wsp:rsid wsp:val=&quot;00945FEC&quot;/&gt;&lt;wsp:rsid wsp:val=&quot;0094656A&quot;/&gt;&lt;wsp:rsid wsp:val=&quot;009467D7&quot;/&gt;&lt;wsp:rsid wsp:val=&quot;00946D82&quot;/&gt;&lt;wsp:rsid wsp:val=&quot;00947F53&quot;/&gt;&lt;wsp:rsid wsp:val=&quot;009515FB&quot;/&gt;&lt;wsp:rsid wsp:val=&quot;00951A06&quot;/&gt;&lt;wsp:rsid wsp:val=&quot;00951CDF&quot;/&gt;&lt;wsp:rsid wsp:val=&quot;00956F1B&quot;/&gt;&lt;wsp:rsid wsp:val=&quot;00957933&quot;/&gt;&lt;wsp:rsid wsp:val=&quot;00960CBD&quot;/&gt;&lt;wsp:rsid wsp:val=&quot;00960DD1&quot;/&gt;&lt;wsp:rsid wsp:val=&quot;009629F6&quot;/&gt;&lt;wsp:rsid wsp:val=&quot;00962BA7&quot;/&gt;&lt;wsp:rsid wsp:val=&quot;00963C41&quot;/&gt;&lt;wsp:rsid wsp:val=&quot;0096435A&quot;/&gt;&lt;wsp:rsid wsp:val=&quot;00965250&quot;/&gt;&lt;wsp:rsid wsp:val=&quot;00965AB2&quot;/&gt;&lt;wsp:rsid wsp:val=&quot;00965E44&quot;/&gt;&lt;wsp:rsid wsp:val=&quot;00966B84&quot;/&gt;&lt;wsp:rsid wsp:val=&quot;00967029&quot;/&gt;&lt;wsp:rsid wsp:val=&quot;00967200&quot;/&gt;&lt;wsp:rsid wsp:val=&quot;00967511&quot;/&gt;&lt;wsp:rsid wsp:val=&quot;00967E5F&quot;/&gt;&lt;wsp:rsid wsp:val=&quot;00967FBE&quot;/&gt;&lt;wsp:rsid wsp:val=&quot;00970884&quot;/&gt;&lt;wsp:rsid wsp:val=&quot;009714FF&quot;/&gt;&lt;wsp:rsid wsp:val=&quot;00971790&quot;/&gt;&lt;wsp:rsid wsp:val=&quot;00971E05&quot;/&gt;&lt;wsp:rsid wsp:val=&quot;00973D22&quot;/&gt;&lt;wsp:rsid wsp:val=&quot;00974BB9&quot;/&gt;&lt;wsp:rsid wsp:val=&quot;00976242&quot;/&gt;&lt;wsp:rsid wsp:val=&quot;00976A44&quot;/&gt;&lt;wsp:rsid wsp:val=&quot;00976E97&quot;/&gt;&lt;wsp:rsid wsp:val=&quot;00982125&quot;/&gt;&lt;wsp:rsid wsp:val=&quot;00982263&quot;/&gt;&lt;wsp:rsid wsp:val=&quot;009834E2&quot;/&gt;&lt;wsp:rsid wsp:val=&quot;00984C2A&quot;/&gt;&lt;wsp:rsid wsp:val=&quot;00984C6C&quot;/&gt;&lt;wsp:rsid wsp:val=&quot;00985288&quot;/&gt;&lt;wsp:rsid wsp:val=&quot;0098574F&quot;/&gt;&lt;wsp:rsid wsp:val=&quot;0098636E&quot;/&gt;&lt;wsp:rsid wsp:val=&quot;0098787D&quot;/&gt;&lt;wsp:rsid wsp:val=&quot;00990672&quot;/&gt;&lt;wsp:rsid wsp:val=&quot;0099071A&quot;/&gt;&lt;wsp:rsid wsp:val=&quot;009910A4&quot;/&gt;&lt;wsp:rsid wsp:val=&quot;0099403D&quot;/&gt;&lt;wsp:rsid wsp:val=&quot;009953BF&quot;/&gt;&lt;wsp:rsid wsp:val=&quot;009959F7&quot;/&gt;&lt;wsp:rsid wsp:val=&quot;0099729A&quot;/&gt;&lt;wsp:rsid wsp:val=&quot;009A0426&quot;/&gt;&lt;wsp:rsid wsp:val=&quot;009A0C9B&quot;/&gt;&lt;wsp:rsid wsp:val=&quot;009A2DF3&quot;/&gt;&lt;wsp:rsid wsp:val=&quot;009A4295&quot;/&gt;&lt;wsp:rsid wsp:val=&quot;009A4972&quot;/&gt;&lt;wsp:rsid wsp:val=&quot;009A4D2D&quot;/&gt;&lt;wsp:rsid wsp:val=&quot;009A5909&quot;/&gt;&lt;wsp:rsid wsp:val=&quot;009A735F&quot;/&gt;&lt;wsp:rsid wsp:val=&quot;009B03A5&quot;/&gt;&lt;wsp:rsid wsp:val=&quot;009B134E&quot;/&gt;&lt;wsp:rsid wsp:val=&quot;009B1B49&quot;/&gt;&lt;wsp:rsid wsp:val=&quot;009B2429&quot;/&gt;&lt;wsp:rsid wsp:val=&quot;009B4095&quot;/&gt;&lt;wsp:rsid wsp:val=&quot;009B5375&quot;/&gt;&lt;wsp:rsid wsp:val=&quot;009B6ABC&quot;/&gt;&lt;wsp:rsid wsp:val=&quot;009B6C35&quot;/&gt;&lt;wsp:rsid wsp:val=&quot;009B7AA7&quot;/&gt;&lt;wsp:rsid wsp:val=&quot;009C347C&quot;/&gt;&lt;wsp:rsid wsp:val=&quot;009C453F&quot;/&gt;&lt;wsp:rsid wsp:val=&quot;009C472A&quot;/&gt;&lt;wsp:rsid wsp:val=&quot;009C4C4F&quot;/&gt;&lt;wsp:rsid wsp:val=&quot;009C524E&quot;/&gt;&lt;wsp:rsid wsp:val=&quot;009C5830&quot;/&gt;&lt;wsp:rsid wsp:val=&quot;009C7F99&quot;/&gt;&lt;wsp:rsid wsp:val=&quot;009D172E&quot;/&gt;&lt;wsp:rsid wsp:val=&quot;009D1991&quot;/&gt;&lt;wsp:rsid wsp:val=&quot;009D3D2A&quot;/&gt;&lt;wsp:rsid wsp:val=&quot;009D50AE&quot;/&gt;&lt;wsp:rsid wsp:val=&quot;009E0816&quot;/&gt;&lt;wsp:rsid wsp:val=&quot;009E090A&quot;/&gt;&lt;wsp:rsid wsp:val=&quot;009E1621&quot;/&gt;&lt;wsp:rsid wsp:val=&quot;009E17BC&quot;/&gt;&lt;wsp:rsid wsp:val=&quot;009E21DF&quot;/&gt;&lt;wsp:rsid wsp:val=&quot;009E2B35&quot;/&gt;&lt;wsp:rsid wsp:val=&quot;009E2BF3&quot;/&gt;&lt;wsp:rsid wsp:val=&quot;009E395A&quot;/&gt;&lt;wsp:rsid wsp:val=&quot;009E3A4E&quot;/&gt;&lt;wsp:rsid wsp:val=&quot;009E40B2&quot;/&gt;&lt;wsp:rsid wsp:val=&quot;009E4974&quot;/&gt;&lt;wsp:rsid wsp:val=&quot;009E498F&quot;/&gt;&lt;wsp:rsid wsp:val=&quot;009E4E60&quot;/&gt;&lt;wsp:rsid wsp:val=&quot;009E72FC&quot;/&gt;&lt;wsp:rsid wsp:val=&quot;009E772B&quot;/&gt;&lt;wsp:rsid wsp:val=&quot;009F0B07&quot;/&gt;&lt;wsp:rsid wsp:val=&quot;009F0BFE&quot;/&gt;&lt;wsp:rsid wsp:val=&quot;009F168F&quot;/&gt;&lt;wsp:rsid wsp:val=&quot;009F364F&quot;/&gt;&lt;wsp:rsid wsp:val=&quot;009F3E04&quot;/&gt;&lt;wsp:rsid wsp:val=&quot;009F41D9&quot;/&gt;&lt;wsp:rsid wsp:val=&quot;009F44A1&quot;/&gt;&lt;wsp:rsid wsp:val=&quot;009F46BD&quot;/&gt;&lt;wsp:rsid wsp:val=&quot;009F4793&quot;/&gt;&lt;wsp:rsid wsp:val=&quot;009F50A9&quot;/&gt;&lt;wsp:rsid wsp:val=&quot;009F56A7&quot;/&gt;&lt;wsp:rsid wsp:val=&quot;009F6372&quot;/&gt;&lt;wsp:rsid wsp:val=&quot;009F76F6&quot;/&gt;&lt;wsp:rsid wsp:val=&quot;00A00140&quot;/&gt;&lt;wsp:rsid wsp:val=&quot;00A0160F&quot;/&gt;&lt;wsp:rsid wsp:val=&quot;00A016C3&quot;/&gt;&lt;wsp:rsid wsp:val=&quot;00A025E2&quot;/&gt;&lt;wsp:rsid wsp:val=&quot;00A0304C&quot;/&gt;&lt;wsp:rsid wsp:val=&quot;00A04702&quot;/&gt;&lt;wsp:rsid wsp:val=&quot;00A053AB&quot;/&gt;&lt;wsp:rsid wsp:val=&quot;00A06444&quot;/&gt;&lt;wsp:rsid wsp:val=&quot;00A106DC&quot;/&gt;&lt;wsp:rsid wsp:val=&quot;00A10D78&quot;/&gt;&lt;wsp:rsid wsp:val=&quot;00A11A02&quot;/&gt;&lt;wsp:rsid wsp:val=&quot;00A11D6F&quot;/&gt;&lt;wsp:rsid wsp:val=&quot;00A12855&quot;/&gt;&lt;wsp:rsid wsp:val=&quot;00A12E1B&quot;/&gt;&lt;wsp:rsid wsp:val=&quot;00A12ECC&quot;/&gt;&lt;wsp:rsid wsp:val=&quot;00A13A27&quot;/&gt;&lt;wsp:rsid wsp:val=&quot;00A13F8E&quot;/&gt;&lt;wsp:rsid wsp:val=&quot;00A14883&quot;/&gt;&lt;wsp:rsid wsp:val=&quot;00A168F8&quot;/&gt;&lt;wsp:rsid wsp:val=&quot;00A1706C&quot;/&gt;&lt;wsp:rsid wsp:val=&quot;00A20943&quot;/&gt;&lt;wsp:rsid wsp:val=&quot;00A20DD0&quot;/&gt;&lt;wsp:rsid wsp:val=&quot;00A223C4&quot;/&gt;&lt;wsp:rsid wsp:val=&quot;00A22E08&quot;/&gt;&lt;wsp:rsid wsp:val=&quot;00A26460&quot;/&gt;&lt;wsp:rsid wsp:val=&quot;00A26EEC&quot;/&gt;&lt;wsp:rsid wsp:val=&quot;00A27401&quot;/&gt;&lt;wsp:rsid wsp:val=&quot;00A27D69&quot;/&gt;&lt;wsp:rsid wsp:val=&quot;00A30974&quot;/&gt;&lt;wsp:rsid wsp:val=&quot;00A31508&quot;/&gt;&lt;wsp:rsid wsp:val=&quot;00A32A88&quot;/&gt;&lt;wsp:rsid wsp:val=&quot;00A3337B&quot;/&gt;&lt;wsp:rsid wsp:val=&quot;00A351A2&quot;/&gt;&lt;wsp:rsid wsp:val=&quot;00A36460&quot;/&gt;&lt;wsp:rsid wsp:val=&quot;00A40FD2&quot;/&gt;&lt;wsp:rsid wsp:val=&quot;00A4402F&quot;/&gt;&lt;wsp:rsid wsp:val=&quot;00A45EBB&quot;/&gt;&lt;wsp:rsid wsp:val=&quot;00A45FCD&quot;/&gt;&lt;wsp:rsid wsp:val=&quot;00A4727D&quot;/&gt;&lt;wsp:rsid wsp:val=&quot;00A5000F&quot;/&gt;&lt;wsp:rsid wsp:val=&quot;00A51B1E&quot;/&gt;&lt;wsp:rsid wsp:val=&quot;00A51C7E&quot;/&gt;&lt;wsp:rsid wsp:val=&quot;00A52431&quot;/&gt;&lt;wsp:rsid wsp:val=&quot;00A52757&quot;/&gt;&lt;wsp:rsid wsp:val=&quot;00A52774&quot;/&gt;&lt;wsp:rsid wsp:val=&quot;00A52D94&quot;/&gt;&lt;wsp:rsid wsp:val=&quot;00A532A1&quot;/&gt;&lt;wsp:rsid wsp:val=&quot;00A55BAA&quot;/&gt;&lt;wsp:rsid wsp:val=&quot;00A57034&quot;/&gt;&lt;wsp:rsid wsp:val=&quot;00A578BC&quot;/&gt;&lt;wsp:rsid wsp:val=&quot;00A57AF7&quot;/&gt;&lt;wsp:rsid wsp:val=&quot;00A60479&quot;/&gt;&lt;wsp:rsid wsp:val=&quot;00A615B7&quot;/&gt;&lt;wsp:rsid wsp:val=&quot;00A628E0&quot;/&gt;&lt;wsp:rsid wsp:val=&quot;00A631C4&quot;/&gt;&lt;wsp:rsid wsp:val=&quot;00A63489&quot;/&gt;&lt;wsp:rsid wsp:val=&quot;00A645E6&quot;/&gt;&lt;wsp:rsid wsp:val=&quot;00A64DFD&quot;/&gt;&lt;wsp:rsid wsp:val=&quot;00A64E7B&quot;/&gt;&lt;wsp:rsid wsp:val=&quot;00A66372&quot;/&gt;&lt;wsp:rsid wsp:val=&quot;00A66B5D&quot;/&gt;&lt;wsp:rsid wsp:val=&quot;00A713BF&quot;/&gt;&lt;wsp:rsid wsp:val=&quot;00A71573&quot;/&gt;&lt;wsp:rsid wsp:val=&quot;00A72496&quot;/&gt;&lt;wsp:rsid wsp:val=&quot;00A727C8&quot;/&gt;&lt;wsp:rsid wsp:val=&quot;00A72C65&quot;/&gt;&lt;wsp:rsid wsp:val=&quot;00A73F9D&quot;/&gt;&lt;wsp:rsid wsp:val=&quot;00A74128&quot;/&gt;&lt;wsp:rsid wsp:val=&quot;00A746CA&quot;/&gt;&lt;wsp:rsid wsp:val=&quot;00A74C9E&quot;/&gt;&lt;wsp:rsid wsp:val=&quot;00A74DF7&quot;/&gt;&lt;wsp:rsid wsp:val=&quot;00A74E57&quot;/&gt;&lt;wsp:rsid wsp:val=&quot;00A74ECF&quot;/&gt;&lt;wsp:rsid wsp:val=&quot;00A77A6A&quot;/&gt;&lt;wsp:rsid wsp:val=&quot;00A77DB9&quot;/&gt;&lt;wsp:rsid wsp:val=&quot;00A814DE&quot;/&gt;&lt;wsp:rsid wsp:val=&quot;00A83134&quot;/&gt;&lt;wsp:rsid wsp:val=&quot;00A831CA&quot;/&gt;&lt;wsp:rsid wsp:val=&quot;00A83D9D&quot;/&gt;&lt;wsp:rsid wsp:val=&quot;00A84088&quot;/&gt;&lt;wsp:rsid wsp:val=&quot;00A85EB4&quot;/&gt;&lt;wsp:rsid wsp:val=&quot;00A869AE&quot;/&gt;&lt;wsp:rsid wsp:val=&quot;00A872E3&quot;/&gt;&lt;wsp:rsid wsp:val=&quot;00A92BD6&quot;/&gt;&lt;wsp:rsid wsp:val=&quot;00A94486&quot;/&gt;&lt;wsp:rsid wsp:val=&quot;00A95095&quot;/&gt;&lt;wsp:rsid wsp:val=&quot;00A95EE0&quot;/&gt;&lt;wsp:rsid wsp:val=&quot;00A961EE&quot;/&gt;&lt;wsp:rsid wsp:val=&quot;00AA0BA0&quot;/&gt;&lt;wsp:rsid wsp:val=&quot;00AA20B0&quot;/&gt;&lt;wsp:rsid wsp:val=&quot;00AA2CE6&quot;/&gt;&lt;wsp:rsid wsp:val=&quot;00AA2F8D&quot;/&gt;&lt;wsp:rsid wsp:val=&quot;00AA331B&quot;/&gt;&lt;wsp:rsid wsp:val=&quot;00AA3403&quot;/&gt;&lt;wsp:rsid wsp:val=&quot;00AA627A&quot;/&gt;&lt;wsp:rsid wsp:val=&quot;00AB004F&quot;/&gt;&lt;wsp:rsid wsp:val=&quot;00AB325F&quot;/&gt;&lt;wsp:rsid wsp:val=&quot;00AB369D&quot;/&gt;&lt;wsp:rsid wsp:val=&quot;00AB4D9D&quot;/&gt;&lt;wsp:rsid wsp:val=&quot;00AB55E0&quot;/&gt;&lt;wsp:rsid wsp:val=&quot;00AB6589&quot;/&gt;&lt;wsp:rsid wsp:val=&quot;00AB7D39&quot;/&gt;&lt;wsp:rsid wsp:val=&quot;00AC134D&quot;/&gt;&lt;wsp:rsid wsp:val=&quot;00AC2F05&quot;/&gt;&lt;wsp:rsid wsp:val=&quot;00AC4521&quot;/&gt;&lt;wsp:rsid wsp:val=&quot;00AC495F&quot;/&gt;&lt;wsp:rsid wsp:val=&quot;00AC4CA0&quot;/&gt;&lt;wsp:rsid wsp:val=&quot;00AC557B&quot;/&gt;&lt;wsp:rsid wsp:val=&quot;00AC57EF&quot;/&gt;&lt;wsp:rsid wsp:val=&quot;00AC747A&quot;/&gt;&lt;wsp:rsid wsp:val=&quot;00AD13F1&quot;/&gt;&lt;wsp:rsid wsp:val=&quot;00AD2B3D&quot;/&gt;&lt;wsp:rsid wsp:val=&quot;00AD2CC7&quot;/&gt;&lt;wsp:rsid wsp:val=&quot;00AD3B7A&quot;/&gt;&lt;wsp:rsid wsp:val=&quot;00AD436B&quot;/&gt;&lt;wsp:rsid wsp:val=&quot;00AD4CEB&quot;/&gt;&lt;wsp:rsid wsp:val=&quot;00AD6126&quot;/&gt;&lt;wsp:rsid wsp:val=&quot;00AD6332&quot;/&gt;&lt;wsp:rsid wsp:val=&quot;00AD749C&quot;/&gt;&lt;wsp:rsid wsp:val=&quot;00AD7A10&quot;/&gt;&lt;wsp:rsid wsp:val=&quot;00AD7C77&quot;/&gt;&lt;wsp:rsid wsp:val=&quot;00AD7ECE&quot;/&gt;&lt;wsp:rsid wsp:val=&quot;00AE06EA&quot;/&gt;&lt;wsp:rsid wsp:val=&quot;00AE07C0&quot;/&gt;&lt;wsp:rsid wsp:val=&quot;00AE160A&quot;/&gt;&lt;wsp:rsid wsp:val=&quot;00AE2DA9&quot;/&gt;&lt;wsp:rsid wsp:val=&quot;00AE3178&quot;/&gt;&lt;wsp:rsid wsp:val=&quot;00AE38AE&quot;/&gt;&lt;wsp:rsid wsp:val=&quot;00AE421A&quot;/&gt;&lt;wsp:rsid wsp:val=&quot;00AE4769&quot;/&gt;&lt;wsp:rsid wsp:val=&quot;00AE5040&quot;/&gt;&lt;wsp:rsid wsp:val=&quot;00AE5720&quot;/&gt;&lt;wsp:rsid wsp:val=&quot;00AE5CBA&quot;/&gt;&lt;wsp:rsid wsp:val=&quot;00AE722D&quot;/&gt;&lt;wsp:rsid wsp:val=&quot;00AE727E&quot;/&gt;&lt;wsp:rsid wsp:val=&quot;00AE79D0&quot;/&gt;&lt;wsp:rsid wsp:val=&quot;00AE7E38&quot;/&gt;&lt;wsp:rsid wsp:val=&quot;00AF0481&quot;/&gt;&lt;wsp:rsid wsp:val=&quot;00AF10A5&quot;/&gt;&lt;wsp:rsid wsp:val=&quot;00AF19AD&quot;/&gt;&lt;wsp:rsid wsp:val=&quot;00AF309C&quot;/&gt;&lt;wsp:rsid wsp:val=&quot;00AF336C&quot;/&gt;&lt;wsp:rsid wsp:val=&quot;00AF35ED&quot;/&gt;&lt;wsp:rsid wsp:val=&quot;00AF4C75&quot;/&gt;&lt;wsp:rsid wsp:val=&quot;00B007B1&quot;/&gt;&lt;wsp:rsid wsp:val=&quot;00B0160B&quot;/&gt;&lt;wsp:rsid wsp:val=&quot;00B01CD6&quot;/&gt;&lt;wsp:rsid wsp:val=&quot;00B03229&quot;/&gt;&lt;wsp:rsid wsp:val=&quot;00B067DA&quot;/&gt;&lt;wsp:rsid wsp:val=&quot;00B069EC&quot;/&gt;&lt;wsp:rsid wsp:val=&quot;00B105AC&quot;/&gt;&lt;wsp:rsid wsp:val=&quot;00B10639&quot;/&gt;&lt;wsp:rsid wsp:val=&quot;00B11C11&quot;/&gt;&lt;wsp:rsid wsp:val=&quot;00B11F11&quot;/&gt;&lt;wsp:rsid wsp:val=&quot;00B1241A&quot;/&gt;&lt;wsp:rsid wsp:val=&quot;00B15469&quot;/&gt;&lt;wsp:rsid wsp:val=&quot;00B15C57&quot;/&gt;&lt;wsp:rsid wsp:val=&quot;00B167A3&quot;/&gt;&lt;wsp:rsid wsp:val=&quot;00B16C32&quot;/&gt;&lt;wsp:rsid wsp:val=&quot;00B16E02&quot;/&gt;&lt;wsp:rsid wsp:val=&quot;00B21631&quot;/&gt;&lt;wsp:rsid wsp:val=&quot;00B2184B&quot;/&gt;&lt;wsp:rsid wsp:val=&quot;00B22638&quot;/&gt;&lt;wsp:rsid wsp:val=&quot;00B236DC&quot;/&gt;&lt;wsp:rsid wsp:val=&quot;00B248E2&quot;/&gt;&lt;wsp:rsid wsp:val=&quot;00B257D3&quot;/&gt;&lt;wsp:rsid wsp:val=&quot;00B27751&quot;/&gt;&lt;wsp:rsid wsp:val=&quot;00B305B0&quot;/&gt;&lt;wsp:rsid wsp:val=&quot;00B31BED&quot;/&gt;&lt;wsp:rsid wsp:val=&quot;00B32326&quot;/&gt;&lt;wsp:rsid wsp:val=&quot;00B32AD9&quot;/&gt;&lt;wsp:rsid wsp:val=&quot;00B32D94&quot;/&gt;&lt;wsp:rsid wsp:val=&quot;00B352AE&quot;/&gt;&lt;wsp:rsid wsp:val=&quot;00B35C8E&quot;/&gt;&lt;wsp:rsid wsp:val=&quot;00B36FB8&quot;/&gt;&lt;wsp:rsid wsp:val=&quot;00B40499&quot;/&gt;&lt;wsp:rsid wsp:val=&quot;00B40B4B&quot;/&gt;&lt;wsp:rsid wsp:val=&quot;00B40CEA&quot;/&gt;&lt;wsp:rsid wsp:val=&quot;00B410D9&quot;/&gt;&lt;wsp:rsid wsp:val=&quot;00B44FB8&quot;/&gt;&lt;wsp:rsid wsp:val=&quot;00B4567E&quot;/&gt;&lt;wsp:rsid wsp:val=&quot;00B457CC&quot;/&gt;&lt;wsp:rsid wsp:val=&quot;00B45CB9&quot;/&gt;&lt;wsp:rsid wsp:val=&quot;00B461C0&quot;/&gt;&lt;wsp:rsid wsp:val=&quot;00B46384&quot;/&gt;&lt;wsp:rsid wsp:val=&quot;00B46E98&quot;/&gt;&lt;wsp:rsid wsp:val=&quot;00B50D74&quot;/&gt;&lt;wsp:rsid wsp:val=&quot;00B52CB7&quot;/&gt;&lt;wsp:rsid wsp:val=&quot;00B549D9&quot;/&gt;&lt;wsp:rsid wsp:val=&quot;00B5671B&quot;/&gt;&lt;wsp:rsid wsp:val=&quot;00B5690E&quot;/&gt;&lt;wsp:rsid wsp:val=&quot;00B577E1&quot;/&gt;&lt;wsp:rsid wsp:val=&quot;00B57E31&quot;/&gt;&lt;wsp:rsid wsp:val=&quot;00B61BA5&quot;/&gt;&lt;wsp:rsid wsp:val=&quot;00B61F7F&quot;/&gt;&lt;wsp:rsid wsp:val=&quot;00B66219&quot;/&gt;&lt;wsp:rsid wsp:val=&quot;00B66DEF&quot;/&gt;&lt;wsp:rsid wsp:val=&quot;00B67B8A&quot;/&gt;&lt;wsp:rsid wsp:val=&quot;00B703B6&quot;/&gt;&lt;wsp:rsid wsp:val=&quot;00B72C09&quot;/&gt;&lt;wsp:rsid wsp:val=&quot;00B73E47&quot;/&gt;&lt;wsp:rsid wsp:val=&quot;00B74776&quot;/&gt;&lt;wsp:rsid wsp:val=&quot;00B751DF&quot;/&gt;&lt;wsp:rsid wsp:val=&quot;00B7603C&quot;/&gt;&lt;wsp:rsid wsp:val=&quot;00B7694B&quot;/&gt;&lt;wsp:rsid wsp:val=&quot;00B77215&quot;/&gt;&lt;wsp:rsid wsp:val=&quot;00B7753A&quot;/&gt;&lt;wsp:rsid wsp:val=&quot;00B77E2C&quot;/&gt;&lt;wsp:rsid wsp:val=&quot;00B80964&quot;/&gt;&lt;wsp:rsid wsp:val=&quot;00B84376&quot;/&gt;&lt;wsp:rsid wsp:val=&quot;00B85546&quot;/&gt;&lt;wsp:rsid wsp:val=&quot;00B86249&quot;/&gt;&lt;wsp:rsid wsp:val=&quot;00B866C6&quot;/&gt;&lt;wsp:rsid wsp:val=&quot;00B868B5&quot;/&gt;&lt;wsp:rsid wsp:val=&quot;00B86E42&quot;/&gt;&lt;wsp:rsid wsp:val=&quot;00B87379&quot;/&gt;&lt;wsp:rsid wsp:val=&quot;00B87F1F&quot;/&gt;&lt;wsp:rsid wsp:val=&quot;00B908D1&quot;/&gt;&lt;wsp:rsid wsp:val=&quot;00B90E09&quot;/&gt;&lt;wsp:rsid wsp:val=&quot;00B91479&quot;/&gt;&lt;wsp:rsid wsp:val=&quot;00B9153A&quot;/&gt;&lt;wsp:rsid wsp:val=&quot;00B91545&quot;/&gt;&lt;wsp:rsid wsp:val=&quot;00B91CE0&quot;/&gt;&lt;wsp:rsid wsp:val=&quot;00B92352&quot;/&gt;&lt;wsp:rsid wsp:val=&quot;00B93169&quot;/&gt;&lt;wsp:rsid wsp:val=&quot;00B9327E&quot;/&gt;&lt;wsp:rsid wsp:val=&quot;00B9492D&quot;/&gt;&lt;wsp:rsid wsp:val=&quot;00B94CDB&quot;/&gt;&lt;wsp:rsid wsp:val=&quot;00B95372&quot;/&gt;&lt;wsp:rsid wsp:val=&quot;00B95ABD&quot;/&gt;&lt;wsp:rsid wsp:val=&quot;00B96FA6&quot;/&gt;&lt;wsp:rsid wsp:val=&quot;00B97629&quot;/&gt;&lt;wsp:rsid wsp:val=&quot;00BA00E0&quot;/&gt;&lt;wsp:rsid wsp:val=&quot;00BA0F83&quot;/&gt;&lt;wsp:rsid wsp:val=&quot;00BA1D76&quot;/&gt;&lt;wsp:rsid wsp:val=&quot;00BA2ECC&quot;/&gt;&lt;wsp:rsid wsp:val=&quot;00BA3834&quot;/&gt;&lt;wsp:rsid wsp:val=&quot;00BA4B31&quot;/&gt;&lt;wsp:rsid wsp:val=&quot;00BA723E&quot;/&gt;&lt;wsp:rsid wsp:val=&quot;00BB044F&quot;/&gt;&lt;wsp:rsid wsp:val=&quot;00BB0F07&quot;/&gt;&lt;wsp:rsid wsp:val=&quot;00BB1002&quot;/&gt;&lt;wsp:rsid wsp:val=&quot;00BB20CF&quot;/&gt;&lt;wsp:rsid wsp:val=&quot;00BB2340&quot;/&gt;&lt;wsp:rsid wsp:val=&quot;00BB2AA1&quot;/&gt;&lt;wsp:rsid wsp:val=&quot;00BB422F&quot;/&gt;&lt;wsp:rsid wsp:val=&quot;00BB692A&quot;/&gt;&lt;wsp:rsid wsp:val=&quot;00BB708F&quot;/&gt;&lt;wsp:rsid wsp:val=&quot;00BC02A6&quot;/&gt;&lt;wsp:rsid wsp:val=&quot;00BC0A06&quot;/&gt;&lt;wsp:rsid wsp:val=&quot;00BC1DAE&quot;/&gt;&lt;wsp:rsid wsp:val=&quot;00BC2874&quot;/&gt;&lt;wsp:rsid wsp:val=&quot;00BC2F2D&quot;/&gt;&lt;wsp:rsid wsp:val=&quot;00BC3B33&quot;/&gt;&lt;wsp:rsid wsp:val=&quot;00BC3C24&quot;/&gt;&lt;wsp:rsid wsp:val=&quot;00BC5711&quot;/&gt;&lt;wsp:rsid wsp:val=&quot;00BC6B36&quot;/&gt;&lt;wsp:rsid wsp:val=&quot;00BC7E7C&quot;/&gt;&lt;wsp:rsid wsp:val=&quot;00BD0B07&quot;/&gt;&lt;wsp:rsid wsp:val=&quot;00BD1598&quot;/&gt;&lt;wsp:rsid wsp:val=&quot;00BD160E&quot;/&gt;&lt;wsp:rsid wsp:val=&quot;00BD1B2A&quot;/&gt;&lt;wsp:rsid wsp:val=&quot;00BD34FA&quot;/&gt;&lt;wsp:rsid wsp:val=&quot;00BD364B&quot;/&gt;&lt;wsp:rsid wsp:val=&quot;00BD4791&quot;/&gt;&lt;wsp:rsid wsp:val=&quot;00BD48C2&quot;/&gt;&lt;wsp:rsid wsp:val=&quot;00BD687E&quot;/&gt;&lt;wsp:rsid wsp:val=&quot;00BD6972&quot;/&gt;&lt;wsp:rsid wsp:val=&quot;00BD6B0D&quot;/&gt;&lt;wsp:rsid wsp:val=&quot;00BD7B97&quot;/&gt;&lt;wsp:rsid wsp:val=&quot;00BE0631&quot;/&gt;&lt;wsp:rsid wsp:val=&quot;00BE1C52&quot;/&gt;&lt;wsp:rsid wsp:val=&quot;00BE1DCD&quot;/&gt;&lt;wsp:rsid wsp:val=&quot;00BE2610&quot;/&gt;&lt;wsp:rsid wsp:val=&quot;00BE37A1&quot;/&gt;&lt;wsp:rsid wsp:val=&quot;00BE3C42&quot;/&gt;&lt;wsp:rsid wsp:val=&quot;00BE5903&quot;/&gt;&lt;wsp:rsid wsp:val=&quot;00BE59FA&quot;/&gt;&lt;wsp:rsid wsp:val=&quot;00BE635A&quot;/&gt;&lt;wsp:rsid wsp:val=&quot;00BE6C4E&quot;/&gt;&lt;wsp:rsid wsp:val=&quot;00BF0348&quot;/&gt;&lt;wsp:rsid wsp:val=&quot;00BF26A7&quot;/&gt;&lt;wsp:rsid wsp:val=&quot;00BF2D54&quot;/&gt;&lt;wsp:rsid wsp:val=&quot;00BF3DB9&quot;/&gt;&lt;wsp:rsid wsp:val=&quot;00BF42BF&quot;/&gt;&lt;wsp:rsid wsp:val=&quot;00BF44A8&quot;/&gt;&lt;wsp:rsid wsp:val=&quot;00BF7A96&quot;/&gt;&lt;wsp:rsid wsp:val=&quot;00BF7CCA&quot;/&gt;&lt;wsp:rsid wsp:val=&quot;00C02855&quot;/&gt;&lt;wsp:rsid wsp:val=&quot;00C034CC&quot;/&gt;&lt;wsp:rsid wsp:val=&quot;00C05216&quot;/&gt;&lt;wsp:rsid wsp:val=&quot;00C05354&quot;/&gt;&lt;wsp:rsid wsp:val=&quot;00C0741A&quot;/&gt;&lt;wsp:rsid wsp:val=&quot;00C07641&quot;/&gt;&lt;wsp:rsid wsp:val=&quot;00C07D74&quot;/&gt;&lt;wsp:rsid wsp:val=&quot;00C1035A&quot;/&gt;&lt;wsp:rsid wsp:val=&quot;00C1182C&quot;/&gt;&lt;wsp:rsid wsp:val=&quot;00C118D6&quot;/&gt;&lt;wsp:rsid wsp:val=&quot;00C12F93&quot;/&gt;&lt;wsp:rsid wsp:val=&quot;00C14286&quot;/&gt;&lt;wsp:rsid wsp:val=&quot;00C14B4B&quot;/&gt;&lt;wsp:rsid wsp:val=&quot;00C14D9D&quot;/&gt;&lt;wsp:rsid wsp:val=&quot;00C14D9E&quot;/&gt;&lt;wsp:rsid wsp:val=&quot;00C14EFF&quot;/&gt;&lt;wsp:rsid wsp:val=&quot;00C150D0&quot;/&gt;&lt;wsp:rsid wsp:val=&quot;00C168BA&quot;/&gt;&lt;wsp:rsid wsp:val=&quot;00C168C7&quot;/&gt;&lt;wsp:rsid wsp:val=&quot;00C16D7D&quot;/&gt;&lt;wsp:rsid wsp:val=&quot;00C17632&quot;/&gt;&lt;wsp:rsid wsp:val=&quot;00C179CC&quot;/&gt;&lt;wsp:rsid wsp:val=&quot;00C17C18&quot;/&gt;&lt;wsp:rsid wsp:val=&quot;00C20B58&quot;/&gt;&lt;wsp:rsid wsp:val=&quot;00C230FA&quot;/&gt;&lt;wsp:rsid wsp:val=&quot;00C233D1&quot;/&gt;&lt;wsp:rsid wsp:val=&quot;00C23D5E&quot;/&gt;&lt;wsp:rsid wsp:val=&quot;00C23F65&quot;/&gt;&lt;wsp:rsid wsp:val=&quot;00C24079&quot;/&gt;&lt;wsp:rsid wsp:val=&quot;00C2407D&quot;/&gt;&lt;wsp:rsid wsp:val=&quot;00C245A6&quot;/&gt;&lt;wsp:rsid wsp:val=&quot;00C24B04&quot;/&gt;&lt;wsp:rsid wsp:val=&quot;00C24B61&quot;/&gt;&lt;wsp:rsid wsp:val=&quot;00C26004&quot;/&gt;&lt;wsp:rsid wsp:val=&quot;00C30903&quot;/&gt;&lt;wsp:rsid wsp:val=&quot;00C32756&quot;/&gt;&lt;wsp:rsid wsp:val=&quot;00C33438&quot;/&gt;&lt;wsp:rsid wsp:val=&quot;00C33888&quot;/&gt;&lt;wsp:rsid wsp:val=&quot;00C33E82&quot;/&gt;&lt;wsp:rsid wsp:val=&quot;00C34642&quot;/&gt;&lt;wsp:rsid wsp:val=&quot;00C34783&quot;/&gt;&lt;wsp:rsid wsp:val=&quot;00C35148&quot;/&gt;&lt;wsp:rsid wsp:val=&quot;00C3591B&quot;/&gt;&lt;wsp:rsid wsp:val=&quot;00C36F17&quot;/&gt;&lt;wsp:rsid wsp:val=&quot;00C37689&quot;/&gt;&lt;wsp:rsid wsp:val=&quot;00C37E59&quot;/&gt;&lt;wsp:rsid wsp:val=&quot;00C40A38&quot;/&gt;&lt;wsp:rsid wsp:val=&quot;00C41186&quot;/&gt;&lt;wsp:rsid wsp:val=&quot;00C425EC&quot;/&gt;&lt;wsp:rsid wsp:val=&quot;00C43550&quot;/&gt;&lt;wsp:rsid wsp:val=&quot;00C43E77&quot;/&gt;&lt;wsp:rsid wsp:val=&quot;00C44588&quot;/&gt;&lt;wsp:rsid wsp:val=&quot;00C44FED&quot;/&gt;&lt;wsp:rsid wsp:val=&quot;00C464A9&quot;/&gt;&lt;wsp:rsid wsp:val=&quot;00C47BBD&quot;/&gt;&lt;wsp:rsid wsp:val=&quot;00C50196&quot;/&gt;&lt;wsp:rsid wsp:val=&quot;00C513F1&quot;/&gt;&lt;wsp:rsid wsp:val=&quot;00C52145&quot;/&gt;&lt;wsp:rsid wsp:val=&quot;00C53365&quot;/&gt;&lt;wsp:rsid wsp:val=&quot;00C5441F&quot;/&gt;&lt;wsp:rsid wsp:val=&quot;00C54434&quot;/&gt;&lt;wsp:rsid wsp:val=&quot;00C54A16&quot;/&gt;&lt;wsp:rsid wsp:val=&quot;00C54F92&quot;/&gt;&lt;wsp:rsid wsp:val=&quot;00C56D5B&quot;/&gt;&lt;wsp:rsid wsp:val=&quot;00C57016&quot;/&gt;&lt;wsp:rsid wsp:val=&quot;00C570A7&quot;/&gt;&lt;wsp:rsid wsp:val=&quot;00C57E83&quot;/&gt;&lt;wsp:rsid wsp:val=&quot;00C6031D&quot;/&gt;&lt;wsp:rsid wsp:val=&quot;00C6037B&quot;/&gt;&lt;wsp:rsid wsp:val=&quot;00C610F0&quot;/&gt;&lt;wsp:rsid wsp:val=&quot;00C61487&quot;/&gt;&lt;wsp:rsid wsp:val=&quot;00C61CFA&quot;/&gt;&lt;wsp:rsid wsp:val=&quot;00C6204C&quot;/&gt;&lt;wsp:rsid wsp:val=&quot;00C631FA&quot;/&gt;&lt;wsp:rsid wsp:val=&quot;00C63243&quot;/&gt;&lt;wsp:rsid wsp:val=&quot;00C64AB8&quot;/&gt;&lt;wsp:rsid wsp:val=&quot;00C6589D&quot;/&gt;&lt;wsp:rsid wsp:val=&quot;00C66421&quot;/&gt;&lt;wsp:rsid wsp:val=&quot;00C66F23&quot;/&gt;&lt;wsp:rsid wsp:val=&quot;00C704E4&quot;/&gt;&lt;wsp:rsid wsp:val=&quot;00C70CC5&quot;/&gt;&lt;wsp:rsid wsp:val=&quot;00C7212B&quot;/&gt;&lt;wsp:rsid wsp:val=&quot;00C73437&quot;/&gt;&lt;wsp:rsid wsp:val=&quot;00C7382F&quot;/&gt;&lt;wsp:rsid wsp:val=&quot;00C75B25&quot;/&gt;&lt;wsp:rsid wsp:val=&quot;00C772B8&quot;/&gt;&lt;wsp:rsid wsp:val=&quot;00C80BFC&quot;/&gt;&lt;wsp:rsid wsp:val=&quot;00C81A9A&quot;/&gt;&lt;wsp:rsid wsp:val=&quot;00C83548&quot;/&gt;&lt;wsp:rsid wsp:val=&quot;00C851E2&quot;/&gt;&lt;wsp:rsid wsp:val=&quot;00C859E5&quot;/&gt;&lt;wsp:rsid wsp:val=&quot;00C901A8&quot;/&gt;&lt;wsp:rsid wsp:val=&quot;00C905E0&quot;/&gt;&lt;wsp:rsid wsp:val=&quot;00C90EA8&quot;/&gt;&lt;wsp:rsid wsp:val=&quot;00C91785&quot;/&gt;&lt;wsp:rsid wsp:val=&quot;00C9466C&quot;/&gt;&lt;wsp:rsid wsp:val=&quot;00C9500A&quot;/&gt;&lt;wsp:rsid wsp:val=&quot;00C956F1&quot;/&gt;&lt;wsp:rsid wsp:val=&quot;00C96CDC&quot;/&gt;&lt;wsp:rsid wsp:val=&quot;00C9755E&quot;/&gt;&lt;wsp:rsid wsp:val=&quot;00CA1654&quot;/&gt;&lt;wsp:rsid wsp:val=&quot;00CA28B0&quot;/&gt;&lt;wsp:rsid wsp:val=&quot;00CA3489&quot;/&gt;&lt;wsp:rsid wsp:val=&quot;00CA5C5E&quot;/&gt;&lt;wsp:rsid wsp:val=&quot;00CA6095&quot;/&gt;&lt;wsp:rsid wsp:val=&quot;00CA675C&quot;/&gt;&lt;wsp:rsid wsp:val=&quot;00CA6E0D&quot;/&gt;&lt;wsp:rsid wsp:val=&quot;00CA77FD&quot;/&gt;&lt;wsp:rsid wsp:val=&quot;00CA7FB9&quot;/&gt;&lt;wsp:rsid wsp:val=&quot;00CB0B27&quot;/&gt;&lt;wsp:rsid wsp:val=&quot;00CB1AEE&quot;/&gt;&lt;wsp:rsid wsp:val=&quot;00CB2586&quot;/&gt;&lt;wsp:rsid wsp:val=&quot;00CB308A&quot;/&gt;&lt;wsp:rsid wsp:val=&quot;00CB3505&quot;/&gt;&lt;wsp:rsid wsp:val=&quot;00CB37F6&quot;/&gt;&lt;wsp:rsid wsp:val=&quot;00CB6485&quot;/&gt;&lt;wsp:rsid wsp:val=&quot;00CB6537&quot;/&gt;&lt;wsp:rsid wsp:val=&quot;00CB7260&quot;/&gt;&lt;wsp:rsid wsp:val=&quot;00CC1979&quot;/&gt;&lt;wsp:rsid wsp:val=&quot;00CC3219&quot;/&gt;&lt;wsp:rsid wsp:val=&quot;00CC40AF&quot;/&gt;&lt;wsp:rsid wsp:val=&quot;00CC6A6F&quot;/&gt;&lt;wsp:rsid wsp:val=&quot;00CD02DA&quot;/&gt;&lt;wsp:rsid wsp:val=&quot;00CD1525&quot;/&gt;&lt;wsp:rsid wsp:val=&quot;00CD17F8&quot;/&gt;&lt;wsp:rsid wsp:val=&quot;00CD21E7&quot;/&gt;&lt;wsp:rsid wsp:val=&quot;00CD3064&quot;/&gt;&lt;wsp:rsid wsp:val=&quot;00CD37E4&quot;/&gt;&lt;wsp:rsid wsp:val=&quot;00CD398C&quot;/&gt;&lt;wsp:rsid wsp:val=&quot;00CD44FF&quot;/&gt;&lt;wsp:rsid wsp:val=&quot;00CD6FD4&quot;/&gt;&lt;wsp:rsid wsp:val=&quot;00CD70A4&quot;/&gt;&lt;wsp:rsid wsp:val=&quot;00CE1A9B&quot;/&gt;&lt;wsp:rsid wsp:val=&quot;00CE1DFC&quot;/&gt;&lt;wsp:rsid wsp:val=&quot;00CE20DC&quot;/&gt;&lt;wsp:rsid wsp:val=&quot;00CE23D9&quot;/&gt;&lt;wsp:rsid wsp:val=&quot;00CE29E0&quot;/&gt;&lt;wsp:rsid wsp:val=&quot;00CE3165&quot;/&gt;&lt;wsp:rsid wsp:val=&quot;00CE3C6C&quot;/&gt;&lt;wsp:rsid wsp:val=&quot;00CE41DE&quot;/&gt;&lt;wsp:rsid wsp:val=&quot;00CE5429&quot;/&gt;&lt;wsp:rsid wsp:val=&quot;00CE6315&quot;/&gt;&lt;wsp:rsid wsp:val=&quot;00CE7527&quot;/&gt;&lt;wsp:rsid wsp:val=&quot;00CF095F&quot;/&gt;&lt;wsp:rsid wsp:val=&quot;00CF1387&quot;/&gt;&lt;wsp:rsid wsp:val=&quot;00CF19B1&quot;/&gt;&lt;wsp:rsid wsp:val=&quot;00CF550B&quot;/&gt;&lt;wsp:rsid wsp:val=&quot;00CF5F7C&quot;/&gt;&lt;wsp:rsid wsp:val=&quot;00D01099&quot;/&gt;&lt;wsp:rsid wsp:val=&quot;00D027D5&quot;/&gt;&lt;wsp:rsid wsp:val=&quot;00D034A5&quot;/&gt;&lt;wsp:rsid wsp:val=&quot;00D047E9&quot;/&gt;&lt;wsp:rsid wsp:val=&quot;00D0559A&quot;/&gt;&lt;wsp:rsid wsp:val=&quot;00D05D25&quot;/&gt;&lt;wsp:rsid wsp:val=&quot;00D06509&quot;/&gt;&lt;wsp:rsid wsp:val=&quot;00D073B1&quot;/&gt;&lt;wsp:rsid wsp:val=&quot;00D07E47&quot;/&gt;&lt;wsp:rsid wsp:val=&quot;00D10DF2&quot;/&gt;&lt;wsp:rsid wsp:val=&quot;00D129D4&quot;/&gt;&lt;wsp:rsid wsp:val=&quot;00D13B38&quot;/&gt;&lt;wsp:rsid wsp:val=&quot;00D14716&quot;/&gt;&lt;wsp:rsid wsp:val=&quot;00D14B0D&quot;/&gt;&lt;wsp:rsid wsp:val=&quot;00D14B1E&quot;/&gt;&lt;wsp:rsid wsp:val=&quot;00D1601F&quot;/&gt;&lt;wsp:rsid wsp:val=&quot;00D16282&quot;/&gt;&lt;wsp:rsid wsp:val=&quot;00D16D91&quot;/&gt;&lt;wsp:rsid wsp:val=&quot;00D1749D&quot;/&gt;&lt;wsp:rsid wsp:val=&quot;00D17AA2&quot;/&gt;&lt;wsp:rsid wsp:val=&quot;00D17B81&quot;/&gt;&lt;wsp:rsid wsp:val=&quot;00D201E6&quot;/&gt;&lt;wsp:rsid wsp:val=&quot;00D20991&quot;/&gt;&lt;wsp:rsid wsp:val=&quot;00D21A40&quot;/&gt;&lt;wsp:rsid wsp:val=&quot;00D21A66&quot;/&gt;&lt;wsp:rsid wsp:val=&quot;00D21BBA&quot;/&gt;&lt;wsp:rsid wsp:val=&quot;00D21ECF&quot;/&gt;&lt;wsp:rsid wsp:val=&quot;00D22152&quot;/&gt;&lt;wsp:rsid wsp:val=&quot;00D22BCA&quot;/&gt;&lt;wsp:rsid wsp:val=&quot;00D23167&quot;/&gt;&lt;wsp:rsid wsp:val=&quot;00D25FEC&quot;/&gt;&lt;wsp:rsid wsp:val=&quot;00D26138&quot;/&gt;&lt;wsp:rsid wsp:val=&quot;00D26465&quot;/&gt;&lt;wsp:rsid wsp:val=&quot;00D277B4&quot;/&gt;&lt;wsp:rsid wsp:val=&quot;00D318DE&quot;/&gt;&lt;wsp:rsid wsp:val=&quot;00D31A3C&quot;/&gt;&lt;wsp:rsid wsp:val=&quot;00D31BCE&quot;/&gt;&lt;wsp:rsid wsp:val=&quot;00D31D54&quot;/&gt;&lt;wsp:rsid wsp:val=&quot;00D32546&quot;/&gt;&lt;wsp:rsid wsp:val=&quot;00D32E23&quot;/&gt;&lt;wsp:rsid wsp:val=&quot;00D34B91&quot;/&gt;&lt;wsp:rsid wsp:val=&quot;00D34DE9&quot;/&gt;&lt;wsp:rsid wsp:val=&quot;00D359BB&quot;/&gt;&lt;wsp:rsid wsp:val=&quot;00D40BFB&quot;/&gt;&lt;wsp:rsid wsp:val=&quot;00D41401&quot;/&gt;&lt;wsp:rsid wsp:val=&quot;00D41FA3&quot;/&gt;&lt;wsp:rsid wsp:val=&quot;00D4343D&quot;/&gt;&lt;wsp:rsid wsp:val=&quot;00D43942&quot;/&gt;&lt;wsp:rsid wsp:val=&quot;00D43C44&quot;/&gt;&lt;wsp:rsid wsp:val=&quot;00D443B8&quot;/&gt;&lt;wsp:rsid wsp:val=&quot;00D44D3E&quot;/&gt;&lt;wsp:rsid wsp:val=&quot;00D44FC4&quot;/&gt;&lt;wsp:rsid wsp:val=&quot;00D452A6&quot;/&gt;&lt;wsp:rsid wsp:val=&quot;00D4572B&quot;/&gt;&lt;wsp:rsid wsp:val=&quot;00D46E7A&quot;/&gt;&lt;wsp:rsid wsp:val=&quot;00D47388&quot;/&gt;&lt;wsp:rsid wsp:val=&quot;00D47705&quot;/&gt;&lt;wsp:rsid wsp:val=&quot;00D47991&quot;/&gt;&lt;wsp:rsid wsp:val=&quot;00D47BF5&quot;/&gt;&lt;wsp:rsid wsp:val=&quot;00D51C0F&quot;/&gt;&lt;wsp:rsid wsp:val=&quot;00D5260A&quot;/&gt;&lt;wsp:rsid wsp:val=&quot;00D54353&quot;/&gt;&lt;wsp:rsid wsp:val=&quot;00D56C4D&quot;/&gt;&lt;wsp:rsid wsp:val=&quot;00D57448&quot;/&gt;&lt;wsp:rsid wsp:val=&quot;00D57FCA&quot;/&gt;&lt;wsp:rsid wsp:val=&quot;00D60FAF&quot;/&gt;&lt;wsp:rsid wsp:val=&quot;00D61AC4&quot;/&gt;&lt;wsp:rsid wsp:val=&quot;00D61EB4&quot;/&gt;&lt;wsp:rsid wsp:val=&quot;00D624B6&quot;/&gt;&lt;wsp:rsid wsp:val=&quot;00D63361&quot;/&gt;&lt;wsp:rsid wsp:val=&quot;00D639C9&quot;/&gt;&lt;wsp:rsid wsp:val=&quot;00D653E7&quot;/&gt;&lt;wsp:rsid wsp:val=&quot;00D657A1&quot;/&gt;&lt;wsp:rsid wsp:val=&quot;00D65D28&quot;/&gt;&lt;wsp:rsid wsp:val=&quot;00D66F56&quot;/&gt;&lt;wsp:rsid wsp:val=&quot;00D67094&quot;/&gt;&lt;wsp:rsid wsp:val=&quot;00D6792C&quot;/&gt;&lt;wsp:rsid wsp:val=&quot;00D67C09&quot;/&gt;&lt;wsp:rsid wsp:val=&quot;00D70C9D&quot;/&gt;&lt;wsp:rsid wsp:val=&quot;00D71CDD&quot;/&gt;&lt;wsp:rsid wsp:val=&quot;00D72AC3&quot;/&gt;&lt;wsp:rsid wsp:val=&quot;00D7367C&quot;/&gt;&lt;wsp:rsid wsp:val=&quot;00D757FA&quot;/&gt;&lt;wsp:rsid wsp:val=&quot;00D7781B&quot;/&gt;&lt;wsp:rsid wsp:val=&quot;00D8186D&quot;/&gt;&lt;wsp:rsid wsp:val=&quot;00D825A9&quot;/&gt;&lt;wsp:rsid wsp:val=&quot;00D83EFF&quot;/&gt;&lt;wsp:rsid wsp:val=&quot;00D85E9A&quot;/&gt;&lt;wsp:rsid wsp:val=&quot;00D87968&quot;/&gt;&lt;wsp:rsid wsp:val=&quot;00D87974&quot;/&gt;&lt;wsp:rsid wsp:val=&quot;00D90CE5&quot;/&gt;&lt;wsp:rsid wsp:val=&quot;00D9104C&quot;/&gt;&lt;wsp:rsid wsp:val=&quot;00D9177D&quot;/&gt;&lt;wsp:rsid wsp:val=&quot;00D919CD&quot;/&gt;&lt;wsp:rsid wsp:val=&quot;00D92537&quot;/&gt;&lt;wsp:rsid wsp:val=&quot;00D93BCA&quot;/&gt;&lt;wsp:rsid wsp:val=&quot;00D944FF&quot;/&gt;&lt;wsp:rsid wsp:val=&quot;00D945F8&quot;/&gt;&lt;wsp:rsid wsp:val=&quot;00D94725&quot;/&gt;&lt;wsp:rsid wsp:val=&quot;00D94E3E&quot;/&gt;&lt;wsp:rsid wsp:val=&quot;00D95570&quot;/&gt;&lt;wsp:rsid wsp:val=&quot;00D955FB&quot;/&gt;&lt;wsp:rsid wsp:val=&quot;00D95FCD&quot;/&gt;&lt;wsp:rsid wsp:val=&quot;00D96C9C&quot;/&gt;&lt;wsp:rsid wsp:val=&quot;00DA049B&quot;/&gt;&lt;wsp:rsid wsp:val=&quot;00DA0CC6&quot;/&gt;&lt;wsp:rsid wsp:val=&quot;00DA2305&quot;/&gt;&lt;wsp:rsid wsp:val=&quot;00DA350F&quot;/&gt;&lt;wsp:rsid wsp:val=&quot;00DA35E0&quot;/&gt;&lt;wsp:rsid wsp:val=&quot;00DA3B89&quot;/&gt;&lt;wsp:rsid wsp:val=&quot;00DA3C48&quot;/&gt;&lt;wsp:rsid wsp:val=&quot;00DA4E46&quot;/&gt;&lt;wsp:rsid wsp:val=&quot;00DA510B&quot;/&gt;&lt;wsp:rsid wsp:val=&quot;00DA6FB2&quot;/&gt;&lt;wsp:rsid wsp:val=&quot;00DB025B&quot;/&gt;&lt;wsp:rsid wsp:val=&quot;00DB0910&quot;/&gt;&lt;wsp:rsid wsp:val=&quot;00DB509E&quot;/&gt;&lt;wsp:rsid wsp:val=&quot;00DB517B&quot;/&gt;&lt;wsp:rsid wsp:val=&quot;00DB53E0&quot;/&gt;&lt;wsp:rsid wsp:val=&quot;00DB5824&quot;/&gt;&lt;wsp:rsid wsp:val=&quot;00DB5BC4&quot;/&gt;&lt;wsp:rsid wsp:val=&quot;00DB5F18&quot;/&gt;&lt;wsp:rsid wsp:val=&quot;00DB6B08&quot;/&gt;&lt;wsp:rsid wsp:val=&quot;00DB6D35&quot;/&gt;&lt;wsp:rsid wsp:val=&quot;00DB713F&quot;/&gt;&lt;wsp:rsid wsp:val=&quot;00DB7AB0&quot;/&gt;&lt;wsp:rsid wsp:val=&quot;00DC1293&quot;/&gt;&lt;wsp:rsid wsp:val=&quot;00DC18F3&quot;/&gt;&lt;wsp:rsid wsp:val=&quot;00DC4831&quot;/&gt;&lt;wsp:rsid wsp:val=&quot;00DC4FF9&quot;/&gt;&lt;wsp:rsid wsp:val=&quot;00DC5C0C&quot;/&gt;&lt;wsp:rsid wsp:val=&quot;00DC707C&quot;/&gt;&lt;wsp:rsid wsp:val=&quot;00DD07B8&quot;/&gt;&lt;wsp:rsid wsp:val=&quot;00DD07DF&quot;/&gt;&lt;wsp:rsid wsp:val=&quot;00DD0856&quot;/&gt;&lt;wsp:rsid wsp:val=&quot;00DD0B0B&quot;/&gt;&lt;wsp:rsid wsp:val=&quot;00DD165B&quot;/&gt;&lt;wsp:rsid wsp:val=&quot;00DD2356&quot;/&gt;&lt;wsp:rsid wsp:val=&quot;00DD3BED&quot;/&gt;&lt;wsp:rsid wsp:val=&quot;00DD497C&quot;/&gt;&lt;wsp:rsid wsp:val=&quot;00DD66F6&quot;/&gt;&lt;wsp:rsid wsp:val=&quot;00DD6F07&quot;/&gt;&lt;wsp:rsid wsp:val=&quot;00DD74BE&quot;/&gt;&lt;wsp:rsid wsp:val=&quot;00DE11E8&quot;/&gt;&lt;wsp:rsid wsp:val=&quot;00DE16F5&quot;/&gt;&lt;wsp:rsid wsp:val=&quot;00DE1E2E&quot;/&gt;&lt;wsp:rsid wsp:val=&quot;00DE46FD&quot;/&gt;&lt;wsp:rsid wsp:val=&quot;00DE5466&quot;/&gt;&lt;wsp:rsid wsp:val=&quot;00DE55E5&quot;/&gt;&lt;wsp:rsid wsp:val=&quot;00DE5E41&quot;/&gt;&lt;wsp:rsid wsp:val=&quot;00DE5EF4&quot;/&gt;&lt;wsp:rsid wsp:val=&quot;00DE743A&quot;/&gt;&lt;wsp:rsid wsp:val=&quot;00DE7648&quot;/&gt;&lt;wsp:rsid wsp:val=&quot;00DF0081&quot;/&gt;&lt;wsp:rsid wsp:val=&quot;00DF0B9D&quot;/&gt;&lt;wsp:rsid wsp:val=&quot;00DF0E8D&quot;/&gt;&lt;wsp:rsid wsp:val=&quot;00DF14B7&quot;/&gt;&lt;wsp:rsid wsp:val=&quot;00DF1DD3&quot;/&gt;&lt;wsp:rsid wsp:val=&quot;00DF2A7C&quot;/&gt;&lt;wsp:rsid wsp:val=&quot;00DF30A5&quot;/&gt;&lt;wsp:rsid wsp:val=&quot;00DF3BF8&quot;/&gt;&lt;wsp:rsid wsp:val=&quot;00DF476E&quot;/&gt;&lt;wsp:rsid wsp:val=&quot;00DF4895&quot;/&gt;&lt;wsp:rsid wsp:val=&quot;00DF6DAF&quot;/&gt;&lt;wsp:rsid wsp:val=&quot;00DF778F&quot;/&gt;&lt;wsp:rsid wsp:val=&quot;00DF7955&quot;/&gt;&lt;wsp:rsid wsp:val=&quot;00E02B5B&quot;/&gt;&lt;wsp:rsid wsp:val=&quot;00E02F35&quot;/&gt;&lt;wsp:rsid wsp:val=&quot;00E0312F&quot;/&gt;&lt;wsp:rsid wsp:val=&quot;00E038A3&quot;/&gt;&lt;wsp:rsid wsp:val=&quot;00E038FF&quot;/&gt;&lt;wsp:rsid wsp:val=&quot;00E03DD7&quot;/&gt;&lt;wsp:rsid wsp:val=&quot;00E051EB&quot;/&gt;&lt;wsp:rsid wsp:val=&quot;00E05636&quot;/&gt;&lt;wsp:rsid wsp:val=&quot;00E05973&quot;/&gt;&lt;wsp:rsid wsp:val=&quot;00E0653B&quot;/&gt;&lt;wsp:rsid wsp:val=&quot;00E06DFD&quot;/&gt;&lt;wsp:rsid wsp:val=&quot;00E10AF7&quot;/&gt;&lt;wsp:rsid wsp:val=&quot;00E11A4E&quot;/&gt;&lt;wsp:rsid wsp:val=&quot;00E11AA7&quot;/&gt;&lt;wsp:rsid wsp:val=&quot;00E11C26&quot;/&gt;&lt;wsp:rsid wsp:val=&quot;00E13254&quot;/&gt;&lt;wsp:rsid wsp:val=&quot;00E148F6&quot;/&gt;&lt;wsp:rsid wsp:val=&quot;00E15B87&quot;/&gt;&lt;wsp:rsid wsp:val=&quot;00E163DD&quot;/&gt;&lt;wsp:rsid wsp:val=&quot;00E17057&quot;/&gt;&lt;wsp:rsid wsp:val=&quot;00E218BF&quot;/&gt;&lt;wsp:rsid wsp:val=&quot;00E218E9&quot;/&gt;&lt;wsp:rsid wsp:val=&quot;00E21D2F&quot;/&gt;&lt;wsp:rsid wsp:val=&quot;00E22E0A&quot;/&gt;&lt;wsp:rsid wsp:val=&quot;00E22F04&quot;/&gt;&lt;wsp:rsid wsp:val=&quot;00E230F5&quot;/&gt;&lt;wsp:rsid wsp:val=&quot;00E24D31&quot;/&gt;&lt;wsp:rsid wsp:val=&quot;00E24EAF&quot;/&gt;&lt;wsp:rsid wsp:val=&quot;00E25179&quot;/&gt;&lt;wsp:rsid wsp:val=&quot;00E2530E&quot;/&gt;&lt;wsp:rsid wsp:val=&quot;00E274ED&quot;/&gt;&lt;wsp:rsid wsp:val=&quot;00E27830&quot;/&gt;&lt;wsp:rsid wsp:val=&quot;00E27FEC&quot;/&gt;&lt;wsp:rsid wsp:val=&quot;00E30343&quot;/&gt;&lt;wsp:rsid wsp:val=&quot;00E3092A&quot;/&gt;&lt;wsp:rsid wsp:val=&quot;00E31CA1&quot;/&gt;&lt;wsp:rsid wsp:val=&quot;00E344F5&quot;/&gt;&lt;wsp:rsid wsp:val=&quot;00E34CB1&quot;/&gt;&lt;wsp:rsid wsp:val=&quot;00E351CF&quot;/&gt;&lt;wsp:rsid wsp:val=&quot;00E3570E&quot;/&gt;&lt;wsp:rsid wsp:val=&quot;00E36792&quot;/&gt;&lt;wsp:rsid wsp:val=&quot;00E40EDD&quot;/&gt;&lt;wsp:rsid wsp:val=&quot;00E41903&quot;/&gt;&lt;wsp:rsid wsp:val=&quot;00E41FF7&quot;/&gt;&lt;wsp:rsid wsp:val=&quot;00E426A5&quot;/&gt;&lt;wsp:rsid wsp:val=&quot;00E42B1C&quot;/&gt;&lt;wsp:rsid wsp:val=&quot;00E43705&quot;/&gt;&lt;wsp:rsid wsp:val=&quot;00E439EF&quot;/&gt;&lt;wsp:rsid wsp:val=&quot;00E43E79&quot;/&gt;&lt;wsp:rsid wsp:val=&quot;00E44108&quot;/&gt;&lt;wsp:rsid wsp:val=&quot;00E467AC&quot;/&gt;&lt;wsp:rsid wsp:val=&quot;00E47DD1&quot;/&gt;&lt;wsp:rsid wsp:val=&quot;00E505B4&quot;/&gt;&lt;wsp:rsid wsp:val=&quot;00E527D3&quot;/&gt;&lt;wsp:rsid wsp:val=&quot;00E542DF&quot;/&gt;&lt;wsp:rsid wsp:val=&quot;00E555F2&quot;/&gt;&lt;wsp:rsid wsp:val=&quot;00E55892&quot;/&gt;&lt;wsp:rsid wsp:val=&quot;00E56503&quot;/&gt;&lt;wsp:rsid wsp:val=&quot;00E56AD0&quot;/&gt;&lt;wsp:rsid wsp:val=&quot;00E57631&quot;/&gt;&lt;wsp:rsid wsp:val=&quot;00E61322&quot;/&gt;&lt;wsp:rsid wsp:val=&quot;00E61A4B&quot;/&gt;&lt;wsp:rsid wsp:val=&quot;00E61CAB&quot;/&gt;&lt;wsp:rsid wsp:val=&quot;00E63457&quot;/&gt;&lt;wsp:rsid wsp:val=&quot;00E64F44&quot;/&gt;&lt;wsp:rsid wsp:val=&quot;00E701A9&quot;/&gt;&lt;wsp:rsid wsp:val=&quot;00E712B8&quot;/&gt;&lt;wsp:rsid wsp:val=&quot;00E71850&quot;/&gt;&lt;wsp:rsid wsp:val=&quot;00E72033&quot;/&gt;&lt;wsp:rsid wsp:val=&quot;00E737C1&quot;/&gt;&lt;wsp:rsid wsp:val=&quot;00E73F85&quot;/&gt;&lt;wsp:rsid wsp:val=&quot;00E748B1&quot;/&gt;&lt;wsp:rsid wsp:val=&quot;00E7515F&quot;/&gt;&lt;wsp:rsid wsp:val=&quot;00E76254&quot;/&gt;&lt;wsp:rsid wsp:val=&quot;00E76A06&quot;/&gt;&lt;wsp:rsid wsp:val=&quot;00E80AA2&quot;/&gt;&lt;wsp:rsid wsp:val=&quot;00E80D50&quot;/&gt;&lt;wsp:rsid wsp:val=&quot;00E81143&quot;/&gt;&lt;wsp:rsid wsp:val=&quot;00E81E10&quot;/&gt;&lt;wsp:rsid wsp:val=&quot;00E8211C&quot;/&gt;&lt;wsp:rsid wsp:val=&quot;00E82881&quot;/&gt;&lt;wsp:rsid wsp:val=&quot;00E8687C&quot;/&gt;&lt;wsp:rsid wsp:val=&quot;00E87790&quot;/&gt;&lt;wsp:rsid wsp:val=&quot;00E90A6B&quot;/&gt;&lt;wsp:rsid wsp:val=&quot;00E922BF&quot;/&gt;&lt;wsp:rsid wsp:val=&quot;00E9245A&quot;/&gt;&lt;wsp:rsid wsp:val=&quot;00E92CB3&quot;/&gt;&lt;wsp:rsid wsp:val=&quot;00E94630&quot;/&gt;&lt;wsp:rsid wsp:val=&quot;00E950F3&quot;/&gt;&lt;wsp:rsid wsp:val=&quot;00E95A1A&quot;/&gt;&lt;wsp:rsid wsp:val=&quot;00E95A5D&quot;/&gt;&lt;wsp:rsid wsp:val=&quot;00E9624B&quot;/&gt;&lt;wsp:rsid wsp:val=&quot;00E96E93&quot;/&gt;&lt;wsp:rsid wsp:val=&quot;00E97171&quot;/&gt;&lt;wsp:rsid wsp:val=&quot;00E971AD&quot;/&gt;&lt;wsp:rsid wsp:val=&quot;00E972C5&quot;/&gt;&lt;wsp:rsid wsp:val=&quot;00E97886&quot;/&gt;&lt;wsp:rsid wsp:val=&quot;00EA06B7&quot;/&gt;&lt;wsp:rsid wsp:val=&quot;00EA1B57&quot;/&gt;&lt;wsp:rsid wsp:val=&quot;00EA2242&quot;/&gt;&lt;wsp:rsid wsp:val=&quot;00EA23A6&quot;/&gt;&lt;wsp:rsid wsp:val=&quot;00EA2CB5&quot;/&gt;&lt;wsp:rsid wsp:val=&quot;00EA2DD2&quot;/&gt;&lt;wsp:rsid wsp:val=&quot;00EA2F82&quot;/&gt;&lt;wsp:rsid wsp:val=&quot;00EA320F&quot;/&gt;&lt;wsp:rsid wsp:val=&quot;00EA3E9F&quot;/&gt;&lt;wsp:rsid wsp:val=&quot;00EA4092&quot;/&gt;&lt;wsp:rsid wsp:val=&quot;00EA41BC&quot;/&gt;&lt;wsp:rsid wsp:val=&quot;00EA4224&quot;/&gt;&lt;wsp:rsid wsp:val=&quot;00EA4B86&quot;/&gt;&lt;wsp:rsid wsp:val=&quot;00EA7182&quot;/&gt;&lt;wsp:rsid wsp:val=&quot;00EA7C21&quot;/&gt;&lt;wsp:rsid wsp:val=&quot;00EB0398&quot;/&gt;&lt;wsp:rsid wsp:val=&quot;00EB0AF9&quot;/&gt;&lt;wsp:rsid wsp:val=&quot;00EB0F32&quot;/&gt;&lt;wsp:rsid wsp:val=&quot;00EB134E&quot;/&gt;&lt;wsp:rsid wsp:val=&quot;00EB196C&quot;/&gt;&lt;wsp:rsid wsp:val=&quot;00EB1B24&quot;/&gt;&lt;wsp:rsid wsp:val=&quot;00EB28BB&quot;/&gt;&lt;wsp:rsid wsp:val=&quot;00EB2AE7&quot;/&gt;&lt;wsp:rsid wsp:val=&quot;00EB2EE5&quot;/&gt;&lt;wsp:rsid wsp:val=&quot;00EB3793&quot;/&gt;&lt;wsp:rsid wsp:val=&quot;00EB6B78&quot;/&gt;&lt;wsp:rsid wsp:val=&quot;00EB7461&quot;/&gt;&lt;wsp:rsid wsp:val=&quot;00EC1BCC&quot;/&gt;&lt;wsp:rsid wsp:val=&quot;00EC2BA7&quot;/&gt;&lt;wsp:rsid wsp:val=&quot;00EC2CD6&quot;/&gt;&lt;wsp:rsid wsp:val=&quot;00EC34E7&quot;/&gt;&lt;wsp:rsid wsp:val=&quot;00EC62D3&quot;/&gt;&lt;wsp:rsid wsp:val=&quot;00EC6437&quot;/&gt;&lt;wsp:rsid wsp:val=&quot;00EC6D47&quot;/&gt;&lt;wsp:rsid wsp:val=&quot;00EC749B&quot;/&gt;&lt;wsp:rsid wsp:val=&quot;00ED2692&quot;/&gt;&lt;wsp:rsid wsp:val=&quot;00ED352D&quot;/&gt;&lt;wsp:rsid wsp:val=&quot;00ED7D70&quot;/&gt;&lt;wsp:rsid wsp:val=&quot;00EE139D&quot;/&gt;&lt;wsp:rsid wsp:val=&quot;00EE1FF4&quot;/&gt;&lt;wsp:rsid wsp:val=&quot;00EF03B1&quot;/&gt;&lt;wsp:rsid wsp:val=&quot;00EF109D&quot;/&gt;&lt;wsp:rsid wsp:val=&quot;00EF5BBE&quot;/&gt;&lt;wsp:rsid wsp:val=&quot;00F00B99&quot;/&gt;&lt;wsp:rsid wsp:val=&quot;00F00F0D&quot;/&gt;&lt;wsp:rsid wsp:val=&quot;00F0110A&quot;/&gt;&lt;wsp:rsid wsp:val=&quot;00F014E1&quot;/&gt;&lt;wsp:rsid wsp:val=&quot;00F01517&quot;/&gt;&lt;wsp:rsid wsp:val=&quot;00F01590&quot;/&gt;&lt;wsp:rsid wsp:val=&quot;00F01F25&quot;/&gt;&lt;wsp:rsid wsp:val=&quot;00F01F84&quot;/&gt;&lt;wsp:rsid wsp:val=&quot;00F0289D&quot;/&gt;&lt;wsp:rsid wsp:val=&quot;00F033A4&quot;/&gt;&lt;wsp:rsid wsp:val=&quot;00F04402&quot;/&gt;&lt;wsp:rsid wsp:val=&quot;00F04C0D&quot;/&gt;&lt;wsp:rsid wsp:val=&quot;00F076E0&quot;/&gt;&lt;wsp:rsid wsp:val=&quot;00F07BB7&quot;/&gt;&lt;wsp:rsid wsp:val=&quot;00F07EB4&quot;/&gt;&lt;wsp:rsid wsp:val=&quot;00F07F42&quot;/&gt;&lt;wsp:rsid wsp:val=&quot;00F1020B&quot;/&gt;&lt;wsp:rsid wsp:val=&quot;00F11DC3&quot;/&gt;&lt;wsp:rsid wsp:val=&quot;00F12480&quot;/&gt;&lt;wsp:rsid wsp:val=&quot;00F12A77&quot;/&gt;&lt;wsp:rsid wsp:val=&quot;00F12E45&quot;/&gt;&lt;wsp:rsid wsp:val=&quot;00F13359&quot;/&gt;&lt;wsp:rsid wsp:val=&quot;00F13C73&quot;/&gt;&lt;wsp:rsid wsp:val=&quot;00F14968&quot;/&gt;&lt;wsp:rsid wsp:val=&quot;00F14B5E&quot;/&gt;&lt;wsp:rsid wsp:val=&quot;00F14B88&quot;/&gt;&lt;wsp:rsid wsp:val=&quot;00F15B29&quot;/&gt;&lt;wsp:rsid wsp:val=&quot;00F16206&quot;/&gt;&lt;wsp:rsid wsp:val=&quot;00F17E5F&quot;/&gt;&lt;wsp:rsid wsp:val=&quot;00F17EC7&quot;/&gt;&lt;wsp:rsid wsp:val=&quot;00F211B2&quot;/&gt;&lt;wsp:rsid wsp:val=&quot;00F216B0&quot;/&gt;&lt;wsp:rsid wsp:val=&quot;00F21EC6&quot;/&gt;&lt;wsp:rsid wsp:val=&quot;00F22CF4&quot;/&gt;&lt;wsp:rsid wsp:val=&quot;00F238E8&quot;/&gt;&lt;wsp:rsid wsp:val=&quot;00F23D1D&quot;/&gt;&lt;wsp:rsid wsp:val=&quot;00F2504E&quot;/&gt;&lt;wsp:rsid wsp:val=&quot;00F25BD1&quot;/&gt;&lt;wsp:rsid wsp:val=&quot;00F26C9F&quot;/&gt;&lt;wsp:rsid wsp:val=&quot;00F303D2&quot;/&gt;&lt;wsp:rsid wsp:val=&quot;00F311C0&quot;/&gt;&lt;wsp:rsid wsp:val=&quot;00F32AFD&quot;/&gt;&lt;wsp:rsid wsp:val=&quot;00F34544&quot;/&gt;&lt;wsp:rsid wsp:val=&quot;00F34B75&quot;/&gt;&lt;wsp:rsid wsp:val=&quot;00F357FE&quot;/&gt;&lt;wsp:rsid wsp:val=&quot;00F3676E&quot;/&gt;&lt;wsp:rsid wsp:val=&quot;00F36ED7&quot;/&gt;&lt;wsp:rsid wsp:val=&quot;00F372AA&quot;/&gt;&lt;wsp:rsid wsp:val=&quot;00F432A6&quot;/&gt;&lt;wsp:rsid wsp:val=&quot;00F43783&quot;/&gt;&lt;wsp:rsid wsp:val=&quot;00F43A99&quot;/&gt;&lt;wsp:rsid wsp:val=&quot;00F45676&quot;/&gt;&lt;wsp:rsid wsp:val=&quot;00F46E1B&quot;/&gt;&lt;wsp:rsid wsp:val=&quot;00F5057F&quot;/&gt;&lt;wsp:rsid wsp:val=&quot;00F51642&quot;/&gt;&lt;wsp:rsid wsp:val=&quot;00F51910&quot;/&gt;&lt;wsp:rsid wsp:val=&quot;00F52160&quot;/&gt;&lt;wsp:rsid wsp:val=&quot;00F55F7B&quot;/&gt;&lt;wsp:rsid wsp:val=&quot;00F56237&quot;/&gt;&lt;wsp:rsid wsp:val=&quot;00F608E2&quot;/&gt;&lt;wsp:rsid wsp:val=&quot;00F63B65&quot;/&gt;&lt;wsp:rsid wsp:val=&quot;00F645AC&quot;/&gt;&lt;wsp:rsid wsp:val=&quot;00F64FF2&quot;/&gt;&lt;wsp:rsid wsp:val=&quot;00F65500&quot;/&gt;&lt;wsp:rsid wsp:val=&quot;00F655C4&quot;/&gt;&lt;wsp:rsid wsp:val=&quot;00F664D4&quot;/&gt;&lt;wsp:rsid wsp:val=&quot;00F67612&quot;/&gt;&lt;wsp:rsid wsp:val=&quot;00F71072&quot;/&gt;&lt;wsp:rsid wsp:val=&quot;00F71851&quot;/&gt;&lt;wsp:rsid wsp:val=&quot;00F72861&quot;/&gt;&lt;wsp:rsid wsp:val=&quot;00F73882&quot;/&gt;&lt;wsp:rsid wsp:val=&quot;00F73906&quot;/&gt;&lt;wsp:rsid wsp:val=&quot;00F73BD1&quot;/&gt;&lt;wsp:rsid wsp:val=&quot;00F73C9F&quot;/&gt;&lt;wsp:rsid wsp:val=&quot;00F73DEF&quot;/&gt;&lt;wsp:rsid wsp:val=&quot;00F74F86&quot;/&gt;&lt;wsp:rsid wsp:val=&quot;00F75E95&quot;/&gt;&lt;wsp:rsid wsp:val=&quot;00F7768F&quot;/&gt;&lt;wsp:rsid wsp:val=&quot;00F819C9&quot;/&gt;&lt;wsp:rsid wsp:val=&quot;00F81E86&quot;/&gt;&lt;wsp:rsid wsp:val=&quot;00F83631&quot;/&gt;&lt;wsp:rsid wsp:val=&quot;00F839B4&quot;/&gt;&lt;wsp:rsid wsp:val=&quot;00F8501F&quot;/&gt;&lt;wsp:rsid wsp:val=&quot;00F863B3&quot;/&gt;&lt;wsp:rsid wsp:val=&quot;00F91C4D&quot;/&gt;&lt;wsp:rsid wsp:val=&quot;00F91F3F&quot;/&gt;&lt;wsp:rsid wsp:val=&quot;00F92635&quot;/&gt;&lt;wsp:rsid wsp:val=&quot;00F93E63&quot;/&gt;&lt;wsp:rsid wsp:val=&quot;00F943ED&quot;/&gt;&lt;wsp:rsid wsp:val=&quot;00F9508F&quot;/&gt;&lt;wsp:rsid wsp:val=&quot;00F95982&quot;/&gt;&lt;wsp:rsid wsp:val=&quot;00F978E5&quot;/&gt;&lt;wsp:rsid wsp:val=&quot;00FA1263&quot;/&gt;&lt;wsp:rsid wsp:val=&quot;00FA1A71&quot;/&gt;&lt;wsp:rsid wsp:val=&quot;00FA336D&quot;/&gt;&lt;wsp:rsid wsp:val=&quot;00FA440A&quot;/&gt;&lt;wsp:rsid wsp:val=&quot;00FA47E3&quot;/&gt;&lt;wsp:rsid wsp:val=&quot;00FA63BC&quot;/&gt;&lt;wsp:rsid wsp:val=&quot;00FA6498&quot;/&gt;&lt;wsp:rsid wsp:val=&quot;00FA7635&quot;/&gt;&lt;wsp:rsid wsp:val=&quot;00FA7693&quot;/&gt;&lt;wsp:rsid wsp:val=&quot;00FA7911&quot;/&gt;&lt;wsp:rsid wsp:val=&quot;00FB0CE3&quot;/&gt;&lt;wsp:rsid wsp:val=&quot;00FB1979&quot;/&gt;&lt;wsp:rsid wsp:val=&quot;00FB4F32&quot;/&gt;&lt;wsp:rsid wsp:val=&quot;00FB5949&quot;/&gt;&lt;wsp:rsid wsp:val=&quot;00FB6BF4&quot;/&gt;&lt;wsp:rsid wsp:val=&quot;00FB6CA3&quot;/&gt;&lt;wsp:rsid wsp:val=&quot;00FB6CDE&quot;/&gt;&lt;wsp:rsid wsp:val=&quot;00FB7272&quot;/&gt;&lt;wsp:rsid wsp:val=&quot;00FB7493&quot;/&gt;&lt;wsp:rsid wsp:val=&quot;00FB7673&quot;/&gt;&lt;wsp:rsid wsp:val=&quot;00FC0452&quot;/&gt;&lt;wsp:rsid wsp:val=&quot;00FC14ED&quot;/&gt;&lt;wsp:rsid wsp:val=&quot;00FC2246&quot;/&gt;&lt;wsp:rsid wsp:val=&quot;00FC3429&quot;/&gt;&lt;wsp:rsid wsp:val=&quot;00FC35EA&quot;/&gt;&lt;wsp:rsid wsp:val=&quot;00FC3671&quot;/&gt;&lt;wsp:rsid wsp:val=&quot;00FC3CF3&quot;/&gt;&lt;wsp:rsid wsp:val=&quot;00FC46DF&quot;/&gt;&lt;wsp:rsid wsp:val=&quot;00FC56A9&quot;/&gt;&lt;wsp:rsid wsp:val=&quot;00FC66DF&quot;/&gt;&lt;wsp:rsid wsp:val=&quot;00FC6F86&quot;/&gt;&lt;wsp:rsid wsp:val=&quot;00FC7304&quot;/&gt;&lt;wsp:rsid wsp:val=&quot;00FC774E&quot;/&gt;&lt;wsp:rsid wsp:val=&quot;00FC77F9&quot;/&gt;&lt;wsp:rsid wsp:val=&quot;00FC7928&quot;/&gt;&lt;wsp:rsid wsp:val=&quot;00FD023C&quot;/&gt;&lt;wsp:rsid wsp:val=&quot;00FD1D37&quot;/&gt;&lt;wsp:rsid wsp:val=&quot;00FD1EA4&quot;/&gt;&lt;wsp:rsid wsp:val=&quot;00FD1F6F&quot;/&gt;&lt;wsp:rsid wsp:val=&quot;00FD21F3&quot;/&gt;&lt;wsp:rsid wsp:val=&quot;00FD2C5B&quot;/&gt;&lt;wsp:rsid wsp:val=&quot;00FD30C1&quot;/&gt;&lt;wsp:rsid wsp:val=&quot;00FD3186&quot;/&gt;&lt;wsp:rsid wsp:val=&quot;00FD5E40&quot;/&gt;&lt;wsp:rsid wsp:val=&quot;00FD6843&quot;/&gt;&lt;wsp:rsid wsp:val=&quot;00FE0F7A&quot;/&gt;&lt;wsp:rsid wsp:val=&quot;00FE1380&quot;/&gt;&lt;wsp:rsid wsp:val=&quot;00FE1AB2&quot;/&gt;&lt;wsp:rsid wsp:val=&quot;00FE1D91&quot;/&gt;&lt;wsp:rsid wsp:val=&quot;00FE47FF&quot;/&gt;&lt;wsp:rsid wsp:val=&quot;00FE57B4&quot;/&gt;&lt;wsp:rsid wsp:val=&quot;00FE5985&quot;/&gt;&lt;wsp:rsid wsp:val=&quot;00FE62CA&quot;/&gt;&lt;wsp:rsid wsp:val=&quot;00FE65D5&quot;/&gt;&lt;wsp:rsid wsp:val=&quot;00FE6750&quot;/&gt;&lt;wsp:rsid wsp:val=&quot;00FF0E3F&quot;/&gt;&lt;wsp:rsid wsp:val=&quot;00FF1448&quot;/&gt;&lt;wsp:rsid wsp:val=&quot;00FF19D5&quot;/&gt;&lt;wsp:rsid wsp:val=&quot;00FF415E&quot;/&gt;&lt;wsp:rsid wsp:val=&quot;00FF5092&quot;/&gt;&lt;wsp:rsid wsp:val=&quot;00FF5A21&quot;/&gt;&lt;wsp:rsid wsp:val=&quot;00FF5FDC&quot;/&gt;&lt;wsp:rsid wsp:val=&quot;00FF604F&quot;/&gt;&lt;wsp:rsid wsp:val=&quot;00FF6300&quot;/&gt;&lt;wsp:rsid wsp:val=&quot;00FF6A1F&quot;/&gt;&lt;wsp:rsid wsp:val=&quot;00FF73BD&quot;/&gt;&lt;wsp:rsid wsp:val=&quot;00FF7589&quot;/&gt;&lt;/wsp:rsids&gt;&lt;/w:docPr&gt;&lt;w:body&gt;&lt;wx:sect&gt;&lt;w:p wsp:rsidR=&quot;00000000&quot; wsp:rsidRDefault=&quot;00AE06EA&quot; wsp:rsidP=&quot;00AE06EA&quot;&gt;&lt;m:oMathPara&gt;&lt;m:oMath&gt;&lt;m:sSub&gt;&lt;m:sSubPr&gt;&lt;m:ctrlPr&gt;&lt;w:rPr&gt;&lt;w:rFonts w:ascii=&quot;Cambria Math&quot;/&gt;&lt;wx:font wx:val=&quot;Cambria Math&quot;/&gt;&lt;w:i/&gt;&lt;w:color w:val=&quot;000000&quot;/&gt;&lt;w:sz w:val=&quot;28&quot;/&gt;&lt;w:sz-cs w:val=&quot;28&quot;/&gt;&lt;/w:rPr&gt;&lt;/m:ctrlPr&gt;&lt;/m:sSubPr&gt;&lt;m:e&gt;&lt;m:r&gt;&lt;w:rPr&gt;&lt;w:rFonts w:ascii=&quot;Cambria Math&quot;/&gt;&lt;wx:font wx:val=&quot;Cambria Math&quot;/&gt;&lt;w:i/&gt;&lt;w:color w:val=&quot;000000&quot;/&gt;&lt;w:sz w:val=&quot;28&quot;/&gt;&lt;w:sz-cs w:val=&quot;28&quot;/&gt;&lt;/w:rPr&gt;&lt;m:t&gt;Оі&lt;/m:t&gt;&lt;/m:r&gt;&lt;/m:e&gt;&lt;m:sub&gt;&lt;m:r&gt;&lt;w:rPr&gt;&lt;w:rFonts w:ascii=&quot;Cambria Math&quot;/&gt;&lt;wx:font wx:val=&quot;Cambria Math&quot;/&gt;&lt;w:i/&gt;&lt;w:color w:val=&quot;000000&quot;/&gt;&lt;w:sz w:val=&quot;28&quot;/&gt;&lt;w:sz-cs w:val=&quot;28&quot;/&gt;&lt;/w:rPr&gt;&lt;m:t&gt;n&lt;/m:t&gt;&lt;/m:r&gt;&lt;/m:sub&gt;&lt;/m:sSub&gt;&lt;m:r&gt;&lt;w:rPr&gt;&lt;w:rFonts w:ascii=&quot;Cambria Math&quot;/&gt;&lt;wx:font wx:val=&quot;Cambria Math&quot;/&gt;&lt;w:i/&gt;&lt;w:color w:val=&quot;000000&quot;/&gt;&lt;w:sz w:val=&quot;28&quot;/&gt;&lt;w:sz-cs w:val=&quot;28&quot;/&gt;&lt;/w:rPr&gt;&lt;m:t&gt;={{ safety_coef }}&lt;/m:t&gt;&lt;/m:r&gt;&lt;/m:oMath&gt;&lt;/m:oMathPara&gt;&lt;/w:p&gt;&lt;w:sectPr wsp:rsidR=&quot;00000000&quot;&gt;&lt;w:pgSz w:w=&quot;12240&quot; w:h=&quot;15840&quot;/&gt;&lt;w:pgMar w:top=&quot;1134&quot; w:right=&quot;850&quot; w:bottom=&quot;1134&quot; w:left=&quot;1701&quot; w:header=&quot;720&quot; w:footer=&quot;720&quot; w:gutter=&quot;0&quot;/&gt;&lt;w:cols w:space=&quot;720&quot;/&gt;&lt;/w:sectPr&gt;&lt;/wx:sect&gt;&lt;/w:body&gt;&lt;/w:wordDocument&gt;">
             <v:imagedata r:id="rId16" o:title="" chromakey="white"/>
           </v:shape>
         </w:pict>
@@ -8086,7 +8107,6 @@
         <w:t xml:space="preserve">Расчет анкерно-угловой опоры </w:t>
       </w:r>
       <w:bookmarkEnd w:id="9"/>
-      <w:proofErr w:type="gramStart"/>
       <w:r>
         <w:t xml:space="preserve">{{ </w:t>
       </w:r>
@@ -8096,7 +8116,6 @@
         </w:rPr>
         <w:t>pole</w:t>
       </w:r>
-      <w:proofErr w:type="gramEnd"/>
       <w:r>
         <w:t>_</w:t>
       </w:r>
@@ -8210,7 +8229,6 @@
         </w:rPr>
         <w:t xml:space="preserve">Конструктивно сооружение состоит из </w:t>
       </w:r>
-      <w:proofErr w:type="gramStart"/>
       <w:r>
         <w:rPr>
           <w:rFonts w:ascii="Times New Roman" w:hAnsi="Times New Roman"/>
@@ -8228,7 +8246,6 @@
         </w:rPr>
         <w:t>sections</w:t>
       </w:r>
-      <w:proofErr w:type="gramEnd"/>
       <w:r>
         <w:rPr>
           <w:rFonts w:ascii="Times New Roman" w:hAnsi="Times New Roman"/>
@@ -8245,7 +8262,6 @@
         </w:rPr>
         <w:t xml:space="preserve">-х секций в виде усеченной пирамиды. Сторона грани в основании опоры составляет </w:t>
       </w:r>
-      <w:proofErr w:type="gramStart"/>
       <w:r>
         <w:rPr>
           <w:rFonts w:ascii="Times New Roman" w:hAnsi="Times New Roman"/>
@@ -8263,7 +8279,6 @@
         </w:rPr>
         <w:t>pole</w:t>
       </w:r>
-      <w:proofErr w:type="gramEnd"/>
       <w:r>
         <w:rPr>
           <w:rFonts w:ascii="Times New Roman" w:hAnsi="Times New Roman"/>
@@ -8345,33 +8360,15 @@
           <w:sz w:val="28"/>
           <w:szCs w:val="28"/>
         </w:rPr>
-        <w:t xml:space="preserve">м. На отметке </w:t>
-      </w:r>
-      <w:proofErr w:type="gramStart"/>
-      <w:r>
-        <w:rPr>
-          <w:rFonts w:ascii="Times New Roman" w:hAnsi="Times New Roman"/>
-          <w:sz w:val="28"/>
-          <w:szCs w:val="28"/>
-        </w:rPr>
-        <w:t>+</w:t>
-      </w:r>
-      <w:r>
-        <w:rPr>
-          <w:rFonts w:ascii="Times New Roman" w:hAnsi="Times New Roman"/>
-          <w:sz w:val="28"/>
-          <w:szCs w:val="28"/>
-        </w:rPr>
-        <w:t>{</w:t>
-      </w:r>
-      <w:proofErr w:type="gramEnd"/>
-      <w:r>
-        <w:rPr>
-          <w:rFonts w:ascii="Times New Roman" w:hAnsi="Times New Roman"/>
-          <w:sz w:val="28"/>
-          <w:szCs w:val="28"/>
-        </w:rPr>
-        <w:t xml:space="preserve">{ </w:t>
+        <w:t>м. На отметке +</w:t>
+      </w:r>
+      <w:r>
+        <w:rPr>
+          <w:rFonts w:ascii="Times New Roman" w:hAnsi="Times New Roman"/>
+          <w:sz w:val="28"/>
+          <w:szCs w:val="28"/>
+        </w:rPr>
+        <w:t xml:space="preserve">{{ </w:t>
       </w:r>
       <w:r>
         <w:rPr>
@@ -8727,7 +8724,6 @@
                 <w:lang w:val="en-US"/>
               </w:rPr>
             </w:pPr>
-            <w:proofErr w:type="gramStart"/>
             <w:r>
               <w:rPr>
                 <w:rFonts w:ascii="Times New Roman" w:hAnsi="Times New Roman"/>
@@ -8745,17 +8741,7 @@
                 <w:szCs w:val="28"/>
                 <w:lang w:val="en-US"/>
               </w:rPr>
-              <w:t>davit</w:t>
-            </w:r>
-            <w:proofErr w:type="gramEnd"/>
-            <w:r>
-              <w:rPr>
-                <w:rFonts w:ascii="Times New Roman" w:hAnsi="Times New Roman"/>
-                <w:sz w:val="28"/>
-                <w:szCs w:val="28"/>
-                <w:lang w:val="en-US"/>
-              </w:rPr>
-              <w:t>_dict</w:t>
+              <w:t>davit_dict</w:t>
             </w:r>
             <w:proofErr w:type="spellEnd"/>
             <w:r>
@@ -8787,7 +8773,6 @@
                 <w:lang w:val="en-US"/>
               </w:rPr>
             </w:pPr>
-            <w:proofErr w:type="gramStart"/>
             <w:r>
               <w:rPr>
                 <w:rFonts w:ascii="Times New Roman" w:hAnsi="Times New Roman"/>
@@ -8805,17 +8790,7 @@
                 <w:szCs w:val="28"/>
                 <w:lang w:val="en-US"/>
               </w:rPr>
-              <w:t>davit</w:t>
-            </w:r>
-            <w:proofErr w:type="gramEnd"/>
-            <w:r>
-              <w:rPr>
-                <w:rFonts w:ascii="Times New Roman" w:hAnsi="Times New Roman"/>
-                <w:sz w:val="28"/>
-                <w:szCs w:val="28"/>
-                <w:lang w:val="en-US"/>
-              </w:rPr>
-              <w:t>_dict</w:t>
+              <w:t>davit_dict</w:t>
             </w:r>
             <w:proofErr w:type="spellEnd"/>
             <w:r>
@@ -8846,7 +8821,6 @@
                 <w:lang w:val="en-US"/>
               </w:rPr>
             </w:pPr>
-            <w:proofErr w:type="gramStart"/>
             <w:r>
               <w:rPr>
                 <w:rFonts w:ascii="Times New Roman" w:hAnsi="Times New Roman"/>
@@ -8864,17 +8838,7 @@
                 <w:szCs w:val="28"/>
                 <w:lang w:val="en-US"/>
               </w:rPr>
-              <w:t>davit</w:t>
-            </w:r>
-            <w:proofErr w:type="gramEnd"/>
-            <w:r>
-              <w:rPr>
-                <w:rFonts w:ascii="Times New Roman" w:hAnsi="Times New Roman"/>
-                <w:sz w:val="28"/>
-                <w:szCs w:val="28"/>
-                <w:lang w:val="en-US"/>
-              </w:rPr>
-              <w:t>_dict</w:t>
+              <w:t>davit_dict</w:t>
             </w:r>
             <w:proofErr w:type="spellEnd"/>
             <w:r>
@@ -8972,7 +8936,6 @@
         </w:rPr>
         <w:t xml:space="preserve">Ветровой пролет – </w:t>
       </w:r>
-      <w:proofErr w:type="gramStart"/>
       <w:r>
         <w:rPr>
           <w:rFonts w:ascii="Times New Roman" w:hAnsi="Times New Roman"/>
@@ -8990,7 +8953,6 @@
         </w:rPr>
         <w:t>wind</w:t>
       </w:r>
-      <w:proofErr w:type="gramEnd"/>
       <w:r>
         <w:rPr>
           <w:rFonts w:ascii="Times New Roman" w:hAnsi="Times New Roman"/>
@@ -9043,7 +9005,6 @@
         </w:rPr>
         <w:t xml:space="preserve">Весовой пролет – </w:t>
       </w:r>
-      <w:proofErr w:type="gramStart"/>
       <w:r>
         <w:rPr>
           <w:rFonts w:ascii="Times New Roman" w:hAnsi="Times New Roman"/>
@@ -9061,7 +9022,6 @@
         </w:rPr>
         <w:t>weight</w:t>
       </w:r>
-      <w:proofErr w:type="gramEnd"/>
       <w:r>
         <w:rPr>
           <w:rFonts w:ascii="Times New Roman" w:hAnsi="Times New Roman"/>
@@ -9114,7 +9074,6 @@
         <w:tab/>
         <w:t xml:space="preserve">На рис.3.1. представлена расчетная схема опоры </w:t>
       </w:r>
-      <w:proofErr w:type="gramStart"/>
       <w:r>
         <w:rPr>
           <w:rFonts w:ascii="Times New Roman" w:hAnsi="Times New Roman"/>
@@ -9140,7 +9099,6 @@
         </w:rPr>
         <w:t>pole</w:t>
       </w:r>
-      <w:proofErr w:type="gramEnd"/>
       <w:r>
         <w:rPr>
           <w:rFonts w:ascii="Times New Roman" w:hAnsi="Times New Roman"/>
@@ -9207,7 +9165,6 @@
                 <w:lang w:val="en-US"/>
               </w:rPr>
             </w:pPr>
-            <w:proofErr w:type="gramStart"/>
             <w:r>
               <w:rPr>
                 <w:rFonts w:ascii="Times New Roman" w:hAnsi="Times New Roman"/>
@@ -9234,17 +9191,7 @@
                 <w:szCs w:val="28"/>
                 <w:lang w:val="en-US"/>
               </w:rPr>
-              <w:t>pole</w:t>
-            </w:r>
-            <w:proofErr w:type="gramEnd"/>
-            <w:r>
-              <w:rPr>
-                <w:rFonts w:ascii="Times New Roman" w:hAnsi="Times New Roman"/>
-                <w:sz w:val="28"/>
-                <w:szCs w:val="28"/>
-                <w:lang w:val="en-US"/>
-              </w:rPr>
-              <w:t>_pic</w:t>
+              <w:t>pole_pic</w:t>
             </w:r>
             <w:proofErr w:type="spellEnd"/>
             <w:r>
@@ -9289,7 +9236,6 @@
               </w:rPr>
               <w:t xml:space="preserve">Рис.3.1. Расчетная схема </w:t>
             </w:r>
-            <w:proofErr w:type="gramStart"/>
             <w:r>
               <w:rPr>
                 <w:rFonts w:ascii="Times New Roman" w:hAnsi="Times New Roman"/>
@@ -9312,7 +9258,6 @@
               </w:rPr>
               <w:t>pole</w:t>
             </w:r>
-            <w:proofErr w:type="gramEnd"/>
             <w:r>
               <w:rPr>
                 <w:rFonts w:ascii="Times New Roman" w:hAnsi="Times New Roman"/>
@@ -9498,7 +9443,6 @@
           <w:lang w:val="en-US"/>
         </w:rPr>
       </w:pPr>
-      <w:proofErr w:type="gramStart"/>
       <w:r>
         <w:rPr>
           <w:rFonts w:ascii="Times New Roman" w:hAnsi="Times New Roman"/>
@@ -9516,17 +9460,7 @@
           <w:szCs w:val="28"/>
           <w:lang w:val="en-US"/>
         </w:rPr>
-        <w:t>loads</w:t>
-      </w:r>
-      <w:proofErr w:type="gramEnd"/>
-      <w:r>
-        <w:rPr>
-          <w:rFonts w:ascii="Times New Roman" w:hAnsi="Times New Roman"/>
-          <w:sz w:val="28"/>
-          <w:szCs w:val="28"/>
-          <w:lang w:val="en-US"/>
-        </w:rPr>
-        <w:t>_case_dict</w:t>
+        <w:t>loads_case_dict</w:t>
       </w:r>
       <w:proofErr w:type="spellEnd"/>
       <w:r>
@@ -9738,7 +9672,6 @@
                 <w:lang w:val="en-US"/>
               </w:rPr>
             </w:pPr>
-            <w:proofErr w:type="gramStart"/>
             <w:r>
               <w:rPr>
                 <w:rFonts w:ascii="Times New Roman" w:hAnsi="Times New Roman"/>
@@ -9762,16 +9695,25 @@
                 <w:szCs w:val="22"/>
                 <w:lang w:val="en-US"/>
               </w:rPr>
-              <w:t>load</w:t>
-            </w:r>
-            <w:proofErr w:type="gramEnd"/>
+              <w:t>load_pic_dict</w:t>
+            </w:r>
+            <w:proofErr w:type="spellEnd"/>
             <w:r>
               <w:rPr>
                 <w:rFonts w:ascii="Times New Roman" w:hAnsi="Times New Roman"/>
                 <w:szCs w:val="22"/>
                 <w:lang w:val="en-US"/>
               </w:rPr>
-              <w:t>_pic_dict</w:t>
+              <w:t>[</w:t>
+            </w:r>
+            <w:proofErr w:type="spellStart"/>
+            <w:r>
+              <w:rPr>
+                <w:rFonts w:ascii="Times New Roman" w:hAnsi="Times New Roman"/>
+                <w:szCs w:val="22"/>
+                <w:lang w:val="en-US"/>
+              </w:rPr>
+              <w:t>load_case</w:t>
             </w:r>
             <w:proofErr w:type="spellEnd"/>
             <w:r>
@@ -9780,33 +9722,7 @@
                 <w:szCs w:val="22"/>
                 <w:lang w:val="en-US"/>
               </w:rPr>
-              <w:t>[</w:t>
-            </w:r>
-            <w:proofErr w:type="spellStart"/>
-            <w:r>
-              <w:rPr>
-                <w:rFonts w:ascii="Times New Roman" w:hAnsi="Times New Roman"/>
-                <w:szCs w:val="22"/>
-                <w:lang w:val="en-US"/>
-              </w:rPr>
-              <w:t>load_case</w:t>
-            </w:r>
-            <w:proofErr w:type="spellEnd"/>
-            <w:r>
-              <w:rPr>
-                <w:rFonts w:ascii="Times New Roman" w:hAnsi="Times New Roman"/>
-                <w:szCs w:val="22"/>
-                <w:lang w:val="en-US"/>
-              </w:rPr>
-              <w:t>][0]</w:t>
-            </w:r>
-            <w:r>
-              <w:rPr>
-                <w:rFonts w:ascii="Times New Roman" w:hAnsi="Times New Roman"/>
-                <w:szCs w:val="22"/>
-                <w:lang w:val="en-US"/>
-              </w:rPr>
-              <w:t xml:space="preserve"> </w:t>
+              <w:t xml:space="preserve">][0] </w:t>
             </w:r>
             <w:r>
               <w:rPr>
@@ -9836,7 +9752,6 @@
                 <w:lang w:val="en-US"/>
               </w:rPr>
             </w:pPr>
-            <w:proofErr w:type="gramStart"/>
             <w:r>
               <w:rPr>
                 <w:rFonts w:ascii="Times New Roman" w:hAnsi="Times New Roman"/>
@@ -9860,16 +9775,25 @@
                 <w:szCs w:val="22"/>
                 <w:lang w:val="en-US"/>
               </w:rPr>
-              <w:t>load</w:t>
-            </w:r>
-            <w:proofErr w:type="gramEnd"/>
+              <w:t>load_pic_dict</w:t>
+            </w:r>
+            <w:proofErr w:type="spellEnd"/>
             <w:r>
               <w:rPr>
                 <w:rFonts w:ascii="Times New Roman" w:hAnsi="Times New Roman"/>
                 <w:szCs w:val="22"/>
                 <w:lang w:val="en-US"/>
               </w:rPr>
-              <w:t>_pic_dict</w:t>
+              <w:t>[</w:t>
+            </w:r>
+            <w:proofErr w:type="spellStart"/>
+            <w:r>
+              <w:rPr>
+                <w:rFonts w:ascii="Times New Roman" w:hAnsi="Times New Roman"/>
+                <w:szCs w:val="22"/>
+                <w:lang w:val="en-US"/>
+              </w:rPr>
+              <w:t>load_case</w:t>
             </w:r>
             <w:proofErr w:type="spellEnd"/>
             <w:r>
@@ -9878,41 +9802,7 @@
                 <w:szCs w:val="22"/>
                 <w:lang w:val="en-US"/>
               </w:rPr>
-              <w:t>[</w:t>
-            </w:r>
-            <w:proofErr w:type="spellStart"/>
-            <w:r>
-              <w:rPr>
-                <w:rFonts w:ascii="Times New Roman" w:hAnsi="Times New Roman"/>
-                <w:szCs w:val="22"/>
-                <w:lang w:val="en-US"/>
-              </w:rPr>
-              <w:t>load_case</w:t>
-            </w:r>
-            <w:proofErr w:type="spellEnd"/>
-            <w:r>
-              <w:rPr>
-                <w:rFonts w:ascii="Times New Roman" w:hAnsi="Times New Roman"/>
-                <w:szCs w:val="22"/>
-                <w:lang w:val="en-US"/>
-              </w:rPr>
-              <w:t>][</w:t>
-            </w:r>
-            <w:r>
-              <w:rPr>
-                <w:rFonts w:ascii="Times New Roman" w:hAnsi="Times New Roman"/>
-                <w:szCs w:val="22"/>
-                <w:lang w:val="en-US"/>
-              </w:rPr>
-              <w:t>2</w:t>
-            </w:r>
-            <w:r>
-              <w:rPr>
-                <w:rFonts w:ascii="Times New Roman" w:hAnsi="Times New Roman"/>
-                <w:szCs w:val="22"/>
-                <w:lang w:val="en-US"/>
-              </w:rPr>
-              <w:t xml:space="preserve">] </w:t>
+              <w:t xml:space="preserve">][2] </w:t>
             </w:r>
             <w:r>
               <w:rPr>
@@ -9944,7 +9834,6 @@
                 <w:lang w:val="en-US"/>
               </w:rPr>
             </w:pPr>
-            <w:proofErr w:type="gramStart"/>
             <w:r>
               <w:rPr>
                 <w:rFonts w:ascii="Times New Roman" w:hAnsi="Times New Roman"/>
@@ -9968,16 +9857,25 @@
                 <w:szCs w:val="22"/>
                 <w:lang w:val="en-US"/>
               </w:rPr>
-              <w:t>load</w:t>
-            </w:r>
-            <w:proofErr w:type="gramEnd"/>
+              <w:t>load_pic_dict</w:t>
+            </w:r>
+            <w:proofErr w:type="spellEnd"/>
             <w:r>
               <w:rPr>
                 <w:rFonts w:ascii="Times New Roman" w:hAnsi="Times New Roman"/>
                 <w:szCs w:val="22"/>
                 <w:lang w:val="en-US"/>
               </w:rPr>
-              <w:t>_pic_dict</w:t>
+              <w:t>[</w:t>
+            </w:r>
+            <w:proofErr w:type="spellStart"/>
+            <w:r>
+              <w:rPr>
+                <w:rFonts w:ascii="Times New Roman" w:hAnsi="Times New Roman"/>
+                <w:szCs w:val="22"/>
+                <w:lang w:val="en-US"/>
+              </w:rPr>
+              <w:t>load_case</w:t>
             </w:r>
             <w:proofErr w:type="spellEnd"/>
             <w:r>
@@ -9986,41 +9884,7 @@
                 <w:szCs w:val="22"/>
                 <w:lang w:val="en-US"/>
               </w:rPr>
-              <w:t>[</w:t>
-            </w:r>
-            <w:proofErr w:type="spellStart"/>
-            <w:r>
-              <w:rPr>
-                <w:rFonts w:ascii="Times New Roman" w:hAnsi="Times New Roman"/>
-                <w:szCs w:val="22"/>
-                <w:lang w:val="en-US"/>
-              </w:rPr>
-              <w:t>load_case</w:t>
-            </w:r>
-            <w:proofErr w:type="spellEnd"/>
-            <w:r>
-              <w:rPr>
-                <w:rFonts w:ascii="Times New Roman" w:hAnsi="Times New Roman"/>
-                <w:szCs w:val="22"/>
-                <w:lang w:val="en-US"/>
-              </w:rPr>
-              <w:t>][</w:t>
-            </w:r>
-            <w:r>
-              <w:rPr>
-                <w:rFonts w:ascii="Times New Roman" w:hAnsi="Times New Roman"/>
-                <w:szCs w:val="22"/>
-                <w:lang w:val="en-US"/>
-              </w:rPr>
-              <w:t>1</w:t>
-            </w:r>
-            <w:r>
-              <w:rPr>
-                <w:rFonts w:ascii="Times New Roman" w:hAnsi="Times New Roman"/>
-                <w:szCs w:val="22"/>
-                <w:lang w:val="en-US"/>
-              </w:rPr>
-              <w:t xml:space="preserve">] </w:t>
+              <w:t xml:space="preserve">][1] </w:t>
             </w:r>
             <w:r>
               <w:rPr>
@@ -10050,7 +9914,6 @@
                 <w:lang w:val="en-US"/>
               </w:rPr>
             </w:pPr>
-            <w:proofErr w:type="gramStart"/>
             <w:r>
               <w:rPr>
                 <w:rFonts w:ascii="Times New Roman" w:hAnsi="Times New Roman"/>
@@ -10074,16 +9937,25 @@
                 <w:szCs w:val="22"/>
                 <w:lang w:val="en-US"/>
               </w:rPr>
-              <w:t>load</w:t>
-            </w:r>
-            <w:proofErr w:type="gramEnd"/>
+              <w:t>load_pic_dict</w:t>
+            </w:r>
+            <w:proofErr w:type="spellEnd"/>
             <w:r>
               <w:rPr>
                 <w:rFonts w:ascii="Times New Roman" w:hAnsi="Times New Roman"/>
                 <w:szCs w:val="22"/>
                 <w:lang w:val="en-US"/>
               </w:rPr>
-              <w:t>_pic_dict</w:t>
+              <w:t>[</w:t>
+            </w:r>
+            <w:proofErr w:type="spellStart"/>
+            <w:r>
+              <w:rPr>
+                <w:rFonts w:ascii="Times New Roman" w:hAnsi="Times New Roman"/>
+                <w:szCs w:val="22"/>
+                <w:lang w:val="en-US"/>
+              </w:rPr>
+              <w:t>load_case</w:t>
             </w:r>
             <w:proofErr w:type="spellEnd"/>
             <w:r>
@@ -10092,41 +9964,7 @@
                 <w:szCs w:val="22"/>
                 <w:lang w:val="en-US"/>
               </w:rPr>
-              <w:t>[</w:t>
-            </w:r>
-            <w:proofErr w:type="spellStart"/>
-            <w:r>
-              <w:rPr>
-                <w:rFonts w:ascii="Times New Roman" w:hAnsi="Times New Roman"/>
-                <w:szCs w:val="22"/>
-                <w:lang w:val="en-US"/>
-              </w:rPr>
-              <w:t>load_case</w:t>
-            </w:r>
-            <w:proofErr w:type="spellEnd"/>
-            <w:r>
-              <w:rPr>
-                <w:rFonts w:ascii="Times New Roman" w:hAnsi="Times New Roman"/>
-                <w:szCs w:val="22"/>
-                <w:lang w:val="en-US"/>
-              </w:rPr>
-              <w:t>][</w:t>
-            </w:r>
-            <w:r>
-              <w:rPr>
-                <w:rFonts w:ascii="Times New Roman" w:hAnsi="Times New Roman"/>
-                <w:szCs w:val="22"/>
-                <w:lang w:val="en-US"/>
-              </w:rPr>
-              <w:t>3</w:t>
-            </w:r>
-            <w:r>
-              <w:rPr>
-                <w:rFonts w:ascii="Times New Roman" w:hAnsi="Times New Roman"/>
-                <w:szCs w:val="22"/>
-                <w:lang w:val="en-US"/>
-              </w:rPr>
-              <w:t xml:space="preserve">] </w:t>
+              <w:t xml:space="preserve">][3] </w:t>
             </w:r>
             <w:r>
               <w:rPr>
@@ -10228,7 +10066,6 @@
           <w:rFonts w:ascii="Times New Roman" w:hAnsi="Times New Roman"/>
           <w:sz w:val="28"/>
           <w:szCs w:val="28"/>
-          <w:lang w:val="en-US"/>
         </w:rPr>
       </w:pPr>
     </w:p>
@@ -10263,7 +10100,6 @@
         </w:rPr>
         <w:t xml:space="preserve"> </w:t>
       </w:r>
-      <w:proofErr w:type="gramStart"/>
       <w:r>
         <w:rPr>
           <w:rFonts w:ascii="Times New Roman" w:hAnsi="Times New Roman"/>
@@ -10295,7 +10131,6 @@
         </w:rPr>
         <w:t>pole</w:t>
       </w:r>
-      <w:proofErr w:type="gramEnd"/>
       <w:r>
         <w:rPr>
           <w:rFonts w:ascii="Times New Roman" w:hAnsi="Times New Roman"/>
@@ -10430,25 +10265,16 @@
           <w:sz w:val="28"/>
           <w:szCs w:val="28"/>
         </w:rPr>
-        <w:t xml:space="preserve">) составляет для опор ВЛ анкерного типа высотой до 60 </w:t>
-      </w:r>
-      <w:proofErr w:type="gramStart"/>
-      <w:r>
-        <w:rPr>
-          <w:rFonts w:ascii="Times New Roman" w:hAnsi="Times New Roman"/>
-          <w:sz w:val="28"/>
-          <w:szCs w:val="28"/>
-        </w:rPr>
-        <w:t>м  -</w:t>
-      </w:r>
-      <w:proofErr w:type="gramEnd"/>
-      <w:r>
-        <w:rPr>
-          <w:rFonts w:ascii="Times New Roman" w:hAnsi="Times New Roman"/>
-          <w:sz w:val="28"/>
-          <w:szCs w:val="28"/>
-        </w:rPr>
-        <w:t xml:space="preserve"> 1/120.</w:t>
+        <w:t xml:space="preserve">) составляет для опор ВЛ анкерного типа высотой </w:t>
+      </w:r>
+      <w:r>
+        <w:rPr>
+          <w:rFonts w:ascii="Times New Roman" w:hAnsi="Times New Roman"/>
+          <w:sz w:val="28"/>
+          <w:szCs w:val="28"/>
+          <w:highlight w:val="yellow"/>
+        </w:rPr>
+        <w:t>до 60 м  - 1/120.</w:t>
       </w:r>
     </w:p>
     <w:p>
@@ -10468,7 +10294,6 @@
         </w:rPr>
         <w:t xml:space="preserve">Высота опоры </w:t>
       </w:r>
-      <w:proofErr w:type="gramStart"/>
       <w:r>
         <w:rPr>
           <w:rFonts w:ascii="Times New Roman" w:hAnsi="Times New Roman"/>
@@ -10486,7 +10311,6 @@
         </w:rPr>
         <w:t>pole</w:t>
       </w:r>
-      <w:proofErr w:type="gramEnd"/>
       <w:r>
         <w:rPr>
           <w:rFonts w:ascii="Times New Roman" w:hAnsi="Times New Roman"/>
@@ -10651,7 +10475,7 @@
           <w:position w:val="-14"/>
         </w:rPr>
         <w:pict w14:anchorId="41C2FEDF">
-          <v:shape id="_x0000_i1029" type="#_x0000_t75" style="width:256.5pt;height:24.75pt" equationxml="&lt;?xml version=&quot;1.0&quot; encoding=&quot;UTF-8&quot; standalone=&quot;yes&quot;?&gt;&#10;&lt;?mso-application progid=&quot;Word.Document&quot;?&gt;&#10;&lt;w:wordDocument xmlns:aml=&quot;http://schemas.microsoft.com/aml/2001/core&quot; xmlns:wpc=&quot;http://schemas.microsoft.com/office/word/2010/wordprocessingCanvas&quot; xmlns:cx=&quot;http://schemas.microsoft.com/office/drawing/2014/chartex&quot; xmlns:cx1=&quot;http://schemas.microsoft.com/office/drawing/2015/9/8/chartex&quot; xmlns:cx2=&quot;http://schemas.microsoft.com/office/drawing/2015/10/21/chartex&quot; xmlns:cx3=&quot;http://schemas.microsoft.com/office/drawing/2016/5/9/chartex&quot; xmlns:cx4=&quot;http://schemas.microsoft.com/office/drawing/2016/5/10/chartex&quot; xmlns:cx5=&quot;http://schemas.microsoft.com/office/drawing/2016/5/11/chartex&quot; xmlns:cx6=&quot;http://schemas.microsoft.com/office/drawing/2016/5/12/chartex&quot; xmlns:cx7=&quot;http://schemas.microsoft.com/office/drawing/2016/5/13/chartex&quot; xmlns:cx8=&quot;http://schemas.microsoft.com/office/drawing/2016/5/14/chartex&quot; xmlns:cr=&quot;http://schemas.microsoft.com/office/comments/2020/reactions&quot; xmlns:dt=&quot;uuid:C2F41010-65B3-11d1-A29F-00AA00C14882&quot; xmlns:mc=&quot;http://schemas.openxmlformats.org/markup-compatibility/2006&quot; xmlns:aink=&quot;http://schemas.microsoft.com/office/drawing/2016/ink&quot; xmlns:am3d=&quot;http://schemas.microsoft.com/office/drawing/2017/model3d&quot; xmlns:o=&quot;urn:schemas-microsoft-com:office:office&quot; xmlns:oel=&quot;http://schemas.microsoft.com/office/2019/extlst&quot; xmlns:m=&quot;http://schemas.openxmlformats.org/officeDocument/2006/math&quot; xmlns:v=&quot;urn:schemas-microsoft-com:vml&quot; xmlns:w10=&quot;urn:schemas-microsoft-com:office:word&quot; xmlns:w=&quot;http://schemas.microsoft.com/office/word/2003/wordml&quot; xmlns:wx=&quot;http://schemas.microsoft.com/office/word/2003/auxHint&quot; xmlns:wne=&quot;http://schemas.microsoft.com/office/word/2006/wordml&quot; xmlns:wsp=&quot;http://schemas.microsoft.com/office/word/2003/wordml/sp2&quot; xmlns:sl=&quot;http://schemas.microsoft.com/schemaLibrary/2003/core&quot; w:macrosPresent=&quot;no&quot; w:embeddedObjPresent=&quot;no&quot; w:ocxPresent=&quot;no&quot; xml:space=&quot;preserve&quot;&gt;&lt;w:ignoreSubtree w:val=&quot;http://schemas.microsoft.com/office/word/2003/wordml/sp2&quot;/&gt;&lt;o:DocumentProperties&gt;&lt;o:Version&gt;16&lt;/o:Version&gt;&lt;/o:DocumentProperties&gt;&lt;w:docPr&gt;&lt;w:view w:val=&quot;print&quot;/&gt;&lt;w:zoom w:percent=&quot;100&quot;/&gt;&lt;w:removePersonalInformation/&gt;&lt;w:activeWritingStyle w:lang=&quot;RU&quot; w:vendorID=&quot;1&quot; w:dllVersion=&quot;512&quot; w:optionSet=&quot;1&quot;/&gt;&lt;w:activeWritingStyle w:lang=&quot;RU-MO&quot; w:vendorID=&quot;1&quot; w:dllVersion=&quot;512&quot; w:optionSet=&quot;1&quot;/&gt;&lt;w:stylePaneFormatFilter w:val=&quot;3F01&quot;/&gt;&lt;w:defaultTabStop w:val=&quot;720&quot;/&gt;&lt;w:hyphenationZone w:val=&quot;357&quot;/&gt;&lt;w:doNotHyphenateCaps/&gt;&lt;w:displayHorizontalDrawingGridEvery w:val=&quot;0&quot;/&gt;&lt;w:displayVerticalDrawingGridEvery w:val=&quot;0&quot;/&gt;&lt;w:useMarginsForDrawingGridOrigin/&gt;&lt;w:characterSpacingControl w:val=&quot;DontCompress&quot;/&gt;&lt;w:optimizeForBrowser/&gt;&lt;w:validateAgainstSchema/&gt;&lt;w:saveInvalidXML w:val=&quot;off&quot;/&gt;&lt;w:ignoreMixedContent w:val=&quot;off&quot;/&gt;&lt;w:alwaysShowPlaceholderText w:val=&quot;off&quot;/&gt;&lt;w:compat&gt;&lt;w:footnoteLayoutLikeWW8/&gt;&lt;w:shapeLayoutLikeWW8/&gt;&lt;w:alignTablesRowByRow/&gt;&lt;w:forgetLastTabAlignment/&gt;&lt;w:doNotUseHTMLParagraphAutoSpacing/&gt;&lt;w:layoutRawTableWidth/&gt;&lt;w:layoutTableRowsApart/&gt;&lt;w:useWord97LineBreakingRules/&gt;&lt;w:dontAllowFieldEndSelect/&gt;&lt;w:useWord2002TableStyleRules/&gt;&lt;/w:compat&gt;&lt;wsp:rsids&gt;&lt;wsp:rsidRoot wsp:val=&quot;00003D1C&quot;/&gt;&lt;wsp:rsid wsp:val=&quot;00000969&quot;/&gt;&lt;wsp:rsid wsp:val=&quot;00000D1B&quot;/&gt;&lt;wsp:rsid wsp:val=&quot;000015D9&quot;/&gt;&lt;wsp:rsid wsp:val=&quot;00001E54&quot;/&gt;&lt;wsp:rsid wsp:val=&quot;0000299A&quot;/&gt;&lt;wsp:rsid wsp:val=&quot;00003D1C&quot;/&gt;&lt;wsp:rsid wsp:val=&quot;00004824&quot;/&gt;&lt;wsp:rsid wsp:val=&quot;000049C6&quot;/&gt;&lt;wsp:rsid wsp:val=&quot;00005141&quot;/&gt;&lt;wsp:rsid wsp:val=&quot;00005E3A&quot;/&gt;&lt;wsp:rsid wsp:val=&quot;0000772F&quot;/&gt;&lt;wsp:rsid wsp:val=&quot;00007D37&quot;/&gt;&lt;wsp:rsid wsp:val=&quot;00010B32&quot;/&gt;&lt;wsp:rsid wsp:val=&quot;0001205B&quot;/&gt;&lt;wsp:rsid wsp:val=&quot;00012974&quot;/&gt;&lt;wsp:rsid wsp:val=&quot;0001453C&quot;/&gt;&lt;wsp:rsid wsp:val=&quot;00014D12&quot;/&gt;&lt;wsp:rsid wsp:val=&quot;00015540&quot;/&gt;&lt;wsp:rsid wsp:val=&quot;00015A9F&quot;/&gt;&lt;wsp:rsid wsp:val=&quot;00015CF4&quot;/&gt;&lt;wsp:rsid wsp:val=&quot;0001626F&quot;/&gt;&lt;wsp:rsid wsp:val=&quot;00017437&quot;/&gt;&lt;wsp:rsid wsp:val=&quot;00017575&quot;/&gt;&lt;wsp:rsid wsp:val=&quot;000177E1&quot;/&gt;&lt;wsp:rsid wsp:val=&quot;000205BD&quot;/&gt;&lt;wsp:rsid wsp:val=&quot;000219FC&quot;/&gt;&lt;wsp:rsid wsp:val=&quot;00021AFE&quot;/&gt;&lt;wsp:rsid wsp:val=&quot;0002361B&quot;/&gt;&lt;wsp:rsid wsp:val=&quot;00023F40&quot;/&gt;&lt;wsp:rsid wsp:val=&quot;00024C19&quot;/&gt;&lt;wsp:rsid wsp:val=&quot;00025BF8&quot;/&gt;&lt;wsp:rsid wsp:val=&quot;00026D9A&quot;/&gt;&lt;wsp:rsid wsp:val=&quot;00027655&quot;/&gt;&lt;wsp:rsid wsp:val=&quot;00030043&quot;/&gt;&lt;wsp:rsid wsp:val=&quot;0003053F&quot;/&gt;&lt;wsp:rsid wsp:val=&quot;00030565&quot;/&gt;&lt;wsp:rsid wsp:val=&quot;00030CDC&quot;/&gt;&lt;wsp:rsid wsp:val=&quot;00030FE3&quot;/&gt;&lt;wsp:rsid wsp:val=&quot;00032D51&quot;/&gt;&lt;wsp:rsid wsp:val=&quot;00033441&quot;/&gt;&lt;wsp:rsid wsp:val=&quot;00033A4B&quot;/&gt;&lt;wsp:rsid wsp:val=&quot;00033E4B&quot;/&gt;&lt;wsp:rsid wsp:val=&quot;00035FAC&quot;/&gt;&lt;wsp:rsid wsp:val=&quot;00040068&quot;/&gt;&lt;wsp:rsid wsp:val=&quot;00040660&quot;/&gt;&lt;wsp:rsid wsp:val=&quot;00041127&quot;/&gt;&lt;wsp:rsid wsp:val=&quot;00041645&quot;/&gt;&lt;wsp:rsid wsp:val=&quot;00042C5D&quot;/&gt;&lt;wsp:rsid wsp:val=&quot;00043BD8&quot;/&gt;&lt;wsp:rsid wsp:val=&quot;00043C1A&quot;/&gt;&lt;wsp:rsid wsp:val=&quot;00043CAA&quot;/&gt;&lt;wsp:rsid wsp:val=&quot;00045C0F&quot;/&gt;&lt;wsp:rsid wsp:val=&quot;00045FB0&quot;/&gt;&lt;wsp:rsid wsp:val=&quot;0004673B&quot;/&gt;&lt;wsp:rsid wsp:val=&quot;0005349D&quot;/&gt;&lt;wsp:rsid wsp:val=&quot;000534E7&quot;/&gt;&lt;wsp:rsid wsp:val=&quot;000545A5&quot;/&gt;&lt;wsp:rsid wsp:val=&quot;000562F0&quot;/&gt;&lt;wsp:rsid wsp:val=&quot;00057B25&quot;/&gt;&lt;wsp:rsid wsp:val=&quot;00057F57&quot;/&gt;&lt;wsp:rsid wsp:val=&quot;00060535&quot;/&gt;&lt;wsp:rsid wsp:val=&quot;000614B8&quot;/&gt;&lt;wsp:rsid wsp:val=&quot;000617D1&quot;/&gt;&lt;wsp:rsid wsp:val=&quot;00062C17&quot;/&gt;&lt;wsp:rsid wsp:val=&quot;0006330B&quot;/&gt;&lt;wsp:rsid wsp:val=&quot;00064BB4&quot;/&gt;&lt;wsp:rsid wsp:val=&quot;00066217&quot;/&gt;&lt;wsp:rsid wsp:val=&quot;00066503&quot;/&gt;&lt;wsp:rsid wsp:val=&quot;00067153&quot;/&gt;&lt;wsp:rsid wsp:val=&quot;00070216&quot;/&gt;&lt;wsp:rsid wsp:val=&quot;0007041E&quot;/&gt;&lt;wsp:rsid wsp:val=&quot;00070F02&quot;/&gt;&lt;wsp:rsid wsp:val=&quot;000710D0&quot;/&gt;&lt;wsp:rsid wsp:val=&quot;0007169F&quot;/&gt;&lt;wsp:rsid wsp:val=&quot;000738FE&quot;/&gt;&lt;wsp:rsid wsp:val=&quot;00073961&quot;/&gt;&lt;wsp:rsid wsp:val=&quot;00074343&quot;/&gt;&lt;wsp:rsid wsp:val=&quot;00074AEA&quot;/&gt;&lt;wsp:rsid wsp:val=&quot;00076A90&quot;/&gt;&lt;wsp:rsid wsp:val=&quot;000804EA&quot;/&gt;&lt;wsp:rsid wsp:val=&quot;00081438&quot;/&gt;&lt;wsp:rsid wsp:val=&quot;00081DE4&quot;/&gt;&lt;wsp:rsid wsp:val=&quot;00082B3D&quot;/&gt;&lt;wsp:rsid wsp:val=&quot;00082DCA&quot;/&gt;&lt;wsp:rsid wsp:val=&quot;00083327&quot;/&gt;&lt;wsp:rsid wsp:val=&quot;00084939&quot;/&gt;&lt;wsp:rsid wsp:val=&quot;00084C47&quot;/&gt;&lt;wsp:rsid wsp:val=&quot;00085949&quot;/&gt;&lt;wsp:rsid wsp:val=&quot;00086027&quot;/&gt;&lt;wsp:rsid wsp:val=&quot;00086081&quot;/&gt;&lt;wsp:rsid wsp:val=&quot;00086EE3&quot;/&gt;&lt;wsp:rsid wsp:val=&quot;00087C0F&quot;/&gt;&lt;wsp:rsid wsp:val=&quot;00093120&quot;/&gt;&lt;wsp:rsid wsp:val=&quot;00093E10&quot;/&gt;&lt;wsp:rsid wsp:val=&quot;000957BB&quot;/&gt;&lt;wsp:rsid wsp:val=&quot;000A0680&quot;/&gt;&lt;wsp:rsid wsp:val=&quot;000A0739&quot;/&gt;&lt;wsp:rsid wsp:val=&quot;000A0EDD&quot;/&gt;&lt;wsp:rsid wsp:val=&quot;000A1D5F&quot;/&gt;&lt;wsp:rsid wsp:val=&quot;000A3077&quot;/&gt;&lt;wsp:rsid wsp:val=&quot;000A3FCF&quot;/&gt;&lt;wsp:rsid wsp:val=&quot;000A654B&quot;/&gt;&lt;wsp:rsid wsp:val=&quot;000A73A4&quot;/&gt;&lt;wsp:rsid wsp:val=&quot;000A76AF&quot;/&gt;&lt;wsp:rsid wsp:val=&quot;000A79A5&quot;/&gt;&lt;wsp:rsid wsp:val=&quot;000A7FAB&quot;/&gt;&lt;wsp:rsid wsp:val=&quot;000B10CB&quot;/&gt;&lt;wsp:rsid wsp:val=&quot;000B195A&quot;/&gt;&lt;wsp:rsid wsp:val=&quot;000B1B97&quot;/&gt;&lt;wsp:rsid wsp:val=&quot;000B208B&quot;/&gt;&lt;wsp:rsid wsp:val=&quot;000B2366&quot;/&gt;&lt;wsp:rsid wsp:val=&quot;000B31AD&quot;/&gt;&lt;wsp:rsid wsp:val=&quot;000B55A3&quot;/&gt;&lt;wsp:rsid wsp:val=&quot;000B5896&quot;/&gt;&lt;wsp:rsid wsp:val=&quot;000B6366&quot;/&gt;&lt;wsp:rsid wsp:val=&quot;000B6594&quot;/&gt;&lt;wsp:rsid wsp:val=&quot;000B7A24&quot;/&gt;&lt;wsp:rsid wsp:val=&quot;000B7BCA&quot;/&gt;&lt;wsp:rsid wsp:val=&quot;000C1657&quot;/&gt;&lt;wsp:rsid wsp:val=&quot;000C18F2&quot;/&gt;&lt;wsp:rsid wsp:val=&quot;000C1E9E&quot;/&gt;&lt;wsp:rsid wsp:val=&quot;000C23B7&quot;/&gt;&lt;wsp:rsid wsp:val=&quot;000C3408&quot;/&gt;&lt;wsp:rsid wsp:val=&quot;000C397C&quot;/&gt;&lt;wsp:rsid wsp:val=&quot;000C64BE&quot;/&gt;&lt;wsp:rsid wsp:val=&quot;000C68CC&quot;/&gt;&lt;wsp:rsid wsp:val=&quot;000C74A8&quot;/&gt;&lt;wsp:rsid wsp:val=&quot;000D09FB&quot;/&gt;&lt;wsp:rsid wsp:val=&quot;000D0DF5&quot;/&gt;&lt;wsp:rsid wsp:val=&quot;000D27EC&quot;/&gt;&lt;wsp:rsid wsp:val=&quot;000D29D2&quot;/&gt;&lt;wsp:rsid wsp:val=&quot;000D33B4&quot;/&gt;&lt;wsp:rsid wsp:val=&quot;000D435B&quot;/&gt;&lt;wsp:rsid wsp:val=&quot;000D602F&quot;/&gt;&lt;wsp:rsid wsp:val=&quot;000D6194&quot;/&gt;&lt;wsp:rsid wsp:val=&quot;000D79DF&quot;/&gt;&lt;wsp:rsid wsp:val=&quot;000D7EC5&quot;/&gt;&lt;wsp:rsid wsp:val=&quot;000E0393&quot;/&gt;&lt;wsp:rsid wsp:val=&quot;000E100C&quot;/&gt;&lt;wsp:rsid wsp:val=&quot;000E1E9E&quot;/&gt;&lt;wsp:rsid wsp:val=&quot;000E1F0D&quot;/&gt;&lt;wsp:rsid wsp:val=&quot;000E2364&quot;/&gt;&lt;wsp:rsid wsp:val=&quot;000E2F72&quot;/&gt;&lt;wsp:rsid wsp:val=&quot;000E3622&quot;/&gt;&lt;wsp:rsid wsp:val=&quot;000E3C03&quot;/&gt;&lt;wsp:rsid wsp:val=&quot;000E3EF9&quot;/&gt;&lt;wsp:rsid wsp:val=&quot;000E416C&quot;/&gt;&lt;wsp:rsid wsp:val=&quot;000E4E14&quot;/&gt;&lt;wsp:rsid wsp:val=&quot;000E5F63&quot;/&gt;&lt;wsp:rsid wsp:val=&quot;000E6AE4&quot;/&gt;&lt;wsp:rsid wsp:val=&quot;000E6BF5&quot;/&gt;&lt;wsp:rsid wsp:val=&quot;000E6D15&quot;/&gt;&lt;wsp:rsid wsp:val=&quot;000E793A&quot;/&gt;&lt;wsp:rsid wsp:val=&quot;000E7FAA&quot;/&gt;&lt;wsp:rsid wsp:val=&quot;000F0925&quot;/&gt;&lt;wsp:rsid wsp:val=&quot;000F09B2&quot;/&gt;&lt;wsp:rsid wsp:val=&quot;000F1E2D&quot;/&gt;&lt;wsp:rsid wsp:val=&quot;000F201C&quot;/&gt;&lt;wsp:rsid wsp:val=&quot;000F2A86&quot;/&gt;&lt;wsp:rsid wsp:val=&quot;000F39F5&quot;/&gt;&lt;wsp:rsid wsp:val=&quot;000F4F4C&quot;/&gt;&lt;wsp:rsid wsp:val=&quot;000F5629&quot;/&gt;&lt;wsp:rsid wsp:val=&quot;000F5AED&quot;/&gt;&lt;wsp:rsid wsp:val=&quot;000F76AD&quot;/&gt;&lt;wsp:rsid wsp:val=&quot;000F7991&quot;/&gt;&lt;wsp:rsid wsp:val=&quot;00100084&quot;/&gt;&lt;wsp:rsid wsp:val=&quot;001010D6&quot;/&gt;&lt;wsp:rsid wsp:val=&quot;00101143&quot;/&gt;&lt;wsp:rsid wsp:val=&quot;00103A8C&quot;/&gt;&lt;wsp:rsid wsp:val=&quot;00104C4A&quot;/&gt;&lt;wsp:rsid wsp:val=&quot;001053C0&quot;/&gt;&lt;wsp:rsid wsp:val=&quot;001061E8&quot;/&gt;&lt;wsp:rsid wsp:val=&quot;001108B6&quot;/&gt;&lt;wsp:rsid wsp:val=&quot;001109AF&quot;/&gt;&lt;wsp:rsid wsp:val=&quot;00110C8B&quot;/&gt;&lt;wsp:rsid wsp:val=&quot;00110DCF&quot;/&gt;&lt;wsp:rsid wsp:val=&quot;001138E4&quot;/&gt;&lt;wsp:rsid wsp:val=&quot;00115113&quot;/&gt;&lt;wsp:rsid wsp:val=&quot;00115B17&quot;/&gt;&lt;wsp:rsid wsp:val=&quot;00115C12&quot;/&gt;&lt;wsp:rsid wsp:val=&quot;00115C71&quot;/&gt;&lt;wsp:rsid wsp:val=&quot;00117675&quot;/&gt;&lt;wsp:rsid wsp:val=&quot;00120218&quot;/&gt;&lt;wsp:rsid wsp:val=&quot;0012057B&quot;/&gt;&lt;wsp:rsid wsp:val=&quot;00123241&quot;/&gt;&lt;wsp:rsid wsp:val=&quot;0012330A&quot;/&gt;&lt;wsp:rsid wsp:val=&quot;00123A88&quot;/&gt;&lt;wsp:rsid wsp:val=&quot;00123FDC&quot;/&gt;&lt;wsp:rsid wsp:val=&quot;0012523F&quot;/&gt;&lt;wsp:rsid wsp:val=&quot;0012535F&quot;/&gt;&lt;wsp:rsid wsp:val=&quot;00126DAA&quot;/&gt;&lt;wsp:rsid wsp:val=&quot;0013177B&quot;/&gt;&lt;wsp:rsid wsp:val=&quot;001333B5&quot;/&gt;&lt;wsp:rsid wsp:val=&quot;00134429&quot;/&gt;&lt;wsp:rsid wsp:val=&quot;001351C1&quot;/&gt;&lt;wsp:rsid wsp:val=&quot;00136F9B&quot;/&gt;&lt;wsp:rsid wsp:val=&quot;00137247&quot;/&gt;&lt;wsp:rsid wsp:val=&quot;00137D7F&quot;/&gt;&lt;wsp:rsid wsp:val=&quot;00142049&quot;/&gt;&lt;wsp:rsid wsp:val=&quot;00142931&quot;/&gt;&lt;wsp:rsid wsp:val=&quot;00142966&quot;/&gt;&lt;wsp:rsid wsp:val=&quot;001429A9&quot;/&gt;&lt;wsp:rsid wsp:val=&quot;00143202&quot;/&gt;&lt;wsp:rsid wsp:val=&quot;00145661&quot;/&gt;&lt;wsp:rsid wsp:val=&quot;00145C11&quot;/&gt;&lt;wsp:rsid wsp:val=&quot;00145E36&quot;/&gt;&lt;wsp:rsid wsp:val=&quot;00147738&quot;/&gt;&lt;wsp:rsid wsp:val=&quot;00150084&quot;/&gt;&lt;wsp:rsid wsp:val=&quot;00153302&quot;/&gt;&lt;wsp:rsid wsp:val=&quot;0015488A&quot;/&gt;&lt;wsp:rsid wsp:val=&quot;00154E14&quot;/&gt;&lt;wsp:rsid wsp:val=&quot;00154E6C&quot;/&gt;&lt;wsp:rsid wsp:val=&quot;00155FD8&quot;/&gt;&lt;wsp:rsid wsp:val=&quot;00157AE9&quot;/&gt;&lt;wsp:rsid wsp:val=&quot;001607F4&quot;/&gt;&lt;wsp:rsid wsp:val=&quot;00163884&quot;/&gt;&lt;wsp:rsid wsp:val=&quot;00163E7E&quot;/&gt;&lt;wsp:rsid wsp:val=&quot;001658E1&quot;/&gt;&lt;wsp:rsid wsp:val=&quot;00166416&quot;/&gt;&lt;wsp:rsid wsp:val=&quot;00167F6F&quot;/&gt;&lt;wsp:rsid wsp:val=&quot;00170B40&quot;/&gt;&lt;wsp:rsid wsp:val=&quot;00170F83&quot;/&gt;&lt;wsp:rsid wsp:val=&quot;00172687&quot;/&gt;&lt;wsp:rsid wsp:val=&quot;001730B4&quot;/&gt;&lt;wsp:rsid wsp:val=&quot;00173DB0&quot;/&gt;&lt;wsp:rsid wsp:val=&quot;00174349&quot;/&gt;&lt;wsp:rsid wsp:val=&quot;00174FE0&quot;/&gt;&lt;wsp:rsid wsp:val=&quot;00175A06&quot;/&gt;&lt;wsp:rsid wsp:val=&quot;00176743&quot;/&gt;&lt;wsp:rsid wsp:val=&quot;00176C11&quot;/&gt;&lt;wsp:rsid wsp:val=&quot;001775FE&quot;/&gt;&lt;wsp:rsid wsp:val=&quot;00180204&quot;/&gt;&lt;wsp:rsid wsp:val=&quot;001802AD&quot;/&gt;&lt;wsp:rsid wsp:val=&quot;001809EC&quot;/&gt;&lt;wsp:rsid wsp:val=&quot;00181965&quot;/&gt;&lt;wsp:rsid wsp:val=&quot;00182064&quot;/&gt;&lt;wsp:rsid wsp:val=&quot;00182338&quot;/&gt;&lt;wsp:rsid wsp:val=&quot;001829BD&quot;/&gt;&lt;wsp:rsid wsp:val=&quot;00182FBF&quot;/&gt;&lt;wsp:rsid wsp:val=&quot;001832BE&quot;/&gt;&lt;wsp:rsid wsp:val=&quot;0018512D&quot;/&gt;&lt;wsp:rsid wsp:val=&quot;001854CB&quot;/&gt;&lt;wsp:rsid wsp:val=&quot;001865D5&quot;/&gt;&lt;wsp:rsid wsp:val=&quot;001869DA&quot;/&gt;&lt;wsp:rsid wsp:val=&quot;001923E3&quot;/&gt;&lt;wsp:rsid wsp:val=&quot;00192AAD&quot;/&gt;&lt;wsp:rsid wsp:val=&quot;00192B04&quot;/&gt;&lt;wsp:rsid wsp:val=&quot;001936D0&quot;/&gt;&lt;wsp:rsid wsp:val=&quot;00193D46&quot;/&gt;&lt;wsp:rsid wsp:val=&quot;0019426F&quot;/&gt;&lt;wsp:rsid wsp:val=&quot;00194D50&quot;/&gt;&lt;wsp:rsid wsp:val=&quot;00197633&quot;/&gt;&lt;wsp:rsid wsp:val=&quot;00197806&quot;/&gt;&lt;wsp:rsid wsp:val=&quot;001A0D2A&quot;/&gt;&lt;wsp:rsid wsp:val=&quot;001A174E&quot;/&gt;&lt;wsp:rsid wsp:val=&quot;001A22EA&quot;/&gt;&lt;wsp:rsid wsp:val=&quot;001A311C&quot;/&gt;&lt;wsp:rsid wsp:val=&quot;001A332B&quot;/&gt;&lt;wsp:rsid wsp:val=&quot;001A3552&quot;/&gt;&lt;wsp:rsid wsp:val=&quot;001A363F&quot;/&gt;&lt;wsp:rsid wsp:val=&quot;001A3918&quot;/&gt;&lt;wsp:rsid wsp:val=&quot;001A4B7B&quot;/&gt;&lt;wsp:rsid wsp:val=&quot;001A52E7&quot;/&gt;&lt;wsp:rsid wsp:val=&quot;001A5A3B&quot;/&gt;&lt;wsp:rsid wsp:val=&quot;001B078A&quot;/&gt;&lt;wsp:rsid wsp:val=&quot;001B0A12&quot;/&gt;&lt;wsp:rsid wsp:val=&quot;001B0F92&quot;/&gt;&lt;wsp:rsid wsp:val=&quot;001B14B3&quot;/&gt;&lt;wsp:rsid wsp:val=&quot;001B1799&quot;/&gt;&lt;wsp:rsid wsp:val=&quot;001B1B76&quot;/&gt;&lt;wsp:rsid wsp:val=&quot;001B363A&quot;/&gt;&lt;wsp:rsid wsp:val=&quot;001B3A4B&quot;/&gt;&lt;wsp:rsid wsp:val=&quot;001B491D&quot;/&gt;&lt;wsp:rsid wsp:val=&quot;001B4C00&quot;/&gt;&lt;wsp:rsid wsp:val=&quot;001B5F77&quot;/&gt;&lt;wsp:rsid wsp:val=&quot;001B65E7&quot;/&gt;&lt;wsp:rsid wsp:val=&quot;001B6761&quot;/&gt;&lt;wsp:rsid wsp:val=&quot;001B6D3A&quot;/&gt;&lt;wsp:rsid wsp:val=&quot;001B6D8E&quot;/&gt;&lt;wsp:rsid wsp:val=&quot;001B7380&quot;/&gt;&lt;wsp:rsid wsp:val=&quot;001B7AF3&quot;/&gt;&lt;wsp:rsid wsp:val=&quot;001C16CD&quot;/&gt;&lt;wsp:rsid wsp:val=&quot;001C2CB5&quot;/&gt;&lt;wsp:rsid wsp:val=&quot;001C35BC&quot;/&gt;&lt;wsp:rsid wsp:val=&quot;001C3BA7&quot;/&gt;&lt;wsp:rsid wsp:val=&quot;001C4281&quot;/&gt;&lt;wsp:rsid wsp:val=&quot;001C4710&quot;/&gt;&lt;wsp:rsid wsp:val=&quot;001C52D9&quot;/&gt;&lt;wsp:rsid wsp:val=&quot;001C54F8&quot;/&gt;&lt;wsp:rsid wsp:val=&quot;001C58FD&quot;/&gt;&lt;wsp:rsid wsp:val=&quot;001D04B1&quot;/&gt;&lt;wsp:rsid wsp:val=&quot;001D1564&quot;/&gt;&lt;wsp:rsid wsp:val=&quot;001D1C53&quot;/&gt;&lt;wsp:rsid wsp:val=&quot;001D1D14&quot;/&gt;&lt;wsp:rsid wsp:val=&quot;001D2D53&quot;/&gt;&lt;wsp:rsid wsp:val=&quot;001D4675&quot;/&gt;&lt;wsp:rsid wsp:val=&quot;001D55E0&quot;/&gt;&lt;wsp:rsid wsp:val=&quot;001D581A&quot;/&gt;&lt;wsp:rsid wsp:val=&quot;001D5AD1&quot;/&gt;&lt;wsp:rsid wsp:val=&quot;001D618F&quot;/&gt;&lt;wsp:rsid wsp:val=&quot;001D61F7&quot;/&gt;&lt;wsp:rsid wsp:val=&quot;001D71AC&quot;/&gt;&lt;wsp:rsid wsp:val=&quot;001D736D&quot;/&gt;&lt;wsp:rsid wsp:val=&quot;001D7B1C&quot;/&gt;&lt;wsp:rsid wsp:val=&quot;001E0F96&quot;/&gt;&lt;wsp:rsid wsp:val=&quot;001E1420&quot;/&gt;&lt;wsp:rsid wsp:val=&quot;001E4985&quot;/&gt;&lt;wsp:rsid wsp:val=&quot;001E6539&quot;/&gt;&lt;wsp:rsid wsp:val=&quot;001E7039&quot;/&gt;&lt;wsp:rsid wsp:val=&quot;001F2E7E&quot;/&gt;&lt;wsp:rsid wsp:val=&quot;001F331E&quot;/&gt;&lt;wsp:rsid wsp:val=&quot;001F4618&quot;/&gt;&lt;wsp:rsid wsp:val=&quot;001F5E1F&quot;/&gt;&lt;wsp:rsid wsp:val=&quot;001F67D0&quot;/&gt;&lt;wsp:rsid wsp:val=&quot;001F6FEF&quot;/&gt;&lt;wsp:rsid wsp:val=&quot;001F7D71&quot;/&gt;&lt;wsp:rsid wsp:val=&quot;0020031E&quot;/&gt;&lt;wsp:rsid wsp:val=&quot;0020165E&quot;/&gt;&lt;wsp:rsid wsp:val=&quot;00201A7B&quot;/&gt;&lt;wsp:rsid wsp:val=&quot;00202453&quot;/&gt;&lt;wsp:rsid wsp:val=&quot;00202694&quot;/&gt;&lt;wsp:rsid wsp:val=&quot;00202862&quot;/&gt;&lt;wsp:rsid wsp:val=&quot;002028C6&quot;/&gt;&lt;wsp:rsid wsp:val=&quot;00202A88&quot;/&gt;&lt;wsp:rsid wsp:val=&quot;00202B37&quot;/&gt;&lt;wsp:rsid wsp:val=&quot;00203D90&quot;/&gt;&lt;wsp:rsid wsp:val=&quot;00205057&quot;/&gt;&lt;wsp:rsid wsp:val=&quot;00207839&quot;/&gt;&lt;wsp:rsid wsp:val=&quot;0021032C&quot;/&gt;&lt;wsp:rsid wsp:val=&quot;002123FB&quot;/&gt;&lt;wsp:rsid wsp:val=&quot;0021440A&quot;/&gt;&lt;wsp:rsid wsp:val=&quot;0021441B&quot;/&gt;&lt;wsp:rsid wsp:val=&quot;002221C5&quot;/&gt;&lt;wsp:rsid wsp:val=&quot;002221EE&quot;/&gt;&lt;wsp:rsid wsp:val=&quot;002228F2&quot;/&gt;&lt;wsp:rsid wsp:val=&quot;00222D78&quot;/&gt;&lt;wsp:rsid wsp:val=&quot;002239AF&quot;/&gt;&lt;wsp:rsid wsp:val=&quot;00223DF3&quot;/&gt;&lt;wsp:rsid wsp:val=&quot;002241AE&quot;/&gt;&lt;wsp:rsid wsp:val=&quot;00224E6A&quot;/&gt;&lt;wsp:rsid wsp:val=&quot;002266DE&quot;/&gt;&lt;wsp:rsid wsp:val=&quot;002277AA&quot;/&gt;&lt;wsp:rsid wsp:val=&quot;00230DFA&quot;/&gt;&lt;wsp:rsid wsp:val=&quot;002313F5&quot;/&gt;&lt;wsp:rsid wsp:val=&quot;00231432&quot;/&gt;&lt;wsp:rsid wsp:val=&quot;00233AD4&quot;/&gt;&lt;wsp:rsid wsp:val=&quot;00235912&quot;/&gt;&lt;wsp:rsid wsp:val=&quot;00236066&quot;/&gt;&lt;wsp:rsid wsp:val=&quot;00236A37&quot;/&gt;&lt;wsp:rsid wsp:val=&quot;00240CA3&quot;/&gt;&lt;wsp:rsid wsp:val=&quot;002419E6&quot;/&gt;&lt;wsp:rsid wsp:val=&quot;00241B7B&quot;/&gt;&lt;wsp:rsid wsp:val=&quot;00241BC8&quot;/&gt;&lt;wsp:rsid wsp:val=&quot;002428A2&quot;/&gt;&lt;wsp:rsid wsp:val=&quot;0024498D&quot;/&gt;&lt;wsp:rsid wsp:val=&quot;00244B4D&quot;/&gt;&lt;wsp:rsid wsp:val=&quot;0024593B&quot;/&gt;&lt;wsp:rsid wsp:val=&quot;00245A89&quot;/&gt;&lt;wsp:rsid wsp:val=&quot;002465BC&quot;/&gt;&lt;wsp:rsid wsp:val=&quot;00246946&quot;/&gt;&lt;wsp:rsid wsp:val=&quot;002478C8&quot;/&gt;&lt;wsp:rsid wsp:val=&quot;00247FB9&quot;/&gt;&lt;wsp:rsid wsp:val=&quot;00250D12&quot;/&gt;&lt;wsp:rsid wsp:val=&quot;00251B4E&quot;/&gt;&lt;wsp:rsid wsp:val=&quot;0025224A&quot;/&gt;&lt;wsp:rsid wsp:val=&quot;00253C96&quot;/&gt;&lt;wsp:rsid wsp:val=&quot;00254610&quot;/&gt;&lt;wsp:rsid wsp:val=&quot;00254D1C&quot;/&gt;&lt;wsp:rsid wsp:val=&quot;0025582F&quot;/&gt;&lt;wsp:rsid wsp:val=&quot;00255A42&quot;/&gt;&lt;wsp:rsid wsp:val=&quot;00255BE6&quot;/&gt;&lt;wsp:rsid wsp:val=&quot;002568A3&quot;/&gt;&lt;wsp:rsid wsp:val=&quot;00257AC0&quot;/&gt;&lt;wsp:rsid wsp:val=&quot;00257BEC&quot;/&gt;&lt;wsp:rsid wsp:val=&quot;0026197C&quot;/&gt;&lt;wsp:rsid wsp:val=&quot;00261E74&quot;/&gt;&lt;wsp:rsid wsp:val=&quot;00262BF0&quot;/&gt;&lt;wsp:rsid wsp:val=&quot;00262ED0&quot;/&gt;&lt;wsp:rsid wsp:val=&quot;00262EF6&quot;/&gt;&lt;wsp:rsid wsp:val=&quot;00263E39&quot;/&gt;&lt;wsp:rsid wsp:val=&quot;0026481C&quot;/&gt;&lt;wsp:rsid wsp:val=&quot;00264B0B&quot;/&gt;&lt;wsp:rsid wsp:val=&quot;00265BF2&quot;/&gt;&lt;wsp:rsid wsp:val=&quot;00266B1D&quot;/&gt;&lt;wsp:rsid wsp:val=&quot;00266E17&quot;/&gt;&lt;wsp:rsid wsp:val=&quot;00267788&quot;/&gt;&lt;wsp:rsid wsp:val=&quot;00267FC7&quot;/&gt;&lt;wsp:rsid wsp:val=&quot;002701F3&quot;/&gt;&lt;wsp:rsid wsp:val=&quot;0027082E&quot;/&gt;&lt;wsp:rsid wsp:val=&quot;00271F8B&quot;/&gt;&lt;wsp:rsid wsp:val=&quot;00273E13&quot;/&gt;&lt;wsp:rsid wsp:val=&quot;0027560A&quot;/&gt;&lt;wsp:rsid wsp:val=&quot;00276430&quot;/&gt;&lt;wsp:rsid wsp:val=&quot;00277B99&quot;/&gt;&lt;wsp:rsid wsp:val=&quot;00277C27&quot;/&gt;&lt;wsp:rsid wsp:val=&quot;00280805&quot;/&gt;&lt;wsp:rsid wsp:val=&quot;00280B81&quot;/&gt;&lt;wsp:rsid wsp:val=&quot;00282589&quot;/&gt;&lt;wsp:rsid wsp:val=&quot;00282A1F&quot;/&gt;&lt;wsp:rsid wsp:val=&quot;00282AE6&quot;/&gt;&lt;wsp:rsid wsp:val=&quot;00283793&quot;/&gt;&lt;wsp:rsid wsp:val=&quot;002838ED&quot;/&gt;&lt;wsp:rsid wsp:val=&quot;002853D1&quot;/&gt;&lt;wsp:rsid wsp:val=&quot;00285A18&quot;/&gt;&lt;wsp:rsid wsp:val=&quot;00286549&quot;/&gt;&lt;wsp:rsid wsp:val=&quot;00286F88&quot;/&gt;&lt;wsp:rsid wsp:val=&quot;002902AA&quot;/&gt;&lt;wsp:rsid wsp:val=&quot;0029317A&quot;/&gt;&lt;wsp:rsid wsp:val=&quot;00293BF7&quot;/&gt;&lt;wsp:rsid wsp:val=&quot;00294CB9&quot;/&gt;&lt;wsp:rsid wsp:val=&quot;002957F1&quot;/&gt;&lt;wsp:rsid wsp:val=&quot;00295E86&quot;/&gt;&lt;wsp:rsid wsp:val=&quot;002A0CC1&quot;/&gt;&lt;wsp:rsid wsp:val=&quot;002A12E3&quot;/&gt;&lt;wsp:rsid wsp:val=&quot;002A21D5&quot;/&gt;&lt;wsp:rsid wsp:val=&quot;002A286D&quot;/&gt;&lt;wsp:rsid wsp:val=&quot;002A3A75&quot;/&gt;&lt;wsp:rsid wsp:val=&quot;002A4D31&quot;/&gt;&lt;wsp:rsid wsp:val=&quot;002A5B41&quot;/&gt;&lt;wsp:rsid wsp:val=&quot;002A5D91&quot;/&gt;&lt;wsp:rsid wsp:val=&quot;002A5D9A&quot;/&gt;&lt;wsp:rsid wsp:val=&quot;002A6B29&quot;/&gt;&lt;wsp:rsid wsp:val=&quot;002B01D2&quot;/&gt;&lt;wsp:rsid wsp:val=&quot;002B020F&quot;/&gt;&lt;wsp:rsid wsp:val=&quot;002B14D2&quot;/&gt;&lt;wsp:rsid wsp:val=&quot;002B197A&quot;/&gt;&lt;wsp:rsid wsp:val=&quot;002B254E&quot;/&gt;&lt;wsp:rsid wsp:val=&quot;002B57E3&quot;/&gt;&lt;wsp:rsid wsp:val=&quot;002B706C&quot;/&gt;&lt;wsp:rsid wsp:val=&quot;002B7825&quot;/&gt;&lt;wsp:rsid wsp:val=&quot;002C04B7&quot;/&gt;&lt;wsp:rsid wsp:val=&quot;002C0CA8&quot;/&gt;&lt;wsp:rsid wsp:val=&quot;002C175D&quot;/&gt;&lt;wsp:rsid wsp:val=&quot;002D01B5&quot;/&gt;&lt;wsp:rsid wsp:val=&quot;002D0E4B&quot;/&gt;&lt;wsp:rsid wsp:val=&quot;002D3386&quot;/&gt;&lt;wsp:rsid wsp:val=&quot;002D33BA&quot;/&gt;&lt;wsp:rsid wsp:val=&quot;002D36EF&quot;/&gt;&lt;wsp:rsid wsp:val=&quot;002D3CCD&quot;/&gt;&lt;wsp:rsid wsp:val=&quot;002D3ECB&quot;/&gt;&lt;wsp:rsid wsp:val=&quot;002D6F90&quot;/&gt;&lt;wsp:rsid wsp:val=&quot;002E01B0&quot;/&gt;&lt;wsp:rsid wsp:val=&quot;002E0694&quot;/&gt;&lt;wsp:rsid wsp:val=&quot;002E06F0&quot;/&gt;&lt;wsp:rsid wsp:val=&quot;002E163A&quot;/&gt;&lt;wsp:rsid wsp:val=&quot;002E1870&quot;/&gt;&lt;wsp:rsid wsp:val=&quot;002E1BBD&quot;/&gt;&lt;wsp:rsid wsp:val=&quot;002E21E5&quot;/&gt;&lt;wsp:rsid wsp:val=&quot;002E2D88&quot;/&gt;&lt;wsp:rsid wsp:val=&quot;002E2F69&quot;/&gt;&lt;wsp:rsid wsp:val=&quot;002E7333&quot;/&gt;&lt;wsp:rsid wsp:val=&quot;002E74FA&quot;/&gt;&lt;wsp:rsid wsp:val=&quot;002F0492&quot;/&gt;&lt;wsp:rsid wsp:val=&quot;002F45C5&quot;/&gt;&lt;wsp:rsid wsp:val=&quot;002F526D&quot;/&gt;&lt;wsp:rsid wsp:val=&quot;002F778B&quot;/&gt;&lt;wsp:rsid wsp:val=&quot;00304D90&quot;/&gt;&lt;wsp:rsid wsp:val=&quot;0030623F&quot;/&gt;&lt;wsp:rsid wsp:val=&quot;00306D96&quot;/&gt;&lt;wsp:rsid wsp:val=&quot;00311FC6&quot;/&gt;&lt;wsp:rsid wsp:val=&quot;0031285D&quot;/&gt;&lt;wsp:rsid wsp:val=&quot;0031348A&quot;/&gt;&lt;wsp:rsid wsp:val=&quot;00314FE9&quot;/&gt;&lt;wsp:rsid wsp:val=&quot;00315AD9&quot;/&gt;&lt;wsp:rsid wsp:val=&quot;00315C1E&quot;/&gt;&lt;wsp:rsid wsp:val=&quot;00316CB3&quot;/&gt;&lt;wsp:rsid wsp:val=&quot;003177A3&quot;/&gt;&lt;wsp:rsid wsp:val=&quot;00317AA8&quot;/&gt;&lt;wsp:rsid wsp:val=&quot;00320335&quot;/&gt;&lt;wsp:rsid wsp:val=&quot;0032279F&quot;/&gt;&lt;wsp:rsid wsp:val=&quot;003231C0&quot;/&gt;&lt;wsp:rsid wsp:val=&quot;00323A42&quot;/&gt;&lt;wsp:rsid wsp:val=&quot;0032419C&quot;/&gt;&lt;wsp:rsid wsp:val=&quot;003246A0&quot;/&gt;&lt;wsp:rsid wsp:val=&quot;00324FD9&quot;/&gt;&lt;wsp:rsid wsp:val=&quot;00325B68&quot;/&gt;&lt;wsp:rsid wsp:val=&quot;00326238&quot;/&gt;&lt;wsp:rsid wsp:val=&quot;00327535&quot;/&gt;&lt;wsp:rsid wsp:val=&quot;00327BE2&quot;/&gt;&lt;wsp:rsid wsp:val=&quot;00327E83&quot;/&gt;&lt;wsp:rsid wsp:val=&quot;00330886&quot;/&gt;&lt;wsp:rsid wsp:val=&quot;00330B04&quot;/&gt;&lt;wsp:rsid wsp:val=&quot;0033223F&quot;/&gt;&lt;wsp:rsid wsp:val=&quot;003334E5&quot;/&gt;&lt;wsp:rsid wsp:val=&quot;00333F85&quot;/&gt;&lt;wsp:rsid wsp:val=&quot;00335262&quot;/&gt;&lt;wsp:rsid wsp:val=&quot;00336190&quot;/&gt;&lt;wsp:rsid wsp:val=&quot;00336ED9&quot;/&gt;&lt;wsp:rsid wsp:val=&quot;00341684&quot;/&gt;&lt;wsp:rsid wsp:val=&quot;003429E7&quot;/&gt;&lt;wsp:rsid wsp:val=&quot;00345483&quot;/&gt;&lt;wsp:rsid wsp:val=&quot;003466C4&quot;/&gt;&lt;wsp:rsid wsp:val=&quot;00346708&quot;/&gt;&lt;wsp:rsid wsp:val=&quot;00347CE3&quot;/&gt;&lt;wsp:rsid wsp:val=&quot;00352020&quot;/&gt;&lt;wsp:rsid wsp:val=&quot;0035237A&quot;/&gt;&lt;wsp:rsid wsp:val=&quot;003527C5&quot;/&gt;&lt;wsp:rsid wsp:val=&quot;00355260&quot;/&gt;&lt;wsp:rsid wsp:val=&quot;00355A31&quot;/&gt;&lt;wsp:rsid wsp:val=&quot;00357304&quot;/&gt;&lt;wsp:rsid wsp:val=&quot;003608EC&quot;/&gt;&lt;wsp:rsid wsp:val=&quot;00361CF6&quot;/&gt;&lt;wsp:rsid wsp:val=&quot;00362A3C&quot;/&gt;&lt;wsp:rsid wsp:val=&quot;00363808&quot;/&gt;&lt;wsp:rsid wsp:val=&quot;00364945&quot;/&gt;&lt;wsp:rsid wsp:val=&quot;0036563B&quot;/&gt;&lt;wsp:rsid wsp:val=&quot;0036572F&quot;/&gt;&lt;wsp:rsid wsp:val=&quot;00365D3A&quot;/&gt;&lt;wsp:rsid wsp:val=&quot;00366016&quot;/&gt;&lt;wsp:rsid wsp:val=&quot;003664B9&quot;/&gt;&lt;wsp:rsid wsp:val=&quot;00366AC6&quot;/&gt;&lt;wsp:rsid wsp:val=&quot;0036770F&quot;/&gt;&lt;wsp:rsid wsp:val=&quot;003715F9&quot;/&gt;&lt;wsp:rsid wsp:val=&quot;00372D75&quot;/&gt;&lt;wsp:rsid wsp:val=&quot;00374921&quot;/&gt;&lt;wsp:rsid wsp:val=&quot;00377948&quot;/&gt;&lt;wsp:rsid wsp:val=&quot;003813E0&quot;/&gt;&lt;wsp:rsid wsp:val=&quot;0038189A&quot;/&gt;&lt;wsp:rsid wsp:val=&quot;0038281F&quot;/&gt;&lt;wsp:rsid wsp:val=&quot;00382B37&quot;/&gt;&lt;wsp:rsid wsp:val=&quot;003853C2&quot;/&gt;&lt;wsp:rsid wsp:val=&quot;00385E98&quot;/&gt;&lt;wsp:rsid wsp:val=&quot;00386F94&quot;/&gt;&lt;wsp:rsid wsp:val=&quot;00387F83&quot;/&gt;&lt;wsp:rsid wsp:val=&quot;003917D3&quot;/&gt;&lt;wsp:rsid wsp:val=&quot;00391AC8&quot;/&gt;&lt;wsp:rsid wsp:val=&quot;003922C3&quot;/&gt;&lt;wsp:rsid wsp:val=&quot;00392CEF&quot;/&gt;&lt;wsp:rsid wsp:val=&quot;00392FD4&quot;/&gt;&lt;wsp:rsid wsp:val=&quot;00393635&quot;/&gt;&lt;wsp:rsid wsp:val=&quot;003941F3&quot;/&gt;&lt;wsp:rsid wsp:val=&quot;003946A9&quot;/&gt;&lt;wsp:rsid wsp:val=&quot;00394C6C&quot;/&gt;&lt;wsp:rsid wsp:val=&quot;00395AA2&quot;/&gt;&lt;wsp:rsid wsp:val=&quot;00395D20&quot;/&gt;&lt;wsp:rsid wsp:val=&quot;003965E5&quot;/&gt;&lt;wsp:rsid wsp:val=&quot;003A1153&quot;/&gt;&lt;wsp:rsid wsp:val=&quot;003A134D&quot;/&gt;&lt;wsp:rsid wsp:val=&quot;003A16D2&quot;/&gt;&lt;wsp:rsid wsp:val=&quot;003A1850&quot;/&gt;&lt;wsp:rsid wsp:val=&quot;003A3E76&quot;/&gt;&lt;wsp:rsid wsp:val=&quot;003A4B58&quot;/&gt;&lt;wsp:rsid wsp:val=&quot;003A55FC&quot;/&gt;&lt;wsp:rsid wsp:val=&quot;003A6450&quot;/&gt;&lt;wsp:rsid wsp:val=&quot;003A775A&quot;/&gt;&lt;wsp:rsid wsp:val=&quot;003B0FCC&quot;/&gt;&lt;wsp:rsid wsp:val=&quot;003B1B1A&quot;/&gt;&lt;wsp:rsid wsp:val=&quot;003B2B61&quot;/&gt;&lt;wsp:rsid wsp:val=&quot;003B302A&quot;/&gt;&lt;wsp:rsid wsp:val=&quot;003B3436&quot;/&gt;&lt;wsp:rsid wsp:val=&quot;003B3F4E&quot;/&gt;&lt;wsp:rsid wsp:val=&quot;003B492B&quot;/&gt;&lt;wsp:rsid wsp:val=&quot;003B538A&quot;/&gt;&lt;wsp:rsid wsp:val=&quot;003B5E9D&quot;/&gt;&lt;wsp:rsid wsp:val=&quot;003C00BE&quot;/&gt;&lt;wsp:rsid wsp:val=&quot;003C0216&quot;/&gt;&lt;wsp:rsid wsp:val=&quot;003C0DBF&quot;/&gt;&lt;wsp:rsid wsp:val=&quot;003C0FD4&quot;/&gt;&lt;wsp:rsid wsp:val=&quot;003C1802&quot;/&gt;&lt;wsp:rsid wsp:val=&quot;003C25AF&quot;/&gt;&lt;wsp:rsid wsp:val=&quot;003C448C&quot;/&gt;&lt;wsp:rsid wsp:val=&quot;003C5744&quot;/&gt;&lt;wsp:rsid wsp:val=&quot;003D0215&quot;/&gt;&lt;wsp:rsid wsp:val=&quot;003D0BBA&quot;/&gt;&lt;wsp:rsid wsp:val=&quot;003D0C41&quot;/&gt;&lt;wsp:rsid wsp:val=&quot;003D1198&quot;/&gt;&lt;wsp:rsid wsp:val=&quot;003D17E4&quot;/&gt;&lt;wsp:rsid wsp:val=&quot;003D3E60&quot;/&gt;&lt;wsp:rsid wsp:val=&quot;003D5952&quot;/&gt;&lt;wsp:rsid wsp:val=&quot;003D61E8&quot;/&gt;&lt;wsp:rsid wsp:val=&quot;003D66C0&quot;/&gt;&lt;wsp:rsid wsp:val=&quot;003D66E0&quot;/&gt;&lt;wsp:rsid wsp:val=&quot;003D67BC&quot;/&gt;&lt;wsp:rsid wsp:val=&quot;003D7DC3&quot;/&gt;&lt;wsp:rsid wsp:val=&quot;003E0AFF&quot;/&gt;&lt;wsp:rsid wsp:val=&quot;003E0BA2&quot;/&gt;&lt;wsp:rsid wsp:val=&quot;003E20C9&quot;/&gt;&lt;wsp:rsid wsp:val=&quot;003E3D3A&quot;/&gt;&lt;wsp:rsid wsp:val=&quot;003E5CDE&quot;/&gt;&lt;wsp:rsid wsp:val=&quot;003F01C4&quot;/&gt;&lt;wsp:rsid wsp:val=&quot;003F0225&quot;/&gt;&lt;wsp:rsid wsp:val=&quot;003F03F0&quot;/&gt;&lt;wsp:rsid wsp:val=&quot;003F2347&quot;/&gt;&lt;wsp:rsid wsp:val=&quot;003F2714&quot;/&gt;&lt;wsp:rsid wsp:val=&quot;003F3860&quot;/&gt;&lt;wsp:rsid wsp:val=&quot;003F42A7&quot;/&gt;&lt;wsp:rsid wsp:val=&quot;003F57B6&quot;/&gt;&lt;wsp:rsid wsp:val=&quot;003F679C&quot;/&gt;&lt;wsp:rsid wsp:val=&quot;003F773F&quot;/&gt;&lt;wsp:rsid wsp:val=&quot;003F7A14&quot;/&gt;&lt;wsp:rsid wsp:val=&quot;00400FE0&quot;/&gt;&lt;wsp:rsid wsp:val=&quot;00402E8A&quot;/&gt;&lt;wsp:rsid wsp:val=&quot;00403BC6&quot;/&gt;&lt;wsp:rsid wsp:val=&quot;0040403D&quot;/&gt;&lt;wsp:rsid wsp:val=&quot;00404B43&quot;/&gt;&lt;wsp:rsid wsp:val=&quot;00404CCA&quot;/&gt;&lt;wsp:rsid wsp:val=&quot;00405887&quot;/&gt;&lt;wsp:rsid wsp:val=&quot;00405BFD&quot;/&gt;&lt;wsp:rsid wsp:val=&quot;00407BFF&quot;/&gt;&lt;wsp:rsid wsp:val=&quot;00407F1E&quot;/&gt;&lt;wsp:rsid wsp:val=&quot;004104D6&quot;/&gt;&lt;wsp:rsid wsp:val=&quot;00410F0F&quot;/&gt;&lt;wsp:rsid wsp:val=&quot;0041225C&quot;/&gt;&lt;wsp:rsid wsp:val=&quot;00412384&quot;/&gt;&lt;wsp:rsid wsp:val=&quot;00413068&quot;/&gt;&lt;wsp:rsid wsp:val=&quot;00414912&quot;/&gt;&lt;wsp:rsid wsp:val=&quot;00414A76&quot;/&gt;&lt;wsp:rsid wsp:val=&quot;00415281&quot;/&gt;&lt;wsp:rsid wsp:val=&quot;004153CF&quot;/&gt;&lt;wsp:rsid wsp:val=&quot;004159D9&quot;/&gt;&lt;wsp:rsid wsp:val=&quot;00415C59&quot;/&gt;&lt;wsp:rsid wsp:val=&quot;00417CD0&quot;/&gt;&lt;wsp:rsid wsp:val=&quot;00417D25&quot;/&gt;&lt;wsp:rsid wsp:val=&quot;004208AC&quot;/&gt;&lt;wsp:rsid wsp:val=&quot;004229CD&quot;/&gt;&lt;wsp:rsid wsp:val=&quot;00423131&quot;/&gt;&lt;wsp:rsid wsp:val=&quot;00424BF6&quot;/&gt;&lt;wsp:rsid wsp:val=&quot;00424F96&quot;/&gt;&lt;wsp:rsid wsp:val=&quot;004256C1&quot;/&gt;&lt;wsp:rsid wsp:val=&quot;00426CF7&quot;/&gt;&lt;wsp:rsid wsp:val=&quot;004274C9&quot;/&gt;&lt;wsp:rsid wsp:val=&quot;00427C24&quot;/&gt;&lt;wsp:rsid wsp:val=&quot;0043001E&quot;/&gt;&lt;wsp:rsid wsp:val=&quot;004319A9&quot;/&gt;&lt;wsp:rsid wsp:val=&quot;00432079&quot;/&gt;&lt;wsp:rsid wsp:val=&quot;0043309D&quot;/&gt;&lt;wsp:rsid wsp:val=&quot;0043342D&quot;/&gt;&lt;wsp:rsid wsp:val=&quot;00433461&quot;/&gt;&lt;wsp:rsid wsp:val=&quot;0043391E&quot;/&gt;&lt;wsp:rsid wsp:val=&quot;00433D8E&quot;/&gt;&lt;wsp:rsid wsp:val=&quot;004350A9&quot;/&gt;&lt;wsp:rsid wsp:val=&quot;0043514E&quot;/&gt;&lt;wsp:rsid wsp:val=&quot;0043566B&quot;/&gt;&lt;wsp:rsid wsp:val=&quot;00436270&quot;/&gt;&lt;wsp:rsid wsp:val=&quot;004366D1&quot;/&gt;&lt;wsp:rsid wsp:val=&quot;0043712D&quot;/&gt;&lt;wsp:rsid wsp:val=&quot;00440E6F&quot;/&gt;&lt;wsp:rsid wsp:val=&quot;00440ECF&quot;/&gt;&lt;wsp:rsid wsp:val=&quot;00445B4F&quot;/&gt;&lt;wsp:rsid wsp:val=&quot;00450C89&quot;/&gt;&lt;wsp:rsid wsp:val=&quot;00450FD6&quot;/&gt;&lt;wsp:rsid wsp:val=&quot;0045134B&quot;/&gt;&lt;wsp:rsid wsp:val=&quot;00452CF2&quot;/&gt;&lt;wsp:rsid wsp:val=&quot;00453DF3&quot;/&gt;&lt;wsp:rsid wsp:val=&quot;00455052&quot;/&gt;&lt;wsp:rsid wsp:val=&quot;004561CC&quot;/&gt;&lt;wsp:rsid wsp:val=&quot;00456AE8&quot;/&gt;&lt;wsp:rsid wsp:val=&quot;00457864&quot;/&gt;&lt;wsp:rsid wsp:val=&quot;00457C88&quot;/&gt;&lt;wsp:rsid wsp:val=&quot;004600EC&quot;/&gt;&lt;wsp:rsid wsp:val=&quot;0046276C&quot;/&gt;&lt;wsp:rsid wsp:val=&quot;00465269&quot;/&gt;&lt;wsp:rsid wsp:val=&quot;00465A53&quot;/&gt;&lt;wsp:rsid wsp:val=&quot;0046683E&quot;/&gt;&lt;wsp:rsid wsp:val=&quot;00467337&quot;/&gt;&lt;wsp:rsid wsp:val=&quot;00470786&quot;/&gt;&lt;wsp:rsid wsp:val=&quot;00471511&quot;/&gt;&lt;wsp:rsid wsp:val=&quot;00471A5E&quot;/&gt;&lt;wsp:rsid wsp:val=&quot;00471ADC&quot;/&gt;&lt;wsp:rsid wsp:val=&quot;00472C5F&quot;/&gt;&lt;wsp:rsid wsp:val=&quot;00473609&quot;/&gt;&lt;wsp:rsid wsp:val=&quot;00474436&quot;/&gt;&lt;wsp:rsid wsp:val=&quot;00474C4F&quot;/&gt;&lt;wsp:rsid wsp:val=&quot;00474EB0&quot;/&gt;&lt;wsp:rsid wsp:val=&quot;00475107&quot;/&gt;&lt;wsp:rsid wsp:val=&quot;00475A33&quot;/&gt;&lt;wsp:rsid wsp:val=&quot;00475DDC&quot;/&gt;&lt;wsp:rsid wsp:val=&quot;00475ECA&quot;/&gt;&lt;wsp:rsid wsp:val=&quot;004763D7&quot;/&gt;&lt;wsp:rsid wsp:val=&quot;004778AA&quot;/&gt;&lt;wsp:rsid wsp:val=&quot;00477A39&quot;/&gt;&lt;wsp:rsid wsp:val=&quot;00482D0D&quot;/&gt;&lt;wsp:rsid wsp:val=&quot;00483229&quot;/&gt;&lt;wsp:rsid wsp:val=&quot;004838FF&quot;/&gt;&lt;wsp:rsid wsp:val=&quot;00485BCD&quot;/&gt;&lt;wsp:rsid wsp:val=&quot;004871EF&quot;/&gt;&lt;wsp:rsid wsp:val=&quot;004904CB&quot;/&gt;&lt;wsp:rsid wsp:val=&quot;00491ECD&quot;/&gt;&lt;wsp:rsid wsp:val=&quot;0049286D&quot;/&gt;&lt;wsp:rsid wsp:val=&quot;004949E9&quot;/&gt;&lt;wsp:rsid wsp:val=&quot;00495635&quot;/&gt;&lt;wsp:rsid wsp:val=&quot;00495797&quot;/&gt;&lt;wsp:rsid wsp:val=&quot;00495DFB&quot;/&gt;&lt;wsp:rsid wsp:val=&quot;00496206&quot;/&gt;&lt;wsp:rsid wsp:val=&quot;004A02EB&quot;/&gt;&lt;wsp:rsid wsp:val=&quot;004A1503&quot;/&gt;&lt;wsp:rsid wsp:val=&quot;004A1772&quot;/&gt;&lt;wsp:rsid wsp:val=&quot;004A37FA&quot;/&gt;&lt;wsp:rsid wsp:val=&quot;004A388F&quot;/&gt;&lt;wsp:rsid wsp:val=&quot;004A417C&quot;/&gt;&lt;wsp:rsid wsp:val=&quot;004A51FE&quot;/&gt;&lt;wsp:rsid wsp:val=&quot;004A54E3&quot;/&gt;&lt;wsp:rsid wsp:val=&quot;004A5FB8&quot;/&gt;&lt;wsp:rsid wsp:val=&quot;004A7522&quot;/&gt;&lt;wsp:rsid wsp:val=&quot;004B0476&quot;/&gt;&lt;wsp:rsid wsp:val=&quot;004B203F&quot;/&gt;&lt;wsp:rsid wsp:val=&quot;004B2195&quot;/&gt;&lt;wsp:rsid wsp:val=&quot;004B3DE6&quot;/&gt;&lt;wsp:rsid wsp:val=&quot;004B595A&quot;/&gt;&lt;wsp:rsid wsp:val=&quot;004B6567&quot;/&gt;&lt;wsp:rsid wsp:val=&quot;004B6955&quot;/&gt;&lt;wsp:rsid wsp:val=&quot;004B7358&quot;/&gt;&lt;wsp:rsid wsp:val=&quot;004B7A44&quot;/&gt;&lt;wsp:rsid wsp:val=&quot;004C07F2&quot;/&gt;&lt;wsp:rsid wsp:val=&quot;004C1A41&quot;/&gt;&lt;wsp:rsid wsp:val=&quot;004C284A&quot;/&gt;&lt;wsp:rsid wsp:val=&quot;004C289B&quot;/&gt;&lt;wsp:rsid wsp:val=&quot;004C3144&quot;/&gt;&lt;wsp:rsid wsp:val=&quot;004C49BC&quot;/&gt;&lt;wsp:rsid wsp:val=&quot;004C6203&quot;/&gt;&lt;wsp:rsid wsp:val=&quot;004C64DD&quot;/&gt;&lt;wsp:rsid wsp:val=&quot;004C6B74&quot;/&gt;&lt;wsp:rsid wsp:val=&quot;004D05A3&quot;/&gt;&lt;wsp:rsid wsp:val=&quot;004D073C&quot;/&gt;&lt;wsp:rsid wsp:val=&quot;004D0A44&quot;/&gt;&lt;wsp:rsid wsp:val=&quot;004D1268&quot;/&gt;&lt;wsp:rsid wsp:val=&quot;004D2074&quot;/&gt;&lt;wsp:rsid wsp:val=&quot;004D261F&quot;/&gt;&lt;wsp:rsid wsp:val=&quot;004D2BE0&quot;/&gt;&lt;wsp:rsid wsp:val=&quot;004D308E&quot;/&gt;&lt;wsp:rsid wsp:val=&quot;004D4D49&quot;/&gt;&lt;wsp:rsid wsp:val=&quot;004D5273&quot;/&gt;&lt;wsp:rsid wsp:val=&quot;004D7FE4&quot;/&gt;&lt;wsp:rsid wsp:val=&quot;004E1145&quot;/&gt;&lt;wsp:rsid wsp:val=&quot;004E1D8D&quot;/&gt;&lt;wsp:rsid wsp:val=&quot;004E1F57&quot;/&gt;&lt;wsp:rsid wsp:val=&quot;004E3A8F&quot;/&gt;&lt;wsp:rsid wsp:val=&quot;004E3D61&quot;/&gt;&lt;wsp:rsid wsp:val=&quot;004E4421&quot;/&gt;&lt;wsp:rsid wsp:val=&quot;004E5632&quot;/&gt;&lt;wsp:rsid wsp:val=&quot;004E6358&quot;/&gt;&lt;wsp:rsid wsp:val=&quot;004E68C6&quot;/&gt;&lt;wsp:rsid wsp:val=&quot;004E7A75&quot;/&gt;&lt;wsp:rsid wsp:val=&quot;004E7DBF&quot;/&gt;&lt;wsp:rsid wsp:val=&quot;004F3890&quot;/&gt;&lt;wsp:rsid wsp:val=&quot;004F3CA2&quot;/&gt;&lt;wsp:rsid wsp:val=&quot;004F42FC&quot;/&gt;&lt;wsp:rsid wsp:val=&quot;00501309&quot;/&gt;&lt;wsp:rsid wsp:val=&quot;005025CD&quot;/&gt;&lt;wsp:rsid wsp:val=&quot;00503CD3&quot;/&gt;&lt;wsp:rsid wsp:val=&quot;005042AC&quot;/&gt;&lt;wsp:rsid wsp:val=&quot;00504E29&quot;/&gt;&lt;wsp:rsid wsp:val=&quot;0050516B&quot;/&gt;&lt;wsp:rsid wsp:val=&quot;00505785&quot;/&gt;&lt;wsp:rsid wsp:val=&quot;005061F8&quot;/&gt;&lt;wsp:rsid wsp:val=&quot;00506A2C&quot;/&gt;&lt;wsp:rsid wsp:val=&quot;00506D2C&quot;/&gt;&lt;wsp:rsid wsp:val=&quot;005075EC&quot;/&gt;&lt;wsp:rsid wsp:val=&quot;00510130&quot;/&gt;&lt;wsp:rsid wsp:val=&quot;00510710&quot;/&gt;&lt;wsp:rsid wsp:val=&quot;005116D3&quot;/&gt;&lt;wsp:rsid wsp:val=&quot;005117EC&quot;/&gt;&lt;wsp:rsid wsp:val=&quot;005122A5&quot;/&gt;&lt;wsp:rsid wsp:val=&quot;00512F8B&quot;/&gt;&lt;wsp:rsid wsp:val=&quot;00513AAB&quot;/&gt;&lt;wsp:rsid wsp:val=&quot;00514090&quot;/&gt;&lt;wsp:rsid wsp:val=&quot;005142F7&quot;/&gt;&lt;wsp:rsid wsp:val=&quot;0051645C&quot;/&gt;&lt;wsp:rsid wsp:val=&quot;00516811&quot;/&gt;&lt;wsp:rsid wsp:val=&quot;005169A0&quot;/&gt;&lt;wsp:rsid wsp:val=&quot;00517F20&quot;/&gt;&lt;wsp:rsid wsp:val=&quot;0052038E&quot;/&gt;&lt;wsp:rsid wsp:val=&quot;005203E0&quot;/&gt;&lt;wsp:rsid wsp:val=&quot;00520478&quot;/&gt;&lt;wsp:rsid wsp:val=&quot;00520991&quot;/&gt;&lt;wsp:rsid wsp:val=&quot;00521956&quot;/&gt;&lt;wsp:rsid wsp:val=&quot;00521B7F&quot;/&gt;&lt;wsp:rsid wsp:val=&quot;00522E3A&quot;/&gt;&lt;wsp:rsid wsp:val=&quot;00526A65&quot;/&gt;&lt;wsp:rsid wsp:val=&quot;00526AB1&quot;/&gt;&lt;wsp:rsid wsp:val=&quot;00526D2C&quot;/&gt;&lt;wsp:rsid wsp:val=&quot;0053052B&quot;/&gt;&lt;wsp:rsid wsp:val=&quot;00530D61&quot;/&gt;&lt;wsp:rsid wsp:val=&quot;0053308D&quot;/&gt;&lt;wsp:rsid wsp:val=&quot;00533FD3&quot;/&gt;&lt;wsp:rsid wsp:val=&quot;00536A7F&quot;/&gt;&lt;wsp:rsid wsp:val=&quot;0053717A&quot;/&gt;&lt;wsp:rsid wsp:val=&quot;00540A37&quot;/&gt;&lt;wsp:rsid wsp:val=&quot;005415EC&quot;/&gt;&lt;wsp:rsid wsp:val=&quot;00542AEE&quot;/&gt;&lt;wsp:rsid wsp:val=&quot;0054659F&quot;/&gt;&lt;wsp:rsid wsp:val=&quot;00546C11&quot;/&gt;&lt;wsp:rsid wsp:val=&quot;00550176&quot;/&gt;&lt;wsp:rsid wsp:val=&quot;0055425E&quot;/&gt;&lt;wsp:rsid wsp:val=&quot;0055437F&quot;/&gt;&lt;wsp:rsid wsp:val=&quot;005549FA&quot;/&gt;&lt;wsp:rsid wsp:val=&quot;00555552&quot;/&gt;&lt;wsp:rsid wsp:val=&quot;00555CD2&quot;/&gt;&lt;wsp:rsid wsp:val=&quot;005565BB&quot;/&gt;&lt;wsp:rsid wsp:val=&quot;00556BCB&quot;/&gt;&lt;wsp:rsid wsp:val=&quot;00562B52&quot;/&gt;&lt;wsp:rsid wsp:val=&quot;00562F3F&quot;/&gt;&lt;wsp:rsid wsp:val=&quot;005636F4&quot;/&gt;&lt;wsp:rsid wsp:val=&quot;00563BF5&quot;/&gt;&lt;wsp:rsid wsp:val=&quot;005640B1&quot;/&gt;&lt;wsp:rsid wsp:val=&quot;00564306&quot;/&gt;&lt;wsp:rsid wsp:val=&quot;005645B0&quot;/&gt;&lt;wsp:rsid wsp:val=&quot;00564F30&quot;/&gt;&lt;wsp:rsid wsp:val=&quot;00565440&quot;/&gt;&lt;wsp:rsid wsp:val=&quot;00565A35&quot;/&gt;&lt;wsp:rsid wsp:val=&quot;00565C4C&quot;/&gt;&lt;wsp:rsid wsp:val=&quot;00566EC1&quot;/&gt;&lt;wsp:rsid wsp:val=&quot;0057093F&quot;/&gt;&lt;wsp:rsid wsp:val=&quot;00570EEC&quot;/&gt;&lt;wsp:rsid wsp:val=&quot;00571458&quot;/&gt;&lt;wsp:rsid wsp:val=&quot;005728CC&quot;/&gt;&lt;wsp:rsid wsp:val=&quot;005751C0&quot;/&gt;&lt;wsp:rsid wsp:val=&quot;005758EF&quot;/&gt;&lt;wsp:rsid wsp:val=&quot;00576528&quot;/&gt;&lt;wsp:rsid wsp:val=&quot;005770AD&quot;/&gt;&lt;wsp:rsid wsp:val=&quot;00577E38&quot;/&gt;&lt;wsp:rsid wsp:val=&quot;00580423&quot;/&gt;&lt;wsp:rsid wsp:val=&quot;00580C78&quot;/&gt;&lt;wsp:rsid wsp:val=&quot;00581058&quot;/&gt;&lt;wsp:rsid wsp:val=&quot;00582FD3&quot;/&gt;&lt;wsp:rsid wsp:val=&quot;005837E5&quot;/&gt;&lt;wsp:rsid wsp:val=&quot;00584B51&quot;/&gt;&lt;wsp:rsid wsp:val=&quot;0058549B&quot;/&gt;&lt;wsp:rsid wsp:val=&quot;00591AC5&quot;/&gt;&lt;wsp:rsid wsp:val=&quot;00592493&quot;/&gt;&lt;wsp:rsid wsp:val=&quot;00593269&quot;/&gt;&lt;wsp:rsid wsp:val=&quot;005957EE&quot;/&gt;&lt;wsp:rsid wsp:val=&quot;005959AC&quot;/&gt;&lt;wsp:rsid wsp:val=&quot;00595A89&quot;/&gt;&lt;wsp:rsid wsp:val=&quot;00596308&quot;/&gt;&lt;wsp:rsid wsp:val=&quot;00596742&quot;/&gt;&lt;wsp:rsid wsp:val=&quot;00596F25&quot;/&gt;&lt;wsp:rsid wsp:val=&quot;005A0C2C&quot;/&gt;&lt;wsp:rsid wsp:val=&quot;005A1017&quot;/&gt;&lt;wsp:rsid wsp:val=&quot;005A1128&quot;/&gt;&lt;wsp:rsid wsp:val=&quot;005A132E&quot;/&gt;&lt;wsp:rsid wsp:val=&quot;005A150F&quot;/&gt;&lt;wsp:rsid wsp:val=&quot;005A16F8&quot;/&gt;&lt;wsp:rsid wsp:val=&quot;005A1F87&quot;/&gt;&lt;wsp:rsid wsp:val=&quot;005A23D2&quot;/&gt;&lt;wsp:rsid wsp:val=&quot;005A2ABE&quot;/&gt;&lt;wsp:rsid wsp:val=&quot;005A3346&quot;/&gt;&lt;wsp:rsid wsp:val=&quot;005A3525&quot;/&gt;&lt;wsp:rsid wsp:val=&quot;005A3917&quot;/&gt;&lt;wsp:rsid wsp:val=&quot;005A4259&quot;/&gt;&lt;wsp:rsid wsp:val=&quot;005A692A&quot;/&gt;&lt;wsp:rsid wsp:val=&quot;005A6C9E&quot;/&gt;&lt;wsp:rsid wsp:val=&quot;005A702C&quot;/&gt;&lt;wsp:rsid wsp:val=&quot;005B0525&quot;/&gt;&lt;wsp:rsid wsp:val=&quot;005B0663&quot;/&gt;&lt;wsp:rsid wsp:val=&quot;005B1564&quot;/&gt;&lt;wsp:rsid wsp:val=&quot;005B183A&quot;/&gt;&lt;wsp:rsid wsp:val=&quot;005B1DB6&quot;/&gt;&lt;wsp:rsid wsp:val=&quot;005B2A3A&quot;/&gt;&lt;wsp:rsid wsp:val=&quot;005B2ACE&quot;/&gt;&lt;wsp:rsid wsp:val=&quot;005B4579&quot;/&gt;&lt;wsp:rsid wsp:val=&quot;005B4C0E&quot;/&gt;&lt;wsp:rsid wsp:val=&quot;005B6C1C&quot;/&gt;&lt;wsp:rsid wsp:val=&quot;005B7069&quot;/&gt;&lt;wsp:rsid wsp:val=&quot;005C030C&quot;/&gt;&lt;wsp:rsid wsp:val=&quot;005C08BF&quot;/&gt;&lt;wsp:rsid wsp:val=&quot;005C0A9A&quot;/&gt;&lt;wsp:rsid wsp:val=&quot;005C1423&quot;/&gt;&lt;wsp:rsid wsp:val=&quot;005C18F3&quot;/&gt;&lt;wsp:rsid wsp:val=&quot;005C1AC1&quot;/&gt;&lt;wsp:rsid wsp:val=&quot;005C1B08&quot;/&gt;&lt;wsp:rsid wsp:val=&quot;005C1F8F&quot;/&gt;&lt;wsp:rsid wsp:val=&quot;005C416B&quot;/&gt;&lt;wsp:rsid wsp:val=&quot;005C4DA4&quot;/&gt;&lt;wsp:rsid wsp:val=&quot;005C5408&quot;/&gt;&lt;wsp:rsid wsp:val=&quot;005C5ADD&quot;/&gt;&lt;wsp:rsid wsp:val=&quot;005C628C&quot;/&gt;&lt;wsp:rsid wsp:val=&quot;005C741E&quot;/&gt;&lt;wsp:rsid wsp:val=&quot;005C7F8B&quot;/&gt;&lt;wsp:rsid wsp:val=&quot;005D056D&quot;/&gt;&lt;wsp:rsid wsp:val=&quot;005D0696&quot;/&gt;&lt;wsp:rsid wsp:val=&quot;005D1D92&quot;/&gt;&lt;wsp:rsid wsp:val=&quot;005D33D3&quot;/&gt;&lt;wsp:rsid wsp:val=&quot;005D35C0&quot;/&gt;&lt;wsp:rsid wsp:val=&quot;005D4158&quot;/&gt;&lt;wsp:rsid wsp:val=&quot;005D7D94&quot;/&gt;&lt;wsp:rsid wsp:val=&quot;005E04FA&quot;/&gt;&lt;wsp:rsid wsp:val=&quot;005E056D&quot;/&gt;&lt;wsp:rsid wsp:val=&quot;005E212D&quot;/&gt;&lt;wsp:rsid wsp:val=&quot;005E2724&quot;/&gt;&lt;wsp:rsid wsp:val=&quot;005E2956&quot;/&gt;&lt;wsp:rsid wsp:val=&quot;005E3727&quot;/&gt;&lt;wsp:rsid wsp:val=&quot;005E78FD&quot;/&gt;&lt;wsp:rsid wsp:val=&quot;005E7AD1&quot;/&gt;&lt;wsp:rsid wsp:val=&quot;005F0885&quot;/&gt;&lt;wsp:rsid wsp:val=&quot;005F09C8&quot;/&gt;&lt;wsp:rsid wsp:val=&quot;005F5E0B&quot;/&gt;&lt;wsp:rsid wsp:val=&quot;005F6AF9&quot;/&gt;&lt;wsp:rsid wsp:val=&quot;005F7F6B&quot;/&gt;&lt;wsp:rsid wsp:val=&quot;006019B0&quot;/&gt;&lt;wsp:rsid wsp:val=&quot;00601F52&quot;/&gt;&lt;wsp:rsid wsp:val=&quot;00604396&quot;/&gt;&lt;wsp:rsid wsp:val=&quot;00604B6F&quot;/&gt;&lt;wsp:rsid wsp:val=&quot;00604F4F&quot;/&gt;&lt;wsp:rsid wsp:val=&quot;006057AD&quot;/&gt;&lt;wsp:rsid wsp:val=&quot;00605991&quot;/&gt;&lt;wsp:rsid wsp:val=&quot;006060F8&quot;/&gt;&lt;wsp:rsid wsp:val=&quot;00606505&quot;/&gt;&lt;wsp:rsid wsp:val=&quot;00606542&quot;/&gt;&lt;wsp:rsid wsp:val=&quot;00606A87&quot;/&gt;&lt;wsp:rsid wsp:val=&quot;00607338&quot;/&gt;&lt;wsp:rsid wsp:val=&quot;00607545&quot;/&gt;&lt;wsp:rsid wsp:val=&quot;0061273A&quot;/&gt;&lt;wsp:rsid wsp:val=&quot;0061435E&quot;/&gt;&lt;wsp:rsid wsp:val=&quot;006163C8&quot;/&gt;&lt;wsp:rsid wsp:val=&quot;006165B2&quot;/&gt;&lt;wsp:rsid wsp:val=&quot;00616D0E&quot;/&gt;&lt;wsp:rsid wsp:val=&quot;00617449&quot;/&gt;&lt;wsp:rsid wsp:val=&quot;00620BF7&quot;/&gt;&lt;wsp:rsid wsp:val=&quot;00621FBE&quot;/&gt;&lt;wsp:rsid wsp:val=&quot;0062204A&quot;/&gt;&lt;wsp:rsid wsp:val=&quot;00622621&quot;/&gt;&lt;wsp:rsid wsp:val=&quot;006226BF&quot;/&gt;&lt;wsp:rsid wsp:val=&quot;00622C25&quot;/&gt;&lt;wsp:rsid wsp:val=&quot;00623570&quot;/&gt;&lt;wsp:rsid wsp:val=&quot;006242A7&quot;/&gt;&lt;wsp:rsid wsp:val=&quot;00624EE7&quot;/&gt;&lt;wsp:rsid wsp:val=&quot;006258AD&quot;/&gt;&lt;wsp:rsid wsp:val=&quot;00626B36&quot;/&gt;&lt;wsp:rsid wsp:val=&quot;00630867&quot;/&gt;&lt;wsp:rsid wsp:val=&quot;00631113&quot;/&gt;&lt;wsp:rsid wsp:val=&quot;006312F0&quot;/&gt;&lt;wsp:rsid wsp:val=&quot;006314AA&quot;/&gt;&lt;wsp:rsid wsp:val=&quot;00632F07&quot;/&gt;&lt;wsp:rsid wsp:val=&quot;00633298&quot;/&gt;&lt;wsp:rsid wsp:val=&quot;006335AB&quot;/&gt;&lt;wsp:rsid wsp:val=&quot;0063564F&quot;/&gt;&lt;wsp:rsid wsp:val=&quot;00635820&quot;/&gt;&lt;wsp:rsid wsp:val=&quot;00637A9B&quot;/&gt;&lt;wsp:rsid wsp:val=&quot;00637BA9&quot;/&gt;&lt;wsp:rsid wsp:val=&quot;00640DEB&quot;/&gt;&lt;wsp:rsid wsp:val=&quot;00641C1E&quot;/&gt;&lt;wsp:rsid wsp:val=&quot;00642D1E&quot;/&gt;&lt;wsp:rsid wsp:val=&quot;00643583&quot;/&gt;&lt;wsp:rsid wsp:val=&quot;00643BAD&quot;/&gt;&lt;wsp:rsid wsp:val=&quot;00644D98&quot;/&gt;&lt;wsp:rsid wsp:val=&quot;00645893&quot;/&gt;&lt;wsp:rsid wsp:val=&quot;00645EFC&quot;/&gt;&lt;wsp:rsid wsp:val=&quot;00646F21&quot;/&gt;&lt;wsp:rsid wsp:val=&quot;00647473&quot;/&gt;&lt;wsp:rsid wsp:val=&quot;00647B03&quot;/&gt;&lt;wsp:rsid wsp:val=&quot;00650689&quot;/&gt;&lt;wsp:rsid wsp:val=&quot;00651F55&quot;/&gt;&lt;wsp:rsid wsp:val=&quot;00653292&quot;/&gt;&lt;wsp:rsid wsp:val=&quot;00653B97&quot;/&gt;&lt;wsp:rsid wsp:val=&quot;00653F27&quot;/&gt;&lt;wsp:rsid wsp:val=&quot;00654284&quot;/&gt;&lt;wsp:rsid wsp:val=&quot;006544FC&quot;/&gt;&lt;wsp:rsid wsp:val=&quot;006603E8&quot;/&gt;&lt;wsp:rsid wsp:val=&quot;006610D1&quot;/&gt;&lt;wsp:rsid wsp:val=&quot;006613B2&quot;/&gt;&lt;wsp:rsid wsp:val=&quot;006615AF&quot;/&gt;&lt;wsp:rsid wsp:val=&quot;00663631&quot;/&gt;&lt;wsp:rsid wsp:val=&quot;00664685&quot;/&gt;&lt;wsp:rsid wsp:val=&quot;006650AA&quot;/&gt;&lt;wsp:rsid wsp:val=&quot;0066639C&quot;/&gt;&lt;wsp:rsid wsp:val=&quot;00666C96&quot;/&gt;&lt;wsp:rsid wsp:val=&quot;00667A89&quot;/&gt;&lt;wsp:rsid wsp:val=&quot;00670441&quot;/&gt;&lt;wsp:rsid wsp:val=&quot;0067066B&quot;/&gt;&lt;wsp:rsid wsp:val=&quot;00670DCA&quot;/&gt;&lt;wsp:rsid wsp:val=&quot;00670FDA&quot;/&gt;&lt;wsp:rsid wsp:val=&quot;00671A09&quot;/&gt;&lt;wsp:rsid wsp:val=&quot;00671DB6&quot;/&gt;&lt;wsp:rsid wsp:val=&quot;006733CE&quot;/&gt;&lt;wsp:rsid wsp:val=&quot;006739B3&quot;/&gt;&lt;wsp:rsid wsp:val=&quot;00673AD4&quot;/&gt;&lt;wsp:rsid wsp:val=&quot;00673E63&quot;/&gt;&lt;wsp:rsid wsp:val=&quot;0067458C&quot;/&gt;&lt;wsp:rsid wsp:val=&quot;006772A3&quot;/&gt;&lt;wsp:rsid wsp:val=&quot;006772DD&quot;/&gt;&lt;wsp:rsid wsp:val=&quot;00681C17&quot;/&gt;&lt;wsp:rsid wsp:val=&quot;006842FF&quot;/&gt;&lt;wsp:rsid wsp:val=&quot;00685C14&quot;/&gt;&lt;wsp:rsid wsp:val=&quot;00686C47&quot;/&gt;&lt;wsp:rsid wsp:val=&quot;0068720F&quot;/&gt;&lt;wsp:rsid wsp:val=&quot;0069072F&quot;/&gt;&lt;wsp:rsid wsp:val=&quot;0069387D&quot;/&gt;&lt;wsp:rsid wsp:val=&quot;00693929&quot;/&gt;&lt;wsp:rsid wsp:val=&quot;006962FA&quot;/&gt;&lt;wsp:rsid wsp:val=&quot;00696960&quot;/&gt;&lt;wsp:rsid wsp:val=&quot;00696F3E&quot;/&gt;&lt;wsp:rsid wsp:val=&quot;00697361&quot;/&gt;&lt;wsp:rsid wsp:val=&quot;006A0126&quot;/&gt;&lt;wsp:rsid wsp:val=&quot;006A01F6&quot;/&gt;&lt;wsp:rsid wsp:val=&quot;006A0334&quot;/&gt;&lt;wsp:rsid wsp:val=&quot;006A23B8&quot;/&gt;&lt;wsp:rsid wsp:val=&quot;006A244A&quot;/&gt;&lt;wsp:rsid wsp:val=&quot;006A2E28&quot;/&gt;&lt;wsp:rsid wsp:val=&quot;006A308F&quot;/&gt;&lt;wsp:rsid wsp:val=&quot;006A4087&quot;/&gt;&lt;wsp:rsid wsp:val=&quot;006A5B13&quot;/&gt;&lt;wsp:rsid wsp:val=&quot;006A6134&quot;/&gt;&lt;wsp:rsid wsp:val=&quot;006A617A&quot;/&gt;&lt;wsp:rsid wsp:val=&quot;006A6B99&quot;/&gt;&lt;wsp:rsid wsp:val=&quot;006A728A&quot;/&gt;&lt;wsp:rsid wsp:val=&quot;006A753C&quot;/&gt;&lt;wsp:rsid wsp:val=&quot;006A7592&quot;/&gt;&lt;wsp:rsid wsp:val=&quot;006A79C7&quot;/&gt;&lt;wsp:rsid wsp:val=&quot;006A79D1&quot;/&gt;&lt;wsp:rsid wsp:val=&quot;006A7C49&quot;/&gt;&lt;wsp:rsid wsp:val=&quot;006B1287&quot;/&gt;&lt;wsp:rsid wsp:val=&quot;006B558B&quot;/&gt;&lt;wsp:rsid wsp:val=&quot;006B599B&quot;/&gt;&lt;wsp:rsid wsp:val=&quot;006B6E2B&quot;/&gt;&lt;wsp:rsid wsp:val=&quot;006B7F59&quot;/&gt;&lt;wsp:rsid wsp:val=&quot;006C1540&quot;/&gt;&lt;wsp:rsid wsp:val=&quot;006C1A01&quot;/&gt;&lt;wsp:rsid wsp:val=&quot;006C23AB&quot;/&gt;&lt;wsp:rsid wsp:val=&quot;006C240A&quot;/&gt;&lt;wsp:rsid wsp:val=&quot;006C37AA&quot;/&gt;&lt;wsp:rsid wsp:val=&quot;006C41FE&quot;/&gt;&lt;wsp:rsid wsp:val=&quot;006C4748&quot;/&gt;&lt;wsp:rsid wsp:val=&quot;006C4AA5&quot;/&gt;&lt;wsp:rsid wsp:val=&quot;006C4C94&quot;/&gt;&lt;wsp:rsid wsp:val=&quot;006C5193&quot;/&gt;&lt;wsp:rsid wsp:val=&quot;006C6332&quot;/&gt;&lt;wsp:rsid wsp:val=&quot;006C6827&quot;/&gt;&lt;wsp:rsid wsp:val=&quot;006C7076&quot;/&gt;&lt;wsp:rsid wsp:val=&quot;006C7303&quot;/&gt;&lt;wsp:rsid wsp:val=&quot;006C7BD3&quot;/&gt;&lt;wsp:rsid wsp:val=&quot;006D0578&quot;/&gt;&lt;wsp:rsid wsp:val=&quot;006D16CD&quot;/&gt;&lt;wsp:rsid wsp:val=&quot;006D2797&quot;/&gt;&lt;wsp:rsid wsp:val=&quot;006D4534&quot;/&gt;&lt;wsp:rsid wsp:val=&quot;006D47CE&quot;/&gt;&lt;wsp:rsid wsp:val=&quot;006D547D&quot;/&gt;&lt;wsp:rsid wsp:val=&quot;006D5900&quot;/&gt;&lt;wsp:rsid wsp:val=&quot;006D6BA0&quot;/&gt;&lt;wsp:rsid wsp:val=&quot;006D6EBC&quot;/&gt;&lt;wsp:rsid wsp:val=&quot;006E1362&quot;/&gt;&lt;wsp:rsid wsp:val=&quot;006E4BC1&quot;/&gt;&lt;wsp:rsid wsp:val=&quot;006E4D9F&quot;/&gt;&lt;wsp:rsid wsp:val=&quot;006E507D&quot;/&gt;&lt;wsp:rsid wsp:val=&quot;006E6900&quot;/&gt;&lt;wsp:rsid wsp:val=&quot;006E6A7B&quot;/&gt;&lt;wsp:rsid wsp:val=&quot;006E775A&quot;/&gt;&lt;wsp:rsid wsp:val=&quot;006E7F4D&quot;/&gt;&lt;wsp:rsid wsp:val=&quot;006F0197&quot;/&gt;&lt;wsp:rsid wsp:val=&quot;006F0C14&quot;/&gt;&lt;wsp:rsid wsp:val=&quot;006F5C5E&quot;/&gt;&lt;wsp:rsid wsp:val=&quot;006F73CD&quot;/&gt;&lt;wsp:rsid wsp:val=&quot;007007C5&quot;/&gt;&lt;wsp:rsid wsp:val=&quot;007010A4&quot;/&gt;&lt;wsp:rsid wsp:val=&quot;00701418&quot;/&gt;&lt;wsp:rsid wsp:val=&quot;00702397&quot;/&gt;&lt;wsp:rsid wsp:val=&quot;007024C1&quot;/&gt;&lt;wsp:rsid wsp:val=&quot;0070359C&quot;/&gt;&lt;wsp:rsid wsp:val=&quot;00704148&quot;/&gt;&lt;wsp:rsid wsp:val=&quot;00705D49&quot;/&gt;&lt;wsp:rsid wsp:val=&quot;00705E5A&quot;/&gt;&lt;wsp:rsid wsp:val=&quot;007070EC&quot;/&gt;&lt;wsp:rsid wsp:val=&quot;00707F0C&quot;/&gt;&lt;wsp:rsid wsp:val=&quot;007121A2&quot;/&gt;&lt;wsp:rsid wsp:val=&quot;007128B3&quot;/&gt;&lt;wsp:rsid wsp:val=&quot;00712E96&quot;/&gt;&lt;wsp:rsid wsp:val=&quot;00714207&quot;/&gt;&lt;wsp:rsid wsp:val=&quot;00714DC2&quot;/&gt;&lt;wsp:rsid wsp:val=&quot;007152D8&quot;/&gt;&lt;wsp:rsid wsp:val=&quot;00715315&quot;/&gt;&lt;wsp:rsid wsp:val=&quot;00715672&quot;/&gt;&lt;wsp:rsid wsp:val=&quot;0071682C&quot;/&gt;&lt;wsp:rsid wsp:val=&quot;00716A9E&quot;/&gt;&lt;wsp:rsid wsp:val=&quot;007206AF&quot;/&gt;&lt;wsp:rsid wsp:val=&quot;00721231&quot;/&gt;&lt;wsp:rsid wsp:val=&quot;00721353&quot;/&gt;&lt;wsp:rsid wsp:val=&quot;0072181F&quot;/&gt;&lt;wsp:rsid wsp:val=&quot;00721AF3&quot;/&gt;&lt;wsp:rsid wsp:val=&quot;00722634&quot;/&gt;&lt;wsp:rsid wsp:val=&quot;007242BB&quot;/&gt;&lt;wsp:rsid wsp:val=&quot;00725F45&quot;/&gt;&lt;wsp:rsid wsp:val=&quot;00726687&quot;/&gt;&lt;wsp:rsid wsp:val=&quot;00727638&quot;/&gt;&lt;wsp:rsid wsp:val=&quot;00727D94&quot;/&gt;&lt;wsp:rsid wsp:val=&quot;0073081E&quot;/&gt;&lt;wsp:rsid wsp:val=&quot;00730C55&quot;/&gt;&lt;wsp:rsid wsp:val=&quot;007333F1&quot;/&gt;&lt;wsp:rsid wsp:val=&quot;00735135&quot;/&gt;&lt;wsp:rsid wsp:val=&quot;00735213&quot;/&gt;&lt;wsp:rsid wsp:val=&quot;00735805&quot;/&gt;&lt;wsp:rsid wsp:val=&quot;00736FCF&quot;/&gt;&lt;wsp:rsid wsp:val=&quot;00737B31&quot;/&gt;&lt;wsp:rsid wsp:val=&quot;00737D96&quot;/&gt;&lt;wsp:rsid wsp:val=&quot;00737EF2&quot;/&gt;&lt;wsp:rsid wsp:val=&quot;00742638&quot;/&gt;&lt;wsp:rsid wsp:val=&quot;00746980&quot;/&gt;&lt;wsp:rsid wsp:val=&quot;00747467&quot;/&gt;&lt;wsp:rsid wsp:val=&quot;00747A47&quot;/&gt;&lt;wsp:rsid wsp:val=&quot;00750D19&quot;/&gt;&lt;wsp:rsid wsp:val=&quot;007510DB&quot;/&gt;&lt;wsp:rsid wsp:val=&quot;0075112F&quot;/&gt;&lt;wsp:rsid wsp:val=&quot;00751492&quot;/&gt;&lt;wsp:rsid wsp:val=&quot;00751661&quot;/&gt;&lt;wsp:rsid wsp:val=&quot;00752CF2&quot;/&gt;&lt;wsp:rsid wsp:val=&quot;00752D5E&quot;/&gt;&lt;wsp:rsid wsp:val=&quot;00755319&quot;/&gt;&lt;wsp:rsid wsp:val=&quot;00755828&quot;/&gt;&lt;wsp:rsid wsp:val=&quot;00755B17&quot;/&gt;&lt;wsp:rsid wsp:val=&quot;00756214&quot;/&gt;&lt;wsp:rsid wsp:val=&quot;007579C4&quot;/&gt;&lt;wsp:rsid wsp:val=&quot;007608F7&quot;/&gt;&lt;wsp:rsid wsp:val=&quot;007610C5&quot;/&gt;&lt;wsp:rsid wsp:val=&quot;007645F6&quot;/&gt;&lt;wsp:rsid wsp:val=&quot;00764711&quot;/&gt;&lt;wsp:rsid wsp:val=&quot;00765481&quot;/&gt;&lt;wsp:rsid wsp:val=&quot;00765B93&quot;/&gt;&lt;wsp:rsid wsp:val=&quot;00765D32&quot;/&gt;&lt;wsp:rsid wsp:val=&quot;00765D96&quot;/&gt;&lt;wsp:rsid wsp:val=&quot;00766123&quot;/&gt;&lt;wsp:rsid wsp:val=&quot;00766792&quot;/&gt;&lt;wsp:rsid wsp:val=&quot;007673A8&quot;/&gt;&lt;wsp:rsid wsp:val=&quot;00767D00&quot;/&gt;&lt;wsp:rsid wsp:val=&quot;007706A7&quot;/&gt;&lt;wsp:rsid wsp:val=&quot;007714EF&quot;/&gt;&lt;wsp:rsid wsp:val=&quot;00771BEC&quot;/&gt;&lt;wsp:rsid wsp:val=&quot;00772CC3&quot;/&gt;&lt;wsp:rsid wsp:val=&quot;00773539&quot;/&gt;&lt;wsp:rsid wsp:val=&quot;00773CEF&quot;/&gt;&lt;wsp:rsid wsp:val=&quot;007758FB&quot;/&gt;&lt;wsp:rsid wsp:val=&quot;007809FE&quot;/&gt;&lt;wsp:rsid wsp:val=&quot;00780B27&quot;/&gt;&lt;wsp:rsid wsp:val=&quot;007816CA&quot;/&gt;&lt;wsp:rsid wsp:val=&quot;00781C1E&quot;/&gt;&lt;wsp:rsid wsp:val=&quot;00784479&quot;/&gt;&lt;wsp:rsid wsp:val=&quot;00784889&quot;/&gt;&lt;wsp:rsid wsp:val=&quot;00790840&quot;/&gt;&lt;wsp:rsid wsp:val=&quot;00790A51&quot;/&gt;&lt;wsp:rsid wsp:val=&quot;0079306E&quot;/&gt;&lt;wsp:rsid wsp:val=&quot;007932D1&quot;/&gt;&lt;wsp:rsid wsp:val=&quot;00793D7B&quot;/&gt;&lt;wsp:rsid wsp:val=&quot;00794329&quot;/&gt;&lt;wsp:rsid wsp:val=&quot;00794DB2&quot;/&gt;&lt;wsp:rsid wsp:val=&quot;00795A47&quot;/&gt;&lt;wsp:rsid wsp:val=&quot;00795AB4&quot;/&gt;&lt;wsp:rsid wsp:val=&quot;00796916&quot;/&gt;&lt;wsp:rsid wsp:val=&quot;00797DC2&quot;/&gt;&lt;wsp:rsid wsp:val=&quot;007A0B4C&quot;/&gt;&lt;wsp:rsid wsp:val=&quot;007A1234&quot;/&gt;&lt;wsp:rsid wsp:val=&quot;007A203A&quot;/&gt;&lt;wsp:rsid wsp:val=&quot;007A47E4&quot;/&gt;&lt;wsp:rsid wsp:val=&quot;007A7502&quot;/&gt;&lt;wsp:rsid wsp:val=&quot;007B1661&quot;/&gt;&lt;wsp:rsid wsp:val=&quot;007B1AE4&quot;/&gt;&lt;wsp:rsid wsp:val=&quot;007B1D46&quot;/&gt;&lt;wsp:rsid wsp:val=&quot;007B51EA&quot;/&gt;&lt;wsp:rsid wsp:val=&quot;007B6EE3&quot;/&gt;&lt;wsp:rsid wsp:val=&quot;007B6F87&quot;/&gt;&lt;wsp:rsid wsp:val=&quot;007B725E&quot;/&gt;&lt;wsp:rsid wsp:val=&quot;007C0A3D&quot;/&gt;&lt;wsp:rsid wsp:val=&quot;007C12EE&quot;/&gt;&lt;wsp:rsid wsp:val=&quot;007C2857&quot;/&gt;&lt;wsp:rsid wsp:val=&quot;007C290D&quot;/&gt;&lt;wsp:rsid wsp:val=&quot;007C2F79&quot;/&gt;&lt;wsp:rsid wsp:val=&quot;007C475D&quot;/&gt;&lt;wsp:rsid wsp:val=&quot;007C4C27&quot;/&gt;&lt;wsp:rsid wsp:val=&quot;007C4D86&quot;/&gt;&lt;wsp:rsid wsp:val=&quot;007C4F41&quot;/&gt;&lt;wsp:rsid wsp:val=&quot;007C6DCB&quot;/&gt;&lt;wsp:rsid wsp:val=&quot;007C6E71&quot;/&gt;&lt;wsp:rsid wsp:val=&quot;007D0648&quot;/&gt;&lt;wsp:rsid wsp:val=&quot;007D0689&quot;/&gt;&lt;wsp:rsid wsp:val=&quot;007D1433&quot;/&gt;&lt;wsp:rsid wsp:val=&quot;007D1824&quot;/&gt;&lt;wsp:rsid wsp:val=&quot;007D2082&quot;/&gt;&lt;wsp:rsid wsp:val=&quot;007D43CA&quot;/&gt;&lt;wsp:rsid wsp:val=&quot;007D530E&quot;/&gt;&lt;wsp:rsid wsp:val=&quot;007D6BE0&quot;/&gt;&lt;wsp:rsid wsp:val=&quot;007D7638&quot;/&gt;&lt;wsp:rsid wsp:val=&quot;007E06B2&quot;/&gt;&lt;wsp:rsid wsp:val=&quot;007E2227&quot;/&gt;&lt;wsp:rsid wsp:val=&quot;007E257B&quot;/&gt;&lt;wsp:rsid wsp:val=&quot;007E3002&quot;/&gt;&lt;wsp:rsid wsp:val=&quot;007E4065&quot;/&gt;&lt;wsp:rsid wsp:val=&quot;007E4F0B&quot;/&gt;&lt;wsp:rsid wsp:val=&quot;007E5AC9&quot;/&gt;&lt;wsp:rsid wsp:val=&quot;007E7B1B&quot;/&gt;&lt;wsp:rsid wsp:val=&quot;007E7D2A&quot;/&gt;&lt;wsp:rsid wsp:val=&quot;007F11A7&quot;/&gt;&lt;wsp:rsid wsp:val=&quot;007F1433&quot;/&gt;&lt;wsp:rsid wsp:val=&quot;007F1641&quot;/&gt;&lt;wsp:rsid wsp:val=&quot;007F16BF&quot;/&gt;&lt;wsp:rsid wsp:val=&quot;007F185C&quot;/&gt;&lt;wsp:rsid wsp:val=&quot;007F1A7B&quot;/&gt;&lt;wsp:rsid wsp:val=&quot;007F1CF3&quot;/&gt;&lt;wsp:rsid wsp:val=&quot;007F263D&quot;/&gt;&lt;wsp:rsid wsp:val=&quot;007F3E2D&quot;/&gt;&lt;wsp:rsid wsp:val=&quot;007F3E56&quot;/&gt;&lt;wsp:rsid wsp:val=&quot;007F730E&quot;/&gt;&lt;wsp:rsid wsp:val=&quot;007F7B9A&quot;/&gt;&lt;wsp:rsid wsp:val=&quot;00801753&quot;/&gt;&lt;wsp:rsid wsp:val=&quot;008031AF&quot;/&gt;&lt;wsp:rsid wsp:val=&quot;00803246&quot;/&gt;&lt;wsp:rsid wsp:val=&quot;00803E2E&quot;/&gt;&lt;wsp:rsid wsp:val=&quot;008042C4&quot;/&gt;&lt;wsp:rsid wsp:val=&quot;00807B1E&quot;/&gt;&lt;wsp:rsid wsp:val=&quot;008103C3&quot;/&gt;&lt;wsp:rsid wsp:val=&quot;00812C4D&quot;/&gt;&lt;wsp:rsid wsp:val=&quot;00814CE1&quot;/&gt;&lt;wsp:rsid wsp:val=&quot;008157DB&quot;/&gt;&lt;wsp:rsid wsp:val=&quot;008159CE&quot;/&gt;&lt;wsp:rsid wsp:val=&quot;008178EB&quot;/&gt;&lt;wsp:rsid wsp:val=&quot;00817979&quot;/&gt;&lt;wsp:rsid wsp:val=&quot;00817F42&quot;/&gt;&lt;wsp:rsid wsp:val=&quot;008207EB&quot;/&gt;&lt;wsp:rsid wsp:val=&quot;00820C1F&quot;/&gt;&lt;wsp:rsid wsp:val=&quot;00820FB9&quot;/&gt;&lt;wsp:rsid wsp:val=&quot;008217E1&quot;/&gt;&lt;wsp:rsid wsp:val=&quot;00821C04&quot;/&gt;&lt;wsp:rsid wsp:val=&quot;00822B13&quot;/&gt;&lt;wsp:rsid wsp:val=&quot;0082376B&quot;/&gt;&lt;wsp:rsid wsp:val=&quot;00823A44&quot;/&gt;&lt;wsp:rsid wsp:val=&quot;00824367&quot;/&gt;&lt;wsp:rsid wsp:val=&quot;008247AE&quot;/&gt;&lt;wsp:rsid wsp:val=&quot;00826328&quot;/&gt;&lt;wsp:rsid wsp:val=&quot;00826C32&quot;/&gt;&lt;wsp:rsid wsp:val=&quot;008275BB&quot;/&gt;&lt;wsp:rsid wsp:val=&quot;008276F7&quot;/&gt;&lt;wsp:rsid wsp:val=&quot;00827BE0&quot;/&gt;&lt;wsp:rsid wsp:val=&quot;008308E9&quot;/&gt;&lt;wsp:rsid wsp:val=&quot;0083189D&quot;/&gt;&lt;wsp:rsid wsp:val=&quot;00831D79&quot;/&gt;&lt;wsp:rsid wsp:val=&quot;00831F86&quot;/&gt;&lt;wsp:rsid wsp:val=&quot;008338BA&quot;/&gt;&lt;wsp:rsid wsp:val=&quot;00833AFD&quot;/&gt;&lt;wsp:rsid wsp:val=&quot;008356A8&quot;/&gt;&lt;wsp:rsid wsp:val=&quot;00835891&quot;/&gt;&lt;wsp:rsid wsp:val=&quot;00835B0E&quot;/&gt;&lt;wsp:rsid wsp:val=&quot;00835E2A&quot;/&gt;&lt;wsp:rsid wsp:val=&quot;00835E76&quot;/&gt;&lt;wsp:rsid wsp:val=&quot;00836D98&quot;/&gt;&lt;wsp:rsid wsp:val=&quot;00841704&quot;/&gt;&lt;wsp:rsid wsp:val=&quot;0084289F&quot;/&gt;&lt;wsp:rsid wsp:val=&quot;00846466&quot;/&gt;&lt;wsp:rsid wsp:val=&quot;00846EC4&quot;/&gt;&lt;wsp:rsid wsp:val=&quot;00850127&quot;/&gt;&lt;wsp:rsid wsp:val=&quot;00850B4B&quot;/&gt;&lt;wsp:rsid wsp:val=&quot;00851011&quot;/&gt;&lt;wsp:rsid wsp:val=&quot;0085150E&quot;/&gt;&lt;wsp:rsid wsp:val=&quot;00851806&quot;/&gt;&lt;wsp:rsid wsp:val=&quot;008521B0&quot;/&gt;&lt;wsp:rsid wsp:val=&quot;00852985&quot;/&gt;&lt;wsp:rsid wsp:val=&quot;00852C78&quot;/&gt;&lt;wsp:rsid wsp:val=&quot;008538F5&quot;/&gt;&lt;wsp:rsid wsp:val=&quot;00853983&quot;/&gt;&lt;wsp:rsid wsp:val=&quot;008539B7&quot;/&gt;&lt;wsp:rsid wsp:val=&quot;00853A51&quot;/&gt;&lt;wsp:rsid wsp:val=&quot;00853AD6&quot;/&gt;&lt;wsp:rsid wsp:val=&quot;00854E41&quot;/&gt;&lt;wsp:rsid wsp:val=&quot;00855837&quot;/&gt;&lt;wsp:rsid wsp:val=&quot;008561DF&quot;/&gt;&lt;wsp:rsid wsp:val=&quot;0085634B&quot;/&gt;&lt;wsp:rsid wsp:val=&quot;00856DAA&quot;/&gt;&lt;wsp:rsid wsp:val=&quot;00857089&quot;/&gt;&lt;wsp:rsid wsp:val=&quot;0086057B&quot;/&gt;&lt;wsp:rsid wsp:val=&quot;00860CA3&quot;/&gt;&lt;wsp:rsid wsp:val=&quot;0086168A&quot;/&gt;&lt;wsp:rsid wsp:val=&quot;0086171F&quot;/&gt;&lt;wsp:rsid wsp:val=&quot;0086194D&quot;/&gt;&lt;wsp:rsid wsp:val=&quot;00862512&quot;/&gt;&lt;wsp:rsid wsp:val=&quot;0086280B&quot;/&gt;&lt;wsp:rsid wsp:val=&quot;00862D69&quot;/&gt;&lt;wsp:rsid wsp:val=&quot;00862EBF&quot;/&gt;&lt;wsp:rsid wsp:val=&quot;00862FBB&quot;/&gt;&lt;wsp:rsid wsp:val=&quot;008638B2&quot;/&gt;&lt;wsp:rsid wsp:val=&quot;0086395D&quot;/&gt;&lt;wsp:rsid wsp:val=&quot;00863F65&quot;/&gt;&lt;wsp:rsid wsp:val=&quot;00864EF9&quot;/&gt;&lt;wsp:rsid wsp:val=&quot;008656C6&quot;/&gt;&lt;wsp:rsid wsp:val=&quot;00865E05&quot;/&gt;&lt;wsp:rsid wsp:val=&quot;00865F83&quot;/&gt;&lt;wsp:rsid wsp:val=&quot;008664B4&quot;/&gt;&lt;wsp:rsid wsp:val=&quot;00871127&quot;/&gt;&lt;wsp:rsid wsp:val=&quot;008712C1&quot;/&gt;&lt;wsp:rsid wsp:val=&quot;00872E59&quot;/&gt;&lt;wsp:rsid wsp:val=&quot;0087393B&quot;/&gt;&lt;wsp:rsid wsp:val=&quot;00874989&quot;/&gt;&lt;wsp:rsid wsp:val=&quot;00876741&quot;/&gt;&lt;wsp:rsid wsp:val=&quot;008772A7&quot;/&gt;&lt;wsp:rsid wsp:val=&quot;008772D1&quot;/&gt;&lt;wsp:rsid wsp:val=&quot;00880414&quot;/&gt;&lt;wsp:rsid wsp:val=&quot;008816F4&quot;/&gt;&lt;wsp:rsid wsp:val=&quot;00882180&quot;/&gt;&lt;wsp:rsid wsp:val=&quot;00882886&quot;/&gt;&lt;wsp:rsid wsp:val=&quot;008829A6&quot;/&gt;&lt;wsp:rsid wsp:val=&quot;00883070&quot;/&gt;&lt;wsp:rsid wsp:val=&quot;00883A8B&quot;/&gt;&lt;wsp:rsid wsp:val=&quot;00885942&quot;/&gt;&lt;wsp:rsid wsp:val=&quot;00887006&quot;/&gt;&lt;wsp:rsid wsp:val=&quot;0089147E&quot;/&gt;&lt;wsp:rsid wsp:val=&quot;00891562&quot;/&gt;&lt;wsp:rsid wsp:val=&quot;00891602&quot;/&gt;&lt;wsp:rsid wsp:val=&quot;008924AF&quot;/&gt;&lt;wsp:rsid wsp:val=&quot;0089349A&quot;/&gt;&lt;wsp:rsid wsp:val=&quot;008944BB&quot;/&gt;&lt;wsp:rsid wsp:val=&quot;00894F77&quot;/&gt;&lt;wsp:rsid wsp:val=&quot;00894FBF&quot;/&gt;&lt;wsp:rsid wsp:val=&quot;0089550A&quot;/&gt;&lt;wsp:rsid wsp:val=&quot;00895E5E&quot;/&gt;&lt;wsp:rsid wsp:val=&quot;00896589&quot;/&gt;&lt;wsp:rsid wsp:val=&quot;00897689&quot;/&gt;&lt;wsp:rsid wsp:val=&quot;00897988&quot;/&gt;&lt;wsp:rsid wsp:val=&quot;008A0377&quot;/&gt;&lt;wsp:rsid wsp:val=&quot;008A32C1&quot;/&gt;&lt;wsp:rsid wsp:val=&quot;008A3A18&quot;/&gt;&lt;wsp:rsid wsp:val=&quot;008A578B&quot;/&gt;&lt;wsp:rsid wsp:val=&quot;008B0974&quot;/&gt;&lt;wsp:rsid wsp:val=&quot;008B18E0&quot;/&gt;&lt;wsp:rsid wsp:val=&quot;008B1E84&quot;/&gt;&lt;wsp:rsid wsp:val=&quot;008B319E&quot;/&gt;&lt;wsp:rsid wsp:val=&quot;008B369F&quot;/&gt;&lt;wsp:rsid wsp:val=&quot;008B4D07&quot;/&gt;&lt;wsp:rsid wsp:val=&quot;008B6151&quot;/&gt;&lt;wsp:rsid wsp:val=&quot;008B74FD&quot;/&gt;&lt;wsp:rsid wsp:val=&quot;008B7C09&quot;/&gt;&lt;wsp:rsid wsp:val=&quot;008C0058&quot;/&gt;&lt;wsp:rsid wsp:val=&quot;008C1206&quot;/&gt;&lt;wsp:rsid wsp:val=&quot;008C146D&quot;/&gt;&lt;wsp:rsid wsp:val=&quot;008C2573&quot;/&gt;&lt;wsp:rsid wsp:val=&quot;008C3B8E&quot;/&gt;&lt;wsp:rsid wsp:val=&quot;008C4ADA&quot;/&gt;&lt;wsp:rsid wsp:val=&quot;008C504B&quot;/&gt;&lt;wsp:rsid wsp:val=&quot;008C5D61&quot;/&gt;&lt;wsp:rsid wsp:val=&quot;008C6472&quot;/&gt;&lt;wsp:rsid wsp:val=&quot;008C69F1&quot;/&gt;&lt;wsp:rsid wsp:val=&quot;008D0562&quot;/&gt;&lt;wsp:rsid wsp:val=&quot;008D3B50&quot;/&gt;&lt;wsp:rsid wsp:val=&quot;008D41B3&quot;/&gt;&lt;wsp:rsid wsp:val=&quot;008D43EC&quot;/&gt;&lt;wsp:rsid wsp:val=&quot;008D54F4&quot;/&gt;&lt;wsp:rsid wsp:val=&quot;008D57E8&quot;/&gt;&lt;wsp:rsid wsp:val=&quot;008D5CD0&quot;/&gt;&lt;wsp:rsid wsp:val=&quot;008D65F0&quot;/&gt;&lt;wsp:rsid wsp:val=&quot;008D7765&quot;/&gt;&lt;wsp:rsid wsp:val=&quot;008D79A0&quot;/&gt;&lt;wsp:rsid wsp:val=&quot;008D7BF3&quot;/&gt;&lt;wsp:rsid wsp:val=&quot;008E0765&quot;/&gt;&lt;wsp:rsid wsp:val=&quot;008E3B1D&quot;/&gt;&lt;wsp:rsid wsp:val=&quot;008E3EF3&quot;/&gt;&lt;wsp:rsid wsp:val=&quot;008E76C6&quot;/&gt;&lt;wsp:rsid wsp:val=&quot;008F0C1D&quot;/&gt;&lt;wsp:rsid wsp:val=&quot;008F456B&quot;/&gt;&lt;wsp:rsid wsp:val=&quot;008F48AA&quot;/&gt;&lt;wsp:rsid wsp:val=&quot;008F54F6&quot;/&gt;&lt;wsp:rsid wsp:val=&quot;008F6BD5&quot;/&gt;&lt;wsp:rsid wsp:val=&quot;008F7124&quot;/&gt;&lt;wsp:rsid wsp:val=&quot;008F7E6A&quot;/&gt;&lt;wsp:rsid wsp:val=&quot;009023C1&quot;/&gt;&lt;wsp:rsid wsp:val=&quot;00902F43&quot;/&gt;&lt;wsp:rsid wsp:val=&quot;0090362A&quot;/&gt;&lt;wsp:rsid wsp:val=&quot;0090373D&quot;/&gt;&lt;wsp:rsid wsp:val=&quot;009042B8&quot;/&gt;&lt;wsp:rsid wsp:val=&quot;00904880&quot;/&gt;&lt;wsp:rsid wsp:val=&quot;00904C9F&quot;/&gt;&lt;wsp:rsid wsp:val=&quot;009069C9&quot;/&gt;&lt;wsp:rsid wsp:val=&quot;00907593&quot;/&gt;&lt;wsp:rsid wsp:val=&quot;00907604&quot;/&gt;&lt;wsp:rsid wsp:val=&quot;009110C2&quot;/&gt;&lt;wsp:rsid wsp:val=&quot;00912ABD&quot;/&gt;&lt;wsp:rsid wsp:val=&quot;00912F9B&quot;/&gt;&lt;wsp:rsid wsp:val=&quot;00913080&quot;/&gt;&lt;wsp:rsid wsp:val=&quot;0091312E&quot;/&gt;&lt;wsp:rsid wsp:val=&quot;00913F1E&quot;/&gt;&lt;wsp:rsid wsp:val=&quot;00914CFB&quot;/&gt;&lt;wsp:rsid wsp:val=&quot;009157BC&quot;/&gt;&lt;wsp:rsid wsp:val=&quot;00916489&quot;/&gt;&lt;wsp:rsid wsp:val=&quot;00916579&quot;/&gt;&lt;wsp:rsid wsp:val=&quot;009176A0&quot;/&gt;&lt;wsp:rsid wsp:val=&quot;009177E7&quot;/&gt;&lt;wsp:rsid wsp:val=&quot;0091797C&quot;/&gt;&lt;wsp:rsid wsp:val=&quot;009204A1&quot;/&gt;&lt;wsp:rsid wsp:val=&quot;0092071F&quot;/&gt;&lt;wsp:rsid wsp:val=&quot;00921712&quot;/&gt;&lt;wsp:rsid wsp:val=&quot;00921C6A&quot;/&gt;&lt;wsp:rsid wsp:val=&quot;00922221&quot;/&gt;&lt;wsp:rsid wsp:val=&quot;0092252C&quot;/&gt;&lt;wsp:rsid wsp:val=&quot;009227D8&quot;/&gt;&lt;wsp:rsid wsp:val=&quot;00923796&quot;/&gt;&lt;wsp:rsid wsp:val=&quot;00924969&quot;/&gt;&lt;wsp:rsid wsp:val=&quot;00925DE3&quot;/&gt;&lt;wsp:rsid wsp:val=&quot;009266B5&quot;/&gt;&lt;wsp:rsid wsp:val=&quot;009277E4&quot;/&gt;&lt;wsp:rsid wsp:val=&quot;00931560&quot;/&gt;&lt;wsp:rsid wsp:val=&quot;009317E6&quot;/&gt;&lt;wsp:rsid wsp:val=&quot;00932A07&quot;/&gt;&lt;wsp:rsid wsp:val=&quot;0093304D&quot;/&gt;&lt;wsp:rsid wsp:val=&quot;0093756D&quot;/&gt;&lt;wsp:rsid wsp:val=&quot;0094026C&quot;/&gt;&lt;wsp:rsid wsp:val=&quot;009406A1&quot;/&gt;&lt;wsp:rsid wsp:val=&quot;00940D2D&quot;/&gt;&lt;wsp:rsid wsp:val=&quot;0094152C&quot;/&gt;&lt;wsp:rsid wsp:val=&quot;009423C4&quot;/&gt;&lt;wsp:rsid wsp:val=&quot;00942BFD&quot;/&gt;&lt;wsp:rsid wsp:val=&quot;00942CE4&quot;/&gt;&lt;wsp:rsid wsp:val=&quot;0094333B&quot;/&gt;&lt;wsp:rsid wsp:val=&quot;009434F2&quot;/&gt;&lt;wsp:rsid wsp:val=&quot;00943B2E&quot;/&gt;&lt;wsp:rsid wsp:val=&quot;009447BE&quot;/&gt;&lt;wsp:rsid wsp:val=&quot;00944A83&quot;/&gt;&lt;wsp:rsid wsp:val=&quot;00945FEC&quot;/&gt;&lt;wsp:rsid wsp:val=&quot;0094656A&quot;/&gt;&lt;wsp:rsid wsp:val=&quot;009467D7&quot;/&gt;&lt;wsp:rsid wsp:val=&quot;00946D82&quot;/&gt;&lt;wsp:rsid wsp:val=&quot;00947F53&quot;/&gt;&lt;wsp:rsid wsp:val=&quot;009515FB&quot;/&gt;&lt;wsp:rsid wsp:val=&quot;00951A06&quot;/&gt;&lt;wsp:rsid wsp:val=&quot;00951CDF&quot;/&gt;&lt;wsp:rsid wsp:val=&quot;00956F1B&quot;/&gt;&lt;wsp:rsid wsp:val=&quot;00957933&quot;/&gt;&lt;wsp:rsid wsp:val=&quot;00960CBD&quot;/&gt;&lt;wsp:rsid wsp:val=&quot;00960DD1&quot;/&gt;&lt;wsp:rsid wsp:val=&quot;009629F6&quot;/&gt;&lt;wsp:rsid wsp:val=&quot;00962BA7&quot;/&gt;&lt;wsp:rsid wsp:val=&quot;00963C41&quot;/&gt;&lt;wsp:rsid wsp:val=&quot;0096435A&quot;/&gt;&lt;wsp:rsid wsp:val=&quot;00965250&quot;/&gt;&lt;wsp:rsid wsp:val=&quot;00965AB2&quot;/&gt;&lt;wsp:rsid wsp:val=&quot;00965E44&quot;/&gt;&lt;wsp:rsid wsp:val=&quot;00966B84&quot;/&gt;&lt;wsp:rsid wsp:val=&quot;00967029&quot;/&gt;&lt;wsp:rsid wsp:val=&quot;00967200&quot;/&gt;&lt;wsp:rsid wsp:val=&quot;00967511&quot;/&gt;&lt;wsp:rsid wsp:val=&quot;00967E5F&quot;/&gt;&lt;wsp:rsid wsp:val=&quot;00967FBE&quot;/&gt;&lt;wsp:rsid wsp:val=&quot;00970884&quot;/&gt;&lt;wsp:rsid wsp:val=&quot;009714FF&quot;/&gt;&lt;wsp:rsid wsp:val=&quot;00971790&quot;/&gt;&lt;wsp:rsid wsp:val=&quot;00973D22&quot;/&gt;&lt;wsp:rsid wsp:val=&quot;00974BB9&quot;/&gt;&lt;wsp:rsid wsp:val=&quot;00976242&quot;/&gt;&lt;wsp:rsid wsp:val=&quot;00976A44&quot;/&gt;&lt;wsp:rsid wsp:val=&quot;00976E97&quot;/&gt;&lt;wsp:rsid wsp:val=&quot;00982125&quot;/&gt;&lt;wsp:rsid wsp:val=&quot;00982263&quot;/&gt;&lt;wsp:rsid wsp:val=&quot;009834E2&quot;/&gt;&lt;wsp:rsid wsp:val=&quot;00984C2A&quot;/&gt;&lt;wsp:rsid wsp:val=&quot;00984C6C&quot;/&gt;&lt;wsp:rsid wsp:val=&quot;00985288&quot;/&gt;&lt;wsp:rsid wsp:val=&quot;0098574F&quot;/&gt;&lt;wsp:rsid wsp:val=&quot;0098636E&quot;/&gt;&lt;wsp:rsid wsp:val=&quot;0098787D&quot;/&gt;&lt;wsp:rsid wsp:val=&quot;00990672&quot;/&gt;&lt;wsp:rsid wsp:val=&quot;0099071A&quot;/&gt;&lt;wsp:rsid wsp:val=&quot;009910A4&quot;/&gt;&lt;wsp:rsid wsp:val=&quot;0099403D&quot;/&gt;&lt;wsp:rsid wsp:val=&quot;009953BF&quot;/&gt;&lt;wsp:rsid wsp:val=&quot;009959F7&quot;/&gt;&lt;wsp:rsid wsp:val=&quot;0099729A&quot;/&gt;&lt;wsp:rsid wsp:val=&quot;009A0426&quot;/&gt;&lt;wsp:rsid wsp:val=&quot;009A0C9B&quot;/&gt;&lt;wsp:rsid wsp:val=&quot;009A2DF3&quot;/&gt;&lt;wsp:rsid wsp:val=&quot;009A4295&quot;/&gt;&lt;wsp:rsid wsp:val=&quot;009A4972&quot;/&gt;&lt;wsp:rsid wsp:val=&quot;009A4D2D&quot;/&gt;&lt;wsp:rsid wsp:val=&quot;009A5909&quot;/&gt;&lt;wsp:rsid wsp:val=&quot;009A735F&quot;/&gt;&lt;wsp:rsid wsp:val=&quot;009B03A5&quot;/&gt;&lt;wsp:rsid wsp:val=&quot;009B134E&quot;/&gt;&lt;wsp:rsid wsp:val=&quot;009B1B49&quot;/&gt;&lt;wsp:rsid wsp:val=&quot;009B2429&quot;/&gt;&lt;wsp:rsid wsp:val=&quot;009B4095&quot;/&gt;&lt;wsp:rsid wsp:val=&quot;009B5375&quot;/&gt;&lt;wsp:rsid wsp:val=&quot;009B6ABC&quot;/&gt;&lt;wsp:rsid wsp:val=&quot;009B6C35&quot;/&gt;&lt;wsp:rsid wsp:val=&quot;009B7AA7&quot;/&gt;&lt;wsp:rsid wsp:val=&quot;009C347C&quot;/&gt;&lt;wsp:rsid wsp:val=&quot;009C453F&quot;/&gt;&lt;wsp:rsid wsp:val=&quot;009C472A&quot;/&gt;&lt;wsp:rsid wsp:val=&quot;009C4C4F&quot;/&gt;&lt;wsp:rsid wsp:val=&quot;009C524E&quot;/&gt;&lt;wsp:rsid wsp:val=&quot;009C5830&quot;/&gt;&lt;wsp:rsid wsp:val=&quot;009C7F99&quot;/&gt;&lt;wsp:rsid wsp:val=&quot;009D172E&quot;/&gt;&lt;wsp:rsid wsp:val=&quot;009D1991&quot;/&gt;&lt;wsp:rsid wsp:val=&quot;009D3D2A&quot;/&gt;&lt;wsp:rsid wsp:val=&quot;009D50AE&quot;/&gt;&lt;wsp:rsid wsp:val=&quot;009E0816&quot;/&gt;&lt;wsp:rsid wsp:val=&quot;009E090A&quot;/&gt;&lt;wsp:rsid wsp:val=&quot;009E1621&quot;/&gt;&lt;wsp:rsid wsp:val=&quot;009E17BC&quot;/&gt;&lt;wsp:rsid wsp:val=&quot;009E21DF&quot;/&gt;&lt;wsp:rsid wsp:val=&quot;009E2B35&quot;/&gt;&lt;wsp:rsid wsp:val=&quot;009E2BF3&quot;/&gt;&lt;wsp:rsid wsp:val=&quot;009E395A&quot;/&gt;&lt;wsp:rsid wsp:val=&quot;009E3A4E&quot;/&gt;&lt;wsp:rsid wsp:val=&quot;009E40B2&quot;/&gt;&lt;wsp:rsid wsp:val=&quot;009E4974&quot;/&gt;&lt;wsp:rsid wsp:val=&quot;009E498F&quot;/&gt;&lt;wsp:rsid wsp:val=&quot;009E4E60&quot;/&gt;&lt;wsp:rsid wsp:val=&quot;009E72FC&quot;/&gt;&lt;wsp:rsid wsp:val=&quot;009E772B&quot;/&gt;&lt;wsp:rsid wsp:val=&quot;009F0B07&quot;/&gt;&lt;wsp:rsid wsp:val=&quot;009F0BFE&quot;/&gt;&lt;wsp:rsid wsp:val=&quot;009F168F&quot;/&gt;&lt;wsp:rsid wsp:val=&quot;009F364F&quot;/&gt;&lt;wsp:rsid wsp:val=&quot;009F3E04&quot;/&gt;&lt;wsp:rsid wsp:val=&quot;009F41D9&quot;/&gt;&lt;wsp:rsid wsp:val=&quot;009F44A1&quot;/&gt;&lt;wsp:rsid wsp:val=&quot;009F46BD&quot;/&gt;&lt;wsp:rsid wsp:val=&quot;009F4793&quot;/&gt;&lt;wsp:rsid wsp:val=&quot;009F50A9&quot;/&gt;&lt;wsp:rsid wsp:val=&quot;009F56A7&quot;/&gt;&lt;wsp:rsid wsp:val=&quot;009F6372&quot;/&gt;&lt;wsp:rsid wsp:val=&quot;009F76F6&quot;/&gt;&lt;wsp:rsid wsp:val=&quot;00A00140&quot;/&gt;&lt;wsp:rsid wsp:val=&quot;00A0160F&quot;/&gt;&lt;wsp:rsid wsp:val=&quot;00A016C3&quot;/&gt;&lt;wsp:rsid wsp:val=&quot;00A025E2&quot;/&gt;&lt;wsp:rsid wsp:val=&quot;00A0304C&quot;/&gt;&lt;wsp:rsid wsp:val=&quot;00A04702&quot;/&gt;&lt;wsp:rsid wsp:val=&quot;00A053AB&quot;/&gt;&lt;wsp:rsid wsp:val=&quot;00A06444&quot;/&gt;&lt;wsp:rsid wsp:val=&quot;00A106DC&quot;/&gt;&lt;wsp:rsid wsp:val=&quot;00A10D78&quot;/&gt;&lt;wsp:rsid wsp:val=&quot;00A11A02&quot;/&gt;&lt;wsp:rsid wsp:val=&quot;00A11D6F&quot;/&gt;&lt;wsp:rsid wsp:val=&quot;00A12855&quot;/&gt;&lt;wsp:rsid wsp:val=&quot;00A12E1B&quot;/&gt;&lt;wsp:rsid wsp:val=&quot;00A12ECC&quot;/&gt;&lt;wsp:rsid wsp:val=&quot;00A13A27&quot;/&gt;&lt;wsp:rsid wsp:val=&quot;00A13F8E&quot;/&gt;&lt;wsp:rsid wsp:val=&quot;00A14883&quot;/&gt;&lt;wsp:rsid wsp:val=&quot;00A168F8&quot;/&gt;&lt;wsp:rsid wsp:val=&quot;00A1706C&quot;/&gt;&lt;wsp:rsid wsp:val=&quot;00A20943&quot;/&gt;&lt;wsp:rsid wsp:val=&quot;00A20DD0&quot;/&gt;&lt;wsp:rsid wsp:val=&quot;00A223C4&quot;/&gt;&lt;wsp:rsid wsp:val=&quot;00A22E08&quot;/&gt;&lt;wsp:rsid wsp:val=&quot;00A26460&quot;/&gt;&lt;wsp:rsid wsp:val=&quot;00A26EEC&quot;/&gt;&lt;wsp:rsid wsp:val=&quot;00A27401&quot;/&gt;&lt;wsp:rsid wsp:val=&quot;00A27D69&quot;/&gt;&lt;wsp:rsid wsp:val=&quot;00A30974&quot;/&gt;&lt;wsp:rsid wsp:val=&quot;00A31508&quot;/&gt;&lt;wsp:rsid wsp:val=&quot;00A32A88&quot;/&gt;&lt;wsp:rsid wsp:val=&quot;00A3337B&quot;/&gt;&lt;wsp:rsid wsp:val=&quot;00A351A2&quot;/&gt;&lt;wsp:rsid wsp:val=&quot;00A36460&quot;/&gt;&lt;wsp:rsid wsp:val=&quot;00A40FD2&quot;/&gt;&lt;wsp:rsid wsp:val=&quot;00A4402F&quot;/&gt;&lt;wsp:rsid wsp:val=&quot;00A45EBB&quot;/&gt;&lt;wsp:rsid wsp:val=&quot;00A45FCD&quot;/&gt;&lt;wsp:rsid wsp:val=&quot;00A4727D&quot;/&gt;&lt;wsp:rsid wsp:val=&quot;00A5000F&quot;/&gt;&lt;wsp:rsid wsp:val=&quot;00A51B1E&quot;/&gt;&lt;wsp:rsid wsp:val=&quot;00A51C7E&quot;/&gt;&lt;wsp:rsid wsp:val=&quot;00A52431&quot;/&gt;&lt;wsp:rsid wsp:val=&quot;00A52757&quot;/&gt;&lt;wsp:rsid wsp:val=&quot;00A52774&quot;/&gt;&lt;wsp:rsid wsp:val=&quot;00A52D94&quot;/&gt;&lt;wsp:rsid wsp:val=&quot;00A532A1&quot;/&gt;&lt;wsp:rsid wsp:val=&quot;00A55BAA&quot;/&gt;&lt;wsp:rsid wsp:val=&quot;00A57034&quot;/&gt;&lt;wsp:rsid wsp:val=&quot;00A578BC&quot;/&gt;&lt;wsp:rsid wsp:val=&quot;00A57AF7&quot;/&gt;&lt;wsp:rsid wsp:val=&quot;00A60479&quot;/&gt;&lt;wsp:rsid wsp:val=&quot;00A615B7&quot;/&gt;&lt;wsp:rsid wsp:val=&quot;00A628E0&quot;/&gt;&lt;wsp:rsid wsp:val=&quot;00A631C4&quot;/&gt;&lt;wsp:rsid wsp:val=&quot;00A63489&quot;/&gt;&lt;wsp:rsid wsp:val=&quot;00A645E6&quot;/&gt;&lt;wsp:rsid wsp:val=&quot;00A64E7B&quot;/&gt;&lt;wsp:rsid wsp:val=&quot;00A66372&quot;/&gt;&lt;wsp:rsid wsp:val=&quot;00A66B5D&quot;/&gt;&lt;wsp:rsid wsp:val=&quot;00A713BF&quot;/&gt;&lt;wsp:rsid wsp:val=&quot;00A71573&quot;/&gt;&lt;wsp:rsid wsp:val=&quot;00A72496&quot;/&gt;&lt;wsp:rsid wsp:val=&quot;00A727C8&quot;/&gt;&lt;wsp:rsid wsp:val=&quot;00A72C65&quot;/&gt;&lt;wsp:rsid wsp:val=&quot;00A73F9D&quot;/&gt;&lt;wsp:rsid wsp:val=&quot;00A74128&quot;/&gt;&lt;wsp:rsid wsp:val=&quot;00A746CA&quot;/&gt;&lt;wsp:rsid wsp:val=&quot;00A74C9E&quot;/&gt;&lt;wsp:rsid wsp:val=&quot;00A74DF7&quot;/&gt;&lt;wsp:rsid wsp:val=&quot;00A74E57&quot;/&gt;&lt;wsp:rsid wsp:val=&quot;00A74ECF&quot;/&gt;&lt;wsp:rsid wsp:val=&quot;00A77A6A&quot;/&gt;&lt;wsp:rsid wsp:val=&quot;00A77DB9&quot;/&gt;&lt;wsp:rsid wsp:val=&quot;00A814DE&quot;/&gt;&lt;wsp:rsid wsp:val=&quot;00A83134&quot;/&gt;&lt;wsp:rsid wsp:val=&quot;00A831CA&quot;/&gt;&lt;wsp:rsid wsp:val=&quot;00A83D9D&quot;/&gt;&lt;wsp:rsid wsp:val=&quot;00A84088&quot;/&gt;&lt;wsp:rsid wsp:val=&quot;00A85EB4&quot;/&gt;&lt;wsp:rsid wsp:val=&quot;00A869AE&quot;/&gt;&lt;wsp:rsid wsp:val=&quot;00A872E3&quot;/&gt;&lt;wsp:rsid wsp:val=&quot;00A92BD6&quot;/&gt;&lt;wsp:rsid wsp:val=&quot;00A94486&quot;/&gt;&lt;wsp:rsid wsp:val=&quot;00A95095&quot;/&gt;&lt;wsp:rsid wsp:val=&quot;00A95EE0&quot;/&gt;&lt;wsp:rsid wsp:val=&quot;00A961EE&quot;/&gt;&lt;wsp:rsid wsp:val=&quot;00AA0BA0&quot;/&gt;&lt;wsp:rsid wsp:val=&quot;00AA20B0&quot;/&gt;&lt;wsp:rsid wsp:val=&quot;00AA2CE6&quot;/&gt;&lt;wsp:rsid wsp:val=&quot;00AA2F8D&quot;/&gt;&lt;wsp:rsid wsp:val=&quot;00AA331B&quot;/&gt;&lt;wsp:rsid wsp:val=&quot;00AA3403&quot;/&gt;&lt;wsp:rsid wsp:val=&quot;00AA627A&quot;/&gt;&lt;wsp:rsid wsp:val=&quot;00AB004F&quot;/&gt;&lt;wsp:rsid wsp:val=&quot;00AB325F&quot;/&gt;&lt;wsp:rsid wsp:val=&quot;00AB369D&quot;/&gt;&lt;wsp:rsid wsp:val=&quot;00AB4D9D&quot;/&gt;&lt;wsp:rsid wsp:val=&quot;00AB55E0&quot;/&gt;&lt;wsp:rsid wsp:val=&quot;00AB6589&quot;/&gt;&lt;wsp:rsid wsp:val=&quot;00AB7D39&quot;/&gt;&lt;wsp:rsid wsp:val=&quot;00AC2F05&quot;/&gt;&lt;wsp:rsid wsp:val=&quot;00AC4521&quot;/&gt;&lt;wsp:rsid wsp:val=&quot;00AC495F&quot;/&gt;&lt;wsp:rsid wsp:val=&quot;00AC4CA0&quot;/&gt;&lt;wsp:rsid wsp:val=&quot;00AC557B&quot;/&gt;&lt;wsp:rsid wsp:val=&quot;00AC57EF&quot;/&gt;&lt;wsp:rsid wsp:val=&quot;00AC747A&quot;/&gt;&lt;wsp:rsid wsp:val=&quot;00AD13F1&quot;/&gt;&lt;wsp:rsid wsp:val=&quot;00AD2B3D&quot;/&gt;&lt;wsp:rsid wsp:val=&quot;00AD2CC7&quot;/&gt;&lt;wsp:rsid wsp:val=&quot;00AD3B7A&quot;/&gt;&lt;wsp:rsid wsp:val=&quot;00AD436B&quot;/&gt;&lt;wsp:rsid wsp:val=&quot;00AD4CEB&quot;/&gt;&lt;wsp:rsid wsp:val=&quot;00AD6126&quot;/&gt;&lt;wsp:rsid wsp:val=&quot;00AD6332&quot;/&gt;&lt;wsp:rsid wsp:val=&quot;00AD749C&quot;/&gt;&lt;wsp:rsid wsp:val=&quot;00AD7A10&quot;/&gt;&lt;wsp:rsid wsp:val=&quot;00AD7C77&quot;/&gt;&lt;wsp:rsid wsp:val=&quot;00AD7ECE&quot;/&gt;&lt;wsp:rsid wsp:val=&quot;00AE07C0&quot;/&gt;&lt;wsp:rsid wsp:val=&quot;00AE160A&quot;/&gt;&lt;wsp:rsid wsp:val=&quot;00AE2DA9&quot;/&gt;&lt;wsp:rsid wsp:val=&quot;00AE3178&quot;/&gt;&lt;wsp:rsid wsp:val=&quot;00AE38AE&quot;/&gt;&lt;wsp:rsid wsp:val=&quot;00AE421A&quot;/&gt;&lt;wsp:rsid wsp:val=&quot;00AE4769&quot;/&gt;&lt;wsp:rsid wsp:val=&quot;00AE5040&quot;/&gt;&lt;wsp:rsid wsp:val=&quot;00AE5720&quot;/&gt;&lt;wsp:rsid wsp:val=&quot;00AE5CBA&quot;/&gt;&lt;wsp:rsid wsp:val=&quot;00AE722D&quot;/&gt;&lt;wsp:rsid wsp:val=&quot;00AE727E&quot;/&gt;&lt;wsp:rsid wsp:val=&quot;00AE79D0&quot;/&gt;&lt;wsp:rsid wsp:val=&quot;00AE7E38&quot;/&gt;&lt;wsp:rsid wsp:val=&quot;00AF0481&quot;/&gt;&lt;wsp:rsid wsp:val=&quot;00AF10A5&quot;/&gt;&lt;wsp:rsid wsp:val=&quot;00AF19AD&quot;/&gt;&lt;wsp:rsid wsp:val=&quot;00AF309C&quot;/&gt;&lt;wsp:rsid wsp:val=&quot;00AF336C&quot;/&gt;&lt;wsp:rsid wsp:val=&quot;00AF35ED&quot;/&gt;&lt;wsp:rsid wsp:val=&quot;00AF4C75&quot;/&gt;&lt;wsp:rsid wsp:val=&quot;00B007B1&quot;/&gt;&lt;wsp:rsid wsp:val=&quot;00B0160B&quot;/&gt;&lt;wsp:rsid wsp:val=&quot;00B01CD6&quot;/&gt;&lt;wsp:rsid wsp:val=&quot;00B03229&quot;/&gt;&lt;wsp:rsid wsp:val=&quot;00B067DA&quot;/&gt;&lt;wsp:rsid wsp:val=&quot;00B069EC&quot;/&gt;&lt;wsp:rsid wsp:val=&quot;00B105AC&quot;/&gt;&lt;wsp:rsid wsp:val=&quot;00B10639&quot;/&gt;&lt;wsp:rsid wsp:val=&quot;00B11C11&quot;/&gt;&lt;wsp:rsid wsp:val=&quot;00B11F11&quot;/&gt;&lt;wsp:rsid wsp:val=&quot;00B1241A&quot;/&gt;&lt;wsp:rsid wsp:val=&quot;00B15469&quot;/&gt;&lt;wsp:rsid wsp:val=&quot;00B15C57&quot;/&gt;&lt;wsp:rsid wsp:val=&quot;00B167A3&quot;/&gt;&lt;wsp:rsid wsp:val=&quot;00B16C32&quot;/&gt;&lt;wsp:rsid wsp:val=&quot;00B16E02&quot;/&gt;&lt;wsp:rsid wsp:val=&quot;00B21631&quot;/&gt;&lt;wsp:rsid wsp:val=&quot;00B2184B&quot;/&gt;&lt;wsp:rsid wsp:val=&quot;00B22638&quot;/&gt;&lt;wsp:rsid wsp:val=&quot;00B236DC&quot;/&gt;&lt;wsp:rsid wsp:val=&quot;00B248E2&quot;/&gt;&lt;wsp:rsid wsp:val=&quot;00B257D3&quot;/&gt;&lt;wsp:rsid wsp:val=&quot;00B27751&quot;/&gt;&lt;wsp:rsid wsp:val=&quot;00B305B0&quot;/&gt;&lt;wsp:rsid wsp:val=&quot;00B31BED&quot;/&gt;&lt;wsp:rsid wsp:val=&quot;00B32326&quot;/&gt;&lt;wsp:rsid wsp:val=&quot;00B32AD9&quot;/&gt;&lt;wsp:rsid wsp:val=&quot;00B32D94&quot;/&gt;&lt;wsp:rsid wsp:val=&quot;00B352AE&quot;/&gt;&lt;wsp:rsid wsp:val=&quot;00B35C8E&quot;/&gt;&lt;wsp:rsid wsp:val=&quot;00B36FB8&quot;/&gt;&lt;wsp:rsid wsp:val=&quot;00B40499&quot;/&gt;&lt;wsp:rsid wsp:val=&quot;00B40B4B&quot;/&gt;&lt;wsp:rsid wsp:val=&quot;00B40CEA&quot;/&gt;&lt;wsp:rsid wsp:val=&quot;00B410D9&quot;/&gt;&lt;wsp:rsid wsp:val=&quot;00B44FB8&quot;/&gt;&lt;wsp:rsid wsp:val=&quot;00B4567E&quot;/&gt;&lt;wsp:rsid wsp:val=&quot;00B457CC&quot;/&gt;&lt;wsp:rsid wsp:val=&quot;00B45CB9&quot;/&gt;&lt;wsp:rsid wsp:val=&quot;00B461C0&quot;/&gt;&lt;wsp:rsid wsp:val=&quot;00B46384&quot;/&gt;&lt;wsp:rsid wsp:val=&quot;00B46E98&quot;/&gt;&lt;wsp:rsid wsp:val=&quot;00B50D74&quot;/&gt;&lt;wsp:rsid wsp:val=&quot;00B52CB7&quot;/&gt;&lt;wsp:rsid wsp:val=&quot;00B549D9&quot;/&gt;&lt;wsp:rsid wsp:val=&quot;00B5671B&quot;/&gt;&lt;wsp:rsid wsp:val=&quot;00B5690E&quot;/&gt;&lt;wsp:rsid wsp:val=&quot;00B577E1&quot;/&gt;&lt;wsp:rsid wsp:val=&quot;00B57E31&quot;/&gt;&lt;wsp:rsid wsp:val=&quot;00B61BA5&quot;/&gt;&lt;wsp:rsid wsp:val=&quot;00B61F7F&quot;/&gt;&lt;wsp:rsid wsp:val=&quot;00B66219&quot;/&gt;&lt;wsp:rsid wsp:val=&quot;00B66DEF&quot;/&gt;&lt;wsp:rsid wsp:val=&quot;00B703B6&quot;/&gt;&lt;wsp:rsid wsp:val=&quot;00B72C09&quot;/&gt;&lt;wsp:rsid wsp:val=&quot;00B74776&quot;/&gt;&lt;wsp:rsid wsp:val=&quot;00B751DF&quot;/&gt;&lt;wsp:rsid wsp:val=&quot;00B7603C&quot;/&gt;&lt;wsp:rsid wsp:val=&quot;00B7694B&quot;/&gt;&lt;wsp:rsid wsp:val=&quot;00B77215&quot;/&gt;&lt;wsp:rsid wsp:val=&quot;00B7753A&quot;/&gt;&lt;wsp:rsid wsp:val=&quot;00B77E2C&quot;/&gt;&lt;wsp:rsid wsp:val=&quot;00B80964&quot;/&gt;&lt;wsp:rsid wsp:val=&quot;00B84376&quot;/&gt;&lt;wsp:rsid wsp:val=&quot;00B85546&quot;/&gt;&lt;wsp:rsid wsp:val=&quot;00B86249&quot;/&gt;&lt;wsp:rsid wsp:val=&quot;00B866C6&quot;/&gt;&lt;wsp:rsid wsp:val=&quot;00B868B5&quot;/&gt;&lt;wsp:rsid wsp:val=&quot;00B86E42&quot;/&gt;&lt;wsp:rsid wsp:val=&quot;00B87379&quot;/&gt;&lt;wsp:rsid wsp:val=&quot;00B87F1F&quot;/&gt;&lt;wsp:rsid wsp:val=&quot;00B908D1&quot;/&gt;&lt;wsp:rsid wsp:val=&quot;00B90E09&quot;/&gt;&lt;wsp:rsid wsp:val=&quot;00B91479&quot;/&gt;&lt;wsp:rsid wsp:val=&quot;00B9153A&quot;/&gt;&lt;wsp:rsid wsp:val=&quot;00B91545&quot;/&gt;&lt;wsp:rsid wsp:val=&quot;00B91CE0&quot;/&gt;&lt;wsp:rsid wsp:val=&quot;00B92352&quot;/&gt;&lt;wsp:rsid wsp:val=&quot;00B93169&quot;/&gt;&lt;wsp:rsid wsp:val=&quot;00B9327E&quot;/&gt;&lt;wsp:rsid wsp:val=&quot;00B9492D&quot;/&gt;&lt;wsp:rsid wsp:val=&quot;00B94CDB&quot;/&gt;&lt;wsp:rsid wsp:val=&quot;00B95372&quot;/&gt;&lt;wsp:rsid wsp:val=&quot;00B95ABD&quot;/&gt;&lt;wsp:rsid wsp:val=&quot;00B96FA6&quot;/&gt;&lt;wsp:rsid wsp:val=&quot;00B97629&quot;/&gt;&lt;wsp:rsid wsp:val=&quot;00BA00E0&quot;/&gt;&lt;wsp:rsid wsp:val=&quot;00BA0F83&quot;/&gt;&lt;wsp:rsid wsp:val=&quot;00BA1D76&quot;/&gt;&lt;wsp:rsid wsp:val=&quot;00BA2ECC&quot;/&gt;&lt;wsp:rsid wsp:val=&quot;00BA3834&quot;/&gt;&lt;wsp:rsid wsp:val=&quot;00BA4B31&quot;/&gt;&lt;wsp:rsid wsp:val=&quot;00BA723E&quot;/&gt;&lt;wsp:rsid wsp:val=&quot;00BB044F&quot;/&gt;&lt;wsp:rsid wsp:val=&quot;00BB0F07&quot;/&gt;&lt;wsp:rsid wsp:val=&quot;00BB1002&quot;/&gt;&lt;wsp:rsid wsp:val=&quot;00BB20CF&quot;/&gt;&lt;wsp:rsid wsp:val=&quot;00BB2340&quot;/&gt;&lt;wsp:rsid wsp:val=&quot;00BB2AA1&quot;/&gt;&lt;wsp:rsid wsp:val=&quot;00BB422F&quot;/&gt;&lt;wsp:rsid wsp:val=&quot;00BB692A&quot;/&gt;&lt;wsp:rsid wsp:val=&quot;00BB708F&quot;/&gt;&lt;wsp:rsid wsp:val=&quot;00BC02A6&quot;/&gt;&lt;wsp:rsid wsp:val=&quot;00BC0A06&quot;/&gt;&lt;wsp:rsid wsp:val=&quot;00BC1DAE&quot;/&gt;&lt;wsp:rsid wsp:val=&quot;00BC2874&quot;/&gt;&lt;wsp:rsid wsp:val=&quot;00BC2F2D&quot;/&gt;&lt;wsp:rsid wsp:val=&quot;00BC3B33&quot;/&gt;&lt;wsp:rsid wsp:val=&quot;00BC3C24&quot;/&gt;&lt;wsp:rsid wsp:val=&quot;00BC5711&quot;/&gt;&lt;wsp:rsid wsp:val=&quot;00BC6B36&quot;/&gt;&lt;wsp:rsid wsp:val=&quot;00BC7E7C&quot;/&gt;&lt;wsp:rsid wsp:val=&quot;00BD0B07&quot;/&gt;&lt;wsp:rsid wsp:val=&quot;00BD1598&quot;/&gt;&lt;wsp:rsid wsp:val=&quot;00BD160E&quot;/&gt;&lt;wsp:rsid wsp:val=&quot;00BD1B2A&quot;/&gt;&lt;wsp:rsid wsp:val=&quot;00BD34FA&quot;/&gt;&lt;wsp:rsid wsp:val=&quot;00BD364B&quot;/&gt;&lt;wsp:rsid wsp:val=&quot;00BD4791&quot;/&gt;&lt;wsp:rsid wsp:val=&quot;00BD48C2&quot;/&gt;&lt;wsp:rsid wsp:val=&quot;00BD687E&quot;/&gt;&lt;wsp:rsid wsp:val=&quot;00BD6972&quot;/&gt;&lt;wsp:rsid wsp:val=&quot;00BD6B0D&quot;/&gt;&lt;wsp:rsid wsp:val=&quot;00BD7B97&quot;/&gt;&lt;wsp:rsid wsp:val=&quot;00BE0631&quot;/&gt;&lt;wsp:rsid wsp:val=&quot;00BE1C52&quot;/&gt;&lt;wsp:rsid wsp:val=&quot;00BE1DCD&quot;/&gt;&lt;wsp:rsid wsp:val=&quot;00BE2610&quot;/&gt;&lt;wsp:rsid wsp:val=&quot;00BE37A1&quot;/&gt;&lt;wsp:rsid wsp:val=&quot;00BE3C42&quot;/&gt;&lt;wsp:rsid wsp:val=&quot;00BE5903&quot;/&gt;&lt;wsp:rsid wsp:val=&quot;00BE59FA&quot;/&gt;&lt;wsp:rsid wsp:val=&quot;00BE635A&quot;/&gt;&lt;wsp:rsid wsp:val=&quot;00BE6C4E&quot;/&gt;&lt;wsp:rsid wsp:val=&quot;00BF0348&quot;/&gt;&lt;wsp:rsid wsp:val=&quot;00BF26A7&quot;/&gt;&lt;wsp:rsid wsp:val=&quot;00BF2D54&quot;/&gt;&lt;wsp:rsid wsp:val=&quot;00BF3DB9&quot;/&gt;&lt;wsp:rsid wsp:val=&quot;00BF42BF&quot;/&gt;&lt;wsp:rsid wsp:val=&quot;00BF44A8&quot;/&gt;&lt;wsp:rsid wsp:val=&quot;00BF7A96&quot;/&gt;&lt;wsp:rsid wsp:val=&quot;00BF7CCA&quot;/&gt;&lt;wsp:rsid wsp:val=&quot;00C02855&quot;/&gt;&lt;wsp:rsid wsp:val=&quot;00C034CC&quot;/&gt;&lt;wsp:rsid wsp:val=&quot;00C05216&quot;/&gt;&lt;wsp:rsid wsp:val=&quot;00C05354&quot;/&gt;&lt;wsp:rsid wsp:val=&quot;00C0741A&quot;/&gt;&lt;wsp:rsid wsp:val=&quot;00C07641&quot;/&gt;&lt;wsp:rsid wsp:val=&quot;00C07D74&quot;/&gt;&lt;wsp:rsid wsp:val=&quot;00C1035A&quot;/&gt;&lt;wsp:rsid wsp:val=&quot;00C1182C&quot;/&gt;&lt;wsp:rsid wsp:val=&quot;00C118D6&quot;/&gt;&lt;wsp:rsid wsp:val=&quot;00C12F93&quot;/&gt;&lt;wsp:rsid wsp:val=&quot;00C14286&quot;/&gt;&lt;wsp:rsid wsp:val=&quot;00C14B4B&quot;/&gt;&lt;wsp:rsid wsp:val=&quot;00C14D9D&quot;/&gt;&lt;wsp:rsid wsp:val=&quot;00C14D9E&quot;/&gt;&lt;wsp:rsid wsp:val=&quot;00C14EFF&quot;/&gt;&lt;wsp:rsid wsp:val=&quot;00C150D0&quot;/&gt;&lt;wsp:rsid wsp:val=&quot;00C168BA&quot;/&gt;&lt;wsp:rsid wsp:val=&quot;00C168C7&quot;/&gt;&lt;wsp:rsid wsp:val=&quot;00C16D7D&quot;/&gt;&lt;wsp:rsid wsp:val=&quot;00C17632&quot;/&gt;&lt;wsp:rsid wsp:val=&quot;00C179CC&quot;/&gt;&lt;wsp:rsid wsp:val=&quot;00C17C18&quot;/&gt;&lt;wsp:rsid wsp:val=&quot;00C20B58&quot;/&gt;&lt;wsp:rsid wsp:val=&quot;00C230FA&quot;/&gt;&lt;wsp:rsid wsp:val=&quot;00C233D1&quot;/&gt;&lt;wsp:rsid wsp:val=&quot;00C23D5E&quot;/&gt;&lt;wsp:rsid wsp:val=&quot;00C23F65&quot;/&gt;&lt;wsp:rsid wsp:val=&quot;00C24079&quot;/&gt;&lt;wsp:rsid wsp:val=&quot;00C2407D&quot;/&gt;&lt;wsp:rsid wsp:val=&quot;00C245A6&quot;/&gt;&lt;wsp:rsid wsp:val=&quot;00C24B04&quot;/&gt;&lt;wsp:rsid wsp:val=&quot;00C24B61&quot;/&gt;&lt;wsp:rsid wsp:val=&quot;00C26004&quot;/&gt;&lt;wsp:rsid wsp:val=&quot;00C30903&quot;/&gt;&lt;wsp:rsid wsp:val=&quot;00C32756&quot;/&gt;&lt;wsp:rsid wsp:val=&quot;00C33438&quot;/&gt;&lt;wsp:rsid wsp:val=&quot;00C33888&quot;/&gt;&lt;wsp:rsid wsp:val=&quot;00C33E82&quot;/&gt;&lt;wsp:rsid wsp:val=&quot;00C34642&quot;/&gt;&lt;wsp:rsid wsp:val=&quot;00C34783&quot;/&gt;&lt;wsp:rsid wsp:val=&quot;00C35148&quot;/&gt;&lt;wsp:rsid wsp:val=&quot;00C3591B&quot;/&gt;&lt;wsp:rsid wsp:val=&quot;00C36F17&quot;/&gt;&lt;wsp:rsid wsp:val=&quot;00C37689&quot;/&gt;&lt;wsp:rsid wsp:val=&quot;00C37E59&quot;/&gt;&lt;wsp:rsid wsp:val=&quot;00C40A38&quot;/&gt;&lt;wsp:rsid wsp:val=&quot;00C41186&quot;/&gt;&lt;wsp:rsid wsp:val=&quot;00C425EC&quot;/&gt;&lt;wsp:rsid wsp:val=&quot;00C43550&quot;/&gt;&lt;wsp:rsid wsp:val=&quot;00C43E77&quot;/&gt;&lt;wsp:rsid wsp:val=&quot;00C44588&quot;/&gt;&lt;wsp:rsid wsp:val=&quot;00C44FED&quot;/&gt;&lt;wsp:rsid wsp:val=&quot;00C464A9&quot;/&gt;&lt;wsp:rsid wsp:val=&quot;00C47BBD&quot;/&gt;&lt;wsp:rsid wsp:val=&quot;00C50196&quot;/&gt;&lt;wsp:rsid wsp:val=&quot;00C513F1&quot;/&gt;&lt;wsp:rsid wsp:val=&quot;00C52145&quot;/&gt;&lt;wsp:rsid wsp:val=&quot;00C53365&quot;/&gt;&lt;wsp:rsid wsp:val=&quot;00C5441F&quot;/&gt;&lt;wsp:rsid wsp:val=&quot;00C54434&quot;/&gt;&lt;wsp:rsid wsp:val=&quot;00C54A16&quot;/&gt;&lt;wsp:rsid wsp:val=&quot;00C54F92&quot;/&gt;&lt;wsp:rsid wsp:val=&quot;00C56D5B&quot;/&gt;&lt;wsp:rsid wsp:val=&quot;00C57016&quot;/&gt;&lt;wsp:rsid wsp:val=&quot;00C570A7&quot;/&gt;&lt;wsp:rsid wsp:val=&quot;00C57E83&quot;/&gt;&lt;wsp:rsid wsp:val=&quot;00C6031D&quot;/&gt;&lt;wsp:rsid wsp:val=&quot;00C6037B&quot;/&gt;&lt;wsp:rsid wsp:val=&quot;00C610F0&quot;/&gt;&lt;wsp:rsid wsp:val=&quot;00C61487&quot;/&gt;&lt;wsp:rsid wsp:val=&quot;00C61CFA&quot;/&gt;&lt;wsp:rsid wsp:val=&quot;00C6204C&quot;/&gt;&lt;wsp:rsid wsp:val=&quot;00C631FA&quot;/&gt;&lt;wsp:rsid wsp:val=&quot;00C63243&quot;/&gt;&lt;wsp:rsid wsp:val=&quot;00C64AB8&quot;/&gt;&lt;wsp:rsid wsp:val=&quot;00C6589D&quot;/&gt;&lt;wsp:rsid wsp:val=&quot;00C66421&quot;/&gt;&lt;wsp:rsid wsp:val=&quot;00C66F23&quot;/&gt;&lt;wsp:rsid wsp:val=&quot;00C704E4&quot;/&gt;&lt;wsp:rsid wsp:val=&quot;00C70CC5&quot;/&gt;&lt;wsp:rsid wsp:val=&quot;00C7212B&quot;/&gt;&lt;wsp:rsid wsp:val=&quot;00C73437&quot;/&gt;&lt;wsp:rsid wsp:val=&quot;00C7382F&quot;/&gt;&lt;wsp:rsid wsp:val=&quot;00C75B25&quot;/&gt;&lt;wsp:rsid wsp:val=&quot;00C772B8&quot;/&gt;&lt;wsp:rsid wsp:val=&quot;00C80BFC&quot;/&gt;&lt;wsp:rsid wsp:val=&quot;00C81A9A&quot;/&gt;&lt;wsp:rsid wsp:val=&quot;00C83548&quot;/&gt;&lt;wsp:rsid wsp:val=&quot;00C851E2&quot;/&gt;&lt;wsp:rsid wsp:val=&quot;00C859E5&quot;/&gt;&lt;wsp:rsid wsp:val=&quot;00C901A8&quot;/&gt;&lt;wsp:rsid wsp:val=&quot;00C905E0&quot;/&gt;&lt;wsp:rsid wsp:val=&quot;00C90EA8&quot;/&gt;&lt;wsp:rsid wsp:val=&quot;00C91785&quot;/&gt;&lt;wsp:rsid wsp:val=&quot;00C9466C&quot;/&gt;&lt;wsp:rsid wsp:val=&quot;00C9500A&quot;/&gt;&lt;wsp:rsid wsp:val=&quot;00C956F1&quot;/&gt;&lt;wsp:rsid wsp:val=&quot;00C96CDC&quot;/&gt;&lt;wsp:rsid wsp:val=&quot;00C9755E&quot;/&gt;&lt;wsp:rsid wsp:val=&quot;00CA1654&quot;/&gt;&lt;wsp:rsid wsp:val=&quot;00CA28B0&quot;/&gt;&lt;wsp:rsid wsp:val=&quot;00CA3489&quot;/&gt;&lt;wsp:rsid wsp:val=&quot;00CA5C5E&quot;/&gt;&lt;wsp:rsid wsp:val=&quot;00CA6095&quot;/&gt;&lt;wsp:rsid wsp:val=&quot;00CA675C&quot;/&gt;&lt;wsp:rsid wsp:val=&quot;00CA6E0D&quot;/&gt;&lt;wsp:rsid wsp:val=&quot;00CA77FD&quot;/&gt;&lt;wsp:rsid wsp:val=&quot;00CA7FB9&quot;/&gt;&lt;wsp:rsid wsp:val=&quot;00CB0B27&quot;/&gt;&lt;wsp:rsid wsp:val=&quot;00CB1AEE&quot;/&gt;&lt;wsp:rsid wsp:val=&quot;00CB2586&quot;/&gt;&lt;wsp:rsid wsp:val=&quot;00CB308A&quot;/&gt;&lt;wsp:rsid wsp:val=&quot;00CB3505&quot;/&gt;&lt;wsp:rsid wsp:val=&quot;00CB37F6&quot;/&gt;&lt;wsp:rsid wsp:val=&quot;00CB6485&quot;/&gt;&lt;wsp:rsid wsp:val=&quot;00CB6537&quot;/&gt;&lt;wsp:rsid wsp:val=&quot;00CB7260&quot;/&gt;&lt;wsp:rsid wsp:val=&quot;00CC1979&quot;/&gt;&lt;wsp:rsid wsp:val=&quot;00CC3219&quot;/&gt;&lt;wsp:rsid wsp:val=&quot;00CC40AF&quot;/&gt;&lt;wsp:rsid wsp:val=&quot;00CC6A6F&quot;/&gt;&lt;wsp:rsid wsp:val=&quot;00CD02DA&quot;/&gt;&lt;wsp:rsid wsp:val=&quot;00CD1525&quot;/&gt;&lt;wsp:rsid wsp:val=&quot;00CD17F8&quot;/&gt;&lt;wsp:rsid wsp:val=&quot;00CD21E7&quot;/&gt;&lt;wsp:rsid wsp:val=&quot;00CD3064&quot;/&gt;&lt;wsp:rsid wsp:val=&quot;00CD37E4&quot;/&gt;&lt;wsp:rsid wsp:val=&quot;00CD398C&quot;/&gt;&lt;wsp:rsid wsp:val=&quot;00CD44FF&quot;/&gt;&lt;wsp:rsid wsp:val=&quot;00CD6FD4&quot;/&gt;&lt;wsp:rsid wsp:val=&quot;00CD70A4&quot;/&gt;&lt;wsp:rsid wsp:val=&quot;00CE1A9B&quot;/&gt;&lt;wsp:rsid wsp:val=&quot;00CE1DFC&quot;/&gt;&lt;wsp:rsid wsp:val=&quot;00CE20DC&quot;/&gt;&lt;wsp:rsid wsp:val=&quot;00CE23D9&quot;/&gt;&lt;wsp:rsid wsp:val=&quot;00CE29E0&quot;/&gt;&lt;wsp:rsid wsp:val=&quot;00CE3165&quot;/&gt;&lt;wsp:rsid wsp:val=&quot;00CE3C6C&quot;/&gt;&lt;wsp:rsid wsp:val=&quot;00CE41DE&quot;/&gt;&lt;wsp:rsid wsp:val=&quot;00CE5429&quot;/&gt;&lt;wsp:rsid wsp:val=&quot;00CE6315&quot;/&gt;&lt;wsp:rsid wsp:val=&quot;00CE7527&quot;/&gt;&lt;wsp:rsid wsp:val=&quot;00CF095F&quot;/&gt;&lt;wsp:rsid wsp:val=&quot;00CF1387&quot;/&gt;&lt;wsp:rsid wsp:val=&quot;00CF19B1&quot;/&gt;&lt;wsp:rsid wsp:val=&quot;00CF550B&quot;/&gt;&lt;wsp:rsid wsp:val=&quot;00CF5F7C&quot;/&gt;&lt;wsp:rsid wsp:val=&quot;00D01099&quot;/&gt;&lt;wsp:rsid wsp:val=&quot;00D027D5&quot;/&gt;&lt;wsp:rsid wsp:val=&quot;00D034A5&quot;/&gt;&lt;wsp:rsid wsp:val=&quot;00D047E9&quot;/&gt;&lt;wsp:rsid wsp:val=&quot;00D0559A&quot;/&gt;&lt;wsp:rsid wsp:val=&quot;00D05D25&quot;/&gt;&lt;wsp:rsid wsp:val=&quot;00D06509&quot;/&gt;&lt;wsp:rsid wsp:val=&quot;00D073B1&quot;/&gt;&lt;wsp:rsid wsp:val=&quot;00D07E47&quot;/&gt;&lt;wsp:rsid wsp:val=&quot;00D10DF2&quot;/&gt;&lt;wsp:rsid wsp:val=&quot;00D129D4&quot;/&gt;&lt;wsp:rsid wsp:val=&quot;00D13B38&quot;/&gt;&lt;wsp:rsid wsp:val=&quot;00D14716&quot;/&gt;&lt;wsp:rsid wsp:val=&quot;00D14B0D&quot;/&gt;&lt;wsp:rsid wsp:val=&quot;00D14B1E&quot;/&gt;&lt;wsp:rsid wsp:val=&quot;00D1601F&quot;/&gt;&lt;wsp:rsid wsp:val=&quot;00D16282&quot;/&gt;&lt;wsp:rsid wsp:val=&quot;00D16D91&quot;/&gt;&lt;wsp:rsid wsp:val=&quot;00D1749D&quot;/&gt;&lt;wsp:rsid wsp:val=&quot;00D17AA2&quot;/&gt;&lt;wsp:rsid wsp:val=&quot;00D17B81&quot;/&gt;&lt;wsp:rsid wsp:val=&quot;00D201E6&quot;/&gt;&lt;wsp:rsid wsp:val=&quot;00D20991&quot;/&gt;&lt;wsp:rsid wsp:val=&quot;00D21A40&quot;/&gt;&lt;wsp:rsid wsp:val=&quot;00D21A66&quot;/&gt;&lt;wsp:rsid wsp:val=&quot;00D21BBA&quot;/&gt;&lt;wsp:rsid wsp:val=&quot;00D21ECF&quot;/&gt;&lt;wsp:rsid wsp:val=&quot;00D22152&quot;/&gt;&lt;wsp:rsid wsp:val=&quot;00D22BCA&quot;/&gt;&lt;wsp:rsid wsp:val=&quot;00D23167&quot;/&gt;&lt;wsp:rsid wsp:val=&quot;00D25FEC&quot;/&gt;&lt;wsp:rsid wsp:val=&quot;00D26138&quot;/&gt;&lt;wsp:rsid wsp:val=&quot;00D26465&quot;/&gt;&lt;wsp:rsid wsp:val=&quot;00D277B4&quot;/&gt;&lt;wsp:rsid wsp:val=&quot;00D318DE&quot;/&gt;&lt;wsp:rsid wsp:val=&quot;00D31A3C&quot;/&gt;&lt;wsp:rsid wsp:val=&quot;00D31BCE&quot;/&gt;&lt;wsp:rsid wsp:val=&quot;00D31D54&quot;/&gt;&lt;wsp:rsid wsp:val=&quot;00D32546&quot;/&gt;&lt;wsp:rsid wsp:val=&quot;00D32E23&quot;/&gt;&lt;wsp:rsid wsp:val=&quot;00D34B91&quot;/&gt;&lt;wsp:rsid wsp:val=&quot;00D34DE9&quot;/&gt;&lt;wsp:rsid wsp:val=&quot;00D359BB&quot;/&gt;&lt;wsp:rsid wsp:val=&quot;00D40BFB&quot;/&gt;&lt;wsp:rsid wsp:val=&quot;00D41401&quot;/&gt;&lt;wsp:rsid wsp:val=&quot;00D41FA3&quot;/&gt;&lt;wsp:rsid wsp:val=&quot;00D4343D&quot;/&gt;&lt;wsp:rsid wsp:val=&quot;00D43C44&quot;/&gt;&lt;wsp:rsid wsp:val=&quot;00D443B8&quot;/&gt;&lt;wsp:rsid wsp:val=&quot;00D44D3E&quot;/&gt;&lt;wsp:rsid wsp:val=&quot;00D44FC4&quot;/&gt;&lt;wsp:rsid wsp:val=&quot;00D452A6&quot;/&gt;&lt;wsp:rsid wsp:val=&quot;00D4572B&quot;/&gt;&lt;wsp:rsid wsp:val=&quot;00D46E7A&quot;/&gt;&lt;wsp:rsid wsp:val=&quot;00D47388&quot;/&gt;&lt;wsp:rsid wsp:val=&quot;00D47705&quot;/&gt;&lt;wsp:rsid wsp:val=&quot;00D47991&quot;/&gt;&lt;wsp:rsid wsp:val=&quot;00D47BF5&quot;/&gt;&lt;wsp:rsid wsp:val=&quot;00D51C0F&quot;/&gt;&lt;wsp:rsid wsp:val=&quot;00D5260A&quot;/&gt;&lt;wsp:rsid wsp:val=&quot;00D54353&quot;/&gt;&lt;wsp:rsid wsp:val=&quot;00D56C4D&quot;/&gt;&lt;wsp:rsid wsp:val=&quot;00D57448&quot;/&gt;&lt;wsp:rsid wsp:val=&quot;00D57FCA&quot;/&gt;&lt;wsp:rsid wsp:val=&quot;00D60FAF&quot;/&gt;&lt;wsp:rsid wsp:val=&quot;00D61AC4&quot;/&gt;&lt;wsp:rsid wsp:val=&quot;00D61EB4&quot;/&gt;&lt;wsp:rsid wsp:val=&quot;00D624B6&quot;/&gt;&lt;wsp:rsid wsp:val=&quot;00D63361&quot;/&gt;&lt;wsp:rsid wsp:val=&quot;00D639C9&quot;/&gt;&lt;wsp:rsid wsp:val=&quot;00D653E7&quot;/&gt;&lt;wsp:rsid wsp:val=&quot;00D657A1&quot;/&gt;&lt;wsp:rsid wsp:val=&quot;00D65D28&quot;/&gt;&lt;wsp:rsid wsp:val=&quot;00D66F56&quot;/&gt;&lt;wsp:rsid wsp:val=&quot;00D6792C&quot;/&gt;&lt;wsp:rsid wsp:val=&quot;00D67C09&quot;/&gt;&lt;wsp:rsid wsp:val=&quot;00D70C9D&quot;/&gt;&lt;wsp:rsid wsp:val=&quot;00D71CDD&quot;/&gt;&lt;wsp:rsid wsp:val=&quot;00D72AC3&quot;/&gt;&lt;wsp:rsid wsp:val=&quot;00D7367C&quot;/&gt;&lt;wsp:rsid wsp:val=&quot;00D757FA&quot;/&gt;&lt;wsp:rsid wsp:val=&quot;00D7781B&quot;/&gt;&lt;wsp:rsid wsp:val=&quot;00D8186D&quot;/&gt;&lt;wsp:rsid wsp:val=&quot;00D825A9&quot;/&gt;&lt;wsp:rsid wsp:val=&quot;00D83EFF&quot;/&gt;&lt;wsp:rsid wsp:val=&quot;00D85E9A&quot;/&gt;&lt;wsp:rsid wsp:val=&quot;00D87968&quot;/&gt;&lt;wsp:rsid wsp:val=&quot;00D87974&quot;/&gt;&lt;wsp:rsid wsp:val=&quot;00D90CE5&quot;/&gt;&lt;wsp:rsid wsp:val=&quot;00D9104C&quot;/&gt;&lt;wsp:rsid wsp:val=&quot;00D9177D&quot;/&gt;&lt;wsp:rsid wsp:val=&quot;00D919CD&quot;/&gt;&lt;wsp:rsid wsp:val=&quot;00D92537&quot;/&gt;&lt;wsp:rsid wsp:val=&quot;00D93BCA&quot;/&gt;&lt;wsp:rsid wsp:val=&quot;00D944FF&quot;/&gt;&lt;wsp:rsid wsp:val=&quot;00D945F8&quot;/&gt;&lt;wsp:rsid wsp:val=&quot;00D94725&quot;/&gt;&lt;wsp:rsid wsp:val=&quot;00D94E3E&quot;/&gt;&lt;wsp:rsid wsp:val=&quot;00D95570&quot;/&gt;&lt;wsp:rsid wsp:val=&quot;00D955FB&quot;/&gt;&lt;wsp:rsid wsp:val=&quot;00D95FCD&quot;/&gt;&lt;wsp:rsid wsp:val=&quot;00D96C9C&quot;/&gt;&lt;wsp:rsid wsp:val=&quot;00DA049B&quot;/&gt;&lt;wsp:rsid wsp:val=&quot;00DA0CC6&quot;/&gt;&lt;wsp:rsid wsp:val=&quot;00DA2305&quot;/&gt;&lt;wsp:rsid wsp:val=&quot;00DA350F&quot;/&gt;&lt;wsp:rsid wsp:val=&quot;00DA35E0&quot;/&gt;&lt;wsp:rsid wsp:val=&quot;00DA3B89&quot;/&gt;&lt;wsp:rsid wsp:val=&quot;00DA3C48&quot;/&gt;&lt;wsp:rsid wsp:val=&quot;00DA4E46&quot;/&gt;&lt;wsp:rsid wsp:val=&quot;00DA510B&quot;/&gt;&lt;wsp:rsid wsp:val=&quot;00DA6FB2&quot;/&gt;&lt;wsp:rsid wsp:val=&quot;00DB025B&quot;/&gt;&lt;wsp:rsid wsp:val=&quot;00DB0910&quot;/&gt;&lt;wsp:rsid wsp:val=&quot;00DB509E&quot;/&gt;&lt;wsp:rsid wsp:val=&quot;00DB517B&quot;/&gt;&lt;wsp:rsid wsp:val=&quot;00DB53E0&quot;/&gt;&lt;wsp:rsid wsp:val=&quot;00DB5824&quot;/&gt;&lt;wsp:rsid wsp:val=&quot;00DB5BC4&quot;/&gt;&lt;wsp:rsid wsp:val=&quot;00DB5F18&quot;/&gt;&lt;wsp:rsid wsp:val=&quot;00DB6B08&quot;/&gt;&lt;wsp:rsid wsp:val=&quot;00DB6D35&quot;/&gt;&lt;wsp:rsid wsp:val=&quot;00DB713F&quot;/&gt;&lt;wsp:rsid wsp:val=&quot;00DB7AB0&quot;/&gt;&lt;wsp:rsid wsp:val=&quot;00DC1293&quot;/&gt;&lt;wsp:rsid wsp:val=&quot;00DC18F3&quot;/&gt;&lt;wsp:rsid wsp:val=&quot;00DC4831&quot;/&gt;&lt;wsp:rsid wsp:val=&quot;00DC4FF9&quot;/&gt;&lt;wsp:rsid wsp:val=&quot;00DC5C0C&quot;/&gt;&lt;wsp:rsid wsp:val=&quot;00DC707C&quot;/&gt;&lt;wsp:rsid wsp:val=&quot;00DD07B8&quot;/&gt;&lt;wsp:rsid wsp:val=&quot;00DD07DF&quot;/&gt;&lt;wsp:rsid wsp:val=&quot;00DD0856&quot;/&gt;&lt;wsp:rsid wsp:val=&quot;00DD0B0B&quot;/&gt;&lt;wsp:rsid wsp:val=&quot;00DD165B&quot;/&gt;&lt;wsp:rsid wsp:val=&quot;00DD2356&quot;/&gt;&lt;wsp:rsid wsp:val=&quot;00DD3BED&quot;/&gt;&lt;wsp:rsid wsp:val=&quot;00DD497C&quot;/&gt;&lt;wsp:rsid wsp:val=&quot;00DD66F6&quot;/&gt;&lt;wsp:rsid wsp:val=&quot;00DD6F07&quot;/&gt;&lt;wsp:rsid wsp:val=&quot;00DD74BE&quot;/&gt;&lt;wsp:rsid wsp:val=&quot;00DE11E8&quot;/&gt;&lt;wsp:rsid wsp:val=&quot;00DE16F5&quot;/&gt;&lt;wsp:rsid wsp:val=&quot;00DE1E2E&quot;/&gt;&lt;wsp:rsid wsp:val=&quot;00DE46FD&quot;/&gt;&lt;wsp:rsid wsp:val=&quot;00DE5466&quot;/&gt;&lt;wsp:rsid wsp:val=&quot;00DE55E5&quot;/&gt;&lt;wsp:rsid wsp:val=&quot;00DE5E41&quot;/&gt;&lt;wsp:rsid wsp:val=&quot;00DE5EF4&quot;/&gt;&lt;wsp:rsid wsp:val=&quot;00DE743A&quot;/&gt;&lt;wsp:rsid wsp:val=&quot;00DE7648&quot;/&gt;&lt;wsp:rsid wsp:val=&quot;00DF0081&quot;/&gt;&lt;wsp:rsid wsp:val=&quot;00DF0B9D&quot;/&gt;&lt;wsp:rsid wsp:val=&quot;00DF0E8D&quot;/&gt;&lt;wsp:rsid wsp:val=&quot;00DF14B7&quot;/&gt;&lt;wsp:rsid wsp:val=&quot;00DF1DD3&quot;/&gt;&lt;wsp:rsid wsp:val=&quot;00DF2A7C&quot;/&gt;&lt;wsp:rsid wsp:val=&quot;00DF30A5&quot;/&gt;&lt;wsp:rsid wsp:val=&quot;00DF3BF8&quot;/&gt;&lt;wsp:rsid wsp:val=&quot;00DF476E&quot;/&gt;&lt;wsp:rsid wsp:val=&quot;00DF4895&quot;/&gt;&lt;wsp:rsid wsp:val=&quot;00DF6DAF&quot;/&gt;&lt;wsp:rsid wsp:val=&quot;00DF778F&quot;/&gt;&lt;wsp:rsid wsp:val=&quot;00DF7955&quot;/&gt;&lt;wsp:rsid wsp:val=&quot;00E02B5B&quot;/&gt;&lt;wsp:rsid wsp:val=&quot;00E02F35&quot;/&gt;&lt;wsp:rsid wsp:val=&quot;00E0312F&quot;/&gt;&lt;wsp:rsid wsp:val=&quot;00E038A3&quot;/&gt;&lt;wsp:rsid wsp:val=&quot;00E038FF&quot;/&gt;&lt;wsp:rsid wsp:val=&quot;00E03DD7&quot;/&gt;&lt;wsp:rsid wsp:val=&quot;00E051EB&quot;/&gt;&lt;wsp:rsid wsp:val=&quot;00E05636&quot;/&gt;&lt;wsp:rsid wsp:val=&quot;00E05973&quot;/&gt;&lt;wsp:rsid wsp:val=&quot;00E0653B&quot;/&gt;&lt;wsp:rsid wsp:val=&quot;00E06DFD&quot;/&gt;&lt;wsp:rsid wsp:val=&quot;00E10AF7&quot;/&gt;&lt;wsp:rsid wsp:val=&quot;00E11A4E&quot;/&gt;&lt;wsp:rsid wsp:val=&quot;00E11AA7&quot;/&gt;&lt;wsp:rsid wsp:val=&quot;00E11C26&quot;/&gt;&lt;wsp:rsid wsp:val=&quot;00E13254&quot;/&gt;&lt;wsp:rsid wsp:val=&quot;00E148F6&quot;/&gt;&lt;wsp:rsid wsp:val=&quot;00E15B87&quot;/&gt;&lt;wsp:rsid wsp:val=&quot;00E163DD&quot;/&gt;&lt;wsp:rsid wsp:val=&quot;00E17057&quot;/&gt;&lt;wsp:rsid wsp:val=&quot;00E218BF&quot;/&gt;&lt;wsp:rsid wsp:val=&quot;00E218E9&quot;/&gt;&lt;wsp:rsid wsp:val=&quot;00E21D2F&quot;/&gt;&lt;wsp:rsid wsp:val=&quot;00E22E0A&quot;/&gt;&lt;wsp:rsid wsp:val=&quot;00E22F04&quot;/&gt;&lt;wsp:rsid wsp:val=&quot;00E230F5&quot;/&gt;&lt;wsp:rsid wsp:val=&quot;00E24D31&quot;/&gt;&lt;wsp:rsid wsp:val=&quot;00E24EAF&quot;/&gt;&lt;wsp:rsid wsp:val=&quot;00E25179&quot;/&gt;&lt;wsp:rsid wsp:val=&quot;00E2530E&quot;/&gt;&lt;wsp:rsid wsp:val=&quot;00E274ED&quot;/&gt;&lt;wsp:rsid wsp:val=&quot;00E27830&quot;/&gt;&lt;wsp:rsid wsp:val=&quot;00E27FEC&quot;/&gt;&lt;wsp:rsid wsp:val=&quot;00E30343&quot;/&gt;&lt;wsp:rsid wsp:val=&quot;00E3092A&quot;/&gt;&lt;wsp:rsid wsp:val=&quot;00E31CA1&quot;/&gt;&lt;wsp:rsid wsp:val=&quot;00E344F5&quot;/&gt;&lt;wsp:rsid wsp:val=&quot;00E34CB1&quot;/&gt;&lt;wsp:rsid wsp:val=&quot;00E351CF&quot;/&gt;&lt;wsp:rsid wsp:val=&quot;00E3570E&quot;/&gt;&lt;wsp:rsid wsp:val=&quot;00E36792&quot;/&gt;&lt;wsp:rsid wsp:val=&quot;00E40EDD&quot;/&gt;&lt;wsp:rsid wsp:val=&quot;00E41903&quot;/&gt;&lt;wsp:rsid wsp:val=&quot;00E41FF7&quot;/&gt;&lt;wsp:rsid wsp:val=&quot;00E426A5&quot;/&gt;&lt;wsp:rsid wsp:val=&quot;00E42B1C&quot;/&gt;&lt;wsp:rsid wsp:val=&quot;00E43705&quot;/&gt;&lt;wsp:rsid wsp:val=&quot;00E439EF&quot;/&gt;&lt;wsp:rsid wsp:val=&quot;00E43E79&quot;/&gt;&lt;wsp:rsid wsp:val=&quot;00E44108&quot;/&gt;&lt;wsp:rsid wsp:val=&quot;00E467AC&quot;/&gt;&lt;wsp:rsid wsp:val=&quot;00E47DD1&quot;/&gt;&lt;wsp:rsid wsp:val=&quot;00E505B4&quot;/&gt;&lt;wsp:rsid wsp:val=&quot;00E527D3&quot;/&gt;&lt;wsp:rsid wsp:val=&quot;00E542DF&quot;/&gt;&lt;wsp:rsid wsp:val=&quot;00E555F2&quot;/&gt;&lt;wsp:rsid wsp:val=&quot;00E55892&quot;/&gt;&lt;wsp:rsid wsp:val=&quot;00E56AD0&quot;/&gt;&lt;wsp:rsid wsp:val=&quot;00E57631&quot;/&gt;&lt;wsp:rsid wsp:val=&quot;00E61322&quot;/&gt;&lt;wsp:rsid wsp:val=&quot;00E61A4B&quot;/&gt;&lt;wsp:rsid wsp:val=&quot;00E61CAB&quot;/&gt;&lt;wsp:rsid wsp:val=&quot;00E63457&quot;/&gt;&lt;wsp:rsid wsp:val=&quot;00E64F44&quot;/&gt;&lt;wsp:rsid wsp:val=&quot;00E701A9&quot;/&gt;&lt;wsp:rsid wsp:val=&quot;00E712B8&quot;/&gt;&lt;wsp:rsid wsp:val=&quot;00E71850&quot;/&gt;&lt;wsp:rsid wsp:val=&quot;00E72033&quot;/&gt;&lt;wsp:rsid wsp:val=&quot;00E737C1&quot;/&gt;&lt;wsp:rsid wsp:val=&quot;00E73F85&quot;/&gt;&lt;wsp:rsid wsp:val=&quot;00E748B1&quot;/&gt;&lt;wsp:rsid wsp:val=&quot;00E7515F&quot;/&gt;&lt;wsp:rsid wsp:val=&quot;00E76254&quot;/&gt;&lt;wsp:rsid wsp:val=&quot;00E76A06&quot;/&gt;&lt;wsp:rsid wsp:val=&quot;00E80AA2&quot;/&gt;&lt;wsp:rsid wsp:val=&quot;00E80D50&quot;/&gt;&lt;wsp:rsid wsp:val=&quot;00E81143&quot;/&gt;&lt;wsp:rsid wsp:val=&quot;00E81E10&quot;/&gt;&lt;wsp:rsid wsp:val=&quot;00E8211C&quot;/&gt;&lt;wsp:rsid wsp:val=&quot;00E82881&quot;/&gt;&lt;wsp:rsid wsp:val=&quot;00E8687C&quot;/&gt;&lt;wsp:rsid wsp:val=&quot;00E87790&quot;/&gt;&lt;wsp:rsid wsp:val=&quot;00E90A6B&quot;/&gt;&lt;wsp:rsid wsp:val=&quot;00E922BF&quot;/&gt;&lt;wsp:rsid wsp:val=&quot;00E9245A&quot;/&gt;&lt;wsp:rsid wsp:val=&quot;00E92CB3&quot;/&gt;&lt;wsp:rsid wsp:val=&quot;00E94630&quot;/&gt;&lt;wsp:rsid wsp:val=&quot;00E950F3&quot;/&gt;&lt;wsp:rsid wsp:val=&quot;00E95A1A&quot;/&gt;&lt;wsp:rsid wsp:val=&quot;00E95A5D&quot;/&gt;&lt;wsp:rsid wsp:val=&quot;00E9624B&quot;/&gt;&lt;wsp:rsid wsp:val=&quot;00E96E93&quot;/&gt;&lt;wsp:rsid wsp:val=&quot;00E97171&quot;/&gt;&lt;wsp:rsid wsp:val=&quot;00E971AD&quot;/&gt;&lt;wsp:rsid wsp:val=&quot;00E972C5&quot;/&gt;&lt;wsp:rsid wsp:val=&quot;00E97886&quot;/&gt;&lt;wsp:rsid wsp:val=&quot;00EA06B7&quot;/&gt;&lt;wsp:rsid wsp:val=&quot;00EA1B57&quot;/&gt;&lt;wsp:rsid wsp:val=&quot;00EA2242&quot;/&gt;&lt;wsp:rsid wsp:val=&quot;00EA23A6&quot;/&gt;&lt;wsp:rsid wsp:val=&quot;00EA2CB5&quot;/&gt;&lt;wsp:rsid wsp:val=&quot;00EA2DD2&quot;/&gt;&lt;wsp:rsid wsp:val=&quot;00EA2F82&quot;/&gt;&lt;wsp:rsid wsp:val=&quot;00EA320F&quot;/&gt;&lt;wsp:rsid wsp:val=&quot;00EA3E9F&quot;/&gt;&lt;wsp:rsid wsp:val=&quot;00EA4092&quot;/&gt;&lt;wsp:rsid wsp:val=&quot;00EA41BC&quot;/&gt;&lt;wsp:rsid wsp:val=&quot;00EA4224&quot;/&gt;&lt;wsp:rsid wsp:val=&quot;00EA4B86&quot;/&gt;&lt;wsp:rsid wsp:val=&quot;00EA7182&quot;/&gt;&lt;wsp:rsid wsp:val=&quot;00EA7C21&quot;/&gt;&lt;wsp:rsid wsp:val=&quot;00EB0398&quot;/&gt;&lt;wsp:rsid wsp:val=&quot;00EB0AF9&quot;/&gt;&lt;wsp:rsid wsp:val=&quot;00EB0F32&quot;/&gt;&lt;wsp:rsid wsp:val=&quot;00EB134E&quot;/&gt;&lt;wsp:rsid wsp:val=&quot;00EB196C&quot;/&gt;&lt;wsp:rsid wsp:val=&quot;00EB1B24&quot;/&gt;&lt;wsp:rsid wsp:val=&quot;00EB28BB&quot;/&gt;&lt;wsp:rsid wsp:val=&quot;00EB2AE7&quot;/&gt;&lt;wsp:rsid wsp:val=&quot;00EB2EE5&quot;/&gt;&lt;wsp:rsid wsp:val=&quot;00EB3793&quot;/&gt;&lt;wsp:rsid wsp:val=&quot;00EB6B78&quot;/&gt;&lt;wsp:rsid wsp:val=&quot;00EB7461&quot;/&gt;&lt;wsp:rsid wsp:val=&quot;00EC1BCC&quot;/&gt;&lt;wsp:rsid wsp:val=&quot;00EC2BA7&quot;/&gt;&lt;wsp:rsid wsp:val=&quot;00EC2CD6&quot;/&gt;&lt;wsp:rsid wsp:val=&quot;00EC34E7&quot;/&gt;&lt;wsp:rsid wsp:val=&quot;00EC62D3&quot;/&gt;&lt;wsp:rsid wsp:val=&quot;00EC6437&quot;/&gt;&lt;wsp:rsid wsp:val=&quot;00EC6D47&quot;/&gt;&lt;wsp:rsid wsp:val=&quot;00EC749B&quot;/&gt;&lt;wsp:rsid wsp:val=&quot;00ED2692&quot;/&gt;&lt;wsp:rsid wsp:val=&quot;00ED352D&quot;/&gt;&lt;wsp:rsid wsp:val=&quot;00ED7D70&quot;/&gt;&lt;wsp:rsid wsp:val=&quot;00EE139D&quot;/&gt;&lt;wsp:rsid wsp:val=&quot;00EE1FF4&quot;/&gt;&lt;wsp:rsid wsp:val=&quot;00EF03B1&quot;/&gt;&lt;wsp:rsid wsp:val=&quot;00EF109D&quot;/&gt;&lt;wsp:rsid wsp:val=&quot;00EF5BBE&quot;/&gt;&lt;wsp:rsid wsp:val=&quot;00F00B99&quot;/&gt;&lt;wsp:rsid wsp:val=&quot;00F00F0D&quot;/&gt;&lt;wsp:rsid wsp:val=&quot;00F0110A&quot;/&gt;&lt;wsp:rsid wsp:val=&quot;00F014E1&quot;/&gt;&lt;wsp:rsid wsp:val=&quot;00F01517&quot;/&gt;&lt;wsp:rsid wsp:val=&quot;00F01590&quot;/&gt;&lt;wsp:rsid wsp:val=&quot;00F01F25&quot;/&gt;&lt;wsp:rsid wsp:val=&quot;00F01F84&quot;/&gt;&lt;wsp:rsid wsp:val=&quot;00F0289D&quot;/&gt;&lt;wsp:rsid wsp:val=&quot;00F033A4&quot;/&gt;&lt;wsp:rsid wsp:val=&quot;00F04402&quot;/&gt;&lt;wsp:rsid wsp:val=&quot;00F04C0D&quot;/&gt;&lt;wsp:rsid wsp:val=&quot;00F076E0&quot;/&gt;&lt;wsp:rsid wsp:val=&quot;00F07BB7&quot;/&gt;&lt;wsp:rsid wsp:val=&quot;00F07EB4&quot;/&gt;&lt;wsp:rsid wsp:val=&quot;00F07F42&quot;/&gt;&lt;wsp:rsid wsp:val=&quot;00F1020B&quot;/&gt;&lt;wsp:rsid wsp:val=&quot;00F11DC3&quot;/&gt;&lt;wsp:rsid wsp:val=&quot;00F12480&quot;/&gt;&lt;wsp:rsid wsp:val=&quot;00F12A77&quot;/&gt;&lt;wsp:rsid wsp:val=&quot;00F12E45&quot;/&gt;&lt;wsp:rsid wsp:val=&quot;00F13359&quot;/&gt;&lt;wsp:rsid wsp:val=&quot;00F13C73&quot;/&gt;&lt;wsp:rsid wsp:val=&quot;00F14968&quot;/&gt;&lt;wsp:rsid wsp:val=&quot;00F14B5E&quot;/&gt;&lt;wsp:rsid wsp:val=&quot;00F14B88&quot;/&gt;&lt;wsp:rsid wsp:val=&quot;00F15B29&quot;/&gt;&lt;wsp:rsid wsp:val=&quot;00F16206&quot;/&gt;&lt;wsp:rsid wsp:val=&quot;00F17E5F&quot;/&gt;&lt;wsp:rsid wsp:val=&quot;00F17EC7&quot;/&gt;&lt;wsp:rsid wsp:val=&quot;00F211B2&quot;/&gt;&lt;wsp:rsid wsp:val=&quot;00F216B0&quot;/&gt;&lt;wsp:rsid wsp:val=&quot;00F21EC6&quot;/&gt;&lt;wsp:rsid wsp:val=&quot;00F22CF4&quot;/&gt;&lt;wsp:rsid wsp:val=&quot;00F238E8&quot;/&gt;&lt;wsp:rsid wsp:val=&quot;00F23D1D&quot;/&gt;&lt;wsp:rsid wsp:val=&quot;00F2504E&quot;/&gt;&lt;wsp:rsid wsp:val=&quot;00F25BD1&quot;/&gt;&lt;wsp:rsid wsp:val=&quot;00F26C9F&quot;/&gt;&lt;wsp:rsid wsp:val=&quot;00F303D2&quot;/&gt;&lt;wsp:rsid wsp:val=&quot;00F311C0&quot;/&gt;&lt;wsp:rsid wsp:val=&quot;00F32AFD&quot;/&gt;&lt;wsp:rsid wsp:val=&quot;00F34544&quot;/&gt;&lt;wsp:rsid wsp:val=&quot;00F34B75&quot;/&gt;&lt;wsp:rsid wsp:val=&quot;00F357FE&quot;/&gt;&lt;wsp:rsid wsp:val=&quot;00F3676E&quot;/&gt;&lt;wsp:rsid wsp:val=&quot;00F36ED7&quot;/&gt;&lt;wsp:rsid wsp:val=&quot;00F372AA&quot;/&gt;&lt;wsp:rsid wsp:val=&quot;00F432A6&quot;/&gt;&lt;wsp:rsid wsp:val=&quot;00F43783&quot;/&gt;&lt;wsp:rsid wsp:val=&quot;00F43A99&quot;/&gt;&lt;wsp:rsid wsp:val=&quot;00F46E1B&quot;/&gt;&lt;wsp:rsid wsp:val=&quot;00F5057F&quot;/&gt;&lt;wsp:rsid wsp:val=&quot;00F51642&quot;/&gt;&lt;wsp:rsid wsp:val=&quot;00F51910&quot;/&gt;&lt;wsp:rsid wsp:val=&quot;00F52160&quot;/&gt;&lt;wsp:rsid wsp:val=&quot;00F55F7B&quot;/&gt;&lt;wsp:rsid wsp:val=&quot;00F56237&quot;/&gt;&lt;wsp:rsid wsp:val=&quot;00F608E2&quot;/&gt;&lt;wsp:rsid wsp:val=&quot;00F63B65&quot;/&gt;&lt;wsp:rsid wsp:val=&quot;00F645AC&quot;/&gt;&lt;wsp:rsid wsp:val=&quot;00F64FF2&quot;/&gt;&lt;wsp:rsid wsp:val=&quot;00F655C4&quot;/&gt;&lt;wsp:rsid wsp:val=&quot;00F664D4&quot;/&gt;&lt;wsp:rsid wsp:val=&quot;00F67612&quot;/&gt;&lt;wsp:rsid wsp:val=&quot;00F71072&quot;/&gt;&lt;wsp:rsid wsp:val=&quot;00F71851&quot;/&gt;&lt;wsp:rsid wsp:val=&quot;00F72861&quot;/&gt;&lt;wsp:rsid wsp:val=&quot;00F73882&quot;/&gt;&lt;wsp:rsid wsp:val=&quot;00F73906&quot;/&gt;&lt;wsp:rsid wsp:val=&quot;00F73BD1&quot;/&gt;&lt;wsp:rsid wsp:val=&quot;00F73C9F&quot;/&gt;&lt;wsp:rsid wsp:val=&quot;00F73DEF&quot;/&gt;&lt;wsp:rsid wsp:val=&quot;00F74F86&quot;/&gt;&lt;wsp:rsid wsp:val=&quot;00F75E95&quot;/&gt;&lt;wsp:rsid wsp:val=&quot;00F7768F&quot;/&gt;&lt;wsp:rsid wsp:val=&quot;00F819C9&quot;/&gt;&lt;wsp:rsid wsp:val=&quot;00F81E86&quot;/&gt;&lt;wsp:rsid wsp:val=&quot;00F83631&quot;/&gt;&lt;wsp:rsid wsp:val=&quot;00F839B4&quot;/&gt;&lt;wsp:rsid wsp:val=&quot;00F8501F&quot;/&gt;&lt;wsp:rsid wsp:val=&quot;00F863B3&quot;/&gt;&lt;wsp:rsid wsp:val=&quot;00F91C4D&quot;/&gt;&lt;wsp:rsid wsp:val=&quot;00F91F3F&quot;/&gt;&lt;wsp:rsid wsp:val=&quot;00F92635&quot;/&gt;&lt;wsp:rsid wsp:val=&quot;00F93E63&quot;/&gt;&lt;wsp:rsid wsp:val=&quot;00F943ED&quot;/&gt;&lt;wsp:rsid wsp:val=&quot;00F9508F&quot;/&gt;&lt;wsp:rsid wsp:val=&quot;00F95982&quot;/&gt;&lt;wsp:rsid wsp:val=&quot;00FA1263&quot;/&gt;&lt;wsp:rsid wsp:val=&quot;00FA1A71&quot;/&gt;&lt;wsp:rsid wsp:val=&quot;00FA336D&quot;/&gt;&lt;wsp:rsid wsp:val=&quot;00FA47E3&quot;/&gt;&lt;wsp:rsid wsp:val=&quot;00FA63BC&quot;/&gt;&lt;wsp:rsid wsp:val=&quot;00FA6498&quot;/&gt;&lt;wsp:rsid wsp:val=&quot;00FA7635&quot;/&gt;&lt;wsp:rsid wsp:val=&quot;00FA7693&quot;/&gt;&lt;wsp:rsid wsp:val=&quot;00FA7911&quot;/&gt;&lt;wsp:rsid wsp:val=&quot;00FB0CE3&quot;/&gt;&lt;wsp:rsid wsp:val=&quot;00FB1979&quot;/&gt;&lt;wsp:rsid wsp:val=&quot;00FB4F32&quot;/&gt;&lt;wsp:rsid wsp:val=&quot;00FB5949&quot;/&gt;&lt;wsp:rsid wsp:val=&quot;00FB6BF4&quot;/&gt;&lt;wsp:rsid wsp:val=&quot;00FB6CA3&quot;/&gt;&lt;wsp:rsid wsp:val=&quot;00FB6CDE&quot;/&gt;&lt;wsp:rsid wsp:val=&quot;00FB7272&quot;/&gt;&lt;wsp:rsid wsp:val=&quot;00FB7493&quot;/&gt;&lt;wsp:rsid wsp:val=&quot;00FB7673&quot;/&gt;&lt;wsp:rsid wsp:val=&quot;00FC0452&quot;/&gt;&lt;wsp:rsid wsp:val=&quot;00FC14ED&quot;/&gt;&lt;wsp:rsid wsp:val=&quot;00FC2246&quot;/&gt;&lt;wsp:rsid wsp:val=&quot;00FC3429&quot;/&gt;&lt;wsp:rsid wsp:val=&quot;00FC35EA&quot;/&gt;&lt;wsp:rsid wsp:val=&quot;00FC3671&quot;/&gt;&lt;wsp:rsid wsp:val=&quot;00FC3CF3&quot;/&gt;&lt;wsp:rsid wsp:val=&quot;00FC46DF&quot;/&gt;&lt;wsp:rsid wsp:val=&quot;00FC56A9&quot;/&gt;&lt;wsp:rsid wsp:val=&quot;00FC66DF&quot;/&gt;&lt;wsp:rsid wsp:val=&quot;00FC6F86&quot;/&gt;&lt;wsp:rsid wsp:val=&quot;00FC7304&quot;/&gt;&lt;wsp:rsid wsp:val=&quot;00FC774E&quot;/&gt;&lt;wsp:rsid wsp:val=&quot;00FC77F9&quot;/&gt;&lt;wsp:rsid wsp:val=&quot;00FC7928&quot;/&gt;&lt;wsp:rsid wsp:val=&quot;00FD023C&quot;/&gt;&lt;wsp:rsid wsp:val=&quot;00FD1D37&quot;/&gt;&lt;wsp:rsid wsp:val=&quot;00FD1EA4&quot;/&gt;&lt;wsp:rsid wsp:val=&quot;00FD1F6F&quot;/&gt;&lt;wsp:rsid wsp:val=&quot;00FD21F3&quot;/&gt;&lt;wsp:rsid wsp:val=&quot;00FD2C5B&quot;/&gt;&lt;wsp:rsid wsp:val=&quot;00FD30C1&quot;/&gt;&lt;wsp:rsid wsp:val=&quot;00FD3186&quot;/&gt;&lt;wsp:rsid wsp:val=&quot;00FD5E40&quot;/&gt;&lt;wsp:rsid wsp:val=&quot;00FD6843&quot;/&gt;&lt;wsp:rsid wsp:val=&quot;00FE0F7A&quot;/&gt;&lt;wsp:rsid wsp:val=&quot;00FE1380&quot;/&gt;&lt;wsp:rsid wsp:val=&quot;00FE1AB2&quot;/&gt;&lt;wsp:rsid wsp:val=&quot;00FE1D91&quot;/&gt;&lt;wsp:rsid wsp:val=&quot;00FE47FF&quot;/&gt;&lt;wsp:rsid wsp:val=&quot;00FE57B4&quot;/&gt;&lt;wsp:rsid wsp:val=&quot;00FE5985&quot;/&gt;&lt;wsp:rsid wsp:val=&quot;00FE62CA&quot;/&gt;&lt;wsp:rsid wsp:val=&quot;00FE65D5&quot;/&gt;&lt;wsp:rsid wsp:val=&quot;00FE6750&quot;/&gt;&lt;wsp:rsid wsp:val=&quot;00FF0E3F&quot;/&gt;&lt;wsp:rsid wsp:val=&quot;00FF1448&quot;/&gt;&lt;wsp:rsid wsp:val=&quot;00FF19D5&quot;/&gt;&lt;wsp:rsid wsp:val=&quot;00FF415E&quot;/&gt;&lt;wsp:rsid wsp:val=&quot;00FF5092&quot;/&gt;&lt;wsp:rsid wsp:val=&quot;00FF5A21&quot;/&gt;&lt;wsp:rsid wsp:val=&quot;00FF5FDC&quot;/&gt;&lt;wsp:rsid wsp:val=&quot;00FF604F&quot;/&gt;&lt;wsp:rsid wsp:val=&quot;00FF6300&quot;/&gt;&lt;wsp:rsid wsp:val=&quot;00FF6A1F&quot;/&gt;&lt;wsp:rsid wsp:val=&quot;00FF73BD&quot;/&gt;&lt;wsp:rsid wsp:val=&quot;00FF7589&quot;/&gt;&lt;/wsp:rsids&gt;&lt;/w:docPr&gt;&lt;w:body&gt;&lt;wx:sect&gt;&lt;w:p wsp:rsidR=&quot;00000000&quot; wsp:rsidRDefault=&quot;00083327&quot; wsp:rsidP=&quot;00083327&quot;&gt;&lt;m:oMathPara&gt;&lt;m:oMath&gt;&lt;m:f&gt;&lt;m:fPr&gt;&lt;m:ctrlPr&gt;&lt;w:rPr&gt;&lt;w:rFonts w:ascii=&quot;Cambria Math&quot; w:h-ansi=&quot;Cambria Math&quot;/&gt;&lt;wx:font wx:val=&quot;Cambria Math&quot;/&gt;&lt;w:i/&gt;&lt;w:sz w:val=&quot;28&quot;/&gt;&lt;w:sz-cs w:val=&quot;28&quot;/&gt;&lt;/w:rPr&gt;&lt;/m:ctrlPr&gt;&lt;/m:fPr&gt;&lt;m:num&gt;&lt;m:r&gt;&lt;w:rPr&gt;&lt;w:rFonts w:ascii=&quot;Cambria Math&quot; w:h-ansi=&quot;Times New Roman&quot;/&gt;&lt;wx:font wx:val=&quot;Times New Roman&quot;/&gt;&lt;w:i/&gt;&lt;w:sz w:val=&quot;28&quot;/&gt;&lt;w:sz-cs w:val=&quot;28&quot;/&gt;&lt;w:lang w:val=&quot;EN-US&quot;/&gt;&lt;/w:rPr&gt;&lt;m:t&gt;h&lt;/m:t&gt;&lt;/m:r&gt;&lt;/m:num&gt;&lt;m:den&gt;&lt;m:r&gt;&lt;m:rPr&gt;&lt;m:nor/&gt;&lt;/m:rPr&gt;&lt;w:rPr&gt;&lt;w:rFonts w:ascii=&quot;Cambria Math&quot; w:h-ansi=&quot;Times New Roman&quot;/&gt;&lt;wx:font wx:val=&quot;Cambria Math&quot;/&gt;&lt;w:sz w:val=&quot;28&quot;/&gt;&lt;w:sz-cs w:val=&quot;28&quot;/&gt;&lt;w:lang w:val=&quot;EN-US&quot;/&gt;&lt;/w:rPr&gt;&lt;m:t&gt;120&lt;/m:t&gt;&lt;/m:r&gt;&lt;m:ctrlPr&gt;&lt;w:rPr&gt;&lt;w:rFonts w:ascii=&quot;Cambria Math&quot; w:h-ansi=&quot;Times New Roman&quot;/&gt;&lt;wx:font wx:val=&quot;Cambria Math&quot;/&gt;&lt;w:sz w:val=&quot;28&quot;/&gt;&lt;w:sz-cs w:val=&quot;28&quot;/&gt;&lt;/w:rPr&gt;&lt;/m:ctrlPr&gt;&lt;/m:den&gt;&lt;/m:f&gt;&lt;m:r&gt;&lt;w:rPr&gt;&lt;w:rFonts w:ascii=&quot;Cambria Math&quot; w:h-ansi=&quot;Times New Roman&quot;/&gt;&lt;wx:font wx:val=&quot;Cambria Math&quot;/&gt;&lt;w:i/&gt;&lt;w:sz w:val=&quot;28&quot;/&gt;&lt;w:sz-cs w:val=&quot;28&quot;/&gt;&lt;w:lang w:val=&quot;EN-US&quot;/&gt;&lt;/w:rPr&gt;&lt;m:t&gt;=&lt;/m:t&gt;&lt;/m:r&gt;&lt;m:f&gt;&lt;m:fPr&gt;&lt;m:ctrlPr&gt;&lt;w:rPr&gt;&lt;w:rFonts w:ascii=&quot;Cambria Math&quot; w:h-ansi=&quot;Times New Roman&quot;/&gt;&lt;wx:font wx:val=&quot;Cambria Math&quot;/&gt;&lt;w:sz w:val=&quot;28&quot;/&gt;&lt;w:sz-cs w:val=&quot;28&quot;/&gt;&lt;/w:rPr&gt;&lt;/m:ctrlPr&gt;&lt;/m:fPr&gt;&lt;m:num&gt;&lt;m:r&gt;&lt;m:rPr&gt;&lt;m:nor/&gt;&lt;/m:rPr&gt;&lt;w:rPr&gt;&lt;w:rFonts w:ascii=&quot;Cambria Math&quot; w:h-ansi=&quot;Times New Roman&quot;/&gt;&lt;wx:font wx:val=&quot;Cambria Math&quot;/&gt;&lt;w:sz w:val=&quot;28&quot;/&gt;&lt;w:sz-cs w:val=&quot;28&quot;/&gt;&lt;w:lang w:val=&quot;EN-US&quot;/&gt;&lt;/w:rPr&gt;&lt;m:t&gt;{{ pole_height }}000&lt;/m:t&gt;&lt;/m:r&gt;&lt;/m:num&gt;&lt;m:den&gt;&lt;m:r&gt;&lt;m:rPr&gt;&lt;m:nor/&gt;&lt;/m:rPr&gt;&lt;w:rPr&gt;&lt;w:rFonts w:ascii=&quot;Cambria Math&quot; w:h-ansi=&quot;Times New Roman&quot;/&gt;&lt;wx:font wx:val=&quot;Cambria Math&quot;/&gt;&lt;w:sz w:val=&quot;28&quot;/&gt;&lt;w:sz-cs w:val=&quot;28&quot;/&gt;&lt;w:lang w:val=&quot;EN-US&quot;/&gt;&lt;/w:rPr&gt;&lt;m:t&gt;120&lt;/m:t&gt;&lt;/m:r&gt;&lt;/m:den&gt;&lt;/m:f&gt;&lt;m:r&gt;&lt;w:rPr&gt;&lt;w:rFonts w:ascii=&quot;Cambria Math&quot; w:h-ansi=&quot;Times New Roman&quot;/&gt;&lt;wx:font wx:val=&quot;Cambria Math&quot;/&gt;&lt;w:i/&gt;&lt;w:sz w:val=&quot;28&quot;/&gt;&lt;w:sz-cs w:val=&quot;28&quot;/&gt;&lt;w:lang w:val=&quot;EN-US&quot;/&gt;&lt;/w:rPr&gt;&lt;m:t&gt;=&lt;/m:t&gt;&lt;/m:r&gt;&lt;m:r&gt;&lt;m:rPr&gt;&lt;m:nor/&gt;&lt;/m:rPr&gt;&lt;w:rPr&gt;&lt;w:rFonts w:ascii=&quot;Cambria Math&quot; w:h-ansi=&quot;Times New Roman&quot;/&gt;&lt;wx:font wx:val=&quot;Cambria Math&quot;/&gt;&lt;w:sz w:val=&quot;28&quot;/&gt;&lt;w:sz-cs w:val=&quot;28&quot;/&gt;&lt;w:lang w:val=&quot;EN-US&quot;/&gt;&lt;/w:rPr&gt;&lt;m:t&gt;{{ max_deflection }}&lt;/m:t&gt;&lt;/m:r&gt;&lt;/m:oMath&gt;&lt;/m:oMathPara&gt;&lt;/w:p&gt;&lt;w:sectPr wsp:rsidR=&quot;00000000&quot;&gt;&lt;w:pgSz w:w=&quot;12240&quot; w:h=&quot;15840&quot;/&gt;&lt;w:pgMar w:top=&quot;1134&quot; w:right=&quot;850&quot; w:bottom=&quot;1134&quot; w:left=&quot;1701&quot; w:header=&quot;720&quot; w:footer=&quot;720&quot; w:gutter=&quot;0&quot;/&gt;&lt;w:cols w:space=&quot;720&quot;/&gt;&lt;/w:sectPr&gt;&lt;/wx:sect&gt;&lt;/w:body&gt;&lt;/w:wordDocument&gt;">
+          <v:shape id="_x0000_i1030" type="#_x0000_t75" style="width:256.5pt;height:25pt" equationxml="&lt;?xml version=&quot;1.0&quot; encoding=&quot;UTF-8&quot; standalone=&quot;yes&quot;?&gt;&#10;&lt;?mso-application progid=&quot;Word.Document&quot;?&gt;&#10;&lt;w:wordDocument xmlns:aml=&quot;http://schemas.microsoft.com/aml/2001/core&quot; xmlns:wpc=&quot;http://schemas.microsoft.com/office/word/2010/wordprocessingCanvas&quot; xmlns:cx=&quot;http://schemas.microsoft.com/office/drawing/2014/chartex&quot; xmlns:cx1=&quot;http://schemas.microsoft.com/office/drawing/2015/9/8/chartex&quot; xmlns:cx2=&quot;http://schemas.microsoft.com/office/drawing/2015/10/21/chartex&quot; xmlns:cx3=&quot;http://schemas.microsoft.com/office/drawing/2016/5/9/chartex&quot; xmlns:cx4=&quot;http://schemas.microsoft.com/office/drawing/2016/5/10/chartex&quot; xmlns:cx5=&quot;http://schemas.microsoft.com/office/drawing/2016/5/11/chartex&quot; xmlns:cx6=&quot;http://schemas.microsoft.com/office/drawing/2016/5/12/chartex&quot; xmlns:cx7=&quot;http://schemas.microsoft.com/office/drawing/2016/5/13/chartex&quot; xmlns:cx8=&quot;http://schemas.microsoft.com/office/drawing/2016/5/14/chartex&quot; xmlns:cr=&quot;http://schemas.microsoft.com/office/comments/2020/reactions&quot; xmlns:dt=&quot;uuid:C2F41010-65B3-11d1-A29F-00AA00C14882&quot; xmlns:mc=&quot;http://schemas.openxmlformats.org/markup-compatibility/2006&quot; xmlns:aink=&quot;http://schemas.microsoft.com/office/drawing/2016/ink&quot; xmlns:am3d=&quot;http://schemas.microsoft.com/office/drawing/2017/model3d&quot; xmlns:o=&quot;urn:schemas-microsoft-com:office:office&quot; xmlns:oel=&quot;http://schemas.microsoft.com/office/2019/extlst&quot; xmlns:m=&quot;http://schemas.openxmlformats.org/officeDocument/2006/math&quot; xmlns:v=&quot;urn:schemas-microsoft-com:vml&quot; xmlns:w10=&quot;urn:schemas-microsoft-com:office:word&quot; xmlns:w=&quot;http://schemas.microsoft.com/office/word/2003/wordml&quot; xmlns:wx=&quot;http://schemas.microsoft.com/office/word/2003/auxHint&quot; xmlns:wne=&quot;http://schemas.microsoft.com/office/word/2006/wordml&quot; xmlns:wsp=&quot;http://schemas.microsoft.com/office/word/2003/wordml/sp2&quot; xmlns:sl=&quot;http://schemas.microsoft.com/schemaLibrary/2003/core&quot; w:macrosPresent=&quot;no&quot; w:embeddedObjPresent=&quot;no&quot; w:ocxPresent=&quot;no&quot; xml:space=&quot;preserve&quot;&gt;&lt;w:ignoreSubtree w:val=&quot;http://schemas.microsoft.com/office/word/2003/wordml/sp2&quot;/&gt;&lt;o:DocumentProperties&gt;&lt;o:Version&gt;16&lt;/o:Version&gt;&lt;/o:DocumentProperties&gt;&lt;w:docPr&gt;&lt;w:view w:val=&quot;print&quot;/&gt;&lt;w:zoom w:percent=&quot;100&quot;/&gt;&lt;w:removePersonalInformation/&gt;&lt;w:activeWritingStyle w:lang=&quot;RU&quot; w:vendorID=&quot;1&quot; w:dllVersion=&quot;512&quot; w:optionSet=&quot;1&quot;/&gt;&lt;w:activeWritingStyle w:lang=&quot;RU-MO&quot; w:vendorID=&quot;1&quot; w:dllVersion=&quot;512&quot; w:optionSet=&quot;1&quot;/&gt;&lt;w:stylePaneFormatFilter w:val=&quot;3F01&quot;/&gt;&lt;w:defaultTabStop w:val=&quot;720&quot;/&gt;&lt;w:hyphenationZone w:val=&quot;357&quot;/&gt;&lt;w:doNotHyphenateCaps/&gt;&lt;w:displayHorizontalDrawingGridEvery w:val=&quot;0&quot;/&gt;&lt;w:displayVerticalDrawingGridEvery w:val=&quot;0&quot;/&gt;&lt;w:useMarginsForDrawingGridOrigin/&gt;&lt;w:characterSpacingControl w:val=&quot;DontCompress&quot;/&gt;&lt;w:optimizeForBrowser/&gt;&lt;w:validateAgainstSchema/&gt;&lt;w:saveInvalidXML w:val=&quot;off&quot;/&gt;&lt;w:ignoreMixedContent w:val=&quot;off&quot;/&gt;&lt;w:alwaysShowPlaceholderText w:val=&quot;off&quot;/&gt;&lt;w:compat&gt;&lt;w:footnoteLayoutLikeWW8/&gt;&lt;w:shapeLayoutLikeWW8/&gt;&lt;w:alignTablesRowByRow/&gt;&lt;w:forgetLastTabAlignment/&gt;&lt;w:doNotUseHTMLParagraphAutoSpacing/&gt;&lt;w:layoutRawTableWidth/&gt;&lt;w:layoutTableRowsApart/&gt;&lt;w:useWord97LineBreakingRules/&gt;&lt;w:dontAllowFieldEndSelect/&gt;&lt;w:useWord2002TableStyleRules/&gt;&lt;/w:compat&gt;&lt;wsp:rsids&gt;&lt;wsp:rsidRoot wsp:val=&quot;00003D1C&quot;/&gt;&lt;wsp:rsid wsp:val=&quot;00000969&quot;/&gt;&lt;wsp:rsid wsp:val=&quot;00000D1B&quot;/&gt;&lt;wsp:rsid wsp:val=&quot;000015D9&quot;/&gt;&lt;wsp:rsid wsp:val=&quot;00001E54&quot;/&gt;&lt;wsp:rsid wsp:val=&quot;0000299A&quot;/&gt;&lt;wsp:rsid wsp:val=&quot;00003D1C&quot;/&gt;&lt;wsp:rsid wsp:val=&quot;00004824&quot;/&gt;&lt;wsp:rsid wsp:val=&quot;000049C6&quot;/&gt;&lt;wsp:rsid wsp:val=&quot;00005141&quot;/&gt;&lt;wsp:rsid wsp:val=&quot;00005E3A&quot;/&gt;&lt;wsp:rsid wsp:val=&quot;0000772F&quot;/&gt;&lt;wsp:rsid wsp:val=&quot;00007D37&quot;/&gt;&lt;wsp:rsid wsp:val=&quot;00010B32&quot;/&gt;&lt;wsp:rsid wsp:val=&quot;0001205B&quot;/&gt;&lt;wsp:rsid wsp:val=&quot;00012974&quot;/&gt;&lt;wsp:rsid wsp:val=&quot;0001453C&quot;/&gt;&lt;wsp:rsid wsp:val=&quot;00014D12&quot;/&gt;&lt;wsp:rsid wsp:val=&quot;00015540&quot;/&gt;&lt;wsp:rsid wsp:val=&quot;00015A9F&quot;/&gt;&lt;wsp:rsid wsp:val=&quot;00015CF4&quot;/&gt;&lt;wsp:rsid wsp:val=&quot;0001626F&quot;/&gt;&lt;wsp:rsid wsp:val=&quot;00017437&quot;/&gt;&lt;wsp:rsid wsp:val=&quot;00017575&quot;/&gt;&lt;wsp:rsid wsp:val=&quot;000177E1&quot;/&gt;&lt;wsp:rsid wsp:val=&quot;000205BD&quot;/&gt;&lt;wsp:rsid wsp:val=&quot;000219FC&quot;/&gt;&lt;wsp:rsid wsp:val=&quot;00021AFE&quot;/&gt;&lt;wsp:rsid wsp:val=&quot;0002361B&quot;/&gt;&lt;wsp:rsid wsp:val=&quot;00023F40&quot;/&gt;&lt;wsp:rsid wsp:val=&quot;00024C19&quot;/&gt;&lt;wsp:rsid wsp:val=&quot;00025BF8&quot;/&gt;&lt;wsp:rsid wsp:val=&quot;00026D9A&quot;/&gt;&lt;wsp:rsid wsp:val=&quot;00027655&quot;/&gt;&lt;wsp:rsid wsp:val=&quot;00030043&quot;/&gt;&lt;wsp:rsid wsp:val=&quot;0003053F&quot;/&gt;&lt;wsp:rsid wsp:val=&quot;00030565&quot;/&gt;&lt;wsp:rsid wsp:val=&quot;00030CDC&quot;/&gt;&lt;wsp:rsid wsp:val=&quot;00030FE3&quot;/&gt;&lt;wsp:rsid wsp:val=&quot;00032D51&quot;/&gt;&lt;wsp:rsid wsp:val=&quot;00033441&quot;/&gt;&lt;wsp:rsid wsp:val=&quot;00033A4B&quot;/&gt;&lt;wsp:rsid wsp:val=&quot;00033E4B&quot;/&gt;&lt;wsp:rsid wsp:val=&quot;00035FAC&quot;/&gt;&lt;wsp:rsid wsp:val=&quot;00040068&quot;/&gt;&lt;wsp:rsid wsp:val=&quot;00040660&quot;/&gt;&lt;wsp:rsid wsp:val=&quot;00041127&quot;/&gt;&lt;wsp:rsid wsp:val=&quot;00041645&quot;/&gt;&lt;wsp:rsid wsp:val=&quot;00042C5D&quot;/&gt;&lt;wsp:rsid wsp:val=&quot;00043BD8&quot;/&gt;&lt;wsp:rsid wsp:val=&quot;00043C1A&quot;/&gt;&lt;wsp:rsid wsp:val=&quot;00043CAA&quot;/&gt;&lt;wsp:rsid wsp:val=&quot;00045C0F&quot;/&gt;&lt;wsp:rsid wsp:val=&quot;00045FB0&quot;/&gt;&lt;wsp:rsid wsp:val=&quot;0004673B&quot;/&gt;&lt;wsp:rsid wsp:val=&quot;0005349D&quot;/&gt;&lt;wsp:rsid wsp:val=&quot;000534E7&quot;/&gt;&lt;wsp:rsid wsp:val=&quot;000545A5&quot;/&gt;&lt;wsp:rsid wsp:val=&quot;000562F0&quot;/&gt;&lt;wsp:rsid wsp:val=&quot;00057B25&quot;/&gt;&lt;wsp:rsid wsp:val=&quot;00057F57&quot;/&gt;&lt;wsp:rsid wsp:val=&quot;00060535&quot;/&gt;&lt;wsp:rsid wsp:val=&quot;000614B8&quot;/&gt;&lt;wsp:rsid wsp:val=&quot;000617D1&quot;/&gt;&lt;wsp:rsid wsp:val=&quot;00062C17&quot;/&gt;&lt;wsp:rsid wsp:val=&quot;0006330B&quot;/&gt;&lt;wsp:rsid wsp:val=&quot;00064BB4&quot;/&gt;&lt;wsp:rsid wsp:val=&quot;00066217&quot;/&gt;&lt;wsp:rsid wsp:val=&quot;00066503&quot;/&gt;&lt;wsp:rsid wsp:val=&quot;00067153&quot;/&gt;&lt;wsp:rsid wsp:val=&quot;00070216&quot;/&gt;&lt;wsp:rsid wsp:val=&quot;0007041E&quot;/&gt;&lt;wsp:rsid wsp:val=&quot;00070F02&quot;/&gt;&lt;wsp:rsid wsp:val=&quot;000710D0&quot;/&gt;&lt;wsp:rsid wsp:val=&quot;0007169F&quot;/&gt;&lt;wsp:rsid wsp:val=&quot;000738FE&quot;/&gt;&lt;wsp:rsid wsp:val=&quot;00073961&quot;/&gt;&lt;wsp:rsid wsp:val=&quot;00074343&quot;/&gt;&lt;wsp:rsid wsp:val=&quot;00074AEA&quot;/&gt;&lt;wsp:rsid wsp:val=&quot;00076A90&quot;/&gt;&lt;wsp:rsid wsp:val=&quot;000804EA&quot;/&gt;&lt;wsp:rsid wsp:val=&quot;00081438&quot;/&gt;&lt;wsp:rsid wsp:val=&quot;00081DE4&quot;/&gt;&lt;wsp:rsid wsp:val=&quot;00082B3D&quot;/&gt;&lt;wsp:rsid wsp:val=&quot;00082DCA&quot;/&gt;&lt;wsp:rsid wsp:val=&quot;00083327&quot;/&gt;&lt;wsp:rsid wsp:val=&quot;00084939&quot;/&gt;&lt;wsp:rsid wsp:val=&quot;00084C47&quot;/&gt;&lt;wsp:rsid wsp:val=&quot;00085949&quot;/&gt;&lt;wsp:rsid wsp:val=&quot;00086027&quot;/&gt;&lt;wsp:rsid wsp:val=&quot;00086081&quot;/&gt;&lt;wsp:rsid wsp:val=&quot;00086EE3&quot;/&gt;&lt;wsp:rsid wsp:val=&quot;00087C0F&quot;/&gt;&lt;wsp:rsid wsp:val=&quot;00093120&quot;/&gt;&lt;wsp:rsid wsp:val=&quot;00093E10&quot;/&gt;&lt;wsp:rsid wsp:val=&quot;000957BB&quot;/&gt;&lt;wsp:rsid wsp:val=&quot;000A0680&quot;/&gt;&lt;wsp:rsid wsp:val=&quot;000A0739&quot;/&gt;&lt;wsp:rsid wsp:val=&quot;000A0EDD&quot;/&gt;&lt;wsp:rsid wsp:val=&quot;000A1D5F&quot;/&gt;&lt;wsp:rsid wsp:val=&quot;000A3077&quot;/&gt;&lt;wsp:rsid wsp:val=&quot;000A3FCF&quot;/&gt;&lt;wsp:rsid wsp:val=&quot;000A654B&quot;/&gt;&lt;wsp:rsid wsp:val=&quot;000A73A4&quot;/&gt;&lt;wsp:rsid wsp:val=&quot;000A76AF&quot;/&gt;&lt;wsp:rsid wsp:val=&quot;000A79A5&quot;/&gt;&lt;wsp:rsid wsp:val=&quot;000A7FAB&quot;/&gt;&lt;wsp:rsid wsp:val=&quot;000B10CB&quot;/&gt;&lt;wsp:rsid wsp:val=&quot;000B195A&quot;/&gt;&lt;wsp:rsid wsp:val=&quot;000B1B97&quot;/&gt;&lt;wsp:rsid wsp:val=&quot;000B208B&quot;/&gt;&lt;wsp:rsid wsp:val=&quot;000B2366&quot;/&gt;&lt;wsp:rsid wsp:val=&quot;000B31AD&quot;/&gt;&lt;wsp:rsid wsp:val=&quot;000B55A3&quot;/&gt;&lt;wsp:rsid wsp:val=&quot;000B5896&quot;/&gt;&lt;wsp:rsid wsp:val=&quot;000B6366&quot;/&gt;&lt;wsp:rsid wsp:val=&quot;000B6594&quot;/&gt;&lt;wsp:rsid wsp:val=&quot;000B7A24&quot;/&gt;&lt;wsp:rsid wsp:val=&quot;000B7BCA&quot;/&gt;&lt;wsp:rsid wsp:val=&quot;000C1657&quot;/&gt;&lt;wsp:rsid wsp:val=&quot;000C18F2&quot;/&gt;&lt;wsp:rsid wsp:val=&quot;000C1E9E&quot;/&gt;&lt;wsp:rsid wsp:val=&quot;000C23B7&quot;/&gt;&lt;wsp:rsid wsp:val=&quot;000C3408&quot;/&gt;&lt;wsp:rsid wsp:val=&quot;000C397C&quot;/&gt;&lt;wsp:rsid wsp:val=&quot;000C64BE&quot;/&gt;&lt;wsp:rsid wsp:val=&quot;000C68CC&quot;/&gt;&lt;wsp:rsid wsp:val=&quot;000C74A8&quot;/&gt;&lt;wsp:rsid wsp:val=&quot;000D09FB&quot;/&gt;&lt;wsp:rsid wsp:val=&quot;000D0DF5&quot;/&gt;&lt;wsp:rsid wsp:val=&quot;000D27EC&quot;/&gt;&lt;wsp:rsid wsp:val=&quot;000D29D2&quot;/&gt;&lt;wsp:rsid wsp:val=&quot;000D33B4&quot;/&gt;&lt;wsp:rsid wsp:val=&quot;000D435B&quot;/&gt;&lt;wsp:rsid wsp:val=&quot;000D602F&quot;/&gt;&lt;wsp:rsid wsp:val=&quot;000D6194&quot;/&gt;&lt;wsp:rsid wsp:val=&quot;000D79DF&quot;/&gt;&lt;wsp:rsid wsp:val=&quot;000D7EC5&quot;/&gt;&lt;wsp:rsid wsp:val=&quot;000E0393&quot;/&gt;&lt;wsp:rsid wsp:val=&quot;000E100C&quot;/&gt;&lt;wsp:rsid wsp:val=&quot;000E1E9E&quot;/&gt;&lt;wsp:rsid wsp:val=&quot;000E1F0D&quot;/&gt;&lt;wsp:rsid wsp:val=&quot;000E2364&quot;/&gt;&lt;wsp:rsid wsp:val=&quot;000E2F72&quot;/&gt;&lt;wsp:rsid wsp:val=&quot;000E3622&quot;/&gt;&lt;wsp:rsid wsp:val=&quot;000E3C03&quot;/&gt;&lt;wsp:rsid wsp:val=&quot;000E3EF9&quot;/&gt;&lt;wsp:rsid wsp:val=&quot;000E416C&quot;/&gt;&lt;wsp:rsid wsp:val=&quot;000E4E14&quot;/&gt;&lt;wsp:rsid wsp:val=&quot;000E5F63&quot;/&gt;&lt;wsp:rsid wsp:val=&quot;000E6AE4&quot;/&gt;&lt;wsp:rsid wsp:val=&quot;000E6BF5&quot;/&gt;&lt;wsp:rsid wsp:val=&quot;000E6D15&quot;/&gt;&lt;wsp:rsid wsp:val=&quot;000E793A&quot;/&gt;&lt;wsp:rsid wsp:val=&quot;000E7FAA&quot;/&gt;&lt;wsp:rsid wsp:val=&quot;000F0925&quot;/&gt;&lt;wsp:rsid wsp:val=&quot;000F09B2&quot;/&gt;&lt;wsp:rsid wsp:val=&quot;000F1E2D&quot;/&gt;&lt;wsp:rsid wsp:val=&quot;000F201C&quot;/&gt;&lt;wsp:rsid wsp:val=&quot;000F2A86&quot;/&gt;&lt;wsp:rsid wsp:val=&quot;000F39F5&quot;/&gt;&lt;wsp:rsid wsp:val=&quot;000F4F4C&quot;/&gt;&lt;wsp:rsid wsp:val=&quot;000F5629&quot;/&gt;&lt;wsp:rsid wsp:val=&quot;000F5AED&quot;/&gt;&lt;wsp:rsid wsp:val=&quot;000F76AD&quot;/&gt;&lt;wsp:rsid wsp:val=&quot;000F7991&quot;/&gt;&lt;wsp:rsid wsp:val=&quot;00100084&quot;/&gt;&lt;wsp:rsid wsp:val=&quot;001010D6&quot;/&gt;&lt;wsp:rsid wsp:val=&quot;00101143&quot;/&gt;&lt;wsp:rsid wsp:val=&quot;00103A8C&quot;/&gt;&lt;wsp:rsid wsp:val=&quot;00104C4A&quot;/&gt;&lt;wsp:rsid wsp:val=&quot;001053C0&quot;/&gt;&lt;wsp:rsid wsp:val=&quot;001061E8&quot;/&gt;&lt;wsp:rsid wsp:val=&quot;001108B6&quot;/&gt;&lt;wsp:rsid wsp:val=&quot;001109AF&quot;/&gt;&lt;wsp:rsid wsp:val=&quot;00110C8B&quot;/&gt;&lt;wsp:rsid wsp:val=&quot;00110DCF&quot;/&gt;&lt;wsp:rsid wsp:val=&quot;001138E4&quot;/&gt;&lt;wsp:rsid wsp:val=&quot;00115113&quot;/&gt;&lt;wsp:rsid wsp:val=&quot;00115B17&quot;/&gt;&lt;wsp:rsid wsp:val=&quot;00115C12&quot;/&gt;&lt;wsp:rsid wsp:val=&quot;00115C71&quot;/&gt;&lt;wsp:rsid wsp:val=&quot;00117675&quot;/&gt;&lt;wsp:rsid wsp:val=&quot;00120218&quot;/&gt;&lt;wsp:rsid wsp:val=&quot;0012057B&quot;/&gt;&lt;wsp:rsid wsp:val=&quot;00123241&quot;/&gt;&lt;wsp:rsid wsp:val=&quot;0012330A&quot;/&gt;&lt;wsp:rsid wsp:val=&quot;00123A88&quot;/&gt;&lt;wsp:rsid wsp:val=&quot;00123FDC&quot;/&gt;&lt;wsp:rsid wsp:val=&quot;0012523F&quot;/&gt;&lt;wsp:rsid wsp:val=&quot;0012535F&quot;/&gt;&lt;wsp:rsid wsp:val=&quot;00126DAA&quot;/&gt;&lt;wsp:rsid wsp:val=&quot;0013177B&quot;/&gt;&lt;wsp:rsid wsp:val=&quot;001333B5&quot;/&gt;&lt;wsp:rsid wsp:val=&quot;00134429&quot;/&gt;&lt;wsp:rsid wsp:val=&quot;001351C1&quot;/&gt;&lt;wsp:rsid wsp:val=&quot;00136F9B&quot;/&gt;&lt;wsp:rsid wsp:val=&quot;00137247&quot;/&gt;&lt;wsp:rsid wsp:val=&quot;00137D7F&quot;/&gt;&lt;wsp:rsid wsp:val=&quot;00142049&quot;/&gt;&lt;wsp:rsid wsp:val=&quot;00142931&quot;/&gt;&lt;wsp:rsid wsp:val=&quot;00142966&quot;/&gt;&lt;wsp:rsid wsp:val=&quot;001429A9&quot;/&gt;&lt;wsp:rsid wsp:val=&quot;00143202&quot;/&gt;&lt;wsp:rsid wsp:val=&quot;00145661&quot;/&gt;&lt;wsp:rsid wsp:val=&quot;00145C11&quot;/&gt;&lt;wsp:rsid wsp:val=&quot;00145E36&quot;/&gt;&lt;wsp:rsid wsp:val=&quot;00147738&quot;/&gt;&lt;wsp:rsid wsp:val=&quot;00150084&quot;/&gt;&lt;wsp:rsid wsp:val=&quot;00153302&quot;/&gt;&lt;wsp:rsid wsp:val=&quot;0015488A&quot;/&gt;&lt;wsp:rsid wsp:val=&quot;00154E14&quot;/&gt;&lt;wsp:rsid wsp:val=&quot;00154E6C&quot;/&gt;&lt;wsp:rsid wsp:val=&quot;00155FD8&quot;/&gt;&lt;wsp:rsid wsp:val=&quot;00157AE9&quot;/&gt;&lt;wsp:rsid wsp:val=&quot;001607F4&quot;/&gt;&lt;wsp:rsid wsp:val=&quot;00163884&quot;/&gt;&lt;wsp:rsid wsp:val=&quot;00163E7E&quot;/&gt;&lt;wsp:rsid wsp:val=&quot;001658E1&quot;/&gt;&lt;wsp:rsid wsp:val=&quot;00166416&quot;/&gt;&lt;wsp:rsid wsp:val=&quot;00167F6F&quot;/&gt;&lt;wsp:rsid wsp:val=&quot;00170B40&quot;/&gt;&lt;wsp:rsid wsp:val=&quot;00170F83&quot;/&gt;&lt;wsp:rsid wsp:val=&quot;00172687&quot;/&gt;&lt;wsp:rsid wsp:val=&quot;001730B4&quot;/&gt;&lt;wsp:rsid wsp:val=&quot;00173DB0&quot;/&gt;&lt;wsp:rsid wsp:val=&quot;00174349&quot;/&gt;&lt;wsp:rsid wsp:val=&quot;00174FE0&quot;/&gt;&lt;wsp:rsid wsp:val=&quot;00175A06&quot;/&gt;&lt;wsp:rsid wsp:val=&quot;00176743&quot;/&gt;&lt;wsp:rsid wsp:val=&quot;00176C11&quot;/&gt;&lt;wsp:rsid wsp:val=&quot;001775FE&quot;/&gt;&lt;wsp:rsid wsp:val=&quot;00180204&quot;/&gt;&lt;wsp:rsid wsp:val=&quot;001802AD&quot;/&gt;&lt;wsp:rsid wsp:val=&quot;001809EC&quot;/&gt;&lt;wsp:rsid wsp:val=&quot;00181965&quot;/&gt;&lt;wsp:rsid wsp:val=&quot;00182064&quot;/&gt;&lt;wsp:rsid wsp:val=&quot;00182338&quot;/&gt;&lt;wsp:rsid wsp:val=&quot;001829BD&quot;/&gt;&lt;wsp:rsid wsp:val=&quot;00182FBF&quot;/&gt;&lt;wsp:rsid wsp:val=&quot;001832BE&quot;/&gt;&lt;wsp:rsid wsp:val=&quot;0018512D&quot;/&gt;&lt;wsp:rsid wsp:val=&quot;001854CB&quot;/&gt;&lt;wsp:rsid wsp:val=&quot;001865D5&quot;/&gt;&lt;wsp:rsid wsp:val=&quot;001869DA&quot;/&gt;&lt;wsp:rsid wsp:val=&quot;001923E3&quot;/&gt;&lt;wsp:rsid wsp:val=&quot;00192AAD&quot;/&gt;&lt;wsp:rsid wsp:val=&quot;00192B04&quot;/&gt;&lt;wsp:rsid wsp:val=&quot;001936D0&quot;/&gt;&lt;wsp:rsid wsp:val=&quot;00193D46&quot;/&gt;&lt;wsp:rsid wsp:val=&quot;0019426F&quot;/&gt;&lt;wsp:rsid wsp:val=&quot;00194D50&quot;/&gt;&lt;wsp:rsid wsp:val=&quot;00197633&quot;/&gt;&lt;wsp:rsid wsp:val=&quot;00197806&quot;/&gt;&lt;wsp:rsid wsp:val=&quot;001A0D2A&quot;/&gt;&lt;wsp:rsid wsp:val=&quot;001A174E&quot;/&gt;&lt;wsp:rsid wsp:val=&quot;001A22EA&quot;/&gt;&lt;wsp:rsid wsp:val=&quot;001A311C&quot;/&gt;&lt;wsp:rsid wsp:val=&quot;001A332B&quot;/&gt;&lt;wsp:rsid wsp:val=&quot;001A3552&quot;/&gt;&lt;wsp:rsid wsp:val=&quot;001A363F&quot;/&gt;&lt;wsp:rsid wsp:val=&quot;001A3918&quot;/&gt;&lt;wsp:rsid wsp:val=&quot;001A4B7B&quot;/&gt;&lt;wsp:rsid wsp:val=&quot;001A52E7&quot;/&gt;&lt;wsp:rsid wsp:val=&quot;001A5A3B&quot;/&gt;&lt;wsp:rsid wsp:val=&quot;001B078A&quot;/&gt;&lt;wsp:rsid wsp:val=&quot;001B0A12&quot;/&gt;&lt;wsp:rsid wsp:val=&quot;001B0F92&quot;/&gt;&lt;wsp:rsid wsp:val=&quot;001B14B3&quot;/&gt;&lt;wsp:rsid wsp:val=&quot;001B1799&quot;/&gt;&lt;wsp:rsid wsp:val=&quot;001B1B76&quot;/&gt;&lt;wsp:rsid wsp:val=&quot;001B363A&quot;/&gt;&lt;wsp:rsid wsp:val=&quot;001B3A4B&quot;/&gt;&lt;wsp:rsid wsp:val=&quot;001B491D&quot;/&gt;&lt;wsp:rsid wsp:val=&quot;001B4C00&quot;/&gt;&lt;wsp:rsid wsp:val=&quot;001B5F77&quot;/&gt;&lt;wsp:rsid wsp:val=&quot;001B65E7&quot;/&gt;&lt;wsp:rsid wsp:val=&quot;001B6761&quot;/&gt;&lt;wsp:rsid wsp:val=&quot;001B6D3A&quot;/&gt;&lt;wsp:rsid wsp:val=&quot;001B6D8E&quot;/&gt;&lt;wsp:rsid wsp:val=&quot;001B7380&quot;/&gt;&lt;wsp:rsid wsp:val=&quot;001B7AF3&quot;/&gt;&lt;wsp:rsid wsp:val=&quot;001C16CD&quot;/&gt;&lt;wsp:rsid wsp:val=&quot;001C2CB5&quot;/&gt;&lt;wsp:rsid wsp:val=&quot;001C35BC&quot;/&gt;&lt;wsp:rsid wsp:val=&quot;001C3BA7&quot;/&gt;&lt;wsp:rsid wsp:val=&quot;001C4281&quot;/&gt;&lt;wsp:rsid wsp:val=&quot;001C4710&quot;/&gt;&lt;wsp:rsid wsp:val=&quot;001C52D9&quot;/&gt;&lt;wsp:rsid wsp:val=&quot;001C54F8&quot;/&gt;&lt;wsp:rsid wsp:val=&quot;001C58FD&quot;/&gt;&lt;wsp:rsid wsp:val=&quot;001D04B1&quot;/&gt;&lt;wsp:rsid wsp:val=&quot;001D1564&quot;/&gt;&lt;wsp:rsid wsp:val=&quot;001D1C53&quot;/&gt;&lt;wsp:rsid wsp:val=&quot;001D1D14&quot;/&gt;&lt;wsp:rsid wsp:val=&quot;001D2D53&quot;/&gt;&lt;wsp:rsid wsp:val=&quot;001D4675&quot;/&gt;&lt;wsp:rsid wsp:val=&quot;001D55E0&quot;/&gt;&lt;wsp:rsid wsp:val=&quot;001D581A&quot;/&gt;&lt;wsp:rsid wsp:val=&quot;001D5AD1&quot;/&gt;&lt;wsp:rsid wsp:val=&quot;001D618F&quot;/&gt;&lt;wsp:rsid wsp:val=&quot;001D61F7&quot;/&gt;&lt;wsp:rsid wsp:val=&quot;001D71AC&quot;/&gt;&lt;wsp:rsid wsp:val=&quot;001D736D&quot;/&gt;&lt;wsp:rsid wsp:val=&quot;001D7B1C&quot;/&gt;&lt;wsp:rsid wsp:val=&quot;001E0F96&quot;/&gt;&lt;wsp:rsid wsp:val=&quot;001E1420&quot;/&gt;&lt;wsp:rsid wsp:val=&quot;001E4985&quot;/&gt;&lt;wsp:rsid wsp:val=&quot;001E6539&quot;/&gt;&lt;wsp:rsid wsp:val=&quot;001E7039&quot;/&gt;&lt;wsp:rsid wsp:val=&quot;001F2E7E&quot;/&gt;&lt;wsp:rsid wsp:val=&quot;001F331E&quot;/&gt;&lt;wsp:rsid wsp:val=&quot;001F4618&quot;/&gt;&lt;wsp:rsid wsp:val=&quot;001F5E1F&quot;/&gt;&lt;wsp:rsid wsp:val=&quot;001F67D0&quot;/&gt;&lt;wsp:rsid wsp:val=&quot;001F6FEF&quot;/&gt;&lt;wsp:rsid wsp:val=&quot;001F7D71&quot;/&gt;&lt;wsp:rsid wsp:val=&quot;0020031E&quot;/&gt;&lt;wsp:rsid wsp:val=&quot;0020165E&quot;/&gt;&lt;wsp:rsid wsp:val=&quot;00201A7B&quot;/&gt;&lt;wsp:rsid wsp:val=&quot;00202453&quot;/&gt;&lt;wsp:rsid wsp:val=&quot;00202694&quot;/&gt;&lt;wsp:rsid wsp:val=&quot;00202862&quot;/&gt;&lt;wsp:rsid wsp:val=&quot;002028C6&quot;/&gt;&lt;wsp:rsid wsp:val=&quot;00202A88&quot;/&gt;&lt;wsp:rsid wsp:val=&quot;00202B37&quot;/&gt;&lt;wsp:rsid wsp:val=&quot;00203D90&quot;/&gt;&lt;wsp:rsid wsp:val=&quot;00205057&quot;/&gt;&lt;wsp:rsid wsp:val=&quot;00207839&quot;/&gt;&lt;wsp:rsid wsp:val=&quot;0021032C&quot;/&gt;&lt;wsp:rsid wsp:val=&quot;002123FB&quot;/&gt;&lt;wsp:rsid wsp:val=&quot;0021440A&quot;/&gt;&lt;wsp:rsid wsp:val=&quot;0021441B&quot;/&gt;&lt;wsp:rsid wsp:val=&quot;002221C5&quot;/&gt;&lt;wsp:rsid wsp:val=&quot;002221EE&quot;/&gt;&lt;wsp:rsid wsp:val=&quot;002228F2&quot;/&gt;&lt;wsp:rsid wsp:val=&quot;00222D78&quot;/&gt;&lt;wsp:rsid wsp:val=&quot;002239AF&quot;/&gt;&lt;wsp:rsid wsp:val=&quot;00223DF3&quot;/&gt;&lt;wsp:rsid wsp:val=&quot;002241AE&quot;/&gt;&lt;wsp:rsid wsp:val=&quot;00224E6A&quot;/&gt;&lt;wsp:rsid wsp:val=&quot;002266DE&quot;/&gt;&lt;wsp:rsid wsp:val=&quot;002277AA&quot;/&gt;&lt;wsp:rsid wsp:val=&quot;00230DFA&quot;/&gt;&lt;wsp:rsid wsp:val=&quot;002313F5&quot;/&gt;&lt;wsp:rsid wsp:val=&quot;00231432&quot;/&gt;&lt;wsp:rsid wsp:val=&quot;00233AD4&quot;/&gt;&lt;wsp:rsid wsp:val=&quot;00235912&quot;/&gt;&lt;wsp:rsid wsp:val=&quot;00236066&quot;/&gt;&lt;wsp:rsid wsp:val=&quot;00236A37&quot;/&gt;&lt;wsp:rsid wsp:val=&quot;00240CA3&quot;/&gt;&lt;wsp:rsid wsp:val=&quot;002419E6&quot;/&gt;&lt;wsp:rsid wsp:val=&quot;00241B7B&quot;/&gt;&lt;wsp:rsid wsp:val=&quot;00241BC8&quot;/&gt;&lt;wsp:rsid wsp:val=&quot;002428A2&quot;/&gt;&lt;wsp:rsid wsp:val=&quot;0024498D&quot;/&gt;&lt;wsp:rsid wsp:val=&quot;00244B4D&quot;/&gt;&lt;wsp:rsid wsp:val=&quot;0024593B&quot;/&gt;&lt;wsp:rsid wsp:val=&quot;00245A89&quot;/&gt;&lt;wsp:rsid wsp:val=&quot;002465BC&quot;/&gt;&lt;wsp:rsid wsp:val=&quot;00246946&quot;/&gt;&lt;wsp:rsid wsp:val=&quot;002478C8&quot;/&gt;&lt;wsp:rsid wsp:val=&quot;00247FB9&quot;/&gt;&lt;wsp:rsid wsp:val=&quot;00250D12&quot;/&gt;&lt;wsp:rsid wsp:val=&quot;00251B4E&quot;/&gt;&lt;wsp:rsid wsp:val=&quot;0025224A&quot;/&gt;&lt;wsp:rsid wsp:val=&quot;00253C96&quot;/&gt;&lt;wsp:rsid wsp:val=&quot;00254610&quot;/&gt;&lt;wsp:rsid wsp:val=&quot;00254D1C&quot;/&gt;&lt;wsp:rsid wsp:val=&quot;0025582F&quot;/&gt;&lt;wsp:rsid wsp:val=&quot;00255A42&quot;/&gt;&lt;wsp:rsid wsp:val=&quot;00255BE6&quot;/&gt;&lt;wsp:rsid wsp:val=&quot;002568A3&quot;/&gt;&lt;wsp:rsid wsp:val=&quot;00257AC0&quot;/&gt;&lt;wsp:rsid wsp:val=&quot;00257BEC&quot;/&gt;&lt;wsp:rsid wsp:val=&quot;0026197C&quot;/&gt;&lt;wsp:rsid wsp:val=&quot;00261E74&quot;/&gt;&lt;wsp:rsid wsp:val=&quot;00262BF0&quot;/&gt;&lt;wsp:rsid wsp:val=&quot;00262ED0&quot;/&gt;&lt;wsp:rsid wsp:val=&quot;00262EF6&quot;/&gt;&lt;wsp:rsid wsp:val=&quot;00263E39&quot;/&gt;&lt;wsp:rsid wsp:val=&quot;0026481C&quot;/&gt;&lt;wsp:rsid wsp:val=&quot;00264B0B&quot;/&gt;&lt;wsp:rsid wsp:val=&quot;00265BF2&quot;/&gt;&lt;wsp:rsid wsp:val=&quot;00266B1D&quot;/&gt;&lt;wsp:rsid wsp:val=&quot;00266E17&quot;/&gt;&lt;wsp:rsid wsp:val=&quot;00267788&quot;/&gt;&lt;wsp:rsid wsp:val=&quot;00267FC7&quot;/&gt;&lt;wsp:rsid wsp:val=&quot;002701F3&quot;/&gt;&lt;wsp:rsid wsp:val=&quot;0027082E&quot;/&gt;&lt;wsp:rsid wsp:val=&quot;00271F8B&quot;/&gt;&lt;wsp:rsid wsp:val=&quot;00273E13&quot;/&gt;&lt;wsp:rsid wsp:val=&quot;0027560A&quot;/&gt;&lt;wsp:rsid wsp:val=&quot;00276430&quot;/&gt;&lt;wsp:rsid wsp:val=&quot;00277B99&quot;/&gt;&lt;wsp:rsid wsp:val=&quot;00277C27&quot;/&gt;&lt;wsp:rsid wsp:val=&quot;00280805&quot;/&gt;&lt;wsp:rsid wsp:val=&quot;00280B81&quot;/&gt;&lt;wsp:rsid wsp:val=&quot;00282589&quot;/&gt;&lt;wsp:rsid wsp:val=&quot;00282A1F&quot;/&gt;&lt;wsp:rsid wsp:val=&quot;00282AE6&quot;/&gt;&lt;wsp:rsid wsp:val=&quot;00283793&quot;/&gt;&lt;wsp:rsid wsp:val=&quot;002838ED&quot;/&gt;&lt;wsp:rsid wsp:val=&quot;002853D1&quot;/&gt;&lt;wsp:rsid wsp:val=&quot;00285A18&quot;/&gt;&lt;wsp:rsid wsp:val=&quot;00286549&quot;/&gt;&lt;wsp:rsid wsp:val=&quot;00286F88&quot;/&gt;&lt;wsp:rsid wsp:val=&quot;002902AA&quot;/&gt;&lt;wsp:rsid wsp:val=&quot;0029317A&quot;/&gt;&lt;wsp:rsid wsp:val=&quot;00293BF7&quot;/&gt;&lt;wsp:rsid wsp:val=&quot;00294CB9&quot;/&gt;&lt;wsp:rsid wsp:val=&quot;002957F1&quot;/&gt;&lt;wsp:rsid wsp:val=&quot;00295E86&quot;/&gt;&lt;wsp:rsid wsp:val=&quot;002A0CC1&quot;/&gt;&lt;wsp:rsid wsp:val=&quot;002A12E3&quot;/&gt;&lt;wsp:rsid wsp:val=&quot;002A21D5&quot;/&gt;&lt;wsp:rsid wsp:val=&quot;002A286D&quot;/&gt;&lt;wsp:rsid wsp:val=&quot;002A3A75&quot;/&gt;&lt;wsp:rsid wsp:val=&quot;002A4D31&quot;/&gt;&lt;wsp:rsid wsp:val=&quot;002A5B41&quot;/&gt;&lt;wsp:rsid wsp:val=&quot;002A5D91&quot;/&gt;&lt;wsp:rsid wsp:val=&quot;002A5D9A&quot;/&gt;&lt;wsp:rsid wsp:val=&quot;002A6B29&quot;/&gt;&lt;wsp:rsid wsp:val=&quot;002B01D2&quot;/&gt;&lt;wsp:rsid wsp:val=&quot;002B020F&quot;/&gt;&lt;wsp:rsid wsp:val=&quot;002B14D2&quot;/&gt;&lt;wsp:rsid wsp:val=&quot;002B197A&quot;/&gt;&lt;wsp:rsid wsp:val=&quot;002B254E&quot;/&gt;&lt;wsp:rsid wsp:val=&quot;002B57E3&quot;/&gt;&lt;wsp:rsid wsp:val=&quot;002B706C&quot;/&gt;&lt;wsp:rsid wsp:val=&quot;002B7825&quot;/&gt;&lt;wsp:rsid wsp:val=&quot;002C04B7&quot;/&gt;&lt;wsp:rsid wsp:val=&quot;002C0CA8&quot;/&gt;&lt;wsp:rsid wsp:val=&quot;002C175D&quot;/&gt;&lt;wsp:rsid wsp:val=&quot;002D01B5&quot;/&gt;&lt;wsp:rsid wsp:val=&quot;002D0E4B&quot;/&gt;&lt;wsp:rsid wsp:val=&quot;002D3386&quot;/&gt;&lt;wsp:rsid wsp:val=&quot;002D33BA&quot;/&gt;&lt;wsp:rsid wsp:val=&quot;002D36EF&quot;/&gt;&lt;wsp:rsid wsp:val=&quot;002D3CCD&quot;/&gt;&lt;wsp:rsid wsp:val=&quot;002D3ECB&quot;/&gt;&lt;wsp:rsid wsp:val=&quot;002D6F90&quot;/&gt;&lt;wsp:rsid wsp:val=&quot;002E01B0&quot;/&gt;&lt;wsp:rsid wsp:val=&quot;002E0694&quot;/&gt;&lt;wsp:rsid wsp:val=&quot;002E06F0&quot;/&gt;&lt;wsp:rsid wsp:val=&quot;002E163A&quot;/&gt;&lt;wsp:rsid wsp:val=&quot;002E1870&quot;/&gt;&lt;wsp:rsid wsp:val=&quot;002E1BBD&quot;/&gt;&lt;wsp:rsid wsp:val=&quot;002E21E5&quot;/&gt;&lt;wsp:rsid wsp:val=&quot;002E2D88&quot;/&gt;&lt;wsp:rsid wsp:val=&quot;002E2F69&quot;/&gt;&lt;wsp:rsid wsp:val=&quot;002E7333&quot;/&gt;&lt;wsp:rsid wsp:val=&quot;002E74FA&quot;/&gt;&lt;wsp:rsid wsp:val=&quot;002F0492&quot;/&gt;&lt;wsp:rsid wsp:val=&quot;002F45C5&quot;/&gt;&lt;wsp:rsid wsp:val=&quot;002F526D&quot;/&gt;&lt;wsp:rsid wsp:val=&quot;002F778B&quot;/&gt;&lt;wsp:rsid wsp:val=&quot;00304D90&quot;/&gt;&lt;wsp:rsid wsp:val=&quot;0030623F&quot;/&gt;&lt;wsp:rsid wsp:val=&quot;00306D96&quot;/&gt;&lt;wsp:rsid wsp:val=&quot;00311FC6&quot;/&gt;&lt;wsp:rsid wsp:val=&quot;0031285D&quot;/&gt;&lt;wsp:rsid wsp:val=&quot;0031348A&quot;/&gt;&lt;wsp:rsid wsp:val=&quot;00314FE9&quot;/&gt;&lt;wsp:rsid wsp:val=&quot;00315AD9&quot;/&gt;&lt;wsp:rsid wsp:val=&quot;00315C1E&quot;/&gt;&lt;wsp:rsid wsp:val=&quot;00316CB3&quot;/&gt;&lt;wsp:rsid wsp:val=&quot;003177A3&quot;/&gt;&lt;wsp:rsid wsp:val=&quot;00317AA8&quot;/&gt;&lt;wsp:rsid wsp:val=&quot;00320335&quot;/&gt;&lt;wsp:rsid wsp:val=&quot;0032279F&quot;/&gt;&lt;wsp:rsid wsp:val=&quot;003231C0&quot;/&gt;&lt;wsp:rsid wsp:val=&quot;00323A42&quot;/&gt;&lt;wsp:rsid wsp:val=&quot;0032419C&quot;/&gt;&lt;wsp:rsid wsp:val=&quot;003246A0&quot;/&gt;&lt;wsp:rsid wsp:val=&quot;00324FD9&quot;/&gt;&lt;wsp:rsid wsp:val=&quot;00325B68&quot;/&gt;&lt;wsp:rsid wsp:val=&quot;00326238&quot;/&gt;&lt;wsp:rsid wsp:val=&quot;00327535&quot;/&gt;&lt;wsp:rsid wsp:val=&quot;00327BE2&quot;/&gt;&lt;wsp:rsid wsp:val=&quot;00327E83&quot;/&gt;&lt;wsp:rsid wsp:val=&quot;00330886&quot;/&gt;&lt;wsp:rsid wsp:val=&quot;00330B04&quot;/&gt;&lt;wsp:rsid wsp:val=&quot;0033223F&quot;/&gt;&lt;wsp:rsid wsp:val=&quot;003334E5&quot;/&gt;&lt;wsp:rsid wsp:val=&quot;00333F85&quot;/&gt;&lt;wsp:rsid wsp:val=&quot;00335262&quot;/&gt;&lt;wsp:rsid wsp:val=&quot;00336190&quot;/&gt;&lt;wsp:rsid wsp:val=&quot;00336ED9&quot;/&gt;&lt;wsp:rsid wsp:val=&quot;00341684&quot;/&gt;&lt;wsp:rsid wsp:val=&quot;003429E7&quot;/&gt;&lt;wsp:rsid wsp:val=&quot;00345483&quot;/&gt;&lt;wsp:rsid wsp:val=&quot;003466C4&quot;/&gt;&lt;wsp:rsid wsp:val=&quot;00346708&quot;/&gt;&lt;wsp:rsid wsp:val=&quot;00347CE3&quot;/&gt;&lt;wsp:rsid wsp:val=&quot;00352020&quot;/&gt;&lt;wsp:rsid wsp:val=&quot;0035237A&quot;/&gt;&lt;wsp:rsid wsp:val=&quot;003527C5&quot;/&gt;&lt;wsp:rsid wsp:val=&quot;00355260&quot;/&gt;&lt;wsp:rsid wsp:val=&quot;00355A31&quot;/&gt;&lt;wsp:rsid wsp:val=&quot;00357304&quot;/&gt;&lt;wsp:rsid wsp:val=&quot;003608EC&quot;/&gt;&lt;wsp:rsid wsp:val=&quot;00361CF6&quot;/&gt;&lt;wsp:rsid wsp:val=&quot;00362A3C&quot;/&gt;&lt;wsp:rsid wsp:val=&quot;00363808&quot;/&gt;&lt;wsp:rsid wsp:val=&quot;00364945&quot;/&gt;&lt;wsp:rsid wsp:val=&quot;0036563B&quot;/&gt;&lt;wsp:rsid wsp:val=&quot;0036572F&quot;/&gt;&lt;wsp:rsid wsp:val=&quot;00365D3A&quot;/&gt;&lt;wsp:rsid wsp:val=&quot;00366016&quot;/&gt;&lt;wsp:rsid wsp:val=&quot;003664B9&quot;/&gt;&lt;wsp:rsid wsp:val=&quot;00366AC6&quot;/&gt;&lt;wsp:rsid wsp:val=&quot;0036770F&quot;/&gt;&lt;wsp:rsid wsp:val=&quot;003715F9&quot;/&gt;&lt;wsp:rsid wsp:val=&quot;00372D75&quot;/&gt;&lt;wsp:rsid wsp:val=&quot;00374921&quot;/&gt;&lt;wsp:rsid wsp:val=&quot;00377948&quot;/&gt;&lt;wsp:rsid wsp:val=&quot;003813E0&quot;/&gt;&lt;wsp:rsid wsp:val=&quot;0038189A&quot;/&gt;&lt;wsp:rsid wsp:val=&quot;0038281F&quot;/&gt;&lt;wsp:rsid wsp:val=&quot;00382B37&quot;/&gt;&lt;wsp:rsid wsp:val=&quot;003853C2&quot;/&gt;&lt;wsp:rsid wsp:val=&quot;00385E98&quot;/&gt;&lt;wsp:rsid wsp:val=&quot;00386F94&quot;/&gt;&lt;wsp:rsid wsp:val=&quot;00387F83&quot;/&gt;&lt;wsp:rsid wsp:val=&quot;003917D3&quot;/&gt;&lt;wsp:rsid wsp:val=&quot;00391AC8&quot;/&gt;&lt;wsp:rsid wsp:val=&quot;003922C3&quot;/&gt;&lt;wsp:rsid wsp:val=&quot;00392CEF&quot;/&gt;&lt;wsp:rsid wsp:val=&quot;00392FD4&quot;/&gt;&lt;wsp:rsid wsp:val=&quot;00393635&quot;/&gt;&lt;wsp:rsid wsp:val=&quot;003941F3&quot;/&gt;&lt;wsp:rsid wsp:val=&quot;003946A9&quot;/&gt;&lt;wsp:rsid wsp:val=&quot;00394C6C&quot;/&gt;&lt;wsp:rsid wsp:val=&quot;00395AA2&quot;/&gt;&lt;wsp:rsid wsp:val=&quot;00395D20&quot;/&gt;&lt;wsp:rsid wsp:val=&quot;003965E5&quot;/&gt;&lt;wsp:rsid wsp:val=&quot;003A1153&quot;/&gt;&lt;wsp:rsid wsp:val=&quot;003A134D&quot;/&gt;&lt;wsp:rsid wsp:val=&quot;003A16D2&quot;/&gt;&lt;wsp:rsid wsp:val=&quot;003A1850&quot;/&gt;&lt;wsp:rsid wsp:val=&quot;003A3E76&quot;/&gt;&lt;wsp:rsid wsp:val=&quot;003A4B58&quot;/&gt;&lt;wsp:rsid wsp:val=&quot;003A55FC&quot;/&gt;&lt;wsp:rsid wsp:val=&quot;003A6450&quot;/&gt;&lt;wsp:rsid wsp:val=&quot;003A775A&quot;/&gt;&lt;wsp:rsid wsp:val=&quot;003B0FCC&quot;/&gt;&lt;wsp:rsid wsp:val=&quot;003B1B1A&quot;/&gt;&lt;wsp:rsid wsp:val=&quot;003B2B61&quot;/&gt;&lt;wsp:rsid wsp:val=&quot;003B302A&quot;/&gt;&lt;wsp:rsid wsp:val=&quot;003B3436&quot;/&gt;&lt;wsp:rsid wsp:val=&quot;003B3F4E&quot;/&gt;&lt;wsp:rsid wsp:val=&quot;003B492B&quot;/&gt;&lt;wsp:rsid wsp:val=&quot;003B538A&quot;/&gt;&lt;wsp:rsid wsp:val=&quot;003B5E9D&quot;/&gt;&lt;wsp:rsid wsp:val=&quot;003C00BE&quot;/&gt;&lt;wsp:rsid wsp:val=&quot;003C0216&quot;/&gt;&lt;wsp:rsid wsp:val=&quot;003C0DBF&quot;/&gt;&lt;wsp:rsid wsp:val=&quot;003C0FD4&quot;/&gt;&lt;wsp:rsid wsp:val=&quot;003C1802&quot;/&gt;&lt;wsp:rsid wsp:val=&quot;003C25AF&quot;/&gt;&lt;wsp:rsid wsp:val=&quot;003C448C&quot;/&gt;&lt;wsp:rsid wsp:val=&quot;003C5744&quot;/&gt;&lt;wsp:rsid wsp:val=&quot;003D0215&quot;/&gt;&lt;wsp:rsid wsp:val=&quot;003D0BBA&quot;/&gt;&lt;wsp:rsid wsp:val=&quot;003D0C41&quot;/&gt;&lt;wsp:rsid wsp:val=&quot;003D1198&quot;/&gt;&lt;wsp:rsid wsp:val=&quot;003D17E4&quot;/&gt;&lt;wsp:rsid wsp:val=&quot;003D3E60&quot;/&gt;&lt;wsp:rsid wsp:val=&quot;003D5952&quot;/&gt;&lt;wsp:rsid wsp:val=&quot;003D61E8&quot;/&gt;&lt;wsp:rsid wsp:val=&quot;003D66C0&quot;/&gt;&lt;wsp:rsid wsp:val=&quot;003D66E0&quot;/&gt;&lt;wsp:rsid wsp:val=&quot;003D67BC&quot;/&gt;&lt;wsp:rsid wsp:val=&quot;003D7DC3&quot;/&gt;&lt;wsp:rsid wsp:val=&quot;003E0AFF&quot;/&gt;&lt;wsp:rsid wsp:val=&quot;003E0BA2&quot;/&gt;&lt;wsp:rsid wsp:val=&quot;003E20C9&quot;/&gt;&lt;wsp:rsid wsp:val=&quot;003E3D3A&quot;/&gt;&lt;wsp:rsid wsp:val=&quot;003E5CDE&quot;/&gt;&lt;wsp:rsid wsp:val=&quot;003F01C4&quot;/&gt;&lt;wsp:rsid wsp:val=&quot;003F0225&quot;/&gt;&lt;wsp:rsid wsp:val=&quot;003F03F0&quot;/&gt;&lt;wsp:rsid wsp:val=&quot;003F2347&quot;/&gt;&lt;wsp:rsid wsp:val=&quot;003F2714&quot;/&gt;&lt;wsp:rsid wsp:val=&quot;003F3860&quot;/&gt;&lt;wsp:rsid wsp:val=&quot;003F42A7&quot;/&gt;&lt;wsp:rsid wsp:val=&quot;003F57B6&quot;/&gt;&lt;wsp:rsid wsp:val=&quot;003F679C&quot;/&gt;&lt;wsp:rsid wsp:val=&quot;003F773F&quot;/&gt;&lt;wsp:rsid wsp:val=&quot;003F7A14&quot;/&gt;&lt;wsp:rsid wsp:val=&quot;00400FE0&quot;/&gt;&lt;wsp:rsid wsp:val=&quot;00402E8A&quot;/&gt;&lt;wsp:rsid wsp:val=&quot;00403BC6&quot;/&gt;&lt;wsp:rsid wsp:val=&quot;0040403D&quot;/&gt;&lt;wsp:rsid wsp:val=&quot;00404B43&quot;/&gt;&lt;wsp:rsid wsp:val=&quot;00404CCA&quot;/&gt;&lt;wsp:rsid wsp:val=&quot;00405887&quot;/&gt;&lt;wsp:rsid wsp:val=&quot;00405BFD&quot;/&gt;&lt;wsp:rsid wsp:val=&quot;00407BFF&quot;/&gt;&lt;wsp:rsid wsp:val=&quot;00407F1E&quot;/&gt;&lt;wsp:rsid wsp:val=&quot;004104D6&quot;/&gt;&lt;wsp:rsid wsp:val=&quot;00410F0F&quot;/&gt;&lt;wsp:rsid wsp:val=&quot;0041225C&quot;/&gt;&lt;wsp:rsid wsp:val=&quot;00412384&quot;/&gt;&lt;wsp:rsid wsp:val=&quot;00413068&quot;/&gt;&lt;wsp:rsid wsp:val=&quot;00414912&quot;/&gt;&lt;wsp:rsid wsp:val=&quot;00414A76&quot;/&gt;&lt;wsp:rsid wsp:val=&quot;00415281&quot;/&gt;&lt;wsp:rsid wsp:val=&quot;004153CF&quot;/&gt;&lt;wsp:rsid wsp:val=&quot;004159D9&quot;/&gt;&lt;wsp:rsid wsp:val=&quot;00415C59&quot;/&gt;&lt;wsp:rsid wsp:val=&quot;00417CD0&quot;/&gt;&lt;wsp:rsid wsp:val=&quot;00417D25&quot;/&gt;&lt;wsp:rsid wsp:val=&quot;004208AC&quot;/&gt;&lt;wsp:rsid wsp:val=&quot;004229CD&quot;/&gt;&lt;wsp:rsid wsp:val=&quot;00423131&quot;/&gt;&lt;wsp:rsid wsp:val=&quot;00424BF6&quot;/&gt;&lt;wsp:rsid wsp:val=&quot;00424F96&quot;/&gt;&lt;wsp:rsid wsp:val=&quot;004256C1&quot;/&gt;&lt;wsp:rsid wsp:val=&quot;00426CF7&quot;/&gt;&lt;wsp:rsid wsp:val=&quot;004274C9&quot;/&gt;&lt;wsp:rsid wsp:val=&quot;00427C24&quot;/&gt;&lt;wsp:rsid wsp:val=&quot;0043001E&quot;/&gt;&lt;wsp:rsid wsp:val=&quot;004319A9&quot;/&gt;&lt;wsp:rsid wsp:val=&quot;00432079&quot;/&gt;&lt;wsp:rsid wsp:val=&quot;0043309D&quot;/&gt;&lt;wsp:rsid wsp:val=&quot;0043342D&quot;/&gt;&lt;wsp:rsid wsp:val=&quot;00433461&quot;/&gt;&lt;wsp:rsid wsp:val=&quot;0043391E&quot;/&gt;&lt;wsp:rsid wsp:val=&quot;00433D8E&quot;/&gt;&lt;wsp:rsid wsp:val=&quot;004350A9&quot;/&gt;&lt;wsp:rsid wsp:val=&quot;0043514E&quot;/&gt;&lt;wsp:rsid wsp:val=&quot;0043566B&quot;/&gt;&lt;wsp:rsid wsp:val=&quot;00436270&quot;/&gt;&lt;wsp:rsid wsp:val=&quot;004366D1&quot;/&gt;&lt;wsp:rsid wsp:val=&quot;0043712D&quot;/&gt;&lt;wsp:rsid wsp:val=&quot;00440E6F&quot;/&gt;&lt;wsp:rsid wsp:val=&quot;00440ECF&quot;/&gt;&lt;wsp:rsid wsp:val=&quot;00445B4F&quot;/&gt;&lt;wsp:rsid wsp:val=&quot;00450C89&quot;/&gt;&lt;wsp:rsid wsp:val=&quot;00450FD6&quot;/&gt;&lt;wsp:rsid wsp:val=&quot;0045134B&quot;/&gt;&lt;wsp:rsid wsp:val=&quot;00452CF2&quot;/&gt;&lt;wsp:rsid wsp:val=&quot;00453DF3&quot;/&gt;&lt;wsp:rsid wsp:val=&quot;00455052&quot;/&gt;&lt;wsp:rsid wsp:val=&quot;004561CC&quot;/&gt;&lt;wsp:rsid wsp:val=&quot;00456AE8&quot;/&gt;&lt;wsp:rsid wsp:val=&quot;00457864&quot;/&gt;&lt;wsp:rsid wsp:val=&quot;00457C88&quot;/&gt;&lt;wsp:rsid wsp:val=&quot;004600EC&quot;/&gt;&lt;wsp:rsid wsp:val=&quot;0046276C&quot;/&gt;&lt;wsp:rsid wsp:val=&quot;00465269&quot;/&gt;&lt;wsp:rsid wsp:val=&quot;00465A53&quot;/&gt;&lt;wsp:rsid wsp:val=&quot;0046683E&quot;/&gt;&lt;wsp:rsid wsp:val=&quot;00467337&quot;/&gt;&lt;wsp:rsid wsp:val=&quot;00470786&quot;/&gt;&lt;wsp:rsid wsp:val=&quot;00471511&quot;/&gt;&lt;wsp:rsid wsp:val=&quot;00471A5E&quot;/&gt;&lt;wsp:rsid wsp:val=&quot;00471ADC&quot;/&gt;&lt;wsp:rsid wsp:val=&quot;00472C5F&quot;/&gt;&lt;wsp:rsid wsp:val=&quot;00473609&quot;/&gt;&lt;wsp:rsid wsp:val=&quot;00474436&quot;/&gt;&lt;wsp:rsid wsp:val=&quot;00474C4F&quot;/&gt;&lt;wsp:rsid wsp:val=&quot;00474EB0&quot;/&gt;&lt;wsp:rsid wsp:val=&quot;00475107&quot;/&gt;&lt;wsp:rsid wsp:val=&quot;00475A33&quot;/&gt;&lt;wsp:rsid wsp:val=&quot;00475DDC&quot;/&gt;&lt;wsp:rsid wsp:val=&quot;00475ECA&quot;/&gt;&lt;wsp:rsid wsp:val=&quot;004763D7&quot;/&gt;&lt;wsp:rsid wsp:val=&quot;004778AA&quot;/&gt;&lt;wsp:rsid wsp:val=&quot;00477A39&quot;/&gt;&lt;wsp:rsid wsp:val=&quot;00482D0D&quot;/&gt;&lt;wsp:rsid wsp:val=&quot;00483229&quot;/&gt;&lt;wsp:rsid wsp:val=&quot;004838FF&quot;/&gt;&lt;wsp:rsid wsp:val=&quot;00485BCD&quot;/&gt;&lt;wsp:rsid wsp:val=&quot;004871EF&quot;/&gt;&lt;wsp:rsid wsp:val=&quot;004904CB&quot;/&gt;&lt;wsp:rsid wsp:val=&quot;00491ECD&quot;/&gt;&lt;wsp:rsid wsp:val=&quot;0049286D&quot;/&gt;&lt;wsp:rsid wsp:val=&quot;004949E9&quot;/&gt;&lt;wsp:rsid wsp:val=&quot;00495635&quot;/&gt;&lt;wsp:rsid wsp:val=&quot;00495797&quot;/&gt;&lt;wsp:rsid wsp:val=&quot;00495DFB&quot;/&gt;&lt;wsp:rsid wsp:val=&quot;00496206&quot;/&gt;&lt;wsp:rsid wsp:val=&quot;004A02EB&quot;/&gt;&lt;wsp:rsid wsp:val=&quot;004A1503&quot;/&gt;&lt;wsp:rsid wsp:val=&quot;004A1772&quot;/&gt;&lt;wsp:rsid wsp:val=&quot;004A37FA&quot;/&gt;&lt;wsp:rsid wsp:val=&quot;004A388F&quot;/&gt;&lt;wsp:rsid wsp:val=&quot;004A417C&quot;/&gt;&lt;wsp:rsid wsp:val=&quot;004A51FE&quot;/&gt;&lt;wsp:rsid wsp:val=&quot;004A54E3&quot;/&gt;&lt;wsp:rsid wsp:val=&quot;004A5FB8&quot;/&gt;&lt;wsp:rsid wsp:val=&quot;004A7522&quot;/&gt;&lt;wsp:rsid wsp:val=&quot;004B0476&quot;/&gt;&lt;wsp:rsid wsp:val=&quot;004B203F&quot;/&gt;&lt;wsp:rsid wsp:val=&quot;004B2195&quot;/&gt;&lt;wsp:rsid wsp:val=&quot;004B3DE6&quot;/&gt;&lt;wsp:rsid wsp:val=&quot;004B595A&quot;/&gt;&lt;wsp:rsid wsp:val=&quot;004B6567&quot;/&gt;&lt;wsp:rsid wsp:val=&quot;004B6955&quot;/&gt;&lt;wsp:rsid wsp:val=&quot;004B7358&quot;/&gt;&lt;wsp:rsid wsp:val=&quot;004B7A44&quot;/&gt;&lt;wsp:rsid wsp:val=&quot;004C07F2&quot;/&gt;&lt;wsp:rsid wsp:val=&quot;004C1A41&quot;/&gt;&lt;wsp:rsid wsp:val=&quot;004C284A&quot;/&gt;&lt;wsp:rsid wsp:val=&quot;004C289B&quot;/&gt;&lt;wsp:rsid wsp:val=&quot;004C3144&quot;/&gt;&lt;wsp:rsid wsp:val=&quot;004C49BC&quot;/&gt;&lt;wsp:rsid wsp:val=&quot;004C6203&quot;/&gt;&lt;wsp:rsid wsp:val=&quot;004C64DD&quot;/&gt;&lt;wsp:rsid wsp:val=&quot;004C6B74&quot;/&gt;&lt;wsp:rsid wsp:val=&quot;004D05A3&quot;/&gt;&lt;wsp:rsid wsp:val=&quot;004D073C&quot;/&gt;&lt;wsp:rsid wsp:val=&quot;004D0A44&quot;/&gt;&lt;wsp:rsid wsp:val=&quot;004D1268&quot;/&gt;&lt;wsp:rsid wsp:val=&quot;004D2074&quot;/&gt;&lt;wsp:rsid wsp:val=&quot;004D261F&quot;/&gt;&lt;wsp:rsid wsp:val=&quot;004D2BE0&quot;/&gt;&lt;wsp:rsid wsp:val=&quot;004D308E&quot;/&gt;&lt;wsp:rsid wsp:val=&quot;004D4D49&quot;/&gt;&lt;wsp:rsid wsp:val=&quot;004D5273&quot;/&gt;&lt;wsp:rsid wsp:val=&quot;004D7FE4&quot;/&gt;&lt;wsp:rsid wsp:val=&quot;004E1145&quot;/&gt;&lt;wsp:rsid wsp:val=&quot;004E1D8D&quot;/&gt;&lt;wsp:rsid wsp:val=&quot;004E1F57&quot;/&gt;&lt;wsp:rsid wsp:val=&quot;004E3A8F&quot;/&gt;&lt;wsp:rsid wsp:val=&quot;004E3D61&quot;/&gt;&lt;wsp:rsid wsp:val=&quot;004E4421&quot;/&gt;&lt;wsp:rsid wsp:val=&quot;004E5632&quot;/&gt;&lt;wsp:rsid wsp:val=&quot;004E6358&quot;/&gt;&lt;wsp:rsid wsp:val=&quot;004E68C6&quot;/&gt;&lt;wsp:rsid wsp:val=&quot;004E7A75&quot;/&gt;&lt;wsp:rsid wsp:val=&quot;004E7DBF&quot;/&gt;&lt;wsp:rsid wsp:val=&quot;004F3890&quot;/&gt;&lt;wsp:rsid wsp:val=&quot;004F3CA2&quot;/&gt;&lt;wsp:rsid wsp:val=&quot;004F42FC&quot;/&gt;&lt;wsp:rsid wsp:val=&quot;00501309&quot;/&gt;&lt;wsp:rsid wsp:val=&quot;005025CD&quot;/&gt;&lt;wsp:rsid wsp:val=&quot;00503CD3&quot;/&gt;&lt;wsp:rsid wsp:val=&quot;005042AC&quot;/&gt;&lt;wsp:rsid wsp:val=&quot;00504E29&quot;/&gt;&lt;wsp:rsid wsp:val=&quot;0050516B&quot;/&gt;&lt;wsp:rsid wsp:val=&quot;00505785&quot;/&gt;&lt;wsp:rsid wsp:val=&quot;005061F8&quot;/&gt;&lt;wsp:rsid wsp:val=&quot;00506A2C&quot;/&gt;&lt;wsp:rsid wsp:val=&quot;00506D2C&quot;/&gt;&lt;wsp:rsid wsp:val=&quot;005075EC&quot;/&gt;&lt;wsp:rsid wsp:val=&quot;00510130&quot;/&gt;&lt;wsp:rsid wsp:val=&quot;00510710&quot;/&gt;&lt;wsp:rsid wsp:val=&quot;005116D3&quot;/&gt;&lt;wsp:rsid wsp:val=&quot;005117EC&quot;/&gt;&lt;wsp:rsid wsp:val=&quot;005122A5&quot;/&gt;&lt;wsp:rsid wsp:val=&quot;00512F8B&quot;/&gt;&lt;wsp:rsid wsp:val=&quot;00513AAB&quot;/&gt;&lt;wsp:rsid wsp:val=&quot;00514090&quot;/&gt;&lt;wsp:rsid wsp:val=&quot;005142F7&quot;/&gt;&lt;wsp:rsid wsp:val=&quot;0051645C&quot;/&gt;&lt;wsp:rsid wsp:val=&quot;00516811&quot;/&gt;&lt;wsp:rsid wsp:val=&quot;005169A0&quot;/&gt;&lt;wsp:rsid wsp:val=&quot;00517F20&quot;/&gt;&lt;wsp:rsid wsp:val=&quot;0052038E&quot;/&gt;&lt;wsp:rsid wsp:val=&quot;005203E0&quot;/&gt;&lt;wsp:rsid wsp:val=&quot;00520478&quot;/&gt;&lt;wsp:rsid wsp:val=&quot;00520991&quot;/&gt;&lt;wsp:rsid wsp:val=&quot;00521956&quot;/&gt;&lt;wsp:rsid wsp:val=&quot;00521B7F&quot;/&gt;&lt;wsp:rsid wsp:val=&quot;00522E3A&quot;/&gt;&lt;wsp:rsid wsp:val=&quot;00526A65&quot;/&gt;&lt;wsp:rsid wsp:val=&quot;00526AB1&quot;/&gt;&lt;wsp:rsid wsp:val=&quot;00526D2C&quot;/&gt;&lt;wsp:rsid wsp:val=&quot;0053052B&quot;/&gt;&lt;wsp:rsid wsp:val=&quot;00530D61&quot;/&gt;&lt;wsp:rsid wsp:val=&quot;0053308D&quot;/&gt;&lt;wsp:rsid wsp:val=&quot;00533FD3&quot;/&gt;&lt;wsp:rsid wsp:val=&quot;00536A7F&quot;/&gt;&lt;wsp:rsid wsp:val=&quot;0053717A&quot;/&gt;&lt;wsp:rsid wsp:val=&quot;00540A37&quot;/&gt;&lt;wsp:rsid wsp:val=&quot;005415EC&quot;/&gt;&lt;wsp:rsid wsp:val=&quot;00542AEE&quot;/&gt;&lt;wsp:rsid wsp:val=&quot;0054659F&quot;/&gt;&lt;wsp:rsid wsp:val=&quot;00546C11&quot;/&gt;&lt;wsp:rsid wsp:val=&quot;00550176&quot;/&gt;&lt;wsp:rsid wsp:val=&quot;0055425E&quot;/&gt;&lt;wsp:rsid wsp:val=&quot;0055437F&quot;/&gt;&lt;wsp:rsid wsp:val=&quot;005549FA&quot;/&gt;&lt;wsp:rsid wsp:val=&quot;00555552&quot;/&gt;&lt;wsp:rsid wsp:val=&quot;00555CD2&quot;/&gt;&lt;wsp:rsid wsp:val=&quot;005565BB&quot;/&gt;&lt;wsp:rsid wsp:val=&quot;00556BCB&quot;/&gt;&lt;wsp:rsid wsp:val=&quot;00562B52&quot;/&gt;&lt;wsp:rsid wsp:val=&quot;00562F3F&quot;/&gt;&lt;wsp:rsid wsp:val=&quot;005636F4&quot;/&gt;&lt;wsp:rsid wsp:val=&quot;00563BF5&quot;/&gt;&lt;wsp:rsid wsp:val=&quot;005640B1&quot;/&gt;&lt;wsp:rsid wsp:val=&quot;00564306&quot;/&gt;&lt;wsp:rsid wsp:val=&quot;005645B0&quot;/&gt;&lt;wsp:rsid wsp:val=&quot;00564F30&quot;/&gt;&lt;wsp:rsid wsp:val=&quot;00565440&quot;/&gt;&lt;wsp:rsid wsp:val=&quot;00565A35&quot;/&gt;&lt;wsp:rsid wsp:val=&quot;00565C4C&quot;/&gt;&lt;wsp:rsid wsp:val=&quot;00566EC1&quot;/&gt;&lt;wsp:rsid wsp:val=&quot;0057093F&quot;/&gt;&lt;wsp:rsid wsp:val=&quot;00570EEC&quot;/&gt;&lt;wsp:rsid wsp:val=&quot;00571458&quot;/&gt;&lt;wsp:rsid wsp:val=&quot;005728CC&quot;/&gt;&lt;wsp:rsid wsp:val=&quot;005751C0&quot;/&gt;&lt;wsp:rsid wsp:val=&quot;005758EF&quot;/&gt;&lt;wsp:rsid wsp:val=&quot;00576528&quot;/&gt;&lt;wsp:rsid wsp:val=&quot;005770AD&quot;/&gt;&lt;wsp:rsid wsp:val=&quot;00577E38&quot;/&gt;&lt;wsp:rsid wsp:val=&quot;00580423&quot;/&gt;&lt;wsp:rsid wsp:val=&quot;00580C78&quot;/&gt;&lt;wsp:rsid wsp:val=&quot;00581058&quot;/&gt;&lt;wsp:rsid wsp:val=&quot;00582FD3&quot;/&gt;&lt;wsp:rsid wsp:val=&quot;005837E5&quot;/&gt;&lt;wsp:rsid wsp:val=&quot;00584B51&quot;/&gt;&lt;wsp:rsid wsp:val=&quot;0058549B&quot;/&gt;&lt;wsp:rsid wsp:val=&quot;00591AC5&quot;/&gt;&lt;wsp:rsid wsp:val=&quot;00592493&quot;/&gt;&lt;wsp:rsid wsp:val=&quot;00593269&quot;/&gt;&lt;wsp:rsid wsp:val=&quot;005957EE&quot;/&gt;&lt;wsp:rsid wsp:val=&quot;005959AC&quot;/&gt;&lt;wsp:rsid wsp:val=&quot;00595A89&quot;/&gt;&lt;wsp:rsid wsp:val=&quot;00596308&quot;/&gt;&lt;wsp:rsid wsp:val=&quot;00596742&quot;/&gt;&lt;wsp:rsid wsp:val=&quot;00596F25&quot;/&gt;&lt;wsp:rsid wsp:val=&quot;005A0C2C&quot;/&gt;&lt;wsp:rsid wsp:val=&quot;005A1017&quot;/&gt;&lt;wsp:rsid wsp:val=&quot;005A1128&quot;/&gt;&lt;wsp:rsid wsp:val=&quot;005A132E&quot;/&gt;&lt;wsp:rsid wsp:val=&quot;005A150F&quot;/&gt;&lt;wsp:rsid wsp:val=&quot;005A16F8&quot;/&gt;&lt;wsp:rsid wsp:val=&quot;005A1F87&quot;/&gt;&lt;wsp:rsid wsp:val=&quot;005A23D2&quot;/&gt;&lt;wsp:rsid wsp:val=&quot;005A2ABE&quot;/&gt;&lt;wsp:rsid wsp:val=&quot;005A3346&quot;/&gt;&lt;wsp:rsid wsp:val=&quot;005A3525&quot;/&gt;&lt;wsp:rsid wsp:val=&quot;005A3917&quot;/&gt;&lt;wsp:rsid wsp:val=&quot;005A4259&quot;/&gt;&lt;wsp:rsid wsp:val=&quot;005A692A&quot;/&gt;&lt;wsp:rsid wsp:val=&quot;005A6C9E&quot;/&gt;&lt;wsp:rsid wsp:val=&quot;005A702C&quot;/&gt;&lt;wsp:rsid wsp:val=&quot;005B0525&quot;/&gt;&lt;wsp:rsid wsp:val=&quot;005B0663&quot;/&gt;&lt;wsp:rsid wsp:val=&quot;005B1564&quot;/&gt;&lt;wsp:rsid wsp:val=&quot;005B183A&quot;/&gt;&lt;wsp:rsid wsp:val=&quot;005B1DB6&quot;/&gt;&lt;wsp:rsid wsp:val=&quot;005B2A3A&quot;/&gt;&lt;wsp:rsid wsp:val=&quot;005B2ACE&quot;/&gt;&lt;wsp:rsid wsp:val=&quot;005B4579&quot;/&gt;&lt;wsp:rsid wsp:val=&quot;005B4C0E&quot;/&gt;&lt;wsp:rsid wsp:val=&quot;005B6C1C&quot;/&gt;&lt;wsp:rsid wsp:val=&quot;005B7069&quot;/&gt;&lt;wsp:rsid wsp:val=&quot;005C030C&quot;/&gt;&lt;wsp:rsid wsp:val=&quot;005C08BF&quot;/&gt;&lt;wsp:rsid wsp:val=&quot;005C0A9A&quot;/&gt;&lt;wsp:rsid wsp:val=&quot;005C1423&quot;/&gt;&lt;wsp:rsid wsp:val=&quot;005C18F3&quot;/&gt;&lt;wsp:rsid wsp:val=&quot;005C1AC1&quot;/&gt;&lt;wsp:rsid wsp:val=&quot;005C1B08&quot;/&gt;&lt;wsp:rsid wsp:val=&quot;005C1F8F&quot;/&gt;&lt;wsp:rsid wsp:val=&quot;005C416B&quot;/&gt;&lt;wsp:rsid wsp:val=&quot;005C4DA4&quot;/&gt;&lt;wsp:rsid wsp:val=&quot;005C5408&quot;/&gt;&lt;wsp:rsid wsp:val=&quot;005C5ADD&quot;/&gt;&lt;wsp:rsid wsp:val=&quot;005C628C&quot;/&gt;&lt;wsp:rsid wsp:val=&quot;005C741E&quot;/&gt;&lt;wsp:rsid wsp:val=&quot;005C7F8B&quot;/&gt;&lt;wsp:rsid wsp:val=&quot;005D056D&quot;/&gt;&lt;wsp:rsid wsp:val=&quot;005D0696&quot;/&gt;&lt;wsp:rsid wsp:val=&quot;005D1D92&quot;/&gt;&lt;wsp:rsid wsp:val=&quot;005D33D3&quot;/&gt;&lt;wsp:rsid wsp:val=&quot;005D35C0&quot;/&gt;&lt;wsp:rsid wsp:val=&quot;005D4158&quot;/&gt;&lt;wsp:rsid wsp:val=&quot;005D7D94&quot;/&gt;&lt;wsp:rsid wsp:val=&quot;005E04FA&quot;/&gt;&lt;wsp:rsid wsp:val=&quot;005E056D&quot;/&gt;&lt;wsp:rsid wsp:val=&quot;005E212D&quot;/&gt;&lt;wsp:rsid wsp:val=&quot;005E2724&quot;/&gt;&lt;wsp:rsid wsp:val=&quot;005E2956&quot;/&gt;&lt;wsp:rsid wsp:val=&quot;005E3727&quot;/&gt;&lt;wsp:rsid wsp:val=&quot;005E78FD&quot;/&gt;&lt;wsp:rsid wsp:val=&quot;005E7AD1&quot;/&gt;&lt;wsp:rsid wsp:val=&quot;005F0885&quot;/&gt;&lt;wsp:rsid wsp:val=&quot;005F09C8&quot;/&gt;&lt;wsp:rsid wsp:val=&quot;005F5E0B&quot;/&gt;&lt;wsp:rsid wsp:val=&quot;005F6AF9&quot;/&gt;&lt;wsp:rsid wsp:val=&quot;005F7F6B&quot;/&gt;&lt;wsp:rsid wsp:val=&quot;006019B0&quot;/&gt;&lt;wsp:rsid wsp:val=&quot;00601F52&quot;/&gt;&lt;wsp:rsid wsp:val=&quot;00604396&quot;/&gt;&lt;wsp:rsid wsp:val=&quot;00604B6F&quot;/&gt;&lt;wsp:rsid wsp:val=&quot;00604F4F&quot;/&gt;&lt;wsp:rsid wsp:val=&quot;006057AD&quot;/&gt;&lt;wsp:rsid wsp:val=&quot;00605991&quot;/&gt;&lt;wsp:rsid wsp:val=&quot;006060F8&quot;/&gt;&lt;wsp:rsid wsp:val=&quot;00606505&quot;/&gt;&lt;wsp:rsid wsp:val=&quot;00606542&quot;/&gt;&lt;wsp:rsid wsp:val=&quot;00606A87&quot;/&gt;&lt;wsp:rsid wsp:val=&quot;00607338&quot;/&gt;&lt;wsp:rsid wsp:val=&quot;00607545&quot;/&gt;&lt;wsp:rsid wsp:val=&quot;0061273A&quot;/&gt;&lt;wsp:rsid wsp:val=&quot;0061435E&quot;/&gt;&lt;wsp:rsid wsp:val=&quot;006163C8&quot;/&gt;&lt;wsp:rsid wsp:val=&quot;006165B2&quot;/&gt;&lt;wsp:rsid wsp:val=&quot;00616D0E&quot;/&gt;&lt;wsp:rsid wsp:val=&quot;00617449&quot;/&gt;&lt;wsp:rsid wsp:val=&quot;00620BF7&quot;/&gt;&lt;wsp:rsid wsp:val=&quot;00621FBE&quot;/&gt;&lt;wsp:rsid wsp:val=&quot;0062204A&quot;/&gt;&lt;wsp:rsid wsp:val=&quot;00622621&quot;/&gt;&lt;wsp:rsid wsp:val=&quot;006226BF&quot;/&gt;&lt;wsp:rsid wsp:val=&quot;00622C25&quot;/&gt;&lt;wsp:rsid wsp:val=&quot;00623570&quot;/&gt;&lt;wsp:rsid wsp:val=&quot;006242A7&quot;/&gt;&lt;wsp:rsid wsp:val=&quot;00624EE7&quot;/&gt;&lt;wsp:rsid wsp:val=&quot;006258AD&quot;/&gt;&lt;wsp:rsid wsp:val=&quot;00626B36&quot;/&gt;&lt;wsp:rsid wsp:val=&quot;00630867&quot;/&gt;&lt;wsp:rsid wsp:val=&quot;00631113&quot;/&gt;&lt;wsp:rsid wsp:val=&quot;006312F0&quot;/&gt;&lt;wsp:rsid wsp:val=&quot;006314AA&quot;/&gt;&lt;wsp:rsid wsp:val=&quot;00632F07&quot;/&gt;&lt;wsp:rsid wsp:val=&quot;00633298&quot;/&gt;&lt;wsp:rsid wsp:val=&quot;006335AB&quot;/&gt;&lt;wsp:rsid wsp:val=&quot;0063564F&quot;/&gt;&lt;wsp:rsid wsp:val=&quot;00635820&quot;/&gt;&lt;wsp:rsid wsp:val=&quot;00637A9B&quot;/&gt;&lt;wsp:rsid wsp:val=&quot;00637BA9&quot;/&gt;&lt;wsp:rsid wsp:val=&quot;00640DEB&quot;/&gt;&lt;wsp:rsid wsp:val=&quot;00641C1E&quot;/&gt;&lt;wsp:rsid wsp:val=&quot;00642D1E&quot;/&gt;&lt;wsp:rsid wsp:val=&quot;00643583&quot;/&gt;&lt;wsp:rsid wsp:val=&quot;00643BAD&quot;/&gt;&lt;wsp:rsid wsp:val=&quot;00644D98&quot;/&gt;&lt;wsp:rsid wsp:val=&quot;00645893&quot;/&gt;&lt;wsp:rsid wsp:val=&quot;00645EFC&quot;/&gt;&lt;wsp:rsid wsp:val=&quot;00646F21&quot;/&gt;&lt;wsp:rsid wsp:val=&quot;00647473&quot;/&gt;&lt;wsp:rsid wsp:val=&quot;00647B03&quot;/&gt;&lt;wsp:rsid wsp:val=&quot;00650689&quot;/&gt;&lt;wsp:rsid wsp:val=&quot;00651F55&quot;/&gt;&lt;wsp:rsid wsp:val=&quot;00653292&quot;/&gt;&lt;wsp:rsid wsp:val=&quot;00653B97&quot;/&gt;&lt;wsp:rsid wsp:val=&quot;00653F27&quot;/&gt;&lt;wsp:rsid wsp:val=&quot;00654284&quot;/&gt;&lt;wsp:rsid wsp:val=&quot;006544FC&quot;/&gt;&lt;wsp:rsid wsp:val=&quot;006603E8&quot;/&gt;&lt;wsp:rsid wsp:val=&quot;006610D1&quot;/&gt;&lt;wsp:rsid wsp:val=&quot;006613B2&quot;/&gt;&lt;wsp:rsid wsp:val=&quot;006615AF&quot;/&gt;&lt;wsp:rsid wsp:val=&quot;00663631&quot;/&gt;&lt;wsp:rsid wsp:val=&quot;00664685&quot;/&gt;&lt;wsp:rsid wsp:val=&quot;006650AA&quot;/&gt;&lt;wsp:rsid wsp:val=&quot;0066639C&quot;/&gt;&lt;wsp:rsid wsp:val=&quot;00666C96&quot;/&gt;&lt;wsp:rsid wsp:val=&quot;00667A89&quot;/&gt;&lt;wsp:rsid wsp:val=&quot;00670441&quot;/&gt;&lt;wsp:rsid wsp:val=&quot;0067066B&quot;/&gt;&lt;wsp:rsid wsp:val=&quot;00670DCA&quot;/&gt;&lt;wsp:rsid wsp:val=&quot;00670FDA&quot;/&gt;&lt;wsp:rsid wsp:val=&quot;00671A09&quot;/&gt;&lt;wsp:rsid wsp:val=&quot;00671DB6&quot;/&gt;&lt;wsp:rsid wsp:val=&quot;006733CE&quot;/&gt;&lt;wsp:rsid wsp:val=&quot;006739B3&quot;/&gt;&lt;wsp:rsid wsp:val=&quot;00673AD4&quot;/&gt;&lt;wsp:rsid wsp:val=&quot;00673E63&quot;/&gt;&lt;wsp:rsid wsp:val=&quot;0067458C&quot;/&gt;&lt;wsp:rsid wsp:val=&quot;006772A3&quot;/&gt;&lt;wsp:rsid wsp:val=&quot;006772DD&quot;/&gt;&lt;wsp:rsid wsp:val=&quot;00681C17&quot;/&gt;&lt;wsp:rsid wsp:val=&quot;006842FF&quot;/&gt;&lt;wsp:rsid wsp:val=&quot;00685C14&quot;/&gt;&lt;wsp:rsid wsp:val=&quot;00686C47&quot;/&gt;&lt;wsp:rsid wsp:val=&quot;0068720F&quot;/&gt;&lt;wsp:rsid wsp:val=&quot;0069072F&quot;/&gt;&lt;wsp:rsid wsp:val=&quot;0069387D&quot;/&gt;&lt;wsp:rsid wsp:val=&quot;00693929&quot;/&gt;&lt;wsp:rsid wsp:val=&quot;006962FA&quot;/&gt;&lt;wsp:rsid wsp:val=&quot;00696960&quot;/&gt;&lt;wsp:rsid wsp:val=&quot;00696F3E&quot;/&gt;&lt;wsp:rsid wsp:val=&quot;00697361&quot;/&gt;&lt;wsp:rsid wsp:val=&quot;006A0126&quot;/&gt;&lt;wsp:rsid wsp:val=&quot;006A01F6&quot;/&gt;&lt;wsp:rsid wsp:val=&quot;006A0334&quot;/&gt;&lt;wsp:rsid wsp:val=&quot;006A23B8&quot;/&gt;&lt;wsp:rsid wsp:val=&quot;006A244A&quot;/&gt;&lt;wsp:rsid wsp:val=&quot;006A2E28&quot;/&gt;&lt;wsp:rsid wsp:val=&quot;006A308F&quot;/&gt;&lt;wsp:rsid wsp:val=&quot;006A4087&quot;/&gt;&lt;wsp:rsid wsp:val=&quot;006A5B13&quot;/&gt;&lt;wsp:rsid wsp:val=&quot;006A6134&quot;/&gt;&lt;wsp:rsid wsp:val=&quot;006A617A&quot;/&gt;&lt;wsp:rsid wsp:val=&quot;006A6B99&quot;/&gt;&lt;wsp:rsid wsp:val=&quot;006A728A&quot;/&gt;&lt;wsp:rsid wsp:val=&quot;006A753C&quot;/&gt;&lt;wsp:rsid wsp:val=&quot;006A7592&quot;/&gt;&lt;wsp:rsid wsp:val=&quot;006A79C7&quot;/&gt;&lt;wsp:rsid wsp:val=&quot;006A79D1&quot;/&gt;&lt;wsp:rsid wsp:val=&quot;006A7C49&quot;/&gt;&lt;wsp:rsid wsp:val=&quot;006B1287&quot;/&gt;&lt;wsp:rsid wsp:val=&quot;006B558B&quot;/&gt;&lt;wsp:rsid wsp:val=&quot;006B599B&quot;/&gt;&lt;wsp:rsid wsp:val=&quot;006B6E2B&quot;/&gt;&lt;wsp:rsid wsp:val=&quot;006B7F59&quot;/&gt;&lt;wsp:rsid wsp:val=&quot;006C1540&quot;/&gt;&lt;wsp:rsid wsp:val=&quot;006C1A01&quot;/&gt;&lt;wsp:rsid wsp:val=&quot;006C23AB&quot;/&gt;&lt;wsp:rsid wsp:val=&quot;006C240A&quot;/&gt;&lt;wsp:rsid wsp:val=&quot;006C37AA&quot;/&gt;&lt;wsp:rsid wsp:val=&quot;006C41FE&quot;/&gt;&lt;wsp:rsid wsp:val=&quot;006C4748&quot;/&gt;&lt;wsp:rsid wsp:val=&quot;006C4AA5&quot;/&gt;&lt;wsp:rsid wsp:val=&quot;006C4C94&quot;/&gt;&lt;wsp:rsid wsp:val=&quot;006C5193&quot;/&gt;&lt;wsp:rsid wsp:val=&quot;006C6332&quot;/&gt;&lt;wsp:rsid wsp:val=&quot;006C6827&quot;/&gt;&lt;wsp:rsid wsp:val=&quot;006C7076&quot;/&gt;&lt;wsp:rsid wsp:val=&quot;006C7303&quot;/&gt;&lt;wsp:rsid wsp:val=&quot;006C7BD3&quot;/&gt;&lt;wsp:rsid wsp:val=&quot;006D0578&quot;/&gt;&lt;wsp:rsid wsp:val=&quot;006D16CD&quot;/&gt;&lt;wsp:rsid wsp:val=&quot;006D2797&quot;/&gt;&lt;wsp:rsid wsp:val=&quot;006D4534&quot;/&gt;&lt;wsp:rsid wsp:val=&quot;006D47CE&quot;/&gt;&lt;wsp:rsid wsp:val=&quot;006D547D&quot;/&gt;&lt;wsp:rsid wsp:val=&quot;006D5900&quot;/&gt;&lt;wsp:rsid wsp:val=&quot;006D6BA0&quot;/&gt;&lt;wsp:rsid wsp:val=&quot;006D6EBC&quot;/&gt;&lt;wsp:rsid wsp:val=&quot;006E1362&quot;/&gt;&lt;wsp:rsid wsp:val=&quot;006E4BC1&quot;/&gt;&lt;wsp:rsid wsp:val=&quot;006E4D9F&quot;/&gt;&lt;wsp:rsid wsp:val=&quot;006E507D&quot;/&gt;&lt;wsp:rsid wsp:val=&quot;006E6900&quot;/&gt;&lt;wsp:rsid wsp:val=&quot;006E6A7B&quot;/&gt;&lt;wsp:rsid wsp:val=&quot;006E775A&quot;/&gt;&lt;wsp:rsid wsp:val=&quot;006E7F4D&quot;/&gt;&lt;wsp:rsid wsp:val=&quot;006F0197&quot;/&gt;&lt;wsp:rsid wsp:val=&quot;006F0C14&quot;/&gt;&lt;wsp:rsid wsp:val=&quot;006F5C5E&quot;/&gt;&lt;wsp:rsid wsp:val=&quot;006F73CD&quot;/&gt;&lt;wsp:rsid wsp:val=&quot;007007C5&quot;/&gt;&lt;wsp:rsid wsp:val=&quot;007010A4&quot;/&gt;&lt;wsp:rsid wsp:val=&quot;00701418&quot;/&gt;&lt;wsp:rsid wsp:val=&quot;00702397&quot;/&gt;&lt;wsp:rsid wsp:val=&quot;007024C1&quot;/&gt;&lt;wsp:rsid wsp:val=&quot;0070359C&quot;/&gt;&lt;wsp:rsid wsp:val=&quot;00704148&quot;/&gt;&lt;wsp:rsid wsp:val=&quot;00705D49&quot;/&gt;&lt;wsp:rsid wsp:val=&quot;00705E5A&quot;/&gt;&lt;wsp:rsid wsp:val=&quot;007070EC&quot;/&gt;&lt;wsp:rsid wsp:val=&quot;00707F0C&quot;/&gt;&lt;wsp:rsid wsp:val=&quot;007121A2&quot;/&gt;&lt;wsp:rsid wsp:val=&quot;007128B3&quot;/&gt;&lt;wsp:rsid wsp:val=&quot;00712E96&quot;/&gt;&lt;wsp:rsid wsp:val=&quot;00714207&quot;/&gt;&lt;wsp:rsid wsp:val=&quot;00714DC2&quot;/&gt;&lt;wsp:rsid wsp:val=&quot;007152D8&quot;/&gt;&lt;wsp:rsid wsp:val=&quot;00715315&quot;/&gt;&lt;wsp:rsid wsp:val=&quot;00715672&quot;/&gt;&lt;wsp:rsid wsp:val=&quot;0071682C&quot;/&gt;&lt;wsp:rsid wsp:val=&quot;00716A9E&quot;/&gt;&lt;wsp:rsid wsp:val=&quot;007206AF&quot;/&gt;&lt;wsp:rsid wsp:val=&quot;00721231&quot;/&gt;&lt;wsp:rsid wsp:val=&quot;00721353&quot;/&gt;&lt;wsp:rsid wsp:val=&quot;0072181F&quot;/&gt;&lt;wsp:rsid wsp:val=&quot;00721AF3&quot;/&gt;&lt;wsp:rsid wsp:val=&quot;00722634&quot;/&gt;&lt;wsp:rsid wsp:val=&quot;007242BB&quot;/&gt;&lt;wsp:rsid wsp:val=&quot;00725F45&quot;/&gt;&lt;wsp:rsid wsp:val=&quot;00726687&quot;/&gt;&lt;wsp:rsid wsp:val=&quot;00727638&quot;/&gt;&lt;wsp:rsid wsp:val=&quot;00727D94&quot;/&gt;&lt;wsp:rsid wsp:val=&quot;0073081E&quot;/&gt;&lt;wsp:rsid wsp:val=&quot;00730C55&quot;/&gt;&lt;wsp:rsid wsp:val=&quot;007333F1&quot;/&gt;&lt;wsp:rsid wsp:val=&quot;00735135&quot;/&gt;&lt;wsp:rsid wsp:val=&quot;00735213&quot;/&gt;&lt;wsp:rsid wsp:val=&quot;00735805&quot;/&gt;&lt;wsp:rsid wsp:val=&quot;00736FCF&quot;/&gt;&lt;wsp:rsid wsp:val=&quot;00737B31&quot;/&gt;&lt;wsp:rsid wsp:val=&quot;00737D96&quot;/&gt;&lt;wsp:rsid wsp:val=&quot;00737EF2&quot;/&gt;&lt;wsp:rsid wsp:val=&quot;00742638&quot;/&gt;&lt;wsp:rsid wsp:val=&quot;00746980&quot;/&gt;&lt;wsp:rsid wsp:val=&quot;00747467&quot;/&gt;&lt;wsp:rsid wsp:val=&quot;00747A47&quot;/&gt;&lt;wsp:rsid wsp:val=&quot;00750D19&quot;/&gt;&lt;wsp:rsid wsp:val=&quot;007510DB&quot;/&gt;&lt;wsp:rsid wsp:val=&quot;0075112F&quot;/&gt;&lt;wsp:rsid wsp:val=&quot;00751492&quot;/&gt;&lt;wsp:rsid wsp:val=&quot;00751661&quot;/&gt;&lt;wsp:rsid wsp:val=&quot;00752CF2&quot;/&gt;&lt;wsp:rsid wsp:val=&quot;00752D5E&quot;/&gt;&lt;wsp:rsid wsp:val=&quot;00755319&quot;/&gt;&lt;wsp:rsid wsp:val=&quot;00755828&quot;/&gt;&lt;wsp:rsid wsp:val=&quot;00755B17&quot;/&gt;&lt;wsp:rsid wsp:val=&quot;00756214&quot;/&gt;&lt;wsp:rsid wsp:val=&quot;007579C4&quot;/&gt;&lt;wsp:rsid wsp:val=&quot;007608F7&quot;/&gt;&lt;wsp:rsid wsp:val=&quot;007610C5&quot;/&gt;&lt;wsp:rsid wsp:val=&quot;007645F6&quot;/&gt;&lt;wsp:rsid wsp:val=&quot;00764711&quot;/&gt;&lt;wsp:rsid wsp:val=&quot;00765481&quot;/&gt;&lt;wsp:rsid wsp:val=&quot;00765B93&quot;/&gt;&lt;wsp:rsid wsp:val=&quot;00765D32&quot;/&gt;&lt;wsp:rsid wsp:val=&quot;00765D96&quot;/&gt;&lt;wsp:rsid wsp:val=&quot;00766123&quot;/&gt;&lt;wsp:rsid wsp:val=&quot;00766792&quot;/&gt;&lt;wsp:rsid wsp:val=&quot;007673A8&quot;/&gt;&lt;wsp:rsid wsp:val=&quot;00767D00&quot;/&gt;&lt;wsp:rsid wsp:val=&quot;007706A7&quot;/&gt;&lt;wsp:rsid wsp:val=&quot;007714EF&quot;/&gt;&lt;wsp:rsid wsp:val=&quot;00771BEC&quot;/&gt;&lt;wsp:rsid wsp:val=&quot;00772CC3&quot;/&gt;&lt;wsp:rsid wsp:val=&quot;00773539&quot;/&gt;&lt;wsp:rsid wsp:val=&quot;00773CEF&quot;/&gt;&lt;wsp:rsid wsp:val=&quot;007758FB&quot;/&gt;&lt;wsp:rsid wsp:val=&quot;007809FE&quot;/&gt;&lt;wsp:rsid wsp:val=&quot;00780B27&quot;/&gt;&lt;wsp:rsid wsp:val=&quot;007816CA&quot;/&gt;&lt;wsp:rsid wsp:val=&quot;00781C1E&quot;/&gt;&lt;wsp:rsid wsp:val=&quot;00784479&quot;/&gt;&lt;wsp:rsid wsp:val=&quot;00784889&quot;/&gt;&lt;wsp:rsid wsp:val=&quot;00790840&quot;/&gt;&lt;wsp:rsid wsp:val=&quot;00790A51&quot;/&gt;&lt;wsp:rsid wsp:val=&quot;0079306E&quot;/&gt;&lt;wsp:rsid wsp:val=&quot;007932D1&quot;/&gt;&lt;wsp:rsid wsp:val=&quot;00793D7B&quot;/&gt;&lt;wsp:rsid wsp:val=&quot;00794329&quot;/&gt;&lt;wsp:rsid wsp:val=&quot;00794DB2&quot;/&gt;&lt;wsp:rsid wsp:val=&quot;00795A47&quot;/&gt;&lt;wsp:rsid wsp:val=&quot;00795AB4&quot;/&gt;&lt;wsp:rsid wsp:val=&quot;00796916&quot;/&gt;&lt;wsp:rsid wsp:val=&quot;00797DC2&quot;/&gt;&lt;wsp:rsid wsp:val=&quot;007A0B4C&quot;/&gt;&lt;wsp:rsid wsp:val=&quot;007A1234&quot;/&gt;&lt;wsp:rsid wsp:val=&quot;007A203A&quot;/&gt;&lt;wsp:rsid wsp:val=&quot;007A47E4&quot;/&gt;&lt;wsp:rsid wsp:val=&quot;007A7502&quot;/&gt;&lt;wsp:rsid wsp:val=&quot;007B1661&quot;/&gt;&lt;wsp:rsid wsp:val=&quot;007B1AE4&quot;/&gt;&lt;wsp:rsid wsp:val=&quot;007B1D46&quot;/&gt;&lt;wsp:rsid wsp:val=&quot;007B51EA&quot;/&gt;&lt;wsp:rsid wsp:val=&quot;007B6EE3&quot;/&gt;&lt;wsp:rsid wsp:val=&quot;007B6F87&quot;/&gt;&lt;wsp:rsid wsp:val=&quot;007B725E&quot;/&gt;&lt;wsp:rsid wsp:val=&quot;007C0A3D&quot;/&gt;&lt;wsp:rsid wsp:val=&quot;007C12EE&quot;/&gt;&lt;wsp:rsid wsp:val=&quot;007C2857&quot;/&gt;&lt;wsp:rsid wsp:val=&quot;007C290D&quot;/&gt;&lt;wsp:rsid wsp:val=&quot;007C2F79&quot;/&gt;&lt;wsp:rsid wsp:val=&quot;007C475D&quot;/&gt;&lt;wsp:rsid wsp:val=&quot;007C4C27&quot;/&gt;&lt;wsp:rsid wsp:val=&quot;007C4D86&quot;/&gt;&lt;wsp:rsid wsp:val=&quot;007C4F41&quot;/&gt;&lt;wsp:rsid wsp:val=&quot;007C6DCB&quot;/&gt;&lt;wsp:rsid wsp:val=&quot;007C6E71&quot;/&gt;&lt;wsp:rsid wsp:val=&quot;007D0648&quot;/&gt;&lt;wsp:rsid wsp:val=&quot;007D0689&quot;/&gt;&lt;wsp:rsid wsp:val=&quot;007D1433&quot;/&gt;&lt;wsp:rsid wsp:val=&quot;007D1824&quot;/&gt;&lt;wsp:rsid wsp:val=&quot;007D2082&quot;/&gt;&lt;wsp:rsid wsp:val=&quot;007D43CA&quot;/&gt;&lt;wsp:rsid wsp:val=&quot;007D530E&quot;/&gt;&lt;wsp:rsid wsp:val=&quot;007D6BE0&quot;/&gt;&lt;wsp:rsid wsp:val=&quot;007D7638&quot;/&gt;&lt;wsp:rsid wsp:val=&quot;007E06B2&quot;/&gt;&lt;wsp:rsid wsp:val=&quot;007E2227&quot;/&gt;&lt;wsp:rsid wsp:val=&quot;007E257B&quot;/&gt;&lt;wsp:rsid wsp:val=&quot;007E3002&quot;/&gt;&lt;wsp:rsid wsp:val=&quot;007E4065&quot;/&gt;&lt;wsp:rsid wsp:val=&quot;007E4F0B&quot;/&gt;&lt;wsp:rsid wsp:val=&quot;007E5AC9&quot;/&gt;&lt;wsp:rsid wsp:val=&quot;007E7B1B&quot;/&gt;&lt;wsp:rsid wsp:val=&quot;007E7D2A&quot;/&gt;&lt;wsp:rsid wsp:val=&quot;007F11A7&quot;/&gt;&lt;wsp:rsid wsp:val=&quot;007F1433&quot;/&gt;&lt;wsp:rsid wsp:val=&quot;007F1641&quot;/&gt;&lt;wsp:rsid wsp:val=&quot;007F16BF&quot;/&gt;&lt;wsp:rsid wsp:val=&quot;007F185C&quot;/&gt;&lt;wsp:rsid wsp:val=&quot;007F1A7B&quot;/&gt;&lt;wsp:rsid wsp:val=&quot;007F1CF3&quot;/&gt;&lt;wsp:rsid wsp:val=&quot;007F263D&quot;/&gt;&lt;wsp:rsid wsp:val=&quot;007F3E2D&quot;/&gt;&lt;wsp:rsid wsp:val=&quot;007F3E56&quot;/&gt;&lt;wsp:rsid wsp:val=&quot;007F730E&quot;/&gt;&lt;wsp:rsid wsp:val=&quot;007F7B9A&quot;/&gt;&lt;wsp:rsid wsp:val=&quot;00801753&quot;/&gt;&lt;wsp:rsid wsp:val=&quot;008031AF&quot;/&gt;&lt;wsp:rsid wsp:val=&quot;00803246&quot;/&gt;&lt;wsp:rsid wsp:val=&quot;00803E2E&quot;/&gt;&lt;wsp:rsid wsp:val=&quot;008042C4&quot;/&gt;&lt;wsp:rsid wsp:val=&quot;00807B1E&quot;/&gt;&lt;wsp:rsid wsp:val=&quot;008103C3&quot;/&gt;&lt;wsp:rsid wsp:val=&quot;00812C4D&quot;/&gt;&lt;wsp:rsid wsp:val=&quot;00814CE1&quot;/&gt;&lt;wsp:rsid wsp:val=&quot;008157DB&quot;/&gt;&lt;wsp:rsid wsp:val=&quot;008159CE&quot;/&gt;&lt;wsp:rsid wsp:val=&quot;008178EB&quot;/&gt;&lt;wsp:rsid wsp:val=&quot;00817979&quot;/&gt;&lt;wsp:rsid wsp:val=&quot;00817F42&quot;/&gt;&lt;wsp:rsid wsp:val=&quot;008207EB&quot;/&gt;&lt;wsp:rsid wsp:val=&quot;00820C1F&quot;/&gt;&lt;wsp:rsid wsp:val=&quot;00820FB9&quot;/&gt;&lt;wsp:rsid wsp:val=&quot;008217E1&quot;/&gt;&lt;wsp:rsid wsp:val=&quot;00821C04&quot;/&gt;&lt;wsp:rsid wsp:val=&quot;00822B13&quot;/&gt;&lt;wsp:rsid wsp:val=&quot;0082376B&quot;/&gt;&lt;wsp:rsid wsp:val=&quot;00823A44&quot;/&gt;&lt;wsp:rsid wsp:val=&quot;00824367&quot;/&gt;&lt;wsp:rsid wsp:val=&quot;008247AE&quot;/&gt;&lt;wsp:rsid wsp:val=&quot;00826328&quot;/&gt;&lt;wsp:rsid wsp:val=&quot;00826C32&quot;/&gt;&lt;wsp:rsid wsp:val=&quot;008275BB&quot;/&gt;&lt;wsp:rsid wsp:val=&quot;008276F7&quot;/&gt;&lt;wsp:rsid wsp:val=&quot;00827BE0&quot;/&gt;&lt;wsp:rsid wsp:val=&quot;008308E9&quot;/&gt;&lt;wsp:rsid wsp:val=&quot;0083189D&quot;/&gt;&lt;wsp:rsid wsp:val=&quot;00831D79&quot;/&gt;&lt;wsp:rsid wsp:val=&quot;00831F86&quot;/&gt;&lt;wsp:rsid wsp:val=&quot;008338BA&quot;/&gt;&lt;wsp:rsid wsp:val=&quot;00833AFD&quot;/&gt;&lt;wsp:rsid wsp:val=&quot;008356A8&quot;/&gt;&lt;wsp:rsid wsp:val=&quot;00835891&quot;/&gt;&lt;wsp:rsid wsp:val=&quot;00835B0E&quot;/&gt;&lt;wsp:rsid wsp:val=&quot;00835E2A&quot;/&gt;&lt;wsp:rsid wsp:val=&quot;00835E76&quot;/&gt;&lt;wsp:rsid wsp:val=&quot;00836D98&quot;/&gt;&lt;wsp:rsid wsp:val=&quot;00841704&quot;/&gt;&lt;wsp:rsid wsp:val=&quot;0084289F&quot;/&gt;&lt;wsp:rsid wsp:val=&quot;00846466&quot;/&gt;&lt;wsp:rsid wsp:val=&quot;00846EC4&quot;/&gt;&lt;wsp:rsid wsp:val=&quot;00850127&quot;/&gt;&lt;wsp:rsid wsp:val=&quot;00850B4B&quot;/&gt;&lt;wsp:rsid wsp:val=&quot;00851011&quot;/&gt;&lt;wsp:rsid wsp:val=&quot;0085150E&quot;/&gt;&lt;wsp:rsid wsp:val=&quot;00851806&quot;/&gt;&lt;wsp:rsid wsp:val=&quot;008521B0&quot;/&gt;&lt;wsp:rsid wsp:val=&quot;00852985&quot;/&gt;&lt;wsp:rsid wsp:val=&quot;00852C78&quot;/&gt;&lt;wsp:rsid wsp:val=&quot;008538F5&quot;/&gt;&lt;wsp:rsid wsp:val=&quot;00853983&quot;/&gt;&lt;wsp:rsid wsp:val=&quot;008539B7&quot;/&gt;&lt;wsp:rsid wsp:val=&quot;00853A51&quot;/&gt;&lt;wsp:rsid wsp:val=&quot;00853AD6&quot;/&gt;&lt;wsp:rsid wsp:val=&quot;00854E41&quot;/&gt;&lt;wsp:rsid wsp:val=&quot;00855837&quot;/&gt;&lt;wsp:rsid wsp:val=&quot;008561DF&quot;/&gt;&lt;wsp:rsid wsp:val=&quot;0085634B&quot;/&gt;&lt;wsp:rsid wsp:val=&quot;00856DAA&quot;/&gt;&lt;wsp:rsid wsp:val=&quot;00857089&quot;/&gt;&lt;wsp:rsid wsp:val=&quot;0086057B&quot;/&gt;&lt;wsp:rsid wsp:val=&quot;00860CA3&quot;/&gt;&lt;wsp:rsid wsp:val=&quot;0086168A&quot;/&gt;&lt;wsp:rsid wsp:val=&quot;0086171F&quot;/&gt;&lt;wsp:rsid wsp:val=&quot;0086194D&quot;/&gt;&lt;wsp:rsid wsp:val=&quot;00862512&quot;/&gt;&lt;wsp:rsid wsp:val=&quot;0086280B&quot;/&gt;&lt;wsp:rsid wsp:val=&quot;00862D69&quot;/&gt;&lt;wsp:rsid wsp:val=&quot;00862EBF&quot;/&gt;&lt;wsp:rsid wsp:val=&quot;00862FBB&quot;/&gt;&lt;wsp:rsid wsp:val=&quot;008638B2&quot;/&gt;&lt;wsp:rsid wsp:val=&quot;0086395D&quot;/&gt;&lt;wsp:rsid wsp:val=&quot;00863F65&quot;/&gt;&lt;wsp:rsid wsp:val=&quot;00864EF9&quot;/&gt;&lt;wsp:rsid wsp:val=&quot;008656C6&quot;/&gt;&lt;wsp:rsid wsp:val=&quot;00865E05&quot;/&gt;&lt;wsp:rsid wsp:val=&quot;00865F83&quot;/&gt;&lt;wsp:rsid wsp:val=&quot;008664B4&quot;/&gt;&lt;wsp:rsid wsp:val=&quot;00871127&quot;/&gt;&lt;wsp:rsid wsp:val=&quot;008712C1&quot;/&gt;&lt;wsp:rsid wsp:val=&quot;00872E59&quot;/&gt;&lt;wsp:rsid wsp:val=&quot;0087393B&quot;/&gt;&lt;wsp:rsid wsp:val=&quot;00874989&quot;/&gt;&lt;wsp:rsid wsp:val=&quot;00876741&quot;/&gt;&lt;wsp:rsid wsp:val=&quot;008772A7&quot;/&gt;&lt;wsp:rsid wsp:val=&quot;008772D1&quot;/&gt;&lt;wsp:rsid wsp:val=&quot;00880414&quot;/&gt;&lt;wsp:rsid wsp:val=&quot;008816F4&quot;/&gt;&lt;wsp:rsid wsp:val=&quot;00882180&quot;/&gt;&lt;wsp:rsid wsp:val=&quot;00882886&quot;/&gt;&lt;wsp:rsid wsp:val=&quot;008829A6&quot;/&gt;&lt;wsp:rsid wsp:val=&quot;00883070&quot;/&gt;&lt;wsp:rsid wsp:val=&quot;00883A8B&quot;/&gt;&lt;wsp:rsid wsp:val=&quot;00885942&quot;/&gt;&lt;wsp:rsid wsp:val=&quot;00887006&quot;/&gt;&lt;wsp:rsid wsp:val=&quot;0089147E&quot;/&gt;&lt;wsp:rsid wsp:val=&quot;00891562&quot;/&gt;&lt;wsp:rsid wsp:val=&quot;00891602&quot;/&gt;&lt;wsp:rsid wsp:val=&quot;008924AF&quot;/&gt;&lt;wsp:rsid wsp:val=&quot;0089349A&quot;/&gt;&lt;wsp:rsid wsp:val=&quot;008944BB&quot;/&gt;&lt;wsp:rsid wsp:val=&quot;00894F77&quot;/&gt;&lt;wsp:rsid wsp:val=&quot;00894FBF&quot;/&gt;&lt;wsp:rsid wsp:val=&quot;0089550A&quot;/&gt;&lt;wsp:rsid wsp:val=&quot;00895E5E&quot;/&gt;&lt;wsp:rsid wsp:val=&quot;00896589&quot;/&gt;&lt;wsp:rsid wsp:val=&quot;00897689&quot;/&gt;&lt;wsp:rsid wsp:val=&quot;00897988&quot;/&gt;&lt;wsp:rsid wsp:val=&quot;008A0377&quot;/&gt;&lt;wsp:rsid wsp:val=&quot;008A32C1&quot;/&gt;&lt;wsp:rsid wsp:val=&quot;008A3A18&quot;/&gt;&lt;wsp:rsid wsp:val=&quot;008A578B&quot;/&gt;&lt;wsp:rsid wsp:val=&quot;008B0974&quot;/&gt;&lt;wsp:rsid wsp:val=&quot;008B18E0&quot;/&gt;&lt;wsp:rsid wsp:val=&quot;008B1E84&quot;/&gt;&lt;wsp:rsid wsp:val=&quot;008B319E&quot;/&gt;&lt;wsp:rsid wsp:val=&quot;008B369F&quot;/&gt;&lt;wsp:rsid wsp:val=&quot;008B4D07&quot;/&gt;&lt;wsp:rsid wsp:val=&quot;008B6151&quot;/&gt;&lt;wsp:rsid wsp:val=&quot;008B74FD&quot;/&gt;&lt;wsp:rsid wsp:val=&quot;008B7C09&quot;/&gt;&lt;wsp:rsid wsp:val=&quot;008C0058&quot;/&gt;&lt;wsp:rsid wsp:val=&quot;008C1206&quot;/&gt;&lt;wsp:rsid wsp:val=&quot;008C146D&quot;/&gt;&lt;wsp:rsid wsp:val=&quot;008C2573&quot;/&gt;&lt;wsp:rsid wsp:val=&quot;008C3B8E&quot;/&gt;&lt;wsp:rsid wsp:val=&quot;008C4ADA&quot;/&gt;&lt;wsp:rsid wsp:val=&quot;008C504B&quot;/&gt;&lt;wsp:rsid wsp:val=&quot;008C5D61&quot;/&gt;&lt;wsp:rsid wsp:val=&quot;008C6472&quot;/&gt;&lt;wsp:rsid wsp:val=&quot;008C69F1&quot;/&gt;&lt;wsp:rsid wsp:val=&quot;008D0562&quot;/&gt;&lt;wsp:rsid wsp:val=&quot;008D3B50&quot;/&gt;&lt;wsp:rsid wsp:val=&quot;008D41B3&quot;/&gt;&lt;wsp:rsid wsp:val=&quot;008D43EC&quot;/&gt;&lt;wsp:rsid wsp:val=&quot;008D54F4&quot;/&gt;&lt;wsp:rsid wsp:val=&quot;008D57E8&quot;/&gt;&lt;wsp:rsid wsp:val=&quot;008D5CD0&quot;/&gt;&lt;wsp:rsid wsp:val=&quot;008D65F0&quot;/&gt;&lt;wsp:rsid wsp:val=&quot;008D7765&quot;/&gt;&lt;wsp:rsid wsp:val=&quot;008D79A0&quot;/&gt;&lt;wsp:rsid wsp:val=&quot;008D7BF3&quot;/&gt;&lt;wsp:rsid wsp:val=&quot;008E0765&quot;/&gt;&lt;wsp:rsid wsp:val=&quot;008E3B1D&quot;/&gt;&lt;wsp:rsid wsp:val=&quot;008E3EF3&quot;/&gt;&lt;wsp:rsid wsp:val=&quot;008E76C6&quot;/&gt;&lt;wsp:rsid wsp:val=&quot;008F0C1D&quot;/&gt;&lt;wsp:rsid wsp:val=&quot;008F456B&quot;/&gt;&lt;wsp:rsid wsp:val=&quot;008F48AA&quot;/&gt;&lt;wsp:rsid wsp:val=&quot;008F54F6&quot;/&gt;&lt;wsp:rsid wsp:val=&quot;008F6BD5&quot;/&gt;&lt;wsp:rsid wsp:val=&quot;008F7124&quot;/&gt;&lt;wsp:rsid wsp:val=&quot;008F7E6A&quot;/&gt;&lt;wsp:rsid wsp:val=&quot;009023C1&quot;/&gt;&lt;wsp:rsid wsp:val=&quot;00902F43&quot;/&gt;&lt;wsp:rsid wsp:val=&quot;0090362A&quot;/&gt;&lt;wsp:rsid wsp:val=&quot;0090373D&quot;/&gt;&lt;wsp:rsid wsp:val=&quot;009042B8&quot;/&gt;&lt;wsp:rsid wsp:val=&quot;00904880&quot;/&gt;&lt;wsp:rsid wsp:val=&quot;00904C9F&quot;/&gt;&lt;wsp:rsid wsp:val=&quot;009069C9&quot;/&gt;&lt;wsp:rsid wsp:val=&quot;00907593&quot;/&gt;&lt;wsp:rsid wsp:val=&quot;00907604&quot;/&gt;&lt;wsp:rsid wsp:val=&quot;009110C2&quot;/&gt;&lt;wsp:rsid wsp:val=&quot;00912ABD&quot;/&gt;&lt;wsp:rsid wsp:val=&quot;00912F9B&quot;/&gt;&lt;wsp:rsid wsp:val=&quot;00913080&quot;/&gt;&lt;wsp:rsid wsp:val=&quot;0091312E&quot;/&gt;&lt;wsp:rsid wsp:val=&quot;00913F1E&quot;/&gt;&lt;wsp:rsid wsp:val=&quot;00914CFB&quot;/&gt;&lt;wsp:rsid wsp:val=&quot;009157BC&quot;/&gt;&lt;wsp:rsid wsp:val=&quot;00916489&quot;/&gt;&lt;wsp:rsid wsp:val=&quot;00916579&quot;/&gt;&lt;wsp:rsid wsp:val=&quot;009176A0&quot;/&gt;&lt;wsp:rsid wsp:val=&quot;009177E7&quot;/&gt;&lt;wsp:rsid wsp:val=&quot;0091797C&quot;/&gt;&lt;wsp:rsid wsp:val=&quot;009204A1&quot;/&gt;&lt;wsp:rsid wsp:val=&quot;0092071F&quot;/&gt;&lt;wsp:rsid wsp:val=&quot;00921712&quot;/&gt;&lt;wsp:rsid wsp:val=&quot;00921C6A&quot;/&gt;&lt;wsp:rsid wsp:val=&quot;00922221&quot;/&gt;&lt;wsp:rsid wsp:val=&quot;0092252C&quot;/&gt;&lt;wsp:rsid wsp:val=&quot;009227D8&quot;/&gt;&lt;wsp:rsid wsp:val=&quot;00923796&quot;/&gt;&lt;wsp:rsid wsp:val=&quot;00924969&quot;/&gt;&lt;wsp:rsid wsp:val=&quot;00925DE3&quot;/&gt;&lt;wsp:rsid wsp:val=&quot;009266B5&quot;/&gt;&lt;wsp:rsid wsp:val=&quot;009277E4&quot;/&gt;&lt;wsp:rsid wsp:val=&quot;00931560&quot;/&gt;&lt;wsp:rsid wsp:val=&quot;009317E6&quot;/&gt;&lt;wsp:rsid wsp:val=&quot;00932A07&quot;/&gt;&lt;wsp:rsid wsp:val=&quot;0093304D&quot;/&gt;&lt;wsp:rsid wsp:val=&quot;0093756D&quot;/&gt;&lt;wsp:rsid wsp:val=&quot;0094026C&quot;/&gt;&lt;wsp:rsid wsp:val=&quot;009406A1&quot;/&gt;&lt;wsp:rsid wsp:val=&quot;00940D2D&quot;/&gt;&lt;wsp:rsid wsp:val=&quot;0094152C&quot;/&gt;&lt;wsp:rsid wsp:val=&quot;009423C4&quot;/&gt;&lt;wsp:rsid wsp:val=&quot;00942BFD&quot;/&gt;&lt;wsp:rsid wsp:val=&quot;00942CE4&quot;/&gt;&lt;wsp:rsid wsp:val=&quot;0094333B&quot;/&gt;&lt;wsp:rsid wsp:val=&quot;009434F2&quot;/&gt;&lt;wsp:rsid wsp:val=&quot;00943B2E&quot;/&gt;&lt;wsp:rsid wsp:val=&quot;009447BE&quot;/&gt;&lt;wsp:rsid wsp:val=&quot;00944A83&quot;/&gt;&lt;wsp:rsid wsp:val=&quot;00945FEC&quot;/&gt;&lt;wsp:rsid wsp:val=&quot;0094656A&quot;/&gt;&lt;wsp:rsid wsp:val=&quot;009467D7&quot;/&gt;&lt;wsp:rsid wsp:val=&quot;00946D82&quot;/&gt;&lt;wsp:rsid wsp:val=&quot;00947F53&quot;/&gt;&lt;wsp:rsid wsp:val=&quot;009515FB&quot;/&gt;&lt;wsp:rsid wsp:val=&quot;00951A06&quot;/&gt;&lt;wsp:rsid wsp:val=&quot;00951CDF&quot;/&gt;&lt;wsp:rsid wsp:val=&quot;00956F1B&quot;/&gt;&lt;wsp:rsid wsp:val=&quot;00957933&quot;/&gt;&lt;wsp:rsid wsp:val=&quot;00960CBD&quot;/&gt;&lt;wsp:rsid wsp:val=&quot;00960DD1&quot;/&gt;&lt;wsp:rsid wsp:val=&quot;009629F6&quot;/&gt;&lt;wsp:rsid wsp:val=&quot;00962BA7&quot;/&gt;&lt;wsp:rsid wsp:val=&quot;00963C41&quot;/&gt;&lt;wsp:rsid wsp:val=&quot;0096435A&quot;/&gt;&lt;wsp:rsid wsp:val=&quot;00965250&quot;/&gt;&lt;wsp:rsid wsp:val=&quot;00965AB2&quot;/&gt;&lt;wsp:rsid wsp:val=&quot;00965E44&quot;/&gt;&lt;wsp:rsid wsp:val=&quot;00966B84&quot;/&gt;&lt;wsp:rsid wsp:val=&quot;00967029&quot;/&gt;&lt;wsp:rsid wsp:val=&quot;00967200&quot;/&gt;&lt;wsp:rsid wsp:val=&quot;00967511&quot;/&gt;&lt;wsp:rsid wsp:val=&quot;00967E5F&quot;/&gt;&lt;wsp:rsid wsp:val=&quot;00967FBE&quot;/&gt;&lt;wsp:rsid wsp:val=&quot;00970884&quot;/&gt;&lt;wsp:rsid wsp:val=&quot;009714FF&quot;/&gt;&lt;wsp:rsid wsp:val=&quot;00971790&quot;/&gt;&lt;wsp:rsid wsp:val=&quot;00973D22&quot;/&gt;&lt;wsp:rsid wsp:val=&quot;00974BB9&quot;/&gt;&lt;wsp:rsid wsp:val=&quot;00976242&quot;/&gt;&lt;wsp:rsid wsp:val=&quot;00976A44&quot;/&gt;&lt;wsp:rsid wsp:val=&quot;00976E97&quot;/&gt;&lt;wsp:rsid wsp:val=&quot;00982125&quot;/&gt;&lt;wsp:rsid wsp:val=&quot;00982263&quot;/&gt;&lt;wsp:rsid wsp:val=&quot;009834E2&quot;/&gt;&lt;wsp:rsid wsp:val=&quot;00984C2A&quot;/&gt;&lt;wsp:rsid wsp:val=&quot;00984C6C&quot;/&gt;&lt;wsp:rsid wsp:val=&quot;00985288&quot;/&gt;&lt;wsp:rsid wsp:val=&quot;0098574F&quot;/&gt;&lt;wsp:rsid wsp:val=&quot;0098636E&quot;/&gt;&lt;wsp:rsid wsp:val=&quot;0098787D&quot;/&gt;&lt;wsp:rsid wsp:val=&quot;00990672&quot;/&gt;&lt;wsp:rsid wsp:val=&quot;0099071A&quot;/&gt;&lt;wsp:rsid wsp:val=&quot;009910A4&quot;/&gt;&lt;wsp:rsid wsp:val=&quot;0099403D&quot;/&gt;&lt;wsp:rsid wsp:val=&quot;009953BF&quot;/&gt;&lt;wsp:rsid wsp:val=&quot;009959F7&quot;/&gt;&lt;wsp:rsid wsp:val=&quot;0099729A&quot;/&gt;&lt;wsp:rsid wsp:val=&quot;009A0426&quot;/&gt;&lt;wsp:rsid wsp:val=&quot;009A0C9B&quot;/&gt;&lt;wsp:rsid wsp:val=&quot;009A2DF3&quot;/&gt;&lt;wsp:rsid wsp:val=&quot;009A4295&quot;/&gt;&lt;wsp:rsid wsp:val=&quot;009A4972&quot;/&gt;&lt;wsp:rsid wsp:val=&quot;009A4D2D&quot;/&gt;&lt;wsp:rsid wsp:val=&quot;009A5909&quot;/&gt;&lt;wsp:rsid wsp:val=&quot;009A735F&quot;/&gt;&lt;wsp:rsid wsp:val=&quot;009B03A5&quot;/&gt;&lt;wsp:rsid wsp:val=&quot;009B134E&quot;/&gt;&lt;wsp:rsid wsp:val=&quot;009B1B49&quot;/&gt;&lt;wsp:rsid wsp:val=&quot;009B2429&quot;/&gt;&lt;wsp:rsid wsp:val=&quot;009B4095&quot;/&gt;&lt;wsp:rsid wsp:val=&quot;009B5375&quot;/&gt;&lt;wsp:rsid wsp:val=&quot;009B6ABC&quot;/&gt;&lt;wsp:rsid wsp:val=&quot;009B6C35&quot;/&gt;&lt;wsp:rsid wsp:val=&quot;009B7AA7&quot;/&gt;&lt;wsp:rsid wsp:val=&quot;009C347C&quot;/&gt;&lt;wsp:rsid wsp:val=&quot;009C453F&quot;/&gt;&lt;wsp:rsid wsp:val=&quot;009C472A&quot;/&gt;&lt;wsp:rsid wsp:val=&quot;009C4C4F&quot;/&gt;&lt;wsp:rsid wsp:val=&quot;009C524E&quot;/&gt;&lt;wsp:rsid wsp:val=&quot;009C5830&quot;/&gt;&lt;wsp:rsid wsp:val=&quot;009C7F99&quot;/&gt;&lt;wsp:rsid wsp:val=&quot;009D172E&quot;/&gt;&lt;wsp:rsid wsp:val=&quot;009D1991&quot;/&gt;&lt;wsp:rsid wsp:val=&quot;009D3D2A&quot;/&gt;&lt;wsp:rsid wsp:val=&quot;009D50AE&quot;/&gt;&lt;wsp:rsid wsp:val=&quot;009E0816&quot;/&gt;&lt;wsp:rsid wsp:val=&quot;009E090A&quot;/&gt;&lt;wsp:rsid wsp:val=&quot;009E1621&quot;/&gt;&lt;wsp:rsid wsp:val=&quot;009E17BC&quot;/&gt;&lt;wsp:rsid wsp:val=&quot;009E21DF&quot;/&gt;&lt;wsp:rsid wsp:val=&quot;009E2B35&quot;/&gt;&lt;wsp:rsid wsp:val=&quot;009E2BF3&quot;/&gt;&lt;wsp:rsid wsp:val=&quot;009E395A&quot;/&gt;&lt;wsp:rsid wsp:val=&quot;009E3A4E&quot;/&gt;&lt;wsp:rsid wsp:val=&quot;009E40B2&quot;/&gt;&lt;wsp:rsid wsp:val=&quot;009E4974&quot;/&gt;&lt;wsp:rsid wsp:val=&quot;009E498F&quot;/&gt;&lt;wsp:rsid wsp:val=&quot;009E4E60&quot;/&gt;&lt;wsp:rsid wsp:val=&quot;009E72FC&quot;/&gt;&lt;wsp:rsid wsp:val=&quot;009E772B&quot;/&gt;&lt;wsp:rsid wsp:val=&quot;009F0B07&quot;/&gt;&lt;wsp:rsid wsp:val=&quot;009F0BFE&quot;/&gt;&lt;wsp:rsid wsp:val=&quot;009F168F&quot;/&gt;&lt;wsp:rsid wsp:val=&quot;009F364F&quot;/&gt;&lt;wsp:rsid wsp:val=&quot;009F3E04&quot;/&gt;&lt;wsp:rsid wsp:val=&quot;009F41D9&quot;/&gt;&lt;wsp:rsid wsp:val=&quot;009F44A1&quot;/&gt;&lt;wsp:rsid wsp:val=&quot;009F46BD&quot;/&gt;&lt;wsp:rsid wsp:val=&quot;009F4793&quot;/&gt;&lt;wsp:rsid wsp:val=&quot;009F50A9&quot;/&gt;&lt;wsp:rsid wsp:val=&quot;009F56A7&quot;/&gt;&lt;wsp:rsid wsp:val=&quot;009F6372&quot;/&gt;&lt;wsp:rsid wsp:val=&quot;009F76F6&quot;/&gt;&lt;wsp:rsid wsp:val=&quot;00A00140&quot;/&gt;&lt;wsp:rsid wsp:val=&quot;00A0160F&quot;/&gt;&lt;wsp:rsid wsp:val=&quot;00A016C3&quot;/&gt;&lt;wsp:rsid wsp:val=&quot;00A025E2&quot;/&gt;&lt;wsp:rsid wsp:val=&quot;00A0304C&quot;/&gt;&lt;wsp:rsid wsp:val=&quot;00A04702&quot;/&gt;&lt;wsp:rsid wsp:val=&quot;00A053AB&quot;/&gt;&lt;wsp:rsid wsp:val=&quot;00A06444&quot;/&gt;&lt;wsp:rsid wsp:val=&quot;00A106DC&quot;/&gt;&lt;wsp:rsid wsp:val=&quot;00A10D78&quot;/&gt;&lt;wsp:rsid wsp:val=&quot;00A11A02&quot;/&gt;&lt;wsp:rsid wsp:val=&quot;00A11D6F&quot;/&gt;&lt;wsp:rsid wsp:val=&quot;00A12855&quot;/&gt;&lt;wsp:rsid wsp:val=&quot;00A12E1B&quot;/&gt;&lt;wsp:rsid wsp:val=&quot;00A12ECC&quot;/&gt;&lt;wsp:rsid wsp:val=&quot;00A13A27&quot;/&gt;&lt;wsp:rsid wsp:val=&quot;00A13F8E&quot;/&gt;&lt;wsp:rsid wsp:val=&quot;00A14883&quot;/&gt;&lt;wsp:rsid wsp:val=&quot;00A168F8&quot;/&gt;&lt;wsp:rsid wsp:val=&quot;00A1706C&quot;/&gt;&lt;wsp:rsid wsp:val=&quot;00A20943&quot;/&gt;&lt;wsp:rsid wsp:val=&quot;00A20DD0&quot;/&gt;&lt;wsp:rsid wsp:val=&quot;00A223C4&quot;/&gt;&lt;wsp:rsid wsp:val=&quot;00A22E08&quot;/&gt;&lt;wsp:rsid wsp:val=&quot;00A26460&quot;/&gt;&lt;wsp:rsid wsp:val=&quot;00A26EEC&quot;/&gt;&lt;wsp:rsid wsp:val=&quot;00A27401&quot;/&gt;&lt;wsp:rsid wsp:val=&quot;00A27D69&quot;/&gt;&lt;wsp:rsid wsp:val=&quot;00A30974&quot;/&gt;&lt;wsp:rsid wsp:val=&quot;00A31508&quot;/&gt;&lt;wsp:rsid wsp:val=&quot;00A32A88&quot;/&gt;&lt;wsp:rsid wsp:val=&quot;00A3337B&quot;/&gt;&lt;wsp:rsid wsp:val=&quot;00A351A2&quot;/&gt;&lt;wsp:rsid wsp:val=&quot;00A36460&quot;/&gt;&lt;wsp:rsid wsp:val=&quot;00A40FD2&quot;/&gt;&lt;wsp:rsid wsp:val=&quot;00A4402F&quot;/&gt;&lt;wsp:rsid wsp:val=&quot;00A45EBB&quot;/&gt;&lt;wsp:rsid wsp:val=&quot;00A45FCD&quot;/&gt;&lt;wsp:rsid wsp:val=&quot;00A4727D&quot;/&gt;&lt;wsp:rsid wsp:val=&quot;00A5000F&quot;/&gt;&lt;wsp:rsid wsp:val=&quot;00A51B1E&quot;/&gt;&lt;wsp:rsid wsp:val=&quot;00A51C7E&quot;/&gt;&lt;wsp:rsid wsp:val=&quot;00A52431&quot;/&gt;&lt;wsp:rsid wsp:val=&quot;00A52757&quot;/&gt;&lt;wsp:rsid wsp:val=&quot;00A52774&quot;/&gt;&lt;wsp:rsid wsp:val=&quot;00A52D94&quot;/&gt;&lt;wsp:rsid wsp:val=&quot;00A532A1&quot;/&gt;&lt;wsp:rsid wsp:val=&quot;00A55BAA&quot;/&gt;&lt;wsp:rsid wsp:val=&quot;00A57034&quot;/&gt;&lt;wsp:rsid wsp:val=&quot;00A578BC&quot;/&gt;&lt;wsp:rsid wsp:val=&quot;00A57AF7&quot;/&gt;&lt;wsp:rsid wsp:val=&quot;00A60479&quot;/&gt;&lt;wsp:rsid wsp:val=&quot;00A615B7&quot;/&gt;&lt;wsp:rsid wsp:val=&quot;00A628E0&quot;/&gt;&lt;wsp:rsid wsp:val=&quot;00A631C4&quot;/&gt;&lt;wsp:rsid wsp:val=&quot;00A63489&quot;/&gt;&lt;wsp:rsid wsp:val=&quot;00A645E6&quot;/&gt;&lt;wsp:rsid wsp:val=&quot;00A64E7B&quot;/&gt;&lt;wsp:rsid wsp:val=&quot;00A66372&quot;/&gt;&lt;wsp:rsid wsp:val=&quot;00A66B5D&quot;/&gt;&lt;wsp:rsid wsp:val=&quot;00A713BF&quot;/&gt;&lt;wsp:rsid wsp:val=&quot;00A71573&quot;/&gt;&lt;wsp:rsid wsp:val=&quot;00A72496&quot;/&gt;&lt;wsp:rsid wsp:val=&quot;00A727C8&quot;/&gt;&lt;wsp:rsid wsp:val=&quot;00A72C65&quot;/&gt;&lt;wsp:rsid wsp:val=&quot;00A73F9D&quot;/&gt;&lt;wsp:rsid wsp:val=&quot;00A74128&quot;/&gt;&lt;wsp:rsid wsp:val=&quot;00A746CA&quot;/&gt;&lt;wsp:rsid wsp:val=&quot;00A74C9E&quot;/&gt;&lt;wsp:rsid wsp:val=&quot;00A74DF7&quot;/&gt;&lt;wsp:rsid wsp:val=&quot;00A74E57&quot;/&gt;&lt;wsp:rsid wsp:val=&quot;00A74ECF&quot;/&gt;&lt;wsp:rsid wsp:val=&quot;00A77A6A&quot;/&gt;&lt;wsp:rsid wsp:val=&quot;00A77DB9&quot;/&gt;&lt;wsp:rsid wsp:val=&quot;00A814DE&quot;/&gt;&lt;wsp:rsid wsp:val=&quot;00A83134&quot;/&gt;&lt;wsp:rsid wsp:val=&quot;00A831CA&quot;/&gt;&lt;wsp:rsid wsp:val=&quot;00A83D9D&quot;/&gt;&lt;wsp:rsid wsp:val=&quot;00A84088&quot;/&gt;&lt;wsp:rsid wsp:val=&quot;00A85EB4&quot;/&gt;&lt;wsp:rsid wsp:val=&quot;00A869AE&quot;/&gt;&lt;wsp:rsid wsp:val=&quot;00A872E3&quot;/&gt;&lt;wsp:rsid wsp:val=&quot;00A92BD6&quot;/&gt;&lt;wsp:rsid wsp:val=&quot;00A94486&quot;/&gt;&lt;wsp:rsid wsp:val=&quot;00A95095&quot;/&gt;&lt;wsp:rsid wsp:val=&quot;00A95EE0&quot;/&gt;&lt;wsp:rsid wsp:val=&quot;00A961EE&quot;/&gt;&lt;wsp:rsid wsp:val=&quot;00AA0BA0&quot;/&gt;&lt;wsp:rsid wsp:val=&quot;00AA20B0&quot;/&gt;&lt;wsp:rsid wsp:val=&quot;00AA2CE6&quot;/&gt;&lt;wsp:rsid wsp:val=&quot;00AA2F8D&quot;/&gt;&lt;wsp:rsid wsp:val=&quot;00AA331B&quot;/&gt;&lt;wsp:rsid wsp:val=&quot;00AA3403&quot;/&gt;&lt;wsp:rsid wsp:val=&quot;00AA627A&quot;/&gt;&lt;wsp:rsid wsp:val=&quot;00AB004F&quot;/&gt;&lt;wsp:rsid wsp:val=&quot;00AB325F&quot;/&gt;&lt;wsp:rsid wsp:val=&quot;00AB369D&quot;/&gt;&lt;wsp:rsid wsp:val=&quot;00AB4D9D&quot;/&gt;&lt;wsp:rsid wsp:val=&quot;00AB55E0&quot;/&gt;&lt;wsp:rsid wsp:val=&quot;00AB6589&quot;/&gt;&lt;wsp:rsid wsp:val=&quot;00AB7D39&quot;/&gt;&lt;wsp:rsid wsp:val=&quot;00AC2F05&quot;/&gt;&lt;wsp:rsid wsp:val=&quot;00AC4521&quot;/&gt;&lt;wsp:rsid wsp:val=&quot;00AC495F&quot;/&gt;&lt;wsp:rsid wsp:val=&quot;00AC4CA0&quot;/&gt;&lt;wsp:rsid wsp:val=&quot;00AC557B&quot;/&gt;&lt;wsp:rsid wsp:val=&quot;00AC57EF&quot;/&gt;&lt;wsp:rsid wsp:val=&quot;00AC747A&quot;/&gt;&lt;wsp:rsid wsp:val=&quot;00AD13F1&quot;/&gt;&lt;wsp:rsid wsp:val=&quot;00AD2B3D&quot;/&gt;&lt;wsp:rsid wsp:val=&quot;00AD2CC7&quot;/&gt;&lt;wsp:rsid wsp:val=&quot;00AD3B7A&quot;/&gt;&lt;wsp:rsid wsp:val=&quot;00AD436B&quot;/&gt;&lt;wsp:rsid wsp:val=&quot;00AD4CEB&quot;/&gt;&lt;wsp:rsid wsp:val=&quot;00AD6126&quot;/&gt;&lt;wsp:rsid wsp:val=&quot;00AD6332&quot;/&gt;&lt;wsp:rsid wsp:val=&quot;00AD749C&quot;/&gt;&lt;wsp:rsid wsp:val=&quot;00AD7A10&quot;/&gt;&lt;wsp:rsid wsp:val=&quot;00AD7C77&quot;/&gt;&lt;wsp:rsid wsp:val=&quot;00AD7ECE&quot;/&gt;&lt;wsp:rsid wsp:val=&quot;00AE07C0&quot;/&gt;&lt;wsp:rsid wsp:val=&quot;00AE160A&quot;/&gt;&lt;wsp:rsid wsp:val=&quot;00AE2DA9&quot;/&gt;&lt;wsp:rsid wsp:val=&quot;00AE3178&quot;/&gt;&lt;wsp:rsid wsp:val=&quot;00AE38AE&quot;/&gt;&lt;wsp:rsid wsp:val=&quot;00AE421A&quot;/&gt;&lt;wsp:rsid wsp:val=&quot;00AE4769&quot;/&gt;&lt;wsp:rsid wsp:val=&quot;00AE5040&quot;/&gt;&lt;wsp:rsid wsp:val=&quot;00AE5720&quot;/&gt;&lt;wsp:rsid wsp:val=&quot;00AE5CBA&quot;/&gt;&lt;wsp:rsid wsp:val=&quot;00AE722D&quot;/&gt;&lt;wsp:rsid wsp:val=&quot;00AE727E&quot;/&gt;&lt;wsp:rsid wsp:val=&quot;00AE79D0&quot;/&gt;&lt;wsp:rsid wsp:val=&quot;00AE7E38&quot;/&gt;&lt;wsp:rsid wsp:val=&quot;00AF0481&quot;/&gt;&lt;wsp:rsid wsp:val=&quot;00AF10A5&quot;/&gt;&lt;wsp:rsid wsp:val=&quot;00AF19AD&quot;/&gt;&lt;wsp:rsid wsp:val=&quot;00AF309C&quot;/&gt;&lt;wsp:rsid wsp:val=&quot;00AF336C&quot;/&gt;&lt;wsp:rsid wsp:val=&quot;00AF35ED&quot;/&gt;&lt;wsp:rsid wsp:val=&quot;00AF4C75&quot;/&gt;&lt;wsp:rsid wsp:val=&quot;00B007B1&quot;/&gt;&lt;wsp:rsid wsp:val=&quot;00B0160B&quot;/&gt;&lt;wsp:rsid wsp:val=&quot;00B01CD6&quot;/&gt;&lt;wsp:rsid wsp:val=&quot;00B03229&quot;/&gt;&lt;wsp:rsid wsp:val=&quot;00B067DA&quot;/&gt;&lt;wsp:rsid wsp:val=&quot;00B069EC&quot;/&gt;&lt;wsp:rsid wsp:val=&quot;00B105AC&quot;/&gt;&lt;wsp:rsid wsp:val=&quot;00B10639&quot;/&gt;&lt;wsp:rsid wsp:val=&quot;00B11C11&quot;/&gt;&lt;wsp:rsid wsp:val=&quot;00B11F11&quot;/&gt;&lt;wsp:rsid wsp:val=&quot;00B1241A&quot;/&gt;&lt;wsp:rsid wsp:val=&quot;00B15469&quot;/&gt;&lt;wsp:rsid wsp:val=&quot;00B15C57&quot;/&gt;&lt;wsp:rsid wsp:val=&quot;00B167A3&quot;/&gt;&lt;wsp:rsid wsp:val=&quot;00B16C32&quot;/&gt;&lt;wsp:rsid wsp:val=&quot;00B16E02&quot;/&gt;&lt;wsp:rsid wsp:val=&quot;00B21631&quot;/&gt;&lt;wsp:rsid wsp:val=&quot;00B2184B&quot;/&gt;&lt;wsp:rsid wsp:val=&quot;00B22638&quot;/&gt;&lt;wsp:rsid wsp:val=&quot;00B236DC&quot;/&gt;&lt;wsp:rsid wsp:val=&quot;00B248E2&quot;/&gt;&lt;wsp:rsid wsp:val=&quot;00B257D3&quot;/&gt;&lt;wsp:rsid wsp:val=&quot;00B27751&quot;/&gt;&lt;wsp:rsid wsp:val=&quot;00B305B0&quot;/&gt;&lt;wsp:rsid wsp:val=&quot;00B31BED&quot;/&gt;&lt;wsp:rsid wsp:val=&quot;00B32326&quot;/&gt;&lt;wsp:rsid wsp:val=&quot;00B32AD9&quot;/&gt;&lt;wsp:rsid wsp:val=&quot;00B32D94&quot;/&gt;&lt;wsp:rsid wsp:val=&quot;00B352AE&quot;/&gt;&lt;wsp:rsid wsp:val=&quot;00B35C8E&quot;/&gt;&lt;wsp:rsid wsp:val=&quot;00B36FB8&quot;/&gt;&lt;wsp:rsid wsp:val=&quot;00B40499&quot;/&gt;&lt;wsp:rsid wsp:val=&quot;00B40B4B&quot;/&gt;&lt;wsp:rsid wsp:val=&quot;00B40CEA&quot;/&gt;&lt;wsp:rsid wsp:val=&quot;00B410D9&quot;/&gt;&lt;wsp:rsid wsp:val=&quot;00B44FB8&quot;/&gt;&lt;wsp:rsid wsp:val=&quot;00B4567E&quot;/&gt;&lt;wsp:rsid wsp:val=&quot;00B457CC&quot;/&gt;&lt;wsp:rsid wsp:val=&quot;00B45CB9&quot;/&gt;&lt;wsp:rsid wsp:val=&quot;00B461C0&quot;/&gt;&lt;wsp:rsid wsp:val=&quot;00B46384&quot;/&gt;&lt;wsp:rsid wsp:val=&quot;00B46E98&quot;/&gt;&lt;wsp:rsid wsp:val=&quot;00B50D74&quot;/&gt;&lt;wsp:rsid wsp:val=&quot;00B52CB7&quot;/&gt;&lt;wsp:rsid wsp:val=&quot;00B549D9&quot;/&gt;&lt;wsp:rsid wsp:val=&quot;00B5671B&quot;/&gt;&lt;wsp:rsid wsp:val=&quot;00B5690E&quot;/&gt;&lt;wsp:rsid wsp:val=&quot;00B577E1&quot;/&gt;&lt;wsp:rsid wsp:val=&quot;00B57E31&quot;/&gt;&lt;wsp:rsid wsp:val=&quot;00B61BA5&quot;/&gt;&lt;wsp:rsid wsp:val=&quot;00B61F7F&quot;/&gt;&lt;wsp:rsid wsp:val=&quot;00B66219&quot;/&gt;&lt;wsp:rsid wsp:val=&quot;00B66DEF&quot;/&gt;&lt;wsp:rsid wsp:val=&quot;00B703B6&quot;/&gt;&lt;wsp:rsid wsp:val=&quot;00B72C09&quot;/&gt;&lt;wsp:rsid wsp:val=&quot;00B74776&quot;/&gt;&lt;wsp:rsid wsp:val=&quot;00B751DF&quot;/&gt;&lt;wsp:rsid wsp:val=&quot;00B7603C&quot;/&gt;&lt;wsp:rsid wsp:val=&quot;00B7694B&quot;/&gt;&lt;wsp:rsid wsp:val=&quot;00B77215&quot;/&gt;&lt;wsp:rsid wsp:val=&quot;00B7753A&quot;/&gt;&lt;wsp:rsid wsp:val=&quot;00B77E2C&quot;/&gt;&lt;wsp:rsid wsp:val=&quot;00B80964&quot;/&gt;&lt;wsp:rsid wsp:val=&quot;00B84376&quot;/&gt;&lt;wsp:rsid wsp:val=&quot;00B85546&quot;/&gt;&lt;wsp:rsid wsp:val=&quot;00B86249&quot;/&gt;&lt;wsp:rsid wsp:val=&quot;00B866C6&quot;/&gt;&lt;wsp:rsid wsp:val=&quot;00B868B5&quot;/&gt;&lt;wsp:rsid wsp:val=&quot;00B86E42&quot;/&gt;&lt;wsp:rsid wsp:val=&quot;00B87379&quot;/&gt;&lt;wsp:rsid wsp:val=&quot;00B87F1F&quot;/&gt;&lt;wsp:rsid wsp:val=&quot;00B908D1&quot;/&gt;&lt;wsp:rsid wsp:val=&quot;00B90E09&quot;/&gt;&lt;wsp:rsid wsp:val=&quot;00B91479&quot;/&gt;&lt;wsp:rsid wsp:val=&quot;00B9153A&quot;/&gt;&lt;wsp:rsid wsp:val=&quot;00B91545&quot;/&gt;&lt;wsp:rsid wsp:val=&quot;00B91CE0&quot;/&gt;&lt;wsp:rsid wsp:val=&quot;00B92352&quot;/&gt;&lt;wsp:rsid wsp:val=&quot;00B93169&quot;/&gt;&lt;wsp:rsid wsp:val=&quot;00B9327E&quot;/&gt;&lt;wsp:rsid wsp:val=&quot;00B9492D&quot;/&gt;&lt;wsp:rsid wsp:val=&quot;00B94CDB&quot;/&gt;&lt;wsp:rsid wsp:val=&quot;00B95372&quot;/&gt;&lt;wsp:rsid wsp:val=&quot;00B95ABD&quot;/&gt;&lt;wsp:rsid wsp:val=&quot;00B96FA6&quot;/&gt;&lt;wsp:rsid wsp:val=&quot;00B97629&quot;/&gt;&lt;wsp:rsid wsp:val=&quot;00BA00E0&quot;/&gt;&lt;wsp:rsid wsp:val=&quot;00BA0F83&quot;/&gt;&lt;wsp:rsid wsp:val=&quot;00BA1D76&quot;/&gt;&lt;wsp:rsid wsp:val=&quot;00BA2ECC&quot;/&gt;&lt;wsp:rsid wsp:val=&quot;00BA3834&quot;/&gt;&lt;wsp:rsid wsp:val=&quot;00BA4B31&quot;/&gt;&lt;wsp:rsid wsp:val=&quot;00BA723E&quot;/&gt;&lt;wsp:rsid wsp:val=&quot;00BB044F&quot;/&gt;&lt;wsp:rsid wsp:val=&quot;00BB0F07&quot;/&gt;&lt;wsp:rsid wsp:val=&quot;00BB1002&quot;/&gt;&lt;wsp:rsid wsp:val=&quot;00BB20CF&quot;/&gt;&lt;wsp:rsid wsp:val=&quot;00BB2340&quot;/&gt;&lt;wsp:rsid wsp:val=&quot;00BB2AA1&quot;/&gt;&lt;wsp:rsid wsp:val=&quot;00BB422F&quot;/&gt;&lt;wsp:rsid wsp:val=&quot;00BB692A&quot;/&gt;&lt;wsp:rsid wsp:val=&quot;00BB708F&quot;/&gt;&lt;wsp:rsid wsp:val=&quot;00BC02A6&quot;/&gt;&lt;wsp:rsid wsp:val=&quot;00BC0A06&quot;/&gt;&lt;wsp:rsid wsp:val=&quot;00BC1DAE&quot;/&gt;&lt;wsp:rsid wsp:val=&quot;00BC2874&quot;/&gt;&lt;wsp:rsid wsp:val=&quot;00BC2F2D&quot;/&gt;&lt;wsp:rsid wsp:val=&quot;00BC3B33&quot;/&gt;&lt;wsp:rsid wsp:val=&quot;00BC3C24&quot;/&gt;&lt;wsp:rsid wsp:val=&quot;00BC5711&quot;/&gt;&lt;wsp:rsid wsp:val=&quot;00BC6B36&quot;/&gt;&lt;wsp:rsid wsp:val=&quot;00BC7E7C&quot;/&gt;&lt;wsp:rsid wsp:val=&quot;00BD0B07&quot;/&gt;&lt;wsp:rsid wsp:val=&quot;00BD1598&quot;/&gt;&lt;wsp:rsid wsp:val=&quot;00BD160E&quot;/&gt;&lt;wsp:rsid wsp:val=&quot;00BD1B2A&quot;/&gt;&lt;wsp:rsid wsp:val=&quot;00BD34FA&quot;/&gt;&lt;wsp:rsid wsp:val=&quot;00BD364B&quot;/&gt;&lt;wsp:rsid wsp:val=&quot;00BD4791&quot;/&gt;&lt;wsp:rsid wsp:val=&quot;00BD48C2&quot;/&gt;&lt;wsp:rsid wsp:val=&quot;00BD687E&quot;/&gt;&lt;wsp:rsid wsp:val=&quot;00BD6972&quot;/&gt;&lt;wsp:rsid wsp:val=&quot;00BD6B0D&quot;/&gt;&lt;wsp:rsid wsp:val=&quot;00BD7B97&quot;/&gt;&lt;wsp:rsid wsp:val=&quot;00BE0631&quot;/&gt;&lt;wsp:rsid wsp:val=&quot;00BE1C52&quot;/&gt;&lt;wsp:rsid wsp:val=&quot;00BE1DCD&quot;/&gt;&lt;wsp:rsid wsp:val=&quot;00BE2610&quot;/&gt;&lt;wsp:rsid wsp:val=&quot;00BE37A1&quot;/&gt;&lt;wsp:rsid wsp:val=&quot;00BE3C42&quot;/&gt;&lt;wsp:rsid wsp:val=&quot;00BE5903&quot;/&gt;&lt;wsp:rsid wsp:val=&quot;00BE59FA&quot;/&gt;&lt;wsp:rsid wsp:val=&quot;00BE635A&quot;/&gt;&lt;wsp:rsid wsp:val=&quot;00BE6C4E&quot;/&gt;&lt;wsp:rsid wsp:val=&quot;00BF0348&quot;/&gt;&lt;wsp:rsid wsp:val=&quot;00BF26A7&quot;/&gt;&lt;wsp:rsid wsp:val=&quot;00BF2D54&quot;/&gt;&lt;wsp:rsid wsp:val=&quot;00BF3DB9&quot;/&gt;&lt;wsp:rsid wsp:val=&quot;00BF42BF&quot;/&gt;&lt;wsp:rsid wsp:val=&quot;00BF44A8&quot;/&gt;&lt;wsp:rsid wsp:val=&quot;00BF7A96&quot;/&gt;&lt;wsp:rsid wsp:val=&quot;00BF7CCA&quot;/&gt;&lt;wsp:rsid wsp:val=&quot;00C02855&quot;/&gt;&lt;wsp:rsid wsp:val=&quot;00C034CC&quot;/&gt;&lt;wsp:rsid wsp:val=&quot;00C05216&quot;/&gt;&lt;wsp:rsid wsp:val=&quot;00C05354&quot;/&gt;&lt;wsp:rsid wsp:val=&quot;00C0741A&quot;/&gt;&lt;wsp:rsid wsp:val=&quot;00C07641&quot;/&gt;&lt;wsp:rsid wsp:val=&quot;00C07D74&quot;/&gt;&lt;wsp:rsid wsp:val=&quot;00C1035A&quot;/&gt;&lt;wsp:rsid wsp:val=&quot;00C1182C&quot;/&gt;&lt;wsp:rsid wsp:val=&quot;00C118D6&quot;/&gt;&lt;wsp:rsid wsp:val=&quot;00C12F93&quot;/&gt;&lt;wsp:rsid wsp:val=&quot;00C14286&quot;/&gt;&lt;wsp:rsid wsp:val=&quot;00C14B4B&quot;/&gt;&lt;wsp:rsid wsp:val=&quot;00C14D9D&quot;/&gt;&lt;wsp:rsid wsp:val=&quot;00C14D9E&quot;/&gt;&lt;wsp:rsid wsp:val=&quot;00C14EFF&quot;/&gt;&lt;wsp:rsid wsp:val=&quot;00C150D0&quot;/&gt;&lt;wsp:rsid wsp:val=&quot;00C168BA&quot;/&gt;&lt;wsp:rsid wsp:val=&quot;00C168C7&quot;/&gt;&lt;wsp:rsid wsp:val=&quot;00C16D7D&quot;/&gt;&lt;wsp:rsid wsp:val=&quot;00C17632&quot;/&gt;&lt;wsp:rsid wsp:val=&quot;00C179CC&quot;/&gt;&lt;wsp:rsid wsp:val=&quot;00C17C18&quot;/&gt;&lt;wsp:rsid wsp:val=&quot;00C20B58&quot;/&gt;&lt;wsp:rsid wsp:val=&quot;00C230FA&quot;/&gt;&lt;wsp:rsid wsp:val=&quot;00C233D1&quot;/&gt;&lt;wsp:rsid wsp:val=&quot;00C23D5E&quot;/&gt;&lt;wsp:rsid wsp:val=&quot;00C23F65&quot;/&gt;&lt;wsp:rsid wsp:val=&quot;00C24079&quot;/&gt;&lt;wsp:rsid wsp:val=&quot;00C2407D&quot;/&gt;&lt;wsp:rsid wsp:val=&quot;00C245A6&quot;/&gt;&lt;wsp:rsid wsp:val=&quot;00C24B04&quot;/&gt;&lt;wsp:rsid wsp:val=&quot;00C24B61&quot;/&gt;&lt;wsp:rsid wsp:val=&quot;00C26004&quot;/&gt;&lt;wsp:rsid wsp:val=&quot;00C30903&quot;/&gt;&lt;wsp:rsid wsp:val=&quot;00C32756&quot;/&gt;&lt;wsp:rsid wsp:val=&quot;00C33438&quot;/&gt;&lt;wsp:rsid wsp:val=&quot;00C33888&quot;/&gt;&lt;wsp:rsid wsp:val=&quot;00C33E82&quot;/&gt;&lt;wsp:rsid wsp:val=&quot;00C34642&quot;/&gt;&lt;wsp:rsid wsp:val=&quot;00C34783&quot;/&gt;&lt;wsp:rsid wsp:val=&quot;00C35148&quot;/&gt;&lt;wsp:rsid wsp:val=&quot;00C3591B&quot;/&gt;&lt;wsp:rsid wsp:val=&quot;00C36F17&quot;/&gt;&lt;wsp:rsid wsp:val=&quot;00C37689&quot;/&gt;&lt;wsp:rsid wsp:val=&quot;00C37E59&quot;/&gt;&lt;wsp:rsid wsp:val=&quot;00C40A38&quot;/&gt;&lt;wsp:rsid wsp:val=&quot;00C41186&quot;/&gt;&lt;wsp:rsid wsp:val=&quot;00C425EC&quot;/&gt;&lt;wsp:rsid wsp:val=&quot;00C43550&quot;/&gt;&lt;wsp:rsid wsp:val=&quot;00C43E77&quot;/&gt;&lt;wsp:rsid wsp:val=&quot;00C44588&quot;/&gt;&lt;wsp:rsid wsp:val=&quot;00C44FED&quot;/&gt;&lt;wsp:rsid wsp:val=&quot;00C464A9&quot;/&gt;&lt;wsp:rsid wsp:val=&quot;00C47BBD&quot;/&gt;&lt;wsp:rsid wsp:val=&quot;00C50196&quot;/&gt;&lt;wsp:rsid wsp:val=&quot;00C513F1&quot;/&gt;&lt;wsp:rsid wsp:val=&quot;00C52145&quot;/&gt;&lt;wsp:rsid wsp:val=&quot;00C53365&quot;/&gt;&lt;wsp:rsid wsp:val=&quot;00C5441F&quot;/&gt;&lt;wsp:rsid wsp:val=&quot;00C54434&quot;/&gt;&lt;wsp:rsid wsp:val=&quot;00C54A16&quot;/&gt;&lt;wsp:rsid wsp:val=&quot;00C54F92&quot;/&gt;&lt;wsp:rsid wsp:val=&quot;00C56D5B&quot;/&gt;&lt;wsp:rsid wsp:val=&quot;00C57016&quot;/&gt;&lt;wsp:rsid wsp:val=&quot;00C570A7&quot;/&gt;&lt;wsp:rsid wsp:val=&quot;00C57E83&quot;/&gt;&lt;wsp:rsid wsp:val=&quot;00C6031D&quot;/&gt;&lt;wsp:rsid wsp:val=&quot;00C6037B&quot;/&gt;&lt;wsp:rsid wsp:val=&quot;00C610F0&quot;/&gt;&lt;wsp:rsid wsp:val=&quot;00C61487&quot;/&gt;&lt;wsp:rsid wsp:val=&quot;00C61CFA&quot;/&gt;&lt;wsp:rsid wsp:val=&quot;00C6204C&quot;/&gt;&lt;wsp:rsid wsp:val=&quot;00C631FA&quot;/&gt;&lt;wsp:rsid wsp:val=&quot;00C63243&quot;/&gt;&lt;wsp:rsid wsp:val=&quot;00C64AB8&quot;/&gt;&lt;wsp:rsid wsp:val=&quot;00C6589D&quot;/&gt;&lt;wsp:rsid wsp:val=&quot;00C66421&quot;/&gt;&lt;wsp:rsid wsp:val=&quot;00C66F23&quot;/&gt;&lt;wsp:rsid wsp:val=&quot;00C704E4&quot;/&gt;&lt;wsp:rsid wsp:val=&quot;00C70CC5&quot;/&gt;&lt;wsp:rsid wsp:val=&quot;00C7212B&quot;/&gt;&lt;wsp:rsid wsp:val=&quot;00C73437&quot;/&gt;&lt;wsp:rsid wsp:val=&quot;00C7382F&quot;/&gt;&lt;wsp:rsid wsp:val=&quot;00C75B25&quot;/&gt;&lt;wsp:rsid wsp:val=&quot;00C772B8&quot;/&gt;&lt;wsp:rsid wsp:val=&quot;00C80BFC&quot;/&gt;&lt;wsp:rsid wsp:val=&quot;00C81A9A&quot;/&gt;&lt;wsp:rsid wsp:val=&quot;00C83548&quot;/&gt;&lt;wsp:rsid wsp:val=&quot;00C851E2&quot;/&gt;&lt;wsp:rsid wsp:val=&quot;00C859E5&quot;/&gt;&lt;wsp:rsid wsp:val=&quot;00C901A8&quot;/&gt;&lt;wsp:rsid wsp:val=&quot;00C905E0&quot;/&gt;&lt;wsp:rsid wsp:val=&quot;00C90EA8&quot;/&gt;&lt;wsp:rsid wsp:val=&quot;00C91785&quot;/&gt;&lt;wsp:rsid wsp:val=&quot;00C9466C&quot;/&gt;&lt;wsp:rsid wsp:val=&quot;00C9500A&quot;/&gt;&lt;wsp:rsid wsp:val=&quot;00C956F1&quot;/&gt;&lt;wsp:rsid wsp:val=&quot;00C96CDC&quot;/&gt;&lt;wsp:rsid wsp:val=&quot;00C9755E&quot;/&gt;&lt;wsp:rsid wsp:val=&quot;00CA1654&quot;/&gt;&lt;wsp:rsid wsp:val=&quot;00CA28B0&quot;/&gt;&lt;wsp:rsid wsp:val=&quot;00CA3489&quot;/&gt;&lt;wsp:rsid wsp:val=&quot;00CA5C5E&quot;/&gt;&lt;wsp:rsid wsp:val=&quot;00CA6095&quot;/&gt;&lt;wsp:rsid wsp:val=&quot;00CA675C&quot;/&gt;&lt;wsp:rsid wsp:val=&quot;00CA6E0D&quot;/&gt;&lt;wsp:rsid wsp:val=&quot;00CA77FD&quot;/&gt;&lt;wsp:rsid wsp:val=&quot;00CA7FB9&quot;/&gt;&lt;wsp:rsid wsp:val=&quot;00CB0B27&quot;/&gt;&lt;wsp:rsid wsp:val=&quot;00CB1AEE&quot;/&gt;&lt;wsp:rsid wsp:val=&quot;00CB2586&quot;/&gt;&lt;wsp:rsid wsp:val=&quot;00CB308A&quot;/&gt;&lt;wsp:rsid wsp:val=&quot;00CB3505&quot;/&gt;&lt;wsp:rsid wsp:val=&quot;00CB37F6&quot;/&gt;&lt;wsp:rsid wsp:val=&quot;00CB6485&quot;/&gt;&lt;wsp:rsid wsp:val=&quot;00CB6537&quot;/&gt;&lt;wsp:rsid wsp:val=&quot;00CB7260&quot;/&gt;&lt;wsp:rsid wsp:val=&quot;00CC1979&quot;/&gt;&lt;wsp:rsid wsp:val=&quot;00CC3219&quot;/&gt;&lt;wsp:rsid wsp:val=&quot;00CC40AF&quot;/&gt;&lt;wsp:rsid wsp:val=&quot;00CC6A6F&quot;/&gt;&lt;wsp:rsid wsp:val=&quot;00CD02DA&quot;/&gt;&lt;wsp:rsid wsp:val=&quot;00CD1525&quot;/&gt;&lt;wsp:rsid wsp:val=&quot;00CD17F8&quot;/&gt;&lt;wsp:rsid wsp:val=&quot;00CD21E7&quot;/&gt;&lt;wsp:rsid wsp:val=&quot;00CD3064&quot;/&gt;&lt;wsp:rsid wsp:val=&quot;00CD37E4&quot;/&gt;&lt;wsp:rsid wsp:val=&quot;00CD398C&quot;/&gt;&lt;wsp:rsid wsp:val=&quot;00CD44FF&quot;/&gt;&lt;wsp:rsid wsp:val=&quot;00CD6FD4&quot;/&gt;&lt;wsp:rsid wsp:val=&quot;00CD70A4&quot;/&gt;&lt;wsp:rsid wsp:val=&quot;00CE1A9B&quot;/&gt;&lt;wsp:rsid wsp:val=&quot;00CE1DFC&quot;/&gt;&lt;wsp:rsid wsp:val=&quot;00CE20DC&quot;/&gt;&lt;wsp:rsid wsp:val=&quot;00CE23D9&quot;/&gt;&lt;wsp:rsid wsp:val=&quot;00CE29E0&quot;/&gt;&lt;wsp:rsid wsp:val=&quot;00CE3165&quot;/&gt;&lt;wsp:rsid wsp:val=&quot;00CE3C6C&quot;/&gt;&lt;wsp:rsid wsp:val=&quot;00CE41DE&quot;/&gt;&lt;wsp:rsid wsp:val=&quot;00CE5429&quot;/&gt;&lt;wsp:rsid wsp:val=&quot;00CE6315&quot;/&gt;&lt;wsp:rsid wsp:val=&quot;00CE7527&quot;/&gt;&lt;wsp:rsid wsp:val=&quot;00CF095F&quot;/&gt;&lt;wsp:rsid wsp:val=&quot;00CF1387&quot;/&gt;&lt;wsp:rsid wsp:val=&quot;00CF19B1&quot;/&gt;&lt;wsp:rsid wsp:val=&quot;00CF550B&quot;/&gt;&lt;wsp:rsid wsp:val=&quot;00CF5F7C&quot;/&gt;&lt;wsp:rsid wsp:val=&quot;00D01099&quot;/&gt;&lt;wsp:rsid wsp:val=&quot;00D027D5&quot;/&gt;&lt;wsp:rsid wsp:val=&quot;00D034A5&quot;/&gt;&lt;wsp:rsid wsp:val=&quot;00D047E9&quot;/&gt;&lt;wsp:rsid wsp:val=&quot;00D0559A&quot;/&gt;&lt;wsp:rsid wsp:val=&quot;00D05D25&quot;/&gt;&lt;wsp:rsid wsp:val=&quot;00D06509&quot;/&gt;&lt;wsp:rsid wsp:val=&quot;00D073B1&quot;/&gt;&lt;wsp:rsid wsp:val=&quot;00D07E47&quot;/&gt;&lt;wsp:rsid wsp:val=&quot;00D10DF2&quot;/&gt;&lt;wsp:rsid wsp:val=&quot;00D129D4&quot;/&gt;&lt;wsp:rsid wsp:val=&quot;00D13B38&quot;/&gt;&lt;wsp:rsid wsp:val=&quot;00D14716&quot;/&gt;&lt;wsp:rsid wsp:val=&quot;00D14B0D&quot;/&gt;&lt;wsp:rsid wsp:val=&quot;00D14B1E&quot;/&gt;&lt;wsp:rsid wsp:val=&quot;00D1601F&quot;/&gt;&lt;wsp:rsid wsp:val=&quot;00D16282&quot;/&gt;&lt;wsp:rsid wsp:val=&quot;00D16D91&quot;/&gt;&lt;wsp:rsid wsp:val=&quot;00D1749D&quot;/&gt;&lt;wsp:rsid wsp:val=&quot;00D17AA2&quot;/&gt;&lt;wsp:rsid wsp:val=&quot;00D17B81&quot;/&gt;&lt;wsp:rsid wsp:val=&quot;00D201E6&quot;/&gt;&lt;wsp:rsid wsp:val=&quot;00D20991&quot;/&gt;&lt;wsp:rsid wsp:val=&quot;00D21A40&quot;/&gt;&lt;wsp:rsid wsp:val=&quot;00D21A66&quot;/&gt;&lt;wsp:rsid wsp:val=&quot;00D21BBA&quot;/&gt;&lt;wsp:rsid wsp:val=&quot;00D21ECF&quot;/&gt;&lt;wsp:rsid wsp:val=&quot;00D22152&quot;/&gt;&lt;wsp:rsid wsp:val=&quot;00D22BCA&quot;/&gt;&lt;wsp:rsid wsp:val=&quot;00D23167&quot;/&gt;&lt;wsp:rsid wsp:val=&quot;00D25FEC&quot;/&gt;&lt;wsp:rsid wsp:val=&quot;00D26138&quot;/&gt;&lt;wsp:rsid wsp:val=&quot;00D26465&quot;/&gt;&lt;wsp:rsid wsp:val=&quot;00D277B4&quot;/&gt;&lt;wsp:rsid wsp:val=&quot;00D318DE&quot;/&gt;&lt;wsp:rsid wsp:val=&quot;00D31A3C&quot;/&gt;&lt;wsp:rsid wsp:val=&quot;00D31BCE&quot;/&gt;&lt;wsp:rsid wsp:val=&quot;00D31D54&quot;/&gt;&lt;wsp:rsid wsp:val=&quot;00D32546&quot;/&gt;&lt;wsp:rsid wsp:val=&quot;00D32E23&quot;/&gt;&lt;wsp:rsid wsp:val=&quot;00D34B91&quot;/&gt;&lt;wsp:rsid wsp:val=&quot;00D34DE9&quot;/&gt;&lt;wsp:rsid wsp:val=&quot;00D359BB&quot;/&gt;&lt;wsp:rsid wsp:val=&quot;00D40BFB&quot;/&gt;&lt;wsp:rsid wsp:val=&quot;00D41401&quot;/&gt;&lt;wsp:rsid wsp:val=&quot;00D41FA3&quot;/&gt;&lt;wsp:rsid wsp:val=&quot;00D4343D&quot;/&gt;&lt;wsp:rsid wsp:val=&quot;00D43C44&quot;/&gt;&lt;wsp:rsid wsp:val=&quot;00D443B8&quot;/&gt;&lt;wsp:rsid wsp:val=&quot;00D44D3E&quot;/&gt;&lt;wsp:rsid wsp:val=&quot;00D44FC4&quot;/&gt;&lt;wsp:rsid wsp:val=&quot;00D452A6&quot;/&gt;&lt;wsp:rsid wsp:val=&quot;00D4572B&quot;/&gt;&lt;wsp:rsid wsp:val=&quot;00D46E7A&quot;/&gt;&lt;wsp:rsid wsp:val=&quot;00D47388&quot;/&gt;&lt;wsp:rsid wsp:val=&quot;00D47705&quot;/&gt;&lt;wsp:rsid wsp:val=&quot;00D47991&quot;/&gt;&lt;wsp:rsid wsp:val=&quot;00D47BF5&quot;/&gt;&lt;wsp:rsid wsp:val=&quot;00D51C0F&quot;/&gt;&lt;wsp:rsid wsp:val=&quot;00D5260A&quot;/&gt;&lt;wsp:rsid wsp:val=&quot;00D54353&quot;/&gt;&lt;wsp:rsid wsp:val=&quot;00D56C4D&quot;/&gt;&lt;wsp:rsid wsp:val=&quot;00D57448&quot;/&gt;&lt;wsp:rsid wsp:val=&quot;00D57FCA&quot;/&gt;&lt;wsp:rsid wsp:val=&quot;00D60FAF&quot;/&gt;&lt;wsp:rsid wsp:val=&quot;00D61AC4&quot;/&gt;&lt;wsp:rsid wsp:val=&quot;00D61EB4&quot;/&gt;&lt;wsp:rsid wsp:val=&quot;00D624B6&quot;/&gt;&lt;wsp:rsid wsp:val=&quot;00D63361&quot;/&gt;&lt;wsp:rsid wsp:val=&quot;00D639C9&quot;/&gt;&lt;wsp:rsid wsp:val=&quot;00D653E7&quot;/&gt;&lt;wsp:rsid wsp:val=&quot;00D657A1&quot;/&gt;&lt;wsp:rsid wsp:val=&quot;00D65D28&quot;/&gt;&lt;wsp:rsid wsp:val=&quot;00D66F56&quot;/&gt;&lt;wsp:rsid wsp:val=&quot;00D6792C&quot;/&gt;&lt;wsp:rsid wsp:val=&quot;00D67C09&quot;/&gt;&lt;wsp:rsid wsp:val=&quot;00D70C9D&quot;/&gt;&lt;wsp:rsid wsp:val=&quot;00D71CDD&quot;/&gt;&lt;wsp:rsid wsp:val=&quot;00D72AC3&quot;/&gt;&lt;wsp:rsid wsp:val=&quot;00D7367C&quot;/&gt;&lt;wsp:rsid wsp:val=&quot;00D757FA&quot;/&gt;&lt;wsp:rsid wsp:val=&quot;00D7781B&quot;/&gt;&lt;wsp:rsid wsp:val=&quot;00D8186D&quot;/&gt;&lt;wsp:rsid wsp:val=&quot;00D825A9&quot;/&gt;&lt;wsp:rsid wsp:val=&quot;00D83EFF&quot;/&gt;&lt;wsp:rsid wsp:val=&quot;00D85E9A&quot;/&gt;&lt;wsp:rsid wsp:val=&quot;00D87968&quot;/&gt;&lt;wsp:rsid wsp:val=&quot;00D87974&quot;/&gt;&lt;wsp:rsid wsp:val=&quot;00D90CE5&quot;/&gt;&lt;wsp:rsid wsp:val=&quot;00D9104C&quot;/&gt;&lt;wsp:rsid wsp:val=&quot;00D9177D&quot;/&gt;&lt;wsp:rsid wsp:val=&quot;00D919CD&quot;/&gt;&lt;wsp:rsid wsp:val=&quot;00D92537&quot;/&gt;&lt;wsp:rsid wsp:val=&quot;00D93BCA&quot;/&gt;&lt;wsp:rsid wsp:val=&quot;00D944FF&quot;/&gt;&lt;wsp:rsid wsp:val=&quot;00D945F8&quot;/&gt;&lt;wsp:rsid wsp:val=&quot;00D94725&quot;/&gt;&lt;wsp:rsid wsp:val=&quot;00D94E3E&quot;/&gt;&lt;wsp:rsid wsp:val=&quot;00D95570&quot;/&gt;&lt;wsp:rsid wsp:val=&quot;00D955FB&quot;/&gt;&lt;wsp:rsid wsp:val=&quot;00D95FCD&quot;/&gt;&lt;wsp:rsid wsp:val=&quot;00D96C9C&quot;/&gt;&lt;wsp:rsid wsp:val=&quot;00DA049B&quot;/&gt;&lt;wsp:rsid wsp:val=&quot;00DA0CC6&quot;/&gt;&lt;wsp:rsid wsp:val=&quot;00DA2305&quot;/&gt;&lt;wsp:rsid wsp:val=&quot;00DA350F&quot;/&gt;&lt;wsp:rsid wsp:val=&quot;00DA35E0&quot;/&gt;&lt;wsp:rsid wsp:val=&quot;00DA3B89&quot;/&gt;&lt;wsp:rsid wsp:val=&quot;00DA3C48&quot;/&gt;&lt;wsp:rsid wsp:val=&quot;00DA4E46&quot;/&gt;&lt;wsp:rsid wsp:val=&quot;00DA510B&quot;/&gt;&lt;wsp:rsid wsp:val=&quot;00DA6FB2&quot;/&gt;&lt;wsp:rsid wsp:val=&quot;00DB025B&quot;/&gt;&lt;wsp:rsid wsp:val=&quot;00DB0910&quot;/&gt;&lt;wsp:rsid wsp:val=&quot;00DB509E&quot;/&gt;&lt;wsp:rsid wsp:val=&quot;00DB517B&quot;/&gt;&lt;wsp:rsid wsp:val=&quot;00DB53E0&quot;/&gt;&lt;wsp:rsid wsp:val=&quot;00DB5824&quot;/&gt;&lt;wsp:rsid wsp:val=&quot;00DB5BC4&quot;/&gt;&lt;wsp:rsid wsp:val=&quot;00DB5F18&quot;/&gt;&lt;wsp:rsid wsp:val=&quot;00DB6B08&quot;/&gt;&lt;wsp:rsid wsp:val=&quot;00DB6D35&quot;/&gt;&lt;wsp:rsid wsp:val=&quot;00DB713F&quot;/&gt;&lt;wsp:rsid wsp:val=&quot;00DB7AB0&quot;/&gt;&lt;wsp:rsid wsp:val=&quot;00DC1293&quot;/&gt;&lt;wsp:rsid wsp:val=&quot;00DC18F3&quot;/&gt;&lt;wsp:rsid wsp:val=&quot;00DC4831&quot;/&gt;&lt;wsp:rsid wsp:val=&quot;00DC4FF9&quot;/&gt;&lt;wsp:rsid wsp:val=&quot;00DC5C0C&quot;/&gt;&lt;wsp:rsid wsp:val=&quot;00DC707C&quot;/&gt;&lt;wsp:rsid wsp:val=&quot;00DD07B8&quot;/&gt;&lt;wsp:rsid wsp:val=&quot;00DD07DF&quot;/&gt;&lt;wsp:rsid wsp:val=&quot;00DD0856&quot;/&gt;&lt;wsp:rsid wsp:val=&quot;00DD0B0B&quot;/&gt;&lt;wsp:rsid wsp:val=&quot;00DD165B&quot;/&gt;&lt;wsp:rsid wsp:val=&quot;00DD2356&quot;/&gt;&lt;wsp:rsid wsp:val=&quot;00DD3BED&quot;/&gt;&lt;wsp:rsid wsp:val=&quot;00DD497C&quot;/&gt;&lt;wsp:rsid wsp:val=&quot;00DD66F6&quot;/&gt;&lt;wsp:rsid wsp:val=&quot;00DD6F07&quot;/&gt;&lt;wsp:rsid wsp:val=&quot;00DD74BE&quot;/&gt;&lt;wsp:rsid wsp:val=&quot;00DE11E8&quot;/&gt;&lt;wsp:rsid wsp:val=&quot;00DE16F5&quot;/&gt;&lt;wsp:rsid wsp:val=&quot;00DE1E2E&quot;/&gt;&lt;wsp:rsid wsp:val=&quot;00DE46FD&quot;/&gt;&lt;wsp:rsid wsp:val=&quot;00DE5466&quot;/&gt;&lt;wsp:rsid wsp:val=&quot;00DE55E5&quot;/&gt;&lt;wsp:rsid wsp:val=&quot;00DE5E41&quot;/&gt;&lt;wsp:rsid wsp:val=&quot;00DE5EF4&quot;/&gt;&lt;wsp:rsid wsp:val=&quot;00DE743A&quot;/&gt;&lt;wsp:rsid wsp:val=&quot;00DE7648&quot;/&gt;&lt;wsp:rsid wsp:val=&quot;00DF0081&quot;/&gt;&lt;wsp:rsid wsp:val=&quot;00DF0B9D&quot;/&gt;&lt;wsp:rsid wsp:val=&quot;00DF0E8D&quot;/&gt;&lt;wsp:rsid wsp:val=&quot;00DF14B7&quot;/&gt;&lt;wsp:rsid wsp:val=&quot;00DF1DD3&quot;/&gt;&lt;wsp:rsid wsp:val=&quot;00DF2A7C&quot;/&gt;&lt;wsp:rsid wsp:val=&quot;00DF30A5&quot;/&gt;&lt;wsp:rsid wsp:val=&quot;00DF3BF8&quot;/&gt;&lt;wsp:rsid wsp:val=&quot;00DF476E&quot;/&gt;&lt;wsp:rsid wsp:val=&quot;00DF4895&quot;/&gt;&lt;wsp:rsid wsp:val=&quot;00DF6DAF&quot;/&gt;&lt;wsp:rsid wsp:val=&quot;00DF778F&quot;/&gt;&lt;wsp:rsid wsp:val=&quot;00DF7955&quot;/&gt;&lt;wsp:rsid wsp:val=&quot;00E02B5B&quot;/&gt;&lt;wsp:rsid wsp:val=&quot;00E02F35&quot;/&gt;&lt;wsp:rsid wsp:val=&quot;00E0312F&quot;/&gt;&lt;wsp:rsid wsp:val=&quot;00E038A3&quot;/&gt;&lt;wsp:rsid wsp:val=&quot;00E038FF&quot;/&gt;&lt;wsp:rsid wsp:val=&quot;00E03DD7&quot;/&gt;&lt;wsp:rsid wsp:val=&quot;00E051EB&quot;/&gt;&lt;wsp:rsid wsp:val=&quot;00E05636&quot;/&gt;&lt;wsp:rsid wsp:val=&quot;00E05973&quot;/&gt;&lt;wsp:rsid wsp:val=&quot;00E0653B&quot;/&gt;&lt;wsp:rsid wsp:val=&quot;00E06DFD&quot;/&gt;&lt;wsp:rsid wsp:val=&quot;00E10AF7&quot;/&gt;&lt;wsp:rsid wsp:val=&quot;00E11A4E&quot;/&gt;&lt;wsp:rsid wsp:val=&quot;00E11AA7&quot;/&gt;&lt;wsp:rsid wsp:val=&quot;00E11C26&quot;/&gt;&lt;wsp:rsid wsp:val=&quot;00E13254&quot;/&gt;&lt;wsp:rsid wsp:val=&quot;00E148F6&quot;/&gt;&lt;wsp:rsid wsp:val=&quot;00E15B87&quot;/&gt;&lt;wsp:rsid wsp:val=&quot;00E163DD&quot;/&gt;&lt;wsp:rsid wsp:val=&quot;00E17057&quot;/&gt;&lt;wsp:rsid wsp:val=&quot;00E218BF&quot;/&gt;&lt;wsp:rsid wsp:val=&quot;00E218E9&quot;/&gt;&lt;wsp:rsid wsp:val=&quot;00E21D2F&quot;/&gt;&lt;wsp:rsid wsp:val=&quot;00E22E0A&quot;/&gt;&lt;wsp:rsid wsp:val=&quot;00E22F04&quot;/&gt;&lt;wsp:rsid wsp:val=&quot;00E230F5&quot;/&gt;&lt;wsp:rsid wsp:val=&quot;00E24D31&quot;/&gt;&lt;wsp:rsid wsp:val=&quot;00E24EAF&quot;/&gt;&lt;wsp:rsid wsp:val=&quot;00E25179&quot;/&gt;&lt;wsp:rsid wsp:val=&quot;00E2530E&quot;/&gt;&lt;wsp:rsid wsp:val=&quot;00E274ED&quot;/&gt;&lt;wsp:rsid wsp:val=&quot;00E27830&quot;/&gt;&lt;wsp:rsid wsp:val=&quot;00E27FEC&quot;/&gt;&lt;wsp:rsid wsp:val=&quot;00E30343&quot;/&gt;&lt;wsp:rsid wsp:val=&quot;00E3092A&quot;/&gt;&lt;wsp:rsid wsp:val=&quot;00E31CA1&quot;/&gt;&lt;wsp:rsid wsp:val=&quot;00E344F5&quot;/&gt;&lt;wsp:rsid wsp:val=&quot;00E34CB1&quot;/&gt;&lt;wsp:rsid wsp:val=&quot;00E351CF&quot;/&gt;&lt;wsp:rsid wsp:val=&quot;00E3570E&quot;/&gt;&lt;wsp:rsid wsp:val=&quot;00E36792&quot;/&gt;&lt;wsp:rsid wsp:val=&quot;00E40EDD&quot;/&gt;&lt;wsp:rsid wsp:val=&quot;00E41903&quot;/&gt;&lt;wsp:rsid wsp:val=&quot;00E41FF7&quot;/&gt;&lt;wsp:rsid wsp:val=&quot;00E426A5&quot;/&gt;&lt;wsp:rsid wsp:val=&quot;00E42B1C&quot;/&gt;&lt;wsp:rsid wsp:val=&quot;00E43705&quot;/&gt;&lt;wsp:rsid wsp:val=&quot;00E439EF&quot;/&gt;&lt;wsp:rsid wsp:val=&quot;00E43E79&quot;/&gt;&lt;wsp:rsid wsp:val=&quot;00E44108&quot;/&gt;&lt;wsp:rsid wsp:val=&quot;00E467AC&quot;/&gt;&lt;wsp:rsid wsp:val=&quot;00E47DD1&quot;/&gt;&lt;wsp:rsid wsp:val=&quot;00E505B4&quot;/&gt;&lt;wsp:rsid wsp:val=&quot;00E527D3&quot;/&gt;&lt;wsp:rsid wsp:val=&quot;00E542DF&quot;/&gt;&lt;wsp:rsid wsp:val=&quot;00E555F2&quot;/&gt;&lt;wsp:rsid wsp:val=&quot;00E55892&quot;/&gt;&lt;wsp:rsid wsp:val=&quot;00E56AD0&quot;/&gt;&lt;wsp:rsid wsp:val=&quot;00E57631&quot;/&gt;&lt;wsp:rsid wsp:val=&quot;00E61322&quot;/&gt;&lt;wsp:rsid wsp:val=&quot;00E61A4B&quot;/&gt;&lt;wsp:rsid wsp:val=&quot;00E61CAB&quot;/&gt;&lt;wsp:rsid wsp:val=&quot;00E63457&quot;/&gt;&lt;wsp:rsid wsp:val=&quot;00E64F44&quot;/&gt;&lt;wsp:rsid wsp:val=&quot;00E701A9&quot;/&gt;&lt;wsp:rsid wsp:val=&quot;00E712B8&quot;/&gt;&lt;wsp:rsid wsp:val=&quot;00E71850&quot;/&gt;&lt;wsp:rsid wsp:val=&quot;00E72033&quot;/&gt;&lt;wsp:rsid wsp:val=&quot;00E737C1&quot;/&gt;&lt;wsp:rsid wsp:val=&quot;00E73F85&quot;/&gt;&lt;wsp:rsid wsp:val=&quot;00E748B1&quot;/&gt;&lt;wsp:rsid wsp:val=&quot;00E7515F&quot;/&gt;&lt;wsp:rsid wsp:val=&quot;00E76254&quot;/&gt;&lt;wsp:rsid wsp:val=&quot;00E76A06&quot;/&gt;&lt;wsp:rsid wsp:val=&quot;00E80AA2&quot;/&gt;&lt;wsp:rsid wsp:val=&quot;00E80D50&quot;/&gt;&lt;wsp:rsid wsp:val=&quot;00E81143&quot;/&gt;&lt;wsp:rsid wsp:val=&quot;00E81E10&quot;/&gt;&lt;wsp:rsid wsp:val=&quot;00E8211C&quot;/&gt;&lt;wsp:rsid wsp:val=&quot;00E82881&quot;/&gt;&lt;wsp:rsid wsp:val=&quot;00E8687C&quot;/&gt;&lt;wsp:rsid wsp:val=&quot;00E87790&quot;/&gt;&lt;wsp:rsid wsp:val=&quot;00E90A6B&quot;/&gt;&lt;wsp:rsid wsp:val=&quot;00E922BF&quot;/&gt;&lt;wsp:rsid wsp:val=&quot;00E9245A&quot;/&gt;&lt;wsp:rsid wsp:val=&quot;00E92CB3&quot;/&gt;&lt;wsp:rsid wsp:val=&quot;00E94630&quot;/&gt;&lt;wsp:rsid wsp:val=&quot;00E950F3&quot;/&gt;&lt;wsp:rsid wsp:val=&quot;00E95A1A&quot;/&gt;&lt;wsp:rsid wsp:val=&quot;00E95A5D&quot;/&gt;&lt;wsp:rsid wsp:val=&quot;00E9624B&quot;/&gt;&lt;wsp:rsid wsp:val=&quot;00E96E93&quot;/&gt;&lt;wsp:rsid wsp:val=&quot;00E97171&quot;/&gt;&lt;wsp:rsid wsp:val=&quot;00E971AD&quot;/&gt;&lt;wsp:rsid wsp:val=&quot;00E972C5&quot;/&gt;&lt;wsp:rsid wsp:val=&quot;00E97886&quot;/&gt;&lt;wsp:rsid wsp:val=&quot;00EA06B7&quot;/&gt;&lt;wsp:rsid wsp:val=&quot;00EA1B57&quot;/&gt;&lt;wsp:rsid wsp:val=&quot;00EA2242&quot;/&gt;&lt;wsp:rsid wsp:val=&quot;00EA23A6&quot;/&gt;&lt;wsp:rsid wsp:val=&quot;00EA2CB5&quot;/&gt;&lt;wsp:rsid wsp:val=&quot;00EA2DD2&quot;/&gt;&lt;wsp:rsid wsp:val=&quot;00EA2F82&quot;/&gt;&lt;wsp:rsid wsp:val=&quot;00EA320F&quot;/&gt;&lt;wsp:rsid wsp:val=&quot;00EA3E9F&quot;/&gt;&lt;wsp:rsid wsp:val=&quot;00EA4092&quot;/&gt;&lt;wsp:rsid wsp:val=&quot;00EA41BC&quot;/&gt;&lt;wsp:rsid wsp:val=&quot;00EA4224&quot;/&gt;&lt;wsp:rsid wsp:val=&quot;00EA4B86&quot;/&gt;&lt;wsp:rsid wsp:val=&quot;00EA7182&quot;/&gt;&lt;wsp:rsid wsp:val=&quot;00EA7C21&quot;/&gt;&lt;wsp:rsid wsp:val=&quot;00EB0398&quot;/&gt;&lt;wsp:rsid wsp:val=&quot;00EB0AF9&quot;/&gt;&lt;wsp:rsid wsp:val=&quot;00EB0F32&quot;/&gt;&lt;wsp:rsid wsp:val=&quot;00EB134E&quot;/&gt;&lt;wsp:rsid wsp:val=&quot;00EB196C&quot;/&gt;&lt;wsp:rsid wsp:val=&quot;00EB1B24&quot;/&gt;&lt;wsp:rsid wsp:val=&quot;00EB28BB&quot;/&gt;&lt;wsp:rsid wsp:val=&quot;00EB2AE7&quot;/&gt;&lt;wsp:rsid wsp:val=&quot;00EB2EE5&quot;/&gt;&lt;wsp:rsid wsp:val=&quot;00EB3793&quot;/&gt;&lt;wsp:rsid wsp:val=&quot;00EB6B78&quot;/&gt;&lt;wsp:rsid wsp:val=&quot;00EB7461&quot;/&gt;&lt;wsp:rsid wsp:val=&quot;00EC1BCC&quot;/&gt;&lt;wsp:rsid wsp:val=&quot;00EC2BA7&quot;/&gt;&lt;wsp:rsid wsp:val=&quot;00EC2CD6&quot;/&gt;&lt;wsp:rsid wsp:val=&quot;00EC34E7&quot;/&gt;&lt;wsp:rsid wsp:val=&quot;00EC62D3&quot;/&gt;&lt;wsp:rsid wsp:val=&quot;00EC6437&quot;/&gt;&lt;wsp:rsid wsp:val=&quot;00EC6D47&quot;/&gt;&lt;wsp:rsid wsp:val=&quot;00EC749B&quot;/&gt;&lt;wsp:rsid wsp:val=&quot;00ED2692&quot;/&gt;&lt;wsp:rsid wsp:val=&quot;00ED352D&quot;/&gt;&lt;wsp:rsid wsp:val=&quot;00ED7D70&quot;/&gt;&lt;wsp:rsid wsp:val=&quot;00EE139D&quot;/&gt;&lt;wsp:rsid wsp:val=&quot;00EE1FF4&quot;/&gt;&lt;wsp:rsid wsp:val=&quot;00EF03B1&quot;/&gt;&lt;wsp:rsid wsp:val=&quot;00EF109D&quot;/&gt;&lt;wsp:rsid wsp:val=&quot;00EF5BBE&quot;/&gt;&lt;wsp:rsid wsp:val=&quot;00F00B99&quot;/&gt;&lt;wsp:rsid wsp:val=&quot;00F00F0D&quot;/&gt;&lt;wsp:rsid wsp:val=&quot;00F0110A&quot;/&gt;&lt;wsp:rsid wsp:val=&quot;00F014E1&quot;/&gt;&lt;wsp:rsid wsp:val=&quot;00F01517&quot;/&gt;&lt;wsp:rsid wsp:val=&quot;00F01590&quot;/&gt;&lt;wsp:rsid wsp:val=&quot;00F01F25&quot;/&gt;&lt;wsp:rsid wsp:val=&quot;00F01F84&quot;/&gt;&lt;wsp:rsid wsp:val=&quot;00F0289D&quot;/&gt;&lt;wsp:rsid wsp:val=&quot;00F033A4&quot;/&gt;&lt;wsp:rsid wsp:val=&quot;00F04402&quot;/&gt;&lt;wsp:rsid wsp:val=&quot;00F04C0D&quot;/&gt;&lt;wsp:rsid wsp:val=&quot;00F076E0&quot;/&gt;&lt;wsp:rsid wsp:val=&quot;00F07BB7&quot;/&gt;&lt;wsp:rsid wsp:val=&quot;00F07EB4&quot;/&gt;&lt;wsp:rsid wsp:val=&quot;00F07F42&quot;/&gt;&lt;wsp:rsid wsp:val=&quot;00F1020B&quot;/&gt;&lt;wsp:rsid wsp:val=&quot;00F11DC3&quot;/&gt;&lt;wsp:rsid wsp:val=&quot;00F12480&quot;/&gt;&lt;wsp:rsid wsp:val=&quot;00F12A77&quot;/&gt;&lt;wsp:rsid wsp:val=&quot;00F12E45&quot;/&gt;&lt;wsp:rsid wsp:val=&quot;00F13359&quot;/&gt;&lt;wsp:rsid wsp:val=&quot;00F13C73&quot;/&gt;&lt;wsp:rsid wsp:val=&quot;00F14968&quot;/&gt;&lt;wsp:rsid wsp:val=&quot;00F14B5E&quot;/&gt;&lt;wsp:rsid wsp:val=&quot;00F14B88&quot;/&gt;&lt;wsp:rsid wsp:val=&quot;00F15B29&quot;/&gt;&lt;wsp:rsid wsp:val=&quot;00F16206&quot;/&gt;&lt;wsp:rsid wsp:val=&quot;00F17E5F&quot;/&gt;&lt;wsp:rsid wsp:val=&quot;00F17EC7&quot;/&gt;&lt;wsp:rsid wsp:val=&quot;00F211B2&quot;/&gt;&lt;wsp:rsid wsp:val=&quot;00F216B0&quot;/&gt;&lt;wsp:rsid wsp:val=&quot;00F21EC6&quot;/&gt;&lt;wsp:rsid wsp:val=&quot;00F22CF4&quot;/&gt;&lt;wsp:rsid wsp:val=&quot;00F238E8&quot;/&gt;&lt;wsp:rsid wsp:val=&quot;00F23D1D&quot;/&gt;&lt;wsp:rsid wsp:val=&quot;00F2504E&quot;/&gt;&lt;wsp:rsid wsp:val=&quot;00F25BD1&quot;/&gt;&lt;wsp:rsid wsp:val=&quot;00F26C9F&quot;/&gt;&lt;wsp:rsid wsp:val=&quot;00F303D2&quot;/&gt;&lt;wsp:rsid wsp:val=&quot;00F311C0&quot;/&gt;&lt;wsp:rsid wsp:val=&quot;00F32AFD&quot;/&gt;&lt;wsp:rsid wsp:val=&quot;00F34544&quot;/&gt;&lt;wsp:rsid wsp:val=&quot;00F34B75&quot;/&gt;&lt;wsp:rsid wsp:val=&quot;00F357FE&quot;/&gt;&lt;wsp:rsid wsp:val=&quot;00F3676E&quot;/&gt;&lt;wsp:rsid wsp:val=&quot;00F36ED7&quot;/&gt;&lt;wsp:rsid wsp:val=&quot;00F372AA&quot;/&gt;&lt;wsp:rsid wsp:val=&quot;00F432A6&quot;/&gt;&lt;wsp:rsid wsp:val=&quot;00F43783&quot;/&gt;&lt;wsp:rsid wsp:val=&quot;00F43A99&quot;/&gt;&lt;wsp:rsid wsp:val=&quot;00F46E1B&quot;/&gt;&lt;wsp:rsid wsp:val=&quot;00F5057F&quot;/&gt;&lt;wsp:rsid wsp:val=&quot;00F51642&quot;/&gt;&lt;wsp:rsid wsp:val=&quot;00F51910&quot;/&gt;&lt;wsp:rsid wsp:val=&quot;00F52160&quot;/&gt;&lt;wsp:rsid wsp:val=&quot;00F55F7B&quot;/&gt;&lt;wsp:rsid wsp:val=&quot;00F56237&quot;/&gt;&lt;wsp:rsid wsp:val=&quot;00F608E2&quot;/&gt;&lt;wsp:rsid wsp:val=&quot;00F63B65&quot;/&gt;&lt;wsp:rsid wsp:val=&quot;00F645AC&quot;/&gt;&lt;wsp:rsid wsp:val=&quot;00F64FF2&quot;/&gt;&lt;wsp:rsid wsp:val=&quot;00F655C4&quot;/&gt;&lt;wsp:rsid wsp:val=&quot;00F664D4&quot;/&gt;&lt;wsp:rsid wsp:val=&quot;00F67612&quot;/&gt;&lt;wsp:rsid wsp:val=&quot;00F71072&quot;/&gt;&lt;wsp:rsid wsp:val=&quot;00F71851&quot;/&gt;&lt;wsp:rsid wsp:val=&quot;00F72861&quot;/&gt;&lt;wsp:rsid wsp:val=&quot;00F73882&quot;/&gt;&lt;wsp:rsid wsp:val=&quot;00F73906&quot;/&gt;&lt;wsp:rsid wsp:val=&quot;00F73BD1&quot;/&gt;&lt;wsp:rsid wsp:val=&quot;00F73C9F&quot;/&gt;&lt;wsp:rsid wsp:val=&quot;00F73DEF&quot;/&gt;&lt;wsp:rsid wsp:val=&quot;00F74F86&quot;/&gt;&lt;wsp:rsid wsp:val=&quot;00F75E95&quot;/&gt;&lt;wsp:rsid wsp:val=&quot;00F7768F&quot;/&gt;&lt;wsp:rsid wsp:val=&quot;00F819C9&quot;/&gt;&lt;wsp:rsid wsp:val=&quot;00F81E86&quot;/&gt;&lt;wsp:rsid wsp:val=&quot;00F83631&quot;/&gt;&lt;wsp:rsid wsp:val=&quot;00F839B4&quot;/&gt;&lt;wsp:rsid wsp:val=&quot;00F8501F&quot;/&gt;&lt;wsp:rsid wsp:val=&quot;00F863B3&quot;/&gt;&lt;wsp:rsid wsp:val=&quot;00F91C4D&quot;/&gt;&lt;wsp:rsid wsp:val=&quot;00F91F3F&quot;/&gt;&lt;wsp:rsid wsp:val=&quot;00F92635&quot;/&gt;&lt;wsp:rsid wsp:val=&quot;00F93E63&quot;/&gt;&lt;wsp:rsid wsp:val=&quot;00F943ED&quot;/&gt;&lt;wsp:rsid wsp:val=&quot;00F9508F&quot;/&gt;&lt;wsp:rsid wsp:val=&quot;00F95982&quot;/&gt;&lt;wsp:rsid wsp:val=&quot;00FA1263&quot;/&gt;&lt;wsp:rsid wsp:val=&quot;00FA1A71&quot;/&gt;&lt;wsp:rsid wsp:val=&quot;00FA336D&quot;/&gt;&lt;wsp:rsid wsp:val=&quot;00FA47E3&quot;/&gt;&lt;wsp:rsid wsp:val=&quot;00FA63BC&quot;/&gt;&lt;wsp:rsid wsp:val=&quot;00FA6498&quot;/&gt;&lt;wsp:rsid wsp:val=&quot;00FA7635&quot;/&gt;&lt;wsp:rsid wsp:val=&quot;00FA7693&quot;/&gt;&lt;wsp:rsid wsp:val=&quot;00FA7911&quot;/&gt;&lt;wsp:rsid wsp:val=&quot;00FB0CE3&quot;/&gt;&lt;wsp:rsid wsp:val=&quot;00FB1979&quot;/&gt;&lt;wsp:rsid wsp:val=&quot;00FB4F32&quot;/&gt;&lt;wsp:rsid wsp:val=&quot;00FB5949&quot;/&gt;&lt;wsp:rsid wsp:val=&quot;00FB6BF4&quot;/&gt;&lt;wsp:rsid wsp:val=&quot;00FB6CA3&quot;/&gt;&lt;wsp:rsid wsp:val=&quot;00FB6CDE&quot;/&gt;&lt;wsp:rsid wsp:val=&quot;00FB7272&quot;/&gt;&lt;wsp:rsid wsp:val=&quot;00FB7493&quot;/&gt;&lt;wsp:rsid wsp:val=&quot;00FB7673&quot;/&gt;&lt;wsp:rsid wsp:val=&quot;00FC0452&quot;/&gt;&lt;wsp:rsid wsp:val=&quot;00FC14ED&quot;/&gt;&lt;wsp:rsid wsp:val=&quot;00FC2246&quot;/&gt;&lt;wsp:rsid wsp:val=&quot;00FC3429&quot;/&gt;&lt;wsp:rsid wsp:val=&quot;00FC35EA&quot;/&gt;&lt;wsp:rsid wsp:val=&quot;00FC3671&quot;/&gt;&lt;wsp:rsid wsp:val=&quot;00FC3CF3&quot;/&gt;&lt;wsp:rsid wsp:val=&quot;00FC46DF&quot;/&gt;&lt;wsp:rsid wsp:val=&quot;00FC56A9&quot;/&gt;&lt;wsp:rsid wsp:val=&quot;00FC66DF&quot;/&gt;&lt;wsp:rsid wsp:val=&quot;00FC6F86&quot;/&gt;&lt;wsp:rsid wsp:val=&quot;00FC7304&quot;/&gt;&lt;wsp:rsid wsp:val=&quot;00FC774E&quot;/&gt;&lt;wsp:rsid wsp:val=&quot;00FC77F9&quot;/&gt;&lt;wsp:rsid wsp:val=&quot;00FC7928&quot;/&gt;&lt;wsp:rsid wsp:val=&quot;00FD023C&quot;/&gt;&lt;wsp:rsid wsp:val=&quot;00FD1D37&quot;/&gt;&lt;wsp:rsid wsp:val=&quot;00FD1EA4&quot;/&gt;&lt;wsp:rsid wsp:val=&quot;00FD1F6F&quot;/&gt;&lt;wsp:rsid wsp:val=&quot;00FD21F3&quot;/&gt;&lt;wsp:rsid wsp:val=&quot;00FD2C5B&quot;/&gt;&lt;wsp:rsid wsp:val=&quot;00FD30C1&quot;/&gt;&lt;wsp:rsid wsp:val=&quot;00FD3186&quot;/&gt;&lt;wsp:rsid wsp:val=&quot;00FD5E40&quot;/&gt;&lt;wsp:rsid wsp:val=&quot;00FD6843&quot;/&gt;&lt;wsp:rsid wsp:val=&quot;00FE0F7A&quot;/&gt;&lt;wsp:rsid wsp:val=&quot;00FE1380&quot;/&gt;&lt;wsp:rsid wsp:val=&quot;00FE1AB2&quot;/&gt;&lt;wsp:rsid wsp:val=&quot;00FE1D91&quot;/&gt;&lt;wsp:rsid wsp:val=&quot;00FE47FF&quot;/&gt;&lt;wsp:rsid wsp:val=&quot;00FE57B4&quot;/&gt;&lt;wsp:rsid wsp:val=&quot;00FE5985&quot;/&gt;&lt;wsp:rsid wsp:val=&quot;00FE62CA&quot;/&gt;&lt;wsp:rsid wsp:val=&quot;00FE65D5&quot;/&gt;&lt;wsp:rsid wsp:val=&quot;00FE6750&quot;/&gt;&lt;wsp:rsid wsp:val=&quot;00FF0E3F&quot;/&gt;&lt;wsp:rsid wsp:val=&quot;00FF1448&quot;/&gt;&lt;wsp:rsid wsp:val=&quot;00FF19D5&quot;/&gt;&lt;wsp:rsid wsp:val=&quot;00FF415E&quot;/&gt;&lt;wsp:rsid wsp:val=&quot;00FF5092&quot;/&gt;&lt;wsp:rsid wsp:val=&quot;00FF5A21&quot;/&gt;&lt;wsp:rsid wsp:val=&quot;00FF5FDC&quot;/&gt;&lt;wsp:rsid wsp:val=&quot;00FF604F&quot;/&gt;&lt;wsp:rsid wsp:val=&quot;00FF6300&quot;/&gt;&lt;wsp:rsid wsp:val=&quot;00FF6A1F&quot;/&gt;&lt;wsp:rsid wsp:val=&quot;00FF73BD&quot;/&gt;&lt;wsp:rsid wsp:val=&quot;00FF7589&quot;/&gt;&lt;/wsp:rsids&gt;&lt;/w:docPr&gt;&lt;w:body&gt;&lt;wx:sect&gt;&lt;w:p wsp:rsidR=&quot;00000000&quot; wsp:rsidRDefault=&quot;00083327&quot; wsp:rsidP=&quot;00083327&quot;&gt;&lt;m:oMathPara&gt;&lt;m:oMath&gt;&lt;m:f&gt;&lt;m:fPr&gt;&lt;m:ctrlPr&gt;&lt;w:rPr&gt;&lt;w:rFonts w:ascii=&quot;Cambria Math&quot; w:h-ansi=&quot;Cambria Math&quot;/&gt;&lt;wx:font wx:val=&quot;Cambria Math&quot;/&gt;&lt;w:i/&gt;&lt;w:sz w:val=&quot;28&quot;/&gt;&lt;w:sz-cs w:val=&quot;28&quot;/&gt;&lt;/w:rPr&gt;&lt;/m:ctrlPr&gt;&lt;/m:fPr&gt;&lt;m:num&gt;&lt;m:r&gt;&lt;w:rPr&gt;&lt;w:rFonts w:ascii=&quot;Cambria Math&quot; w:h-ansi=&quot;Times New Roman&quot;/&gt;&lt;wx:font wx:val=&quot;Times New Roman&quot;/&gt;&lt;w:i/&gt;&lt;w:sz w:val=&quot;28&quot;/&gt;&lt;w:sz-cs w:val=&quot;28&quot;/&gt;&lt;w:lang w:val=&quot;EN-US&quot;/&gt;&lt;/w:rPr&gt;&lt;m:t&gt;h&lt;/m:t&gt;&lt;/m:r&gt;&lt;/m:num&gt;&lt;m:den&gt;&lt;m:r&gt;&lt;m:rPr&gt;&lt;m:nor/&gt;&lt;/m:rPr&gt;&lt;w:rPr&gt;&lt;w:rFonts w:ascii=&quot;Cambria Math&quot; w:h-ansi=&quot;Times New Roman&quot;/&gt;&lt;wx:font wx:val=&quot;Cambria Math&quot;/&gt;&lt;w:sz w:val=&quot;28&quot;/&gt;&lt;w:sz-cs w:val=&quot;28&quot;/&gt;&lt;w:lang w:val=&quot;EN-US&quot;/&gt;&lt;/w:rPr&gt;&lt;m:t&gt;120&lt;/m:t&gt;&lt;/m:r&gt;&lt;m:ctrlPr&gt;&lt;w:rPr&gt;&lt;w:rFonts w:ascii=&quot;Cambria Math&quot; w:h-ansi=&quot;Times New Roman&quot;/&gt;&lt;wx:font wx:val=&quot;Cambria Math&quot;/&gt;&lt;w:sz w:val=&quot;28&quot;/&gt;&lt;w:sz-cs w:val=&quot;28&quot;/&gt;&lt;/w:rPr&gt;&lt;/m:ctrlPr&gt;&lt;/m:den&gt;&lt;/m:f&gt;&lt;m:r&gt;&lt;w:rPr&gt;&lt;w:rFonts w:ascii=&quot;Cambria Math&quot; w:h-ansi=&quot;Times New Roman&quot;/&gt;&lt;wx:font wx:val=&quot;Cambria Math&quot;/&gt;&lt;w:i/&gt;&lt;w:sz w:val=&quot;28&quot;/&gt;&lt;w:sz-cs w:val=&quot;28&quot;/&gt;&lt;w:lang w:val=&quot;EN-US&quot;/&gt;&lt;/w:rPr&gt;&lt;m:t&gt;=&lt;/m:t&gt;&lt;/m:r&gt;&lt;m:f&gt;&lt;m:fPr&gt;&lt;m:ctrlPr&gt;&lt;w:rPr&gt;&lt;w:rFonts w:ascii=&quot;Cambria Math&quot; w:h-ansi=&quot;Times New Roman&quot;/&gt;&lt;wx:font wx:val=&quot;Cambria Math&quot;/&gt;&lt;w:sz w:val=&quot;28&quot;/&gt;&lt;w:sz-cs w:val=&quot;28&quot;/&gt;&lt;/w:rPr&gt;&lt;/m:ctrlPr&gt;&lt;/m:fPr&gt;&lt;m:num&gt;&lt;m:r&gt;&lt;m:rPr&gt;&lt;m:nor/&gt;&lt;/m:rPr&gt;&lt;w:rPr&gt;&lt;w:rFonts w:ascii=&quot;Cambria Math&quot; w:h-ansi=&quot;Times New Roman&quot;/&gt;&lt;wx:font wx:val=&quot;Cambria Math&quot;/&gt;&lt;w:sz w:val=&quot;28&quot;/&gt;&lt;w:sz-cs w:val=&quot;28&quot;/&gt;&lt;w:lang w:val=&quot;EN-US&quot;/&gt;&lt;/w:rPr&gt;&lt;m:t&gt;{{ pole_height }}000&lt;/m:t&gt;&lt;/m:r&gt;&lt;/m:num&gt;&lt;m:den&gt;&lt;m:r&gt;&lt;m:rPr&gt;&lt;m:nor/&gt;&lt;/m:rPr&gt;&lt;w:rPr&gt;&lt;w:rFonts w:ascii=&quot;Cambria Math&quot; w:h-ansi=&quot;Times New Roman&quot;/&gt;&lt;wx:font wx:val=&quot;Cambria Math&quot;/&gt;&lt;w:sz w:val=&quot;28&quot;/&gt;&lt;w:sz-cs w:val=&quot;28&quot;/&gt;&lt;w:lang w:val=&quot;EN-US&quot;/&gt;&lt;/w:rPr&gt;&lt;m:t&gt;120&lt;/m:t&gt;&lt;/m:r&gt;&lt;/m:den&gt;&lt;/m:f&gt;&lt;m:r&gt;&lt;w:rPr&gt;&lt;w:rFonts w:ascii=&quot;Cambria Math&quot; w:h-ansi=&quot;Times New Roman&quot;/&gt;&lt;wx:font wx:val=&quot;Cambria Math&quot;/&gt;&lt;w:i/&gt;&lt;w:sz w:val=&quot;28&quot;/&gt;&lt;w:sz-cs w:val=&quot;28&quot;/&gt;&lt;w:lang w:val=&quot;EN-US&quot;/&gt;&lt;/w:rPr&gt;&lt;m:t&gt;=&lt;/m:t&gt;&lt;/m:r&gt;&lt;m:r&gt;&lt;m:rPr&gt;&lt;m:nor/&gt;&lt;/m:rPr&gt;&lt;w:rPr&gt;&lt;w:rFonts w:ascii=&quot;Cambria Math&quot; w:h-ansi=&quot;Times New Roman&quot;/&gt;&lt;wx:font wx:val=&quot;Cambria Math&quot;/&gt;&lt;w:sz w:val=&quot;28&quot;/&gt;&lt;w:sz-cs w:val=&quot;28&quot;/&gt;&lt;w:lang w:val=&quot;EN-US&quot;/&gt;&lt;/w:rPr&gt;&lt;m:t&gt;{{ max_deflection }}&lt;/m:t&gt;&lt;/m:r&gt;&lt;/m:oMath&gt;&lt;/m:oMathPara&gt;&lt;/w:p&gt;&lt;w:sectPr wsp:rsidR=&quot;00000000&quot;&gt;&lt;w:pgSz w:w=&quot;12240&quot; w:h=&quot;15840&quot;/&gt;&lt;w:pgMar w:top=&quot;1134&quot; w:right=&quot;850&quot; w:bottom=&quot;1134&quot; w:left=&quot;1701&quot; w:header=&quot;720&quot; w:footer=&quot;720&quot; w:gutter=&quot;0&quot;/&gt;&lt;w:cols w:space=&quot;720&quot;/&gt;&lt;/w:sectPr&gt;&lt;/wx:sect&gt;&lt;/w:body&gt;&lt;/w:wordDocument&gt;">
             <v:imagedata r:id="rId17" o:title="" chromakey="white"/>
           </v:shape>
         </w:pict>
@@ -10677,7 +10501,7 @@
           <w:position w:val="-14"/>
         </w:rPr>
         <w:pict w14:anchorId="6B84F114">
-          <v:shape id="_x0000_i1030" type="#_x0000_t75" style="width:256.5pt;height:24.75pt" equationxml="&lt;?xml version=&quot;1.0&quot; encoding=&quot;UTF-8&quot; standalone=&quot;yes&quot;?&gt;&#10;&lt;?mso-application progid=&quot;Word.Document&quot;?&gt;&#10;&lt;w:wordDocument xmlns:aml=&quot;http://schemas.microsoft.com/aml/2001/core&quot; xmlns:wpc=&quot;http://schemas.microsoft.com/office/word/2010/wordprocessingCanvas&quot; xmlns:cx=&quot;http://schemas.microsoft.com/office/drawing/2014/chartex&quot; xmlns:cx1=&quot;http://schemas.microsoft.com/office/drawing/2015/9/8/chartex&quot; xmlns:cx2=&quot;http://schemas.microsoft.com/office/drawing/2015/10/21/chartex&quot; xmlns:cx3=&quot;http://schemas.microsoft.com/office/drawing/2016/5/9/chartex&quot; xmlns:cx4=&quot;http://schemas.microsoft.com/office/drawing/2016/5/10/chartex&quot; xmlns:cx5=&quot;http://schemas.microsoft.com/office/drawing/2016/5/11/chartex&quot; xmlns:cx6=&quot;http://schemas.microsoft.com/office/drawing/2016/5/12/chartex&quot; xmlns:cx7=&quot;http://schemas.microsoft.com/office/drawing/2016/5/13/chartex&quot; xmlns:cx8=&quot;http://schemas.microsoft.com/office/drawing/2016/5/14/chartex&quot; xmlns:cr=&quot;http://schemas.microsoft.com/office/comments/2020/reactions&quot; xmlns:dt=&quot;uuid:C2F41010-65B3-11d1-A29F-00AA00C14882&quot; xmlns:mc=&quot;http://schemas.openxmlformats.org/markup-compatibility/2006&quot; xmlns:aink=&quot;http://schemas.microsoft.com/office/drawing/2016/ink&quot; xmlns:am3d=&quot;http://schemas.microsoft.com/office/drawing/2017/model3d&quot; xmlns:o=&quot;urn:schemas-microsoft-com:office:office&quot; xmlns:oel=&quot;http://schemas.microsoft.com/office/2019/extlst&quot; xmlns:m=&quot;http://schemas.openxmlformats.org/officeDocument/2006/math&quot; xmlns:v=&quot;urn:schemas-microsoft-com:vml&quot; xmlns:w10=&quot;urn:schemas-microsoft-com:office:word&quot; xmlns:w=&quot;http://schemas.microsoft.com/office/word/2003/wordml&quot; xmlns:wx=&quot;http://schemas.microsoft.com/office/word/2003/auxHint&quot; xmlns:wne=&quot;http://schemas.microsoft.com/office/word/2006/wordml&quot; xmlns:wsp=&quot;http://schemas.microsoft.com/office/word/2003/wordml/sp2&quot; xmlns:sl=&quot;http://schemas.microsoft.com/schemaLibrary/2003/core&quot; w:macrosPresent=&quot;no&quot; w:embeddedObjPresent=&quot;no&quot; w:ocxPresent=&quot;no&quot; xml:space=&quot;preserve&quot;&gt;&lt;w:ignoreSubtree w:val=&quot;http://schemas.microsoft.com/office/word/2003/wordml/sp2&quot;/&gt;&lt;o:DocumentProperties&gt;&lt;o:Version&gt;16&lt;/o:Version&gt;&lt;/o:DocumentProperties&gt;&lt;w:docPr&gt;&lt;w:view w:val=&quot;print&quot;/&gt;&lt;w:zoom w:percent=&quot;100&quot;/&gt;&lt;w:removePersonalInformation/&gt;&lt;w:activeWritingStyle w:lang=&quot;RU&quot; w:vendorID=&quot;1&quot; w:dllVersion=&quot;512&quot; w:optionSet=&quot;1&quot;/&gt;&lt;w:activeWritingStyle w:lang=&quot;RU-MO&quot; w:vendorID=&quot;1&quot; w:dllVersion=&quot;512&quot; w:optionSet=&quot;1&quot;/&gt;&lt;w:stylePaneFormatFilter w:val=&quot;3F01&quot;/&gt;&lt;w:defaultTabStop w:val=&quot;720&quot;/&gt;&lt;w:hyphenationZone w:val=&quot;357&quot;/&gt;&lt;w:doNotHyphenateCaps/&gt;&lt;w:displayHorizontalDrawingGridEvery w:val=&quot;0&quot;/&gt;&lt;w:displayVerticalDrawingGridEvery w:val=&quot;0&quot;/&gt;&lt;w:useMarginsForDrawingGridOrigin/&gt;&lt;w:characterSpacingControl w:val=&quot;DontCompress&quot;/&gt;&lt;w:optimizeForBrowser/&gt;&lt;w:validateAgainstSchema/&gt;&lt;w:saveInvalidXML w:val=&quot;off&quot;/&gt;&lt;w:ignoreMixedContent w:val=&quot;off&quot;/&gt;&lt;w:alwaysShowPlaceholderText w:val=&quot;off&quot;/&gt;&lt;w:compat&gt;&lt;w:footnoteLayoutLikeWW8/&gt;&lt;w:shapeLayoutLikeWW8/&gt;&lt;w:alignTablesRowByRow/&gt;&lt;w:forgetLastTabAlignment/&gt;&lt;w:doNotUseHTMLParagraphAutoSpacing/&gt;&lt;w:layoutRawTableWidth/&gt;&lt;w:layoutTableRowsApart/&gt;&lt;w:useWord97LineBreakingRules/&gt;&lt;w:dontAllowFieldEndSelect/&gt;&lt;w:useWord2002TableStyleRules/&gt;&lt;/w:compat&gt;&lt;wsp:rsids&gt;&lt;wsp:rsidRoot wsp:val=&quot;00003D1C&quot;/&gt;&lt;wsp:rsid wsp:val=&quot;00000969&quot;/&gt;&lt;wsp:rsid wsp:val=&quot;00000D1B&quot;/&gt;&lt;wsp:rsid wsp:val=&quot;000015D9&quot;/&gt;&lt;wsp:rsid wsp:val=&quot;00001E54&quot;/&gt;&lt;wsp:rsid wsp:val=&quot;0000299A&quot;/&gt;&lt;wsp:rsid wsp:val=&quot;00003D1C&quot;/&gt;&lt;wsp:rsid wsp:val=&quot;00004824&quot;/&gt;&lt;wsp:rsid wsp:val=&quot;000049C6&quot;/&gt;&lt;wsp:rsid wsp:val=&quot;00005141&quot;/&gt;&lt;wsp:rsid wsp:val=&quot;00005E3A&quot;/&gt;&lt;wsp:rsid wsp:val=&quot;0000772F&quot;/&gt;&lt;wsp:rsid wsp:val=&quot;00007D37&quot;/&gt;&lt;wsp:rsid wsp:val=&quot;00010B32&quot;/&gt;&lt;wsp:rsid wsp:val=&quot;0001205B&quot;/&gt;&lt;wsp:rsid wsp:val=&quot;00012974&quot;/&gt;&lt;wsp:rsid wsp:val=&quot;0001453C&quot;/&gt;&lt;wsp:rsid wsp:val=&quot;00014D12&quot;/&gt;&lt;wsp:rsid wsp:val=&quot;00015540&quot;/&gt;&lt;wsp:rsid wsp:val=&quot;00015A9F&quot;/&gt;&lt;wsp:rsid wsp:val=&quot;00015CF4&quot;/&gt;&lt;wsp:rsid wsp:val=&quot;0001626F&quot;/&gt;&lt;wsp:rsid wsp:val=&quot;00017437&quot;/&gt;&lt;wsp:rsid wsp:val=&quot;00017575&quot;/&gt;&lt;wsp:rsid wsp:val=&quot;000177E1&quot;/&gt;&lt;wsp:rsid wsp:val=&quot;000205BD&quot;/&gt;&lt;wsp:rsid wsp:val=&quot;000219FC&quot;/&gt;&lt;wsp:rsid wsp:val=&quot;00021AFE&quot;/&gt;&lt;wsp:rsid wsp:val=&quot;0002361B&quot;/&gt;&lt;wsp:rsid wsp:val=&quot;00023F40&quot;/&gt;&lt;wsp:rsid wsp:val=&quot;00024C19&quot;/&gt;&lt;wsp:rsid wsp:val=&quot;00025BF8&quot;/&gt;&lt;wsp:rsid wsp:val=&quot;00026D9A&quot;/&gt;&lt;wsp:rsid wsp:val=&quot;00027655&quot;/&gt;&lt;wsp:rsid wsp:val=&quot;00030043&quot;/&gt;&lt;wsp:rsid wsp:val=&quot;0003053F&quot;/&gt;&lt;wsp:rsid wsp:val=&quot;00030565&quot;/&gt;&lt;wsp:rsid wsp:val=&quot;00030CDC&quot;/&gt;&lt;wsp:rsid wsp:val=&quot;00030FE3&quot;/&gt;&lt;wsp:rsid wsp:val=&quot;00032D51&quot;/&gt;&lt;wsp:rsid wsp:val=&quot;00033441&quot;/&gt;&lt;wsp:rsid wsp:val=&quot;00033A4B&quot;/&gt;&lt;wsp:rsid wsp:val=&quot;00033E4B&quot;/&gt;&lt;wsp:rsid wsp:val=&quot;00035FAC&quot;/&gt;&lt;wsp:rsid wsp:val=&quot;00040068&quot;/&gt;&lt;wsp:rsid wsp:val=&quot;00040660&quot;/&gt;&lt;wsp:rsid wsp:val=&quot;00041127&quot;/&gt;&lt;wsp:rsid wsp:val=&quot;00041645&quot;/&gt;&lt;wsp:rsid wsp:val=&quot;00042C5D&quot;/&gt;&lt;wsp:rsid wsp:val=&quot;00043BD8&quot;/&gt;&lt;wsp:rsid wsp:val=&quot;00043C1A&quot;/&gt;&lt;wsp:rsid wsp:val=&quot;00043CAA&quot;/&gt;&lt;wsp:rsid wsp:val=&quot;00045C0F&quot;/&gt;&lt;wsp:rsid wsp:val=&quot;00045FB0&quot;/&gt;&lt;wsp:rsid wsp:val=&quot;0004673B&quot;/&gt;&lt;wsp:rsid wsp:val=&quot;0005349D&quot;/&gt;&lt;wsp:rsid wsp:val=&quot;000534E7&quot;/&gt;&lt;wsp:rsid wsp:val=&quot;000545A5&quot;/&gt;&lt;wsp:rsid wsp:val=&quot;000562F0&quot;/&gt;&lt;wsp:rsid wsp:val=&quot;00057B25&quot;/&gt;&lt;wsp:rsid wsp:val=&quot;00057F57&quot;/&gt;&lt;wsp:rsid wsp:val=&quot;00060535&quot;/&gt;&lt;wsp:rsid wsp:val=&quot;000614B8&quot;/&gt;&lt;wsp:rsid wsp:val=&quot;000617D1&quot;/&gt;&lt;wsp:rsid wsp:val=&quot;00062C17&quot;/&gt;&lt;wsp:rsid wsp:val=&quot;0006330B&quot;/&gt;&lt;wsp:rsid wsp:val=&quot;00064BB4&quot;/&gt;&lt;wsp:rsid wsp:val=&quot;00066217&quot;/&gt;&lt;wsp:rsid wsp:val=&quot;00066503&quot;/&gt;&lt;wsp:rsid wsp:val=&quot;00067153&quot;/&gt;&lt;wsp:rsid wsp:val=&quot;00070216&quot;/&gt;&lt;wsp:rsid wsp:val=&quot;0007041E&quot;/&gt;&lt;wsp:rsid wsp:val=&quot;00070F02&quot;/&gt;&lt;wsp:rsid wsp:val=&quot;000710D0&quot;/&gt;&lt;wsp:rsid wsp:val=&quot;0007169F&quot;/&gt;&lt;wsp:rsid wsp:val=&quot;000738FE&quot;/&gt;&lt;wsp:rsid wsp:val=&quot;00073961&quot;/&gt;&lt;wsp:rsid wsp:val=&quot;00074343&quot;/&gt;&lt;wsp:rsid wsp:val=&quot;00074AEA&quot;/&gt;&lt;wsp:rsid wsp:val=&quot;00076A90&quot;/&gt;&lt;wsp:rsid wsp:val=&quot;000804EA&quot;/&gt;&lt;wsp:rsid wsp:val=&quot;00081438&quot;/&gt;&lt;wsp:rsid wsp:val=&quot;00081DE4&quot;/&gt;&lt;wsp:rsid wsp:val=&quot;00082B3D&quot;/&gt;&lt;wsp:rsid wsp:val=&quot;00082DCA&quot;/&gt;&lt;wsp:rsid wsp:val=&quot;00083327&quot;/&gt;&lt;wsp:rsid wsp:val=&quot;00084939&quot;/&gt;&lt;wsp:rsid wsp:val=&quot;00084C47&quot;/&gt;&lt;wsp:rsid wsp:val=&quot;00085949&quot;/&gt;&lt;wsp:rsid wsp:val=&quot;00086027&quot;/&gt;&lt;wsp:rsid wsp:val=&quot;00086081&quot;/&gt;&lt;wsp:rsid wsp:val=&quot;00086EE3&quot;/&gt;&lt;wsp:rsid wsp:val=&quot;00087C0F&quot;/&gt;&lt;wsp:rsid wsp:val=&quot;00093120&quot;/&gt;&lt;wsp:rsid wsp:val=&quot;00093E10&quot;/&gt;&lt;wsp:rsid wsp:val=&quot;000957BB&quot;/&gt;&lt;wsp:rsid wsp:val=&quot;000A0680&quot;/&gt;&lt;wsp:rsid wsp:val=&quot;000A0739&quot;/&gt;&lt;wsp:rsid wsp:val=&quot;000A0EDD&quot;/&gt;&lt;wsp:rsid wsp:val=&quot;000A1D5F&quot;/&gt;&lt;wsp:rsid wsp:val=&quot;000A3077&quot;/&gt;&lt;wsp:rsid wsp:val=&quot;000A3FCF&quot;/&gt;&lt;wsp:rsid wsp:val=&quot;000A654B&quot;/&gt;&lt;wsp:rsid wsp:val=&quot;000A73A4&quot;/&gt;&lt;wsp:rsid wsp:val=&quot;000A76AF&quot;/&gt;&lt;wsp:rsid wsp:val=&quot;000A79A5&quot;/&gt;&lt;wsp:rsid wsp:val=&quot;000A7FAB&quot;/&gt;&lt;wsp:rsid wsp:val=&quot;000B10CB&quot;/&gt;&lt;wsp:rsid wsp:val=&quot;000B195A&quot;/&gt;&lt;wsp:rsid wsp:val=&quot;000B1B97&quot;/&gt;&lt;wsp:rsid wsp:val=&quot;000B208B&quot;/&gt;&lt;wsp:rsid wsp:val=&quot;000B2366&quot;/&gt;&lt;wsp:rsid wsp:val=&quot;000B31AD&quot;/&gt;&lt;wsp:rsid wsp:val=&quot;000B55A3&quot;/&gt;&lt;wsp:rsid wsp:val=&quot;000B5896&quot;/&gt;&lt;wsp:rsid wsp:val=&quot;000B6366&quot;/&gt;&lt;wsp:rsid wsp:val=&quot;000B6594&quot;/&gt;&lt;wsp:rsid wsp:val=&quot;000B7A24&quot;/&gt;&lt;wsp:rsid wsp:val=&quot;000B7BCA&quot;/&gt;&lt;wsp:rsid wsp:val=&quot;000C1657&quot;/&gt;&lt;wsp:rsid wsp:val=&quot;000C18F2&quot;/&gt;&lt;wsp:rsid wsp:val=&quot;000C1E9E&quot;/&gt;&lt;wsp:rsid wsp:val=&quot;000C23B7&quot;/&gt;&lt;wsp:rsid wsp:val=&quot;000C3408&quot;/&gt;&lt;wsp:rsid wsp:val=&quot;000C397C&quot;/&gt;&lt;wsp:rsid wsp:val=&quot;000C64BE&quot;/&gt;&lt;wsp:rsid wsp:val=&quot;000C68CC&quot;/&gt;&lt;wsp:rsid wsp:val=&quot;000C74A8&quot;/&gt;&lt;wsp:rsid wsp:val=&quot;000D09FB&quot;/&gt;&lt;wsp:rsid wsp:val=&quot;000D0DF5&quot;/&gt;&lt;wsp:rsid wsp:val=&quot;000D27EC&quot;/&gt;&lt;wsp:rsid wsp:val=&quot;000D29D2&quot;/&gt;&lt;wsp:rsid wsp:val=&quot;000D33B4&quot;/&gt;&lt;wsp:rsid wsp:val=&quot;000D435B&quot;/&gt;&lt;wsp:rsid wsp:val=&quot;000D602F&quot;/&gt;&lt;wsp:rsid wsp:val=&quot;000D6194&quot;/&gt;&lt;wsp:rsid wsp:val=&quot;000D79DF&quot;/&gt;&lt;wsp:rsid wsp:val=&quot;000D7EC5&quot;/&gt;&lt;wsp:rsid wsp:val=&quot;000E0393&quot;/&gt;&lt;wsp:rsid wsp:val=&quot;000E100C&quot;/&gt;&lt;wsp:rsid wsp:val=&quot;000E1E9E&quot;/&gt;&lt;wsp:rsid wsp:val=&quot;000E1F0D&quot;/&gt;&lt;wsp:rsid wsp:val=&quot;000E2364&quot;/&gt;&lt;wsp:rsid wsp:val=&quot;000E2F72&quot;/&gt;&lt;wsp:rsid wsp:val=&quot;000E3622&quot;/&gt;&lt;wsp:rsid wsp:val=&quot;000E3C03&quot;/&gt;&lt;wsp:rsid wsp:val=&quot;000E3EF9&quot;/&gt;&lt;wsp:rsid wsp:val=&quot;000E416C&quot;/&gt;&lt;wsp:rsid wsp:val=&quot;000E4E14&quot;/&gt;&lt;wsp:rsid wsp:val=&quot;000E5F63&quot;/&gt;&lt;wsp:rsid wsp:val=&quot;000E6AE4&quot;/&gt;&lt;wsp:rsid wsp:val=&quot;000E6BF5&quot;/&gt;&lt;wsp:rsid wsp:val=&quot;000E6D15&quot;/&gt;&lt;wsp:rsid wsp:val=&quot;000E793A&quot;/&gt;&lt;wsp:rsid wsp:val=&quot;000E7FAA&quot;/&gt;&lt;wsp:rsid wsp:val=&quot;000F0925&quot;/&gt;&lt;wsp:rsid wsp:val=&quot;000F09B2&quot;/&gt;&lt;wsp:rsid wsp:val=&quot;000F1E2D&quot;/&gt;&lt;wsp:rsid wsp:val=&quot;000F201C&quot;/&gt;&lt;wsp:rsid wsp:val=&quot;000F2A86&quot;/&gt;&lt;wsp:rsid wsp:val=&quot;000F39F5&quot;/&gt;&lt;wsp:rsid wsp:val=&quot;000F4F4C&quot;/&gt;&lt;wsp:rsid wsp:val=&quot;000F5629&quot;/&gt;&lt;wsp:rsid wsp:val=&quot;000F5AED&quot;/&gt;&lt;wsp:rsid wsp:val=&quot;000F76AD&quot;/&gt;&lt;wsp:rsid wsp:val=&quot;000F7991&quot;/&gt;&lt;wsp:rsid wsp:val=&quot;00100084&quot;/&gt;&lt;wsp:rsid wsp:val=&quot;001010D6&quot;/&gt;&lt;wsp:rsid wsp:val=&quot;00101143&quot;/&gt;&lt;wsp:rsid wsp:val=&quot;00103A8C&quot;/&gt;&lt;wsp:rsid wsp:val=&quot;00104C4A&quot;/&gt;&lt;wsp:rsid wsp:val=&quot;001053C0&quot;/&gt;&lt;wsp:rsid wsp:val=&quot;001061E8&quot;/&gt;&lt;wsp:rsid wsp:val=&quot;001108B6&quot;/&gt;&lt;wsp:rsid wsp:val=&quot;001109AF&quot;/&gt;&lt;wsp:rsid wsp:val=&quot;00110C8B&quot;/&gt;&lt;wsp:rsid wsp:val=&quot;00110DCF&quot;/&gt;&lt;wsp:rsid wsp:val=&quot;001138E4&quot;/&gt;&lt;wsp:rsid wsp:val=&quot;00115113&quot;/&gt;&lt;wsp:rsid wsp:val=&quot;00115B17&quot;/&gt;&lt;wsp:rsid wsp:val=&quot;00115C12&quot;/&gt;&lt;wsp:rsid wsp:val=&quot;00115C71&quot;/&gt;&lt;wsp:rsid wsp:val=&quot;00117675&quot;/&gt;&lt;wsp:rsid wsp:val=&quot;00120218&quot;/&gt;&lt;wsp:rsid wsp:val=&quot;0012057B&quot;/&gt;&lt;wsp:rsid wsp:val=&quot;00123241&quot;/&gt;&lt;wsp:rsid wsp:val=&quot;0012330A&quot;/&gt;&lt;wsp:rsid wsp:val=&quot;00123A88&quot;/&gt;&lt;wsp:rsid wsp:val=&quot;00123FDC&quot;/&gt;&lt;wsp:rsid wsp:val=&quot;0012523F&quot;/&gt;&lt;wsp:rsid wsp:val=&quot;0012535F&quot;/&gt;&lt;wsp:rsid wsp:val=&quot;00126DAA&quot;/&gt;&lt;wsp:rsid wsp:val=&quot;0013177B&quot;/&gt;&lt;wsp:rsid wsp:val=&quot;001333B5&quot;/&gt;&lt;wsp:rsid wsp:val=&quot;00134429&quot;/&gt;&lt;wsp:rsid wsp:val=&quot;001351C1&quot;/&gt;&lt;wsp:rsid wsp:val=&quot;00136F9B&quot;/&gt;&lt;wsp:rsid wsp:val=&quot;00137247&quot;/&gt;&lt;wsp:rsid wsp:val=&quot;00137D7F&quot;/&gt;&lt;wsp:rsid wsp:val=&quot;00142049&quot;/&gt;&lt;wsp:rsid wsp:val=&quot;00142931&quot;/&gt;&lt;wsp:rsid wsp:val=&quot;00142966&quot;/&gt;&lt;wsp:rsid wsp:val=&quot;001429A9&quot;/&gt;&lt;wsp:rsid wsp:val=&quot;00143202&quot;/&gt;&lt;wsp:rsid wsp:val=&quot;00145661&quot;/&gt;&lt;wsp:rsid wsp:val=&quot;00145C11&quot;/&gt;&lt;wsp:rsid wsp:val=&quot;00145E36&quot;/&gt;&lt;wsp:rsid wsp:val=&quot;00147738&quot;/&gt;&lt;wsp:rsid wsp:val=&quot;00150084&quot;/&gt;&lt;wsp:rsid wsp:val=&quot;00153302&quot;/&gt;&lt;wsp:rsid wsp:val=&quot;0015488A&quot;/&gt;&lt;wsp:rsid wsp:val=&quot;00154E14&quot;/&gt;&lt;wsp:rsid wsp:val=&quot;00154E6C&quot;/&gt;&lt;wsp:rsid wsp:val=&quot;00155FD8&quot;/&gt;&lt;wsp:rsid wsp:val=&quot;00157AE9&quot;/&gt;&lt;wsp:rsid wsp:val=&quot;001607F4&quot;/&gt;&lt;wsp:rsid wsp:val=&quot;00163884&quot;/&gt;&lt;wsp:rsid wsp:val=&quot;00163E7E&quot;/&gt;&lt;wsp:rsid wsp:val=&quot;001658E1&quot;/&gt;&lt;wsp:rsid wsp:val=&quot;00166416&quot;/&gt;&lt;wsp:rsid wsp:val=&quot;00167F6F&quot;/&gt;&lt;wsp:rsid wsp:val=&quot;00170B40&quot;/&gt;&lt;wsp:rsid wsp:val=&quot;00170F83&quot;/&gt;&lt;wsp:rsid wsp:val=&quot;00172687&quot;/&gt;&lt;wsp:rsid wsp:val=&quot;001730B4&quot;/&gt;&lt;wsp:rsid wsp:val=&quot;00173DB0&quot;/&gt;&lt;wsp:rsid wsp:val=&quot;00174349&quot;/&gt;&lt;wsp:rsid wsp:val=&quot;00174FE0&quot;/&gt;&lt;wsp:rsid wsp:val=&quot;00175A06&quot;/&gt;&lt;wsp:rsid wsp:val=&quot;00176743&quot;/&gt;&lt;wsp:rsid wsp:val=&quot;00176C11&quot;/&gt;&lt;wsp:rsid wsp:val=&quot;001775FE&quot;/&gt;&lt;wsp:rsid wsp:val=&quot;00180204&quot;/&gt;&lt;wsp:rsid wsp:val=&quot;001802AD&quot;/&gt;&lt;wsp:rsid wsp:val=&quot;001809EC&quot;/&gt;&lt;wsp:rsid wsp:val=&quot;00181965&quot;/&gt;&lt;wsp:rsid wsp:val=&quot;00182064&quot;/&gt;&lt;wsp:rsid wsp:val=&quot;00182338&quot;/&gt;&lt;wsp:rsid wsp:val=&quot;001829BD&quot;/&gt;&lt;wsp:rsid wsp:val=&quot;00182FBF&quot;/&gt;&lt;wsp:rsid wsp:val=&quot;001832BE&quot;/&gt;&lt;wsp:rsid wsp:val=&quot;0018512D&quot;/&gt;&lt;wsp:rsid wsp:val=&quot;001854CB&quot;/&gt;&lt;wsp:rsid wsp:val=&quot;001865D5&quot;/&gt;&lt;wsp:rsid wsp:val=&quot;001869DA&quot;/&gt;&lt;wsp:rsid wsp:val=&quot;001923E3&quot;/&gt;&lt;wsp:rsid wsp:val=&quot;00192AAD&quot;/&gt;&lt;wsp:rsid wsp:val=&quot;00192B04&quot;/&gt;&lt;wsp:rsid wsp:val=&quot;001936D0&quot;/&gt;&lt;wsp:rsid wsp:val=&quot;00193D46&quot;/&gt;&lt;wsp:rsid wsp:val=&quot;0019426F&quot;/&gt;&lt;wsp:rsid wsp:val=&quot;00194D50&quot;/&gt;&lt;wsp:rsid wsp:val=&quot;00197633&quot;/&gt;&lt;wsp:rsid wsp:val=&quot;00197806&quot;/&gt;&lt;wsp:rsid wsp:val=&quot;001A0D2A&quot;/&gt;&lt;wsp:rsid wsp:val=&quot;001A174E&quot;/&gt;&lt;wsp:rsid wsp:val=&quot;001A22EA&quot;/&gt;&lt;wsp:rsid wsp:val=&quot;001A311C&quot;/&gt;&lt;wsp:rsid wsp:val=&quot;001A332B&quot;/&gt;&lt;wsp:rsid wsp:val=&quot;001A3552&quot;/&gt;&lt;wsp:rsid wsp:val=&quot;001A363F&quot;/&gt;&lt;wsp:rsid wsp:val=&quot;001A3918&quot;/&gt;&lt;wsp:rsid wsp:val=&quot;001A4B7B&quot;/&gt;&lt;wsp:rsid wsp:val=&quot;001A52E7&quot;/&gt;&lt;wsp:rsid wsp:val=&quot;001A5A3B&quot;/&gt;&lt;wsp:rsid wsp:val=&quot;001B078A&quot;/&gt;&lt;wsp:rsid wsp:val=&quot;001B0A12&quot;/&gt;&lt;wsp:rsid wsp:val=&quot;001B0F92&quot;/&gt;&lt;wsp:rsid wsp:val=&quot;001B14B3&quot;/&gt;&lt;wsp:rsid wsp:val=&quot;001B1799&quot;/&gt;&lt;wsp:rsid wsp:val=&quot;001B1B76&quot;/&gt;&lt;wsp:rsid wsp:val=&quot;001B363A&quot;/&gt;&lt;wsp:rsid wsp:val=&quot;001B3A4B&quot;/&gt;&lt;wsp:rsid wsp:val=&quot;001B491D&quot;/&gt;&lt;wsp:rsid wsp:val=&quot;001B4C00&quot;/&gt;&lt;wsp:rsid wsp:val=&quot;001B5F77&quot;/&gt;&lt;wsp:rsid wsp:val=&quot;001B65E7&quot;/&gt;&lt;wsp:rsid wsp:val=&quot;001B6761&quot;/&gt;&lt;wsp:rsid wsp:val=&quot;001B6D3A&quot;/&gt;&lt;wsp:rsid wsp:val=&quot;001B6D8E&quot;/&gt;&lt;wsp:rsid wsp:val=&quot;001B7380&quot;/&gt;&lt;wsp:rsid wsp:val=&quot;001B7AF3&quot;/&gt;&lt;wsp:rsid wsp:val=&quot;001C16CD&quot;/&gt;&lt;wsp:rsid wsp:val=&quot;001C2CB5&quot;/&gt;&lt;wsp:rsid wsp:val=&quot;001C35BC&quot;/&gt;&lt;wsp:rsid wsp:val=&quot;001C3BA7&quot;/&gt;&lt;wsp:rsid wsp:val=&quot;001C4281&quot;/&gt;&lt;wsp:rsid wsp:val=&quot;001C4710&quot;/&gt;&lt;wsp:rsid wsp:val=&quot;001C52D9&quot;/&gt;&lt;wsp:rsid wsp:val=&quot;001C54F8&quot;/&gt;&lt;wsp:rsid wsp:val=&quot;001C58FD&quot;/&gt;&lt;wsp:rsid wsp:val=&quot;001D04B1&quot;/&gt;&lt;wsp:rsid wsp:val=&quot;001D1564&quot;/&gt;&lt;wsp:rsid wsp:val=&quot;001D1C53&quot;/&gt;&lt;wsp:rsid wsp:val=&quot;001D1D14&quot;/&gt;&lt;wsp:rsid wsp:val=&quot;001D2D53&quot;/&gt;&lt;wsp:rsid wsp:val=&quot;001D4675&quot;/&gt;&lt;wsp:rsid wsp:val=&quot;001D55E0&quot;/&gt;&lt;wsp:rsid wsp:val=&quot;001D581A&quot;/&gt;&lt;wsp:rsid wsp:val=&quot;001D5AD1&quot;/&gt;&lt;wsp:rsid wsp:val=&quot;001D618F&quot;/&gt;&lt;wsp:rsid wsp:val=&quot;001D61F7&quot;/&gt;&lt;wsp:rsid wsp:val=&quot;001D71AC&quot;/&gt;&lt;wsp:rsid wsp:val=&quot;001D736D&quot;/&gt;&lt;wsp:rsid wsp:val=&quot;001D7B1C&quot;/&gt;&lt;wsp:rsid wsp:val=&quot;001E0F96&quot;/&gt;&lt;wsp:rsid wsp:val=&quot;001E1420&quot;/&gt;&lt;wsp:rsid wsp:val=&quot;001E4985&quot;/&gt;&lt;wsp:rsid wsp:val=&quot;001E6539&quot;/&gt;&lt;wsp:rsid wsp:val=&quot;001E7039&quot;/&gt;&lt;wsp:rsid wsp:val=&quot;001F2E7E&quot;/&gt;&lt;wsp:rsid wsp:val=&quot;001F331E&quot;/&gt;&lt;wsp:rsid wsp:val=&quot;001F4618&quot;/&gt;&lt;wsp:rsid wsp:val=&quot;001F5E1F&quot;/&gt;&lt;wsp:rsid wsp:val=&quot;001F67D0&quot;/&gt;&lt;wsp:rsid wsp:val=&quot;001F6FEF&quot;/&gt;&lt;wsp:rsid wsp:val=&quot;001F7D71&quot;/&gt;&lt;wsp:rsid wsp:val=&quot;0020031E&quot;/&gt;&lt;wsp:rsid wsp:val=&quot;0020165E&quot;/&gt;&lt;wsp:rsid wsp:val=&quot;00201A7B&quot;/&gt;&lt;wsp:rsid wsp:val=&quot;00202453&quot;/&gt;&lt;wsp:rsid wsp:val=&quot;00202694&quot;/&gt;&lt;wsp:rsid wsp:val=&quot;00202862&quot;/&gt;&lt;wsp:rsid wsp:val=&quot;002028C6&quot;/&gt;&lt;wsp:rsid wsp:val=&quot;00202A88&quot;/&gt;&lt;wsp:rsid wsp:val=&quot;00202B37&quot;/&gt;&lt;wsp:rsid wsp:val=&quot;00203D90&quot;/&gt;&lt;wsp:rsid wsp:val=&quot;00205057&quot;/&gt;&lt;wsp:rsid wsp:val=&quot;00207839&quot;/&gt;&lt;wsp:rsid wsp:val=&quot;0021032C&quot;/&gt;&lt;wsp:rsid wsp:val=&quot;002123FB&quot;/&gt;&lt;wsp:rsid wsp:val=&quot;0021440A&quot;/&gt;&lt;wsp:rsid wsp:val=&quot;0021441B&quot;/&gt;&lt;wsp:rsid wsp:val=&quot;002221C5&quot;/&gt;&lt;wsp:rsid wsp:val=&quot;002221EE&quot;/&gt;&lt;wsp:rsid wsp:val=&quot;002228F2&quot;/&gt;&lt;wsp:rsid wsp:val=&quot;00222D78&quot;/&gt;&lt;wsp:rsid wsp:val=&quot;002239AF&quot;/&gt;&lt;wsp:rsid wsp:val=&quot;00223DF3&quot;/&gt;&lt;wsp:rsid wsp:val=&quot;002241AE&quot;/&gt;&lt;wsp:rsid wsp:val=&quot;00224E6A&quot;/&gt;&lt;wsp:rsid wsp:val=&quot;002266DE&quot;/&gt;&lt;wsp:rsid wsp:val=&quot;002277AA&quot;/&gt;&lt;wsp:rsid wsp:val=&quot;00230DFA&quot;/&gt;&lt;wsp:rsid wsp:val=&quot;002313F5&quot;/&gt;&lt;wsp:rsid wsp:val=&quot;00231432&quot;/&gt;&lt;wsp:rsid wsp:val=&quot;00233AD4&quot;/&gt;&lt;wsp:rsid wsp:val=&quot;00235912&quot;/&gt;&lt;wsp:rsid wsp:val=&quot;00236066&quot;/&gt;&lt;wsp:rsid wsp:val=&quot;00236A37&quot;/&gt;&lt;wsp:rsid wsp:val=&quot;00240CA3&quot;/&gt;&lt;wsp:rsid wsp:val=&quot;002419E6&quot;/&gt;&lt;wsp:rsid wsp:val=&quot;00241B7B&quot;/&gt;&lt;wsp:rsid wsp:val=&quot;00241BC8&quot;/&gt;&lt;wsp:rsid wsp:val=&quot;002428A2&quot;/&gt;&lt;wsp:rsid wsp:val=&quot;0024498D&quot;/&gt;&lt;wsp:rsid wsp:val=&quot;00244B4D&quot;/&gt;&lt;wsp:rsid wsp:val=&quot;0024593B&quot;/&gt;&lt;wsp:rsid wsp:val=&quot;00245A89&quot;/&gt;&lt;wsp:rsid wsp:val=&quot;002465BC&quot;/&gt;&lt;wsp:rsid wsp:val=&quot;00246946&quot;/&gt;&lt;wsp:rsid wsp:val=&quot;002478C8&quot;/&gt;&lt;wsp:rsid wsp:val=&quot;00247FB9&quot;/&gt;&lt;wsp:rsid wsp:val=&quot;00250D12&quot;/&gt;&lt;wsp:rsid wsp:val=&quot;00251B4E&quot;/&gt;&lt;wsp:rsid wsp:val=&quot;0025224A&quot;/&gt;&lt;wsp:rsid wsp:val=&quot;00253C96&quot;/&gt;&lt;wsp:rsid wsp:val=&quot;00254610&quot;/&gt;&lt;wsp:rsid wsp:val=&quot;00254D1C&quot;/&gt;&lt;wsp:rsid wsp:val=&quot;0025582F&quot;/&gt;&lt;wsp:rsid wsp:val=&quot;00255A42&quot;/&gt;&lt;wsp:rsid wsp:val=&quot;00255BE6&quot;/&gt;&lt;wsp:rsid wsp:val=&quot;002568A3&quot;/&gt;&lt;wsp:rsid wsp:val=&quot;00257AC0&quot;/&gt;&lt;wsp:rsid wsp:val=&quot;00257BEC&quot;/&gt;&lt;wsp:rsid wsp:val=&quot;0026197C&quot;/&gt;&lt;wsp:rsid wsp:val=&quot;00261E74&quot;/&gt;&lt;wsp:rsid wsp:val=&quot;00262BF0&quot;/&gt;&lt;wsp:rsid wsp:val=&quot;00262ED0&quot;/&gt;&lt;wsp:rsid wsp:val=&quot;00262EF6&quot;/&gt;&lt;wsp:rsid wsp:val=&quot;00263E39&quot;/&gt;&lt;wsp:rsid wsp:val=&quot;0026481C&quot;/&gt;&lt;wsp:rsid wsp:val=&quot;00264B0B&quot;/&gt;&lt;wsp:rsid wsp:val=&quot;00265BF2&quot;/&gt;&lt;wsp:rsid wsp:val=&quot;00266B1D&quot;/&gt;&lt;wsp:rsid wsp:val=&quot;00266E17&quot;/&gt;&lt;wsp:rsid wsp:val=&quot;00267788&quot;/&gt;&lt;wsp:rsid wsp:val=&quot;00267FC7&quot;/&gt;&lt;wsp:rsid wsp:val=&quot;002701F3&quot;/&gt;&lt;wsp:rsid wsp:val=&quot;0027082E&quot;/&gt;&lt;wsp:rsid wsp:val=&quot;00271F8B&quot;/&gt;&lt;wsp:rsid wsp:val=&quot;00273E13&quot;/&gt;&lt;wsp:rsid wsp:val=&quot;0027560A&quot;/&gt;&lt;wsp:rsid wsp:val=&quot;00276430&quot;/&gt;&lt;wsp:rsid wsp:val=&quot;00277B99&quot;/&gt;&lt;wsp:rsid wsp:val=&quot;00277C27&quot;/&gt;&lt;wsp:rsid wsp:val=&quot;00280805&quot;/&gt;&lt;wsp:rsid wsp:val=&quot;00280B81&quot;/&gt;&lt;wsp:rsid wsp:val=&quot;00282589&quot;/&gt;&lt;wsp:rsid wsp:val=&quot;00282A1F&quot;/&gt;&lt;wsp:rsid wsp:val=&quot;00282AE6&quot;/&gt;&lt;wsp:rsid wsp:val=&quot;00283793&quot;/&gt;&lt;wsp:rsid wsp:val=&quot;002838ED&quot;/&gt;&lt;wsp:rsid wsp:val=&quot;002853D1&quot;/&gt;&lt;wsp:rsid wsp:val=&quot;00285A18&quot;/&gt;&lt;wsp:rsid wsp:val=&quot;00286549&quot;/&gt;&lt;wsp:rsid wsp:val=&quot;00286F88&quot;/&gt;&lt;wsp:rsid wsp:val=&quot;002902AA&quot;/&gt;&lt;wsp:rsid wsp:val=&quot;0029317A&quot;/&gt;&lt;wsp:rsid wsp:val=&quot;00293BF7&quot;/&gt;&lt;wsp:rsid wsp:val=&quot;00294CB9&quot;/&gt;&lt;wsp:rsid wsp:val=&quot;002957F1&quot;/&gt;&lt;wsp:rsid wsp:val=&quot;00295E86&quot;/&gt;&lt;wsp:rsid wsp:val=&quot;002A0CC1&quot;/&gt;&lt;wsp:rsid wsp:val=&quot;002A12E3&quot;/&gt;&lt;wsp:rsid wsp:val=&quot;002A21D5&quot;/&gt;&lt;wsp:rsid wsp:val=&quot;002A286D&quot;/&gt;&lt;wsp:rsid wsp:val=&quot;002A3A75&quot;/&gt;&lt;wsp:rsid wsp:val=&quot;002A4D31&quot;/&gt;&lt;wsp:rsid wsp:val=&quot;002A5B41&quot;/&gt;&lt;wsp:rsid wsp:val=&quot;002A5D91&quot;/&gt;&lt;wsp:rsid wsp:val=&quot;002A5D9A&quot;/&gt;&lt;wsp:rsid wsp:val=&quot;002A6B29&quot;/&gt;&lt;wsp:rsid wsp:val=&quot;002B01D2&quot;/&gt;&lt;wsp:rsid wsp:val=&quot;002B020F&quot;/&gt;&lt;wsp:rsid wsp:val=&quot;002B14D2&quot;/&gt;&lt;wsp:rsid wsp:val=&quot;002B197A&quot;/&gt;&lt;wsp:rsid wsp:val=&quot;002B254E&quot;/&gt;&lt;wsp:rsid wsp:val=&quot;002B57E3&quot;/&gt;&lt;wsp:rsid wsp:val=&quot;002B706C&quot;/&gt;&lt;wsp:rsid wsp:val=&quot;002B7825&quot;/&gt;&lt;wsp:rsid wsp:val=&quot;002C04B7&quot;/&gt;&lt;wsp:rsid wsp:val=&quot;002C0CA8&quot;/&gt;&lt;wsp:rsid wsp:val=&quot;002C175D&quot;/&gt;&lt;wsp:rsid wsp:val=&quot;002D01B5&quot;/&gt;&lt;wsp:rsid wsp:val=&quot;002D0E4B&quot;/&gt;&lt;wsp:rsid wsp:val=&quot;002D3386&quot;/&gt;&lt;wsp:rsid wsp:val=&quot;002D33BA&quot;/&gt;&lt;wsp:rsid wsp:val=&quot;002D36EF&quot;/&gt;&lt;wsp:rsid wsp:val=&quot;002D3CCD&quot;/&gt;&lt;wsp:rsid wsp:val=&quot;002D3ECB&quot;/&gt;&lt;wsp:rsid wsp:val=&quot;002D6F90&quot;/&gt;&lt;wsp:rsid wsp:val=&quot;002E01B0&quot;/&gt;&lt;wsp:rsid wsp:val=&quot;002E0694&quot;/&gt;&lt;wsp:rsid wsp:val=&quot;002E06F0&quot;/&gt;&lt;wsp:rsid wsp:val=&quot;002E163A&quot;/&gt;&lt;wsp:rsid wsp:val=&quot;002E1870&quot;/&gt;&lt;wsp:rsid wsp:val=&quot;002E1BBD&quot;/&gt;&lt;wsp:rsid wsp:val=&quot;002E21E5&quot;/&gt;&lt;wsp:rsid wsp:val=&quot;002E2D88&quot;/&gt;&lt;wsp:rsid wsp:val=&quot;002E2F69&quot;/&gt;&lt;wsp:rsid wsp:val=&quot;002E7333&quot;/&gt;&lt;wsp:rsid wsp:val=&quot;002E74FA&quot;/&gt;&lt;wsp:rsid wsp:val=&quot;002F0492&quot;/&gt;&lt;wsp:rsid wsp:val=&quot;002F45C5&quot;/&gt;&lt;wsp:rsid wsp:val=&quot;002F526D&quot;/&gt;&lt;wsp:rsid wsp:val=&quot;002F778B&quot;/&gt;&lt;wsp:rsid wsp:val=&quot;00304D90&quot;/&gt;&lt;wsp:rsid wsp:val=&quot;0030623F&quot;/&gt;&lt;wsp:rsid wsp:val=&quot;00306D96&quot;/&gt;&lt;wsp:rsid wsp:val=&quot;00311FC6&quot;/&gt;&lt;wsp:rsid wsp:val=&quot;0031285D&quot;/&gt;&lt;wsp:rsid wsp:val=&quot;0031348A&quot;/&gt;&lt;wsp:rsid wsp:val=&quot;00314FE9&quot;/&gt;&lt;wsp:rsid wsp:val=&quot;00315AD9&quot;/&gt;&lt;wsp:rsid wsp:val=&quot;00315C1E&quot;/&gt;&lt;wsp:rsid wsp:val=&quot;00316CB3&quot;/&gt;&lt;wsp:rsid wsp:val=&quot;003177A3&quot;/&gt;&lt;wsp:rsid wsp:val=&quot;00317AA8&quot;/&gt;&lt;wsp:rsid wsp:val=&quot;00320335&quot;/&gt;&lt;wsp:rsid wsp:val=&quot;0032279F&quot;/&gt;&lt;wsp:rsid wsp:val=&quot;003231C0&quot;/&gt;&lt;wsp:rsid wsp:val=&quot;00323A42&quot;/&gt;&lt;wsp:rsid wsp:val=&quot;0032419C&quot;/&gt;&lt;wsp:rsid wsp:val=&quot;003246A0&quot;/&gt;&lt;wsp:rsid wsp:val=&quot;00324FD9&quot;/&gt;&lt;wsp:rsid wsp:val=&quot;00325B68&quot;/&gt;&lt;wsp:rsid wsp:val=&quot;00326238&quot;/&gt;&lt;wsp:rsid wsp:val=&quot;00327535&quot;/&gt;&lt;wsp:rsid wsp:val=&quot;00327BE2&quot;/&gt;&lt;wsp:rsid wsp:val=&quot;00327E83&quot;/&gt;&lt;wsp:rsid wsp:val=&quot;00330886&quot;/&gt;&lt;wsp:rsid wsp:val=&quot;00330B04&quot;/&gt;&lt;wsp:rsid wsp:val=&quot;0033223F&quot;/&gt;&lt;wsp:rsid wsp:val=&quot;003334E5&quot;/&gt;&lt;wsp:rsid wsp:val=&quot;00333F85&quot;/&gt;&lt;wsp:rsid wsp:val=&quot;00335262&quot;/&gt;&lt;wsp:rsid wsp:val=&quot;00336190&quot;/&gt;&lt;wsp:rsid wsp:val=&quot;00336ED9&quot;/&gt;&lt;wsp:rsid wsp:val=&quot;00341684&quot;/&gt;&lt;wsp:rsid wsp:val=&quot;003429E7&quot;/&gt;&lt;wsp:rsid wsp:val=&quot;00345483&quot;/&gt;&lt;wsp:rsid wsp:val=&quot;003466C4&quot;/&gt;&lt;wsp:rsid wsp:val=&quot;00346708&quot;/&gt;&lt;wsp:rsid wsp:val=&quot;00347CE3&quot;/&gt;&lt;wsp:rsid wsp:val=&quot;00352020&quot;/&gt;&lt;wsp:rsid wsp:val=&quot;0035237A&quot;/&gt;&lt;wsp:rsid wsp:val=&quot;003527C5&quot;/&gt;&lt;wsp:rsid wsp:val=&quot;00355260&quot;/&gt;&lt;wsp:rsid wsp:val=&quot;00355A31&quot;/&gt;&lt;wsp:rsid wsp:val=&quot;00357304&quot;/&gt;&lt;wsp:rsid wsp:val=&quot;003608EC&quot;/&gt;&lt;wsp:rsid wsp:val=&quot;00361CF6&quot;/&gt;&lt;wsp:rsid wsp:val=&quot;00362A3C&quot;/&gt;&lt;wsp:rsid wsp:val=&quot;00363808&quot;/&gt;&lt;wsp:rsid wsp:val=&quot;00364945&quot;/&gt;&lt;wsp:rsid wsp:val=&quot;0036563B&quot;/&gt;&lt;wsp:rsid wsp:val=&quot;0036572F&quot;/&gt;&lt;wsp:rsid wsp:val=&quot;00365D3A&quot;/&gt;&lt;wsp:rsid wsp:val=&quot;00366016&quot;/&gt;&lt;wsp:rsid wsp:val=&quot;003664B9&quot;/&gt;&lt;wsp:rsid wsp:val=&quot;00366AC6&quot;/&gt;&lt;wsp:rsid wsp:val=&quot;0036770F&quot;/&gt;&lt;wsp:rsid wsp:val=&quot;003715F9&quot;/&gt;&lt;wsp:rsid wsp:val=&quot;00372D75&quot;/&gt;&lt;wsp:rsid wsp:val=&quot;00374921&quot;/&gt;&lt;wsp:rsid wsp:val=&quot;00377948&quot;/&gt;&lt;wsp:rsid wsp:val=&quot;003813E0&quot;/&gt;&lt;wsp:rsid wsp:val=&quot;0038189A&quot;/&gt;&lt;wsp:rsid wsp:val=&quot;0038281F&quot;/&gt;&lt;wsp:rsid wsp:val=&quot;00382B37&quot;/&gt;&lt;wsp:rsid wsp:val=&quot;003853C2&quot;/&gt;&lt;wsp:rsid wsp:val=&quot;00385E98&quot;/&gt;&lt;wsp:rsid wsp:val=&quot;00386F94&quot;/&gt;&lt;wsp:rsid wsp:val=&quot;00387F83&quot;/&gt;&lt;wsp:rsid wsp:val=&quot;003917D3&quot;/&gt;&lt;wsp:rsid wsp:val=&quot;00391AC8&quot;/&gt;&lt;wsp:rsid wsp:val=&quot;003922C3&quot;/&gt;&lt;wsp:rsid wsp:val=&quot;00392CEF&quot;/&gt;&lt;wsp:rsid wsp:val=&quot;00392FD4&quot;/&gt;&lt;wsp:rsid wsp:val=&quot;00393635&quot;/&gt;&lt;wsp:rsid wsp:val=&quot;003941F3&quot;/&gt;&lt;wsp:rsid wsp:val=&quot;003946A9&quot;/&gt;&lt;wsp:rsid wsp:val=&quot;00394C6C&quot;/&gt;&lt;wsp:rsid wsp:val=&quot;00395AA2&quot;/&gt;&lt;wsp:rsid wsp:val=&quot;00395D20&quot;/&gt;&lt;wsp:rsid wsp:val=&quot;003965E5&quot;/&gt;&lt;wsp:rsid wsp:val=&quot;003A1153&quot;/&gt;&lt;wsp:rsid wsp:val=&quot;003A134D&quot;/&gt;&lt;wsp:rsid wsp:val=&quot;003A16D2&quot;/&gt;&lt;wsp:rsid wsp:val=&quot;003A1850&quot;/&gt;&lt;wsp:rsid wsp:val=&quot;003A3E76&quot;/&gt;&lt;wsp:rsid wsp:val=&quot;003A4B58&quot;/&gt;&lt;wsp:rsid wsp:val=&quot;003A55FC&quot;/&gt;&lt;wsp:rsid wsp:val=&quot;003A6450&quot;/&gt;&lt;wsp:rsid wsp:val=&quot;003A775A&quot;/&gt;&lt;wsp:rsid wsp:val=&quot;003B0FCC&quot;/&gt;&lt;wsp:rsid wsp:val=&quot;003B1B1A&quot;/&gt;&lt;wsp:rsid wsp:val=&quot;003B2B61&quot;/&gt;&lt;wsp:rsid wsp:val=&quot;003B302A&quot;/&gt;&lt;wsp:rsid wsp:val=&quot;003B3436&quot;/&gt;&lt;wsp:rsid wsp:val=&quot;003B3F4E&quot;/&gt;&lt;wsp:rsid wsp:val=&quot;003B492B&quot;/&gt;&lt;wsp:rsid wsp:val=&quot;003B538A&quot;/&gt;&lt;wsp:rsid wsp:val=&quot;003B5E9D&quot;/&gt;&lt;wsp:rsid wsp:val=&quot;003C00BE&quot;/&gt;&lt;wsp:rsid wsp:val=&quot;003C0216&quot;/&gt;&lt;wsp:rsid wsp:val=&quot;003C0DBF&quot;/&gt;&lt;wsp:rsid wsp:val=&quot;003C0FD4&quot;/&gt;&lt;wsp:rsid wsp:val=&quot;003C1802&quot;/&gt;&lt;wsp:rsid wsp:val=&quot;003C25AF&quot;/&gt;&lt;wsp:rsid wsp:val=&quot;003C448C&quot;/&gt;&lt;wsp:rsid wsp:val=&quot;003C5744&quot;/&gt;&lt;wsp:rsid wsp:val=&quot;003D0215&quot;/&gt;&lt;wsp:rsid wsp:val=&quot;003D0BBA&quot;/&gt;&lt;wsp:rsid wsp:val=&quot;003D0C41&quot;/&gt;&lt;wsp:rsid wsp:val=&quot;003D1198&quot;/&gt;&lt;wsp:rsid wsp:val=&quot;003D17E4&quot;/&gt;&lt;wsp:rsid wsp:val=&quot;003D3E60&quot;/&gt;&lt;wsp:rsid wsp:val=&quot;003D5952&quot;/&gt;&lt;wsp:rsid wsp:val=&quot;003D61E8&quot;/&gt;&lt;wsp:rsid wsp:val=&quot;003D66C0&quot;/&gt;&lt;wsp:rsid wsp:val=&quot;003D66E0&quot;/&gt;&lt;wsp:rsid wsp:val=&quot;003D67BC&quot;/&gt;&lt;wsp:rsid wsp:val=&quot;003D7DC3&quot;/&gt;&lt;wsp:rsid wsp:val=&quot;003E0AFF&quot;/&gt;&lt;wsp:rsid wsp:val=&quot;003E0BA2&quot;/&gt;&lt;wsp:rsid wsp:val=&quot;003E20C9&quot;/&gt;&lt;wsp:rsid wsp:val=&quot;003E3D3A&quot;/&gt;&lt;wsp:rsid wsp:val=&quot;003E5CDE&quot;/&gt;&lt;wsp:rsid wsp:val=&quot;003F01C4&quot;/&gt;&lt;wsp:rsid wsp:val=&quot;003F0225&quot;/&gt;&lt;wsp:rsid wsp:val=&quot;003F03F0&quot;/&gt;&lt;wsp:rsid wsp:val=&quot;003F2347&quot;/&gt;&lt;wsp:rsid wsp:val=&quot;003F2714&quot;/&gt;&lt;wsp:rsid wsp:val=&quot;003F3860&quot;/&gt;&lt;wsp:rsid wsp:val=&quot;003F42A7&quot;/&gt;&lt;wsp:rsid wsp:val=&quot;003F57B6&quot;/&gt;&lt;wsp:rsid wsp:val=&quot;003F679C&quot;/&gt;&lt;wsp:rsid wsp:val=&quot;003F773F&quot;/&gt;&lt;wsp:rsid wsp:val=&quot;003F7A14&quot;/&gt;&lt;wsp:rsid wsp:val=&quot;00400FE0&quot;/&gt;&lt;wsp:rsid wsp:val=&quot;00402E8A&quot;/&gt;&lt;wsp:rsid wsp:val=&quot;00403BC6&quot;/&gt;&lt;wsp:rsid wsp:val=&quot;0040403D&quot;/&gt;&lt;wsp:rsid wsp:val=&quot;00404B43&quot;/&gt;&lt;wsp:rsid wsp:val=&quot;00404CCA&quot;/&gt;&lt;wsp:rsid wsp:val=&quot;00405887&quot;/&gt;&lt;wsp:rsid wsp:val=&quot;00405BFD&quot;/&gt;&lt;wsp:rsid wsp:val=&quot;00407BFF&quot;/&gt;&lt;wsp:rsid wsp:val=&quot;00407F1E&quot;/&gt;&lt;wsp:rsid wsp:val=&quot;004104D6&quot;/&gt;&lt;wsp:rsid wsp:val=&quot;00410F0F&quot;/&gt;&lt;wsp:rsid wsp:val=&quot;0041225C&quot;/&gt;&lt;wsp:rsid wsp:val=&quot;00412384&quot;/&gt;&lt;wsp:rsid wsp:val=&quot;00413068&quot;/&gt;&lt;wsp:rsid wsp:val=&quot;00414912&quot;/&gt;&lt;wsp:rsid wsp:val=&quot;00414A76&quot;/&gt;&lt;wsp:rsid wsp:val=&quot;00415281&quot;/&gt;&lt;wsp:rsid wsp:val=&quot;004153CF&quot;/&gt;&lt;wsp:rsid wsp:val=&quot;004159D9&quot;/&gt;&lt;wsp:rsid wsp:val=&quot;00415C59&quot;/&gt;&lt;wsp:rsid wsp:val=&quot;00417CD0&quot;/&gt;&lt;wsp:rsid wsp:val=&quot;00417D25&quot;/&gt;&lt;wsp:rsid wsp:val=&quot;004208AC&quot;/&gt;&lt;wsp:rsid wsp:val=&quot;004229CD&quot;/&gt;&lt;wsp:rsid wsp:val=&quot;00423131&quot;/&gt;&lt;wsp:rsid wsp:val=&quot;00424BF6&quot;/&gt;&lt;wsp:rsid wsp:val=&quot;00424F96&quot;/&gt;&lt;wsp:rsid wsp:val=&quot;004256C1&quot;/&gt;&lt;wsp:rsid wsp:val=&quot;00426CF7&quot;/&gt;&lt;wsp:rsid wsp:val=&quot;004274C9&quot;/&gt;&lt;wsp:rsid wsp:val=&quot;00427C24&quot;/&gt;&lt;wsp:rsid wsp:val=&quot;0043001E&quot;/&gt;&lt;wsp:rsid wsp:val=&quot;004319A9&quot;/&gt;&lt;wsp:rsid wsp:val=&quot;00432079&quot;/&gt;&lt;wsp:rsid wsp:val=&quot;0043309D&quot;/&gt;&lt;wsp:rsid wsp:val=&quot;0043342D&quot;/&gt;&lt;wsp:rsid wsp:val=&quot;00433461&quot;/&gt;&lt;wsp:rsid wsp:val=&quot;0043391E&quot;/&gt;&lt;wsp:rsid wsp:val=&quot;00433D8E&quot;/&gt;&lt;wsp:rsid wsp:val=&quot;004350A9&quot;/&gt;&lt;wsp:rsid wsp:val=&quot;0043514E&quot;/&gt;&lt;wsp:rsid wsp:val=&quot;0043566B&quot;/&gt;&lt;wsp:rsid wsp:val=&quot;00436270&quot;/&gt;&lt;wsp:rsid wsp:val=&quot;004366D1&quot;/&gt;&lt;wsp:rsid wsp:val=&quot;0043712D&quot;/&gt;&lt;wsp:rsid wsp:val=&quot;00440E6F&quot;/&gt;&lt;wsp:rsid wsp:val=&quot;00440ECF&quot;/&gt;&lt;wsp:rsid wsp:val=&quot;00445B4F&quot;/&gt;&lt;wsp:rsid wsp:val=&quot;00450C89&quot;/&gt;&lt;wsp:rsid wsp:val=&quot;00450FD6&quot;/&gt;&lt;wsp:rsid wsp:val=&quot;0045134B&quot;/&gt;&lt;wsp:rsid wsp:val=&quot;00452CF2&quot;/&gt;&lt;wsp:rsid wsp:val=&quot;00453DF3&quot;/&gt;&lt;wsp:rsid wsp:val=&quot;00455052&quot;/&gt;&lt;wsp:rsid wsp:val=&quot;004561CC&quot;/&gt;&lt;wsp:rsid wsp:val=&quot;00456AE8&quot;/&gt;&lt;wsp:rsid wsp:val=&quot;00457864&quot;/&gt;&lt;wsp:rsid wsp:val=&quot;00457C88&quot;/&gt;&lt;wsp:rsid wsp:val=&quot;004600EC&quot;/&gt;&lt;wsp:rsid wsp:val=&quot;0046276C&quot;/&gt;&lt;wsp:rsid wsp:val=&quot;00465269&quot;/&gt;&lt;wsp:rsid wsp:val=&quot;00465A53&quot;/&gt;&lt;wsp:rsid wsp:val=&quot;0046683E&quot;/&gt;&lt;wsp:rsid wsp:val=&quot;00467337&quot;/&gt;&lt;wsp:rsid wsp:val=&quot;00470786&quot;/&gt;&lt;wsp:rsid wsp:val=&quot;00471511&quot;/&gt;&lt;wsp:rsid wsp:val=&quot;00471A5E&quot;/&gt;&lt;wsp:rsid wsp:val=&quot;00471ADC&quot;/&gt;&lt;wsp:rsid wsp:val=&quot;00472C5F&quot;/&gt;&lt;wsp:rsid wsp:val=&quot;00473609&quot;/&gt;&lt;wsp:rsid wsp:val=&quot;00474436&quot;/&gt;&lt;wsp:rsid wsp:val=&quot;00474C4F&quot;/&gt;&lt;wsp:rsid wsp:val=&quot;00474EB0&quot;/&gt;&lt;wsp:rsid wsp:val=&quot;00475107&quot;/&gt;&lt;wsp:rsid wsp:val=&quot;00475A33&quot;/&gt;&lt;wsp:rsid wsp:val=&quot;00475DDC&quot;/&gt;&lt;wsp:rsid wsp:val=&quot;00475ECA&quot;/&gt;&lt;wsp:rsid wsp:val=&quot;004763D7&quot;/&gt;&lt;wsp:rsid wsp:val=&quot;004778AA&quot;/&gt;&lt;wsp:rsid wsp:val=&quot;00477A39&quot;/&gt;&lt;wsp:rsid wsp:val=&quot;00482D0D&quot;/&gt;&lt;wsp:rsid wsp:val=&quot;00483229&quot;/&gt;&lt;wsp:rsid wsp:val=&quot;004838FF&quot;/&gt;&lt;wsp:rsid wsp:val=&quot;00485BCD&quot;/&gt;&lt;wsp:rsid wsp:val=&quot;004871EF&quot;/&gt;&lt;wsp:rsid wsp:val=&quot;004904CB&quot;/&gt;&lt;wsp:rsid wsp:val=&quot;00491ECD&quot;/&gt;&lt;wsp:rsid wsp:val=&quot;0049286D&quot;/&gt;&lt;wsp:rsid wsp:val=&quot;004949E9&quot;/&gt;&lt;wsp:rsid wsp:val=&quot;00495635&quot;/&gt;&lt;wsp:rsid wsp:val=&quot;00495797&quot;/&gt;&lt;wsp:rsid wsp:val=&quot;00495DFB&quot;/&gt;&lt;wsp:rsid wsp:val=&quot;00496206&quot;/&gt;&lt;wsp:rsid wsp:val=&quot;004A02EB&quot;/&gt;&lt;wsp:rsid wsp:val=&quot;004A1503&quot;/&gt;&lt;wsp:rsid wsp:val=&quot;004A1772&quot;/&gt;&lt;wsp:rsid wsp:val=&quot;004A37FA&quot;/&gt;&lt;wsp:rsid wsp:val=&quot;004A388F&quot;/&gt;&lt;wsp:rsid wsp:val=&quot;004A417C&quot;/&gt;&lt;wsp:rsid wsp:val=&quot;004A51FE&quot;/&gt;&lt;wsp:rsid wsp:val=&quot;004A54E3&quot;/&gt;&lt;wsp:rsid wsp:val=&quot;004A5FB8&quot;/&gt;&lt;wsp:rsid wsp:val=&quot;004A7522&quot;/&gt;&lt;wsp:rsid wsp:val=&quot;004B0476&quot;/&gt;&lt;wsp:rsid wsp:val=&quot;004B203F&quot;/&gt;&lt;wsp:rsid wsp:val=&quot;004B2195&quot;/&gt;&lt;wsp:rsid wsp:val=&quot;004B3DE6&quot;/&gt;&lt;wsp:rsid wsp:val=&quot;004B595A&quot;/&gt;&lt;wsp:rsid wsp:val=&quot;004B6567&quot;/&gt;&lt;wsp:rsid wsp:val=&quot;004B6955&quot;/&gt;&lt;wsp:rsid wsp:val=&quot;004B7358&quot;/&gt;&lt;wsp:rsid wsp:val=&quot;004B7A44&quot;/&gt;&lt;wsp:rsid wsp:val=&quot;004C07F2&quot;/&gt;&lt;wsp:rsid wsp:val=&quot;004C1A41&quot;/&gt;&lt;wsp:rsid wsp:val=&quot;004C284A&quot;/&gt;&lt;wsp:rsid wsp:val=&quot;004C289B&quot;/&gt;&lt;wsp:rsid wsp:val=&quot;004C3144&quot;/&gt;&lt;wsp:rsid wsp:val=&quot;004C49BC&quot;/&gt;&lt;wsp:rsid wsp:val=&quot;004C6203&quot;/&gt;&lt;wsp:rsid wsp:val=&quot;004C64DD&quot;/&gt;&lt;wsp:rsid wsp:val=&quot;004C6B74&quot;/&gt;&lt;wsp:rsid wsp:val=&quot;004D05A3&quot;/&gt;&lt;wsp:rsid wsp:val=&quot;004D073C&quot;/&gt;&lt;wsp:rsid wsp:val=&quot;004D0A44&quot;/&gt;&lt;wsp:rsid wsp:val=&quot;004D1268&quot;/&gt;&lt;wsp:rsid wsp:val=&quot;004D2074&quot;/&gt;&lt;wsp:rsid wsp:val=&quot;004D261F&quot;/&gt;&lt;wsp:rsid wsp:val=&quot;004D2BE0&quot;/&gt;&lt;wsp:rsid wsp:val=&quot;004D308E&quot;/&gt;&lt;wsp:rsid wsp:val=&quot;004D4D49&quot;/&gt;&lt;wsp:rsid wsp:val=&quot;004D5273&quot;/&gt;&lt;wsp:rsid wsp:val=&quot;004D7FE4&quot;/&gt;&lt;wsp:rsid wsp:val=&quot;004E1145&quot;/&gt;&lt;wsp:rsid wsp:val=&quot;004E1D8D&quot;/&gt;&lt;wsp:rsid wsp:val=&quot;004E1F57&quot;/&gt;&lt;wsp:rsid wsp:val=&quot;004E3A8F&quot;/&gt;&lt;wsp:rsid wsp:val=&quot;004E3D61&quot;/&gt;&lt;wsp:rsid wsp:val=&quot;004E4421&quot;/&gt;&lt;wsp:rsid wsp:val=&quot;004E5632&quot;/&gt;&lt;wsp:rsid wsp:val=&quot;004E6358&quot;/&gt;&lt;wsp:rsid wsp:val=&quot;004E68C6&quot;/&gt;&lt;wsp:rsid wsp:val=&quot;004E7A75&quot;/&gt;&lt;wsp:rsid wsp:val=&quot;004E7DBF&quot;/&gt;&lt;wsp:rsid wsp:val=&quot;004F3890&quot;/&gt;&lt;wsp:rsid wsp:val=&quot;004F3CA2&quot;/&gt;&lt;wsp:rsid wsp:val=&quot;004F42FC&quot;/&gt;&lt;wsp:rsid wsp:val=&quot;00501309&quot;/&gt;&lt;wsp:rsid wsp:val=&quot;005025CD&quot;/&gt;&lt;wsp:rsid wsp:val=&quot;00503CD3&quot;/&gt;&lt;wsp:rsid wsp:val=&quot;005042AC&quot;/&gt;&lt;wsp:rsid wsp:val=&quot;00504E29&quot;/&gt;&lt;wsp:rsid wsp:val=&quot;0050516B&quot;/&gt;&lt;wsp:rsid wsp:val=&quot;00505785&quot;/&gt;&lt;wsp:rsid wsp:val=&quot;005061F8&quot;/&gt;&lt;wsp:rsid wsp:val=&quot;00506A2C&quot;/&gt;&lt;wsp:rsid wsp:val=&quot;00506D2C&quot;/&gt;&lt;wsp:rsid wsp:val=&quot;005075EC&quot;/&gt;&lt;wsp:rsid wsp:val=&quot;00510130&quot;/&gt;&lt;wsp:rsid wsp:val=&quot;00510710&quot;/&gt;&lt;wsp:rsid wsp:val=&quot;005116D3&quot;/&gt;&lt;wsp:rsid wsp:val=&quot;005117EC&quot;/&gt;&lt;wsp:rsid wsp:val=&quot;005122A5&quot;/&gt;&lt;wsp:rsid wsp:val=&quot;00512F8B&quot;/&gt;&lt;wsp:rsid wsp:val=&quot;00513AAB&quot;/&gt;&lt;wsp:rsid wsp:val=&quot;00514090&quot;/&gt;&lt;wsp:rsid wsp:val=&quot;005142F7&quot;/&gt;&lt;wsp:rsid wsp:val=&quot;0051645C&quot;/&gt;&lt;wsp:rsid wsp:val=&quot;00516811&quot;/&gt;&lt;wsp:rsid wsp:val=&quot;005169A0&quot;/&gt;&lt;wsp:rsid wsp:val=&quot;00517F20&quot;/&gt;&lt;wsp:rsid wsp:val=&quot;0052038E&quot;/&gt;&lt;wsp:rsid wsp:val=&quot;005203E0&quot;/&gt;&lt;wsp:rsid wsp:val=&quot;00520478&quot;/&gt;&lt;wsp:rsid wsp:val=&quot;00520991&quot;/&gt;&lt;wsp:rsid wsp:val=&quot;00521956&quot;/&gt;&lt;wsp:rsid wsp:val=&quot;00521B7F&quot;/&gt;&lt;wsp:rsid wsp:val=&quot;00522E3A&quot;/&gt;&lt;wsp:rsid wsp:val=&quot;00526A65&quot;/&gt;&lt;wsp:rsid wsp:val=&quot;00526AB1&quot;/&gt;&lt;wsp:rsid wsp:val=&quot;00526D2C&quot;/&gt;&lt;wsp:rsid wsp:val=&quot;0053052B&quot;/&gt;&lt;wsp:rsid wsp:val=&quot;00530D61&quot;/&gt;&lt;wsp:rsid wsp:val=&quot;0053308D&quot;/&gt;&lt;wsp:rsid wsp:val=&quot;00533FD3&quot;/&gt;&lt;wsp:rsid wsp:val=&quot;00536A7F&quot;/&gt;&lt;wsp:rsid wsp:val=&quot;0053717A&quot;/&gt;&lt;wsp:rsid wsp:val=&quot;00540A37&quot;/&gt;&lt;wsp:rsid wsp:val=&quot;005415EC&quot;/&gt;&lt;wsp:rsid wsp:val=&quot;00542AEE&quot;/&gt;&lt;wsp:rsid wsp:val=&quot;0054659F&quot;/&gt;&lt;wsp:rsid wsp:val=&quot;00546C11&quot;/&gt;&lt;wsp:rsid wsp:val=&quot;00550176&quot;/&gt;&lt;wsp:rsid wsp:val=&quot;0055425E&quot;/&gt;&lt;wsp:rsid wsp:val=&quot;0055437F&quot;/&gt;&lt;wsp:rsid wsp:val=&quot;005549FA&quot;/&gt;&lt;wsp:rsid wsp:val=&quot;00555552&quot;/&gt;&lt;wsp:rsid wsp:val=&quot;00555CD2&quot;/&gt;&lt;wsp:rsid wsp:val=&quot;005565BB&quot;/&gt;&lt;wsp:rsid wsp:val=&quot;00556BCB&quot;/&gt;&lt;wsp:rsid wsp:val=&quot;00562B52&quot;/&gt;&lt;wsp:rsid wsp:val=&quot;00562F3F&quot;/&gt;&lt;wsp:rsid wsp:val=&quot;005636F4&quot;/&gt;&lt;wsp:rsid wsp:val=&quot;00563BF5&quot;/&gt;&lt;wsp:rsid wsp:val=&quot;005640B1&quot;/&gt;&lt;wsp:rsid wsp:val=&quot;00564306&quot;/&gt;&lt;wsp:rsid wsp:val=&quot;005645B0&quot;/&gt;&lt;wsp:rsid wsp:val=&quot;00564F30&quot;/&gt;&lt;wsp:rsid wsp:val=&quot;00565440&quot;/&gt;&lt;wsp:rsid wsp:val=&quot;00565A35&quot;/&gt;&lt;wsp:rsid wsp:val=&quot;00565C4C&quot;/&gt;&lt;wsp:rsid wsp:val=&quot;00566EC1&quot;/&gt;&lt;wsp:rsid wsp:val=&quot;0057093F&quot;/&gt;&lt;wsp:rsid wsp:val=&quot;00570EEC&quot;/&gt;&lt;wsp:rsid wsp:val=&quot;00571458&quot;/&gt;&lt;wsp:rsid wsp:val=&quot;005728CC&quot;/&gt;&lt;wsp:rsid wsp:val=&quot;005751C0&quot;/&gt;&lt;wsp:rsid wsp:val=&quot;005758EF&quot;/&gt;&lt;wsp:rsid wsp:val=&quot;00576528&quot;/&gt;&lt;wsp:rsid wsp:val=&quot;005770AD&quot;/&gt;&lt;wsp:rsid wsp:val=&quot;00577E38&quot;/&gt;&lt;wsp:rsid wsp:val=&quot;00580423&quot;/&gt;&lt;wsp:rsid wsp:val=&quot;00580C78&quot;/&gt;&lt;wsp:rsid wsp:val=&quot;00581058&quot;/&gt;&lt;wsp:rsid wsp:val=&quot;00582FD3&quot;/&gt;&lt;wsp:rsid wsp:val=&quot;005837E5&quot;/&gt;&lt;wsp:rsid wsp:val=&quot;00584B51&quot;/&gt;&lt;wsp:rsid wsp:val=&quot;0058549B&quot;/&gt;&lt;wsp:rsid wsp:val=&quot;00591AC5&quot;/&gt;&lt;wsp:rsid wsp:val=&quot;00592493&quot;/&gt;&lt;wsp:rsid wsp:val=&quot;00593269&quot;/&gt;&lt;wsp:rsid wsp:val=&quot;005957EE&quot;/&gt;&lt;wsp:rsid wsp:val=&quot;005959AC&quot;/&gt;&lt;wsp:rsid wsp:val=&quot;00595A89&quot;/&gt;&lt;wsp:rsid wsp:val=&quot;00596308&quot;/&gt;&lt;wsp:rsid wsp:val=&quot;00596742&quot;/&gt;&lt;wsp:rsid wsp:val=&quot;00596F25&quot;/&gt;&lt;wsp:rsid wsp:val=&quot;005A0C2C&quot;/&gt;&lt;wsp:rsid wsp:val=&quot;005A1017&quot;/&gt;&lt;wsp:rsid wsp:val=&quot;005A1128&quot;/&gt;&lt;wsp:rsid wsp:val=&quot;005A132E&quot;/&gt;&lt;wsp:rsid wsp:val=&quot;005A150F&quot;/&gt;&lt;wsp:rsid wsp:val=&quot;005A16F8&quot;/&gt;&lt;wsp:rsid wsp:val=&quot;005A1F87&quot;/&gt;&lt;wsp:rsid wsp:val=&quot;005A23D2&quot;/&gt;&lt;wsp:rsid wsp:val=&quot;005A2ABE&quot;/&gt;&lt;wsp:rsid wsp:val=&quot;005A3346&quot;/&gt;&lt;wsp:rsid wsp:val=&quot;005A3525&quot;/&gt;&lt;wsp:rsid wsp:val=&quot;005A3917&quot;/&gt;&lt;wsp:rsid wsp:val=&quot;005A4259&quot;/&gt;&lt;wsp:rsid wsp:val=&quot;005A692A&quot;/&gt;&lt;wsp:rsid wsp:val=&quot;005A6C9E&quot;/&gt;&lt;wsp:rsid wsp:val=&quot;005A702C&quot;/&gt;&lt;wsp:rsid wsp:val=&quot;005B0525&quot;/&gt;&lt;wsp:rsid wsp:val=&quot;005B0663&quot;/&gt;&lt;wsp:rsid wsp:val=&quot;005B1564&quot;/&gt;&lt;wsp:rsid wsp:val=&quot;005B183A&quot;/&gt;&lt;wsp:rsid wsp:val=&quot;005B1DB6&quot;/&gt;&lt;wsp:rsid wsp:val=&quot;005B2A3A&quot;/&gt;&lt;wsp:rsid wsp:val=&quot;005B2ACE&quot;/&gt;&lt;wsp:rsid wsp:val=&quot;005B4579&quot;/&gt;&lt;wsp:rsid wsp:val=&quot;005B4C0E&quot;/&gt;&lt;wsp:rsid wsp:val=&quot;005B6C1C&quot;/&gt;&lt;wsp:rsid wsp:val=&quot;005B7069&quot;/&gt;&lt;wsp:rsid wsp:val=&quot;005C030C&quot;/&gt;&lt;wsp:rsid wsp:val=&quot;005C08BF&quot;/&gt;&lt;wsp:rsid wsp:val=&quot;005C0A9A&quot;/&gt;&lt;wsp:rsid wsp:val=&quot;005C1423&quot;/&gt;&lt;wsp:rsid wsp:val=&quot;005C18F3&quot;/&gt;&lt;wsp:rsid wsp:val=&quot;005C1AC1&quot;/&gt;&lt;wsp:rsid wsp:val=&quot;005C1B08&quot;/&gt;&lt;wsp:rsid wsp:val=&quot;005C1F8F&quot;/&gt;&lt;wsp:rsid wsp:val=&quot;005C416B&quot;/&gt;&lt;wsp:rsid wsp:val=&quot;005C4DA4&quot;/&gt;&lt;wsp:rsid wsp:val=&quot;005C5408&quot;/&gt;&lt;wsp:rsid wsp:val=&quot;005C5ADD&quot;/&gt;&lt;wsp:rsid wsp:val=&quot;005C628C&quot;/&gt;&lt;wsp:rsid wsp:val=&quot;005C741E&quot;/&gt;&lt;wsp:rsid wsp:val=&quot;005C7F8B&quot;/&gt;&lt;wsp:rsid wsp:val=&quot;005D056D&quot;/&gt;&lt;wsp:rsid wsp:val=&quot;005D0696&quot;/&gt;&lt;wsp:rsid wsp:val=&quot;005D1D92&quot;/&gt;&lt;wsp:rsid wsp:val=&quot;005D33D3&quot;/&gt;&lt;wsp:rsid wsp:val=&quot;005D35C0&quot;/&gt;&lt;wsp:rsid wsp:val=&quot;005D4158&quot;/&gt;&lt;wsp:rsid wsp:val=&quot;005D7D94&quot;/&gt;&lt;wsp:rsid wsp:val=&quot;005E04FA&quot;/&gt;&lt;wsp:rsid wsp:val=&quot;005E056D&quot;/&gt;&lt;wsp:rsid wsp:val=&quot;005E212D&quot;/&gt;&lt;wsp:rsid wsp:val=&quot;005E2724&quot;/&gt;&lt;wsp:rsid wsp:val=&quot;005E2956&quot;/&gt;&lt;wsp:rsid wsp:val=&quot;005E3727&quot;/&gt;&lt;wsp:rsid wsp:val=&quot;005E78FD&quot;/&gt;&lt;wsp:rsid wsp:val=&quot;005E7AD1&quot;/&gt;&lt;wsp:rsid wsp:val=&quot;005F0885&quot;/&gt;&lt;wsp:rsid wsp:val=&quot;005F09C8&quot;/&gt;&lt;wsp:rsid wsp:val=&quot;005F5E0B&quot;/&gt;&lt;wsp:rsid wsp:val=&quot;005F6AF9&quot;/&gt;&lt;wsp:rsid wsp:val=&quot;005F7F6B&quot;/&gt;&lt;wsp:rsid wsp:val=&quot;006019B0&quot;/&gt;&lt;wsp:rsid wsp:val=&quot;00601F52&quot;/&gt;&lt;wsp:rsid wsp:val=&quot;00604396&quot;/&gt;&lt;wsp:rsid wsp:val=&quot;00604B6F&quot;/&gt;&lt;wsp:rsid wsp:val=&quot;00604F4F&quot;/&gt;&lt;wsp:rsid wsp:val=&quot;006057AD&quot;/&gt;&lt;wsp:rsid wsp:val=&quot;00605991&quot;/&gt;&lt;wsp:rsid wsp:val=&quot;006060F8&quot;/&gt;&lt;wsp:rsid wsp:val=&quot;00606505&quot;/&gt;&lt;wsp:rsid wsp:val=&quot;00606542&quot;/&gt;&lt;wsp:rsid wsp:val=&quot;00606A87&quot;/&gt;&lt;wsp:rsid wsp:val=&quot;00607338&quot;/&gt;&lt;wsp:rsid wsp:val=&quot;00607545&quot;/&gt;&lt;wsp:rsid wsp:val=&quot;0061273A&quot;/&gt;&lt;wsp:rsid wsp:val=&quot;0061435E&quot;/&gt;&lt;wsp:rsid wsp:val=&quot;006163C8&quot;/&gt;&lt;wsp:rsid wsp:val=&quot;006165B2&quot;/&gt;&lt;wsp:rsid wsp:val=&quot;00616D0E&quot;/&gt;&lt;wsp:rsid wsp:val=&quot;00617449&quot;/&gt;&lt;wsp:rsid wsp:val=&quot;00620BF7&quot;/&gt;&lt;wsp:rsid wsp:val=&quot;00621FBE&quot;/&gt;&lt;wsp:rsid wsp:val=&quot;0062204A&quot;/&gt;&lt;wsp:rsid wsp:val=&quot;00622621&quot;/&gt;&lt;wsp:rsid wsp:val=&quot;006226BF&quot;/&gt;&lt;wsp:rsid wsp:val=&quot;00622C25&quot;/&gt;&lt;wsp:rsid wsp:val=&quot;00623570&quot;/&gt;&lt;wsp:rsid wsp:val=&quot;006242A7&quot;/&gt;&lt;wsp:rsid wsp:val=&quot;00624EE7&quot;/&gt;&lt;wsp:rsid wsp:val=&quot;006258AD&quot;/&gt;&lt;wsp:rsid wsp:val=&quot;00626B36&quot;/&gt;&lt;wsp:rsid wsp:val=&quot;00630867&quot;/&gt;&lt;wsp:rsid wsp:val=&quot;00631113&quot;/&gt;&lt;wsp:rsid wsp:val=&quot;006312F0&quot;/&gt;&lt;wsp:rsid wsp:val=&quot;006314AA&quot;/&gt;&lt;wsp:rsid wsp:val=&quot;00632F07&quot;/&gt;&lt;wsp:rsid wsp:val=&quot;00633298&quot;/&gt;&lt;wsp:rsid wsp:val=&quot;006335AB&quot;/&gt;&lt;wsp:rsid wsp:val=&quot;0063564F&quot;/&gt;&lt;wsp:rsid wsp:val=&quot;00635820&quot;/&gt;&lt;wsp:rsid wsp:val=&quot;00637A9B&quot;/&gt;&lt;wsp:rsid wsp:val=&quot;00637BA9&quot;/&gt;&lt;wsp:rsid wsp:val=&quot;00640DEB&quot;/&gt;&lt;wsp:rsid wsp:val=&quot;00641C1E&quot;/&gt;&lt;wsp:rsid wsp:val=&quot;00642D1E&quot;/&gt;&lt;wsp:rsid wsp:val=&quot;00643583&quot;/&gt;&lt;wsp:rsid wsp:val=&quot;00643BAD&quot;/&gt;&lt;wsp:rsid wsp:val=&quot;00644D98&quot;/&gt;&lt;wsp:rsid wsp:val=&quot;00645893&quot;/&gt;&lt;wsp:rsid wsp:val=&quot;00645EFC&quot;/&gt;&lt;wsp:rsid wsp:val=&quot;00646F21&quot;/&gt;&lt;wsp:rsid wsp:val=&quot;00647473&quot;/&gt;&lt;wsp:rsid wsp:val=&quot;00647B03&quot;/&gt;&lt;wsp:rsid wsp:val=&quot;00650689&quot;/&gt;&lt;wsp:rsid wsp:val=&quot;00651F55&quot;/&gt;&lt;wsp:rsid wsp:val=&quot;00653292&quot;/&gt;&lt;wsp:rsid wsp:val=&quot;00653B97&quot;/&gt;&lt;wsp:rsid wsp:val=&quot;00653F27&quot;/&gt;&lt;wsp:rsid wsp:val=&quot;00654284&quot;/&gt;&lt;wsp:rsid wsp:val=&quot;006544FC&quot;/&gt;&lt;wsp:rsid wsp:val=&quot;006603E8&quot;/&gt;&lt;wsp:rsid wsp:val=&quot;006610D1&quot;/&gt;&lt;wsp:rsid wsp:val=&quot;006613B2&quot;/&gt;&lt;wsp:rsid wsp:val=&quot;006615AF&quot;/&gt;&lt;wsp:rsid wsp:val=&quot;00663631&quot;/&gt;&lt;wsp:rsid wsp:val=&quot;00664685&quot;/&gt;&lt;wsp:rsid wsp:val=&quot;006650AA&quot;/&gt;&lt;wsp:rsid wsp:val=&quot;0066639C&quot;/&gt;&lt;wsp:rsid wsp:val=&quot;00666C96&quot;/&gt;&lt;wsp:rsid wsp:val=&quot;00667A89&quot;/&gt;&lt;wsp:rsid wsp:val=&quot;00670441&quot;/&gt;&lt;wsp:rsid wsp:val=&quot;0067066B&quot;/&gt;&lt;wsp:rsid wsp:val=&quot;00670DCA&quot;/&gt;&lt;wsp:rsid wsp:val=&quot;00670FDA&quot;/&gt;&lt;wsp:rsid wsp:val=&quot;00671A09&quot;/&gt;&lt;wsp:rsid wsp:val=&quot;00671DB6&quot;/&gt;&lt;wsp:rsid wsp:val=&quot;006733CE&quot;/&gt;&lt;wsp:rsid wsp:val=&quot;006739B3&quot;/&gt;&lt;wsp:rsid wsp:val=&quot;00673AD4&quot;/&gt;&lt;wsp:rsid wsp:val=&quot;00673E63&quot;/&gt;&lt;wsp:rsid wsp:val=&quot;0067458C&quot;/&gt;&lt;wsp:rsid wsp:val=&quot;006772A3&quot;/&gt;&lt;wsp:rsid wsp:val=&quot;006772DD&quot;/&gt;&lt;wsp:rsid wsp:val=&quot;00681C17&quot;/&gt;&lt;wsp:rsid wsp:val=&quot;006842FF&quot;/&gt;&lt;wsp:rsid wsp:val=&quot;00685C14&quot;/&gt;&lt;wsp:rsid wsp:val=&quot;00686C47&quot;/&gt;&lt;wsp:rsid wsp:val=&quot;0068720F&quot;/&gt;&lt;wsp:rsid wsp:val=&quot;0069072F&quot;/&gt;&lt;wsp:rsid wsp:val=&quot;0069387D&quot;/&gt;&lt;wsp:rsid wsp:val=&quot;00693929&quot;/&gt;&lt;wsp:rsid wsp:val=&quot;006962FA&quot;/&gt;&lt;wsp:rsid wsp:val=&quot;00696960&quot;/&gt;&lt;wsp:rsid wsp:val=&quot;00696F3E&quot;/&gt;&lt;wsp:rsid wsp:val=&quot;00697361&quot;/&gt;&lt;wsp:rsid wsp:val=&quot;006A0126&quot;/&gt;&lt;wsp:rsid wsp:val=&quot;006A01F6&quot;/&gt;&lt;wsp:rsid wsp:val=&quot;006A0334&quot;/&gt;&lt;wsp:rsid wsp:val=&quot;006A23B8&quot;/&gt;&lt;wsp:rsid wsp:val=&quot;006A244A&quot;/&gt;&lt;wsp:rsid wsp:val=&quot;006A2E28&quot;/&gt;&lt;wsp:rsid wsp:val=&quot;006A308F&quot;/&gt;&lt;wsp:rsid wsp:val=&quot;006A4087&quot;/&gt;&lt;wsp:rsid wsp:val=&quot;006A5B13&quot;/&gt;&lt;wsp:rsid wsp:val=&quot;006A6134&quot;/&gt;&lt;wsp:rsid wsp:val=&quot;006A617A&quot;/&gt;&lt;wsp:rsid wsp:val=&quot;006A6B99&quot;/&gt;&lt;wsp:rsid wsp:val=&quot;006A728A&quot;/&gt;&lt;wsp:rsid wsp:val=&quot;006A753C&quot;/&gt;&lt;wsp:rsid wsp:val=&quot;006A7592&quot;/&gt;&lt;wsp:rsid wsp:val=&quot;006A79C7&quot;/&gt;&lt;wsp:rsid wsp:val=&quot;006A79D1&quot;/&gt;&lt;wsp:rsid wsp:val=&quot;006A7C49&quot;/&gt;&lt;wsp:rsid wsp:val=&quot;006B1287&quot;/&gt;&lt;wsp:rsid wsp:val=&quot;006B558B&quot;/&gt;&lt;wsp:rsid wsp:val=&quot;006B599B&quot;/&gt;&lt;wsp:rsid wsp:val=&quot;006B6E2B&quot;/&gt;&lt;wsp:rsid wsp:val=&quot;006B7F59&quot;/&gt;&lt;wsp:rsid wsp:val=&quot;006C1540&quot;/&gt;&lt;wsp:rsid wsp:val=&quot;006C1A01&quot;/&gt;&lt;wsp:rsid wsp:val=&quot;006C23AB&quot;/&gt;&lt;wsp:rsid wsp:val=&quot;006C240A&quot;/&gt;&lt;wsp:rsid wsp:val=&quot;006C37AA&quot;/&gt;&lt;wsp:rsid wsp:val=&quot;006C41FE&quot;/&gt;&lt;wsp:rsid wsp:val=&quot;006C4748&quot;/&gt;&lt;wsp:rsid wsp:val=&quot;006C4AA5&quot;/&gt;&lt;wsp:rsid wsp:val=&quot;006C4C94&quot;/&gt;&lt;wsp:rsid wsp:val=&quot;006C5193&quot;/&gt;&lt;wsp:rsid wsp:val=&quot;006C6332&quot;/&gt;&lt;wsp:rsid wsp:val=&quot;006C6827&quot;/&gt;&lt;wsp:rsid wsp:val=&quot;006C7076&quot;/&gt;&lt;wsp:rsid wsp:val=&quot;006C7303&quot;/&gt;&lt;wsp:rsid wsp:val=&quot;006C7BD3&quot;/&gt;&lt;wsp:rsid wsp:val=&quot;006D0578&quot;/&gt;&lt;wsp:rsid wsp:val=&quot;006D16CD&quot;/&gt;&lt;wsp:rsid wsp:val=&quot;006D2797&quot;/&gt;&lt;wsp:rsid wsp:val=&quot;006D4534&quot;/&gt;&lt;wsp:rsid wsp:val=&quot;006D47CE&quot;/&gt;&lt;wsp:rsid wsp:val=&quot;006D547D&quot;/&gt;&lt;wsp:rsid wsp:val=&quot;006D5900&quot;/&gt;&lt;wsp:rsid wsp:val=&quot;006D6BA0&quot;/&gt;&lt;wsp:rsid wsp:val=&quot;006D6EBC&quot;/&gt;&lt;wsp:rsid wsp:val=&quot;006E1362&quot;/&gt;&lt;wsp:rsid wsp:val=&quot;006E4BC1&quot;/&gt;&lt;wsp:rsid wsp:val=&quot;006E4D9F&quot;/&gt;&lt;wsp:rsid wsp:val=&quot;006E507D&quot;/&gt;&lt;wsp:rsid wsp:val=&quot;006E6900&quot;/&gt;&lt;wsp:rsid wsp:val=&quot;006E6A7B&quot;/&gt;&lt;wsp:rsid wsp:val=&quot;006E775A&quot;/&gt;&lt;wsp:rsid wsp:val=&quot;006E7F4D&quot;/&gt;&lt;wsp:rsid wsp:val=&quot;006F0197&quot;/&gt;&lt;wsp:rsid wsp:val=&quot;006F0C14&quot;/&gt;&lt;wsp:rsid wsp:val=&quot;006F5C5E&quot;/&gt;&lt;wsp:rsid wsp:val=&quot;006F73CD&quot;/&gt;&lt;wsp:rsid wsp:val=&quot;007007C5&quot;/&gt;&lt;wsp:rsid wsp:val=&quot;007010A4&quot;/&gt;&lt;wsp:rsid wsp:val=&quot;00701418&quot;/&gt;&lt;wsp:rsid wsp:val=&quot;00702397&quot;/&gt;&lt;wsp:rsid wsp:val=&quot;007024C1&quot;/&gt;&lt;wsp:rsid wsp:val=&quot;0070359C&quot;/&gt;&lt;wsp:rsid wsp:val=&quot;00704148&quot;/&gt;&lt;wsp:rsid wsp:val=&quot;00705D49&quot;/&gt;&lt;wsp:rsid wsp:val=&quot;00705E5A&quot;/&gt;&lt;wsp:rsid wsp:val=&quot;007070EC&quot;/&gt;&lt;wsp:rsid wsp:val=&quot;00707F0C&quot;/&gt;&lt;wsp:rsid wsp:val=&quot;007121A2&quot;/&gt;&lt;wsp:rsid wsp:val=&quot;007128B3&quot;/&gt;&lt;wsp:rsid wsp:val=&quot;00712E96&quot;/&gt;&lt;wsp:rsid wsp:val=&quot;00714207&quot;/&gt;&lt;wsp:rsid wsp:val=&quot;00714DC2&quot;/&gt;&lt;wsp:rsid wsp:val=&quot;007152D8&quot;/&gt;&lt;wsp:rsid wsp:val=&quot;00715315&quot;/&gt;&lt;wsp:rsid wsp:val=&quot;00715672&quot;/&gt;&lt;wsp:rsid wsp:val=&quot;0071682C&quot;/&gt;&lt;wsp:rsid wsp:val=&quot;00716A9E&quot;/&gt;&lt;wsp:rsid wsp:val=&quot;007206AF&quot;/&gt;&lt;wsp:rsid wsp:val=&quot;00721231&quot;/&gt;&lt;wsp:rsid wsp:val=&quot;00721353&quot;/&gt;&lt;wsp:rsid wsp:val=&quot;0072181F&quot;/&gt;&lt;wsp:rsid wsp:val=&quot;00721AF3&quot;/&gt;&lt;wsp:rsid wsp:val=&quot;00722634&quot;/&gt;&lt;wsp:rsid wsp:val=&quot;007242BB&quot;/&gt;&lt;wsp:rsid wsp:val=&quot;00725F45&quot;/&gt;&lt;wsp:rsid wsp:val=&quot;00726687&quot;/&gt;&lt;wsp:rsid wsp:val=&quot;00727638&quot;/&gt;&lt;wsp:rsid wsp:val=&quot;00727D94&quot;/&gt;&lt;wsp:rsid wsp:val=&quot;0073081E&quot;/&gt;&lt;wsp:rsid wsp:val=&quot;00730C55&quot;/&gt;&lt;wsp:rsid wsp:val=&quot;007333F1&quot;/&gt;&lt;wsp:rsid wsp:val=&quot;00735135&quot;/&gt;&lt;wsp:rsid wsp:val=&quot;00735213&quot;/&gt;&lt;wsp:rsid wsp:val=&quot;00735805&quot;/&gt;&lt;wsp:rsid wsp:val=&quot;00736FCF&quot;/&gt;&lt;wsp:rsid wsp:val=&quot;00737B31&quot;/&gt;&lt;wsp:rsid wsp:val=&quot;00737D96&quot;/&gt;&lt;wsp:rsid wsp:val=&quot;00737EF2&quot;/&gt;&lt;wsp:rsid wsp:val=&quot;00742638&quot;/&gt;&lt;wsp:rsid wsp:val=&quot;00746980&quot;/&gt;&lt;wsp:rsid wsp:val=&quot;00747467&quot;/&gt;&lt;wsp:rsid wsp:val=&quot;00747A47&quot;/&gt;&lt;wsp:rsid wsp:val=&quot;00750D19&quot;/&gt;&lt;wsp:rsid wsp:val=&quot;007510DB&quot;/&gt;&lt;wsp:rsid wsp:val=&quot;0075112F&quot;/&gt;&lt;wsp:rsid wsp:val=&quot;00751492&quot;/&gt;&lt;wsp:rsid wsp:val=&quot;00751661&quot;/&gt;&lt;wsp:rsid wsp:val=&quot;00752CF2&quot;/&gt;&lt;wsp:rsid wsp:val=&quot;00752D5E&quot;/&gt;&lt;wsp:rsid wsp:val=&quot;00755319&quot;/&gt;&lt;wsp:rsid wsp:val=&quot;00755828&quot;/&gt;&lt;wsp:rsid wsp:val=&quot;00755B17&quot;/&gt;&lt;wsp:rsid wsp:val=&quot;00756214&quot;/&gt;&lt;wsp:rsid wsp:val=&quot;007579C4&quot;/&gt;&lt;wsp:rsid wsp:val=&quot;007608F7&quot;/&gt;&lt;wsp:rsid wsp:val=&quot;007610C5&quot;/&gt;&lt;wsp:rsid wsp:val=&quot;007645F6&quot;/&gt;&lt;wsp:rsid wsp:val=&quot;00764711&quot;/&gt;&lt;wsp:rsid wsp:val=&quot;00765481&quot;/&gt;&lt;wsp:rsid wsp:val=&quot;00765B93&quot;/&gt;&lt;wsp:rsid wsp:val=&quot;00765D32&quot;/&gt;&lt;wsp:rsid wsp:val=&quot;00765D96&quot;/&gt;&lt;wsp:rsid wsp:val=&quot;00766123&quot;/&gt;&lt;wsp:rsid wsp:val=&quot;00766792&quot;/&gt;&lt;wsp:rsid wsp:val=&quot;007673A8&quot;/&gt;&lt;wsp:rsid wsp:val=&quot;00767D00&quot;/&gt;&lt;wsp:rsid wsp:val=&quot;007706A7&quot;/&gt;&lt;wsp:rsid wsp:val=&quot;007714EF&quot;/&gt;&lt;wsp:rsid wsp:val=&quot;00771BEC&quot;/&gt;&lt;wsp:rsid wsp:val=&quot;00772CC3&quot;/&gt;&lt;wsp:rsid wsp:val=&quot;00773539&quot;/&gt;&lt;wsp:rsid wsp:val=&quot;00773CEF&quot;/&gt;&lt;wsp:rsid wsp:val=&quot;007758FB&quot;/&gt;&lt;wsp:rsid wsp:val=&quot;007809FE&quot;/&gt;&lt;wsp:rsid wsp:val=&quot;00780B27&quot;/&gt;&lt;wsp:rsid wsp:val=&quot;007816CA&quot;/&gt;&lt;wsp:rsid wsp:val=&quot;00781C1E&quot;/&gt;&lt;wsp:rsid wsp:val=&quot;00784479&quot;/&gt;&lt;wsp:rsid wsp:val=&quot;00784889&quot;/&gt;&lt;wsp:rsid wsp:val=&quot;00790840&quot;/&gt;&lt;wsp:rsid wsp:val=&quot;00790A51&quot;/&gt;&lt;wsp:rsid wsp:val=&quot;0079306E&quot;/&gt;&lt;wsp:rsid wsp:val=&quot;007932D1&quot;/&gt;&lt;wsp:rsid wsp:val=&quot;00793D7B&quot;/&gt;&lt;wsp:rsid wsp:val=&quot;00794329&quot;/&gt;&lt;wsp:rsid wsp:val=&quot;00794DB2&quot;/&gt;&lt;wsp:rsid wsp:val=&quot;00795A47&quot;/&gt;&lt;wsp:rsid wsp:val=&quot;00795AB4&quot;/&gt;&lt;wsp:rsid wsp:val=&quot;00796916&quot;/&gt;&lt;wsp:rsid wsp:val=&quot;00797DC2&quot;/&gt;&lt;wsp:rsid wsp:val=&quot;007A0B4C&quot;/&gt;&lt;wsp:rsid wsp:val=&quot;007A1234&quot;/&gt;&lt;wsp:rsid wsp:val=&quot;007A203A&quot;/&gt;&lt;wsp:rsid wsp:val=&quot;007A47E4&quot;/&gt;&lt;wsp:rsid wsp:val=&quot;007A7502&quot;/&gt;&lt;wsp:rsid wsp:val=&quot;007B1661&quot;/&gt;&lt;wsp:rsid wsp:val=&quot;007B1AE4&quot;/&gt;&lt;wsp:rsid wsp:val=&quot;007B1D46&quot;/&gt;&lt;wsp:rsid wsp:val=&quot;007B51EA&quot;/&gt;&lt;wsp:rsid wsp:val=&quot;007B6EE3&quot;/&gt;&lt;wsp:rsid wsp:val=&quot;007B6F87&quot;/&gt;&lt;wsp:rsid wsp:val=&quot;007B725E&quot;/&gt;&lt;wsp:rsid wsp:val=&quot;007C0A3D&quot;/&gt;&lt;wsp:rsid wsp:val=&quot;007C12EE&quot;/&gt;&lt;wsp:rsid wsp:val=&quot;007C2857&quot;/&gt;&lt;wsp:rsid wsp:val=&quot;007C290D&quot;/&gt;&lt;wsp:rsid wsp:val=&quot;007C2F79&quot;/&gt;&lt;wsp:rsid wsp:val=&quot;007C475D&quot;/&gt;&lt;wsp:rsid wsp:val=&quot;007C4C27&quot;/&gt;&lt;wsp:rsid wsp:val=&quot;007C4D86&quot;/&gt;&lt;wsp:rsid wsp:val=&quot;007C4F41&quot;/&gt;&lt;wsp:rsid wsp:val=&quot;007C6DCB&quot;/&gt;&lt;wsp:rsid wsp:val=&quot;007C6E71&quot;/&gt;&lt;wsp:rsid wsp:val=&quot;007D0648&quot;/&gt;&lt;wsp:rsid wsp:val=&quot;007D0689&quot;/&gt;&lt;wsp:rsid wsp:val=&quot;007D1433&quot;/&gt;&lt;wsp:rsid wsp:val=&quot;007D1824&quot;/&gt;&lt;wsp:rsid wsp:val=&quot;007D2082&quot;/&gt;&lt;wsp:rsid wsp:val=&quot;007D43CA&quot;/&gt;&lt;wsp:rsid wsp:val=&quot;007D530E&quot;/&gt;&lt;wsp:rsid wsp:val=&quot;007D6BE0&quot;/&gt;&lt;wsp:rsid wsp:val=&quot;007D7638&quot;/&gt;&lt;wsp:rsid wsp:val=&quot;007E06B2&quot;/&gt;&lt;wsp:rsid wsp:val=&quot;007E2227&quot;/&gt;&lt;wsp:rsid wsp:val=&quot;007E257B&quot;/&gt;&lt;wsp:rsid wsp:val=&quot;007E3002&quot;/&gt;&lt;wsp:rsid wsp:val=&quot;007E4065&quot;/&gt;&lt;wsp:rsid wsp:val=&quot;007E4F0B&quot;/&gt;&lt;wsp:rsid wsp:val=&quot;007E5AC9&quot;/&gt;&lt;wsp:rsid wsp:val=&quot;007E7B1B&quot;/&gt;&lt;wsp:rsid wsp:val=&quot;007E7D2A&quot;/&gt;&lt;wsp:rsid wsp:val=&quot;007F11A7&quot;/&gt;&lt;wsp:rsid wsp:val=&quot;007F1433&quot;/&gt;&lt;wsp:rsid wsp:val=&quot;007F1641&quot;/&gt;&lt;wsp:rsid wsp:val=&quot;007F16BF&quot;/&gt;&lt;wsp:rsid wsp:val=&quot;007F185C&quot;/&gt;&lt;wsp:rsid wsp:val=&quot;007F1A7B&quot;/&gt;&lt;wsp:rsid wsp:val=&quot;007F1CF3&quot;/&gt;&lt;wsp:rsid wsp:val=&quot;007F263D&quot;/&gt;&lt;wsp:rsid wsp:val=&quot;007F3E2D&quot;/&gt;&lt;wsp:rsid wsp:val=&quot;007F3E56&quot;/&gt;&lt;wsp:rsid wsp:val=&quot;007F730E&quot;/&gt;&lt;wsp:rsid wsp:val=&quot;007F7B9A&quot;/&gt;&lt;wsp:rsid wsp:val=&quot;00801753&quot;/&gt;&lt;wsp:rsid wsp:val=&quot;008031AF&quot;/&gt;&lt;wsp:rsid wsp:val=&quot;00803246&quot;/&gt;&lt;wsp:rsid wsp:val=&quot;00803E2E&quot;/&gt;&lt;wsp:rsid wsp:val=&quot;008042C4&quot;/&gt;&lt;wsp:rsid wsp:val=&quot;00807B1E&quot;/&gt;&lt;wsp:rsid wsp:val=&quot;008103C3&quot;/&gt;&lt;wsp:rsid wsp:val=&quot;00812C4D&quot;/&gt;&lt;wsp:rsid wsp:val=&quot;00814CE1&quot;/&gt;&lt;wsp:rsid wsp:val=&quot;008157DB&quot;/&gt;&lt;wsp:rsid wsp:val=&quot;008159CE&quot;/&gt;&lt;wsp:rsid wsp:val=&quot;008178EB&quot;/&gt;&lt;wsp:rsid wsp:val=&quot;00817979&quot;/&gt;&lt;wsp:rsid wsp:val=&quot;00817F42&quot;/&gt;&lt;wsp:rsid wsp:val=&quot;008207EB&quot;/&gt;&lt;wsp:rsid wsp:val=&quot;00820C1F&quot;/&gt;&lt;wsp:rsid wsp:val=&quot;00820FB9&quot;/&gt;&lt;wsp:rsid wsp:val=&quot;008217E1&quot;/&gt;&lt;wsp:rsid wsp:val=&quot;00821C04&quot;/&gt;&lt;wsp:rsid wsp:val=&quot;00822B13&quot;/&gt;&lt;wsp:rsid wsp:val=&quot;0082376B&quot;/&gt;&lt;wsp:rsid wsp:val=&quot;00823A44&quot;/&gt;&lt;wsp:rsid wsp:val=&quot;00824367&quot;/&gt;&lt;wsp:rsid wsp:val=&quot;008247AE&quot;/&gt;&lt;wsp:rsid wsp:val=&quot;00826328&quot;/&gt;&lt;wsp:rsid wsp:val=&quot;00826C32&quot;/&gt;&lt;wsp:rsid wsp:val=&quot;008275BB&quot;/&gt;&lt;wsp:rsid wsp:val=&quot;008276F7&quot;/&gt;&lt;wsp:rsid wsp:val=&quot;00827BE0&quot;/&gt;&lt;wsp:rsid wsp:val=&quot;008308E9&quot;/&gt;&lt;wsp:rsid wsp:val=&quot;0083189D&quot;/&gt;&lt;wsp:rsid wsp:val=&quot;00831D79&quot;/&gt;&lt;wsp:rsid wsp:val=&quot;00831F86&quot;/&gt;&lt;wsp:rsid wsp:val=&quot;008338BA&quot;/&gt;&lt;wsp:rsid wsp:val=&quot;00833AFD&quot;/&gt;&lt;wsp:rsid wsp:val=&quot;008356A8&quot;/&gt;&lt;wsp:rsid wsp:val=&quot;00835891&quot;/&gt;&lt;wsp:rsid wsp:val=&quot;00835B0E&quot;/&gt;&lt;wsp:rsid wsp:val=&quot;00835E2A&quot;/&gt;&lt;wsp:rsid wsp:val=&quot;00835E76&quot;/&gt;&lt;wsp:rsid wsp:val=&quot;00836D98&quot;/&gt;&lt;wsp:rsid wsp:val=&quot;00841704&quot;/&gt;&lt;wsp:rsid wsp:val=&quot;0084289F&quot;/&gt;&lt;wsp:rsid wsp:val=&quot;00846466&quot;/&gt;&lt;wsp:rsid wsp:val=&quot;00846EC4&quot;/&gt;&lt;wsp:rsid wsp:val=&quot;00850127&quot;/&gt;&lt;wsp:rsid wsp:val=&quot;00850B4B&quot;/&gt;&lt;wsp:rsid wsp:val=&quot;00851011&quot;/&gt;&lt;wsp:rsid wsp:val=&quot;0085150E&quot;/&gt;&lt;wsp:rsid wsp:val=&quot;00851806&quot;/&gt;&lt;wsp:rsid wsp:val=&quot;008521B0&quot;/&gt;&lt;wsp:rsid wsp:val=&quot;00852985&quot;/&gt;&lt;wsp:rsid wsp:val=&quot;00852C78&quot;/&gt;&lt;wsp:rsid wsp:val=&quot;008538F5&quot;/&gt;&lt;wsp:rsid wsp:val=&quot;00853983&quot;/&gt;&lt;wsp:rsid wsp:val=&quot;008539B7&quot;/&gt;&lt;wsp:rsid wsp:val=&quot;00853A51&quot;/&gt;&lt;wsp:rsid wsp:val=&quot;00853AD6&quot;/&gt;&lt;wsp:rsid wsp:val=&quot;00854E41&quot;/&gt;&lt;wsp:rsid wsp:val=&quot;00855837&quot;/&gt;&lt;wsp:rsid wsp:val=&quot;008561DF&quot;/&gt;&lt;wsp:rsid wsp:val=&quot;0085634B&quot;/&gt;&lt;wsp:rsid wsp:val=&quot;00856DAA&quot;/&gt;&lt;wsp:rsid wsp:val=&quot;00857089&quot;/&gt;&lt;wsp:rsid wsp:val=&quot;0086057B&quot;/&gt;&lt;wsp:rsid wsp:val=&quot;00860CA3&quot;/&gt;&lt;wsp:rsid wsp:val=&quot;0086168A&quot;/&gt;&lt;wsp:rsid wsp:val=&quot;0086171F&quot;/&gt;&lt;wsp:rsid wsp:val=&quot;0086194D&quot;/&gt;&lt;wsp:rsid wsp:val=&quot;00862512&quot;/&gt;&lt;wsp:rsid wsp:val=&quot;0086280B&quot;/&gt;&lt;wsp:rsid wsp:val=&quot;00862D69&quot;/&gt;&lt;wsp:rsid wsp:val=&quot;00862EBF&quot;/&gt;&lt;wsp:rsid wsp:val=&quot;00862FBB&quot;/&gt;&lt;wsp:rsid wsp:val=&quot;008638B2&quot;/&gt;&lt;wsp:rsid wsp:val=&quot;0086395D&quot;/&gt;&lt;wsp:rsid wsp:val=&quot;00863F65&quot;/&gt;&lt;wsp:rsid wsp:val=&quot;00864EF9&quot;/&gt;&lt;wsp:rsid wsp:val=&quot;008656C6&quot;/&gt;&lt;wsp:rsid wsp:val=&quot;00865E05&quot;/&gt;&lt;wsp:rsid wsp:val=&quot;00865F83&quot;/&gt;&lt;wsp:rsid wsp:val=&quot;008664B4&quot;/&gt;&lt;wsp:rsid wsp:val=&quot;00871127&quot;/&gt;&lt;wsp:rsid wsp:val=&quot;008712C1&quot;/&gt;&lt;wsp:rsid wsp:val=&quot;00872E59&quot;/&gt;&lt;wsp:rsid wsp:val=&quot;0087393B&quot;/&gt;&lt;wsp:rsid wsp:val=&quot;00874989&quot;/&gt;&lt;wsp:rsid wsp:val=&quot;00876741&quot;/&gt;&lt;wsp:rsid wsp:val=&quot;008772A7&quot;/&gt;&lt;wsp:rsid wsp:val=&quot;008772D1&quot;/&gt;&lt;wsp:rsid wsp:val=&quot;00880414&quot;/&gt;&lt;wsp:rsid wsp:val=&quot;008816F4&quot;/&gt;&lt;wsp:rsid wsp:val=&quot;00882180&quot;/&gt;&lt;wsp:rsid wsp:val=&quot;00882886&quot;/&gt;&lt;wsp:rsid wsp:val=&quot;008829A6&quot;/&gt;&lt;wsp:rsid wsp:val=&quot;00883070&quot;/&gt;&lt;wsp:rsid wsp:val=&quot;00883A8B&quot;/&gt;&lt;wsp:rsid wsp:val=&quot;00885942&quot;/&gt;&lt;wsp:rsid wsp:val=&quot;00887006&quot;/&gt;&lt;wsp:rsid wsp:val=&quot;0089147E&quot;/&gt;&lt;wsp:rsid wsp:val=&quot;00891562&quot;/&gt;&lt;wsp:rsid wsp:val=&quot;00891602&quot;/&gt;&lt;wsp:rsid wsp:val=&quot;008924AF&quot;/&gt;&lt;wsp:rsid wsp:val=&quot;0089349A&quot;/&gt;&lt;wsp:rsid wsp:val=&quot;008944BB&quot;/&gt;&lt;wsp:rsid wsp:val=&quot;00894F77&quot;/&gt;&lt;wsp:rsid wsp:val=&quot;00894FBF&quot;/&gt;&lt;wsp:rsid wsp:val=&quot;0089550A&quot;/&gt;&lt;wsp:rsid wsp:val=&quot;00895E5E&quot;/&gt;&lt;wsp:rsid wsp:val=&quot;00896589&quot;/&gt;&lt;wsp:rsid wsp:val=&quot;00897689&quot;/&gt;&lt;wsp:rsid wsp:val=&quot;00897988&quot;/&gt;&lt;wsp:rsid wsp:val=&quot;008A0377&quot;/&gt;&lt;wsp:rsid wsp:val=&quot;008A32C1&quot;/&gt;&lt;wsp:rsid wsp:val=&quot;008A3A18&quot;/&gt;&lt;wsp:rsid wsp:val=&quot;008A578B&quot;/&gt;&lt;wsp:rsid wsp:val=&quot;008B0974&quot;/&gt;&lt;wsp:rsid wsp:val=&quot;008B18E0&quot;/&gt;&lt;wsp:rsid wsp:val=&quot;008B1E84&quot;/&gt;&lt;wsp:rsid wsp:val=&quot;008B319E&quot;/&gt;&lt;wsp:rsid wsp:val=&quot;008B369F&quot;/&gt;&lt;wsp:rsid wsp:val=&quot;008B4D07&quot;/&gt;&lt;wsp:rsid wsp:val=&quot;008B6151&quot;/&gt;&lt;wsp:rsid wsp:val=&quot;008B74FD&quot;/&gt;&lt;wsp:rsid wsp:val=&quot;008B7C09&quot;/&gt;&lt;wsp:rsid wsp:val=&quot;008C0058&quot;/&gt;&lt;wsp:rsid wsp:val=&quot;008C1206&quot;/&gt;&lt;wsp:rsid wsp:val=&quot;008C146D&quot;/&gt;&lt;wsp:rsid wsp:val=&quot;008C2573&quot;/&gt;&lt;wsp:rsid wsp:val=&quot;008C3B8E&quot;/&gt;&lt;wsp:rsid wsp:val=&quot;008C4ADA&quot;/&gt;&lt;wsp:rsid wsp:val=&quot;008C504B&quot;/&gt;&lt;wsp:rsid wsp:val=&quot;008C5D61&quot;/&gt;&lt;wsp:rsid wsp:val=&quot;008C6472&quot;/&gt;&lt;wsp:rsid wsp:val=&quot;008C69F1&quot;/&gt;&lt;wsp:rsid wsp:val=&quot;008D0562&quot;/&gt;&lt;wsp:rsid wsp:val=&quot;008D3B50&quot;/&gt;&lt;wsp:rsid wsp:val=&quot;008D41B3&quot;/&gt;&lt;wsp:rsid wsp:val=&quot;008D43EC&quot;/&gt;&lt;wsp:rsid wsp:val=&quot;008D54F4&quot;/&gt;&lt;wsp:rsid wsp:val=&quot;008D57E8&quot;/&gt;&lt;wsp:rsid wsp:val=&quot;008D5CD0&quot;/&gt;&lt;wsp:rsid wsp:val=&quot;008D65F0&quot;/&gt;&lt;wsp:rsid wsp:val=&quot;008D7765&quot;/&gt;&lt;wsp:rsid wsp:val=&quot;008D79A0&quot;/&gt;&lt;wsp:rsid wsp:val=&quot;008D7BF3&quot;/&gt;&lt;wsp:rsid wsp:val=&quot;008E0765&quot;/&gt;&lt;wsp:rsid wsp:val=&quot;008E3B1D&quot;/&gt;&lt;wsp:rsid wsp:val=&quot;008E3EF3&quot;/&gt;&lt;wsp:rsid wsp:val=&quot;008E76C6&quot;/&gt;&lt;wsp:rsid wsp:val=&quot;008F0C1D&quot;/&gt;&lt;wsp:rsid wsp:val=&quot;008F456B&quot;/&gt;&lt;wsp:rsid wsp:val=&quot;008F48AA&quot;/&gt;&lt;wsp:rsid wsp:val=&quot;008F54F6&quot;/&gt;&lt;wsp:rsid wsp:val=&quot;008F6BD5&quot;/&gt;&lt;wsp:rsid wsp:val=&quot;008F7124&quot;/&gt;&lt;wsp:rsid wsp:val=&quot;008F7E6A&quot;/&gt;&lt;wsp:rsid wsp:val=&quot;009023C1&quot;/&gt;&lt;wsp:rsid wsp:val=&quot;00902F43&quot;/&gt;&lt;wsp:rsid wsp:val=&quot;0090362A&quot;/&gt;&lt;wsp:rsid wsp:val=&quot;0090373D&quot;/&gt;&lt;wsp:rsid wsp:val=&quot;009042B8&quot;/&gt;&lt;wsp:rsid wsp:val=&quot;00904880&quot;/&gt;&lt;wsp:rsid wsp:val=&quot;00904C9F&quot;/&gt;&lt;wsp:rsid wsp:val=&quot;009069C9&quot;/&gt;&lt;wsp:rsid wsp:val=&quot;00907593&quot;/&gt;&lt;wsp:rsid wsp:val=&quot;00907604&quot;/&gt;&lt;wsp:rsid wsp:val=&quot;009110C2&quot;/&gt;&lt;wsp:rsid wsp:val=&quot;00912ABD&quot;/&gt;&lt;wsp:rsid wsp:val=&quot;00912F9B&quot;/&gt;&lt;wsp:rsid wsp:val=&quot;00913080&quot;/&gt;&lt;wsp:rsid wsp:val=&quot;0091312E&quot;/&gt;&lt;wsp:rsid wsp:val=&quot;00913F1E&quot;/&gt;&lt;wsp:rsid wsp:val=&quot;00914CFB&quot;/&gt;&lt;wsp:rsid wsp:val=&quot;009157BC&quot;/&gt;&lt;wsp:rsid wsp:val=&quot;00916489&quot;/&gt;&lt;wsp:rsid wsp:val=&quot;00916579&quot;/&gt;&lt;wsp:rsid wsp:val=&quot;009176A0&quot;/&gt;&lt;wsp:rsid wsp:val=&quot;009177E7&quot;/&gt;&lt;wsp:rsid wsp:val=&quot;0091797C&quot;/&gt;&lt;wsp:rsid wsp:val=&quot;009204A1&quot;/&gt;&lt;wsp:rsid wsp:val=&quot;0092071F&quot;/&gt;&lt;wsp:rsid wsp:val=&quot;00921712&quot;/&gt;&lt;wsp:rsid wsp:val=&quot;00921C6A&quot;/&gt;&lt;wsp:rsid wsp:val=&quot;00922221&quot;/&gt;&lt;wsp:rsid wsp:val=&quot;0092252C&quot;/&gt;&lt;wsp:rsid wsp:val=&quot;009227D8&quot;/&gt;&lt;wsp:rsid wsp:val=&quot;00923796&quot;/&gt;&lt;wsp:rsid wsp:val=&quot;00924969&quot;/&gt;&lt;wsp:rsid wsp:val=&quot;00925DE3&quot;/&gt;&lt;wsp:rsid wsp:val=&quot;009266B5&quot;/&gt;&lt;wsp:rsid wsp:val=&quot;009277E4&quot;/&gt;&lt;wsp:rsid wsp:val=&quot;00931560&quot;/&gt;&lt;wsp:rsid wsp:val=&quot;009317E6&quot;/&gt;&lt;wsp:rsid wsp:val=&quot;00932A07&quot;/&gt;&lt;wsp:rsid wsp:val=&quot;0093304D&quot;/&gt;&lt;wsp:rsid wsp:val=&quot;0093756D&quot;/&gt;&lt;wsp:rsid wsp:val=&quot;0094026C&quot;/&gt;&lt;wsp:rsid wsp:val=&quot;009406A1&quot;/&gt;&lt;wsp:rsid wsp:val=&quot;00940D2D&quot;/&gt;&lt;wsp:rsid wsp:val=&quot;0094152C&quot;/&gt;&lt;wsp:rsid wsp:val=&quot;009423C4&quot;/&gt;&lt;wsp:rsid wsp:val=&quot;00942BFD&quot;/&gt;&lt;wsp:rsid wsp:val=&quot;00942CE4&quot;/&gt;&lt;wsp:rsid wsp:val=&quot;0094333B&quot;/&gt;&lt;wsp:rsid wsp:val=&quot;009434F2&quot;/&gt;&lt;wsp:rsid wsp:val=&quot;00943B2E&quot;/&gt;&lt;wsp:rsid wsp:val=&quot;009447BE&quot;/&gt;&lt;wsp:rsid wsp:val=&quot;00944A83&quot;/&gt;&lt;wsp:rsid wsp:val=&quot;00945FEC&quot;/&gt;&lt;wsp:rsid wsp:val=&quot;0094656A&quot;/&gt;&lt;wsp:rsid wsp:val=&quot;009467D7&quot;/&gt;&lt;wsp:rsid wsp:val=&quot;00946D82&quot;/&gt;&lt;wsp:rsid wsp:val=&quot;00947F53&quot;/&gt;&lt;wsp:rsid wsp:val=&quot;009515FB&quot;/&gt;&lt;wsp:rsid wsp:val=&quot;00951A06&quot;/&gt;&lt;wsp:rsid wsp:val=&quot;00951CDF&quot;/&gt;&lt;wsp:rsid wsp:val=&quot;00956F1B&quot;/&gt;&lt;wsp:rsid wsp:val=&quot;00957933&quot;/&gt;&lt;wsp:rsid wsp:val=&quot;00960CBD&quot;/&gt;&lt;wsp:rsid wsp:val=&quot;00960DD1&quot;/&gt;&lt;wsp:rsid wsp:val=&quot;009629F6&quot;/&gt;&lt;wsp:rsid wsp:val=&quot;00962BA7&quot;/&gt;&lt;wsp:rsid wsp:val=&quot;00963C41&quot;/&gt;&lt;wsp:rsid wsp:val=&quot;0096435A&quot;/&gt;&lt;wsp:rsid wsp:val=&quot;00965250&quot;/&gt;&lt;wsp:rsid wsp:val=&quot;00965AB2&quot;/&gt;&lt;wsp:rsid wsp:val=&quot;00965E44&quot;/&gt;&lt;wsp:rsid wsp:val=&quot;00966B84&quot;/&gt;&lt;wsp:rsid wsp:val=&quot;00967029&quot;/&gt;&lt;wsp:rsid wsp:val=&quot;00967200&quot;/&gt;&lt;wsp:rsid wsp:val=&quot;00967511&quot;/&gt;&lt;wsp:rsid wsp:val=&quot;00967E5F&quot;/&gt;&lt;wsp:rsid wsp:val=&quot;00967FBE&quot;/&gt;&lt;wsp:rsid wsp:val=&quot;00970884&quot;/&gt;&lt;wsp:rsid wsp:val=&quot;009714FF&quot;/&gt;&lt;wsp:rsid wsp:val=&quot;00971790&quot;/&gt;&lt;wsp:rsid wsp:val=&quot;00973D22&quot;/&gt;&lt;wsp:rsid wsp:val=&quot;00974BB9&quot;/&gt;&lt;wsp:rsid wsp:val=&quot;00976242&quot;/&gt;&lt;wsp:rsid wsp:val=&quot;00976A44&quot;/&gt;&lt;wsp:rsid wsp:val=&quot;00976E97&quot;/&gt;&lt;wsp:rsid wsp:val=&quot;00982125&quot;/&gt;&lt;wsp:rsid wsp:val=&quot;00982263&quot;/&gt;&lt;wsp:rsid wsp:val=&quot;009834E2&quot;/&gt;&lt;wsp:rsid wsp:val=&quot;00984C2A&quot;/&gt;&lt;wsp:rsid wsp:val=&quot;00984C6C&quot;/&gt;&lt;wsp:rsid wsp:val=&quot;00985288&quot;/&gt;&lt;wsp:rsid wsp:val=&quot;0098574F&quot;/&gt;&lt;wsp:rsid wsp:val=&quot;0098636E&quot;/&gt;&lt;wsp:rsid wsp:val=&quot;0098787D&quot;/&gt;&lt;wsp:rsid wsp:val=&quot;00990672&quot;/&gt;&lt;wsp:rsid wsp:val=&quot;0099071A&quot;/&gt;&lt;wsp:rsid wsp:val=&quot;009910A4&quot;/&gt;&lt;wsp:rsid wsp:val=&quot;0099403D&quot;/&gt;&lt;wsp:rsid wsp:val=&quot;009953BF&quot;/&gt;&lt;wsp:rsid wsp:val=&quot;009959F7&quot;/&gt;&lt;wsp:rsid wsp:val=&quot;0099729A&quot;/&gt;&lt;wsp:rsid wsp:val=&quot;009A0426&quot;/&gt;&lt;wsp:rsid wsp:val=&quot;009A0C9B&quot;/&gt;&lt;wsp:rsid wsp:val=&quot;009A2DF3&quot;/&gt;&lt;wsp:rsid wsp:val=&quot;009A4295&quot;/&gt;&lt;wsp:rsid wsp:val=&quot;009A4972&quot;/&gt;&lt;wsp:rsid wsp:val=&quot;009A4D2D&quot;/&gt;&lt;wsp:rsid wsp:val=&quot;009A5909&quot;/&gt;&lt;wsp:rsid wsp:val=&quot;009A735F&quot;/&gt;&lt;wsp:rsid wsp:val=&quot;009B03A5&quot;/&gt;&lt;wsp:rsid wsp:val=&quot;009B134E&quot;/&gt;&lt;wsp:rsid wsp:val=&quot;009B1B49&quot;/&gt;&lt;wsp:rsid wsp:val=&quot;009B2429&quot;/&gt;&lt;wsp:rsid wsp:val=&quot;009B4095&quot;/&gt;&lt;wsp:rsid wsp:val=&quot;009B5375&quot;/&gt;&lt;wsp:rsid wsp:val=&quot;009B6ABC&quot;/&gt;&lt;wsp:rsid wsp:val=&quot;009B6C35&quot;/&gt;&lt;wsp:rsid wsp:val=&quot;009B7AA7&quot;/&gt;&lt;wsp:rsid wsp:val=&quot;009C347C&quot;/&gt;&lt;wsp:rsid wsp:val=&quot;009C453F&quot;/&gt;&lt;wsp:rsid wsp:val=&quot;009C472A&quot;/&gt;&lt;wsp:rsid wsp:val=&quot;009C4C4F&quot;/&gt;&lt;wsp:rsid wsp:val=&quot;009C524E&quot;/&gt;&lt;wsp:rsid wsp:val=&quot;009C5830&quot;/&gt;&lt;wsp:rsid wsp:val=&quot;009C7F99&quot;/&gt;&lt;wsp:rsid wsp:val=&quot;009D172E&quot;/&gt;&lt;wsp:rsid wsp:val=&quot;009D1991&quot;/&gt;&lt;wsp:rsid wsp:val=&quot;009D3D2A&quot;/&gt;&lt;wsp:rsid wsp:val=&quot;009D50AE&quot;/&gt;&lt;wsp:rsid wsp:val=&quot;009E0816&quot;/&gt;&lt;wsp:rsid wsp:val=&quot;009E090A&quot;/&gt;&lt;wsp:rsid wsp:val=&quot;009E1621&quot;/&gt;&lt;wsp:rsid wsp:val=&quot;009E17BC&quot;/&gt;&lt;wsp:rsid wsp:val=&quot;009E21DF&quot;/&gt;&lt;wsp:rsid wsp:val=&quot;009E2B35&quot;/&gt;&lt;wsp:rsid wsp:val=&quot;009E2BF3&quot;/&gt;&lt;wsp:rsid wsp:val=&quot;009E395A&quot;/&gt;&lt;wsp:rsid wsp:val=&quot;009E3A4E&quot;/&gt;&lt;wsp:rsid wsp:val=&quot;009E40B2&quot;/&gt;&lt;wsp:rsid wsp:val=&quot;009E4974&quot;/&gt;&lt;wsp:rsid wsp:val=&quot;009E498F&quot;/&gt;&lt;wsp:rsid wsp:val=&quot;009E4E60&quot;/&gt;&lt;wsp:rsid wsp:val=&quot;009E72FC&quot;/&gt;&lt;wsp:rsid wsp:val=&quot;009E772B&quot;/&gt;&lt;wsp:rsid wsp:val=&quot;009F0B07&quot;/&gt;&lt;wsp:rsid wsp:val=&quot;009F0BFE&quot;/&gt;&lt;wsp:rsid wsp:val=&quot;009F168F&quot;/&gt;&lt;wsp:rsid wsp:val=&quot;009F364F&quot;/&gt;&lt;wsp:rsid wsp:val=&quot;009F3E04&quot;/&gt;&lt;wsp:rsid wsp:val=&quot;009F41D9&quot;/&gt;&lt;wsp:rsid wsp:val=&quot;009F44A1&quot;/&gt;&lt;wsp:rsid wsp:val=&quot;009F46BD&quot;/&gt;&lt;wsp:rsid wsp:val=&quot;009F4793&quot;/&gt;&lt;wsp:rsid wsp:val=&quot;009F50A9&quot;/&gt;&lt;wsp:rsid wsp:val=&quot;009F56A7&quot;/&gt;&lt;wsp:rsid wsp:val=&quot;009F6372&quot;/&gt;&lt;wsp:rsid wsp:val=&quot;009F76F6&quot;/&gt;&lt;wsp:rsid wsp:val=&quot;00A00140&quot;/&gt;&lt;wsp:rsid wsp:val=&quot;00A0160F&quot;/&gt;&lt;wsp:rsid wsp:val=&quot;00A016C3&quot;/&gt;&lt;wsp:rsid wsp:val=&quot;00A025E2&quot;/&gt;&lt;wsp:rsid wsp:val=&quot;00A0304C&quot;/&gt;&lt;wsp:rsid wsp:val=&quot;00A04702&quot;/&gt;&lt;wsp:rsid wsp:val=&quot;00A053AB&quot;/&gt;&lt;wsp:rsid wsp:val=&quot;00A06444&quot;/&gt;&lt;wsp:rsid wsp:val=&quot;00A106DC&quot;/&gt;&lt;wsp:rsid wsp:val=&quot;00A10D78&quot;/&gt;&lt;wsp:rsid wsp:val=&quot;00A11A02&quot;/&gt;&lt;wsp:rsid wsp:val=&quot;00A11D6F&quot;/&gt;&lt;wsp:rsid wsp:val=&quot;00A12855&quot;/&gt;&lt;wsp:rsid wsp:val=&quot;00A12E1B&quot;/&gt;&lt;wsp:rsid wsp:val=&quot;00A12ECC&quot;/&gt;&lt;wsp:rsid wsp:val=&quot;00A13A27&quot;/&gt;&lt;wsp:rsid wsp:val=&quot;00A13F8E&quot;/&gt;&lt;wsp:rsid wsp:val=&quot;00A14883&quot;/&gt;&lt;wsp:rsid wsp:val=&quot;00A168F8&quot;/&gt;&lt;wsp:rsid wsp:val=&quot;00A1706C&quot;/&gt;&lt;wsp:rsid wsp:val=&quot;00A20943&quot;/&gt;&lt;wsp:rsid wsp:val=&quot;00A20DD0&quot;/&gt;&lt;wsp:rsid wsp:val=&quot;00A223C4&quot;/&gt;&lt;wsp:rsid wsp:val=&quot;00A22E08&quot;/&gt;&lt;wsp:rsid wsp:val=&quot;00A26460&quot;/&gt;&lt;wsp:rsid wsp:val=&quot;00A26EEC&quot;/&gt;&lt;wsp:rsid wsp:val=&quot;00A27401&quot;/&gt;&lt;wsp:rsid wsp:val=&quot;00A27D69&quot;/&gt;&lt;wsp:rsid wsp:val=&quot;00A30974&quot;/&gt;&lt;wsp:rsid wsp:val=&quot;00A31508&quot;/&gt;&lt;wsp:rsid wsp:val=&quot;00A32A88&quot;/&gt;&lt;wsp:rsid wsp:val=&quot;00A3337B&quot;/&gt;&lt;wsp:rsid wsp:val=&quot;00A351A2&quot;/&gt;&lt;wsp:rsid wsp:val=&quot;00A36460&quot;/&gt;&lt;wsp:rsid wsp:val=&quot;00A40FD2&quot;/&gt;&lt;wsp:rsid wsp:val=&quot;00A4402F&quot;/&gt;&lt;wsp:rsid wsp:val=&quot;00A45EBB&quot;/&gt;&lt;wsp:rsid wsp:val=&quot;00A45FCD&quot;/&gt;&lt;wsp:rsid wsp:val=&quot;00A4727D&quot;/&gt;&lt;wsp:rsid wsp:val=&quot;00A5000F&quot;/&gt;&lt;wsp:rsid wsp:val=&quot;00A51B1E&quot;/&gt;&lt;wsp:rsid wsp:val=&quot;00A51C7E&quot;/&gt;&lt;wsp:rsid wsp:val=&quot;00A52431&quot;/&gt;&lt;wsp:rsid wsp:val=&quot;00A52757&quot;/&gt;&lt;wsp:rsid wsp:val=&quot;00A52774&quot;/&gt;&lt;wsp:rsid wsp:val=&quot;00A52D94&quot;/&gt;&lt;wsp:rsid wsp:val=&quot;00A532A1&quot;/&gt;&lt;wsp:rsid wsp:val=&quot;00A55BAA&quot;/&gt;&lt;wsp:rsid wsp:val=&quot;00A57034&quot;/&gt;&lt;wsp:rsid wsp:val=&quot;00A578BC&quot;/&gt;&lt;wsp:rsid wsp:val=&quot;00A57AF7&quot;/&gt;&lt;wsp:rsid wsp:val=&quot;00A60479&quot;/&gt;&lt;wsp:rsid wsp:val=&quot;00A615B7&quot;/&gt;&lt;wsp:rsid wsp:val=&quot;00A628E0&quot;/&gt;&lt;wsp:rsid wsp:val=&quot;00A631C4&quot;/&gt;&lt;wsp:rsid wsp:val=&quot;00A63489&quot;/&gt;&lt;wsp:rsid wsp:val=&quot;00A645E6&quot;/&gt;&lt;wsp:rsid wsp:val=&quot;00A64E7B&quot;/&gt;&lt;wsp:rsid wsp:val=&quot;00A66372&quot;/&gt;&lt;wsp:rsid wsp:val=&quot;00A66B5D&quot;/&gt;&lt;wsp:rsid wsp:val=&quot;00A713BF&quot;/&gt;&lt;wsp:rsid wsp:val=&quot;00A71573&quot;/&gt;&lt;wsp:rsid wsp:val=&quot;00A72496&quot;/&gt;&lt;wsp:rsid wsp:val=&quot;00A727C8&quot;/&gt;&lt;wsp:rsid wsp:val=&quot;00A72C65&quot;/&gt;&lt;wsp:rsid wsp:val=&quot;00A73F9D&quot;/&gt;&lt;wsp:rsid wsp:val=&quot;00A74128&quot;/&gt;&lt;wsp:rsid wsp:val=&quot;00A746CA&quot;/&gt;&lt;wsp:rsid wsp:val=&quot;00A74C9E&quot;/&gt;&lt;wsp:rsid wsp:val=&quot;00A74DF7&quot;/&gt;&lt;wsp:rsid wsp:val=&quot;00A74E57&quot;/&gt;&lt;wsp:rsid wsp:val=&quot;00A74ECF&quot;/&gt;&lt;wsp:rsid wsp:val=&quot;00A77A6A&quot;/&gt;&lt;wsp:rsid wsp:val=&quot;00A77DB9&quot;/&gt;&lt;wsp:rsid wsp:val=&quot;00A814DE&quot;/&gt;&lt;wsp:rsid wsp:val=&quot;00A83134&quot;/&gt;&lt;wsp:rsid wsp:val=&quot;00A831CA&quot;/&gt;&lt;wsp:rsid wsp:val=&quot;00A83D9D&quot;/&gt;&lt;wsp:rsid wsp:val=&quot;00A84088&quot;/&gt;&lt;wsp:rsid wsp:val=&quot;00A85EB4&quot;/&gt;&lt;wsp:rsid wsp:val=&quot;00A869AE&quot;/&gt;&lt;wsp:rsid wsp:val=&quot;00A872E3&quot;/&gt;&lt;wsp:rsid wsp:val=&quot;00A92BD6&quot;/&gt;&lt;wsp:rsid wsp:val=&quot;00A94486&quot;/&gt;&lt;wsp:rsid wsp:val=&quot;00A95095&quot;/&gt;&lt;wsp:rsid wsp:val=&quot;00A95EE0&quot;/&gt;&lt;wsp:rsid wsp:val=&quot;00A961EE&quot;/&gt;&lt;wsp:rsid wsp:val=&quot;00AA0BA0&quot;/&gt;&lt;wsp:rsid wsp:val=&quot;00AA20B0&quot;/&gt;&lt;wsp:rsid wsp:val=&quot;00AA2CE6&quot;/&gt;&lt;wsp:rsid wsp:val=&quot;00AA2F8D&quot;/&gt;&lt;wsp:rsid wsp:val=&quot;00AA331B&quot;/&gt;&lt;wsp:rsid wsp:val=&quot;00AA3403&quot;/&gt;&lt;wsp:rsid wsp:val=&quot;00AA627A&quot;/&gt;&lt;wsp:rsid wsp:val=&quot;00AB004F&quot;/&gt;&lt;wsp:rsid wsp:val=&quot;00AB325F&quot;/&gt;&lt;wsp:rsid wsp:val=&quot;00AB369D&quot;/&gt;&lt;wsp:rsid wsp:val=&quot;00AB4D9D&quot;/&gt;&lt;wsp:rsid wsp:val=&quot;00AB55E0&quot;/&gt;&lt;wsp:rsid wsp:val=&quot;00AB6589&quot;/&gt;&lt;wsp:rsid wsp:val=&quot;00AB7D39&quot;/&gt;&lt;wsp:rsid wsp:val=&quot;00AC2F05&quot;/&gt;&lt;wsp:rsid wsp:val=&quot;00AC4521&quot;/&gt;&lt;wsp:rsid wsp:val=&quot;00AC495F&quot;/&gt;&lt;wsp:rsid wsp:val=&quot;00AC4CA0&quot;/&gt;&lt;wsp:rsid wsp:val=&quot;00AC557B&quot;/&gt;&lt;wsp:rsid wsp:val=&quot;00AC57EF&quot;/&gt;&lt;wsp:rsid wsp:val=&quot;00AC747A&quot;/&gt;&lt;wsp:rsid wsp:val=&quot;00AD13F1&quot;/&gt;&lt;wsp:rsid wsp:val=&quot;00AD2B3D&quot;/&gt;&lt;wsp:rsid wsp:val=&quot;00AD2CC7&quot;/&gt;&lt;wsp:rsid wsp:val=&quot;00AD3B7A&quot;/&gt;&lt;wsp:rsid wsp:val=&quot;00AD436B&quot;/&gt;&lt;wsp:rsid wsp:val=&quot;00AD4CEB&quot;/&gt;&lt;wsp:rsid wsp:val=&quot;00AD6126&quot;/&gt;&lt;wsp:rsid wsp:val=&quot;00AD6332&quot;/&gt;&lt;wsp:rsid wsp:val=&quot;00AD749C&quot;/&gt;&lt;wsp:rsid wsp:val=&quot;00AD7A10&quot;/&gt;&lt;wsp:rsid wsp:val=&quot;00AD7C77&quot;/&gt;&lt;wsp:rsid wsp:val=&quot;00AD7ECE&quot;/&gt;&lt;wsp:rsid wsp:val=&quot;00AE07C0&quot;/&gt;&lt;wsp:rsid wsp:val=&quot;00AE160A&quot;/&gt;&lt;wsp:rsid wsp:val=&quot;00AE2DA9&quot;/&gt;&lt;wsp:rsid wsp:val=&quot;00AE3178&quot;/&gt;&lt;wsp:rsid wsp:val=&quot;00AE38AE&quot;/&gt;&lt;wsp:rsid wsp:val=&quot;00AE421A&quot;/&gt;&lt;wsp:rsid wsp:val=&quot;00AE4769&quot;/&gt;&lt;wsp:rsid wsp:val=&quot;00AE5040&quot;/&gt;&lt;wsp:rsid wsp:val=&quot;00AE5720&quot;/&gt;&lt;wsp:rsid wsp:val=&quot;00AE5CBA&quot;/&gt;&lt;wsp:rsid wsp:val=&quot;00AE722D&quot;/&gt;&lt;wsp:rsid wsp:val=&quot;00AE727E&quot;/&gt;&lt;wsp:rsid wsp:val=&quot;00AE79D0&quot;/&gt;&lt;wsp:rsid wsp:val=&quot;00AE7E38&quot;/&gt;&lt;wsp:rsid wsp:val=&quot;00AF0481&quot;/&gt;&lt;wsp:rsid wsp:val=&quot;00AF10A5&quot;/&gt;&lt;wsp:rsid wsp:val=&quot;00AF19AD&quot;/&gt;&lt;wsp:rsid wsp:val=&quot;00AF309C&quot;/&gt;&lt;wsp:rsid wsp:val=&quot;00AF336C&quot;/&gt;&lt;wsp:rsid wsp:val=&quot;00AF35ED&quot;/&gt;&lt;wsp:rsid wsp:val=&quot;00AF4C75&quot;/&gt;&lt;wsp:rsid wsp:val=&quot;00B007B1&quot;/&gt;&lt;wsp:rsid wsp:val=&quot;00B0160B&quot;/&gt;&lt;wsp:rsid wsp:val=&quot;00B01CD6&quot;/&gt;&lt;wsp:rsid wsp:val=&quot;00B03229&quot;/&gt;&lt;wsp:rsid wsp:val=&quot;00B067DA&quot;/&gt;&lt;wsp:rsid wsp:val=&quot;00B069EC&quot;/&gt;&lt;wsp:rsid wsp:val=&quot;00B105AC&quot;/&gt;&lt;wsp:rsid wsp:val=&quot;00B10639&quot;/&gt;&lt;wsp:rsid wsp:val=&quot;00B11C11&quot;/&gt;&lt;wsp:rsid wsp:val=&quot;00B11F11&quot;/&gt;&lt;wsp:rsid wsp:val=&quot;00B1241A&quot;/&gt;&lt;wsp:rsid wsp:val=&quot;00B15469&quot;/&gt;&lt;wsp:rsid wsp:val=&quot;00B15C57&quot;/&gt;&lt;wsp:rsid wsp:val=&quot;00B167A3&quot;/&gt;&lt;wsp:rsid wsp:val=&quot;00B16C32&quot;/&gt;&lt;wsp:rsid wsp:val=&quot;00B16E02&quot;/&gt;&lt;wsp:rsid wsp:val=&quot;00B21631&quot;/&gt;&lt;wsp:rsid wsp:val=&quot;00B2184B&quot;/&gt;&lt;wsp:rsid wsp:val=&quot;00B22638&quot;/&gt;&lt;wsp:rsid wsp:val=&quot;00B236DC&quot;/&gt;&lt;wsp:rsid wsp:val=&quot;00B248E2&quot;/&gt;&lt;wsp:rsid wsp:val=&quot;00B257D3&quot;/&gt;&lt;wsp:rsid wsp:val=&quot;00B27751&quot;/&gt;&lt;wsp:rsid wsp:val=&quot;00B305B0&quot;/&gt;&lt;wsp:rsid wsp:val=&quot;00B31BED&quot;/&gt;&lt;wsp:rsid wsp:val=&quot;00B32326&quot;/&gt;&lt;wsp:rsid wsp:val=&quot;00B32AD9&quot;/&gt;&lt;wsp:rsid wsp:val=&quot;00B32D94&quot;/&gt;&lt;wsp:rsid wsp:val=&quot;00B352AE&quot;/&gt;&lt;wsp:rsid wsp:val=&quot;00B35C8E&quot;/&gt;&lt;wsp:rsid wsp:val=&quot;00B36FB8&quot;/&gt;&lt;wsp:rsid wsp:val=&quot;00B40499&quot;/&gt;&lt;wsp:rsid wsp:val=&quot;00B40B4B&quot;/&gt;&lt;wsp:rsid wsp:val=&quot;00B40CEA&quot;/&gt;&lt;wsp:rsid wsp:val=&quot;00B410D9&quot;/&gt;&lt;wsp:rsid wsp:val=&quot;00B44FB8&quot;/&gt;&lt;wsp:rsid wsp:val=&quot;00B4567E&quot;/&gt;&lt;wsp:rsid wsp:val=&quot;00B457CC&quot;/&gt;&lt;wsp:rsid wsp:val=&quot;00B45CB9&quot;/&gt;&lt;wsp:rsid wsp:val=&quot;00B461C0&quot;/&gt;&lt;wsp:rsid wsp:val=&quot;00B46384&quot;/&gt;&lt;wsp:rsid wsp:val=&quot;00B46E98&quot;/&gt;&lt;wsp:rsid wsp:val=&quot;00B50D74&quot;/&gt;&lt;wsp:rsid wsp:val=&quot;00B52CB7&quot;/&gt;&lt;wsp:rsid wsp:val=&quot;00B549D9&quot;/&gt;&lt;wsp:rsid wsp:val=&quot;00B5671B&quot;/&gt;&lt;wsp:rsid wsp:val=&quot;00B5690E&quot;/&gt;&lt;wsp:rsid wsp:val=&quot;00B577E1&quot;/&gt;&lt;wsp:rsid wsp:val=&quot;00B57E31&quot;/&gt;&lt;wsp:rsid wsp:val=&quot;00B61BA5&quot;/&gt;&lt;wsp:rsid wsp:val=&quot;00B61F7F&quot;/&gt;&lt;wsp:rsid wsp:val=&quot;00B66219&quot;/&gt;&lt;wsp:rsid wsp:val=&quot;00B66DEF&quot;/&gt;&lt;wsp:rsid wsp:val=&quot;00B703B6&quot;/&gt;&lt;wsp:rsid wsp:val=&quot;00B72C09&quot;/&gt;&lt;wsp:rsid wsp:val=&quot;00B74776&quot;/&gt;&lt;wsp:rsid wsp:val=&quot;00B751DF&quot;/&gt;&lt;wsp:rsid wsp:val=&quot;00B7603C&quot;/&gt;&lt;wsp:rsid wsp:val=&quot;00B7694B&quot;/&gt;&lt;wsp:rsid wsp:val=&quot;00B77215&quot;/&gt;&lt;wsp:rsid wsp:val=&quot;00B7753A&quot;/&gt;&lt;wsp:rsid wsp:val=&quot;00B77E2C&quot;/&gt;&lt;wsp:rsid wsp:val=&quot;00B80964&quot;/&gt;&lt;wsp:rsid wsp:val=&quot;00B84376&quot;/&gt;&lt;wsp:rsid wsp:val=&quot;00B85546&quot;/&gt;&lt;wsp:rsid wsp:val=&quot;00B86249&quot;/&gt;&lt;wsp:rsid wsp:val=&quot;00B866C6&quot;/&gt;&lt;wsp:rsid wsp:val=&quot;00B868B5&quot;/&gt;&lt;wsp:rsid wsp:val=&quot;00B86E42&quot;/&gt;&lt;wsp:rsid wsp:val=&quot;00B87379&quot;/&gt;&lt;wsp:rsid wsp:val=&quot;00B87F1F&quot;/&gt;&lt;wsp:rsid wsp:val=&quot;00B908D1&quot;/&gt;&lt;wsp:rsid wsp:val=&quot;00B90E09&quot;/&gt;&lt;wsp:rsid wsp:val=&quot;00B91479&quot;/&gt;&lt;wsp:rsid wsp:val=&quot;00B9153A&quot;/&gt;&lt;wsp:rsid wsp:val=&quot;00B91545&quot;/&gt;&lt;wsp:rsid wsp:val=&quot;00B91CE0&quot;/&gt;&lt;wsp:rsid wsp:val=&quot;00B92352&quot;/&gt;&lt;wsp:rsid wsp:val=&quot;00B93169&quot;/&gt;&lt;wsp:rsid wsp:val=&quot;00B9327E&quot;/&gt;&lt;wsp:rsid wsp:val=&quot;00B9492D&quot;/&gt;&lt;wsp:rsid wsp:val=&quot;00B94CDB&quot;/&gt;&lt;wsp:rsid wsp:val=&quot;00B95372&quot;/&gt;&lt;wsp:rsid wsp:val=&quot;00B95ABD&quot;/&gt;&lt;wsp:rsid wsp:val=&quot;00B96FA6&quot;/&gt;&lt;wsp:rsid wsp:val=&quot;00B97629&quot;/&gt;&lt;wsp:rsid wsp:val=&quot;00BA00E0&quot;/&gt;&lt;wsp:rsid wsp:val=&quot;00BA0F83&quot;/&gt;&lt;wsp:rsid wsp:val=&quot;00BA1D76&quot;/&gt;&lt;wsp:rsid wsp:val=&quot;00BA2ECC&quot;/&gt;&lt;wsp:rsid wsp:val=&quot;00BA3834&quot;/&gt;&lt;wsp:rsid wsp:val=&quot;00BA4B31&quot;/&gt;&lt;wsp:rsid wsp:val=&quot;00BA723E&quot;/&gt;&lt;wsp:rsid wsp:val=&quot;00BB044F&quot;/&gt;&lt;wsp:rsid wsp:val=&quot;00BB0F07&quot;/&gt;&lt;wsp:rsid wsp:val=&quot;00BB1002&quot;/&gt;&lt;wsp:rsid wsp:val=&quot;00BB20CF&quot;/&gt;&lt;wsp:rsid wsp:val=&quot;00BB2340&quot;/&gt;&lt;wsp:rsid wsp:val=&quot;00BB2AA1&quot;/&gt;&lt;wsp:rsid wsp:val=&quot;00BB422F&quot;/&gt;&lt;wsp:rsid wsp:val=&quot;00BB692A&quot;/&gt;&lt;wsp:rsid wsp:val=&quot;00BB708F&quot;/&gt;&lt;wsp:rsid wsp:val=&quot;00BC02A6&quot;/&gt;&lt;wsp:rsid wsp:val=&quot;00BC0A06&quot;/&gt;&lt;wsp:rsid wsp:val=&quot;00BC1DAE&quot;/&gt;&lt;wsp:rsid wsp:val=&quot;00BC2874&quot;/&gt;&lt;wsp:rsid wsp:val=&quot;00BC2F2D&quot;/&gt;&lt;wsp:rsid wsp:val=&quot;00BC3B33&quot;/&gt;&lt;wsp:rsid wsp:val=&quot;00BC3C24&quot;/&gt;&lt;wsp:rsid wsp:val=&quot;00BC5711&quot;/&gt;&lt;wsp:rsid wsp:val=&quot;00BC6B36&quot;/&gt;&lt;wsp:rsid wsp:val=&quot;00BC7E7C&quot;/&gt;&lt;wsp:rsid wsp:val=&quot;00BD0B07&quot;/&gt;&lt;wsp:rsid wsp:val=&quot;00BD1598&quot;/&gt;&lt;wsp:rsid wsp:val=&quot;00BD160E&quot;/&gt;&lt;wsp:rsid wsp:val=&quot;00BD1B2A&quot;/&gt;&lt;wsp:rsid wsp:val=&quot;00BD34FA&quot;/&gt;&lt;wsp:rsid wsp:val=&quot;00BD364B&quot;/&gt;&lt;wsp:rsid wsp:val=&quot;00BD4791&quot;/&gt;&lt;wsp:rsid wsp:val=&quot;00BD48C2&quot;/&gt;&lt;wsp:rsid wsp:val=&quot;00BD687E&quot;/&gt;&lt;wsp:rsid wsp:val=&quot;00BD6972&quot;/&gt;&lt;wsp:rsid wsp:val=&quot;00BD6B0D&quot;/&gt;&lt;wsp:rsid wsp:val=&quot;00BD7B97&quot;/&gt;&lt;wsp:rsid wsp:val=&quot;00BE0631&quot;/&gt;&lt;wsp:rsid wsp:val=&quot;00BE1C52&quot;/&gt;&lt;wsp:rsid wsp:val=&quot;00BE1DCD&quot;/&gt;&lt;wsp:rsid wsp:val=&quot;00BE2610&quot;/&gt;&lt;wsp:rsid wsp:val=&quot;00BE37A1&quot;/&gt;&lt;wsp:rsid wsp:val=&quot;00BE3C42&quot;/&gt;&lt;wsp:rsid wsp:val=&quot;00BE5903&quot;/&gt;&lt;wsp:rsid wsp:val=&quot;00BE59FA&quot;/&gt;&lt;wsp:rsid wsp:val=&quot;00BE635A&quot;/&gt;&lt;wsp:rsid wsp:val=&quot;00BE6C4E&quot;/&gt;&lt;wsp:rsid wsp:val=&quot;00BF0348&quot;/&gt;&lt;wsp:rsid wsp:val=&quot;00BF26A7&quot;/&gt;&lt;wsp:rsid wsp:val=&quot;00BF2D54&quot;/&gt;&lt;wsp:rsid wsp:val=&quot;00BF3DB9&quot;/&gt;&lt;wsp:rsid wsp:val=&quot;00BF42BF&quot;/&gt;&lt;wsp:rsid wsp:val=&quot;00BF44A8&quot;/&gt;&lt;wsp:rsid wsp:val=&quot;00BF7A96&quot;/&gt;&lt;wsp:rsid wsp:val=&quot;00BF7CCA&quot;/&gt;&lt;wsp:rsid wsp:val=&quot;00C02855&quot;/&gt;&lt;wsp:rsid wsp:val=&quot;00C034CC&quot;/&gt;&lt;wsp:rsid wsp:val=&quot;00C05216&quot;/&gt;&lt;wsp:rsid wsp:val=&quot;00C05354&quot;/&gt;&lt;wsp:rsid wsp:val=&quot;00C0741A&quot;/&gt;&lt;wsp:rsid wsp:val=&quot;00C07641&quot;/&gt;&lt;wsp:rsid wsp:val=&quot;00C07D74&quot;/&gt;&lt;wsp:rsid wsp:val=&quot;00C1035A&quot;/&gt;&lt;wsp:rsid wsp:val=&quot;00C1182C&quot;/&gt;&lt;wsp:rsid wsp:val=&quot;00C118D6&quot;/&gt;&lt;wsp:rsid wsp:val=&quot;00C12F93&quot;/&gt;&lt;wsp:rsid wsp:val=&quot;00C14286&quot;/&gt;&lt;wsp:rsid wsp:val=&quot;00C14B4B&quot;/&gt;&lt;wsp:rsid wsp:val=&quot;00C14D9D&quot;/&gt;&lt;wsp:rsid wsp:val=&quot;00C14D9E&quot;/&gt;&lt;wsp:rsid wsp:val=&quot;00C14EFF&quot;/&gt;&lt;wsp:rsid wsp:val=&quot;00C150D0&quot;/&gt;&lt;wsp:rsid wsp:val=&quot;00C168BA&quot;/&gt;&lt;wsp:rsid wsp:val=&quot;00C168C7&quot;/&gt;&lt;wsp:rsid wsp:val=&quot;00C16D7D&quot;/&gt;&lt;wsp:rsid wsp:val=&quot;00C17632&quot;/&gt;&lt;wsp:rsid wsp:val=&quot;00C179CC&quot;/&gt;&lt;wsp:rsid wsp:val=&quot;00C17C18&quot;/&gt;&lt;wsp:rsid wsp:val=&quot;00C20B58&quot;/&gt;&lt;wsp:rsid wsp:val=&quot;00C230FA&quot;/&gt;&lt;wsp:rsid wsp:val=&quot;00C233D1&quot;/&gt;&lt;wsp:rsid wsp:val=&quot;00C23D5E&quot;/&gt;&lt;wsp:rsid wsp:val=&quot;00C23F65&quot;/&gt;&lt;wsp:rsid wsp:val=&quot;00C24079&quot;/&gt;&lt;wsp:rsid wsp:val=&quot;00C2407D&quot;/&gt;&lt;wsp:rsid wsp:val=&quot;00C245A6&quot;/&gt;&lt;wsp:rsid wsp:val=&quot;00C24B04&quot;/&gt;&lt;wsp:rsid wsp:val=&quot;00C24B61&quot;/&gt;&lt;wsp:rsid wsp:val=&quot;00C26004&quot;/&gt;&lt;wsp:rsid wsp:val=&quot;00C30903&quot;/&gt;&lt;wsp:rsid wsp:val=&quot;00C32756&quot;/&gt;&lt;wsp:rsid wsp:val=&quot;00C33438&quot;/&gt;&lt;wsp:rsid wsp:val=&quot;00C33888&quot;/&gt;&lt;wsp:rsid wsp:val=&quot;00C33E82&quot;/&gt;&lt;wsp:rsid wsp:val=&quot;00C34642&quot;/&gt;&lt;wsp:rsid wsp:val=&quot;00C34783&quot;/&gt;&lt;wsp:rsid wsp:val=&quot;00C35148&quot;/&gt;&lt;wsp:rsid wsp:val=&quot;00C3591B&quot;/&gt;&lt;wsp:rsid wsp:val=&quot;00C36F17&quot;/&gt;&lt;wsp:rsid wsp:val=&quot;00C37689&quot;/&gt;&lt;wsp:rsid wsp:val=&quot;00C37E59&quot;/&gt;&lt;wsp:rsid wsp:val=&quot;00C40A38&quot;/&gt;&lt;wsp:rsid wsp:val=&quot;00C41186&quot;/&gt;&lt;wsp:rsid wsp:val=&quot;00C425EC&quot;/&gt;&lt;wsp:rsid wsp:val=&quot;00C43550&quot;/&gt;&lt;wsp:rsid wsp:val=&quot;00C43E77&quot;/&gt;&lt;wsp:rsid wsp:val=&quot;00C44588&quot;/&gt;&lt;wsp:rsid wsp:val=&quot;00C44FED&quot;/&gt;&lt;wsp:rsid wsp:val=&quot;00C464A9&quot;/&gt;&lt;wsp:rsid wsp:val=&quot;00C47BBD&quot;/&gt;&lt;wsp:rsid wsp:val=&quot;00C50196&quot;/&gt;&lt;wsp:rsid wsp:val=&quot;00C513F1&quot;/&gt;&lt;wsp:rsid wsp:val=&quot;00C52145&quot;/&gt;&lt;wsp:rsid wsp:val=&quot;00C53365&quot;/&gt;&lt;wsp:rsid wsp:val=&quot;00C5441F&quot;/&gt;&lt;wsp:rsid wsp:val=&quot;00C54434&quot;/&gt;&lt;wsp:rsid wsp:val=&quot;00C54A16&quot;/&gt;&lt;wsp:rsid wsp:val=&quot;00C54F92&quot;/&gt;&lt;wsp:rsid wsp:val=&quot;00C56D5B&quot;/&gt;&lt;wsp:rsid wsp:val=&quot;00C57016&quot;/&gt;&lt;wsp:rsid wsp:val=&quot;00C570A7&quot;/&gt;&lt;wsp:rsid wsp:val=&quot;00C57E83&quot;/&gt;&lt;wsp:rsid wsp:val=&quot;00C6031D&quot;/&gt;&lt;wsp:rsid wsp:val=&quot;00C6037B&quot;/&gt;&lt;wsp:rsid wsp:val=&quot;00C610F0&quot;/&gt;&lt;wsp:rsid wsp:val=&quot;00C61487&quot;/&gt;&lt;wsp:rsid wsp:val=&quot;00C61CFA&quot;/&gt;&lt;wsp:rsid wsp:val=&quot;00C6204C&quot;/&gt;&lt;wsp:rsid wsp:val=&quot;00C631FA&quot;/&gt;&lt;wsp:rsid wsp:val=&quot;00C63243&quot;/&gt;&lt;wsp:rsid wsp:val=&quot;00C64AB8&quot;/&gt;&lt;wsp:rsid wsp:val=&quot;00C6589D&quot;/&gt;&lt;wsp:rsid wsp:val=&quot;00C66421&quot;/&gt;&lt;wsp:rsid wsp:val=&quot;00C66F23&quot;/&gt;&lt;wsp:rsid wsp:val=&quot;00C704E4&quot;/&gt;&lt;wsp:rsid wsp:val=&quot;00C70CC5&quot;/&gt;&lt;wsp:rsid wsp:val=&quot;00C7212B&quot;/&gt;&lt;wsp:rsid wsp:val=&quot;00C73437&quot;/&gt;&lt;wsp:rsid wsp:val=&quot;00C7382F&quot;/&gt;&lt;wsp:rsid wsp:val=&quot;00C75B25&quot;/&gt;&lt;wsp:rsid wsp:val=&quot;00C772B8&quot;/&gt;&lt;wsp:rsid wsp:val=&quot;00C80BFC&quot;/&gt;&lt;wsp:rsid wsp:val=&quot;00C81A9A&quot;/&gt;&lt;wsp:rsid wsp:val=&quot;00C83548&quot;/&gt;&lt;wsp:rsid wsp:val=&quot;00C851E2&quot;/&gt;&lt;wsp:rsid wsp:val=&quot;00C859E5&quot;/&gt;&lt;wsp:rsid wsp:val=&quot;00C901A8&quot;/&gt;&lt;wsp:rsid wsp:val=&quot;00C905E0&quot;/&gt;&lt;wsp:rsid wsp:val=&quot;00C90EA8&quot;/&gt;&lt;wsp:rsid wsp:val=&quot;00C91785&quot;/&gt;&lt;wsp:rsid wsp:val=&quot;00C9466C&quot;/&gt;&lt;wsp:rsid wsp:val=&quot;00C9500A&quot;/&gt;&lt;wsp:rsid wsp:val=&quot;00C956F1&quot;/&gt;&lt;wsp:rsid wsp:val=&quot;00C96CDC&quot;/&gt;&lt;wsp:rsid wsp:val=&quot;00C9755E&quot;/&gt;&lt;wsp:rsid wsp:val=&quot;00CA1654&quot;/&gt;&lt;wsp:rsid wsp:val=&quot;00CA28B0&quot;/&gt;&lt;wsp:rsid wsp:val=&quot;00CA3489&quot;/&gt;&lt;wsp:rsid wsp:val=&quot;00CA5C5E&quot;/&gt;&lt;wsp:rsid wsp:val=&quot;00CA6095&quot;/&gt;&lt;wsp:rsid wsp:val=&quot;00CA675C&quot;/&gt;&lt;wsp:rsid wsp:val=&quot;00CA6E0D&quot;/&gt;&lt;wsp:rsid wsp:val=&quot;00CA77FD&quot;/&gt;&lt;wsp:rsid wsp:val=&quot;00CA7FB9&quot;/&gt;&lt;wsp:rsid wsp:val=&quot;00CB0B27&quot;/&gt;&lt;wsp:rsid wsp:val=&quot;00CB1AEE&quot;/&gt;&lt;wsp:rsid wsp:val=&quot;00CB2586&quot;/&gt;&lt;wsp:rsid wsp:val=&quot;00CB308A&quot;/&gt;&lt;wsp:rsid wsp:val=&quot;00CB3505&quot;/&gt;&lt;wsp:rsid wsp:val=&quot;00CB37F6&quot;/&gt;&lt;wsp:rsid wsp:val=&quot;00CB6485&quot;/&gt;&lt;wsp:rsid wsp:val=&quot;00CB6537&quot;/&gt;&lt;wsp:rsid wsp:val=&quot;00CB7260&quot;/&gt;&lt;wsp:rsid wsp:val=&quot;00CC1979&quot;/&gt;&lt;wsp:rsid wsp:val=&quot;00CC3219&quot;/&gt;&lt;wsp:rsid wsp:val=&quot;00CC40AF&quot;/&gt;&lt;wsp:rsid wsp:val=&quot;00CC6A6F&quot;/&gt;&lt;wsp:rsid wsp:val=&quot;00CD02DA&quot;/&gt;&lt;wsp:rsid wsp:val=&quot;00CD1525&quot;/&gt;&lt;wsp:rsid wsp:val=&quot;00CD17F8&quot;/&gt;&lt;wsp:rsid wsp:val=&quot;00CD21E7&quot;/&gt;&lt;wsp:rsid wsp:val=&quot;00CD3064&quot;/&gt;&lt;wsp:rsid wsp:val=&quot;00CD37E4&quot;/&gt;&lt;wsp:rsid wsp:val=&quot;00CD398C&quot;/&gt;&lt;wsp:rsid wsp:val=&quot;00CD44FF&quot;/&gt;&lt;wsp:rsid wsp:val=&quot;00CD6FD4&quot;/&gt;&lt;wsp:rsid wsp:val=&quot;00CD70A4&quot;/&gt;&lt;wsp:rsid wsp:val=&quot;00CE1A9B&quot;/&gt;&lt;wsp:rsid wsp:val=&quot;00CE1DFC&quot;/&gt;&lt;wsp:rsid wsp:val=&quot;00CE20DC&quot;/&gt;&lt;wsp:rsid wsp:val=&quot;00CE23D9&quot;/&gt;&lt;wsp:rsid wsp:val=&quot;00CE29E0&quot;/&gt;&lt;wsp:rsid wsp:val=&quot;00CE3165&quot;/&gt;&lt;wsp:rsid wsp:val=&quot;00CE3C6C&quot;/&gt;&lt;wsp:rsid wsp:val=&quot;00CE41DE&quot;/&gt;&lt;wsp:rsid wsp:val=&quot;00CE5429&quot;/&gt;&lt;wsp:rsid wsp:val=&quot;00CE6315&quot;/&gt;&lt;wsp:rsid wsp:val=&quot;00CE7527&quot;/&gt;&lt;wsp:rsid wsp:val=&quot;00CF095F&quot;/&gt;&lt;wsp:rsid wsp:val=&quot;00CF1387&quot;/&gt;&lt;wsp:rsid wsp:val=&quot;00CF19B1&quot;/&gt;&lt;wsp:rsid wsp:val=&quot;00CF550B&quot;/&gt;&lt;wsp:rsid wsp:val=&quot;00CF5F7C&quot;/&gt;&lt;wsp:rsid wsp:val=&quot;00D01099&quot;/&gt;&lt;wsp:rsid wsp:val=&quot;00D027D5&quot;/&gt;&lt;wsp:rsid wsp:val=&quot;00D034A5&quot;/&gt;&lt;wsp:rsid wsp:val=&quot;00D047E9&quot;/&gt;&lt;wsp:rsid wsp:val=&quot;00D0559A&quot;/&gt;&lt;wsp:rsid wsp:val=&quot;00D05D25&quot;/&gt;&lt;wsp:rsid wsp:val=&quot;00D06509&quot;/&gt;&lt;wsp:rsid wsp:val=&quot;00D073B1&quot;/&gt;&lt;wsp:rsid wsp:val=&quot;00D07E47&quot;/&gt;&lt;wsp:rsid wsp:val=&quot;00D10DF2&quot;/&gt;&lt;wsp:rsid wsp:val=&quot;00D129D4&quot;/&gt;&lt;wsp:rsid wsp:val=&quot;00D13B38&quot;/&gt;&lt;wsp:rsid wsp:val=&quot;00D14716&quot;/&gt;&lt;wsp:rsid wsp:val=&quot;00D14B0D&quot;/&gt;&lt;wsp:rsid wsp:val=&quot;00D14B1E&quot;/&gt;&lt;wsp:rsid wsp:val=&quot;00D1601F&quot;/&gt;&lt;wsp:rsid wsp:val=&quot;00D16282&quot;/&gt;&lt;wsp:rsid wsp:val=&quot;00D16D91&quot;/&gt;&lt;wsp:rsid wsp:val=&quot;00D1749D&quot;/&gt;&lt;wsp:rsid wsp:val=&quot;00D17AA2&quot;/&gt;&lt;wsp:rsid wsp:val=&quot;00D17B81&quot;/&gt;&lt;wsp:rsid wsp:val=&quot;00D201E6&quot;/&gt;&lt;wsp:rsid wsp:val=&quot;00D20991&quot;/&gt;&lt;wsp:rsid wsp:val=&quot;00D21A40&quot;/&gt;&lt;wsp:rsid wsp:val=&quot;00D21A66&quot;/&gt;&lt;wsp:rsid wsp:val=&quot;00D21BBA&quot;/&gt;&lt;wsp:rsid wsp:val=&quot;00D21ECF&quot;/&gt;&lt;wsp:rsid wsp:val=&quot;00D22152&quot;/&gt;&lt;wsp:rsid wsp:val=&quot;00D22BCA&quot;/&gt;&lt;wsp:rsid wsp:val=&quot;00D23167&quot;/&gt;&lt;wsp:rsid wsp:val=&quot;00D25FEC&quot;/&gt;&lt;wsp:rsid wsp:val=&quot;00D26138&quot;/&gt;&lt;wsp:rsid wsp:val=&quot;00D26465&quot;/&gt;&lt;wsp:rsid wsp:val=&quot;00D277B4&quot;/&gt;&lt;wsp:rsid wsp:val=&quot;00D318DE&quot;/&gt;&lt;wsp:rsid wsp:val=&quot;00D31A3C&quot;/&gt;&lt;wsp:rsid wsp:val=&quot;00D31BCE&quot;/&gt;&lt;wsp:rsid wsp:val=&quot;00D31D54&quot;/&gt;&lt;wsp:rsid wsp:val=&quot;00D32546&quot;/&gt;&lt;wsp:rsid wsp:val=&quot;00D32E23&quot;/&gt;&lt;wsp:rsid wsp:val=&quot;00D34B91&quot;/&gt;&lt;wsp:rsid wsp:val=&quot;00D34DE9&quot;/&gt;&lt;wsp:rsid wsp:val=&quot;00D359BB&quot;/&gt;&lt;wsp:rsid wsp:val=&quot;00D40BFB&quot;/&gt;&lt;wsp:rsid wsp:val=&quot;00D41401&quot;/&gt;&lt;wsp:rsid wsp:val=&quot;00D41FA3&quot;/&gt;&lt;wsp:rsid wsp:val=&quot;00D4343D&quot;/&gt;&lt;wsp:rsid wsp:val=&quot;00D43C44&quot;/&gt;&lt;wsp:rsid wsp:val=&quot;00D443B8&quot;/&gt;&lt;wsp:rsid wsp:val=&quot;00D44D3E&quot;/&gt;&lt;wsp:rsid wsp:val=&quot;00D44FC4&quot;/&gt;&lt;wsp:rsid wsp:val=&quot;00D452A6&quot;/&gt;&lt;wsp:rsid wsp:val=&quot;00D4572B&quot;/&gt;&lt;wsp:rsid wsp:val=&quot;00D46E7A&quot;/&gt;&lt;wsp:rsid wsp:val=&quot;00D47388&quot;/&gt;&lt;wsp:rsid wsp:val=&quot;00D47705&quot;/&gt;&lt;wsp:rsid wsp:val=&quot;00D47991&quot;/&gt;&lt;wsp:rsid wsp:val=&quot;00D47BF5&quot;/&gt;&lt;wsp:rsid wsp:val=&quot;00D51C0F&quot;/&gt;&lt;wsp:rsid wsp:val=&quot;00D5260A&quot;/&gt;&lt;wsp:rsid wsp:val=&quot;00D54353&quot;/&gt;&lt;wsp:rsid wsp:val=&quot;00D56C4D&quot;/&gt;&lt;wsp:rsid wsp:val=&quot;00D57448&quot;/&gt;&lt;wsp:rsid wsp:val=&quot;00D57FCA&quot;/&gt;&lt;wsp:rsid wsp:val=&quot;00D60FAF&quot;/&gt;&lt;wsp:rsid wsp:val=&quot;00D61AC4&quot;/&gt;&lt;wsp:rsid wsp:val=&quot;00D61EB4&quot;/&gt;&lt;wsp:rsid wsp:val=&quot;00D624B6&quot;/&gt;&lt;wsp:rsid wsp:val=&quot;00D63361&quot;/&gt;&lt;wsp:rsid wsp:val=&quot;00D639C9&quot;/&gt;&lt;wsp:rsid wsp:val=&quot;00D653E7&quot;/&gt;&lt;wsp:rsid wsp:val=&quot;00D657A1&quot;/&gt;&lt;wsp:rsid wsp:val=&quot;00D65D28&quot;/&gt;&lt;wsp:rsid wsp:val=&quot;00D66F56&quot;/&gt;&lt;wsp:rsid wsp:val=&quot;00D6792C&quot;/&gt;&lt;wsp:rsid wsp:val=&quot;00D67C09&quot;/&gt;&lt;wsp:rsid wsp:val=&quot;00D70C9D&quot;/&gt;&lt;wsp:rsid wsp:val=&quot;00D71CDD&quot;/&gt;&lt;wsp:rsid wsp:val=&quot;00D72AC3&quot;/&gt;&lt;wsp:rsid wsp:val=&quot;00D7367C&quot;/&gt;&lt;wsp:rsid wsp:val=&quot;00D757FA&quot;/&gt;&lt;wsp:rsid wsp:val=&quot;00D7781B&quot;/&gt;&lt;wsp:rsid wsp:val=&quot;00D8186D&quot;/&gt;&lt;wsp:rsid wsp:val=&quot;00D825A9&quot;/&gt;&lt;wsp:rsid wsp:val=&quot;00D83EFF&quot;/&gt;&lt;wsp:rsid wsp:val=&quot;00D85E9A&quot;/&gt;&lt;wsp:rsid wsp:val=&quot;00D87968&quot;/&gt;&lt;wsp:rsid wsp:val=&quot;00D87974&quot;/&gt;&lt;wsp:rsid wsp:val=&quot;00D90CE5&quot;/&gt;&lt;wsp:rsid wsp:val=&quot;00D9104C&quot;/&gt;&lt;wsp:rsid wsp:val=&quot;00D9177D&quot;/&gt;&lt;wsp:rsid wsp:val=&quot;00D919CD&quot;/&gt;&lt;wsp:rsid wsp:val=&quot;00D92537&quot;/&gt;&lt;wsp:rsid wsp:val=&quot;00D93BCA&quot;/&gt;&lt;wsp:rsid wsp:val=&quot;00D944FF&quot;/&gt;&lt;wsp:rsid wsp:val=&quot;00D945F8&quot;/&gt;&lt;wsp:rsid wsp:val=&quot;00D94725&quot;/&gt;&lt;wsp:rsid wsp:val=&quot;00D94E3E&quot;/&gt;&lt;wsp:rsid wsp:val=&quot;00D95570&quot;/&gt;&lt;wsp:rsid wsp:val=&quot;00D955FB&quot;/&gt;&lt;wsp:rsid wsp:val=&quot;00D95FCD&quot;/&gt;&lt;wsp:rsid wsp:val=&quot;00D96C9C&quot;/&gt;&lt;wsp:rsid wsp:val=&quot;00DA049B&quot;/&gt;&lt;wsp:rsid wsp:val=&quot;00DA0CC6&quot;/&gt;&lt;wsp:rsid wsp:val=&quot;00DA2305&quot;/&gt;&lt;wsp:rsid wsp:val=&quot;00DA350F&quot;/&gt;&lt;wsp:rsid wsp:val=&quot;00DA35E0&quot;/&gt;&lt;wsp:rsid wsp:val=&quot;00DA3B89&quot;/&gt;&lt;wsp:rsid wsp:val=&quot;00DA3C48&quot;/&gt;&lt;wsp:rsid wsp:val=&quot;00DA4E46&quot;/&gt;&lt;wsp:rsid wsp:val=&quot;00DA510B&quot;/&gt;&lt;wsp:rsid wsp:val=&quot;00DA6FB2&quot;/&gt;&lt;wsp:rsid wsp:val=&quot;00DB025B&quot;/&gt;&lt;wsp:rsid wsp:val=&quot;00DB0910&quot;/&gt;&lt;wsp:rsid wsp:val=&quot;00DB509E&quot;/&gt;&lt;wsp:rsid wsp:val=&quot;00DB517B&quot;/&gt;&lt;wsp:rsid wsp:val=&quot;00DB53E0&quot;/&gt;&lt;wsp:rsid wsp:val=&quot;00DB5824&quot;/&gt;&lt;wsp:rsid wsp:val=&quot;00DB5BC4&quot;/&gt;&lt;wsp:rsid wsp:val=&quot;00DB5F18&quot;/&gt;&lt;wsp:rsid wsp:val=&quot;00DB6B08&quot;/&gt;&lt;wsp:rsid wsp:val=&quot;00DB6D35&quot;/&gt;&lt;wsp:rsid wsp:val=&quot;00DB713F&quot;/&gt;&lt;wsp:rsid wsp:val=&quot;00DB7AB0&quot;/&gt;&lt;wsp:rsid wsp:val=&quot;00DC1293&quot;/&gt;&lt;wsp:rsid wsp:val=&quot;00DC18F3&quot;/&gt;&lt;wsp:rsid wsp:val=&quot;00DC4831&quot;/&gt;&lt;wsp:rsid wsp:val=&quot;00DC4FF9&quot;/&gt;&lt;wsp:rsid wsp:val=&quot;00DC5C0C&quot;/&gt;&lt;wsp:rsid wsp:val=&quot;00DC707C&quot;/&gt;&lt;wsp:rsid wsp:val=&quot;00DD07B8&quot;/&gt;&lt;wsp:rsid wsp:val=&quot;00DD07DF&quot;/&gt;&lt;wsp:rsid wsp:val=&quot;00DD0856&quot;/&gt;&lt;wsp:rsid wsp:val=&quot;00DD0B0B&quot;/&gt;&lt;wsp:rsid wsp:val=&quot;00DD165B&quot;/&gt;&lt;wsp:rsid wsp:val=&quot;00DD2356&quot;/&gt;&lt;wsp:rsid wsp:val=&quot;00DD3BED&quot;/&gt;&lt;wsp:rsid wsp:val=&quot;00DD497C&quot;/&gt;&lt;wsp:rsid wsp:val=&quot;00DD66F6&quot;/&gt;&lt;wsp:rsid wsp:val=&quot;00DD6F07&quot;/&gt;&lt;wsp:rsid wsp:val=&quot;00DD74BE&quot;/&gt;&lt;wsp:rsid wsp:val=&quot;00DE11E8&quot;/&gt;&lt;wsp:rsid wsp:val=&quot;00DE16F5&quot;/&gt;&lt;wsp:rsid wsp:val=&quot;00DE1E2E&quot;/&gt;&lt;wsp:rsid wsp:val=&quot;00DE46FD&quot;/&gt;&lt;wsp:rsid wsp:val=&quot;00DE5466&quot;/&gt;&lt;wsp:rsid wsp:val=&quot;00DE55E5&quot;/&gt;&lt;wsp:rsid wsp:val=&quot;00DE5E41&quot;/&gt;&lt;wsp:rsid wsp:val=&quot;00DE5EF4&quot;/&gt;&lt;wsp:rsid wsp:val=&quot;00DE743A&quot;/&gt;&lt;wsp:rsid wsp:val=&quot;00DE7648&quot;/&gt;&lt;wsp:rsid wsp:val=&quot;00DF0081&quot;/&gt;&lt;wsp:rsid wsp:val=&quot;00DF0B9D&quot;/&gt;&lt;wsp:rsid wsp:val=&quot;00DF0E8D&quot;/&gt;&lt;wsp:rsid wsp:val=&quot;00DF14B7&quot;/&gt;&lt;wsp:rsid wsp:val=&quot;00DF1DD3&quot;/&gt;&lt;wsp:rsid wsp:val=&quot;00DF2A7C&quot;/&gt;&lt;wsp:rsid wsp:val=&quot;00DF30A5&quot;/&gt;&lt;wsp:rsid wsp:val=&quot;00DF3BF8&quot;/&gt;&lt;wsp:rsid wsp:val=&quot;00DF476E&quot;/&gt;&lt;wsp:rsid wsp:val=&quot;00DF4895&quot;/&gt;&lt;wsp:rsid wsp:val=&quot;00DF6DAF&quot;/&gt;&lt;wsp:rsid wsp:val=&quot;00DF778F&quot;/&gt;&lt;wsp:rsid wsp:val=&quot;00DF7955&quot;/&gt;&lt;wsp:rsid wsp:val=&quot;00E02B5B&quot;/&gt;&lt;wsp:rsid wsp:val=&quot;00E02F35&quot;/&gt;&lt;wsp:rsid wsp:val=&quot;00E0312F&quot;/&gt;&lt;wsp:rsid wsp:val=&quot;00E038A3&quot;/&gt;&lt;wsp:rsid wsp:val=&quot;00E038FF&quot;/&gt;&lt;wsp:rsid wsp:val=&quot;00E03DD7&quot;/&gt;&lt;wsp:rsid wsp:val=&quot;00E051EB&quot;/&gt;&lt;wsp:rsid wsp:val=&quot;00E05636&quot;/&gt;&lt;wsp:rsid wsp:val=&quot;00E05973&quot;/&gt;&lt;wsp:rsid wsp:val=&quot;00E0653B&quot;/&gt;&lt;wsp:rsid wsp:val=&quot;00E06DFD&quot;/&gt;&lt;wsp:rsid wsp:val=&quot;00E10AF7&quot;/&gt;&lt;wsp:rsid wsp:val=&quot;00E11A4E&quot;/&gt;&lt;wsp:rsid wsp:val=&quot;00E11AA7&quot;/&gt;&lt;wsp:rsid wsp:val=&quot;00E11C26&quot;/&gt;&lt;wsp:rsid wsp:val=&quot;00E13254&quot;/&gt;&lt;wsp:rsid wsp:val=&quot;00E148F6&quot;/&gt;&lt;wsp:rsid wsp:val=&quot;00E15B87&quot;/&gt;&lt;wsp:rsid wsp:val=&quot;00E163DD&quot;/&gt;&lt;wsp:rsid wsp:val=&quot;00E17057&quot;/&gt;&lt;wsp:rsid wsp:val=&quot;00E218BF&quot;/&gt;&lt;wsp:rsid wsp:val=&quot;00E218E9&quot;/&gt;&lt;wsp:rsid wsp:val=&quot;00E21D2F&quot;/&gt;&lt;wsp:rsid wsp:val=&quot;00E22E0A&quot;/&gt;&lt;wsp:rsid wsp:val=&quot;00E22F04&quot;/&gt;&lt;wsp:rsid wsp:val=&quot;00E230F5&quot;/&gt;&lt;wsp:rsid wsp:val=&quot;00E24D31&quot;/&gt;&lt;wsp:rsid wsp:val=&quot;00E24EAF&quot;/&gt;&lt;wsp:rsid wsp:val=&quot;00E25179&quot;/&gt;&lt;wsp:rsid wsp:val=&quot;00E2530E&quot;/&gt;&lt;wsp:rsid wsp:val=&quot;00E274ED&quot;/&gt;&lt;wsp:rsid wsp:val=&quot;00E27830&quot;/&gt;&lt;wsp:rsid wsp:val=&quot;00E27FEC&quot;/&gt;&lt;wsp:rsid wsp:val=&quot;00E30343&quot;/&gt;&lt;wsp:rsid wsp:val=&quot;00E3092A&quot;/&gt;&lt;wsp:rsid wsp:val=&quot;00E31CA1&quot;/&gt;&lt;wsp:rsid wsp:val=&quot;00E344F5&quot;/&gt;&lt;wsp:rsid wsp:val=&quot;00E34CB1&quot;/&gt;&lt;wsp:rsid wsp:val=&quot;00E351CF&quot;/&gt;&lt;wsp:rsid wsp:val=&quot;00E3570E&quot;/&gt;&lt;wsp:rsid wsp:val=&quot;00E36792&quot;/&gt;&lt;wsp:rsid wsp:val=&quot;00E40EDD&quot;/&gt;&lt;wsp:rsid wsp:val=&quot;00E41903&quot;/&gt;&lt;wsp:rsid wsp:val=&quot;00E41FF7&quot;/&gt;&lt;wsp:rsid wsp:val=&quot;00E426A5&quot;/&gt;&lt;wsp:rsid wsp:val=&quot;00E42B1C&quot;/&gt;&lt;wsp:rsid wsp:val=&quot;00E43705&quot;/&gt;&lt;wsp:rsid wsp:val=&quot;00E439EF&quot;/&gt;&lt;wsp:rsid wsp:val=&quot;00E43E79&quot;/&gt;&lt;wsp:rsid wsp:val=&quot;00E44108&quot;/&gt;&lt;wsp:rsid wsp:val=&quot;00E467AC&quot;/&gt;&lt;wsp:rsid wsp:val=&quot;00E47DD1&quot;/&gt;&lt;wsp:rsid wsp:val=&quot;00E505B4&quot;/&gt;&lt;wsp:rsid wsp:val=&quot;00E527D3&quot;/&gt;&lt;wsp:rsid wsp:val=&quot;00E542DF&quot;/&gt;&lt;wsp:rsid wsp:val=&quot;00E555F2&quot;/&gt;&lt;wsp:rsid wsp:val=&quot;00E55892&quot;/&gt;&lt;wsp:rsid wsp:val=&quot;00E56AD0&quot;/&gt;&lt;wsp:rsid wsp:val=&quot;00E57631&quot;/&gt;&lt;wsp:rsid wsp:val=&quot;00E61322&quot;/&gt;&lt;wsp:rsid wsp:val=&quot;00E61A4B&quot;/&gt;&lt;wsp:rsid wsp:val=&quot;00E61CAB&quot;/&gt;&lt;wsp:rsid wsp:val=&quot;00E63457&quot;/&gt;&lt;wsp:rsid wsp:val=&quot;00E64F44&quot;/&gt;&lt;wsp:rsid wsp:val=&quot;00E701A9&quot;/&gt;&lt;wsp:rsid wsp:val=&quot;00E712B8&quot;/&gt;&lt;wsp:rsid wsp:val=&quot;00E71850&quot;/&gt;&lt;wsp:rsid wsp:val=&quot;00E72033&quot;/&gt;&lt;wsp:rsid wsp:val=&quot;00E737C1&quot;/&gt;&lt;wsp:rsid wsp:val=&quot;00E73F85&quot;/&gt;&lt;wsp:rsid wsp:val=&quot;00E748B1&quot;/&gt;&lt;wsp:rsid wsp:val=&quot;00E7515F&quot;/&gt;&lt;wsp:rsid wsp:val=&quot;00E76254&quot;/&gt;&lt;wsp:rsid wsp:val=&quot;00E76A06&quot;/&gt;&lt;wsp:rsid wsp:val=&quot;00E80AA2&quot;/&gt;&lt;wsp:rsid wsp:val=&quot;00E80D50&quot;/&gt;&lt;wsp:rsid wsp:val=&quot;00E81143&quot;/&gt;&lt;wsp:rsid wsp:val=&quot;00E81E10&quot;/&gt;&lt;wsp:rsid wsp:val=&quot;00E8211C&quot;/&gt;&lt;wsp:rsid wsp:val=&quot;00E82881&quot;/&gt;&lt;wsp:rsid wsp:val=&quot;00E8687C&quot;/&gt;&lt;wsp:rsid wsp:val=&quot;00E87790&quot;/&gt;&lt;wsp:rsid wsp:val=&quot;00E90A6B&quot;/&gt;&lt;wsp:rsid wsp:val=&quot;00E922BF&quot;/&gt;&lt;wsp:rsid wsp:val=&quot;00E9245A&quot;/&gt;&lt;wsp:rsid wsp:val=&quot;00E92CB3&quot;/&gt;&lt;wsp:rsid wsp:val=&quot;00E94630&quot;/&gt;&lt;wsp:rsid wsp:val=&quot;00E950F3&quot;/&gt;&lt;wsp:rsid wsp:val=&quot;00E95A1A&quot;/&gt;&lt;wsp:rsid wsp:val=&quot;00E95A5D&quot;/&gt;&lt;wsp:rsid wsp:val=&quot;00E9624B&quot;/&gt;&lt;wsp:rsid wsp:val=&quot;00E96E93&quot;/&gt;&lt;wsp:rsid wsp:val=&quot;00E97171&quot;/&gt;&lt;wsp:rsid wsp:val=&quot;00E971AD&quot;/&gt;&lt;wsp:rsid wsp:val=&quot;00E972C5&quot;/&gt;&lt;wsp:rsid wsp:val=&quot;00E97886&quot;/&gt;&lt;wsp:rsid wsp:val=&quot;00EA06B7&quot;/&gt;&lt;wsp:rsid wsp:val=&quot;00EA1B57&quot;/&gt;&lt;wsp:rsid wsp:val=&quot;00EA2242&quot;/&gt;&lt;wsp:rsid wsp:val=&quot;00EA23A6&quot;/&gt;&lt;wsp:rsid wsp:val=&quot;00EA2CB5&quot;/&gt;&lt;wsp:rsid wsp:val=&quot;00EA2DD2&quot;/&gt;&lt;wsp:rsid wsp:val=&quot;00EA2F82&quot;/&gt;&lt;wsp:rsid wsp:val=&quot;00EA320F&quot;/&gt;&lt;wsp:rsid wsp:val=&quot;00EA3E9F&quot;/&gt;&lt;wsp:rsid wsp:val=&quot;00EA4092&quot;/&gt;&lt;wsp:rsid wsp:val=&quot;00EA41BC&quot;/&gt;&lt;wsp:rsid wsp:val=&quot;00EA4224&quot;/&gt;&lt;wsp:rsid wsp:val=&quot;00EA4B86&quot;/&gt;&lt;wsp:rsid wsp:val=&quot;00EA7182&quot;/&gt;&lt;wsp:rsid wsp:val=&quot;00EA7C21&quot;/&gt;&lt;wsp:rsid wsp:val=&quot;00EB0398&quot;/&gt;&lt;wsp:rsid wsp:val=&quot;00EB0AF9&quot;/&gt;&lt;wsp:rsid wsp:val=&quot;00EB0F32&quot;/&gt;&lt;wsp:rsid wsp:val=&quot;00EB134E&quot;/&gt;&lt;wsp:rsid wsp:val=&quot;00EB196C&quot;/&gt;&lt;wsp:rsid wsp:val=&quot;00EB1B24&quot;/&gt;&lt;wsp:rsid wsp:val=&quot;00EB28BB&quot;/&gt;&lt;wsp:rsid wsp:val=&quot;00EB2AE7&quot;/&gt;&lt;wsp:rsid wsp:val=&quot;00EB2EE5&quot;/&gt;&lt;wsp:rsid wsp:val=&quot;00EB3793&quot;/&gt;&lt;wsp:rsid wsp:val=&quot;00EB6B78&quot;/&gt;&lt;wsp:rsid wsp:val=&quot;00EB7461&quot;/&gt;&lt;wsp:rsid wsp:val=&quot;00EC1BCC&quot;/&gt;&lt;wsp:rsid wsp:val=&quot;00EC2BA7&quot;/&gt;&lt;wsp:rsid wsp:val=&quot;00EC2CD6&quot;/&gt;&lt;wsp:rsid wsp:val=&quot;00EC34E7&quot;/&gt;&lt;wsp:rsid wsp:val=&quot;00EC62D3&quot;/&gt;&lt;wsp:rsid wsp:val=&quot;00EC6437&quot;/&gt;&lt;wsp:rsid wsp:val=&quot;00EC6D47&quot;/&gt;&lt;wsp:rsid wsp:val=&quot;00EC749B&quot;/&gt;&lt;wsp:rsid wsp:val=&quot;00ED2692&quot;/&gt;&lt;wsp:rsid wsp:val=&quot;00ED352D&quot;/&gt;&lt;wsp:rsid wsp:val=&quot;00ED7D70&quot;/&gt;&lt;wsp:rsid wsp:val=&quot;00EE139D&quot;/&gt;&lt;wsp:rsid wsp:val=&quot;00EE1FF4&quot;/&gt;&lt;wsp:rsid wsp:val=&quot;00EF03B1&quot;/&gt;&lt;wsp:rsid wsp:val=&quot;00EF109D&quot;/&gt;&lt;wsp:rsid wsp:val=&quot;00EF5BBE&quot;/&gt;&lt;wsp:rsid wsp:val=&quot;00F00B99&quot;/&gt;&lt;wsp:rsid wsp:val=&quot;00F00F0D&quot;/&gt;&lt;wsp:rsid wsp:val=&quot;00F0110A&quot;/&gt;&lt;wsp:rsid wsp:val=&quot;00F014E1&quot;/&gt;&lt;wsp:rsid wsp:val=&quot;00F01517&quot;/&gt;&lt;wsp:rsid wsp:val=&quot;00F01590&quot;/&gt;&lt;wsp:rsid wsp:val=&quot;00F01F25&quot;/&gt;&lt;wsp:rsid wsp:val=&quot;00F01F84&quot;/&gt;&lt;wsp:rsid wsp:val=&quot;00F0289D&quot;/&gt;&lt;wsp:rsid wsp:val=&quot;00F033A4&quot;/&gt;&lt;wsp:rsid wsp:val=&quot;00F04402&quot;/&gt;&lt;wsp:rsid wsp:val=&quot;00F04C0D&quot;/&gt;&lt;wsp:rsid wsp:val=&quot;00F076E0&quot;/&gt;&lt;wsp:rsid wsp:val=&quot;00F07BB7&quot;/&gt;&lt;wsp:rsid wsp:val=&quot;00F07EB4&quot;/&gt;&lt;wsp:rsid wsp:val=&quot;00F07F42&quot;/&gt;&lt;wsp:rsid wsp:val=&quot;00F1020B&quot;/&gt;&lt;wsp:rsid wsp:val=&quot;00F11DC3&quot;/&gt;&lt;wsp:rsid wsp:val=&quot;00F12480&quot;/&gt;&lt;wsp:rsid wsp:val=&quot;00F12A77&quot;/&gt;&lt;wsp:rsid wsp:val=&quot;00F12E45&quot;/&gt;&lt;wsp:rsid wsp:val=&quot;00F13359&quot;/&gt;&lt;wsp:rsid wsp:val=&quot;00F13C73&quot;/&gt;&lt;wsp:rsid wsp:val=&quot;00F14968&quot;/&gt;&lt;wsp:rsid wsp:val=&quot;00F14B5E&quot;/&gt;&lt;wsp:rsid wsp:val=&quot;00F14B88&quot;/&gt;&lt;wsp:rsid wsp:val=&quot;00F15B29&quot;/&gt;&lt;wsp:rsid wsp:val=&quot;00F16206&quot;/&gt;&lt;wsp:rsid wsp:val=&quot;00F17E5F&quot;/&gt;&lt;wsp:rsid wsp:val=&quot;00F17EC7&quot;/&gt;&lt;wsp:rsid wsp:val=&quot;00F211B2&quot;/&gt;&lt;wsp:rsid wsp:val=&quot;00F216B0&quot;/&gt;&lt;wsp:rsid wsp:val=&quot;00F21EC6&quot;/&gt;&lt;wsp:rsid wsp:val=&quot;00F22CF4&quot;/&gt;&lt;wsp:rsid wsp:val=&quot;00F238E8&quot;/&gt;&lt;wsp:rsid wsp:val=&quot;00F23D1D&quot;/&gt;&lt;wsp:rsid wsp:val=&quot;00F2504E&quot;/&gt;&lt;wsp:rsid wsp:val=&quot;00F25BD1&quot;/&gt;&lt;wsp:rsid wsp:val=&quot;00F26C9F&quot;/&gt;&lt;wsp:rsid wsp:val=&quot;00F303D2&quot;/&gt;&lt;wsp:rsid wsp:val=&quot;00F311C0&quot;/&gt;&lt;wsp:rsid wsp:val=&quot;00F32AFD&quot;/&gt;&lt;wsp:rsid wsp:val=&quot;00F34544&quot;/&gt;&lt;wsp:rsid wsp:val=&quot;00F34B75&quot;/&gt;&lt;wsp:rsid wsp:val=&quot;00F357FE&quot;/&gt;&lt;wsp:rsid wsp:val=&quot;00F3676E&quot;/&gt;&lt;wsp:rsid wsp:val=&quot;00F36ED7&quot;/&gt;&lt;wsp:rsid wsp:val=&quot;00F372AA&quot;/&gt;&lt;wsp:rsid wsp:val=&quot;00F432A6&quot;/&gt;&lt;wsp:rsid wsp:val=&quot;00F43783&quot;/&gt;&lt;wsp:rsid wsp:val=&quot;00F43A99&quot;/&gt;&lt;wsp:rsid wsp:val=&quot;00F46E1B&quot;/&gt;&lt;wsp:rsid wsp:val=&quot;00F5057F&quot;/&gt;&lt;wsp:rsid wsp:val=&quot;00F51642&quot;/&gt;&lt;wsp:rsid wsp:val=&quot;00F51910&quot;/&gt;&lt;wsp:rsid wsp:val=&quot;00F52160&quot;/&gt;&lt;wsp:rsid wsp:val=&quot;00F55F7B&quot;/&gt;&lt;wsp:rsid wsp:val=&quot;00F56237&quot;/&gt;&lt;wsp:rsid wsp:val=&quot;00F608E2&quot;/&gt;&lt;wsp:rsid wsp:val=&quot;00F63B65&quot;/&gt;&lt;wsp:rsid wsp:val=&quot;00F645AC&quot;/&gt;&lt;wsp:rsid wsp:val=&quot;00F64FF2&quot;/&gt;&lt;wsp:rsid wsp:val=&quot;00F655C4&quot;/&gt;&lt;wsp:rsid wsp:val=&quot;00F664D4&quot;/&gt;&lt;wsp:rsid wsp:val=&quot;00F67612&quot;/&gt;&lt;wsp:rsid wsp:val=&quot;00F71072&quot;/&gt;&lt;wsp:rsid wsp:val=&quot;00F71851&quot;/&gt;&lt;wsp:rsid wsp:val=&quot;00F72861&quot;/&gt;&lt;wsp:rsid wsp:val=&quot;00F73882&quot;/&gt;&lt;wsp:rsid wsp:val=&quot;00F73906&quot;/&gt;&lt;wsp:rsid wsp:val=&quot;00F73BD1&quot;/&gt;&lt;wsp:rsid wsp:val=&quot;00F73C9F&quot;/&gt;&lt;wsp:rsid wsp:val=&quot;00F73DEF&quot;/&gt;&lt;wsp:rsid wsp:val=&quot;00F74F86&quot;/&gt;&lt;wsp:rsid wsp:val=&quot;00F75E95&quot;/&gt;&lt;wsp:rsid wsp:val=&quot;00F7768F&quot;/&gt;&lt;wsp:rsid wsp:val=&quot;00F819C9&quot;/&gt;&lt;wsp:rsid wsp:val=&quot;00F81E86&quot;/&gt;&lt;wsp:rsid wsp:val=&quot;00F83631&quot;/&gt;&lt;wsp:rsid wsp:val=&quot;00F839B4&quot;/&gt;&lt;wsp:rsid wsp:val=&quot;00F8501F&quot;/&gt;&lt;wsp:rsid wsp:val=&quot;00F863B3&quot;/&gt;&lt;wsp:rsid wsp:val=&quot;00F91C4D&quot;/&gt;&lt;wsp:rsid wsp:val=&quot;00F91F3F&quot;/&gt;&lt;wsp:rsid wsp:val=&quot;00F92635&quot;/&gt;&lt;wsp:rsid wsp:val=&quot;00F93E63&quot;/&gt;&lt;wsp:rsid wsp:val=&quot;00F943ED&quot;/&gt;&lt;wsp:rsid wsp:val=&quot;00F9508F&quot;/&gt;&lt;wsp:rsid wsp:val=&quot;00F95982&quot;/&gt;&lt;wsp:rsid wsp:val=&quot;00FA1263&quot;/&gt;&lt;wsp:rsid wsp:val=&quot;00FA1A71&quot;/&gt;&lt;wsp:rsid wsp:val=&quot;00FA336D&quot;/&gt;&lt;wsp:rsid wsp:val=&quot;00FA47E3&quot;/&gt;&lt;wsp:rsid wsp:val=&quot;00FA63BC&quot;/&gt;&lt;wsp:rsid wsp:val=&quot;00FA6498&quot;/&gt;&lt;wsp:rsid wsp:val=&quot;00FA7635&quot;/&gt;&lt;wsp:rsid wsp:val=&quot;00FA7693&quot;/&gt;&lt;wsp:rsid wsp:val=&quot;00FA7911&quot;/&gt;&lt;wsp:rsid wsp:val=&quot;00FB0CE3&quot;/&gt;&lt;wsp:rsid wsp:val=&quot;00FB1979&quot;/&gt;&lt;wsp:rsid wsp:val=&quot;00FB4F32&quot;/&gt;&lt;wsp:rsid wsp:val=&quot;00FB5949&quot;/&gt;&lt;wsp:rsid wsp:val=&quot;00FB6BF4&quot;/&gt;&lt;wsp:rsid wsp:val=&quot;00FB6CA3&quot;/&gt;&lt;wsp:rsid wsp:val=&quot;00FB6CDE&quot;/&gt;&lt;wsp:rsid wsp:val=&quot;00FB7272&quot;/&gt;&lt;wsp:rsid wsp:val=&quot;00FB7493&quot;/&gt;&lt;wsp:rsid wsp:val=&quot;00FB7673&quot;/&gt;&lt;wsp:rsid wsp:val=&quot;00FC0452&quot;/&gt;&lt;wsp:rsid wsp:val=&quot;00FC14ED&quot;/&gt;&lt;wsp:rsid wsp:val=&quot;00FC2246&quot;/&gt;&lt;wsp:rsid wsp:val=&quot;00FC3429&quot;/&gt;&lt;wsp:rsid wsp:val=&quot;00FC35EA&quot;/&gt;&lt;wsp:rsid wsp:val=&quot;00FC3671&quot;/&gt;&lt;wsp:rsid wsp:val=&quot;00FC3CF3&quot;/&gt;&lt;wsp:rsid wsp:val=&quot;00FC46DF&quot;/&gt;&lt;wsp:rsid wsp:val=&quot;00FC56A9&quot;/&gt;&lt;wsp:rsid wsp:val=&quot;00FC66DF&quot;/&gt;&lt;wsp:rsid wsp:val=&quot;00FC6F86&quot;/&gt;&lt;wsp:rsid wsp:val=&quot;00FC7304&quot;/&gt;&lt;wsp:rsid wsp:val=&quot;00FC774E&quot;/&gt;&lt;wsp:rsid wsp:val=&quot;00FC77F9&quot;/&gt;&lt;wsp:rsid wsp:val=&quot;00FC7928&quot;/&gt;&lt;wsp:rsid wsp:val=&quot;00FD023C&quot;/&gt;&lt;wsp:rsid wsp:val=&quot;00FD1D37&quot;/&gt;&lt;wsp:rsid wsp:val=&quot;00FD1EA4&quot;/&gt;&lt;wsp:rsid wsp:val=&quot;00FD1F6F&quot;/&gt;&lt;wsp:rsid wsp:val=&quot;00FD21F3&quot;/&gt;&lt;wsp:rsid wsp:val=&quot;00FD2C5B&quot;/&gt;&lt;wsp:rsid wsp:val=&quot;00FD30C1&quot;/&gt;&lt;wsp:rsid wsp:val=&quot;00FD3186&quot;/&gt;&lt;wsp:rsid wsp:val=&quot;00FD5E40&quot;/&gt;&lt;wsp:rsid wsp:val=&quot;00FD6843&quot;/&gt;&lt;wsp:rsid wsp:val=&quot;00FE0F7A&quot;/&gt;&lt;wsp:rsid wsp:val=&quot;00FE1380&quot;/&gt;&lt;wsp:rsid wsp:val=&quot;00FE1AB2&quot;/&gt;&lt;wsp:rsid wsp:val=&quot;00FE1D91&quot;/&gt;&lt;wsp:rsid wsp:val=&quot;00FE47FF&quot;/&gt;&lt;wsp:rsid wsp:val=&quot;00FE57B4&quot;/&gt;&lt;wsp:rsid wsp:val=&quot;00FE5985&quot;/&gt;&lt;wsp:rsid wsp:val=&quot;00FE62CA&quot;/&gt;&lt;wsp:rsid wsp:val=&quot;00FE65D5&quot;/&gt;&lt;wsp:rsid wsp:val=&quot;00FE6750&quot;/&gt;&lt;wsp:rsid wsp:val=&quot;00FF0E3F&quot;/&gt;&lt;wsp:rsid wsp:val=&quot;00FF1448&quot;/&gt;&lt;wsp:rsid wsp:val=&quot;00FF19D5&quot;/&gt;&lt;wsp:rsid wsp:val=&quot;00FF415E&quot;/&gt;&lt;wsp:rsid wsp:val=&quot;00FF5092&quot;/&gt;&lt;wsp:rsid wsp:val=&quot;00FF5A21&quot;/&gt;&lt;wsp:rsid wsp:val=&quot;00FF5FDC&quot;/&gt;&lt;wsp:rsid wsp:val=&quot;00FF604F&quot;/&gt;&lt;wsp:rsid wsp:val=&quot;00FF6300&quot;/&gt;&lt;wsp:rsid wsp:val=&quot;00FF6A1F&quot;/&gt;&lt;wsp:rsid wsp:val=&quot;00FF73BD&quot;/&gt;&lt;wsp:rsid wsp:val=&quot;00FF7589&quot;/&gt;&lt;/wsp:rsids&gt;&lt;/w:docPr&gt;&lt;w:body&gt;&lt;wx:sect&gt;&lt;w:p wsp:rsidR=&quot;00000000&quot; wsp:rsidRDefault=&quot;00083327&quot; wsp:rsidP=&quot;00083327&quot;&gt;&lt;m:oMathPara&gt;&lt;m:oMath&gt;&lt;m:f&gt;&lt;m:fPr&gt;&lt;m:ctrlPr&gt;&lt;w:rPr&gt;&lt;w:rFonts w:ascii=&quot;Cambria Math&quot; w:h-ansi=&quot;Cambria Math&quot;/&gt;&lt;wx:font wx:val=&quot;Cambria Math&quot;/&gt;&lt;w:i/&gt;&lt;w:sz w:val=&quot;28&quot;/&gt;&lt;w:sz-cs w:val=&quot;28&quot;/&gt;&lt;/w:rPr&gt;&lt;/m:ctrlPr&gt;&lt;/m:fPr&gt;&lt;m:num&gt;&lt;m:r&gt;&lt;w:rPr&gt;&lt;w:rFonts w:ascii=&quot;Cambria Math&quot; w:h-ansi=&quot;Times New Roman&quot;/&gt;&lt;wx:font wx:val=&quot;Times New Roman&quot;/&gt;&lt;w:i/&gt;&lt;w:sz w:val=&quot;28&quot;/&gt;&lt;w:sz-cs w:val=&quot;28&quot;/&gt;&lt;w:lang w:val=&quot;EN-US&quot;/&gt;&lt;/w:rPr&gt;&lt;m:t&gt;h&lt;/m:t&gt;&lt;/m:r&gt;&lt;/m:num&gt;&lt;m:den&gt;&lt;m:r&gt;&lt;m:rPr&gt;&lt;m:nor/&gt;&lt;/m:rPr&gt;&lt;w:rPr&gt;&lt;w:rFonts w:ascii=&quot;Cambria Math&quot; w:h-ansi=&quot;Times New Roman&quot;/&gt;&lt;wx:font wx:val=&quot;Cambria Math&quot;/&gt;&lt;w:sz w:val=&quot;28&quot;/&gt;&lt;w:sz-cs w:val=&quot;28&quot;/&gt;&lt;w:lang w:val=&quot;EN-US&quot;/&gt;&lt;/w:rPr&gt;&lt;m:t&gt;120&lt;/m:t&gt;&lt;/m:r&gt;&lt;m:ctrlPr&gt;&lt;w:rPr&gt;&lt;w:rFonts w:ascii=&quot;Cambria Math&quot; w:h-ansi=&quot;Times New Roman&quot;/&gt;&lt;wx:font wx:val=&quot;Cambria Math&quot;/&gt;&lt;w:sz w:val=&quot;28&quot;/&gt;&lt;w:sz-cs w:val=&quot;28&quot;/&gt;&lt;/w:rPr&gt;&lt;/m:ctrlPr&gt;&lt;/m:den&gt;&lt;/m:f&gt;&lt;m:r&gt;&lt;w:rPr&gt;&lt;w:rFonts w:ascii=&quot;Cambria Math&quot; w:h-ansi=&quot;Times New Roman&quot;/&gt;&lt;wx:font wx:val=&quot;Cambria Math&quot;/&gt;&lt;w:i/&gt;&lt;w:sz w:val=&quot;28&quot;/&gt;&lt;w:sz-cs w:val=&quot;28&quot;/&gt;&lt;w:lang w:val=&quot;EN-US&quot;/&gt;&lt;/w:rPr&gt;&lt;m:t&gt;=&lt;/m:t&gt;&lt;/m:r&gt;&lt;m:f&gt;&lt;m:fPr&gt;&lt;m:ctrlPr&gt;&lt;w:rPr&gt;&lt;w:rFonts w:ascii=&quot;Cambria Math&quot; w:h-ansi=&quot;Times New Roman&quot;/&gt;&lt;wx:font wx:val=&quot;Cambria Math&quot;/&gt;&lt;w:sz w:val=&quot;28&quot;/&gt;&lt;w:sz-cs w:val=&quot;28&quot;/&gt;&lt;/w:rPr&gt;&lt;/m:ctrlPr&gt;&lt;/m:fPr&gt;&lt;m:num&gt;&lt;m:r&gt;&lt;m:rPr&gt;&lt;m:nor/&gt;&lt;/m:rPr&gt;&lt;w:rPr&gt;&lt;w:rFonts w:ascii=&quot;Cambria Math&quot; w:h-ansi=&quot;Times New Roman&quot;/&gt;&lt;wx:font wx:val=&quot;Cambria Math&quot;/&gt;&lt;w:sz w:val=&quot;28&quot;/&gt;&lt;w:sz-cs w:val=&quot;28&quot;/&gt;&lt;w:lang w:val=&quot;EN-US&quot;/&gt;&lt;/w:rPr&gt;&lt;m:t&gt;{{ pole_height }}000&lt;/m:t&gt;&lt;/m:r&gt;&lt;/m:num&gt;&lt;m:den&gt;&lt;m:r&gt;&lt;m:rPr&gt;&lt;m:nor/&gt;&lt;/m:rPr&gt;&lt;w:rPr&gt;&lt;w:rFonts w:ascii=&quot;Cambria Math&quot; w:h-ansi=&quot;Times New Roman&quot;/&gt;&lt;wx:font wx:val=&quot;Cambria Math&quot;/&gt;&lt;w:sz w:val=&quot;28&quot;/&gt;&lt;w:sz-cs w:val=&quot;28&quot;/&gt;&lt;w:lang w:val=&quot;EN-US&quot;/&gt;&lt;/w:rPr&gt;&lt;m:t&gt;120&lt;/m:t&gt;&lt;/m:r&gt;&lt;/m:den&gt;&lt;/m:f&gt;&lt;m:r&gt;&lt;w:rPr&gt;&lt;w:rFonts w:ascii=&quot;Cambria Math&quot; w:h-ansi=&quot;Times New Roman&quot;/&gt;&lt;wx:font wx:val=&quot;Cambria Math&quot;/&gt;&lt;w:i/&gt;&lt;w:sz w:val=&quot;28&quot;/&gt;&lt;w:sz-cs w:val=&quot;28&quot;/&gt;&lt;w:lang w:val=&quot;EN-US&quot;/&gt;&lt;/w:rPr&gt;&lt;m:t&gt;=&lt;/m:t&gt;&lt;/m:r&gt;&lt;m:r&gt;&lt;m:rPr&gt;&lt;m:nor/&gt;&lt;/m:rPr&gt;&lt;w:rPr&gt;&lt;w:rFonts w:ascii=&quot;Cambria Math&quot; w:h-ansi=&quot;Times New Roman&quot;/&gt;&lt;wx:font wx:val=&quot;Cambria Math&quot;/&gt;&lt;w:sz w:val=&quot;28&quot;/&gt;&lt;w:sz-cs w:val=&quot;28&quot;/&gt;&lt;w:lang w:val=&quot;EN-US&quot;/&gt;&lt;/w:rPr&gt;&lt;m:t&gt;{{ max_deflection }}&lt;/m:t&gt;&lt;/m:r&gt;&lt;/m:oMath&gt;&lt;/m:oMathPara&gt;&lt;/w:p&gt;&lt;w:sectPr wsp:rsidR=&quot;00000000&quot;&gt;&lt;w:pgSz w:w=&quot;12240&quot; w:h=&quot;15840&quot;/&gt;&lt;w:pgMar w:top=&quot;1134&quot; w:right=&quot;850&quot; w:bottom=&quot;1134&quot; w:left=&quot;1701&quot; w:header=&quot;720&quot; w:footer=&quot;720&quot; w:gutter=&quot;0&quot;/&gt;&lt;w:cols w:space=&quot;720&quot;/&gt;&lt;/w:sectPr&gt;&lt;/wx:sect&gt;&lt;/w:body&gt;&lt;/w:wordDocument&gt;">
+          <v:shape id="_x0000_i1031" type="#_x0000_t75" style="width:256.5pt;height:25pt" equationxml="&lt;?xml version=&quot;1.0&quot; encoding=&quot;UTF-8&quot; standalone=&quot;yes&quot;?&gt;&#10;&lt;?mso-application progid=&quot;Word.Document&quot;?&gt;&#10;&lt;w:wordDocument xmlns:aml=&quot;http://schemas.microsoft.com/aml/2001/core&quot; xmlns:wpc=&quot;http://schemas.microsoft.com/office/word/2010/wordprocessingCanvas&quot; xmlns:cx=&quot;http://schemas.microsoft.com/office/drawing/2014/chartex&quot; xmlns:cx1=&quot;http://schemas.microsoft.com/office/drawing/2015/9/8/chartex&quot; xmlns:cx2=&quot;http://schemas.microsoft.com/office/drawing/2015/10/21/chartex&quot; xmlns:cx3=&quot;http://schemas.microsoft.com/office/drawing/2016/5/9/chartex&quot; xmlns:cx4=&quot;http://schemas.microsoft.com/office/drawing/2016/5/10/chartex&quot; xmlns:cx5=&quot;http://schemas.microsoft.com/office/drawing/2016/5/11/chartex&quot; xmlns:cx6=&quot;http://schemas.microsoft.com/office/drawing/2016/5/12/chartex&quot; xmlns:cx7=&quot;http://schemas.microsoft.com/office/drawing/2016/5/13/chartex&quot; xmlns:cx8=&quot;http://schemas.microsoft.com/office/drawing/2016/5/14/chartex&quot; xmlns:cr=&quot;http://schemas.microsoft.com/office/comments/2020/reactions&quot; xmlns:dt=&quot;uuid:C2F41010-65B3-11d1-A29F-00AA00C14882&quot; xmlns:mc=&quot;http://schemas.openxmlformats.org/markup-compatibility/2006&quot; xmlns:aink=&quot;http://schemas.microsoft.com/office/drawing/2016/ink&quot; xmlns:am3d=&quot;http://schemas.microsoft.com/office/drawing/2017/model3d&quot; xmlns:o=&quot;urn:schemas-microsoft-com:office:office&quot; xmlns:oel=&quot;http://schemas.microsoft.com/office/2019/extlst&quot; xmlns:m=&quot;http://schemas.openxmlformats.org/officeDocument/2006/math&quot; xmlns:v=&quot;urn:schemas-microsoft-com:vml&quot; xmlns:w10=&quot;urn:schemas-microsoft-com:office:word&quot; xmlns:w=&quot;http://schemas.microsoft.com/office/word/2003/wordml&quot; xmlns:wx=&quot;http://schemas.microsoft.com/office/word/2003/auxHint&quot; xmlns:wne=&quot;http://schemas.microsoft.com/office/word/2006/wordml&quot; xmlns:wsp=&quot;http://schemas.microsoft.com/office/word/2003/wordml/sp2&quot; xmlns:sl=&quot;http://schemas.microsoft.com/schemaLibrary/2003/core&quot; w:macrosPresent=&quot;no&quot; w:embeddedObjPresent=&quot;no&quot; w:ocxPresent=&quot;no&quot; xml:space=&quot;preserve&quot;&gt;&lt;w:ignoreSubtree w:val=&quot;http://schemas.microsoft.com/office/word/2003/wordml/sp2&quot;/&gt;&lt;o:DocumentProperties&gt;&lt;o:Version&gt;16&lt;/o:Version&gt;&lt;/o:DocumentProperties&gt;&lt;w:docPr&gt;&lt;w:view w:val=&quot;print&quot;/&gt;&lt;w:zoom w:percent=&quot;100&quot;/&gt;&lt;w:removePersonalInformation/&gt;&lt;w:activeWritingStyle w:lang=&quot;RU&quot; w:vendorID=&quot;1&quot; w:dllVersion=&quot;512&quot; w:optionSet=&quot;1&quot;/&gt;&lt;w:activeWritingStyle w:lang=&quot;RU-MO&quot; w:vendorID=&quot;1&quot; w:dllVersion=&quot;512&quot; w:optionSet=&quot;1&quot;/&gt;&lt;w:stylePaneFormatFilter w:val=&quot;3F01&quot;/&gt;&lt;w:defaultTabStop w:val=&quot;720&quot;/&gt;&lt;w:hyphenationZone w:val=&quot;357&quot;/&gt;&lt;w:doNotHyphenateCaps/&gt;&lt;w:displayHorizontalDrawingGridEvery w:val=&quot;0&quot;/&gt;&lt;w:displayVerticalDrawingGridEvery w:val=&quot;0&quot;/&gt;&lt;w:useMarginsForDrawingGridOrigin/&gt;&lt;w:characterSpacingControl w:val=&quot;DontCompress&quot;/&gt;&lt;w:optimizeForBrowser/&gt;&lt;w:validateAgainstSchema/&gt;&lt;w:saveInvalidXML w:val=&quot;off&quot;/&gt;&lt;w:ignoreMixedContent w:val=&quot;off&quot;/&gt;&lt;w:alwaysShowPlaceholderText w:val=&quot;off&quot;/&gt;&lt;w:compat&gt;&lt;w:footnoteLayoutLikeWW8/&gt;&lt;w:shapeLayoutLikeWW8/&gt;&lt;w:alignTablesRowByRow/&gt;&lt;w:forgetLastTabAlignment/&gt;&lt;w:doNotUseHTMLParagraphAutoSpacing/&gt;&lt;w:layoutRawTableWidth/&gt;&lt;w:layoutTableRowsApart/&gt;&lt;w:useWord97LineBreakingRules/&gt;&lt;w:dontAllowFieldEndSelect/&gt;&lt;w:useWord2002TableStyleRules/&gt;&lt;/w:compat&gt;&lt;wsp:rsids&gt;&lt;wsp:rsidRoot wsp:val=&quot;00003D1C&quot;/&gt;&lt;wsp:rsid wsp:val=&quot;00000969&quot;/&gt;&lt;wsp:rsid wsp:val=&quot;00000D1B&quot;/&gt;&lt;wsp:rsid wsp:val=&quot;000015D9&quot;/&gt;&lt;wsp:rsid wsp:val=&quot;00001E54&quot;/&gt;&lt;wsp:rsid wsp:val=&quot;0000299A&quot;/&gt;&lt;wsp:rsid wsp:val=&quot;00003D1C&quot;/&gt;&lt;wsp:rsid wsp:val=&quot;00004824&quot;/&gt;&lt;wsp:rsid wsp:val=&quot;000049C6&quot;/&gt;&lt;wsp:rsid wsp:val=&quot;00005141&quot;/&gt;&lt;wsp:rsid wsp:val=&quot;00005E3A&quot;/&gt;&lt;wsp:rsid wsp:val=&quot;0000772F&quot;/&gt;&lt;wsp:rsid wsp:val=&quot;00007D37&quot;/&gt;&lt;wsp:rsid wsp:val=&quot;00010B32&quot;/&gt;&lt;wsp:rsid wsp:val=&quot;0001205B&quot;/&gt;&lt;wsp:rsid wsp:val=&quot;00012974&quot;/&gt;&lt;wsp:rsid wsp:val=&quot;0001453C&quot;/&gt;&lt;wsp:rsid wsp:val=&quot;00014D12&quot;/&gt;&lt;wsp:rsid wsp:val=&quot;00015540&quot;/&gt;&lt;wsp:rsid wsp:val=&quot;00015A9F&quot;/&gt;&lt;wsp:rsid wsp:val=&quot;00015CF4&quot;/&gt;&lt;wsp:rsid wsp:val=&quot;0001626F&quot;/&gt;&lt;wsp:rsid wsp:val=&quot;00017437&quot;/&gt;&lt;wsp:rsid wsp:val=&quot;00017575&quot;/&gt;&lt;wsp:rsid wsp:val=&quot;000177E1&quot;/&gt;&lt;wsp:rsid wsp:val=&quot;000205BD&quot;/&gt;&lt;wsp:rsid wsp:val=&quot;000219FC&quot;/&gt;&lt;wsp:rsid wsp:val=&quot;00021AFE&quot;/&gt;&lt;wsp:rsid wsp:val=&quot;0002361B&quot;/&gt;&lt;wsp:rsid wsp:val=&quot;00023F40&quot;/&gt;&lt;wsp:rsid wsp:val=&quot;00024C19&quot;/&gt;&lt;wsp:rsid wsp:val=&quot;00025BF8&quot;/&gt;&lt;wsp:rsid wsp:val=&quot;00026D9A&quot;/&gt;&lt;wsp:rsid wsp:val=&quot;00027655&quot;/&gt;&lt;wsp:rsid wsp:val=&quot;00030043&quot;/&gt;&lt;wsp:rsid wsp:val=&quot;0003053F&quot;/&gt;&lt;wsp:rsid wsp:val=&quot;00030565&quot;/&gt;&lt;wsp:rsid wsp:val=&quot;00030CDC&quot;/&gt;&lt;wsp:rsid wsp:val=&quot;00030FE3&quot;/&gt;&lt;wsp:rsid wsp:val=&quot;00032D51&quot;/&gt;&lt;wsp:rsid wsp:val=&quot;00033441&quot;/&gt;&lt;wsp:rsid wsp:val=&quot;00033A4B&quot;/&gt;&lt;wsp:rsid wsp:val=&quot;00033E4B&quot;/&gt;&lt;wsp:rsid wsp:val=&quot;00035FAC&quot;/&gt;&lt;wsp:rsid wsp:val=&quot;00040068&quot;/&gt;&lt;wsp:rsid wsp:val=&quot;00040660&quot;/&gt;&lt;wsp:rsid wsp:val=&quot;00041127&quot;/&gt;&lt;wsp:rsid wsp:val=&quot;00041645&quot;/&gt;&lt;wsp:rsid wsp:val=&quot;00042C5D&quot;/&gt;&lt;wsp:rsid wsp:val=&quot;00043BD8&quot;/&gt;&lt;wsp:rsid wsp:val=&quot;00043C1A&quot;/&gt;&lt;wsp:rsid wsp:val=&quot;00043CAA&quot;/&gt;&lt;wsp:rsid wsp:val=&quot;00045C0F&quot;/&gt;&lt;wsp:rsid wsp:val=&quot;00045FB0&quot;/&gt;&lt;wsp:rsid wsp:val=&quot;0004673B&quot;/&gt;&lt;wsp:rsid wsp:val=&quot;0005349D&quot;/&gt;&lt;wsp:rsid wsp:val=&quot;000534E7&quot;/&gt;&lt;wsp:rsid wsp:val=&quot;000545A5&quot;/&gt;&lt;wsp:rsid wsp:val=&quot;000562F0&quot;/&gt;&lt;wsp:rsid wsp:val=&quot;00057B25&quot;/&gt;&lt;wsp:rsid wsp:val=&quot;00057F57&quot;/&gt;&lt;wsp:rsid wsp:val=&quot;00060535&quot;/&gt;&lt;wsp:rsid wsp:val=&quot;000614B8&quot;/&gt;&lt;wsp:rsid wsp:val=&quot;000617D1&quot;/&gt;&lt;wsp:rsid wsp:val=&quot;00062C17&quot;/&gt;&lt;wsp:rsid wsp:val=&quot;0006330B&quot;/&gt;&lt;wsp:rsid wsp:val=&quot;00064BB4&quot;/&gt;&lt;wsp:rsid wsp:val=&quot;00066217&quot;/&gt;&lt;wsp:rsid wsp:val=&quot;00066503&quot;/&gt;&lt;wsp:rsid wsp:val=&quot;00067153&quot;/&gt;&lt;wsp:rsid wsp:val=&quot;00070216&quot;/&gt;&lt;wsp:rsid wsp:val=&quot;0007041E&quot;/&gt;&lt;wsp:rsid wsp:val=&quot;00070F02&quot;/&gt;&lt;wsp:rsid wsp:val=&quot;000710D0&quot;/&gt;&lt;wsp:rsid wsp:val=&quot;0007169F&quot;/&gt;&lt;wsp:rsid wsp:val=&quot;000738FE&quot;/&gt;&lt;wsp:rsid wsp:val=&quot;00073961&quot;/&gt;&lt;wsp:rsid wsp:val=&quot;00074343&quot;/&gt;&lt;wsp:rsid wsp:val=&quot;00074AEA&quot;/&gt;&lt;wsp:rsid wsp:val=&quot;00076A90&quot;/&gt;&lt;wsp:rsid wsp:val=&quot;000804EA&quot;/&gt;&lt;wsp:rsid wsp:val=&quot;00081438&quot;/&gt;&lt;wsp:rsid wsp:val=&quot;00081DE4&quot;/&gt;&lt;wsp:rsid wsp:val=&quot;00082B3D&quot;/&gt;&lt;wsp:rsid wsp:val=&quot;00082DCA&quot;/&gt;&lt;wsp:rsid wsp:val=&quot;00083327&quot;/&gt;&lt;wsp:rsid wsp:val=&quot;00084939&quot;/&gt;&lt;wsp:rsid wsp:val=&quot;00084C47&quot;/&gt;&lt;wsp:rsid wsp:val=&quot;00085949&quot;/&gt;&lt;wsp:rsid wsp:val=&quot;00086027&quot;/&gt;&lt;wsp:rsid wsp:val=&quot;00086081&quot;/&gt;&lt;wsp:rsid wsp:val=&quot;00086EE3&quot;/&gt;&lt;wsp:rsid wsp:val=&quot;00087C0F&quot;/&gt;&lt;wsp:rsid wsp:val=&quot;00093120&quot;/&gt;&lt;wsp:rsid wsp:val=&quot;00093E10&quot;/&gt;&lt;wsp:rsid wsp:val=&quot;000957BB&quot;/&gt;&lt;wsp:rsid wsp:val=&quot;000A0680&quot;/&gt;&lt;wsp:rsid wsp:val=&quot;000A0739&quot;/&gt;&lt;wsp:rsid wsp:val=&quot;000A0EDD&quot;/&gt;&lt;wsp:rsid wsp:val=&quot;000A1D5F&quot;/&gt;&lt;wsp:rsid wsp:val=&quot;000A3077&quot;/&gt;&lt;wsp:rsid wsp:val=&quot;000A3FCF&quot;/&gt;&lt;wsp:rsid wsp:val=&quot;000A654B&quot;/&gt;&lt;wsp:rsid wsp:val=&quot;000A73A4&quot;/&gt;&lt;wsp:rsid wsp:val=&quot;000A76AF&quot;/&gt;&lt;wsp:rsid wsp:val=&quot;000A79A5&quot;/&gt;&lt;wsp:rsid wsp:val=&quot;000A7FAB&quot;/&gt;&lt;wsp:rsid wsp:val=&quot;000B10CB&quot;/&gt;&lt;wsp:rsid wsp:val=&quot;000B195A&quot;/&gt;&lt;wsp:rsid wsp:val=&quot;000B1B97&quot;/&gt;&lt;wsp:rsid wsp:val=&quot;000B208B&quot;/&gt;&lt;wsp:rsid wsp:val=&quot;000B2366&quot;/&gt;&lt;wsp:rsid wsp:val=&quot;000B31AD&quot;/&gt;&lt;wsp:rsid wsp:val=&quot;000B55A3&quot;/&gt;&lt;wsp:rsid wsp:val=&quot;000B5896&quot;/&gt;&lt;wsp:rsid wsp:val=&quot;000B6366&quot;/&gt;&lt;wsp:rsid wsp:val=&quot;000B6594&quot;/&gt;&lt;wsp:rsid wsp:val=&quot;000B7A24&quot;/&gt;&lt;wsp:rsid wsp:val=&quot;000B7BCA&quot;/&gt;&lt;wsp:rsid wsp:val=&quot;000C1657&quot;/&gt;&lt;wsp:rsid wsp:val=&quot;000C18F2&quot;/&gt;&lt;wsp:rsid wsp:val=&quot;000C1E9E&quot;/&gt;&lt;wsp:rsid wsp:val=&quot;000C23B7&quot;/&gt;&lt;wsp:rsid wsp:val=&quot;000C3408&quot;/&gt;&lt;wsp:rsid wsp:val=&quot;000C397C&quot;/&gt;&lt;wsp:rsid wsp:val=&quot;000C64BE&quot;/&gt;&lt;wsp:rsid wsp:val=&quot;000C68CC&quot;/&gt;&lt;wsp:rsid wsp:val=&quot;000C74A8&quot;/&gt;&lt;wsp:rsid wsp:val=&quot;000D09FB&quot;/&gt;&lt;wsp:rsid wsp:val=&quot;000D0DF5&quot;/&gt;&lt;wsp:rsid wsp:val=&quot;000D27EC&quot;/&gt;&lt;wsp:rsid wsp:val=&quot;000D29D2&quot;/&gt;&lt;wsp:rsid wsp:val=&quot;000D33B4&quot;/&gt;&lt;wsp:rsid wsp:val=&quot;000D435B&quot;/&gt;&lt;wsp:rsid wsp:val=&quot;000D602F&quot;/&gt;&lt;wsp:rsid wsp:val=&quot;000D6194&quot;/&gt;&lt;wsp:rsid wsp:val=&quot;000D79DF&quot;/&gt;&lt;wsp:rsid wsp:val=&quot;000D7EC5&quot;/&gt;&lt;wsp:rsid wsp:val=&quot;000E0393&quot;/&gt;&lt;wsp:rsid wsp:val=&quot;000E100C&quot;/&gt;&lt;wsp:rsid wsp:val=&quot;000E1E9E&quot;/&gt;&lt;wsp:rsid wsp:val=&quot;000E1F0D&quot;/&gt;&lt;wsp:rsid wsp:val=&quot;000E2364&quot;/&gt;&lt;wsp:rsid wsp:val=&quot;000E2F72&quot;/&gt;&lt;wsp:rsid wsp:val=&quot;000E3622&quot;/&gt;&lt;wsp:rsid wsp:val=&quot;000E3C03&quot;/&gt;&lt;wsp:rsid wsp:val=&quot;000E3EF9&quot;/&gt;&lt;wsp:rsid wsp:val=&quot;000E416C&quot;/&gt;&lt;wsp:rsid wsp:val=&quot;000E4E14&quot;/&gt;&lt;wsp:rsid wsp:val=&quot;000E5F63&quot;/&gt;&lt;wsp:rsid wsp:val=&quot;000E6AE4&quot;/&gt;&lt;wsp:rsid wsp:val=&quot;000E6BF5&quot;/&gt;&lt;wsp:rsid wsp:val=&quot;000E6D15&quot;/&gt;&lt;wsp:rsid wsp:val=&quot;000E793A&quot;/&gt;&lt;wsp:rsid wsp:val=&quot;000E7FAA&quot;/&gt;&lt;wsp:rsid wsp:val=&quot;000F0925&quot;/&gt;&lt;wsp:rsid wsp:val=&quot;000F09B2&quot;/&gt;&lt;wsp:rsid wsp:val=&quot;000F1E2D&quot;/&gt;&lt;wsp:rsid wsp:val=&quot;000F201C&quot;/&gt;&lt;wsp:rsid wsp:val=&quot;000F2A86&quot;/&gt;&lt;wsp:rsid wsp:val=&quot;000F39F5&quot;/&gt;&lt;wsp:rsid wsp:val=&quot;000F4F4C&quot;/&gt;&lt;wsp:rsid wsp:val=&quot;000F5629&quot;/&gt;&lt;wsp:rsid wsp:val=&quot;000F5AED&quot;/&gt;&lt;wsp:rsid wsp:val=&quot;000F76AD&quot;/&gt;&lt;wsp:rsid wsp:val=&quot;000F7991&quot;/&gt;&lt;wsp:rsid wsp:val=&quot;00100084&quot;/&gt;&lt;wsp:rsid wsp:val=&quot;001010D6&quot;/&gt;&lt;wsp:rsid wsp:val=&quot;00101143&quot;/&gt;&lt;wsp:rsid wsp:val=&quot;00103A8C&quot;/&gt;&lt;wsp:rsid wsp:val=&quot;00104C4A&quot;/&gt;&lt;wsp:rsid wsp:val=&quot;001053C0&quot;/&gt;&lt;wsp:rsid wsp:val=&quot;001061E8&quot;/&gt;&lt;wsp:rsid wsp:val=&quot;001108B6&quot;/&gt;&lt;wsp:rsid wsp:val=&quot;001109AF&quot;/&gt;&lt;wsp:rsid wsp:val=&quot;00110C8B&quot;/&gt;&lt;wsp:rsid wsp:val=&quot;00110DCF&quot;/&gt;&lt;wsp:rsid wsp:val=&quot;001138E4&quot;/&gt;&lt;wsp:rsid wsp:val=&quot;00115113&quot;/&gt;&lt;wsp:rsid wsp:val=&quot;00115B17&quot;/&gt;&lt;wsp:rsid wsp:val=&quot;00115C12&quot;/&gt;&lt;wsp:rsid wsp:val=&quot;00115C71&quot;/&gt;&lt;wsp:rsid wsp:val=&quot;00117675&quot;/&gt;&lt;wsp:rsid wsp:val=&quot;00120218&quot;/&gt;&lt;wsp:rsid wsp:val=&quot;0012057B&quot;/&gt;&lt;wsp:rsid wsp:val=&quot;00123241&quot;/&gt;&lt;wsp:rsid wsp:val=&quot;0012330A&quot;/&gt;&lt;wsp:rsid wsp:val=&quot;00123A88&quot;/&gt;&lt;wsp:rsid wsp:val=&quot;00123FDC&quot;/&gt;&lt;wsp:rsid wsp:val=&quot;0012523F&quot;/&gt;&lt;wsp:rsid wsp:val=&quot;0012535F&quot;/&gt;&lt;wsp:rsid wsp:val=&quot;00126DAA&quot;/&gt;&lt;wsp:rsid wsp:val=&quot;0013177B&quot;/&gt;&lt;wsp:rsid wsp:val=&quot;001333B5&quot;/&gt;&lt;wsp:rsid wsp:val=&quot;00134429&quot;/&gt;&lt;wsp:rsid wsp:val=&quot;001351C1&quot;/&gt;&lt;wsp:rsid wsp:val=&quot;00136F9B&quot;/&gt;&lt;wsp:rsid wsp:val=&quot;00137247&quot;/&gt;&lt;wsp:rsid wsp:val=&quot;00137D7F&quot;/&gt;&lt;wsp:rsid wsp:val=&quot;00142049&quot;/&gt;&lt;wsp:rsid wsp:val=&quot;00142931&quot;/&gt;&lt;wsp:rsid wsp:val=&quot;00142966&quot;/&gt;&lt;wsp:rsid wsp:val=&quot;001429A9&quot;/&gt;&lt;wsp:rsid wsp:val=&quot;00143202&quot;/&gt;&lt;wsp:rsid wsp:val=&quot;00145661&quot;/&gt;&lt;wsp:rsid wsp:val=&quot;00145C11&quot;/&gt;&lt;wsp:rsid wsp:val=&quot;00145E36&quot;/&gt;&lt;wsp:rsid wsp:val=&quot;00147738&quot;/&gt;&lt;wsp:rsid wsp:val=&quot;00150084&quot;/&gt;&lt;wsp:rsid wsp:val=&quot;00153302&quot;/&gt;&lt;wsp:rsid wsp:val=&quot;0015488A&quot;/&gt;&lt;wsp:rsid wsp:val=&quot;00154E14&quot;/&gt;&lt;wsp:rsid wsp:val=&quot;00154E6C&quot;/&gt;&lt;wsp:rsid wsp:val=&quot;00155FD8&quot;/&gt;&lt;wsp:rsid wsp:val=&quot;00157AE9&quot;/&gt;&lt;wsp:rsid wsp:val=&quot;001607F4&quot;/&gt;&lt;wsp:rsid wsp:val=&quot;00163884&quot;/&gt;&lt;wsp:rsid wsp:val=&quot;00163E7E&quot;/&gt;&lt;wsp:rsid wsp:val=&quot;001658E1&quot;/&gt;&lt;wsp:rsid wsp:val=&quot;00166416&quot;/&gt;&lt;wsp:rsid wsp:val=&quot;00167F6F&quot;/&gt;&lt;wsp:rsid wsp:val=&quot;00170B40&quot;/&gt;&lt;wsp:rsid wsp:val=&quot;00170F83&quot;/&gt;&lt;wsp:rsid wsp:val=&quot;00172687&quot;/&gt;&lt;wsp:rsid wsp:val=&quot;001730B4&quot;/&gt;&lt;wsp:rsid wsp:val=&quot;00173DB0&quot;/&gt;&lt;wsp:rsid wsp:val=&quot;00174349&quot;/&gt;&lt;wsp:rsid wsp:val=&quot;00174FE0&quot;/&gt;&lt;wsp:rsid wsp:val=&quot;00175A06&quot;/&gt;&lt;wsp:rsid wsp:val=&quot;00176743&quot;/&gt;&lt;wsp:rsid wsp:val=&quot;00176C11&quot;/&gt;&lt;wsp:rsid wsp:val=&quot;001775FE&quot;/&gt;&lt;wsp:rsid wsp:val=&quot;00180204&quot;/&gt;&lt;wsp:rsid wsp:val=&quot;001802AD&quot;/&gt;&lt;wsp:rsid wsp:val=&quot;001809EC&quot;/&gt;&lt;wsp:rsid wsp:val=&quot;00181965&quot;/&gt;&lt;wsp:rsid wsp:val=&quot;00182064&quot;/&gt;&lt;wsp:rsid wsp:val=&quot;00182338&quot;/&gt;&lt;wsp:rsid wsp:val=&quot;001829BD&quot;/&gt;&lt;wsp:rsid wsp:val=&quot;00182FBF&quot;/&gt;&lt;wsp:rsid wsp:val=&quot;001832BE&quot;/&gt;&lt;wsp:rsid wsp:val=&quot;0018512D&quot;/&gt;&lt;wsp:rsid wsp:val=&quot;001854CB&quot;/&gt;&lt;wsp:rsid wsp:val=&quot;001865D5&quot;/&gt;&lt;wsp:rsid wsp:val=&quot;001869DA&quot;/&gt;&lt;wsp:rsid wsp:val=&quot;001923E3&quot;/&gt;&lt;wsp:rsid wsp:val=&quot;00192AAD&quot;/&gt;&lt;wsp:rsid wsp:val=&quot;00192B04&quot;/&gt;&lt;wsp:rsid wsp:val=&quot;001936D0&quot;/&gt;&lt;wsp:rsid wsp:val=&quot;00193D46&quot;/&gt;&lt;wsp:rsid wsp:val=&quot;0019426F&quot;/&gt;&lt;wsp:rsid wsp:val=&quot;00194D50&quot;/&gt;&lt;wsp:rsid wsp:val=&quot;00197633&quot;/&gt;&lt;wsp:rsid wsp:val=&quot;00197806&quot;/&gt;&lt;wsp:rsid wsp:val=&quot;001A0D2A&quot;/&gt;&lt;wsp:rsid wsp:val=&quot;001A174E&quot;/&gt;&lt;wsp:rsid wsp:val=&quot;001A22EA&quot;/&gt;&lt;wsp:rsid wsp:val=&quot;001A311C&quot;/&gt;&lt;wsp:rsid wsp:val=&quot;001A332B&quot;/&gt;&lt;wsp:rsid wsp:val=&quot;001A3552&quot;/&gt;&lt;wsp:rsid wsp:val=&quot;001A363F&quot;/&gt;&lt;wsp:rsid wsp:val=&quot;001A3918&quot;/&gt;&lt;wsp:rsid wsp:val=&quot;001A4B7B&quot;/&gt;&lt;wsp:rsid wsp:val=&quot;001A52E7&quot;/&gt;&lt;wsp:rsid wsp:val=&quot;001A5A3B&quot;/&gt;&lt;wsp:rsid wsp:val=&quot;001B078A&quot;/&gt;&lt;wsp:rsid wsp:val=&quot;001B0A12&quot;/&gt;&lt;wsp:rsid wsp:val=&quot;001B0F92&quot;/&gt;&lt;wsp:rsid wsp:val=&quot;001B14B3&quot;/&gt;&lt;wsp:rsid wsp:val=&quot;001B1799&quot;/&gt;&lt;wsp:rsid wsp:val=&quot;001B1B76&quot;/&gt;&lt;wsp:rsid wsp:val=&quot;001B363A&quot;/&gt;&lt;wsp:rsid wsp:val=&quot;001B3A4B&quot;/&gt;&lt;wsp:rsid wsp:val=&quot;001B491D&quot;/&gt;&lt;wsp:rsid wsp:val=&quot;001B4C00&quot;/&gt;&lt;wsp:rsid wsp:val=&quot;001B5F77&quot;/&gt;&lt;wsp:rsid wsp:val=&quot;001B65E7&quot;/&gt;&lt;wsp:rsid wsp:val=&quot;001B6761&quot;/&gt;&lt;wsp:rsid wsp:val=&quot;001B6D3A&quot;/&gt;&lt;wsp:rsid wsp:val=&quot;001B6D8E&quot;/&gt;&lt;wsp:rsid wsp:val=&quot;001B7380&quot;/&gt;&lt;wsp:rsid wsp:val=&quot;001B7AF3&quot;/&gt;&lt;wsp:rsid wsp:val=&quot;001C16CD&quot;/&gt;&lt;wsp:rsid wsp:val=&quot;001C2CB5&quot;/&gt;&lt;wsp:rsid wsp:val=&quot;001C35BC&quot;/&gt;&lt;wsp:rsid wsp:val=&quot;001C3BA7&quot;/&gt;&lt;wsp:rsid wsp:val=&quot;001C4281&quot;/&gt;&lt;wsp:rsid wsp:val=&quot;001C4710&quot;/&gt;&lt;wsp:rsid wsp:val=&quot;001C52D9&quot;/&gt;&lt;wsp:rsid wsp:val=&quot;001C54F8&quot;/&gt;&lt;wsp:rsid wsp:val=&quot;001C58FD&quot;/&gt;&lt;wsp:rsid wsp:val=&quot;001D04B1&quot;/&gt;&lt;wsp:rsid wsp:val=&quot;001D1564&quot;/&gt;&lt;wsp:rsid wsp:val=&quot;001D1C53&quot;/&gt;&lt;wsp:rsid wsp:val=&quot;001D1D14&quot;/&gt;&lt;wsp:rsid wsp:val=&quot;001D2D53&quot;/&gt;&lt;wsp:rsid wsp:val=&quot;001D4675&quot;/&gt;&lt;wsp:rsid wsp:val=&quot;001D55E0&quot;/&gt;&lt;wsp:rsid wsp:val=&quot;001D581A&quot;/&gt;&lt;wsp:rsid wsp:val=&quot;001D5AD1&quot;/&gt;&lt;wsp:rsid wsp:val=&quot;001D618F&quot;/&gt;&lt;wsp:rsid wsp:val=&quot;001D61F7&quot;/&gt;&lt;wsp:rsid wsp:val=&quot;001D71AC&quot;/&gt;&lt;wsp:rsid wsp:val=&quot;001D736D&quot;/&gt;&lt;wsp:rsid wsp:val=&quot;001D7B1C&quot;/&gt;&lt;wsp:rsid wsp:val=&quot;001E0F96&quot;/&gt;&lt;wsp:rsid wsp:val=&quot;001E1420&quot;/&gt;&lt;wsp:rsid wsp:val=&quot;001E4985&quot;/&gt;&lt;wsp:rsid wsp:val=&quot;001E6539&quot;/&gt;&lt;wsp:rsid wsp:val=&quot;001E7039&quot;/&gt;&lt;wsp:rsid wsp:val=&quot;001F2E7E&quot;/&gt;&lt;wsp:rsid wsp:val=&quot;001F331E&quot;/&gt;&lt;wsp:rsid wsp:val=&quot;001F4618&quot;/&gt;&lt;wsp:rsid wsp:val=&quot;001F5E1F&quot;/&gt;&lt;wsp:rsid wsp:val=&quot;001F67D0&quot;/&gt;&lt;wsp:rsid wsp:val=&quot;001F6FEF&quot;/&gt;&lt;wsp:rsid wsp:val=&quot;001F7D71&quot;/&gt;&lt;wsp:rsid wsp:val=&quot;0020031E&quot;/&gt;&lt;wsp:rsid wsp:val=&quot;0020165E&quot;/&gt;&lt;wsp:rsid wsp:val=&quot;00201A7B&quot;/&gt;&lt;wsp:rsid wsp:val=&quot;00202453&quot;/&gt;&lt;wsp:rsid wsp:val=&quot;00202694&quot;/&gt;&lt;wsp:rsid wsp:val=&quot;00202862&quot;/&gt;&lt;wsp:rsid wsp:val=&quot;002028C6&quot;/&gt;&lt;wsp:rsid wsp:val=&quot;00202A88&quot;/&gt;&lt;wsp:rsid wsp:val=&quot;00202B37&quot;/&gt;&lt;wsp:rsid wsp:val=&quot;00203D90&quot;/&gt;&lt;wsp:rsid wsp:val=&quot;00205057&quot;/&gt;&lt;wsp:rsid wsp:val=&quot;00207839&quot;/&gt;&lt;wsp:rsid wsp:val=&quot;0021032C&quot;/&gt;&lt;wsp:rsid wsp:val=&quot;002123FB&quot;/&gt;&lt;wsp:rsid wsp:val=&quot;0021440A&quot;/&gt;&lt;wsp:rsid wsp:val=&quot;0021441B&quot;/&gt;&lt;wsp:rsid wsp:val=&quot;002221C5&quot;/&gt;&lt;wsp:rsid wsp:val=&quot;002221EE&quot;/&gt;&lt;wsp:rsid wsp:val=&quot;002228F2&quot;/&gt;&lt;wsp:rsid wsp:val=&quot;00222D78&quot;/&gt;&lt;wsp:rsid wsp:val=&quot;002239AF&quot;/&gt;&lt;wsp:rsid wsp:val=&quot;00223DF3&quot;/&gt;&lt;wsp:rsid wsp:val=&quot;002241AE&quot;/&gt;&lt;wsp:rsid wsp:val=&quot;00224E6A&quot;/&gt;&lt;wsp:rsid wsp:val=&quot;002266DE&quot;/&gt;&lt;wsp:rsid wsp:val=&quot;002277AA&quot;/&gt;&lt;wsp:rsid wsp:val=&quot;00230DFA&quot;/&gt;&lt;wsp:rsid wsp:val=&quot;002313F5&quot;/&gt;&lt;wsp:rsid wsp:val=&quot;00231432&quot;/&gt;&lt;wsp:rsid wsp:val=&quot;00233AD4&quot;/&gt;&lt;wsp:rsid wsp:val=&quot;00235912&quot;/&gt;&lt;wsp:rsid wsp:val=&quot;00236066&quot;/&gt;&lt;wsp:rsid wsp:val=&quot;00236A37&quot;/&gt;&lt;wsp:rsid wsp:val=&quot;00240CA3&quot;/&gt;&lt;wsp:rsid wsp:val=&quot;002419E6&quot;/&gt;&lt;wsp:rsid wsp:val=&quot;00241B7B&quot;/&gt;&lt;wsp:rsid wsp:val=&quot;00241BC8&quot;/&gt;&lt;wsp:rsid wsp:val=&quot;002428A2&quot;/&gt;&lt;wsp:rsid wsp:val=&quot;0024498D&quot;/&gt;&lt;wsp:rsid wsp:val=&quot;00244B4D&quot;/&gt;&lt;wsp:rsid wsp:val=&quot;0024593B&quot;/&gt;&lt;wsp:rsid wsp:val=&quot;00245A89&quot;/&gt;&lt;wsp:rsid wsp:val=&quot;002465BC&quot;/&gt;&lt;wsp:rsid wsp:val=&quot;00246946&quot;/&gt;&lt;wsp:rsid wsp:val=&quot;002478C8&quot;/&gt;&lt;wsp:rsid wsp:val=&quot;00247FB9&quot;/&gt;&lt;wsp:rsid wsp:val=&quot;00250D12&quot;/&gt;&lt;wsp:rsid wsp:val=&quot;00251B4E&quot;/&gt;&lt;wsp:rsid wsp:val=&quot;0025224A&quot;/&gt;&lt;wsp:rsid wsp:val=&quot;00253C96&quot;/&gt;&lt;wsp:rsid wsp:val=&quot;00254610&quot;/&gt;&lt;wsp:rsid wsp:val=&quot;00254D1C&quot;/&gt;&lt;wsp:rsid wsp:val=&quot;0025582F&quot;/&gt;&lt;wsp:rsid wsp:val=&quot;00255A42&quot;/&gt;&lt;wsp:rsid wsp:val=&quot;00255BE6&quot;/&gt;&lt;wsp:rsid wsp:val=&quot;002568A3&quot;/&gt;&lt;wsp:rsid wsp:val=&quot;00257AC0&quot;/&gt;&lt;wsp:rsid wsp:val=&quot;00257BEC&quot;/&gt;&lt;wsp:rsid wsp:val=&quot;0026197C&quot;/&gt;&lt;wsp:rsid wsp:val=&quot;00261E74&quot;/&gt;&lt;wsp:rsid wsp:val=&quot;00262BF0&quot;/&gt;&lt;wsp:rsid wsp:val=&quot;00262ED0&quot;/&gt;&lt;wsp:rsid wsp:val=&quot;00262EF6&quot;/&gt;&lt;wsp:rsid wsp:val=&quot;00263E39&quot;/&gt;&lt;wsp:rsid wsp:val=&quot;0026481C&quot;/&gt;&lt;wsp:rsid wsp:val=&quot;00264B0B&quot;/&gt;&lt;wsp:rsid wsp:val=&quot;00265BF2&quot;/&gt;&lt;wsp:rsid wsp:val=&quot;00266B1D&quot;/&gt;&lt;wsp:rsid wsp:val=&quot;00266E17&quot;/&gt;&lt;wsp:rsid wsp:val=&quot;00267788&quot;/&gt;&lt;wsp:rsid wsp:val=&quot;00267FC7&quot;/&gt;&lt;wsp:rsid wsp:val=&quot;002701F3&quot;/&gt;&lt;wsp:rsid wsp:val=&quot;0027082E&quot;/&gt;&lt;wsp:rsid wsp:val=&quot;00271F8B&quot;/&gt;&lt;wsp:rsid wsp:val=&quot;00273E13&quot;/&gt;&lt;wsp:rsid wsp:val=&quot;0027560A&quot;/&gt;&lt;wsp:rsid wsp:val=&quot;00276430&quot;/&gt;&lt;wsp:rsid wsp:val=&quot;00277B99&quot;/&gt;&lt;wsp:rsid wsp:val=&quot;00277C27&quot;/&gt;&lt;wsp:rsid wsp:val=&quot;00280805&quot;/&gt;&lt;wsp:rsid wsp:val=&quot;00280B81&quot;/&gt;&lt;wsp:rsid wsp:val=&quot;00282589&quot;/&gt;&lt;wsp:rsid wsp:val=&quot;00282A1F&quot;/&gt;&lt;wsp:rsid wsp:val=&quot;00282AE6&quot;/&gt;&lt;wsp:rsid wsp:val=&quot;00283793&quot;/&gt;&lt;wsp:rsid wsp:val=&quot;002838ED&quot;/&gt;&lt;wsp:rsid wsp:val=&quot;002853D1&quot;/&gt;&lt;wsp:rsid wsp:val=&quot;00285A18&quot;/&gt;&lt;wsp:rsid wsp:val=&quot;00286549&quot;/&gt;&lt;wsp:rsid wsp:val=&quot;00286F88&quot;/&gt;&lt;wsp:rsid wsp:val=&quot;002902AA&quot;/&gt;&lt;wsp:rsid wsp:val=&quot;0029317A&quot;/&gt;&lt;wsp:rsid wsp:val=&quot;00293BF7&quot;/&gt;&lt;wsp:rsid wsp:val=&quot;00294CB9&quot;/&gt;&lt;wsp:rsid wsp:val=&quot;002957F1&quot;/&gt;&lt;wsp:rsid wsp:val=&quot;00295E86&quot;/&gt;&lt;wsp:rsid wsp:val=&quot;002A0CC1&quot;/&gt;&lt;wsp:rsid wsp:val=&quot;002A12E3&quot;/&gt;&lt;wsp:rsid wsp:val=&quot;002A21D5&quot;/&gt;&lt;wsp:rsid wsp:val=&quot;002A286D&quot;/&gt;&lt;wsp:rsid wsp:val=&quot;002A3A75&quot;/&gt;&lt;wsp:rsid wsp:val=&quot;002A4D31&quot;/&gt;&lt;wsp:rsid wsp:val=&quot;002A5B41&quot;/&gt;&lt;wsp:rsid wsp:val=&quot;002A5D91&quot;/&gt;&lt;wsp:rsid wsp:val=&quot;002A5D9A&quot;/&gt;&lt;wsp:rsid wsp:val=&quot;002A6B29&quot;/&gt;&lt;wsp:rsid wsp:val=&quot;002B01D2&quot;/&gt;&lt;wsp:rsid wsp:val=&quot;002B020F&quot;/&gt;&lt;wsp:rsid wsp:val=&quot;002B14D2&quot;/&gt;&lt;wsp:rsid wsp:val=&quot;002B197A&quot;/&gt;&lt;wsp:rsid wsp:val=&quot;002B254E&quot;/&gt;&lt;wsp:rsid wsp:val=&quot;002B57E3&quot;/&gt;&lt;wsp:rsid wsp:val=&quot;002B706C&quot;/&gt;&lt;wsp:rsid wsp:val=&quot;002B7825&quot;/&gt;&lt;wsp:rsid wsp:val=&quot;002C04B7&quot;/&gt;&lt;wsp:rsid wsp:val=&quot;002C0CA8&quot;/&gt;&lt;wsp:rsid wsp:val=&quot;002C175D&quot;/&gt;&lt;wsp:rsid wsp:val=&quot;002D01B5&quot;/&gt;&lt;wsp:rsid wsp:val=&quot;002D0E4B&quot;/&gt;&lt;wsp:rsid wsp:val=&quot;002D3386&quot;/&gt;&lt;wsp:rsid wsp:val=&quot;002D33BA&quot;/&gt;&lt;wsp:rsid wsp:val=&quot;002D36EF&quot;/&gt;&lt;wsp:rsid wsp:val=&quot;002D3CCD&quot;/&gt;&lt;wsp:rsid wsp:val=&quot;002D3ECB&quot;/&gt;&lt;wsp:rsid wsp:val=&quot;002D6F90&quot;/&gt;&lt;wsp:rsid wsp:val=&quot;002E01B0&quot;/&gt;&lt;wsp:rsid wsp:val=&quot;002E0694&quot;/&gt;&lt;wsp:rsid wsp:val=&quot;002E06F0&quot;/&gt;&lt;wsp:rsid wsp:val=&quot;002E163A&quot;/&gt;&lt;wsp:rsid wsp:val=&quot;002E1870&quot;/&gt;&lt;wsp:rsid wsp:val=&quot;002E1BBD&quot;/&gt;&lt;wsp:rsid wsp:val=&quot;002E21E5&quot;/&gt;&lt;wsp:rsid wsp:val=&quot;002E2D88&quot;/&gt;&lt;wsp:rsid wsp:val=&quot;002E2F69&quot;/&gt;&lt;wsp:rsid wsp:val=&quot;002E7333&quot;/&gt;&lt;wsp:rsid wsp:val=&quot;002E74FA&quot;/&gt;&lt;wsp:rsid wsp:val=&quot;002F0492&quot;/&gt;&lt;wsp:rsid wsp:val=&quot;002F45C5&quot;/&gt;&lt;wsp:rsid wsp:val=&quot;002F526D&quot;/&gt;&lt;wsp:rsid wsp:val=&quot;002F778B&quot;/&gt;&lt;wsp:rsid wsp:val=&quot;00304D90&quot;/&gt;&lt;wsp:rsid wsp:val=&quot;0030623F&quot;/&gt;&lt;wsp:rsid wsp:val=&quot;00306D96&quot;/&gt;&lt;wsp:rsid wsp:val=&quot;00311FC6&quot;/&gt;&lt;wsp:rsid wsp:val=&quot;0031285D&quot;/&gt;&lt;wsp:rsid wsp:val=&quot;0031348A&quot;/&gt;&lt;wsp:rsid wsp:val=&quot;00314FE9&quot;/&gt;&lt;wsp:rsid wsp:val=&quot;00315AD9&quot;/&gt;&lt;wsp:rsid wsp:val=&quot;00315C1E&quot;/&gt;&lt;wsp:rsid wsp:val=&quot;00316CB3&quot;/&gt;&lt;wsp:rsid wsp:val=&quot;003177A3&quot;/&gt;&lt;wsp:rsid wsp:val=&quot;00317AA8&quot;/&gt;&lt;wsp:rsid wsp:val=&quot;00320335&quot;/&gt;&lt;wsp:rsid wsp:val=&quot;0032279F&quot;/&gt;&lt;wsp:rsid wsp:val=&quot;003231C0&quot;/&gt;&lt;wsp:rsid wsp:val=&quot;00323A42&quot;/&gt;&lt;wsp:rsid wsp:val=&quot;0032419C&quot;/&gt;&lt;wsp:rsid wsp:val=&quot;003246A0&quot;/&gt;&lt;wsp:rsid wsp:val=&quot;00324FD9&quot;/&gt;&lt;wsp:rsid wsp:val=&quot;00325B68&quot;/&gt;&lt;wsp:rsid wsp:val=&quot;00326238&quot;/&gt;&lt;wsp:rsid wsp:val=&quot;00327535&quot;/&gt;&lt;wsp:rsid wsp:val=&quot;00327BE2&quot;/&gt;&lt;wsp:rsid wsp:val=&quot;00327E83&quot;/&gt;&lt;wsp:rsid wsp:val=&quot;00330886&quot;/&gt;&lt;wsp:rsid wsp:val=&quot;00330B04&quot;/&gt;&lt;wsp:rsid wsp:val=&quot;0033223F&quot;/&gt;&lt;wsp:rsid wsp:val=&quot;003334E5&quot;/&gt;&lt;wsp:rsid wsp:val=&quot;00333F85&quot;/&gt;&lt;wsp:rsid wsp:val=&quot;00335262&quot;/&gt;&lt;wsp:rsid wsp:val=&quot;00336190&quot;/&gt;&lt;wsp:rsid wsp:val=&quot;00336ED9&quot;/&gt;&lt;wsp:rsid wsp:val=&quot;00341684&quot;/&gt;&lt;wsp:rsid wsp:val=&quot;003429E7&quot;/&gt;&lt;wsp:rsid wsp:val=&quot;00345483&quot;/&gt;&lt;wsp:rsid wsp:val=&quot;003466C4&quot;/&gt;&lt;wsp:rsid wsp:val=&quot;00346708&quot;/&gt;&lt;wsp:rsid wsp:val=&quot;00347CE3&quot;/&gt;&lt;wsp:rsid wsp:val=&quot;00352020&quot;/&gt;&lt;wsp:rsid wsp:val=&quot;0035237A&quot;/&gt;&lt;wsp:rsid wsp:val=&quot;003527C5&quot;/&gt;&lt;wsp:rsid wsp:val=&quot;00355260&quot;/&gt;&lt;wsp:rsid wsp:val=&quot;00355A31&quot;/&gt;&lt;wsp:rsid wsp:val=&quot;00357304&quot;/&gt;&lt;wsp:rsid wsp:val=&quot;003608EC&quot;/&gt;&lt;wsp:rsid wsp:val=&quot;00361CF6&quot;/&gt;&lt;wsp:rsid wsp:val=&quot;00362A3C&quot;/&gt;&lt;wsp:rsid wsp:val=&quot;00363808&quot;/&gt;&lt;wsp:rsid wsp:val=&quot;00364945&quot;/&gt;&lt;wsp:rsid wsp:val=&quot;0036563B&quot;/&gt;&lt;wsp:rsid wsp:val=&quot;0036572F&quot;/&gt;&lt;wsp:rsid wsp:val=&quot;00365D3A&quot;/&gt;&lt;wsp:rsid wsp:val=&quot;00366016&quot;/&gt;&lt;wsp:rsid wsp:val=&quot;003664B9&quot;/&gt;&lt;wsp:rsid wsp:val=&quot;00366AC6&quot;/&gt;&lt;wsp:rsid wsp:val=&quot;0036770F&quot;/&gt;&lt;wsp:rsid wsp:val=&quot;003715F9&quot;/&gt;&lt;wsp:rsid wsp:val=&quot;00372D75&quot;/&gt;&lt;wsp:rsid wsp:val=&quot;00374921&quot;/&gt;&lt;wsp:rsid wsp:val=&quot;00377948&quot;/&gt;&lt;wsp:rsid wsp:val=&quot;003813E0&quot;/&gt;&lt;wsp:rsid wsp:val=&quot;0038189A&quot;/&gt;&lt;wsp:rsid wsp:val=&quot;0038281F&quot;/&gt;&lt;wsp:rsid wsp:val=&quot;00382B37&quot;/&gt;&lt;wsp:rsid wsp:val=&quot;003853C2&quot;/&gt;&lt;wsp:rsid wsp:val=&quot;00385E98&quot;/&gt;&lt;wsp:rsid wsp:val=&quot;00386F94&quot;/&gt;&lt;wsp:rsid wsp:val=&quot;00387F83&quot;/&gt;&lt;wsp:rsid wsp:val=&quot;003917D3&quot;/&gt;&lt;wsp:rsid wsp:val=&quot;00391AC8&quot;/&gt;&lt;wsp:rsid wsp:val=&quot;003922C3&quot;/&gt;&lt;wsp:rsid wsp:val=&quot;00392CEF&quot;/&gt;&lt;wsp:rsid wsp:val=&quot;00392FD4&quot;/&gt;&lt;wsp:rsid wsp:val=&quot;00393635&quot;/&gt;&lt;wsp:rsid wsp:val=&quot;003941F3&quot;/&gt;&lt;wsp:rsid wsp:val=&quot;003946A9&quot;/&gt;&lt;wsp:rsid wsp:val=&quot;00394C6C&quot;/&gt;&lt;wsp:rsid wsp:val=&quot;00395AA2&quot;/&gt;&lt;wsp:rsid wsp:val=&quot;00395D20&quot;/&gt;&lt;wsp:rsid wsp:val=&quot;003965E5&quot;/&gt;&lt;wsp:rsid wsp:val=&quot;003A1153&quot;/&gt;&lt;wsp:rsid wsp:val=&quot;003A134D&quot;/&gt;&lt;wsp:rsid wsp:val=&quot;003A16D2&quot;/&gt;&lt;wsp:rsid wsp:val=&quot;003A1850&quot;/&gt;&lt;wsp:rsid wsp:val=&quot;003A3E76&quot;/&gt;&lt;wsp:rsid wsp:val=&quot;003A4B58&quot;/&gt;&lt;wsp:rsid wsp:val=&quot;003A55FC&quot;/&gt;&lt;wsp:rsid wsp:val=&quot;003A6450&quot;/&gt;&lt;wsp:rsid wsp:val=&quot;003A775A&quot;/&gt;&lt;wsp:rsid wsp:val=&quot;003B0FCC&quot;/&gt;&lt;wsp:rsid wsp:val=&quot;003B1B1A&quot;/&gt;&lt;wsp:rsid wsp:val=&quot;003B2B61&quot;/&gt;&lt;wsp:rsid wsp:val=&quot;003B302A&quot;/&gt;&lt;wsp:rsid wsp:val=&quot;003B3436&quot;/&gt;&lt;wsp:rsid wsp:val=&quot;003B3F4E&quot;/&gt;&lt;wsp:rsid wsp:val=&quot;003B492B&quot;/&gt;&lt;wsp:rsid wsp:val=&quot;003B538A&quot;/&gt;&lt;wsp:rsid wsp:val=&quot;003B5E9D&quot;/&gt;&lt;wsp:rsid wsp:val=&quot;003C00BE&quot;/&gt;&lt;wsp:rsid wsp:val=&quot;003C0216&quot;/&gt;&lt;wsp:rsid wsp:val=&quot;003C0DBF&quot;/&gt;&lt;wsp:rsid wsp:val=&quot;003C0FD4&quot;/&gt;&lt;wsp:rsid wsp:val=&quot;003C1802&quot;/&gt;&lt;wsp:rsid wsp:val=&quot;003C25AF&quot;/&gt;&lt;wsp:rsid wsp:val=&quot;003C448C&quot;/&gt;&lt;wsp:rsid wsp:val=&quot;003C5744&quot;/&gt;&lt;wsp:rsid wsp:val=&quot;003D0215&quot;/&gt;&lt;wsp:rsid wsp:val=&quot;003D0BBA&quot;/&gt;&lt;wsp:rsid wsp:val=&quot;003D0C41&quot;/&gt;&lt;wsp:rsid wsp:val=&quot;003D1198&quot;/&gt;&lt;wsp:rsid wsp:val=&quot;003D17E4&quot;/&gt;&lt;wsp:rsid wsp:val=&quot;003D3E60&quot;/&gt;&lt;wsp:rsid wsp:val=&quot;003D5952&quot;/&gt;&lt;wsp:rsid wsp:val=&quot;003D61E8&quot;/&gt;&lt;wsp:rsid wsp:val=&quot;003D66C0&quot;/&gt;&lt;wsp:rsid wsp:val=&quot;003D66E0&quot;/&gt;&lt;wsp:rsid wsp:val=&quot;003D67BC&quot;/&gt;&lt;wsp:rsid wsp:val=&quot;003D7DC3&quot;/&gt;&lt;wsp:rsid wsp:val=&quot;003E0AFF&quot;/&gt;&lt;wsp:rsid wsp:val=&quot;003E0BA2&quot;/&gt;&lt;wsp:rsid wsp:val=&quot;003E20C9&quot;/&gt;&lt;wsp:rsid wsp:val=&quot;003E3D3A&quot;/&gt;&lt;wsp:rsid wsp:val=&quot;003E5CDE&quot;/&gt;&lt;wsp:rsid wsp:val=&quot;003F01C4&quot;/&gt;&lt;wsp:rsid wsp:val=&quot;003F0225&quot;/&gt;&lt;wsp:rsid wsp:val=&quot;003F03F0&quot;/&gt;&lt;wsp:rsid wsp:val=&quot;003F2347&quot;/&gt;&lt;wsp:rsid wsp:val=&quot;003F2714&quot;/&gt;&lt;wsp:rsid wsp:val=&quot;003F3860&quot;/&gt;&lt;wsp:rsid wsp:val=&quot;003F42A7&quot;/&gt;&lt;wsp:rsid wsp:val=&quot;003F57B6&quot;/&gt;&lt;wsp:rsid wsp:val=&quot;003F679C&quot;/&gt;&lt;wsp:rsid wsp:val=&quot;003F773F&quot;/&gt;&lt;wsp:rsid wsp:val=&quot;003F7A14&quot;/&gt;&lt;wsp:rsid wsp:val=&quot;00400FE0&quot;/&gt;&lt;wsp:rsid wsp:val=&quot;00402E8A&quot;/&gt;&lt;wsp:rsid wsp:val=&quot;00403BC6&quot;/&gt;&lt;wsp:rsid wsp:val=&quot;0040403D&quot;/&gt;&lt;wsp:rsid wsp:val=&quot;00404B43&quot;/&gt;&lt;wsp:rsid wsp:val=&quot;00404CCA&quot;/&gt;&lt;wsp:rsid wsp:val=&quot;00405887&quot;/&gt;&lt;wsp:rsid wsp:val=&quot;00405BFD&quot;/&gt;&lt;wsp:rsid wsp:val=&quot;00407BFF&quot;/&gt;&lt;wsp:rsid wsp:val=&quot;00407F1E&quot;/&gt;&lt;wsp:rsid wsp:val=&quot;004104D6&quot;/&gt;&lt;wsp:rsid wsp:val=&quot;00410F0F&quot;/&gt;&lt;wsp:rsid wsp:val=&quot;0041225C&quot;/&gt;&lt;wsp:rsid wsp:val=&quot;00412384&quot;/&gt;&lt;wsp:rsid wsp:val=&quot;00413068&quot;/&gt;&lt;wsp:rsid wsp:val=&quot;00414912&quot;/&gt;&lt;wsp:rsid wsp:val=&quot;00414A76&quot;/&gt;&lt;wsp:rsid wsp:val=&quot;00415281&quot;/&gt;&lt;wsp:rsid wsp:val=&quot;004153CF&quot;/&gt;&lt;wsp:rsid wsp:val=&quot;004159D9&quot;/&gt;&lt;wsp:rsid wsp:val=&quot;00415C59&quot;/&gt;&lt;wsp:rsid wsp:val=&quot;00417CD0&quot;/&gt;&lt;wsp:rsid wsp:val=&quot;00417D25&quot;/&gt;&lt;wsp:rsid wsp:val=&quot;004208AC&quot;/&gt;&lt;wsp:rsid wsp:val=&quot;004229CD&quot;/&gt;&lt;wsp:rsid wsp:val=&quot;00423131&quot;/&gt;&lt;wsp:rsid wsp:val=&quot;00424BF6&quot;/&gt;&lt;wsp:rsid wsp:val=&quot;00424F96&quot;/&gt;&lt;wsp:rsid wsp:val=&quot;004256C1&quot;/&gt;&lt;wsp:rsid wsp:val=&quot;00426CF7&quot;/&gt;&lt;wsp:rsid wsp:val=&quot;004274C9&quot;/&gt;&lt;wsp:rsid wsp:val=&quot;00427C24&quot;/&gt;&lt;wsp:rsid wsp:val=&quot;0043001E&quot;/&gt;&lt;wsp:rsid wsp:val=&quot;004319A9&quot;/&gt;&lt;wsp:rsid wsp:val=&quot;00432079&quot;/&gt;&lt;wsp:rsid wsp:val=&quot;0043309D&quot;/&gt;&lt;wsp:rsid wsp:val=&quot;0043342D&quot;/&gt;&lt;wsp:rsid wsp:val=&quot;00433461&quot;/&gt;&lt;wsp:rsid wsp:val=&quot;0043391E&quot;/&gt;&lt;wsp:rsid wsp:val=&quot;00433D8E&quot;/&gt;&lt;wsp:rsid wsp:val=&quot;004350A9&quot;/&gt;&lt;wsp:rsid wsp:val=&quot;0043514E&quot;/&gt;&lt;wsp:rsid wsp:val=&quot;0043566B&quot;/&gt;&lt;wsp:rsid wsp:val=&quot;00436270&quot;/&gt;&lt;wsp:rsid wsp:val=&quot;004366D1&quot;/&gt;&lt;wsp:rsid wsp:val=&quot;0043712D&quot;/&gt;&lt;wsp:rsid wsp:val=&quot;00440E6F&quot;/&gt;&lt;wsp:rsid wsp:val=&quot;00440ECF&quot;/&gt;&lt;wsp:rsid wsp:val=&quot;00445B4F&quot;/&gt;&lt;wsp:rsid wsp:val=&quot;00450C89&quot;/&gt;&lt;wsp:rsid wsp:val=&quot;00450FD6&quot;/&gt;&lt;wsp:rsid wsp:val=&quot;0045134B&quot;/&gt;&lt;wsp:rsid wsp:val=&quot;00452CF2&quot;/&gt;&lt;wsp:rsid wsp:val=&quot;00453DF3&quot;/&gt;&lt;wsp:rsid wsp:val=&quot;00455052&quot;/&gt;&lt;wsp:rsid wsp:val=&quot;004561CC&quot;/&gt;&lt;wsp:rsid wsp:val=&quot;00456AE8&quot;/&gt;&lt;wsp:rsid wsp:val=&quot;00457864&quot;/&gt;&lt;wsp:rsid wsp:val=&quot;00457C88&quot;/&gt;&lt;wsp:rsid wsp:val=&quot;004600EC&quot;/&gt;&lt;wsp:rsid wsp:val=&quot;0046276C&quot;/&gt;&lt;wsp:rsid wsp:val=&quot;00465269&quot;/&gt;&lt;wsp:rsid wsp:val=&quot;00465A53&quot;/&gt;&lt;wsp:rsid wsp:val=&quot;0046683E&quot;/&gt;&lt;wsp:rsid wsp:val=&quot;00467337&quot;/&gt;&lt;wsp:rsid wsp:val=&quot;00470786&quot;/&gt;&lt;wsp:rsid wsp:val=&quot;00471511&quot;/&gt;&lt;wsp:rsid wsp:val=&quot;00471A5E&quot;/&gt;&lt;wsp:rsid wsp:val=&quot;00471ADC&quot;/&gt;&lt;wsp:rsid wsp:val=&quot;00472C5F&quot;/&gt;&lt;wsp:rsid wsp:val=&quot;00473609&quot;/&gt;&lt;wsp:rsid wsp:val=&quot;00474436&quot;/&gt;&lt;wsp:rsid wsp:val=&quot;00474C4F&quot;/&gt;&lt;wsp:rsid wsp:val=&quot;00474EB0&quot;/&gt;&lt;wsp:rsid wsp:val=&quot;00475107&quot;/&gt;&lt;wsp:rsid wsp:val=&quot;00475A33&quot;/&gt;&lt;wsp:rsid wsp:val=&quot;00475DDC&quot;/&gt;&lt;wsp:rsid wsp:val=&quot;00475ECA&quot;/&gt;&lt;wsp:rsid wsp:val=&quot;004763D7&quot;/&gt;&lt;wsp:rsid wsp:val=&quot;004778AA&quot;/&gt;&lt;wsp:rsid wsp:val=&quot;00477A39&quot;/&gt;&lt;wsp:rsid wsp:val=&quot;00482D0D&quot;/&gt;&lt;wsp:rsid wsp:val=&quot;00483229&quot;/&gt;&lt;wsp:rsid wsp:val=&quot;004838FF&quot;/&gt;&lt;wsp:rsid wsp:val=&quot;00485BCD&quot;/&gt;&lt;wsp:rsid wsp:val=&quot;004871EF&quot;/&gt;&lt;wsp:rsid wsp:val=&quot;004904CB&quot;/&gt;&lt;wsp:rsid wsp:val=&quot;00491ECD&quot;/&gt;&lt;wsp:rsid wsp:val=&quot;0049286D&quot;/&gt;&lt;wsp:rsid wsp:val=&quot;004949E9&quot;/&gt;&lt;wsp:rsid wsp:val=&quot;00495635&quot;/&gt;&lt;wsp:rsid wsp:val=&quot;00495797&quot;/&gt;&lt;wsp:rsid wsp:val=&quot;00495DFB&quot;/&gt;&lt;wsp:rsid wsp:val=&quot;00496206&quot;/&gt;&lt;wsp:rsid wsp:val=&quot;004A02EB&quot;/&gt;&lt;wsp:rsid wsp:val=&quot;004A1503&quot;/&gt;&lt;wsp:rsid wsp:val=&quot;004A1772&quot;/&gt;&lt;wsp:rsid wsp:val=&quot;004A37FA&quot;/&gt;&lt;wsp:rsid wsp:val=&quot;004A388F&quot;/&gt;&lt;wsp:rsid wsp:val=&quot;004A417C&quot;/&gt;&lt;wsp:rsid wsp:val=&quot;004A51FE&quot;/&gt;&lt;wsp:rsid wsp:val=&quot;004A54E3&quot;/&gt;&lt;wsp:rsid wsp:val=&quot;004A5FB8&quot;/&gt;&lt;wsp:rsid wsp:val=&quot;004A7522&quot;/&gt;&lt;wsp:rsid wsp:val=&quot;004B0476&quot;/&gt;&lt;wsp:rsid wsp:val=&quot;004B203F&quot;/&gt;&lt;wsp:rsid wsp:val=&quot;004B2195&quot;/&gt;&lt;wsp:rsid wsp:val=&quot;004B3DE6&quot;/&gt;&lt;wsp:rsid wsp:val=&quot;004B595A&quot;/&gt;&lt;wsp:rsid wsp:val=&quot;004B6567&quot;/&gt;&lt;wsp:rsid wsp:val=&quot;004B6955&quot;/&gt;&lt;wsp:rsid wsp:val=&quot;004B7358&quot;/&gt;&lt;wsp:rsid wsp:val=&quot;004B7A44&quot;/&gt;&lt;wsp:rsid wsp:val=&quot;004C07F2&quot;/&gt;&lt;wsp:rsid wsp:val=&quot;004C1A41&quot;/&gt;&lt;wsp:rsid wsp:val=&quot;004C284A&quot;/&gt;&lt;wsp:rsid wsp:val=&quot;004C289B&quot;/&gt;&lt;wsp:rsid wsp:val=&quot;004C3144&quot;/&gt;&lt;wsp:rsid wsp:val=&quot;004C49BC&quot;/&gt;&lt;wsp:rsid wsp:val=&quot;004C6203&quot;/&gt;&lt;wsp:rsid wsp:val=&quot;004C64DD&quot;/&gt;&lt;wsp:rsid wsp:val=&quot;004C6B74&quot;/&gt;&lt;wsp:rsid wsp:val=&quot;004D05A3&quot;/&gt;&lt;wsp:rsid wsp:val=&quot;004D073C&quot;/&gt;&lt;wsp:rsid wsp:val=&quot;004D0A44&quot;/&gt;&lt;wsp:rsid wsp:val=&quot;004D1268&quot;/&gt;&lt;wsp:rsid wsp:val=&quot;004D2074&quot;/&gt;&lt;wsp:rsid wsp:val=&quot;004D261F&quot;/&gt;&lt;wsp:rsid wsp:val=&quot;004D2BE0&quot;/&gt;&lt;wsp:rsid wsp:val=&quot;004D308E&quot;/&gt;&lt;wsp:rsid wsp:val=&quot;004D4D49&quot;/&gt;&lt;wsp:rsid wsp:val=&quot;004D5273&quot;/&gt;&lt;wsp:rsid wsp:val=&quot;004D7FE4&quot;/&gt;&lt;wsp:rsid wsp:val=&quot;004E1145&quot;/&gt;&lt;wsp:rsid wsp:val=&quot;004E1D8D&quot;/&gt;&lt;wsp:rsid wsp:val=&quot;004E1F57&quot;/&gt;&lt;wsp:rsid wsp:val=&quot;004E3A8F&quot;/&gt;&lt;wsp:rsid wsp:val=&quot;004E3D61&quot;/&gt;&lt;wsp:rsid wsp:val=&quot;004E4421&quot;/&gt;&lt;wsp:rsid wsp:val=&quot;004E5632&quot;/&gt;&lt;wsp:rsid wsp:val=&quot;004E6358&quot;/&gt;&lt;wsp:rsid wsp:val=&quot;004E68C6&quot;/&gt;&lt;wsp:rsid wsp:val=&quot;004E7A75&quot;/&gt;&lt;wsp:rsid wsp:val=&quot;004E7DBF&quot;/&gt;&lt;wsp:rsid wsp:val=&quot;004F3890&quot;/&gt;&lt;wsp:rsid wsp:val=&quot;004F3CA2&quot;/&gt;&lt;wsp:rsid wsp:val=&quot;004F42FC&quot;/&gt;&lt;wsp:rsid wsp:val=&quot;00501309&quot;/&gt;&lt;wsp:rsid wsp:val=&quot;005025CD&quot;/&gt;&lt;wsp:rsid wsp:val=&quot;00503CD3&quot;/&gt;&lt;wsp:rsid wsp:val=&quot;005042AC&quot;/&gt;&lt;wsp:rsid wsp:val=&quot;00504E29&quot;/&gt;&lt;wsp:rsid wsp:val=&quot;0050516B&quot;/&gt;&lt;wsp:rsid wsp:val=&quot;00505785&quot;/&gt;&lt;wsp:rsid wsp:val=&quot;005061F8&quot;/&gt;&lt;wsp:rsid wsp:val=&quot;00506A2C&quot;/&gt;&lt;wsp:rsid wsp:val=&quot;00506D2C&quot;/&gt;&lt;wsp:rsid wsp:val=&quot;005075EC&quot;/&gt;&lt;wsp:rsid wsp:val=&quot;00510130&quot;/&gt;&lt;wsp:rsid wsp:val=&quot;00510710&quot;/&gt;&lt;wsp:rsid wsp:val=&quot;005116D3&quot;/&gt;&lt;wsp:rsid wsp:val=&quot;005117EC&quot;/&gt;&lt;wsp:rsid wsp:val=&quot;005122A5&quot;/&gt;&lt;wsp:rsid wsp:val=&quot;00512F8B&quot;/&gt;&lt;wsp:rsid wsp:val=&quot;00513AAB&quot;/&gt;&lt;wsp:rsid wsp:val=&quot;00514090&quot;/&gt;&lt;wsp:rsid wsp:val=&quot;005142F7&quot;/&gt;&lt;wsp:rsid wsp:val=&quot;0051645C&quot;/&gt;&lt;wsp:rsid wsp:val=&quot;00516811&quot;/&gt;&lt;wsp:rsid wsp:val=&quot;005169A0&quot;/&gt;&lt;wsp:rsid wsp:val=&quot;00517F20&quot;/&gt;&lt;wsp:rsid wsp:val=&quot;0052038E&quot;/&gt;&lt;wsp:rsid wsp:val=&quot;005203E0&quot;/&gt;&lt;wsp:rsid wsp:val=&quot;00520478&quot;/&gt;&lt;wsp:rsid wsp:val=&quot;00520991&quot;/&gt;&lt;wsp:rsid wsp:val=&quot;00521956&quot;/&gt;&lt;wsp:rsid wsp:val=&quot;00521B7F&quot;/&gt;&lt;wsp:rsid wsp:val=&quot;00522E3A&quot;/&gt;&lt;wsp:rsid wsp:val=&quot;00526A65&quot;/&gt;&lt;wsp:rsid wsp:val=&quot;00526AB1&quot;/&gt;&lt;wsp:rsid wsp:val=&quot;00526D2C&quot;/&gt;&lt;wsp:rsid wsp:val=&quot;0053052B&quot;/&gt;&lt;wsp:rsid wsp:val=&quot;00530D61&quot;/&gt;&lt;wsp:rsid wsp:val=&quot;0053308D&quot;/&gt;&lt;wsp:rsid wsp:val=&quot;00533FD3&quot;/&gt;&lt;wsp:rsid wsp:val=&quot;00536A7F&quot;/&gt;&lt;wsp:rsid wsp:val=&quot;0053717A&quot;/&gt;&lt;wsp:rsid wsp:val=&quot;00540A37&quot;/&gt;&lt;wsp:rsid wsp:val=&quot;005415EC&quot;/&gt;&lt;wsp:rsid wsp:val=&quot;00542AEE&quot;/&gt;&lt;wsp:rsid wsp:val=&quot;0054659F&quot;/&gt;&lt;wsp:rsid wsp:val=&quot;00546C11&quot;/&gt;&lt;wsp:rsid wsp:val=&quot;00550176&quot;/&gt;&lt;wsp:rsid wsp:val=&quot;0055425E&quot;/&gt;&lt;wsp:rsid wsp:val=&quot;0055437F&quot;/&gt;&lt;wsp:rsid wsp:val=&quot;005549FA&quot;/&gt;&lt;wsp:rsid wsp:val=&quot;00555552&quot;/&gt;&lt;wsp:rsid wsp:val=&quot;00555CD2&quot;/&gt;&lt;wsp:rsid wsp:val=&quot;005565BB&quot;/&gt;&lt;wsp:rsid wsp:val=&quot;00556BCB&quot;/&gt;&lt;wsp:rsid wsp:val=&quot;00562B52&quot;/&gt;&lt;wsp:rsid wsp:val=&quot;00562F3F&quot;/&gt;&lt;wsp:rsid wsp:val=&quot;005636F4&quot;/&gt;&lt;wsp:rsid wsp:val=&quot;00563BF5&quot;/&gt;&lt;wsp:rsid wsp:val=&quot;005640B1&quot;/&gt;&lt;wsp:rsid wsp:val=&quot;00564306&quot;/&gt;&lt;wsp:rsid wsp:val=&quot;005645B0&quot;/&gt;&lt;wsp:rsid wsp:val=&quot;00564F30&quot;/&gt;&lt;wsp:rsid wsp:val=&quot;00565440&quot;/&gt;&lt;wsp:rsid wsp:val=&quot;00565A35&quot;/&gt;&lt;wsp:rsid wsp:val=&quot;00565C4C&quot;/&gt;&lt;wsp:rsid wsp:val=&quot;00566EC1&quot;/&gt;&lt;wsp:rsid wsp:val=&quot;0057093F&quot;/&gt;&lt;wsp:rsid wsp:val=&quot;00570EEC&quot;/&gt;&lt;wsp:rsid wsp:val=&quot;00571458&quot;/&gt;&lt;wsp:rsid wsp:val=&quot;005728CC&quot;/&gt;&lt;wsp:rsid wsp:val=&quot;005751C0&quot;/&gt;&lt;wsp:rsid wsp:val=&quot;005758EF&quot;/&gt;&lt;wsp:rsid wsp:val=&quot;00576528&quot;/&gt;&lt;wsp:rsid wsp:val=&quot;005770AD&quot;/&gt;&lt;wsp:rsid wsp:val=&quot;00577E38&quot;/&gt;&lt;wsp:rsid wsp:val=&quot;00580423&quot;/&gt;&lt;wsp:rsid wsp:val=&quot;00580C78&quot;/&gt;&lt;wsp:rsid wsp:val=&quot;00581058&quot;/&gt;&lt;wsp:rsid wsp:val=&quot;00582FD3&quot;/&gt;&lt;wsp:rsid wsp:val=&quot;005837E5&quot;/&gt;&lt;wsp:rsid wsp:val=&quot;00584B51&quot;/&gt;&lt;wsp:rsid wsp:val=&quot;0058549B&quot;/&gt;&lt;wsp:rsid wsp:val=&quot;00591AC5&quot;/&gt;&lt;wsp:rsid wsp:val=&quot;00592493&quot;/&gt;&lt;wsp:rsid wsp:val=&quot;00593269&quot;/&gt;&lt;wsp:rsid wsp:val=&quot;005957EE&quot;/&gt;&lt;wsp:rsid wsp:val=&quot;005959AC&quot;/&gt;&lt;wsp:rsid wsp:val=&quot;00595A89&quot;/&gt;&lt;wsp:rsid wsp:val=&quot;00596308&quot;/&gt;&lt;wsp:rsid wsp:val=&quot;00596742&quot;/&gt;&lt;wsp:rsid wsp:val=&quot;00596F25&quot;/&gt;&lt;wsp:rsid wsp:val=&quot;005A0C2C&quot;/&gt;&lt;wsp:rsid wsp:val=&quot;005A1017&quot;/&gt;&lt;wsp:rsid wsp:val=&quot;005A1128&quot;/&gt;&lt;wsp:rsid wsp:val=&quot;005A132E&quot;/&gt;&lt;wsp:rsid wsp:val=&quot;005A150F&quot;/&gt;&lt;wsp:rsid wsp:val=&quot;005A16F8&quot;/&gt;&lt;wsp:rsid wsp:val=&quot;005A1F87&quot;/&gt;&lt;wsp:rsid wsp:val=&quot;005A23D2&quot;/&gt;&lt;wsp:rsid wsp:val=&quot;005A2ABE&quot;/&gt;&lt;wsp:rsid wsp:val=&quot;005A3346&quot;/&gt;&lt;wsp:rsid wsp:val=&quot;005A3525&quot;/&gt;&lt;wsp:rsid wsp:val=&quot;005A3917&quot;/&gt;&lt;wsp:rsid wsp:val=&quot;005A4259&quot;/&gt;&lt;wsp:rsid wsp:val=&quot;005A692A&quot;/&gt;&lt;wsp:rsid wsp:val=&quot;005A6C9E&quot;/&gt;&lt;wsp:rsid wsp:val=&quot;005A702C&quot;/&gt;&lt;wsp:rsid wsp:val=&quot;005B0525&quot;/&gt;&lt;wsp:rsid wsp:val=&quot;005B0663&quot;/&gt;&lt;wsp:rsid wsp:val=&quot;005B1564&quot;/&gt;&lt;wsp:rsid wsp:val=&quot;005B183A&quot;/&gt;&lt;wsp:rsid wsp:val=&quot;005B1DB6&quot;/&gt;&lt;wsp:rsid wsp:val=&quot;005B2A3A&quot;/&gt;&lt;wsp:rsid wsp:val=&quot;005B2ACE&quot;/&gt;&lt;wsp:rsid wsp:val=&quot;005B4579&quot;/&gt;&lt;wsp:rsid wsp:val=&quot;005B4C0E&quot;/&gt;&lt;wsp:rsid wsp:val=&quot;005B6C1C&quot;/&gt;&lt;wsp:rsid wsp:val=&quot;005B7069&quot;/&gt;&lt;wsp:rsid wsp:val=&quot;005C030C&quot;/&gt;&lt;wsp:rsid wsp:val=&quot;005C08BF&quot;/&gt;&lt;wsp:rsid wsp:val=&quot;005C0A9A&quot;/&gt;&lt;wsp:rsid wsp:val=&quot;005C1423&quot;/&gt;&lt;wsp:rsid wsp:val=&quot;005C18F3&quot;/&gt;&lt;wsp:rsid wsp:val=&quot;005C1AC1&quot;/&gt;&lt;wsp:rsid wsp:val=&quot;005C1B08&quot;/&gt;&lt;wsp:rsid wsp:val=&quot;005C1F8F&quot;/&gt;&lt;wsp:rsid wsp:val=&quot;005C416B&quot;/&gt;&lt;wsp:rsid wsp:val=&quot;005C4DA4&quot;/&gt;&lt;wsp:rsid wsp:val=&quot;005C5408&quot;/&gt;&lt;wsp:rsid wsp:val=&quot;005C5ADD&quot;/&gt;&lt;wsp:rsid wsp:val=&quot;005C628C&quot;/&gt;&lt;wsp:rsid wsp:val=&quot;005C741E&quot;/&gt;&lt;wsp:rsid wsp:val=&quot;005C7F8B&quot;/&gt;&lt;wsp:rsid wsp:val=&quot;005D056D&quot;/&gt;&lt;wsp:rsid wsp:val=&quot;005D0696&quot;/&gt;&lt;wsp:rsid wsp:val=&quot;005D1D92&quot;/&gt;&lt;wsp:rsid wsp:val=&quot;005D33D3&quot;/&gt;&lt;wsp:rsid wsp:val=&quot;005D35C0&quot;/&gt;&lt;wsp:rsid wsp:val=&quot;005D4158&quot;/&gt;&lt;wsp:rsid wsp:val=&quot;005D7D94&quot;/&gt;&lt;wsp:rsid wsp:val=&quot;005E04FA&quot;/&gt;&lt;wsp:rsid wsp:val=&quot;005E056D&quot;/&gt;&lt;wsp:rsid wsp:val=&quot;005E212D&quot;/&gt;&lt;wsp:rsid wsp:val=&quot;005E2724&quot;/&gt;&lt;wsp:rsid wsp:val=&quot;005E2956&quot;/&gt;&lt;wsp:rsid wsp:val=&quot;005E3727&quot;/&gt;&lt;wsp:rsid wsp:val=&quot;005E78FD&quot;/&gt;&lt;wsp:rsid wsp:val=&quot;005E7AD1&quot;/&gt;&lt;wsp:rsid wsp:val=&quot;005F0885&quot;/&gt;&lt;wsp:rsid wsp:val=&quot;005F09C8&quot;/&gt;&lt;wsp:rsid wsp:val=&quot;005F5E0B&quot;/&gt;&lt;wsp:rsid wsp:val=&quot;005F6AF9&quot;/&gt;&lt;wsp:rsid wsp:val=&quot;005F7F6B&quot;/&gt;&lt;wsp:rsid wsp:val=&quot;006019B0&quot;/&gt;&lt;wsp:rsid wsp:val=&quot;00601F52&quot;/&gt;&lt;wsp:rsid wsp:val=&quot;00604396&quot;/&gt;&lt;wsp:rsid wsp:val=&quot;00604B6F&quot;/&gt;&lt;wsp:rsid wsp:val=&quot;00604F4F&quot;/&gt;&lt;wsp:rsid wsp:val=&quot;006057AD&quot;/&gt;&lt;wsp:rsid wsp:val=&quot;00605991&quot;/&gt;&lt;wsp:rsid wsp:val=&quot;006060F8&quot;/&gt;&lt;wsp:rsid wsp:val=&quot;00606505&quot;/&gt;&lt;wsp:rsid wsp:val=&quot;00606542&quot;/&gt;&lt;wsp:rsid wsp:val=&quot;00606A87&quot;/&gt;&lt;wsp:rsid wsp:val=&quot;00607338&quot;/&gt;&lt;wsp:rsid wsp:val=&quot;00607545&quot;/&gt;&lt;wsp:rsid wsp:val=&quot;0061273A&quot;/&gt;&lt;wsp:rsid wsp:val=&quot;0061435E&quot;/&gt;&lt;wsp:rsid wsp:val=&quot;006163C8&quot;/&gt;&lt;wsp:rsid wsp:val=&quot;006165B2&quot;/&gt;&lt;wsp:rsid wsp:val=&quot;00616D0E&quot;/&gt;&lt;wsp:rsid wsp:val=&quot;00617449&quot;/&gt;&lt;wsp:rsid wsp:val=&quot;00620BF7&quot;/&gt;&lt;wsp:rsid wsp:val=&quot;00621FBE&quot;/&gt;&lt;wsp:rsid wsp:val=&quot;0062204A&quot;/&gt;&lt;wsp:rsid wsp:val=&quot;00622621&quot;/&gt;&lt;wsp:rsid wsp:val=&quot;006226BF&quot;/&gt;&lt;wsp:rsid wsp:val=&quot;00622C25&quot;/&gt;&lt;wsp:rsid wsp:val=&quot;00623570&quot;/&gt;&lt;wsp:rsid wsp:val=&quot;006242A7&quot;/&gt;&lt;wsp:rsid wsp:val=&quot;00624EE7&quot;/&gt;&lt;wsp:rsid wsp:val=&quot;006258AD&quot;/&gt;&lt;wsp:rsid wsp:val=&quot;00626B36&quot;/&gt;&lt;wsp:rsid wsp:val=&quot;00630867&quot;/&gt;&lt;wsp:rsid wsp:val=&quot;00631113&quot;/&gt;&lt;wsp:rsid wsp:val=&quot;006312F0&quot;/&gt;&lt;wsp:rsid wsp:val=&quot;006314AA&quot;/&gt;&lt;wsp:rsid wsp:val=&quot;00632F07&quot;/&gt;&lt;wsp:rsid wsp:val=&quot;00633298&quot;/&gt;&lt;wsp:rsid wsp:val=&quot;006335AB&quot;/&gt;&lt;wsp:rsid wsp:val=&quot;0063564F&quot;/&gt;&lt;wsp:rsid wsp:val=&quot;00635820&quot;/&gt;&lt;wsp:rsid wsp:val=&quot;00637A9B&quot;/&gt;&lt;wsp:rsid wsp:val=&quot;00637BA9&quot;/&gt;&lt;wsp:rsid wsp:val=&quot;00640DEB&quot;/&gt;&lt;wsp:rsid wsp:val=&quot;00641C1E&quot;/&gt;&lt;wsp:rsid wsp:val=&quot;00642D1E&quot;/&gt;&lt;wsp:rsid wsp:val=&quot;00643583&quot;/&gt;&lt;wsp:rsid wsp:val=&quot;00643BAD&quot;/&gt;&lt;wsp:rsid wsp:val=&quot;00644D98&quot;/&gt;&lt;wsp:rsid wsp:val=&quot;00645893&quot;/&gt;&lt;wsp:rsid wsp:val=&quot;00645EFC&quot;/&gt;&lt;wsp:rsid wsp:val=&quot;00646F21&quot;/&gt;&lt;wsp:rsid wsp:val=&quot;00647473&quot;/&gt;&lt;wsp:rsid wsp:val=&quot;00647B03&quot;/&gt;&lt;wsp:rsid wsp:val=&quot;00650689&quot;/&gt;&lt;wsp:rsid wsp:val=&quot;00651F55&quot;/&gt;&lt;wsp:rsid wsp:val=&quot;00653292&quot;/&gt;&lt;wsp:rsid wsp:val=&quot;00653B97&quot;/&gt;&lt;wsp:rsid wsp:val=&quot;00653F27&quot;/&gt;&lt;wsp:rsid wsp:val=&quot;00654284&quot;/&gt;&lt;wsp:rsid wsp:val=&quot;006544FC&quot;/&gt;&lt;wsp:rsid wsp:val=&quot;006603E8&quot;/&gt;&lt;wsp:rsid wsp:val=&quot;006610D1&quot;/&gt;&lt;wsp:rsid wsp:val=&quot;006613B2&quot;/&gt;&lt;wsp:rsid wsp:val=&quot;006615AF&quot;/&gt;&lt;wsp:rsid wsp:val=&quot;00663631&quot;/&gt;&lt;wsp:rsid wsp:val=&quot;00664685&quot;/&gt;&lt;wsp:rsid wsp:val=&quot;006650AA&quot;/&gt;&lt;wsp:rsid wsp:val=&quot;0066639C&quot;/&gt;&lt;wsp:rsid wsp:val=&quot;00666C96&quot;/&gt;&lt;wsp:rsid wsp:val=&quot;00667A89&quot;/&gt;&lt;wsp:rsid wsp:val=&quot;00670441&quot;/&gt;&lt;wsp:rsid wsp:val=&quot;0067066B&quot;/&gt;&lt;wsp:rsid wsp:val=&quot;00670DCA&quot;/&gt;&lt;wsp:rsid wsp:val=&quot;00670FDA&quot;/&gt;&lt;wsp:rsid wsp:val=&quot;00671A09&quot;/&gt;&lt;wsp:rsid wsp:val=&quot;00671DB6&quot;/&gt;&lt;wsp:rsid wsp:val=&quot;006733CE&quot;/&gt;&lt;wsp:rsid wsp:val=&quot;006739B3&quot;/&gt;&lt;wsp:rsid wsp:val=&quot;00673AD4&quot;/&gt;&lt;wsp:rsid wsp:val=&quot;00673E63&quot;/&gt;&lt;wsp:rsid wsp:val=&quot;0067458C&quot;/&gt;&lt;wsp:rsid wsp:val=&quot;006772A3&quot;/&gt;&lt;wsp:rsid wsp:val=&quot;006772DD&quot;/&gt;&lt;wsp:rsid wsp:val=&quot;00681C17&quot;/&gt;&lt;wsp:rsid wsp:val=&quot;006842FF&quot;/&gt;&lt;wsp:rsid wsp:val=&quot;00685C14&quot;/&gt;&lt;wsp:rsid wsp:val=&quot;00686C47&quot;/&gt;&lt;wsp:rsid wsp:val=&quot;0068720F&quot;/&gt;&lt;wsp:rsid wsp:val=&quot;0069072F&quot;/&gt;&lt;wsp:rsid wsp:val=&quot;0069387D&quot;/&gt;&lt;wsp:rsid wsp:val=&quot;00693929&quot;/&gt;&lt;wsp:rsid wsp:val=&quot;006962FA&quot;/&gt;&lt;wsp:rsid wsp:val=&quot;00696960&quot;/&gt;&lt;wsp:rsid wsp:val=&quot;00696F3E&quot;/&gt;&lt;wsp:rsid wsp:val=&quot;00697361&quot;/&gt;&lt;wsp:rsid wsp:val=&quot;006A0126&quot;/&gt;&lt;wsp:rsid wsp:val=&quot;006A01F6&quot;/&gt;&lt;wsp:rsid wsp:val=&quot;006A0334&quot;/&gt;&lt;wsp:rsid wsp:val=&quot;006A23B8&quot;/&gt;&lt;wsp:rsid wsp:val=&quot;006A244A&quot;/&gt;&lt;wsp:rsid wsp:val=&quot;006A2E28&quot;/&gt;&lt;wsp:rsid wsp:val=&quot;006A308F&quot;/&gt;&lt;wsp:rsid wsp:val=&quot;006A4087&quot;/&gt;&lt;wsp:rsid wsp:val=&quot;006A5B13&quot;/&gt;&lt;wsp:rsid wsp:val=&quot;006A6134&quot;/&gt;&lt;wsp:rsid wsp:val=&quot;006A617A&quot;/&gt;&lt;wsp:rsid wsp:val=&quot;006A6B99&quot;/&gt;&lt;wsp:rsid wsp:val=&quot;006A728A&quot;/&gt;&lt;wsp:rsid wsp:val=&quot;006A753C&quot;/&gt;&lt;wsp:rsid wsp:val=&quot;006A7592&quot;/&gt;&lt;wsp:rsid wsp:val=&quot;006A79C7&quot;/&gt;&lt;wsp:rsid wsp:val=&quot;006A79D1&quot;/&gt;&lt;wsp:rsid wsp:val=&quot;006A7C49&quot;/&gt;&lt;wsp:rsid wsp:val=&quot;006B1287&quot;/&gt;&lt;wsp:rsid wsp:val=&quot;006B558B&quot;/&gt;&lt;wsp:rsid wsp:val=&quot;006B599B&quot;/&gt;&lt;wsp:rsid wsp:val=&quot;006B6E2B&quot;/&gt;&lt;wsp:rsid wsp:val=&quot;006B7F59&quot;/&gt;&lt;wsp:rsid wsp:val=&quot;006C1540&quot;/&gt;&lt;wsp:rsid wsp:val=&quot;006C1A01&quot;/&gt;&lt;wsp:rsid wsp:val=&quot;006C23AB&quot;/&gt;&lt;wsp:rsid wsp:val=&quot;006C240A&quot;/&gt;&lt;wsp:rsid wsp:val=&quot;006C37AA&quot;/&gt;&lt;wsp:rsid wsp:val=&quot;006C41FE&quot;/&gt;&lt;wsp:rsid wsp:val=&quot;006C4748&quot;/&gt;&lt;wsp:rsid wsp:val=&quot;006C4AA5&quot;/&gt;&lt;wsp:rsid wsp:val=&quot;006C4C94&quot;/&gt;&lt;wsp:rsid wsp:val=&quot;006C5193&quot;/&gt;&lt;wsp:rsid wsp:val=&quot;006C6332&quot;/&gt;&lt;wsp:rsid wsp:val=&quot;006C6827&quot;/&gt;&lt;wsp:rsid wsp:val=&quot;006C7076&quot;/&gt;&lt;wsp:rsid wsp:val=&quot;006C7303&quot;/&gt;&lt;wsp:rsid wsp:val=&quot;006C7BD3&quot;/&gt;&lt;wsp:rsid wsp:val=&quot;006D0578&quot;/&gt;&lt;wsp:rsid wsp:val=&quot;006D16CD&quot;/&gt;&lt;wsp:rsid wsp:val=&quot;006D2797&quot;/&gt;&lt;wsp:rsid wsp:val=&quot;006D4534&quot;/&gt;&lt;wsp:rsid wsp:val=&quot;006D47CE&quot;/&gt;&lt;wsp:rsid wsp:val=&quot;006D547D&quot;/&gt;&lt;wsp:rsid wsp:val=&quot;006D5900&quot;/&gt;&lt;wsp:rsid wsp:val=&quot;006D6BA0&quot;/&gt;&lt;wsp:rsid wsp:val=&quot;006D6EBC&quot;/&gt;&lt;wsp:rsid wsp:val=&quot;006E1362&quot;/&gt;&lt;wsp:rsid wsp:val=&quot;006E4BC1&quot;/&gt;&lt;wsp:rsid wsp:val=&quot;006E4D9F&quot;/&gt;&lt;wsp:rsid wsp:val=&quot;006E507D&quot;/&gt;&lt;wsp:rsid wsp:val=&quot;006E6900&quot;/&gt;&lt;wsp:rsid wsp:val=&quot;006E6A7B&quot;/&gt;&lt;wsp:rsid wsp:val=&quot;006E775A&quot;/&gt;&lt;wsp:rsid wsp:val=&quot;006E7F4D&quot;/&gt;&lt;wsp:rsid wsp:val=&quot;006F0197&quot;/&gt;&lt;wsp:rsid wsp:val=&quot;006F0C14&quot;/&gt;&lt;wsp:rsid wsp:val=&quot;006F5C5E&quot;/&gt;&lt;wsp:rsid wsp:val=&quot;006F73CD&quot;/&gt;&lt;wsp:rsid wsp:val=&quot;007007C5&quot;/&gt;&lt;wsp:rsid wsp:val=&quot;007010A4&quot;/&gt;&lt;wsp:rsid wsp:val=&quot;00701418&quot;/&gt;&lt;wsp:rsid wsp:val=&quot;00702397&quot;/&gt;&lt;wsp:rsid wsp:val=&quot;007024C1&quot;/&gt;&lt;wsp:rsid wsp:val=&quot;0070359C&quot;/&gt;&lt;wsp:rsid wsp:val=&quot;00704148&quot;/&gt;&lt;wsp:rsid wsp:val=&quot;00705D49&quot;/&gt;&lt;wsp:rsid wsp:val=&quot;00705E5A&quot;/&gt;&lt;wsp:rsid wsp:val=&quot;007070EC&quot;/&gt;&lt;wsp:rsid wsp:val=&quot;00707F0C&quot;/&gt;&lt;wsp:rsid wsp:val=&quot;007121A2&quot;/&gt;&lt;wsp:rsid wsp:val=&quot;007128B3&quot;/&gt;&lt;wsp:rsid wsp:val=&quot;00712E96&quot;/&gt;&lt;wsp:rsid wsp:val=&quot;00714207&quot;/&gt;&lt;wsp:rsid wsp:val=&quot;00714DC2&quot;/&gt;&lt;wsp:rsid wsp:val=&quot;007152D8&quot;/&gt;&lt;wsp:rsid wsp:val=&quot;00715315&quot;/&gt;&lt;wsp:rsid wsp:val=&quot;00715672&quot;/&gt;&lt;wsp:rsid wsp:val=&quot;0071682C&quot;/&gt;&lt;wsp:rsid wsp:val=&quot;00716A9E&quot;/&gt;&lt;wsp:rsid wsp:val=&quot;007206AF&quot;/&gt;&lt;wsp:rsid wsp:val=&quot;00721231&quot;/&gt;&lt;wsp:rsid wsp:val=&quot;00721353&quot;/&gt;&lt;wsp:rsid wsp:val=&quot;0072181F&quot;/&gt;&lt;wsp:rsid wsp:val=&quot;00721AF3&quot;/&gt;&lt;wsp:rsid wsp:val=&quot;00722634&quot;/&gt;&lt;wsp:rsid wsp:val=&quot;007242BB&quot;/&gt;&lt;wsp:rsid wsp:val=&quot;00725F45&quot;/&gt;&lt;wsp:rsid wsp:val=&quot;00726687&quot;/&gt;&lt;wsp:rsid wsp:val=&quot;00727638&quot;/&gt;&lt;wsp:rsid wsp:val=&quot;00727D94&quot;/&gt;&lt;wsp:rsid wsp:val=&quot;0073081E&quot;/&gt;&lt;wsp:rsid wsp:val=&quot;00730C55&quot;/&gt;&lt;wsp:rsid wsp:val=&quot;007333F1&quot;/&gt;&lt;wsp:rsid wsp:val=&quot;00735135&quot;/&gt;&lt;wsp:rsid wsp:val=&quot;00735213&quot;/&gt;&lt;wsp:rsid wsp:val=&quot;00735805&quot;/&gt;&lt;wsp:rsid wsp:val=&quot;00736FCF&quot;/&gt;&lt;wsp:rsid wsp:val=&quot;00737B31&quot;/&gt;&lt;wsp:rsid wsp:val=&quot;00737D96&quot;/&gt;&lt;wsp:rsid wsp:val=&quot;00737EF2&quot;/&gt;&lt;wsp:rsid wsp:val=&quot;00742638&quot;/&gt;&lt;wsp:rsid wsp:val=&quot;00746980&quot;/&gt;&lt;wsp:rsid wsp:val=&quot;00747467&quot;/&gt;&lt;wsp:rsid wsp:val=&quot;00747A47&quot;/&gt;&lt;wsp:rsid wsp:val=&quot;00750D19&quot;/&gt;&lt;wsp:rsid wsp:val=&quot;007510DB&quot;/&gt;&lt;wsp:rsid wsp:val=&quot;0075112F&quot;/&gt;&lt;wsp:rsid wsp:val=&quot;00751492&quot;/&gt;&lt;wsp:rsid wsp:val=&quot;00751661&quot;/&gt;&lt;wsp:rsid wsp:val=&quot;00752CF2&quot;/&gt;&lt;wsp:rsid wsp:val=&quot;00752D5E&quot;/&gt;&lt;wsp:rsid wsp:val=&quot;00755319&quot;/&gt;&lt;wsp:rsid wsp:val=&quot;00755828&quot;/&gt;&lt;wsp:rsid wsp:val=&quot;00755B17&quot;/&gt;&lt;wsp:rsid wsp:val=&quot;00756214&quot;/&gt;&lt;wsp:rsid wsp:val=&quot;007579C4&quot;/&gt;&lt;wsp:rsid wsp:val=&quot;007608F7&quot;/&gt;&lt;wsp:rsid wsp:val=&quot;007610C5&quot;/&gt;&lt;wsp:rsid wsp:val=&quot;007645F6&quot;/&gt;&lt;wsp:rsid wsp:val=&quot;00764711&quot;/&gt;&lt;wsp:rsid wsp:val=&quot;00765481&quot;/&gt;&lt;wsp:rsid wsp:val=&quot;00765B93&quot;/&gt;&lt;wsp:rsid wsp:val=&quot;00765D32&quot;/&gt;&lt;wsp:rsid wsp:val=&quot;00765D96&quot;/&gt;&lt;wsp:rsid wsp:val=&quot;00766123&quot;/&gt;&lt;wsp:rsid wsp:val=&quot;00766792&quot;/&gt;&lt;wsp:rsid wsp:val=&quot;007673A8&quot;/&gt;&lt;wsp:rsid wsp:val=&quot;00767D00&quot;/&gt;&lt;wsp:rsid wsp:val=&quot;007706A7&quot;/&gt;&lt;wsp:rsid wsp:val=&quot;007714EF&quot;/&gt;&lt;wsp:rsid wsp:val=&quot;00771BEC&quot;/&gt;&lt;wsp:rsid wsp:val=&quot;00772CC3&quot;/&gt;&lt;wsp:rsid wsp:val=&quot;00773539&quot;/&gt;&lt;wsp:rsid wsp:val=&quot;00773CEF&quot;/&gt;&lt;wsp:rsid wsp:val=&quot;007758FB&quot;/&gt;&lt;wsp:rsid wsp:val=&quot;007809FE&quot;/&gt;&lt;wsp:rsid wsp:val=&quot;00780B27&quot;/&gt;&lt;wsp:rsid wsp:val=&quot;007816CA&quot;/&gt;&lt;wsp:rsid wsp:val=&quot;00781C1E&quot;/&gt;&lt;wsp:rsid wsp:val=&quot;00784479&quot;/&gt;&lt;wsp:rsid wsp:val=&quot;00784889&quot;/&gt;&lt;wsp:rsid wsp:val=&quot;00790840&quot;/&gt;&lt;wsp:rsid wsp:val=&quot;00790A51&quot;/&gt;&lt;wsp:rsid wsp:val=&quot;0079306E&quot;/&gt;&lt;wsp:rsid wsp:val=&quot;007932D1&quot;/&gt;&lt;wsp:rsid wsp:val=&quot;00793D7B&quot;/&gt;&lt;wsp:rsid wsp:val=&quot;00794329&quot;/&gt;&lt;wsp:rsid wsp:val=&quot;00794DB2&quot;/&gt;&lt;wsp:rsid wsp:val=&quot;00795A47&quot;/&gt;&lt;wsp:rsid wsp:val=&quot;00795AB4&quot;/&gt;&lt;wsp:rsid wsp:val=&quot;00796916&quot;/&gt;&lt;wsp:rsid wsp:val=&quot;00797DC2&quot;/&gt;&lt;wsp:rsid wsp:val=&quot;007A0B4C&quot;/&gt;&lt;wsp:rsid wsp:val=&quot;007A1234&quot;/&gt;&lt;wsp:rsid wsp:val=&quot;007A203A&quot;/&gt;&lt;wsp:rsid wsp:val=&quot;007A47E4&quot;/&gt;&lt;wsp:rsid wsp:val=&quot;007A7502&quot;/&gt;&lt;wsp:rsid wsp:val=&quot;007B1661&quot;/&gt;&lt;wsp:rsid wsp:val=&quot;007B1AE4&quot;/&gt;&lt;wsp:rsid wsp:val=&quot;007B1D46&quot;/&gt;&lt;wsp:rsid wsp:val=&quot;007B51EA&quot;/&gt;&lt;wsp:rsid wsp:val=&quot;007B6EE3&quot;/&gt;&lt;wsp:rsid wsp:val=&quot;007B6F87&quot;/&gt;&lt;wsp:rsid wsp:val=&quot;007B725E&quot;/&gt;&lt;wsp:rsid wsp:val=&quot;007C0A3D&quot;/&gt;&lt;wsp:rsid wsp:val=&quot;007C12EE&quot;/&gt;&lt;wsp:rsid wsp:val=&quot;007C2857&quot;/&gt;&lt;wsp:rsid wsp:val=&quot;007C290D&quot;/&gt;&lt;wsp:rsid wsp:val=&quot;007C2F79&quot;/&gt;&lt;wsp:rsid wsp:val=&quot;007C475D&quot;/&gt;&lt;wsp:rsid wsp:val=&quot;007C4C27&quot;/&gt;&lt;wsp:rsid wsp:val=&quot;007C4D86&quot;/&gt;&lt;wsp:rsid wsp:val=&quot;007C4F41&quot;/&gt;&lt;wsp:rsid wsp:val=&quot;007C6DCB&quot;/&gt;&lt;wsp:rsid wsp:val=&quot;007C6E71&quot;/&gt;&lt;wsp:rsid wsp:val=&quot;007D0648&quot;/&gt;&lt;wsp:rsid wsp:val=&quot;007D0689&quot;/&gt;&lt;wsp:rsid wsp:val=&quot;007D1433&quot;/&gt;&lt;wsp:rsid wsp:val=&quot;007D1824&quot;/&gt;&lt;wsp:rsid wsp:val=&quot;007D2082&quot;/&gt;&lt;wsp:rsid wsp:val=&quot;007D43CA&quot;/&gt;&lt;wsp:rsid wsp:val=&quot;007D530E&quot;/&gt;&lt;wsp:rsid wsp:val=&quot;007D6BE0&quot;/&gt;&lt;wsp:rsid wsp:val=&quot;007D7638&quot;/&gt;&lt;wsp:rsid wsp:val=&quot;007E06B2&quot;/&gt;&lt;wsp:rsid wsp:val=&quot;007E2227&quot;/&gt;&lt;wsp:rsid wsp:val=&quot;007E257B&quot;/&gt;&lt;wsp:rsid wsp:val=&quot;007E3002&quot;/&gt;&lt;wsp:rsid wsp:val=&quot;007E4065&quot;/&gt;&lt;wsp:rsid wsp:val=&quot;007E4F0B&quot;/&gt;&lt;wsp:rsid wsp:val=&quot;007E5AC9&quot;/&gt;&lt;wsp:rsid wsp:val=&quot;007E7B1B&quot;/&gt;&lt;wsp:rsid wsp:val=&quot;007E7D2A&quot;/&gt;&lt;wsp:rsid wsp:val=&quot;007F11A7&quot;/&gt;&lt;wsp:rsid wsp:val=&quot;007F1433&quot;/&gt;&lt;wsp:rsid wsp:val=&quot;007F1641&quot;/&gt;&lt;wsp:rsid wsp:val=&quot;007F16BF&quot;/&gt;&lt;wsp:rsid wsp:val=&quot;007F185C&quot;/&gt;&lt;wsp:rsid wsp:val=&quot;007F1A7B&quot;/&gt;&lt;wsp:rsid wsp:val=&quot;007F1CF3&quot;/&gt;&lt;wsp:rsid wsp:val=&quot;007F263D&quot;/&gt;&lt;wsp:rsid wsp:val=&quot;007F3E2D&quot;/&gt;&lt;wsp:rsid wsp:val=&quot;007F3E56&quot;/&gt;&lt;wsp:rsid wsp:val=&quot;007F730E&quot;/&gt;&lt;wsp:rsid wsp:val=&quot;007F7B9A&quot;/&gt;&lt;wsp:rsid wsp:val=&quot;00801753&quot;/&gt;&lt;wsp:rsid wsp:val=&quot;008031AF&quot;/&gt;&lt;wsp:rsid wsp:val=&quot;00803246&quot;/&gt;&lt;wsp:rsid wsp:val=&quot;00803E2E&quot;/&gt;&lt;wsp:rsid wsp:val=&quot;008042C4&quot;/&gt;&lt;wsp:rsid wsp:val=&quot;00807B1E&quot;/&gt;&lt;wsp:rsid wsp:val=&quot;008103C3&quot;/&gt;&lt;wsp:rsid wsp:val=&quot;00812C4D&quot;/&gt;&lt;wsp:rsid wsp:val=&quot;00814CE1&quot;/&gt;&lt;wsp:rsid wsp:val=&quot;008157DB&quot;/&gt;&lt;wsp:rsid wsp:val=&quot;008159CE&quot;/&gt;&lt;wsp:rsid wsp:val=&quot;008178EB&quot;/&gt;&lt;wsp:rsid wsp:val=&quot;00817979&quot;/&gt;&lt;wsp:rsid wsp:val=&quot;00817F42&quot;/&gt;&lt;wsp:rsid wsp:val=&quot;008207EB&quot;/&gt;&lt;wsp:rsid wsp:val=&quot;00820C1F&quot;/&gt;&lt;wsp:rsid wsp:val=&quot;00820FB9&quot;/&gt;&lt;wsp:rsid wsp:val=&quot;008217E1&quot;/&gt;&lt;wsp:rsid wsp:val=&quot;00821C04&quot;/&gt;&lt;wsp:rsid wsp:val=&quot;00822B13&quot;/&gt;&lt;wsp:rsid wsp:val=&quot;0082376B&quot;/&gt;&lt;wsp:rsid wsp:val=&quot;00823A44&quot;/&gt;&lt;wsp:rsid wsp:val=&quot;00824367&quot;/&gt;&lt;wsp:rsid wsp:val=&quot;008247AE&quot;/&gt;&lt;wsp:rsid wsp:val=&quot;00826328&quot;/&gt;&lt;wsp:rsid wsp:val=&quot;00826C32&quot;/&gt;&lt;wsp:rsid wsp:val=&quot;008275BB&quot;/&gt;&lt;wsp:rsid wsp:val=&quot;008276F7&quot;/&gt;&lt;wsp:rsid wsp:val=&quot;00827BE0&quot;/&gt;&lt;wsp:rsid wsp:val=&quot;008308E9&quot;/&gt;&lt;wsp:rsid wsp:val=&quot;0083189D&quot;/&gt;&lt;wsp:rsid wsp:val=&quot;00831D79&quot;/&gt;&lt;wsp:rsid wsp:val=&quot;00831F86&quot;/&gt;&lt;wsp:rsid wsp:val=&quot;008338BA&quot;/&gt;&lt;wsp:rsid wsp:val=&quot;00833AFD&quot;/&gt;&lt;wsp:rsid wsp:val=&quot;008356A8&quot;/&gt;&lt;wsp:rsid wsp:val=&quot;00835891&quot;/&gt;&lt;wsp:rsid wsp:val=&quot;00835B0E&quot;/&gt;&lt;wsp:rsid wsp:val=&quot;00835E2A&quot;/&gt;&lt;wsp:rsid wsp:val=&quot;00835E76&quot;/&gt;&lt;wsp:rsid wsp:val=&quot;00836D98&quot;/&gt;&lt;wsp:rsid wsp:val=&quot;00841704&quot;/&gt;&lt;wsp:rsid wsp:val=&quot;0084289F&quot;/&gt;&lt;wsp:rsid wsp:val=&quot;00846466&quot;/&gt;&lt;wsp:rsid wsp:val=&quot;00846EC4&quot;/&gt;&lt;wsp:rsid wsp:val=&quot;00850127&quot;/&gt;&lt;wsp:rsid wsp:val=&quot;00850B4B&quot;/&gt;&lt;wsp:rsid wsp:val=&quot;00851011&quot;/&gt;&lt;wsp:rsid wsp:val=&quot;0085150E&quot;/&gt;&lt;wsp:rsid wsp:val=&quot;00851806&quot;/&gt;&lt;wsp:rsid wsp:val=&quot;008521B0&quot;/&gt;&lt;wsp:rsid wsp:val=&quot;00852985&quot;/&gt;&lt;wsp:rsid wsp:val=&quot;00852C78&quot;/&gt;&lt;wsp:rsid wsp:val=&quot;008538F5&quot;/&gt;&lt;wsp:rsid wsp:val=&quot;00853983&quot;/&gt;&lt;wsp:rsid wsp:val=&quot;008539B7&quot;/&gt;&lt;wsp:rsid wsp:val=&quot;00853A51&quot;/&gt;&lt;wsp:rsid wsp:val=&quot;00853AD6&quot;/&gt;&lt;wsp:rsid wsp:val=&quot;00854E41&quot;/&gt;&lt;wsp:rsid wsp:val=&quot;00855837&quot;/&gt;&lt;wsp:rsid wsp:val=&quot;008561DF&quot;/&gt;&lt;wsp:rsid wsp:val=&quot;0085634B&quot;/&gt;&lt;wsp:rsid wsp:val=&quot;00856DAA&quot;/&gt;&lt;wsp:rsid wsp:val=&quot;00857089&quot;/&gt;&lt;wsp:rsid wsp:val=&quot;0086057B&quot;/&gt;&lt;wsp:rsid wsp:val=&quot;00860CA3&quot;/&gt;&lt;wsp:rsid wsp:val=&quot;0086168A&quot;/&gt;&lt;wsp:rsid wsp:val=&quot;0086171F&quot;/&gt;&lt;wsp:rsid wsp:val=&quot;0086194D&quot;/&gt;&lt;wsp:rsid wsp:val=&quot;00862512&quot;/&gt;&lt;wsp:rsid wsp:val=&quot;0086280B&quot;/&gt;&lt;wsp:rsid wsp:val=&quot;00862D69&quot;/&gt;&lt;wsp:rsid wsp:val=&quot;00862EBF&quot;/&gt;&lt;wsp:rsid wsp:val=&quot;00862FBB&quot;/&gt;&lt;wsp:rsid wsp:val=&quot;008638B2&quot;/&gt;&lt;wsp:rsid wsp:val=&quot;0086395D&quot;/&gt;&lt;wsp:rsid wsp:val=&quot;00863F65&quot;/&gt;&lt;wsp:rsid wsp:val=&quot;00864EF9&quot;/&gt;&lt;wsp:rsid wsp:val=&quot;008656C6&quot;/&gt;&lt;wsp:rsid wsp:val=&quot;00865E05&quot;/&gt;&lt;wsp:rsid wsp:val=&quot;00865F83&quot;/&gt;&lt;wsp:rsid wsp:val=&quot;008664B4&quot;/&gt;&lt;wsp:rsid wsp:val=&quot;00871127&quot;/&gt;&lt;wsp:rsid wsp:val=&quot;008712C1&quot;/&gt;&lt;wsp:rsid wsp:val=&quot;00872E59&quot;/&gt;&lt;wsp:rsid wsp:val=&quot;0087393B&quot;/&gt;&lt;wsp:rsid wsp:val=&quot;00874989&quot;/&gt;&lt;wsp:rsid wsp:val=&quot;00876741&quot;/&gt;&lt;wsp:rsid wsp:val=&quot;008772A7&quot;/&gt;&lt;wsp:rsid wsp:val=&quot;008772D1&quot;/&gt;&lt;wsp:rsid wsp:val=&quot;00880414&quot;/&gt;&lt;wsp:rsid wsp:val=&quot;008816F4&quot;/&gt;&lt;wsp:rsid wsp:val=&quot;00882180&quot;/&gt;&lt;wsp:rsid wsp:val=&quot;00882886&quot;/&gt;&lt;wsp:rsid wsp:val=&quot;008829A6&quot;/&gt;&lt;wsp:rsid wsp:val=&quot;00883070&quot;/&gt;&lt;wsp:rsid wsp:val=&quot;00883A8B&quot;/&gt;&lt;wsp:rsid wsp:val=&quot;00885942&quot;/&gt;&lt;wsp:rsid wsp:val=&quot;00887006&quot;/&gt;&lt;wsp:rsid wsp:val=&quot;0089147E&quot;/&gt;&lt;wsp:rsid wsp:val=&quot;00891562&quot;/&gt;&lt;wsp:rsid wsp:val=&quot;00891602&quot;/&gt;&lt;wsp:rsid wsp:val=&quot;008924AF&quot;/&gt;&lt;wsp:rsid wsp:val=&quot;0089349A&quot;/&gt;&lt;wsp:rsid wsp:val=&quot;008944BB&quot;/&gt;&lt;wsp:rsid wsp:val=&quot;00894F77&quot;/&gt;&lt;wsp:rsid wsp:val=&quot;00894FBF&quot;/&gt;&lt;wsp:rsid wsp:val=&quot;0089550A&quot;/&gt;&lt;wsp:rsid wsp:val=&quot;00895E5E&quot;/&gt;&lt;wsp:rsid wsp:val=&quot;00896589&quot;/&gt;&lt;wsp:rsid wsp:val=&quot;00897689&quot;/&gt;&lt;wsp:rsid wsp:val=&quot;00897988&quot;/&gt;&lt;wsp:rsid wsp:val=&quot;008A0377&quot;/&gt;&lt;wsp:rsid wsp:val=&quot;008A32C1&quot;/&gt;&lt;wsp:rsid wsp:val=&quot;008A3A18&quot;/&gt;&lt;wsp:rsid wsp:val=&quot;008A578B&quot;/&gt;&lt;wsp:rsid wsp:val=&quot;008B0974&quot;/&gt;&lt;wsp:rsid wsp:val=&quot;008B18E0&quot;/&gt;&lt;wsp:rsid wsp:val=&quot;008B1E84&quot;/&gt;&lt;wsp:rsid wsp:val=&quot;008B319E&quot;/&gt;&lt;wsp:rsid wsp:val=&quot;008B369F&quot;/&gt;&lt;wsp:rsid wsp:val=&quot;008B4D07&quot;/&gt;&lt;wsp:rsid wsp:val=&quot;008B6151&quot;/&gt;&lt;wsp:rsid wsp:val=&quot;008B74FD&quot;/&gt;&lt;wsp:rsid wsp:val=&quot;008B7C09&quot;/&gt;&lt;wsp:rsid wsp:val=&quot;008C0058&quot;/&gt;&lt;wsp:rsid wsp:val=&quot;008C1206&quot;/&gt;&lt;wsp:rsid wsp:val=&quot;008C146D&quot;/&gt;&lt;wsp:rsid wsp:val=&quot;008C2573&quot;/&gt;&lt;wsp:rsid wsp:val=&quot;008C3B8E&quot;/&gt;&lt;wsp:rsid wsp:val=&quot;008C4ADA&quot;/&gt;&lt;wsp:rsid wsp:val=&quot;008C504B&quot;/&gt;&lt;wsp:rsid wsp:val=&quot;008C5D61&quot;/&gt;&lt;wsp:rsid wsp:val=&quot;008C6472&quot;/&gt;&lt;wsp:rsid wsp:val=&quot;008C69F1&quot;/&gt;&lt;wsp:rsid wsp:val=&quot;008D0562&quot;/&gt;&lt;wsp:rsid wsp:val=&quot;008D3B50&quot;/&gt;&lt;wsp:rsid wsp:val=&quot;008D41B3&quot;/&gt;&lt;wsp:rsid wsp:val=&quot;008D43EC&quot;/&gt;&lt;wsp:rsid wsp:val=&quot;008D54F4&quot;/&gt;&lt;wsp:rsid wsp:val=&quot;008D57E8&quot;/&gt;&lt;wsp:rsid wsp:val=&quot;008D5CD0&quot;/&gt;&lt;wsp:rsid wsp:val=&quot;008D65F0&quot;/&gt;&lt;wsp:rsid wsp:val=&quot;008D7765&quot;/&gt;&lt;wsp:rsid wsp:val=&quot;008D79A0&quot;/&gt;&lt;wsp:rsid wsp:val=&quot;008D7BF3&quot;/&gt;&lt;wsp:rsid wsp:val=&quot;008E0765&quot;/&gt;&lt;wsp:rsid wsp:val=&quot;008E3B1D&quot;/&gt;&lt;wsp:rsid wsp:val=&quot;008E3EF3&quot;/&gt;&lt;wsp:rsid wsp:val=&quot;008E76C6&quot;/&gt;&lt;wsp:rsid wsp:val=&quot;008F0C1D&quot;/&gt;&lt;wsp:rsid wsp:val=&quot;008F456B&quot;/&gt;&lt;wsp:rsid wsp:val=&quot;008F48AA&quot;/&gt;&lt;wsp:rsid wsp:val=&quot;008F54F6&quot;/&gt;&lt;wsp:rsid wsp:val=&quot;008F6BD5&quot;/&gt;&lt;wsp:rsid wsp:val=&quot;008F7124&quot;/&gt;&lt;wsp:rsid wsp:val=&quot;008F7E6A&quot;/&gt;&lt;wsp:rsid wsp:val=&quot;009023C1&quot;/&gt;&lt;wsp:rsid wsp:val=&quot;00902F43&quot;/&gt;&lt;wsp:rsid wsp:val=&quot;0090362A&quot;/&gt;&lt;wsp:rsid wsp:val=&quot;0090373D&quot;/&gt;&lt;wsp:rsid wsp:val=&quot;009042B8&quot;/&gt;&lt;wsp:rsid wsp:val=&quot;00904880&quot;/&gt;&lt;wsp:rsid wsp:val=&quot;00904C9F&quot;/&gt;&lt;wsp:rsid wsp:val=&quot;009069C9&quot;/&gt;&lt;wsp:rsid wsp:val=&quot;00907593&quot;/&gt;&lt;wsp:rsid wsp:val=&quot;00907604&quot;/&gt;&lt;wsp:rsid wsp:val=&quot;009110C2&quot;/&gt;&lt;wsp:rsid wsp:val=&quot;00912ABD&quot;/&gt;&lt;wsp:rsid wsp:val=&quot;00912F9B&quot;/&gt;&lt;wsp:rsid wsp:val=&quot;00913080&quot;/&gt;&lt;wsp:rsid wsp:val=&quot;0091312E&quot;/&gt;&lt;wsp:rsid wsp:val=&quot;00913F1E&quot;/&gt;&lt;wsp:rsid wsp:val=&quot;00914CFB&quot;/&gt;&lt;wsp:rsid wsp:val=&quot;009157BC&quot;/&gt;&lt;wsp:rsid wsp:val=&quot;00916489&quot;/&gt;&lt;wsp:rsid wsp:val=&quot;00916579&quot;/&gt;&lt;wsp:rsid wsp:val=&quot;009176A0&quot;/&gt;&lt;wsp:rsid wsp:val=&quot;009177E7&quot;/&gt;&lt;wsp:rsid wsp:val=&quot;0091797C&quot;/&gt;&lt;wsp:rsid wsp:val=&quot;009204A1&quot;/&gt;&lt;wsp:rsid wsp:val=&quot;0092071F&quot;/&gt;&lt;wsp:rsid wsp:val=&quot;00921712&quot;/&gt;&lt;wsp:rsid wsp:val=&quot;00921C6A&quot;/&gt;&lt;wsp:rsid wsp:val=&quot;00922221&quot;/&gt;&lt;wsp:rsid wsp:val=&quot;0092252C&quot;/&gt;&lt;wsp:rsid wsp:val=&quot;009227D8&quot;/&gt;&lt;wsp:rsid wsp:val=&quot;00923796&quot;/&gt;&lt;wsp:rsid wsp:val=&quot;00924969&quot;/&gt;&lt;wsp:rsid wsp:val=&quot;00925DE3&quot;/&gt;&lt;wsp:rsid wsp:val=&quot;009266B5&quot;/&gt;&lt;wsp:rsid wsp:val=&quot;009277E4&quot;/&gt;&lt;wsp:rsid wsp:val=&quot;00931560&quot;/&gt;&lt;wsp:rsid wsp:val=&quot;009317E6&quot;/&gt;&lt;wsp:rsid wsp:val=&quot;00932A07&quot;/&gt;&lt;wsp:rsid wsp:val=&quot;0093304D&quot;/&gt;&lt;wsp:rsid wsp:val=&quot;0093756D&quot;/&gt;&lt;wsp:rsid wsp:val=&quot;0094026C&quot;/&gt;&lt;wsp:rsid wsp:val=&quot;009406A1&quot;/&gt;&lt;wsp:rsid wsp:val=&quot;00940D2D&quot;/&gt;&lt;wsp:rsid wsp:val=&quot;0094152C&quot;/&gt;&lt;wsp:rsid wsp:val=&quot;009423C4&quot;/&gt;&lt;wsp:rsid wsp:val=&quot;00942BFD&quot;/&gt;&lt;wsp:rsid wsp:val=&quot;00942CE4&quot;/&gt;&lt;wsp:rsid wsp:val=&quot;0094333B&quot;/&gt;&lt;wsp:rsid wsp:val=&quot;009434F2&quot;/&gt;&lt;wsp:rsid wsp:val=&quot;00943B2E&quot;/&gt;&lt;wsp:rsid wsp:val=&quot;009447BE&quot;/&gt;&lt;wsp:rsid wsp:val=&quot;00944A83&quot;/&gt;&lt;wsp:rsid wsp:val=&quot;00945FEC&quot;/&gt;&lt;wsp:rsid wsp:val=&quot;0094656A&quot;/&gt;&lt;wsp:rsid wsp:val=&quot;009467D7&quot;/&gt;&lt;wsp:rsid wsp:val=&quot;00946D82&quot;/&gt;&lt;wsp:rsid wsp:val=&quot;00947F53&quot;/&gt;&lt;wsp:rsid wsp:val=&quot;009515FB&quot;/&gt;&lt;wsp:rsid wsp:val=&quot;00951A06&quot;/&gt;&lt;wsp:rsid wsp:val=&quot;00951CDF&quot;/&gt;&lt;wsp:rsid wsp:val=&quot;00956F1B&quot;/&gt;&lt;wsp:rsid wsp:val=&quot;00957933&quot;/&gt;&lt;wsp:rsid wsp:val=&quot;00960CBD&quot;/&gt;&lt;wsp:rsid wsp:val=&quot;00960DD1&quot;/&gt;&lt;wsp:rsid wsp:val=&quot;009629F6&quot;/&gt;&lt;wsp:rsid wsp:val=&quot;00962BA7&quot;/&gt;&lt;wsp:rsid wsp:val=&quot;00963C41&quot;/&gt;&lt;wsp:rsid wsp:val=&quot;0096435A&quot;/&gt;&lt;wsp:rsid wsp:val=&quot;00965250&quot;/&gt;&lt;wsp:rsid wsp:val=&quot;00965AB2&quot;/&gt;&lt;wsp:rsid wsp:val=&quot;00965E44&quot;/&gt;&lt;wsp:rsid wsp:val=&quot;00966B84&quot;/&gt;&lt;wsp:rsid wsp:val=&quot;00967029&quot;/&gt;&lt;wsp:rsid wsp:val=&quot;00967200&quot;/&gt;&lt;wsp:rsid wsp:val=&quot;00967511&quot;/&gt;&lt;wsp:rsid wsp:val=&quot;00967E5F&quot;/&gt;&lt;wsp:rsid wsp:val=&quot;00967FBE&quot;/&gt;&lt;wsp:rsid wsp:val=&quot;00970884&quot;/&gt;&lt;wsp:rsid wsp:val=&quot;009714FF&quot;/&gt;&lt;wsp:rsid wsp:val=&quot;00971790&quot;/&gt;&lt;wsp:rsid wsp:val=&quot;00973D22&quot;/&gt;&lt;wsp:rsid wsp:val=&quot;00974BB9&quot;/&gt;&lt;wsp:rsid wsp:val=&quot;00976242&quot;/&gt;&lt;wsp:rsid wsp:val=&quot;00976A44&quot;/&gt;&lt;wsp:rsid wsp:val=&quot;00976E97&quot;/&gt;&lt;wsp:rsid wsp:val=&quot;00982125&quot;/&gt;&lt;wsp:rsid wsp:val=&quot;00982263&quot;/&gt;&lt;wsp:rsid wsp:val=&quot;009834E2&quot;/&gt;&lt;wsp:rsid wsp:val=&quot;00984C2A&quot;/&gt;&lt;wsp:rsid wsp:val=&quot;00984C6C&quot;/&gt;&lt;wsp:rsid wsp:val=&quot;00985288&quot;/&gt;&lt;wsp:rsid wsp:val=&quot;0098574F&quot;/&gt;&lt;wsp:rsid wsp:val=&quot;0098636E&quot;/&gt;&lt;wsp:rsid wsp:val=&quot;0098787D&quot;/&gt;&lt;wsp:rsid wsp:val=&quot;00990672&quot;/&gt;&lt;wsp:rsid wsp:val=&quot;0099071A&quot;/&gt;&lt;wsp:rsid wsp:val=&quot;009910A4&quot;/&gt;&lt;wsp:rsid wsp:val=&quot;0099403D&quot;/&gt;&lt;wsp:rsid wsp:val=&quot;009953BF&quot;/&gt;&lt;wsp:rsid wsp:val=&quot;009959F7&quot;/&gt;&lt;wsp:rsid wsp:val=&quot;0099729A&quot;/&gt;&lt;wsp:rsid wsp:val=&quot;009A0426&quot;/&gt;&lt;wsp:rsid wsp:val=&quot;009A0C9B&quot;/&gt;&lt;wsp:rsid wsp:val=&quot;009A2DF3&quot;/&gt;&lt;wsp:rsid wsp:val=&quot;009A4295&quot;/&gt;&lt;wsp:rsid wsp:val=&quot;009A4972&quot;/&gt;&lt;wsp:rsid wsp:val=&quot;009A4D2D&quot;/&gt;&lt;wsp:rsid wsp:val=&quot;009A5909&quot;/&gt;&lt;wsp:rsid wsp:val=&quot;009A735F&quot;/&gt;&lt;wsp:rsid wsp:val=&quot;009B03A5&quot;/&gt;&lt;wsp:rsid wsp:val=&quot;009B134E&quot;/&gt;&lt;wsp:rsid wsp:val=&quot;009B1B49&quot;/&gt;&lt;wsp:rsid wsp:val=&quot;009B2429&quot;/&gt;&lt;wsp:rsid wsp:val=&quot;009B4095&quot;/&gt;&lt;wsp:rsid wsp:val=&quot;009B5375&quot;/&gt;&lt;wsp:rsid wsp:val=&quot;009B6ABC&quot;/&gt;&lt;wsp:rsid wsp:val=&quot;009B6C35&quot;/&gt;&lt;wsp:rsid wsp:val=&quot;009B7AA7&quot;/&gt;&lt;wsp:rsid wsp:val=&quot;009C347C&quot;/&gt;&lt;wsp:rsid wsp:val=&quot;009C453F&quot;/&gt;&lt;wsp:rsid wsp:val=&quot;009C472A&quot;/&gt;&lt;wsp:rsid wsp:val=&quot;009C4C4F&quot;/&gt;&lt;wsp:rsid wsp:val=&quot;009C524E&quot;/&gt;&lt;wsp:rsid wsp:val=&quot;009C5830&quot;/&gt;&lt;wsp:rsid wsp:val=&quot;009C7F99&quot;/&gt;&lt;wsp:rsid wsp:val=&quot;009D172E&quot;/&gt;&lt;wsp:rsid wsp:val=&quot;009D1991&quot;/&gt;&lt;wsp:rsid wsp:val=&quot;009D3D2A&quot;/&gt;&lt;wsp:rsid wsp:val=&quot;009D50AE&quot;/&gt;&lt;wsp:rsid wsp:val=&quot;009E0816&quot;/&gt;&lt;wsp:rsid wsp:val=&quot;009E090A&quot;/&gt;&lt;wsp:rsid wsp:val=&quot;009E1621&quot;/&gt;&lt;wsp:rsid wsp:val=&quot;009E17BC&quot;/&gt;&lt;wsp:rsid wsp:val=&quot;009E21DF&quot;/&gt;&lt;wsp:rsid wsp:val=&quot;009E2B35&quot;/&gt;&lt;wsp:rsid wsp:val=&quot;009E2BF3&quot;/&gt;&lt;wsp:rsid wsp:val=&quot;009E395A&quot;/&gt;&lt;wsp:rsid wsp:val=&quot;009E3A4E&quot;/&gt;&lt;wsp:rsid wsp:val=&quot;009E40B2&quot;/&gt;&lt;wsp:rsid wsp:val=&quot;009E4974&quot;/&gt;&lt;wsp:rsid wsp:val=&quot;009E498F&quot;/&gt;&lt;wsp:rsid wsp:val=&quot;009E4E60&quot;/&gt;&lt;wsp:rsid wsp:val=&quot;009E72FC&quot;/&gt;&lt;wsp:rsid wsp:val=&quot;009E772B&quot;/&gt;&lt;wsp:rsid wsp:val=&quot;009F0B07&quot;/&gt;&lt;wsp:rsid wsp:val=&quot;009F0BFE&quot;/&gt;&lt;wsp:rsid wsp:val=&quot;009F168F&quot;/&gt;&lt;wsp:rsid wsp:val=&quot;009F364F&quot;/&gt;&lt;wsp:rsid wsp:val=&quot;009F3E04&quot;/&gt;&lt;wsp:rsid wsp:val=&quot;009F41D9&quot;/&gt;&lt;wsp:rsid wsp:val=&quot;009F44A1&quot;/&gt;&lt;wsp:rsid wsp:val=&quot;009F46BD&quot;/&gt;&lt;wsp:rsid wsp:val=&quot;009F4793&quot;/&gt;&lt;wsp:rsid wsp:val=&quot;009F50A9&quot;/&gt;&lt;wsp:rsid wsp:val=&quot;009F56A7&quot;/&gt;&lt;wsp:rsid wsp:val=&quot;009F6372&quot;/&gt;&lt;wsp:rsid wsp:val=&quot;009F76F6&quot;/&gt;&lt;wsp:rsid wsp:val=&quot;00A00140&quot;/&gt;&lt;wsp:rsid wsp:val=&quot;00A0160F&quot;/&gt;&lt;wsp:rsid wsp:val=&quot;00A016C3&quot;/&gt;&lt;wsp:rsid wsp:val=&quot;00A025E2&quot;/&gt;&lt;wsp:rsid wsp:val=&quot;00A0304C&quot;/&gt;&lt;wsp:rsid wsp:val=&quot;00A04702&quot;/&gt;&lt;wsp:rsid wsp:val=&quot;00A053AB&quot;/&gt;&lt;wsp:rsid wsp:val=&quot;00A06444&quot;/&gt;&lt;wsp:rsid wsp:val=&quot;00A106DC&quot;/&gt;&lt;wsp:rsid wsp:val=&quot;00A10D78&quot;/&gt;&lt;wsp:rsid wsp:val=&quot;00A11A02&quot;/&gt;&lt;wsp:rsid wsp:val=&quot;00A11D6F&quot;/&gt;&lt;wsp:rsid wsp:val=&quot;00A12855&quot;/&gt;&lt;wsp:rsid wsp:val=&quot;00A12E1B&quot;/&gt;&lt;wsp:rsid wsp:val=&quot;00A12ECC&quot;/&gt;&lt;wsp:rsid wsp:val=&quot;00A13A27&quot;/&gt;&lt;wsp:rsid wsp:val=&quot;00A13F8E&quot;/&gt;&lt;wsp:rsid wsp:val=&quot;00A14883&quot;/&gt;&lt;wsp:rsid wsp:val=&quot;00A168F8&quot;/&gt;&lt;wsp:rsid wsp:val=&quot;00A1706C&quot;/&gt;&lt;wsp:rsid wsp:val=&quot;00A20943&quot;/&gt;&lt;wsp:rsid wsp:val=&quot;00A20DD0&quot;/&gt;&lt;wsp:rsid wsp:val=&quot;00A223C4&quot;/&gt;&lt;wsp:rsid wsp:val=&quot;00A22E08&quot;/&gt;&lt;wsp:rsid wsp:val=&quot;00A26460&quot;/&gt;&lt;wsp:rsid wsp:val=&quot;00A26EEC&quot;/&gt;&lt;wsp:rsid wsp:val=&quot;00A27401&quot;/&gt;&lt;wsp:rsid wsp:val=&quot;00A27D69&quot;/&gt;&lt;wsp:rsid wsp:val=&quot;00A30974&quot;/&gt;&lt;wsp:rsid wsp:val=&quot;00A31508&quot;/&gt;&lt;wsp:rsid wsp:val=&quot;00A32A88&quot;/&gt;&lt;wsp:rsid wsp:val=&quot;00A3337B&quot;/&gt;&lt;wsp:rsid wsp:val=&quot;00A351A2&quot;/&gt;&lt;wsp:rsid wsp:val=&quot;00A36460&quot;/&gt;&lt;wsp:rsid wsp:val=&quot;00A40FD2&quot;/&gt;&lt;wsp:rsid wsp:val=&quot;00A4402F&quot;/&gt;&lt;wsp:rsid wsp:val=&quot;00A45EBB&quot;/&gt;&lt;wsp:rsid wsp:val=&quot;00A45FCD&quot;/&gt;&lt;wsp:rsid wsp:val=&quot;00A4727D&quot;/&gt;&lt;wsp:rsid wsp:val=&quot;00A5000F&quot;/&gt;&lt;wsp:rsid wsp:val=&quot;00A51B1E&quot;/&gt;&lt;wsp:rsid wsp:val=&quot;00A51C7E&quot;/&gt;&lt;wsp:rsid wsp:val=&quot;00A52431&quot;/&gt;&lt;wsp:rsid wsp:val=&quot;00A52757&quot;/&gt;&lt;wsp:rsid wsp:val=&quot;00A52774&quot;/&gt;&lt;wsp:rsid wsp:val=&quot;00A52D94&quot;/&gt;&lt;wsp:rsid wsp:val=&quot;00A532A1&quot;/&gt;&lt;wsp:rsid wsp:val=&quot;00A55BAA&quot;/&gt;&lt;wsp:rsid wsp:val=&quot;00A57034&quot;/&gt;&lt;wsp:rsid wsp:val=&quot;00A578BC&quot;/&gt;&lt;wsp:rsid wsp:val=&quot;00A57AF7&quot;/&gt;&lt;wsp:rsid wsp:val=&quot;00A60479&quot;/&gt;&lt;wsp:rsid wsp:val=&quot;00A615B7&quot;/&gt;&lt;wsp:rsid wsp:val=&quot;00A628E0&quot;/&gt;&lt;wsp:rsid wsp:val=&quot;00A631C4&quot;/&gt;&lt;wsp:rsid wsp:val=&quot;00A63489&quot;/&gt;&lt;wsp:rsid wsp:val=&quot;00A645E6&quot;/&gt;&lt;wsp:rsid wsp:val=&quot;00A64E7B&quot;/&gt;&lt;wsp:rsid wsp:val=&quot;00A66372&quot;/&gt;&lt;wsp:rsid wsp:val=&quot;00A66B5D&quot;/&gt;&lt;wsp:rsid wsp:val=&quot;00A713BF&quot;/&gt;&lt;wsp:rsid wsp:val=&quot;00A71573&quot;/&gt;&lt;wsp:rsid wsp:val=&quot;00A72496&quot;/&gt;&lt;wsp:rsid wsp:val=&quot;00A727C8&quot;/&gt;&lt;wsp:rsid wsp:val=&quot;00A72C65&quot;/&gt;&lt;wsp:rsid wsp:val=&quot;00A73F9D&quot;/&gt;&lt;wsp:rsid wsp:val=&quot;00A74128&quot;/&gt;&lt;wsp:rsid wsp:val=&quot;00A746CA&quot;/&gt;&lt;wsp:rsid wsp:val=&quot;00A74C9E&quot;/&gt;&lt;wsp:rsid wsp:val=&quot;00A74DF7&quot;/&gt;&lt;wsp:rsid wsp:val=&quot;00A74E57&quot;/&gt;&lt;wsp:rsid wsp:val=&quot;00A74ECF&quot;/&gt;&lt;wsp:rsid wsp:val=&quot;00A77A6A&quot;/&gt;&lt;wsp:rsid wsp:val=&quot;00A77DB9&quot;/&gt;&lt;wsp:rsid wsp:val=&quot;00A814DE&quot;/&gt;&lt;wsp:rsid wsp:val=&quot;00A83134&quot;/&gt;&lt;wsp:rsid wsp:val=&quot;00A831CA&quot;/&gt;&lt;wsp:rsid wsp:val=&quot;00A83D9D&quot;/&gt;&lt;wsp:rsid wsp:val=&quot;00A84088&quot;/&gt;&lt;wsp:rsid wsp:val=&quot;00A85EB4&quot;/&gt;&lt;wsp:rsid wsp:val=&quot;00A869AE&quot;/&gt;&lt;wsp:rsid wsp:val=&quot;00A872E3&quot;/&gt;&lt;wsp:rsid wsp:val=&quot;00A92BD6&quot;/&gt;&lt;wsp:rsid wsp:val=&quot;00A94486&quot;/&gt;&lt;wsp:rsid wsp:val=&quot;00A95095&quot;/&gt;&lt;wsp:rsid wsp:val=&quot;00A95EE0&quot;/&gt;&lt;wsp:rsid wsp:val=&quot;00A961EE&quot;/&gt;&lt;wsp:rsid wsp:val=&quot;00AA0BA0&quot;/&gt;&lt;wsp:rsid wsp:val=&quot;00AA20B0&quot;/&gt;&lt;wsp:rsid wsp:val=&quot;00AA2CE6&quot;/&gt;&lt;wsp:rsid wsp:val=&quot;00AA2F8D&quot;/&gt;&lt;wsp:rsid wsp:val=&quot;00AA331B&quot;/&gt;&lt;wsp:rsid wsp:val=&quot;00AA3403&quot;/&gt;&lt;wsp:rsid wsp:val=&quot;00AA627A&quot;/&gt;&lt;wsp:rsid wsp:val=&quot;00AB004F&quot;/&gt;&lt;wsp:rsid wsp:val=&quot;00AB325F&quot;/&gt;&lt;wsp:rsid wsp:val=&quot;00AB369D&quot;/&gt;&lt;wsp:rsid wsp:val=&quot;00AB4D9D&quot;/&gt;&lt;wsp:rsid wsp:val=&quot;00AB55E0&quot;/&gt;&lt;wsp:rsid wsp:val=&quot;00AB6589&quot;/&gt;&lt;wsp:rsid wsp:val=&quot;00AB7D39&quot;/&gt;&lt;wsp:rsid wsp:val=&quot;00AC2F05&quot;/&gt;&lt;wsp:rsid wsp:val=&quot;00AC4521&quot;/&gt;&lt;wsp:rsid wsp:val=&quot;00AC495F&quot;/&gt;&lt;wsp:rsid wsp:val=&quot;00AC4CA0&quot;/&gt;&lt;wsp:rsid wsp:val=&quot;00AC557B&quot;/&gt;&lt;wsp:rsid wsp:val=&quot;00AC57EF&quot;/&gt;&lt;wsp:rsid wsp:val=&quot;00AC747A&quot;/&gt;&lt;wsp:rsid wsp:val=&quot;00AD13F1&quot;/&gt;&lt;wsp:rsid wsp:val=&quot;00AD2B3D&quot;/&gt;&lt;wsp:rsid wsp:val=&quot;00AD2CC7&quot;/&gt;&lt;wsp:rsid wsp:val=&quot;00AD3B7A&quot;/&gt;&lt;wsp:rsid wsp:val=&quot;00AD436B&quot;/&gt;&lt;wsp:rsid wsp:val=&quot;00AD4CEB&quot;/&gt;&lt;wsp:rsid wsp:val=&quot;00AD6126&quot;/&gt;&lt;wsp:rsid wsp:val=&quot;00AD6332&quot;/&gt;&lt;wsp:rsid wsp:val=&quot;00AD749C&quot;/&gt;&lt;wsp:rsid wsp:val=&quot;00AD7A10&quot;/&gt;&lt;wsp:rsid wsp:val=&quot;00AD7C77&quot;/&gt;&lt;wsp:rsid wsp:val=&quot;00AD7ECE&quot;/&gt;&lt;wsp:rsid wsp:val=&quot;00AE07C0&quot;/&gt;&lt;wsp:rsid wsp:val=&quot;00AE160A&quot;/&gt;&lt;wsp:rsid wsp:val=&quot;00AE2DA9&quot;/&gt;&lt;wsp:rsid wsp:val=&quot;00AE3178&quot;/&gt;&lt;wsp:rsid wsp:val=&quot;00AE38AE&quot;/&gt;&lt;wsp:rsid wsp:val=&quot;00AE421A&quot;/&gt;&lt;wsp:rsid wsp:val=&quot;00AE4769&quot;/&gt;&lt;wsp:rsid wsp:val=&quot;00AE5040&quot;/&gt;&lt;wsp:rsid wsp:val=&quot;00AE5720&quot;/&gt;&lt;wsp:rsid wsp:val=&quot;00AE5CBA&quot;/&gt;&lt;wsp:rsid wsp:val=&quot;00AE722D&quot;/&gt;&lt;wsp:rsid wsp:val=&quot;00AE727E&quot;/&gt;&lt;wsp:rsid wsp:val=&quot;00AE79D0&quot;/&gt;&lt;wsp:rsid wsp:val=&quot;00AE7E38&quot;/&gt;&lt;wsp:rsid wsp:val=&quot;00AF0481&quot;/&gt;&lt;wsp:rsid wsp:val=&quot;00AF10A5&quot;/&gt;&lt;wsp:rsid wsp:val=&quot;00AF19AD&quot;/&gt;&lt;wsp:rsid wsp:val=&quot;00AF309C&quot;/&gt;&lt;wsp:rsid wsp:val=&quot;00AF336C&quot;/&gt;&lt;wsp:rsid wsp:val=&quot;00AF35ED&quot;/&gt;&lt;wsp:rsid wsp:val=&quot;00AF4C75&quot;/&gt;&lt;wsp:rsid wsp:val=&quot;00B007B1&quot;/&gt;&lt;wsp:rsid wsp:val=&quot;00B0160B&quot;/&gt;&lt;wsp:rsid wsp:val=&quot;00B01CD6&quot;/&gt;&lt;wsp:rsid wsp:val=&quot;00B03229&quot;/&gt;&lt;wsp:rsid wsp:val=&quot;00B067DA&quot;/&gt;&lt;wsp:rsid wsp:val=&quot;00B069EC&quot;/&gt;&lt;wsp:rsid wsp:val=&quot;00B105AC&quot;/&gt;&lt;wsp:rsid wsp:val=&quot;00B10639&quot;/&gt;&lt;wsp:rsid wsp:val=&quot;00B11C11&quot;/&gt;&lt;wsp:rsid wsp:val=&quot;00B11F11&quot;/&gt;&lt;wsp:rsid wsp:val=&quot;00B1241A&quot;/&gt;&lt;wsp:rsid wsp:val=&quot;00B15469&quot;/&gt;&lt;wsp:rsid wsp:val=&quot;00B15C57&quot;/&gt;&lt;wsp:rsid wsp:val=&quot;00B167A3&quot;/&gt;&lt;wsp:rsid wsp:val=&quot;00B16C32&quot;/&gt;&lt;wsp:rsid wsp:val=&quot;00B16E02&quot;/&gt;&lt;wsp:rsid wsp:val=&quot;00B21631&quot;/&gt;&lt;wsp:rsid wsp:val=&quot;00B2184B&quot;/&gt;&lt;wsp:rsid wsp:val=&quot;00B22638&quot;/&gt;&lt;wsp:rsid wsp:val=&quot;00B236DC&quot;/&gt;&lt;wsp:rsid wsp:val=&quot;00B248E2&quot;/&gt;&lt;wsp:rsid wsp:val=&quot;00B257D3&quot;/&gt;&lt;wsp:rsid wsp:val=&quot;00B27751&quot;/&gt;&lt;wsp:rsid wsp:val=&quot;00B305B0&quot;/&gt;&lt;wsp:rsid wsp:val=&quot;00B31BED&quot;/&gt;&lt;wsp:rsid wsp:val=&quot;00B32326&quot;/&gt;&lt;wsp:rsid wsp:val=&quot;00B32AD9&quot;/&gt;&lt;wsp:rsid wsp:val=&quot;00B32D94&quot;/&gt;&lt;wsp:rsid wsp:val=&quot;00B352AE&quot;/&gt;&lt;wsp:rsid wsp:val=&quot;00B35C8E&quot;/&gt;&lt;wsp:rsid wsp:val=&quot;00B36FB8&quot;/&gt;&lt;wsp:rsid wsp:val=&quot;00B40499&quot;/&gt;&lt;wsp:rsid wsp:val=&quot;00B40B4B&quot;/&gt;&lt;wsp:rsid wsp:val=&quot;00B40CEA&quot;/&gt;&lt;wsp:rsid wsp:val=&quot;00B410D9&quot;/&gt;&lt;wsp:rsid wsp:val=&quot;00B44FB8&quot;/&gt;&lt;wsp:rsid wsp:val=&quot;00B4567E&quot;/&gt;&lt;wsp:rsid wsp:val=&quot;00B457CC&quot;/&gt;&lt;wsp:rsid wsp:val=&quot;00B45CB9&quot;/&gt;&lt;wsp:rsid wsp:val=&quot;00B461C0&quot;/&gt;&lt;wsp:rsid wsp:val=&quot;00B46384&quot;/&gt;&lt;wsp:rsid wsp:val=&quot;00B46E98&quot;/&gt;&lt;wsp:rsid wsp:val=&quot;00B50D74&quot;/&gt;&lt;wsp:rsid wsp:val=&quot;00B52CB7&quot;/&gt;&lt;wsp:rsid wsp:val=&quot;00B549D9&quot;/&gt;&lt;wsp:rsid wsp:val=&quot;00B5671B&quot;/&gt;&lt;wsp:rsid wsp:val=&quot;00B5690E&quot;/&gt;&lt;wsp:rsid wsp:val=&quot;00B577E1&quot;/&gt;&lt;wsp:rsid wsp:val=&quot;00B57E31&quot;/&gt;&lt;wsp:rsid wsp:val=&quot;00B61BA5&quot;/&gt;&lt;wsp:rsid wsp:val=&quot;00B61F7F&quot;/&gt;&lt;wsp:rsid wsp:val=&quot;00B66219&quot;/&gt;&lt;wsp:rsid wsp:val=&quot;00B66DEF&quot;/&gt;&lt;wsp:rsid wsp:val=&quot;00B703B6&quot;/&gt;&lt;wsp:rsid wsp:val=&quot;00B72C09&quot;/&gt;&lt;wsp:rsid wsp:val=&quot;00B74776&quot;/&gt;&lt;wsp:rsid wsp:val=&quot;00B751DF&quot;/&gt;&lt;wsp:rsid wsp:val=&quot;00B7603C&quot;/&gt;&lt;wsp:rsid wsp:val=&quot;00B7694B&quot;/&gt;&lt;wsp:rsid wsp:val=&quot;00B77215&quot;/&gt;&lt;wsp:rsid wsp:val=&quot;00B7753A&quot;/&gt;&lt;wsp:rsid wsp:val=&quot;00B77E2C&quot;/&gt;&lt;wsp:rsid wsp:val=&quot;00B80964&quot;/&gt;&lt;wsp:rsid wsp:val=&quot;00B84376&quot;/&gt;&lt;wsp:rsid wsp:val=&quot;00B85546&quot;/&gt;&lt;wsp:rsid wsp:val=&quot;00B86249&quot;/&gt;&lt;wsp:rsid wsp:val=&quot;00B866C6&quot;/&gt;&lt;wsp:rsid wsp:val=&quot;00B868B5&quot;/&gt;&lt;wsp:rsid wsp:val=&quot;00B86E42&quot;/&gt;&lt;wsp:rsid wsp:val=&quot;00B87379&quot;/&gt;&lt;wsp:rsid wsp:val=&quot;00B87F1F&quot;/&gt;&lt;wsp:rsid wsp:val=&quot;00B908D1&quot;/&gt;&lt;wsp:rsid wsp:val=&quot;00B90E09&quot;/&gt;&lt;wsp:rsid wsp:val=&quot;00B91479&quot;/&gt;&lt;wsp:rsid wsp:val=&quot;00B9153A&quot;/&gt;&lt;wsp:rsid wsp:val=&quot;00B91545&quot;/&gt;&lt;wsp:rsid wsp:val=&quot;00B91CE0&quot;/&gt;&lt;wsp:rsid wsp:val=&quot;00B92352&quot;/&gt;&lt;wsp:rsid wsp:val=&quot;00B93169&quot;/&gt;&lt;wsp:rsid wsp:val=&quot;00B9327E&quot;/&gt;&lt;wsp:rsid wsp:val=&quot;00B9492D&quot;/&gt;&lt;wsp:rsid wsp:val=&quot;00B94CDB&quot;/&gt;&lt;wsp:rsid wsp:val=&quot;00B95372&quot;/&gt;&lt;wsp:rsid wsp:val=&quot;00B95ABD&quot;/&gt;&lt;wsp:rsid wsp:val=&quot;00B96FA6&quot;/&gt;&lt;wsp:rsid wsp:val=&quot;00B97629&quot;/&gt;&lt;wsp:rsid wsp:val=&quot;00BA00E0&quot;/&gt;&lt;wsp:rsid wsp:val=&quot;00BA0F83&quot;/&gt;&lt;wsp:rsid wsp:val=&quot;00BA1D76&quot;/&gt;&lt;wsp:rsid wsp:val=&quot;00BA2ECC&quot;/&gt;&lt;wsp:rsid wsp:val=&quot;00BA3834&quot;/&gt;&lt;wsp:rsid wsp:val=&quot;00BA4B31&quot;/&gt;&lt;wsp:rsid wsp:val=&quot;00BA723E&quot;/&gt;&lt;wsp:rsid wsp:val=&quot;00BB044F&quot;/&gt;&lt;wsp:rsid wsp:val=&quot;00BB0F07&quot;/&gt;&lt;wsp:rsid wsp:val=&quot;00BB1002&quot;/&gt;&lt;wsp:rsid wsp:val=&quot;00BB20CF&quot;/&gt;&lt;wsp:rsid wsp:val=&quot;00BB2340&quot;/&gt;&lt;wsp:rsid wsp:val=&quot;00BB2AA1&quot;/&gt;&lt;wsp:rsid wsp:val=&quot;00BB422F&quot;/&gt;&lt;wsp:rsid wsp:val=&quot;00BB692A&quot;/&gt;&lt;wsp:rsid wsp:val=&quot;00BB708F&quot;/&gt;&lt;wsp:rsid wsp:val=&quot;00BC02A6&quot;/&gt;&lt;wsp:rsid wsp:val=&quot;00BC0A06&quot;/&gt;&lt;wsp:rsid wsp:val=&quot;00BC1DAE&quot;/&gt;&lt;wsp:rsid wsp:val=&quot;00BC2874&quot;/&gt;&lt;wsp:rsid wsp:val=&quot;00BC2F2D&quot;/&gt;&lt;wsp:rsid wsp:val=&quot;00BC3B33&quot;/&gt;&lt;wsp:rsid wsp:val=&quot;00BC3C24&quot;/&gt;&lt;wsp:rsid wsp:val=&quot;00BC5711&quot;/&gt;&lt;wsp:rsid wsp:val=&quot;00BC6B36&quot;/&gt;&lt;wsp:rsid wsp:val=&quot;00BC7E7C&quot;/&gt;&lt;wsp:rsid wsp:val=&quot;00BD0B07&quot;/&gt;&lt;wsp:rsid wsp:val=&quot;00BD1598&quot;/&gt;&lt;wsp:rsid wsp:val=&quot;00BD160E&quot;/&gt;&lt;wsp:rsid wsp:val=&quot;00BD1B2A&quot;/&gt;&lt;wsp:rsid wsp:val=&quot;00BD34FA&quot;/&gt;&lt;wsp:rsid wsp:val=&quot;00BD364B&quot;/&gt;&lt;wsp:rsid wsp:val=&quot;00BD4791&quot;/&gt;&lt;wsp:rsid wsp:val=&quot;00BD48C2&quot;/&gt;&lt;wsp:rsid wsp:val=&quot;00BD687E&quot;/&gt;&lt;wsp:rsid wsp:val=&quot;00BD6972&quot;/&gt;&lt;wsp:rsid wsp:val=&quot;00BD6B0D&quot;/&gt;&lt;wsp:rsid wsp:val=&quot;00BD7B97&quot;/&gt;&lt;wsp:rsid wsp:val=&quot;00BE0631&quot;/&gt;&lt;wsp:rsid wsp:val=&quot;00BE1C52&quot;/&gt;&lt;wsp:rsid wsp:val=&quot;00BE1DCD&quot;/&gt;&lt;wsp:rsid wsp:val=&quot;00BE2610&quot;/&gt;&lt;wsp:rsid wsp:val=&quot;00BE37A1&quot;/&gt;&lt;wsp:rsid wsp:val=&quot;00BE3C42&quot;/&gt;&lt;wsp:rsid wsp:val=&quot;00BE5903&quot;/&gt;&lt;wsp:rsid wsp:val=&quot;00BE59FA&quot;/&gt;&lt;wsp:rsid wsp:val=&quot;00BE635A&quot;/&gt;&lt;wsp:rsid wsp:val=&quot;00BE6C4E&quot;/&gt;&lt;wsp:rsid wsp:val=&quot;00BF0348&quot;/&gt;&lt;wsp:rsid wsp:val=&quot;00BF26A7&quot;/&gt;&lt;wsp:rsid wsp:val=&quot;00BF2D54&quot;/&gt;&lt;wsp:rsid wsp:val=&quot;00BF3DB9&quot;/&gt;&lt;wsp:rsid wsp:val=&quot;00BF42BF&quot;/&gt;&lt;wsp:rsid wsp:val=&quot;00BF44A8&quot;/&gt;&lt;wsp:rsid wsp:val=&quot;00BF7A96&quot;/&gt;&lt;wsp:rsid wsp:val=&quot;00BF7CCA&quot;/&gt;&lt;wsp:rsid wsp:val=&quot;00C02855&quot;/&gt;&lt;wsp:rsid wsp:val=&quot;00C034CC&quot;/&gt;&lt;wsp:rsid wsp:val=&quot;00C05216&quot;/&gt;&lt;wsp:rsid wsp:val=&quot;00C05354&quot;/&gt;&lt;wsp:rsid wsp:val=&quot;00C0741A&quot;/&gt;&lt;wsp:rsid wsp:val=&quot;00C07641&quot;/&gt;&lt;wsp:rsid wsp:val=&quot;00C07D74&quot;/&gt;&lt;wsp:rsid wsp:val=&quot;00C1035A&quot;/&gt;&lt;wsp:rsid wsp:val=&quot;00C1182C&quot;/&gt;&lt;wsp:rsid wsp:val=&quot;00C118D6&quot;/&gt;&lt;wsp:rsid wsp:val=&quot;00C12F93&quot;/&gt;&lt;wsp:rsid wsp:val=&quot;00C14286&quot;/&gt;&lt;wsp:rsid wsp:val=&quot;00C14B4B&quot;/&gt;&lt;wsp:rsid wsp:val=&quot;00C14D9D&quot;/&gt;&lt;wsp:rsid wsp:val=&quot;00C14D9E&quot;/&gt;&lt;wsp:rsid wsp:val=&quot;00C14EFF&quot;/&gt;&lt;wsp:rsid wsp:val=&quot;00C150D0&quot;/&gt;&lt;wsp:rsid wsp:val=&quot;00C168BA&quot;/&gt;&lt;wsp:rsid wsp:val=&quot;00C168C7&quot;/&gt;&lt;wsp:rsid wsp:val=&quot;00C16D7D&quot;/&gt;&lt;wsp:rsid wsp:val=&quot;00C17632&quot;/&gt;&lt;wsp:rsid wsp:val=&quot;00C179CC&quot;/&gt;&lt;wsp:rsid wsp:val=&quot;00C17C18&quot;/&gt;&lt;wsp:rsid wsp:val=&quot;00C20B58&quot;/&gt;&lt;wsp:rsid wsp:val=&quot;00C230FA&quot;/&gt;&lt;wsp:rsid wsp:val=&quot;00C233D1&quot;/&gt;&lt;wsp:rsid wsp:val=&quot;00C23D5E&quot;/&gt;&lt;wsp:rsid wsp:val=&quot;00C23F65&quot;/&gt;&lt;wsp:rsid wsp:val=&quot;00C24079&quot;/&gt;&lt;wsp:rsid wsp:val=&quot;00C2407D&quot;/&gt;&lt;wsp:rsid wsp:val=&quot;00C245A6&quot;/&gt;&lt;wsp:rsid wsp:val=&quot;00C24B04&quot;/&gt;&lt;wsp:rsid wsp:val=&quot;00C24B61&quot;/&gt;&lt;wsp:rsid wsp:val=&quot;00C26004&quot;/&gt;&lt;wsp:rsid wsp:val=&quot;00C30903&quot;/&gt;&lt;wsp:rsid wsp:val=&quot;00C32756&quot;/&gt;&lt;wsp:rsid wsp:val=&quot;00C33438&quot;/&gt;&lt;wsp:rsid wsp:val=&quot;00C33888&quot;/&gt;&lt;wsp:rsid wsp:val=&quot;00C33E82&quot;/&gt;&lt;wsp:rsid wsp:val=&quot;00C34642&quot;/&gt;&lt;wsp:rsid wsp:val=&quot;00C34783&quot;/&gt;&lt;wsp:rsid wsp:val=&quot;00C35148&quot;/&gt;&lt;wsp:rsid wsp:val=&quot;00C3591B&quot;/&gt;&lt;wsp:rsid wsp:val=&quot;00C36F17&quot;/&gt;&lt;wsp:rsid wsp:val=&quot;00C37689&quot;/&gt;&lt;wsp:rsid wsp:val=&quot;00C37E59&quot;/&gt;&lt;wsp:rsid wsp:val=&quot;00C40A38&quot;/&gt;&lt;wsp:rsid wsp:val=&quot;00C41186&quot;/&gt;&lt;wsp:rsid wsp:val=&quot;00C425EC&quot;/&gt;&lt;wsp:rsid wsp:val=&quot;00C43550&quot;/&gt;&lt;wsp:rsid wsp:val=&quot;00C43E77&quot;/&gt;&lt;wsp:rsid wsp:val=&quot;00C44588&quot;/&gt;&lt;wsp:rsid wsp:val=&quot;00C44FED&quot;/&gt;&lt;wsp:rsid wsp:val=&quot;00C464A9&quot;/&gt;&lt;wsp:rsid wsp:val=&quot;00C47BBD&quot;/&gt;&lt;wsp:rsid wsp:val=&quot;00C50196&quot;/&gt;&lt;wsp:rsid wsp:val=&quot;00C513F1&quot;/&gt;&lt;wsp:rsid wsp:val=&quot;00C52145&quot;/&gt;&lt;wsp:rsid wsp:val=&quot;00C53365&quot;/&gt;&lt;wsp:rsid wsp:val=&quot;00C5441F&quot;/&gt;&lt;wsp:rsid wsp:val=&quot;00C54434&quot;/&gt;&lt;wsp:rsid wsp:val=&quot;00C54A16&quot;/&gt;&lt;wsp:rsid wsp:val=&quot;00C54F92&quot;/&gt;&lt;wsp:rsid wsp:val=&quot;00C56D5B&quot;/&gt;&lt;wsp:rsid wsp:val=&quot;00C57016&quot;/&gt;&lt;wsp:rsid wsp:val=&quot;00C570A7&quot;/&gt;&lt;wsp:rsid wsp:val=&quot;00C57E83&quot;/&gt;&lt;wsp:rsid wsp:val=&quot;00C6031D&quot;/&gt;&lt;wsp:rsid wsp:val=&quot;00C6037B&quot;/&gt;&lt;wsp:rsid wsp:val=&quot;00C610F0&quot;/&gt;&lt;wsp:rsid wsp:val=&quot;00C61487&quot;/&gt;&lt;wsp:rsid wsp:val=&quot;00C61CFA&quot;/&gt;&lt;wsp:rsid wsp:val=&quot;00C6204C&quot;/&gt;&lt;wsp:rsid wsp:val=&quot;00C631FA&quot;/&gt;&lt;wsp:rsid wsp:val=&quot;00C63243&quot;/&gt;&lt;wsp:rsid wsp:val=&quot;00C64AB8&quot;/&gt;&lt;wsp:rsid wsp:val=&quot;00C6589D&quot;/&gt;&lt;wsp:rsid wsp:val=&quot;00C66421&quot;/&gt;&lt;wsp:rsid wsp:val=&quot;00C66F23&quot;/&gt;&lt;wsp:rsid wsp:val=&quot;00C704E4&quot;/&gt;&lt;wsp:rsid wsp:val=&quot;00C70CC5&quot;/&gt;&lt;wsp:rsid wsp:val=&quot;00C7212B&quot;/&gt;&lt;wsp:rsid wsp:val=&quot;00C73437&quot;/&gt;&lt;wsp:rsid wsp:val=&quot;00C7382F&quot;/&gt;&lt;wsp:rsid wsp:val=&quot;00C75B25&quot;/&gt;&lt;wsp:rsid wsp:val=&quot;00C772B8&quot;/&gt;&lt;wsp:rsid wsp:val=&quot;00C80BFC&quot;/&gt;&lt;wsp:rsid wsp:val=&quot;00C81A9A&quot;/&gt;&lt;wsp:rsid wsp:val=&quot;00C83548&quot;/&gt;&lt;wsp:rsid wsp:val=&quot;00C851E2&quot;/&gt;&lt;wsp:rsid wsp:val=&quot;00C859E5&quot;/&gt;&lt;wsp:rsid wsp:val=&quot;00C901A8&quot;/&gt;&lt;wsp:rsid wsp:val=&quot;00C905E0&quot;/&gt;&lt;wsp:rsid wsp:val=&quot;00C90EA8&quot;/&gt;&lt;wsp:rsid wsp:val=&quot;00C91785&quot;/&gt;&lt;wsp:rsid wsp:val=&quot;00C9466C&quot;/&gt;&lt;wsp:rsid wsp:val=&quot;00C9500A&quot;/&gt;&lt;wsp:rsid wsp:val=&quot;00C956F1&quot;/&gt;&lt;wsp:rsid wsp:val=&quot;00C96CDC&quot;/&gt;&lt;wsp:rsid wsp:val=&quot;00C9755E&quot;/&gt;&lt;wsp:rsid wsp:val=&quot;00CA1654&quot;/&gt;&lt;wsp:rsid wsp:val=&quot;00CA28B0&quot;/&gt;&lt;wsp:rsid wsp:val=&quot;00CA3489&quot;/&gt;&lt;wsp:rsid wsp:val=&quot;00CA5C5E&quot;/&gt;&lt;wsp:rsid wsp:val=&quot;00CA6095&quot;/&gt;&lt;wsp:rsid wsp:val=&quot;00CA675C&quot;/&gt;&lt;wsp:rsid wsp:val=&quot;00CA6E0D&quot;/&gt;&lt;wsp:rsid wsp:val=&quot;00CA77FD&quot;/&gt;&lt;wsp:rsid wsp:val=&quot;00CA7FB9&quot;/&gt;&lt;wsp:rsid wsp:val=&quot;00CB0B27&quot;/&gt;&lt;wsp:rsid wsp:val=&quot;00CB1AEE&quot;/&gt;&lt;wsp:rsid wsp:val=&quot;00CB2586&quot;/&gt;&lt;wsp:rsid wsp:val=&quot;00CB308A&quot;/&gt;&lt;wsp:rsid wsp:val=&quot;00CB3505&quot;/&gt;&lt;wsp:rsid wsp:val=&quot;00CB37F6&quot;/&gt;&lt;wsp:rsid wsp:val=&quot;00CB6485&quot;/&gt;&lt;wsp:rsid wsp:val=&quot;00CB6537&quot;/&gt;&lt;wsp:rsid wsp:val=&quot;00CB7260&quot;/&gt;&lt;wsp:rsid wsp:val=&quot;00CC1979&quot;/&gt;&lt;wsp:rsid wsp:val=&quot;00CC3219&quot;/&gt;&lt;wsp:rsid wsp:val=&quot;00CC40AF&quot;/&gt;&lt;wsp:rsid wsp:val=&quot;00CC6A6F&quot;/&gt;&lt;wsp:rsid wsp:val=&quot;00CD02DA&quot;/&gt;&lt;wsp:rsid wsp:val=&quot;00CD1525&quot;/&gt;&lt;wsp:rsid wsp:val=&quot;00CD17F8&quot;/&gt;&lt;wsp:rsid wsp:val=&quot;00CD21E7&quot;/&gt;&lt;wsp:rsid wsp:val=&quot;00CD3064&quot;/&gt;&lt;wsp:rsid wsp:val=&quot;00CD37E4&quot;/&gt;&lt;wsp:rsid wsp:val=&quot;00CD398C&quot;/&gt;&lt;wsp:rsid wsp:val=&quot;00CD44FF&quot;/&gt;&lt;wsp:rsid wsp:val=&quot;00CD6FD4&quot;/&gt;&lt;wsp:rsid wsp:val=&quot;00CD70A4&quot;/&gt;&lt;wsp:rsid wsp:val=&quot;00CE1A9B&quot;/&gt;&lt;wsp:rsid wsp:val=&quot;00CE1DFC&quot;/&gt;&lt;wsp:rsid wsp:val=&quot;00CE20DC&quot;/&gt;&lt;wsp:rsid wsp:val=&quot;00CE23D9&quot;/&gt;&lt;wsp:rsid wsp:val=&quot;00CE29E0&quot;/&gt;&lt;wsp:rsid wsp:val=&quot;00CE3165&quot;/&gt;&lt;wsp:rsid wsp:val=&quot;00CE3C6C&quot;/&gt;&lt;wsp:rsid wsp:val=&quot;00CE41DE&quot;/&gt;&lt;wsp:rsid wsp:val=&quot;00CE5429&quot;/&gt;&lt;wsp:rsid wsp:val=&quot;00CE6315&quot;/&gt;&lt;wsp:rsid wsp:val=&quot;00CE7527&quot;/&gt;&lt;wsp:rsid wsp:val=&quot;00CF095F&quot;/&gt;&lt;wsp:rsid wsp:val=&quot;00CF1387&quot;/&gt;&lt;wsp:rsid wsp:val=&quot;00CF19B1&quot;/&gt;&lt;wsp:rsid wsp:val=&quot;00CF550B&quot;/&gt;&lt;wsp:rsid wsp:val=&quot;00CF5F7C&quot;/&gt;&lt;wsp:rsid wsp:val=&quot;00D01099&quot;/&gt;&lt;wsp:rsid wsp:val=&quot;00D027D5&quot;/&gt;&lt;wsp:rsid wsp:val=&quot;00D034A5&quot;/&gt;&lt;wsp:rsid wsp:val=&quot;00D047E9&quot;/&gt;&lt;wsp:rsid wsp:val=&quot;00D0559A&quot;/&gt;&lt;wsp:rsid wsp:val=&quot;00D05D25&quot;/&gt;&lt;wsp:rsid wsp:val=&quot;00D06509&quot;/&gt;&lt;wsp:rsid wsp:val=&quot;00D073B1&quot;/&gt;&lt;wsp:rsid wsp:val=&quot;00D07E47&quot;/&gt;&lt;wsp:rsid wsp:val=&quot;00D10DF2&quot;/&gt;&lt;wsp:rsid wsp:val=&quot;00D129D4&quot;/&gt;&lt;wsp:rsid wsp:val=&quot;00D13B38&quot;/&gt;&lt;wsp:rsid wsp:val=&quot;00D14716&quot;/&gt;&lt;wsp:rsid wsp:val=&quot;00D14B0D&quot;/&gt;&lt;wsp:rsid wsp:val=&quot;00D14B1E&quot;/&gt;&lt;wsp:rsid wsp:val=&quot;00D1601F&quot;/&gt;&lt;wsp:rsid wsp:val=&quot;00D16282&quot;/&gt;&lt;wsp:rsid wsp:val=&quot;00D16D91&quot;/&gt;&lt;wsp:rsid wsp:val=&quot;00D1749D&quot;/&gt;&lt;wsp:rsid wsp:val=&quot;00D17AA2&quot;/&gt;&lt;wsp:rsid wsp:val=&quot;00D17B81&quot;/&gt;&lt;wsp:rsid wsp:val=&quot;00D201E6&quot;/&gt;&lt;wsp:rsid wsp:val=&quot;00D20991&quot;/&gt;&lt;wsp:rsid wsp:val=&quot;00D21A40&quot;/&gt;&lt;wsp:rsid wsp:val=&quot;00D21A66&quot;/&gt;&lt;wsp:rsid wsp:val=&quot;00D21BBA&quot;/&gt;&lt;wsp:rsid wsp:val=&quot;00D21ECF&quot;/&gt;&lt;wsp:rsid wsp:val=&quot;00D22152&quot;/&gt;&lt;wsp:rsid wsp:val=&quot;00D22BCA&quot;/&gt;&lt;wsp:rsid wsp:val=&quot;00D23167&quot;/&gt;&lt;wsp:rsid wsp:val=&quot;00D25FEC&quot;/&gt;&lt;wsp:rsid wsp:val=&quot;00D26138&quot;/&gt;&lt;wsp:rsid wsp:val=&quot;00D26465&quot;/&gt;&lt;wsp:rsid wsp:val=&quot;00D277B4&quot;/&gt;&lt;wsp:rsid wsp:val=&quot;00D318DE&quot;/&gt;&lt;wsp:rsid wsp:val=&quot;00D31A3C&quot;/&gt;&lt;wsp:rsid wsp:val=&quot;00D31BCE&quot;/&gt;&lt;wsp:rsid wsp:val=&quot;00D31D54&quot;/&gt;&lt;wsp:rsid wsp:val=&quot;00D32546&quot;/&gt;&lt;wsp:rsid wsp:val=&quot;00D32E23&quot;/&gt;&lt;wsp:rsid wsp:val=&quot;00D34B91&quot;/&gt;&lt;wsp:rsid wsp:val=&quot;00D34DE9&quot;/&gt;&lt;wsp:rsid wsp:val=&quot;00D359BB&quot;/&gt;&lt;wsp:rsid wsp:val=&quot;00D40BFB&quot;/&gt;&lt;wsp:rsid wsp:val=&quot;00D41401&quot;/&gt;&lt;wsp:rsid wsp:val=&quot;00D41FA3&quot;/&gt;&lt;wsp:rsid wsp:val=&quot;00D4343D&quot;/&gt;&lt;wsp:rsid wsp:val=&quot;00D43C44&quot;/&gt;&lt;wsp:rsid wsp:val=&quot;00D443B8&quot;/&gt;&lt;wsp:rsid wsp:val=&quot;00D44D3E&quot;/&gt;&lt;wsp:rsid wsp:val=&quot;00D44FC4&quot;/&gt;&lt;wsp:rsid wsp:val=&quot;00D452A6&quot;/&gt;&lt;wsp:rsid wsp:val=&quot;00D4572B&quot;/&gt;&lt;wsp:rsid wsp:val=&quot;00D46E7A&quot;/&gt;&lt;wsp:rsid wsp:val=&quot;00D47388&quot;/&gt;&lt;wsp:rsid wsp:val=&quot;00D47705&quot;/&gt;&lt;wsp:rsid wsp:val=&quot;00D47991&quot;/&gt;&lt;wsp:rsid wsp:val=&quot;00D47BF5&quot;/&gt;&lt;wsp:rsid wsp:val=&quot;00D51C0F&quot;/&gt;&lt;wsp:rsid wsp:val=&quot;00D5260A&quot;/&gt;&lt;wsp:rsid wsp:val=&quot;00D54353&quot;/&gt;&lt;wsp:rsid wsp:val=&quot;00D56C4D&quot;/&gt;&lt;wsp:rsid wsp:val=&quot;00D57448&quot;/&gt;&lt;wsp:rsid wsp:val=&quot;00D57FCA&quot;/&gt;&lt;wsp:rsid wsp:val=&quot;00D60FAF&quot;/&gt;&lt;wsp:rsid wsp:val=&quot;00D61AC4&quot;/&gt;&lt;wsp:rsid wsp:val=&quot;00D61EB4&quot;/&gt;&lt;wsp:rsid wsp:val=&quot;00D624B6&quot;/&gt;&lt;wsp:rsid wsp:val=&quot;00D63361&quot;/&gt;&lt;wsp:rsid wsp:val=&quot;00D639C9&quot;/&gt;&lt;wsp:rsid wsp:val=&quot;00D653E7&quot;/&gt;&lt;wsp:rsid wsp:val=&quot;00D657A1&quot;/&gt;&lt;wsp:rsid wsp:val=&quot;00D65D28&quot;/&gt;&lt;wsp:rsid wsp:val=&quot;00D66F56&quot;/&gt;&lt;wsp:rsid wsp:val=&quot;00D6792C&quot;/&gt;&lt;wsp:rsid wsp:val=&quot;00D67C09&quot;/&gt;&lt;wsp:rsid wsp:val=&quot;00D70C9D&quot;/&gt;&lt;wsp:rsid wsp:val=&quot;00D71CDD&quot;/&gt;&lt;wsp:rsid wsp:val=&quot;00D72AC3&quot;/&gt;&lt;wsp:rsid wsp:val=&quot;00D7367C&quot;/&gt;&lt;wsp:rsid wsp:val=&quot;00D757FA&quot;/&gt;&lt;wsp:rsid wsp:val=&quot;00D7781B&quot;/&gt;&lt;wsp:rsid wsp:val=&quot;00D8186D&quot;/&gt;&lt;wsp:rsid wsp:val=&quot;00D825A9&quot;/&gt;&lt;wsp:rsid wsp:val=&quot;00D83EFF&quot;/&gt;&lt;wsp:rsid wsp:val=&quot;00D85E9A&quot;/&gt;&lt;wsp:rsid wsp:val=&quot;00D87968&quot;/&gt;&lt;wsp:rsid wsp:val=&quot;00D87974&quot;/&gt;&lt;wsp:rsid wsp:val=&quot;00D90CE5&quot;/&gt;&lt;wsp:rsid wsp:val=&quot;00D9104C&quot;/&gt;&lt;wsp:rsid wsp:val=&quot;00D9177D&quot;/&gt;&lt;wsp:rsid wsp:val=&quot;00D919CD&quot;/&gt;&lt;wsp:rsid wsp:val=&quot;00D92537&quot;/&gt;&lt;wsp:rsid wsp:val=&quot;00D93BCA&quot;/&gt;&lt;wsp:rsid wsp:val=&quot;00D944FF&quot;/&gt;&lt;wsp:rsid wsp:val=&quot;00D945F8&quot;/&gt;&lt;wsp:rsid wsp:val=&quot;00D94725&quot;/&gt;&lt;wsp:rsid wsp:val=&quot;00D94E3E&quot;/&gt;&lt;wsp:rsid wsp:val=&quot;00D95570&quot;/&gt;&lt;wsp:rsid wsp:val=&quot;00D955FB&quot;/&gt;&lt;wsp:rsid wsp:val=&quot;00D95FCD&quot;/&gt;&lt;wsp:rsid wsp:val=&quot;00D96C9C&quot;/&gt;&lt;wsp:rsid wsp:val=&quot;00DA049B&quot;/&gt;&lt;wsp:rsid wsp:val=&quot;00DA0CC6&quot;/&gt;&lt;wsp:rsid wsp:val=&quot;00DA2305&quot;/&gt;&lt;wsp:rsid wsp:val=&quot;00DA350F&quot;/&gt;&lt;wsp:rsid wsp:val=&quot;00DA35E0&quot;/&gt;&lt;wsp:rsid wsp:val=&quot;00DA3B89&quot;/&gt;&lt;wsp:rsid wsp:val=&quot;00DA3C48&quot;/&gt;&lt;wsp:rsid wsp:val=&quot;00DA4E46&quot;/&gt;&lt;wsp:rsid wsp:val=&quot;00DA510B&quot;/&gt;&lt;wsp:rsid wsp:val=&quot;00DA6FB2&quot;/&gt;&lt;wsp:rsid wsp:val=&quot;00DB025B&quot;/&gt;&lt;wsp:rsid wsp:val=&quot;00DB0910&quot;/&gt;&lt;wsp:rsid wsp:val=&quot;00DB509E&quot;/&gt;&lt;wsp:rsid wsp:val=&quot;00DB517B&quot;/&gt;&lt;wsp:rsid wsp:val=&quot;00DB53E0&quot;/&gt;&lt;wsp:rsid wsp:val=&quot;00DB5824&quot;/&gt;&lt;wsp:rsid wsp:val=&quot;00DB5BC4&quot;/&gt;&lt;wsp:rsid wsp:val=&quot;00DB5F18&quot;/&gt;&lt;wsp:rsid wsp:val=&quot;00DB6B08&quot;/&gt;&lt;wsp:rsid wsp:val=&quot;00DB6D35&quot;/&gt;&lt;wsp:rsid wsp:val=&quot;00DB713F&quot;/&gt;&lt;wsp:rsid wsp:val=&quot;00DB7AB0&quot;/&gt;&lt;wsp:rsid wsp:val=&quot;00DC1293&quot;/&gt;&lt;wsp:rsid wsp:val=&quot;00DC18F3&quot;/&gt;&lt;wsp:rsid wsp:val=&quot;00DC4831&quot;/&gt;&lt;wsp:rsid wsp:val=&quot;00DC4FF9&quot;/&gt;&lt;wsp:rsid wsp:val=&quot;00DC5C0C&quot;/&gt;&lt;wsp:rsid wsp:val=&quot;00DC707C&quot;/&gt;&lt;wsp:rsid wsp:val=&quot;00DD07B8&quot;/&gt;&lt;wsp:rsid wsp:val=&quot;00DD07DF&quot;/&gt;&lt;wsp:rsid wsp:val=&quot;00DD0856&quot;/&gt;&lt;wsp:rsid wsp:val=&quot;00DD0B0B&quot;/&gt;&lt;wsp:rsid wsp:val=&quot;00DD165B&quot;/&gt;&lt;wsp:rsid wsp:val=&quot;00DD2356&quot;/&gt;&lt;wsp:rsid wsp:val=&quot;00DD3BED&quot;/&gt;&lt;wsp:rsid wsp:val=&quot;00DD497C&quot;/&gt;&lt;wsp:rsid wsp:val=&quot;00DD66F6&quot;/&gt;&lt;wsp:rsid wsp:val=&quot;00DD6F07&quot;/&gt;&lt;wsp:rsid wsp:val=&quot;00DD74BE&quot;/&gt;&lt;wsp:rsid wsp:val=&quot;00DE11E8&quot;/&gt;&lt;wsp:rsid wsp:val=&quot;00DE16F5&quot;/&gt;&lt;wsp:rsid wsp:val=&quot;00DE1E2E&quot;/&gt;&lt;wsp:rsid wsp:val=&quot;00DE46FD&quot;/&gt;&lt;wsp:rsid wsp:val=&quot;00DE5466&quot;/&gt;&lt;wsp:rsid wsp:val=&quot;00DE55E5&quot;/&gt;&lt;wsp:rsid wsp:val=&quot;00DE5E41&quot;/&gt;&lt;wsp:rsid wsp:val=&quot;00DE5EF4&quot;/&gt;&lt;wsp:rsid wsp:val=&quot;00DE743A&quot;/&gt;&lt;wsp:rsid wsp:val=&quot;00DE7648&quot;/&gt;&lt;wsp:rsid wsp:val=&quot;00DF0081&quot;/&gt;&lt;wsp:rsid wsp:val=&quot;00DF0B9D&quot;/&gt;&lt;wsp:rsid wsp:val=&quot;00DF0E8D&quot;/&gt;&lt;wsp:rsid wsp:val=&quot;00DF14B7&quot;/&gt;&lt;wsp:rsid wsp:val=&quot;00DF1DD3&quot;/&gt;&lt;wsp:rsid wsp:val=&quot;00DF2A7C&quot;/&gt;&lt;wsp:rsid wsp:val=&quot;00DF30A5&quot;/&gt;&lt;wsp:rsid wsp:val=&quot;00DF3BF8&quot;/&gt;&lt;wsp:rsid wsp:val=&quot;00DF476E&quot;/&gt;&lt;wsp:rsid wsp:val=&quot;00DF4895&quot;/&gt;&lt;wsp:rsid wsp:val=&quot;00DF6DAF&quot;/&gt;&lt;wsp:rsid wsp:val=&quot;00DF778F&quot;/&gt;&lt;wsp:rsid wsp:val=&quot;00DF7955&quot;/&gt;&lt;wsp:rsid wsp:val=&quot;00E02B5B&quot;/&gt;&lt;wsp:rsid wsp:val=&quot;00E02F35&quot;/&gt;&lt;wsp:rsid wsp:val=&quot;00E0312F&quot;/&gt;&lt;wsp:rsid wsp:val=&quot;00E038A3&quot;/&gt;&lt;wsp:rsid wsp:val=&quot;00E038FF&quot;/&gt;&lt;wsp:rsid wsp:val=&quot;00E03DD7&quot;/&gt;&lt;wsp:rsid wsp:val=&quot;00E051EB&quot;/&gt;&lt;wsp:rsid wsp:val=&quot;00E05636&quot;/&gt;&lt;wsp:rsid wsp:val=&quot;00E05973&quot;/&gt;&lt;wsp:rsid wsp:val=&quot;00E0653B&quot;/&gt;&lt;wsp:rsid wsp:val=&quot;00E06DFD&quot;/&gt;&lt;wsp:rsid wsp:val=&quot;00E10AF7&quot;/&gt;&lt;wsp:rsid wsp:val=&quot;00E11A4E&quot;/&gt;&lt;wsp:rsid wsp:val=&quot;00E11AA7&quot;/&gt;&lt;wsp:rsid wsp:val=&quot;00E11C26&quot;/&gt;&lt;wsp:rsid wsp:val=&quot;00E13254&quot;/&gt;&lt;wsp:rsid wsp:val=&quot;00E148F6&quot;/&gt;&lt;wsp:rsid wsp:val=&quot;00E15B87&quot;/&gt;&lt;wsp:rsid wsp:val=&quot;00E163DD&quot;/&gt;&lt;wsp:rsid wsp:val=&quot;00E17057&quot;/&gt;&lt;wsp:rsid wsp:val=&quot;00E218BF&quot;/&gt;&lt;wsp:rsid wsp:val=&quot;00E218E9&quot;/&gt;&lt;wsp:rsid wsp:val=&quot;00E21D2F&quot;/&gt;&lt;wsp:rsid wsp:val=&quot;00E22E0A&quot;/&gt;&lt;wsp:rsid wsp:val=&quot;00E22F04&quot;/&gt;&lt;wsp:rsid wsp:val=&quot;00E230F5&quot;/&gt;&lt;wsp:rsid wsp:val=&quot;00E24D31&quot;/&gt;&lt;wsp:rsid wsp:val=&quot;00E24EAF&quot;/&gt;&lt;wsp:rsid wsp:val=&quot;00E25179&quot;/&gt;&lt;wsp:rsid wsp:val=&quot;00E2530E&quot;/&gt;&lt;wsp:rsid wsp:val=&quot;00E274ED&quot;/&gt;&lt;wsp:rsid wsp:val=&quot;00E27830&quot;/&gt;&lt;wsp:rsid wsp:val=&quot;00E27FEC&quot;/&gt;&lt;wsp:rsid wsp:val=&quot;00E30343&quot;/&gt;&lt;wsp:rsid wsp:val=&quot;00E3092A&quot;/&gt;&lt;wsp:rsid wsp:val=&quot;00E31CA1&quot;/&gt;&lt;wsp:rsid wsp:val=&quot;00E344F5&quot;/&gt;&lt;wsp:rsid wsp:val=&quot;00E34CB1&quot;/&gt;&lt;wsp:rsid wsp:val=&quot;00E351CF&quot;/&gt;&lt;wsp:rsid wsp:val=&quot;00E3570E&quot;/&gt;&lt;wsp:rsid wsp:val=&quot;00E36792&quot;/&gt;&lt;wsp:rsid wsp:val=&quot;00E40EDD&quot;/&gt;&lt;wsp:rsid wsp:val=&quot;00E41903&quot;/&gt;&lt;wsp:rsid wsp:val=&quot;00E41FF7&quot;/&gt;&lt;wsp:rsid wsp:val=&quot;00E426A5&quot;/&gt;&lt;wsp:rsid wsp:val=&quot;00E42B1C&quot;/&gt;&lt;wsp:rsid wsp:val=&quot;00E43705&quot;/&gt;&lt;wsp:rsid wsp:val=&quot;00E439EF&quot;/&gt;&lt;wsp:rsid wsp:val=&quot;00E43E79&quot;/&gt;&lt;wsp:rsid wsp:val=&quot;00E44108&quot;/&gt;&lt;wsp:rsid wsp:val=&quot;00E467AC&quot;/&gt;&lt;wsp:rsid wsp:val=&quot;00E47DD1&quot;/&gt;&lt;wsp:rsid wsp:val=&quot;00E505B4&quot;/&gt;&lt;wsp:rsid wsp:val=&quot;00E527D3&quot;/&gt;&lt;wsp:rsid wsp:val=&quot;00E542DF&quot;/&gt;&lt;wsp:rsid wsp:val=&quot;00E555F2&quot;/&gt;&lt;wsp:rsid wsp:val=&quot;00E55892&quot;/&gt;&lt;wsp:rsid wsp:val=&quot;00E56AD0&quot;/&gt;&lt;wsp:rsid wsp:val=&quot;00E57631&quot;/&gt;&lt;wsp:rsid wsp:val=&quot;00E61322&quot;/&gt;&lt;wsp:rsid wsp:val=&quot;00E61A4B&quot;/&gt;&lt;wsp:rsid wsp:val=&quot;00E61CAB&quot;/&gt;&lt;wsp:rsid wsp:val=&quot;00E63457&quot;/&gt;&lt;wsp:rsid wsp:val=&quot;00E64F44&quot;/&gt;&lt;wsp:rsid wsp:val=&quot;00E701A9&quot;/&gt;&lt;wsp:rsid wsp:val=&quot;00E712B8&quot;/&gt;&lt;wsp:rsid wsp:val=&quot;00E71850&quot;/&gt;&lt;wsp:rsid wsp:val=&quot;00E72033&quot;/&gt;&lt;wsp:rsid wsp:val=&quot;00E737C1&quot;/&gt;&lt;wsp:rsid wsp:val=&quot;00E73F85&quot;/&gt;&lt;wsp:rsid wsp:val=&quot;00E748B1&quot;/&gt;&lt;wsp:rsid wsp:val=&quot;00E7515F&quot;/&gt;&lt;wsp:rsid wsp:val=&quot;00E76254&quot;/&gt;&lt;wsp:rsid wsp:val=&quot;00E76A06&quot;/&gt;&lt;wsp:rsid wsp:val=&quot;00E80AA2&quot;/&gt;&lt;wsp:rsid wsp:val=&quot;00E80D50&quot;/&gt;&lt;wsp:rsid wsp:val=&quot;00E81143&quot;/&gt;&lt;wsp:rsid wsp:val=&quot;00E81E10&quot;/&gt;&lt;wsp:rsid wsp:val=&quot;00E8211C&quot;/&gt;&lt;wsp:rsid wsp:val=&quot;00E82881&quot;/&gt;&lt;wsp:rsid wsp:val=&quot;00E8687C&quot;/&gt;&lt;wsp:rsid wsp:val=&quot;00E87790&quot;/&gt;&lt;wsp:rsid wsp:val=&quot;00E90A6B&quot;/&gt;&lt;wsp:rsid wsp:val=&quot;00E922BF&quot;/&gt;&lt;wsp:rsid wsp:val=&quot;00E9245A&quot;/&gt;&lt;wsp:rsid wsp:val=&quot;00E92CB3&quot;/&gt;&lt;wsp:rsid wsp:val=&quot;00E94630&quot;/&gt;&lt;wsp:rsid wsp:val=&quot;00E950F3&quot;/&gt;&lt;wsp:rsid wsp:val=&quot;00E95A1A&quot;/&gt;&lt;wsp:rsid wsp:val=&quot;00E95A5D&quot;/&gt;&lt;wsp:rsid wsp:val=&quot;00E9624B&quot;/&gt;&lt;wsp:rsid wsp:val=&quot;00E96E93&quot;/&gt;&lt;wsp:rsid wsp:val=&quot;00E97171&quot;/&gt;&lt;wsp:rsid wsp:val=&quot;00E971AD&quot;/&gt;&lt;wsp:rsid wsp:val=&quot;00E972C5&quot;/&gt;&lt;wsp:rsid wsp:val=&quot;00E97886&quot;/&gt;&lt;wsp:rsid wsp:val=&quot;00EA06B7&quot;/&gt;&lt;wsp:rsid wsp:val=&quot;00EA1B57&quot;/&gt;&lt;wsp:rsid wsp:val=&quot;00EA2242&quot;/&gt;&lt;wsp:rsid wsp:val=&quot;00EA23A6&quot;/&gt;&lt;wsp:rsid wsp:val=&quot;00EA2CB5&quot;/&gt;&lt;wsp:rsid wsp:val=&quot;00EA2DD2&quot;/&gt;&lt;wsp:rsid wsp:val=&quot;00EA2F82&quot;/&gt;&lt;wsp:rsid wsp:val=&quot;00EA320F&quot;/&gt;&lt;wsp:rsid wsp:val=&quot;00EA3E9F&quot;/&gt;&lt;wsp:rsid wsp:val=&quot;00EA4092&quot;/&gt;&lt;wsp:rsid wsp:val=&quot;00EA41BC&quot;/&gt;&lt;wsp:rsid wsp:val=&quot;00EA4224&quot;/&gt;&lt;wsp:rsid wsp:val=&quot;00EA4B86&quot;/&gt;&lt;wsp:rsid wsp:val=&quot;00EA7182&quot;/&gt;&lt;wsp:rsid wsp:val=&quot;00EA7C21&quot;/&gt;&lt;wsp:rsid wsp:val=&quot;00EB0398&quot;/&gt;&lt;wsp:rsid wsp:val=&quot;00EB0AF9&quot;/&gt;&lt;wsp:rsid wsp:val=&quot;00EB0F32&quot;/&gt;&lt;wsp:rsid wsp:val=&quot;00EB134E&quot;/&gt;&lt;wsp:rsid wsp:val=&quot;00EB196C&quot;/&gt;&lt;wsp:rsid wsp:val=&quot;00EB1B24&quot;/&gt;&lt;wsp:rsid wsp:val=&quot;00EB28BB&quot;/&gt;&lt;wsp:rsid wsp:val=&quot;00EB2AE7&quot;/&gt;&lt;wsp:rsid wsp:val=&quot;00EB2EE5&quot;/&gt;&lt;wsp:rsid wsp:val=&quot;00EB3793&quot;/&gt;&lt;wsp:rsid wsp:val=&quot;00EB6B78&quot;/&gt;&lt;wsp:rsid wsp:val=&quot;00EB7461&quot;/&gt;&lt;wsp:rsid wsp:val=&quot;00EC1BCC&quot;/&gt;&lt;wsp:rsid wsp:val=&quot;00EC2BA7&quot;/&gt;&lt;wsp:rsid wsp:val=&quot;00EC2CD6&quot;/&gt;&lt;wsp:rsid wsp:val=&quot;00EC34E7&quot;/&gt;&lt;wsp:rsid wsp:val=&quot;00EC62D3&quot;/&gt;&lt;wsp:rsid wsp:val=&quot;00EC6437&quot;/&gt;&lt;wsp:rsid wsp:val=&quot;00EC6D47&quot;/&gt;&lt;wsp:rsid wsp:val=&quot;00EC749B&quot;/&gt;&lt;wsp:rsid wsp:val=&quot;00ED2692&quot;/&gt;&lt;wsp:rsid wsp:val=&quot;00ED352D&quot;/&gt;&lt;wsp:rsid wsp:val=&quot;00ED7D70&quot;/&gt;&lt;wsp:rsid wsp:val=&quot;00EE139D&quot;/&gt;&lt;wsp:rsid wsp:val=&quot;00EE1FF4&quot;/&gt;&lt;wsp:rsid wsp:val=&quot;00EF03B1&quot;/&gt;&lt;wsp:rsid wsp:val=&quot;00EF109D&quot;/&gt;&lt;wsp:rsid wsp:val=&quot;00EF5BBE&quot;/&gt;&lt;wsp:rsid wsp:val=&quot;00F00B99&quot;/&gt;&lt;wsp:rsid wsp:val=&quot;00F00F0D&quot;/&gt;&lt;wsp:rsid wsp:val=&quot;00F0110A&quot;/&gt;&lt;wsp:rsid wsp:val=&quot;00F014E1&quot;/&gt;&lt;wsp:rsid wsp:val=&quot;00F01517&quot;/&gt;&lt;wsp:rsid wsp:val=&quot;00F01590&quot;/&gt;&lt;wsp:rsid wsp:val=&quot;00F01F25&quot;/&gt;&lt;wsp:rsid wsp:val=&quot;00F01F84&quot;/&gt;&lt;wsp:rsid wsp:val=&quot;00F0289D&quot;/&gt;&lt;wsp:rsid wsp:val=&quot;00F033A4&quot;/&gt;&lt;wsp:rsid wsp:val=&quot;00F04402&quot;/&gt;&lt;wsp:rsid wsp:val=&quot;00F04C0D&quot;/&gt;&lt;wsp:rsid wsp:val=&quot;00F076E0&quot;/&gt;&lt;wsp:rsid wsp:val=&quot;00F07BB7&quot;/&gt;&lt;wsp:rsid wsp:val=&quot;00F07EB4&quot;/&gt;&lt;wsp:rsid wsp:val=&quot;00F07F42&quot;/&gt;&lt;wsp:rsid wsp:val=&quot;00F1020B&quot;/&gt;&lt;wsp:rsid wsp:val=&quot;00F11DC3&quot;/&gt;&lt;wsp:rsid wsp:val=&quot;00F12480&quot;/&gt;&lt;wsp:rsid wsp:val=&quot;00F12A77&quot;/&gt;&lt;wsp:rsid wsp:val=&quot;00F12E45&quot;/&gt;&lt;wsp:rsid wsp:val=&quot;00F13359&quot;/&gt;&lt;wsp:rsid wsp:val=&quot;00F13C73&quot;/&gt;&lt;wsp:rsid wsp:val=&quot;00F14968&quot;/&gt;&lt;wsp:rsid wsp:val=&quot;00F14B5E&quot;/&gt;&lt;wsp:rsid wsp:val=&quot;00F14B88&quot;/&gt;&lt;wsp:rsid wsp:val=&quot;00F15B29&quot;/&gt;&lt;wsp:rsid wsp:val=&quot;00F16206&quot;/&gt;&lt;wsp:rsid wsp:val=&quot;00F17E5F&quot;/&gt;&lt;wsp:rsid wsp:val=&quot;00F17EC7&quot;/&gt;&lt;wsp:rsid wsp:val=&quot;00F211B2&quot;/&gt;&lt;wsp:rsid wsp:val=&quot;00F216B0&quot;/&gt;&lt;wsp:rsid wsp:val=&quot;00F21EC6&quot;/&gt;&lt;wsp:rsid wsp:val=&quot;00F22CF4&quot;/&gt;&lt;wsp:rsid wsp:val=&quot;00F238E8&quot;/&gt;&lt;wsp:rsid wsp:val=&quot;00F23D1D&quot;/&gt;&lt;wsp:rsid wsp:val=&quot;00F2504E&quot;/&gt;&lt;wsp:rsid wsp:val=&quot;00F25BD1&quot;/&gt;&lt;wsp:rsid wsp:val=&quot;00F26C9F&quot;/&gt;&lt;wsp:rsid wsp:val=&quot;00F303D2&quot;/&gt;&lt;wsp:rsid wsp:val=&quot;00F311C0&quot;/&gt;&lt;wsp:rsid wsp:val=&quot;00F32AFD&quot;/&gt;&lt;wsp:rsid wsp:val=&quot;00F34544&quot;/&gt;&lt;wsp:rsid wsp:val=&quot;00F34B75&quot;/&gt;&lt;wsp:rsid wsp:val=&quot;00F357FE&quot;/&gt;&lt;wsp:rsid wsp:val=&quot;00F3676E&quot;/&gt;&lt;wsp:rsid wsp:val=&quot;00F36ED7&quot;/&gt;&lt;wsp:rsid wsp:val=&quot;00F372AA&quot;/&gt;&lt;wsp:rsid wsp:val=&quot;00F432A6&quot;/&gt;&lt;wsp:rsid wsp:val=&quot;00F43783&quot;/&gt;&lt;wsp:rsid wsp:val=&quot;00F43A99&quot;/&gt;&lt;wsp:rsid wsp:val=&quot;00F46E1B&quot;/&gt;&lt;wsp:rsid wsp:val=&quot;00F5057F&quot;/&gt;&lt;wsp:rsid wsp:val=&quot;00F51642&quot;/&gt;&lt;wsp:rsid wsp:val=&quot;00F51910&quot;/&gt;&lt;wsp:rsid wsp:val=&quot;00F52160&quot;/&gt;&lt;wsp:rsid wsp:val=&quot;00F55F7B&quot;/&gt;&lt;wsp:rsid wsp:val=&quot;00F56237&quot;/&gt;&lt;wsp:rsid wsp:val=&quot;00F608E2&quot;/&gt;&lt;wsp:rsid wsp:val=&quot;00F63B65&quot;/&gt;&lt;wsp:rsid wsp:val=&quot;00F645AC&quot;/&gt;&lt;wsp:rsid wsp:val=&quot;00F64FF2&quot;/&gt;&lt;wsp:rsid wsp:val=&quot;00F655C4&quot;/&gt;&lt;wsp:rsid wsp:val=&quot;00F664D4&quot;/&gt;&lt;wsp:rsid wsp:val=&quot;00F67612&quot;/&gt;&lt;wsp:rsid wsp:val=&quot;00F71072&quot;/&gt;&lt;wsp:rsid wsp:val=&quot;00F71851&quot;/&gt;&lt;wsp:rsid wsp:val=&quot;00F72861&quot;/&gt;&lt;wsp:rsid wsp:val=&quot;00F73882&quot;/&gt;&lt;wsp:rsid wsp:val=&quot;00F73906&quot;/&gt;&lt;wsp:rsid wsp:val=&quot;00F73BD1&quot;/&gt;&lt;wsp:rsid wsp:val=&quot;00F73C9F&quot;/&gt;&lt;wsp:rsid wsp:val=&quot;00F73DEF&quot;/&gt;&lt;wsp:rsid wsp:val=&quot;00F74F86&quot;/&gt;&lt;wsp:rsid wsp:val=&quot;00F75E95&quot;/&gt;&lt;wsp:rsid wsp:val=&quot;00F7768F&quot;/&gt;&lt;wsp:rsid wsp:val=&quot;00F819C9&quot;/&gt;&lt;wsp:rsid wsp:val=&quot;00F81E86&quot;/&gt;&lt;wsp:rsid wsp:val=&quot;00F83631&quot;/&gt;&lt;wsp:rsid wsp:val=&quot;00F839B4&quot;/&gt;&lt;wsp:rsid wsp:val=&quot;00F8501F&quot;/&gt;&lt;wsp:rsid wsp:val=&quot;00F863B3&quot;/&gt;&lt;wsp:rsid wsp:val=&quot;00F91C4D&quot;/&gt;&lt;wsp:rsid wsp:val=&quot;00F91F3F&quot;/&gt;&lt;wsp:rsid wsp:val=&quot;00F92635&quot;/&gt;&lt;wsp:rsid wsp:val=&quot;00F93E63&quot;/&gt;&lt;wsp:rsid wsp:val=&quot;00F943ED&quot;/&gt;&lt;wsp:rsid wsp:val=&quot;00F9508F&quot;/&gt;&lt;wsp:rsid wsp:val=&quot;00F95982&quot;/&gt;&lt;wsp:rsid wsp:val=&quot;00FA1263&quot;/&gt;&lt;wsp:rsid wsp:val=&quot;00FA1A71&quot;/&gt;&lt;wsp:rsid wsp:val=&quot;00FA336D&quot;/&gt;&lt;wsp:rsid wsp:val=&quot;00FA47E3&quot;/&gt;&lt;wsp:rsid wsp:val=&quot;00FA63BC&quot;/&gt;&lt;wsp:rsid wsp:val=&quot;00FA6498&quot;/&gt;&lt;wsp:rsid wsp:val=&quot;00FA7635&quot;/&gt;&lt;wsp:rsid wsp:val=&quot;00FA7693&quot;/&gt;&lt;wsp:rsid wsp:val=&quot;00FA7911&quot;/&gt;&lt;wsp:rsid wsp:val=&quot;00FB0CE3&quot;/&gt;&lt;wsp:rsid wsp:val=&quot;00FB1979&quot;/&gt;&lt;wsp:rsid wsp:val=&quot;00FB4F32&quot;/&gt;&lt;wsp:rsid wsp:val=&quot;00FB5949&quot;/&gt;&lt;wsp:rsid wsp:val=&quot;00FB6BF4&quot;/&gt;&lt;wsp:rsid wsp:val=&quot;00FB6CA3&quot;/&gt;&lt;wsp:rsid wsp:val=&quot;00FB6CDE&quot;/&gt;&lt;wsp:rsid wsp:val=&quot;00FB7272&quot;/&gt;&lt;wsp:rsid wsp:val=&quot;00FB7493&quot;/&gt;&lt;wsp:rsid wsp:val=&quot;00FB7673&quot;/&gt;&lt;wsp:rsid wsp:val=&quot;00FC0452&quot;/&gt;&lt;wsp:rsid wsp:val=&quot;00FC14ED&quot;/&gt;&lt;wsp:rsid wsp:val=&quot;00FC2246&quot;/&gt;&lt;wsp:rsid wsp:val=&quot;00FC3429&quot;/&gt;&lt;wsp:rsid wsp:val=&quot;00FC35EA&quot;/&gt;&lt;wsp:rsid wsp:val=&quot;00FC3671&quot;/&gt;&lt;wsp:rsid wsp:val=&quot;00FC3CF3&quot;/&gt;&lt;wsp:rsid wsp:val=&quot;00FC46DF&quot;/&gt;&lt;wsp:rsid wsp:val=&quot;00FC56A9&quot;/&gt;&lt;wsp:rsid wsp:val=&quot;00FC66DF&quot;/&gt;&lt;wsp:rsid wsp:val=&quot;00FC6F86&quot;/&gt;&lt;wsp:rsid wsp:val=&quot;00FC7304&quot;/&gt;&lt;wsp:rsid wsp:val=&quot;00FC774E&quot;/&gt;&lt;wsp:rsid wsp:val=&quot;00FC77F9&quot;/&gt;&lt;wsp:rsid wsp:val=&quot;00FC7928&quot;/&gt;&lt;wsp:rsid wsp:val=&quot;00FD023C&quot;/&gt;&lt;wsp:rsid wsp:val=&quot;00FD1D37&quot;/&gt;&lt;wsp:rsid wsp:val=&quot;00FD1EA4&quot;/&gt;&lt;wsp:rsid wsp:val=&quot;00FD1F6F&quot;/&gt;&lt;wsp:rsid wsp:val=&quot;00FD21F3&quot;/&gt;&lt;wsp:rsid wsp:val=&quot;00FD2C5B&quot;/&gt;&lt;wsp:rsid wsp:val=&quot;00FD30C1&quot;/&gt;&lt;wsp:rsid wsp:val=&quot;00FD3186&quot;/&gt;&lt;wsp:rsid wsp:val=&quot;00FD5E40&quot;/&gt;&lt;wsp:rsid wsp:val=&quot;00FD6843&quot;/&gt;&lt;wsp:rsid wsp:val=&quot;00FE0F7A&quot;/&gt;&lt;wsp:rsid wsp:val=&quot;00FE1380&quot;/&gt;&lt;wsp:rsid wsp:val=&quot;00FE1AB2&quot;/&gt;&lt;wsp:rsid wsp:val=&quot;00FE1D91&quot;/&gt;&lt;wsp:rsid wsp:val=&quot;00FE47FF&quot;/&gt;&lt;wsp:rsid wsp:val=&quot;00FE57B4&quot;/&gt;&lt;wsp:rsid wsp:val=&quot;00FE5985&quot;/&gt;&lt;wsp:rsid wsp:val=&quot;00FE62CA&quot;/&gt;&lt;wsp:rsid wsp:val=&quot;00FE65D5&quot;/&gt;&lt;wsp:rsid wsp:val=&quot;00FE6750&quot;/&gt;&lt;wsp:rsid wsp:val=&quot;00FF0E3F&quot;/&gt;&lt;wsp:rsid wsp:val=&quot;00FF1448&quot;/&gt;&lt;wsp:rsid wsp:val=&quot;00FF19D5&quot;/&gt;&lt;wsp:rsid wsp:val=&quot;00FF415E&quot;/&gt;&lt;wsp:rsid wsp:val=&quot;00FF5092&quot;/&gt;&lt;wsp:rsid wsp:val=&quot;00FF5A21&quot;/&gt;&lt;wsp:rsid wsp:val=&quot;00FF5FDC&quot;/&gt;&lt;wsp:rsid wsp:val=&quot;00FF604F&quot;/&gt;&lt;wsp:rsid wsp:val=&quot;00FF6300&quot;/&gt;&lt;wsp:rsid wsp:val=&quot;00FF6A1F&quot;/&gt;&lt;wsp:rsid wsp:val=&quot;00FF73BD&quot;/&gt;&lt;wsp:rsid wsp:val=&quot;00FF7589&quot;/&gt;&lt;/wsp:rsids&gt;&lt;/w:docPr&gt;&lt;w:body&gt;&lt;wx:sect&gt;&lt;w:p wsp:rsidR=&quot;00000000&quot; wsp:rsidRDefault=&quot;00083327&quot; wsp:rsidP=&quot;00083327&quot;&gt;&lt;m:oMathPara&gt;&lt;m:oMath&gt;&lt;m:f&gt;&lt;m:fPr&gt;&lt;m:ctrlPr&gt;&lt;w:rPr&gt;&lt;w:rFonts w:ascii=&quot;Cambria Math&quot; w:h-ansi=&quot;Cambria Math&quot;/&gt;&lt;wx:font wx:val=&quot;Cambria Math&quot;/&gt;&lt;w:i/&gt;&lt;w:sz w:val=&quot;28&quot;/&gt;&lt;w:sz-cs w:val=&quot;28&quot;/&gt;&lt;/w:rPr&gt;&lt;/m:ctrlPr&gt;&lt;/m:fPr&gt;&lt;m:num&gt;&lt;m:r&gt;&lt;w:rPr&gt;&lt;w:rFonts w:ascii=&quot;Cambria Math&quot; w:h-ansi=&quot;Times New Roman&quot;/&gt;&lt;wx:font wx:val=&quot;Times New Roman&quot;/&gt;&lt;w:i/&gt;&lt;w:sz w:val=&quot;28&quot;/&gt;&lt;w:sz-cs w:val=&quot;28&quot;/&gt;&lt;w:lang w:val=&quot;EN-US&quot;/&gt;&lt;/w:rPr&gt;&lt;m:t&gt;h&lt;/m:t&gt;&lt;/m:r&gt;&lt;/m:num&gt;&lt;m:den&gt;&lt;m:r&gt;&lt;m:rPr&gt;&lt;m:nor/&gt;&lt;/m:rPr&gt;&lt;w:rPr&gt;&lt;w:rFonts w:ascii=&quot;Cambria Math&quot; w:h-ansi=&quot;Times New Roman&quot;/&gt;&lt;wx:font wx:val=&quot;Cambria Math&quot;/&gt;&lt;w:sz w:val=&quot;28&quot;/&gt;&lt;w:sz-cs w:val=&quot;28&quot;/&gt;&lt;w:lang w:val=&quot;EN-US&quot;/&gt;&lt;/w:rPr&gt;&lt;m:t&gt;120&lt;/m:t&gt;&lt;/m:r&gt;&lt;m:ctrlPr&gt;&lt;w:rPr&gt;&lt;w:rFonts w:ascii=&quot;Cambria Math&quot; w:h-ansi=&quot;Times New Roman&quot;/&gt;&lt;wx:font wx:val=&quot;Cambria Math&quot;/&gt;&lt;w:sz w:val=&quot;28&quot;/&gt;&lt;w:sz-cs w:val=&quot;28&quot;/&gt;&lt;/w:rPr&gt;&lt;/m:ctrlPr&gt;&lt;/m:den&gt;&lt;/m:f&gt;&lt;m:r&gt;&lt;w:rPr&gt;&lt;w:rFonts w:ascii=&quot;Cambria Math&quot; w:h-ansi=&quot;Times New Roman&quot;/&gt;&lt;wx:font wx:val=&quot;Cambria Math&quot;/&gt;&lt;w:i/&gt;&lt;w:sz w:val=&quot;28&quot;/&gt;&lt;w:sz-cs w:val=&quot;28&quot;/&gt;&lt;w:lang w:val=&quot;EN-US&quot;/&gt;&lt;/w:rPr&gt;&lt;m:t&gt;=&lt;/m:t&gt;&lt;/m:r&gt;&lt;m:f&gt;&lt;m:fPr&gt;&lt;m:ctrlPr&gt;&lt;w:rPr&gt;&lt;w:rFonts w:ascii=&quot;Cambria Math&quot; w:h-ansi=&quot;Times New Roman&quot;/&gt;&lt;wx:font wx:val=&quot;Cambria Math&quot;/&gt;&lt;w:sz w:val=&quot;28&quot;/&gt;&lt;w:sz-cs w:val=&quot;28&quot;/&gt;&lt;/w:rPr&gt;&lt;/m:ctrlPr&gt;&lt;/m:fPr&gt;&lt;m:num&gt;&lt;m:r&gt;&lt;m:rPr&gt;&lt;m:nor/&gt;&lt;/m:rPr&gt;&lt;w:rPr&gt;&lt;w:rFonts w:ascii=&quot;Cambria Math&quot; w:h-ansi=&quot;Times New Roman&quot;/&gt;&lt;wx:font wx:val=&quot;Cambria Math&quot;/&gt;&lt;w:sz w:val=&quot;28&quot;/&gt;&lt;w:sz-cs w:val=&quot;28&quot;/&gt;&lt;w:lang w:val=&quot;EN-US&quot;/&gt;&lt;/w:rPr&gt;&lt;m:t&gt;{{ pole_height }}000&lt;/m:t&gt;&lt;/m:r&gt;&lt;/m:num&gt;&lt;m:den&gt;&lt;m:r&gt;&lt;m:rPr&gt;&lt;m:nor/&gt;&lt;/m:rPr&gt;&lt;w:rPr&gt;&lt;w:rFonts w:ascii=&quot;Cambria Math&quot; w:h-ansi=&quot;Times New Roman&quot;/&gt;&lt;wx:font wx:val=&quot;Cambria Math&quot;/&gt;&lt;w:sz w:val=&quot;28&quot;/&gt;&lt;w:sz-cs w:val=&quot;28&quot;/&gt;&lt;w:lang w:val=&quot;EN-US&quot;/&gt;&lt;/w:rPr&gt;&lt;m:t&gt;120&lt;/m:t&gt;&lt;/m:r&gt;&lt;/m:den&gt;&lt;/m:f&gt;&lt;m:r&gt;&lt;w:rPr&gt;&lt;w:rFonts w:ascii=&quot;Cambria Math&quot; w:h-ansi=&quot;Times New Roman&quot;/&gt;&lt;wx:font wx:val=&quot;Cambria Math&quot;/&gt;&lt;w:i/&gt;&lt;w:sz w:val=&quot;28&quot;/&gt;&lt;w:sz-cs w:val=&quot;28&quot;/&gt;&lt;w:lang w:val=&quot;EN-US&quot;/&gt;&lt;/w:rPr&gt;&lt;m:t&gt;=&lt;/m:t&gt;&lt;/m:r&gt;&lt;m:r&gt;&lt;m:rPr&gt;&lt;m:nor/&gt;&lt;/m:rPr&gt;&lt;w:rPr&gt;&lt;w:rFonts w:ascii=&quot;Cambria Math&quot; w:h-ansi=&quot;Times New Roman&quot;/&gt;&lt;wx:font wx:val=&quot;Cambria Math&quot;/&gt;&lt;w:sz w:val=&quot;28&quot;/&gt;&lt;w:sz-cs w:val=&quot;28&quot;/&gt;&lt;w:lang w:val=&quot;EN-US&quot;/&gt;&lt;/w:rPr&gt;&lt;m:t&gt;{{ max_deflection }}&lt;/m:t&gt;&lt;/m:r&gt;&lt;/m:oMath&gt;&lt;/m:oMathPara&gt;&lt;/w:p&gt;&lt;w:sectPr wsp:rsidR=&quot;00000000&quot;&gt;&lt;w:pgSz w:w=&quot;12240&quot; w:h=&quot;15840&quot;/&gt;&lt;w:pgMar w:top=&quot;1134&quot; w:right=&quot;850&quot; w:bottom=&quot;1134&quot; w:left=&quot;1701&quot; w:header=&quot;720&quot; w:footer=&quot;720&quot; w:gutter=&quot;0&quot;/&gt;&lt;w:cols w:space=&quot;720&quot;/&gt;&lt;/w:sectPr&gt;&lt;/wx:sect&gt;&lt;/w:body&gt;&lt;/w:wordDocument&gt;">
             <v:imagedata r:id="rId17" o:title="" chromakey="white"/>
           </v:shape>
         </w:pict>
@@ -10747,33 +10571,15 @@
           <w:sz w:val="28"/>
           <w:szCs w:val="28"/>
         </w:rPr>
-        <w:t xml:space="preserve">мм </w:t>
-      </w:r>
-      <w:proofErr w:type="gramStart"/>
-      <w:r>
-        <w:rPr>
-          <w:rFonts w:ascii="Times New Roman" w:hAnsi="Times New Roman"/>
-          <w:sz w:val="28"/>
-          <w:szCs w:val="28"/>
-        </w:rPr>
-        <w:t xml:space="preserve">&lt; </w:t>
-      </w:r>
-      <w:r>
-        <w:rPr>
-          <w:rFonts w:ascii="Times New Roman" w:hAnsi="Times New Roman"/>
-          <w:sz w:val="28"/>
-          <w:szCs w:val="28"/>
-        </w:rPr>
-        <w:t>{</w:t>
-      </w:r>
-      <w:proofErr w:type="gramEnd"/>
-      <w:r>
-        <w:rPr>
-          <w:rFonts w:ascii="Times New Roman" w:hAnsi="Times New Roman"/>
-          <w:sz w:val="28"/>
-          <w:szCs w:val="28"/>
-        </w:rPr>
-        <w:t xml:space="preserve">{ </w:t>
+        <w:t xml:space="preserve">мм &lt; </w:t>
+      </w:r>
+      <w:r>
+        <w:rPr>
+          <w:rFonts w:ascii="Times New Roman" w:hAnsi="Times New Roman"/>
+          <w:sz w:val="28"/>
+          <w:szCs w:val="28"/>
+        </w:rPr>
+        <w:t xml:space="preserve">{{ </w:t>
       </w:r>
       <w:r>
         <w:rPr>
@@ -10874,25 +10680,7 @@
           <w:sz w:val="28"/>
           <w:szCs w:val="28"/>
         </w:rPr>
-        <w:t xml:space="preserve">) составляет для опор ВЛ анкерного типа высотой до 60 </w:t>
-      </w:r>
-      <w:proofErr w:type="gramStart"/>
-      <w:r>
-        <w:rPr>
-          <w:rFonts w:ascii="Times New Roman" w:hAnsi="Times New Roman"/>
-          <w:sz w:val="28"/>
-          <w:szCs w:val="28"/>
-        </w:rPr>
-        <w:t>м  -</w:t>
-      </w:r>
-      <w:proofErr w:type="gramEnd"/>
-      <w:r>
-        <w:rPr>
-          <w:rFonts w:ascii="Times New Roman" w:hAnsi="Times New Roman"/>
-          <w:sz w:val="28"/>
-          <w:szCs w:val="28"/>
-        </w:rPr>
-        <w:t xml:space="preserve"> 1/120 в пролете и 1/70 на консоли.</w:t>
+        <w:t>) составляет для опор ВЛ анкерного типа высотой до 60 м  - 1/120 в пролете и 1/70 на консоли.</w:t>
       </w:r>
     </w:p>
     <w:p>
@@ -11101,9 +10889,8 @@
           <w:szCs w:val="28"/>
           <w:highlight w:val="yellow"/>
         </w:rPr>
-        <w:t xml:space="preserve">мм </w:t>
-      </w:r>
-      <w:proofErr w:type="gramStart"/>
+        <w:t xml:space="preserve">мм &lt; </w:t>
+      </w:r>
       <w:r>
         <w:rPr>
           <w:rFonts w:ascii="Times New Roman" w:hAnsi="Times New Roman"/>
@@ -11111,26 +10898,7 @@
           <w:szCs w:val="28"/>
           <w:highlight w:val="yellow"/>
         </w:rPr>
-        <w:t xml:space="preserve">&lt; </w:t>
-      </w:r>
-      <w:r>
-        <w:rPr>
-          <w:rFonts w:ascii="Times New Roman" w:hAnsi="Times New Roman"/>
-          <w:sz w:val="28"/>
-          <w:szCs w:val="28"/>
-          <w:highlight w:val="yellow"/>
-        </w:rPr>
-        <w:t>20</w:t>
-      </w:r>
-      <w:proofErr w:type="gramEnd"/>
-      <w:r>
-        <w:rPr>
-          <w:rFonts w:ascii="Times New Roman" w:hAnsi="Times New Roman"/>
-          <w:sz w:val="28"/>
-          <w:szCs w:val="28"/>
-          <w:highlight w:val="yellow"/>
-        </w:rPr>
-        <w:t>,5</w:t>
+        <w:t>20,5</w:t>
       </w:r>
       <w:r>
         <w:rPr>
@@ -11205,27 +10973,7 @@
           <w:szCs w:val="28"/>
           <w:highlight w:val="yellow"/>
         </w:rPr>
-        <w:t xml:space="preserve">0мм </w:t>
-      </w:r>
-      <w:proofErr w:type="gramStart"/>
-      <w:r>
-        <w:rPr>
-          <w:rFonts w:ascii="Times New Roman" w:hAnsi="Times New Roman"/>
-          <w:sz w:val="28"/>
-          <w:szCs w:val="28"/>
-          <w:highlight w:val="yellow"/>
-        </w:rPr>
-        <w:t>&lt; 35</w:t>
-      </w:r>
-      <w:proofErr w:type="gramEnd"/>
-      <w:r>
-        <w:rPr>
-          <w:rFonts w:ascii="Times New Roman" w:hAnsi="Times New Roman"/>
-          <w:sz w:val="28"/>
-          <w:szCs w:val="28"/>
-          <w:highlight w:val="yellow"/>
-        </w:rPr>
-        <w:t>,1</w:t>
+        <w:t>0мм &lt; 35,1</w:t>
       </w:r>
       <w:r>
         <w:rPr>
@@ -11331,27 +11079,7 @@
           <w:szCs w:val="28"/>
           <w:highlight w:val="yellow"/>
         </w:rPr>
-        <w:t xml:space="preserve">мм </w:t>
-      </w:r>
-      <w:proofErr w:type="gramStart"/>
-      <w:r>
-        <w:rPr>
-          <w:rFonts w:ascii="Times New Roman" w:hAnsi="Times New Roman"/>
-          <w:sz w:val="28"/>
-          <w:szCs w:val="28"/>
-          <w:highlight w:val="yellow"/>
-        </w:rPr>
-        <w:t>&lt; 32</w:t>
-      </w:r>
-      <w:proofErr w:type="gramEnd"/>
-      <w:r>
-        <w:rPr>
-          <w:rFonts w:ascii="Times New Roman" w:hAnsi="Times New Roman"/>
-          <w:sz w:val="28"/>
-          <w:szCs w:val="28"/>
-          <w:highlight w:val="yellow"/>
-        </w:rPr>
-        <w:t>,1 мм – условие выполнено.</w:t>
+        <w:t>мм &lt; 32,1 мм – условие выполнено.</w:t>
       </w:r>
     </w:p>
     <w:p>
@@ -11389,27 +11117,7 @@
           <w:szCs w:val="28"/>
           <w:highlight w:val="yellow"/>
         </w:rPr>
-        <w:t xml:space="preserve">мм </w:t>
-      </w:r>
-      <w:proofErr w:type="gramStart"/>
-      <w:r>
-        <w:rPr>
-          <w:rFonts w:ascii="Times New Roman" w:hAnsi="Times New Roman"/>
-          <w:sz w:val="28"/>
-          <w:szCs w:val="28"/>
-          <w:highlight w:val="yellow"/>
-        </w:rPr>
-        <w:t>&lt; 55</w:t>
-      </w:r>
-      <w:proofErr w:type="gramEnd"/>
-      <w:r>
-        <w:rPr>
-          <w:rFonts w:ascii="Times New Roman" w:hAnsi="Times New Roman"/>
-          <w:sz w:val="28"/>
-          <w:szCs w:val="28"/>
-          <w:highlight w:val="yellow"/>
-        </w:rPr>
-        <w:t>,0 мм – условие выполнено.</w:t>
+        <w:t>мм &lt; 55,0 мм – условие выполнено.</w:t>
       </w:r>
     </w:p>
     <w:p>
@@ -11455,7 +11163,6 @@
         </w:rPr>
         <w:t xml:space="preserve"> конструкций опоры </w:t>
       </w:r>
-      <w:proofErr w:type="gramStart"/>
       <w:r>
         <w:rPr>
           <w:rFonts w:ascii="Times New Roman" w:hAnsi="Times New Roman"/>
@@ -11477,7 +11184,6 @@
         </w:rPr>
         <w:t>pole</w:t>
       </w:r>
-      <w:proofErr w:type="gramEnd"/>
       <w:r>
         <w:rPr>
           <w:rFonts w:ascii="Times New Roman" w:hAnsi="Times New Roman"/>
@@ -11570,23 +11276,13 @@
           <w:szCs w:val="28"/>
         </w:rPr>
       </w:pPr>
-      <w:proofErr w:type="gramStart"/>
       <w:r>
         <w:rPr>
           <w:rFonts w:ascii="Times New Roman" w:hAnsi="Times New Roman" w:cs="Arial"/>
           <w:sz w:val="28"/>
           <w:szCs w:val="28"/>
         </w:rPr>
-        <w:t>Максимальные  напряжения</w:t>
-      </w:r>
-      <w:proofErr w:type="gramEnd"/>
-      <w:r>
-        <w:rPr>
-          <w:rFonts w:ascii="Times New Roman" w:hAnsi="Times New Roman" w:cs="Arial"/>
-          <w:sz w:val="28"/>
-          <w:szCs w:val="28"/>
-        </w:rPr>
-        <w:t xml:space="preserve"> сжатия в расчетном сечении ствола </w:t>
+        <w:t xml:space="preserve">Максимальные  напряжения сжатия в расчетном сечении ствола </w:t>
       </w:r>
       <w:r>
         <w:rPr>
@@ -11682,98 +11378,130 @@
           <w:rFonts w:ascii="Times New Roman" w:hAnsi="Times New Roman" w:cs="Arial"/>
           <w:sz w:val="28"/>
           <w:szCs w:val="28"/>
+        </w:rPr>
+        <w:t xml:space="preserve">на </w:t>
+      </w:r>
+      <w:r>
+        <w:rPr>
+          <w:rFonts w:ascii="Times New Roman" w:hAnsi="Times New Roman" w:cs="Arial"/>
+          <w:sz w:val="28"/>
+          <w:szCs w:val="28"/>
+        </w:rPr>
+        <w:t xml:space="preserve">{{ </w:t>
+      </w:r>
+      <w:r>
+        <w:rPr>
+          <w:rFonts w:ascii="Times New Roman" w:hAnsi="Times New Roman" w:cs="Arial"/>
+          <w:sz w:val="28"/>
+          <w:szCs w:val="28"/>
+          <w:lang w:val="en-US"/>
+        </w:rPr>
+        <w:t>leg</w:t>
+      </w:r>
+      <w:r>
+        <w:rPr>
+          <w:rFonts w:ascii="Times New Roman" w:hAnsi="Times New Roman" w:cs="Arial"/>
+          <w:sz w:val="28"/>
+          <w:szCs w:val="28"/>
+        </w:rPr>
+        <w:t>_</w:t>
+      </w:r>
+      <w:r>
+        <w:rPr>
+          <w:rFonts w:ascii="Times New Roman" w:hAnsi="Times New Roman" w:cs="Arial"/>
+          <w:sz w:val="28"/>
+          <w:szCs w:val="28"/>
+          <w:lang w:val="en-US"/>
+        </w:rPr>
+        <w:t>use</w:t>
+      </w:r>
+      <w:r>
+        <w:rPr>
+          <w:rFonts w:ascii="Times New Roman" w:hAnsi="Times New Roman" w:cs="Arial"/>
+          <w:sz w:val="28"/>
+          <w:szCs w:val="28"/>
+        </w:rPr>
+        <w:t xml:space="preserve"> }}</w:t>
+      </w:r>
+      <w:r>
+        <w:rPr>
+          <w:rFonts w:ascii="Times New Roman" w:hAnsi="Times New Roman" w:cs="Arial"/>
+          <w:sz w:val="28"/>
+          <w:szCs w:val="28"/>
+        </w:rPr>
+        <w:t>%,</w:t>
+      </w:r>
+      <w:r>
+        <w:rPr>
+          <w:rFonts w:ascii="Times New Roman" w:hAnsi="Times New Roman" w:cs="Arial"/>
+          <w:sz w:val="28"/>
+          <w:szCs w:val="28"/>
+        </w:rPr>
+        <w:t xml:space="preserve"> лимитирующим фактором является </w:t>
+      </w:r>
+      <w:r>
+        <w:rPr>
+          <w:rFonts w:ascii="Times New Roman" w:hAnsi="Times New Roman" w:cs="Arial"/>
+          <w:sz w:val="28"/>
+          <w:szCs w:val="28"/>
+        </w:rPr>
+        <w:lastRenderedPageBreak/>
+        <w:t>устойчивост</w:t>
+      </w:r>
+      <w:r>
+        <w:rPr>
+          <w:rFonts w:ascii="Times New Roman" w:hAnsi="Times New Roman" w:cs="Arial"/>
+          <w:sz w:val="28"/>
+          <w:szCs w:val="28"/>
+        </w:rPr>
+        <w:t xml:space="preserve">ь пояса при сжатии. Напряжения не </w:t>
+      </w:r>
+      <w:r>
+        <w:rPr>
+          <w:rFonts w:ascii="Times New Roman" w:hAnsi="Times New Roman" w:cs="Arial"/>
+          <w:sz w:val="28"/>
+          <w:szCs w:val="28"/>
+        </w:rPr>
+        <w:t>превышают расчетно</w:t>
+      </w:r>
+      <w:r>
+        <w:rPr>
+          <w:rFonts w:ascii="Times New Roman" w:hAnsi="Times New Roman" w:cs="Arial"/>
+          <w:sz w:val="28"/>
+          <w:szCs w:val="28"/>
+        </w:rPr>
+        <w:t>е</w:t>
+      </w:r>
+      <w:r>
+        <w:rPr>
+          <w:rFonts w:ascii="Times New Roman" w:hAnsi="Times New Roman" w:cs="Arial"/>
+          <w:sz w:val="28"/>
+          <w:szCs w:val="28"/>
+        </w:rPr>
+        <w:t xml:space="preserve"> сопротивлени</w:t>
+      </w:r>
+      <w:r>
+        <w:rPr>
+          <w:rFonts w:ascii="Times New Roman" w:hAnsi="Times New Roman" w:cs="Arial"/>
+          <w:sz w:val="28"/>
+          <w:szCs w:val="28"/>
+        </w:rPr>
+        <w:t>е</w:t>
+      </w:r>
+      <w:r>
+        <w:rPr>
+          <w:rFonts w:ascii="Times New Roman" w:hAnsi="Times New Roman" w:cs="Arial"/>
+          <w:sz w:val="28"/>
+          <w:szCs w:val="28"/>
+        </w:rPr>
+        <w:t xml:space="preserve"> </w:t>
+      </w:r>
+      <w:r>
+        <w:rPr>
+          <w:rFonts w:ascii="Times New Roman" w:hAnsi="Times New Roman" w:cs="Arial"/>
+          <w:sz w:val="28"/>
+          <w:szCs w:val="28"/>
           <w:highlight w:val="yellow"/>
-        </w:rPr>
-        <w:t xml:space="preserve">на </w:t>
-      </w:r>
-      <w:r>
-        <w:rPr>
-          <w:rFonts w:ascii="Times New Roman" w:hAnsi="Times New Roman" w:cs="Arial"/>
-          <w:sz w:val="28"/>
-          <w:szCs w:val="28"/>
-          <w:highlight w:val="yellow"/>
-        </w:rPr>
-        <w:t>50</w:t>
-      </w:r>
-      <w:r>
-        <w:rPr>
-          <w:rFonts w:ascii="Times New Roman" w:hAnsi="Times New Roman" w:cs="Arial"/>
-          <w:sz w:val="28"/>
-          <w:szCs w:val="28"/>
-          <w:highlight w:val="yellow"/>
-        </w:rPr>
-        <w:t>%,</w:t>
-      </w:r>
-      <w:r>
-        <w:rPr>
-          <w:rFonts w:ascii="Times New Roman" w:hAnsi="Times New Roman" w:cs="Arial"/>
-          <w:sz w:val="28"/>
-          <w:szCs w:val="28"/>
-        </w:rPr>
-        <w:t xml:space="preserve"> лимитирующим фактором является устойчивост</w:t>
-      </w:r>
-      <w:r>
-        <w:rPr>
-          <w:rFonts w:ascii="Times New Roman" w:hAnsi="Times New Roman" w:cs="Arial"/>
-          <w:sz w:val="28"/>
-          <w:szCs w:val="28"/>
-        </w:rPr>
-        <w:t xml:space="preserve">ь пояса </w:t>
-      </w:r>
-      <w:r>
-        <w:rPr>
-          <w:rFonts w:ascii="Times New Roman" w:hAnsi="Times New Roman" w:cs="Arial"/>
-          <w:sz w:val="28"/>
-          <w:szCs w:val="28"/>
-        </w:rPr>
-        <w:lastRenderedPageBreak/>
-        <w:t xml:space="preserve">при сжатии. Напряжения не </w:t>
-      </w:r>
-      <w:r>
-        <w:rPr>
-          <w:rFonts w:ascii="Times New Roman" w:hAnsi="Times New Roman" w:cs="Arial"/>
-          <w:sz w:val="28"/>
-          <w:szCs w:val="28"/>
-        </w:rPr>
-        <w:t>превышают расчетно</w:t>
-      </w:r>
-      <w:r>
-        <w:rPr>
-          <w:rFonts w:ascii="Times New Roman" w:hAnsi="Times New Roman" w:cs="Arial"/>
-          <w:sz w:val="28"/>
-          <w:szCs w:val="28"/>
-        </w:rPr>
-        <w:t>е</w:t>
-      </w:r>
-      <w:r>
-        <w:rPr>
-          <w:rFonts w:ascii="Times New Roman" w:hAnsi="Times New Roman" w:cs="Arial"/>
-          <w:sz w:val="28"/>
-          <w:szCs w:val="28"/>
-        </w:rPr>
-        <w:t xml:space="preserve"> сопротивлени</w:t>
-      </w:r>
-      <w:r>
-        <w:rPr>
-          <w:rFonts w:ascii="Times New Roman" w:hAnsi="Times New Roman" w:cs="Arial"/>
-          <w:sz w:val="28"/>
-          <w:szCs w:val="28"/>
-        </w:rPr>
-        <w:t>е</w:t>
-      </w:r>
-      <w:r>
-        <w:rPr>
-          <w:rFonts w:ascii="Times New Roman" w:hAnsi="Times New Roman" w:cs="Arial"/>
-          <w:sz w:val="28"/>
-          <w:szCs w:val="28"/>
-        </w:rPr>
-        <w:t xml:space="preserve"> </w:t>
-      </w:r>
-      <w:r>
-        <w:rPr>
-          <w:rFonts w:ascii="Times New Roman" w:hAnsi="Times New Roman" w:cs="Arial"/>
-          <w:sz w:val="28"/>
-          <w:szCs w:val="28"/>
         </w:rPr>
         <w:t>С345</w:t>
       </w:r>
@@ -11862,16 +11590,48 @@
           <w:rFonts w:ascii="Times New Roman" w:hAnsi="Times New Roman" w:cs="Arial"/>
           <w:sz w:val="28"/>
           <w:szCs w:val="28"/>
-          <w:highlight w:val="yellow"/>
-        </w:rPr>
-        <w:t>57</w:t>
+        </w:rPr>
+        <w:t xml:space="preserve">{{ </w:t>
       </w:r>
       <w:r>
         <w:rPr>
           <w:rFonts w:ascii="Times New Roman" w:hAnsi="Times New Roman" w:cs="Arial"/>
           <w:sz w:val="28"/>
           <w:szCs w:val="28"/>
-          <w:highlight w:val="yellow"/>
+          <w:lang w:val="en-US"/>
+        </w:rPr>
+        <w:t>diagonal</w:t>
+      </w:r>
+      <w:r>
+        <w:rPr>
+          <w:rFonts w:ascii="Times New Roman" w:hAnsi="Times New Roman" w:cs="Arial"/>
+          <w:sz w:val="28"/>
+          <w:szCs w:val="28"/>
+        </w:rPr>
+        <w:t>_</w:t>
+      </w:r>
+      <w:r>
+        <w:rPr>
+          <w:rFonts w:ascii="Times New Roman" w:hAnsi="Times New Roman" w:cs="Arial"/>
+          <w:sz w:val="28"/>
+          <w:szCs w:val="28"/>
+          <w:lang w:val="en-US"/>
+        </w:rPr>
+        <w:t>use</w:t>
+      </w:r>
+      <w:r>
+        <w:rPr>
+          <w:rFonts w:ascii="Times New Roman" w:hAnsi="Times New Roman" w:cs="Arial"/>
+          <w:sz w:val="28"/>
+          <w:szCs w:val="28"/>
+        </w:rPr>
+        <w:t xml:space="preserve"> }}</w:t>
+      </w:r>
+      <w:r>
+        <w:rPr>
+          <w:rFonts w:ascii="Times New Roman" w:hAnsi="Times New Roman" w:cs="Arial"/>
+          <w:sz w:val="28"/>
+          <w:szCs w:val="28"/>
         </w:rPr>
         <w:t>%</w:t>
       </w:r>
@@ -12157,16 +11917,66 @@
           <w:rFonts w:ascii="Times New Roman" w:hAnsi="Times New Roman" w:cs="Arial"/>
           <w:sz w:val="28"/>
           <w:szCs w:val="28"/>
-          <w:highlight w:val="yellow"/>
-        </w:rPr>
-        <w:t>42</w:t>
+        </w:rPr>
+        <w:t xml:space="preserve">{{ </w:t>
       </w:r>
       <w:r>
         <w:rPr>
           <w:rFonts w:ascii="Times New Roman" w:hAnsi="Times New Roman" w:cs="Arial"/>
           <w:sz w:val="28"/>
           <w:szCs w:val="28"/>
-          <w:highlight w:val="yellow"/>
+          <w:lang w:val="en-US"/>
+        </w:rPr>
+        <w:t>hori</w:t>
+      </w:r>
+      <w:r>
+        <w:rPr>
+          <w:rFonts w:ascii="Times New Roman" w:hAnsi="Times New Roman" w:cs="Arial"/>
+          <w:sz w:val="28"/>
+          <w:szCs w:val="28"/>
+          <w:lang w:val="en-US"/>
+        </w:rPr>
+        <w:t>z</w:t>
+      </w:r>
+      <w:r>
+        <w:rPr>
+          <w:rFonts w:ascii="Times New Roman" w:hAnsi="Times New Roman" w:cs="Arial"/>
+          <w:sz w:val="28"/>
+          <w:szCs w:val="28"/>
+          <w:lang w:val="en-US"/>
+        </w:rPr>
+        <w:t>ontal</w:t>
+      </w:r>
+      <w:r>
+        <w:rPr>
+          <w:rFonts w:ascii="Times New Roman" w:hAnsi="Times New Roman" w:cs="Arial"/>
+          <w:sz w:val="28"/>
+          <w:szCs w:val="28"/>
+        </w:rPr>
+        <w:t>_</w:t>
+      </w:r>
+      <w:r>
+        <w:rPr>
+          <w:rFonts w:ascii="Times New Roman" w:hAnsi="Times New Roman" w:cs="Arial"/>
+          <w:sz w:val="28"/>
+          <w:szCs w:val="28"/>
+          <w:lang w:val="en-US"/>
+        </w:rPr>
+        <w:t>use</w:t>
+      </w:r>
+      <w:r>
+        <w:rPr>
+          <w:rFonts w:ascii="Times New Roman" w:hAnsi="Times New Roman" w:cs="Arial"/>
+          <w:sz w:val="28"/>
+          <w:szCs w:val="28"/>
+        </w:rPr>
+        <w:t xml:space="preserve"> }}</w:t>
+      </w:r>
+      <w:r>
+        <w:rPr>
+          <w:rFonts w:ascii="Times New Roman" w:hAnsi="Times New Roman" w:cs="Arial"/>
+          <w:sz w:val="28"/>
+          <w:szCs w:val="28"/>
         </w:rPr>
         <w:t>%</w:t>
       </w:r>
@@ -12273,9 +12083,42 @@
           <w:rFonts w:ascii="Times New Roman" w:hAnsi="Times New Roman" w:cs="Arial"/>
           <w:sz w:val="28"/>
           <w:szCs w:val="28"/>
-          <w:highlight w:val="yellow"/>
-        </w:rPr>
-        <w:t>57</w:t>
+        </w:rPr>
+        <w:t xml:space="preserve">{{ </w:t>
+      </w:r>
+      <w:r>
+        <w:rPr>
+          <w:rFonts w:ascii="Times New Roman" w:hAnsi="Times New Roman" w:cs="Arial"/>
+          <w:sz w:val="28"/>
+          <w:szCs w:val="28"/>
+          <w:lang w:val="en-US"/>
+        </w:rPr>
+        <w:t>arm</w:t>
+      </w:r>
+      <w:r>
+        <w:rPr>
+          <w:rFonts w:ascii="Times New Roman" w:hAnsi="Times New Roman" w:cs="Arial"/>
+          <w:sz w:val="28"/>
+          <w:szCs w:val="28"/>
+        </w:rPr>
+        <w:t>_</w:t>
+      </w:r>
+      <w:r>
+        <w:rPr>
+          <w:rFonts w:ascii="Times New Roman" w:hAnsi="Times New Roman" w:cs="Arial"/>
+          <w:sz w:val="28"/>
+          <w:szCs w:val="28"/>
+          <w:lang w:val="en-US"/>
+        </w:rPr>
+        <w:t>use</w:t>
+      </w:r>
+      <w:r>
+        <w:rPr>
+          <w:rFonts w:ascii="Times New Roman" w:hAnsi="Times New Roman" w:cs="Arial"/>
+          <w:sz w:val="28"/>
+          <w:szCs w:val="28"/>
+        </w:rPr>
+        <w:t xml:space="preserve"> }}</w:t>
       </w:r>
       <w:r>
         <w:rPr>
@@ -12343,16 +12186,6 @@
         </w:rPr>
         <w:t>аключению.</w:t>
       </w:r>
-    </w:p>
-    <w:p>
-      <w:pPr>
-        <w:spacing w:line="360" w:lineRule="auto"/>
-        <w:rPr>
-          <w:rFonts w:ascii="Times New Roman" w:hAnsi="Times New Roman" w:cs="Arial"/>
-          <w:sz w:val="28"/>
-          <w:szCs w:val="28"/>
-        </w:rPr>
-      </w:pPr>
     </w:p>
     <w:p>
       <w:pPr>
@@ -12972,6 +12805,7 @@
               <w:sz w:val="32"/>
             </w:rPr>
           </w:pPr>
+          <w:proofErr w:type="gramStart"/>
           <w:r>
             <w:rPr>
               <w:rFonts w:ascii="Times New Roman" w:hAnsi="Times New Roman"/>
@@ -12989,7 +12823,17 @@
               <w:szCs w:val="24"/>
               <w:lang w:val="en-US"/>
             </w:rPr>
-            <w:t>project_name</w:t>
+            <w:t>project</w:t>
+          </w:r>
+          <w:proofErr w:type="gramEnd"/>
+          <w:r>
+            <w:rPr>
+              <w:rFonts w:ascii="Times New Roman" w:hAnsi="Times New Roman"/>
+              <w:sz w:val="24"/>
+              <w:szCs w:val="24"/>
+              <w:lang w:val="en-US"/>
+            </w:rPr>
+            <w:t>_name</w:t>
           </w:r>
           <w:proofErr w:type="spellEnd"/>
           <w:r>
@@ -13309,6 +13153,7 @@
             </w:rPr>
             <w:t xml:space="preserve">ВЛ </w:t>
           </w:r>
+          <w:proofErr w:type="gramStart"/>
           <w:r>
             <w:rPr>
               <w:rFonts w:ascii="Times New Roman" w:hAnsi="Times New Roman"/>
@@ -13334,6 +13179,7 @@
             </w:rPr>
             <w:t>voltage</w:t>
           </w:r>
+          <w:proofErr w:type="gramEnd"/>
           <w:r>
             <w:rPr>
               <w:rFonts w:ascii="Times New Roman" w:hAnsi="Times New Roman"/>
@@ -15771,7 +15617,7 @@
         <v:path o:extrusionok="f" gradientshapeok="t" o:connecttype="rect"/>
         <o:lock v:ext="edit" aspectratio="t"/>
       </v:shapetype>
-      <v:shape id="_x0000_i2313" type="#_x0000_t75" style="width:30.75pt;height:17.25pt" o:bullet="t">
+      <v:shape id="_x0000_i1052" type="#_x0000_t75" style="width:31pt;height:17.5pt" o:bullet="t">
         <v:imagedata r:id="rId1" o:title=""/>
       </v:shape>
     </w:pict>

</xml_diff>

<commit_message>
finish MVP model: need tests
</commit_message>
<xml_diff>
--- a/template.docx
+++ b/template.docx
@@ -19,7 +19,29 @@
           <w:sz w:val="36"/>
           <w:szCs w:val="36"/>
         </w:rPr>
-        <w:t>Северо-Западный НПЦ «АрхиМет»</w:t>
+        <w:t>Северо-Западный НПЦ «</w:t>
+      </w:r>
+      <w:proofErr w:type="spellStart"/>
+      <w:r>
+        <w:rPr>
+          <w:rFonts w:ascii="Times New Roman" w:hAnsi="Times New Roman"/>
+          <w:b/>
+          <w:bCs/>
+          <w:sz w:val="36"/>
+          <w:szCs w:val="36"/>
+        </w:rPr>
+        <w:t>АрхиМет</w:t>
+      </w:r>
+      <w:proofErr w:type="spellEnd"/>
+      <w:r>
+        <w:rPr>
+          <w:rFonts w:ascii="Times New Roman" w:hAnsi="Times New Roman"/>
+          <w:b/>
+          <w:bCs/>
+          <w:sz w:val="36"/>
+          <w:szCs w:val="36"/>
+        </w:rPr>
+        <w:t>»</w:t>
       </w:r>
     </w:p>
     <w:p>
@@ -188,8 +210,18 @@
           <w:sz w:val="24"/>
           <w:szCs w:val="24"/>
         </w:rPr>
-        <w:t>Тел.: (812)309-38-03</w:t>
-      </w:r>
+        <w:t>Тел.: (812)309-</w:t>
+      </w:r>
+      <w:proofErr w:type="gramStart"/>
+      <w:r>
+        <w:rPr>
+          <w:rFonts w:ascii="Times New Roman" w:hAnsi="Times New Roman"/>
+          <w:sz w:val="24"/>
+          <w:szCs w:val="24"/>
+        </w:rPr>
+        <w:t>38-03</w:t>
+      </w:r>
+      <w:proofErr w:type="gramEnd"/>
     </w:p>
     <w:p>
       <w:pPr>
@@ -299,6 +331,7 @@
           <w:sz w:val="20"/>
         </w:rPr>
       </w:pPr>
+      <w:proofErr w:type="spellStart"/>
       <w:r>
         <w:rPr>
           <w:b/>
@@ -306,7 +339,17 @@
           <w:sz w:val="21"/>
           <w:szCs w:val="21"/>
         </w:rPr>
-        <w:t>Экз №___</w:t>
+        <w:t>Экз</w:t>
+      </w:r>
+      <w:proofErr w:type="spellEnd"/>
+      <w:r>
+        <w:rPr>
+          <w:b/>
+          <w:bCs/>
+          <w:sz w:val="21"/>
+          <w:szCs w:val="21"/>
+        </w:rPr>
+        <w:t xml:space="preserve"> №___</w:t>
       </w:r>
     </w:p>
     <w:p>
@@ -452,6 +495,7 @@
                 <w:lang w:val="en-US"/>
               </w:rPr>
             </w:pPr>
+            <w:proofErr w:type="gramStart"/>
             <w:r>
               <w:rPr>
                 <w:rFonts w:ascii="Times New Roman" w:hAnsi="Times New Roman"/>
@@ -472,6 +516,7 @@
               </w:rPr>
               <w:t xml:space="preserve"> </w:t>
             </w:r>
+            <w:proofErr w:type="spellStart"/>
             <w:r>
               <w:rPr>
                 <w:rFonts w:ascii="Times New Roman" w:hAnsi="Times New Roman"/>
@@ -480,8 +525,20 @@
                 <w:szCs w:val="24"/>
                 <w:lang w:val="en-US"/>
               </w:rPr>
-              <w:t>project_name</w:t>
-            </w:r>
+              <w:t>project</w:t>
+            </w:r>
+            <w:proofErr w:type="gramEnd"/>
+            <w:r>
+              <w:rPr>
+                <w:rFonts w:ascii="Times New Roman" w:hAnsi="Times New Roman"/>
+                <w:b/>
+                <w:sz w:val="24"/>
+                <w:szCs w:val="24"/>
+                <w:lang w:val="en-US"/>
+              </w:rPr>
+              <w:t>_name</w:t>
+            </w:r>
+            <w:proofErr w:type="spellEnd"/>
             <w:r>
               <w:rPr>
                 <w:rFonts w:ascii="Times New Roman" w:hAnsi="Times New Roman"/>
@@ -641,6 +698,7 @@
                 <w:lang w:val="en-US"/>
               </w:rPr>
             </w:pPr>
+            <w:proofErr w:type="gramStart"/>
             <w:r>
               <w:rPr>
                 <w:rFonts w:ascii="Times New Roman" w:hAnsi="Times New Roman"/>
@@ -663,6 +721,7 @@
               </w:rPr>
               <w:t xml:space="preserve"> </w:t>
             </w:r>
+            <w:proofErr w:type="spellStart"/>
             <w:r>
               <w:rPr>
                 <w:rFonts w:ascii="Times New Roman" w:hAnsi="Times New Roman"/>
@@ -672,8 +731,21 @@
                 <w:szCs w:val="40"/>
                 <w:lang w:val="en-US"/>
               </w:rPr>
-              <w:t>project_code</w:t>
-            </w:r>
+              <w:t>project</w:t>
+            </w:r>
+            <w:proofErr w:type="gramEnd"/>
+            <w:r>
+              <w:rPr>
+                <w:rFonts w:ascii="Times New Roman" w:hAnsi="Times New Roman"/>
+                <w:b/>
+                <w:color w:val="000000"/>
+                <w:sz w:val="40"/>
+                <w:szCs w:val="40"/>
+                <w:lang w:val="en-US"/>
+              </w:rPr>
+              <w:t>_code</w:t>
+            </w:r>
+            <w:proofErr w:type="spellEnd"/>
             <w:r>
               <w:rPr>
                 <w:rFonts w:ascii="Times New Roman" w:hAnsi="Times New Roman"/>
@@ -1069,7 +1141,27 @@
                 <w:kern w:val="32"/>
                 <w:szCs w:val="24"/>
               </w:rPr>
-              <w:t xml:space="preserve"> Родчихин С.В.</w:t>
+              <w:t xml:space="preserve"> </w:t>
+            </w:r>
+            <w:proofErr w:type="spellStart"/>
+            <w:r>
+              <w:rPr>
+                <w:rFonts w:ascii="Times New Roman" w:hAnsi="Times New Roman"/>
+                <w:spacing w:val="20"/>
+                <w:kern w:val="32"/>
+                <w:szCs w:val="24"/>
+              </w:rPr>
+              <w:t>Родчихин</w:t>
+            </w:r>
+            <w:proofErr w:type="spellEnd"/>
+            <w:r>
+              <w:rPr>
+                <w:rFonts w:ascii="Times New Roman" w:hAnsi="Times New Roman"/>
+                <w:spacing w:val="20"/>
+                <w:kern w:val="32"/>
+                <w:szCs w:val="24"/>
+              </w:rPr>
+              <w:t xml:space="preserve"> С.В.</w:t>
             </w:r>
             <w:r>
               <w:t xml:space="preserve"> </w:t>
@@ -1378,6 +1470,7 @@
                 <w:szCs w:val="24"/>
               </w:rPr>
             </w:pPr>
+            <w:proofErr w:type="gramStart"/>
             <w:r>
               <w:rPr>
                 <w:rFonts w:ascii="Times New Roman" w:hAnsi="Times New Roman"/>
@@ -1410,6 +1503,7 @@
               </w:rPr>
               <w:t>year</w:t>
             </w:r>
+            <w:proofErr w:type="gramEnd"/>
             <w:r>
               <w:rPr>
                 <w:rFonts w:ascii="Times New Roman" w:hAnsi="Times New Roman"/>
@@ -2947,6 +3041,7 @@
         </w:rPr>
         <w:t xml:space="preserve"> </w:t>
       </w:r>
+      <w:proofErr w:type="gramStart"/>
       <w:r>
         <w:rPr>
           <w:rFonts w:ascii="Times New Roman" w:hAnsi="Times New Roman"/>
@@ -2972,6 +3067,7 @@
         </w:rPr>
         <w:t>pole</w:t>
       </w:r>
+      <w:proofErr w:type="gramEnd"/>
       <w:r>
         <w:rPr>
           <w:rFonts w:ascii="Times New Roman" w:hAnsi="Times New Roman"/>
@@ -3146,6 +3242,7 @@
         </w:rPr>
         <w:t xml:space="preserve">е напряжения в проводах </w:t>
       </w:r>
+      <w:proofErr w:type="gramStart"/>
       <w:r>
         <w:rPr>
           <w:rFonts w:ascii="Times New Roman" w:hAnsi="Times New Roman"/>
@@ -3171,6 +3268,7 @@
         </w:rPr>
         <w:t>wire</w:t>
       </w:r>
+      <w:proofErr w:type="gramEnd"/>
       <w:r>
         <w:rPr>
           <w:rFonts w:ascii="Times New Roman" w:hAnsi="Times New Roman"/>
@@ -3212,7 +3310,6 @@
           <w:rFonts w:ascii="Times New Roman" w:hAnsi="Times New Roman"/>
           <w:sz w:val="28"/>
           <w:szCs w:val="28"/>
-          <w:lang w:val="en-US"/>
         </w:rPr>
       </w:pPr>
       <w:r>
@@ -3272,6 +3369,7 @@
         </w:rPr>
         <w:t xml:space="preserve"> на конкретные условия ВЛ </w:t>
       </w:r>
+      <w:proofErr w:type="gramStart"/>
       <w:r>
         <w:rPr>
           <w:rFonts w:ascii="Times New Roman" w:hAnsi="Times New Roman"/>
@@ -3297,6 +3395,7 @@
         </w:rPr>
         <w:t>voltage</w:t>
       </w:r>
+      <w:proofErr w:type="gramEnd"/>
       <w:r>
         <w:rPr>
           <w:rFonts w:ascii="Times New Roman" w:hAnsi="Times New Roman"/>
@@ -3319,7 +3418,25 @@
           <w:sz w:val="28"/>
           <w:szCs w:val="28"/>
         </w:rPr>
-        <w:t xml:space="preserve"> кВ в рамках работы по титулу: </w:t>
+        <w:t xml:space="preserve"> </w:t>
+      </w:r>
+      <w:proofErr w:type="spellStart"/>
+      <w:r>
+        <w:rPr>
+          <w:rFonts w:ascii="Times New Roman" w:hAnsi="Times New Roman"/>
+          <w:sz w:val="28"/>
+          <w:szCs w:val="28"/>
+        </w:rPr>
+        <w:t>кВ</w:t>
+      </w:r>
+      <w:proofErr w:type="spellEnd"/>
+      <w:r>
+        <w:rPr>
+          <w:rFonts w:ascii="Times New Roman" w:hAnsi="Times New Roman"/>
+          <w:sz w:val="28"/>
+          <w:szCs w:val="28"/>
+        </w:rPr>
+        <w:t xml:space="preserve"> в рамках работы по титулу: </w:t>
       </w:r>
       <w:r>
         <w:rPr>
@@ -3568,7 +3685,25 @@
                 <w:sz w:val="28"/>
                 <w:szCs w:val="28"/>
               </w:rPr>
-              <w:t>СНиП II-23-81*</w:t>
+              <w:t>СНиП II-</w:t>
+            </w:r>
+            <w:proofErr w:type="gramStart"/>
+            <w:r>
+              <w:rPr>
+                <w:rFonts w:ascii="Times New Roman" w:hAnsi="Times New Roman"/>
+                <w:sz w:val="28"/>
+                <w:szCs w:val="28"/>
+              </w:rPr>
+              <w:t>23-81</w:t>
+            </w:r>
+            <w:proofErr w:type="gramEnd"/>
+            <w:r>
+              <w:rPr>
+                <w:rFonts w:ascii="Times New Roman" w:hAnsi="Times New Roman"/>
+                <w:sz w:val="28"/>
+                <w:szCs w:val="28"/>
+              </w:rPr>
+              <w:t>*</w:t>
             </w:r>
           </w:p>
         </w:tc>
@@ -4588,7 +4723,25 @@
                 <w:sz w:val="28"/>
                 <w:szCs w:val="28"/>
               </w:rPr>
-              <w:t>Нормативное ветровое давление на высоте 10м над поверхностью земли (Wо), Па</w:t>
+              <w:t>Нормативное ветровое давление на высоте 10м над поверхностью земли (</w:t>
+            </w:r>
+            <w:proofErr w:type="spellStart"/>
+            <w:r>
+              <w:rPr>
+                <w:rFonts w:ascii="Times New Roman" w:hAnsi="Times New Roman"/>
+                <w:sz w:val="28"/>
+                <w:szCs w:val="28"/>
+              </w:rPr>
+              <w:t>Wо</w:t>
+            </w:r>
+            <w:proofErr w:type="spellEnd"/>
+            <w:r>
+              <w:rPr>
+                <w:rFonts w:ascii="Times New Roman" w:hAnsi="Times New Roman"/>
+                <w:sz w:val="28"/>
+                <w:szCs w:val="28"/>
+              </w:rPr>
+              <w:t>), Па</w:t>
             </w:r>
           </w:p>
         </w:tc>
@@ -4615,6 +4768,7 @@
                 <w:lang w:val="en-US"/>
               </w:rPr>
             </w:pPr>
+            <w:proofErr w:type="gramStart"/>
             <w:r>
               <w:rPr>
                 <w:rFonts w:ascii="Times New Roman" w:hAnsi="Times New Roman"/>
@@ -4633,15 +4787,27 @@
               </w:rPr>
               <w:t xml:space="preserve"> </w:t>
             </w:r>
-            <w:r>
-              <w:rPr>
-                <w:rFonts w:ascii="Times New Roman" w:hAnsi="Times New Roman"/>
-                <w:sz w:val="28"/>
-                <w:szCs w:val="28"/>
-                <w:lang w:val="en-US"/>
-              </w:rPr>
-              <w:t>wind_region</w:t>
-            </w:r>
+            <w:proofErr w:type="spellStart"/>
+            <w:r>
+              <w:rPr>
+                <w:rFonts w:ascii="Times New Roman" w:hAnsi="Times New Roman"/>
+                <w:sz w:val="28"/>
+                <w:szCs w:val="28"/>
+                <w:lang w:val="en-US"/>
+              </w:rPr>
+              <w:t>wind</w:t>
+            </w:r>
+            <w:proofErr w:type="gramEnd"/>
+            <w:r>
+              <w:rPr>
+                <w:rFonts w:ascii="Times New Roman" w:hAnsi="Times New Roman"/>
+                <w:sz w:val="28"/>
+                <w:szCs w:val="28"/>
+                <w:lang w:val="en-US"/>
+              </w:rPr>
+              <w:t>_region</w:t>
+            </w:r>
+            <w:proofErr w:type="spellEnd"/>
             <w:r>
               <w:rPr>
                 <w:rFonts w:ascii="Times New Roman" w:hAnsi="Times New Roman"/>
@@ -4685,6 +4851,7 @@
                 <w:lang w:val="en-US"/>
               </w:rPr>
             </w:pPr>
+            <w:proofErr w:type="gramStart"/>
             <w:r>
               <w:rPr>
                 <w:rFonts w:ascii="Times New Roman" w:hAnsi="Times New Roman"/>
@@ -4703,15 +4870,27 @@
               </w:rPr>
               <w:t xml:space="preserve"> </w:t>
             </w:r>
-            <w:r>
-              <w:rPr>
-                <w:rFonts w:ascii="Times New Roman" w:hAnsi="Times New Roman"/>
-                <w:sz w:val="28"/>
-                <w:szCs w:val="28"/>
-                <w:lang w:val="en-US"/>
-              </w:rPr>
-              <w:t>wind_pressure</w:t>
-            </w:r>
+            <w:proofErr w:type="spellStart"/>
+            <w:r>
+              <w:rPr>
+                <w:rFonts w:ascii="Times New Roman" w:hAnsi="Times New Roman"/>
+                <w:sz w:val="28"/>
+                <w:szCs w:val="28"/>
+                <w:lang w:val="en-US"/>
+              </w:rPr>
+              <w:t>wind</w:t>
+            </w:r>
+            <w:proofErr w:type="gramEnd"/>
+            <w:r>
+              <w:rPr>
+                <w:rFonts w:ascii="Times New Roman" w:hAnsi="Times New Roman"/>
+                <w:sz w:val="28"/>
+                <w:szCs w:val="28"/>
+                <w:lang w:val="en-US"/>
+              </w:rPr>
+              <w:t>_pressure</w:t>
+            </w:r>
+            <w:proofErr w:type="spellEnd"/>
             <w:r>
               <w:rPr>
                 <w:rFonts w:ascii="Times New Roman" w:hAnsi="Times New Roman"/>
@@ -4792,6 +4971,7 @@
                 <w:lang w:val="en-US"/>
               </w:rPr>
             </w:pPr>
+            <w:proofErr w:type="gramStart"/>
             <w:r>
               <w:rPr>
                 <w:rFonts w:ascii="Times New Roman" w:hAnsi="Times New Roman"/>
@@ -4819,6 +4999,7 @@
               </w:rPr>
               <w:t>area</w:t>
             </w:r>
+            <w:proofErr w:type="gramEnd"/>
             <w:r>
               <w:rPr>
                 <w:rFonts w:ascii="Times New Roman" w:hAnsi="Times New Roman"/>
@@ -4917,6 +5098,7 @@
                 <w:lang w:val="en-US"/>
               </w:rPr>
             </w:pPr>
+            <w:proofErr w:type="gramStart"/>
             <w:r>
               <w:rPr>
                 <w:rFonts w:ascii="Times New Roman" w:hAnsi="Times New Roman"/>
@@ -4935,15 +5117,27 @@
               </w:rPr>
               <w:t xml:space="preserve"> </w:t>
             </w:r>
-            <w:r>
-              <w:rPr>
-                <w:rFonts w:ascii="Times New Roman" w:hAnsi="Times New Roman"/>
-                <w:sz w:val="28"/>
-                <w:szCs w:val="28"/>
-                <w:lang w:val="en-US"/>
-              </w:rPr>
-              <w:t>ice_region</w:t>
-            </w:r>
+            <w:proofErr w:type="spellStart"/>
+            <w:r>
+              <w:rPr>
+                <w:rFonts w:ascii="Times New Roman" w:hAnsi="Times New Roman"/>
+                <w:sz w:val="28"/>
+                <w:szCs w:val="28"/>
+                <w:lang w:val="en-US"/>
+              </w:rPr>
+              <w:t>ice</w:t>
+            </w:r>
+            <w:proofErr w:type="gramEnd"/>
+            <w:r>
+              <w:rPr>
+                <w:rFonts w:ascii="Times New Roman" w:hAnsi="Times New Roman"/>
+                <w:sz w:val="28"/>
+                <w:szCs w:val="28"/>
+                <w:lang w:val="en-US"/>
+              </w:rPr>
+              <w:t>_region</w:t>
+            </w:r>
+            <w:proofErr w:type="spellEnd"/>
             <w:r>
               <w:rPr>
                 <w:rFonts w:ascii="Times New Roman" w:hAnsi="Times New Roman"/>
@@ -4975,6 +5169,7 @@
                 <w:lang w:val="en-US"/>
               </w:rPr>
             </w:pPr>
+            <w:proofErr w:type="gramStart"/>
             <w:r>
               <w:rPr>
                 <w:rFonts w:ascii="Times New Roman" w:hAnsi="Times New Roman"/>
@@ -4993,15 +5188,27 @@
               </w:rPr>
               <w:t xml:space="preserve"> </w:t>
             </w:r>
-            <w:r>
-              <w:rPr>
-                <w:rFonts w:ascii="Times New Roman" w:hAnsi="Times New Roman"/>
-                <w:sz w:val="28"/>
-                <w:szCs w:val="28"/>
-                <w:lang w:val="en-US"/>
-              </w:rPr>
-              <w:t>ice_thickness</w:t>
-            </w:r>
+            <w:proofErr w:type="spellStart"/>
+            <w:r>
+              <w:rPr>
+                <w:rFonts w:ascii="Times New Roman" w:hAnsi="Times New Roman"/>
+                <w:sz w:val="28"/>
+                <w:szCs w:val="28"/>
+                <w:lang w:val="en-US"/>
+              </w:rPr>
+              <w:t>ice</w:t>
+            </w:r>
+            <w:proofErr w:type="gramEnd"/>
+            <w:r>
+              <w:rPr>
+                <w:rFonts w:ascii="Times New Roman" w:hAnsi="Times New Roman"/>
+                <w:sz w:val="28"/>
+                <w:szCs w:val="28"/>
+                <w:lang w:val="en-US"/>
+              </w:rPr>
+              <w:t>_thickness</w:t>
+            </w:r>
+            <w:proofErr w:type="spellEnd"/>
             <w:r>
               <w:rPr>
                 <w:rFonts w:ascii="Times New Roman" w:hAnsi="Times New Roman"/>
@@ -5078,6 +5285,7 @@
                 <w:lang w:val="en-US"/>
               </w:rPr>
             </w:pPr>
+            <w:proofErr w:type="gramStart"/>
             <w:r>
               <w:rPr>
                 <w:rFonts w:ascii="Times New Roman" w:hAnsi="Times New Roman"/>
@@ -5096,15 +5304,27 @@
               </w:rPr>
               <w:t xml:space="preserve"> </w:t>
             </w:r>
-            <w:r>
-              <w:rPr>
-                <w:rFonts w:ascii="Times New Roman" w:hAnsi="Times New Roman"/>
-                <w:sz w:val="28"/>
-                <w:szCs w:val="28"/>
-                <w:lang w:val="en-US"/>
-              </w:rPr>
-              <w:t>ice_wind_pressure</w:t>
-            </w:r>
+            <w:proofErr w:type="spellStart"/>
+            <w:r>
+              <w:rPr>
+                <w:rFonts w:ascii="Times New Roman" w:hAnsi="Times New Roman"/>
+                <w:sz w:val="28"/>
+                <w:szCs w:val="28"/>
+                <w:lang w:val="en-US"/>
+              </w:rPr>
+              <w:t>ice</w:t>
+            </w:r>
+            <w:proofErr w:type="gramEnd"/>
+            <w:r>
+              <w:rPr>
+                <w:rFonts w:ascii="Times New Roman" w:hAnsi="Times New Roman"/>
+                <w:sz w:val="28"/>
+                <w:szCs w:val="28"/>
+                <w:lang w:val="en-US"/>
+              </w:rPr>
+              <w:t>_wind_pressure</w:t>
+            </w:r>
+            <w:proofErr w:type="spellEnd"/>
             <w:r>
               <w:rPr>
                 <w:rFonts w:ascii="Times New Roman" w:hAnsi="Times New Roman"/>
@@ -5287,6 +5507,7 @@
                 <w:lang w:val="en-US"/>
               </w:rPr>
             </w:pPr>
+            <w:proofErr w:type="gramStart"/>
             <w:r>
               <w:rPr>
                 <w:rFonts w:ascii="Times New Roman" w:hAnsi="Times New Roman"/>
@@ -5305,15 +5526,27 @@
               </w:rPr>
               <w:t xml:space="preserve"> </w:t>
             </w:r>
-            <w:r>
-              <w:rPr>
-                <w:rFonts w:ascii="Times New Roman" w:hAnsi="Times New Roman"/>
-                <w:sz w:val="28"/>
-                <w:szCs w:val="28"/>
-                <w:lang w:val="en-US"/>
-              </w:rPr>
-              <w:t>year_average_temp</w:t>
-            </w:r>
+            <w:proofErr w:type="spellStart"/>
+            <w:r>
+              <w:rPr>
+                <w:rFonts w:ascii="Times New Roman" w:hAnsi="Times New Roman"/>
+                <w:sz w:val="28"/>
+                <w:szCs w:val="28"/>
+                <w:lang w:val="en-US"/>
+              </w:rPr>
+              <w:t>year</w:t>
+            </w:r>
+            <w:proofErr w:type="gramEnd"/>
+            <w:r>
+              <w:rPr>
+                <w:rFonts w:ascii="Times New Roman" w:hAnsi="Times New Roman"/>
+                <w:sz w:val="28"/>
+                <w:szCs w:val="28"/>
+                <w:lang w:val="en-US"/>
+              </w:rPr>
+              <w:t>_average_temp</w:t>
+            </w:r>
+            <w:proofErr w:type="spellEnd"/>
             <w:r>
               <w:rPr>
                 <w:rFonts w:ascii="Times New Roman" w:hAnsi="Times New Roman"/>
@@ -5345,6 +5578,7 @@
                 <w:lang w:val="en-US"/>
               </w:rPr>
             </w:pPr>
+            <w:proofErr w:type="gramStart"/>
             <w:r>
               <w:rPr>
                 <w:rFonts w:ascii="Times New Roman" w:hAnsi="Times New Roman"/>
@@ -5363,15 +5597,27 @@
               </w:rPr>
               <w:t xml:space="preserve"> </w:t>
             </w:r>
-            <w:r>
-              <w:rPr>
-                <w:rFonts w:ascii="Times New Roman" w:hAnsi="Times New Roman"/>
-                <w:sz w:val="28"/>
-                <w:szCs w:val="28"/>
-                <w:lang w:val="en-US"/>
-              </w:rPr>
-              <w:t>min_temp</w:t>
-            </w:r>
+            <w:proofErr w:type="spellStart"/>
+            <w:r>
+              <w:rPr>
+                <w:rFonts w:ascii="Times New Roman" w:hAnsi="Times New Roman"/>
+                <w:sz w:val="28"/>
+                <w:szCs w:val="28"/>
+                <w:lang w:val="en-US"/>
+              </w:rPr>
+              <w:t>min</w:t>
+            </w:r>
+            <w:proofErr w:type="gramEnd"/>
+            <w:r>
+              <w:rPr>
+                <w:rFonts w:ascii="Times New Roman" w:hAnsi="Times New Roman"/>
+                <w:sz w:val="28"/>
+                <w:szCs w:val="28"/>
+                <w:lang w:val="en-US"/>
+              </w:rPr>
+              <w:t>_temp</w:t>
+            </w:r>
+            <w:proofErr w:type="spellEnd"/>
             <w:r>
               <w:rPr>
                 <w:rFonts w:ascii="Times New Roman" w:hAnsi="Times New Roman"/>
@@ -5403,6 +5649,7 @@
                 <w:lang w:val="en-US"/>
               </w:rPr>
             </w:pPr>
+            <w:proofErr w:type="gramStart"/>
             <w:r>
               <w:rPr>
                 <w:rFonts w:ascii="Times New Roman" w:hAnsi="Times New Roman"/>
@@ -5421,15 +5668,27 @@
               </w:rPr>
               <w:t xml:space="preserve"> </w:t>
             </w:r>
-            <w:r>
-              <w:rPr>
-                <w:rFonts w:ascii="Times New Roman" w:hAnsi="Times New Roman"/>
-                <w:sz w:val="28"/>
-                <w:szCs w:val="28"/>
-                <w:lang w:val="en-US"/>
-              </w:rPr>
-              <w:t>wind_temp</w:t>
-            </w:r>
+            <w:proofErr w:type="spellStart"/>
+            <w:r>
+              <w:rPr>
+                <w:rFonts w:ascii="Times New Roman" w:hAnsi="Times New Roman"/>
+                <w:sz w:val="28"/>
+                <w:szCs w:val="28"/>
+                <w:lang w:val="en-US"/>
+              </w:rPr>
+              <w:t>wind</w:t>
+            </w:r>
+            <w:proofErr w:type="gramEnd"/>
+            <w:r>
+              <w:rPr>
+                <w:rFonts w:ascii="Times New Roman" w:hAnsi="Times New Roman"/>
+                <w:sz w:val="28"/>
+                <w:szCs w:val="28"/>
+                <w:lang w:val="en-US"/>
+              </w:rPr>
+              <w:t>_temp</w:t>
+            </w:r>
+            <w:proofErr w:type="spellEnd"/>
             <w:r>
               <w:rPr>
                 <w:rFonts w:ascii="Times New Roman" w:hAnsi="Times New Roman"/>
@@ -5461,6 +5720,7 @@
                 <w:lang w:val="en-US"/>
               </w:rPr>
             </w:pPr>
+            <w:proofErr w:type="gramStart"/>
             <w:r>
               <w:rPr>
                 <w:rFonts w:ascii="Times New Roman" w:hAnsi="Times New Roman"/>
@@ -5479,15 +5739,27 @@
               </w:rPr>
               <w:t xml:space="preserve"> </w:t>
             </w:r>
-            <w:r>
-              <w:rPr>
-                <w:rFonts w:ascii="Times New Roman" w:hAnsi="Times New Roman"/>
-                <w:sz w:val="28"/>
-                <w:szCs w:val="28"/>
-                <w:lang w:val="en-US"/>
-              </w:rPr>
-              <w:t>ice_temp</w:t>
-            </w:r>
+            <w:proofErr w:type="spellStart"/>
+            <w:r>
+              <w:rPr>
+                <w:rFonts w:ascii="Times New Roman" w:hAnsi="Times New Roman"/>
+                <w:sz w:val="28"/>
+                <w:szCs w:val="28"/>
+                <w:lang w:val="en-US"/>
+              </w:rPr>
+              <w:t>ice</w:t>
+            </w:r>
+            <w:proofErr w:type="gramEnd"/>
+            <w:r>
+              <w:rPr>
+                <w:rFonts w:ascii="Times New Roman" w:hAnsi="Times New Roman"/>
+                <w:sz w:val="28"/>
+                <w:szCs w:val="28"/>
+                <w:lang w:val="en-US"/>
+              </w:rPr>
+              <w:t>_temp</w:t>
+            </w:r>
+            <w:proofErr w:type="spellEnd"/>
             <w:r>
               <w:rPr>
                 <w:rFonts w:ascii="Times New Roman" w:hAnsi="Times New Roman"/>
@@ -5519,6 +5791,7 @@
                 <w:lang w:val="en-US"/>
               </w:rPr>
             </w:pPr>
+            <w:proofErr w:type="gramStart"/>
             <w:r>
               <w:rPr>
                 <w:rFonts w:ascii="Times New Roman" w:hAnsi="Times New Roman"/>
@@ -5537,15 +5810,27 @@
               </w:rPr>
               <w:t xml:space="preserve"> </w:t>
             </w:r>
-            <w:r>
-              <w:rPr>
-                <w:rFonts w:ascii="Times New Roman" w:hAnsi="Times New Roman"/>
-                <w:sz w:val="28"/>
-                <w:szCs w:val="28"/>
-                <w:lang w:val="en-US"/>
-              </w:rPr>
-              <w:t>max_temp</w:t>
-            </w:r>
+            <w:proofErr w:type="spellStart"/>
+            <w:r>
+              <w:rPr>
+                <w:rFonts w:ascii="Times New Roman" w:hAnsi="Times New Roman"/>
+                <w:sz w:val="28"/>
+                <w:szCs w:val="28"/>
+                <w:lang w:val="en-US"/>
+              </w:rPr>
+              <w:t>max</w:t>
+            </w:r>
+            <w:proofErr w:type="gramEnd"/>
+            <w:r>
+              <w:rPr>
+                <w:rFonts w:ascii="Times New Roman" w:hAnsi="Times New Roman"/>
+                <w:sz w:val="28"/>
+                <w:szCs w:val="28"/>
+                <w:lang w:val="en-US"/>
+              </w:rPr>
+              <w:t>_temp</w:t>
+            </w:r>
+            <w:proofErr w:type="spellEnd"/>
             <w:r>
               <w:rPr>
                 <w:rFonts w:ascii="Times New Roman" w:hAnsi="Times New Roman"/>
@@ -5671,6 +5956,7 @@
                 <w:lang w:val="en-US"/>
               </w:rPr>
             </w:pPr>
+            <w:proofErr w:type="gramStart"/>
             <w:r>
               <w:rPr>
                 <w:rFonts w:ascii="Times New Roman" w:hAnsi="Times New Roman"/>
@@ -5689,15 +5975,27 @@
               </w:rPr>
               <w:t xml:space="preserve"> </w:t>
             </w:r>
-            <w:r>
-              <w:rPr>
-                <w:rFonts w:ascii="Times New Roman" w:hAnsi="Times New Roman"/>
-                <w:sz w:val="28"/>
-                <w:szCs w:val="28"/>
-                <w:lang w:val="en-US"/>
-              </w:rPr>
-              <w:t>wind_reg_coef</w:t>
-            </w:r>
+            <w:proofErr w:type="spellStart"/>
+            <w:r>
+              <w:rPr>
+                <w:rFonts w:ascii="Times New Roman" w:hAnsi="Times New Roman"/>
+                <w:sz w:val="28"/>
+                <w:szCs w:val="28"/>
+                <w:lang w:val="en-US"/>
+              </w:rPr>
+              <w:t>wind</w:t>
+            </w:r>
+            <w:proofErr w:type="gramEnd"/>
+            <w:r>
+              <w:rPr>
+                <w:rFonts w:ascii="Times New Roman" w:hAnsi="Times New Roman"/>
+                <w:sz w:val="28"/>
+                <w:szCs w:val="28"/>
+                <w:lang w:val="en-US"/>
+              </w:rPr>
+              <w:t>_reg_coef</w:t>
+            </w:r>
+            <w:proofErr w:type="spellEnd"/>
             <w:r>
               <w:rPr>
                 <w:rFonts w:ascii="Times New Roman" w:hAnsi="Times New Roman"/>
@@ -5729,6 +6027,7 @@
                 <w:lang w:val="en-US"/>
               </w:rPr>
             </w:pPr>
+            <w:proofErr w:type="gramStart"/>
             <w:r>
               <w:rPr>
                 <w:rFonts w:ascii="Times New Roman" w:hAnsi="Times New Roman"/>
@@ -5747,15 +6046,27 @@
               </w:rPr>
               <w:t xml:space="preserve"> </w:t>
             </w:r>
-            <w:r>
-              <w:rPr>
-                <w:rFonts w:ascii="Times New Roman" w:hAnsi="Times New Roman"/>
-                <w:sz w:val="28"/>
-                <w:szCs w:val="28"/>
-                <w:lang w:val="en-US"/>
-              </w:rPr>
-              <w:t>ice_reg_coef</w:t>
-            </w:r>
+            <w:proofErr w:type="spellStart"/>
+            <w:r>
+              <w:rPr>
+                <w:rFonts w:ascii="Times New Roman" w:hAnsi="Times New Roman"/>
+                <w:sz w:val="28"/>
+                <w:szCs w:val="28"/>
+                <w:lang w:val="en-US"/>
+              </w:rPr>
+              <w:t>ice</w:t>
+            </w:r>
+            <w:proofErr w:type="gramEnd"/>
+            <w:r>
+              <w:rPr>
+                <w:rFonts w:ascii="Times New Roman" w:hAnsi="Times New Roman"/>
+                <w:sz w:val="28"/>
+                <w:szCs w:val="28"/>
+                <w:lang w:val="en-US"/>
+              </w:rPr>
+              <w:t>_reg_coef</w:t>
+            </w:r>
+            <w:proofErr w:type="spellEnd"/>
             <w:r>
               <w:rPr>
                 <w:rFonts w:ascii="Times New Roman" w:hAnsi="Times New Roman"/>
@@ -5831,6 +6142,7 @@
                 <w:lang w:val="en-US"/>
               </w:rPr>
             </w:pPr>
+            <w:proofErr w:type="gramStart"/>
             <w:r>
               <w:rPr>
                 <w:rFonts w:ascii="Times New Roman" w:hAnsi="Times New Roman"/>
@@ -5849,15 +6161,27 @@
               </w:rPr>
               <w:t xml:space="preserve"> </w:t>
             </w:r>
-            <w:r>
-              <w:rPr>
-                <w:rFonts w:ascii="Times New Roman" w:hAnsi="Times New Roman"/>
-                <w:sz w:val="28"/>
-                <w:szCs w:val="28"/>
-                <w:lang w:val="en-US"/>
-              </w:rPr>
-              <w:t>wire_hesitation</w:t>
-            </w:r>
+            <w:proofErr w:type="spellStart"/>
+            <w:r>
+              <w:rPr>
+                <w:rFonts w:ascii="Times New Roman" w:hAnsi="Times New Roman"/>
+                <w:sz w:val="28"/>
+                <w:szCs w:val="28"/>
+                <w:lang w:val="en-US"/>
+              </w:rPr>
+              <w:t>wire</w:t>
+            </w:r>
+            <w:proofErr w:type="gramEnd"/>
+            <w:r>
+              <w:rPr>
+                <w:rFonts w:ascii="Times New Roman" w:hAnsi="Times New Roman"/>
+                <w:sz w:val="28"/>
+                <w:szCs w:val="28"/>
+                <w:lang w:val="en-US"/>
+              </w:rPr>
+              <w:t>_hesitation</w:t>
+            </w:r>
+            <w:proofErr w:type="spellEnd"/>
             <w:r>
               <w:rPr>
                 <w:rFonts w:ascii="Times New Roman" w:hAnsi="Times New Roman"/>
@@ -5949,6 +6273,7 @@
                 <w:lang w:val="en-US"/>
               </w:rPr>
             </w:pPr>
+            <w:proofErr w:type="gramStart"/>
             <w:r>
               <w:rPr>
                 <w:rFonts w:ascii="Times New Roman" w:hAnsi="Times New Roman"/>
@@ -5976,6 +6301,7 @@
               </w:rPr>
               <w:t>seismicity</w:t>
             </w:r>
+            <w:proofErr w:type="gramEnd"/>
             <w:r>
               <w:rPr>
                 <w:rFonts w:ascii="Times New Roman" w:hAnsi="Times New Roman"/>
@@ -6262,6 +6588,7 @@
         </w:rPr>
         <w:tab/>
       </w:r>
+      <w:proofErr w:type="gramStart"/>
       <w:r>
         <w:rPr>
           <w:sz w:val="28"/>
@@ -6286,6 +6613,7 @@
         </w:rPr>
         <w:t>wind</w:t>
       </w:r>
+      <w:proofErr w:type="gramEnd"/>
       <w:r>
         <w:rPr>
           <w:sz w:val="28"/>
@@ -6294,6 +6622,7 @@
         </w:rPr>
         <w:t>_</w:t>
       </w:r>
+      <w:proofErr w:type="spellStart"/>
       <w:r>
         <w:rPr>
           <w:sz w:val="28"/>
@@ -6302,6 +6631,7 @@
         </w:rPr>
         <w:t>coef</w:t>
       </w:r>
+      <w:proofErr w:type="spellEnd"/>
       <w:r>
         <w:rPr>
           <w:sz w:val="28"/>
@@ -6364,6 +6694,7 @@
         </w:rPr>
         <w:tab/>
       </w:r>
+      <w:proofErr w:type="gramStart"/>
       <w:r>
         <w:rPr>
           <w:sz w:val="28"/>
@@ -6388,6 +6719,7 @@
         </w:rPr>
         <w:t>wind</w:t>
       </w:r>
+      <w:proofErr w:type="gramEnd"/>
       <w:r>
         <w:rPr>
           <w:sz w:val="28"/>
@@ -6412,6 +6744,7 @@
         </w:rPr>
         <w:t>_</w:t>
       </w:r>
+      <w:proofErr w:type="spellStart"/>
       <w:r>
         <w:rPr>
           <w:sz w:val="28"/>
@@ -6420,6 +6753,7 @@
         </w:rPr>
         <w:t>coef</w:t>
       </w:r>
+      <w:proofErr w:type="spellEnd"/>
       <w:r>
         <w:rPr>
           <w:sz w:val="28"/>
@@ -6482,6 +6816,7 @@
         </w:rPr>
         <w:tab/>
       </w:r>
+      <w:proofErr w:type="gramStart"/>
       <w:r>
         <w:rPr>
           <w:sz w:val="28"/>
@@ -6506,6 +6841,7 @@
         </w:rPr>
         <w:t>ice</w:t>
       </w:r>
+      <w:proofErr w:type="gramEnd"/>
       <w:r>
         <w:rPr>
           <w:sz w:val="28"/>
@@ -6514,6 +6850,7 @@
         </w:rPr>
         <w:t>_</w:t>
       </w:r>
+      <w:proofErr w:type="spellStart"/>
       <w:r>
         <w:rPr>
           <w:sz w:val="28"/>
@@ -6522,6 +6859,7 @@
         </w:rPr>
         <w:t>coef</w:t>
       </w:r>
+      <w:proofErr w:type="spellEnd"/>
       <w:r>
         <w:rPr>
           <w:sz w:val="28"/>
@@ -6592,6 +6930,7 @@
         </w:rPr>
         <w:tab/>
       </w:r>
+      <w:proofErr w:type="gramStart"/>
       <w:r>
         <w:rPr>
           <w:sz w:val="28"/>
@@ -6616,6 +6955,7 @@
         </w:rPr>
         <w:t>ice</w:t>
       </w:r>
+      <w:proofErr w:type="gramEnd"/>
       <w:r>
         <w:rPr>
           <w:sz w:val="28"/>
@@ -6640,6 +6980,7 @@
         </w:rPr>
         <w:t>_</w:t>
       </w:r>
+      <w:proofErr w:type="spellStart"/>
       <w:r>
         <w:rPr>
           <w:sz w:val="28"/>
@@ -6648,6 +6989,7 @@
         </w:rPr>
         <w:t>coef</w:t>
       </w:r>
+      <w:proofErr w:type="spellEnd"/>
       <w:r>
         <w:rPr>
           <w:sz w:val="28"/>
@@ -6711,6 +7053,7 @@
         </w:rPr>
         <w:tab/>
       </w:r>
+      <w:proofErr w:type="gramStart"/>
       <w:r>
         <w:rPr>
           <w:sz w:val="28"/>
@@ -6735,6 +7078,7 @@
         </w:rPr>
         <w:t>ice</w:t>
       </w:r>
+      <w:proofErr w:type="gramEnd"/>
       <w:r>
         <w:rPr>
           <w:sz w:val="28"/>
@@ -6743,6 +7087,7 @@
         </w:rPr>
         <w:t>_</w:t>
       </w:r>
+      <w:proofErr w:type="spellStart"/>
       <w:r>
         <w:rPr>
           <w:sz w:val="28"/>
@@ -6751,6 +7096,7 @@
         </w:rPr>
         <w:t>coef</w:t>
       </w:r>
+      <w:proofErr w:type="spellEnd"/>
       <w:r>
         <w:rPr>
           <w:sz w:val="28"/>
@@ -6812,7 +7158,25 @@
           <w:szCs w:val="28"/>
           <w:lang w:eastAsia="ru-RU"/>
         </w:rPr>
-        <w:t>сочетаний при расчете тяжения проводов:</w:t>
+        <w:t xml:space="preserve">сочетаний при расчете </w:t>
+      </w:r>
+      <w:proofErr w:type="spellStart"/>
+      <w:r>
+        <w:rPr>
+          <w:sz w:val="28"/>
+          <w:szCs w:val="28"/>
+          <w:lang w:eastAsia="ru-RU"/>
+        </w:rPr>
+        <w:t>тяжения</w:t>
+      </w:r>
+      <w:proofErr w:type="spellEnd"/>
+      <w:r>
+        <w:rPr>
+          <w:sz w:val="28"/>
+          <w:szCs w:val="28"/>
+          <w:lang w:eastAsia="ru-RU"/>
+        </w:rPr>
+        <w:t xml:space="preserve"> проводов:</w:t>
       </w:r>
       <w:r>
         <w:rPr>
@@ -7078,7 +7442,25 @@
           <w:szCs w:val="28"/>
           <w:lang w:eastAsia="ru-RU"/>
         </w:rPr>
-        <w:t>надежности при расчете тяжения проводов:</w:t>
+        <w:t xml:space="preserve">надежности при расчете </w:t>
+      </w:r>
+      <w:proofErr w:type="spellStart"/>
+      <w:r>
+        <w:rPr>
+          <w:sz w:val="28"/>
+          <w:szCs w:val="28"/>
+          <w:lang w:eastAsia="ru-RU"/>
+        </w:rPr>
+        <w:t>тяжения</w:t>
+      </w:r>
+      <w:proofErr w:type="spellEnd"/>
+      <w:r>
+        <w:rPr>
+          <w:sz w:val="28"/>
+          <w:szCs w:val="28"/>
+          <w:lang w:eastAsia="ru-RU"/>
+        </w:rPr>
+        <w:t xml:space="preserve"> проводов:</w:t>
       </w:r>
       <w:r>
         <w:rPr>
@@ -7216,6 +7598,7 @@
         </w:rPr>
         <w:t xml:space="preserve"> </w:t>
       </w:r>
+      <w:proofErr w:type="spellStart"/>
       <w:r>
         <w:rPr>
           <w:color w:val="000000"/>
@@ -7225,6 +7608,7 @@
         </w:rPr>
         <w:t>wire_tencion</w:t>
       </w:r>
+      <w:proofErr w:type="spellEnd"/>
       <w:r>
         <w:rPr>
           <w:color w:val="000000"/>
@@ -7664,14 +8048,32 @@
           <w:sz w:val="28"/>
           <w:szCs w:val="28"/>
         </w:rPr>
-        <w:t>Расчеты несущей способности элементов по первой (по прочности и устойчивости) и второй (по деформативности) группам предельных состояний. Опоры рассчитаны, как простран</w:t>
-      </w:r>
+        <w:t xml:space="preserve">Расчеты несущей способности элементов по первой (по прочности и устойчивости) и второй (по </w:t>
+      </w:r>
+      <w:proofErr w:type="spellStart"/>
       <w:r>
         <w:rPr>
           <w:color w:val="000000"/>
           <w:sz w:val="28"/>
           <w:szCs w:val="28"/>
         </w:rPr>
+        <w:t>деформативности</w:t>
+      </w:r>
+      <w:proofErr w:type="spellEnd"/>
+      <w:r>
+        <w:rPr>
+          <w:color w:val="000000"/>
+          <w:sz w:val="28"/>
+          <w:szCs w:val="28"/>
+        </w:rPr>
+        <w:t>) группам предельных состояний. Опоры рассчитаны, как простран</w:t>
+      </w:r>
+      <w:r>
+        <w:rPr>
+          <w:color w:val="000000"/>
+          <w:sz w:val="28"/>
+          <w:szCs w:val="28"/>
+        </w:rPr>
         <w:t xml:space="preserve">ственные консольно-стержневые системы </w:t>
       </w:r>
       <w:r>
@@ -7682,6 +8084,7 @@
         </w:rPr>
         <w:t>в программном комплексе «</w:t>
       </w:r>
+      <w:proofErr w:type="spellStart"/>
       <w:r>
         <w:rPr>
           <w:color w:val="000000"/>
@@ -7691,6 +8094,7 @@
         </w:rPr>
         <w:t>ScadOffice</w:t>
       </w:r>
+      <w:proofErr w:type="spellEnd"/>
       <w:r>
         <w:rPr>
           <w:color w:val="000000"/>
@@ -7719,6 +8123,7 @@
         </w:rPr>
         <w:t xml:space="preserve">    Нагрузка от собственного веса задается программным комплексом «</w:t>
       </w:r>
+      <w:proofErr w:type="spellStart"/>
       <w:r>
         <w:rPr>
           <w:color w:val="000000"/>
@@ -7728,6 +8133,7 @@
         </w:rPr>
         <w:t>ScadOffice</w:t>
       </w:r>
+      <w:proofErr w:type="spellEnd"/>
       <w:r>
         <w:rPr>
           <w:color w:val="000000"/>
@@ -7804,6 +8210,7 @@
         <w:t xml:space="preserve">Расчет анкерно-угловой опоры </w:t>
       </w:r>
       <w:bookmarkEnd w:id="9"/>
+      <w:proofErr w:type="gramStart"/>
       <w:r>
         <w:t xml:space="preserve">{{ </w:t>
       </w:r>
@@ -7813,6 +8220,7 @@
         </w:rPr>
         <w:t>pole</w:t>
       </w:r>
+      <w:proofErr w:type="gramEnd"/>
       <w:r>
         <w:t>_</w:t>
       </w:r>
@@ -7926,6 +8334,7 @@
         </w:rPr>
         <w:t xml:space="preserve">Конструктивно сооружение состоит из </w:t>
       </w:r>
+      <w:proofErr w:type="gramStart"/>
       <w:r>
         <w:rPr>
           <w:rFonts w:ascii="Times New Roman" w:hAnsi="Times New Roman"/>
@@ -7943,6 +8352,7 @@
         </w:rPr>
         <w:t>sections</w:t>
       </w:r>
+      <w:proofErr w:type="gramEnd"/>
       <w:r>
         <w:rPr>
           <w:rFonts w:ascii="Times New Roman" w:hAnsi="Times New Roman"/>
@@ -7959,6 +8369,7 @@
         </w:rPr>
         <w:t xml:space="preserve">-х секций в виде усеченной пирамиды. Сторона грани в основании опоры составляет </w:t>
       </w:r>
+      <w:proofErr w:type="gramStart"/>
       <w:r>
         <w:rPr>
           <w:rFonts w:ascii="Times New Roman" w:hAnsi="Times New Roman"/>
@@ -7976,6 +8387,7 @@
         </w:rPr>
         <w:t>pole</w:t>
       </w:r>
+      <w:proofErr w:type="gramEnd"/>
       <w:r>
         <w:rPr>
           <w:rFonts w:ascii="Times New Roman" w:hAnsi="Times New Roman"/>
@@ -8057,15 +8469,33 @@
           <w:sz w:val="28"/>
           <w:szCs w:val="28"/>
         </w:rPr>
-        <w:t>м. На отметке +</w:t>
-      </w:r>
-      <w:r>
-        <w:rPr>
-          <w:rFonts w:ascii="Times New Roman" w:hAnsi="Times New Roman"/>
-          <w:sz w:val="28"/>
-          <w:szCs w:val="28"/>
-        </w:rPr>
-        <w:t xml:space="preserve">{{ </w:t>
+        <w:t xml:space="preserve">м. На отметке </w:t>
+      </w:r>
+      <w:proofErr w:type="gramStart"/>
+      <w:r>
+        <w:rPr>
+          <w:rFonts w:ascii="Times New Roman" w:hAnsi="Times New Roman"/>
+          <w:sz w:val="28"/>
+          <w:szCs w:val="28"/>
+        </w:rPr>
+        <w:t>+</w:t>
+      </w:r>
+      <w:r>
+        <w:rPr>
+          <w:rFonts w:ascii="Times New Roman" w:hAnsi="Times New Roman"/>
+          <w:sz w:val="28"/>
+          <w:szCs w:val="28"/>
+        </w:rPr>
+        <w:t>{</w:t>
+      </w:r>
+      <w:proofErr w:type="gramEnd"/>
+      <w:r>
+        <w:rPr>
+          <w:rFonts w:ascii="Times New Roman" w:hAnsi="Times New Roman"/>
+          <w:sz w:val="28"/>
+          <w:szCs w:val="28"/>
+        </w:rPr>
+        <w:t xml:space="preserve">{ </w:t>
       </w:r>
       <w:r>
         <w:rPr>
@@ -8377,7 +8807,27 @@
                 <w:szCs w:val="28"/>
                 <w:lang w:val="en-US"/>
               </w:rPr>
-              <w:t>{%tr for davit in davit_dict %}</w:t>
+              <w:t xml:space="preserve">{%tr for davit in </w:t>
+            </w:r>
+            <w:proofErr w:type="spellStart"/>
+            <w:r>
+              <w:rPr>
+                <w:rFonts w:ascii="Times New Roman" w:hAnsi="Times New Roman"/>
+                <w:sz w:val="28"/>
+                <w:szCs w:val="28"/>
+                <w:lang w:val="en-US"/>
+              </w:rPr>
+              <w:t>davit_dict</w:t>
+            </w:r>
+            <w:proofErr w:type="spellEnd"/>
+            <w:r>
+              <w:rPr>
+                <w:rFonts w:ascii="Times New Roman" w:hAnsi="Times New Roman"/>
+                <w:sz w:val="28"/>
+                <w:szCs w:val="28"/>
+                <w:lang w:val="en-US"/>
+              </w:rPr>
+              <w:t xml:space="preserve"> %}</w:t>
             </w:r>
           </w:p>
         </w:tc>
@@ -8401,14 +8851,45 @@
                 <w:lang w:val="en-US"/>
               </w:rPr>
             </w:pPr>
-            <w:r>
-              <w:rPr>
-                <w:rFonts w:ascii="Times New Roman" w:hAnsi="Times New Roman"/>
-                <w:sz w:val="28"/>
-                <w:szCs w:val="28"/>
-                <w:lang w:val="en-US"/>
-              </w:rPr>
-              <w:t>{{ davit_dict[davit][0] }}</w:t>
+            <w:proofErr w:type="gramStart"/>
+            <w:r>
+              <w:rPr>
+                <w:rFonts w:ascii="Times New Roman" w:hAnsi="Times New Roman"/>
+                <w:sz w:val="28"/>
+                <w:szCs w:val="28"/>
+                <w:lang w:val="en-US"/>
+              </w:rPr>
+              <w:t xml:space="preserve">{{ </w:t>
+            </w:r>
+            <w:proofErr w:type="spellStart"/>
+            <w:r>
+              <w:rPr>
+                <w:rFonts w:ascii="Times New Roman" w:hAnsi="Times New Roman"/>
+                <w:sz w:val="28"/>
+                <w:szCs w:val="28"/>
+                <w:lang w:val="en-US"/>
+              </w:rPr>
+              <w:t>davit</w:t>
+            </w:r>
+            <w:proofErr w:type="gramEnd"/>
+            <w:r>
+              <w:rPr>
+                <w:rFonts w:ascii="Times New Roman" w:hAnsi="Times New Roman"/>
+                <w:sz w:val="28"/>
+                <w:szCs w:val="28"/>
+                <w:lang w:val="en-US"/>
+              </w:rPr>
+              <w:t>_dict</w:t>
+            </w:r>
+            <w:proofErr w:type="spellEnd"/>
+            <w:r>
+              <w:rPr>
+                <w:rFonts w:ascii="Times New Roman" w:hAnsi="Times New Roman"/>
+                <w:sz w:val="28"/>
+                <w:szCs w:val="28"/>
+                <w:lang w:val="en-US"/>
+              </w:rPr>
+              <w:t>[davit][0] }}</w:t>
             </w:r>
           </w:p>
         </w:tc>
@@ -8430,14 +8911,45 @@
                 <w:lang w:val="en-US"/>
               </w:rPr>
             </w:pPr>
-            <w:r>
-              <w:rPr>
-                <w:rFonts w:ascii="Times New Roman" w:hAnsi="Times New Roman"/>
-                <w:sz w:val="28"/>
-                <w:szCs w:val="28"/>
-                <w:lang w:val="en-US"/>
-              </w:rPr>
-              <w:t>{{ davit_dict[davit][1] }}</w:t>
+            <w:proofErr w:type="gramStart"/>
+            <w:r>
+              <w:rPr>
+                <w:rFonts w:ascii="Times New Roman" w:hAnsi="Times New Roman"/>
+                <w:sz w:val="28"/>
+                <w:szCs w:val="28"/>
+                <w:lang w:val="en-US"/>
+              </w:rPr>
+              <w:t xml:space="preserve">{{ </w:t>
+            </w:r>
+            <w:proofErr w:type="spellStart"/>
+            <w:r>
+              <w:rPr>
+                <w:rFonts w:ascii="Times New Roman" w:hAnsi="Times New Roman"/>
+                <w:sz w:val="28"/>
+                <w:szCs w:val="28"/>
+                <w:lang w:val="en-US"/>
+              </w:rPr>
+              <w:t>davit</w:t>
+            </w:r>
+            <w:proofErr w:type="gramEnd"/>
+            <w:r>
+              <w:rPr>
+                <w:rFonts w:ascii="Times New Roman" w:hAnsi="Times New Roman"/>
+                <w:sz w:val="28"/>
+                <w:szCs w:val="28"/>
+                <w:lang w:val="en-US"/>
+              </w:rPr>
+              <w:t>_dict</w:t>
+            </w:r>
+            <w:proofErr w:type="spellEnd"/>
+            <w:r>
+              <w:rPr>
+                <w:rFonts w:ascii="Times New Roman" w:hAnsi="Times New Roman"/>
+                <w:sz w:val="28"/>
+                <w:szCs w:val="28"/>
+                <w:lang w:val="en-US"/>
+              </w:rPr>
+              <w:t>[davit][1] }}</w:t>
             </w:r>
           </w:p>
         </w:tc>
@@ -8458,14 +8970,45 @@
                 <w:lang w:val="en-US"/>
               </w:rPr>
             </w:pPr>
-            <w:r>
-              <w:rPr>
-                <w:rFonts w:ascii="Times New Roman" w:hAnsi="Times New Roman"/>
-                <w:sz w:val="28"/>
-                <w:szCs w:val="28"/>
-                <w:lang w:val="en-US"/>
-              </w:rPr>
-              <w:t>{{ davit_dict[davit][2] }}</w:t>
+            <w:proofErr w:type="gramStart"/>
+            <w:r>
+              <w:rPr>
+                <w:rFonts w:ascii="Times New Roman" w:hAnsi="Times New Roman"/>
+                <w:sz w:val="28"/>
+                <w:szCs w:val="28"/>
+                <w:lang w:val="en-US"/>
+              </w:rPr>
+              <w:t xml:space="preserve">{{ </w:t>
+            </w:r>
+            <w:proofErr w:type="spellStart"/>
+            <w:r>
+              <w:rPr>
+                <w:rFonts w:ascii="Times New Roman" w:hAnsi="Times New Roman"/>
+                <w:sz w:val="28"/>
+                <w:szCs w:val="28"/>
+                <w:lang w:val="en-US"/>
+              </w:rPr>
+              <w:t>davit</w:t>
+            </w:r>
+            <w:proofErr w:type="gramEnd"/>
+            <w:r>
+              <w:rPr>
+                <w:rFonts w:ascii="Times New Roman" w:hAnsi="Times New Roman"/>
+                <w:sz w:val="28"/>
+                <w:szCs w:val="28"/>
+                <w:lang w:val="en-US"/>
+              </w:rPr>
+              <w:t>_dict</w:t>
+            </w:r>
+            <w:proofErr w:type="spellEnd"/>
+            <w:r>
+              <w:rPr>
+                <w:rFonts w:ascii="Times New Roman" w:hAnsi="Times New Roman"/>
+                <w:sz w:val="28"/>
+                <w:szCs w:val="28"/>
+                <w:lang w:val="en-US"/>
+              </w:rPr>
+              <w:t>[davit][2] }}</w:t>
             </w:r>
           </w:p>
         </w:tc>
@@ -8497,7 +9040,27 @@
                 <w:szCs w:val="28"/>
                 <w:lang w:val="en-US"/>
               </w:rPr>
-              <w:t>{%tr endfor %}</w:t>
+              <w:t xml:space="preserve">{%tr </w:t>
+            </w:r>
+            <w:proofErr w:type="spellStart"/>
+            <w:r>
+              <w:rPr>
+                <w:rFonts w:ascii="Times New Roman" w:hAnsi="Times New Roman"/>
+                <w:sz w:val="28"/>
+                <w:szCs w:val="28"/>
+                <w:lang w:val="en-US"/>
+              </w:rPr>
+              <w:t>endfor</w:t>
+            </w:r>
+            <w:proofErr w:type="spellEnd"/>
+            <w:r>
+              <w:rPr>
+                <w:rFonts w:ascii="Times New Roman" w:hAnsi="Times New Roman"/>
+                <w:sz w:val="28"/>
+                <w:szCs w:val="28"/>
+                <w:lang w:val="en-US"/>
+              </w:rPr>
+              <w:t xml:space="preserve"> %}</w:t>
             </w:r>
           </w:p>
         </w:tc>
@@ -8533,6 +9096,7 @@
         </w:rPr>
         <w:t xml:space="preserve">Ветровой пролет – </w:t>
       </w:r>
+      <w:proofErr w:type="gramStart"/>
       <w:r>
         <w:rPr>
           <w:rFonts w:ascii="Times New Roman" w:hAnsi="Times New Roman"/>
@@ -8550,6 +9114,7 @@
         </w:rPr>
         <w:t>wind</w:t>
       </w:r>
+      <w:proofErr w:type="gramEnd"/>
       <w:r>
         <w:rPr>
           <w:rFonts w:ascii="Times New Roman" w:hAnsi="Times New Roman"/>
@@ -8602,6 +9167,7 @@
         </w:rPr>
         <w:t xml:space="preserve">Весовой пролет – </w:t>
       </w:r>
+      <w:proofErr w:type="gramStart"/>
       <w:r>
         <w:rPr>
           <w:rFonts w:ascii="Times New Roman" w:hAnsi="Times New Roman"/>
@@ -8619,6 +9185,7 @@
         </w:rPr>
         <w:t>weight</w:t>
       </w:r>
+      <w:proofErr w:type="gramEnd"/>
       <w:r>
         <w:rPr>
           <w:rFonts w:ascii="Times New Roman" w:hAnsi="Times New Roman"/>
@@ -8671,6 +9238,7 @@
         <w:tab/>
         <w:t xml:space="preserve">На рис.3.1. представлена расчетная схема опоры </w:t>
       </w:r>
+      <w:proofErr w:type="gramStart"/>
       <w:r>
         <w:rPr>
           <w:rFonts w:ascii="Times New Roman" w:hAnsi="Times New Roman"/>
@@ -8696,6 +9264,7 @@
         </w:rPr>
         <w:t>pole</w:t>
       </w:r>
+      <w:proofErr w:type="gramEnd"/>
       <w:r>
         <w:rPr>
           <w:rFonts w:ascii="Times New Roman" w:hAnsi="Times New Roman"/>
@@ -8762,6 +9331,7 @@
                 <w:lang w:val="en-US"/>
               </w:rPr>
             </w:pPr>
+            <w:proofErr w:type="gramStart"/>
             <w:r>
               <w:rPr>
                 <w:rFonts w:ascii="Times New Roman" w:hAnsi="Times New Roman"/>
@@ -8780,15 +9350,27 @@
               </w:rPr>
               <w:t xml:space="preserve"> </w:t>
             </w:r>
-            <w:r>
-              <w:rPr>
-                <w:rFonts w:ascii="Times New Roman" w:hAnsi="Times New Roman"/>
-                <w:sz w:val="28"/>
-                <w:szCs w:val="28"/>
-                <w:lang w:val="en-US"/>
-              </w:rPr>
-              <w:t>pole_pic</w:t>
-            </w:r>
+            <w:proofErr w:type="spellStart"/>
+            <w:r>
+              <w:rPr>
+                <w:rFonts w:ascii="Times New Roman" w:hAnsi="Times New Roman"/>
+                <w:sz w:val="28"/>
+                <w:szCs w:val="28"/>
+                <w:lang w:val="en-US"/>
+              </w:rPr>
+              <w:t>pole</w:t>
+            </w:r>
+            <w:proofErr w:type="gramEnd"/>
+            <w:r>
+              <w:rPr>
+                <w:rFonts w:ascii="Times New Roman" w:hAnsi="Times New Roman"/>
+                <w:sz w:val="28"/>
+                <w:szCs w:val="28"/>
+                <w:lang w:val="en-US"/>
+              </w:rPr>
+              <w:t>_pic</w:t>
+            </w:r>
+            <w:proofErr w:type="spellEnd"/>
             <w:r>
               <w:rPr>
                 <w:rFonts w:ascii="Times New Roman" w:hAnsi="Times New Roman"/>
@@ -8831,6 +9413,7 @@
               </w:rPr>
               <w:t xml:space="preserve">Рис.3.1. Расчетная схема </w:t>
             </w:r>
+            <w:proofErr w:type="gramStart"/>
             <w:r>
               <w:rPr>
                 <w:rFonts w:ascii="Times New Roman" w:hAnsi="Times New Roman"/>
@@ -8853,6 +9436,7 @@
               </w:rPr>
               <w:t>pole</w:t>
             </w:r>
+            <w:proofErr w:type="gramEnd"/>
             <w:r>
               <w:rPr>
                 <w:rFonts w:ascii="Times New Roman" w:hAnsi="Times New Roman"/>
@@ -8920,7 +9504,25 @@
           <w:sz w:val="28"/>
           <w:szCs w:val="28"/>
         </w:rPr>
-        <w:t>Для данной расчетной схемы рассматривались следующие расчетные загружения:</w:t>
+        <w:t xml:space="preserve">Для данной расчетной схемы рассматривались следующие расчетные </w:t>
+      </w:r>
+      <w:proofErr w:type="spellStart"/>
+      <w:r>
+        <w:rPr>
+          <w:rFonts w:ascii="Times New Roman" w:hAnsi="Times New Roman"/>
+          <w:sz w:val="28"/>
+          <w:szCs w:val="28"/>
+        </w:rPr>
+        <w:t>загружения</w:t>
+      </w:r>
+      <w:proofErr w:type="spellEnd"/>
+      <w:r>
+        <w:rPr>
+          <w:rFonts w:ascii="Times New Roman" w:hAnsi="Times New Roman"/>
+          <w:sz w:val="28"/>
+          <w:szCs w:val="28"/>
+        </w:rPr>
+        <w:t>:</w:t>
       </w:r>
     </w:p>
     <w:p>
@@ -8962,7 +9564,47 @@
           <w:szCs w:val="28"/>
           <w:lang w:val="en-US"/>
         </w:rPr>
-        <w:t xml:space="preserve"> for load_case in loads_case_dict %}</w:t>
+        <w:t xml:space="preserve"> for </w:t>
+      </w:r>
+      <w:proofErr w:type="spellStart"/>
+      <w:r>
+        <w:rPr>
+          <w:rFonts w:ascii="Times New Roman" w:hAnsi="Times New Roman"/>
+          <w:sz w:val="28"/>
+          <w:szCs w:val="28"/>
+          <w:lang w:val="en-US"/>
+        </w:rPr>
+        <w:t>load_case</w:t>
+      </w:r>
+      <w:proofErr w:type="spellEnd"/>
+      <w:r>
+        <w:rPr>
+          <w:rFonts w:ascii="Times New Roman" w:hAnsi="Times New Roman"/>
+          <w:sz w:val="28"/>
+          <w:szCs w:val="28"/>
+          <w:lang w:val="en-US"/>
+        </w:rPr>
+        <w:t xml:space="preserve"> in </w:t>
+      </w:r>
+      <w:proofErr w:type="spellStart"/>
+      <w:r>
+        <w:rPr>
+          <w:rFonts w:ascii="Times New Roman" w:hAnsi="Times New Roman"/>
+          <w:sz w:val="28"/>
+          <w:szCs w:val="28"/>
+          <w:lang w:val="en-US"/>
+        </w:rPr>
+        <w:t>loads_case_dict</w:t>
+      </w:r>
+      <w:proofErr w:type="spellEnd"/>
+      <w:r>
+        <w:rPr>
+          <w:rFonts w:ascii="Times New Roman" w:hAnsi="Times New Roman"/>
+          <w:sz w:val="28"/>
+          <w:szCs w:val="28"/>
+          <w:lang w:val="en-US"/>
+        </w:rPr>
+        <w:t xml:space="preserve"> %}</w:t>
       </w:r>
     </w:p>
     <w:p>
@@ -8980,6 +9622,7 @@
           <w:lang w:val="en-US"/>
         </w:rPr>
       </w:pPr>
+      <w:proofErr w:type="gramStart"/>
       <w:r>
         <w:rPr>
           <w:rFonts w:ascii="Times New Roman" w:hAnsi="Times New Roman"/>
@@ -8987,8 +9630,9 @@
           <w:szCs w:val="28"/>
           <w:lang w:val="en-US"/>
         </w:rPr>
-        <w:t>{{ loads_case_dict[l</w:t>
-      </w:r>
+        <w:t xml:space="preserve">{{ </w:t>
+      </w:r>
+      <w:proofErr w:type="spellStart"/>
       <w:r>
         <w:rPr>
           <w:rFonts w:ascii="Times New Roman" w:hAnsi="Times New Roman"/>
@@ -8996,8 +9640,48 @@
           <w:szCs w:val="28"/>
           <w:lang w:val="en-US"/>
         </w:rPr>
+        <w:t>loads</w:t>
+      </w:r>
+      <w:proofErr w:type="gramEnd"/>
+      <w:r>
+        <w:rPr>
+          <w:rFonts w:ascii="Times New Roman" w:hAnsi="Times New Roman"/>
+          <w:sz w:val="28"/>
+          <w:szCs w:val="28"/>
+          <w:lang w:val="en-US"/>
+        </w:rPr>
+        <w:t>_case_dict</w:t>
+      </w:r>
+      <w:proofErr w:type="spellEnd"/>
+      <w:r>
+        <w:rPr>
+          <w:rFonts w:ascii="Times New Roman" w:hAnsi="Times New Roman"/>
+          <w:sz w:val="28"/>
+          <w:szCs w:val="28"/>
+          <w:lang w:val="en-US"/>
+        </w:rPr>
+        <w:t>[</w:t>
+      </w:r>
+      <w:proofErr w:type="spellStart"/>
+      <w:r>
+        <w:rPr>
+          <w:rFonts w:ascii="Times New Roman" w:hAnsi="Times New Roman"/>
+          <w:sz w:val="28"/>
+          <w:szCs w:val="28"/>
+          <w:lang w:val="en-US"/>
+        </w:rPr>
+        <w:t>l</w:t>
+      </w:r>
+      <w:r>
+        <w:rPr>
+          <w:rFonts w:ascii="Times New Roman" w:hAnsi="Times New Roman"/>
+          <w:sz w:val="28"/>
+          <w:szCs w:val="28"/>
+          <w:lang w:val="en-US"/>
+        </w:rPr>
         <w:t>oad_case</w:t>
       </w:r>
+      <w:proofErr w:type="spellEnd"/>
       <w:r>
         <w:rPr>
           <w:rFonts w:ascii="Times New Roman" w:hAnsi="Times New Roman"/>
@@ -9043,7 +9727,27 @@
           <w:szCs w:val="28"/>
           <w:lang w:val="en-US"/>
         </w:rPr>
-        <w:t xml:space="preserve"> endfor %}</w:t>
+        <w:t xml:space="preserve"> </w:t>
+      </w:r>
+      <w:proofErr w:type="spellStart"/>
+      <w:r>
+        <w:rPr>
+          <w:rFonts w:ascii="Times New Roman" w:hAnsi="Times New Roman"/>
+          <w:sz w:val="28"/>
+          <w:szCs w:val="28"/>
+          <w:lang w:val="en-US"/>
+        </w:rPr>
+        <w:t>endfor</w:t>
+      </w:r>
+      <w:proofErr w:type="spellEnd"/>
+      <w:r>
+        <w:rPr>
+          <w:rFonts w:ascii="Times New Roman" w:hAnsi="Times New Roman"/>
+          <w:sz w:val="28"/>
+          <w:szCs w:val="28"/>
+          <w:lang w:val="en-US"/>
+        </w:rPr>
+        <w:t xml:space="preserve"> %}</w:t>
       </w:r>
     </w:p>
     <w:tbl>
@@ -9094,7 +9798,47 @@
                 <w:szCs w:val="28"/>
                 <w:lang w:val="en-US"/>
               </w:rPr>
-              <w:t>{%tr for load_case in load_pic_dict %}</w:t>
+              <w:t xml:space="preserve">{%tr for </w:t>
+            </w:r>
+            <w:proofErr w:type="spellStart"/>
+            <w:r>
+              <w:rPr>
+                <w:rFonts w:ascii="Times New Roman" w:hAnsi="Times New Roman"/>
+                <w:sz w:val="28"/>
+                <w:szCs w:val="28"/>
+                <w:lang w:val="en-US"/>
+              </w:rPr>
+              <w:t>load_case</w:t>
+            </w:r>
+            <w:proofErr w:type="spellEnd"/>
+            <w:r>
+              <w:rPr>
+                <w:rFonts w:ascii="Times New Roman" w:hAnsi="Times New Roman"/>
+                <w:sz w:val="28"/>
+                <w:szCs w:val="28"/>
+                <w:lang w:val="en-US"/>
+              </w:rPr>
+              <w:t xml:space="preserve"> in </w:t>
+            </w:r>
+            <w:proofErr w:type="spellStart"/>
+            <w:r>
+              <w:rPr>
+                <w:rFonts w:ascii="Times New Roman" w:hAnsi="Times New Roman"/>
+                <w:sz w:val="28"/>
+                <w:szCs w:val="28"/>
+                <w:lang w:val="en-US"/>
+              </w:rPr>
+              <w:t>load_pic_dict</w:t>
+            </w:r>
+            <w:proofErr w:type="spellEnd"/>
+            <w:r>
+              <w:rPr>
+                <w:rFonts w:ascii="Times New Roman" w:hAnsi="Times New Roman"/>
+                <w:sz w:val="28"/>
+                <w:szCs w:val="28"/>
+                <w:lang w:val="en-US"/>
+              </w:rPr>
+              <w:t xml:space="preserve"> %}</w:t>
             </w:r>
           </w:p>
         </w:tc>
@@ -9118,6 +9862,7 @@
                 <w:lang w:val="en-US"/>
               </w:rPr>
             </w:pPr>
+            <w:proofErr w:type="gramStart"/>
             <w:r>
               <w:rPr>
                 <w:rFonts w:ascii="Times New Roman" w:hAnsi="Times New Roman"/>
@@ -9132,7 +9877,52 @@
                 <w:szCs w:val="22"/>
                 <w:lang w:val="en-US"/>
               </w:rPr>
-              <w:t xml:space="preserve"> load_pic_dict[load_case][0] </w:t>
+              <w:t xml:space="preserve"> </w:t>
+            </w:r>
+            <w:proofErr w:type="spellStart"/>
+            <w:r>
+              <w:rPr>
+                <w:rFonts w:ascii="Times New Roman" w:hAnsi="Times New Roman"/>
+                <w:szCs w:val="22"/>
+                <w:lang w:val="en-US"/>
+              </w:rPr>
+              <w:t>load</w:t>
+            </w:r>
+            <w:proofErr w:type="gramEnd"/>
+            <w:r>
+              <w:rPr>
+                <w:rFonts w:ascii="Times New Roman" w:hAnsi="Times New Roman"/>
+                <w:szCs w:val="22"/>
+                <w:lang w:val="en-US"/>
+              </w:rPr>
+              <w:t>_pic_dict</w:t>
+            </w:r>
+            <w:proofErr w:type="spellEnd"/>
+            <w:r>
+              <w:rPr>
+                <w:rFonts w:ascii="Times New Roman" w:hAnsi="Times New Roman"/>
+                <w:szCs w:val="22"/>
+                <w:lang w:val="en-US"/>
+              </w:rPr>
+              <w:t>[</w:t>
+            </w:r>
+            <w:proofErr w:type="spellStart"/>
+            <w:r>
+              <w:rPr>
+                <w:rFonts w:ascii="Times New Roman" w:hAnsi="Times New Roman"/>
+                <w:szCs w:val="22"/>
+                <w:lang w:val="en-US"/>
+              </w:rPr>
+              <w:t>load_case</w:t>
+            </w:r>
+            <w:proofErr w:type="spellEnd"/>
+            <w:r>
+              <w:rPr>
+                <w:rFonts w:ascii="Times New Roman" w:hAnsi="Times New Roman"/>
+                <w:szCs w:val="22"/>
+                <w:lang w:val="en-US"/>
+              </w:rPr>
+              <w:t xml:space="preserve">][0] </w:t>
             </w:r>
             <w:r>
               <w:rPr>
@@ -9162,6 +9952,7 @@
                 <w:lang w:val="en-US"/>
               </w:rPr>
             </w:pPr>
+            <w:proofErr w:type="gramStart"/>
             <w:r>
               <w:rPr>
                 <w:rFonts w:ascii="Times New Roman" w:hAnsi="Times New Roman"/>
@@ -9176,7 +9967,52 @@
                 <w:szCs w:val="22"/>
                 <w:lang w:val="en-US"/>
               </w:rPr>
-              <w:t xml:space="preserve"> load_pic_dict[load_case][2] </w:t>
+              <w:t xml:space="preserve"> </w:t>
+            </w:r>
+            <w:proofErr w:type="spellStart"/>
+            <w:r>
+              <w:rPr>
+                <w:rFonts w:ascii="Times New Roman" w:hAnsi="Times New Roman"/>
+                <w:szCs w:val="22"/>
+                <w:lang w:val="en-US"/>
+              </w:rPr>
+              <w:t>load</w:t>
+            </w:r>
+            <w:proofErr w:type="gramEnd"/>
+            <w:r>
+              <w:rPr>
+                <w:rFonts w:ascii="Times New Roman" w:hAnsi="Times New Roman"/>
+                <w:szCs w:val="22"/>
+                <w:lang w:val="en-US"/>
+              </w:rPr>
+              <w:t>_pic_dict</w:t>
+            </w:r>
+            <w:proofErr w:type="spellEnd"/>
+            <w:r>
+              <w:rPr>
+                <w:rFonts w:ascii="Times New Roman" w:hAnsi="Times New Roman"/>
+                <w:szCs w:val="22"/>
+                <w:lang w:val="en-US"/>
+              </w:rPr>
+              <w:t>[</w:t>
+            </w:r>
+            <w:proofErr w:type="spellStart"/>
+            <w:r>
+              <w:rPr>
+                <w:rFonts w:ascii="Times New Roman" w:hAnsi="Times New Roman"/>
+                <w:szCs w:val="22"/>
+                <w:lang w:val="en-US"/>
+              </w:rPr>
+              <w:t>load_case</w:t>
+            </w:r>
+            <w:proofErr w:type="spellEnd"/>
+            <w:r>
+              <w:rPr>
+                <w:rFonts w:ascii="Times New Roman" w:hAnsi="Times New Roman"/>
+                <w:szCs w:val="22"/>
+                <w:lang w:val="en-US"/>
+              </w:rPr>
+              <w:t xml:space="preserve">][2] </w:t>
             </w:r>
             <w:r>
               <w:rPr>
@@ -9208,6 +10044,7 @@
                 <w:lang w:val="en-US"/>
               </w:rPr>
             </w:pPr>
+            <w:proofErr w:type="gramStart"/>
             <w:r>
               <w:rPr>
                 <w:rFonts w:ascii="Times New Roman" w:hAnsi="Times New Roman"/>
@@ -9222,7 +10059,52 @@
                 <w:szCs w:val="22"/>
                 <w:lang w:val="en-US"/>
               </w:rPr>
-              <w:t xml:space="preserve"> load_pic_dict[load_case][1] </w:t>
+              <w:t xml:space="preserve"> </w:t>
+            </w:r>
+            <w:proofErr w:type="spellStart"/>
+            <w:r>
+              <w:rPr>
+                <w:rFonts w:ascii="Times New Roman" w:hAnsi="Times New Roman"/>
+                <w:szCs w:val="22"/>
+                <w:lang w:val="en-US"/>
+              </w:rPr>
+              <w:t>load</w:t>
+            </w:r>
+            <w:proofErr w:type="gramEnd"/>
+            <w:r>
+              <w:rPr>
+                <w:rFonts w:ascii="Times New Roman" w:hAnsi="Times New Roman"/>
+                <w:szCs w:val="22"/>
+                <w:lang w:val="en-US"/>
+              </w:rPr>
+              <w:t>_pic_dict</w:t>
+            </w:r>
+            <w:proofErr w:type="spellEnd"/>
+            <w:r>
+              <w:rPr>
+                <w:rFonts w:ascii="Times New Roman" w:hAnsi="Times New Roman"/>
+                <w:szCs w:val="22"/>
+                <w:lang w:val="en-US"/>
+              </w:rPr>
+              <w:t>[</w:t>
+            </w:r>
+            <w:proofErr w:type="spellStart"/>
+            <w:r>
+              <w:rPr>
+                <w:rFonts w:ascii="Times New Roman" w:hAnsi="Times New Roman"/>
+                <w:szCs w:val="22"/>
+                <w:lang w:val="en-US"/>
+              </w:rPr>
+              <w:t>load_case</w:t>
+            </w:r>
+            <w:proofErr w:type="spellEnd"/>
+            <w:r>
+              <w:rPr>
+                <w:rFonts w:ascii="Times New Roman" w:hAnsi="Times New Roman"/>
+                <w:szCs w:val="22"/>
+                <w:lang w:val="en-US"/>
+              </w:rPr>
+              <w:t xml:space="preserve">][1] </w:t>
             </w:r>
             <w:r>
               <w:rPr>
@@ -9252,6 +10134,7 @@
                 <w:lang w:val="en-US"/>
               </w:rPr>
             </w:pPr>
+            <w:proofErr w:type="gramStart"/>
             <w:r>
               <w:rPr>
                 <w:rFonts w:ascii="Times New Roman" w:hAnsi="Times New Roman"/>
@@ -9266,7 +10149,52 @@
                 <w:szCs w:val="22"/>
                 <w:lang w:val="en-US"/>
               </w:rPr>
-              <w:t xml:space="preserve"> load_pic_dict[load_case][3] </w:t>
+              <w:t xml:space="preserve"> </w:t>
+            </w:r>
+            <w:proofErr w:type="spellStart"/>
+            <w:r>
+              <w:rPr>
+                <w:rFonts w:ascii="Times New Roman" w:hAnsi="Times New Roman"/>
+                <w:szCs w:val="22"/>
+                <w:lang w:val="en-US"/>
+              </w:rPr>
+              <w:t>load</w:t>
+            </w:r>
+            <w:proofErr w:type="gramEnd"/>
+            <w:r>
+              <w:rPr>
+                <w:rFonts w:ascii="Times New Roman" w:hAnsi="Times New Roman"/>
+                <w:szCs w:val="22"/>
+                <w:lang w:val="en-US"/>
+              </w:rPr>
+              <w:t>_pic_dict</w:t>
+            </w:r>
+            <w:proofErr w:type="spellEnd"/>
+            <w:r>
+              <w:rPr>
+                <w:rFonts w:ascii="Times New Roman" w:hAnsi="Times New Roman"/>
+                <w:szCs w:val="22"/>
+                <w:lang w:val="en-US"/>
+              </w:rPr>
+              <w:t>[</w:t>
+            </w:r>
+            <w:proofErr w:type="spellStart"/>
+            <w:r>
+              <w:rPr>
+                <w:rFonts w:ascii="Times New Roman" w:hAnsi="Times New Roman"/>
+                <w:szCs w:val="22"/>
+                <w:lang w:val="en-US"/>
+              </w:rPr>
+              <w:t>load_case</w:t>
+            </w:r>
+            <w:proofErr w:type="spellEnd"/>
+            <w:r>
+              <w:rPr>
+                <w:rFonts w:ascii="Times New Roman" w:hAnsi="Times New Roman"/>
+                <w:szCs w:val="22"/>
+                <w:lang w:val="en-US"/>
+              </w:rPr>
+              <w:t xml:space="preserve">][3] </w:t>
             </w:r>
             <w:r>
               <w:rPr>
@@ -9305,7 +10233,25 @@
                 <w:szCs w:val="22"/>
                 <w:lang w:val="en-US"/>
               </w:rPr>
-              <w:t>{%tr endfor %}</w:t>
+              <w:t xml:space="preserve">{%tr </w:t>
+            </w:r>
+            <w:proofErr w:type="spellStart"/>
+            <w:r>
+              <w:rPr>
+                <w:rFonts w:ascii="Times New Roman" w:hAnsi="Times New Roman"/>
+                <w:szCs w:val="22"/>
+                <w:lang w:val="en-US"/>
+              </w:rPr>
+              <w:t>endfor</w:t>
+            </w:r>
+            <w:proofErr w:type="spellEnd"/>
+            <w:r>
+              <w:rPr>
+                <w:rFonts w:ascii="Times New Roman" w:hAnsi="Times New Roman"/>
+                <w:szCs w:val="22"/>
+                <w:lang w:val="en-US"/>
+              </w:rPr>
+              <w:t xml:space="preserve"> %}</w:t>
             </w:r>
           </w:p>
         </w:tc>
@@ -9366,6 +10312,7 @@
         </w:rPr>
         <w:t xml:space="preserve"> </w:t>
       </w:r>
+      <w:proofErr w:type="gramStart"/>
       <w:r>
         <w:rPr>
           <w:rFonts w:ascii="Times New Roman" w:hAnsi="Times New Roman"/>
@@ -9397,6 +10344,7 @@
         </w:rPr>
         <w:t>pole</w:t>
       </w:r>
+      <w:proofErr w:type="gramEnd"/>
       <w:r>
         <w:rPr>
           <w:rFonts w:ascii="Times New Roman" w:hAnsi="Times New Roman"/>
@@ -9480,6 +10428,7 @@
         </w:rPr>
         <w:t xml:space="preserve">составляет </w:t>
       </w:r>
+      <w:proofErr w:type="gramStart"/>
       <w:r>
         <w:rPr>
           <w:rFonts w:ascii="Times New Roman" w:hAnsi="Times New Roman"/>
@@ -9497,6 +10446,7 @@
         </w:rPr>
         <w:t>tower</w:t>
       </w:r>
+      <w:proofErr w:type="gramEnd"/>
       <w:r>
         <w:rPr>
           <w:rFonts w:ascii="Times New Roman" w:hAnsi="Times New Roman"/>
@@ -9546,7 +10496,6 @@
           <w:rFonts w:ascii="Times New Roman" w:hAnsi="Times New Roman"/>
           <w:sz w:val="28"/>
           <w:szCs w:val="28"/>
-          <w:lang w:val="en-US"/>
         </w:rPr>
       </w:pPr>
       <w:r>
@@ -9574,6 +10523,7 @@
         </w:rPr>
         <w:t xml:space="preserve">) для опор ВЛ </w:t>
       </w:r>
+      <w:proofErr w:type="gramStart"/>
       <w:r>
         <w:rPr>
           <w:rFonts w:ascii="Times New Roman" w:hAnsi="Times New Roman"/>
@@ -9591,6 +10541,7 @@
         </w:rPr>
         <w:t>normative</w:t>
       </w:r>
+      <w:proofErr w:type="gramEnd"/>
       <w:r>
         <w:rPr>
           <w:rFonts w:ascii="Times New Roman" w:hAnsi="Times New Roman"/>
@@ -9642,6 +10593,7 @@
         </w:rPr>
         <w:t xml:space="preserve">Высота опоры </w:t>
       </w:r>
+      <w:proofErr w:type="gramStart"/>
       <w:r>
         <w:rPr>
           <w:rFonts w:ascii="Times New Roman" w:hAnsi="Times New Roman"/>
@@ -9659,6 +10611,7 @@
         </w:rPr>
         <w:t>pole</w:t>
       </w:r>
+      <w:proofErr w:type="gramEnd"/>
       <w:r>
         <w:rPr>
           <w:rFonts w:ascii="Times New Roman" w:hAnsi="Times New Roman"/>
@@ -9955,6 +10908,7 @@
           <w:lang w:val="en-US"/>
         </w:rPr>
       </w:pPr>
+      <w:proofErr w:type="gramStart"/>
       <w:r>
         <w:rPr>
           <w:rFonts w:ascii="Times New Roman" w:hAnsi="Times New Roman"/>
@@ -9964,6 +10918,7 @@
         </w:rPr>
         <w:t xml:space="preserve">{{ </w:t>
       </w:r>
+      <w:proofErr w:type="spellStart"/>
       <w:r>
         <w:rPr>
           <w:rFonts w:ascii="Times New Roman" w:hAnsi="Times New Roman"/>
@@ -9973,6 +10928,7 @@
         </w:rPr>
         <w:t>tower</w:t>
       </w:r>
+      <w:proofErr w:type="gramEnd"/>
       <w:r>
         <w:rPr>
           <w:rFonts w:ascii="Times New Roman" w:hAnsi="Times New Roman"/>
@@ -9991,6 +10947,7 @@
         </w:rPr>
         <w:t>deflection_result</w:t>
       </w:r>
+      <w:proofErr w:type="spellEnd"/>
       <w:r>
         <w:rPr>
           <w:rFonts w:ascii="Times New Roman" w:hAnsi="Times New Roman"/>
@@ -10017,6 +10974,7 @@
           <w:rFonts w:ascii="Times New Roman" w:hAnsi="Times New Roman"/>
           <w:sz w:val="28"/>
           <w:szCs w:val="28"/>
+          <w:lang w:val="en-US"/>
         </w:rPr>
       </w:pPr>
       <w:r>
@@ -10040,24 +10998,306 @@
           <w:rFonts w:ascii="Times New Roman" w:hAnsi="Times New Roman"/>
           <w:sz w:val="28"/>
           <w:szCs w:val="28"/>
-        </w:rPr>
-        <w:t xml:space="preserve"> прогиб траверсы в соответствии с табли</w:t>
-      </w:r>
-      <w:r>
-        <w:rPr>
-          <w:rFonts w:ascii="Times New Roman" w:hAnsi="Times New Roman"/>
-          <w:sz w:val="28"/>
-          <w:szCs w:val="28"/>
-        </w:rPr>
-        <w:t>цей 46 (п.16.15 СП 16.13330.2017</w:t>
-      </w:r>
-      <w:r>
-        <w:rPr>
-          <w:rFonts w:ascii="Times New Roman" w:hAnsi="Times New Roman"/>
-          <w:sz w:val="28"/>
-          <w:szCs w:val="28"/>
-        </w:rPr>
-        <w:t xml:space="preserve">) для опор ВЛ анкерного типа высотой до 60 м  - 1/120 в </w:t>
+          <w:lang w:val="en-US"/>
+        </w:rPr>
+        <w:t xml:space="preserve"> </w:t>
+      </w:r>
+      <w:r>
+        <w:rPr>
+          <w:rFonts w:ascii="Times New Roman" w:hAnsi="Times New Roman"/>
+          <w:sz w:val="28"/>
+          <w:szCs w:val="28"/>
+        </w:rPr>
+        <w:t>прогиб</w:t>
+      </w:r>
+      <w:r>
+        <w:rPr>
+          <w:rFonts w:ascii="Times New Roman" w:hAnsi="Times New Roman"/>
+          <w:sz w:val="28"/>
+          <w:szCs w:val="28"/>
+          <w:lang w:val="en-US"/>
+        </w:rPr>
+        <w:t xml:space="preserve"> </w:t>
+      </w:r>
+      <w:r>
+        <w:rPr>
+          <w:rFonts w:ascii="Times New Roman" w:hAnsi="Times New Roman"/>
+          <w:sz w:val="28"/>
+          <w:szCs w:val="28"/>
+        </w:rPr>
+        <w:t>траверсы</w:t>
+      </w:r>
+      <w:r>
+        <w:rPr>
+          <w:rFonts w:ascii="Times New Roman" w:hAnsi="Times New Roman"/>
+          <w:sz w:val="28"/>
+          <w:szCs w:val="28"/>
+          <w:lang w:val="en-US"/>
+        </w:rPr>
+        <w:t xml:space="preserve"> </w:t>
+      </w:r>
+      <w:r>
+        <w:rPr>
+          <w:rFonts w:ascii="Times New Roman" w:hAnsi="Times New Roman"/>
+          <w:sz w:val="28"/>
+          <w:szCs w:val="28"/>
+        </w:rPr>
+        <w:t>в</w:t>
+      </w:r>
+      <w:r>
+        <w:rPr>
+          <w:rFonts w:ascii="Times New Roman" w:hAnsi="Times New Roman"/>
+          <w:sz w:val="28"/>
+          <w:szCs w:val="28"/>
+          <w:lang w:val="en-US"/>
+        </w:rPr>
+        <w:t xml:space="preserve"> </w:t>
+      </w:r>
+      <w:r>
+        <w:rPr>
+          <w:rFonts w:ascii="Times New Roman" w:hAnsi="Times New Roman"/>
+          <w:sz w:val="28"/>
+          <w:szCs w:val="28"/>
+        </w:rPr>
+        <w:t>соответствии</w:t>
+      </w:r>
+      <w:r>
+        <w:rPr>
+          <w:rFonts w:ascii="Times New Roman" w:hAnsi="Times New Roman"/>
+          <w:sz w:val="28"/>
+          <w:szCs w:val="28"/>
+          <w:lang w:val="en-US"/>
+        </w:rPr>
+        <w:t xml:space="preserve"> </w:t>
+      </w:r>
+      <w:r>
+        <w:rPr>
+          <w:rFonts w:ascii="Times New Roman" w:hAnsi="Times New Roman"/>
+          <w:sz w:val="28"/>
+          <w:szCs w:val="28"/>
+        </w:rPr>
+        <w:t>с</w:t>
+      </w:r>
+      <w:r>
+        <w:rPr>
+          <w:rFonts w:ascii="Times New Roman" w:hAnsi="Times New Roman"/>
+          <w:sz w:val="28"/>
+          <w:szCs w:val="28"/>
+          <w:lang w:val="en-US"/>
+        </w:rPr>
+        <w:t xml:space="preserve"> </w:t>
+      </w:r>
+      <w:r>
+        <w:rPr>
+          <w:rFonts w:ascii="Times New Roman" w:hAnsi="Times New Roman"/>
+          <w:sz w:val="28"/>
+          <w:szCs w:val="28"/>
+        </w:rPr>
+        <w:t>табли</w:t>
+      </w:r>
+      <w:r>
+        <w:rPr>
+          <w:rFonts w:ascii="Times New Roman" w:hAnsi="Times New Roman"/>
+          <w:sz w:val="28"/>
+          <w:szCs w:val="28"/>
+        </w:rPr>
+        <w:t>цей</w:t>
+      </w:r>
+      <w:r>
+        <w:rPr>
+          <w:rFonts w:ascii="Times New Roman" w:hAnsi="Times New Roman"/>
+          <w:sz w:val="28"/>
+          <w:szCs w:val="28"/>
+          <w:lang w:val="en-US"/>
+        </w:rPr>
+        <w:t xml:space="preserve"> 46 (</w:t>
+      </w:r>
+      <w:r>
+        <w:rPr>
+          <w:rFonts w:ascii="Times New Roman" w:hAnsi="Times New Roman"/>
+          <w:sz w:val="28"/>
+          <w:szCs w:val="28"/>
+        </w:rPr>
+        <w:t>п</w:t>
+      </w:r>
+      <w:r>
+        <w:rPr>
+          <w:rFonts w:ascii="Times New Roman" w:hAnsi="Times New Roman"/>
+          <w:sz w:val="28"/>
+          <w:szCs w:val="28"/>
+          <w:lang w:val="en-US"/>
+        </w:rPr>
+        <w:t xml:space="preserve">.16.15 </w:t>
+      </w:r>
+      <w:r>
+        <w:rPr>
+          <w:rFonts w:ascii="Times New Roman" w:hAnsi="Times New Roman"/>
+          <w:sz w:val="28"/>
+          <w:szCs w:val="28"/>
+        </w:rPr>
+        <w:t>СП</w:t>
+      </w:r>
+      <w:r>
+        <w:rPr>
+          <w:rFonts w:ascii="Times New Roman" w:hAnsi="Times New Roman"/>
+          <w:sz w:val="28"/>
+          <w:szCs w:val="28"/>
+          <w:lang w:val="en-US"/>
+        </w:rPr>
+        <w:t xml:space="preserve"> 16.13330.2017</w:t>
+      </w:r>
+      <w:r>
+        <w:rPr>
+          <w:rFonts w:ascii="Times New Roman" w:hAnsi="Times New Roman"/>
+          <w:sz w:val="28"/>
+          <w:szCs w:val="28"/>
+          <w:lang w:val="en-US"/>
+        </w:rPr>
+        <w:t xml:space="preserve">) </w:t>
+      </w:r>
+      <w:r>
+        <w:rPr>
+          <w:rFonts w:ascii="Times New Roman" w:hAnsi="Times New Roman"/>
+          <w:sz w:val="28"/>
+          <w:szCs w:val="28"/>
+        </w:rPr>
+        <w:t>для</w:t>
+      </w:r>
+      <w:r>
+        <w:rPr>
+          <w:rFonts w:ascii="Times New Roman" w:hAnsi="Times New Roman"/>
+          <w:sz w:val="28"/>
+          <w:szCs w:val="28"/>
+          <w:lang w:val="en-US"/>
+        </w:rPr>
+        <w:t xml:space="preserve"> </w:t>
+      </w:r>
+      <w:r>
+        <w:rPr>
+          <w:rFonts w:ascii="Times New Roman" w:hAnsi="Times New Roman"/>
+          <w:sz w:val="28"/>
+          <w:szCs w:val="28"/>
+        </w:rPr>
+        <w:t>опор</w:t>
+      </w:r>
+      <w:r>
+        <w:rPr>
+          <w:rFonts w:ascii="Times New Roman" w:hAnsi="Times New Roman"/>
+          <w:sz w:val="28"/>
+          <w:szCs w:val="28"/>
+          <w:lang w:val="en-US"/>
+        </w:rPr>
+        <w:t xml:space="preserve"> </w:t>
+      </w:r>
+      <w:r>
+        <w:rPr>
+          <w:rFonts w:ascii="Times New Roman" w:hAnsi="Times New Roman"/>
+          <w:sz w:val="28"/>
+          <w:szCs w:val="28"/>
+        </w:rPr>
+        <w:t>ВЛ</w:t>
+      </w:r>
+      <w:r>
+        <w:rPr>
+          <w:rFonts w:ascii="Times New Roman" w:hAnsi="Times New Roman"/>
+          <w:sz w:val="28"/>
+          <w:szCs w:val="28"/>
+          <w:lang w:val="en-US"/>
+        </w:rPr>
+        <w:t xml:space="preserve"> </w:t>
+      </w:r>
+      <w:proofErr w:type="gramStart"/>
+      <w:r>
+        <w:rPr>
+          <w:rFonts w:ascii="Times New Roman" w:hAnsi="Times New Roman"/>
+          <w:sz w:val="28"/>
+          <w:szCs w:val="28"/>
+          <w:lang w:val="en-US"/>
+        </w:rPr>
+        <w:t xml:space="preserve">{{ </w:t>
+      </w:r>
+      <w:proofErr w:type="spellStart"/>
+      <w:r>
+        <w:rPr>
+          <w:rFonts w:ascii="Times New Roman" w:hAnsi="Times New Roman"/>
+          <w:sz w:val="28"/>
+          <w:szCs w:val="28"/>
+          <w:lang w:val="en-US"/>
+        </w:rPr>
+        <w:t>normative</w:t>
+      </w:r>
+      <w:proofErr w:type="gramEnd"/>
+      <w:r>
+        <w:rPr>
+          <w:rFonts w:ascii="Times New Roman" w:hAnsi="Times New Roman"/>
+          <w:sz w:val="28"/>
+          <w:szCs w:val="28"/>
+          <w:lang w:val="en-US"/>
+        </w:rPr>
+        <w:t>_</w:t>
+      </w:r>
+      <w:r>
+        <w:rPr>
+          <w:rFonts w:ascii="Times New Roman" w:hAnsi="Times New Roman"/>
+          <w:sz w:val="28"/>
+          <w:szCs w:val="28"/>
+          <w:lang w:val="en-US"/>
+        </w:rPr>
+        <w:t>deflection</w:t>
+      </w:r>
+      <w:r>
+        <w:rPr>
+          <w:rFonts w:ascii="Times New Roman" w:hAnsi="Times New Roman"/>
+          <w:sz w:val="28"/>
+          <w:szCs w:val="28"/>
+          <w:lang w:val="en-US"/>
+        </w:rPr>
+        <w:t>_</w:t>
+      </w:r>
+      <w:r>
+        <w:rPr>
+          <w:rFonts w:ascii="Times New Roman" w:hAnsi="Times New Roman"/>
+          <w:sz w:val="28"/>
+          <w:szCs w:val="28"/>
+          <w:lang w:val="en-US"/>
+        </w:rPr>
+        <w:t>davit</w:t>
+      </w:r>
+      <w:proofErr w:type="spellEnd"/>
+      <w:r>
+        <w:rPr>
+          <w:rFonts w:ascii="Times New Roman" w:hAnsi="Times New Roman"/>
+          <w:sz w:val="28"/>
+          <w:szCs w:val="28"/>
+          <w:lang w:val="en-US"/>
+        </w:rPr>
+        <w:t xml:space="preserve"> }}</w:t>
+      </w:r>
+      <w:r>
+        <w:rPr>
+          <w:rFonts w:ascii="Times New Roman" w:hAnsi="Times New Roman"/>
+          <w:sz w:val="28"/>
+          <w:szCs w:val="28"/>
+          <w:lang w:val="en-US"/>
+        </w:rPr>
+        <w:t xml:space="preserve"> </w:t>
+      </w:r>
+      <w:r>
+        <w:rPr>
+          <w:rFonts w:ascii="Times New Roman" w:hAnsi="Times New Roman"/>
+          <w:sz w:val="28"/>
+          <w:szCs w:val="28"/>
+        </w:rPr>
+        <w:t>в</w:t>
+      </w:r>
+      <w:r>
+        <w:rPr>
+          <w:rFonts w:ascii="Times New Roman" w:hAnsi="Times New Roman"/>
+          <w:sz w:val="28"/>
+          <w:szCs w:val="28"/>
+          <w:lang w:val="en-US"/>
+        </w:rPr>
+        <w:t xml:space="preserve"> </w:t>
       </w:r>
       <w:r>
         <w:rPr>
@@ -10072,6 +11312,7 @@
           <w:rFonts w:ascii="Times New Roman" w:hAnsi="Times New Roman"/>
           <w:sz w:val="28"/>
           <w:szCs w:val="28"/>
+          <w:lang w:val="en-US"/>
         </w:rPr>
         <w:t>.</w:t>
       </w:r>
@@ -10109,14 +11350,15 @@
         <w:tblLook w:val="04A0" w:firstRow="1" w:lastRow="0" w:firstColumn="1" w:lastColumn="0" w:noHBand="0" w:noVBand="1"/>
       </w:tblPr>
       <w:tblGrid>
-        <w:gridCol w:w="3303"/>
-        <w:gridCol w:w="3304"/>
-        <w:gridCol w:w="3304"/>
+        <w:gridCol w:w="2477"/>
+        <w:gridCol w:w="2478"/>
+        <w:gridCol w:w="2478"/>
+        <w:gridCol w:w="2478"/>
       </w:tblGrid>
       <w:tr>
         <w:tc>
           <w:tcPr>
-            <w:tcW w:w="3953" w:type="dxa"/>
+            <w:tcW w:w="3230" w:type="dxa"/>
             <w:shd w:val="clear" w:color="auto" w:fill="auto"/>
             <w:vAlign w:val="center"/>
           </w:tcPr>
@@ -10137,21 +11379,13 @@
                 <w:sz w:val="28"/>
                 <w:szCs w:val="28"/>
               </w:rPr>
-              <w:t>Длина траверсы</w:t>
-            </w:r>
-            <w:r>
-              <w:rPr>
-                <w:rFonts w:ascii="Times New Roman" w:hAnsi="Times New Roman"/>
-                <w:sz w:val="28"/>
-                <w:szCs w:val="28"/>
-              </w:rPr>
-              <w:t>, м</w:t>
+              <w:t>Длина траверсы, м</w:t>
             </w:r>
           </w:p>
         </w:tc>
         <w:tc>
           <w:tcPr>
-            <w:tcW w:w="3697" w:type="dxa"/>
+            <w:tcW w:w="3230" w:type="dxa"/>
             <w:shd w:val="clear" w:color="auto" w:fill="auto"/>
             <w:vAlign w:val="center"/>
           </w:tcPr>
@@ -10172,29 +11406,13 @@
                 <w:sz w:val="28"/>
                 <w:szCs w:val="28"/>
               </w:rPr>
-              <w:t>Максимальный прогиб</w:t>
-            </w:r>
-            <w:r>
-              <w:rPr>
-                <w:rFonts w:ascii="Times New Roman" w:hAnsi="Times New Roman"/>
-                <w:sz w:val="28"/>
-                <w:szCs w:val="28"/>
-              </w:rPr>
-              <w:t>, м</w:t>
-            </w:r>
-            <w:r>
-              <w:rPr>
-                <w:rFonts w:ascii="Times New Roman" w:hAnsi="Times New Roman"/>
-                <w:sz w:val="28"/>
-                <w:szCs w:val="28"/>
-              </w:rPr>
-              <w:t>м</w:t>
+              <w:t>Максимальный прогиб, мм</w:t>
             </w:r>
           </w:p>
         </w:tc>
         <w:tc>
           <w:tcPr>
-            <w:tcW w:w="2261" w:type="dxa"/>
+            <w:tcW w:w="3230" w:type="dxa"/>
             <w:vAlign w:val="center"/>
           </w:tcPr>
           <w:p>
@@ -10218,12 +11436,38 @@
             </w:r>
           </w:p>
         </w:tc>
+        <w:tc>
+          <w:tcPr>
+            <w:tcW w:w="221" w:type="dxa"/>
+            <w:vAlign w:val="center"/>
+          </w:tcPr>
+          <w:p>
+            <w:pPr>
+              <w:spacing w:line="360" w:lineRule="auto"/>
+              <w:ind w:left="0" w:firstLine="0"/>
+              <w:jc w:val="center"/>
+              <w:rPr>
+                <w:rFonts w:ascii="Times New Roman" w:hAnsi="Times New Roman"/>
+                <w:sz w:val="28"/>
+                <w:szCs w:val="28"/>
+              </w:rPr>
+            </w:pPr>
+            <w:r>
+              <w:rPr>
+                <w:rFonts w:ascii="Times New Roman" w:hAnsi="Times New Roman"/>
+                <w:sz w:val="28"/>
+                <w:szCs w:val="28"/>
+              </w:rPr>
+              <w:t>Результат</w:t>
+            </w:r>
+          </w:p>
+        </w:tc>
       </w:tr>
       <w:tr>
         <w:tc>
           <w:tcPr>
             <w:tcW w:w="9911" w:type="dxa"/>
-            <w:gridSpan w:val="3"/>
+            <w:gridSpan w:val="4"/>
             <w:shd w:val="clear" w:color="auto" w:fill="auto"/>
             <w:vAlign w:val="center"/>
           </w:tcPr>
@@ -10246,25 +11490,27 @@
                 <w:szCs w:val="28"/>
                 <w:lang w:val="en-US"/>
               </w:rPr>
-              <w:t>{%tr for davit in davit</w:t>
-            </w:r>
-            <w:r>
-              <w:rPr>
-                <w:rFonts w:ascii="Times New Roman" w:hAnsi="Times New Roman"/>
-                <w:sz w:val="28"/>
-                <w:szCs w:val="28"/>
-                <w:lang w:val="en-US"/>
-              </w:rPr>
-              <w:t>_deflection</w:t>
-            </w:r>
-            <w:r>
-              <w:rPr>
-                <w:rFonts w:ascii="Times New Roman" w:hAnsi="Times New Roman"/>
-                <w:sz w:val="28"/>
-                <w:szCs w:val="28"/>
-                <w:lang w:val="en-US"/>
-              </w:rPr>
-              <w:t>_dict %}</w:t>
+              <w:t xml:space="preserve">{%tr for davit in </w:t>
+            </w:r>
+            <w:proofErr w:type="spellStart"/>
+            <w:r>
+              <w:rPr>
+                <w:rFonts w:ascii="Times New Roman" w:hAnsi="Times New Roman"/>
+                <w:sz w:val="28"/>
+                <w:szCs w:val="28"/>
+                <w:lang w:val="en-US"/>
+              </w:rPr>
+              <w:t>davit_deflection_dict</w:t>
+            </w:r>
+            <w:proofErr w:type="spellEnd"/>
+            <w:r>
+              <w:rPr>
+                <w:rFonts w:ascii="Times New Roman" w:hAnsi="Times New Roman"/>
+                <w:sz w:val="28"/>
+                <w:szCs w:val="28"/>
+                <w:lang w:val="en-US"/>
+              </w:rPr>
+              <w:t xml:space="preserve"> %}</w:t>
             </w:r>
           </w:p>
         </w:tc>
@@ -10272,7 +11518,7 @@
       <w:tr>
         <w:tc>
           <w:tcPr>
-            <w:tcW w:w="3953" w:type="dxa"/>
+            <w:tcW w:w="3230" w:type="dxa"/>
             <w:shd w:val="clear" w:color="auto" w:fill="auto"/>
             <w:vAlign w:val="center"/>
           </w:tcPr>
@@ -10288,38 +11534,51 @@
                 <w:lang w:val="en-US"/>
               </w:rPr>
             </w:pPr>
-            <w:r>
-              <w:rPr>
-                <w:rFonts w:ascii="Times New Roman" w:hAnsi="Times New Roman"/>
-                <w:sz w:val="28"/>
-                <w:szCs w:val="28"/>
-                <w:lang w:val="en-US"/>
-              </w:rPr>
-              <w:t>{{ davit</w:t>
-            </w:r>
-            <w:r>
-              <w:rPr>
-                <w:rFonts w:ascii="Times New Roman" w:hAnsi="Times New Roman"/>
-                <w:sz w:val="28"/>
-                <w:szCs w:val="28"/>
-                <w:lang w:val="en-US"/>
-              </w:rPr>
-              <w:t>_deflection</w:t>
-            </w:r>
-            <w:r>
-              <w:rPr>
-                <w:rFonts w:ascii="Times New Roman" w:hAnsi="Times New Roman"/>
-                <w:sz w:val="28"/>
-                <w:szCs w:val="28"/>
-                <w:lang w:val="en-US"/>
-              </w:rPr>
-              <w:t>_dict[davit][0] }}</w:t>
+            <w:proofErr w:type="gramStart"/>
+            <w:r>
+              <w:rPr>
+                <w:rFonts w:ascii="Times New Roman" w:hAnsi="Times New Roman"/>
+                <w:sz w:val="28"/>
+                <w:szCs w:val="28"/>
+                <w:lang w:val="en-US"/>
+              </w:rPr>
+              <w:t xml:space="preserve">{{ </w:t>
+            </w:r>
+            <w:proofErr w:type="spellStart"/>
+            <w:r>
+              <w:rPr>
+                <w:rFonts w:ascii="Times New Roman" w:hAnsi="Times New Roman"/>
+                <w:sz w:val="28"/>
+                <w:szCs w:val="28"/>
+                <w:lang w:val="en-US"/>
+              </w:rPr>
+              <w:t>davit</w:t>
+            </w:r>
+            <w:proofErr w:type="gramEnd"/>
+            <w:r>
+              <w:rPr>
+                <w:rFonts w:ascii="Times New Roman" w:hAnsi="Times New Roman"/>
+                <w:sz w:val="28"/>
+                <w:szCs w:val="28"/>
+                <w:lang w:val="en-US"/>
+              </w:rPr>
+              <w:t>_deflection_dict</w:t>
+            </w:r>
+            <w:proofErr w:type="spellEnd"/>
+            <w:r>
+              <w:rPr>
+                <w:rFonts w:ascii="Times New Roman" w:hAnsi="Times New Roman"/>
+                <w:sz w:val="28"/>
+                <w:szCs w:val="28"/>
+                <w:lang w:val="en-US"/>
+              </w:rPr>
+              <w:t>[davit][0] }}</w:t>
             </w:r>
           </w:p>
         </w:tc>
         <w:tc>
           <w:tcPr>
-            <w:tcW w:w="3697" w:type="dxa"/>
+            <w:tcW w:w="3230" w:type="dxa"/>
             <w:shd w:val="clear" w:color="auto" w:fill="auto"/>
             <w:vAlign w:val="center"/>
           </w:tcPr>
@@ -10335,38 +11594,51 @@
                 <w:lang w:val="en-US"/>
               </w:rPr>
             </w:pPr>
-            <w:r>
-              <w:rPr>
-                <w:rFonts w:ascii="Times New Roman" w:hAnsi="Times New Roman"/>
-                <w:sz w:val="28"/>
-                <w:szCs w:val="28"/>
-                <w:lang w:val="en-US"/>
-              </w:rPr>
-              <w:t>{{ davit</w:t>
-            </w:r>
-            <w:r>
-              <w:rPr>
-                <w:rFonts w:ascii="Times New Roman" w:hAnsi="Times New Roman"/>
-                <w:sz w:val="28"/>
-                <w:szCs w:val="28"/>
-                <w:lang w:val="en-US"/>
-              </w:rPr>
-              <w:t>_deflection</w:t>
-            </w:r>
-            <w:r>
-              <w:rPr>
-                <w:rFonts w:ascii="Times New Roman" w:hAnsi="Times New Roman"/>
-                <w:sz w:val="28"/>
-                <w:szCs w:val="28"/>
-                <w:lang w:val="en-US"/>
-              </w:rPr>
-              <w:t>_dict[davit][1] }}</w:t>
+            <w:proofErr w:type="gramStart"/>
+            <w:r>
+              <w:rPr>
+                <w:rFonts w:ascii="Times New Roman" w:hAnsi="Times New Roman"/>
+                <w:sz w:val="28"/>
+                <w:szCs w:val="28"/>
+                <w:lang w:val="en-US"/>
+              </w:rPr>
+              <w:t xml:space="preserve">{{ </w:t>
+            </w:r>
+            <w:proofErr w:type="spellStart"/>
+            <w:r>
+              <w:rPr>
+                <w:rFonts w:ascii="Times New Roman" w:hAnsi="Times New Roman"/>
+                <w:sz w:val="28"/>
+                <w:szCs w:val="28"/>
+                <w:lang w:val="en-US"/>
+              </w:rPr>
+              <w:t>davit</w:t>
+            </w:r>
+            <w:proofErr w:type="gramEnd"/>
+            <w:r>
+              <w:rPr>
+                <w:rFonts w:ascii="Times New Roman" w:hAnsi="Times New Roman"/>
+                <w:sz w:val="28"/>
+                <w:szCs w:val="28"/>
+                <w:lang w:val="en-US"/>
+              </w:rPr>
+              <w:t>_deflection_dict</w:t>
+            </w:r>
+            <w:proofErr w:type="spellEnd"/>
+            <w:r>
+              <w:rPr>
+                <w:rFonts w:ascii="Times New Roman" w:hAnsi="Times New Roman"/>
+                <w:sz w:val="28"/>
+                <w:szCs w:val="28"/>
+                <w:lang w:val="en-US"/>
+              </w:rPr>
+              <w:t>[davit][1] }}</w:t>
             </w:r>
           </w:p>
         </w:tc>
         <w:tc>
           <w:tcPr>
-            <w:tcW w:w="2261" w:type="dxa"/>
+            <w:tcW w:w="3230" w:type="dxa"/>
             <w:vAlign w:val="center"/>
           </w:tcPr>
           <w:p>
@@ -10381,14 +11653,45 @@
                 <w:lang w:val="en-US"/>
               </w:rPr>
             </w:pPr>
-            <w:r>
-              <w:rPr>
-                <w:rFonts w:ascii="Times New Roman" w:hAnsi="Times New Roman"/>
-                <w:sz w:val="28"/>
-                <w:szCs w:val="28"/>
-                <w:lang w:val="en-US"/>
-              </w:rPr>
-              <w:t>{{ davit_deflection_dict[davit][</w:t>
+            <w:proofErr w:type="gramStart"/>
+            <w:r>
+              <w:rPr>
+                <w:rFonts w:ascii="Times New Roman" w:hAnsi="Times New Roman"/>
+                <w:sz w:val="28"/>
+                <w:szCs w:val="28"/>
+                <w:lang w:val="en-US"/>
+              </w:rPr>
+              <w:t xml:space="preserve">{{ </w:t>
+            </w:r>
+            <w:proofErr w:type="spellStart"/>
+            <w:r>
+              <w:rPr>
+                <w:rFonts w:ascii="Times New Roman" w:hAnsi="Times New Roman"/>
+                <w:sz w:val="28"/>
+                <w:szCs w:val="28"/>
+                <w:lang w:val="en-US"/>
+              </w:rPr>
+              <w:t>davit</w:t>
+            </w:r>
+            <w:proofErr w:type="gramEnd"/>
+            <w:r>
+              <w:rPr>
+                <w:rFonts w:ascii="Times New Roman" w:hAnsi="Times New Roman"/>
+                <w:sz w:val="28"/>
+                <w:szCs w:val="28"/>
+                <w:lang w:val="en-US"/>
+              </w:rPr>
+              <w:t>_deflection_dict</w:t>
+            </w:r>
+            <w:proofErr w:type="spellEnd"/>
+            <w:r>
+              <w:rPr>
+                <w:rFonts w:ascii="Times New Roman" w:hAnsi="Times New Roman"/>
+                <w:sz w:val="28"/>
+                <w:szCs w:val="28"/>
+                <w:lang w:val="en-US"/>
+              </w:rPr>
+              <w:t>[davit][</w:t>
             </w:r>
             <w:r>
               <w:rPr>
@@ -10406,6 +11709,65 @@
                 <w:lang w:val="en-US"/>
               </w:rPr>
               <w:t>] }}</w:t>
+            </w:r>
+          </w:p>
+        </w:tc>
+        <w:tc>
+          <w:tcPr>
+            <w:tcW w:w="221" w:type="dxa"/>
+            <w:vAlign w:val="center"/>
+          </w:tcPr>
+          <w:p>
+            <w:pPr>
+              <w:spacing w:line="360" w:lineRule="auto"/>
+              <w:ind w:left="0" w:firstLine="0"/>
+              <w:jc w:val="center"/>
+              <w:rPr>
+                <w:rFonts w:ascii="Times New Roman" w:hAnsi="Times New Roman"/>
+                <w:sz w:val="28"/>
+                <w:szCs w:val="28"/>
+                <w:lang w:val="en-US"/>
+              </w:rPr>
+            </w:pPr>
+            <w:proofErr w:type="gramStart"/>
+            <w:r>
+              <w:rPr>
+                <w:rFonts w:ascii="Times New Roman" w:hAnsi="Times New Roman"/>
+                <w:sz w:val="28"/>
+                <w:szCs w:val="28"/>
+                <w:lang w:val="en-US"/>
+              </w:rPr>
+              <w:t xml:space="preserve">{{ </w:t>
+            </w:r>
+            <w:proofErr w:type="spellStart"/>
+            <w:r>
+              <w:rPr>
+                <w:rFonts w:ascii="Times New Roman" w:hAnsi="Times New Roman"/>
+                <w:sz w:val="28"/>
+                <w:szCs w:val="28"/>
+                <w:lang w:val="en-US"/>
+              </w:rPr>
+              <w:t>davit</w:t>
+            </w:r>
+            <w:proofErr w:type="gramEnd"/>
+            <w:r>
+              <w:rPr>
+                <w:rFonts w:ascii="Times New Roman" w:hAnsi="Times New Roman"/>
+                <w:sz w:val="28"/>
+                <w:szCs w:val="28"/>
+                <w:lang w:val="en-US"/>
+              </w:rPr>
+              <w:t>_deflection_dict</w:t>
+            </w:r>
+            <w:proofErr w:type="spellEnd"/>
+            <w:r>
+              <w:rPr>
+                <w:rFonts w:ascii="Times New Roman" w:hAnsi="Times New Roman"/>
+                <w:sz w:val="28"/>
+                <w:szCs w:val="28"/>
+                <w:lang w:val="en-US"/>
+              </w:rPr>
+              <w:t>[davit][3] }}</w:t>
             </w:r>
           </w:p>
         </w:tc>
@@ -10414,7 +11776,7 @@
         <w:tc>
           <w:tcPr>
             <w:tcW w:w="9911" w:type="dxa"/>
-            <w:gridSpan w:val="3"/>
+            <w:gridSpan w:val="4"/>
             <w:shd w:val="clear" w:color="auto" w:fill="auto"/>
             <w:vAlign w:val="center"/>
           </w:tcPr>
@@ -10437,7 +11799,27 @@
                 <w:szCs w:val="28"/>
                 <w:lang w:val="en-US"/>
               </w:rPr>
-              <w:t>{%tr endfor %}</w:t>
+              <w:t xml:space="preserve">{%tr </w:t>
+            </w:r>
+            <w:proofErr w:type="spellStart"/>
+            <w:r>
+              <w:rPr>
+                <w:rFonts w:ascii="Times New Roman" w:hAnsi="Times New Roman"/>
+                <w:sz w:val="28"/>
+                <w:szCs w:val="28"/>
+                <w:lang w:val="en-US"/>
+              </w:rPr>
+              <w:t>endfor</w:t>
+            </w:r>
+            <w:proofErr w:type="spellEnd"/>
+            <w:r>
+              <w:rPr>
+                <w:rFonts w:ascii="Times New Roman" w:hAnsi="Times New Roman"/>
+                <w:sz w:val="28"/>
+                <w:szCs w:val="28"/>
+                <w:lang w:val="en-US"/>
+              </w:rPr>
+              <w:t xml:space="preserve"> %}</w:t>
             </w:r>
           </w:p>
         </w:tc>
@@ -10452,187 +11834,9 @@
           <w:szCs w:val="28"/>
         </w:rPr>
       </w:pPr>
-      <w:r>
-        <w:rPr>
-          <w:rFonts w:ascii="Times New Roman" w:hAnsi="Times New Roman"/>
-          <w:sz w:val="28"/>
-          <w:szCs w:val="28"/>
-        </w:rPr>
-        <w:t xml:space="preserve">Предельно допустимый прогиб траверсы </w:t>
-      </w:r>
-      <w:r>
-        <w:rPr>
-          <w:rFonts w:ascii="Times New Roman" w:hAnsi="Times New Roman"/>
-          <w:sz w:val="28"/>
-          <w:szCs w:val="28"/>
-          <w:lang w:val="en-US"/>
-        </w:rPr>
-        <w:t>L</w:t>
-      </w:r>
-      <w:r>
-        <w:rPr>
-          <w:rFonts w:ascii="Times New Roman" w:hAnsi="Times New Roman"/>
-          <w:sz w:val="28"/>
-          <w:szCs w:val="28"/>
-        </w:rPr>
-        <w:t>=3,0м</w:t>
-      </w:r>
-      <w:r>
-        <w:rPr>
-          <w:rFonts w:ascii="Times New Roman" w:hAnsi="Times New Roman"/>
-          <w:sz w:val="28"/>
-          <w:szCs w:val="28"/>
-        </w:rPr>
-        <w:t xml:space="preserve"> </w:t>
-      </w:r>
     </w:p>
     <w:p>
       <w:pPr>
-        <w:spacing w:line="360" w:lineRule="auto"/>
-        <w:rPr>
-          <w:rFonts w:ascii="Times New Roman" w:hAnsi="Times New Roman"/>
-          <w:sz w:val="28"/>
-          <w:szCs w:val="28"/>
-        </w:rPr>
-      </w:pPr>
-      <w:r>
-        <w:rPr>
-          <w:rFonts w:ascii="Times New Roman" w:hAnsi="Times New Roman"/>
-          <w:sz w:val="28"/>
-          <w:szCs w:val="28"/>
-        </w:rPr>
-        <w:t xml:space="preserve">        </w:t>
-      </w:r>
-      <w:r>
-        <w:rPr>
-          <w:rFonts w:ascii="Times New Roman" w:hAnsi="Times New Roman"/>
-          <w:sz w:val="28"/>
-          <w:szCs w:val="28"/>
-        </w:rPr>
-        <w:t>на консоле</w:t>
-      </w:r>
-      <w:r>
-        <w:rPr>
-          <w:rFonts w:ascii="Times New Roman" w:hAnsi="Times New Roman"/>
-          <w:sz w:val="28"/>
-          <w:szCs w:val="28"/>
-        </w:rPr>
-        <w:t xml:space="preserve">     </w:t>
-      </w:r>
-      <w:r>
-        <w:rPr>
-          <w:rFonts w:ascii="Times New Roman" w:hAnsi="Times New Roman"/>
-          <w:sz w:val="28"/>
-          <w:szCs w:val="28"/>
-        </w:rPr>
-        <w:t>9,8</w:t>
-      </w:r>
-      <w:r>
-        <w:rPr>
-          <w:rFonts w:ascii="Times New Roman" w:hAnsi="Times New Roman"/>
-          <w:sz w:val="28"/>
-          <w:szCs w:val="28"/>
-        </w:rPr>
-        <w:t xml:space="preserve">мм &lt; </w:t>
-      </w:r>
-      <w:r>
-        <w:rPr>
-          <w:rFonts w:ascii="Times New Roman" w:hAnsi="Times New Roman"/>
-          <w:sz w:val="28"/>
-          <w:szCs w:val="28"/>
-        </w:rPr>
-        <w:t>20,5</w:t>
-      </w:r>
-      <w:r>
-        <w:rPr>
-          <w:rFonts w:ascii="Times New Roman" w:hAnsi="Times New Roman"/>
-          <w:sz w:val="28"/>
-          <w:szCs w:val="28"/>
-        </w:rPr>
-        <w:t xml:space="preserve"> мм – условие выполнено.</w:t>
-      </w:r>
-    </w:p>
-    <w:p>
-      <w:pPr>
-        <w:spacing w:line="360" w:lineRule="auto"/>
-        <w:rPr>
-          <w:rFonts w:ascii="Times New Roman" w:hAnsi="Times New Roman"/>
-          <w:sz w:val="28"/>
-          <w:szCs w:val="28"/>
-        </w:rPr>
-      </w:pPr>
-      <w:r>
-        <w:rPr>
-          <w:rFonts w:ascii="Times New Roman" w:hAnsi="Times New Roman"/>
-          <w:sz w:val="28"/>
-          <w:szCs w:val="28"/>
-        </w:rPr>
-        <w:t xml:space="preserve">Предельно допустимый прогиб траверсы </w:t>
-      </w:r>
-      <w:r>
-        <w:rPr>
-          <w:rFonts w:ascii="Times New Roman" w:hAnsi="Times New Roman"/>
-          <w:sz w:val="28"/>
-          <w:szCs w:val="28"/>
-          <w:lang w:val="en-US"/>
-        </w:rPr>
-        <w:t>L</w:t>
-      </w:r>
-      <w:r>
-        <w:rPr>
-          <w:rFonts w:ascii="Times New Roman" w:hAnsi="Times New Roman"/>
-          <w:sz w:val="28"/>
-          <w:szCs w:val="28"/>
-        </w:rPr>
-        <w:t xml:space="preserve">=4,6м </w:t>
-      </w:r>
-    </w:p>
-    <w:p>
-      <w:pPr>
-        <w:spacing w:line="360" w:lineRule="auto"/>
-        <w:rPr>
-          <w:rFonts w:ascii="Times New Roman" w:hAnsi="Times New Roman"/>
-          <w:sz w:val="28"/>
-          <w:szCs w:val="28"/>
-        </w:rPr>
-      </w:pPr>
-      <w:r>
-        <w:rPr>
-          <w:rFonts w:ascii="Times New Roman" w:hAnsi="Times New Roman"/>
-          <w:sz w:val="28"/>
-          <w:szCs w:val="28"/>
-        </w:rPr>
-        <w:t xml:space="preserve">        на консоле     </w:t>
-      </w:r>
-      <w:r>
-        <w:rPr>
-          <w:rFonts w:ascii="Times New Roman" w:hAnsi="Times New Roman"/>
-          <w:sz w:val="28"/>
-          <w:szCs w:val="28"/>
-        </w:rPr>
-        <w:t>12,6</w:t>
-      </w:r>
-      <w:r>
-        <w:rPr>
-          <w:rFonts w:ascii="Times New Roman" w:hAnsi="Times New Roman"/>
-          <w:sz w:val="28"/>
-          <w:szCs w:val="28"/>
-        </w:rPr>
-        <w:t>мм &lt; 32,1 мм – условие выполнено.</w:t>
-      </w:r>
-    </w:p>
-    <w:p>
-      <w:pPr>
-        <w:spacing w:line="360" w:lineRule="auto"/>
-        <w:rPr>
-          <w:rFonts w:ascii="Times New Roman" w:hAnsi="Times New Roman"/>
-          <w:sz w:val="28"/>
-          <w:szCs w:val="28"/>
-        </w:rPr>
-      </w:pPr>
-    </w:p>
-    <w:p>
-      <w:pPr>
         <w:ind w:left="0" w:firstLine="57"/>
         <w:rPr>
           <w:rFonts w:ascii="Times New Roman" w:hAnsi="Times New Roman"/>
@@ -10663,6 +11867,7 @@
         </w:rPr>
         <w:t xml:space="preserve"> конструкций опоры </w:t>
       </w:r>
+      <w:proofErr w:type="gramStart"/>
       <w:r>
         <w:rPr>
           <w:rFonts w:ascii="Times New Roman" w:hAnsi="Times New Roman"/>
@@ -10684,6 +11889,7 @@
         </w:rPr>
         <w:t>pole</w:t>
       </w:r>
+      <w:proofErr w:type="gramEnd"/>
       <w:r>
         <w:rPr>
           <w:rFonts w:ascii="Times New Roman" w:hAnsi="Times New Roman"/>
@@ -10776,13 +11982,23 @@
           <w:szCs w:val="28"/>
         </w:rPr>
       </w:pPr>
+      <w:proofErr w:type="gramStart"/>
       <w:r>
         <w:rPr>
           <w:rFonts w:ascii="Times New Roman" w:hAnsi="Times New Roman" w:cs="Arial"/>
           <w:sz w:val="28"/>
           <w:szCs w:val="28"/>
         </w:rPr>
-        <w:t xml:space="preserve">Максимальные  напряжения сжатия в расчетном сечении ствола </w:t>
+        <w:t>Максимальные  напряжения</w:t>
+      </w:r>
+      <w:proofErr w:type="gramEnd"/>
+      <w:r>
+        <w:rPr>
+          <w:rFonts w:ascii="Times New Roman" w:hAnsi="Times New Roman" w:cs="Arial"/>
+          <w:sz w:val="28"/>
+          <w:szCs w:val="28"/>
+        </w:rPr>
+        <w:t xml:space="preserve"> сжатия в расчетном сечении ствола </w:t>
       </w:r>
       <w:r>
         <w:rPr>
@@ -10881,6 +12097,7 @@
         </w:rPr>
         <w:t xml:space="preserve">на </w:t>
       </w:r>
+      <w:proofErr w:type="gramStart"/>
       <w:r>
         <w:rPr>
           <w:rFonts w:ascii="Times New Roman" w:hAnsi="Times New Roman" w:cs="Arial"/>
@@ -10898,6 +12115,7 @@
         </w:rPr>
         <w:t>leg</w:t>
       </w:r>
+      <w:proofErr w:type="gramEnd"/>
       <w:r>
         <w:rPr>
           <w:rFonts w:ascii="Times New Roman" w:hAnsi="Times New Roman" w:cs="Arial"/>
@@ -10937,7 +12155,7 @@
           <w:sz w:val="28"/>
           <w:szCs w:val="28"/>
         </w:rPr>
-        <w:t xml:space="preserve"> лимитирующим фактором является </w:t>
+        <w:t xml:space="preserve"> лимитирующим фактором является устойчивост</w:t>
       </w:r>
       <w:r>
         <w:rPr>
@@ -10945,8 +12163,7 @@
           <w:sz w:val="28"/>
           <w:szCs w:val="28"/>
         </w:rPr>
-        <w:lastRenderedPageBreak/>
-        <w:t>устойчивост</w:t>
+        <w:t xml:space="preserve">ь пояса при сжатии. Напряжения не </w:t>
       </w:r>
       <w:r>
         <w:rPr>
@@ -10954,7 +12171,7 @@
           <w:sz w:val="28"/>
           <w:szCs w:val="28"/>
         </w:rPr>
-        <w:t xml:space="preserve">ь пояса при сжатии. Напряжения не </w:t>
+        <w:t>превышают расчетно</w:t>
       </w:r>
       <w:r>
         <w:rPr>
@@ -10962,7 +12179,7 @@
           <w:sz w:val="28"/>
           <w:szCs w:val="28"/>
         </w:rPr>
-        <w:t>превышают расчетно</w:t>
+        <w:t>е</w:t>
       </w:r>
       <w:r>
         <w:rPr>
@@ -10970,6 +12187,14 @@
           <w:sz w:val="28"/>
           <w:szCs w:val="28"/>
         </w:rPr>
+        <w:t xml:space="preserve"> сопротивлени</w:t>
+      </w:r>
+      <w:r>
+        <w:rPr>
+          <w:rFonts w:ascii="Times New Roman" w:hAnsi="Times New Roman" w:cs="Arial"/>
+          <w:sz w:val="28"/>
+          <w:szCs w:val="28"/>
+        </w:rPr>
         <w:t>е</w:t>
       </w:r>
       <w:r>
@@ -10978,32 +12203,51 @@
           <w:sz w:val="28"/>
           <w:szCs w:val="28"/>
         </w:rPr>
-        <w:t xml:space="preserve"> сопротивлени</w:t>
-      </w:r>
+        <w:t xml:space="preserve"> </w:t>
+      </w:r>
+      <w:proofErr w:type="gramStart"/>
       <w:r>
         <w:rPr>
           <w:rFonts w:ascii="Times New Roman" w:hAnsi="Times New Roman" w:cs="Arial"/>
           <w:sz w:val="28"/>
           <w:szCs w:val="28"/>
         </w:rPr>
-        <w:t>е</w:t>
+        <w:t xml:space="preserve">{{ </w:t>
       </w:r>
       <w:r>
         <w:rPr>
           <w:rFonts w:ascii="Times New Roman" w:hAnsi="Times New Roman" w:cs="Arial"/>
           <w:sz w:val="28"/>
           <w:szCs w:val="28"/>
-        </w:rPr>
-        <w:t xml:space="preserve"> </w:t>
-      </w:r>
+          <w:lang w:val="en-US"/>
+        </w:rPr>
+        <w:t>leg</w:t>
+      </w:r>
+      <w:proofErr w:type="gramEnd"/>
       <w:r>
         <w:rPr>
           <w:rFonts w:ascii="Times New Roman" w:hAnsi="Times New Roman" w:cs="Arial"/>
           <w:sz w:val="28"/>
           <w:szCs w:val="28"/>
-          <w:highlight w:val="yellow"/>
-        </w:rPr>
-        <w:t>С345</w:t>
+        </w:rPr>
+        <w:t>_</w:t>
+      </w:r>
+      <w:r>
+        <w:rPr>
+          <w:rFonts w:ascii="Times New Roman" w:hAnsi="Times New Roman" w:cs="Arial"/>
+          <w:sz w:val="28"/>
+          <w:szCs w:val="28"/>
+          <w:lang w:val="en-US"/>
+        </w:rPr>
+        <w:t>steel</w:t>
+      </w:r>
+      <w:r>
+        <w:rPr>
+          <w:rFonts w:ascii="Times New Roman" w:hAnsi="Times New Roman" w:cs="Arial"/>
+          <w:sz w:val="28"/>
+          <w:szCs w:val="28"/>
+        </w:rPr>
+        <w:t xml:space="preserve"> }}</w:t>
       </w:r>
       <w:r>
         <w:rPr>
@@ -11085,6 +12329,7 @@
         </w:rPr>
         <w:t xml:space="preserve">использована на </w:t>
       </w:r>
+      <w:proofErr w:type="gramStart"/>
       <w:r>
         <w:rPr>
           <w:rFonts w:ascii="Times New Roman" w:hAnsi="Times New Roman" w:cs="Arial"/>
@@ -11102,6 +12347,7 @@
         </w:rPr>
         <w:t>diagonal</w:t>
       </w:r>
+      <w:proofErr w:type="gramEnd"/>
       <w:r>
         <w:rPr>
           <w:rFonts w:ascii="Times New Roman" w:hAnsi="Times New Roman" w:cs="Arial"/>
@@ -11221,7 +12467,7 @@
           <w:sz w:val="28"/>
           <w:szCs w:val="28"/>
         </w:rPr>
-        <w:t>превышают расчетно</w:t>
+        <w:t xml:space="preserve">превышают </w:t>
       </w:r>
       <w:r>
         <w:rPr>
@@ -11229,6 +12475,15 @@
           <w:sz w:val="28"/>
           <w:szCs w:val="28"/>
         </w:rPr>
+        <w:lastRenderedPageBreak/>
+        <w:t>расчетно</w:t>
+      </w:r>
+      <w:r>
+        <w:rPr>
+          <w:rFonts w:ascii="Times New Roman" w:hAnsi="Times New Roman" w:cs="Arial"/>
+          <w:sz w:val="28"/>
+          <w:szCs w:val="28"/>
+        </w:rPr>
         <w:t>е</w:t>
       </w:r>
       <w:r>
@@ -11253,16 +12508,59 @@
           <w:sz w:val="28"/>
           <w:szCs w:val="28"/>
         </w:rPr>
-        <w:t xml:space="preserve"> стали </w:t>
+        <w:t xml:space="preserve"> </w:t>
       </w:r>
       <w:r>
         <w:rPr>
           <w:rFonts w:ascii="Times New Roman" w:hAnsi="Times New Roman" w:cs="Arial"/>
           <w:sz w:val="28"/>
           <w:szCs w:val="28"/>
-          <w:highlight w:val="yellow"/>
-        </w:rPr>
-        <w:t>С345</w:t>
+        </w:rPr>
+        <w:t xml:space="preserve">стали </w:t>
+      </w:r>
+      <w:proofErr w:type="gramStart"/>
+      <w:r>
+        <w:rPr>
+          <w:rFonts w:ascii="Times New Roman" w:hAnsi="Times New Roman" w:cs="Arial"/>
+          <w:sz w:val="28"/>
+          <w:szCs w:val="28"/>
+        </w:rPr>
+        <w:t xml:space="preserve">{{ </w:t>
+      </w:r>
+      <w:r>
+        <w:rPr>
+          <w:rFonts w:ascii="Times New Roman" w:hAnsi="Times New Roman" w:cs="Arial"/>
+          <w:sz w:val="28"/>
+          <w:szCs w:val="28"/>
+          <w:lang w:val="en-US"/>
+        </w:rPr>
+        <w:t>diagonal</w:t>
+      </w:r>
+      <w:proofErr w:type="gramEnd"/>
+      <w:r>
+        <w:rPr>
+          <w:rFonts w:ascii="Times New Roman" w:hAnsi="Times New Roman" w:cs="Arial"/>
+          <w:sz w:val="28"/>
+          <w:szCs w:val="28"/>
+        </w:rPr>
+        <w:t>_</w:t>
+      </w:r>
+      <w:r>
+        <w:rPr>
+          <w:rFonts w:ascii="Times New Roman" w:hAnsi="Times New Roman" w:cs="Arial"/>
+          <w:sz w:val="28"/>
+          <w:szCs w:val="28"/>
+          <w:lang w:val="en-US"/>
+        </w:rPr>
+        <w:t>steel</w:t>
+      </w:r>
+      <w:r>
+        <w:rPr>
+          <w:rFonts w:ascii="Times New Roman" w:hAnsi="Times New Roman" w:cs="Arial"/>
+          <w:sz w:val="28"/>
+          <w:szCs w:val="28"/>
+        </w:rPr>
+        <w:t xml:space="preserve"> }}</w:t>
       </w:r>
       <w:r>
         <w:rPr>
@@ -11412,6 +12710,7 @@
         </w:rPr>
         <w:t xml:space="preserve">использована на </w:t>
       </w:r>
+      <w:proofErr w:type="gramStart"/>
       <w:r>
         <w:rPr>
           <w:rFonts w:ascii="Times New Roman" w:hAnsi="Times New Roman" w:cs="Arial"/>
@@ -11447,6 +12746,7 @@
         </w:rPr>
         <w:t>ontal</w:t>
       </w:r>
+      <w:proofErr w:type="gramEnd"/>
       <w:r>
         <w:rPr>
           <w:rFonts w:ascii="Times New Roman" w:hAnsi="Times New Roman" w:cs="Arial"/>
@@ -11578,6 +12878,7 @@
         </w:rPr>
         <w:t xml:space="preserve"> </w:t>
       </w:r>
+      <w:proofErr w:type="gramStart"/>
       <w:r>
         <w:rPr>
           <w:rFonts w:ascii="Times New Roman" w:hAnsi="Times New Roman" w:cs="Arial"/>
@@ -11595,6 +12896,7 @@
         </w:rPr>
         <w:t>arm</w:t>
       </w:r>
+      <w:proofErr w:type="gramEnd"/>
       <w:r>
         <w:rPr>
           <w:rFonts w:ascii="Times New Roman" w:hAnsi="Times New Roman" w:cs="Arial"/>
@@ -11740,6 +13042,7 @@
         </w:rPr>
         <w:t xml:space="preserve">ВЛ </w:t>
       </w:r>
+      <w:proofErr w:type="gramStart"/>
       <w:r>
         <w:rPr>
           <w:rFonts w:ascii="Times New Roman" w:hAnsi="Times New Roman"/>
@@ -11757,6 +13060,7 @@
         </w:rPr>
         <w:t>voltage</w:t>
       </w:r>
+      <w:proofErr w:type="gramEnd"/>
       <w:r>
         <w:rPr>
           <w:rFonts w:ascii="Times New Roman" w:hAnsi="Times New Roman"/>
@@ -11771,7 +13075,25 @@
           <w:sz w:val="28"/>
           <w:szCs w:val="28"/>
         </w:rPr>
-        <w:t xml:space="preserve"> кВ в рамках работы по титулу: </w:t>
+        <w:t xml:space="preserve"> </w:t>
+      </w:r>
+      <w:proofErr w:type="spellStart"/>
+      <w:r>
+        <w:rPr>
+          <w:rFonts w:ascii="Times New Roman" w:hAnsi="Times New Roman"/>
+          <w:sz w:val="28"/>
+          <w:szCs w:val="28"/>
+        </w:rPr>
+        <w:t>кВ</w:t>
+      </w:r>
+      <w:proofErr w:type="spellEnd"/>
+      <w:r>
+        <w:rPr>
+          <w:rFonts w:ascii="Times New Roman" w:hAnsi="Times New Roman"/>
+          <w:sz w:val="28"/>
+          <w:szCs w:val="28"/>
+        </w:rPr>
+        <w:t xml:space="preserve"> в рамках работы по титулу: </w:t>
       </w:r>
       <w:r>
         <w:rPr>
@@ -11829,14 +13151,24 @@
           <w:sz w:val="28"/>
           <w:szCs w:val="28"/>
         </w:rPr>
-        <w:t>, деформативности</w:t>
-      </w:r>
+        <w:t xml:space="preserve">, </w:t>
+      </w:r>
+      <w:proofErr w:type="spellStart"/>
       <w:r>
         <w:rPr>
           <w:rFonts w:ascii="Times New Roman" w:hAnsi="Times New Roman" w:cs="Arial"/>
           <w:sz w:val="28"/>
           <w:szCs w:val="28"/>
         </w:rPr>
+        <w:t>деформативности</w:t>
+      </w:r>
+      <w:proofErr w:type="spellEnd"/>
+      <w:r>
+        <w:rPr>
+          <w:rFonts w:ascii="Times New Roman" w:hAnsi="Times New Roman" w:cs="Arial"/>
+          <w:sz w:val="28"/>
+          <w:szCs w:val="28"/>
+        </w:rPr>
         <w:t xml:space="preserve"> и устойчивости </w:t>
       </w:r>
       <w:r>
@@ -11844,9 +13176,25 @@
           <w:rFonts w:ascii="Times New Roman" w:hAnsi="Times New Roman" w:cs="Arial"/>
           <w:sz w:val="28"/>
           <w:szCs w:val="28"/>
-          <w:highlight w:val="yellow"/>
-        </w:rPr>
-        <w:t>соответствуют</w:t>
+        </w:rPr>
+        <w:t xml:space="preserve">{{ </w:t>
+      </w:r>
+      <w:r>
+        <w:rPr>
+          <w:rFonts w:ascii="Times New Roman" w:hAnsi="Times New Roman" w:cs="Arial"/>
+          <w:sz w:val="28"/>
+          <w:szCs w:val="28"/>
+          <w:lang w:val="en-US"/>
+        </w:rPr>
+        <w:t>result</w:t>
+      </w:r>
+      <w:r>
+        <w:rPr>
+          <w:rFonts w:ascii="Times New Roman" w:hAnsi="Times New Roman" w:cs="Arial"/>
+          <w:sz w:val="28"/>
+          <w:szCs w:val="28"/>
+        </w:rPr>
+        <w:t xml:space="preserve"> }}</w:t>
       </w:r>
       <w:r>
         <w:rPr>
@@ -12461,7 +13809,7 @@
         </mc:Choice>
         <mc:Fallback>
           <w:pict>
-            <v:line w14:anchorId="39EA0418" id="Line 80" o:spid="_x0000_s1026" style="position:absolute;z-index:251645952;visibility:visible;mso-wrap-style:square;mso-width-percent:0;mso-height-percent:0;mso-wrap-distance-left:9pt;mso-wrap-distance-top:0;mso-wrap-distance-right:9pt;mso-wrap-distance-bottom:0;mso-position-horizontal:absolute;mso-position-horizontal-relative:page;mso-position-vertical:absolute;mso-position-vertical-relative:page;mso-width-percent:0;mso-height-percent:0;mso-width-relative:page;mso-height-relative:page" from="22.7pt,623.7pt" to="49.2pt,623.7pt" o:gfxdata="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" o:allowincell="f" strokeweight="1.25pt">
+            <v:line w14:anchorId="539C197B" id="Line 80" o:spid="_x0000_s1026" style="position:absolute;z-index:251645952;visibility:visible;mso-wrap-style:square;mso-width-percent:0;mso-height-percent:0;mso-wrap-distance-left:9pt;mso-wrap-distance-top:0;mso-wrap-distance-right:9pt;mso-wrap-distance-bottom:0;mso-position-horizontal:absolute;mso-position-horizontal-relative:page;mso-position-vertical:absolute;mso-position-vertical-relative:page;mso-width-percent:0;mso-height-percent:0;mso-width-relative:page;mso-height-relative:page" from="22.7pt,623.7pt" to="49.2pt,623.7pt" o:gfxdata="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" o:allowincell="f" strokeweight="1.25pt">
               <w10:wrap anchorx="page" anchory="page"/>
               <w10:anchorlock/>
             </v:line>
@@ -12537,7 +13885,7 @@
         </mc:Choice>
         <mc:Fallback>
           <w:pict>
-            <v:line w14:anchorId="4B4BA242" id="Line 79" o:spid="_x0000_s1026" style="position:absolute;flip:y;z-index:251644928;visibility:visible;mso-wrap-style:square;mso-width-percent:0;mso-height-percent:0;mso-wrap-distance-left:9pt;mso-wrap-distance-top:0;mso-wrap-distance-right:9pt;mso-wrap-distance-bottom:0;mso-position-horizontal:absolute;mso-position-horizontal-relative:page;mso-position-vertical:absolute;mso-position-vertical-relative:page;mso-width-percent:0;mso-height-percent:0;mso-width-relative:page;mso-height-relative:page" from="22.7pt,722.95pt" to="50.45pt,722.95pt" o:gfxdata="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" o:allowincell="f" strokeweight="1.25pt">
+            <v:line w14:anchorId="07E9A395" id="Line 79" o:spid="_x0000_s1026" style="position:absolute;flip:y;z-index:251644928;visibility:visible;mso-wrap-style:square;mso-width-percent:0;mso-height-percent:0;mso-wrap-distance-left:9pt;mso-wrap-distance-top:0;mso-wrap-distance-right:9pt;mso-wrap-distance-bottom:0;mso-position-horizontal:absolute;mso-position-horizontal-relative:page;mso-position-vertical:absolute;mso-position-vertical-relative:page;mso-width-percent:0;mso-height-percent:0;mso-width-relative:page;mso-height-relative:page" from="22.7pt,722.95pt" to="50.45pt,722.95pt" o:gfxdata="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" o:allowincell="f" strokeweight="1.25pt">
               <w10:wrap anchorx="page" anchory="page"/>
               <w10:anchorlock/>
             </v:line>
@@ -12613,7 +13961,7 @@
         </mc:Choice>
         <mc:Fallback>
           <w:pict>
-            <v:line w14:anchorId="4A8C4D96" id="Line 78" o:spid="_x0000_s1026" style="position:absolute;z-index:251643904;visibility:visible;mso-wrap-style:square;mso-width-percent:0;mso-height-percent:0;mso-wrap-distance-left:9pt;mso-wrap-distance-top:0;mso-wrap-distance-right:9pt;mso-wrap-distance-bottom:0;mso-position-horizontal:absolute;mso-position-horizontal-relative:page;mso-position-vertical:absolute;mso-position-vertical-relative:page;mso-width-percent:0;mso-height-percent:0;mso-width-relative:page;mso-height-relative:page" from="36.85pt,552.85pt" to="36.85pt,793.8pt" o:gfxdata="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" o:allowincell="f" strokeweight="1.25pt">
+            <v:line w14:anchorId="436174D3" id="Line 78" o:spid="_x0000_s1026" style="position:absolute;z-index:251643904;visibility:visible;mso-wrap-style:square;mso-width-percent:0;mso-height-percent:0;mso-wrap-distance-left:9pt;mso-wrap-distance-top:0;mso-wrap-distance-right:9pt;mso-wrap-distance-bottom:0;mso-position-horizontal:absolute;mso-position-horizontal-relative:page;mso-position-vertical:absolute;mso-position-vertical-relative:page;mso-width-percent:0;mso-height-percent:0;mso-width-relative:page;mso-height-relative:page" from="36.85pt,552.85pt" to="36.85pt,793.8pt" o:gfxdata="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" o:allowincell="f" strokeweight="1.25pt">
               <w10:wrap anchorx="page" anchory="page"/>
               <w10:anchorlock/>
             </v:line>
@@ -12689,7 +14037,7 @@
         </mc:Choice>
         <mc:Fallback>
           <w:pict>
-            <v:line w14:anchorId="69EF97C0" id="Line 77" o:spid="_x0000_s1026" style="position:absolute;z-index:251642880;visibility:visible;mso-wrap-style:square;mso-width-percent:0;mso-height-percent:0;mso-wrap-distance-left:9pt;mso-wrap-distance-top:0;mso-wrap-distance-right:9pt;mso-wrap-distance-bottom:0;mso-position-horizontal:absolute;mso-position-horizontal-relative:page;mso-position-vertical:absolute;mso-position-vertical-relative:page;mso-width-percent:0;mso-height-percent:0;mso-width-relative:page;mso-height-relative:page" from="22.7pt,793.8pt" to="56.7pt,793.8pt" o:gfxdata="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" o:allowincell="f" strokeweight="1.5pt">
+            <v:line w14:anchorId="22D7A70D" id="Line 77" o:spid="_x0000_s1026" style="position:absolute;z-index:251642880;visibility:visible;mso-wrap-style:square;mso-width-percent:0;mso-height-percent:0;mso-wrap-distance-left:9pt;mso-wrap-distance-top:0;mso-wrap-distance-right:9pt;mso-wrap-distance-bottom:0;mso-position-horizontal:absolute;mso-position-horizontal-relative:page;mso-position-vertical:absolute;mso-position-vertical-relative:page;mso-width-percent:0;mso-height-percent:0;mso-width-relative:page;mso-height-relative:page" from="22.7pt,793.8pt" to="56.7pt,793.8pt" o:gfxdata="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" o:allowincell="f" strokeweight="1.5pt">
               <w10:wrap anchorx="page" anchory="page"/>
               <w10:anchorlock/>
             </v:line>
@@ -12765,7 +14113,7 @@
         </mc:Choice>
         <mc:Fallback>
           <w:pict>
-            <v:line w14:anchorId="5DC6A78D" id="Line 76" o:spid="_x0000_s1026" style="position:absolute;z-index:251641856;visibility:visible;mso-wrap-style:square;mso-width-percent:0;mso-height-percent:0;mso-wrap-distance-left:9pt;mso-wrap-distance-top:0;mso-wrap-distance-right:9pt;mso-wrap-distance-bottom:0;mso-position-horizontal:absolute;mso-position-horizontal-relative:page;mso-position-vertical:absolute;mso-position-vertical-relative:page;mso-width-percent:0;mso-height-percent:0;mso-width-relative:page;mso-height-relative:page" from="22.7pt,552.85pt" to="22.7pt,793.8pt" o:gfxdata="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" o:allowincell="f" strokeweight="1.5pt">
+            <v:line w14:anchorId="0B83DB11" id="Line 76" o:spid="_x0000_s1026" style="position:absolute;z-index:251641856;visibility:visible;mso-wrap-style:square;mso-width-percent:0;mso-height-percent:0;mso-wrap-distance-left:9pt;mso-wrap-distance-top:0;mso-wrap-distance-right:9pt;mso-wrap-distance-bottom:0;mso-position-horizontal:absolute;mso-position-horizontal-relative:page;mso-position-vertical:absolute;mso-position-vertical-relative:page;mso-width-percent:0;mso-height-percent:0;mso-width-relative:page;mso-height-relative:page" from="22.7pt,552.85pt" to="22.7pt,793.8pt" o:gfxdata="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" o:allowincell="f" strokeweight="1.5pt">
               <w10:wrap anchorx="page" anchory="page"/>
               <w10:anchorlock/>
             </v:line>
@@ -12841,7 +14189,7 @@
         </mc:Choice>
         <mc:Fallback>
           <w:pict>
-            <v:line w14:anchorId="6DB8C18D" id="Line 75" o:spid="_x0000_s1026" style="position:absolute;z-index:251640832;visibility:visible;mso-wrap-style:square;mso-width-percent:0;mso-height-percent:0;mso-wrap-distance-left:9pt;mso-wrap-distance-top:0;mso-wrap-distance-right:9pt;mso-wrap-distance-bottom:0;mso-position-horizontal:absolute;mso-position-horizontal-relative:page;mso-position-vertical:absolute;mso-position-vertical-relative:page;mso-width-percent:0;mso-height-percent:0;mso-width-relative:page;mso-height-relative:page" from="22.7pt,552.85pt" to="49.85pt,552.85pt" o:gfxdata="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" o:allowincell="f" strokeweight="1.5pt">
+            <v:line w14:anchorId="6B7FD9D4" id="Line 75" o:spid="_x0000_s1026" style="position:absolute;z-index:251640832;visibility:visible;mso-wrap-style:square;mso-width-percent:0;mso-height-percent:0;mso-wrap-distance-left:9pt;mso-wrap-distance-top:0;mso-wrap-distance-right:9pt;mso-wrap-distance-bottom:0;mso-position-horizontal:absolute;mso-position-horizontal-relative:page;mso-position-vertical:absolute;mso-position-vertical-relative:page;mso-width-percent:0;mso-height-percent:0;mso-width-relative:page;mso-height-relative:page" from="22.7pt,552.85pt" to="49.85pt,552.85pt" o:gfxdata="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" o:allowincell="f" strokeweight="1.5pt">
               <w10:wrap anchorx="page" anchory="page"/>
               <w10:anchorlock/>
             </v:line>
@@ -12917,7 +14265,7 @@
         </mc:Choice>
         <mc:Fallback>
           <w:pict>
-            <v:line w14:anchorId="2B5C826C" id="Line 74" o:spid="_x0000_s1026" style="position:absolute;flip:y;z-index:251639808;visibility:visible;mso-wrap-style:square;mso-width-percent:0;mso-height-percent:0;mso-wrap-distance-left:9pt;mso-wrap-distance-top:0;mso-wrap-distance-right:9pt;mso-wrap-distance-bottom:0;mso-position-horizontal:absolute;mso-position-horizontal-relative:page;mso-position-vertical:absolute;mso-position-vertical-relative:page;mso-width-percent:0;mso-height-percent:0;mso-width-relative:page;mso-height-relative:page" from="56.7pt,791.6pt" to="574.4pt,793.8pt" o:gfxdata="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" o:allowincell="f" strokeweight="1.5pt">
+            <v:line w14:anchorId="01ADF567" id="Line 74" o:spid="_x0000_s1026" style="position:absolute;flip:y;z-index:251639808;visibility:visible;mso-wrap-style:square;mso-width-percent:0;mso-height-percent:0;mso-wrap-distance-left:9pt;mso-wrap-distance-top:0;mso-wrap-distance-right:9pt;mso-wrap-distance-bottom:0;mso-position-horizontal:absolute;mso-position-horizontal-relative:page;mso-position-vertical:absolute;mso-position-vertical-relative:page;mso-width-percent:0;mso-height-percent:0;mso-width-relative:page;mso-height-relative:page" from="56.7pt,791.6pt" to="574.4pt,793.8pt" o:gfxdata="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" o:allowincell="f" strokeweight="1.5pt">
               <w10:wrap anchorx="page" anchory="page"/>
               <w10:anchorlock/>
             </v:line>
@@ -13095,7 +14443,6 @@
           <w:tcBorders>
             <w:top w:val="single" w:sz="4" w:space="0" w:color="auto"/>
             <w:left w:val="single" w:sz="4" w:space="0" w:color="auto"/>
-            <w:bottom w:val="single" w:sz="4" w:space="0" w:color="auto"/>
             <w:right w:val="single" w:sz="4" w:space="0" w:color="auto"/>
           </w:tcBorders>
           <w:vAlign w:val="center"/>
@@ -13125,6 +14472,7 @@
               <w:sz w:val="32"/>
             </w:rPr>
           </w:pPr>
+          <w:proofErr w:type="gramStart"/>
           <w:r>
             <w:rPr>
               <w:rFonts w:ascii="Times New Roman" w:hAnsi="Times New Roman"/>
@@ -13132,7 +14480,37 @@
               <w:szCs w:val="24"/>
               <w:lang w:val="en-US"/>
             </w:rPr>
-            <w:t>{{ project_name }}</w:t>
+            <w:t xml:space="preserve">{{ </w:t>
+          </w:r>
+          <w:proofErr w:type="spellStart"/>
+          <w:r>
+            <w:rPr>
+              <w:rFonts w:ascii="Times New Roman" w:hAnsi="Times New Roman"/>
+              <w:sz w:val="24"/>
+              <w:szCs w:val="24"/>
+              <w:lang w:val="en-US"/>
+            </w:rPr>
+            <w:t>project</w:t>
+          </w:r>
+          <w:proofErr w:type="gramEnd"/>
+          <w:r>
+            <w:rPr>
+              <w:rFonts w:ascii="Times New Roman" w:hAnsi="Times New Roman"/>
+              <w:sz w:val="24"/>
+              <w:szCs w:val="24"/>
+              <w:lang w:val="en-US"/>
+            </w:rPr>
+            <w:t>_code</w:t>
+          </w:r>
+          <w:proofErr w:type="spellEnd"/>
+          <w:r>
+            <w:rPr>
+              <w:rFonts w:ascii="Times New Roman" w:hAnsi="Times New Roman"/>
+              <w:sz w:val="24"/>
+              <w:szCs w:val="24"/>
+              <w:lang w:val="en-US"/>
+            </w:rPr>
+            <w:t xml:space="preserve"> }}</w:t>
           </w:r>
         </w:p>
       </w:tc>
@@ -13268,9 +14646,7 @@
           <w:gridSpan w:val="4"/>
           <w:vMerge/>
           <w:tcBorders>
-            <w:top w:val="single" w:sz="4" w:space="0" w:color="auto"/>
             <w:left w:val="single" w:sz="4" w:space="0" w:color="auto"/>
-            <w:bottom w:val="single" w:sz="4" w:space="0" w:color="auto"/>
             <w:right w:val="single" w:sz="4" w:space="0" w:color="auto"/>
           </w:tcBorders>
           <w:vAlign w:val="center"/>
@@ -13415,8 +14791,8 @@
         <w:tcPr>
           <w:tcW w:w="6958" w:type="dxa"/>
           <w:gridSpan w:val="4"/>
+          <w:vMerge/>
           <w:tcBorders>
-            <w:top w:val="single" w:sz="4" w:space="0" w:color="auto"/>
             <w:left w:val="single" w:sz="4" w:space="0" w:color="auto"/>
             <w:bottom w:val="single" w:sz="4" w:space="0" w:color="auto"/>
             <w:right w:val="single" w:sz="4" w:space="0" w:color="auto"/>
@@ -13567,7 +14943,6 @@
           <w:tcBorders>
             <w:top w:val="single" w:sz="4" w:space="0" w:color="auto"/>
             <w:left w:val="single" w:sz="4" w:space="0" w:color="auto"/>
-            <w:bottom w:val="single" w:sz="4" w:space="0" w:color="auto"/>
             <w:right w:val="single" w:sz="4" w:space="0" w:color="auto"/>
           </w:tcBorders>
           <w:vAlign w:val="center"/>
@@ -13577,9 +14952,7 @@
             <w:pStyle w:val="af0"/>
             <w:jc w:val="center"/>
             <w:rPr>
-              <w:rFonts w:ascii="Times New Roman" w:hAnsi="Times New Roman"/>
-              <w:sz w:val="24"/>
-              <w:szCs w:val="24"/>
+              <w:rFonts w:cs="Arial"/>
             </w:rPr>
           </w:pPr>
           <w:r>
@@ -13590,6 +14963,7 @@
             </w:rPr>
             <w:t xml:space="preserve">ВЛ </w:t>
           </w:r>
+          <w:proofErr w:type="gramStart"/>
           <w:r>
             <w:rPr>
               <w:rFonts w:ascii="Times New Roman" w:hAnsi="Times New Roman"/>
@@ -13615,6 +14989,7 @@
             </w:rPr>
             <w:t>voltage</w:t>
           </w:r>
+          <w:proofErr w:type="gramEnd"/>
           <w:r>
             <w:rPr>
               <w:rFonts w:ascii="Times New Roman" w:hAnsi="Times New Roman"/>
@@ -13631,14 +15006,173 @@
             </w:rPr>
             <w:t xml:space="preserve">}} </w:t>
           </w:r>
+          <w:proofErr w:type="spellStart"/>
           <w:r>
             <w:rPr>
               <w:rFonts w:ascii="Times New Roman" w:hAnsi="Times New Roman"/>
               <w:sz w:val="24"/>
               <w:szCs w:val="24"/>
             </w:rPr>
-            <w:t>кВ. Заключение на поверочный расчет металлоконструкций опор</w:t>
+            <w:t>кВ.</w:t>
           </w:r>
+          <w:proofErr w:type="spellEnd"/>
+          <w:r>
+            <w:rPr>
+              <w:rFonts w:ascii="Times New Roman" w:hAnsi="Times New Roman"/>
+              <w:sz w:val="24"/>
+              <w:szCs w:val="24"/>
+            </w:rPr>
+            <w:t xml:space="preserve"> Заключение на поверочный расчет металлоконструкций опор</w:t>
+          </w:r>
+        </w:p>
+      </w:tc>
+    </w:tr>
+    <w:tr>
+      <w:trPr>
+        <w:cantSplit/>
+        <w:trHeight w:hRule="exact" w:val="284"/>
+      </w:trPr>
+      <w:tc>
+        <w:tcPr>
+          <w:tcW w:w="485" w:type="dxa"/>
+          <w:tcBorders>
+            <w:top w:val="single" w:sz="4" w:space="0" w:color="auto"/>
+            <w:left w:val="single" w:sz="4" w:space="0" w:color="auto"/>
+            <w:bottom w:val="single" w:sz="4" w:space="0" w:color="auto"/>
+            <w:right w:val="single" w:sz="4" w:space="0" w:color="auto"/>
+          </w:tcBorders>
+          <w:vAlign w:val="center"/>
+        </w:tcPr>
+        <w:p>
+          <w:pPr>
+            <w:pStyle w:val="af0"/>
+            <w:rPr>
+              <w:rFonts w:cs="Arial"/>
+            </w:rPr>
+          </w:pPr>
+        </w:p>
+      </w:tc>
+      <w:tc>
+        <w:tcPr>
+          <w:tcW w:w="573" w:type="dxa"/>
+          <w:tcBorders>
+            <w:top w:val="single" w:sz="4" w:space="0" w:color="auto"/>
+            <w:left w:val="single" w:sz="4" w:space="0" w:color="auto"/>
+            <w:bottom w:val="single" w:sz="4" w:space="0" w:color="auto"/>
+            <w:right w:val="single" w:sz="4" w:space="0" w:color="auto"/>
+          </w:tcBorders>
+          <w:vAlign w:val="center"/>
+        </w:tcPr>
+        <w:p>
+          <w:pPr>
+            <w:pStyle w:val="af0"/>
+            <w:rPr>
+              <w:rFonts w:cs="Arial"/>
+            </w:rPr>
+          </w:pPr>
+        </w:p>
+      </w:tc>
+      <w:tc>
+        <w:tcPr>
+          <w:tcW w:w="573" w:type="dxa"/>
+          <w:tcBorders>
+            <w:top w:val="single" w:sz="4" w:space="0" w:color="auto"/>
+            <w:left w:val="single" w:sz="4" w:space="0" w:color="auto"/>
+            <w:bottom w:val="single" w:sz="4" w:space="0" w:color="auto"/>
+            <w:right w:val="single" w:sz="4" w:space="0" w:color="auto"/>
+          </w:tcBorders>
+          <w:vAlign w:val="center"/>
+        </w:tcPr>
+        <w:p>
+          <w:pPr>
+            <w:pStyle w:val="af0"/>
+            <w:rPr>
+              <w:rFonts w:cs="Arial"/>
+            </w:rPr>
+          </w:pPr>
+        </w:p>
+      </w:tc>
+      <w:tc>
+        <w:tcPr>
+          <w:tcW w:w="573" w:type="dxa"/>
+          <w:tcBorders>
+            <w:top w:val="single" w:sz="4" w:space="0" w:color="auto"/>
+            <w:left w:val="single" w:sz="4" w:space="0" w:color="auto"/>
+            <w:bottom w:val="single" w:sz="4" w:space="0" w:color="auto"/>
+            <w:right w:val="single" w:sz="4" w:space="0" w:color="auto"/>
+          </w:tcBorders>
+          <w:vAlign w:val="center"/>
+        </w:tcPr>
+        <w:p>
+          <w:pPr>
+            <w:pStyle w:val="af0"/>
+            <w:rPr>
+              <w:rFonts w:cs="Arial"/>
+            </w:rPr>
+          </w:pPr>
+        </w:p>
+      </w:tc>
+      <w:tc>
+        <w:tcPr>
+          <w:tcW w:w="860" w:type="dxa"/>
+          <w:tcBorders>
+            <w:top w:val="single" w:sz="4" w:space="0" w:color="auto"/>
+            <w:left w:val="single" w:sz="4" w:space="0" w:color="auto"/>
+            <w:bottom w:val="single" w:sz="4" w:space="0" w:color="auto"/>
+            <w:right w:val="single" w:sz="4" w:space="0" w:color="auto"/>
+          </w:tcBorders>
+          <w:vAlign w:val="center"/>
+        </w:tcPr>
+        <w:p>
+          <w:pPr>
+            <w:pStyle w:val="af0"/>
+            <w:rPr>
+              <w:rFonts w:cs="Arial"/>
+            </w:rPr>
+          </w:pPr>
+        </w:p>
+      </w:tc>
+      <w:tc>
+        <w:tcPr>
+          <w:tcW w:w="573" w:type="dxa"/>
+          <w:tcBorders>
+            <w:top w:val="single" w:sz="4" w:space="0" w:color="auto"/>
+            <w:left w:val="single" w:sz="4" w:space="0" w:color="auto"/>
+            <w:bottom w:val="single" w:sz="4" w:space="0" w:color="auto"/>
+            <w:right w:val="single" w:sz="4" w:space="0" w:color="auto"/>
+          </w:tcBorders>
+          <w:vAlign w:val="center"/>
+        </w:tcPr>
+        <w:p>
+          <w:pPr>
+            <w:pStyle w:val="af0"/>
+            <w:rPr>
+              <w:rFonts w:cs="Arial"/>
+            </w:rPr>
+          </w:pPr>
+        </w:p>
+      </w:tc>
+      <w:tc>
+        <w:tcPr>
+          <w:tcW w:w="6958" w:type="dxa"/>
+          <w:gridSpan w:val="4"/>
+          <w:vMerge/>
+          <w:tcBorders>
+            <w:left w:val="single" w:sz="4" w:space="0" w:color="auto"/>
+            <w:right w:val="single" w:sz="4" w:space="0" w:color="auto"/>
+          </w:tcBorders>
+          <w:vAlign w:val="center"/>
+        </w:tcPr>
+        <w:p>
+          <w:pPr>
+            <w:pStyle w:val="af0"/>
+            <w:jc w:val="center"/>
+            <w:rPr>
+              <w:rFonts w:ascii="Times New Roman" w:hAnsi="Times New Roman"/>
+              <w:sz w:val="24"/>
+              <w:szCs w:val="24"/>
+            </w:rPr>
+          </w:pPr>
         </w:p>
       </w:tc>
     </w:tr>
@@ -13697,6 +15231,7 @@
               <w:sz w:val="18"/>
             </w:rPr>
           </w:pPr>
+          <w:proofErr w:type="spellStart"/>
           <w:r>
             <w:rPr>
               <w:rFonts w:cs="Arial"/>
@@ -13705,6 +15240,7 @@
             </w:rPr>
             <w:t>Кол.уч</w:t>
           </w:r>
+          <w:proofErr w:type="spellEnd"/>
         </w:p>
       </w:tc>
       <w:tc>
@@ -13833,7 +15369,6 @@
           <w:gridSpan w:val="4"/>
           <w:vMerge/>
           <w:tcBorders>
-            <w:top w:val="single" w:sz="4" w:space="0" w:color="auto"/>
             <w:left w:val="single" w:sz="4" w:space="0" w:color="auto"/>
             <w:bottom w:val="single" w:sz="4" w:space="0" w:color="auto"/>
             <w:right w:val="single" w:sz="4" w:space="0" w:color="auto"/>
@@ -13858,7 +15393,7 @@
       </w:trPr>
       <w:tc>
         <w:tcPr>
-          <w:tcW w:w="1057" w:type="dxa"/>
+          <w:tcW w:w="1058" w:type="dxa"/>
           <w:gridSpan w:val="2"/>
           <w:tcBorders>
             <w:top w:val="single" w:sz="4" w:space="0" w:color="auto"/>
@@ -13889,7 +15424,7 @@
       </w:tc>
       <w:tc>
         <w:tcPr>
-          <w:tcW w:w="1145" w:type="dxa"/>
+          <w:tcW w:w="1146" w:type="dxa"/>
           <w:gridSpan w:val="2"/>
           <w:tcBorders>
             <w:top w:val="single" w:sz="4" w:space="0" w:color="auto"/>
@@ -13909,6 +15444,7 @@
               <w:lang w:val="en-US"/>
             </w:rPr>
           </w:pPr>
+          <w:proofErr w:type="gramStart"/>
           <w:r>
             <w:rPr>
               <w:rFonts w:cs="Arial"/>
@@ -13936,6 +15472,7 @@
             </w:rPr>
             <w:t>developer</w:t>
           </w:r>
+          <w:proofErr w:type="gramEnd"/>
           <w:r>
             <w:rPr>
               <w:rFonts w:cs="Arial"/>
@@ -13999,6 +15536,7 @@
               <w:lang w:val="en-US"/>
             </w:rPr>
           </w:pPr>
+          <w:proofErr w:type="gramStart"/>
           <w:r>
             <w:rPr>
               <w:rFonts w:cs="Arial"/>
@@ -14026,6 +15564,7 @@
             </w:rPr>
             <w:t>year</w:t>
           </w:r>
+          <w:proofErr w:type="gramEnd"/>
           <w:r>
             <w:rPr>
               <w:rFonts w:cs="Arial"/>
@@ -14069,6 +15608,7 @@
               <w:lang w:val="en-US"/>
             </w:rPr>
           </w:pPr>
+          <w:proofErr w:type="gramStart"/>
           <w:r>
             <w:rPr>
               <w:rFonts w:ascii="Times New Roman" w:hAnsi="Times New Roman"/>
@@ -14087,6 +15627,7 @@
             </w:rPr>
             <w:t xml:space="preserve"> </w:t>
           </w:r>
+          <w:proofErr w:type="spellStart"/>
           <w:r>
             <w:rPr>
               <w:rFonts w:ascii="Times New Roman" w:hAnsi="Times New Roman"/>
@@ -14094,8 +15635,19 @@
               <w:szCs w:val="24"/>
               <w:lang w:val="en-US"/>
             </w:rPr>
-            <w:t>project_code</w:t>
+            <w:t>pole</w:t>
           </w:r>
+          <w:proofErr w:type="gramEnd"/>
+          <w:r>
+            <w:rPr>
+              <w:rFonts w:ascii="Times New Roman" w:hAnsi="Times New Roman"/>
+              <w:sz w:val="24"/>
+              <w:szCs w:val="24"/>
+              <w:lang w:val="en-US"/>
+            </w:rPr>
+            <w:t>_code</w:t>
+          </w:r>
+          <w:proofErr w:type="spellEnd"/>
           <w:r>
             <w:rPr>
               <w:rFonts w:ascii="Times New Roman" w:hAnsi="Times New Roman"/>
@@ -14176,7 +15728,7 @@
       </w:tc>
       <w:tc>
         <w:tcPr>
-          <w:tcW w:w="1231" w:type="dxa"/>
+          <w:tcW w:w="1232" w:type="dxa"/>
           <w:tcBorders>
             <w:top w:val="single" w:sz="4" w:space="0" w:color="auto"/>
             <w:left w:val="single" w:sz="4" w:space="0" w:color="auto"/>
@@ -14211,7 +15763,7 @@
       </w:trPr>
       <w:tc>
         <w:tcPr>
-          <w:tcW w:w="1057" w:type="dxa"/>
+          <w:tcW w:w="1058" w:type="dxa"/>
           <w:gridSpan w:val="2"/>
           <w:tcBorders>
             <w:top w:val="single" w:sz="4" w:space="0" w:color="auto"/>
@@ -14242,7 +15794,7 @@
       </w:tc>
       <w:tc>
         <w:tcPr>
-          <w:tcW w:w="1145" w:type="dxa"/>
+          <w:tcW w:w="1146" w:type="dxa"/>
           <w:gridSpan w:val="2"/>
           <w:tcBorders>
             <w:top w:val="single" w:sz="4" w:space="0" w:color="auto"/>
@@ -14261,6 +15813,7 @@
               <w:sz w:val="18"/>
             </w:rPr>
           </w:pPr>
+          <w:proofErr w:type="spellStart"/>
           <w:r>
             <w:rPr>
               <w:rFonts w:cs="Arial"/>
@@ -14269,6 +15822,7 @@
             </w:rPr>
             <w:t>Родчихин</w:t>
           </w:r>
+          <w:proofErr w:type="spellEnd"/>
         </w:p>
       </w:tc>
       <w:tc>
@@ -14314,6 +15868,7 @@
               <w:lang w:val="en-US"/>
             </w:rPr>
           </w:pPr>
+          <w:proofErr w:type="gramStart"/>
           <w:r>
             <w:rPr>
               <w:rFonts w:cs="Arial"/>
@@ -14341,6 +15896,7 @@
             </w:rPr>
             <w:t>year</w:t>
           </w:r>
+          <w:proofErr w:type="gramEnd"/>
           <w:r>
             <w:rPr>
               <w:rFonts w:cs="Arial"/>
@@ -14460,7 +16016,7 @@
       </w:tc>
       <w:tc>
         <w:tcPr>
-          <w:tcW w:w="1231" w:type="dxa"/>
+          <w:tcW w:w="1232" w:type="dxa"/>
           <w:vMerge w:val="restart"/>
           <w:tcBorders>
             <w:top w:val="single" w:sz="4" w:space="0" w:color="auto"/>
@@ -14485,7 +16041,7 @@
       </w:trPr>
       <w:tc>
         <w:tcPr>
-          <w:tcW w:w="1057" w:type="dxa"/>
+          <w:tcW w:w="1058" w:type="dxa"/>
           <w:gridSpan w:val="2"/>
           <w:tcBorders>
             <w:top w:val="single" w:sz="4" w:space="0" w:color="auto"/>
@@ -14508,7 +16064,7 @@
       </w:tc>
       <w:tc>
         <w:tcPr>
-          <w:tcW w:w="1145" w:type="dxa"/>
+          <w:tcW w:w="1146" w:type="dxa"/>
           <w:gridSpan w:val="2"/>
           <w:tcBorders>
             <w:top w:val="single" w:sz="4" w:space="0" w:color="auto"/>
@@ -14640,7 +16196,7 @@
       </w:tc>
       <w:tc>
         <w:tcPr>
-          <w:tcW w:w="1231" w:type="dxa"/>
+          <w:tcW w:w="1232" w:type="dxa"/>
           <w:vMerge/>
           <w:tcBorders>
             <w:top w:val="single" w:sz="4" w:space="0" w:color="auto"/>
@@ -14655,157 +16211,6 @@
             <w:jc w:val="center"/>
             <w:rPr>
               <w:rFonts w:cs="Arial"/>
-            </w:rPr>
-          </w:pPr>
-        </w:p>
-      </w:tc>
-    </w:tr>
-    <w:tr>
-      <w:trPr>
-        <w:cantSplit/>
-        <w:trHeight w:hRule="exact" w:val="284"/>
-      </w:trPr>
-      <w:tc>
-        <w:tcPr>
-          <w:tcW w:w="1057" w:type="dxa"/>
-          <w:gridSpan w:val="2"/>
-          <w:tcBorders>
-            <w:top w:val="single" w:sz="4" w:space="0" w:color="auto"/>
-            <w:left w:val="single" w:sz="4" w:space="0" w:color="auto"/>
-            <w:bottom w:val="single" w:sz="4" w:space="0" w:color="auto"/>
-            <w:right w:val="single" w:sz="4" w:space="0" w:color="auto"/>
-          </w:tcBorders>
-          <w:vAlign w:val="center"/>
-        </w:tcPr>
-        <w:p>
-          <w:pPr>
-            <w:pStyle w:val="af0"/>
-            <w:rPr>
-              <w:rFonts w:cs="Arial"/>
-              <w:spacing w:val="-12"/>
-              <w:sz w:val="18"/>
-            </w:rPr>
-          </w:pPr>
-        </w:p>
-      </w:tc>
-      <w:tc>
-        <w:tcPr>
-          <w:tcW w:w="1145" w:type="dxa"/>
-          <w:gridSpan w:val="2"/>
-          <w:tcBorders>
-            <w:top w:val="single" w:sz="4" w:space="0" w:color="auto"/>
-            <w:left w:val="single" w:sz="4" w:space="0" w:color="auto"/>
-            <w:bottom w:val="single" w:sz="4" w:space="0" w:color="auto"/>
-            <w:right w:val="single" w:sz="4" w:space="0" w:color="auto"/>
-          </w:tcBorders>
-          <w:vAlign w:val="center"/>
-        </w:tcPr>
-        <w:p>
-          <w:pPr>
-            <w:pStyle w:val="af0"/>
-            <w:rPr>
-              <w:rFonts w:cs="Arial"/>
-              <w:spacing w:val="-12"/>
-              <w:sz w:val="18"/>
-            </w:rPr>
-          </w:pPr>
-        </w:p>
-      </w:tc>
-      <w:tc>
-        <w:tcPr>
-          <w:tcW w:w="860" w:type="dxa"/>
-          <w:tcBorders>
-            <w:top w:val="single" w:sz="4" w:space="0" w:color="auto"/>
-            <w:left w:val="single" w:sz="4" w:space="0" w:color="auto"/>
-            <w:bottom w:val="single" w:sz="4" w:space="0" w:color="auto"/>
-            <w:right w:val="single" w:sz="4" w:space="0" w:color="auto"/>
-          </w:tcBorders>
-          <w:vAlign w:val="center"/>
-        </w:tcPr>
-        <w:p>
-          <w:pPr>
-            <w:pStyle w:val="af0"/>
-            <w:rPr>
-              <w:rFonts w:cs="Arial"/>
-              <w:spacing w:val="-12"/>
-              <w:sz w:val="18"/>
-            </w:rPr>
-          </w:pPr>
-        </w:p>
-      </w:tc>
-      <w:tc>
-        <w:tcPr>
-          <w:tcW w:w="573" w:type="dxa"/>
-          <w:tcBorders>
-            <w:top w:val="single" w:sz="4" w:space="0" w:color="auto"/>
-            <w:left w:val="single" w:sz="4" w:space="0" w:color="auto"/>
-            <w:bottom w:val="single" w:sz="4" w:space="0" w:color="auto"/>
-            <w:right w:val="single" w:sz="4" w:space="0" w:color="auto"/>
-          </w:tcBorders>
-          <w:vAlign w:val="center"/>
-        </w:tcPr>
-        <w:p>
-          <w:pPr>
-            <w:pStyle w:val="af0"/>
-            <w:rPr>
-              <w:rFonts w:cs="Arial"/>
-              <w:spacing w:val="-12"/>
-              <w:sz w:val="18"/>
-            </w:rPr>
-          </w:pPr>
-        </w:p>
-      </w:tc>
-      <w:tc>
-        <w:tcPr>
-          <w:tcW w:w="4008" w:type="dxa"/>
-          <w:tcBorders>
-            <w:top w:val="single" w:sz="4" w:space="0" w:color="auto"/>
-            <w:left w:val="single" w:sz="4" w:space="0" w:color="auto"/>
-            <w:bottom w:val="single" w:sz="4" w:space="0" w:color="auto"/>
-            <w:right w:val="single" w:sz="4" w:space="0" w:color="auto"/>
-          </w:tcBorders>
-          <w:vAlign w:val="center"/>
-        </w:tcPr>
-        <w:p>
-          <w:pPr>
-            <w:pStyle w:val="af0"/>
-            <w:jc w:val="center"/>
-            <w:rPr>
-              <w:rFonts w:cs="Arial"/>
-              <w:b/>
-            </w:rPr>
-          </w:pPr>
-          <w:r>
-            <w:rPr>
-              <w:rFonts w:cs="Arial"/>
-              <w:b/>
-            </w:rPr>
-            <w:t>Содержание</w:t>
-          </w:r>
-        </w:p>
-      </w:tc>
-      <w:tc>
-        <w:tcPr>
-          <w:tcW w:w="2950" w:type="dxa"/>
-          <w:gridSpan w:val="3"/>
-          <w:tcBorders>
-            <w:top w:val="single" w:sz="4" w:space="0" w:color="auto"/>
-            <w:left w:val="single" w:sz="4" w:space="0" w:color="auto"/>
-            <w:bottom w:val="single" w:sz="4" w:space="0" w:color="auto"/>
-            <w:right w:val="single" w:sz="4" w:space="0" w:color="auto"/>
-          </w:tcBorders>
-          <w:vAlign w:val="center"/>
-        </w:tcPr>
-        <w:p>
-          <w:pPr>
-            <w:pStyle w:val="af0"/>
-            <w:jc w:val="center"/>
-            <w:rPr>
-              <w:rFonts w:cs="Arial"/>
-              <w:b/>
-              <w:bCs/>
-              <w:caps/>
-              <w:sz w:val="18"/>
             </w:rPr>
           </w:pPr>
         </w:p>
@@ -14884,7 +16289,7 @@
         </mc:Choice>
         <mc:Fallback>
           <w:pict>
-            <v:line w14:anchorId="4CC8B838" id="Line 110" o:spid="_x0000_s1026" style="position:absolute;z-index:251662336;visibility:visible;mso-wrap-style:square;mso-width-percent:0;mso-height-percent:0;mso-wrap-distance-left:9pt;mso-wrap-distance-top:0;mso-wrap-distance-right:9pt;mso-wrap-distance-bottom:0;mso-position-horizontal:absolute;mso-position-horizontal-relative:page;mso-position-vertical:absolute;mso-position-vertical-relative:page;mso-width-percent:0;mso-height-percent:0;mso-width-relative:page;mso-height-relative:page" from="22.7pt,623.7pt" to="49.2pt,623.7pt" o:gfxdata="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" o:allowincell="f" strokeweight="1.25pt">
+            <v:line w14:anchorId="299B7A92" id="Line 110" o:spid="_x0000_s1026" style="position:absolute;z-index:251662336;visibility:visible;mso-wrap-style:square;mso-width-percent:0;mso-height-percent:0;mso-wrap-distance-left:9pt;mso-wrap-distance-top:0;mso-wrap-distance-right:9pt;mso-wrap-distance-bottom:0;mso-position-horizontal:absolute;mso-position-horizontal-relative:page;mso-position-vertical:absolute;mso-position-vertical-relative:page;mso-width-percent:0;mso-height-percent:0;mso-width-relative:page;mso-height-relative:page" from="22.7pt,623.7pt" to="49.2pt,623.7pt" o:gfxdata="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" o:allowincell="f" strokeweight="1.25pt">
               <w10:wrap anchorx="page" anchory="page"/>
               <w10:anchorlock/>
             </v:line>
@@ -14960,7 +16365,7 @@
         </mc:Choice>
         <mc:Fallback>
           <w:pict>
-            <v:line w14:anchorId="627C0E44" id="Line 109" o:spid="_x0000_s1026" style="position:absolute;flip:y;z-index:251661312;visibility:visible;mso-wrap-style:square;mso-width-percent:0;mso-height-percent:0;mso-wrap-distance-left:9pt;mso-wrap-distance-top:0;mso-wrap-distance-right:9pt;mso-wrap-distance-bottom:0;mso-position-horizontal:absolute;mso-position-horizontal-relative:page;mso-position-vertical:absolute;mso-position-vertical-relative:page;mso-width-percent:0;mso-height-percent:0;mso-width-relative:page;mso-height-relative:page" from="22.7pt,722.95pt" to="50.45pt,722.95pt" o:gfxdata="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" o:allowincell="f" strokeweight="1.25pt">
+            <v:line w14:anchorId="051377DB" id="Line 109" o:spid="_x0000_s1026" style="position:absolute;flip:y;z-index:251661312;visibility:visible;mso-wrap-style:square;mso-width-percent:0;mso-height-percent:0;mso-wrap-distance-left:9pt;mso-wrap-distance-top:0;mso-wrap-distance-right:9pt;mso-wrap-distance-bottom:0;mso-position-horizontal:absolute;mso-position-horizontal-relative:page;mso-position-vertical:absolute;mso-position-vertical-relative:page;mso-width-percent:0;mso-height-percent:0;mso-width-relative:page;mso-height-relative:page" from="22.7pt,722.95pt" to="50.45pt,722.95pt" o:gfxdata="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" o:allowincell="f" strokeweight="1.25pt">
               <w10:wrap anchorx="page" anchory="page"/>
               <w10:anchorlock/>
             </v:line>
@@ -15036,7 +16441,7 @@
         </mc:Choice>
         <mc:Fallback>
           <w:pict>
-            <v:line w14:anchorId="501DC45B" id="Line 108" o:spid="_x0000_s1026" style="position:absolute;z-index:251660288;visibility:visible;mso-wrap-style:square;mso-width-percent:0;mso-height-percent:0;mso-wrap-distance-left:9pt;mso-wrap-distance-top:0;mso-wrap-distance-right:9pt;mso-wrap-distance-bottom:0;mso-position-horizontal:absolute;mso-position-horizontal-relative:page;mso-position-vertical:absolute;mso-position-vertical-relative:page;mso-width-percent:0;mso-height-percent:0;mso-width-relative:page;mso-height-relative:page" from="36.85pt,552.85pt" to="36.85pt,793.8pt" o:gfxdata="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" o:allowincell="f" strokeweight="1.25pt">
+            <v:line w14:anchorId="569DA171" id="Line 108" o:spid="_x0000_s1026" style="position:absolute;z-index:251660288;visibility:visible;mso-wrap-style:square;mso-width-percent:0;mso-height-percent:0;mso-wrap-distance-left:9pt;mso-wrap-distance-top:0;mso-wrap-distance-right:9pt;mso-wrap-distance-bottom:0;mso-position-horizontal:absolute;mso-position-horizontal-relative:page;mso-position-vertical:absolute;mso-position-vertical-relative:page;mso-width-percent:0;mso-height-percent:0;mso-width-relative:page;mso-height-relative:page" from="36.85pt,552.85pt" to="36.85pt,793.8pt" o:gfxdata="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" o:allowincell="f" strokeweight="1.25pt">
               <w10:wrap anchorx="page" anchory="page"/>
               <w10:anchorlock/>
             </v:line>
@@ -15112,7 +16517,7 @@
         </mc:Choice>
         <mc:Fallback>
           <w:pict>
-            <v:line w14:anchorId="7A3AC009" id="Line 107" o:spid="_x0000_s1026" style="position:absolute;z-index:251659264;visibility:visible;mso-wrap-style:square;mso-width-percent:0;mso-height-percent:0;mso-wrap-distance-left:9pt;mso-wrap-distance-top:0;mso-wrap-distance-right:9pt;mso-wrap-distance-bottom:0;mso-position-horizontal:absolute;mso-position-horizontal-relative:page;mso-position-vertical:absolute;mso-position-vertical-relative:page;mso-width-percent:0;mso-height-percent:0;mso-width-relative:page;mso-height-relative:page" from="22.7pt,793.8pt" to="56.7pt,793.8pt" o:gfxdata="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" o:allowincell="f" strokeweight="1.5pt">
+            <v:line w14:anchorId="5BB02DC4" id="Line 107" o:spid="_x0000_s1026" style="position:absolute;z-index:251659264;visibility:visible;mso-wrap-style:square;mso-width-percent:0;mso-height-percent:0;mso-wrap-distance-left:9pt;mso-wrap-distance-top:0;mso-wrap-distance-right:9pt;mso-wrap-distance-bottom:0;mso-position-horizontal:absolute;mso-position-horizontal-relative:page;mso-position-vertical:absolute;mso-position-vertical-relative:page;mso-width-percent:0;mso-height-percent:0;mso-width-relative:page;mso-height-relative:page" from="22.7pt,793.8pt" to="56.7pt,793.8pt" o:gfxdata="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" o:allowincell="f" strokeweight="1.5pt">
               <w10:wrap anchorx="page" anchory="page"/>
               <w10:anchorlock/>
             </v:line>
@@ -15188,7 +16593,7 @@
         </mc:Choice>
         <mc:Fallback>
           <w:pict>
-            <v:line w14:anchorId="09AC400F" id="Line 106" o:spid="_x0000_s1026" style="position:absolute;z-index:251658240;visibility:visible;mso-wrap-style:square;mso-width-percent:0;mso-height-percent:0;mso-wrap-distance-left:9pt;mso-wrap-distance-top:0;mso-wrap-distance-right:9pt;mso-wrap-distance-bottom:0;mso-position-horizontal:absolute;mso-position-horizontal-relative:page;mso-position-vertical:absolute;mso-position-vertical-relative:page;mso-width-percent:0;mso-height-percent:0;mso-width-relative:page;mso-height-relative:page" from="22.7pt,552.85pt" to="22.7pt,793.8pt" o:gfxdata="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" o:allowincell="f" strokeweight="1.5pt">
+            <v:line w14:anchorId="52B1A7BD" id="Line 106" o:spid="_x0000_s1026" style="position:absolute;z-index:251658240;visibility:visible;mso-wrap-style:square;mso-width-percent:0;mso-height-percent:0;mso-wrap-distance-left:9pt;mso-wrap-distance-top:0;mso-wrap-distance-right:9pt;mso-wrap-distance-bottom:0;mso-position-horizontal:absolute;mso-position-horizontal-relative:page;mso-position-vertical:absolute;mso-position-vertical-relative:page;mso-width-percent:0;mso-height-percent:0;mso-width-relative:page;mso-height-relative:page" from="22.7pt,552.85pt" to="22.7pt,793.8pt" o:gfxdata="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" o:allowincell="f" strokeweight="1.5pt">
               <w10:wrap anchorx="page" anchory="page"/>
               <w10:anchorlock/>
             </v:line>
@@ -15264,7 +16669,7 @@
         </mc:Choice>
         <mc:Fallback>
           <w:pict>
-            <v:line w14:anchorId="607BCDFC" id="Line 105" o:spid="_x0000_s1026" style="position:absolute;z-index:251657216;visibility:visible;mso-wrap-style:square;mso-width-percent:0;mso-height-percent:0;mso-wrap-distance-left:9pt;mso-wrap-distance-top:0;mso-wrap-distance-right:9pt;mso-wrap-distance-bottom:0;mso-position-horizontal:absolute;mso-position-horizontal-relative:page;mso-position-vertical:absolute;mso-position-vertical-relative:page;mso-width-percent:0;mso-height-percent:0;mso-width-relative:page;mso-height-relative:page" from="22.7pt,552.85pt" to="49.85pt,552.85pt" o:gfxdata="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" o:allowincell="f" strokeweight="1.5pt">
+            <v:line w14:anchorId="77A6257A" id="Line 105" o:spid="_x0000_s1026" style="position:absolute;z-index:251657216;visibility:visible;mso-wrap-style:square;mso-width-percent:0;mso-height-percent:0;mso-wrap-distance-left:9pt;mso-wrap-distance-top:0;mso-wrap-distance-right:9pt;mso-wrap-distance-bottom:0;mso-position-horizontal:absolute;mso-position-horizontal-relative:page;mso-position-vertical:absolute;mso-position-vertical-relative:page;mso-width-percent:0;mso-height-percent:0;mso-width-relative:page;mso-height-relative:page" from="22.7pt,552.85pt" to="49.85pt,552.85pt" o:gfxdata="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" o:allowincell="f" strokeweight="1.5pt">
               <w10:wrap anchorx="page" anchory="page"/>
               <w10:anchorlock/>
             </v:line>
@@ -15340,7 +16745,7 @@
         </mc:Choice>
         <mc:Fallback>
           <w:pict>
-            <v:line w14:anchorId="157E091C" id="Line 104" o:spid="_x0000_s1026" style="position:absolute;flip:y;z-index:251656192;visibility:visible;mso-wrap-style:square;mso-width-percent:0;mso-height-percent:0;mso-wrap-distance-left:9pt;mso-wrap-distance-top:0;mso-wrap-distance-right:9pt;mso-wrap-distance-bottom:0;mso-position-horizontal:absolute;mso-position-horizontal-relative:page;mso-position-vertical:absolute;mso-position-vertical-relative:page;mso-width-percent:0;mso-height-percent:0;mso-width-relative:page;mso-height-relative:page" from="56.7pt,792.2pt" to="580.05pt,793.8pt" o:gfxdata="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" o:allowincell="f" strokeweight="1.5pt">
+            <v:line w14:anchorId="0613D140" id="Line 104" o:spid="_x0000_s1026" style="position:absolute;flip:y;z-index:251656192;visibility:visible;mso-wrap-style:square;mso-width-percent:0;mso-height-percent:0;mso-wrap-distance-left:9pt;mso-wrap-distance-top:0;mso-wrap-distance-right:9pt;mso-wrap-distance-bottom:0;mso-position-horizontal:absolute;mso-position-horizontal-relative:page;mso-position-vertical:absolute;mso-position-vertical-relative:page;mso-width-percent:0;mso-height-percent:0;mso-width-relative:page;mso-height-relative:page" from="56.7pt,792.2pt" to="580.05pt,793.8pt" o:gfxdata="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" o:allowincell="f" strokeweight="1.5pt">
               <w10:wrap anchorx="page" anchory="page"/>
               <w10:anchorlock/>
             </v:line>
@@ -15498,6 +16903,7 @@
               <w:lang w:val="en-US"/>
             </w:rPr>
           </w:pPr>
+          <w:proofErr w:type="gramStart"/>
           <w:r>
             <w:rPr>
               <w:rFonts w:ascii="Times New Roman" w:hAnsi="Times New Roman"/>
@@ -15514,14 +16920,25 @@
             </w:rPr>
             <w:t xml:space="preserve"> </w:t>
           </w:r>
+          <w:proofErr w:type="spellStart"/>
           <w:r>
             <w:rPr>
               <w:rFonts w:ascii="Times New Roman" w:hAnsi="Times New Roman"/>
               <w:sz w:val="32"/>
               <w:lang w:val="en-US"/>
             </w:rPr>
-            <w:t>project_code</w:t>
+            <w:t>project</w:t>
           </w:r>
+          <w:proofErr w:type="gramEnd"/>
+          <w:r>
+            <w:rPr>
+              <w:rFonts w:ascii="Times New Roman" w:hAnsi="Times New Roman"/>
+              <w:sz w:val="32"/>
+              <w:lang w:val="en-US"/>
+            </w:rPr>
+            <w:t>_code</w:t>
+          </w:r>
+          <w:proofErr w:type="spellEnd"/>
           <w:r>
             <w:rPr>
               <w:rFonts w:ascii="Times New Roman" w:hAnsi="Times New Roman"/>
@@ -15780,6 +17197,7 @@
               <w:sz w:val="20"/>
             </w:rPr>
           </w:pPr>
+          <w:proofErr w:type="spellStart"/>
           <w:r>
             <w:rPr>
               <w:spacing w:val="-10"/>
@@ -15787,6 +17205,7 @@
             </w:rPr>
             <w:t>Кол.уч</w:t>
           </w:r>
+          <w:proofErr w:type="spellEnd"/>
         </w:p>
       </w:tc>
       <w:tc>
@@ -15994,7 +17413,7 @@
         </mc:Choice>
         <mc:Fallback>
           <w:pict>
-            <v:line w14:anchorId="1CDAA514" id="Line 130" o:spid="_x0000_s1026" style="position:absolute;z-index:251672576;visibility:visible;mso-wrap-style:square;mso-width-percent:0;mso-height-percent:0;mso-wrap-distance-left:9pt;mso-wrap-distance-top:0;mso-wrap-distance-right:9pt;mso-wrap-distance-bottom:0;mso-position-horizontal:absolute;mso-position-horizontal-relative:page;mso-position-vertical:absolute;mso-position-vertical-relative:page;mso-width-percent:0;mso-height-percent:0;mso-width-relative:page;mso-height-relative:page" from="22.7pt,623.7pt" to="49.2pt,623.7pt" o:gfxdata="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" o:allowincell="f" strokeweight="1.25pt">
+            <v:line w14:anchorId="37AA4454" id="Line 130" o:spid="_x0000_s1026" style="position:absolute;z-index:251672576;visibility:visible;mso-wrap-style:square;mso-width-percent:0;mso-height-percent:0;mso-wrap-distance-left:9pt;mso-wrap-distance-top:0;mso-wrap-distance-right:9pt;mso-wrap-distance-bottom:0;mso-position-horizontal:absolute;mso-position-horizontal-relative:page;mso-position-vertical:absolute;mso-position-vertical-relative:page;mso-width-percent:0;mso-height-percent:0;mso-width-relative:page;mso-height-relative:page" from="22.7pt,623.7pt" to="49.2pt,623.7pt" o:gfxdata="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" o:allowincell="f" strokeweight="1.25pt">
               <w10:wrap anchorx="page" anchory="page"/>
               <w10:anchorlock/>
             </v:line>
@@ -16070,7 +17489,7 @@
         </mc:Choice>
         <mc:Fallback>
           <w:pict>
-            <v:line w14:anchorId="588F8A99" id="Line 129" o:spid="_x0000_s1026" style="position:absolute;flip:y;z-index:251671552;visibility:visible;mso-wrap-style:square;mso-width-percent:0;mso-height-percent:0;mso-wrap-distance-left:9pt;mso-wrap-distance-top:0;mso-wrap-distance-right:9pt;mso-wrap-distance-bottom:0;mso-position-horizontal:absolute;mso-position-horizontal-relative:page;mso-position-vertical:absolute;mso-position-vertical-relative:page;mso-width-percent:0;mso-height-percent:0;mso-width-relative:page;mso-height-relative:page" from="22.7pt,722.95pt" to="50.45pt,722.95pt" o:gfxdata="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" o:allowincell="f" strokeweight="1.25pt">
+            <v:line w14:anchorId="14300A76" id="Line 129" o:spid="_x0000_s1026" style="position:absolute;flip:y;z-index:251671552;visibility:visible;mso-wrap-style:square;mso-width-percent:0;mso-height-percent:0;mso-wrap-distance-left:9pt;mso-wrap-distance-top:0;mso-wrap-distance-right:9pt;mso-wrap-distance-bottom:0;mso-position-horizontal:absolute;mso-position-horizontal-relative:page;mso-position-vertical:absolute;mso-position-vertical-relative:page;mso-width-percent:0;mso-height-percent:0;mso-width-relative:page;mso-height-relative:page" from="22.7pt,722.95pt" to="50.45pt,722.95pt" o:gfxdata="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" o:allowincell="f" strokeweight="1.25pt">
               <w10:wrap anchorx="page" anchory="page"/>
               <w10:anchorlock/>
             </v:line>
@@ -16146,7 +17565,7 @@
         </mc:Choice>
         <mc:Fallback>
           <w:pict>
-            <v:line w14:anchorId="08ECC293" id="Line 128" o:spid="_x0000_s1026" style="position:absolute;z-index:251670528;visibility:visible;mso-wrap-style:square;mso-width-percent:0;mso-height-percent:0;mso-wrap-distance-left:9pt;mso-wrap-distance-top:0;mso-wrap-distance-right:9pt;mso-wrap-distance-bottom:0;mso-position-horizontal:absolute;mso-position-horizontal-relative:page;mso-position-vertical:absolute;mso-position-vertical-relative:page;mso-width-percent:0;mso-height-percent:0;mso-width-relative:page;mso-height-relative:page" from="36.85pt,552.85pt" to="36.85pt,793.8pt" o:gfxdata="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" o:allowincell="f" strokeweight="1.25pt">
+            <v:line w14:anchorId="335F059C" id="Line 128" o:spid="_x0000_s1026" style="position:absolute;z-index:251670528;visibility:visible;mso-wrap-style:square;mso-width-percent:0;mso-height-percent:0;mso-wrap-distance-left:9pt;mso-wrap-distance-top:0;mso-wrap-distance-right:9pt;mso-wrap-distance-bottom:0;mso-position-horizontal:absolute;mso-position-horizontal-relative:page;mso-position-vertical:absolute;mso-position-vertical-relative:page;mso-width-percent:0;mso-height-percent:0;mso-width-relative:page;mso-height-relative:page" from="36.85pt,552.85pt" to="36.85pt,793.8pt" o:gfxdata="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" o:allowincell="f" strokeweight="1.25pt">
               <w10:wrap anchorx="page" anchory="page"/>
               <w10:anchorlock/>
             </v:line>
@@ -16222,7 +17641,7 @@
         </mc:Choice>
         <mc:Fallback>
           <w:pict>
-            <v:line w14:anchorId="3671A738" id="Line 127" o:spid="_x0000_s1026" style="position:absolute;z-index:251669504;visibility:visible;mso-wrap-style:square;mso-width-percent:0;mso-height-percent:0;mso-wrap-distance-left:9pt;mso-wrap-distance-top:0;mso-wrap-distance-right:9pt;mso-wrap-distance-bottom:0;mso-position-horizontal:absolute;mso-position-horizontal-relative:page;mso-position-vertical:absolute;mso-position-vertical-relative:page;mso-width-percent:0;mso-height-percent:0;mso-width-relative:page;mso-height-relative:page" from="22.7pt,793.8pt" to="56.7pt,793.8pt" o:gfxdata="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" o:allowincell="f" strokeweight="1.5pt">
+            <v:line w14:anchorId="4F3B585A" id="Line 127" o:spid="_x0000_s1026" style="position:absolute;z-index:251669504;visibility:visible;mso-wrap-style:square;mso-width-percent:0;mso-height-percent:0;mso-wrap-distance-left:9pt;mso-wrap-distance-top:0;mso-wrap-distance-right:9pt;mso-wrap-distance-bottom:0;mso-position-horizontal:absolute;mso-position-horizontal-relative:page;mso-position-vertical:absolute;mso-position-vertical-relative:page;mso-width-percent:0;mso-height-percent:0;mso-width-relative:page;mso-height-relative:page" from="22.7pt,793.8pt" to="56.7pt,793.8pt" o:gfxdata="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" o:allowincell="f" strokeweight="1.5pt">
               <w10:wrap anchorx="page" anchory="page"/>
               <w10:anchorlock/>
             </v:line>
@@ -16298,7 +17717,7 @@
         </mc:Choice>
         <mc:Fallback>
           <w:pict>
-            <v:line w14:anchorId="0C7AC67E" id="Line 126" o:spid="_x0000_s1026" style="position:absolute;z-index:251668480;visibility:visible;mso-wrap-style:square;mso-width-percent:0;mso-height-percent:0;mso-wrap-distance-left:9pt;mso-wrap-distance-top:0;mso-wrap-distance-right:9pt;mso-wrap-distance-bottom:0;mso-position-horizontal:absolute;mso-position-horizontal-relative:page;mso-position-vertical:absolute;mso-position-vertical-relative:page;mso-width-percent:0;mso-height-percent:0;mso-width-relative:page;mso-height-relative:page" from="22.7pt,552.85pt" to="22.7pt,793.8pt" o:gfxdata="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" o:allowincell="f" strokeweight="1.5pt">
+            <v:line w14:anchorId="0FDB93F1" id="Line 126" o:spid="_x0000_s1026" style="position:absolute;z-index:251668480;visibility:visible;mso-wrap-style:square;mso-width-percent:0;mso-height-percent:0;mso-wrap-distance-left:9pt;mso-wrap-distance-top:0;mso-wrap-distance-right:9pt;mso-wrap-distance-bottom:0;mso-position-horizontal:absolute;mso-position-horizontal-relative:page;mso-position-vertical:absolute;mso-position-vertical-relative:page;mso-width-percent:0;mso-height-percent:0;mso-width-relative:page;mso-height-relative:page" from="22.7pt,552.85pt" to="22.7pt,793.8pt" o:gfxdata="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" o:allowincell="f" strokeweight="1.5pt">
               <w10:wrap anchorx="page" anchory="page"/>
               <w10:anchorlock/>
             </v:line>
@@ -16374,7 +17793,7 @@
         </mc:Choice>
         <mc:Fallback>
           <w:pict>
-            <v:line w14:anchorId="5E8990BE" id="Line 125" o:spid="_x0000_s1026" style="position:absolute;z-index:251667456;visibility:visible;mso-wrap-style:square;mso-width-percent:0;mso-height-percent:0;mso-wrap-distance-left:9pt;mso-wrap-distance-top:0;mso-wrap-distance-right:9pt;mso-wrap-distance-bottom:0;mso-position-horizontal:absolute;mso-position-horizontal-relative:page;mso-position-vertical:absolute;mso-position-vertical-relative:page;mso-width-percent:0;mso-height-percent:0;mso-width-relative:page;mso-height-relative:page" from="22.7pt,552.85pt" to="49.85pt,552.85pt" o:gfxdata="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" o:allowincell="f" strokeweight="1.5pt">
+            <v:line w14:anchorId="2D5A8E89" id="Line 125" o:spid="_x0000_s1026" style="position:absolute;z-index:251667456;visibility:visible;mso-wrap-style:square;mso-width-percent:0;mso-height-percent:0;mso-wrap-distance-left:9pt;mso-wrap-distance-top:0;mso-wrap-distance-right:9pt;mso-wrap-distance-bottom:0;mso-position-horizontal:absolute;mso-position-horizontal-relative:page;mso-position-vertical:absolute;mso-position-vertical-relative:page;mso-width-percent:0;mso-height-percent:0;mso-width-relative:page;mso-height-relative:page" from="22.7pt,552.85pt" to="49.85pt,552.85pt" o:gfxdata="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" o:allowincell="f" strokeweight="1.5pt">
               <w10:wrap anchorx="page" anchory="page"/>
               <w10:anchorlock/>
             </v:line>
@@ -16450,7 +17869,7 @@
         </mc:Choice>
         <mc:Fallback>
           <w:pict>
-            <v:line w14:anchorId="2F3A76C2" id="Line 124" o:spid="_x0000_s1026" style="position:absolute;flip:y;z-index:251666432;visibility:visible;mso-wrap-style:square;mso-width-percent:0;mso-height-percent:0;mso-wrap-distance-left:9pt;mso-wrap-distance-top:0;mso-wrap-distance-right:9pt;mso-wrap-distance-bottom:0;mso-position-horizontal:absolute;mso-position-horizontal-relative:page;mso-position-vertical:absolute;mso-position-vertical-relative:page;mso-width-percent:0;mso-height-percent:0;mso-width-relative:page;mso-height-relative:page" from="56.7pt,792.2pt" to="580.05pt,793.8pt" o:gfxdata="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" o:allowincell="f" strokeweight="1.5pt">
+            <v:line w14:anchorId="056B4824" id="Line 124" o:spid="_x0000_s1026" style="position:absolute;flip:y;z-index:251666432;visibility:visible;mso-wrap-style:square;mso-width-percent:0;mso-height-percent:0;mso-wrap-distance-left:9pt;mso-wrap-distance-top:0;mso-wrap-distance-right:9pt;mso-wrap-distance-bottom:0;mso-position-horizontal:absolute;mso-position-horizontal-relative:page;mso-position-vertical:absolute;mso-position-vertical-relative:page;mso-width-percent:0;mso-height-percent:0;mso-width-relative:page;mso-height-relative:page" from="56.7pt,792.2pt" to="580.05pt,793.8pt" o:gfxdata="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" o:allowincell="f" strokeweight="1.5pt">
               <w10:wrap anchorx="page" anchory="page"/>
               <w10:anchorlock/>
             </v:line>
@@ -16596,7 +18015,7 @@
         </mc:Choice>
         <mc:Fallback>
           <w:pict>
-            <v:line w14:anchorId="1CA90F89" id="Line 89" o:spid="_x0000_s1026" style="position:absolute;z-index:251652096;visibility:visible;mso-wrap-style:square;mso-width-percent:0;mso-height-percent:0;mso-wrap-distance-left:9pt;mso-wrap-distance-top:0;mso-wrap-distance-right:9pt;mso-wrap-distance-bottom:0;mso-position-horizontal:absolute;mso-position-horizontal-relative:page;mso-position-vertical:absolute;mso-position-vertical-relative:page;mso-width-percent:0;mso-height-percent:0;mso-width-relative:page;mso-height-relative:page" from="580.05pt,27.2pt" to="580.05pt,792.55pt" o:gfxdata="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" strokeweight="1.5pt">
+            <v:line w14:anchorId="6F9BE14F" id="Line 89" o:spid="_x0000_s1026" style="position:absolute;z-index:251652096;visibility:visible;mso-wrap-style:square;mso-width-percent:0;mso-height-percent:0;mso-wrap-distance-left:9pt;mso-wrap-distance-top:0;mso-wrap-distance-right:9pt;mso-wrap-distance-bottom:0;mso-position-horizontal:absolute;mso-position-horizontal-relative:page;mso-position-vertical:absolute;mso-position-vertical-relative:page;mso-width-percent:0;mso-height-percent:0;mso-width-relative:page;mso-height-relative:page" from="580.05pt,27.2pt" to="580.05pt,792.55pt" o:gfxdata="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" strokeweight="1.5pt">
               <w10:wrap anchorx="page" anchory="page"/>
               <w10:anchorlock/>
             </v:line>
@@ -16672,7 +18091,7 @@
         </mc:Choice>
         <mc:Fallback>
           <w:pict>
-            <v:line w14:anchorId="0C7B13B4" id="Line 88" o:spid="_x0000_s1026" style="position:absolute;z-index:251651072;visibility:visible;mso-wrap-style:square;mso-width-percent:0;mso-height-percent:0;mso-wrap-distance-left:9pt;mso-wrap-distance-top:0;mso-wrap-distance-right:9pt;mso-wrap-distance-bottom:0;mso-position-horizontal:absolute;mso-position-horizontal-relative:page;mso-position-vertical:absolute;mso-position-vertical-relative:page;mso-width-percent:0;mso-height-percent:0;mso-width-relative:page;mso-height-relative:page" from="56.7pt,28.35pt" to="581.1pt,28.35pt" o:gfxdata="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" o:allowincell="f" strokeweight="1.5pt">
+            <v:line w14:anchorId="43381016" id="Line 88" o:spid="_x0000_s1026" style="position:absolute;z-index:251651072;visibility:visible;mso-wrap-style:square;mso-width-percent:0;mso-height-percent:0;mso-wrap-distance-left:9pt;mso-wrap-distance-top:0;mso-wrap-distance-right:9pt;mso-wrap-distance-bottom:0;mso-position-horizontal:absolute;mso-position-horizontal-relative:page;mso-position-vertical:absolute;mso-position-vertical-relative:page;mso-width-percent:0;mso-height-percent:0;mso-width-relative:page;mso-height-relative:page" from="56.7pt,28.35pt" to="581.1pt,28.35pt" o:gfxdata="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" o:allowincell="f" strokeweight="1.5pt">
               <w10:wrap anchorx="page" anchory="page"/>
               <w10:anchorlock/>
             </v:line>
@@ -16748,7 +18167,7 @@
         </mc:Choice>
         <mc:Fallback>
           <w:pict>
-            <v:line w14:anchorId="3081501C" id="Line 87" o:spid="_x0000_s1026" style="position:absolute;flip:x;z-index:251650048;visibility:visible;mso-wrap-style:square;mso-width-percent:0;mso-height-percent:0;mso-wrap-distance-left:9pt;mso-wrap-distance-top:0;mso-wrap-distance-right:9pt;mso-wrap-distance-bottom:0;mso-position-horizontal:absolute;mso-position-horizontal-relative:page;mso-position-vertical:absolute;mso-position-vertical-relative:page;mso-width-percent:0;mso-height-percent:0;mso-width-relative:page;mso-height-relative:page" from="56.7pt,28.8pt" to="56.7pt,793.7pt" o:gfxdata="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" o:allowincell="f" strokeweight="1.5pt">
+            <v:line w14:anchorId="7C66BA61" id="Line 87" o:spid="_x0000_s1026" style="position:absolute;flip:x;z-index:251650048;visibility:visible;mso-wrap-style:square;mso-width-percent:0;mso-height-percent:0;mso-wrap-distance-left:9pt;mso-wrap-distance-top:0;mso-wrap-distance-right:9pt;mso-wrap-distance-bottom:0;mso-position-horizontal:absolute;mso-position-horizontal-relative:page;mso-position-vertical:absolute;mso-position-vertical-relative:page;mso-width-percent:0;mso-height-percent:0;mso-width-relative:page;mso-height-relative:page" from="56.7pt,28.8pt" to="56.7pt,793.7pt" o:gfxdata="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" o:allowincell="f" strokeweight="1.5pt">
               <w10:wrap anchorx="page" anchory="page"/>
               <w10:anchorlock/>
             </v:line>
@@ -16990,7 +18409,7 @@
         </mc:Choice>
         <mc:Fallback>
           <w:pict>
-            <v:line w14:anchorId="1CDACBB2" id="Line 102" o:spid="_x0000_s1026" style="position:absolute;flip:x;z-index:251655168;visibility:visible;mso-wrap-style:square;mso-width-percent:0;mso-height-percent:0;mso-wrap-distance-left:9pt;mso-wrap-distance-top:0;mso-wrap-distance-right:9pt;mso-wrap-distance-bottom:0;mso-position-horizontal:absolute;mso-position-horizontal-relative:page;mso-position-vertical:absolute;mso-position-vertical-relative:page;mso-width-percent:0;mso-height-percent:0;mso-width-relative:page;mso-height-relative:page" from="580.05pt,27.2pt" to="580.05pt,792.2pt" o:gfxdata="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" strokeweight="1.5pt">
+            <v:line w14:anchorId="12BDB291" id="Line 102" o:spid="_x0000_s1026" style="position:absolute;flip:x;z-index:251655168;visibility:visible;mso-wrap-style:square;mso-width-percent:0;mso-height-percent:0;mso-wrap-distance-left:9pt;mso-wrap-distance-top:0;mso-wrap-distance-right:9pt;mso-wrap-distance-bottom:0;mso-position-horizontal:absolute;mso-position-horizontal-relative:page;mso-position-vertical:absolute;mso-position-vertical-relative:page;mso-width-percent:0;mso-height-percent:0;mso-width-relative:page;mso-height-relative:page" from="580.05pt,27.2pt" to="580.05pt,792.2pt" o:gfxdata="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" strokeweight="1.5pt">
               <w10:wrap anchorx="page" anchory="page"/>
               <w10:anchorlock/>
             </v:line>
@@ -17066,7 +18485,7 @@
         </mc:Choice>
         <mc:Fallback>
           <w:pict>
-            <v:line w14:anchorId="6E2CD3D0" id="Line 101" o:spid="_x0000_s1026" style="position:absolute;flip:y;z-index:251654144;visibility:visible;mso-wrap-style:square;mso-width-percent:0;mso-height-percent:0;mso-wrap-distance-left:9pt;mso-wrap-distance-top:0;mso-wrap-distance-right:9pt;mso-wrap-distance-bottom:0;mso-position-horizontal:absolute;mso-position-horizontal-relative:page;mso-position-vertical:absolute;mso-position-vertical-relative:page;mso-width-percent:0;mso-height-percent:0;mso-width-relative:page;mso-height-relative:page" from="49.05pt,27.2pt" to="580.05pt,28.35pt" o:gfxdata="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" strokeweight="1.5pt">
+            <v:line w14:anchorId="05237601" id="Line 101" o:spid="_x0000_s1026" style="position:absolute;flip:y;z-index:251654144;visibility:visible;mso-wrap-style:square;mso-width-percent:0;mso-height-percent:0;mso-wrap-distance-left:9pt;mso-wrap-distance-top:0;mso-wrap-distance-right:9pt;mso-wrap-distance-bottom:0;mso-position-horizontal:absolute;mso-position-horizontal-relative:page;mso-position-vertical:absolute;mso-position-vertical-relative:page;mso-width-percent:0;mso-height-percent:0;mso-width-relative:page;mso-height-relative:page" from="49.05pt,27.2pt" to="580.05pt,28.35pt" o:gfxdata="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" strokeweight="1.5pt">
               <w10:wrap anchorx="page" anchory="page"/>
               <w10:anchorlock/>
             </v:line>
@@ -17142,7 +18561,7 @@
         </mc:Choice>
         <mc:Fallback>
           <w:pict>
-            <v:line w14:anchorId="1FB4EE9F" id="Line 100" o:spid="_x0000_s1026" style="position:absolute;flip:x;z-index:251653120;visibility:visible;mso-wrap-style:square;mso-width-percent:0;mso-height-percent:0;mso-wrap-distance-left:9pt;mso-wrap-distance-top:0;mso-wrap-distance-right:9pt;mso-wrap-distance-bottom:0;mso-position-horizontal:absolute;mso-position-horizontal-relative:page;mso-position-vertical:absolute;mso-position-vertical-relative:page;mso-width-percent:0;mso-height-percent:0;mso-width-relative:page;mso-height-relative:page" from="49.85pt,28.8pt" to="49.85pt,793.7pt" o:gfxdata="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" strokeweight="1.5pt">
+            <v:line w14:anchorId="6049B6A0" id="Line 100" o:spid="_x0000_s1026" style="position:absolute;flip:x;z-index:251653120;visibility:visible;mso-wrap-style:square;mso-width-percent:0;mso-height-percent:0;mso-wrap-distance-left:9pt;mso-wrap-distance-top:0;mso-wrap-distance-right:9pt;mso-wrap-distance-bottom:0;mso-position-horizontal:absolute;mso-position-horizontal-relative:page;mso-position-vertical:absolute;mso-position-vertical-relative:page;mso-width-percent:0;mso-height-percent:0;mso-width-relative:page;mso-height-relative:page" from="49.85pt,28.8pt" to="49.85pt,793.7pt" o:gfxdata="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" strokeweight="1.5pt">
               <w10:wrap anchorx="page" anchory="page"/>
               <w10:anchorlock/>
             </v:line>
@@ -17177,7 +18596,7 @@
         <v:path o:extrusionok="f" gradientshapeok="t" o:connecttype="rect"/>
         <o:lock v:ext="edit" aspectratio="t"/>
       </v:shapetype>
-      <v:shape id="_x0000_i1098" type="#_x0000_t75" style="width:30.75pt;height:17.25pt" o:bullet="t">
+      <v:shape id="_x0000_i1039" type="#_x0000_t75" style="width:31pt;height:17.5pt" o:bullet="t">
         <v:imagedata r:id="rId1" o:title=""/>
       </v:shape>
     </w:pict>

</xml_diff>

<commit_message>
fix bugs after testing: deflection, add validation to entryes
</commit_message>
<xml_diff>
--- a/template.docx
+++ b/template.docx
@@ -210,18 +210,8 @@
           <w:sz w:val="24"/>
           <w:szCs w:val="24"/>
         </w:rPr>
-        <w:t>Тел.: (812)309-</w:t>
-      </w:r>
-      <w:proofErr w:type="gramStart"/>
-      <w:r>
-        <w:rPr>
-          <w:rFonts w:ascii="Times New Roman" w:hAnsi="Times New Roman"/>
-          <w:sz w:val="24"/>
-          <w:szCs w:val="24"/>
-        </w:rPr>
-        <w:t>38-03</w:t>
-      </w:r>
-      <w:proofErr w:type="gramEnd"/>
+        <w:t>Тел.: (812)309-38-03</w:t>
+      </w:r>
     </w:p>
     <w:p>
       <w:pPr>
@@ -495,7 +485,6 @@
                 <w:lang w:val="en-US"/>
               </w:rPr>
             </w:pPr>
-            <w:proofErr w:type="gramStart"/>
             <w:r>
               <w:rPr>
                 <w:rFonts w:ascii="Times New Roman" w:hAnsi="Times New Roman"/>
@@ -525,18 +514,7 @@
                 <w:szCs w:val="24"/>
                 <w:lang w:val="en-US"/>
               </w:rPr>
-              <w:t>project</w:t>
-            </w:r>
-            <w:proofErr w:type="gramEnd"/>
-            <w:r>
-              <w:rPr>
-                <w:rFonts w:ascii="Times New Roman" w:hAnsi="Times New Roman"/>
-                <w:b/>
-                <w:sz w:val="24"/>
-                <w:szCs w:val="24"/>
-                <w:lang w:val="en-US"/>
-              </w:rPr>
-              <w:t>_name</w:t>
+              <w:t>project_name</w:t>
             </w:r>
             <w:proofErr w:type="spellEnd"/>
             <w:r>
@@ -698,7 +676,6 @@
                 <w:lang w:val="en-US"/>
               </w:rPr>
             </w:pPr>
-            <w:proofErr w:type="gramStart"/>
             <w:r>
               <w:rPr>
                 <w:rFonts w:ascii="Times New Roman" w:hAnsi="Times New Roman"/>
@@ -731,19 +708,7 @@
                 <w:szCs w:val="40"/>
                 <w:lang w:val="en-US"/>
               </w:rPr>
-              <w:t>project</w:t>
-            </w:r>
-            <w:proofErr w:type="gramEnd"/>
-            <w:r>
-              <w:rPr>
-                <w:rFonts w:ascii="Times New Roman" w:hAnsi="Times New Roman"/>
-                <w:b/>
-                <w:color w:val="000000"/>
-                <w:sz w:val="40"/>
-                <w:szCs w:val="40"/>
-                <w:lang w:val="en-US"/>
-              </w:rPr>
-              <w:t>_code</w:t>
+              <w:t>project_code</w:t>
             </w:r>
             <w:proofErr w:type="spellEnd"/>
             <w:r>
@@ -1470,7 +1435,6 @@
                 <w:szCs w:val="24"/>
               </w:rPr>
             </w:pPr>
-            <w:proofErr w:type="gramStart"/>
             <w:r>
               <w:rPr>
                 <w:rFonts w:ascii="Times New Roman" w:hAnsi="Times New Roman"/>
@@ -1503,7 +1467,6 @@
               </w:rPr>
               <w:t>year</w:t>
             </w:r>
-            <w:proofErr w:type="gramEnd"/>
             <w:r>
               <w:rPr>
                 <w:rFonts w:ascii="Times New Roman" w:hAnsi="Times New Roman"/>
@@ -3041,7 +3004,6 @@
         </w:rPr>
         <w:t xml:space="preserve"> </w:t>
       </w:r>
-      <w:proofErr w:type="gramStart"/>
       <w:r>
         <w:rPr>
           <w:rFonts w:ascii="Times New Roman" w:hAnsi="Times New Roman"/>
@@ -3067,7 +3029,6 @@
         </w:rPr>
         <w:t>pole</w:t>
       </w:r>
-      <w:proofErr w:type="gramEnd"/>
       <w:r>
         <w:rPr>
           <w:rFonts w:ascii="Times New Roman" w:hAnsi="Times New Roman"/>
@@ -3242,7 +3203,6 @@
         </w:rPr>
         <w:t xml:space="preserve">е напряжения в проводах </w:t>
       </w:r>
-      <w:proofErr w:type="gramStart"/>
       <w:r>
         <w:rPr>
           <w:rFonts w:ascii="Times New Roman" w:hAnsi="Times New Roman"/>
@@ -3268,7 +3228,6 @@
         </w:rPr>
         <w:t>wire</w:t>
       </w:r>
-      <w:proofErr w:type="gramEnd"/>
       <w:r>
         <w:rPr>
           <w:rFonts w:ascii="Times New Roman" w:hAnsi="Times New Roman"/>
@@ -3369,7 +3328,6 @@
         </w:rPr>
         <w:t xml:space="preserve"> на конкретные условия ВЛ </w:t>
       </w:r>
-      <w:proofErr w:type="gramStart"/>
       <w:r>
         <w:rPr>
           <w:rFonts w:ascii="Times New Roman" w:hAnsi="Times New Roman"/>
@@ -3395,7 +3353,6 @@
         </w:rPr>
         <w:t>voltage</w:t>
       </w:r>
-      <w:proofErr w:type="gramEnd"/>
       <w:r>
         <w:rPr>
           <w:rFonts w:ascii="Times New Roman" w:hAnsi="Times New Roman"/>
@@ -3685,25 +3642,7 @@
                 <w:sz w:val="28"/>
                 <w:szCs w:val="28"/>
               </w:rPr>
-              <w:t>СНиП II-</w:t>
-            </w:r>
-            <w:proofErr w:type="gramStart"/>
-            <w:r>
-              <w:rPr>
-                <w:rFonts w:ascii="Times New Roman" w:hAnsi="Times New Roman"/>
-                <w:sz w:val="28"/>
-                <w:szCs w:val="28"/>
-              </w:rPr>
-              <w:t>23-81</w:t>
-            </w:r>
-            <w:proofErr w:type="gramEnd"/>
-            <w:r>
-              <w:rPr>
-                <w:rFonts w:ascii="Times New Roman" w:hAnsi="Times New Roman"/>
-                <w:sz w:val="28"/>
-                <w:szCs w:val="28"/>
-              </w:rPr>
-              <w:t>*</w:t>
+              <w:t>СНиП II-23-81*</w:t>
             </w:r>
           </w:p>
         </w:tc>
@@ -4768,7 +4707,6 @@
                 <w:lang w:val="en-US"/>
               </w:rPr>
             </w:pPr>
-            <w:proofErr w:type="gramStart"/>
             <w:r>
               <w:rPr>
                 <w:rFonts w:ascii="Times New Roman" w:hAnsi="Times New Roman"/>
@@ -4795,17 +4733,7 @@
                 <w:szCs w:val="28"/>
                 <w:lang w:val="en-US"/>
               </w:rPr>
-              <w:t>wind</w:t>
-            </w:r>
-            <w:proofErr w:type="gramEnd"/>
-            <w:r>
-              <w:rPr>
-                <w:rFonts w:ascii="Times New Roman" w:hAnsi="Times New Roman"/>
-                <w:sz w:val="28"/>
-                <w:szCs w:val="28"/>
-                <w:lang w:val="en-US"/>
-              </w:rPr>
-              <w:t>_region</w:t>
+              <w:t>wind_region</w:t>
             </w:r>
             <w:proofErr w:type="spellEnd"/>
             <w:r>
@@ -4851,7 +4779,6 @@
                 <w:lang w:val="en-US"/>
               </w:rPr>
             </w:pPr>
-            <w:proofErr w:type="gramStart"/>
             <w:r>
               <w:rPr>
                 <w:rFonts w:ascii="Times New Roman" w:hAnsi="Times New Roman"/>
@@ -4878,17 +4805,7 @@
                 <w:szCs w:val="28"/>
                 <w:lang w:val="en-US"/>
               </w:rPr>
-              <w:t>wind</w:t>
-            </w:r>
-            <w:proofErr w:type="gramEnd"/>
-            <w:r>
-              <w:rPr>
-                <w:rFonts w:ascii="Times New Roman" w:hAnsi="Times New Roman"/>
-                <w:sz w:val="28"/>
-                <w:szCs w:val="28"/>
-                <w:lang w:val="en-US"/>
-              </w:rPr>
-              <w:t>_pressure</w:t>
+              <w:t>wind_pressure</w:t>
             </w:r>
             <w:proofErr w:type="spellEnd"/>
             <w:r>
@@ -4971,7 +4888,6 @@
                 <w:lang w:val="en-US"/>
               </w:rPr>
             </w:pPr>
-            <w:proofErr w:type="gramStart"/>
             <w:r>
               <w:rPr>
                 <w:rFonts w:ascii="Times New Roman" w:hAnsi="Times New Roman"/>
@@ -4999,7 +4915,6 @@
               </w:rPr>
               <w:t>area</w:t>
             </w:r>
-            <w:proofErr w:type="gramEnd"/>
             <w:r>
               <w:rPr>
                 <w:rFonts w:ascii="Times New Roman" w:hAnsi="Times New Roman"/>
@@ -5098,7 +5013,6 @@
                 <w:lang w:val="en-US"/>
               </w:rPr>
             </w:pPr>
-            <w:proofErr w:type="gramStart"/>
             <w:r>
               <w:rPr>
                 <w:rFonts w:ascii="Times New Roman" w:hAnsi="Times New Roman"/>
@@ -5125,17 +5039,7 @@
                 <w:szCs w:val="28"/>
                 <w:lang w:val="en-US"/>
               </w:rPr>
-              <w:t>ice</w:t>
-            </w:r>
-            <w:proofErr w:type="gramEnd"/>
-            <w:r>
-              <w:rPr>
-                <w:rFonts w:ascii="Times New Roman" w:hAnsi="Times New Roman"/>
-                <w:sz w:val="28"/>
-                <w:szCs w:val="28"/>
-                <w:lang w:val="en-US"/>
-              </w:rPr>
-              <w:t>_region</w:t>
+              <w:t>ice_region</w:t>
             </w:r>
             <w:proofErr w:type="spellEnd"/>
             <w:r>
@@ -5169,7 +5073,6 @@
                 <w:lang w:val="en-US"/>
               </w:rPr>
             </w:pPr>
-            <w:proofErr w:type="gramStart"/>
             <w:r>
               <w:rPr>
                 <w:rFonts w:ascii="Times New Roman" w:hAnsi="Times New Roman"/>
@@ -5196,17 +5099,7 @@
                 <w:szCs w:val="28"/>
                 <w:lang w:val="en-US"/>
               </w:rPr>
-              <w:t>ice</w:t>
-            </w:r>
-            <w:proofErr w:type="gramEnd"/>
-            <w:r>
-              <w:rPr>
-                <w:rFonts w:ascii="Times New Roman" w:hAnsi="Times New Roman"/>
-                <w:sz w:val="28"/>
-                <w:szCs w:val="28"/>
-                <w:lang w:val="en-US"/>
-              </w:rPr>
-              <w:t>_thickness</w:t>
+              <w:t>ice_thickness</w:t>
             </w:r>
             <w:proofErr w:type="spellEnd"/>
             <w:r>
@@ -5285,7 +5178,6 @@
                 <w:lang w:val="en-US"/>
               </w:rPr>
             </w:pPr>
-            <w:proofErr w:type="gramStart"/>
             <w:r>
               <w:rPr>
                 <w:rFonts w:ascii="Times New Roman" w:hAnsi="Times New Roman"/>
@@ -5312,17 +5204,7 @@
                 <w:szCs w:val="28"/>
                 <w:lang w:val="en-US"/>
               </w:rPr>
-              <w:t>ice</w:t>
-            </w:r>
-            <w:proofErr w:type="gramEnd"/>
-            <w:r>
-              <w:rPr>
-                <w:rFonts w:ascii="Times New Roman" w:hAnsi="Times New Roman"/>
-                <w:sz w:val="28"/>
-                <w:szCs w:val="28"/>
-                <w:lang w:val="en-US"/>
-              </w:rPr>
-              <w:t>_wind_pressure</w:t>
+              <w:t>ice_wind_pressure</w:t>
             </w:r>
             <w:proofErr w:type="spellEnd"/>
             <w:r>
@@ -5507,7 +5389,6 @@
                 <w:lang w:val="en-US"/>
               </w:rPr>
             </w:pPr>
-            <w:proofErr w:type="gramStart"/>
             <w:r>
               <w:rPr>
                 <w:rFonts w:ascii="Times New Roman" w:hAnsi="Times New Roman"/>
@@ -5534,17 +5415,7 @@
                 <w:szCs w:val="28"/>
                 <w:lang w:val="en-US"/>
               </w:rPr>
-              <w:t>year</w:t>
-            </w:r>
-            <w:proofErr w:type="gramEnd"/>
-            <w:r>
-              <w:rPr>
-                <w:rFonts w:ascii="Times New Roman" w:hAnsi="Times New Roman"/>
-                <w:sz w:val="28"/>
-                <w:szCs w:val="28"/>
-                <w:lang w:val="en-US"/>
-              </w:rPr>
-              <w:t>_average_temp</w:t>
+              <w:t>year_average_temp</w:t>
             </w:r>
             <w:proofErr w:type="spellEnd"/>
             <w:r>
@@ -5578,7 +5449,6 @@
                 <w:lang w:val="en-US"/>
               </w:rPr>
             </w:pPr>
-            <w:proofErr w:type="gramStart"/>
             <w:r>
               <w:rPr>
                 <w:rFonts w:ascii="Times New Roman" w:hAnsi="Times New Roman"/>
@@ -5605,17 +5475,7 @@
                 <w:szCs w:val="28"/>
                 <w:lang w:val="en-US"/>
               </w:rPr>
-              <w:t>min</w:t>
-            </w:r>
-            <w:proofErr w:type="gramEnd"/>
-            <w:r>
-              <w:rPr>
-                <w:rFonts w:ascii="Times New Roman" w:hAnsi="Times New Roman"/>
-                <w:sz w:val="28"/>
-                <w:szCs w:val="28"/>
-                <w:lang w:val="en-US"/>
-              </w:rPr>
-              <w:t>_temp</w:t>
+              <w:t>min_temp</w:t>
             </w:r>
             <w:proofErr w:type="spellEnd"/>
             <w:r>
@@ -5649,7 +5509,6 @@
                 <w:lang w:val="en-US"/>
               </w:rPr>
             </w:pPr>
-            <w:proofErr w:type="gramStart"/>
             <w:r>
               <w:rPr>
                 <w:rFonts w:ascii="Times New Roman" w:hAnsi="Times New Roman"/>
@@ -5676,17 +5535,7 @@
                 <w:szCs w:val="28"/>
                 <w:lang w:val="en-US"/>
               </w:rPr>
-              <w:t>wind</w:t>
-            </w:r>
-            <w:proofErr w:type="gramEnd"/>
-            <w:r>
-              <w:rPr>
-                <w:rFonts w:ascii="Times New Roman" w:hAnsi="Times New Roman"/>
-                <w:sz w:val="28"/>
-                <w:szCs w:val="28"/>
-                <w:lang w:val="en-US"/>
-              </w:rPr>
-              <w:t>_temp</w:t>
+              <w:t>wind_temp</w:t>
             </w:r>
             <w:proofErr w:type="spellEnd"/>
             <w:r>
@@ -5720,7 +5569,6 @@
                 <w:lang w:val="en-US"/>
               </w:rPr>
             </w:pPr>
-            <w:proofErr w:type="gramStart"/>
             <w:r>
               <w:rPr>
                 <w:rFonts w:ascii="Times New Roman" w:hAnsi="Times New Roman"/>
@@ -5747,17 +5595,7 @@
                 <w:szCs w:val="28"/>
                 <w:lang w:val="en-US"/>
               </w:rPr>
-              <w:t>ice</w:t>
-            </w:r>
-            <w:proofErr w:type="gramEnd"/>
-            <w:r>
-              <w:rPr>
-                <w:rFonts w:ascii="Times New Roman" w:hAnsi="Times New Roman"/>
-                <w:sz w:val="28"/>
-                <w:szCs w:val="28"/>
-                <w:lang w:val="en-US"/>
-              </w:rPr>
-              <w:t>_temp</w:t>
+              <w:t>ice_temp</w:t>
             </w:r>
             <w:proofErr w:type="spellEnd"/>
             <w:r>
@@ -5791,7 +5629,6 @@
                 <w:lang w:val="en-US"/>
               </w:rPr>
             </w:pPr>
-            <w:proofErr w:type="gramStart"/>
             <w:r>
               <w:rPr>
                 <w:rFonts w:ascii="Times New Roman" w:hAnsi="Times New Roman"/>
@@ -5818,17 +5655,7 @@
                 <w:szCs w:val="28"/>
                 <w:lang w:val="en-US"/>
               </w:rPr>
-              <w:t>max</w:t>
-            </w:r>
-            <w:proofErr w:type="gramEnd"/>
-            <w:r>
-              <w:rPr>
-                <w:rFonts w:ascii="Times New Roman" w:hAnsi="Times New Roman"/>
-                <w:sz w:val="28"/>
-                <w:szCs w:val="28"/>
-                <w:lang w:val="en-US"/>
-              </w:rPr>
-              <w:t>_temp</w:t>
+              <w:t>max_temp</w:t>
             </w:r>
             <w:proofErr w:type="spellEnd"/>
             <w:r>
@@ -5956,7 +5783,6 @@
                 <w:lang w:val="en-US"/>
               </w:rPr>
             </w:pPr>
-            <w:proofErr w:type="gramStart"/>
             <w:r>
               <w:rPr>
                 <w:rFonts w:ascii="Times New Roman" w:hAnsi="Times New Roman"/>
@@ -5983,17 +5809,7 @@
                 <w:szCs w:val="28"/>
                 <w:lang w:val="en-US"/>
               </w:rPr>
-              <w:t>wind</w:t>
-            </w:r>
-            <w:proofErr w:type="gramEnd"/>
-            <w:r>
-              <w:rPr>
-                <w:rFonts w:ascii="Times New Roman" w:hAnsi="Times New Roman"/>
-                <w:sz w:val="28"/>
-                <w:szCs w:val="28"/>
-                <w:lang w:val="en-US"/>
-              </w:rPr>
-              <w:t>_reg_coef</w:t>
+              <w:t>wind_reg_coef</w:t>
             </w:r>
             <w:proofErr w:type="spellEnd"/>
             <w:r>
@@ -6027,7 +5843,6 @@
                 <w:lang w:val="en-US"/>
               </w:rPr>
             </w:pPr>
-            <w:proofErr w:type="gramStart"/>
             <w:r>
               <w:rPr>
                 <w:rFonts w:ascii="Times New Roman" w:hAnsi="Times New Roman"/>
@@ -6054,17 +5869,7 @@
                 <w:szCs w:val="28"/>
                 <w:lang w:val="en-US"/>
               </w:rPr>
-              <w:t>ice</w:t>
-            </w:r>
-            <w:proofErr w:type="gramEnd"/>
-            <w:r>
-              <w:rPr>
-                <w:rFonts w:ascii="Times New Roman" w:hAnsi="Times New Roman"/>
-                <w:sz w:val="28"/>
-                <w:szCs w:val="28"/>
-                <w:lang w:val="en-US"/>
-              </w:rPr>
-              <w:t>_reg_coef</w:t>
+              <w:t>ice_reg_coef</w:t>
             </w:r>
             <w:proofErr w:type="spellEnd"/>
             <w:r>
@@ -6142,7 +5947,6 @@
                 <w:lang w:val="en-US"/>
               </w:rPr>
             </w:pPr>
-            <w:proofErr w:type="gramStart"/>
             <w:r>
               <w:rPr>
                 <w:rFonts w:ascii="Times New Roman" w:hAnsi="Times New Roman"/>
@@ -6169,17 +5973,7 @@
                 <w:szCs w:val="28"/>
                 <w:lang w:val="en-US"/>
               </w:rPr>
-              <w:t>wire</w:t>
-            </w:r>
-            <w:proofErr w:type="gramEnd"/>
-            <w:r>
-              <w:rPr>
-                <w:rFonts w:ascii="Times New Roman" w:hAnsi="Times New Roman"/>
-                <w:sz w:val="28"/>
-                <w:szCs w:val="28"/>
-                <w:lang w:val="en-US"/>
-              </w:rPr>
-              <w:t>_hesitation</w:t>
+              <w:t>wire_hesitation</w:t>
             </w:r>
             <w:proofErr w:type="spellEnd"/>
             <w:r>
@@ -6273,7 +6067,6 @@
                 <w:lang w:val="en-US"/>
               </w:rPr>
             </w:pPr>
-            <w:proofErr w:type="gramStart"/>
             <w:r>
               <w:rPr>
                 <w:rFonts w:ascii="Times New Roman" w:hAnsi="Times New Roman"/>
@@ -6301,7 +6094,6 @@
               </w:rPr>
               <w:t>seismicity</w:t>
             </w:r>
-            <w:proofErr w:type="gramEnd"/>
             <w:r>
               <w:rPr>
                 <w:rFonts w:ascii="Times New Roman" w:hAnsi="Times New Roman"/>
@@ -6588,7 +6380,6 @@
         </w:rPr>
         <w:tab/>
       </w:r>
-      <w:proofErr w:type="gramStart"/>
       <w:r>
         <w:rPr>
           <w:sz w:val="28"/>
@@ -6613,7 +6404,6 @@
         </w:rPr>
         <w:t>wind</w:t>
       </w:r>
-      <w:proofErr w:type="gramEnd"/>
       <w:r>
         <w:rPr>
           <w:sz w:val="28"/>
@@ -6694,7 +6484,6 @@
         </w:rPr>
         <w:tab/>
       </w:r>
-      <w:proofErr w:type="gramStart"/>
       <w:r>
         <w:rPr>
           <w:sz w:val="28"/>
@@ -6719,7 +6508,6 @@
         </w:rPr>
         <w:t>wind</w:t>
       </w:r>
-      <w:proofErr w:type="gramEnd"/>
       <w:r>
         <w:rPr>
           <w:sz w:val="28"/>
@@ -6816,7 +6604,6 @@
         </w:rPr>
         <w:tab/>
       </w:r>
-      <w:proofErr w:type="gramStart"/>
       <w:r>
         <w:rPr>
           <w:sz w:val="28"/>
@@ -6841,7 +6628,6 @@
         </w:rPr>
         <w:t>ice</w:t>
       </w:r>
-      <w:proofErr w:type="gramEnd"/>
       <w:r>
         <w:rPr>
           <w:sz w:val="28"/>
@@ -6930,7 +6716,6 @@
         </w:rPr>
         <w:tab/>
       </w:r>
-      <w:proofErr w:type="gramStart"/>
       <w:r>
         <w:rPr>
           <w:sz w:val="28"/>
@@ -6955,7 +6740,6 @@
         </w:rPr>
         <w:t>ice</w:t>
       </w:r>
-      <w:proofErr w:type="gramEnd"/>
       <w:r>
         <w:rPr>
           <w:sz w:val="28"/>
@@ -7053,7 +6837,6 @@
         </w:rPr>
         <w:tab/>
       </w:r>
-      <w:proofErr w:type="gramStart"/>
       <w:r>
         <w:rPr>
           <w:sz w:val="28"/>
@@ -7078,7 +6861,6 @@
         </w:rPr>
         <w:t>ice</w:t>
       </w:r>
-      <w:proofErr w:type="gramEnd"/>
       <w:r>
         <w:rPr>
           <w:sz w:val="28"/>
@@ -8210,7 +7992,6 @@
         <w:t xml:space="preserve">Расчет анкерно-угловой опоры </w:t>
       </w:r>
       <w:bookmarkEnd w:id="9"/>
-      <w:proofErr w:type="gramStart"/>
       <w:r>
         <w:t xml:space="preserve">{{ </w:t>
       </w:r>
@@ -8220,7 +8001,6 @@
         </w:rPr>
         <w:t>pole</w:t>
       </w:r>
-      <w:proofErr w:type="gramEnd"/>
       <w:r>
         <w:t>_</w:t>
       </w:r>
@@ -8334,7 +8114,6 @@
         </w:rPr>
         <w:t xml:space="preserve">Конструктивно сооружение состоит из </w:t>
       </w:r>
-      <w:proofErr w:type="gramStart"/>
       <w:r>
         <w:rPr>
           <w:rFonts w:ascii="Times New Roman" w:hAnsi="Times New Roman"/>
@@ -8352,7 +8131,6 @@
         </w:rPr>
         <w:t>sections</w:t>
       </w:r>
-      <w:proofErr w:type="gramEnd"/>
       <w:r>
         <w:rPr>
           <w:rFonts w:ascii="Times New Roman" w:hAnsi="Times New Roman"/>
@@ -8369,7 +8147,6 @@
         </w:rPr>
         <w:t xml:space="preserve">-х секций в виде усеченной пирамиды. Сторона грани в основании опоры составляет </w:t>
       </w:r>
-      <w:proofErr w:type="gramStart"/>
       <w:r>
         <w:rPr>
           <w:rFonts w:ascii="Times New Roman" w:hAnsi="Times New Roman"/>
@@ -8387,7 +8164,6 @@
         </w:rPr>
         <w:t>pole</w:t>
       </w:r>
-      <w:proofErr w:type="gramEnd"/>
       <w:r>
         <w:rPr>
           <w:rFonts w:ascii="Times New Roman" w:hAnsi="Times New Roman"/>
@@ -8469,33 +8245,15 @@
           <w:sz w:val="28"/>
           <w:szCs w:val="28"/>
         </w:rPr>
-        <w:t xml:space="preserve">м. На отметке </w:t>
-      </w:r>
-      <w:proofErr w:type="gramStart"/>
-      <w:r>
-        <w:rPr>
-          <w:rFonts w:ascii="Times New Roman" w:hAnsi="Times New Roman"/>
-          <w:sz w:val="28"/>
-          <w:szCs w:val="28"/>
-        </w:rPr>
-        <w:t>+</w:t>
-      </w:r>
-      <w:r>
-        <w:rPr>
-          <w:rFonts w:ascii="Times New Roman" w:hAnsi="Times New Roman"/>
-          <w:sz w:val="28"/>
-          <w:szCs w:val="28"/>
-        </w:rPr>
-        <w:t>{</w:t>
-      </w:r>
-      <w:proofErr w:type="gramEnd"/>
-      <w:r>
-        <w:rPr>
-          <w:rFonts w:ascii="Times New Roman" w:hAnsi="Times New Roman"/>
-          <w:sz w:val="28"/>
-          <w:szCs w:val="28"/>
-        </w:rPr>
-        <w:t xml:space="preserve">{ </w:t>
+        <w:t>м. На отметке +</w:t>
+      </w:r>
+      <w:r>
+        <w:rPr>
+          <w:rFonts w:ascii="Times New Roman" w:hAnsi="Times New Roman"/>
+          <w:sz w:val="28"/>
+          <w:szCs w:val="28"/>
+        </w:rPr>
+        <w:t xml:space="preserve">{{ </w:t>
       </w:r>
       <w:r>
         <w:rPr>
@@ -8851,7 +8609,6 @@
                 <w:lang w:val="en-US"/>
               </w:rPr>
             </w:pPr>
-            <w:proofErr w:type="gramStart"/>
             <w:r>
               <w:rPr>
                 <w:rFonts w:ascii="Times New Roman" w:hAnsi="Times New Roman"/>
@@ -8869,17 +8626,7 @@
                 <w:szCs w:val="28"/>
                 <w:lang w:val="en-US"/>
               </w:rPr>
-              <w:t>davit</w:t>
-            </w:r>
-            <w:proofErr w:type="gramEnd"/>
-            <w:r>
-              <w:rPr>
-                <w:rFonts w:ascii="Times New Roman" w:hAnsi="Times New Roman"/>
-                <w:sz w:val="28"/>
-                <w:szCs w:val="28"/>
-                <w:lang w:val="en-US"/>
-              </w:rPr>
-              <w:t>_dict</w:t>
+              <w:t>davit_dict</w:t>
             </w:r>
             <w:proofErr w:type="spellEnd"/>
             <w:r>
@@ -8911,7 +8658,6 @@
                 <w:lang w:val="en-US"/>
               </w:rPr>
             </w:pPr>
-            <w:proofErr w:type="gramStart"/>
             <w:r>
               <w:rPr>
                 <w:rFonts w:ascii="Times New Roman" w:hAnsi="Times New Roman"/>
@@ -8929,17 +8675,7 @@
                 <w:szCs w:val="28"/>
                 <w:lang w:val="en-US"/>
               </w:rPr>
-              <w:t>davit</w:t>
-            </w:r>
-            <w:proofErr w:type="gramEnd"/>
-            <w:r>
-              <w:rPr>
-                <w:rFonts w:ascii="Times New Roman" w:hAnsi="Times New Roman"/>
-                <w:sz w:val="28"/>
-                <w:szCs w:val="28"/>
-                <w:lang w:val="en-US"/>
-              </w:rPr>
-              <w:t>_dict</w:t>
+              <w:t>davit_dict</w:t>
             </w:r>
             <w:proofErr w:type="spellEnd"/>
             <w:r>
@@ -8970,7 +8706,6 @@
                 <w:lang w:val="en-US"/>
               </w:rPr>
             </w:pPr>
-            <w:proofErr w:type="gramStart"/>
             <w:r>
               <w:rPr>
                 <w:rFonts w:ascii="Times New Roman" w:hAnsi="Times New Roman"/>
@@ -8988,17 +8723,7 @@
                 <w:szCs w:val="28"/>
                 <w:lang w:val="en-US"/>
               </w:rPr>
-              <w:t>davit</w:t>
-            </w:r>
-            <w:proofErr w:type="gramEnd"/>
-            <w:r>
-              <w:rPr>
-                <w:rFonts w:ascii="Times New Roman" w:hAnsi="Times New Roman"/>
-                <w:sz w:val="28"/>
-                <w:szCs w:val="28"/>
-                <w:lang w:val="en-US"/>
-              </w:rPr>
-              <w:t>_dict</w:t>
+              <w:t>davit_dict</w:t>
             </w:r>
             <w:proofErr w:type="spellEnd"/>
             <w:r>
@@ -9096,7 +8821,6 @@
         </w:rPr>
         <w:t xml:space="preserve">Ветровой пролет – </w:t>
       </w:r>
-      <w:proofErr w:type="gramStart"/>
       <w:r>
         <w:rPr>
           <w:rFonts w:ascii="Times New Roman" w:hAnsi="Times New Roman"/>
@@ -9114,7 +8838,6 @@
         </w:rPr>
         <w:t>wind</w:t>
       </w:r>
-      <w:proofErr w:type="gramEnd"/>
       <w:r>
         <w:rPr>
           <w:rFonts w:ascii="Times New Roman" w:hAnsi="Times New Roman"/>
@@ -9167,7 +8890,6 @@
         </w:rPr>
         <w:t xml:space="preserve">Весовой пролет – </w:t>
       </w:r>
-      <w:proofErr w:type="gramStart"/>
       <w:r>
         <w:rPr>
           <w:rFonts w:ascii="Times New Roman" w:hAnsi="Times New Roman"/>
@@ -9185,7 +8907,6 @@
         </w:rPr>
         <w:t>weight</w:t>
       </w:r>
-      <w:proofErr w:type="gramEnd"/>
       <w:r>
         <w:rPr>
           <w:rFonts w:ascii="Times New Roman" w:hAnsi="Times New Roman"/>
@@ -9238,7 +8959,6 @@
         <w:tab/>
         <w:t xml:space="preserve">На рис.3.1. представлена расчетная схема опоры </w:t>
       </w:r>
-      <w:proofErr w:type="gramStart"/>
       <w:r>
         <w:rPr>
           <w:rFonts w:ascii="Times New Roman" w:hAnsi="Times New Roman"/>
@@ -9264,7 +8984,6 @@
         </w:rPr>
         <w:t>pole</w:t>
       </w:r>
-      <w:proofErr w:type="gramEnd"/>
       <w:r>
         <w:rPr>
           <w:rFonts w:ascii="Times New Roman" w:hAnsi="Times New Roman"/>
@@ -9331,7 +9050,6 @@
                 <w:lang w:val="en-US"/>
               </w:rPr>
             </w:pPr>
-            <w:proofErr w:type="gramStart"/>
             <w:r>
               <w:rPr>
                 <w:rFonts w:ascii="Times New Roman" w:hAnsi="Times New Roman"/>
@@ -9358,17 +9076,7 @@
                 <w:szCs w:val="28"/>
                 <w:lang w:val="en-US"/>
               </w:rPr>
-              <w:t>pole</w:t>
-            </w:r>
-            <w:proofErr w:type="gramEnd"/>
-            <w:r>
-              <w:rPr>
-                <w:rFonts w:ascii="Times New Roman" w:hAnsi="Times New Roman"/>
-                <w:sz w:val="28"/>
-                <w:szCs w:val="28"/>
-                <w:lang w:val="en-US"/>
-              </w:rPr>
-              <w:t>_pic</w:t>
+              <w:t>pole_pic</w:t>
             </w:r>
             <w:proofErr w:type="spellEnd"/>
             <w:r>
@@ -9413,7 +9121,6 @@
               </w:rPr>
               <w:t xml:space="preserve">Рис.3.1. Расчетная схема </w:t>
             </w:r>
-            <w:proofErr w:type="gramStart"/>
             <w:r>
               <w:rPr>
                 <w:rFonts w:ascii="Times New Roman" w:hAnsi="Times New Roman"/>
@@ -9436,7 +9143,6 @@
               </w:rPr>
               <w:t>pole</w:t>
             </w:r>
-            <w:proofErr w:type="gramEnd"/>
             <w:r>
               <w:rPr>
                 <w:rFonts w:ascii="Times New Roman" w:hAnsi="Times New Roman"/>
@@ -9622,7 +9328,6 @@
           <w:lang w:val="en-US"/>
         </w:rPr>
       </w:pPr>
-      <w:proofErr w:type="gramStart"/>
       <w:r>
         <w:rPr>
           <w:rFonts w:ascii="Times New Roman" w:hAnsi="Times New Roman"/>
@@ -9640,17 +9345,7 @@
           <w:szCs w:val="28"/>
           <w:lang w:val="en-US"/>
         </w:rPr>
-        <w:t>loads</w:t>
-      </w:r>
-      <w:proofErr w:type="gramEnd"/>
-      <w:r>
-        <w:rPr>
-          <w:rFonts w:ascii="Times New Roman" w:hAnsi="Times New Roman"/>
-          <w:sz w:val="28"/>
-          <w:szCs w:val="28"/>
-          <w:lang w:val="en-US"/>
-        </w:rPr>
-        <w:t>_case_dict</w:t>
+        <w:t>loads_case_dict</w:t>
       </w:r>
       <w:proofErr w:type="spellEnd"/>
       <w:r>
@@ -9862,7 +9557,6 @@
                 <w:lang w:val="en-US"/>
               </w:rPr>
             </w:pPr>
-            <w:proofErr w:type="gramStart"/>
             <w:r>
               <w:rPr>
                 <w:rFonts w:ascii="Times New Roman" w:hAnsi="Times New Roman"/>
@@ -9886,16 +9580,7 @@
                 <w:szCs w:val="22"/>
                 <w:lang w:val="en-US"/>
               </w:rPr>
-              <w:t>load</w:t>
-            </w:r>
-            <w:proofErr w:type="gramEnd"/>
-            <w:r>
-              <w:rPr>
-                <w:rFonts w:ascii="Times New Roman" w:hAnsi="Times New Roman"/>
-                <w:szCs w:val="22"/>
-                <w:lang w:val="en-US"/>
-              </w:rPr>
-              <w:t>_pic_dict</w:t>
+              <w:t>load_pic_dict</w:t>
             </w:r>
             <w:proofErr w:type="spellEnd"/>
             <w:r>
@@ -9952,7 +9637,6 @@
                 <w:lang w:val="en-US"/>
               </w:rPr>
             </w:pPr>
-            <w:proofErr w:type="gramStart"/>
             <w:r>
               <w:rPr>
                 <w:rFonts w:ascii="Times New Roman" w:hAnsi="Times New Roman"/>
@@ -9976,16 +9660,7 @@
                 <w:szCs w:val="22"/>
                 <w:lang w:val="en-US"/>
               </w:rPr>
-              <w:t>load</w:t>
-            </w:r>
-            <w:proofErr w:type="gramEnd"/>
-            <w:r>
-              <w:rPr>
-                <w:rFonts w:ascii="Times New Roman" w:hAnsi="Times New Roman"/>
-                <w:szCs w:val="22"/>
-                <w:lang w:val="en-US"/>
-              </w:rPr>
-              <w:t>_pic_dict</w:t>
+              <w:t>load_pic_dict</w:t>
             </w:r>
             <w:proofErr w:type="spellEnd"/>
             <w:r>
@@ -10044,7 +9719,6 @@
                 <w:lang w:val="en-US"/>
               </w:rPr>
             </w:pPr>
-            <w:proofErr w:type="gramStart"/>
             <w:r>
               <w:rPr>
                 <w:rFonts w:ascii="Times New Roman" w:hAnsi="Times New Roman"/>
@@ -10068,16 +9742,7 @@
                 <w:szCs w:val="22"/>
                 <w:lang w:val="en-US"/>
               </w:rPr>
-              <w:t>load</w:t>
-            </w:r>
-            <w:proofErr w:type="gramEnd"/>
-            <w:r>
-              <w:rPr>
-                <w:rFonts w:ascii="Times New Roman" w:hAnsi="Times New Roman"/>
-                <w:szCs w:val="22"/>
-                <w:lang w:val="en-US"/>
-              </w:rPr>
-              <w:t>_pic_dict</w:t>
+              <w:t>load_pic_dict</w:t>
             </w:r>
             <w:proofErr w:type="spellEnd"/>
             <w:r>
@@ -10134,7 +9799,6 @@
                 <w:lang w:val="en-US"/>
               </w:rPr>
             </w:pPr>
-            <w:proofErr w:type="gramStart"/>
             <w:r>
               <w:rPr>
                 <w:rFonts w:ascii="Times New Roman" w:hAnsi="Times New Roman"/>
@@ -10158,16 +9822,7 @@
                 <w:szCs w:val="22"/>
                 <w:lang w:val="en-US"/>
               </w:rPr>
-              <w:t>load</w:t>
-            </w:r>
-            <w:proofErr w:type="gramEnd"/>
-            <w:r>
-              <w:rPr>
-                <w:rFonts w:ascii="Times New Roman" w:hAnsi="Times New Roman"/>
-                <w:szCs w:val="22"/>
-                <w:lang w:val="en-US"/>
-              </w:rPr>
-              <w:t>_pic_dict</w:t>
+              <w:t>load_pic_dict</w:t>
             </w:r>
             <w:proofErr w:type="spellEnd"/>
             <w:r>
@@ -10312,7 +9967,6 @@
         </w:rPr>
         <w:t xml:space="preserve"> </w:t>
       </w:r>
-      <w:proofErr w:type="gramStart"/>
       <w:r>
         <w:rPr>
           <w:rFonts w:ascii="Times New Roman" w:hAnsi="Times New Roman"/>
@@ -10344,7 +9998,6 @@
         </w:rPr>
         <w:t>pole</w:t>
       </w:r>
-      <w:proofErr w:type="gramEnd"/>
       <w:r>
         <w:rPr>
           <w:rFonts w:ascii="Times New Roman" w:hAnsi="Times New Roman"/>
@@ -10428,7 +10081,6 @@
         </w:rPr>
         <w:t xml:space="preserve">составляет </w:t>
       </w:r>
-      <w:proofErr w:type="gramStart"/>
       <w:r>
         <w:rPr>
           <w:rFonts w:ascii="Times New Roman" w:hAnsi="Times New Roman"/>
@@ -10446,7 +10098,6 @@
         </w:rPr>
         <w:t>tower</w:t>
       </w:r>
-      <w:proofErr w:type="gramEnd"/>
       <w:r>
         <w:rPr>
           <w:rFonts w:ascii="Times New Roman" w:hAnsi="Times New Roman"/>
@@ -10523,7 +10174,6 @@
         </w:rPr>
         <w:t xml:space="preserve">) для опор ВЛ </w:t>
       </w:r>
-      <w:proofErr w:type="gramStart"/>
       <w:r>
         <w:rPr>
           <w:rFonts w:ascii="Times New Roman" w:hAnsi="Times New Roman"/>
@@ -10541,7 +10191,6 @@
         </w:rPr>
         <w:t>normative</w:t>
       </w:r>
-      <w:proofErr w:type="gramEnd"/>
       <w:r>
         <w:rPr>
           <w:rFonts w:ascii="Times New Roman" w:hAnsi="Times New Roman"/>
@@ -10593,7 +10242,6 @@
         </w:rPr>
         <w:t xml:space="preserve">Высота опоры </w:t>
       </w:r>
-      <w:proofErr w:type="gramStart"/>
       <w:r>
         <w:rPr>
           <w:rFonts w:ascii="Times New Roman" w:hAnsi="Times New Roman"/>
@@ -10611,7 +10259,6 @@
         </w:rPr>
         <w:t>pole</w:t>
       </w:r>
-      <w:proofErr w:type="gramEnd"/>
       <w:r>
         <w:rPr>
           <w:rFonts w:ascii="Times New Roman" w:hAnsi="Times New Roman"/>
@@ -10908,7 +10555,6 @@
           <w:lang w:val="en-US"/>
         </w:rPr>
       </w:pPr>
-      <w:proofErr w:type="gramStart"/>
       <w:r>
         <w:rPr>
           <w:rFonts w:ascii="Times New Roman" w:hAnsi="Times New Roman"/>
@@ -10928,7 +10574,6 @@
         </w:rPr>
         <w:t>tower</w:t>
       </w:r>
-      <w:proofErr w:type="gramEnd"/>
       <w:r>
         <w:rPr>
           <w:rFonts w:ascii="Times New Roman" w:hAnsi="Times New Roman"/>
@@ -10946,6 +10591,15 @@
           <w:lang w:val="en-US"/>
         </w:rPr>
         <w:t>deflection_result</w:t>
+      </w:r>
+      <w:r>
+        <w:rPr>
+          <w:rFonts w:ascii="Times New Roman" w:hAnsi="Times New Roman"/>
+          <w:sz w:val="28"/>
+          <w:szCs w:val="28"/>
+          <w:lang w:val="en-US"/>
+        </w:rPr>
+        <w:t>|escape</w:t>
       </w:r>
       <w:proofErr w:type="spellEnd"/>
       <w:r>
@@ -11206,7 +10860,6 @@
         </w:rPr>
         <w:t xml:space="preserve"> </w:t>
       </w:r>
-      <w:proofErr w:type="gramStart"/>
       <w:r>
         <w:rPr>
           <w:rFonts w:ascii="Times New Roman" w:hAnsi="Times New Roman"/>
@@ -11226,7 +10879,6 @@
         </w:rPr>
         <w:t>normative</w:t>
       </w:r>
-      <w:proofErr w:type="gramEnd"/>
       <w:r>
         <w:rPr>
           <w:rFonts w:ascii="Times New Roman" w:hAnsi="Times New Roman"/>
@@ -11320,7 +10972,7 @@
     <w:p>
       <w:pPr>
         <w:spacing w:line="360" w:lineRule="auto"/>
-        <w:ind w:left="4473"/>
+        <w:jc w:val="right"/>
         <w:rPr>
           <w:rFonts w:ascii="Times New Roman" w:hAnsi="Times New Roman"/>
           <w:sz w:val="28"/>
@@ -11350,10 +11002,10 @@
         <w:tblLook w:val="04A0" w:firstRow="1" w:lastRow="0" w:firstColumn="1" w:lastColumn="0" w:noHBand="0" w:noVBand="1"/>
       </w:tblPr>
       <w:tblGrid>
-        <w:gridCol w:w="2477"/>
-        <w:gridCol w:w="2478"/>
-        <w:gridCol w:w="2478"/>
-        <w:gridCol w:w="2478"/>
+        <w:gridCol w:w="2362"/>
+        <w:gridCol w:w="2363"/>
+        <w:gridCol w:w="2363"/>
+        <w:gridCol w:w="2823"/>
       </w:tblGrid>
       <w:tr>
         <w:tc>
@@ -11534,7 +11186,6 @@
                 <w:lang w:val="en-US"/>
               </w:rPr>
             </w:pPr>
-            <w:proofErr w:type="gramStart"/>
             <w:r>
               <w:rPr>
                 <w:rFonts w:ascii="Times New Roman" w:hAnsi="Times New Roman"/>
@@ -11552,17 +11203,7 @@
                 <w:szCs w:val="28"/>
                 <w:lang w:val="en-US"/>
               </w:rPr>
-              <w:t>davit</w:t>
-            </w:r>
-            <w:proofErr w:type="gramEnd"/>
-            <w:r>
-              <w:rPr>
-                <w:rFonts w:ascii="Times New Roman" w:hAnsi="Times New Roman"/>
-                <w:sz w:val="28"/>
-                <w:szCs w:val="28"/>
-                <w:lang w:val="en-US"/>
-              </w:rPr>
-              <w:t>_deflection_dict</w:t>
+              <w:t>davit_deflection_dict</w:t>
             </w:r>
             <w:proofErr w:type="spellEnd"/>
             <w:r>
@@ -11594,7 +11235,6 @@
                 <w:lang w:val="en-US"/>
               </w:rPr>
             </w:pPr>
-            <w:proofErr w:type="gramStart"/>
             <w:r>
               <w:rPr>
                 <w:rFonts w:ascii="Times New Roman" w:hAnsi="Times New Roman"/>
@@ -11612,17 +11252,7 @@
                 <w:szCs w:val="28"/>
                 <w:lang w:val="en-US"/>
               </w:rPr>
-              <w:t>davit</w:t>
-            </w:r>
-            <w:proofErr w:type="gramEnd"/>
-            <w:r>
-              <w:rPr>
-                <w:rFonts w:ascii="Times New Roman" w:hAnsi="Times New Roman"/>
-                <w:sz w:val="28"/>
-                <w:szCs w:val="28"/>
-                <w:lang w:val="en-US"/>
-              </w:rPr>
-              <w:t>_deflection_dict</w:t>
+              <w:t>davit_deflection_dict</w:t>
             </w:r>
             <w:proofErr w:type="spellEnd"/>
             <w:r>
@@ -11653,7 +11283,6 @@
                 <w:lang w:val="en-US"/>
               </w:rPr>
             </w:pPr>
-            <w:proofErr w:type="gramStart"/>
             <w:r>
               <w:rPr>
                 <w:rFonts w:ascii="Times New Roman" w:hAnsi="Times New Roman"/>
@@ -11671,17 +11300,7 @@
                 <w:szCs w:val="28"/>
                 <w:lang w:val="en-US"/>
               </w:rPr>
-              <w:t>davit</w:t>
-            </w:r>
-            <w:proofErr w:type="gramEnd"/>
-            <w:r>
-              <w:rPr>
-                <w:rFonts w:ascii="Times New Roman" w:hAnsi="Times New Roman"/>
-                <w:sz w:val="28"/>
-                <w:szCs w:val="28"/>
-                <w:lang w:val="en-US"/>
-              </w:rPr>
-              <w:t>_deflection_dict</w:t>
+              <w:t>davit_deflection_dict</w:t>
             </w:r>
             <w:proofErr w:type="spellEnd"/>
             <w:r>
@@ -11729,7 +11348,6 @@
                 <w:lang w:val="en-US"/>
               </w:rPr>
             </w:pPr>
-            <w:proofErr w:type="gramStart"/>
             <w:r>
               <w:rPr>
                 <w:rFonts w:ascii="Times New Roman" w:hAnsi="Times New Roman"/>
@@ -11747,9 +11365,9 @@
                 <w:szCs w:val="28"/>
                 <w:lang w:val="en-US"/>
               </w:rPr>
-              <w:t>davit</w:t>
-            </w:r>
-            <w:proofErr w:type="gramEnd"/>
+              <w:t>davit_deflection_dict</w:t>
+            </w:r>
+            <w:proofErr w:type="spellEnd"/>
             <w:r>
               <w:rPr>
                 <w:rFonts w:ascii="Times New Roman" w:hAnsi="Times New Roman"/>
@@ -11757,9 +11375,8 @@
                 <w:szCs w:val="28"/>
                 <w:lang w:val="en-US"/>
               </w:rPr>
-              <w:t>_deflection_dict</w:t>
-            </w:r>
-            <w:proofErr w:type="spellEnd"/>
+              <w:t>[davit][3]</w:t>
+            </w:r>
             <w:r>
               <w:rPr>
                 <w:rFonts w:ascii="Times New Roman" w:hAnsi="Times New Roman"/>
@@ -11767,7 +11384,16 @@
                 <w:szCs w:val="28"/>
                 <w:lang w:val="en-US"/>
               </w:rPr>
-              <w:t>[davit][3] }}</w:t>
+              <w:t>|escape</w:t>
+            </w:r>
+            <w:r>
+              <w:rPr>
+                <w:rFonts w:ascii="Times New Roman" w:hAnsi="Times New Roman"/>
+                <w:sz w:val="28"/>
+                <w:szCs w:val="28"/>
+                <w:lang w:val="en-US"/>
+              </w:rPr>
+              <w:t xml:space="preserve"> }}</w:t>
             </w:r>
           </w:p>
         </w:tc>
@@ -11867,7 +11493,6 @@
         </w:rPr>
         <w:t xml:space="preserve"> конструкций опоры </w:t>
       </w:r>
-      <w:proofErr w:type="gramStart"/>
       <w:r>
         <w:rPr>
           <w:rFonts w:ascii="Times New Roman" w:hAnsi="Times New Roman"/>
@@ -11889,7 +11514,6 @@
         </w:rPr>
         <w:t>pole</w:t>
       </w:r>
-      <w:proofErr w:type="gramEnd"/>
       <w:r>
         <w:rPr>
           <w:rFonts w:ascii="Times New Roman" w:hAnsi="Times New Roman"/>
@@ -11982,23 +11606,13 @@
           <w:szCs w:val="28"/>
         </w:rPr>
       </w:pPr>
-      <w:proofErr w:type="gramStart"/>
       <w:r>
         <w:rPr>
           <w:rFonts w:ascii="Times New Roman" w:hAnsi="Times New Roman" w:cs="Arial"/>
           <w:sz w:val="28"/>
           <w:szCs w:val="28"/>
         </w:rPr>
-        <w:t>Максимальные  напряжения</w:t>
-      </w:r>
-      <w:proofErr w:type="gramEnd"/>
-      <w:r>
-        <w:rPr>
-          <w:rFonts w:ascii="Times New Roman" w:hAnsi="Times New Roman" w:cs="Arial"/>
-          <w:sz w:val="28"/>
-          <w:szCs w:val="28"/>
-        </w:rPr>
-        <w:t xml:space="preserve"> сжатия в расчетном сечении ствола </w:t>
+        <w:t xml:space="preserve">Максимальные  напряжения сжатия в расчетном сечении ствола </w:t>
       </w:r>
       <w:r>
         <w:rPr>
@@ -12097,7 +11711,6 @@
         </w:rPr>
         <w:t xml:space="preserve">на </w:t>
       </w:r>
-      <w:proofErr w:type="gramStart"/>
       <w:r>
         <w:rPr>
           <w:rFonts w:ascii="Times New Roman" w:hAnsi="Times New Roman" w:cs="Arial"/>
@@ -12115,7 +11728,6 @@
         </w:rPr>
         <w:t>leg</w:t>
       </w:r>
-      <w:proofErr w:type="gramEnd"/>
       <w:r>
         <w:rPr>
           <w:rFonts w:ascii="Times New Roman" w:hAnsi="Times New Roman" w:cs="Arial"/>
@@ -12205,7 +11817,6 @@
         </w:rPr>
         <w:t xml:space="preserve"> </w:t>
       </w:r>
-      <w:proofErr w:type="gramStart"/>
       <w:r>
         <w:rPr>
           <w:rFonts w:ascii="Times New Roman" w:hAnsi="Times New Roman" w:cs="Arial"/>
@@ -12223,7 +11834,6 @@
         </w:rPr>
         <w:t>leg</w:t>
       </w:r>
-      <w:proofErr w:type="gramEnd"/>
       <w:r>
         <w:rPr>
           <w:rFonts w:ascii="Times New Roman" w:hAnsi="Times New Roman" w:cs="Arial"/>
@@ -12329,7 +11939,6 @@
         </w:rPr>
         <w:t xml:space="preserve">использована на </w:t>
       </w:r>
-      <w:proofErr w:type="gramStart"/>
       <w:r>
         <w:rPr>
           <w:rFonts w:ascii="Times New Roman" w:hAnsi="Times New Roman" w:cs="Arial"/>
@@ -12347,7 +11956,6 @@
         </w:rPr>
         <w:t>diagonal</w:t>
       </w:r>
-      <w:proofErr w:type="gramEnd"/>
       <w:r>
         <w:rPr>
           <w:rFonts w:ascii="Times New Roman" w:hAnsi="Times New Roman" w:cs="Arial"/>
@@ -12387,7 +11995,7 @@
           <w:sz w:val="28"/>
           <w:szCs w:val="28"/>
         </w:rPr>
-        <w:t xml:space="preserve">, лимитирующим фактором является </w:t>
+        <w:t xml:space="preserve">, лимитирующим фактором </w:t>
       </w:r>
       <w:r>
         <w:rPr>
@@ -12395,6 +12003,15 @@
           <w:sz w:val="28"/>
           <w:szCs w:val="28"/>
         </w:rPr>
+        <w:lastRenderedPageBreak/>
+        <w:t xml:space="preserve">является </w:t>
+      </w:r>
+      <w:r>
+        <w:rPr>
+          <w:rFonts w:ascii="Times New Roman" w:hAnsi="Times New Roman" w:cs="Arial"/>
+          <w:sz w:val="28"/>
+          <w:szCs w:val="28"/>
+        </w:rPr>
         <w:t>устойчивость</w:t>
       </w:r>
       <w:r>
@@ -12467,7 +12084,7 @@
           <w:sz w:val="28"/>
           <w:szCs w:val="28"/>
         </w:rPr>
-        <w:t xml:space="preserve">превышают </w:t>
+        <w:t>превышают расчетно</w:t>
       </w:r>
       <w:r>
         <w:rPr>
@@ -12475,8 +12092,7 @@
           <w:sz w:val="28"/>
           <w:szCs w:val="28"/>
         </w:rPr>
-        <w:lastRenderedPageBreak/>
-        <w:t>расчетно</w:t>
+        <w:t>е</w:t>
       </w:r>
       <w:r>
         <w:rPr>
@@ -12484,6 +12100,14 @@
           <w:sz w:val="28"/>
           <w:szCs w:val="28"/>
         </w:rPr>
+        <w:t xml:space="preserve"> сопротивлени</w:t>
+      </w:r>
+      <w:r>
+        <w:rPr>
+          <w:rFonts w:ascii="Times New Roman" w:hAnsi="Times New Roman" w:cs="Arial"/>
+          <w:sz w:val="28"/>
+          <w:szCs w:val="28"/>
+        </w:rPr>
         <w:t>е</w:t>
       </w:r>
       <w:r>
@@ -12492,7 +12116,7 @@
           <w:sz w:val="28"/>
           <w:szCs w:val="28"/>
         </w:rPr>
-        <w:t xml:space="preserve"> сопротивлени</w:t>
+        <w:t xml:space="preserve"> </w:t>
       </w:r>
       <w:r>
         <w:rPr>
@@ -12500,7 +12124,7 @@
           <w:sz w:val="28"/>
           <w:szCs w:val="28"/>
         </w:rPr>
-        <w:t>е</w:t>
+        <w:t xml:space="preserve">стали </w:t>
       </w:r>
       <w:r>
         <w:rPr>
@@ -12508,35 +12132,17 @@
           <w:sz w:val="28"/>
           <w:szCs w:val="28"/>
         </w:rPr>
-        <w:t xml:space="preserve"> </w:t>
+        <w:t xml:space="preserve">{{ </w:t>
       </w:r>
       <w:r>
         <w:rPr>
           <w:rFonts w:ascii="Times New Roman" w:hAnsi="Times New Roman" w:cs="Arial"/>
           <w:sz w:val="28"/>
           <w:szCs w:val="28"/>
-        </w:rPr>
-        <w:t xml:space="preserve">стали </w:t>
-      </w:r>
-      <w:proofErr w:type="gramStart"/>
-      <w:r>
-        <w:rPr>
-          <w:rFonts w:ascii="Times New Roman" w:hAnsi="Times New Roman" w:cs="Arial"/>
-          <w:sz w:val="28"/>
-          <w:szCs w:val="28"/>
-        </w:rPr>
-        <w:t xml:space="preserve">{{ </w:t>
-      </w:r>
-      <w:r>
-        <w:rPr>
-          <w:rFonts w:ascii="Times New Roman" w:hAnsi="Times New Roman" w:cs="Arial"/>
-          <w:sz w:val="28"/>
-          <w:szCs w:val="28"/>
           <w:lang w:val="en-US"/>
         </w:rPr>
         <w:t>diagonal</w:t>
       </w:r>
-      <w:proofErr w:type="gramEnd"/>
       <w:r>
         <w:rPr>
           <w:rFonts w:ascii="Times New Roman" w:hAnsi="Times New Roman" w:cs="Arial"/>
@@ -12710,7 +12316,6 @@
         </w:rPr>
         <w:t xml:space="preserve">использована на </w:t>
       </w:r>
-      <w:proofErr w:type="gramStart"/>
       <w:r>
         <w:rPr>
           <w:rFonts w:ascii="Times New Roman" w:hAnsi="Times New Roman" w:cs="Arial"/>
@@ -12746,7 +12351,6 @@
         </w:rPr>
         <w:t>ontal</w:t>
       </w:r>
-      <w:proofErr w:type="gramEnd"/>
       <w:r>
         <w:rPr>
           <w:rFonts w:ascii="Times New Roman" w:hAnsi="Times New Roman" w:cs="Arial"/>
@@ -12878,7 +12482,6 @@
         </w:rPr>
         <w:t xml:space="preserve"> </w:t>
       </w:r>
-      <w:proofErr w:type="gramStart"/>
       <w:r>
         <w:rPr>
           <w:rFonts w:ascii="Times New Roman" w:hAnsi="Times New Roman" w:cs="Arial"/>
@@ -12896,7 +12499,6 @@
         </w:rPr>
         <w:t>arm</w:t>
       </w:r>
-      <w:proofErr w:type="gramEnd"/>
       <w:r>
         <w:rPr>
           <w:rFonts w:ascii="Times New Roman" w:hAnsi="Times New Roman" w:cs="Arial"/>
@@ -13042,7 +12644,6 @@
         </w:rPr>
         <w:t xml:space="preserve">ВЛ </w:t>
       </w:r>
-      <w:proofErr w:type="gramStart"/>
       <w:r>
         <w:rPr>
           <w:rFonts w:ascii="Times New Roman" w:hAnsi="Times New Roman"/>
@@ -13060,7 +12661,6 @@
         </w:rPr>
         <w:t>voltage</w:t>
       </w:r>
-      <w:proofErr w:type="gramEnd"/>
       <w:r>
         <w:rPr>
           <w:rFonts w:ascii="Times New Roman" w:hAnsi="Times New Roman"/>
@@ -14472,7 +14072,6 @@
               <w:sz w:val="32"/>
             </w:rPr>
           </w:pPr>
-          <w:proofErr w:type="gramStart"/>
           <w:r>
             <w:rPr>
               <w:rFonts w:ascii="Times New Roman" w:hAnsi="Times New Roman"/>
@@ -14490,17 +14089,7 @@
               <w:szCs w:val="24"/>
               <w:lang w:val="en-US"/>
             </w:rPr>
-            <w:t>project</w:t>
-          </w:r>
-          <w:proofErr w:type="gramEnd"/>
-          <w:r>
-            <w:rPr>
-              <w:rFonts w:ascii="Times New Roman" w:hAnsi="Times New Roman"/>
-              <w:sz w:val="24"/>
-              <w:szCs w:val="24"/>
-              <w:lang w:val="en-US"/>
-            </w:rPr>
-            <w:t>_code</w:t>
+            <w:t>project_code</w:t>
           </w:r>
           <w:proofErr w:type="spellEnd"/>
           <w:r>
@@ -14963,7 +14552,6 @@
             </w:rPr>
             <w:t xml:space="preserve">ВЛ </w:t>
           </w:r>
-          <w:proofErr w:type="gramStart"/>
           <w:r>
             <w:rPr>
               <w:rFonts w:ascii="Times New Roman" w:hAnsi="Times New Roman"/>
@@ -14989,7 +14577,6 @@
             </w:rPr>
             <w:t>voltage</w:t>
           </w:r>
-          <w:proofErr w:type="gramEnd"/>
           <w:r>
             <w:rPr>
               <w:rFonts w:ascii="Times New Roman" w:hAnsi="Times New Roman"/>
@@ -15444,7 +15031,6 @@
               <w:lang w:val="en-US"/>
             </w:rPr>
           </w:pPr>
-          <w:proofErr w:type="gramStart"/>
           <w:r>
             <w:rPr>
               <w:rFonts w:cs="Arial"/>
@@ -15472,7 +15058,6 @@
             </w:rPr>
             <w:t>developer</w:t>
           </w:r>
-          <w:proofErr w:type="gramEnd"/>
           <w:r>
             <w:rPr>
               <w:rFonts w:cs="Arial"/>
@@ -15536,7 +15121,6 @@
               <w:lang w:val="en-US"/>
             </w:rPr>
           </w:pPr>
-          <w:proofErr w:type="gramStart"/>
           <w:r>
             <w:rPr>
               <w:rFonts w:cs="Arial"/>
@@ -15564,7 +15148,6 @@
             </w:rPr>
             <w:t>year</w:t>
           </w:r>
-          <w:proofErr w:type="gramEnd"/>
           <w:r>
             <w:rPr>
               <w:rFonts w:cs="Arial"/>
@@ -15608,7 +15191,6 @@
               <w:lang w:val="en-US"/>
             </w:rPr>
           </w:pPr>
-          <w:proofErr w:type="gramStart"/>
           <w:r>
             <w:rPr>
               <w:rFonts w:ascii="Times New Roman" w:hAnsi="Times New Roman"/>
@@ -15637,7 +15219,6 @@
             </w:rPr>
             <w:t>pole</w:t>
           </w:r>
-          <w:proofErr w:type="gramEnd"/>
           <w:r>
             <w:rPr>
               <w:rFonts w:ascii="Times New Roman" w:hAnsi="Times New Roman"/>
@@ -15868,7 +15449,6 @@
               <w:lang w:val="en-US"/>
             </w:rPr>
           </w:pPr>
-          <w:proofErr w:type="gramStart"/>
           <w:r>
             <w:rPr>
               <w:rFonts w:cs="Arial"/>
@@ -15896,7 +15476,6 @@
             </w:rPr>
             <w:t>year</w:t>
           </w:r>
-          <w:proofErr w:type="gramEnd"/>
           <w:r>
             <w:rPr>
               <w:rFonts w:cs="Arial"/>
@@ -16903,7 +16482,6 @@
               <w:lang w:val="en-US"/>
             </w:rPr>
           </w:pPr>
-          <w:proofErr w:type="gramStart"/>
           <w:r>
             <w:rPr>
               <w:rFonts w:ascii="Times New Roman" w:hAnsi="Times New Roman"/>
@@ -16927,16 +16505,7 @@
               <w:sz w:val="32"/>
               <w:lang w:val="en-US"/>
             </w:rPr>
-            <w:t>project</w:t>
-          </w:r>
-          <w:proofErr w:type="gramEnd"/>
-          <w:r>
-            <w:rPr>
-              <w:rFonts w:ascii="Times New Roman" w:hAnsi="Times New Roman"/>
-              <w:sz w:val="32"/>
-              <w:lang w:val="en-US"/>
-            </w:rPr>
-            <w:t>_code</w:t>
+            <w:t>project_code</w:t>
           </w:r>
           <w:proofErr w:type="spellEnd"/>
           <w:r>
@@ -18596,7 +18165,7 @@
         <v:path o:extrusionok="f" gradientshapeok="t" o:connecttype="rect"/>
         <o:lock v:ext="edit" aspectratio="t"/>
       </v:shapetype>
-      <v:shape id="_x0000_i1039" type="#_x0000_t75" style="width:31pt;height:17.5pt" o:bullet="t">
+      <v:shape id="_x0000_i1037" type="#_x0000_t75" style="width:31pt;height:17.5pt" o:bullet="t">
         <v:imagedata r:id="rId1" o:title=""/>
       </v:shape>
     </w:pict>

</xml_diff>

<commit_message>
fix bugs: davit errors, add ground davits to logic
</commit_message>
<xml_diff>
--- a/template.docx
+++ b/template.docx
@@ -210,8 +210,18 @@
           <w:sz w:val="24"/>
           <w:szCs w:val="24"/>
         </w:rPr>
-        <w:t>Тел.: (812)309-38-03</w:t>
-      </w:r>
+        <w:t>Тел.: (812)309-</w:t>
+      </w:r>
+      <w:proofErr w:type="gramStart"/>
+      <w:r>
+        <w:rPr>
+          <w:rFonts w:ascii="Times New Roman" w:hAnsi="Times New Roman"/>
+          <w:sz w:val="24"/>
+          <w:szCs w:val="24"/>
+        </w:rPr>
+        <w:t>38-03</w:t>
+      </w:r>
+      <w:proofErr w:type="gramEnd"/>
     </w:p>
     <w:p>
       <w:pPr>
@@ -485,6 +495,7 @@
                 <w:lang w:val="en-US"/>
               </w:rPr>
             </w:pPr>
+            <w:proofErr w:type="gramStart"/>
             <w:r>
               <w:rPr>
                 <w:rFonts w:ascii="Times New Roman" w:hAnsi="Times New Roman"/>
@@ -514,7 +525,18 @@
                 <w:szCs w:val="24"/>
                 <w:lang w:val="en-US"/>
               </w:rPr>
-              <w:t>project_name</w:t>
+              <w:t>project</w:t>
+            </w:r>
+            <w:proofErr w:type="gramEnd"/>
+            <w:r>
+              <w:rPr>
+                <w:rFonts w:ascii="Times New Roman" w:hAnsi="Times New Roman"/>
+                <w:b/>
+                <w:sz w:val="24"/>
+                <w:szCs w:val="24"/>
+                <w:lang w:val="en-US"/>
+              </w:rPr>
+              <w:t>_name</w:t>
             </w:r>
             <w:proofErr w:type="spellEnd"/>
             <w:r>
@@ -676,6 +698,7 @@
                 <w:lang w:val="en-US"/>
               </w:rPr>
             </w:pPr>
+            <w:proofErr w:type="gramStart"/>
             <w:r>
               <w:rPr>
                 <w:rFonts w:ascii="Times New Roman" w:hAnsi="Times New Roman"/>
@@ -708,7 +731,19 @@
                 <w:szCs w:val="40"/>
                 <w:lang w:val="en-US"/>
               </w:rPr>
-              <w:t>project_code</w:t>
+              <w:t>project</w:t>
+            </w:r>
+            <w:proofErr w:type="gramEnd"/>
+            <w:r>
+              <w:rPr>
+                <w:rFonts w:ascii="Times New Roman" w:hAnsi="Times New Roman"/>
+                <w:b/>
+                <w:color w:val="000000"/>
+                <w:sz w:val="40"/>
+                <w:szCs w:val="40"/>
+                <w:lang w:val="en-US"/>
+              </w:rPr>
+              <w:t>_code</w:t>
             </w:r>
             <w:proofErr w:type="spellEnd"/>
             <w:r>
@@ -1435,6 +1470,7 @@
                 <w:szCs w:val="24"/>
               </w:rPr>
             </w:pPr>
+            <w:proofErr w:type="gramStart"/>
             <w:r>
               <w:rPr>
                 <w:rFonts w:ascii="Times New Roman" w:hAnsi="Times New Roman"/>
@@ -1467,6 +1503,7 @@
               </w:rPr>
               <w:t>year</w:t>
             </w:r>
+            <w:proofErr w:type="gramEnd"/>
             <w:r>
               <w:rPr>
                 <w:rFonts w:ascii="Times New Roman" w:hAnsi="Times New Roman"/>
@@ -3004,6 +3041,7 @@
         </w:rPr>
         <w:t xml:space="preserve"> </w:t>
       </w:r>
+      <w:proofErr w:type="gramStart"/>
       <w:r>
         <w:rPr>
           <w:rFonts w:ascii="Times New Roman" w:hAnsi="Times New Roman"/>
@@ -3029,6 +3067,7 @@
         </w:rPr>
         <w:t>pole</w:t>
       </w:r>
+      <w:proofErr w:type="gramEnd"/>
       <w:r>
         <w:rPr>
           <w:rFonts w:ascii="Times New Roman" w:hAnsi="Times New Roman"/>
@@ -3203,6 +3242,7 @@
         </w:rPr>
         <w:t xml:space="preserve">е напряжения в проводах </w:t>
       </w:r>
+      <w:proofErr w:type="gramStart"/>
       <w:r>
         <w:rPr>
           <w:rFonts w:ascii="Times New Roman" w:hAnsi="Times New Roman"/>
@@ -3228,6 +3268,7 @@
         </w:rPr>
         <w:t>wire</w:t>
       </w:r>
+      <w:proofErr w:type="gramEnd"/>
       <w:r>
         <w:rPr>
           <w:rFonts w:ascii="Times New Roman" w:hAnsi="Times New Roman"/>
@@ -3642,7 +3683,25 @@
                 <w:sz w:val="28"/>
                 <w:szCs w:val="28"/>
               </w:rPr>
-              <w:t>СНиП II-23-81*</w:t>
+              <w:t>СНиП II-</w:t>
+            </w:r>
+            <w:proofErr w:type="gramStart"/>
+            <w:r>
+              <w:rPr>
+                <w:rFonts w:ascii="Times New Roman" w:hAnsi="Times New Roman"/>
+                <w:sz w:val="28"/>
+                <w:szCs w:val="28"/>
+              </w:rPr>
+              <w:t>23-81</w:t>
+            </w:r>
+            <w:proofErr w:type="gramEnd"/>
+            <w:r>
+              <w:rPr>
+                <w:rFonts w:ascii="Times New Roman" w:hAnsi="Times New Roman"/>
+                <w:sz w:val="28"/>
+                <w:szCs w:val="28"/>
+              </w:rPr>
+              <w:t>*</w:t>
             </w:r>
           </w:p>
         </w:tc>
@@ -4707,6 +4766,7 @@
                 <w:lang w:val="en-US"/>
               </w:rPr>
             </w:pPr>
+            <w:proofErr w:type="gramStart"/>
             <w:r>
               <w:rPr>
                 <w:rFonts w:ascii="Times New Roman" w:hAnsi="Times New Roman"/>
@@ -4733,7 +4793,17 @@
                 <w:szCs w:val="28"/>
                 <w:lang w:val="en-US"/>
               </w:rPr>
-              <w:t>wind_region</w:t>
+              <w:t>wind</w:t>
+            </w:r>
+            <w:proofErr w:type="gramEnd"/>
+            <w:r>
+              <w:rPr>
+                <w:rFonts w:ascii="Times New Roman" w:hAnsi="Times New Roman"/>
+                <w:sz w:val="28"/>
+                <w:szCs w:val="28"/>
+                <w:lang w:val="en-US"/>
+              </w:rPr>
+              <w:t>_region</w:t>
             </w:r>
             <w:proofErr w:type="spellEnd"/>
             <w:r>
@@ -4779,6 +4849,7 @@
                 <w:lang w:val="en-US"/>
               </w:rPr>
             </w:pPr>
+            <w:proofErr w:type="gramStart"/>
             <w:r>
               <w:rPr>
                 <w:rFonts w:ascii="Times New Roman" w:hAnsi="Times New Roman"/>
@@ -4805,7 +4876,17 @@
                 <w:szCs w:val="28"/>
                 <w:lang w:val="en-US"/>
               </w:rPr>
-              <w:t>wind_pressure</w:t>
+              <w:t>wind</w:t>
+            </w:r>
+            <w:proofErr w:type="gramEnd"/>
+            <w:r>
+              <w:rPr>
+                <w:rFonts w:ascii="Times New Roman" w:hAnsi="Times New Roman"/>
+                <w:sz w:val="28"/>
+                <w:szCs w:val="28"/>
+                <w:lang w:val="en-US"/>
+              </w:rPr>
+              <w:t>_pressure</w:t>
             </w:r>
             <w:proofErr w:type="spellEnd"/>
             <w:r>
@@ -4888,6 +4969,7 @@
                 <w:lang w:val="en-US"/>
               </w:rPr>
             </w:pPr>
+            <w:proofErr w:type="gramStart"/>
             <w:r>
               <w:rPr>
                 <w:rFonts w:ascii="Times New Roman" w:hAnsi="Times New Roman"/>
@@ -4915,6 +4997,7 @@
               </w:rPr>
               <w:t>area</w:t>
             </w:r>
+            <w:proofErr w:type="gramEnd"/>
             <w:r>
               <w:rPr>
                 <w:rFonts w:ascii="Times New Roman" w:hAnsi="Times New Roman"/>
@@ -5013,6 +5096,7 @@
                 <w:lang w:val="en-US"/>
               </w:rPr>
             </w:pPr>
+            <w:proofErr w:type="gramStart"/>
             <w:r>
               <w:rPr>
                 <w:rFonts w:ascii="Times New Roman" w:hAnsi="Times New Roman"/>
@@ -5039,7 +5123,17 @@
                 <w:szCs w:val="28"/>
                 <w:lang w:val="en-US"/>
               </w:rPr>
-              <w:t>ice_region</w:t>
+              <w:t>ice</w:t>
+            </w:r>
+            <w:proofErr w:type="gramEnd"/>
+            <w:r>
+              <w:rPr>
+                <w:rFonts w:ascii="Times New Roman" w:hAnsi="Times New Roman"/>
+                <w:sz w:val="28"/>
+                <w:szCs w:val="28"/>
+                <w:lang w:val="en-US"/>
+              </w:rPr>
+              <w:t>_region</w:t>
             </w:r>
             <w:proofErr w:type="spellEnd"/>
             <w:r>
@@ -5073,6 +5167,7 @@
                 <w:lang w:val="en-US"/>
               </w:rPr>
             </w:pPr>
+            <w:proofErr w:type="gramStart"/>
             <w:r>
               <w:rPr>
                 <w:rFonts w:ascii="Times New Roman" w:hAnsi="Times New Roman"/>
@@ -5099,7 +5194,17 @@
                 <w:szCs w:val="28"/>
                 <w:lang w:val="en-US"/>
               </w:rPr>
-              <w:t>ice_thickness</w:t>
+              <w:t>ice</w:t>
+            </w:r>
+            <w:proofErr w:type="gramEnd"/>
+            <w:r>
+              <w:rPr>
+                <w:rFonts w:ascii="Times New Roman" w:hAnsi="Times New Roman"/>
+                <w:sz w:val="28"/>
+                <w:szCs w:val="28"/>
+                <w:lang w:val="en-US"/>
+              </w:rPr>
+              <w:t>_thickness</w:t>
             </w:r>
             <w:proofErr w:type="spellEnd"/>
             <w:r>
@@ -5178,6 +5283,7 @@
                 <w:lang w:val="en-US"/>
               </w:rPr>
             </w:pPr>
+            <w:proofErr w:type="gramStart"/>
             <w:r>
               <w:rPr>
                 <w:rFonts w:ascii="Times New Roman" w:hAnsi="Times New Roman"/>
@@ -5204,7 +5310,17 @@
                 <w:szCs w:val="28"/>
                 <w:lang w:val="en-US"/>
               </w:rPr>
-              <w:t>ice_wind_pressure</w:t>
+              <w:t>ice</w:t>
+            </w:r>
+            <w:proofErr w:type="gramEnd"/>
+            <w:r>
+              <w:rPr>
+                <w:rFonts w:ascii="Times New Roman" w:hAnsi="Times New Roman"/>
+                <w:sz w:val="28"/>
+                <w:szCs w:val="28"/>
+                <w:lang w:val="en-US"/>
+              </w:rPr>
+              <w:t>_wind_pressure</w:t>
             </w:r>
             <w:proofErr w:type="spellEnd"/>
             <w:r>
@@ -5389,6 +5505,7 @@
                 <w:lang w:val="en-US"/>
               </w:rPr>
             </w:pPr>
+            <w:proofErr w:type="gramStart"/>
             <w:r>
               <w:rPr>
                 <w:rFonts w:ascii="Times New Roman" w:hAnsi="Times New Roman"/>
@@ -5415,7 +5532,17 @@
                 <w:szCs w:val="28"/>
                 <w:lang w:val="en-US"/>
               </w:rPr>
-              <w:t>year_average_temp</w:t>
+              <w:t>year</w:t>
+            </w:r>
+            <w:proofErr w:type="gramEnd"/>
+            <w:r>
+              <w:rPr>
+                <w:rFonts w:ascii="Times New Roman" w:hAnsi="Times New Roman"/>
+                <w:sz w:val="28"/>
+                <w:szCs w:val="28"/>
+                <w:lang w:val="en-US"/>
+              </w:rPr>
+              <w:t>_average_temp</w:t>
             </w:r>
             <w:proofErr w:type="spellEnd"/>
             <w:r>
@@ -5449,6 +5576,7 @@
                 <w:lang w:val="en-US"/>
               </w:rPr>
             </w:pPr>
+            <w:proofErr w:type="gramStart"/>
             <w:r>
               <w:rPr>
                 <w:rFonts w:ascii="Times New Roman" w:hAnsi="Times New Roman"/>
@@ -5475,7 +5603,17 @@
                 <w:szCs w:val="28"/>
                 <w:lang w:val="en-US"/>
               </w:rPr>
-              <w:t>min_temp</w:t>
+              <w:t>min</w:t>
+            </w:r>
+            <w:proofErr w:type="gramEnd"/>
+            <w:r>
+              <w:rPr>
+                <w:rFonts w:ascii="Times New Roman" w:hAnsi="Times New Roman"/>
+                <w:sz w:val="28"/>
+                <w:szCs w:val="28"/>
+                <w:lang w:val="en-US"/>
+              </w:rPr>
+              <w:t>_temp</w:t>
             </w:r>
             <w:proofErr w:type="spellEnd"/>
             <w:r>
@@ -5509,6 +5647,7 @@
                 <w:lang w:val="en-US"/>
               </w:rPr>
             </w:pPr>
+            <w:proofErr w:type="gramStart"/>
             <w:r>
               <w:rPr>
                 <w:rFonts w:ascii="Times New Roman" w:hAnsi="Times New Roman"/>
@@ -5535,7 +5674,17 @@
                 <w:szCs w:val="28"/>
                 <w:lang w:val="en-US"/>
               </w:rPr>
-              <w:t>wind_temp</w:t>
+              <w:t>wind</w:t>
+            </w:r>
+            <w:proofErr w:type="gramEnd"/>
+            <w:r>
+              <w:rPr>
+                <w:rFonts w:ascii="Times New Roman" w:hAnsi="Times New Roman"/>
+                <w:sz w:val="28"/>
+                <w:szCs w:val="28"/>
+                <w:lang w:val="en-US"/>
+              </w:rPr>
+              <w:t>_temp</w:t>
             </w:r>
             <w:proofErr w:type="spellEnd"/>
             <w:r>
@@ -5569,6 +5718,7 @@
                 <w:lang w:val="en-US"/>
               </w:rPr>
             </w:pPr>
+            <w:proofErr w:type="gramStart"/>
             <w:r>
               <w:rPr>
                 <w:rFonts w:ascii="Times New Roman" w:hAnsi="Times New Roman"/>
@@ -5595,7 +5745,17 @@
                 <w:szCs w:val="28"/>
                 <w:lang w:val="en-US"/>
               </w:rPr>
-              <w:t>ice_temp</w:t>
+              <w:t>ice</w:t>
+            </w:r>
+            <w:proofErr w:type="gramEnd"/>
+            <w:r>
+              <w:rPr>
+                <w:rFonts w:ascii="Times New Roman" w:hAnsi="Times New Roman"/>
+                <w:sz w:val="28"/>
+                <w:szCs w:val="28"/>
+                <w:lang w:val="en-US"/>
+              </w:rPr>
+              <w:t>_temp</w:t>
             </w:r>
             <w:proofErr w:type="spellEnd"/>
             <w:r>
@@ -5629,6 +5789,7 @@
                 <w:lang w:val="en-US"/>
               </w:rPr>
             </w:pPr>
+            <w:proofErr w:type="gramStart"/>
             <w:r>
               <w:rPr>
                 <w:rFonts w:ascii="Times New Roman" w:hAnsi="Times New Roman"/>
@@ -5655,7 +5816,17 @@
                 <w:szCs w:val="28"/>
                 <w:lang w:val="en-US"/>
               </w:rPr>
-              <w:t>max_temp</w:t>
+              <w:t>max</w:t>
+            </w:r>
+            <w:proofErr w:type="gramEnd"/>
+            <w:r>
+              <w:rPr>
+                <w:rFonts w:ascii="Times New Roman" w:hAnsi="Times New Roman"/>
+                <w:sz w:val="28"/>
+                <w:szCs w:val="28"/>
+                <w:lang w:val="en-US"/>
+              </w:rPr>
+              <w:t>_temp</w:t>
             </w:r>
             <w:proofErr w:type="spellEnd"/>
             <w:r>
@@ -5783,6 +5954,7 @@
                 <w:lang w:val="en-US"/>
               </w:rPr>
             </w:pPr>
+            <w:proofErr w:type="gramStart"/>
             <w:r>
               <w:rPr>
                 <w:rFonts w:ascii="Times New Roman" w:hAnsi="Times New Roman"/>
@@ -5809,7 +5981,17 @@
                 <w:szCs w:val="28"/>
                 <w:lang w:val="en-US"/>
               </w:rPr>
-              <w:t>wind_reg_coef</w:t>
+              <w:t>wind</w:t>
+            </w:r>
+            <w:proofErr w:type="gramEnd"/>
+            <w:r>
+              <w:rPr>
+                <w:rFonts w:ascii="Times New Roman" w:hAnsi="Times New Roman"/>
+                <w:sz w:val="28"/>
+                <w:szCs w:val="28"/>
+                <w:lang w:val="en-US"/>
+              </w:rPr>
+              <w:t>_reg_coef</w:t>
             </w:r>
             <w:proofErr w:type="spellEnd"/>
             <w:r>
@@ -5843,6 +6025,7 @@
                 <w:lang w:val="en-US"/>
               </w:rPr>
             </w:pPr>
+            <w:proofErr w:type="gramStart"/>
             <w:r>
               <w:rPr>
                 <w:rFonts w:ascii="Times New Roman" w:hAnsi="Times New Roman"/>
@@ -5869,7 +6052,17 @@
                 <w:szCs w:val="28"/>
                 <w:lang w:val="en-US"/>
               </w:rPr>
-              <w:t>ice_reg_coef</w:t>
+              <w:t>ice</w:t>
+            </w:r>
+            <w:proofErr w:type="gramEnd"/>
+            <w:r>
+              <w:rPr>
+                <w:rFonts w:ascii="Times New Roman" w:hAnsi="Times New Roman"/>
+                <w:sz w:val="28"/>
+                <w:szCs w:val="28"/>
+                <w:lang w:val="en-US"/>
+              </w:rPr>
+              <w:t>_reg_coef</w:t>
             </w:r>
             <w:proofErr w:type="spellEnd"/>
             <w:r>
@@ -5947,6 +6140,7 @@
                 <w:lang w:val="en-US"/>
               </w:rPr>
             </w:pPr>
+            <w:proofErr w:type="gramStart"/>
             <w:r>
               <w:rPr>
                 <w:rFonts w:ascii="Times New Roman" w:hAnsi="Times New Roman"/>
@@ -5973,7 +6167,17 @@
                 <w:szCs w:val="28"/>
                 <w:lang w:val="en-US"/>
               </w:rPr>
-              <w:t>wire_hesitation</w:t>
+              <w:t>wire</w:t>
+            </w:r>
+            <w:proofErr w:type="gramEnd"/>
+            <w:r>
+              <w:rPr>
+                <w:rFonts w:ascii="Times New Roman" w:hAnsi="Times New Roman"/>
+                <w:sz w:val="28"/>
+                <w:szCs w:val="28"/>
+                <w:lang w:val="en-US"/>
+              </w:rPr>
+              <w:t>_hesitation</w:t>
             </w:r>
             <w:proofErr w:type="spellEnd"/>
             <w:r>
@@ -6067,6 +6271,7 @@
                 <w:lang w:val="en-US"/>
               </w:rPr>
             </w:pPr>
+            <w:proofErr w:type="gramStart"/>
             <w:r>
               <w:rPr>
                 <w:rFonts w:ascii="Times New Roman" w:hAnsi="Times New Roman"/>
@@ -6094,6 +6299,7 @@
               </w:rPr>
               <w:t>seismicity</w:t>
             </w:r>
+            <w:proofErr w:type="gramEnd"/>
             <w:r>
               <w:rPr>
                 <w:rFonts w:ascii="Times New Roman" w:hAnsi="Times New Roman"/>
@@ -6380,6 +6586,7 @@
         </w:rPr>
         <w:tab/>
       </w:r>
+      <w:proofErr w:type="gramStart"/>
       <w:r>
         <w:rPr>
           <w:sz w:val="28"/>
@@ -6404,6 +6611,7 @@
         </w:rPr>
         <w:t>wind</w:t>
       </w:r>
+      <w:proofErr w:type="gramEnd"/>
       <w:r>
         <w:rPr>
           <w:sz w:val="28"/>
@@ -6484,6 +6692,7 @@
         </w:rPr>
         <w:tab/>
       </w:r>
+      <w:proofErr w:type="gramStart"/>
       <w:r>
         <w:rPr>
           <w:sz w:val="28"/>
@@ -6508,6 +6717,7 @@
         </w:rPr>
         <w:t>wind</w:t>
       </w:r>
+      <w:proofErr w:type="gramEnd"/>
       <w:r>
         <w:rPr>
           <w:sz w:val="28"/>
@@ -6604,6 +6814,7 @@
         </w:rPr>
         <w:tab/>
       </w:r>
+      <w:proofErr w:type="gramStart"/>
       <w:r>
         <w:rPr>
           <w:sz w:val="28"/>
@@ -6628,6 +6839,7 @@
         </w:rPr>
         <w:t>ice</w:t>
       </w:r>
+      <w:proofErr w:type="gramEnd"/>
       <w:r>
         <w:rPr>
           <w:sz w:val="28"/>
@@ -6716,6 +6928,7 @@
         </w:rPr>
         <w:tab/>
       </w:r>
+      <w:proofErr w:type="gramStart"/>
       <w:r>
         <w:rPr>
           <w:sz w:val="28"/>
@@ -6740,6 +6953,7 @@
         </w:rPr>
         <w:t>ice</w:t>
       </w:r>
+      <w:proofErr w:type="gramEnd"/>
       <w:r>
         <w:rPr>
           <w:sz w:val="28"/>
@@ -6837,6 +7051,7 @@
         </w:rPr>
         <w:tab/>
       </w:r>
+      <w:proofErr w:type="gramStart"/>
       <w:r>
         <w:rPr>
           <w:sz w:val="28"/>
@@ -6861,6 +7076,7 @@
         </w:rPr>
         <w:t>ice</w:t>
       </w:r>
+      <w:proofErr w:type="gramEnd"/>
       <w:r>
         <w:rPr>
           <w:sz w:val="28"/>
@@ -7992,6 +8208,7 @@
         <w:t xml:space="preserve">Расчет анкерно-угловой опоры </w:t>
       </w:r>
       <w:bookmarkEnd w:id="9"/>
+      <w:proofErr w:type="gramStart"/>
       <w:r>
         <w:t xml:space="preserve">{{ </w:t>
       </w:r>
@@ -8001,6 +8218,7 @@
         </w:rPr>
         <w:t>pole</w:t>
       </w:r>
+      <w:proofErr w:type="gramEnd"/>
       <w:r>
         <w:t>_</w:t>
       </w:r>
@@ -8114,6 +8332,7 @@
         </w:rPr>
         <w:t xml:space="preserve">Конструктивно сооружение состоит из </w:t>
       </w:r>
+      <w:proofErr w:type="gramStart"/>
       <w:r>
         <w:rPr>
           <w:rFonts w:ascii="Times New Roman" w:hAnsi="Times New Roman"/>
@@ -8131,6 +8350,7 @@
         </w:rPr>
         <w:t>sections</w:t>
       </w:r>
+      <w:proofErr w:type="gramEnd"/>
       <w:r>
         <w:rPr>
           <w:rFonts w:ascii="Times New Roman" w:hAnsi="Times New Roman"/>
@@ -8147,6 +8367,7 @@
         </w:rPr>
         <w:t xml:space="preserve">-х секций в виде усеченной пирамиды. Сторона грани в основании опоры составляет </w:t>
       </w:r>
+      <w:proofErr w:type="gramStart"/>
       <w:r>
         <w:rPr>
           <w:rFonts w:ascii="Times New Roman" w:hAnsi="Times New Roman"/>
@@ -8164,6 +8385,7 @@
         </w:rPr>
         <w:t>pole</w:t>
       </w:r>
+      <w:proofErr w:type="gramEnd"/>
       <w:r>
         <w:rPr>
           <w:rFonts w:ascii="Times New Roman" w:hAnsi="Times New Roman"/>
@@ -8245,15 +8467,33 @@
           <w:sz w:val="28"/>
           <w:szCs w:val="28"/>
         </w:rPr>
-        <w:t>м. На отметке +</w:t>
-      </w:r>
-      <w:r>
-        <w:rPr>
-          <w:rFonts w:ascii="Times New Roman" w:hAnsi="Times New Roman"/>
-          <w:sz w:val="28"/>
-          <w:szCs w:val="28"/>
-        </w:rPr>
-        <w:t xml:space="preserve">{{ </w:t>
+        <w:t xml:space="preserve">м. На отметке </w:t>
+      </w:r>
+      <w:proofErr w:type="gramStart"/>
+      <w:r>
+        <w:rPr>
+          <w:rFonts w:ascii="Times New Roman" w:hAnsi="Times New Roman"/>
+          <w:sz w:val="28"/>
+          <w:szCs w:val="28"/>
+        </w:rPr>
+        <w:t>+</w:t>
+      </w:r>
+      <w:r>
+        <w:rPr>
+          <w:rFonts w:ascii="Times New Roman" w:hAnsi="Times New Roman"/>
+          <w:sz w:val="28"/>
+          <w:szCs w:val="28"/>
+        </w:rPr>
+        <w:t>{</w:t>
+      </w:r>
+      <w:proofErr w:type="gramEnd"/>
+      <w:r>
+        <w:rPr>
+          <w:rFonts w:ascii="Times New Roman" w:hAnsi="Times New Roman"/>
+          <w:sz w:val="28"/>
+          <w:szCs w:val="28"/>
+        </w:rPr>
+        <w:t xml:space="preserve">{ </w:t>
       </w:r>
       <w:r>
         <w:rPr>
@@ -8609,6 +8849,7 @@
                 <w:lang w:val="en-US"/>
               </w:rPr>
             </w:pPr>
+            <w:proofErr w:type="gramStart"/>
             <w:r>
               <w:rPr>
                 <w:rFonts w:ascii="Times New Roman" w:hAnsi="Times New Roman"/>
@@ -8626,7 +8867,17 @@
                 <w:szCs w:val="28"/>
                 <w:lang w:val="en-US"/>
               </w:rPr>
-              <w:t>davit_dict</w:t>
+              <w:t>davit</w:t>
+            </w:r>
+            <w:proofErr w:type="gramEnd"/>
+            <w:r>
+              <w:rPr>
+                <w:rFonts w:ascii="Times New Roman" w:hAnsi="Times New Roman"/>
+                <w:sz w:val="28"/>
+                <w:szCs w:val="28"/>
+                <w:lang w:val="en-US"/>
+              </w:rPr>
+              <w:t>_dict</w:t>
             </w:r>
             <w:proofErr w:type="spellEnd"/>
             <w:r>
@@ -8658,6 +8909,7 @@
                 <w:lang w:val="en-US"/>
               </w:rPr>
             </w:pPr>
+            <w:proofErr w:type="gramStart"/>
             <w:r>
               <w:rPr>
                 <w:rFonts w:ascii="Times New Roman" w:hAnsi="Times New Roman"/>
@@ -8675,7 +8927,17 @@
                 <w:szCs w:val="28"/>
                 <w:lang w:val="en-US"/>
               </w:rPr>
-              <w:t>davit_dict</w:t>
+              <w:t>davit</w:t>
+            </w:r>
+            <w:proofErr w:type="gramEnd"/>
+            <w:r>
+              <w:rPr>
+                <w:rFonts w:ascii="Times New Roman" w:hAnsi="Times New Roman"/>
+                <w:sz w:val="28"/>
+                <w:szCs w:val="28"/>
+                <w:lang w:val="en-US"/>
+              </w:rPr>
+              <w:t>_dict</w:t>
             </w:r>
             <w:proofErr w:type="spellEnd"/>
             <w:r>
@@ -8706,6 +8968,7 @@
                 <w:lang w:val="en-US"/>
               </w:rPr>
             </w:pPr>
+            <w:proofErr w:type="gramStart"/>
             <w:r>
               <w:rPr>
                 <w:rFonts w:ascii="Times New Roman" w:hAnsi="Times New Roman"/>
@@ -8723,7 +8986,17 @@
                 <w:szCs w:val="28"/>
                 <w:lang w:val="en-US"/>
               </w:rPr>
-              <w:t>davit_dict</w:t>
+              <w:t>davit</w:t>
+            </w:r>
+            <w:proofErr w:type="gramEnd"/>
+            <w:r>
+              <w:rPr>
+                <w:rFonts w:ascii="Times New Roman" w:hAnsi="Times New Roman"/>
+                <w:sz w:val="28"/>
+                <w:szCs w:val="28"/>
+                <w:lang w:val="en-US"/>
+              </w:rPr>
+              <w:t>_dict</w:t>
             </w:r>
             <w:proofErr w:type="spellEnd"/>
             <w:r>
@@ -8821,6 +9094,7 @@
         </w:rPr>
         <w:t xml:space="preserve">Ветровой пролет – </w:t>
       </w:r>
+      <w:proofErr w:type="gramStart"/>
       <w:r>
         <w:rPr>
           <w:rFonts w:ascii="Times New Roman" w:hAnsi="Times New Roman"/>
@@ -8838,6 +9112,7 @@
         </w:rPr>
         <w:t>wind</w:t>
       </w:r>
+      <w:proofErr w:type="gramEnd"/>
       <w:r>
         <w:rPr>
           <w:rFonts w:ascii="Times New Roman" w:hAnsi="Times New Roman"/>
@@ -8890,6 +9165,7 @@
         </w:rPr>
         <w:t xml:space="preserve">Весовой пролет – </w:t>
       </w:r>
+      <w:proofErr w:type="gramStart"/>
       <w:r>
         <w:rPr>
           <w:rFonts w:ascii="Times New Roman" w:hAnsi="Times New Roman"/>
@@ -8907,6 +9183,7 @@
         </w:rPr>
         <w:t>weight</w:t>
       </w:r>
+      <w:proofErr w:type="gramEnd"/>
       <w:r>
         <w:rPr>
           <w:rFonts w:ascii="Times New Roman" w:hAnsi="Times New Roman"/>
@@ -8959,6 +9236,7 @@
         <w:tab/>
         <w:t xml:space="preserve">На рис.3.1. представлена расчетная схема опоры </w:t>
       </w:r>
+      <w:proofErr w:type="gramStart"/>
       <w:r>
         <w:rPr>
           <w:rFonts w:ascii="Times New Roman" w:hAnsi="Times New Roman"/>
@@ -8984,6 +9262,7 @@
         </w:rPr>
         <w:t>pole</w:t>
       </w:r>
+      <w:proofErr w:type="gramEnd"/>
       <w:r>
         <w:rPr>
           <w:rFonts w:ascii="Times New Roman" w:hAnsi="Times New Roman"/>
@@ -9050,6 +9329,7 @@
                 <w:lang w:val="en-US"/>
               </w:rPr>
             </w:pPr>
+            <w:proofErr w:type="gramStart"/>
             <w:r>
               <w:rPr>
                 <w:rFonts w:ascii="Times New Roman" w:hAnsi="Times New Roman"/>
@@ -9076,7 +9356,17 @@
                 <w:szCs w:val="28"/>
                 <w:lang w:val="en-US"/>
               </w:rPr>
-              <w:t>pole_pic</w:t>
+              <w:t>pole</w:t>
+            </w:r>
+            <w:proofErr w:type="gramEnd"/>
+            <w:r>
+              <w:rPr>
+                <w:rFonts w:ascii="Times New Roman" w:hAnsi="Times New Roman"/>
+                <w:sz w:val="28"/>
+                <w:szCs w:val="28"/>
+                <w:lang w:val="en-US"/>
+              </w:rPr>
+              <w:t>_pic</w:t>
             </w:r>
             <w:proofErr w:type="spellEnd"/>
             <w:r>
@@ -9121,6 +9411,7 @@
               </w:rPr>
               <w:t xml:space="preserve">Рис.3.1. Расчетная схема </w:t>
             </w:r>
+            <w:proofErr w:type="gramStart"/>
             <w:r>
               <w:rPr>
                 <w:rFonts w:ascii="Times New Roman" w:hAnsi="Times New Roman"/>
@@ -9143,6 +9434,7 @@
               </w:rPr>
               <w:t>pole</w:t>
             </w:r>
+            <w:proofErr w:type="gramEnd"/>
             <w:r>
               <w:rPr>
                 <w:rFonts w:ascii="Times New Roman" w:hAnsi="Times New Roman"/>
@@ -9328,6 +9620,7 @@
           <w:lang w:val="en-US"/>
         </w:rPr>
       </w:pPr>
+      <w:proofErr w:type="gramStart"/>
       <w:r>
         <w:rPr>
           <w:rFonts w:ascii="Times New Roman" w:hAnsi="Times New Roman"/>
@@ -9345,7 +9638,17 @@
           <w:szCs w:val="28"/>
           <w:lang w:val="en-US"/>
         </w:rPr>
-        <w:t>loads_case_dict</w:t>
+        <w:t>loads</w:t>
+      </w:r>
+      <w:proofErr w:type="gramEnd"/>
+      <w:r>
+        <w:rPr>
+          <w:rFonts w:ascii="Times New Roman" w:hAnsi="Times New Roman"/>
+          <w:sz w:val="28"/>
+          <w:szCs w:val="28"/>
+          <w:lang w:val="en-US"/>
+        </w:rPr>
+        <w:t>_case_dict</w:t>
       </w:r>
       <w:proofErr w:type="spellEnd"/>
       <w:r>
@@ -9557,6 +9860,7 @@
                 <w:lang w:val="en-US"/>
               </w:rPr>
             </w:pPr>
+            <w:proofErr w:type="gramStart"/>
             <w:r>
               <w:rPr>
                 <w:rFonts w:ascii="Times New Roman" w:hAnsi="Times New Roman"/>
@@ -9580,7 +9884,16 @@
                 <w:szCs w:val="22"/>
                 <w:lang w:val="en-US"/>
               </w:rPr>
-              <w:t>load_pic_dict</w:t>
+              <w:t>load</w:t>
+            </w:r>
+            <w:proofErr w:type="gramEnd"/>
+            <w:r>
+              <w:rPr>
+                <w:rFonts w:ascii="Times New Roman" w:hAnsi="Times New Roman"/>
+                <w:szCs w:val="22"/>
+                <w:lang w:val="en-US"/>
+              </w:rPr>
+              <w:t>_pic_dict</w:t>
             </w:r>
             <w:proofErr w:type="spellEnd"/>
             <w:r>
@@ -9637,6 +9950,7 @@
                 <w:lang w:val="en-US"/>
               </w:rPr>
             </w:pPr>
+            <w:proofErr w:type="gramStart"/>
             <w:r>
               <w:rPr>
                 <w:rFonts w:ascii="Times New Roman" w:hAnsi="Times New Roman"/>
@@ -9660,7 +9974,16 @@
                 <w:szCs w:val="22"/>
                 <w:lang w:val="en-US"/>
               </w:rPr>
-              <w:t>load_pic_dict</w:t>
+              <w:t>load</w:t>
+            </w:r>
+            <w:proofErr w:type="gramEnd"/>
+            <w:r>
+              <w:rPr>
+                <w:rFonts w:ascii="Times New Roman" w:hAnsi="Times New Roman"/>
+                <w:szCs w:val="22"/>
+                <w:lang w:val="en-US"/>
+              </w:rPr>
+              <w:t>_pic_dict</w:t>
             </w:r>
             <w:proofErr w:type="spellEnd"/>
             <w:r>
@@ -9719,6 +10042,7 @@
                 <w:lang w:val="en-US"/>
               </w:rPr>
             </w:pPr>
+            <w:proofErr w:type="gramStart"/>
             <w:r>
               <w:rPr>
                 <w:rFonts w:ascii="Times New Roman" w:hAnsi="Times New Roman"/>
@@ -9742,7 +10066,16 @@
                 <w:szCs w:val="22"/>
                 <w:lang w:val="en-US"/>
               </w:rPr>
-              <w:t>load_pic_dict</w:t>
+              <w:t>load</w:t>
+            </w:r>
+            <w:proofErr w:type="gramEnd"/>
+            <w:r>
+              <w:rPr>
+                <w:rFonts w:ascii="Times New Roman" w:hAnsi="Times New Roman"/>
+                <w:szCs w:val="22"/>
+                <w:lang w:val="en-US"/>
+              </w:rPr>
+              <w:t>_pic_dict</w:t>
             </w:r>
             <w:proofErr w:type="spellEnd"/>
             <w:r>
@@ -9799,6 +10132,7 @@
                 <w:lang w:val="en-US"/>
               </w:rPr>
             </w:pPr>
+            <w:proofErr w:type="gramStart"/>
             <w:r>
               <w:rPr>
                 <w:rFonts w:ascii="Times New Roman" w:hAnsi="Times New Roman"/>
@@ -9822,7 +10156,16 @@
                 <w:szCs w:val="22"/>
                 <w:lang w:val="en-US"/>
               </w:rPr>
-              <w:t>load_pic_dict</w:t>
+              <w:t>load</w:t>
+            </w:r>
+            <w:proofErr w:type="gramEnd"/>
+            <w:r>
+              <w:rPr>
+                <w:rFonts w:ascii="Times New Roman" w:hAnsi="Times New Roman"/>
+                <w:szCs w:val="22"/>
+                <w:lang w:val="en-US"/>
+              </w:rPr>
+              <w:t>_pic_dict</w:t>
             </w:r>
             <w:proofErr w:type="spellEnd"/>
             <w:r>
@@ -9967,6 +10310,7 @@
         </w:rPr>
         <w:t xml:space="preserve"> </w:t>
       </w:r>
+      <w:proofErr w:type="gramStart"/>
       <w:r>
         <w:rPr>
           <w:rFonts w:ascii="Times New Roman" w:hAnsi="Times New Roman"/>
@@ -9998,6 +10342,7 @@
         </w:rPr>
         <w:t>pole</w:t>
       </w:r>
+      <w:proofErr w:type="gramEnd"/>
       <w:r>
         <w:rPr>
           <w:rFonts w:ascii="Times New Roman" w:hAnsi="Times New Roman"/>
@@ -10081,6 +10426,7 @@
         </w:rPr>
         <w:t xml:space="preserve">составляет </w:t>
       </w:r>
+      <w:proofErr w:type="gramStart"/>
       <w:r>
         <w:rPr>
           <w:rFonts w:ascii="Times New Roman" w:hAnsi="Times New Roman"/>
@@ -10098,6 +10444,7 @@
         </w:rPr>
         <w:t>tower</w:t>
       </w:r>
+      <w:proofErr w:type="gramEnd"/>
       <w:r>
         <w:rPr>
           <w:rFonts w:ascii="Times New Roman" w:hAnsi="Times New Roman"/>
@@ -10174,6 +10521,7 @@
         </w:rPr>
         <w:t xml:space="preserve">) для опор ВЛ </w:t>
       </w:r>
+      <w:proofErr w:type="gramStart"/>
       <w:r>
         <w:rPr>
           <w:rFonts w:ascii="Times New Roman" w:hAnsi="Times New Roman"/>
@@ -10191,6 +10539,7 @@
         </w:rPr>
         <w:t>normative</w:t>
       </w:r>
+      <w:proofErr w:type="gramEnd"/>
       <w:r>
         <w:rPr>
           <w:rFonts w:ascii="Times New Roman" w:hAnsi="Times New Roman"/>
@@ -10228,28 +10577,25 @@
     <w:p>
       <w:pPr>
         <w:spacing w:line="360" w:lineRule="auto"/>
-        <w:rPr>
-          <w:rFonts w:ascii="Times New Roman" w:hAnsi="Times New Roman"/>
-          <w:sz w:val="28"/>
-          <w:szCs w:val="28"/>
-        </w:rPr>
-      </w:pPr>
-      <w:r>
-        <w:rPr>
-          <w:rFonts w:ascii="Times New Roman" w:hAnsi="Times New Roman"/>
-          <w:sz w:val="28"/>
-          <w:szCs w:val="28"/>
-        </w:rPr>
-        <w:t xml:space="preserve">Высота опоры </w:t>
-      </w:r>
-      <w:r>
-        <w:rPr>
-          <w:rFonts w:ascii="Times New Roman" w:hAnsi="Times New Roman"/>
-          <w:sz w:val="28"/>
-          <w:szCs w:val="28"/>
+        <w:jc w:val="left"/>
+        <w:rPr>
+          <w:rFonts w:ascii="Times New Roman" w:hAnsi="Times New Roman"/>
+          <w:sz w:val="28"/>
+          <w:szCs w:val="28"/>
+          <w:lang w:val="en-US"/>
+        </w:rPr>
+      </w:pPr>
+      <w:proofErr w:type="gramStart"/>
+      <w:r>
+        <w:rPr>
+          <w:rFonts w:ascii="Times New Roman" w:hAnsi="Times New Roman"/>
+          <w:sz w:val="28"/>
+          <w:szCs w:val="28"/>
+          <w:lang w:val="en-US"/>
         </w:rPr>
         <w:t xml:space="preserve">{{ </w:t>
       </w:r>
+      <w:proofErr w:type="spellStart"/>
       <w:r>
         <w:rPr>
           <w:rFonts w:ascii="Times New Roman" w:hAnsi="Times New Roman"/>
@@ -10257,13 +10603,15 @@
           <w:szCs w:val="28"/>
           <w:lang w:val="en-US"/>
         </w:rPr>
-        <w:t>pole</w:t>
-      </w:r>
-      <w:r>
-        <w:rPr>
-          <w:rFonts w:ascii="Times New Roman" w:hAnsi="Times New Roman"/>
-          <w:sz w:val="28"/>
-          <w:szCs w:val="28"/>
+        <w:t>tower</w:t>
+      </w:r>
+      <w:proofErr w:type="gramEnd"/>
+      <w:r>
+        <w:rPr>
+          <w:rFonts w:ascii="Times New Roman" w:hAnsi="Times New Roman"/>
+          <w:sz w:val="28"/>
+          <w:szCs w:val="28"/>
+          <w:lang w:val="en-US"/>
         </w:rPr>
         <w:t>_</w:t>
       </w:r>
@@ -10274,105 +10622,26 @@
           <w:szCs w:val="28"/>
           <w:lang w:val="en-US"/>
         </w:rPr>
-        <w:t>code</w:t>
-      </w:r>
-      <w:r>
-        <w:rPr>
-          <w:rFonts w:ascii="Times New Roman" w:hAnsi="Times New Roman"/>
-          <w:sz w:val="28"/>
-          <w:szCs w:val="28"/>
+        <w:t>deflection_result</w:t>
+      </w:r>
+      <w:r>
+        <w:rPr>
+          <w:rFonts w:ascii="Times New Roman" w:hAnsi="Times New Roman"/>
+          <w:sz w:val="28"/>
+          <w:szCs w:val="28"/>
+          <w:lang w:val="en-US"/>
+        </w:rPr>
+        <w:t>|escape</w:t>
+      </w:r>
+      <w:proofErr w:type="spellEnd"/>
+      <w:r>
+        <w:rPr>
+          <w:rFonts w:ascii="Times New Roman" w:hAnsi="Times New Roman"/>
+          <w:sz w:val="28"/>
+          <w:szCs w:val="28"/>
+          <w:lang w:val="en-US"/>
         </w:rPr>
         <w:t xml:space="preserve"> }}</w:t>
-      </w:r>
-      <w:r>
-        <w:rPr>
-          <w:rFonts w:ascii="Times New Roman" w:hAnsi="Times New Roman"/>
-          <w:sz w:val="28"/>
-          <w:szCs w:val="28"/>
-        </w:rPr>
-        <w:t xml:space="preserve"> </w:t>
-      </w:r>
-      <w:r>
-        <w:rPr>
-          <w:rFonts w:ascii="Times New Roman" w:hAnsi="Times New Roman"/>
-          <w:sz w:val="28"/>
-          <w:szCs w:val="28"/>
-        </w:rPr>
-        <w:t>h</w:t>
-      </w:r>
-      <w:r>
-        <w:rPr>
-          <w:rFonts w:ascii="Times New Roman" w:hAnsi="Times New Roman"/>
-          <w:sz w:val="28"/>
-          <w:szCs w:val="28"/>
-        </w:rPr>
-        <w:t xml:space="preserve"> </w:t>
-      </w:r>
-      <w:r>
-        <w:rPr>
-          <w:rFonts w:ascii="Times New Roman" w:hAnsi="Times New Roman"/>
-          <w:sz w:val="28"/>
-          <w:szCs w:val="28"/>
-        </w:rPr>
-        <w:t>=</w:t>
-      </w:r>
-      <w:r>
-        <w:rPr>
-          <w:rFonts w:ascii="Times New Roman" w:hAnsi="Times New Roman"/>
-          <w:sz w:val="28"/>
-          <w:szCs w:val="28"/>
-        </w:rPr>
-        <w:t xml:space="preserve"> </w:t>
-      </w:r>
-      <w:r>
-        <w:rPr>
-          <w:rFonts w:ascii="Times New Roman" w:hAnsi="Times New Roman"/>
-          <w:sz w:val="28"/>
-          <w:szCs w:val="28"/>
-        </w:rPr>
-        <w:t xml:space="preserve">{{ </w:t>
-      </w:r>
-      <w:r>
-        <w:rPr>
-          <w:rFonts w:ascii="Times New Roman" w:hAnsi="Times New Roman"/>
-          <w:sz w:val="28"/>
-          <w:szCs w:val="28"/>
-          <w:lang w:val="en-US"/>
-        </w:rPr>
-        <w:t>pole</w:t>
-      </w:r>
-      <w:r>
-        <w:rPr>
-          <w:rFonts w:ascii="Times New Roman" w:hAnsi="Times New Roman"/>
-          <w:sz w:val="28"/>
-          <w:szCs w:val="28"/>
-        </w:rPr>
-        <w:t>_</w:t>
-      </w:r>
-      <w:r>
-        <w:rPr>
-          <w:rFonts w:ascii="Times New Roman" w:hAnsi="Times New Roman"/>
-          <w:sz w:val="28"/>
-          <w:szCs w:val="28"/>
-          <w:lang w:val="en-US"/>
-        </w:rPr>
-        <w:t>height</w:t>
-      </w:r>
-      <w:r>
-        <w:rPr>
-          <w:rFonts w:ascii="Times New Roman" w:hAnsi="Times New Roman"/>
-          <w:sz w:val="28"/>
-          <w:szCs w:val="28"/>
-        </w:rPr>
-        <w:t xml:space="preserve"> }}</w:t>
-      </w:r>
-      <w:r>
-        <w:rPr>
-          <w:rFonts w:ascii="Times New Roman" w:hAnsi="Times New Roman"/>
-          <w:sz w:val="28"/>
-          <w:szCs w:val="28"/>
-        </w:rPr>
-        <w:t xml:space="preserve"> м.</w:t>
       </w:r>
     </w:p>
     <w:p>
@@ -10390,134 +10659,241 @@
           <w:sz w:val="28"/>
           <w:szCs w:val="28"/>
         </w:rPr>
-        <w:t xml:space="preserve">Предельно допустимое отклонение верха опоры определяется по формуле </w:t>
-      </w:r>
-    </w:p>
-    <w:p>
-      <w:pPr>
-        <w:spacing w:line="360" w:lineRule="auto"/>
+        <w:t>Относительн</w:t>
+      </w:r>
+      <w:r>
+        <w:rPr>
+          <w:rFonts w:ascii="Times New Roman" w:hAnsi="Times New Roman"/>
+          <w:sz w:val="28"/>
+          <w:szCs w:val="28"/>
+        </w:rPr>
+        <w:t>ый</w:t>
+      </w:r>
+      <w:r>
+        <w:rPr>
+          <w:rFonts w:ascii="Times New Roman" w:hAnsi="Times New Roman"/>
+          <w:sz w:val="28"/>
+          <w:szCs w:val="28"/>
+        </w:rPr>
+        <w:t xml:space="preserve"> </w:t>
+      </w:r>
+      <w:r>
+        <w:rPr>
+          <w:rFonts w:ascii="Times New Roman" w:hAnsi="Times New Roman"/>
+          <w:sz w:val="28"/>
+          <w:szCs w:val="28"/>
+        </w:rPr>
+        <w:t>прогиб</w:t>
+      </w:r>
+      <w:r>
+        <w:rPr>
+          <w:rFonts w:ascii="Times New Roman" w:hAnsi="Times New Roman"/>
+          <w:sz w:val="28"/>
+          <w:szCs w:val="28"/>
+        </w:rPr>
+        <w:t xml:space="preserve"> </w:t>
+      </w:r>
+      <w:r>
+        <w:rPr>
+          <w:rFonts w:ascii="Times New Roman" w:hAnsi="Times New Roman"/>
+          <w:sz w:val="28"/>
+          <w:szCs w:val="28"/>
+        </w:rPr>
+        <w:t>траверсы</w:t>
+      </w:r>
+      <w:r>
+        <w:rPr>
+          <w:rFonts w:ascii="Times New Roman" w:hAnsi="Times New Roman"/>
+          <w:sz w:val="28"/>
+          <w:szCs w:val="28"/>
+        </w:rPr>
+        <w:t xml:space="preserve"> </w:t>
+      </w:r>
+      <w:r>
+        <w:rPr>
+          <w:rFonts w:ascii="Times New Roman" w:hAnsi="Times New Roman"/>
+          <w:sz w:val="28"/>
+          <w:szCs w:val="28"/>
+        </w:rPr>
+        <w:t>в</w:t>
+      </w:r>
+      <w:r>
+        <w:rPr>
+          <w:rFonts w:ascii="Times New Roman" w:hAnsi="Times New Roman"/>
+          <w:sz w:val="28"/>
+          <w:szCs w:val="28"/>
+        </w:rPr>
+        <w:t xml:space="preserve"> </w:t>
+      </w:r>
+      <w:r>
+        <w:rPr>
+          <w:rFonts w:ascii="Times New Roman" w:hAnsi="Times New Roman"/>
+          <w:sz w:val="28"/>
+          <w:szCs w:val="28"/>
+        </w:rPr>
+        <w:t>соответствии</w:t>
+      </w:r>
+      <w:r>
+        <w:rPr>
+          <w:rFonts w:ascii="Times New Roman" w:hAnsi="Times New Roman"/>
+          <w:sz w:val="28"/>
+          <w:szCs w:val="28"/>
+        </w:rPr>
+        <w:t xml:space="preserve"> </w:t>
+      </w:r>
+      <w:r>
+        <w:rPr>
+          <w:rFonts w:ascii="Times New Roman" w:hAnsi="Times New Roman"/>
+          <w:sz w:val="28"/>
+          <w:szCs w:val="28"/>
+        </w:rPr>
+        <w:t>с</w:t>
+      </w:r>
+      <w:r>
+        <w:rPr>
+          <w:rFonts w:ascii="Times New Roman" w:hAnsi="Times New Roman"/>
+          <w:sz w:val="28"/>
+          <w:szCs w:val="28"/>
+        </w:rPr>
+        <w:t xml:space="preserve"> </w:t>
+      </w:r>
+      <w:r>
+        <w:rPr>
+          <w:rFonts w:ascii="Times New Roman" w:hAnsi="Times New Roman"/>
+          <w:sz w:val="28"/>
+          <w:szCs w:val="28"/>
+        </w:rPr>
+        <w:t>табли</w:t>
+      </w:r>
+      <w:r>
+        <w:rPr>
+          <w:rFonts w:ascii="Times New Roman" w:hAnsi="Times New Roman"/>
+          <w:sz w:val="28"/>
+          <w:szCs w:val="28"/>
+        </w:rPr>
+        <w:t>цей</w:t>
+      </w:r>
+      <w:r>
+        <w:rPr>
+          <w:rFonts w:ascii="Times New Roman" w:hAnsi="Times New Roman"/>
+          <w:sz w:val="28"/>
+          <w:szCs w:val="28"/>
+        </w:rPr>
+        <w:t xml:space="preserve"> 46 (</w:t>
+      </w:r>
+      <w:r>
+        <w:rPr>
+          <w:rFonts w:ascii="Times New Roman" w:hAnsi="Times New Roman"/>
+          <w:sz w:val="28"/>
+          <w:szCs w:val="28"/>
+        </w:rPr>
+        <w:t>п</w:t>
+      </w:r>
+      <w:r>
+        <w:rPr>
+          <w:rFonts w:ascii="Times New Roman" w:hAnsi="Times New Roman"/>
+          <w:sz w:val="28"/>
+          <w:szCs w:val="28"/>
+        </w:rPr>
+        <w:t xml:space="preserve">.16.15 </w:t>
+      </w:r>
+      <w:r>
+        <w:rPr>
+          <w:rFonts w:ascii="Times New Roman" w:hAnsi="Times New Roman"/>
+          <w:sz w:val="28"/>
+          <w:szCs w:val="28"/>
+        </w:rPr>
+        <w:t>СП</w:t>
+      </w:r>
+      <w:r>
+        <w:rPr>
+          <w:rFonts w:ascii="Times New Roman" w:hAnsi="Times New Roman"/>
+          <w:sz w:val="28"/>
+          <w:szCs w:val="28"/>
+        </w:rPr>
+        <w:t xml:space="preserve"> 16.13330.2017</w:t>
+      </w:r>
+      <w:r>
+        <w:rPr>
+          <w:rFonts w:ascii="Times New Roman" w:hAnsi="Times New Roman"/>
+          <w:sz w:val="28"/>
+          <w:szCs w:val="28"/>
+        </w:rPr>
+        <w:t xml:space="preserve">) </w:t>
+      </w:r>
+      <w:r>
+        <w:rPr>
+          <w:rFonts w:ascii="Times New Roman" w:hAnsi="Times New Roman"/>
+          <w:sz w:val="28"/>
+          <w:szCs w:val="28"/>
+        </w:rPr>
+        <w:t>для</w:t>
+      </w:r>
+      <w:r>
+        <w:rPr>
+          <w:rFonts w:ascii="Times New Roman" w:hAnsi="Times New Roman"/>
+          <w:sz w:val="28"/>
+          <w:szCs w:val="28"/>
+        </w:rPr>
+        <w:t xml:space="preserve"> </w:t>
+      </w:r>
+      <w:r>
+        <w:rPr>
+          <w:rFonts w:ascii="Times New Roman" w:hAnsi="Times New Roman"/>
+          <w:sz w:val="28"/>
+          <w:szCs w:val="28"/>
+        </w:rPr>
+        <w:t>опор</w:t>
+      </w:r>
+      <w:r>
+        <w:rPr>
+          <w:rFonts w:ascii="Times New Roman" w:hAnsi="Times New Roman"/>
+          <w:sz w:val="28"/>
+          <w:szCs w:val="28"/>
+        </w:rPr>
+        <w:t xml:space="preserve"> </w:t>
+      </w:r>
+      <w:r>
+        <w:rPr>
+          <w:rFonts w:ascii="Times New Roman" w:hAnsi="Times New Roman"/>
+          <w:sz w:val="28"/>
+          <w:szCs w:val="28"/>
+        </w:rPr>
+        <w:t>ВЛ</w:t>
+      </w:r>
+      <w:r>
+        <w:rPr>
+          <w:rFonts w:ascii="Times New Roman" w:hAnsi="Times New Roman"/>
+          <w:sz w:val="28"/>
+          <w:szCs w:val="28"/>
+        </w:rPr>
+        <w:t xml:space="preserve"> </w:t>
+      </w:r>
+      <w:r>
+        <w:rPr>
+          <w:rFonts w:ascii="Times New Roman" w:hAnsi="Times New Roman"/>
+          <w:sz w:val="28"/>
+          <w:szCs w:val="28"/>
+        </w:rPr>
+        <w:t xml:space="preserve">{{ </w:t>
+      </w:r>
+      <w:r>
         <w:rPr>
           <w:rFonts w:ascii="Times New Roman" w:hAnsi="Times New Roman"/>
           <w:sz w:val="28"/>
           <w:szCs w:val="28"/>
           <w:lang w:val="en-US"/>
         </w:rPr>
-      </w:pPr>
-      <m:oMath>
-        <m:f>
-          <m:fPr>
-            <m:ctrlPr>
-              <w:rPr>
-                <w:rFonts w:ascii="Cambria Math" w:hAnsi="Cambria Math"/>
-                <w:i/>
-                <w:sz w:val="28"/>
-                <w:szCs w:val="28"/>
-              </w:rPr>
-            </m:ctrlPr>
-          </m:fPr>
-          <m:num>
-            <m:r>
-              <w:rPr>
-                <w:rFonts w:ascii="Cambria Math" w:hAnsi="Times New Roman"/>
-                <w:sz w:val="28"/>
-                <w:szCs w:val="28"/>
-                <w:lang w:val="en-US"/>
-              </w:rPr>
-              <m:t>h</m:t>
-            </m:r>
-          </m:num>
-          <m:den>
-            <m:r>
-              <m:rPr>
-                <m:nor/>
-              </m:rPr>
-              <w:rPr>
-                <w:rFonts w:ascii="Cambria Math" w:hAnsi="Times New Roman"/>
-                <w:sz w:val="28"/>
-                <w:szCs w:val="28"/>
-                <w:lang w:val="en-US"/>
-              </w:rPr>
-              <m:t>120</m:t>
-            </m:r>
-            <m:ctrlPr>
-              <w:rPr>
-                <w:rFonts w:ascii="Cambria Math" w:hAnsi="Times New Roman"/>
-                <w:sz w:val="28"/>
-                <w:szCs w:val="28"/>
-              </w:rPr>
-            </m:ctrlPr>
-          </m:den>
-        </m:f>
-        <m:r>
-          <w:rPr>
-            <w:rFonts w:ascii="Cambria Math" w:hAnsi="Times New Roman"/>
-            <w:sz w:val="28"/>
-            <w:szCs w:val="28"/>
-            <w:lang w:val="en-US"/>
-          </w:rPr>
-          <m:t>=</m:t>
-        </m:r>
-        <m:f>
-          <m:fPr>
-            <m:ctrlPr>
-              <w:rPr>
-                <w:rFonts w:ascii="Cambria Math" w:hAnsi="Times New Roman"/>
-                <w:sz w:val="28"/>
-                <w:szCs w:val="28"/>
-              </w:rPr>
-            </m:ctrlPr>
-          </m:fPr>
-          <m:num>
-            <m:r>
-              <m:rPr>
-                <m:nor/>
-              </m:rPr>
-              <w:rPr>
-                <w:rFonts w:ascii="Cambria Math" w:hAnsi="Times New Roman"/>
-                <w:sz w:val="28"/>
-                <w:szCs w:val="28"/>
-                <w:lang w:val="en-US"/>
-              </w:rPr>
-              <m:t>{{ pole_height }}000</m:t>
-            </m:r>
-          </m:num>
-          <m:den>
-            <m:r>
-              <m:rPr>
-                <m:nor/>
-              </m:rPr>
-              <w:rPr>
-                <w:rFonts w:ascii="Cambria Math" w:hAnsi="Times New Roman"/>
-                <w:sz w:val="28"/>
-                <w:szCs w:val="28"/>
-                <w:lang w:val="en-US"/>
-              </w:rPr>
-              <m:t>120</m:t>
-            </m:r>
-          </m:den>
-        </m:f>
-        <m:r>
-          <w:rPr>
-            <w:rFonts w:ascii="Cambria Math" w:hAnsi="Times New Roman"/>
-            <w:sz w:val="28"/>
-            <w:szCs w:val="28"/>
-            <w:lang w:val="en-US"/>
-          </w:rPr>
-          <m:t>=</m:t>
-        </m:r>
-        <m:r>
-          <m:rPr>
-            <m:nor/>
-          </m:rPr>
-          <w:rPr>
-            <w:rFonts w:ascii="Cambria Math" w:hAnsi="Times New Roman"/>
-            <w:sz w:val="28"/>
-            <w:szCs w:val="28"/>
-            <w:lang w:val="en-US"/>
-          </w:rPr>
-          <m:t>{{ max_deflection }}</m:t>
-        </m:r>
-      </m:oMath>
+        <w:t>normative</w:t>
+      </w:r>
+      <w:r>
+        <w:rPr>
+          <w:rFonts w:ascii="Times New Roman" w:hAnsi="Times New Roman"/>
+          <w:sz w:val="28"/>
+          <w:szCs w:val="28"/>
+        </w:rPr>
+        <w:t>_</w:t>
+      </w:r>
       <w:r>
         <w:rPr>
           <w:rFonts w:ascii="Times New Roman" w:hAnsi="Times New Roman"/>
@@ -10525,6 +10901,39 @@
           <w:szCs w:val="28"/>
           <w:lang w:val="en-US"/>
         </w:rPr>
+        <w:t>deflection</w:t>
+      </w:r>
+      <w:r>
+        <w:rPr>
+          <w:rFonts w:ascii="Times New Roman" w:hAnsi="Times New Roman"/>
+          <w:sz w:val="28"/>
+          <w:szCs w:val="28"/>
+        </w:rPr>
+        <w:t>_</w:t>
+      </w:r>
+      <w:r>
+        <w:rPr>
+          <w:rFonts w:ascii="Times New Roman" w:hAnsi="Times New Roman"/>
+          <w:sz w:val="28"/>
+          <w:szCs w:val="28"/>
+          <w:lang w:val="en-US"/>
+        </w:rPr>
+        <w:t>davit</w:t>
+      </w:r>
+      <w:r>
+        <w:rPr>
+          <w:rFonts w:ascii="Times New Roman" w:hAnsi="Times New Roman"/>
+          <w:sz w:val="28"/>
+          <w:szCs w:val="28"/>
+        </w:rPr>
+        <w:t xml:space="preserve"> }}</w:t>
+      </w:r>
+      <w:r>
+        <w:rPr>
+          <w:rFonts w:ascii="Times New Roman" w:hAnsi="Times New Roman"/>
+          <w:sz w:val="28"/>
+          <w:szCs w:val="28"/>
+        </w:rPr>
         <w:t xml:space="preserve"> </w:t>
       </w:r>
       <w:r>
@@ -10533,126 +10942,13 @@
           <w:sz w:val="28"/>
           <w:szCs w:val="28"/>
         </w:rPr>
-        <w:t>мм</w:t>
-      </w:r>
-      <w:r>
-        <w:rPr>
-          <w:rFonts w:ascii="Times New Roman" w:hAnsi="Times New Roman"/>
-          <w:sz w:val="28"/>
-          <w:szCs w:val="28"/>
-          <w:lang w:val="en-US"/>
-        </w:rPr>
-        <w:t>,</w:t>
-      </w:r>
-    </w:p>
-    <w:p>
-      <w:pPr>
-        <w:spacing w:line="360" w:lineRule="auto"/>
-        <w:rPr>
-          <w:rFonts w:ascii="Times New Roman" w:hAnsi="Times New Roman"/>
-          <w:sz w:val="28"/>
-          <w:szCs w:val="28"/>
-          <w:lang w:val="en-US"/>
-        </w:rPr>
-      </w:pPr>
-      <w:r>
-        <w:rPr>
-          <w:rFonts w:ascii="Times New Roman" w:hAnsi="Times New Roman"/>
-          <w:sz w:val="28"/>
-          <w:szCs w:val="28"/>
-          <w:lang w:val="en-US"/>
-        </w:rPr>
-        <w:t xml:space="preserve">{{ </w:t>
-      </w:r>
-      <w:proofErr w:type="spellStart"/>
-      <w:r>
-        <w:rPr>
-          <w:rFonts w:ascii="Times New Roman" w:hAnsi="Times New Roman"/>
-          <w:sz w:val="28"/>
-          <w:szCs w:val="28"/>
-          <w:lang w:val="en-US"/>
-        </w:rPr>
-        <w:t>tower</w:t>
-      </w:r>
-      <w:r>
-        <w:rPr>
-          <w:rFonts w:ascii="Times New Roman" w:hAnsi="Times New Roman"/>
-          <w:sz w:val="28"/>
-          <w:szCs w:val="28"/>
-          <w:lang w:val="en-US"/>
-        </w:rPr>
-        <w:t>_</w:t>
-      </w:r>
-      <w:r>
-        <w:rPr>
-          <w:rFonts w:ascii="Times New Roman" w:hAnsi="Times New Roman"/>
-          <w:sz w:val="28"/>
-          <w:szCs w:val="28"/>
-          <w:lang w:val="en-US"/>
-        </w:rPr>
-        <w:t>deflection_result</w:t>
-      </w:r>
-      <w:r>
-        <w:rPr>
-          <w:rFonts w:ascii="Times New Roman" w:hAnsi="Times New Roman"/>
-          <w:sz w:val="28"/>
-          <w:szCs w:val="28"/>
-          <w:lang w:val="en-US"/>
-        </w:rPr>
-        <w:t>|escape</w:t>
-      </w:r>
-      <w:proofErr w:type="spellEnd"/>
-      <w:r>
-        <w:rPr>
-          <w:rFonts w:ascii="Times New Roman" w:hAnsi="Times New Roman"/>
-          <w:sz w:val="28"/>
-          <w:szCs w:val="28"/>
-          <w:lang w:val="en-US"/>
-        </w:rPr>
-        <w:t xml:space="preserve"> }}</w:t>
-      </w:r>
-      <w:r>
-        <w:rPr>
-          <w:rFonts w:ascii="Times New Roman" w:hAnsi="Times New Roman"/>
-          <w:sz w:val="28"/>
-          <w:szCs w:val="28"/>
-          <w:lang w:val="en-US"/>
-        </w:rPr>
-        <w:t>.</w:t>
-      </w:r>
-    </w:p>
-    <w:p>
-      <w:pPr>
-        <w:spacing w:line="360" w:lineRule="auto"/>
-        <w:rPr>
-          <w:rFonts w:ascii="Times New Roman" w:hAnsi="Times New Roman"/>
-          <w:sz w:val="28"/>
-          <w:szCs w:val="28"/>
-          <w:lang w:val="en-US"/>
-        </w:rPr>
-      </w:pPr>
-      <w:r>
-        <w:rPr>
-          <w:rFonts w:ascii="Times New Roman" w:hAnsi="Times New Roman"/>
-          <w:sz w:val="28"/>
-          <w:szCs w:val="28"/>
-        </w:rPr>
-        <w:t>Относительн</w:t>
-      </w:r>
-      <w:r>
-        <w:rPr>
-          <w:rFonts w:ascii="Times New Roman" w:hAnsi="Times New Roman"/>
-          <w:sz w:val="28"/>
-          <w:szCs w:val="28"/>
-        </w:rPr>
-        <w:t>ый</w:t>
-      </w:r>
-      <w:r>
-        <w:rPr>
-          <w:rFonts w:ascii="Times New Roman" w:hAnsi="Times New Roman"/>
-          <w:sz w:val="28"/>
-          <w:szCs w:val="28"/>
-          <w:lang w:val="en-US"/>
+        <w:t>в</w:t>
+      </w:r>
+      <w:r>
+        <w:rPr>
+          <w:rFonts w:ascii="Times New Roman" w:hAnsi="Times New Roman"/>
+          <w:sz w:val="28"/>
+          <w:szCs w:val="28"/>
         </w:rPr>
         <w:t xml:space="preserve"> </w:t>
       </w:r>
@@ -10662,301 +10958,6 @@
           <w:sz w:val="28"/>
           <w:szCs w:val="28"/>
         </w:rPr>
-        <w:t>прогиб</w:t>
-      </w:r>
-      <w:r>
-        <w:rPr>
-          <w:rFonts w:ascii="Times New Roman" w:hAnsi="Times New Roman"/>
-          <w:sz w:val="28"/>
-          <w:szCs w:val="28"/>
-          <w:lang w:val="en-US"/>
-        </w:rPr>
-        <w:t xml:space="preserve"> </w:t>
-      </w:r>
-      <w:r>
-        <w:rPr>
-          <w:rFonts w:ascii="Times New Roman" w:hAnsi="Times New Roman"/>
-          <w:sz w:val="28"/>
-          <w:szCs w:val="28"/>
-        </w:rPr>
-        <w:t>траверсы</w:t>
-      </w:r>
-      <w:r>
-        <w:rPr>
-          <w:rFonts w:ascii="Times New Roman" w:hAnsi="Times New Roman"/>
-          <w:sz w:val="28"/>
-          <w:szCs w:val="28"/>
-          <w:lang w:val="en-US"/>
-        </w:rPr>
-        <w:t xml:space="preserve"> </w:t>
-      </w:r>
-      <w:r>
-        <w:rPr>
-          <w:rFonts w:ascii="Times New Roman" w:hAnsi="Times New Roman"/>
-          <w:sz w:val="28"/>
-          <w:szCs w:val="28"/>
-        </w:rPr>
-        <w:t>в</w:t>
-      </w:r>
-      <w:r>
-        <w:rPr>
-          <w:rFonts w:ascii="Times New Roman" w:hAnsi="Times New Roman"/>
-          <w:sz w:val="28"/>
-          <w:szCs w:val="28"/>
-          <w:lang w:val="en-US"/>
-        </w:rPr>
-        <w:t xml:space="preserve"> </w:t>
-      </w:r>
-      <w:r>
-        <w:rPr>
-          <w:rFonts w:ascii="Times New Roman" w:hAnsi="Times New Roman"/>
-          <w:sz w:val="28"/>
-          <w:szCs w:val="28"/>
-        </w:rPr>
-        <w:t>соответствии</w:t>
-      </w:r>
-      <w:r>
-        <w:rPr>
-          <w:rFonts w:ascii="Times New Roman" w:hAnsi="Times New Roman"/>
-          <w:sz w:val="28"/>
-          <w:szCs w:val="28"/>
-          <w:lang w:val="en-US"/>
-        </w:rPr>
-        <w:t xml:space="preserve"> </w:t>
-      </w:r>
-      <w:r>
-        <w:rPr>
-          <w:rFonts w:ascii="Times New Roman" w:hAnsi="Times New Roman"/>
-          <w:sz w:val="28"/>
-          <w:szCs w:val="28"/>
-        </w:rPr>
-        <w:t>с</w:t>
-      </w:r>
-      <w:r>
-        <w:rPr>
-          <w:rFonts w:ascii="Times New Roman" w:hAnsi="Times New Roman"/>
-          <w:sz w:val="28"/>
-          <w:szCs w:val="28"/>
-          <w:lang w:val="en-US"/>
-        </w:rPr>
-        <w:t xml:space="preserve"> </w:t>
-      </w:r>
-      <w:r>
-        <w:rPr>
-          <w:rFonts w:ascii="Times New Roman" w:hAnsi="Times New Roman"/>
-          <w:sz w:val="28"/>
-          <w:szCs w:val="28"/>
-        </w:rPr>
-        <w:t>табли</w:t>
-      </w:r>
-      <w:r>
-        <w:rPr>
-          <w:rFonts w:ascii="Times New Roman" w:hAnsi="Times New Roman"/>
-          <w:sz w:val="28"/>
-          <w:szCs w:val="28"/>
-        </w:rPr>
-        <w:t>цей</w:t>
-      </w:r>
-      <w:r>
-        <w:rPr>
-          <w:rFonts w:ascii="Times New Roman" w:hAnsi="Times New Roman"/>
-          <w:sz w:val="28"/>
-          <w:szCs w:val="28"/>
-          <w:lang w:val="en-US"/>
-        </w:rPr>
-        <w:t xml:space="preserve"> 46 (</w:t>
-      </w:r>
-      <w:r>
-        <w:rPr>
-          <w:rFonts w:ascii="Times New Roman" w:hAnsi="Times New Roman"/>
-          <w:sz w:val="28"/>
-          <w:szCs w:val="28"/>
-        </w:rPr>
-        <w:t>п</w:t>
-      </w:r>
-      <w:r>
-        <w:rPr>
-          <w:rFonts w:ascii="Times New Roman" w:hAnsi="Times New Roman"/>
-          <w:sz w:val="28"/>
-          <w:szCs w:val="28"/>
-          <w:lang w:val="en-US"/>
-        </w:rPr>
-        <w:t xml:space="preserve">.16.15 </w:t>
-      </w:r>
-      <w:r>
-        <w:rPr>
-          <w:rFonts w:ascii="Times New Roman" w:hAnsi="Times New Roman"/>
-          <w:sz w:val="28"/>
-          <w:szCs w:val="28"/>
-        </w:rPr>
-        <w:t>СП</w:t>
-      </w:r>
-      <w:r>
-        <w:rPr>
-          <w:rFonts w:ascii="Times New Roman" w:hAnsi="Times New Roman"/>
-          <w:sz w:val="28"/>
-          <w:szCs w:val="28"/>
-          <w:lang w:val="en-US"/>
-        </w:rPr>
-        <w:t xml:space="preserve"> 16.13330.2017</w:t>
-      </w:r>
-      <w:r>
-        <w:rPr>
-          <w:rFonts w:ascii="Times New Roman" w:hAnsi="Times New Roman"/>
-          <w:sz w:val="28"/>
-          <w:szCs w:val="28"/>
-          <w:lang w:val="en-US"/>
-        </w:rPr>
-        <w:t xml:space="preserve">) </w:t>
-      </w:r>
-      <w:r>
-        <w:rPr>
-          <w:rFonts w:ascii="Times New Roman" w:hAnsi="Times New Roman"/>
-          <w:sz w:val="28"/>
-          <w:szCs w:val="28"/>
-        </w:rPr>
-        <w:t>для</w:t>
-      </w:r>
-      <w:r>
-        <w:rPr>
-          <w:rFonts w:ascii="Times New Roman" w:hAnsi="Times New Roman"/>
-          <w:sz w:val="28"/>
-          <w:szCs w:val="28"/>
-          <w:lang w:val="en-US"/>
-        </w:rPr>
-        <w:t xml:space="preserve"> </w:t>
-      </w:r>
-      <w:r>
-        <w:rPr>
-          <w:rFonts w:ascii="Times New Roman" w:hAnsi="Times New Roman"/>
-          <w:sz w:val="28"/>
-          <w:szCs w:val="28"/>
-        </w:rPr>
-        <w:t>опор</w:t>
-      </w:r>
-      <w:r>
-        <w:rPr>
-          <w:rFonts w:ascii="Times New Roman" w:hAnsi="Times New Roman"/>
-          <w:sz w:val="28"/>
-          <w:szCs w:val="28"/>
-          <w:lang w:val="en-US"/>
-        </w:rPr>
-        <w:t xml:space="preserve"> </w:t>
-      </w:r>
-      <w:r>
-        <w:rPr>
-          <w:rFonts w:ascii="Times New Roman" w:hAnsi="Times New Roman"/>
-          <w:sz w:val="28"/>
-          <w:szCs w:val="28"/>
-        </w:rPr>
-        <w:t>ВЛ</w:t>
-      </w:r>
-      <w:r>
-        <w:rPr>
-          <w:rFonts w:ascii="Times New Roman" w:hAnsi="Times New Roman"/>
-          <w:sz w:val="28"/>
-          <w:szCs w:val="28"/>
-          <w:lang w:val="en-US"/>
-        </w:rPr>
-        <w:t xml:space="preserve"> </w:t>
-      </w:r>
-      <w:r>
-        <w:rPr>
-          <w:rFonts w:ascii="Times New Roman" w:hAnsi="Times New Roman"/>
-          <w:sz w:val="28"/>
-          <w:szCs w:val="28"/>
-          <w:lang w:val="en-US"/>
-        </w:rPr>
-        <w:t xml:space="preserve">{{ </w:t>
-      </w:r>
-      <w:proofErr w:type="spellStart"/>
-      <w:r>
-        <w:rPr>
-          <w:rFonts w:ascii="Times New Roman" w:hAnsi="Times New Roman"/>
-          <w:sz w:val="28"/>
-          <w:szCs w:val="28"/>
-          <w:lang w:val="en-US"/>
-        </w:rPr>
-        <w:t>normative</w:t>
-      </w:r>
-      <w:r>
-        <w:rPr>
-          <w:rFonts w:ascii="Times New Roman" w:hAnsi="Times New Roman"/>
-          <w:sz w:val="28"/>
-          <w:szCs w:val="28"/>
-          <w:lang w:val="en-US"/>
-        </w:rPr>
-        <w:t>_</w:t>
-      </w:r>
-      <w:r>
-        <w:rPr>
-          <w:rFonts w:ascii="Times New Roman" w:hAnsi="Times New Roman"/>
-          <w:sz w:val="28"/>
-          <w:szCs w:val="28"/>
-          <w:lang w:val="en-US"/>
-        </w:rPr>
-        <w:t>deflection</w:t>
-      </w:r>
-      <w:r>
-        <w:rPr>
-          <w:rFonts w:ascii="Times New Roman" w:hAnsi="Times New Roman"/>
-          <w:sz w:val="28"/>
-          <w:szCs w:val="28"/>
-          <w:lang w:val="en-US"/>
-        </w:rPr>
-        <w:t>_</w:t>
-      </w:r>
-      <w:r>
-        <w:rPr>
-          <w:rFonts w:ascii="Times New Roman" w:hAnsi="Times New Roman"/>
-          <w:sz w:val="28"/>
-          <w:szCs w:val="28"/>
-          <w:lang w:val="en-US"/>
-        </w:rPr>
-        <w:t>davit</w:t>
-      </w:r>
-      <w:proofErr w:type="spellEnd"/>
-      <w:r>
-        <w:rPr>
-          <w:rFonts w:ascii="Times New Roman" w:hAnsi="Times New Roman"/>
-          <w:sz w:val="28"/>
-          <w:szCs w:val="28"/>
-          <w:lang w:val="en-US"/>
-        </w:rPr>
-        <w:t xml:space="preserve"> }}</w:t>
-      </w:r>
-      <w:r>
-        <w:rPr>
-          <w:rFonts w:ascii="Times New Roman" w:hAnsi="Times New Roman"/>
-          <w:sz w:val="28"/>
-          <w:szCs w:val="28"/>
-          <w:lang w:val="en-US"/>
-        </w:rPr>
-        <w:t xml:space="preserve"> </w:t>
-      </w:r>
-      <w:r>
-        <w:rPr>
-          <w:rFonts w:ascii="Times New Roman" w:hAnsi="Times New Roman"/>
-          <w:sz w:val="28"/>
-          <w:szCs w:val="28"/>
-        </w:rPr>
-        <w:t>в</w:t>
-      </w:r>
-      <w:r>
-        <w:rPr>
-          <w:rFonts w:ascii="Times New Roman" w:hAnsi="Times New Roman"/>
-          <w:sz w:val="28"/>
-          <w:szCs w:val="28"/>
-          <w:lang w:val="en-US"/>
-        </w:rPr>
-        <w:t xml:space="preserve"> </w:t>
-      </w:r>
-      <w:r>
-        <w:rPr>
-          <w:rFonts w:ascii="Times New Roman" w:hAnsi="Times New Roman"/>
-          <w:sz w:val="28"/>
-          <w:szCs w:val="28"/>
-        </w:rPr>
         <w:t>консоли</w:t>
       </w:r>
       <w:r>
@@ -10964,7 +10965,6 @@
           <w:rFonts w:ascii="Times New Roman" w:hAnsi="Times New Roman"/>
           <w:sz w:val="28"/>
           <w:szCs w:val="28"/>
-          <w:lang w:val="en-US"/>
         </w:rPr>
         <w:t>.</w:t>
       </w:r>
@@ -11186,6 +11186,7 @@
                 <w:lang w:val="en-US"/>
               </w:rPr>
             </w:pPr>
+            <w:proofErr w:type="gramStart"/>
             <w:r>
               <w:rPr>
                 <w:rFonts w:ascii="Times New Roman" w:hAnsi="Times New Roman"/>
@@ -11203,7 +11204,17 @@
                 <w:szCs w:val="28"/>
                 <w:lang w:val="en-US"/>
               </w:rPr>
-              <w:t>davit_deflection_dict</w:t>
+              <w:t>davit</w:t>
+            </w:r>
+            <w:proofErr w:type="gramEnd"/>
+            <w:r>
+              <w:rPr>
+                <w:rFonts w:ascii="Times New Roman" w:hAnsi="Times New Roman"/>
+                <w:sz w:val="28"/>
+                <w:szCs w:val="28"/>
+                <w:lang w:val="en-US"/>
+              </w:rPr>
+              <w:t>_deflection_dict</w:t>
             </w:r>
             <w:proofErr w:type="spellEnd"/>
             <w:r>
@@ -11235,6 +11246,7 @@
                 <w:lang w:val="en-US"/>
               </w:rPr>
             </w:pPr>
+            <w:proofErr w:type="gramStart"/>
             <w:r>
               <w:rPr>
                 <w:rFonts w:ascii="Times New Roman" w:hAnsi="Times New Roman"/>
@@ -11252,7 +11264,17 @@
                 <w:szCs w:val="28"/>
                 <w:lang w:val="en-US"/>
               </w:rPr>
-              <w:t>davit_deflection_dict</w:t>
+              <w:t>davit</w:t>
+            </w:r>
+            <w:proofErr w:type="gramEnd"/>
+            <w:r>
+              <w:rPr>
+                <w:rFonts w:ascii="Times New Roman" w:hAnsi="Times New Roman"/>
+                <w:sz w:val="28"/>
+                <w:szCs w:val="28"/>
+                <w:lang w:val="en-US"/>
+              </w:rPr>
+              <w:t>_deflection_dict</w:t>
             </w:r>
             <w:proofErr w:type="spellEnd"/>
             <w:r>
@@ -11283,6 +11305,7 @@
                 <w:lang w:val="en-US"/>
               </w:rPr>
             </w:pPr>
+            <w:proofErr w:type="gramStart"/>
             <w:r>
               <w:rPr>
                 <w:rFonts w:ascii="Times New Roman" w:hAnsi="Times New Roman"/>
@@ -11300,7 +11323,17 @@
                 <w:szCs w:val="28"/>
                 <w:lang w:val="en-US"/>
               </w:rPr>
-              <w:t>davit_deflection_dict</w:t>
+              <w:t>davit</w:t>
+            </w:r>
+            <w:proofErr w:type="gramEnd"/>
+            <w:r>
+              <w:rPr>
+                <w:rFonts w:ascii="Times New Roman" w:hAnsi="Times New Roman"/>
+                <w:sz w:val="28"/>
+                <w:szCs w:val="28"/>
+                <w:lang w:val="en-US"/>
+              </w:rPr>
+              <w:t>_deflection_dict</w:t>
             </w:r>
             <w:proofErr w:type="spellEnd"/>
             <w:r>
@@ -11348,6 +11381,7 @@
                 <w:lang w:val="en-US"/>
               </w:rPr>
             </w:pPr>
+            <w:proofErr w:type="gramStart"/>
             <w:r>
               <w:rPr>
                 <w:rFonts w:ascii="Times New Roman" w:hAnsi="Times New Roman"/>
@@ -11365,7 +11399,17 @@
                 <w:szCs w:val="28"/>
                 <w:lang w:val="en-US"/>
               </w:rPr>
-              <w:t>davit_deflection_dict</w:t>
+              <w:t>davit</w:t>
+            </w:r>
+            <w:proofErr w:type="gramEnd"/>
+            <w:r>
+              <w:rPr>
+                <w:rFonts w:ascii="Times New Roman" w:hAnsi="Times New Roman"/>
+                <w:sz w:val="28"/>
+                <w:szCs w:val="28"/>
+                <w:lang w:val="en-US"/>
+              </w:rPr>
+              <w:t>_deflection_dict</w:t>
             </w:r>
             <w:proofErr w:type="spellEnd"/>
             <w:r>
@@ -11493,6 +11537,7 @@
         </w:rPr>
         <w:t xml:space="preserve"> конструкций опоры </w:t>
       </w:r>
+      <w:proofErr w:type="gramStart"/>
       <w:r>
         <w:rPr>
           <w:rFonts w:ascii="Times New Roman" w:hAnsi="Times New Roman"/>
@@ -11514,6 +11559,7 @@
         </w:rPr>
         <w:t>pole</w:t>
       </w:r>
+      <w:proofErr w:type="gramEnd"/>
       <w:r>
         <w:rPr>
           <w:rFonts w:ascii="Times New Roman" w:hAnsi="Times New Roman"/>
@@ -11606,13 +11652,23 @@
           <w:szCs w:val="28"/>
         </w:rPr>
       </w:pPr>
+      <w:proofErr w:type="gramStart"/>
       <w:r>
         <w:rPr>
           <w:rFonts w:ascii="Times New Roman" w:hAnsi="Times New Roman" w:cs="Arial"/>
           <w:sz w:val="28"/>
           <w:szCs w:val="28"/>
         </w:rPr>
-        <w:t xml:space="preserve">Максимальные  напряжения сжатия в расчетном сечении ствола </w:t>
+        <w:t>Максимальные  напряжения</w:t>
+      </w:r>
+      <w:proofErr w:type="gramEnd"/>
+      <w:r>
+        <w:rPr>
+          <w:rFonts w:ascii="Times New Roman" w:hAnsi="Times New Roman" w:cs="Arial"/>
+          <w:sz w:val="28"/>
+          <w:szCs w:val="28"/>
+        </w:rPr>
+        <w:t xml:space="preserve"> сжатия в расчетном сечении ствола </w:t>
       </w:r>
       <w:r>
         <w:rPr>
@@ -11711,6 +11767,7 @@
         </w:rPr>
         <w:t xml:space="preserve">на </w:t>
       </w:r>
+      <w:proofErr w:type="gramStart"/>
       <w:r>
         <w:rPr>
           <w:rFonts w:ascii="Times New Roman" w:hAnsi="Times New Roman" w:cs="Arial"/>
@@ -11728,6 +11785,7 @@
         </w:rPr>
         <w:t>leg</w:t>
       </w:r>
+      <w:proofErr w:type="gramEnd"/>
       <w:r>
         <w:rPr>
           <w:rFonts w:ascii="Times New Roman" w:hAnsi="Times New Roman" w:cs="Arial"/>
@@ -11817,6 +11875,7 @@
         </w:rPr>
         <w:t xml:space="preserve"> </w:t>
       </w:r>
+      <w:proofErr w:type="gramStart"/>
       <w:r>
         <w:rPr>
           <w:rFonts w:ascii="Times New Roman" w:hAnsi="Times New Roman" w:cs="Arial"/>
@@ -11834,6 +11893,7 @@
         </w:rPr>
         <w:t>leg</w:t>
       </w:r>
+      <w:proofErr w:type="gramEnd"/>
       <w:r>
         <w:rPr>
           <w:rFonts w:ascii="Times New Roman" w:hAnsi="Times New Roman" w:cs="Arial"/>
@@ -11939,6 +11999,7 @@
         </w:rPr>
         <w:t xml:space="preserve">использована на </w:t>
       </w:r>
+      <w:proofErr w:type="gramStart"/>
       <w:r>
         <w:rPr>
           <w:rFonts w:ascii="Times New Roman" w:hAnsi="Times New Roman" w:cs="Arial"/>
@@ -11956,6 +12017,7 @@
         </w:rPr>
         <w:t>diagonal</w:t>
       </w:r>
+      <w:proofErr w:type="gramEnd"/>
       <w:r>
         <w:rPr>
           <w:rFonts w:ascii="Times New Roman" w:hAnsi="Times New Roman" w:cs="Arial"/>
@@ -11995,7 +12057,7 @@
           <w:sz w:val="28"/>
           <w:szCs w:val="28"/>
         </w:rPr>
-        <w:t xml:space="preserve">, лимитирующим фактором </w:t>
+        <w:t xml:space="preserve">, лимитирующим фактором является </w:t>
       </w:r>
       <w:r>
         <w:rPr>
@@ -12003,8 +12065,7 @@
           <w:sz w:val="28"/>
           <w:szCs w:val="28"/>
         </w:rPr>
-        <w:lastRenderedPageBreak/>
-        <w:t xml:space="preserve">является </w:t>
+        <w:t>устойчивость</w:t>
       </w:r>
       <w:r>
         <w:rPr>
@@ -12012,7 +12073,7 @@
           <w:sz w:val="28"/>
           <w:szCs w:val="28"/>
         </w:rPr>
-        <w:t>устойчивость</w:t>
+        <w:t xml:space="preserve"> рас</w:t>
       </w:r>
       <w:r>
         <w:rPr>
@@ -12020,7 +12081,7 @@
           <w:sz w:val="28"/>
           <w:szCs w:val="28"/>
         </w:rPr>
-        <w:t xml:space="preserve"> рас</w:t>
+        <w:t>к</w:t>
       </w:r>
       <w:r>
         <w:rPr>
@@ -12028,7 +12089,7 @@
           <w:sz w:val="28"/>
           <w:szCs w:val="28"/>
         </w:rPr>
-        <w:t>к</w:t>
+        <w:t>о</w:t>
       </w:r>
       <w:r>
         <w:rPr>
@@ -12036,7 +12097,7 @@
           <w:sz w:val="28"/>
           <w:szCs w:val="28"/>
         </w:rPr>
-        <w:t>о</w:t>
+        <w:t>с</w:t>
       </w:r>
       <w:r>
         <w:rPr>
@@ -12044,7 +12105,7 @@
           <w:sz w:val="28"/>
           <w:szCs w:val="28"/>
         </w:rPr>
-        <w:t>с</w:t>
+        <w:t xml:space="preserve">а при </w:t>
       </w:r>
       <w:r>
         <w:rPr>
@@ -12052,7 +12113,7 @@
           <w:sz w:val="28"/>
           <w:szCs w:val="28"/>
         </w:rPr>
-        <w:t xml:space="preserve">а при </w:t>
+        <w:t>сжатии.</w:t>
       </w:r>
       <w:r>
         <w:rPr>
@@ -12060,7 +12121,7 @@
           <w:sz w:val="28"/>
           <w:szCs w:val="28"/>
         </w:rPr>
-        <w:t>сжатии.</w:t>
+        <w:t xml:space="preserve"> </w:t>
       </w:r>
       <w:r>
         <w:rPr>
@@ -12068,6 +12129,46 @@
           <w:sz w:val="28"/>
           <w:szCs w:val="28"/>
         </w:rPr>
+        <w:t xml:space="preserve">Напряжения не </w:t>
+      </w:r>
+      <w:r>
+        <w:rPr>
+          <w:rFonts w:ascii="Times New Roman" w:hAnsi="Times New Roman" w:cs="Arial"/>
+          <w:sz w:val="28"/>
+          <w:szCs w:val="28"/>
+        </w:rPr>
+        <w:t>превышают расчетно</w:t>
+      </w:r>
+      <w:r>
+        <w:rPr>
+          <w:rFonts w:ascii="Times New Roman" w:hAnsi="Times New Roman" w:cs="Arial"/>
+          <w:sz w:val="28"/>
+          <w:szCs w:val="28"/>
+        </w:rPr>
+        <w:t>е</w:t>
+      </w:r>
+      <w:r>
+        <w:rPr>
+          <w:rFonts w:ascii="Times New Roman" w:hAnsi="Times New Roman" w:cs="Arial"/>
+          <w:sz w:val="28"/>
+          <w:szCs w:val="28"/>
+        </w:rPr>
+        <w:t xml:space="preserve"> сопротивлени</w:t>
+      </w:r>
+      <w:r>
+        <w:rPr>
+          <w:rFonts w:ascii="Times New Roman" w:hAnsi="Times New Roman" w:cs="Arial"/>
+          <w:sz w:val="28"/>
+          <w:szCs w:val="28"/>
+        </w:rPr>
+        <w:t>е</w:t>
+      </w:r>
+      <w:r>
+        <w:rPr>
+          <w:rFonts w:ascii="Times New Roman" w:hAnsi="Times New Roman" w:cs="Arial"/>
+          <w:sz w:val="28"/>
+          <w:szCs w:val="28"/>
+        </w:rPr>
         <w:t xml:space="preserve"> </w:t>
       </w:r>
       <w:r>
@@ -12076,73 +12177,27 @@
           <w:sz w:val="28"/>
           <w:szCs w:val="28"/>
         </w:rPr>
-        <w:t xml:space="preserve">Напряжения не </w:t>
-      </w:r>
+        <w:t xml:space="preserve">стали </w:t>
+      </w:r>
+      <w:proofErr w:type="gramStart"/>
       <w:r>
         <w:rPr>
           <w:rFonts w:ascii="Times New Roman" w:hAnsi="Times New Roman" w:cs="Arial"/>
           <w:sz w:val="28"/>
           <w:szCs w:val="28"/>
         </w:rPr>
-        <w:t>превышают расчетно</w:t>
+        <w:t xml:space="preserve">{{ </w:t>
       </w:r>
       <w:r>
         <w:rPr>
           <w:rFonts w:ascii="Times New Roman" w:hAnsi="Times New Roman" w:cs="Arial"/>
           <w:sz w:val="28"/>
           <w:szCs w:val="28"/>
-        </w:rPr>
-        <w:t>е</w:t>
-      </w:r>
-      <w:r>
-        <w:rPr>
-          <w:rFonts w:ascii="Times New Roman" w:hAnsi="Times New Roman" w:cs="Arial"/>
-          <w:sz w:val="28"/>
-          <w:szCs w:val="28"/>
-        </w:rPr>
-        <w:t xml:space="preserve"> сопротивлени</w:t>
-      </w:r>
-      <w:r>
-        <w:rPr>
-          <w:rFonts w:ascii="Times New Roman" w:hAnsi="Times New Roman" w:cs="Arial"/>
-          <w:sz w:val="28"/>
-          <w:szCs w:val="28"/>
-        </w:rPr>
-        <w:t>е</w:t>
-      </w:r>
-      <w:r>
-        <w:rPr>
-          <w:rFonts w:ascii="Times New Roman" w:hAnsi="Times New Roman" w:cs="Arial"/>
-          <w:sz w:val="28"/>
-          <w:szCs w:val="28"/>
-        </w:rPr>
-        <w:t xml:space="preserve"> </w:t>
-      </w:r>
-      <w:r>
-        <w:rPr>
-          <w:rFonts w:ascii="Times New Roman" w:hAnsi="Times New Roman" w:cs="Arial"/>
-          <w:sz w:val="28"/>
-          <w:szCs w:val="28"/>
-        </w:rPr>
-        <w:t xml:space="preserve">стали </w:t>
-      </w:r>
-      <w:r>
-        <w:rPr>
-          <w:rFonts w:ascii="Times New Roman" w:hAnsi="Times New Roman" w:cs="Arial"/>
-          <w:sz w:val="28"/>
-          <w:szCs w:val="28"/>
-        </w:rPr>
-        <w:t xml:space="preserve">{{ </w:t>
-      </w:r>
-      <w:r>
-        <w:rPr>
-          <w:rFonts w:ascii="Times New Roman" w:hAnsi="Times New Roman" w:cs="Arial"/>
-          <w:sz w:val="28"/>
-          <w:szCs w:val="28"/>
           <w:lang w:val="en-US"/>
         </w:rPr>
         <w:t>diagonal</w:t>
       </w:r>
+      <w:proofErr w:type="gramEnd"/>
       <w:r>
         <w:rPr>
           <w:rFonts w:ascii="Times New Roman" w:hAnsi="Times New Roman" w:cs="Arial"/>
@@ -12316,6 +12371,7 @@
         </w:rPr>
         <w:t xml:space="preserve">использована на </w:t>
       </w:r>
+      <w:proofErr w:type="gramStart"/>
       <w:r>
         <w:rPr>
           <w:rFonts w:ascii="Times New Roman" w:hAnsi="Times New Roman" w:cs="Arial"/>
@@ -12351,6 +12407,7 @@
         </w:rPr>
         <w:t>ontal</w:t>
       </w:r>
+      <w:proofErr w:type="gramEnd"/>
       <w:r>
         <w:rPr>
           <w:rFonts w:ascii="Times New Roman" w:hAnsi="Times New Roman" w:cs="Arial"/>
@@ -12413,6 +12470,7 @@
           <w:sz w:val="28"/>
           <w:szCs w:val="28"/>
         </w:rPr>
+        <w:lastRenderedPageBreak/>
         <w:t xml:space="preserve">- </w:t>
       </w:r>
       <w:r>
@@ -12482,6 +12540,7 @@
         </w:rPr>
         <w:t xml:space="preserve"> </w:t>
       </w:r>
+      <w:proofErr w:type="gramStart"/>
       <w:r>
         <w:rPr>
           <w:rFonts w:ascii="Times New Roman" w:hAnsi="Times New Roman" w:cs="Arial"/>
@@ -12499,6 +12558,7 @@
         </w:rPr>
         <w:t>arm</w:t>
       </w:r>
+      <w:proofErr w:type="gramEnd"/>
       <w:r>
         <w:rPr>
           <w:rFonts w:ascii="Times New Roman" w:hAnsi="Times New Roman" w:cs="Arial"/>
@@ -12644,6 +12704,7 @@
         </w:rPr>
         <w:t xml:space="preserve">ВЛ </w:t>
       </w:r>
+      <w:proofErr w:type="gramStart"/>
       <w:r>
         <w:rPr>
           <w:rFonts w:ascii="Times New Roman" w:hAnsi="Times New Roman"/>
@@ -12661,6 +12722,7 @@
         </w:rPr>
         <w:t>voltage</w:t>
       </w:r>
+      <w:proofErr w:type="gramEnd"/>
       <w:r>
         <w:rPr>
           <w:rFonts w:ascii="Times New Roman" w:hAnsi="Times New Roman"/>
@@ -14072,6 +14134,7 @@
               <w:sz w:val="32"/>
             </w:rPr>
           </w:pPr>
+          <w:proofErr w:type="gramStart"/>
           <w:r>
             <w:rPr>
               <w:rFonts w:ascii="Times New Roman" w:hAnsi="Times New Roman"/>
@@ -14089,7 +14152,17 @@
               <w:szCs w:val="24"/>
               <w:lang w:val="en-US"/>
             </w:rPr>
-            <w:t>project_code</w:t>
+            <w:t>project</w:t>
+          </w:r>
+          <w:proofErr w:type="gramEnd"/>
+          <w:r>
+            <w:rPr>
+              <w:rFonts w:ascii="Times New Roman" w:hAnsi="Times New Roman"/>
+              <w:sz w:val="24"/>
+              <w:szCs w:val="24"/>
+              <w:lang w:val="en-US"/>
+            </w:rPr>
+            <w:t>_code</w:t>
           </w:r>
           <w:proofErr w:type="spellEnd"/>
           <w:r>
@@ -14552,6 +14625,7 @@
             </w:rPr>
             <w:t xml:space="preserve">ВЛ </w:t>
           </w:r>
+          <w:proofErr w:type="gramStart"/>
           <w:r>
             <w:rPr>
               <w:rFonts w:ascii="Times New Roman" w:hAnsi="Times New Roman"/>
@@ -14577,6 +14651,7 @@
             </w:rPr>
             <w:t>voltage</w:t>
           </w:r>
+          <w:proofErr w:type="gramEnd"/>
           <w:r>
             <w:rPr>
               <w:rFonts w:ascii="Times New Roman" w:hAnsi="Times New Roman"/>
@@ -15031,6 +15106,7 @@
               <w:lang w:val="en-US"/>
             </w:rPr>
           </w:pPr>
+          <w:proofErr w:type="gramStart"/>
           <w:r>
             <w:rPr>
               <w:rFonts w:cs="Arial"/>
@@ -15058,6 +15134,7 @@
             </w:rPr>
             <w:t>developer</w:t>
           </w:r>
+          <w:proofErr w:type="gramEnd"/>
           <w:r>
             <w:rPr>
               <w:rFonts w:cs="Arial"/>
@@ -15121,6 +15198,7 @@
               <w:lang w:val="en-US"/>
             </w:rPr>
           </w:pPr>
+          <w:proofErr w:type="gramStart"/>
           <w:r>
             <w:rPr>
               <w:rFonts w:cs="Arial"/>
@@ -15148,6 +15226,7 @@
             </w:rPr>
             <w:t>year</w:t>
           </w:r>
+          <w:proofErr w:type="gramEnd"/>
           <w:r>
             <w:rPr>
               <w:rFonts w:cs="Arial"/>
@@ -15191,6 +15270,7 @@
               <w:lang w:val="en-US"/>
             </w:rPr>
           </w:pPr>
+          <w:proofErr w:type="gramStart"/>
           <w:r>
             <w:rPr>
               <w:rFonts w:ascii="Times New Roman" w:hAnsi="Times New Roman"/>
@@ -15219,6 +15299,7 @@
             </w:rPr>
             <w:t>pole</w:t>
           </w:r>
+          <w:proofErr w:type="gramEnd"/>
           <w:r>
             <w:rPr>
               <w:rFonts w:ascii="Times New Roman" w:hAnsi="Times New Roman"/>
@@ -15449,6 +15530,7 @@
               <w:lang w:val="en-US"/>
             </w:rPr>
           </w:pPr>
+          <w:proofErr w:type="gramStart"/>
           <w:r>
             <w:rPr>
               <w:rFonts w:cs="Arial"/>
@@ -15476,6 +15558,7 @@
             </w:rPr>
             <w:t>year</w:t>
           </w:r>
+          <w:proofErr w:type="gramEnd"/>
           <w:r>
             <w:rPr>
               <w:rFonts w:cs="Arial"/>
@@ -16482,6 +16565,7 @@
               <w:lang w:val="en-US"/>
             </w:rPr>
           </w:pPr>
+          <w:proofErr w:type="gramStart"/>
           <w:r>
             <w:rPr>
               <w:rFonts w:ascii="Times New Roman" w:hAnsi="Times New Roman"/>
@@ -16505,7 +16589,16 @@
               <w:sz w:val="32"/>
               <w:lang w:val="en-US"/>
             </w:rPr>
-            <w:t>project_code</w:t>
+            <w:t>project</w:t>
+          </w:r>
+          <w:proofErr w:type="gramEnd"/>
+          <w:r>
+            <w:rPr>
+              <w:rFonts w:ascii="Times New Roman" w:hAnsi="Times New Roman"/>
+              <w:sz w:val="32"/>
+              <w:lang w:val="en-US"/>
+            </w:rPr>
+            <w:t>_code</w:t>
           </w:r>
           <w:proofErr w:type="spellEnd"/>
           <w:r>
@@ -18165,7 +18258,7 @@
         <v:path o:extrusionok="f" gradientshapeok="t" o:connecttype="rect"/>
         <o:lock v:ext="edit" aspectratio="t"/>
       </v:shapetype>
-      <v:shape id="_x0000_i1037" type="#_x0000_t75" style="width:31pt;height:17.5pt" o:bullet="t">
+      <v:shape id="_x0000_i1081" type="#_x0000_t75" style="width:31pt;height:17.5pt" o:bullet="t">
         <v:imagedata r:id="rId1" o:title=""/>
       </v:shape>
     </w:pict>

</xml_diff>